<commit_message>
Updated: V0.2 manual reflects changes made to Data component
</commit_message>
<xml_diff>
--- a/Doc/[W10-4S][V0.2].docx
+++ b/Doc/[W10-4S][V0.2].docx
@@ -15010,16 +15010,7 @@
                                   <w:szCs w:val="22"/>
                                   <w:lang w:val="en-US"/>
                                 </w:rPr>
-                                <w:t>User Interface</w:t>
-                              </w:r>
-                              <w:r>
-                                <w:rPr>
-                                  <w:rFonts w:asciiTheme="minorHAnsi" w:eastAsia="Calibri" w:hAnsiTheme="minorHAnsi" w:cstheme="minorHAnsi"/>
-                                  <w:sz w:val="22"/>
-                                  <w:szCs w:val="22"/>
-                                  <w:lang w:val="en-US"/>
-                                </w:rPr>
-                                <w:t xml:space="preserve"> (UI)</w:t>
+                                <w:t>User Interface (UI)</w:t>
                               </w:r>
                             </w:p>
                           </w:txbxContent>
@@ -15691,7 +15682,15 @@
         <w:rPr>
           <w:rFonts w:ascii="Consolas" w:hAnsi="Consolas" w:cs="Consolas"/>
         </w:rPr>
-        <w:t>CommandProcessor</w:t>
+        <w:t>CommandProc</w:t>
+      </w:r>
+      <w:bookmarkStart w:id="0" w:name="_GoBack"/>
+      <w:bookmarkEnd w:id="0"/>
+      <w:r>
+        <w:rPr>
+          <w:rFonts w:ascii="Consolas" w:hAnsi="Consolas" w:cs="Consolas"/>
+        </w:rPr>
+        <w:t>essor</w:t>
       </w:r>
       <w:proofErr w:type="spellEnd"/>
       <w:r>
@@ -15798,8 +15797,8 @@
         <mc:AlternateContent>
           <mc:Choice Requires="wpc">
             <w:drawing>
-              <wp:inline distT="0" distB="0" distL="0" distR="0" wp14:anchorId="6AE4E7A9" wp14:editId="3251A764">
-                <wp:extent cx="5987332" cy="2978480"/>
+              <wp:inline distT="0" distB="0" distL="0" distR="0" wp14:anchorId="6AE4E7A9" wp14:editId="220BA096">
+                <wp:extent cx="6007929" cy="2978150"/>
                 <wp:effectExtent l="0" t="0" r="0" b="12700"/>
                 <wp:docPr id="44" name="Canvas 44"/>
                 <wp:cNvGraphicFramePr>
@@ -15815,7 +15814,7 @@
                         <wps:cNvSpPr/>
                         <wps:spPr>
                           <a:xfrm>
-                            <a:off x="3236453" y="34741"/>
+                            <a:off x="3471493" y="35376"/>
                             <a:ext cx="992113" cy="353683"/>
                           </a:xfrm>
                           <a:prstGeom prst="rect">
@@ -15865,7 +15864,7 @@
                         </wps:cNvCnPr>
                         <wps:spPr>
                           <a:xfrm flipH="1">
-                            <a:off x="3728272" y="388424"/>
+                            <a:off x="3963312" y="389059"/>
                             <a:ext cx="4238" cy="2587924"/>
                           </a:xfrm>
                           <a:prstGeom prst="line">
@@ -15901,7 +15900,7 @@
                         <wps:cNvCnPr/>
                         <wps:spPr>
                           <a:xfrm>
-                            <a:off x="2341805" y="716227"/>
+                            <a:off x="2576845" y="716862"/>
                             <a:ext cx="1334471" cy="0"/>
                           </a:xfrm>
                           <a:prstGeom prst="straightConnector1">
@@ -15935,7 +15934,7 @@
                         <wps:cNvSpPr txBox="1"/>
                         <wps:spPr>
                           <a:xfrm>
-                            <a:off x="1665881" y="234"/>
+                            <a:off x="1900592" y="869"/>
                             <a:ext cx="0" cy="0"/>
                           </a:xfrm>
                           <a:prstGeom prst="rect">
@@ -15982,7 +15981,7 @@
                         <wps:cNvSpPr/>
                         <wps:spPr>
                           <a:xfrm>
-                            <a:off x="1649541" y="35364"/>
+                            <a:off x="1884581" y="35999"/>
                             <a:ext cx="1406657" cy="353060"/>
                           </a:xfrm>
                           <a:prstGeom prst="rect">
@@ -16039,7 +16038,7 @@
                         <wps:cNvCnPr/>
                         <wps:spPr>
                           <a:xfrm flipH="1">
-                            <a:off x="2338043" y="389059"/>
+                            <a:off x="2573083" y="389694"/>
                             <a:ext cx="3810" cy="2587625"/>
                           </a:xfrm>
                           <a:prstGeom prst="line">
@@ -16075,7 +16074,7 @@
                         <wps:cNvCnPr/>
                         <wps:spPr>
                           <a:xfrm>
-                            <a:off x="3804547" y="818351"/>
+                            <a:off x="4039587" y="818986"/>
                             <a:ext cx="1225209" cy="0"/>
                           </a:xfrm>
                           <a:prstGeom prst="straightConnector1">
@@ -16109,7 +16108,7 @@
                         <wps:cNvSpPr txBox="1"/>
                         <wps:spPr>
                           <a:xfrm>
-                            <a:off x="1665881" y="234"/>
+                            <a:off x="1900592" y="869"/>
                             <a:ext cx="0" cy="0"/>
                           </a:xfrm>
                           <a:prstGeom prst="rect">
@@ -16165,7 +16164,7 @@
                         <wps:cNvSpPr/>
                         <wps:spPr>
                           <a:xfrm>
-                            <a:off x="4615632" y="35999"/>
+                            <a:off x="4850672" y="36634"/>
                             <a:ext cx="991870" cy="353060"/>
                           </a:xfrm>
                           <a:prstGeom prst="rect">
@@ -16220,7 +16219,7 @@
                         <wps:cNvCnPr/>
                         <wps:spPr>
                           <a:xfrm flipH="1">
-                            <a:off x="5107122" y="389694"/>
+                            <a:off x="5342162" y="390329"/>
                             <a:ext cx="3810" cy="2587625"/>
                           </a:xfrm>
                           <a:prstGeom prst="line">
@@ -16256,7 +16255,7 @@
                         <wps:cNvSpPr/>
                         <wps:spPr>
                           <a:xfrm>
-                            <a:off x="5038324" y="818351"/>
+                            <a:off x="5273364" y="818986"/>
                             <a:ext cx="119361" cy="287074"/>
                           </a:xfrm>
                           <a:prstGeom prst="rect">
@@ -16312,7 +16311,7 @@
                         <wps:cNvSpPr/>
                         <wps:spPr>
                           <a:xfrm>
-                            <a:off x="5037382" y="1353428"/>
+                            <a:off x="5272422" y="1354063"/>
                             <a:ext cx="120650" cy="350051"/>
                           </a:xfrm>
                           <a:prstGeom prst="rect">
@@ -16368,7 +16367,7 @@
                         <wps:cNvCnPr/>
                         <wps:spPr>
                           <a:xfrm flipH="1">
-                            <a:off x="3798212" y="1105424"/>
+                            <a:off x="4033252" y="1106059"/>
                             <a:ext cx="1224546" cy="0"/>
                           </a:xfrm>
                           <a:prstGeom prst="straightConnector1">
@@ -16403,7 +16402,7 @@
                         <wps:cNvCnPr/>
                         <wps:spPr>
                           <a:xfrm>
-                            <a:off x="3798212" y="1377678"/>
+                            <a:off x="4033252" y="1378313"/>
                             <a:ext cx="1240790" cy="0"/>
                           </a:xfrm>
                           <a:prstGeom prst="straightConnector1">
@@ -16437,7 +16436,7 @@
                         <wps:cNvCnPr/>
                         <wps:spPr>
                           <a:xfrm flipH="1">
-                            <a:off x="3798213" y="1703479"/>
+                            <a:off x="4033253" y="1704114"/>
                             <a:ext cx="1224280" cy="0"/>
                           </a:xfrm>
                           <a:prstGeom prst="straightConnector1">
@@ -16472,7 +16471,7 @@
                         <wps:cNvCnPr/>
                         <wps:spPr>
                           <a:xfrm flipH="1">
-                            <a:off x="2405441" y="1823060"/>
+                            <a:off x="2640481" y="1823695"/>
                             <a:ext cx="1255493" cy="0"/>
                           </a:xfrm>
                           <a:prstGeom prst="straightConnector1">
@@ -16507,7 +16506,7 @@
                         <wps:cNvSpPr/>
                         <wps:spPr>
                           <a:xfrm>
-                            <a:off x="327422" y="34741"/>
+                            <a:off x="562462" y="35376"/>
                             <a:ext cx="466985" cy="353060"/>
                           </a:xfrm>
                           <a:prstGeom prst="rect">
@@ -16562,7 +16561,7 @@
                         <wps:cNvCnPr/>
                         <wps:spPr>
                           <a:xfrm flipH="1">
-                            <a:off x="558674" y="387801"/>
+                            <a:off x="793714" y="388436"/>
                             <a:ext cx="3810" cy="2587625"/>
                           </a:xfrm>
                           <a:prstGeom prst="line">
@@ -16593,7 +16592,7 @@
                         <wps:cNvSpPr/>
                         <wps:spPr>
                           <a:xfrm>
-                            <a:off x="499906" y="516665"/>
+                            <a:off x="734946" y="517300"/>
                             <a:ext cx="120650" cy="2258336"/>
                           </a:xfrm>
                           <a:prstGeom prst="rect">
@@ -16645,7 +16644,7 @@
                         <wps:cNvSpPr/>
                         <wps:spPr>
                           <a:xfrm>
-                            <a:off x="5038664" y="2317802"/>
+                            <a:off x="5273704" y="2318437"/>
                             <a:ext cx="118676" cy="207533"/>
                           </a:xfrm>
                           <a:prstGeom prst="rect">
@@ -16708,7 +16707,7 @@
                         <wps:cNvCnPr/>
                         <wps:spPr>
                           <a:xfrm>
-                            <a:off x="620682" y="594304"/>
+                            <a:off x="855722" y="594939"/>
                             <a:ext cx="1661681" cy="0"/>
                           </a:xfrm>
                           <a:prstGeom prst="straightConnector1">
@@ -16742,7 +16741,7 @@
                         <wps:cNvCnPr/>
                         <wps:spPr>
                           <a:xfrm flipH="1">
-                            <a:off x="620547" y="1912995"/>
+                            <a:off x="855587" y="1913630"/>
                             <a:ext cx="1661784" cy="7457"/>
                           </a:xfrm>
                           <a:prstGeom prst="straightConnector1">
@@ -16777,7 +16776,7 @@
                         <wps:cNvCnPr/>
                         <wps:spPr>
                           <a:xfrm>
-                            <a:off x="618936" y="2182718"/>
+                            <a:off x="853976" y="2183353"/>
                             <a:ext cx="1661160" cy="0"/>
                           </a:xfrm>
                           <a:prstGeom prst="straightConnector1">
@@ -16811,7 +16810,7 @@
                         <wps:cNvCnPr/>
                         <wps:spPr>
                           <a:xfrm flipH="1">
-                            <a:off x="618912" y="2651230"/>
+                            <a:off x="853952" y="2651865"/>
                             <a:ext cx="1661160" cy="6985"/>
                           </a:xfrm>
                           <a:prstGeom prst="straightConnector1">
@@ -16846,7 +16845,7 @@
                         <wps:cNvCnPr/>
                         <wps:spPr>
                           <a:xfrm>
-                            <a:off x="2405025" y="2284618"/>
+                            <a:off x="2640065" y="2285253"/>
                             <a:ext cx="1255429" cy="0"/>
                           </a:xfrm>
                           <a:prstGeom prst="straightConnector1">
@@ -16880,7 +16879,7 @@
                         <wps:cNvCnPr/>
                         <wps:spPr>
                           <a:xfrm flipH="1">
-                            <a:off x="2399961" y="2588659"/>
+                            <a:off x="2635001" y="2589294"/>
                             <a:ext cx="1260733" cy="0"/>
                           </a:xfrm>
                           <a:prstGeom prst="straightConnector1">
@@ -16915,7 +16914,7 @@
                         <wps:cNvCnPr/>
                         <wps:spPr>
                           <a:xfrm>
-                            <a:off x="3780792" y="2317802"/>
+                            <a:off x="4015832" y="2318437"/>
                             <a:ext cx="1257872" cy="0"/>
                           </a:xfrm>
                           <a:prstGeom prst="straightConnector1">
@@ -16949,7 +16948,7 @@
                         <wps:cNvCnPr/>
                         <wps:spPr>
                           <a:xfrm flipH="1">
-                            <a:off x="3780776" y="2525335"/>
+                            <a:off x="4015816" y="2525970"/>
                             <a:ext cx="1256268" cy="0"/>
                           </a:xfrm>
                           <a:prstGeom prst="straightConnector1">
@@ -16984,7 +16983,7 @@
                         <wps:cNvSpPr txBox="1"/>
                         <wps:spPr>
                           <a:xfrm>
-                            <a:off x="667081" y="389608"/>
+                            <a:off x="901954" y="390157"/>
                             <a:ext cx="1569085" cy="275590"/>
                           </a:xfrm>
                           <a:prstGeom prst="rect">
@@ -17059,7 +17058,7 @@
                         <wps:cNvSpPr txBox="1"/>
                         <wps:spPr>
                           <a:xfrm>
-                            <a:off x="2532073" y="506684"/>
+                            <a:off x="2767113" y="507319"/>
                             <a:ext cx="1022350" cy="275590"/>
                           </a:xfrm>
                           <a:prstGeom prst="rect">
@@ -17101,15 +17100,7 @@
                                   <w:sz w:val="18"/>
                                   <w:szCs w:val="18"/>
                                 </w:rPr>
-                                <w:t>Modify</w:t>
-                              </w:r>
-                              <w:r>
-                                <w:rPr>
-                                  <w:rFonts w:asciiTheme="minorHAnsi" w:eastAsia="Calibri" w:hAnsiTheme="minorHAnsi" w:cstheme="minorHAnsi"/>
-                                  <w:sz w:val="18"/>
-                                  <w:szCs w:val="18"/>
-                                </w:rPr>
-                                <w:t>/Add</w:t>
+                                <w:t>Modify/Add</w:t>
                               </w:r>
                               <w:r>
                                 <w:rPr>
@@ -17134,7 +17125,7 @@
                         <wps:cNvSpPr txBox="1"/>
                         <wps:spPr>
                           <a:xfrm>
-                            <a:off x="4095843" y="612712"/>
+                            <a:off x="4330883" y="613347"/>
                             <a:ext cx="706755" cy="275590"/>
                           </a:xfrm>
                           <a:prstGeom prst="rect">
@@ -17193,7 +17184,7 @@
                         <wps:cNvSpPr txBox="1"/>
                         <wps:spPr>
                           <a:xfrm>
-                            <a:off x="4102560" y="1176245"/>
+                            <a:off x="4337600" y="1176880"/>
                             <a:ext cx="474345" cy="275590"/>
                           </a:xfrm>
                           <a:prstGeom prst="rect">
@@ -17254,7 +17245,7 @@
                         <wps:cNvSpPr txBox="1"/>
                         <wps:spPr>
                           <a:xfrm>
-                            <a:off x="948379" y="2002132"/>
+                            <a:off x="1183419" y="2002767"/>
                             <a:ext cx="746760" cy="275590"/>
                           </a:xfrm>
                           <a:prstGeom prst="rect">
@@ -17323,7 +17314,7 @@
                         <wps:cNvSpPr txBox="1"/>
                         <wps:spPr>
                           <a:xfrm>
-                            <a:off x="4099149" y="905003"/>
+                            <a:off x="4334189" y="905638"/>
                             <a:ext cx="706120" cy="275590"/>
                           </a:xfrm>
                           <a:prstGeom prst="rect">
@@ -17382,7 +17373,7 @@
                         <wps:cNvSpPr txBox="1"/>
                         <wps:spPr>
                           <a:xfrm>
-                            <a:off x="2657196" y="2076645"/>
+                            <a:off x="2892236" y="2077280"/>
                             <a:ext cx="706755" cy="275590"/>
                           </a:xfrm>
                           <a:prstGeom prst="rect">
@@ -17441,7 +17432,7 @@
                         <wps:cNvSpPr txBox="1"/>
                         <wps:spPr>
                           <a:xfrm>
-                            <a:off x="3998758" y="2121180"/>
+                            <a:off x="4233798" y="2121815"/>
                             <a:ext cx="706755" cy="275590"/>
                           </a:xfrm>
                           <a:prstGeom prst="rect">
@@ -17500,7 +17491,7 @@
                         <wps:cNvSpPr txBox="1"/>
                         <wps:spPr>
                           <a:xfrm>
-                            <a:off x="4004523" y="2317545"/>
+                            <a:off x="4239563" y="2318180"/>
                             <a:ext cx="706120" cy="275590"/>
                           </a:xfrm>
                           <a:prstGeom prst="rect">
@@ -17568,7 +17559,7 @@
                         <wps:cNvSpPr txBox="1"/>
                         <wps:spPr>
                           <a:xfrm>
-                            <a:off x="2656952" y="2391014"/>
+                            <a:off x="2891992" y="2391649"/>
                             <a:ext cx="706120" cy="275590"/>
                           </a:xfrm>
                           <a:prstGeom prst="rect">
@@ -17636,7 +17627,7 @@
                         <wps:cNvSpPr txBox="1"/>
                         <wps:spPr>
                           <a:xfrm>
-                            <a:off x="948582" y="2451975"/>
+                            <a:off x="1183622" y="2452610"/>
                             <a:ext cx="706120" cy="275590"/>
                           </a:xfrm>
                           <a:prstGeom prst="rect">
@@ -17704,7 +17695,7 @@
                         <wps:cNvSpPr/>
                         <wps:spPr>
                           <a:xfrm>
-                            <a:off x="3661174" y="2277722"/>
+                            <a:off x="3896214" y="2278357"/>
                             <a:ext cx="119850" cy="310937"/>
                           </a:xfrm>
                           <a:prstGeom prst="rect">
@@ -17767,7 +17758,7 @@
                         <wps:cNvSpPr/>
                         <wps:spPr>
                           <a:xfrm>
-                            <a:off x="3676371" y="716227"/>
+                            <a:off x="3911411" y="716862"/>
                             <a:ext cx="120770" cy="1112808"/>
                           </a:xfrm>
                           <a:prstGeom prst="rect">
@@ -17812,7 +17803,7 @@
                         <wps:cNvSpPr/>
                         <wps:spPr>
                           <a:xfrm>
-                            <a:off x="2284671" y="594304"/>
+                            <a:off x="2519711" y="594939"/>
                             <a:ext cx="120770" cy="1320996"/>
                           </a:xfrm>
                           <a:prstGeom prst="rect">
@@ -17868,7 +17859,7 @@
                         <wps:cNvSpPr/>
                         <wps:spPr>
                           <a:xfrm>
-                            <a:off x="2279941" y="2182718"/>
+                            <a:off x="2514981" y="2183353"/>
                             <a:ext cx="120015" cy="471222"/>
                           </a:xfrm>
                           <a:prstGeom prst="rect">
@@ -17926,6 +17917,213 @@
                           <a:noAutofit/>
                         </wps:bodyPr>
                       </wps:wsp>
+                      <wps:wsp>
+                        <wps:cNvPr id="173" name="Straight Arrow Connector 173"/>
+                        <wps:cNvCnPr/>
+                        <wps:spPr>
+                          <a:xfrm>
+                            <a:off x="172520" y="517312"/>
+                            <a:ext cx="562410" cy="0"/>
+                          </a:xfrm>
+                          <a:prstGeom prst="straightConnector1">
+                            <a:avLst/>
+                          </a:prstGeom>
+                          <a:ln w="12700">
+                            <a:solidFill>
+                              <a:schemeClr val="tx1"/>
+                            </a:solidFill>
+                            <a:tailEnd type="arrow"/>
+                          </a:ln>
+                        </wps:spPr>
+                        <wps:style>
+                          <a:lnRef idx="1">
+                            <a:schemeClr val="accent1"/>
+                          </a:lnRef>
+                          <a:fillRef idx="0">
+                            <a:schemeClr val="accent1"/>
+                          </a:fillRef>
+                          <a:effectRef idx="0">
+                            <a:schemeClr val="accent1"/>
+                          </a:effectRef>
+                          <a:fontRef idx="minor">
+                            <a:schemeClr val="tx1"/>
+                          </a:fontRef>
+                        </wps:style>
+                        <wps:bodyPr/>
+                      </wps:wsp>
+                      <wps:wsp>
+                        <wps:cNvPr id="178" name="Text Box 97"/>
+                        <wps:cNvSpPr txBox="1"/>
+                        <wps:spPr>
+                          <a:xfrm>
+                            <a:off x="41311" y="507747"/>
+                            <a:ext cx="677545" cy="381092"/>
+                          </a:xfrm>
+                          <a:prstGeom prst="rect">
+                            <a:avLst/>
+                          </a:prstGeom>
+                          <a:noFill/>
+                          <a:ln w="6350">
+                            <a:noFill/>
+                          </a:ln>
+                          <a:effectLst/>
+                        </wps:spPr>
+                        <wps:style>
+                          <a:lnRef idx="0">
+                            <a:schemeClr val="accent1"/>
+                          </a:lnRef>
+                          <a:fillRef idx="0">
+                            <a:schemeClr val="accent1"/>
+                          </a:fillRef>
+                          <a:effectRef idx="0">
+                            <a:schemeClr val="accent1"/>
+                          </a:effectRef>
+                          <a:fontRef idx="minor">
+                            <a:schemeClr val="dk1"/>
+                          </a:fontRef>
+                        </wps:style>
+                        <wps:txbx>
+                          <w:txbxContent>
+                            <w:p>
+                              <w:pPr>
+                                <w:pStyle w:val="NormalWeb"/>
+                                <w:spacing w:before="0" w:beforeAutospacing="0" w:after="200" w:afterAutospacing="0" w:line="276" w:lineRule="auto"/>
+                                <w:rPr>
+                                  <w:rFonts w:asciiTheme="minorHAnsi" w:hAnsiTheme="minorHAnsi" w:cstheme="minorHAnsi"/>
+                                </w:rPr>
+                              </w:pPr>
+                              <w:r>
+                                <w:rPr>
+                                  <w:rFonts w:asciiTheme="minorHAnsi" w:eastAsia="Calibri" w:hAnsiTheme="minorHAnsi" w:cstheme="minorHAnsi"/>
+                                  <w:sz w:val="18"/>
+                                  <w:szCs w:val="18"/>
+                                </w:rPr>
+                                <w:t>User Input</w:t>
+                              </w:r>
+                            </w:p>
+                          </w:txbxContent>
+                        </wps:txbx>
+                        <wps:bodyPr rot="0" spcFirstLastPara="0" vert="horz" wrap="none" lIns="91440" tIns="45720" rIns="91440" bIns="45720" numCol="1" spcCol="0" rtlCol="0" fromWordArt="0" anchor="t" anchorCtr="0" forceAA="0" compatLnSpc="1">
+                          <a:prstTxWarp prst="textNoShape">
+                            <a:avLst/>
+                          </a:prstTxWarp>
+                          <a:noAutofit/>
+                        </wps:bodyPr>
+                      </wps:wsp>
+                      <wps:wsp>
+                        <wps:cNvPr id="179" name="Straight Arrow Connector 179"/>
+                        <wps:cNvCnPr/>
+                        <wps:spPr>
+                          <a:xfrm flipH="1">
+                            <a:off x="172504" y="2775021"/>
+                            <a:ext cx="562320" cy="308"/>
+                          </a:xfrm>
+                          <a:prstGeom prst="straightConnector1">
+                            <a:avLst/>
+                          </a:prstGeom>
+                          <a:ln w="12700">
+                            <a:solidFill>
+                              <a:schemeClr val="tx1"/>
+                            </a:solidFill>
+                            <a:tailEnd type="arrow"/>
+                          </a:ln>
+                        </wps:spPr>
+                        <wps:style>
+                          <a:lnRef idx="1">
+                            <a:schemeClr val="accent1"/>
+                          </a:lnRef>
+                          <a:fillRef idx="0">
+                            <a:schemeClr val="accent1"/>
+                          </a:fillRef>
+                          <a:effectRef idx="0">
+                            <a:schemeClr val="accent1"/>
+                          </a:effectRef>
+                          <a:fontRef idx="minor">
+                            <a:schemeClr val="tx1"/>
+                          </a:fontRef>
+                        </wps:style>
+                        <wps:bodyPr/>
+                      </wps:wsp>
+                      <wps:wsp>
+                        <wps:cNvPr id="180" name="Text Box 97"/>
+                        <wps:cNvSpPr txBox="1"/>
+                        <wps:spPr>
+                          <a:xfrm>
+                            <a:off x="41778" y="2361819"/>
+                            <a:ext cx="631190" cy="461645"/>
+                          </a:xfrm>
+                          <a:prstGeom prst="rect">
+                            <a:avLst/>
+                          </a:prstGeom>
+                          <a:noFill/>
+                          <a:ln w="6350">
+                            <a:noFill/>
+                          </a:ln>
+                          <a:effectLst/>
+                        </wps:spPr>
+                        <wps:style>
+                          <a:lnRef idx="0">
+                            <a:schemeClr val="accent1"/>
+                          </a:lnRef>
+                          <a:fillRef idx="0">
+                            <a:schemeClr val="accent1"/>
+                          </a:fillRef>
+                          <a:effectRef idx="0">
+                            <a:schemeClr val="accent1"/>
+                          </a:effectRef>
+                          <a:fontRef idx="minor">
+                            <a:schemeClr val="dk1"/>
+                          </a:fontRef>
+                        </wps:style>
+                        <wps:txbx>
+                          <w:txbxContent>
+                            <w:p>
+                              <w:pPr>
+                                <w:pStyle w:val="NormalWeb"/>
+                                <w:spacing w:before="0" w:beforeAutospacing="0" w:after="0" w:afterAutospacing="0"/>
+                                <w:rPr>
+                                  <w:rFonts w:asciiTheme="minorHAnsi" w:eastAsia="Calibri" w:hAnsiTheme="minorHAnsi" w:cstheme="minorHAnsi"/>
+                                  <w:sz w:val="18"/>
+                                  <w:szCs w:val="18"/>
+                                </w:rPr>
+                              </w:pPr>
+                              <w:r>
+                                <w:rPr>
+                                  <w:rFonts w:asciiTheme="minorHAnsi" w:eastAsia="Calibri" w:hAnsiTheme="minorHAnsi" w:cstheme="minorHAnsi"/>
+                                  <w:sz w:val="18"/>
+                                  <w:szCs w:val="18"/>
+                                </w:rPr>
+                                <w:t xml:space="preserve">Visual </w:t>
+                              </w:r>
+                            </w:p>
+                            <w:p>
+                              <w:pPr>
+                                <w:pStyle w:val="NormalWeb"/>
+                                <w:spacing w:before="0" w:beforeAutospacing="0" w:after="0" w:afterAutospacing="0"/>
+                                <w:rPr>
+                                  <w:rFonts w:asciiTheme="minorHAnsi" w:eastAsia="Calibri" w:hAnsiTheme="minorHAnsi" w:cstheme="minorHAnsi"/>
+                                  <w:sz w:val="18"/>
+                                  <w:szCs w:val="18"/>
+                                </w:rPr>
+                              </w:pPr>
+                              <w:r>
+                                <w:rPr>
+                                  <w:rFonts w:asciiTheme="minorHAnsi" w:eastAsia="Calibri" w:hAnsiTheme="minorHAnsi" w:cstheme="minorHAnsi"/>
+                                  <w:sz w:val="18"/>
+                                  <w:szCs w:val="18"/>
+                                </w:rPr>
+                                <w:t>Feedback</w:t>
+                              </w:r>
+                            </w:p>
+                          </w:txbxContent>
+                        </wps:txbx>
+                        <wps:bodyPr rot="0" spcFirstLastPara="0" vert="horz" wrap="none" lIns="91440" tIns="45720" rIns="91440" bIns="45720" numCol="1" spcCol="0" rtlCol="0" fromWordArt="0" anchor="t" anchorCtr="0" forceAA="0" compatLnSpc="1">
+                          <a:prstTxWarp prst="textNoShape">
+                            <a:avLst/>
+                          </a:prstTxWarp>
+                          <a:noAutofit/>
+                        </wps:bodyPr>
+                      </wps:wsp>
                     </wpc:wpc>
                   </a:graphicData>
                 </a:graphic>
@@ -17934,12 +18132,31 @@
           </mc:Choice>
           <mc:Fallback>
             <w:pict>
-              <v:group id="Canvas 44" o:spid="_x0000_s1079" editas="canvas" style="width:471.45pt;height:234.55pt;mso-position-horizontal-relative:char;mso-position-vertical-relative:line" coordsize="59867,29781" o:gfxdata="UEsDBBQABgAIAAAAIQC2gziS/gAAAOEBAAATAAAAW0NvbnRlbnRfVHlwZXNdLnhtbJSRQU7DMBBF&#10;90jcwfIWJU67QAgl6YK0S0CoHGBkTxKLZGx5TGhvj5O2G0SRWNoz/78nu9wcxkFMGNg6quQqL6RA&#10;0s5Y6ir5vt9lD1JwBDIwOMJKHpHlpr69KfdHjyxSmriSfYz+USnWPY7AufNIadK6MEJMx9ApD/oD&#10;OlTrorhX2lFEilmcO2RdNtjC5xDF9pCuTyYBB5bi6bQ4syoJ3g9WQ0ymaiLzg5KdCXlKLjvcW893&#10;SUOqXwnz5DrgnHtJTxOsQfEKIT7DmDSUCaxw7Rqn8787ZsmRM9e2VmPeBN4uqYvTtW7jvijg9N/y&#10;JsXecLq0q+WD6m8AAAD//wMAUEsDBBQABgAIAAAAIQA4/SH/1gAAAJQBAAALAAAAX3JlbHMvLnJl&#10;bHOkkMFqwzAMhu+DvYPRfXGawxijTi+j0GvpHsDYimMaW0Yy2fr2M4PBMnrbUb/Q94l/f/hMi1qR&#10;JVI2sOt6UJgd+ZiDgffL8ekFlFSbvV0oo4EbChzGx4f9GRdb25HMsYhqlCwG5lrLq9biZkxWOiqY&#10;22YiTra2kYMu1l1tQD30/bPm3wwYN0x18gb45AdQl1tp5j/sFB2T0FQ7R0nTNEV3j6o9feQzro1i&#10;OWA14Fm+Q8a1a8+Bvu/d/dMb2JY5uiPbhG/ktn4cqGU/er3pcvwCAAD//wMAUEsDBBQABgAIAAAA&#10;IQBG+D2RigwAACuUAAAOAAAAZHJzL2Uyb0RvYy54bWzsXdty28gRfU9V/gHF91iYwZ1lecuR4yRV&#10;zq5r7dQ+QyQosQICDABbcr4+p2cGAxAESJDS0tB6XiQQdwy6T3ef7mm8/ulxk1pfk6Jc59n1jL2y&#10;Z1aSLfLlOru7nv378/u/hDOrrOJsGad5llzPviXl7Kc3f/7T64ftPOH5fZ4uk8LCSbJy/rC9nt1X&#10;1XZ+dVUu7pNNXL7Kt0mGjau82MQVfhZ3V8sifsDZN+kVt23/6iEvltsiXyRlibXv5MbZG3H+1SpZ&#10;VL+sVmVSWen1DPdWib+F+HtLf6/evI7nd0W8vV8v1G3EZ9zFJl5nuKg+1bu4iq0vxXrvVJv1osjL&#10;fFW9WuSbq3y1Wi8S8Qx4GmZ3nuYmzr7GpXiYBUanvkEsPeN5b+8wBjjl/AEvIxHLeBXlVr+U8mkX&#10;+3QfbxPxDOV88fPXj4W1Xl7PPDazsngDifgV7yjO7tLEwjp1eez3afuxUL9KLNLYPq6KDf3HqFmP&#10;1zOHO77rOTPrG5bdwBVHx/PksbIW2BxFnDFsXdBmz/FDh85+1ZxmW5TV35N8Y9HC9azAfYhXGH/9&#10;UFZy13oXHPewLefyRsRS9S1N6F7S7NdkhSfCBZk4WkhucpMW1tcYMhcvFklW+erSYm86bLVOU30g&#10;P36g2p8OTYRU64NHXFUfIa6cZ5U+eLPO8qLv6sv/iNHEaK3k/vUIyOemIagebx/Fq2Rh/dpu8+U3&#10;vN8il2pWbhfv1xjbD3FZfYwL6BU0EFhR/YI/qzR/uJ7lamlm3efF//rW0/4QQGydWQ/Q0+tZ+d8v&#10;cZHMrPSfGUQzYq5Lii1+uF7A8aNob7ltb8m+bG5yvBZIH+5OLNL+VVovrop88xsg5S1dFZvibIFr&#10;X88WVVH/uKkkfgCUFsnbt2I3KPM2rj5kn0g15Ssh2fn8+FtcbJWAVZDMn/NaHeJ5R87kvvSKsvzt&#10;lypfrYUQ0lDLcVWvAKpJ+noBHfXx/FJHP1VFvL67r6ybPMugJ3lhYWOjrDeZ1NCyunnMtH4LreBC&#10;9Ol+odRyP/rR1mlrla63/6jHrdbugIc84FK7w9DlLp2oUW+XOzAtpNzcC4NIbh7W7nSdEQjtjToB&#10;AK1OMwviyHhg21If8nS9fA8tpY0DOi2O+7L5V76Uuh54No6WyKEPEZBTts9GgvEuLu/lQUssqWPS&#10;rNYyAXhimE7DmVpp+3FGPRmZ1i5A1QcO48yIg8/AmepRX3kIZ6Tw06gqob+U9GsLpaX/bVHkD20d&#10;EDffkm2lEW3hJiFRIs0dl4W2J0Q6YD7nwa5IM8dx3QCXJamuBak2erUpUmBSKo3UCilBp4Mp50h3&#10;80p2pLaK1+nfsqVVfdvCaMc0EkZsD5jH7ya2QQ3an8kT+mv+aPlCzpSYfgK2WNUj1hPgHhZY5vte&#10;GEIgCWWdDgDDOIyQ08NeFdk6AlncRg3BvuNJqNFbAOqEjLXno5wzgY4HcXIEYr0YnDzJH4vq13oZ&#10;fyxDYHdhb6z64XwxxrU5agImWqk0eFTExHw38hAniYgJIVFHo5lrQ+GBHypksqWPN+xUHVZuEzLJ&#10;EegJmRCkqPc2VkVNCESh5cWdQLhktTnVXqB2uSza2ugfBTfqV9sB7I1uuOOEtqu4izCyPYHZTXTj&#10;hEzZV4pufO7RdYYV0UQ35DCTj6Djrjb9omMMybo0voQmQkYc/MeKbhjcuW5w3w1vaJ+j4k2DWYfs&#10;EGnPhf2Auxiy0JF8XiPUjHOP29Eov9HEN8QbGsGFUqvARRHHzEEALVkpE+AcRbw/ZIDTeL3neU8m&#10;YLkAecwcv9bTVsCClY1FISqix2FqWRTXZ57vKBLYi6KOlxRFLAyUn4QUz3eNV+rsUr/GHUjx1AcO&#10;U68HUjz1wWc4J6dQClyw+ATE52mcSdlciLRmjqb/euOVNhN4SrziMTuA+yaZgzDyow518N3jFUd4&#10;/6nJxmif8QxIaKj/wayv1H8KRgkNLpeLZERbdQsGaOUp5sSzndBBpnAwQGGR4+M6IqsIyxIIKR8O&#10;uw/zXwhG22m/TmR6e1c79zt7nZ6HPFPyFas+gqQ7YLuUZbqPl4mMtykDWmeu9AML5qLfLh4wbfXw&#10;DNvF3ydoT7UGDSqBLn3gmv8xdrFVMjO9Ugbmwnbtw4d2a0bR54CPwAmlEUQY6rhcVL60CQ7bR/ZK&#10;8ee2LQkQgx8HwlSx6cfFD02wGfyYOH7s5wH26FLw+Y03cop37QRRyJkCFmZ7e8VOcL3BrCKgHpFx&#10;vzhz2l/PFM9NxUirzGrSrvWIVICrkUqV8R0mbnYk2gkCP9gzla4dRONqSC4u0UZyX4rk6lyAZjv2&#10;UVnkTlUS4XRUljlaFtgoMe/Qj4TKPJyoDBtUHlHmPmlU1vz5Adlu0+mnyDZ34WUQpYJULQt5TZ23&#10;QxnPcyMIv/E45BSOmo7o5zFGUBGX5jEmLduapW7lhlA50LjPx3NDDg/cmpHen/3j+n4UwjpMoZTt&#10;sOgcpNcwIKAPhkVnBH92Bg98UmpIm1cTwk48hMV8mcHpPMzVs7iGHfzeUjbPC30Q5aKmNAxCW0h7&#10;Y0h+58xQv5szntweoUAG8U+Zs1rPb+tU7RAtuse/YuUpiO+iAMCGVwSfxcPUBF8gTyNpjDfsKyrN&#10;QkcWG5xPv7ZzMQTE9EiyslMs9UzNGoHl/dLUK4atTMSFCxdPMgDaBzUGYNoGgOZK7+tgm7Q87nVR&#10;CtXHxAFSQu4w4L3IobS0kMEcKKaS24EnS6TPV8Kd7KhOKcpso8mhHpl3Xnueww7kiMDlDAeyhVxD&#10;0zqbHKp2+w1+TBw/RvDE3mk8sQ+brTKqXuQ6tji6BSa+z3yagDhFFsKwxC+EJfZGsMTYp3FFT2HS&#10;IMH1nAcWMR5FXa8UIhyE0BwS4QANKug6w+bw4rmO/gDKZO92miRMmUvzRvDE2OeodLfKrn0WohBO&#10;+nhghwPZ4WUXlhl1BzGwLAMz2QBohC91aUds0oKrSeDhBIeEyzOSdyTCqqKC+x5DhoM0YECEBVVs&#10;YLmOFvopCiPdxbKvSdsQ4bXPtu6lpr0RnGsLlilpZ2MqsIi9eYjJMXtFFUjacTPBUmdMDC4fai84&#10;JLkQoE6eYF9ydY+RE7MF3AGJSzX2xB+huYzfnfnOuG8HNOt+ir6FcZZfeFFFT0u7Pdne62ynXGdJ&#10;/Tf9I+tZ7+BA0X/uACPKvSCkTnZTlGhDYrwQEoMw8xgqY5+jYV5vDtchGSbWXqAyB2nfZTG453Nf&#10;NVysJ/hMpTWdQeWXjcqRDgR1RwesaiSZslJjW9b5fmCrjnUO5qnaXQ/Z8yO7rgvigeehBPlg4Hds&#10;ip/uUmf616Gh4LP0E5azqijmH5sQ6usbPL6fsGkHcYl2ED4cIGm/nq7kMFBILcvKbA8960CvQ4lb&#10;5I7NObWRFB6X0XIxNLtdw0eQOWekfU8qG9ER5Fgt322BZ7T2IlqrS0aerrWuHXmh6nnno9M26Nkd&#10;rQ1sHwbZKO2Ea70ki36KaTZKqwoHL9gqg8qznsvUugyMM7EmiAwZQydKtxMZovTewTpjasUHPSZp&#10;ah1NCxhTi8oLogsm2KEC5czPprWRG2IGrqRzbJsztFDbNbUuajSNf3zpbPwp/rF8ZcbUTrsk0tfF&#10;N8/iH+NjRlJr0RHatkVldhPVwj/GFAdjaafsH+tiemNpJ2xpn5FvRnFRwCKVObEDTI3o+Mcmqj0y&#10;hfX7U1FNm3OjtRPWWl1Q9XRTiyKUMED1lch34isq+CxXx0E2XNThiecT0FoBtMZBnriDrIvJnq61&#10;ro3vS6DlptBazD30emyt8ZB18eM0uSg9E8HY2unaWmqq/1wMMjxkP/Lq+riI2ayTrTVx7fQ9ZF2O&#10;Y7R2wlqrSwSfbmvBIHtqYi5SPiwK9sNaY2onbmr17BKjtNNVWrKM0tS2WqFhJfI1FNuMakzuYI4x&#10;Uz2Y8FXpIJDfa2moY8bQDE1Rxw6zI3wlBOfHoAyU8B6rerxIUw7/vE964KlGfkj9YLce8p7LH7Yx&#10;ufPE6izzwZ8LffCnqfVo4EN+1/cE9Ah8hz47Tw0KWM9n6VFrWX9lizGGjrfCsBj0EBCx2GkUUPcK&#10;/SHRY6yb8bRybQMtF4IWkYvec02QoD7FNeE0T1mBS2+Hnza4oKobk0ONa4KpsYc+ZvxDgovuF+aK&#10;VM35vL/Bj0vhBz5/1BPa6GLEUaENwpkoUo3KeW8vGm7bTNWfuvSNQhE6GefEOCfUrVX2aCWwaPBD&#10;C+BYf2W3ht3gh6hoX8wftgvBIdwV8fZ+vXgXV3H7t9hrnvD8Pk+XSfHm/wAAAP//AwBQSwMEFAAG&#10;AAgAAAAhAFPDOPDaAAAABQEAAA8AAABkcnMvZG93bnJldi54bWxMj8FOwzAQRO9I/IO1SNyo06pE&#10;TYhTARLiCAQu3DaxG6fY6yjetuHvMVzoZaXRjGbeVtvZO3E0UxwCKVguMhCGuqAH6hV8vD/dbEBE&#10;RtLoAhkF3ybCtr68qLDU4URv5thwL1IJxRIVWOaxlDJ21niMizAaSt4uTB45yamXesJTKvdOrrIs&#10;lx4HSgsWR/NoTffVHLyCsEH30H22rHlvX/rn1/y2IVTq+mq+vwPBZub/MPziJ3SoE1MbDqSjcArS&#10;I/x3k1esVwWIVsE6L5Yg60qe09c/AAAA//8DAFBLAQItABQABgAIAAAAIQC2gziS/gAAAOEBAAAT&#10;AAAAAAAAAAAAAAAAAAAAAABbQ29udGVudF9UeXBlc10ueG1sUEsBAi0AFAAGAAgAAAAhADj9If/W&#10;AAAAlAEAAAsAAAAAAAAAAAAAAAAALwEAAF9yZWxzLy5yZWxzUEsBAi0AFAAGAAgAAAAhAEb4PZGK&#10;DAAAK5QAAA4AAAAAAAAAAAAAAAAALgIAAGRycy9lMm9Eb2MueG1sUEsBAi0AFAAGAAgAAAAhAFPD&#10;OPDaAAAABQEAAA8AAAAAAAAAAAAAAAAA5A4AAGRycy9kb3ducmV2LnhtbFBLBQYAAAAABAAEAPMA&#10;AADrDwAAAAA=&#10;">
-                <v:shape id="_x0000_s1080" type="#_x0000_t75" style="position:absolute;width:59867;height:29781;visibility:visible;mso-wrap-style:square">
+              <v:group id="Canvas 44" o:spid="_x0000_s1079" editas="canvas" style="width:473.05pt;height:234.5pt;mso-position-horizontal-relative:char;mso-position-vertical-relative:line" coordsize="60077,29781" o:gfxdata="UEsDBBQABgAIAAAAIQC2gziS/gAAAOEBAAATAAAAW0NvbnRlbnRfVHlwZXNdLnhtbJSRQU7DMBBF&#10;90jcwfIWJU67QAgl6YK0S0CoHGBkTxKLZGx5TGhvj5O2G0SRWNoz/78nu9wcxkFMGNg6quQqL6RA&#10;0s5Y6ir5vt9lD1JwBDIwOMJKHpHlpr69KfdHjyxSmriSfYz+USnWPY7AufNIadK6MEJMx9ApD/oD&#10;OlTrorhX2lFEilmcO2RdNtjC5xDF9pCuTyYBB5bi6bQ4syoJ3g9WQ0ymaiLzg5KdCXlKLjvcW893&#10;SUOqXwnz5DrgnHtJTxOsQfEKIT7DmDSUCaxw7Rqn8787ZsmRM9e2VmPeBN4uqYvTtW7jvijg9N/y&#10;JsXecLq0q+WD6m8AAAD//wMAUEsDBBQABgAIAAAAIQA4/SH/1gAAAJQBAAALAAAAX3JlbHMvLnJl&#10;bHOkkMFqwzAMhu+DvYPRfXGawxijTi+j0GvpHsDYimMaW0Yy2fr2M4PBMnrbUb/Q94l/f/hMi1qR&#10;JVI2sOt6UJgd+ZiDgffL8ekFlFSbvV0oo4EbChzGx4f9GRdb25HMsYhqlCwG5lrLq9biZkxWOiqY&#10;22YiTra2kYMu1l1tQD30/bPm3wwYN0x18gb45AdQl1tp5j/sFB2T0FQ7R0nTNEV3j6o9feQzro1i&#10;OWA14Fm+Q8a1a8+Bvu/d/dMb2JY5uiPbhG/ktn4cqGU/er3pcvwCAAD//wMAUEsDBBQABgAIAAAA&#10;IQDS8NOsWQ0AAA+hAAAOAAAAZHJzL2Uyb0RvYy54bWzsXVtv28gVfi/Q/0DovTFneDfiLFKnaQuk&#10;u8EmxT7TEmULlUiVZGK7v77fmRkOKYqUSNkr05t5iCPxLvJ85/KdC9/+9LBZW9+TvFhl6dWMvbFn&#10;VpLOs8Uqvb2a/fvrx7+EM6so43QRr7M0uZo9JsXsp3d//tPb++1lwrO7bL1IcgsHSYvL++3V7K4s&#10;t5cXF8X8LtnExZtsm6RYuczyTVzia357scjjexx9s77gtu1f3Gf5Yptn86QosPSDXDl7J46/XCbz&#10;8pflskhKa301w7WV4m8u/t7Q34t3b+PL2zze3q3m6jLiE65iE69SnFQf6kNcxta3fLV3qM1qnmdF&#10;tizfzLPNRbZcruaJ+A34Ncxu/ZrrOP0eF+LHzHF3qgvEp2c87s0t7gEOeXmPh5GIz3gUxVY/lOJp&#10;J/tyF28T8RuKy/nP3z/n1mpxNfPYzErjDSTiVzyjOL1dJxaWqdNjuy/bz7n6VuAj3duHZb6h/3HX&#10;rIermeMGzI2cmfWIz54T+PJhJg+lNcfqKOKMYe1crvZDh9Zf1IfZ5kX59yTbWPThapbjOsQjjL9/&#10;Kkq5abUJ9rvfFpfyQsSn8nGd0LWs01+TJX4RTsjE3kJyk+t1bn2PIXPxfJ6kpbg0nFpsTbstV+u1&#10;3pEf31FtT7smQqr1zgPOqvcQZ87SUu+8WaVZ3nX2xX/Es8AlL+X21R2Qv5tuQflw8yAeJQurx3aT&#10;LR7xfPNMwqzYzj+ucG8/xUX5Oc6BKyAQuqL8BX+W6+z+apapTzPrLsv/17WctocAYu3MugdOr2bF&#10;f7/FeTKz1v9MIZoRc10CtvjiegHHl7y55qa5Jv22uc7wWCB9uDrxkbYv19XHZZ5tfoNKeU9nxao4&#10;nePcV7N5mVdfrkupP6CU5sn792IzgHkbl5/SLwRN+UhIdr4+/BbnWyVgJSTz56yCQ3zZkjO5LT2i&#10;NHv/rcyWKyGEdKvlfVWPANAkvJ4Boz5+v8TolzKPV7d3pXWdpSlwkuUWVtZgvU4lQovy+iHV+Bao&#10;4AJ1dL0AtdyOvjQxbS3Xq+0/qvtWoTvyHYdxie4wsr2IDgTxV/B2uQPTQuDmXhhE3BXn6UX3epWS&#10;Etq766QAaPE6tSCOjAe2LfGQrVeLj0AprezBtNjv2+Zf2UJiPfBs7C01h95FqJyieTQSjA9xcSd3&#10;WuCT2medVigTCk/cpnF6pgJtt55Rv4xMa1tBVTv265kBO5+gZ8oHfeY+PSOFn+6qEvpzSb+2UFr6&#10;3+d5dt/EgLj4hmwrRDSFm4REiTT3Aj90PSHSAfNDX2CjFmnmOC5smpTqSpAqo1eZIqVMCoVIDUip&#10;dFo65RTprh/JjtSW8Wr9t3RhlY9bGO2Y7oQR2wPm8cXENqiU9ldSlX/NHiw/oCelxPQLdItVPmA5&#10;KdzDAssiG3pX6uDQbylgGAfSvkfk9LBXRbaOlCwuo1LBvuNJVaPXCL+JNpD6RTlnQjse1JMDNNar&#10;0ZOj/DHxoOj+nMcfSxHYndkbK384X4xxbY7qgIkW7iL7CJ5DmJ8QBxIhURS1EM1c2/c96A8VMtnS&#10;xzMh07OHTAhS1JMaClETAlFoeXYnEC5ZZU61F6hdLovW1vij4KYDf53RDVxBxwYjIZAYRn4kwpfa&#10;FXRCpuwrRTc+9+g8/UA00Q05IuQj6LirSb/oGEOyLrUvoYmQATv/saIb5rh7gt0Ob2ibo+JNN1PF&#10;N67tRJBWIdQhC6Owxcgxzj1uR4P8RhPfEG9oBBegVoGLIo6ZgwBaslImwDmq8f6QAU7t9Z7mPZmA&#10;5QzkMXP8CqeNgAULa4tCVESHw9S0KKFn+4EigX1f2qPaS4oiFgbKT0IG6EXjlSq71I24Aymeasd+&#10;6vVAiqfa+QTnZAylwAVTOYZSMPHKC8Urmv7rjFeaTOCYeMVzXM7AV4t4JbId3qIOXjxecYT3vzbZ&#10;GO0znqASauq/N+v7UrQ2c7v4LywcY048HjiOj8AH/FdngMIix1f5Fw7LEhxJKh4jt3cSKK3I9Oa2&#10;cu53thqfhzxR8hWrPqCu4YDtUpbpLl4kMt6mDGiVEdA/WDAX3XbxgGmrbk+/Xfx9gva1RlAvCHTp&#10;A9f8z2meqCllOFMyl7mwXe16I1o4Un1wF64QqQ+EoWDLxeOv/VHGbR/ZK8WfI3dWyXBPEtfoD8nZ&#10;/bj6QxNsRn80Su6mVwrF3P08wB5dim1qdTLGuwZx6oAalYqFIYxtFzuBOXU9FwH1gIz72ZnT7nqm&#10;+NJUjDTKrCbtWg9IBbhaU6kyviPETVOinSB0UImLPZqm0rWDaFgNydkl2kjua5FcnQvQbMe+Vha5&#10;U5VEGK+VZY6WBbbLmMBAU4bhDoYTlWGjlQeUuU9aK2v+/IBsN+n0MbLNfdd2VSUQC7njRwIlTdn2&#10;PNFcYTwO2cJRhXLdPMYAKuLcPMakZVuz1I3ckNskp4/nhjyfuxUjvd/94/p+FMI6TKGU7bDoHKTX&#10;4DOBqOsXnQH82Qk88KjUkDavJoSdeAiLfpnedh7m6i6ufge/s5QtiBz04cnMEOpLZYa3NiS/c2ao&#10;280ZTm4PAJDR+GN6Vqv+tlbVDtGie/wrFtaEyXGNHzhuRCQI6FePoX5S7F1LWpN9RaVZiFQPHb6/&#10;avIY/drMxdCB6CcVB1sOBujybmnqFMNGJuLMhYujDID2QY0BmLYB8DSH2fC6sHAMBimFilhYgJA7&#10;DPpeeG0NFLLQRyu2cLy4HXiyRPp0EO5kR3VKUWYbTQ71SN955Xn2O5ADApcTHMiG5upr66xzqNrt&#10;N/pj4vpjAE/sjeOJQw8d+zLx4UXgG1plRcz30SerKjKquoKeZKphiU3FeOeoEeYNYImxTW0GxzBp&#10;kOCq54FFKHp12l4pRDgIgRxiIgIMqDjsk55dirsDKJO92xmSMGUuzRvAE2Obo9LdKLsOPSciHw4S&#10;yxniKOkjNnw8yDSj6SBTJIdN8u6VJO+o07jFR+0l76S6PCF5RyKsKiq47yEmaec3miIsqGKK8HvH&#10;xxi1bPorMRWqa0hbH+G1z7buS/cAzrWhlilphwJDqZd56PE9vcyRtENpvtHLKuCVg9kGxLjnDpAn&#10;7VBAgI7qZT1jZGS2gNN8F1uOoABHG/F25zvjvo0q/WnKsHGWX3lRRcdIuz2tvDfZTrnOkvqvXQTd&#10;9c6Qa5AcRjcjimEPITUxGm9ZpjGMVj409LXHn6C+pGNaGdscDfM6c7iuDRlmKuKDXxGhqxZHakR8&#10;HOUWvhq4ODUizmjl162VIx0I6okOWFRLMmWGh46si2wWgYMm6sLBZxk/NuTY8yO7qgvigeehBBkn&#10;6g/8juWI9ZQ6M78OAwWfZZ4w11HR0IRQ19zg4fOEzTiIc4yDoFI9ab+eDnIe+IGY7U2VIIgWWDtt&#10;ZHNOYySFx2VQLgz57tTwASHxCWnfUWUjOoIcivLdkRIGtWdBrS4ZeTpqXQcj79TMO59mHbcqRwKM&#10;eqFUHYVJBrSTBK1MbhIdb0ALn5ECjwn2qtKEi+cytQBt4KPSUvS8M8wvR7/TTmToBq5DM80NaumF&#10;HtNEraYFDGonjFpdpfJ0U8uQtXfhFYsMvm2Tv7yL2sBFkaZxkM+d9hnjIINSVhSIQe2EUaurb56O&#10;WthaF2NzBWrxwhsfL7jZMbVwkNHjYEzthJsh6oHgBrQTBu0zEs4cOWz0TytTGwQ0EKCNWhPWHuph&#10;fXkuqp5zblA7YdTqiqpnMLUccW2EA4oSVxS5slZ9oCGjRFZs0g6yLtk3qJ0wanU12bOgNoJbLFGL&#10;5kPWYWuNhzxxW6tbEQxqp4tamqr/XBQyPGSGlzEr1EbMd1vpWhPXTt/W6nocg9oJo1bXCD7d1hKF&#10;7KvWXAwf5T5eSNaOa42tnbitHV1JZWosoIopv32+t6wzalOTtrY5lkOz/2iwOD4ax8E7BLmawsQ5&#10;5q3uFT4yjENT3LHDbMxsIjRDlfV00x+rezzLWA7/tJd64FcNfJX6wXk9lMstftjR5HIUw+mlHubV&#10;Bmd6tUFd7VGrDywDulXb7ADtEWG2LZNNWZ0vpscgn+o9W4wxUNzCsBjtIVTEfGdUQDUt9IfUHkOD&#10;g6cVbBvVcibVwhCp77smMnwfrFy4xyJUa4vwv3PGT1O5OHg/bPTEsX3GNREDIIR3N2LaYKW4pFt4&#10;buJ/zMQwV0SixjWJv38qJj4xTBMStW/C5FuRxugPN1Kjyrun0XA0lKsKVDfAq1JE6GScE+Oc0LzW&#10;8nGdSHOpJw7Wbw0c6q/s0iLG/ziX/xHo9pP+dyBgmzrW6ZncRlBQ7fosoJfQS28EQ4SZUBZ1gyhN&#10;lQfTaXr1lQNgevVP6NUPnrNShTmV84wgvN0z5QeBV3Vf0KR1pNmeROuZdmY5r1aK/bO0M9cvmTzN&#10;2phGx3M0OgY60j1gaXTL6sihR2RzqpnZAKzNRUPOjtFB4CuNDnokD0P47KPozEDFVzJQkV5F9lxF&#10;Gy4LyIpReSReiR22O+x9GKXq7X0uZjTDBhm7k8zrOSwvX9Rcv43U2B2QAaN7dZEGnl/in+DRbvN4&#10;e7eaf4jLuPkdn++3lwnP7rL1Isnf/R8AAP//AwBQSwMEFAAGAAgAAAAhAAJZkyfdAAAABQEAAA8A&#10;AABkcnMvZG93bnJldi54bWxMj0FrwkAQhe+F/odlCl5K3SgSTMxGpFRvpTR6qLc1OybB7GzIrjH9&#10;9532Ui8Dj/d475tsPdpWDNj7xpGC2TQCgVQ601Cl4LDfvixB+KDJ6NYRKvhGD+v88SHTqXE3+sSh&#10;CJXgEvKpVlCH0KVS+rJGq/3UdUjsnV1vdWDZV9L0+sbltpXzKIql1Q3xQq07fK2xvBRXqyB5LnbF&#10;Hs/b8n1oPjZf8zd/TC5KTZ7GzQpEwDH8h+EXn9EhZ6aTu5LxolXAj4S/y16yiGcgTgoWcRKBzDN5&#10;T5//AAAA//8DAFBLAQItABQABgAIAAAAIQC2gziS/gAAAOEBAAATAAAAAAAAAAAAAAAAAAAAAABb&#10;Q29udGVudF9UeXBlc10ueG1sUEsBAi0AFAAGAAgAAAAhADj9If/WAAAAlAEAAAsAAAAAAAAAAAAA&#10;AAAALwEAAF9yZWxzLy5yZWxzUEsBAi0AFAAGAAgAAAAhANLw06xZDQAAD6EAAA4AAAAAAAAAAAAA&#10;AAAALgIAAGRycy9lMm9Eb2MueG1sUEsBAi0AFAAGAAgAAAAhAAJZkyfdAAAABQEAAA8AAAAAAAAA&#10;AAAAAAAAsw8AAGRycy9kb3ducmV2LnhtbFBLBQYAAAAABAAEAPMAAAC9EAAAAAA=&#10;">
+                <v:shapetype id="_x0000_t75" coordsize="21600,21600" o:spt="75" o:preferrelative="t" path="m@4@5l@4@11@9@11@9@5xe" filled="f" stroked="f">
+                  <v:stroke joinstyle="miter"/>
+                  <v:formulas>
+                    <v:f eqn="if lineDrawn pixelLineWidth 0"/>
+                    <v:f eqn="sum @0 1 0"/>
+                    <v:f eqn="sum 0 0 @1"/>
+                    <v:f eqn="prod @2 1 2"/>
+                    <v:f eqn="prod @3 21600 pixelWidth"/>
+                    <v:f eqn="prod @3 21600 pixelHeight"/>
+                    <v:f eqn="sum @0 0 1"/>
+                    <v:f eqn="prod @6 1 2"/>
+                    <v:f eqn="prod @7 21600 pixelWidth"/>
+                    <v:f eqn="sum @8 21600 0"/>
+                    <v:f eqn="prod @7 21600 pixelHeight"/>
+                    <v:f eqn="sum @10 21600 0"/>
+                  </v:formulas>
+                  <v:path o:extrusionok="f" gradientshapeok="t" o:connecttype="rect"/>
+                  <o:lock v:ext="edit" aspectratio="t"/>
+                </v:shapetype>
+                <v:shape id="_x0000_s1080" type="#_x0000_t75" style="position:absolute;width:60077;height:29781;visibility:visible;mso-wrap-style:square">
                   <v:fill o:detectmouseclick="t"/>
                   <v:path o:connecttype="none"/>
                 </v:shape>
-                <v:rect id="Rectangle 51" o:spid="_x0000_s1081" style="position:absolute;left:32364;top:347;width:9921;height:3537;visibility:visible;mso-wrap-style:square;v-text-anchor:middle" o:gfxdata="UEsDBBQABgAIAAAAIQDw94q7/QAAAOIBAAATAAAAW0NvbnRlbnRfVHlwZXNdLnhtbJSRzUrEMBDH&#10;74LvEOYqbaoHEWm6B6tHFV0fYEimbdg2CZlYd9/edD8u4goeZ+b/8SOpV9tpFDNFtt4puC4rEOS0&#10;N9b1Cj7WT8UdCE7oDI7ekYIdMayay4t6vQvEIrsdKxhSCvdSsh5oQi59IJcvnY8TpjzGXgbUG+xJ&#10;3lTVrdTeJXKpSEsGNHVLHX6OSTxu8/pAEmlkEA8H4dKlAEMYrcaUSeXszI+W4thQZudew4MNfJUx&#10;QP7asFzOFxx9L/lpojUkXjGmZ5wyhjSRJQ8YKGvKv1MWzIkL33VWU9lGfl98J6hz4cZ/uUjzf7Pb&#10;bHuj+ZQu9z/UfAMAAP//AwBQSwMEFAAGAAgAAAAhADHdX2HSAAAAjwEAAAsAAABfcmVscy8ucmVs&#10;c6SQwWrDMAyG74O9g9G9cdpDGaNOb4VeSwe7CltJTGPLWCZt376mMFhGbzvqF/o+8e/2tzCpmbJ4&#10;jgbWTQuKomXn42Dg63xYfYCSgtHhxJEM3Elg372/7U40YalHMvokqlKiGBhLSZ9aix0poDScKNZN&#10;zzlgqWMedEJ7wYH0pm23Ov9mQLdgqqMzkI9uA+p8T9X8hx28zSzcl8Zy0Nz33r6iasfXeKK5UjAP&#10;VAy4LM8w09zU50C/9q7/6ZURE31X/kL8TKv1x6wXNXYPAAAA//8DAFBLAwQUAAYACAAAACEAMy8F&#10;nkEAAAA5AAAAEAAAAGRycy9zaGFwZXhtbC54bWyysa/IzVEoSy0qzszPs1Uy1DNQUkjNS85PycxL&#10;t1UKDXHTtVBSKC5JzEtJzMnPS7VVqkwtVrK34+UCAAAA//8DAFBLAwQUAAYACAAAACEASG/GcMQA&#10;AADbAAAADwAAAGRycy9kb3ducmV2LnhtbESPUWvCQBCE3wv+h2OFvtWLgVqNniLFlpKXYuIPWHJr&#10;LpjbS3NnTP31vUKhj8PsfLOz2Y22FQP1vnGsYD5LQBBXTjdcKziVb09LED4ga2wdk4Jv8rDbTh42&#10;mGl34yMNRahFhLDPUIEJocuk9JUhi37mOuLonV1vMUTZ11L3eItw28o0SRbSYsOxwWBHr4aqS3G1&#10;8Y30vKjfX3LMV+39IPmzzM3XXanH6bhfgwg0hv/jv/SHVvA8h98tEQBy+wMAAP//AwBQSwECLQAU&#10;AAYACAAAACEA8PeKu/0AAADiAQAAEwAAAAAAAAAAAAAAAAAAAAAAW0NvbnRlbnRfVHlwZXNdLnht&#10;bFBLAQItABQABgAIAAAAIQAx3V9h0gAAAI8BAAALAAAAAAAAAAAAAAAAAC4BAABfcmVscy8ucmVs&#10;c1BLAQItABQABgAIAAAAIQAzLwWeQQAAADkAAAAQAAAAAAAAAAAAAAAAACkCAABkcnMvc2hhcGV4&#10;bWwueG1sUEsBAi0AFAAGAAgAAAAhAEhvxnDEAAAA2wAAAA8AAAAAAAAAAAAAAAAAmAIAAGRycy9k&#10;b3ducmV2LnhtbFBLBQYAAAAABAAEAPUAAACJAwAAAAA=&#10;" fillcolor="#fbcaa2 [1625]" strokecolor="#f68c36 [3049]">
+                <v:rect id="Rectangle 51" o:spid="_x0000_s1081" style="position:absolute;left:34714;top:353;width:9922;height:3537;visibility:visible;mso-wrap-style:square;v-text-anchor:middle" o:gfxdata="UEsDBBQABgAIAAAAIQDw94q7/QAAAOIBAAATAAAAW0NvbnRlbnRfVHlwZXNdLnhtbJSRzUrEMBDH&#10;74LvEOYqbaoHEWm6B6tHFV0fYEimbdg2CZlYd9/edD8u4goeZ+b/8SOpV9tpFDNFtt4puC4rEOS0&#10;N9b1Cj7WT8UdCE7oDI7ekYIdMayay4t6vQvEIrsdKxhSCvdSsh5oQi59IJcvnY8TpjzGXgbUG+xJ&#10;3lTVrdTeJXKpSEsGNHVLHX6OSTxu8/pAEmlkEA8H4dKlAEMYrcaUSeXszI+W4thQZudew4MNfJUx&#10;QP7asFzOFxx9L/lpojUkXjGmZ5wyhjSRJQ8YKGvKv1MWzIkL33VWU9lGfl98J6hz4cZ/uUjzf7Pb&#10;bHuj+ZQu9z/UfAMAAP//AwBQSwMEFAAGAAgAAAAhADHdX2HSAAAAjwEAAAsAAABfcmVscy8ucmVs&#10;c6SQwWrDMAyG74O9g9G9cdpDGaNOb4VeSwe7CltJTGPLWCZt376mMFhGbzvqF/o+8e/2tzCpmbJ4&#10;jgbWTQuKomXn42Dg63xYfYCSgtHhxJEM3Elg372/7U40YalHMvokqlKiGBhLSZ9aix0poDScKNZN&#10;zzlgqWMedEJ7wYH0pm23Ov9mQLdgqqMzkI9uA+p8T9X8hx28zSzcl8Zy0Nz33r6iasfXeKK5UjAP&#10;VAy4LM8w09zU50C/9q7/6ZURE31X/kL8TKv1x6wXNXYPAAAA//8DAFBLAwQUAAYACAAAACEAMy8F&#10;nkEAAAA5AAAAEAAAAGRycy9zaGFwZXhtbC54bWyysa/IzVEoSy0qzszPs1Uy1DNQUkjNS85PycxL&#10;t1UKDXHTtVBSKC5JzEtJzMnPS7VVqkwtVrK34+UCAAAA//8DAFBLAwQUAAYACAAAACEASG/GcMQA&#10;AADbAAAADwAAAGRycy9kb3ducmV2LnhtbESPUWvCQBCE3wv+h2OFvtWLgVqNniLFlpKXYuIPWHJr&#10;LpjbS3NnTP31vUKhj8PsfLOz2Y22FQP1vnGsYD5LQBBXTjdcKziVb09LED4ga2wdk4Jv8rDbTh42&#10;mGl34yMNRahFhLDPUIEJocuk9JUhi37mOuLonV1vMUTZ11L3eItw28o0SRbSYsOxwWBHr4aqS3G1&#10;8Y30vKjfX3LMV+39IPmzzM3XXanH6bhfgwg0hv/jv/SHVvA8h98tEQBy+wMAAP//AwBQSwECLQAU&#10;AAYACAAAACEA8PeKu/0AAADiAQAAEwAAAAAAAAAAAAAAAAAAAAAAW0NvbnRlbnRfVHlwZXNdLnht&#10;bFBLAQItABQABgAIAAAAIQAx3V9h0gAAAI8BAAALAAAAAAAAAAAAAAAAAC4BAABfcmVscy8ucmVs&#10;c1BLAQItABQABgAIAAAAIQAzLwWeQQAAADkAAAAQAAAAAAAAAAAAAAAAACkCAABkcnMvc2hhcGV4&#10;bWwueG1sUEsBAi0AFAAGAAgAAAAhAEhvxnDEAAAA2wAAAA8AAAAAAAAAAAAAAAAAmAIAAGRycy9k&#10;b3ducmV2LnhtbFBLBQYAAAAABAAEAPUAAACJAwAAAAA=&#10;" fillcolor="#fbcaa2 [1625]" strokecolor="#f68c36 [3049]">
                   <v:fill color2="#fdefe3 [505]" rotate="t" angle="180" colors="0 #ffbe86;22938f #ffd0aa;1 #ffebdb" focus="100%" type="gradient"/>
                   <v:shadow on="t" color="black" opacity="24903f" origin=",.5" offset="0,.55556mm"/>
                   <v:textbox>
@@ -17958,13 +18175,21 @@
                     </w:txbxContent>
                   </v:textbox>
                 </v:rect>
-                <v:line id="Straight Connector 60" o:spid="_x0000_s1082" style="position:absolute;flip:x;visibility:visible;mso-wrap-style:square" from="37282,3884" to="37325,29763" o:connectortype="straight" o:gfxdata="UEsDBBQABgAIAAAAIQD+JeulAAEAAOoBAAATAAAAW0NvbnRlbnRfVHlwZXNdLnhtbJSRzU7EIBDH&#10;7ya+A+FqWqoHY0zpHqwe1Zj1AQhMW2I7EAbr7ts73e5ejGviEeb/8RuoN7tpFDMk8gG1vC4rKQBt&#10;cB57Ld+3T8WdFJQNOjMGBC33QHLTXF7U230EEuxG0nLIOd4rRXaAyVAZIiBPupAmk/mYehWN/TA9&#10;qJuqulU2YAbMRV4yZFO30JnPMYvHHV+vJAlGkuJhFS5dWpoYR29NZlI1o/vRUhwbSnYeNDT4SFeM&#10;IdWvDcvkfMHR98JPk7wD8WpSfjYTYyiXaNkAweaQWFf+nbSgTlSErvMWyjYRL7V6T3DnSlz4wgTz&#10;f/Nbtr3BfEpXh59qvgEAAP//AwBQSwMEFAAGAAgAAAAhAJYFM1jUAAAAlwEAAAsAAABfcmVscy8u&#10;cmVsc6SQPWsDMQyG90L/g9He8yVDKSW+bIWsIYWuxtZ9kLNkJHNN/n1MoaVXsnWUXvQ8L9rtL2k2&#10;C4pOTA42TQsGKXCcaHDwfnp7egGjxVP0MxM6uKLCvnt82B1x9qUe6ThlNZVC6mAsJb9aq2HE5LXh&#10;jFSTniX5UkcZbPbh7Ae027Z9tvKbAd2KaQ7RgRziFszpmqv5DztNQVi5L03gZLnvp3CPaiN/0hGX&#10;SvEyYHEQRb+WgktTy4G979380xuYCENh+aiOlfwnqfbvBnb1zu4GAAD//wMAUEsDBBQABgAIAAAA&#10;IQAzLwWeQQAAADkAAAAUAAAAZHJzL2Nvbm5lY3RvcnhtbC54bWyysa/IzVEoSy0qzszPs1Uy1DNQ&#10;UkjNS85PycxLt1UKDXHTtVBSKC5JzEtJzMnPS7VVqkwtVrK34+UCAAAA//8DAFBLAwQUAAYACAAA&#10;ACEAGTzBrL8AAADbAAAADwAAAGRycy9kb3ducmV2LnhtbERPy4rCMBTdC/MP4Q7MzqYjo2g1yiAI&#10;gisfoMtrc22LzU1Ioq1/bxYDszyc92LVm1Y8yYfGsoLvLAdBXFrdcKXgdNwMpyBCRNbYWiYFLwqw&#10;Wn4MFlho2/GenodYiRTCoUAFdYyukDKUNRkMmXXEibtZbzAm6CupPXYp3LRylOcTabDh1FCjo3VN&#10;5f3wMAr02nT3y2zrr3Tcnx/oxruf6JT6+ux/5yAi9fFf/OfeagWTtD59ST9ALt8AAAD//wMAUEsB&#10;Ai0AFAAGAAgAAAAhAP4l66UAAQAA6gEAABMAAAAAAAAAAAAAAAAAAAAAAFtDb250ZW50X1R5cGVz&#10;XS54bWxQSwECLQAUAAYACAAAACEAlgUzWNQAAACXAQAACwAAAAAAAAAAAAAAAAAxAQAAX3JlbHMv&#10;LnJlbHNQSwECLQAUAAYACAAAACEAMy8FnkEAAAA5AAAAFAAAAAAAAAAAAAAAAAAuAgAAZHJzL2Nv&#10;bm5lY3RvcnhtbC54bWxQSwECLQAUAAYACAAAACEAGTzBrL8AAADbAAAADwAAAAAAAAAAAAAAAACh&#10;AgAAZHJzL2Rvd25yZXYueG1sUEsFBgAAAAAEAAQA+QAAAI0DAAAAAA==&#10;" strokecolor="#e36c0a [2409]" strokeweight="1pt">
+                <v:line id="Straight Connector 60" o:spid="_x0000_s1082" style="position:absolute;flip:x;visibility:visible;mso-wrap-style:square" from="39633,3890" to="39675,29769" o:connectortype="straight" o:gfxdata="UEsDBBQABgAIAAAAIQD+JeulAAEAAOoBAAATAAAAW0NvbnRlbnRfVHlwZXNdLnhtbJSRzU7EIBDH&#10;7ya+A+FqWqoHY0zpHqwe1Zj1AQhMW2I7EAbr7ts73e5ejGviEeb/8RuoN7tpFDMk8gG1vC4rKQBt&#10;cB57Ld+3T8WdFJQNOjMGBC33QHLTXF7U230EEuxG0nLIOd4rRXaAyVAZIiBPupAmk/mYehWN/TA9&#10;qJuqulU2YAbMRV4yZFO30JnPMYvHHV+vJAlGkuJhFS5dWpoYR29NZlI1o/vRUhwbSnYeNDT4SFeM&#10;IdWvDcvkfMHR98JPk7wD8WpSfjYTYyiXaNkAweaQWFf+nbSgTlSErvMWyjYRL7V6T3DnSlz4wgTz&#10;f/Nbtr3BfEpXh59qvgEAAP//AwBQSwMEFAAGAAgAAAAhAJYFM1jUAAAAlwEAAAsAAABfcmVscy8u&#10;cmVsc6SQPWsDMQyG90L/g9He8yVDKSW+bIWsIYWuxtZ9kLNkJHNN/n1MoaVXsnWUXvQ8L9rtL2k2&#10;C4pOTA42TQsGKXCcaHDwfnp7egGjxVP0MxM6uKLCvnt82B1x9qUe6ThlNZVC6mAsJb9aq2HE5LXh&#10;jFSTniX5UkcZbPbh7Ae027Z9tvKbAd2KaQ7RgRziFszpmqv5DztNQVi5L03gZLnvp3CPaiN/0hGX&#10;SvEyYHEQRb+WgktTy4G979380xuYCENh+aiOlfwnqfbvBnb1zu4GAAD//wMAUEsDBBQABgAIAAAA&#10;IQAzLwWeQQAAADkAAAAUAAAAZHJzL2Nvbm5lY3RvcnhtbC54bWyysa/IzVEoSy0qzszPs1Uy1DNQ&#10;UkjNS85PycxLt1UKDXHTtVBSKC5JzEtJzMnPS7VVqkwtVrK34+UCAAAA//8DAFBLAwQUAAYACAAA&#10;ACEAGTzBrL8AAADbAAAADwAAAGRycy9kb3ducmV2LnhtbERPy4rCMBTdC/MP4Q7MzqYjo2g1yiAI&#10;gisfoMtrc22LzU1Ioq1/bxYDszyc92LVm1Y8yYfGsoLvLAdBXFrdcKXgdNwMpyBCRNbYWiYFLwqw&#10;Wn4MFlho2/GenodYiRTCoUAFdYyukDKUNRkMmXXEibtZbzAm6CupPXYp3LRylOcTabDh1FCjo3VN&#10;5f3wMAr02nT3y2zrr3Tcnx/oxruf6JT6+ux/5yAi9fFf/OfeagWTtD59ST9ALt8AAAD//wMAUEsB&#10;Ai0AFAAGAAgAAAAhAP4l66UAAQAA6gEAABMAAAAAAAAAAAAAAAAAAAAAAFtDb250ZW50X1R5cGVz&#10;XS54bWxQSwECLQAUAAYACAAAACEAlgUzWNQAAACXAQAACwAAAAAAAAAAAAAAAAAxAQAAX3JlbHMv&#10;LnJlbHNQSwECLQAUAAYACAAAACEAMy8FnkEAAAA5AAAAFAAAAAAAAAAAAAAAAAAuAgAAZHJzL2Nv&#10;bm5lY3RvcnhtbC54bWxQSwECLQAUAAYACAAAACEAGTzBrL8AAADbAAAADwAAAAAAAAAAAAAAAACh&#10;AgAAZHJzL2Rvd25yZXYueG1sUEsFBgAAAAAEAAQA+QAAAI0DAAAAAA==&#10;" strokecolor="#e36c0a [2409]" strokeweight="1pt">
                   <v:stroke dashstyle="dash"/>
                 </v:line>
-                <v:shape id="Straight Arrow Connector 61" o:spid="_x0000_s1083" type="#_x0000_t32" style="position:absolute;left:23418;top:7162;width:13344;height:0;visibility:visible;mso-wrap-style:square" o:connectortype="straight" o:gfxdata="UEsDBBQABgAIAAAAIQD+JeulAAEAAOoBAAATAAAAW0NvbnRlbnRfVHlwZXNdLnhtbJSRzU7EIBDH&#10;7ya+A+FqWqoHY0zpHqwe1Zj1AQhMW2I7EAbr7ts73e5ejGviEeb/8RuoN7tpFDMk8gG1vC4rKQBt&#10;cB57Ld+3T8WdFJQNOjMGBC33QHLTXF7U230EEuxG0nLIOd4rRXaAyVAZIiBPupAmk/mYehWN/TA9&#10;qJuqulU2YAbMRV4yZFO30JnPMYvHHV+vJAlGkuJhFS5dWpoYR29NZlI1o/vRUhwbSnYeNDT4SFeM&#10;IdWvDcvkfMHR98JPk7wD8WpSfjYTYyiXaNkAweaQWFf+nbSgTlSErvMWyjYRL7V6T3DnSlz4wgTz&#10;f/Nbtr3BfEpXh59qvgEAAP//AwBQSwMEFAAGAAgAAAAhAJYFM1jUAAAAlwEAAAsAAABfcmVscy8u&#10;cmVsc6SQPWsDMQyG90L/g9He8yVDKSW+bIWsIYWuxtZ9kLNkJHNN/n1MoaVXsnWUXvQ8L9rtL2k2&#10;C4pOTA42TQsGKXCcaHDwfnp7egGjxVP0MxM6uKLCvnt82B1x9qUe6ThlNZVC6mAsJb9aq2HE5LXh&#10;jFSTniX5UkcZbPbh7Ae027Z9tvKbAd2KaQ7RgRziFszpmqv5DztNQVi5L03gZLnvp3CPaiN/0hGX&#10;SvEyYHEQRb+WgktTy4G979380xuYCENh+aiOlfwnqfbvBnb1zu4GAAD//wMAUEsDBBQABgAIAAAA&#10;IQAzLwWeQQAAADkAAAAUAAAAZHJzL2Nvbm5lY3RvcnhtbC54bWyysa/IzVEoSy0qzszPs1Uy1DNQ&#10;UkjNS85PycxLt1UKDXHTtVBSKC5JzEtJzMnPS7VVqkwtVrK34+UCAAAA//8DAFBLAwQUAAYACAAA&#10;ACEAGquPLcYAAADbAAAADwAAAGRycy9kb3ducmV2LnhtbESPQWvCQBSE70L/w/IKXqTZpAdp06xi&#10;S6seKqL2Bzyyr9lg9m3Irhr99a4geBxm5hummPa2EUfqfO1YQZakIIhLp2uuFPztfl7eQPiArLFx&#10;TArO5GE6eRoUmGt34g0dt6ESEcI+RwUmhDaX0peGLPrEtcTR+3edxRBlV0nd4SnCbSNf03QsLdYc&#10;Fwy29GWo3G8PVkFYXOabz8Oon13q/XK9M+/fv9lKqeFzP/sAEagPj/C9vdQKxhncvsQfICdXAAAA&#10;//8DAFBLAQItABQABgAIAAAAIQD+JeulAAEAAOoBAAATAAAAAAAAAAAAAAAAAAAAAABbQ29udGVu&#10;dF9UeXBlc10ueG1sUEsBAi0AFAAGAAgAAAAhAJYFM1jUAAAAlwEAAAsAAAAAAAAAAAAAAAAAMQEA&#10;AF9yZWxzLy5yZWxzUEsBAi0AFAAGAAgAAAAhADMvBZ5BAAAAOQAAABQAAAAAAAAAAAAAAAAALgIA&#10;AGRycy9jb25uZWN0b3J4bWwueG1sUEsBAi0AFAAGAAgAAAAhABqrjy3GAAAA2wAAAA8AAAAAAAAA&#10;AAAAAAAAoQIAAGRycy9kb3ducmV2LnhtbFBLBQYAAAAABAAEAPkAAACUAwAAAAA=&#10;" strokecolor="black [3213]" strokeweight="1pt">
+                <v:shapetype id="_x0000_t32" coordsize="21600,21600" o:spt="32" o:oned="t" path="m,l21600,21600e" filled="f">
+                  <v:path arrowok="t" fillok="f" o:connecttype="none"/>
+                  <o:lock v:ext="edit" shapetype="t"/>
+                </v:shapetype>
+                <v:shape id="Straight Arrow Connector 61" o:spid="_x0000_s1083" type="#_x0000_t32" style="position:absolute;left:25768;top:7168;width:13345;height:0;visibility:visible;mso-wrap-style:square" o:connectortype="straight" o:gfxdata="UEsDBBQABgAIAAAAIQD+JeulAAEAAOoBAAATAAAAW0NvbnRlbnRfVHlwZXNdLnhtbJSRzU7EIBDH&#10;7ya+A+FqWqoHY0zpHqwe1Zj1AQhMW2I7EAbr7ts73e5ejGviEeb/8RuoN7tpFDMk8gG1vC4rKQBt&#10;cB57Ld+3T8WdFJQNOjMGBC33QHLTXF7U230EEuxG0nLIOd4rRXaAyVAZIiBPupAmk/mYehWN/TA9&#10;qJuqulU2YAbMRV4yZFO30JnPMYvHHV+vJAlGkuJhFS5dWpoYR29NZlI1o/vRUhwbSnYeNDT4SFeM&#10;IdWvDcvkfMHR98JPk7wD8WpSfjYTYyiXaNkAweaQWFf+nbSgTlSErvMWyjYRL7V6T3DnSlz4wgTz&#10;f/Nbtr3BfEpXh59qvgEAAP//AwBQSwMEFAAGAAgAAAAhAJYFM1jUAAAAlwEAAAsAAABfcmVscy8u&#10;cmVsc6SQPWsDMQyG90L/g9He8yVDKSW+bIWsIYWuxtZ9kLNkJHNN/n1MoaVXsnWUXvQ8L9rtL2k2&#10;C4pOTA42TQsGKXCcaHDwfnp7egGjxVP0MxM6uKLCvnt82B1x9qUe6ThlNZVC6mAsJb9aq2HE5LXh&#10;jFSTniX5UkcZbPbh7Ae027Z9tvKbAd2KaQ7RgRziFszpmqv5DztNQVi5L03gZLnvp3CPaiN/0hGX&#10;SvEyYHEQRb+WgktTy4G979380xuYCENh+aiOlfwnqfbvBnb1zu4GAAD//wMAUEsDBBQABgAIAAAA&#10;IQAzLwWeQQAAADkAAAAUAAAAZHJzL2Nvbm5lY3RvcnhtbC54bWyysa/IzVEoSy0qzszPs1Uy1DNQ&#10;UkjNS85PycxLt1UKDXHTtVBSKC5JzEtJzMnPS7VVqkwtVrK34+UCAAAA//8DAFBLAwQUAAYACAAA&#10;ACEAGquPLcYAAADbAAAADwAAAGRycy9kb3ducmV2LnhtbESPQWvCQBSE70L/w/IKXqTZpAdp06xi&#10;S6seKqL2Bzyyr9lg9m3Irhr99a4geBxm5hummPa2EUfqfO1YQZakIIhLp2uuFPztfl7eQPiArLFx&#10;TArO5GE6eRoUmGt34g0dt6ESEcI+RwUmhDaX0peGLPrEtcTR+3edxRBlV0nd4SnCbSNf03QsLdYc&#10;Fwy29GWo3G8PVkFYXOabz8Oon13q/XK9M+/fv9lKqeFzP/sAEagPj/C9vdQKxhncvsQfICdXAAAA&#10;//8DAFBLAQItABQABgAIAAAAIQD+JeulAAEAAOoBAAATAAAAAAAAAAAAAAAAAAAAAABbQ29udGVu&#10;dF9UeXBlc10ueG1sUEsBAi0AFAAGAAgAAAAhAJYFM1jUAAAAlwEAAAsAAAAAAAAAAAAAAAAAMQEA&#10;AF9yZWxzLy5yZWxzUEsBAi0AFAAGAAgAAAAhADMvBZ5BAAAAOQAAABQAAAAAAAAAAAAAAAAALgIA&#10;AGRycy9jb25uZWN0b3J4bWwueG1sUEsBAi0AFAAGAAgAAAAhABqrjy3GAAAA2wAAAA8AAAAAAAAA&#10;AAAAAAAAoQIAAGRycy9kb3ducmV2LnhtbFBLBQYAAAAABAAEAPkAAACUAwAAAAA=&#10;" strokecolor="black [3213]" strokeweight="1pt">
                   <v:stroke endarrow="open"/>
                 </v:shape>
-                <v:shape id="Text Box 67" o:spid="_x0000_s1084" type="#_x0000_t202" style="position:absolute;left:16658;top:2;width:0;height:0;visibility:visible;mso-wrap-style:none;v-text-anchor:top" o:gfxdata="UEsDBBQABgAIAAAAIQDw94q7/QAAAOIBAAATAAAAW0NvbnRlbnRfVHlwZXNdLnhtbJSRzUrEMBDH&#10;74LvEOYqbaoHEWm6B6tHFV0fYEimbdg2CZlYd9/edD8u4goeZ+b/8SOpV9tpFDNFtt4puC4rEOS0&#10;N9b1Cj7WT8UdCE7oDI7ekYIdMayay4t6vQvEIrsdKxhSCvdSsh5oQi59IJcvnY8TpjzGXgbUG+xJ&#10;3lTVrdTeJXKpSEsGNHVLHX6OSTxu8/pAEmlkEA8H4dKlAEMYrcaUSeXszI+W4thQZudew4MNfJUx&#10;QP7asFzOFxx9L/lpojUkXjGmZ5wyhjSRJQ8YKGvKv1MWzIkL33VWU9lGfl98J6hz4cZ/uUjzf7Pb&#10;bHuj+ZQu9z/UfAMAAP//AwBQSwMEFAAGAAgAAAAhADHdX2HSAAAAjwEAAAsAAABfcmVscy8ucmVs&#10;c6SQwWrDMAyG74O9g9G9cdpDGaNOb4VeSwe7CltJTGPLWCZt376mMFhGbzvqF/o+8e/2tzCpmbJ4&#10;jgbWTQuKomXn42Dg63xYfYCSgtHhxJEM3Elg372/7U40YalHMvokqlKiGBhLSZ9aix0poDScKNZN&#10;zzlgqWMedEJ7wYH0pm23Ov9mQLdgqqMzkI9uA+p8T9X8hx28zSzcl8Zy0Nz33r6iasfXeKK5UjAP&#10;VAy4LM8w09zU50C/9q7/6ZURE31X/kL8TKv1x6wXNXYPAAAA//8DAFBLAwQUAAYACAAAACEAMy8F&#10;nkEAAAA5AAAAEAAAAGRycy9zaGFwZXhtbC54bWyysa/IzVEoSy0qzszPs1Uy1DNQUkjNS85PycxL&#10;t1UKDXHTtVBSKC5JzEtJzMnPS7VVqkwtVrK34+UCAAAA//8DAFBLAwQUAAYACAAAACEAimkLOsUA&#10;AADbAAAADwAAAGRycy9kb3ducmV2LnhtbESPQWsCMRSE7wX/Q3iFXqRm7WGVrVGq0CJilWopHh+b&#10;183i5mVJoq7/vhGEHoeZ+YaZzDrbiDP5UDtWMBxkIIhLp2uuFHzv35/HIEJE1tg4JgVXCjCb9h4m&#10;WGh34S8672IlEoRDgQpMjG0hZSgNWQwD1xIn79d5izFJX0nt8ZLgtpEvWZZLizWnBYMtLQyVx93J&#10;KjiaVX+bfXzOf/Ll1W/2J3fw64NST4/d2yuISF38D9/bS60gH8HtS/oBcvoHAAD//wMAUEsBAi0A&#10;FAAGAAgAAAAhAPD3irv9AAAA4gEAABMAAAAAAAAAAAAAAAAAAAAAAFtDb250ZW50X1R5cGVzXS54&#10;bWxQSwECLQAUAAYACAAAACEAMd1fYdIAAACPAQAACwAAAAAAAAAAAAAAAAAuAQAAX3JlbHMvLnJl&#10;bHNQSwECLQAUAAYACAAAACEAMy8FnkEAAAA5AAAAEAAAAAAAAAAAAAAAAAApAgAAZHJzL3NoYXBl&#10;eG1sLnhtbFBLAQItABQABgAIAAAAIQCKaQs6xQAAANsAAAAPAAAAAAAAAAAAAAAAAJgCAABkcnMv&#10;ZG93bnJldi54bWxQSwUGAAAAAAQABAD1AAAAigMAAAAA&#10;" filled="f" stroked="f" strokeweight=".5pt">
+                <v:shapetype id="_x0000_t202" coordsize="21600,21600" o:spt="202" path="m,l,21600r21600,l21600,xe">
+                  <v:stroke joinstyle="miter"/>
+                  <v:path gradientshapeok="t" o:connecttype="rect"/>
+                </v:shapetype>
+                <v:shape id="Text Box 67" o:spid="_x0000_s1084" type="#_x0000_t202" style="position:absolute;left:19005;top:8;width:0;height:0;visibility:visible;mso-wrap-style:none;v-text-anchor:top" o:gfxdata="UEsDBBQABgAIAAAAIQDw94q7/QAAAOIBAAATAAAAW0NvbnRlbnRfVHlwZXNdLnhtbJSRzUrEMBDH&#10;74LvEOYqbaoHEWm6B6tHFV0fYEimbdg2CZlYd9/edD8u4goeZ+b/8SOpV9tpFDNFtt4puC4rEOS0&#10;N9b1Cj7WT8UdCE7oDI7ekYIdMayay4t6vQvEIrsdKxhSCvdSsh5oQi59IJcvnY8TpjzGXgbUG+xJ&#10;3lTVrdTeJXKpSEsGNHVLHX6OSTxu8/pAEmlkEA8H4dKlAEMYrcaUSeXszI+W4thQZudew4MNfJUx&#10;QP7asFzOFxx9L/lpojUkXjGmZ5wyhjSRJQ8YKGvKv1MWzIkL33VWU9lGfl98J6hz4cZ/uUjzf7Pb&#10;bHuj+ZQu9z/UfAMAAP//AwBQSwMEFAAGAAgAAAAhADHdX2HSAAAAjwEAAAsAAABfcmVscy8ucmVs&#10;c6SQwWrDMAyG74O9g9G9cdpDGaNOb4VeSwe7CltJTGPLWCZt376mMFhGbzvqF/o+8e/2tzCpmbJ4&#10;jgbWTQuKomXn42Dg63xYfYCSgtHhxJEM3Elg372/7U40YalHMvokqlKiGBhLSZ9aix0poDScKNZN&#10;zzlgqWMedEJ7wYH0pm23Ov9mQLdgqqMzkI9uA+p8T9X8hx28zSzcl8Zy0Nz33r6iasfXeKK5UjAP&#10;VAy4LM8w09zU50C/9q7/6ZURE31X/kL8TKv1x6wXNXYPAAAA//8DAFBLAwQUAAYACAAAACEAMy8F&#10;nkEAAAA5AAAAEAAAAGRycy9zaGFwZXhtbC54bWyysa/IzVEoSy0qzszPs1Uy1DNQUkjNS85PycxL&#10;t1UKDXHTtVBSKC5JzEtJzMnPS7VVqkwtVrK34+UCAAAA//8DAFBLAwQUAAYACAAAACEAimkLOsUA&#10;AADbAAAADwAAAGRycy9kb3ducmV2LnhtbESPQWsCMRSE7wX/Q3iFXqRm7WGVrVGq0CJilWopHh+b&#10;183i5mVJoq7/vhGEHoeZ+YaZzDrbiDP5UDtWMBxkIIhLp2uuFHzv35/HIEJE1tg4JgVXCjCb9h4m&#10;WGh34S8672IlEoRDgQpMjG0hZSgNWQwD1xIn79d5izFJX0nt8ZLgtpEvWZZLizWnBYMtLQyVx93J&#10;KjiaVX+bfXzOf/Ll1W/2J3fw64NST4/d2yuISF38D9/bS60gH8HtS/oBcvoHAAD//wMAUEsBAi0A&#10;FAAGAAgAAAAhAPD3irv9AAAA4gEAABMAAAAAAAAAAAAAAAAAAAAAAFtDb250ZW50X1R5cGVzXS54&#10;bWxQSwECLQAUAAYACAAAACEAMd1fYdIAAACPAQAACwAAAAAAAAAAAAAAAAAuAQAAX3JlbHMvLnJl&#10;bHNQSwECLQAUAAYACAAAACEAMy8FnkEAAAA5AAAAEAAAAAAAAAAAAAAAAAApAgAAZHJzL3NoYXBl&#10;eG1sLnhtbFBLAQItABQABgAIAAAAIQCKaQs6xQAAANsAAAAPAAAAAAAAAAAAAAAAAJgCAABkcnMv&#10;ZG93bnJldi54bWxQSwUGAAAAAAQABAD1AAAAigMAAAAA&#10;" filled="f" stroked="f" strokeweight=".5pt">
                   <v:textbox>
                     <w:txbxContent>
                       <w:p>
@@ -17975,7 +18200,7 @@
                     </w:txbxContent>
                   </v:textbox>
                 </v:shape>
-                <v:rect id="Rectangle 121" o:spid="_x0000_s1085" style="position:absolute;left:16495;top:353;width:14066;height:3531;visibility:visible;mso-wrap-style:square;v-text-anchor:middle" o:gfxdata="UEsDBBQABgAIAAAAIQDw94q7/QAAAOIBAAATAAAAW0NvbnRlbnRfVHlwZXNdLnhtbJSRzUrEMBDH&#10;74LvEOYqbaoHEWm6B6tHFV0fYEimbdg2CZlYd9/edD8u4goeZ+b/8SOpV9tpFDNFtt4puC4rEOS0&#10;N9b1Cj7WT8UdCE7oDI7ekYIdMayay4t6vQvEIrsdKxhSCvdSsh5oQi59IJcvnY8TpjzGXgbUG+xJ&#10;3lTVrdTeJXKpSEsGNHVLHX6OSTxu8/pAEmlkEA8H4dKlAEMYrcaUSeXszI+W4thQZudew4MNfJUx&#10;QP7asFzOFxx9L/lpojUkXjGmZ5wyhjSRJQ8YKGvKv1MWzIkL33VWU9lGfl98J6hz4cZ/uUjzf7Pb&#10;bHuj+ZQu9z/UfAMAAP//AwBQSwMEFAAGAAgAAAAhADHdX2HSAAAAjwEAAAsAAABfcmVscy8ucmVs&#10;c6SQwWrDMAyG74O9g9G9cdpDGaNOb4VeSwe7CltJTGPLWCZt376mMFhGbzvqF/o+8e/2tzCpmbJ4&#10;jgbWTQuKomXn42Dg63xYfYCSgtHhxJEM3Elg372/7U40YalHMvokqlKiGBhLSZ9aix0poDScKNZN&#10;zzlgqWMedEJ7wYH0pm23Ov9mQLdgqqMzkI9uA+p8T9X8hx28zSzcl8Zy0Nz33r6iasfXeKK5UjAP&#10;VAy4LM8w09zU50C/9q7/6ZURE31X/kL8TKv1x6wXNXYPAAAA//8DAFBLAwQUAAYACAAAACEAMy8F&#10;nkEAAAA5AAAAEAAAAGRycy9zaGFwZXhtbC54bWyysa/IzVEoSy0qzszPs1Uy1DNQUkjNS85PycxL&#10;t1UKDXHTtVBSKC5JzEtJzMnPS7VVqkwtVrK34+UCAAAA//8DAFBLAwQUAAYACAAAACEAxDiPxcQA&#10;AADcAAAADwAAAGRycy9kb3ducmV2LnhtbESPwW7CMBBE75X6D9ZW6q1xkgMtAYMQKgjlUpXwAat4&#10;iSPidYhdSPl6jFSpt13NvNnZ+XK0nbjQ4FvHCrIkBUFcO91yo+BQbd4+QPiArLFzTAp+ycNy8fw0&#10;x0K7K3/TZR8aEUPYF6jAhNAXUvrakEWfuJ44akc3WAxxHRqpB7zGcNvJPE0n0mLL8YLBntaG6tP+&#10;x8Ya+XHSbN9LLKfd7VPyV1Wa802p15dxNQMRaAz/5j96px9cBo9n4gRycQcAAP//AwBQSwECLQAU&#10;AAYACAAAACEA8PeKu/0AAADiAQAAEwAAAAAAAAAAAAAAAAAAAAAAW0NvbnRlbnRfVHlwZXNdLnht&#10;bFBLAQItABQABgAIAAAAIQAx3V9h0gAAAI8BAAALAAAAAAAAAAAAAAAAAC4BAABfcmVscy8ucmVs&#10;c1BLAQItABQABgAIAAAAIQAzLwWeQQAAADkAAAAQAAAAAAAAAAAAAAAAACkCAABkcnMvc2hhcGV4&#10;bWwueG1sUEsBAi0AFAAGAAgAAAAhAMQ4j8XEAAAA3AAAAA8AAAAAAAAAAAAAAAAAmAIAAGRycy9k&#10;b3ducmV2LnhtbFBLBQYAAAAABAAEAPUAAACJAwAAAAA=&#10;" fillcolor="#fbcaa2 [1625]" strokecolor="#f68c36 [3049]">
+                <v:rect id="Rectangle 121" o:spid="_x0000_s1085" style="position:absolute;left:18845;top:359;width:14067;height:3531;visibility:visible;mso-wrap-style:square;v-text-anchor:middle" o:gfxdata="UEsDBBQABgAIAAAAIQDw94q7/QAAAOIBAAATAAAAW0NvbnRlbnRfVHlwZXNdLnhtbJSRzUrEMBDH&#10;74LvEOYqbaoHEWm6B6tHFV0fYEimbdg2CZlYd9/edD8u4goeZ+b/8SOpV9tpFDNFtt4puC4rEOS0&#10;N9b1Cj7WT8UdCE7oDI7ekYIdMayay4t6vQvEIrsdKxhSCvdSsh5oQi59IJcvnY8TpjzGXgbUG+xJ&#10;3lTVrdTeJXKpSEsGNHVLHX6OSTxu8/pAEmlkEA8H4dKlAEMYrcaUSeXszI+W4thQZudew4MNfJUx&#10;QP7asFzOFxx9L/lpojUkXjGmZ5wyhjSRJQ8YKGvKv1MWzIkL33VWU9lGfl98J6hz4cZ/uUjzf7Pb&#10;bHuj+ZQu9z/UfAMAAP//AwBQSwMEFAAGAAgAAAAhADHdX2HSAAAAjwEAAAsAAABfcmVscy8ucmVs&#10;c6SQwWrDMAyG74O9g9G9cdpDGaNOb4VeSwe7CltJTGPLWCZt376mMFhGbzvqF/o+8e/2tzCpmbJ4&#10;jgbWTQuKomXn42Dg63xYfYCSgtHhxJEM3Elg372/7U40YalHMvokqlKiGBhLSZ9aix0poDScKNZN&#10;zzlgqWMedEJ7wYH0pm23Ov9mQLdgqqMzkI9uA+p8T9X8hx28zSzcl8Zy0Nz33r6iasfXeKK5UjAP&#10;VAy4LM8w09zU50C/9q7/6ZURE31X/kL8TKv1x6wXNXYPAAAA//8DAFBLAwQUAAYACAAAACEAMy8F&#10;nkEAAAA5AAAAEAAAAGRycy9zaGFwZXhtbC54bWyysa/IzVEoSy0qzszPs1Uy1DNQUkjNS85PycxL&#10;t1UKDXHTtVBSKC5JzEtJzMnPS7VVqkwtVrK34+UCAAAA//8DAFBLAwQUAAYACAAAACEAxDiPxcQA&#10;AADcAAAADwAAAGRycy9kb3ducmV2LnhtbESPwW7CMBBE75X6D9ZW6q1xkgMtAYMQKgjlUpXwAat4&#10;iSPidYhdSPl6jFSpt13NvNnZ+XK0nbjQ4FvHCrIkBUFcO91yo+BQbd4+QPiArLFzTAp+ycNy8fw0&#10;x0K7K3/TZR8aEUPYF6jAhNAXUvrakEWfuJ44akc3WAxxHRqpB7zGcNvJPE0n0mLL8YLBntaG6tP+&#10;x8Ya+XHSbN9LLKfd7VPyV1Wa802p15dxNQMRaAz/5j96px9cBo9n4gRycQcAAP//AwBQSwECLQAU&#10;AAYACAAAACEA8PeKu/0AAADiAQAAEwAAAAAAAAAAAAAAAAAAAAAAW0NvbnRlbnRfVHlwZXNdLnht&#10;bFBLAQItABQABgAIAAAAIQAx3V9h0gAAAI8BAAALAAAAAAAAAAAAAAAAAC4BAABfcmVscy8ucmVs&#10;c1BLAQItABQABgAIAAAAIQAzLwWeQQAAADkAAAAQAAAAAAAAAAAAAAAAACkCAABkcnMvc2hhcGV4&#10;bWwueG1sUEsBAi0AFAAGAAgAAAAhAMQ4j8XEAAAA3AAAAA8AAAAAAAAAAAAAAAAAmAIAAGRycy9k&#10;b3ducmV2LnhtbFBLBQYAAAAABAAEAPUAAACJAwAAAAA=&#10;" fillcolor="#fbcaa2 [1625]" strokecolor="#f68c36 [3049]">
                   <v:fill color2="#fdefe3 [505]" rotate="t" angle="180" colors="0 #ffbe86;22938f #ffd0aa;1 #ffebdb" focus="100%" type="gradient"/>
                   <v:shadow on="t" color="black" opacity="24903f" origin=",.5" offset="0,.55556mm"/>
                   <v:textbox>
@@ -18003,13 +18228,13 @@
                     </w:txbxContent>
                   </v:textbox>
                 </v:rect>
-                <v:line id="Straight Connector 133" o:spid="_x0000_s1086" style="position:absolute;flip:x;visibility:visible;mso-wrap-style:square" from="23380,3890" to="23418,29766" o:connectortype="straight" o:gfxdata="UEsDBBQABgAIAAAAIQD+JeulAAEAAOoBAAATAAAAW0NvbnRlbnRfVHlwZXNdLnhtbJSRzU7EIBDH&#10;7ya+A+FqWqoHY0zpHqwe1Zj1AQhMW2I7EAbr7ts73e5ejGviEeb/8RuoN7tpFDMk8gG1vC4rKQBt&#10;cB57Ld+3T8WdFJQNOjMGBC33QHLTXF7U230EEuxG0nLIOd4rRXaAyVAZIiBPupAmk/mYehWN/TA9&#10;qJuqulU2YAbMRV4yZFO30JnPMYvHHV+vJAlGkuJhFS5dWpoYR29NZlI1o/vRUhwbSnYeNDT4SFeM&#10;IdWvDcvkfMHR98JPk7wD8WpSfjYTYyiXaNkAweaQWFf+nbSgTlSErvMWyjYRL7V6T3DnSlz4wgTz&#10;f/Nbtr3BfEpXh59qvgEAAP//AwBQSwMEFAAGAAgAAAAhAJYFM1jUAAAAlwEAAAsAAABfcmVscy8u&#10;cmVsc6SQPWsDMQyG90L/g9He8yVDKSW+bIWsIYWuxtZ9kLNkJHNN/n1MoaVXsnWUXvQ8L9rtL2k2&#10;C4pOTA42TQsGKXCcaHDwfnp7egGjxVP0MxM6uKLCvnt82B1x9qUe6ThlNZVC6mAsJb9aq2HE5LXh&#10;jFSTniX5UkcZbPbh7Ae027Z9tvKbAd2KaQ7RgRziFszpmqv5DztNQVi5L03gZLnvp3CPaiN/0hGX&#10;SvEyYHEQRb+WgktTy4G979380xuYCENh+aiOlfwnqfbvBnb1zu4GAAD//wMAUEsDBBQABgAIAAAA&#10;IQAzLwWeQQAAADkAAAAUAAAAZHJzL2Nvbm5lY3RvcnhtbC54bWyysa/IzVEoSy0qzszPs1Uy1DNQ&#10;UkjNS85PycxLt1UKDXHTtVBSKC5JzEtJzMnPS7VVqkwtVrK34+UCAAAA//8DAFBLAwQUAAYACAAA&#10;ACEAseVlScIAAADcAAAADwAAAGRycy9kb3ducmV2LnhtbERPyWrDMBC9F/IPYgK9NXK20jqRQwgU&#10;AjklLrTHqTW1ja2RkJTY/fuqUMhtHm+d7W40vbiRD61lBfNZBoK4srrlWsF7+fb0AiJEZI29ZVLw&#10;QwF2xeRhi7m2A5/pdom1SCEcclTQxOhyKUPVkMEws444cd/WG4wJ+lpqj0MKN71cZNmzNNhyamjQ&#10;0aGhqrtcjQJ9MEP3+Xr0X1SeP67o1qdVdEo9Tsf9BkSkMd7F/+6jTvOXS/h7Jl0gi18AAAD//wMA&#10;UEsBAi0AFAAGAAgAAAAhAP4l66UAAQAA6gEAABMAAAAAAAAAAAAAAAAAAAAAAFtDb250ZW50X1R5&#10;cGVzXS54bWxQSwECLQAUAAYACAAAACEAlgUzWNQAAACXAQAACwAAAAAAAAAAAAAAAAAxAQAAX3Jl&#10;bHMvLnJlbHNQSwECLQAUAAYACAAAACEAMy8FnkEAAAA5AAAAFAAAAAAAAAAAAAAAAAAuAgAAZHJz&#10;L2Nvbm5lY3RvcnhtbC54bWxQSwECLQAUAAYACAAAACEAseVlScIAAADcAAAADwAAAAAAAAAAAAAA&#10;AAChAgAAZHJzL2Rvd25yZXYueG1sUEsFBgAAAAAEAAQA+QAAAJADAAAAAA==&#10;" strokecolor="#e36c0a [2409]" strokeweight="1pt">
+                <v:line id="Straight Connector 133" o:spid="_x0000_s1086" style="position:absolute;flip:x;visibility:visible;mso-wrap-style:square" from="25730,3896" to="25768,29773" o:connectortype="straight" o:gfxdata="UEsDBBQABgAIAAAAIQD+JeulAAEAAOoBAAATAAAAW0NvbnRlbnRfVHlwZXNdLnhtbJSRzU7EIBDH&#10;7ya+A+FqWqoHY0zpHqwe1Zj1AQhMW2I7EAbr7ts73e5ejGviEeb/8RuoN7tpFDMk8gG1vC4rKQBt&#10;cB57Ld+3T8WdFJQNOjMGBC33QHLTXF7U230EEuxG0nLIOd4rRXaAyVAZIiBPupAmk/mYehWN/TA9&#10;qJuqulU2YAbMRV4yZFO30JnPMYvHHV+vJAlGkuJhFS5dWpoYR29NZlI1o/vRUhwbSnYeNDT4SFeM&#10;IdWvDcvkfMHR98JPk7wD8WpSfjYTYyiXaNkAweaQWFf+nbSgTlSErvMWyjYRL7V6T3DnSlz4wgTz&#10;f/Nbtr3BfEpXh59qvgEAAP//AwBQSwMEFAAGAAgAAAAhAJYFM1jUAAAAlwEAAAsAAABfcmVscy8u&#10;cmVsc6SQPWsDMQyG90L/g9He8yVDKSW+bIWsIYWuxtZ9kLNkJHNN/n1MoaVXsnWUXvQ8L9rtL2k2&#10;C4pOTA42TQsGKXCcaHDwfnp7egGjxVP0MxM6uKLCvnt82B1x9qUe6ThlNZVC6mAsJb9aq2HE5LXh&#10;jFSTniX5UkcZbPbh7Ae027Z9tvKbAd2KaQ7RgRziFszpmqv5DztNQVi5L03gZLnvp3CPaiN/0hGX&#10;SvEyYHEQRb+WgktTy4G979380xuYCENh+aiOlfwnqfbvBnb1zu4GAAD//wMAUEsDBBQABgAIAAAA&#10;IQAzLwWeQQAAADkAAAAUAAAAZHJzL2Nvbm5lY3RvcnhtbC54bWyysa/IzVEoSy0qzszPs1Uy1DNQ&#10;UkjNS85PycxLt1UKDXHTtVBSKC5JzEtJzMnPS7VVqkwtVrK34+UCAAAA//8DAFBLAwQUAAYACAAA&#10;ACEAseVlScIAAADcAAAADwAAAGRycy9kb3ducmV2LnhtbERPyWrDMBC9F/IPYgK9NXK20jqRQwgU&#10;AjklLrTHqTW1ja2RkJTY/fuqUMhtHm+d7W40vbiRD61lBfNZBoK4srrlWsF7+fb0AiJEZI29ZVLw&#10;QwF2xeRhi7m2A5/pdom1SCEcclTQxOhyKUPVkMEws444cd/WG4wJ+lpqj0MKN71cZNmzNNhyamjQ&#10;0aGhqrtcjQJ9MEP3+Xr0X1SeP67o1qdVdEo9Tsf9BkSkMd7F/+6jTvOXS/h7Jl0gi18AAAD//wMA&#10;UEsBAi0AFAAGAAgAAAAhAP4l66UAAQAA6gEAABMAAAAAAAAAAAAAAAAAAAAAAFtDb250ZW50X1R5&#10;cGVzXS54bWxQSwECLQAUAAYACAAAACEAlgUzWNQAAACXAQAACwAAAAAAAAAAAAAAAAAxAQAAX3Jl&#10;bHMvLnJlbHNQSwECLQAUAAYACAAAACEAMy8FnkEAAAA5AAAAFAAAAAAAAAAAAAAAAAAuAgAAZHJz&#10;L2Nvbm5lY3RvcnhtbC54bWxQSwECLQAUAAYACAAAACEAseVlScIAAADcAAAADwAAAAAAAAAAAAAA&#10;AAChAgAAZHJzL2Rvd25yZXYueG1sUEsFBgAAAAAEAAQA+QAAAJADAAAAAA==&#10;" strokecolor="#e36c0a [2409]" strokeweight="1pt">
                   <v:stroke dashstyle="dash"/>
                 </v:line>
-                <v:shape id="Straight Arrow Connector 134" o:spid="_x0000_s1087" type="#_x0000_t32" style="position:absolute;left:38045;top:8183;width:12252;height:0;visibility:visible;mso-wrap-style:square" o:connectortype="straight" o:gfxdata="UEsDBBQABgAIAAAAIQD+JeulAAEAAOoBAAATAAAAW0NvbnRlbnRfVHlwZXNdLnhtbJSRzU7EIBDH&#10;7ya+A+FqWqoHY0zpHqwe1Zj1AQhMW2I7EAbr7ts73e5ejGviEeb/8RuoN7tpFDMk8gG1vC4rKQBt&#10;cB57Ld+3T8WdFJQNOjMGBC33QHLTXF7U230EEuxG0nLIOd4rRXaAyVAZIiBPupAmk/mYehWN/TA9&#10;qJuqulU2YAbMRV4yZFO30JnPMYvHHV+vJAlGkuJhFS5dWpoYR29NZlI1o/vRUhwbSnYeNDT4SFeM&#10;IdWvDcvkfMHR98JPk7wD8WpSfjYTYyiXaNkAweaQWFf+nbSgTlSErvMWyjYRL7V6T3DnSlz4wgTz&#10;f/Nbtr3BfEpXh59qvgEAAP//AwBQSwMEFAAGAAgAAAAhAJYFM1jUAAAAlwEAAAsAAABfcmVscy8u&#10;cmVsc6SQPWsDMQyG90L/g9He8yVDKSW+bIWsIYWuxtZ9kLNkJHNN/n1MoaVXsnWUXvQ8L9rtL2k2&#10;C4pOTA42TQsGKXCcaHDwfnp7egGjxVP0MxM6uKLCvnt82B1x9qUe6ThlNZVC6mAsJb9aq2HE5LXh&#10;jFSTniX5UkcZbPbh7Ae027Z9tvKbAd2KaQ7RgRziFszpmqv5DztNQVi5L03gZLnvp3CPaiN/0hGX&#10;SvEyYHEQRb+WgktTy4G979380xuYCENh+aiOlfwnqfbvBnb1zu4GAAD//wMAUEsDBBQABgAIAAAA&#10;IQAzLwWeQQAAADkAAAAUAAAAZHJzL2Nvbm5lY3RvcnhtbC54bWyysa/IzVEoSy0qzszPs1Uy1DNQ&#10;UkjNS85PycxLt1UKDXHTtVBSKC5JzEtJzMnPS7VVqkwtVrK34+UCAAAA//8DAFBLAwQUAAYACAAA&#10;ACEAlsrjecQAAADcAAAADwAAAGRycy9kb3ducmV2LnhtbERP22oCMRB9F/oPYQq+SM16odTVKLZo&#10;9aGlePmAYTNuFjeTZRN19esbQfBtDuc6k1ljS3Gm2heOFfS6CQjizOmCcwX73fLtA4QPyBpLx6Tg&#10;Sh5m05fWBFPtLryh8zbkIoawT1GBCaFKpfSZIYu+6yriyB1cbTFEWOdS13iJ4baU/SR5lxYLjg0G&#10;K/oylB23J6sgrG7fm89Tp5nfiuP6b2dGi5/er1Lt12Y+BhGoCU/xw73Wcf5gCPdn4gVy+g8AAP//&#10;AwBQSwECLQAUAAYACAAAACEA/iXrpQABAADqAQAAEwAAAAAAAAAAAAAAAAAAAAAAW0NvbnRlbnRf&#10;VHlwZXNdLnhtbFBLAQItABQABgAIAAAAIQCWBTNY1AAAAJcBAAALAAAAAAAAAAAAAAAAADEBAABf&#10;cmVscy8ucmVsc1BLAQItABQABgAIAAAAIQAzLwWeQQAAADkAAAAUAAAAAAAAAAAAAAAAAC4CAABk&#10;cnMvY29ubmVjdG9yeG1sLnhtbFBLAQItABQABgAIAAAAIQCWyuN5xAAAANwAAAAPAAAAAAAAAAAA&#10;AAAAAKECAABkcnMvZG93bnJldi54bWxQSwUGAAAAAAQABAD5AAAAkgMAAAAA&#10;" strokecolor="black [3213]" strokeweight="1pt">
+                <v:shape id="Straight Arrow Connector 134" o:spid="_x0000_s1087" type="#_x0000_t32" style="position:absolute;left:40395;top:8189;width:12252;height:0;visibility:visible;mso-wrap-style:square" o:connectortype="straight" o:gfxdata="UEsDBBQABgAIAAAAIQD+JeulAAEAAOoBAAATAAAAW0NvbnRlbnRfVHlwZXNdLnhtbJSRzU7EIBDH&#10;7ya+A+FqWqoHY0zpHqwe1Zj1AQhMW2I7EAbr7ts73e5ejGviEeb/8RuoN7tpFDMk8gG1vC4rKQBt&#10;cB57Ld+3T8WdFJQNOjMGBC33QHLTXF7U230EEuxG0nLIOd4rRXaAyVAZIiBPupAmk/mYehWN/TA9&#10;qJuqulU2YAbMRV4yZFO30JnPMYvHHV+vJAlGkuJhFS5dWpoYR29NZlI1o/vRUhwbSnYeNDT4SFeM&#10;IdWvDcvkfMHR98JPk7wD8WpSfjYTYyiXaNkAweaQWFf+nbSgTlSErvMWyjYRL7V6T3DnSlz4wgTz&#10;f/Nbtr3BfEpXh59qvgEAAP//AwBQSwMEFAAGAAgAAAAhAJYFM1jUAAAAlwEAAAsAAABfcmVscy8u&#10;cmVsc6SQPWsDMQyG90L/g9He8yVDKSW+bIWsIYWuxtZ9kLNkJHNN/n1MoaVXsnWUXvQ8L9rtL2k2&#10;C4pOTA42TQsGKXCcaHDwfnp7egGjxVP0MxM6uKLCvnt82B1x9qUe6ThlNZVC6mAsJb9aq2HE5LXh&#10;jFSTniX5UkcZbPbh7Ae027Z9tvKbAd2KaQ7RgRziFszpmqv5DztNQVi5L03gZLnvp3CPaiN/0hGX&#10;SvEyYHEQRb+WgktTy4G979380xuYCENh+aiOlfwnqfbvBnb1zu4GAAD//wMAUEsDBBQABgAIAAAA&#10;IQAzLwWeQQAAADkAAAAUAAAAZHJzL2Nvbm5lY3RvcnhtbC54bWyysa/IzVEoSy0qzszPs1Uy1DNQ&#10;UkjNS85PycxLt1UKDXHTtVBSKC5JzEtJzMnPS7VVqkwtVrK34+UCAAAA//8DAFBLAwQUAAYACAAA&#10;ACEAlsrjecQAAADcAAAADwAAAGRycy9kb3ducmV2LnhtbERP22oCMRB9F/oPYQq+SM16odTVKLZo&#10;9aGlePmAYTNuFjeTZRN19esbQfBtDuc6k1ljS3Gm2heOFfS6CQjizOmCcwX73fLtA4QPyBpLx6Tg&#10;Sh5m05fWBFPtLryh8zbkIoawT1GBCaFKpfSZIYu+6yriyB1cbTFEWOdS13iJ4baU/SR5lxYLjg0G&#10;K/oylB23J6sgrG7fm89Tp5nfiuP6b2dGi5/er1Lt12Y+BhGoCU/xw73Wcf5gCPdn4gVy+g8AAP//&#10;AwBQSwECLQAUAAYACAAAACEA/iXrpQABAADqAQAAEwAAAAAAAAAAAAAAAAAAAAAAW0NvbnRlbnRf&#10;VHlwZXNdLnhtbFBLAQItABQABgAIAAAAIQCWBTNY1AAAAJcBAAALAAAAAAAAAAAAAAAAADEBAABf&#10;cmVscy8ucmVsc1BLAQItABQABgAIAAAAIQAzLwWeQQAAADkAAAAUAAAAAAAAAAAAAAAAAC4CAABk&#10;cnMvY29ubmVjdG9yeG1sLnhtbFBLAQItABQABgAIAAAAIQCWyuN5xAAAANwAAAAPAAAAAAAAAAAA&#10;AAAAAKECAABkcnMvZG93bnJldi54bWxQSwUGAAAAAAQABAD5AAAAkgMAAAAA&#10;" strokecolor="black [3213]" strokeweight="1pt">
                   <v:stroke endarrow="open"/>
                 </v:shape>
-                <v:shape id="Text Box 67" o:spid="_x0000_s1088" type="#_x0000_t202" style="position:absolute;left:16658;top:2;width:0;height:0;visibility:visible;mso-wrap-style:none;v-text-anchor:top" o:gfxdata="UEsDBBQABgAIAAAAIQDw94q7/QAAAOIBAAATAAAAW0NvbnRlbnRfVHlwZXNdLnhtbJSRzUrEMBDH&#10;74LvEOYqbaoHEWm6B6tHFV0fYEimbdg2CZlYd9/edD8u4goeZ+b/8SOpV9tpFDNFtt4puC4rEOS0&#10;N9b1Cj7WT8UdCE7oDI7ekYIdMayay4t6vQvEIrsdKxhSCvdSsh5oQi59IJcvnY8TpjzGXgbUG+xJ&#10;3lTVrdTeJXKpSEsGNHVLHX6OSTxu8/pAEmlkEA8H4dKlAEMYrcaUSeXszI+W4thQZudew4MNfJUx&#10;QP7asFzOFxx9L/lpojUkXjGmZ5wyhjSRJQ8YKGvKv1MWzIkL33VWU9lGfl98J6hz4cZ/uUjzf7Pb&#10;bHuj+ZQu9z/UfAMAAP//AwBQSwMEFAAGAAgAAAAhADHdX2HSAAAAjwEAAAsAAABfcmVscy8ucmVs&#10;c6SQwWrDMAyG74O9g9G9cdpDGaNOb4VeSwe7CltJTGPLWCZt376mMFhGbzvqF/o+8e/2tzCpmbJ4&#10;jgbWTQuKomXn42Dg63xYfYCSgtHhxJEM3Elg372/7U40YalHMvokqlKiGBhLSZ9aix0poDScKNZN&#10;zzlgqWMedEJ7wYH0pm23Ov9mQLdgqqMzkI9uA+p8T9X8hx28zSzcl8Zy0Nz33r6iasfXeKK5UjAP&#10;VAy4LM8w09zU50C/9q7/6ZURE31X/kL8TKv1x6wXNXYPAAAA//8DAFBLAwQUAAYACAAAACEAMy8F&#10;nkEAAAA5AAAAEAAAAGRycy9zaGFwZXhtbC54bWyysa/IzVEoSy0qzszPs1Uy1DNQUkjNS85PycxL&#10;t1UKDXHTtVBSKC5JzEtJzMnPS7VVqkwtVrK34+UCAAAA//8DAFBLAwQUAAYACAAAACEAok67ssQA&#10;AADcAAAADwAAAGRycy9kb3ducmV2LnhtbERPTWsCMRC9F/wPYQq9FM1aUcrWKCooUmxLVYrHYTPd&#10;LG4mSxJ1/feNIPQ2j/c542lra3EmHyrHCvq9DARx4XTFpYL9btl9BREissbaMSm4UoDppPMwxly7&#10;C3/TeRtLkUI45KjAxNjkUobCkMXQcw1x4n6dtxgT9KXUHi8p3NbyJctG0mLFqcFgQwtDxXF7sgqO&#10;5v35K1t9zH9G66v/3J3cwW8OSj09trM3EJHa+C++u9c6zR8M4fZMukBO/gAAAP//AwBQSwECLQAU&#10;AAYACAAAACEA8PeKu/0AAADiAQAAEwAAAAAAAAAAAAAAAAAAAAAAW0NvbnRlbnRfVHlwZXNdLnht&#10;bFBLAQItABQABgAIAAAAIQAx3V9h0gAAAI8BAAALAAAAAAAAAAAAAAAAAC4BAABfcmVscy8ucmVs&#10;c1BLAQItABQABgAIAAAAIQAzLwWeQQAAADkAAAAQAAAAAAAAAAAAAAAAACkCAABkcnMvc2hhcGV4&#10;bWwueG1sUEsBAi0AFAAGAAgAAAAhAKJOu7LEAAAA3AAAAA8AAAAAAAAAAAAAAAAAmAIAAGRycy9k&#10;b3ducmV2LnhtbFBLBQYAAAAABAAEAPUAAACJAwAAAAA=&#10;" filled="f" stroked="f" strokeweight=".5pt">
+                <v:shape id="Text Box 67" o:spid="_x0000_s1088" type="#_x0000_t202" style="position:absolute;left:19005;top:8;width:0;height:0;visibility:visible;mso-wrap-style:none;v-text-anchor:top" o:gfxdata="UEsDBBQABgAIAAAAIQDw94q7/QAAAOIBAAATAAAAW0NvbnRlbnRfVHlwZXNdLnhtbJSRzUrEMBDH&#10;74LvEOYqbaoHEWm6B6tHFV0fYEimbdg2CZlYd9/edD8u4goeZ+b/8SOpV9tpFDNFtt4puC4rEOS0&#10;N9b1Cj7WT8UdCE7oDI7ekYIdMayay4t6vQvEIrsdKxhSCvdSsh5oQi59IJcvnY8TpjzGXgbUG+xJ&#10;3lTVrdTeJXKpSEsGNHVLHX6OSTxu8/pAEmlkEA8H4dKlAEMYrcaUSeXszI+W4thQZudew4MNfJUx&#10;QP7asFzOFxx9L/lpojUkXjGmZ5wyhjSRJQ8YKGvKv1MWzIkL33VWU9lGfl98J6hz4cZ/uUjzf7Pb&#10;bHuj+ZQu9z/UfAMAAP//AwBQSwMEFAAGAAgAAAAhADHdX2HSAAAAjwEAAAsAAABfcmVscy8ucmVs&#10;c6SQwWrDMAyG74O9g9G9cdpDGaNOb4VeSwe7CltJTGPLWCZt376mMFhGbzvqF/o+8e/2tzCpmbJ4&#10;jgbWTQuKomXn42Dg63xYfYCSgtHhxJEM3Elg372/7U40YalHMvokqlKiGBhLSZ9aix0poDScKNZN&#10;zzlgqWMedEJ7wYH0pm23Ov9mQLdgqqMzkI9uA+p8T9X8hx28zSzcl8Zy0Nz33r6iasfXeKK5UjAP&#10;VAy4LM8w09zU50C/9q7/6ZURE31X/kL8TKv1x6wXNXYPAAAA//8DAFBLAwQUAAYACAAAACEAMy8F&#10;nkEAAAA5AAAAEAAAAGRycy9zaGFwZXhtbC54bWyysa/IzVEoSy0qzszPs1Uy1DNQUkjNS85PycxL&#10;t1UKDXHTtVBSKC5JzEtJzMnPS7VVqkwtVrK34+UCAAAA//8DAFBLAwQUAAYACAAAACEAok67ssQA&#10;AADcAAAADwAAAGRycy9kb3ducmV2LnhtbERPTWsCMRC9F/wPYQq9FM1aUcrWKCooUmxLVYrHYTPd&#10;LG4mSxJ1/feNIPQ2j/c542lra3EmHyrHCvq9DARx4XTFpYL9btl9BREissbaMSm4UoDppPMwxly7&#10;C3/TeRtLkUI45KjAxNjkUobCkMXQcw1x4n6dtxgT9KXUHi8p3NbyJctG0mLFqcFgQwtDxXF7sgqO&#10;5v35K1t9zH9G66v/3J3cwW8OSj09trM3EJHa+C++u9c6zR8M4fZMukBO/gAAAP//AwBQSwECLQAU&#10;AAYACAAAACEA8PeKu/0AAADiAQAAEwAAAAAAAAAAAAAAAAAAAAAAW0NvbnRlbnRfVHlwZXNdLnht&#10;bFBLAQItABQABgAIAAAAIQAx3V9h0gAAAI8BAAALAAAAAAAAAAAAAAAAAC4BAABfcmVscy8ucmVs&#10;c1BLAQItABQABgAIAAAAIQAzLwWeQQAAADkAAAAQAAAAAAAAAAAAAAAAACkCAABkcnMvc2hhcGV4&#10;bWwueG1sUEsBAi0AFAAGAAgAAAAhAKJOu7LEAAAA3AAAAA8AAAAAAAAAAAAAAAAAmAIAAGRycy9k&#10;b3ducmV2LnhtbFBLBQYAAAAABAAEAPUAAACJAwAAAAA=&#10;" filled="f" stroked="f" strokeweight=".5pt">
                   <v:textbox>
                     <w:txbxContent>
                       <w:p>
@@ -18029,7 +18254,7 @@
                     </w:txbxContent>
                   </v:textbox>
                 </v:shape>
-                <v:rect id="Rectangle 136" o:spid="_x0000_s1089" style="position:absolute;left:46156;top:359;width:9919;height:3531;visibility:visible;mso-wrap-style:square;v-text-anchor:middle" o:gfxdata="UEsDBBQABgAIAAAAIQDw94q7/QAAAOIBAAATAAAAW0NvbnRlbnRfVHlwZXNdLnhtbJSRzUrEMBDH&#10;74LvEOYqbaoHEWm6B6tHFV0fYEimbdg2CZlYd9/edD8u4goeZ+b/8SOpV9tpFDNFtt4puC4rEOS0&#10;N9b1Cj7WT8UdCE7oDI7ekYIdMayay4t6vQvEIrsdKxhSCvdSsh5oQi59IJcvnY8TpjzGXgbUG+xJ&#10;3lTVrdTeJXKpSEsGNHVLHX6OSTxu8/pAEmlkEA8H4dKlAEMYrcaUSeXszI+W4thQZudew4MNfJUx&#10;QP7asFzOFxx9L/lpojUkXjGmZ5wyhjSRJQ8YKGvKv1MWzIkL33VWU9lGfl98J6hz4cZ/uUjzf7Pb&#10;bHuj+ZQu9z/UfAMAAP//AwBQSwMEFAAGAAgAAAAhADHdX2HSAAAAjwEAAAsAAABfcmVscy8ucmVs&#10;c6SQwWrDMAyG74O9g9G9cdpDGaNOb4VeSwe7CltJTGPLWCZt376mMFhGbzvqF/o+8e/2tzCpmbJ4&#10;jgbWTQuKomXn42Dg63xYfYCSgtHhxJEM3Elg372/7U40YalHMvokqlKiGBhLSZ9aix0poDScKNZN&#10;zzlgqWMedEJ7wYH0pm23Ov9mQLdgqqMzkI9uA+p8T9X8hx28zSzcl8Zy0Nz33r6iasfXeKK5UjAP&#10;VAy4LM8w09zU50C/9q7/6ZURE31X/kL8TKv1x6wXNXYPAAAA//8DAFBLAwQUAAYACAAAACEAMy8F&#10;nkEAAAA5AAAAEAAAAGRycy9zaGFwZXhtbC54bWyysa/IzVEoSy0qzszPs1Uy1DNQUkjNS85PycxL&#10;t1UKDXHTtVBSKC5JzEtJzMnPS7VVqkwtVrK34+UCAAAA//8DAFBLAwQUAAYACAAAACEApttJd8QA&#10;AADcAAAADwAAAGRycy9kb3ducmV2LnhtbERPTWvCQBC9C/0PyxR6040WtE2zSg0VclDQtBKPQ3aa&#10;hGZnQ3ar8d93C4K3ebzPSVaDacWZetdYVjCdRCCIS6sbrhR8fW7GLyCcR9bYWiYFV3KwWj6MEoy1&#10;vfCBzrmvRAhhF6OC2vsultKVNRl0E9sRB+7b9gZ9gH0ldY+XEG5aOYuiuTTYcGiosaO0pvIn/zUK&#10;0iKbpvvdZl9kp8XWHGndfbwelHp6HN7fQHga/F18c2c6zH+ew/8z4QK5/AMAAP//AwBQSwECLQAU&#10;AAYACAAAACEA8PeKu/0AAADiAQAAEwAAAAAAAAAAAAAAAAAAAAAAW0NvbnRlbnRfVHlwZXNdLnht&#10;bFBLAQItABQABgAIAAAAIQAx3V9h0gAAAI8BAAALAAAAAAAAAAAAAAAAAC4BAABfcmVscy8ucmVs&#10;c1BLAQItABQABgAIAAAAIQAzLwWeQQAAADkAAAAQAAAAAAAAAAAAAAAAACkCAABkcnMvc2hhcGV4&#10;bWwueG1sUEsBAi0AFAAGAAgAAAAhAKbbSXfEAAAA3AAAAA8AAAAAAAAAAAAAAAAAmAIAAGRycy9k&#10;b3ducmV2LnhtbFBLBQYAAAAABAAEAPUAAACJAwAAAAA=&#10;" fillcolor="#cdddac [1622]" strokecolor="#94b64e [3046]">
+                <v:rect id="Rectangle 136" o:spid="_x0000_s1089" style="position:absolute;left:48506;top:366;width:9919;height:3530;visibility:visible;mso-wrap-style:square;v-text-anchor:middle" o:gfxdata="UEsDBBQABgAIAAAAIQDw94q7/QAAAOIBAAATAAAAW0NvbnRlbnRfVHlwZXNdLnhtbJSRzUrEMBDH&#10;74LvEOYqbaoHEWm6B6tHFV0fYEimbdg2CZlYd9/edD8u4goeZ+b/8SOpV9tpFDNFtt4puC4rEOS0&#10;N9b1Cj7WT8UdCE7oDI7ekYIdMayay4t6vQvEIrsdKxhSCvdSsh5oQi59IJcvnY8TpjzGXgbUG+xJ&#10;3lTVrdTeJXKpSEsGNHVLHX6OSTxu8/pAEmlkEA8H4dKlAEMYrcaUSeXszI+W4thQZudew4MNfJUx&#10;QP7asFzOFxx9L/lpojUkXjGmZ5wyhjSRJQ8YKGvKv1MWzIkL33VWU9lGfl98J6hz4cZ/uUjzf7Pb&#10;bHuj+ZQu9z/UfAMAAP//AwBQSwMEFAAGAAgAAAAhADHdX2HSAAAAjwEAAAsAAABfcmVscy8ucmVs&#10;c6SQwWrDMAyG74O9g9G9cdpDGaNOb4VeSwe7CltJTGPLWCZt376mMFhGbzvqF/o+8e/2tzCpmbJ4&#10;jgbWTQuKomXn42Dg63xYfYCSgtHhxJEM3Elg372/7U40YalHMvokqlKiGBhLSZ9aix0poDScKNZN&#10;zzlgqWMedEJ7wYH0pm23Ov9mQLdgqqMzkI9uA+p8T9X8hx28zSzcl8Zy0Nz33r6iasfXeKK5UjAP&#10;VAy4LM8w09zU50C/9q7/6ZURE31X/kL8TKv1x6wXNXYPAAAA//8DAFBLAwQUAAYACAAAACEAMy8F&#10;nkEAAAA5AAAAEAAAAGRycy9zaGFwZXhtbC54bWyysa/IzVEoSy0qzszPs1Uy1DNQUkjNS85PycxL&#10;t1UKDXHTtVBSKC5JzEtJzMnPS7VVqkwtVrK34+UCAAAA//8DAFBLAwQUAAYACAAAACEApttJd8QA&#10;AADcAAAADwAAAGRycy9kb3ducmV2LnhtbERPTWvCQBC9C/0PyxR6040WtE2zSg0VclDQtBKPQ3aa&#10;hGZnQ3ar8d93C4K3ebzPSVaDacWZetdYVjCdRCCIS6sbrhR8fW7GLyCcR9bYWiYFV3KwWj6MEoy1&#10;vfCBzrmvRAhhF6OC2vsultKVNRl0E9sRB+7b9gZ9gH0ldY+XEG5aOYuiuTTYcGiosaO0pvIn/zUK&#10;0iKbpvvdZl9kp8XWHGndfbwelHp6HN7fQHga/F18c2c6zH+ew/8z4QK5/AMAAP//AwBQSwECLQAU&#10;AAYACAAAACEA8PeKu/0AAADiAQAAEwAAAAAAAAAAAAAAAAAAAAAAW0NvbnRlbnRfVHlwZXNdLnht&#10;bFBLAQItABQABgAIAAAAIQAx3V9h0gAAAI8BAAALAAAAAAAAAAAAAAAAAC4BAABfcmVscy8ucmVs&#10;c1BLAQItABQABgAIAAAAIQAzLwWeQQAAADkAAAAQAAAAAAAAAAAAAAAAACkCAABkcnMvc2hhcGV4&#10;bWwueG1sUEsBAi0AFAAGAAgAAAAhAKbbSXfEAAAA3AAAAA8AAAAAAAAAAAAAAAAAmAIAAGRycy9k&#10;b3ducmV2LnhtbFBLBQYAAAAABAAEAPUAAACJAwAAAAA=&#10;" fillcolor="#cdddac [1622]" strokecolor="#94b64e [3046]">
                   <v:fill color2="#f0f4e6 [502]" rotate="t" angle="180" colors="0 #dafda7;22938f #e4fdc2;1 #f5ffe6" focus="100%" type="gradient"/>
                   <v:shadow on="t" color="black" opacity="24903f" origin=",.5" offset="0,.55556mm"/>
                   <v:textbox>
@@ -18055,10 +18280,10 @@
                     </w:txbxContent>
                   </v:textbox>
                 </v:rect>
-                <v:line id="Straight Connector 137" o:spid="_x0000_s1090" style="position:absolute;flip:x;visibility:visible;mso-wrap-style:square" from="51071,3896" to="51109,29773" o:connectortype="straight" o:gfxdata="UEsDBBQABgAIAAAAIQD+JeulAAEAAOoBAAATAAAAW0NvbnRlbnRfVHlwZXNdLnhtbJSRzU7EIBDH&#10;7ya+A+FqWqoHY0zpHqwe1Zj1AQhMW2I7EAbr7ts73e5ejGviEeb/8RuoN7tpFDMk8gG1vC4rKQBt&#10;cB57Ld+3T8WdFJQNOjMGBC33QHLTXF7U230EEuxG0nLIOd4rRXaAyVAZIiBPupAmk/mYehWN/TA9&#10;qJuqulU2YAbMRV4yZFO30JnPMYvHHV+vJAlGkuJhFS5dWpoYR29NZlI1o/vRUhwbSnYeNDT4SFeM&#10;IdWvDcvkfMHR98JPk7wD8WpSfjYTYyiXaNkAweaQWFf+nbSgTlSErvMWyjYRL7V6T3DnSlz4wgTz&#10;f/Nbtr3BfEpXh59qvgEAAP//AwBQSwMEFAAGAAgAAAAhAJYFM1jUAAAAlwEAAAsAAABfcmVscy8u&#10;cmVsc6SQPWsDMQyG90L/g9He8yVDKSW+bIWsIYWuxtZ9kLNkJHNN/n1MoaVXsnWUXvQ8L9rtL2k2&#10;C4pOTA42TQsGKXCcaHDwfnp7egGjxVP0MxM6uKLCvnt82B1x9qUe6ThlNZVC6mAsJb9aq2HE5LXh&#10;jFSTniX5UkcZbPbh7Ae027Z9tvKbAd2KaQ7RgRziFszpmqv5DztNQVi5L03gZLnvp3CPaiN/0hGX&#10;SvEyYHEQRb+WgktTy4G979380xuYCENh+aiOlfwnqfbvBnb1zu4GAAD//wMAUEsDBBQABgAIAAAA&#10;IQAzLwWeQQAAADkAAAAUAAAAZHJzL2Nvbm5lY3RvcnhtbC54bWyysa/IzVEoSy0qzszPs1Uy1DNQ&#10;UkjNS85PycxLt1UKDXHTtVBSKC5JzEtJzMnPS7VVqkwtVrK34+UCAAAA//8DAFBLAwQUAAYACAAA&#10;ACEAAClRd74AAADcAAAADwAAAGRycy9kb3ducmV2LnhtbERPSwrCMBDdC94hjOBGNPWDSjWKKEKX&#10;/g4wNGNbbSaliVpvbwTB3Tzed5brxpTiSbUrLCsYDiIQxKnVBWcKLud9fw7CeWSNpWVS8CYH61W7&#10;tcRY2xcf6XnymQgh7GJUkHtfxVK6NCeDbmAr4sBdbW3QB1hnUtf4CuGmlKMomkqDBYeGHCva5pTe&#10;Tw+jYHyZJNk9GfZGs+Zg9zt5uJntRqlup9ksQHhq/F/8cyc6zB/P4PtMuECuPgAAAP//AwBQSwEC&#10;LQAUAAYACAAAACEA/iXrpQABAADqAQAAEwAAAAAAAAAAAAAAAAAAAAAAW0NvbnRlbnRfVHlwZXNd&#10;LnhtbFBLAQItABQABgAIAAAAIQCWBTNY1AAAAJcBAAALAAAAAAAAAAAAAAAAADEBAABfcmVscy8u&#10;cmVsc1BLAQItABQABgAIAAAAIQAzLwWeQQAAADkAAAAUAAAAAAAAAAAAAAAAAC4CAABkcnMvY29u&#10;bmVjdG9yeG1sLnhtbFBLAQItABQABgAIAAAAIQAAKVF3vgAAANwAAAAPAAAAAAAAAAAAAAAAAKEC&#10;AABkcnMvZG93bnJldi54bWxQSwUGAAAAAAQABAD5AAAAjAMAAAAA&#10;" strokecolor="#76923c [2406]" strokeweight="1pt">
+                <v:line id="Straight Connector 137" o:spid="_x0000_s1090" style="position:absolute;flip:x;visibility:visible;mso-wrap-style:square" from="53421,3903" to="53459,29779" o:connectortype="straight" o:gfxdata="UEsDBBQABgAIAAAAIQD+JeulAAEAAOoBAAATAAAAW0NvbnRlbnRfVHlwZXNdLnhtbJSRzU7EIBDH&#10;7ya+A+FqWqoHY0zpHqwe1Zj1AQhMW2I7EAbr7ts73e5ejGviEeb/8RuoN7tpFDMk8gG1vC4rKQBt&#10;cB57Ld+3T8WdFJQNOjMGBC33QHLTXF7U230EEuxG0nLIOd4rRXaAyVAZIiBPupAmk/mYehWN/TA9&#10;qJuqulU2YAbMRV4yZFO30JnPMYvHHV+vJAlGkuJhFS5dWpoYR29NZlI1o/vRUhwbSnYeNDT4SFeM&#10;IdWvDcvkfMHR98JPk7wD8WpSfjYTYyiXaNkAweaQWFf+nbSgTlSErvMWyjYRL7V6T3DnSlz4wgTz&#10;f/Nbtr3BfEpXh59qvgEAAP//AwBQSwMEFAAGAAgAAAAhAJYFM1jUAAAAlwEAAAsAAABfcmVscy8u&#10;cmVsc6SQPWsDMQyG90L/g9He8yVDKSW+bIWsIYWuxtZ9kLNkJHNN/n1MoaVXsnWUXvQ8L9rtL2k2&#10;C4pOTA42TQsGKXCcaHDwfnp7egGjxVP0MxM6uKLCvnt82B1x9qUe6ThlNZVC6mAsJb9aq2HE5LXh&#10;jFSTniX5UkcZbPbh7Ae027Z9tvKbAd2KaQ7RgRziFszpmqv5DztNQVi5L03gZLnvp3CPaiN/0hGX&#10;SvEyYHEQRb+WgktTy4G979380xuYCENh+aiOlfwnqfbvBnb1zu4GAAD//wMAUEsDBBQABgAIAAAA&#10;IQAzLwWeQQAAADkAAAAUAAAAZHJzL2Nvbm5lY3RvcnhtbC54bWyysa/IzVEoSy0qzszPs1Uy1DNQ&#10;UkjNS85PycxLt1UKDXHTtVBSKC5JzEtJzMnPS7VVqkwtVrK34+UCAAAA//8DAFBLAwQUAAYACAAA&#10;ACEAAClRd74AAADcAAAADwAAAGRycy9kb3ducmV2LnhtbERPSwrCMBDdC94hjOBGNPWDSjWKKEKX&#10;/g4wNGNbbSaliVpvbwTB3Tzed5brxpTiSbUrLCsYDiIQxKnVBWcKLud9fw7CeWSNpWVS8CYH61W7&#10;tcRY2xcf6XnymQgh7GJUkHtfxVK6NCeDbmAr4sBdbW3QB1hnUtf4CuGmlKMomkqDBYeGHCva5pTe&#10;Tw+jYHyZJNk9GfZGs+Zg9zt5uJntRqlup9ksQHhq/F/8cyc6zB/P4PtMuECuPgAAAP//AwBQSwEC&#10;LQAUAAYACAAAACEA/iXrpQABAADqAQAAEwAAAAAAAAAAAAAAAAAAAAAAW0NvbnRlbnRfVHlwZXNd&#10;LnhtbFBLAQItABQABgAIAAAAIQCWBTNY1AAAAJcBAAALAAAAAAAAAAAAAAAAADEBAABfcmVscy8u&#10;cmVsc1BLAQItABQABgAIAAAAIQAzLwWeQQAAADkAAAAUAAAAAAAAAAAAAAAAAC4CAABkcnMvY29u&#10;bmVjdG9yeG1sLnhtbFBLAQItABQABgAIAAAAIQAAKVF3vgAAANwAAAAPAAAAAAAAAAAAAAAAAKEC&#10;AABkcnMvZG93bnJldi54bWxQSwUGAAAAAAQABAD5AAAAjAMAAAAA&#10;" strokecolor="#76923c [2406]" strokeweight="1pt">
                   <v:stroke dashstyle="dash"/>
                 </v:line>
-                <v:rect id="Rectangle 141" o:spid="_x0000_s1091" style="position:absolute;left:50383;top:8183;width:1193;height:2871;visibility:visible;mso-wrap-style:square;v-text-anchor:middle" o:gfxdata="UEsDBBQABgAIAAAAIQDw94q7/QAAAOIBAAATAAAAW0NvbnRlbnRfVHlwZXNdLnhtbJSRzUrEMBDH&#10;74LvEOYqbaoHEWm6B6tHFV0fYEimbdg2CZlYd9/edD8u4goeZ+b/8SOpV9tpFDNFtt4puC4rEOS0&#10;N9b1Cj7WT8UdCE7oDI7ekYIdMayay4t6vQvEIrsdKxhSCvdSsh5oQi59IJcvnY8TpjzGXgbUG+xJ&#10;3lTVrdTeJXKpSEsGNHVLHX6OSTxu8/pAEmlkEA8H4dKlAEMYrcaUSeXszI+W4thQZudew4MNfJUx&#10;QP7asFzOFxx9L/lpojUkXjGmZ5wyhjSRJQ8YKGvKv1MWzIkL33VWU9lGfl98J6hz4cZ/uUjzf7Pb&#10;bHuj+ZQu9z/UfAMAAP//AwBQSwMEFAAGAAgAAAAhADHdX2HSAAAAjwEAAAsAAABfcmVscy8ucmVs&#10;c6SQwWrDMAyG74O9g9G9cdpDGaNOb4VeSwe7CltJTGPLWCZt376mMFhGbzvqF/o+8e/2tzCpmbJ4&#10;jgbWTQuKomXn42Dg63xYfYCSgtHhxJEM3Elg372/7U40YalHMvokqlKiGBhLSZ9aix0poDScKNZN&#10;zzlgqWMedEJ7wYH0pm23Ov9mQLdgqqMzkI9uA+p8T9X8hx28zSzcl8Zy0Nz33r6iasfXeKK5UjAP&#10;VAy4LM8w09zU50C/9q7/6ZURE31X/kL8TKv1x6wXNXYPAAAA//8DAFBLAwQUAAYACAAAACEAMy8F&#10;nkEAAAA5AAAAEAAAAGRycy9zaGFwZXhtbC54bWyysa/IzVEoSy0qzszPs1Uy1DNQUkjNS85PycxL&#10;t1UKDXHTtVBSKC5JzEtJzMnPS7VVqkwtVrK34+UCAAAA//8DAFBLAwQUAAYACAAAACEAVUqYTsEA&#10;AADcAAAADwAAAGRycy9kb3ducmV2LnhtbERPS4vCMBC+C/sfwizsTVOLiFSjlAUXD8tqfdyHZmyr&#10;zaQ00Xb/vREEb/PxPWex6k0t7tS6yrKC8SgCQZxbXXGh4HhYD2cgnEfWWFsmBf/kYLX8GCww0bbj&#10;jO57X4gQwi5BBaX3TSKly0sy6Ea2IQ7c2bYGfYBtIXWLXQg3tYyjaCoNVhwaSmzou6T8ur8ZBU1s&#10;Z3+/Pxll0zjdbc/p6dJN1kp9ffbpHISn3r/FL/dGh/mTMTyfCRfI5QMAAP//AwBQSwECLQAUAAYA&#10;CAAAACEA8PeKu/0AAADiAQAAEwAAAAAAAAAAAAAAAAAAAAAAW0NvbnRlbnRfVHlwZXNdLnhtbFBL&#10;AQItABQABgAIAAAAIQAx3V9h0gAAAI8BAAALAAAAAAAAAAAAAAAAAC4BAABfcmVscy8ucmVsc1BL&#10;AQItABQABgAIAAAAIQAzLwWeQQAAADkAAAAQAAAAAAAAAAAAAAAAACkCAABkcnMvc2hhcGV4bWwu&#10;eG1sUEsBAi0AFAAGAAgAAAAhAFVKmE7BAAAA3AAAAA8AAAAAAAAAAAAAAAAAmAIAAGRycy9kb3du&#10;cmV2LnhtbFBLBQYAAAAABAAEAPUAAACGAwAAAAA=&#10;" fillcolor="white [3212]" strokecolor="#76923c [2406]" strokeweight="1pt">
+                <v:rect id="Rectangle 141" o:spid="_x0000_s1091" style="position:absolute;left:52733;top:8189;width:1194;height:2871;visibility:visible;mso-wrap-style:square;v-text-anchor:middle" o:gfxdata="UEsDBBQABgAIAAAAIQDw94q7/QAAAOIBAAATAAAAW0NvbnRlbnRfVHlwZXNdLnhtbJSRzUrEMBDH&#10;74LvEOYqbaoHEWm6B6tHFV0fYEimbdg2CZlYd9/edD8u4goeZ+b/8SOpV9tpFDNFtt4puC4rEOS0&#10;N9b1Cj7WT8UdCE7oDI7ekYIdMayay4t6vQvEIrsdKxhSCvdSsh5oQi59IJcvnY8TpjzGXgbUG+xJ&#10;3lTVrdTeJXKpSEsGNHVLHX6OSTxu8/pAEmlkEA8H4dKlAEMYrcaUSeXszI+W4thQZudew4MNfJUx&#10;QP7asFzOFxx9L/lpojUkXjGmZ5wyhjSRJQ8YKGvKv1MWzIkL33VWU9lGfl98J6hz4cZ/uUjzf7Pb&#10;bHuj+ZQu9z/UfAMAAP//AwBQSwMEFAAGAAgAAAAhADHdX2HSAAAAjwEAAAsAAABfcmVscy8ucmVs&#10;c6SQwWrDMAyG74O9g9G9cdpDGaNOb4VeSwe7CltJTGPLWCZt376mMFhGbzvqF/o+8e/2tzCpmbJ4&#10;jgbWTQuKomXn42Dg63xYfYCSgtHhxJEM3Elg372/7U40YalHMvokqlKiGBhLSZ9aix0poDScKNZN&#10;zzlgqWMedEJ7wYH0pm23Ov9mQLdgqqMzkI9uA+p8T9X8hx28zSzcl8Zy0Nz33r6iasfXeKK5UjAP&#10;VAy4LM8w09zU50C/9q7/6ZURE31X/kL8TKv1x6wXNXYPAAAA//8DAFBLAwQUAAYACAAAACEAMy8F&#10;nkEAAAA5AAAAEAAAAGRycy9zaGFwZXhtbC54bWyysa/IzVEoSy0qzszPs1Uy1DNQUkjNS85PycxL&#10;t1UKDXHTtVBSKC5JzEtJzMnPS7VVqkwtVrK34+UCAAAA//8DAFBLAwQUAAYACAAAACEAVUqYTsEA&#10;AADcAAAADwAAAGRycy9kb3ducmV2LnhtbERPS4vCMBC+C/sfwizsTVOLiFSjlAUXD8tqfdyHZmyr&#10;zaQ00Xb/vREEb/PxPWex6k0t7tS6yrKC8SgCQZxbXXGh4HhYD2cgnEfWWFsmBf/kYLX8GCww0bbj&#10;jO57X4gQwi5BBaX3TSKly0sy6Ea2IQ7c2bYGfYBtIXWLXQg3tYyjaCoNVhwaSmzou6T8ur8ZBU1s&#10;Z3+/Pxll0zjdbc/p6dJN1kp9ffbpHISn3r/FL/dGh/mTMTyfCRfI5QMAAP//AwBQSwECLQAUAAYA&#10;CAAAACEA8PeKu/0AAADiAQAAEwAAAAAAAAAAAAAAAAAAAAAAW0NvbnRlbnRfVHlwZXNdLnhtbFBL&#10;AQItABQABgAIAAAAIQAx3V9h0gAAAI8BAAALAAAAAAAAAAAAAAAAAC4BAABfcmVscy8ucmVsc1BL&#10;AQItABQABgAIAAAAIQAzLwWeQQAAADkAAAAQAAAAAAAAAAAAAAAAACkCAABkcnMvc2hhcGV4bWwu&#10;eG1sUEsBAi0AFAAGAAgAAAAhAFVKmE7BAAAA3AAAAA8AAAAAAAAAAAAAAAAAmAIAAGRycy9kb3du&#10;cmV2LnhtbFBLBQYAAAAABAAEAPUAAACGAwAAAAA=&#10;" fillcolor="white [3212]" strokecolor="#76923c [2406]" strokeweight="1pt">
                   <v:textbox>
                     <w:txbxContent>
                       <w:p>
@@ -18071,7 +18296,7 @@
                     </w:txbxContent>
                   </v:textbox>
                 </v:rect>
-                <v:rect id="Rectangle 142" o:spid="_x0000_s1092" style="position:absolute;left:50373;top:13534;width:1207;height:3500;visibility:visible;mso-wrap-style:square;v-text-anchor:middle" o:gfxdata="UEsDBBQABgAIAAAAIQDw94q7/QAAAOIBAAATAAAAW0NvbnRlbnRfVHlwZXNdLnhtbJSRzUrEMBDH&#10;74LvEOYqbaoHEWm6B6tHFV0fYEimbdg2CZlYd9/edD8u4goeZ+b/8SOpV9tpFDNFtt4puC4rEOS0&#10;N9b1Cj7WT8UdCE7oDI7ekYIdMayay4t6vQvEIrsdKxhSCvdSsh5oQi59IJcvnY8TpjzGXgbUG+xJ&#10;3lTVrdTeJXKpSEsGNHVLHX6OSTxu8/pAEmlkEA8H4dKlAEMYrcaUSeXszI+W4thQZudew4MNfJUx&#10;QP7asFzOFxx9L/lpojUkXjGmZ5wyhjSRJQ8YKGvKv1MWzIkL33VWU9lGfl98J6hz4cZ/uUjzf7Pb&#10;bHuj+ZQu9z/UfAMAAP//AwBQSwMEFAAGAAgAAAAhADHdX2HSAAAAjwEAAAsAAABfcmVscy8ucmVs&#10;c6SQwWrDMAyG74O9g9G9cdpDGaNOb4VeSwe7CltJTGPLWCZt376mMFhGbzvqF/o+8e/2tzCpmbJ4&#10;jgbWTQuKomXn42Dg63xYfYCSgtHhxJEM3Elg372/7U40YalHMvokqlKiGBhLSZ9aix0poDScKNZN&#10;zzlgqWMedEJ7wYH0pm23Ov9mQLdgqqMzkI9uA+p8T9X8hx28zSzcl8Zy0Nz33r6iasfXeKK5UjAP&#10;VAy4LM8w09zU50C/9q7/6ZURE31X/kL8TKv1x6wXNXYPAAAA//8DAFBLAwQUAAYACAAAACEAMy8F&#10;nkEAAAA5AAAAEAAAAGRycy9zaGFwZXhtbC54bWyysa/IzVEoSy0qzszPs1Uy1DNQUkjNS85PycxL&#10;t1UKDXHTtVBSKC5JzEtJzMnPS7VVqkwtVrK34+UCAAAA//8DAFBLAwQUAAYACAAAACEApZgGOcIA&#10;AADcAAAADwAAAGRycy9kb3ducmV2LnhtbERPyWrDMBC9F/IPYgK5NXJMMMG1EkwhoYfQ1lnugzVe&#10;WmtkLNV2/74qFHqbx1snO8ymEyMNrrWsYLOOQBCXVrdcK7hdj487EM4ja+wsk4JvcnDYLx4yTLWd&#10;uKDx4msRQtilqKDxvk+ldGVDBt3a9sSBq+xg0Ac41FIPOIVw08k4ihJpsOXQ0GBPzw2Vn5cvo6CP&#10;7e71fCqoSOL8/a3K7x/T9qjUajnnTyA8zf5f/Od+0WH+NobfZ8IFcv8DAAD//wMAUEsBAi0AFAAG&#10;AAgAAAAhAPD3irv9AAAA4gEAABMAAAAAAAAAAAAAAAAAAAAAAFtDb250ZW50X1R5cGVzXS54bWxQ&#10;SwECLQAUAAYACAAAACEAMd1fYdIAAACPAQAACwAAAAAAAAAAAAAAAAAuAQAAX3JlbHMvLnJlbHNQ&#10;SwECLQAUAAYACAAAACEAMy8FnkEAAAA5AAAAEAAAAAAAAAAAAAAAAAApAgAAZHJzL3NoYXBleG1s&#10;LnhtbFBLAQItABQABgAIAAAAIQClmAY5wgAAANwAAAAPAAAAAAAAAAAAAAAAAJgCAABkcnMvZG93&#10;bnJldi54bWxQSwUGAAAAAAQABAD1AAAAhwMAAAAA&#10;" fillcolor="white [3212]" strokecolor="#76923c [2406]" strokeweight="1pt">
+                <v:rect id="Rectangle 142" o:spid="_x0000_s1092" style="position:absolute;left:52724;top:13540;width:1206;height:3501;visibility:visible;mso-wrap-style:square;v-text-anchor:middle" o:gfxdata="UEsDBBQABgAIAAAAIQDw94q7/QAAAOIBAAATAAAAW0NvbnRlbnRfVHlwZXNdLnhtbJSRzUrEMBDH&#10;74LvEOYqbaoHEWm6B6tHFV0fYEimbdg2CZlYd9/edD8u4goeZ+b/8SOpV9tpFDNFtt4puC4rEOS0&#10;N9b1Cj7WT8UdCE7oDI7ekYIdMayay4t6vQvEIrsdKxhSCvdSsh5oQi59IJcvnY8TpjzGXgbUG+xJ&#10;3lTVrdTeJXKpSEsGNHVLHX6OSTxu8/pAEmlkEA8H4dKlAEMYrcaUSeXszI+W4thQZudew4MNfJUx&#10;QP7asFzOFxx9L/lpojUkXjGmZ5wyhjSRJQ8YKGvKv1MWzIkL33VWU9lGfl98J6hz4cZ/uUjzf7Pb&#10;bHuj+ZQu9z/UfAMAAP//AwBQSwMEFAAGAAgAAAAhADHdX2HSAAAAjwEAAAsAAABfcmVscy8ucmVs&#10;c6SQwWrDMAyG74O9g9G9cdpDGaNOb4VeSwe7CltJTGPLWCZt376mMFhGbzvqF/o+8e/2tzCpmbJ4&#10;jgbWTQuKomXn42Dg63xYfYCSgtHhxJEM3Elg372/7U40YalHMvokqlKiGBhLSZ9aix0poDScKNZN&#10;zzlgqWMedEJ7wYH0pm23Ov9mQLdgqqMzkI9uA+p8T9X8hx28zSzcl8Zy0Nz33r6iasfXeKK5UjAP&#10;VAy4LM8w09zU50C/9q7/6ZURE31X/kL8TKv1x6wXNXYPAAAA//8DAFBLAwQUAAYACAAAACEAMy8F&#10;nkEAAAA5AAAAEAAAAGRycy9zaGFwZXhtbC54bWyysa/IzVEoSy0qzszPs1Uy1DNQUkjNS85PycxL&#10;t1UKDXHTtVBSKC5JzEtJzMnPS7VVqkwtVrK34+UCAAAA//8DAFBLAwQUAAYACAAAACEApZgGOcIA&#10;AADcAAAADwAAAGRycy9kb3ducmV2LnhtbERPyWrDMBC9F/IPYgK5NXJMMMG1EkwhoYfQ1lnugzVe&#10;WmtkLNV2/74qFHqbx1snO8ymEyMNrrWsYLOOQBCXVrdcK7hdj487EM4ja+wsk4JvcnDYLx4yTLWd&#10;uKDx4msRQtilqKDxvk+ldGVDBt3a9sSBq+xg0Ac41FIPOIVw08k4ihJpsOXQ0GBPzw2Vn5cvo6CP&#10;7e71fCqoSOL8/a3K7x/T9qjUajnnTyA8zf5f/Od+0WH+NobfZ8IFcv8DAAD//wMAUEsBAi0AFAAG&#10;AAgAAAAhAPD3irv9AAAA4gEAABMAAAAAAAAAAAAAAAAAAAAAAFtDb250ZW50X1R5cGVzXS54bWxQ&#10;SwECLQAUAAYACAAAACEAMd1fYdIAAACPAQAACwAAAAAAAAAAAAAAAAAuAQAAX3JlbHMvLnJlbHNQ&#10;SwECLQAUAAYACAAAACEAMy8FnkEAAAA5AAAAEAAAAAAAAAAAAAAAAAApAgAAZHJzL3NoYXBleG1s&#10;LnhtbFBLAQItABQABgAIAAAAIQClmAY5wgAAANwAAAAPAAAAAAAAAAAAAAAAAJgCAABkcnMvZG93&#10;bnJldi54bWxQSwUGAAAAAAQABAD1AAAAhwMAAAAA&#10;" fillcolor="white [3212]" strokecolor="#76923c [2406]" strokeweight="1pt">
                   <v:textbox>
                     <w:txbxContent>
                       <w:p>
@@ -18084,19 +18309,19 @@
                     </w:txbxContent>
                   </v:textbox>
                 </v:rect>
-                <v:shape id="Straight Arrow Connector 143" o:spid="_x0000_s1093" type="#_x0000_t32" style="position:absolute;left:37982;top:11054;width:12245;height:0;flip:x;visibility:visible;mso-wrap-style:square" o:connectortype="straight" o:gfxdata="UEsDBBQABgAIAAAAIQD+JeulAAEAAOoBAAATAAAAW0NvbnRlbnRfVHlwZXNdLnhtbJSRzU7EIBDH&#10;7ya+A+FqWqoHY0zpHqwe1Zj1AQhMW2I7EAbr7ts73e5ejGviEeb/8RuoN7tpFDMk8gG1vC4rKQBt&#10;cB57Ld+3T8WdFJQNOjMGBC33QHLTXF7U230EEuxG0nLIOd4rRXaAyVAZIiBPupAmk/mYehWN/TA9&#10;qJuqulU2YAbMRV4yZFO30JnPMYvHHV+vJAlGkuJhFS5dWpoYR29NZlI1o/vRUhwbSnYeNDT4SFeM&#10;IdWvDcvkfMHR98JPk7wD8WpSfjYTYyiXaNkAweaQWFf+nbSgTlSErvMWyjYRL7V6T3DnSlz4wgTz&#10;f/Nbtr3BfEpXh59qvgEAAP//AwBQSwMEFAAGAAgAAAAhAJYFM1jUAAAAlwEAAAsAAABfcmVscy8u&#10;cmVsc6SQPWsDMQyG90L/g9He8yVDKSW+bIWsIYWuxtZ9kLNkJHNN/n1MoaVXsnWUXvQ8L9rtL2k2&#10;C4pOTA42TQsGKXCcaHDwfnp7egGjxVP0MxM6uKLCvnt82B1x9qUe6ThlNZVC6mAsJb9aq2HE5LXh&#10;jFSTniX5UkcZbPbh7Ae027Z9tvKbAd2KaQ7RgRziFszpmqv5DztNQVi5L03gZLnvp3CPaiN/0hGX&#10;SvEyYHEQRb+WgktTy4G979380xuYCENh+aiOlfwnqfbvBnb1zu4GAAD//wMAUEsDBBQABgAIAAAA&#10;IQAzLwWeQQAAADkAAAAUAAAAZHJzL2Nvbm5lY3RvcnhtbC54bWyysa/IzVEoSy0qzszPs1Uy1DNQ&#10;UkjNS85PycxLt1UKDXHTtVBSKC5JzEtJzMnPS7VVqkwtVrK34+UCAAAA//8DAFBLAwQUAAYACAAA&#10;ACEAlZxWo8EAAADcAAAADwAAAGRycy9kb3ducmV2LnhtbERPTYvCMBC9C/sfwgh701RdRKtRFkFZ&#10;T6LuYb0NzdhUm0lpou3+eyMI3ubxPme+bG0p7lT7wrGCQT8BQZw5XXCu4Pe47k1A+ICssXRMCv7J&#10;w3Lx0Zljql3De7ofQi5iCPsUFZgQqlRKnxmy6PuuIo7c2dUWQ4R1LnWNTQy3pRwmyVhaLDg2GKxo&#10;ZSi7Hm5WwXYjLxOzO3HTrEd/PNDT43UblPrstt8zEIHa8Ba/3D86zv8awfOZeIFcPAAAAP//AwBQ&#10;SwECLQAUAAYACAAAACEA/iXrpQABAADqAQAAEwAAAAAAAAAAAAAAAAAAAAAAW0NvbnRlbnRfVHlw&#10;ZXNdLnhtbFBLAQItABQABgAIAAAAIQCWBTNY1AAAAJcBAAALAAAAAAAAAAAAAAAAADEBAABfcmVs&#10;cy8ucmVsc1BLAQItABQABgAIAAAAIQAzLwWeQQAAADkAAAAUAAAAAAAAAAAAAAAAAC4CAABkcnMv&#10;Y29ubmVjdG9yeG1sLnhtbFBLAQItABQABgAIAAAAIQCVnFajwQAAANwAAAAPAAAAAAAAAAAAAAAA&#10;AKECAABkcnMvZG93bnJldi54bWxQSwUGAAAAAAQABAD5AAAAjwMAAAAA&#10;" strokecolor="black [3213]" strokeweight="1pt">
+                <v:shape id="Straight Arrow Connector 143" o:spid="_x0000_s1093" type="#_x0000_t32" style="position:absolute;left:40332;top:11060;width:12245;height:0;flip:x;visibility:visible;mso-wrap-style:square" o:connectortype="straight" o:gfxdata="UEsDBBQABgAIAAAAIQD+JeulAAEAAOoBAAATAAAAW0NvbnRlbnRfVHlwZXNdLnhtbJSRzU7EIBDH&#10;7ya+A+FqWqoHY0zpHqwe1Zj1AQhMW2I7EAbr7ts73e5ejGviEeb/8RuoN7tpFDMk8gG1vC4rKQBt&#10;cB57Ld+3T8WdFJQNOjMGBC33QHLTXF7U230EEuxG0nLIOd4rRXaAyVAZIiBPupAmk/mYehWN/TA9&#10;qJuqulU2YAbMRV4yZFO30JnPMYvHHV+vJAlGkuJhFS5dWpoYR29NZlI1o/vRUhwbSnYeNDT4SFeM&#10;IdWvDcvkfMHR98JPk7wD8WpSfjYTYyiXaNkAweaQWFf+nbSgTlSErvMWyjYRL7V6T3DnSlz4wgTz&#10;f/Nbtr3BfEpXh59qvgEAAP//AwBQSwMEFAAGAAgAAAAhAJYFM1jUAAAAlwEAAAsAAABfcmVscy8u&#10;cmVsc6SQPWsDMQyG90L/g9He8yVDKSW+bIWsIYWuxtZ9kLNkJHNN/n1MoaVXsnWUXvQ8L9rtL2k2&#10;C4pOTA42TQsGKXCcaHDwfnp7egGjxVP0MxM6uKLCvnt82B1x9qUe6ThlNZVC6mAsJb9aq2HE5LXh&#10;jFSTniX5UkcZbPbh7Ae027Z9tvKbAd2KaQ7RgRziFszpmqv5DztNQVi5L03gZLnvp3CPaiN/0hGX&#10;SvEyYHEQRb+WgktTy4G979380xuYCENh+aiOlfwnqfbvBnb1zu4GAAD//wMAUEsDBBQABgAIAAAA&#10;IQAzLwWeQQAAADkAAAAUAAAAZHJzL2Nvbm5lY3RvcnhtbC54bWyysa/IzVEoSy0qzszPs1Uy1DNQ&#10;UkjNS85PycxLt1UKDXHTtVBSKC5JzEtJzMnPS7VVqkwtVrK34+UCAAAA//8DAFBLAwQUAAYACAAA&#10;ACEAlZxWo8EAAADcAAAADwAAAGRycy9kb3ducmV2LnhtbERPTYvCMBC9C/sfwgh701RdRKtRFkFZ&#10;T6LuYb0NzdhUm0lpou3+eyMI3ubxPme+bG0p7lT7wrGCQT8BQZw5XXCu4Pe47k1A+ICssXRMCv7J&#10;w3Lx0Zljql3De7ofQi5iCPsUFZgQqlRKnxmy6PuuIo7c2dUWQ4R1LnWNTQy3pRwmyVhaLDg2GKxo&#10;ZSi7Hm5WwXYjLxOzO3HTrEd/PNDT43UblPrstt8zEIHa8Ba/3D86zv8awfOZeIFcPAAAAP//AwBQ&#10;SwECLQAUAAYACAAAACEA/iXrpQABAADqAQAAEwAAAAAAAAAAAAAAAAAAAAAAW0NvbnRlbnRfVHlw&#10;ZXNdLnhtbFBLAQItABQABgAIAAAAIQCWBTNY1AAAAJcBAAALAAAAAAAAAAAAAAAAADEBAABfcmVs&#10;cy8ucmVsc1BLAQItABQABgAIAAAAIQAzLwWeQQAAADkAAAAUAAAAAAAAAAAAAAAAAC4CAABkcnMv&#10;Y29ubmVjdG9yeG1sLnhtbFBLAQItABQABgAIAAAAIQCVnFajwQAAANwAAAAPAAAAAAAAAAAAAAAA&#10;AKECAABkcnMvZG93bnJldi54bWxQSwUGAAAAAAQABAD5AAAAjwMAAAAA&#10;" strokecolor="black [3213]" strokeweight="1pt">
                   <v:stroke dashstyle="dash" endarrow="open"/>
                 </v:shape>
-                <v:shape id="Straight Arrow Connector 144" o:spid="_x0000_s1094" type="#_x0000_t32" style="position:absolute;left:37982;top:13776;width:12408;height:0;visibility:visible;mso-wrap-style:square" o:connectortype="straight" o:gfxdata="UEsDBBQABgAIAAAAIQD+JeulAAEAAOoBAAATAAAAW0NvbnRlbnRfVHlwZXNdLnhtbJSRzU7EIBDH&#10;7ya+A+FqWqoHY0zpHqwe1Zj1AQhMW2I7EAbr7ts73e5ejGviEeb/8RuoN7tpFDMk8gG1vC4rKQBt&#10;cB57Ld+3T8WdFJQNOjMGBC33QHLTXF7U230EEuxG0nLIOd4rRXaAyVAZIiBPupAmk/mYehWN/TA9&#10;qJuqulU2YAbMRV4yZFO30JnPMYvHHV+vJAlGkuJhFS5dWpoYR29NZlI1o/vRUhwbSnYeNDT4SFeM&#10;IdWvDcvkfMHR98JPk7wD8WpSfjYTYyiXaNkAweaQWFf+nbSgTlSErvMWyjYRL7V6T3DnSlz4wgTz&#10;f/Nbtr3BfEpXh59qvgEAAP//AwBQSwMEFAAGAAgAAAAhAJYFM1jUAAAAlwEAAAsAAABfcmVscy8u&#10;cmVsc6SQPWsDMQyG90L/g9He8yVDKSW+bIWsIYWuxtZ9kLNkJHNN/n1MoaVXsnWUXvQ8L9rtL2k2&#10;C4pOTA42TQsGKXCcaHDwfnp7egGjxVP0MxM6uKLCvnt82B1x9qUe6ThlNZVC6mAsJb9aq2HE5LXh&#10;jFSTniX5UkcZbPbh7Ae027Z9tvKbAd2KaQ7RgRziFszpmqv5DztNQVi5L03gZLnvp3CPaiN/0hGX&#10;SvEyYHEQRb+WgktTy4G979380xuYCENh+aiOlfwnqfbvBnb1zu4GAAD//wMAUEsDBBQABgAIAAAA&#10;IQAzLwWeQQAAADkAAAAUAAAAZHJzL2Nvbm5lY3RvcnhtbC54bWyysa/IzVEoSy0qzszPs1Uy1DNQ&#10;UkjNS85PycxLt1UKDXHTtVBSKC5JzEtJzMnPS7VVqkwtVrK34+UCAAAA//8DAFBLAwQUAAYACAAA&#10;ACEAzsyQBMQAAADcAAAADwAAAGRycy9kb3ducmV2LnhtbERP22oCMRB9F/oPYQq+SM0qIu3WKLZ4&#10;e7AUtR8wbKabxc1k2WR19euNIPg2h3Odyay1pThR7QvHCgb9BARx5nTBuYK/w/LtHYQPyBpLx6Tg&#10;Qh5m05fOBFPtzryj0z7kIoawT1GBCaFKpfSZIYu+7yriyP272mKIsM6lrvEcw20ph0kylhYLjg0G&#10;K/o2lB33jVUQ1tfV7qvptfNrcdz8HszHYjv4Uar72s4/QQRqw1P8cG90nD8awf2ZeIGc3gAAAP//&#10;AwBQSwECLQAUAAYACAAAACEA/iXrpQABAADqAQAAEwAAAAAAAAAAAAAAAAAAAAAAW0NvbnRlbnRf&#10;VHlwZXNdLnhtbFBLAQItABQABgAIAAAAIQCWBTNY1AAAAJcBAAALAAAAAAAAAAAAAAAAADEBAABf&#10;cmVscy8ucmVsc1BLAQItABQABgAIAAAAIQAzLwWeQQAAADkAAAAUAAAAAAAAAAAAAAAAAC4CAABk&#10;cnMvY29ubmVjdG9yeG1sLnhtbFBLAQItABQABgAIAAAAIQDOzJAExAAAANwAAAAPAAAAAAAAAAAA&#10;AAAAAKECAABkcnMvZG93bnJldi54bWxQSwUGAAAAAAQABAD5AAAAkgMAAAAA&#10;" strokecolor="black [3213]" strokeweight="1pt">
+                <v:shape id="Straight Arrow Connector 144" o:spid="_x0000_s1094" type="#_x0000_t32" style="position:absolute;left:40332;top:13783;width:12408;height:0;visibility:visible;mso-wrap-style:square" o:connectortype="straight" o:gfxdata="UEsDBBQABgAIAAAAIQD+JeulAAEAAOoBAAATAAAAW0NvbnRlbnRfVHlwZXNdLnhtbJSRzU7EIBDH&#10;7ya+A+FqWqoHY0zpHqwe1Zj1AQhMW2I7EAbr7ts73e5ejGviEeb/8RuoN7tpFDMk8gG1vC4rKQBt&#10;cB57Ld+3T8WdFJQNOjMGBC33QHLTXF7U230EEuxG0nLIOd4rRXaAyVAZIiBPupAmk/mYehWN/TA9&#10;qJuqulU2YAbMRV4yZFO30JnPMYvHHV+vJAlGkuJhFS5dWpoYR29NZlI1o/vRUhwbSnYeNDT4SFeM&#10;IdWvDcvkfMHR98JPk7wD8WpSfjYTYyiXaNkAweaQWFf+nbSgTlSErvMWyjYRL7V6T3DnSlz4wgTz&#10;f/Nbtr3BfEpXh59qvgEAAP//AwBQSwMEFAAGAAgAAAAhAJYFM1jUAAAAlwEAAAsAAABfcmVscy8u&#10;cmVsc6SQPWsDMQyG90L/g9He8yVDKSW+bIWsIYWuxtZ9kLNkJHNN/n1MoaVXsnWUXvQ8L9rtL2k2&#10;C4pOTA42TQsGKXCcaHDwfnp7egGjxVP0MxM6uKLCvnt82B1x9qUe6ThlNZVC6mAsJb9aq2HE5LXh&#10;jFSTniX5UkcZbPbh7Ae027Z9tvKbAd2KaQ7RgRziFszpmqv5DztNQVi5L03gZLnvp3CPaiN/0hGX&#10;SvEyYHEQRb+WgktTy4G979380xuYCENh+aiOlfwnqfbvBnb1zu4GAAD//wMAUEsDBBQABgAIAAAA&#10;IQAzLwWeQQAAADkAAAAUAAAAZHJzL2Nvbm5lY3RvcnhtbC54bWyysa/IzVEoSy0qzszPs1Uy1DNQ&#10;UkjNS85PycxLt1UKDXHTtVBSKC5JzEtJzMnPS7VVqkwtVrK34+UCAAAA//8DAFBLAwQUAAYACAAA&#10;ACEAzsyQBMQAAADcAAAADwAAAGRycy9kb3ducmV2LnhtbERP22oCMRB9F/oPYQq+SM0qIu3WKLZ4&#10;e7AUtR8wbKabxc1k2WR19euNIPg2h3Odyay1pThR7QvHCgb9BARx5nTBuYK/w/LtHYQPyBpLx6Tg&#10;Qh5m05fOBFPtzryj0z7kIoawT1GBCaFKpfSZIYu+7yriyP272mKIsM6lrvEcw20ph0kylhYLjg0G&#10;K/o2lB33jVUQ1tfV7qvptfNrcdz8HszHYjv4Uar72s4/QQRqw1P8cG90nD8awf2ZeIGc3gAAAP//&#10;AwBQSwECLQAUAAYACAAAACEA/iXrpQABAADqAQAAEwAAAAAAAAAAAAAAAAAAAAAAW0NvbnRlbnRf&#10;VHlwZXNdLnhtbFBLAQItABQABgAIAAAAIQCWBTNY1AAAAJcBAAALAAAAAAAAAAAAAAAAADEBAABf&#10;cmVscy8ucmVsc1BLAQItABQABgAIAAAAIQAzLwWeQQAAADkAAAAUAAAAAAAAAAAAAAAAAC4CAABk&#10;cnMvY29ubmVjdG9yeG1sLnhtbFBLAQItABQABgAIAAAAIQDOzJAExAAAANwAAAAPAAAAAAAAAAAA&#10;AAAAAKECAABkcnMvZG93bnJldi54bWxQSwUGAAAAAAQABAD5AAAAkgMAAAAA&#10;" strokecolor="black [3213]" strokeweight="1pt">
                   <v:stroke endarrow="open"/>
                 </v:shape>
-                <v:shape id="Straight Arrow Connector 145" o:spid="_x0000_s1095" type="#_x0000_t32" style="position:absolute;left:37982;top:17034;width:12242;height:0;flip:x;visibility:visible;mso-wrap-style:square" o:connectortype="straight" o:gfxdata="UEsDBBQABgAIAAAAIQD+JeulAAEAAOoBAAATAAAAW0NvbnRlbnRfVHlwZXNdLnhtbJSRzU7EIBDH&#10;7ya+A+FqWqoHY0zpHqwe1Zj1AQhMW2I7EAbr7ts73e5ejGviEeb/8RuoN7tpFDMk8gG1vC4rKQBt&#10;cB57Ld+3T8WdFJQNOjMGBC33QHLTXF7U230EEuxG0nLIOd4rRXaAyVAZIiBPupAmk/mYehWN/TA9&#10;qJuqulU2YAbMRV4yZFO30JnPMYvHHV+vJAlGkuJhFS5dWpoYR29NZlI1o/vRUhwbSnYeNDT4SFeM&#10;IdWvDcvkfMHR98JPk7wD8WpSfjYTYyiXaNkAweaQWFf+nbSgTlSErvMWyjYRL7V6T3DnSlz4wgTz&#10;f/Nbtr3BfEpXh59qvgEAAP//AwBQSwMEFAAGAAgAAAAhAJYFM1jUAAAAlwEAAAsAAABfcmVscy8u&#10;cmVsc6SQPWsDMQyG90L/g9He8yVDKSW+bIWsIYWuxtZ9kLNkJHNN/n1MoaVXsnWUXvQ8L9rtL2k2&#10;C4pOTA42TQsGKXCcaHDwfnp7egGjxVP0MxM6uKLCvnt82B1x9qUe6ThlNZVC6mAsJb9aq2HE5LXh&#10;jFSTniX5UkcZbPbh7Ae027Z9tvKbAd2KaQ7RgRziFszpmqv5DztNQVi5L03gZLnvp3CPaiN/0hGX&#10;SvEyYHEQRb+WgktTy4G979380xuYCENh+aiOlfwnqfbvBnb1zu4GAAD//wMAUEsDBBQABgAIAAAA&#10;IQAzLwWeQQAAADkAAAAUAAAAZHJzL2Nvbm5lY3RvcnhtbC54bWyysa/IzVEoSy0qzszPs1Uy1DNQ&#10;UkjNS85PycxLt1UKDXHTtVBSKC5JzEtJzMnPS7VVqkwtVrK34+UCAAAA//8DAFBLAwQUAAYACAAA&#10;ACEAdTlrTMIAAADcAAAADwAAAGRycy9kb3ducmV2LnhtbERPTWvCQBC9C/0PyxR6041Vi0ZXKYKi&#10;JzH20N6G7DSbmp0N2a2J/94VBG/zeJ+zWHW2EhdqfOlYwXCQgCDOnS65UPB12vSnIHxA1lg5JgVX&#10;8rBavvQWmGrX8pEuWShEDGGfogITQp1K6XNDFv3A1cSR+3WNxRBhU0jdYBvDbSXfk+RDWiw5Nhis&#10;aW0oP2f/VsF+K/+m5vDDbbsZffNQz07nfVDq7bX7nIMI1IWn+OHe6Th/PIH7M/ECubwBAAD//wMA&#10;UEsBAi0AFAAGAAgAAAAhAP4l66UAAQAA6gEAABMAAAAAAAAAAAAAAAAAAAAAAFtDb250ZW50X1R5&#10;cGVzXS54bWxQSwECLQAUAAYACAAAACEAlgUzWNQAAACXAQAACwAAAAAAAAAAAAAAAAAxAQAAX3Jl&#10;bHMvLnJlbHNQSwECLQAUAAYACAAAACEAMy8FnkEAAAA5AAAAFAAAAAAAAAAAAAAAAAAuAgAAZHJz&#10;L2Nvbm5lY3RvcnhtbC54bWxQSwECLQAUAAYACAAAACEAdTlrTMIAAADcAAAADwAAAAAAAAAAAAAA&#10;AAChAgAAZHJzL2Rvd25yZXYueG1sUEsFBgAAAAAEAAQA+QAAAJADAAAAAA==&#10;" strokecolor="black [3213]" strokeweight="1pt">
+                <v:shape id="Straight Arrow Connector 145" o:spid="_x0000_s1095" type="#_x0000_t32" style="position:absolute;left:40332;top:17041;width:12243;height:0;flip:x;visibility:visible;mso-wrap-style:square" o:connectortype="straight" o:gfxdata="UEsDBBQABgAIAAAAIQD+JeulAAEAAOoBAAATAAAAW0NvbnRlbnRfVHlwZXNdLnhtbJSRzU7EIBDH&#10;7ya+A+FqWqoHY0zpHqwe1Zj1AQhMW2I7EAbr7ts73e5ejGviEeb/8RuoN7tpFDMk8gG1vC4rKQBt&#10;cB57Ld+3T8WdFJQNOjMGBC33QHLTXF7U230EEuxG0nLIOd4rRXaAyVAZIiBPupAmk/mYehWN/TA9&#10;qJuqulU2YAbMRV4yZFO30JnPMYvHHV+vJAlGkuJhFS5dWpoYR29NZlI1o/vRUhwbSnYeNDT4SFeM&#10;IdWvDcvkfMHR98JPk7wD8WpSfjYTYyiXaNkAweaQWFf+nbSgTlSErvMWyjYRL7V6T3DnSlz4wgTz&#10;f/Nbtr3BfEpXh59qvgEAAP//AwBQSwMEFAAGAAgAAAAhAJYFM1jUAAAAlwEAAAsAAABfcmVscy8u&#10;cmVsc6SQPWsDMQyG90L/g9He8yVDKSW+bIWsIYWuxtZ9kLNkJHNN/n1MoaVXsnWUXvQ8L9rtL2k2&#10;C4pOTA42TQsGKXCcaHDwfnp7egGjxVP0MxM6uKLCvnt82B1x9qUe6ThlNZVC6mAsJb9aq2HE5LXh&#10;jFSTniX5UkcZbPbh7Ae027Z9tvKbAd2KaQ7RgRziFszpmqv5DztNQVi5L03gZLnvp3CPaiN/0hGX&#10;SvEyYHEQRb+WgktTy4G979380xuYCENh+aiOlfwnqfbvBnb1zu4GAAD//wMAUEsDBBQABgAIAAAA&#10;IQAzLwWeQQAAADkAAAAUAAAAZHJzL2Nvbm5lY3RvcnhtbC54bWyysa/IzVEoSy0qzszPs1Uy1DNQ&#10;UkjNS85PycxLt1UKDXHTtVBSKC5JzEtJzMnPS7VVqkwtVrK34+UCAAAA//8DAFBLAwQUAAYACAAA&#10;ACEAdTlrTMIAAADcAAAADwAAAGRycy9kb3ducmV2LnhtbERPTWvCQBC9C/0PyxR6041Vi0ZXKYKi&#10;JzH20N6G7DSbmp0N2a2J/94VBG/zeJ+zWHW2EhdqfOlYwXCQgCDOnS65UPB12vSnIHxA1lg5JgVX&#10;8rBavvQWmGrX8pEuWShEDGGfogITQp1K6XNDFv3A1cSR+3WNxRBhU0jdYBvDbSXfk+RDWiw5Nhis&#10;aW0oP2f/VsF+K/+m5vDDbbsZffNQz07nfVDq7bX7nIMI1IWn+OHe6Th/PIH7M/ECubwBAAD//wMA&#10;UEsBAi0AFAAGAAgAAAAhAP4l66UAAQAA6gEAABMAAAAAAAAAAAAAAAAAAAAAAFtDb250ZW50X1R5&#10;cGVzXS54bWxQSwECLQAUAAYACAAAACEAlgUzWNQAAACXAQAACwAAAAAAAAAAAAAAAAAxAQAAX3Jl&#10;bHMvLnJlbHNQSwECLQAUAAYACAAAACEAMy8FnkEAAAA5AAAAFAAAAAAAAAAAAAAAAAAuAgAAZHJz&#10;L2Nvbm5lY3RvcnhtbC54bWxQSwECLQAUAAYACAAAACEAdTlrTMIAAADcAAAADwAAAAAAAAAAAAAA&#10;AAChAgAAZHJzL2Rvd25yZXYueG1sUEsFBgAAAAAEAAQA+QAAAJADAAAAAA==&#10;" strokecolor="black [3213]" strokeweight="1pt">
                   <v:stroke dashstyle="dash" endarrow="open"/>
                 </v:shape>
-                <v:shape id="Straight Arrow Connector 146" o:spid="_x0000_s1096" type="#_x0000_t32" style="position:absolute;left:24054;top:18230;width:12555;height:0;flip:x;visibility:visible;mso-wrap-style:square" o:connectortype="straight" o:gfxdata="UEsDBBQABgAIAAAAIQD+JeulAAEAAOoBAAATAAAAW0NvbnRlbnRfVHlwZXNdLnhtbJSRzU7EIBDH&#10;7ya+A+FqWqoHY0zpHqwe1Zj1AQhMW2I7EAbr7ts73e5ejGviEeb/8RuoN7tpFDMk8gG1vC4rKQBt&#10;cB57Ld+3T8WdFJQNOjMGBC33QHLTXF7U230EEuxG0nLIOd4rRXaAyVAZIiBPupAmk/mYehWN/TA9&#10;qJuqulU2YAbMRV4yZFO30JnPMYvHHV+vJAlGkuJhFS5dWpoYR29NZlI1o/vRUhwbSnYeNDT4SFeM&#10;IdWvDcvkfMHR98JPk7wD8WpSfjYTYyiXaNkAweaQWFf+nbSgTlSErvMWyjYRL7V6T3DnSlz4wgTz&#10;f/Nbtr3BfEpXh59qvgEAAP//AwBQSwMEFAAGAAgAAAAhAJYFM1jUAAAAlwEAAAsAAABfcmVscy8u&#10;cmVsc6SQPWsDMQyG90L/g9He8yVDKSW+bIWsIYWuxtZ9kLNkJHNN/n1MoaVXsnWUXvQ8L9rtL2k2&#10;C4pOTA42TQsGKXCcaHDwfnp7egGjxVP0MxM6uKLCvnt82B1x9qUe6ThlNZVC6mAsJb9aq2HE5LXh&#10;jFSTniX5UkcZbPbh7Ae027Z9tvKbAd2KaQ7RgRziFszpmqv5DztNQVi5L03gZLnvp3CPaiN/0hGX&#10;SvEyYHEQRb+WgktTy4G979380xuYCENh+aiOlfwnqfbvBnb1zu4GAAD//wMAUEsDBBQABgAIAAAA&#10;IQAzLwWeQQAAADkAAAAUAAAAZHJzL2Nvbm5lY3RvcnhtbC54bWyysa/IzVEoSy0qzszPs1Uy1DNQ&#10;UkjNS85PycxLt1UKDXHTtVBSKC5JzEtJzMnPS7VVqkwtVrK34+UCAAAA//8DAFBLAwQUAAYACAAA&#10;ACEAhev1O8EAAADcAAAADwAAAGRycy9kb3ducmV2LnhtbERPTYvCMBC9C/sfwgh701RXRKtRFkHR&#10;06LuYb0NzdhUm0lpoq3/3iwI3ubxPme+bG0p7lT7wrGCQT8BQZw5XXCu4Pe47k1A+ICssXRMCh7k&#10;Ybn46Mwx1a7hPd0PIRcxhH2KCkwIVSqlzwxZ9H1XEUfu7GqLIcI6l7rGJobbUg6TZCwtFhwbDFa0&#10;MpRdDzerYLeRl4n5OXHTrL/+eKCnx+suKPXZbb9nIAK14S1+ubc6zh+N4f+ZeIFcPAEAAP//AwBQ&#10;SwECLQAUAAYACAAAACEA/iXrpQABAADqAQAAEwAAAAAAAAAAAAAAAAAAAAAAW0NvbnRlbnRfVHlw&#10;ZXNdLnhtbFBLAQItABQABgAIAAAAIQCWBTNY1AAAAJcBAAALAAAAAAAAAAAAAAAAADEBAABfcmVs&#10;cy8ucmVsc1BLAQItABQABgAIAAAAIQAzLwWeQQAAADkAAAAUAAAAAAAAAAAAAAAAAC4CAABkcnMv&#10;Y29ubmVjdG9yeG1sLnhtbFBLAQItABQABgAIAAAAIQCF6/U7wQAAANwAAAAPAAAAAAAAAAAAAAAA&#10;AKECAABkcnMvZG93bnJldi54bWxQSwUGAAAAAAQABAD5AAAAjwMAAAAA&#10;" strokecolor="black [3213]" strokeweight="1pt">
+                <v:shape id="Straight Arrow Connector 146" o:spid="_x0000_s1096" type="#_x0000_t32" style="position:absolute;left:26404;top:18236;width:12555;height:0;flip:x;visibility:visible;mso-wrap-style:square" o:connectortype="straight" o:gfxdata="UEsDBBQABgAIAAAAIQD+JeulAAEAAOoBAAATAAAAW0NvbnRlbnRfVHlwZXNdLnhtbJSRzU7EIBDH&#10;7ya+A+FqWqoHY0zpHqwe1Zj1AQhMW2I7EAbr7ts73e5ejGviEeb/8RuoN7tpFDMk8gG1vC4rKQBt&#10;cB57Ld+3T8WdFJQNOjMGBC33QHLTXF7U230EEuxG0nLIOd4rRXaAyVAZIiBPupAmk/mYehWN/TA9&#10;qJuqulU2YAbMRV4yZFO30JnPMYvHHV+vJAlGkuJhFS5dWpoYR29NZlI1o/vRUhwbSnYeNDT4SFeM&#10;IdWvDcvkfMHR98JPk7wD8WpSfjYTYyiXaNkAweaQWFf+nbSgTlSErvMWyjYRL7V6T3DnSlz4wgTz&#10;f/Nbtr3BfEpXh59qvgEAAP//AwBQSwMEFAAGAAgAAAAhAJYFM1jUAAAAlwEAAAsAAABfcmVscy8u&#10;cmVsc6SQPWsDMQyG90L/g9He8yVDKSW+bIWsIYWuxtZ9kLNkJHNN/n1MoaVXsnWUXvQ8L9rtL2k2&#10;C4pOTA42TQsGKXCcaHDwfnp7egGjxVP0MxM6uKLCvnt82B1x9qUe6ThlNZVC6mAsJb9aq2HE5LXh&#10;jFSTniX5UkcZbPbh7Ae027Z9tvKbAd2KaQ7RgRziFszpmqv5DztNQVi5L03gZLnvp3CPaiN/0hGX&#10;SvEyYHEQRb+WgktTy4G979380xuYCENh+aiOlfwnqfbvBnb1zu4GAAD//wMAUEsDBBQABgAIAAAA&#10;IQAzLwWeQQAAADkAAAAUAAAAZHJzL2Nvbm5lY3RvcnhtbC54bWyysa/IzVEoSy0qzszPs1Uy1DNQ&#10;UkjNS85PycxLt1UKDXHTtVBSKC5JzEtJzMnPS7VVqkwtVrK34+UCAAAA//8DAFBLAwQUAAYACAAA&#10;ACEAhev1O8EAAADcAAAADwAAAGRycy9kb3ducmV2LnhtbERPTYvCMBC9C/sfwgh701RXRKtRFkHR&#10;06LuYb0NzdhUm0lpoq3/3iwI3ubxPme+bG0p7lT7wrGCQT8BQZw5XXCu4Pe47k1A+ICssXRMCh7k&#10;Ybn46Mwx1a7hPd0PIRcxhH2KCkwIVSqlzwxZ9H1XEUfu7GqLIcI6l7rGJobbUg6TZCwtFhwbDFa0&#10;MpRdDzerYLeRl4n5OXHTrL/+eKCnx+suKPXZbb9nIAK14S1+ubc6zh+N4f+ZeIFcPAEAAP//AwBQ&#10;SwECLQAUAAYACAAAACEA/iXrpQABAADqAQAAEwAAAAAAAAAAAAAAAAAAAAAAW0NvbnRlbnRfVHlw&#10;ZXNdLnhtbFBLAQItABQABgAIAAAAIQCWBTNY1AAAAJcBAAALAAAAAAAAAAAAAAAAADEBAABfcmVs&#10;cy8ucmVsc1BLAQItABQABgAIAAAAIQAzLwWeQQAAADkAAAAUAAAAAAAAAAAAAAAAAC4CAABkcnMv&#10;Y29ubmVjdG9yeG1sLnhtbFBLAQItABQABgAIAAAAIQCF6/U7wQAAANwAAAAPAAAAAAAAAAAAAAAA&#10;AKECAABkcnMvZG93bnJldi54bWxQSwUGAAAAAAQABAD5AAAAjwMAAAAA&#10;" strokecolor="black [3213]" strokeweight="1pt">
                   <v:stroke dashstyle="dash" endarrow="open"/>
                 </v:shape>
-                <v:rect id="Rectangle 147" o:spid="_x0000_s1097" style="position:absolute;left:3274;top:347;width:4670;height:3531;visibility:visible;mso-wrap-style:square;v-text-anchor:middle" o:gfxdata="UEsDBBQABgAIAAAAIQDw94q7/QAAAOIBAAATAAAAW0NvbnRlbnRfVHlwZXNdLnhtbJSRzUrEMBDH&#10;74LvEOYqbaoHEWm6B6tHFV0fYEimbdg2CZlYd9/edD8u4goeZ+b/8SOpV9tpFDNFtt4puC4rEOS0&#10;N9b1Cj7WT8UdCE7oDI7ekYIdMayay4t6vQvEIrsdKxhSCvdSsh5oQi59IJcvnY8TpjzGXgbUG+xJ&#10;3lTVrdTeJXKpSEsGNHVLHX6OSTxu8/pAEmlkEA8H4dKlAEMYrcaUSeXszI+W4thQZudew4MNfJUx&#10;QP7asFzOFxx9L/lpojUkXjGmZ5wyhjSRJQ8YKGvKv1MWzIkL33VWU9lGfl98J6hz4cZ/uUjzf7Pb&#10;bHuj+ZQu9z/UfAMAAP//AwBQSwMEFAAGAAgAAAAhADHdX2HSAAAAjwEAAAsAAABfcmVscy8ucmVs&#10;c6SQwWrDMAyG74O9g9G9cdpDGaNOb4VeSwe7CltJTGPLWCZt376mMFhGbzvqF/o+8e/2tzCpmbJ4&#10;jgbWTQuKomXn42Dg63xYfYCSgtHhxJEM3Elg372/7U40YalHMvokqlKiGBhLSZ9aix0poDScKNZN&#10;zzlgqWMedEJ7wYH0pm23Ov9mQLdgqqMzkI9uA+p8T9X8hx28zSzcl8Zy0Nz33r6iasfXeKK5UjAP&#10;VAy4LM8w09zU50C/9q7/6ZURE31X/kL8TKv1x6wXNXYPAAAA//8DAFBLAwQUAAYACAAAACEAMy8F&#10;nkEAAAA5AAAAEAAAAGRycy9zaGFwZXhtbC54bWyysa/IzVEoSy0qzszPs1Uy1DNQUkjNS85PycxL&#10;t1UKDXHTtVBSKC5JzEtJzMnPS7VVqkwtVrK34+UCAAAA//8DAFBLAwQUAAYACAAAACEAIXeZQ8YA&#10;AADcAAAADwAAAGRycy9kb3ducmV2LnhtbERPS2vCQBC+F/wPywi9lLqJSJXoJohWaPHgowoeh+yY&#10;hGRnQ3araX99t1DobT6+5yyy3jTiRp2rLCuIRxEI4tzqigsFp4/N8wyE88gaG8uk4IscZOngYYGJ&#10;tnc+0O3oCxFC2CWooPS+TaR0eUkG3ci2xIG72s6gD7ArpO7wHsJNI8dR9CINVhwaSmxpVVJeHz+N&#10;ghYn0Xi3rt/Pp8vrZrt+irff+0apx2G/nIPw1Pt/8Z/7TYf5kyn8PhMukOkPAAAA//8DAFBLAQIt&#10;ABQABgAIAAAAIQDw94q7/QAAAOIBAAATAAAAAAAAAAAAAAAAAAAAAABbQ29udGVudF9UeXBlc10u&#10;eG1sUEsBAi0AFAAGAAgAAAAhADHdX2HSAAAAjwEAAAsAAAAAAAAAAAAAAAAALgEAAF9yZWxzLy5y&#10;ZWxzUEsBAi0AFAAGAAgAAAAhADMvBZ5BAAAAOQAAABAAAAAAAAAAAAAAAAAAKQIAAGRycy9zaGFw&#10;ZXhtbC54bWxQSwECLQAUAAYACAAAACEAIXeZQ8YAAADcAAAADwAAAAAAAAAAAAAAAACYAgAAZHJz&#10;L2Rvd25yZXYueG1sUEsFBgAAAAAEAAQA9QAAAIsDAAAAAA==&#10;" fillcolor="#a7bfde [1620]" strokecolor="#4579b8 [3044]">
+                <v:rect id="Rectangle 147" o:spid="_x0000_s1097" style="position:absolute;left:5624;top:353;width:4670;height:3531;visibility:visible;mso-wrap-style:square;v-text-anchor:middle" o:gfxdata="UEsDBBQABgAIAAAAIQDw94q7/QAAAOIBAAATAAAAW0NvbnRlbnRfVHlwZXNdLnhtbJSRzUrEMBDH&#10;74LvEOYqbaoHEWm6B6tHFV0fYEimbdg2CZlYd9/edD8u4goeZ+b/8SOpV9tpFDNFtt4puC4rEOS0&#10;N9b1Cj7WT8UdCE7oDI7ekYIdMayay4t6vQvEIrsdKxhSCvdSsh5oQi59IJcvnY8TpjzGXgbUG+xJ&#10;3lTVrdTeJXKpSEsGNHVLHX6OSTxu8/pAEmlkEA8H4dKlAEMYrcaUSeXszI+W4thQZudew4MNfJUx&#10;QP7asFzOFxx9L/lpojUkXjGmZ5wyhjSRJQ8YKGvKv1MWzIkL33VWU9lGfl98J6hz4cZ/uUjzf7Pb&#10;bHuj+ZQu9z/UfAMAAP//AwBQSwMEFAAGAAgAAAAhADHdX2HSAAAAjwEAAAsAAABfcmVscy8ucmVs&#10;c6SQwWrDMAyG74O9g9G9cdpDGaNOb4VeSwe7CltJTGPLWCZt376mMFhGbzvqF/o+8e/2tzCpmbJ4&#10;jgbWTQuKomXn42Dg63xYfYCSgtHhxJEM3Elg372/7U40YalHMvokqlKiGBhLSZ9aix0poDScKNZN&#10;zzlgqWMedEJ7wYH0pm23Ov9mQLdgqqMzkI9uA+p8T9X8hx28zSzcl8Zy0Nz33r6iasfXeKK5UjAP&#10;VAy4LM8w09zU50C/9q7/6ZURE31X/kL8TKv1x6wXNXYPAAAA//8DAFBLAwQUAAYACAAAACEAMy8F&#10;nkEAAAA5AAAAEAAAAGRycy9zaGFwZXhtbC54bWyysa/IzVEoSy0qzszPs1Uy1DNQUkjNS85PycxL&#10;t1UKDXHTtVBSKC5JzEtJzMnPS7VVqkwtVrK34+UCAAAA//8DAFBLAwQUAAYACAAAACEAIXeZQ8YA&#10;AADcAAAADwAAAGRycy9kb3ducmV2LnhtbERPS2vCQBC+F/wPywi9lLqJSJXoJohWaPHgowoeh+yY&#10;hGRnQ3araX99t1DobT6+5yyy3jTiRp2rLCuIRxEI4tzqigsFp4/N8wyE88gaG8uk4IscZOngYYGJ&#10;tnc+0O3oCxFC2CWooPS+TaR0eUkG3ci2xIG72s6gD7ArpO7wHsJNI8dR9CINVhwaSmxpVVJeHz+N&#10;ghYn0Xi3rt/Pp8vrZrt+irff+0apx2G/nIPw1Pt/8Z/7TYf5kyn8PhMukOkPAAAA//8DAFBLAQIt&#10;ABQABgAIAAAAIQDw94q7/QAAAOIBAAATAAAAAAAAAAAAAAAAAAAAAABbQ29udGVudF9UeXBlc10u&#10;eG1sUEsBAi0AFAAGAAgAAAAhADHdX2HSAAAAjwEAAAsAAAAAAAAAAAAAAAAALgEAAF9yZWxzLy5y&#10;ZWxzUEsBAi0AFAAGAAgAAAAhADMvBZ5BAAAAOQAAABAAAAAAAAAAAAAAAAAAKQIAAGRycy9zaGFw&#10;ZXhtbC54bWxQSwECLQAUAAYACAAAACEAIXeZQ8YAAADcAAAADwAAAAAAAAAAAAAAAACYAgAAZHJz&#10;L2Rvd25yZXYueG1sUEsFBgAAAAAEAAQA9QAAAIsDAAAAAA==&#10;" fillcolor="#a7bfde [1620]" strokecolor="#4579b8 [3044]">
                   <v:fill color2="#e4ecf5 [500]" rotate="t" angle="180" colors="0 #a3c4ff;22938f #bfd5ff;1 #e5eeff" focus="100%" type="gradient"/>
                   <v:shadow on="t" color="black" opacity="24903f" origin=",.5" offset="0,.55556mm"/>
                   <v:textbox>
@@ -18122,10 +18347,10 @@
                     </w:txbxContent>
                   </v:textbox>
                 </v:rect>
-                <v:line id="Straight Connector 148" o:spid="_x0000_s1098" style="position:absolute;flip:x;visibility:visible;mso-wrap-style:square" from="5586,3878" to="5624,29754" o:connectortype="straight" o:gfxdata="UEsDBBQABgAIAAAAIQD+JeulAAEAAOoBAAATAAAAW0NvbnRlbnRfVHlwZXNdLnhtbJSRzU7EIBDH&#10;7ya+A+FqWqoHY0zpHqwe1Zj1AQhMW2I7EAbr7ts73e5ejGviEeb/8RuoN7tpFDMk8gG1vC4rKQBt&#10;cB57Ld+3T8WdFJQNOjMGBC33QHLTXF7U230EEuxG0nLIOd4rRXaAyVAZIiBPupAmk/mYehWN/TA9&#10;qJuqulU2YAbMRV4yZFO30JnPMYvHHV+vJAlGkuJhFS5dWpoYR29NZlI1o/vRUhwbSnYeNDT4SFeM&#10;IdWvDcvkfMHR98JPk7wD8WpSfjYTYyiXaNkAweaQWFf+nbSgTlSErvMWyjYRL7V6T3DnSlz4wgTz&#10;f/Nbtr3BfEpXh59qvgEAAP//AwBQSwMEFAAGAAgAAAAhAJYFM1jUAAAAlwEAAAsAAABfcmVscy8u&#10;cmVsc6SQPWsDMQyG90L/g9He8yVDKSW+bIWsIYWuxtZ9kLNkJHNN/n1MoaVXsnWUXvQ8L9rtL2k2&#10;C4pOTA42TQsGKXCcaHDwfnp7egGjxVP0MxM6uKLCvnt82B1x9qUe6ThlNZVC6mAsJb9aq2HE5LXh&#10;jFSTniX5UkcZbPbh7Ae027Z9tvKbAd2KaQ7RgRziFszpmqv5DztNQVi5L03gZLnvp3CPaiN/0hGX&#10;SvEyYHEQRb+WgktTy4G979380xuYCENh+aiOlfwnqfbvBnb1zu4GAAD//wMAUEsDBBQABgAIAAAA&#10;IQAzLwWeQQAAADkAAAAUAAAAZHJzL2Nvbm5lY3RvcnhtbC54bWyysa/IzVEoSy0qzszPs1Uy1DNQ&#10;UkjNS85PycxLt1UKDXHTtVBSKC5JzEtJzMnPS7VVqkwtVrK34+UCAAAA//8DAFBLAwQUAAYACAAA&#10;ACEApzP07sUAAADcAAAADwAAAGRycy9kb3ducmV2LnhtbESPQU/DMAyF70j7D5EncWPpAAEry6aB&#10;hMRhB9YhcfUa03RrnJKEtfx7fEDiZus9v/d5uR59p84UUxvYwHxWgCKug225MfC+f7l6AJUyssUu&#10;MBn4oQTr1eRiiaUNA+/oXOVGSQinEg24nPtS61Q78phmoScW7TNEj1nW2GgbcZBw3+nrorjTHluW&#10;Boc9PTuqT9W3N/B2PI4nPMSwjU/D4svdf1T77Y0xl9Nx8wgq05j/zX/Xr1bwb4VWnpEJ9OoXAAD/&#10;/wMAUEsBAi0AFAAGAAgAAAAhAP4l66UAAQAA6gEAABMAAAAAAAAAAAAAAAAAAAAAAFtDb250ZW50&#10;X1R5cGVzXS54bWxQSwECLQAUAAYACAAAACEAlgUzWNQAAACXAQAACwAAAAAAAAAAAAAAAAAxAQAA&#10;X3JlbHMvLnJlbHNQSwECLQAUAAYACAAAACEAMy8FnkEAAAA5AAAAFAAAAAAAAAAAAAAAAAAuAgAA&#10;ZHJzL2Nvbm5lY3RvcnhtbC54bWxQSwECLQAUAAYACAAAACEApzP07sUAAADcAAAADwAAAAAAAAAA&#10;AAAAAAChAgAAZHJzL2Rvd25yZXYueG1sUEsFBgAAAAAEAAQA+QAAAJMDAAAAAA==&#10;" strokecolor="#4579b8 [3044]" strokeweight="1pt">
+                <v:line id="Straight Connector 148" o:spid="_x0000_s1098" style="position:absolute;flip:x;visibility:visible;mso-wrap-style:square" from="7937,3884" to="7975,29760" o:connectortype="straight" o:gfxdata="UEsDBBQABgAIAAAAIQD+JeulAAEAAOoBAAATAAAAW0NvbnRlbnRfVHlwZXNdLnhtbJSRzU7EIBDH&#10;7ya+A+FqWqoHY0zpHqwe1Zj1AQhMW2I7EAbr7ts73e5ejGviEeb/8RuoN7tpFDMk8gG1vC4rKQBt&#10;cB57Ld+3T8WdFJQNOjMGBC33QHLTXF7U230EEuxG0nLIOd4rRXaAyVAZIiBPupAmk/mYehWN/TA9&#10;qJuqulU2YAbMRV4yZFO30JnPMYvHHV+vJAlGkuJhFS5dWpoYR29NZlI1o/vRUhwbSnYeNDT4SFeM&#10;IdWvDcvkfMHR98JPk7wD8WpSfjYTYyiXaNkAweaQWFf+nbSgTlSErvMWyjYRL7V6T3DnSlz4wgTz&#10;f/Nbtr3BfEpXh59qvgEAAP//AwBQSwMEFAAGAAgAAAAhAJYFM1jUAAAAlwEAAAsAAABfcmVscy8u&#10;cmVsc6SQPWsDMQyG90L/g9He8yVDKSW+bIWsIYWuxtZ9kLNkJHNN/n1MoaVXsnWUXvQ8L9rtL2k2&#10;C4pOTA42TQsGKXCcaHDwfnp7egGjxVP0MxM6uKLCvnt82B1x9qUe6ThlNZVC6mAsJb9aq2HE5LXh&#10;jFSTniX5UkcZbPbh7Ae027Z9tvKbAd2KaQ7RgRziFszpmqv5DztNQVi5L03gZLnvp3CPaiN/0hGX&#10;SvEyYHEQRb+WgktTy4G979380xuYCENh+aiOlfwnqfbvBnb1zu4GAAD//wMAUEsDBBQABgAIAAAA&#10;IQAzLwWeQQAAADkAAAAUAAAAZHJzL2Nvbm5lY3RvcnhtbC54bWyysa/IzVEoSy0qzszPs1Uy1DNQ&#10;UkjNS85PycxLt1UKDXHTtVBSKC5JzEtJzMnPS7VVqkwtVrK34+UCAAAA//8DAFBLAwQUAAYACAAA&#10;ACEApzP07sUAAADcAAAADwAAAGRycy9kb3ducmV2LnhtbESPQU/DMAyF70j7D5EncWPpAAEry6aB&#10;hMRhB9YhcfUa03RrnJKEtfx7fEDiZus9v/d5uR59p84UUxvYwHxWgCKug225MfC+f7l6AJUyssUu&#10;MBn4oQTr1eRiiaUNA+/oXOVGSQinEg24nPtS61Q78phmoScW7TNEj1nW2GgbcZBw3+nrorjTHluW&#10;Boc9PTuqT9W3N/B2PI4nPMSwjU/D4svdf1T77Y0xl9Nx8wgq05j/zX/Xr1bwb4VWnpEJ9OoXAAD/&#10;/wMAUEsBAi0AFAAGAAgAAAAhAP4l66UAAQAA6gEAABMAAAAAAAAAAAAAAAAAAAAAAFtDb250ZW50&#10;X1R5cGVzXS54bWxQSwECLQAUAAYACAAAACEAlgUzWNQAAACXAQAACwAAAAAAAAAAAAAAAAAxAQAA&#10;X3JlbHMvLnJlbHNQSwECLQAUAAYACAAAACEAMy8FnkEAAAA5AAAAFAAAAAAAAAAAAAAAAAAuAgAA&#10;ZHJzL2Nvbm5lY3RvcnhtbC54bWxQSwECLQAUAAYACAAAACEApzP07sUAAADcAAAADwAAAAAAAAAA&#10;AAAAAAChAgAAZHJzL2Rvd25yZXYueG1sUEsFBgAAAAAEAAQA+QAAAJMDAAAAAA==&#10;" strokecolor="#4579b8 [3044]" strokeweight="1pt">
                   <v:stroke dashstyle="dash"/>
                 </v:line>
-                <v:rect id="Rectangle 150" o:spid="_x0000_s1099" style="position:absolute;left:4999;top:5166;width:1206;height:22584;visibility:visible;mso-wrap-style:square;v-text-anchor:middle" o:gfxdata="UEsDBBQABgAIAAAAIQDw94q7/QAAAOIBAAATAAAAW0NvbnRlbnRfVHlwZXNdLnhtbJSRzUrEMBDH&#10;74LvEOYqbaoHEWm6B6tHFV0fYEimbdg2CZlYd9/edD8u4goeZ+b/8SOpV9tpFDNFtt4puC4rEOS0&#10;N9b1Cj7WT8UdCE7oDI7ekYIdMayay4t6vQvEIrsdKxhSCvdSsh5oQi59IJcvnY8TpjzGXgbUG+xJ&#10;3lTVrdTeJXKpSEsGNHVLHX6OSTxu8/pAEmlkEA8H4dKlAEMYrcaUSeXszI+W4thQZudew4MNfJUx&#10;QP7asFzOFxx9L/lpojUkXjGmZ5wyhjSRJQ8YKGvKv1MWzIkL33VWU9lGfl98J6hz4cZ/uUjzf7Pb&#10;bHuj+ZQu9z/UfAMAAP//AwBQSwMEFAAGAAgAAAAhADHdX2HSAAAAjwEAAAsAAABfcmVscy8ucmVs&#10;c6SQwWrDMAyG74O9g9G9cdpDGaNOb4VeSwe7CltJTGPLWCZt376mMFhGbzvqF/o+8e/2tzCpmbJ4&#10;jgbWTQuKomXn42Dg63xYfYCSgtHhxJEM3Elg372/7U40YalHMvokqlKiGBhLSZ9aix0poDScKNZN&#10;zzlgqWMedEJ7wYH0pm23Ov9mQLdgqqMzkI9uA+p8T9X8hx28zSzcl8Zy0Nz33r6iasfXeKK5UjAP&#10;VAy4LM8w09zU50C/9q7/6ZURE31X/kL8TKv1x6wXNXYPAAAA//8DAFBLAwQUAAYACAAAACEAMy8F&#10;nkEAAAA5AAAAEAAAAGRycy9zaGFwZXhtbC54bWyysa/IzVEoSy0qzszPs1Uy1DNQUkjNS85PycxL&#10;t1UKDXHTtVBSKC5JzEtJzMnPS7VVqkwtVrK34+UCAAAA//8DAFBLAwQUAAYACAAAACEAu/n75MUA&#10;AADcAAAADwAAAGRycy9kb3ducmV2LnhtbESPzWrDQAyE74G+w6JCb8m6MTHBzSaEQiGHFhon9Cy8&#10;qu3WqzXerX/evjoEcpOY0cyn3WFyrRqoD41nA8+rBBRx6W3DlYHr5W25BRUissXWMxmYKcBh/7DY&#10;YW79yGcailgpCeGQo4E6xi7XOpQ1OQwr3xGL9u17h1HWvtK2x1HCXavXSZJphw1LQ40dvdZU/hZ/&#10;zoD/0UNWvX8d0xNu048pfLr1PBrz9DgdX0BFmuLdfLs+WcHfCL48IxPo/T8AAAD//wMAUEsBAi0A&#10;FAAGAAgAAAAhAPD3irv9AAAA4gEAABMAAAAAAAAAAAAAAAAAAAAAAFtDb250ZW50X1R5cGVzXS54&#10;bWxQSwECLQAUAAYACAAAACEAMd1fYdIAAACPAQAACwAAAAAAAAAAAAAAAAAuAQAAX3JlbHMvLnJl&#10;bHNQSwECLQAUAAYACAAAACEAMy8FnkEAAAA5AAAAEAAAAAAAAAAAAAAAAAApAgAAZHJzL3NoYXBl&#10;eG1sLnhtbFBLAQItABQABgAIAAAAIQC7+fvkxQAAANwAAAAPAAAAAAAAAAAAAAAAAJgCAABkcnMv&#10;ZG93bnJldi54bWxQSwUGAAAAAAQABAD1AAAAigMAAAAA&#10;" fillcolor="white [3201]" strokecolor="#4f81bd [3204]" strokeweight="1pt">
+                <v:rect id="Rectangle 150" o:spid="_x0000_s1099" style="position:absolute;left:7349;top:5173;width:1206;height:22583;visibility:visible;mso-wrap-style:square;v-text-anchor:middle" o:gfxdata="UEsDBBQABgAIAAAAIQDw94q7/QAAAOIBAAATAAAAW0NvbnRlbnRfVHlwZXNdLnhtbJSRzUrEMBDH&#10;74LvEOYqbaoHEWm6B6tHFV0fYEimbdg2CZlYd9/edD8u4goeZ+b/8SOpV9tpFDNFtt4puC4rEOS0&#10;N9b1Cj7WT8UdCE7oDI7ekYIdMayay4t6vQvEIrsdKxhSCvdSsh5oQi59IJcvnY8TpjzGXgbUG+xJ&#10;3lTVrdTeJXKpSEsGNHVLHX6OSTxu8/pAEmlkEA8H4dKlAEMYrcaUSeXszI+W4thQZudew4MNfJUx&#10;QP7asFzOFxx9L/lpojUkXjGmZ5wyhjSRJQ8YKGvKv1MWzIkL33VWU9lGfl98J6hz4cZ/uUjzf7Pb&#10;bHuj+ZQu9z/UfAMAAP//AwBQSwMEFAAGAAgAAAAhADHdX2HSAAAAjwEAAAsAAABfcmVscy8ucmVs&#10;c6SQwWrDMAyG74O9g9G9cdpDGaNOb4VeSwe7CltJTGPLWCZt376mMFhGbzvqF/o+8e/2tzCpmbJ4&#10;jgbWTQuKomXn42Dg63xYfYCSgtHhxJEM3Elg372/7U40YalHMvokqlKiGBhLSZ9aix0poDScKNZN&#10;zzlgqWMedEJ7wYH0pm23Ov9mQLdgqqMzkI9uA+p8T9X8hx28zSzcl8Zy0Nz33r6iasfXeKK5UjAP&#10;VAy4LM8w09zU50C/9q7/6ZURE31X/kL8TKv1x6wXNXYPAAAA//8DAFBLAwQUAAYACAAAACEAMy8F&#10;nkEAAAA5AAAAEAAAAGRycy9zaGFwZXhtbC54bWyysa/IzVEoSy0qzszPs1Uy1DNQUkjNS85PycxL&#10;t1UKDXHTtVBSKC5JzEtJzMnPS7VVqkwtVrK34+UCAAAA//8DAFBLAwQUAAYACAAAACEAu/n75MUA&#10;AADcAAAADwAAAGRycy9kb3ducmV2LnhtbESPzWrDQAyE74G+w6JCb8m6MTHBzSaEQiGHFhon9Cy8&#10;qu3WqzXerX/evjoEcpOY0cyn3WFyrRqoD41nA8+rBBRx6W3DlYHr5W25BRUissXWMxmYKcBh/7DY&#10;YW79yGcailgpCeGQo4E6xi7XOpQ1OQwr3xGL9u17h1HWvtK2x1HCXavXSZJphw1LQ40dvdZU/hZ/&#10;zoD/0UNWvX8d0xNu048pfLr1PBrz9DgdX0BFmuLdfLs+WcHfCL48IxPo/T8AAAD//wMAUEsBAi0A&#10;FAAGAAgAAAAhAPD3irv9AAAA4gEAABMAAAAAAAAAAAAAAAAAAAAAAFtDb250ZW50X1R5cGVzXS54&#10;bWxQSwECLQAUAAYACAAAACEAMd1fYdIAAACPAQAACwAAAAAAAAAAAAAAAAAuAQAAX3JlbHMvLnJl&#10;bHNQSwECLQAUAAYACAAAACEAMy8FnkEAAAA5AAAAEAAAAAAAAAAAAAAAAAApAgAAZHJzL3NoYXBl&#10;eG1sLnhtbFBLAQItABQABgAIAAAAIQC7+fvkxQAAANwAAAAPAAAAAAAAAAAAAAAAAJgCAABkcnMv&#10;ZG93bnJldi54bWxQSwUGAAAAAAQABAD1AAAAigMAAAAA&#10;" fillcolor="white [3201]" strokecolor="#4f81bd [3204]" strokeweight="1pt">
                   <v:textbox>
                     <w:txbxContent>
                       <w:p>
@@ -18145,7 +18370,7 @@
                     </w:txbxContent>
                   </v:textbox>
                 </v:rect>
-                <v:rect id="Rectangle 153" o:spid="_x0000_s1100" style="position:absolute;left:50386;top:23178;width:1187;height:2075;visibility:visible;mso-wrap-style:square;v-text-anchor:middle" o:gfxdata="UEsDBBQABgAIAAAAIQDw94q7/QAAAOIBAAATAAAAW0NvbnRlbnRfVHlwZXNdLnhtbJSRzUrEMBDH&#10;74LvEOYqbaoHEWm6B6tHFV0fYEimbdg2CZlYd9/edD8u4goeZ+b/8SOpV9tpFDNFtt4puC4rEOS0&#10;N9b1Cj7WT8UdCE7oDI7ekYIdMayay4t6vQvEIrsdKxhSCvdSsh5oQi59IJcvnY8TpjzGXgbUG+xJ&#10;3lTVrdTeJXKpSEsGNHVLHX6OSTxu8/pAEmlkEA8H4dKlAEMYrcaUSeXszI+W4thQZudew4MNfJUx&#10;QP7asFzOFxx9L/lpojUkXjGmZ5wyhjSRJQ8YKGvKv1MWzIkL33VWU9lGfl98J6hz4cZ/uUjzf7Pb&#10;bHuj+ZQu9z/UfAMAAP//AwBQSwMEFAAGAAgAAAAhADHdX2HSAAAAjwEAAAsAAABfcmVscy8ucmVs&#10;c6SQwWrDMAyG74O9g9G9cdpDGaNOb4VeSwe7CltJTGPLWCZt376mMFhGbzvqF/o+8e/2tzCpmbJ4&#10;jgbWTQuKomXn42Dg63xYfYCSgtHhxJEM3Elg372/7U40YalHMvokqlKiGBhLSZ9aix0poDScKNZN&#10;zzlgqWMedEJ7wYH0pm23Ov9mQLdgqqMzkI9uA+p8T9X8hx28zSzcl8Zy0Nz33r6iasfXeKK5UjAP&#10;VAy4LM8w09zU50C/9q7/6ZURE31X/kL8TKv1x6wXNXYPAAAA//8DAFBLAwQUAAYACAAAACEAMy8F&#10;nkEAAAA5AAAAEAAAAGRycy9zaGFwZXhtbC54bWyysa/IzVEoSy0qzszPs1Uy1DNQUkjNS85PycxL&#10;t1UKDXHTtVBSKC5JzEtJzMnPS7VVqkwtVrK34+UCAAAA//8DAFBLAwQUAAYACAAAACEATw01f8MA&#10;AADcAAAADwAAAGRycy9kb3ducmV2LnhtbERPS2vCQBC+F/wPywi91Y3xgaSuEgSlh2KNbe9Ddkyi&#10;2dmQ3Zr4792C4G0+vucs172pxZVaV1lWMB5FIIhzqysuFPx8b98WIJxH1lhbJgU3crBeDV6WmGjb&#10;cUbXoy9ECGGXoILS+yaR0uUlGXQj2xAH7mRbgz7AtpC6xS6Em1rGUTSXBisODSU2tCkpvxz/jIIm&#10;tov95y6jbB6nh69T+nvuplulXod9+g7CU++f4of7Q4f5swn8PxMukKs7AAAA//8DAFBLAQItABQA&#10;BgAIAAAAIQDw94q7/QAAAOIBAAATAAAAAAAAAAAAAAAAAAAAAABbQ29udGVudF9UeXBlc10ueG1s&#10;UEsBAi0AFAAGAAgAAAAhADHdX2HSAAAAjwEAAAsAAAAAAAAAAAAAAAAALgEAAF9yZWxzLy5yZWxz&#10;UEsBAi0AFAAGAAgAAAAhADMvBZ5BAAAAOQAAABAAAAAAAAAAAAAAAAAAKQIAAGRycy9zaGFwZXht&#10;bC54bWxQSwECLQAUAAYACAAAACEATw01f8MAAADcAAAADwAAAAAAAAAAAAAAAACYAgAAZHJzL2Rv&#10;d25yZXYueG1sUEsFBgAAAAAEAAQA9QAAAIgDAAAAAA==&#10;" fillcolor="white [3212]" strokecolor="#76923c [2406]" strokeweight="1pt">
+                <v:rect id="Rectangle 153" o:spid="_x0000_s1100" style="position:absolute;left:52737;top:23184;width:1186;height:2075;visibility:visible;mso-wrap-style:square;v-text-anchor:middle" o:gfxdata="UEsDBBQABgAIAAAAIQDw94q7/QAAAOIBAAATAAAAW0NvbnRlbnRfVHlwZXNdLnhtbJSRzUrEMBDH&#10;74LvEOYqbaoHEWm6B6tHFV0fYEimbdg2CZlYd9/edD8u4goeZ+b/8SOpV9tpFDNFtt4puC4rEOS0&#10;N9b1Cj7WT8UdCE7oDI7ekYIdMayay4t6vQvEIrsdKxhSCvdSsh5oQi59IJcvnY8TpjzGXgbUG+xJ&#10;3lTVrdTeJXKpSEsGNHVLHX6OSTxu8/pAEmlkEA8H4dKlAEMYrcaUSeXszI+W4thQZudew4MNfJUx&#10;QP7asFzOFxx9L/lpojUkXjGmZ5wyhjSRJQ8YKGvKv1MWzIkL33VWU9lGfl98J6hz4cZ/uUjzf7Pb&#10;bHuj+ZQu9z/UfAMAAP//AwBQSwMEFAAGAAgAAAAhADHdX2HSAAAAjwEAAAsAAABfcmVscy8ucmVs&#10;c6SQwWrDMAyG74O9g9G9cdpDGaNOb4VeSwe7CltJTGPLWCZt376mMFhGbzvqF/o+8e/2tzCpmbJ4&#10;jgbWTQuKomXn42Dg63xYfYCSgtHhxJEM3Elg372/7U40YalHMvokqlKiGBhLSZ9aix0poDScKNZN&#10;zzlgqWMedEJ7wYH0pm23Ov9mQLdgqqMzkI9uA+p8T9X8hx28zSzcl8Zy0Nz33r6iasfXeKK5UjAP&#10;VAy4LM8w09zU50C/9q7/6ZURE31X/kL8TKv1x6wXNXYPAAAA//8DAFBLAwQUAAYACAAAACEAMy8F&#10;nkEAAAA5AAAAEAAAAGRycy9zaGFwZXhtbC54bWyysa/IzVEoSy0qzszPs1Uy1DNQUkjNS85PycxL&#10;t1UKDXHTtVBSKC5JzEtJzMnPS7VVqkwtVrK34+UCAAAA//8DAFBLAwQUAAYACAAAACEATw01f8MA&#10;AADcAAAADwAAAGRycy9kb3ducmV2LnhtbERPS2vCQBC+F/wPywi91Y3xgaSuEgSlh2KNbe9Ddkyi&#10;2dmQ3Zr4792C4G0+vucs172pxZVaV1lWMB5FIIhzqysuFPx8b98WIJxH1lhbJgU3crBeDV6WmGjb&#10;cUbXoy9ECGGXoILS+yaR0uUlGXQj2xAH7mRbgz7AtpC6xS6Em1rGUTSXBisODSU2tCkpvxz/jIIm&#10;tov95y6jbB6nh69T+nvuplulXod9+g7CU++f4of7Q4f5swn8PxMukKs7AAAA//8DAFBLAQItABQA&#10;BgAIAAAAIQDw94q7/QAAAOIBAAATAAAAAAAAAAAAAAAAAAAAAABbQ29udGVudF9UeXBlc10ueG1s&#10;UEsBAi0AFAAGAAgAAAAhADHdX2HSAAAAjwEAAAsAAAAAAAAAAAAAAAAALgEAAF9yZWxzLy5yZWxz&#10;UEsBAi0AFAAGAAgAAAAhADMvBZ5BAAAAOQAAABAAAAAAAAAAAAAAAAAAKQIAAGRycy9zaGFwZXht&#10;bC54bWxQSwECLQAUAAYACAAAACEATw01f8MAAADcAAAADwAAAAAAAAAAAAAAAACYAgAAZHJzL2Rv&#10;d25yZXYueG1sUEsFBgAAAAAEAAQA9QAAAIgDAAAAAA==&#10;" fillcolor="white [3212]" strokecolor="#76923c [2406]" strokeweight="1pt">
                   <v:textbox>
                     <w:txbxContent>
                       <w:p>
@@ -18165,31 +18390,31 @@
                     </w:txbxContent>
                   </v:textbox>
                 </v:rect>
-                <v:shape id="Straight Arrow Connector 154" o:spid="_x0000_s1101" type="#_x0000_t32" style="position:absolute;left:6206;top:5943;width:16617;height:0;visibility:visible;mso-wrap-style:square" o:connectortype="straight" o:gfxdata="UEsDBBQABgAIAAAAIQD+JeulAAEAAOoBAAATAAAAW0NvbnRlbnRfVHlwZXNdLnhtbJSRzU7EIBDH&#10;7ya+A+FqWqoHY0zpHqwe1Zj1AQhMW2I7EAbr7ts73e5ejGviEeb/8RuoN7tpFDMk8gG1vC4rKQBt&#10;cB57Ld+3T8WdFJQNOjMGBC33QHLTXF7U230EEuxG0nLIOd4rRXaAyVAZIiBPupAmk/mYehWN/TA9&#10;qJuqulU2YAbMRV4yZFO30JnPMYvHHV+vJAlGkuJhFS5dWpoYR29NZlI1o/vRUhwbSnYeNDT4SFeM&#10;IdWvDcvkfMHR98JPk7wD8WpSfjYTYyiXaNkAweaQWFf+nbSgTlSErvMWyjYRL7V6T3DnSlz4wgTz&#10;f/Nbtr3BfEpXh59qvgEAAP//AwBQSwMEFAAGAAgAAAAhAJYFM1jUAAAAlwEAAAsAAABfcmVscy8u&#10;cmVsc6SQPWsDMQyG90L/g9He8yVDKSW+bIWsIYWuxtZ9kLNkJHNN/n1MoaVXsnWUXvQ8L9rtL2k2&#10;C4pOTA42TQsGKXCcaHDwfnp7egGjxVP0MxM6uKLCvnt82B1x9qUe6ThlNZVC6mAsJb9aq2HE5LXh&#10;jFSTniX5UkcZbPbh7Ae027Z9tvKbAd2KaQ7RgRziFszpmqv5DztNQVi5L03gZLnvp3CPaiN/0hGX&#10;SvEyYHEQRb+WgktTy4G979380xuYCENh+aiOlfwnqfbvBnb1zu4GAAD//wMAUEsDBBQABgAIAAAA&#10;IQAzLwWeQQAAADkAAAAUAAAAZHJzL2Nvbm5lY3RvcnhtbC54bWyysa/IzVEoSy0qzszPs1Uy1DNQ&#10;UkjNS85PycxLt1UKDXHTtVBSKC5JzEtJzMnPS7VVqkwtVrK34+UCAAAA//8DAFBLAwQUAAYACAAA&#10;ACEASxUG2cQAAADcAAAADwAAAGRycy9kb3ducmV2LnhtbERP22oCMRB9F/oPYQq+SM0qWupqFFu0&#10;+tBSvHzAsBk3i5vJsom6+vWNIPg2h3OdyayxpThT7QvHCnrdBARx5nTBuYL9bvn2AcIHZI2lY1Jw&#10;JQ+z6Utrgql2F97QeRtyEUPYp6jAhFClUvrMkEXfdRVx5A6uthgirHOpa7zEcFvKfpK8S4sFxwaD&#10;FX0Zyo7bk1UQVrfvzeep08xvxXH9tzOjxU/vV6n2azMfgwjUhKf44V7rOH84gPsz8QI5/QcAAP//&#10;AwBQSwECLQAUAAYACAAAACEA/iXrpQABAADqAQAAEwAAAAAAAAAAAAAAAAAAAAAAW0NvbnRlbnRf&#10;VHlwZXNdLnhtbFBLAQItABQABgAIAAAAIQCWBTNY1AAAAJcBAAALAAAAAAAAAAAAAAAAADEBAABf&#10;cmVscy8ucmVsc1BLAQItABQABgAIAAAAIQAzLwWeQQAAADkAAAAUAAAAAAAAAAAAAAAAAC4CAABk&#10;cnMvY29ubmVjdG9yeG1sLnhtbFBLAQItABQABgAIAAAAIQBLFQbZxAAAANwAAAAPAAAAAAAAAAAA&#10;AAAAAKECAABkcnMvZG93bnJldi54bWxQSwUGAAAAAAQABAD5AAAAkgMAAAAA&#10;" strokecolor="black [3213]" strokeweight="1pt">
+                <v:shape id="Straight Arrow Connector 154" o:spid="_x0000_s1101" type="#_x0000_t32" style="position:absolute;left:8557;top:5949;width:16617;height:0;visibility:visible;mso-wrap-style:square" o:connectortype="straight" o:gfxdata="UEsDBBQABgAIAAAAIQD+JeulAAEAAOoBAAATAAAAW0NvbnRlbnRfVHlwZXNdLnhtbJSRzU7EIBDH&#10;7ya+A+FqWqoHY0zpHqwe1Zj1AQhMW2I7EAbr7ts73e5ejGviEeb/8RuoN7tpFDMk8gG1vC4rKQBt&#10;cB57Ld+3T8WdFJQNOjMGBC33QHLTXF7U230EEuxG0nLIOd4rRXaAyVAZIiBPupAmk/mYehWN/TA9&#10;qJuqulU2YAbMRV4yZFO30JnPMYvHHV+vJAlGkuJhFS5dWpoYR29NZlI1o/vRUhwbSnYeNDT4SFeM&#10;IdWvDcvkfMHR98JPk7wD8WpSfjYTYyiXaNkAweaQWFf+nbSgTlSErvMWyjYRL7V6T3DnSlz4wgTz&#10;f/Nbtr3BfEpXh59qvgEAAP//AwBQSwMEFAAGAAgAAAAhAJYFM1jUAAAAlwEAAAsAAABfcmVscy8u&#10;cmVsc6SQPWsDMQyG90L/g9He8yVDKSW+bIWsIYWuxtZ9kLNkJHNN/n1MoaVXsnWUXvQ8L9rtL2k2&#10;C4pOTA42TQsGKXCcaHDwfnp7egGjxVP0MxM6uKLCvnt82B1x9qUe6ThlNZVC6mAsJb9aq2HE5LXh&#10;jFSTniX5UkcZbPbh7Ae027Z9tvKbAd2KaQ7RgRziFszpmqv5DztNQVi5L03gZLnvp3CPaiN/0hGX&#10;SvEyYHEQRb+WgktTy4G979380xuYCENh+aiOlfwnqfbvBnb1zu4GAAD//wMAUEsDBBQABgAIAAAA&#10;IQAzLwWeQQAAADkAAAAUAAAAZHJzL2Nvbm5lY3RvcnhtbC54bWyysa/IzVEoSy0qzszPs1Uy1DNQ&#10;UkjNS85PycxLt1UKDXHTtVBSKC5JzEtJzMnPS7VVqkwtVrK34+UCAAAA//8DAFBLAwQUAAYACAAA&#10;ACEASxUG2cQAAADcAAAADwAAAGRycy9kb3ducmV2LnhtbERP22oCMRB9F/oPYQq+SM0qWupqFFu0&#10;+tBSvHzAsBk3i5vJsom6+vWNIPg2h3OdyayxpThT7QvHCnrdBARx5nTBuYL9bvn2AcIHZI2lY1Jw&#10;JQ+z6Utrgql2F97QeRtyEUPYp6jAhFClUvrMkEXfdRVx5A6uthgirHOpa7zEcFvKfpK8S4sFxwaD&#10;FX0Zyo7bk1UQVrfvzeep08xvxXH9tzOjxU/vV6n2azMfgwjUhKf44V7rOH84gPsz8QI5/QcAAP//&#10;AwBQSwECLQAUAAYACAAAACEA/iXrpQABAADqAQAAEwAAAAAAAAAAAAAAAAAAAAAAW0NvbnRlbnRf&#10;VHlwZXNdLnhtbFBLAQItABQABgAIAAAAIQCWBTNY1AAAAJcBAAALAAAAAAAAAAAAAAAAADEBAABf&#10;cmVscy8ucmVsc1BLAQItABQABgAIAAAAIQAzLwWeQQAAADkAAAAUAAAAAAAAAAAAAAAAAC4CAABk&#10;cnMvY29ubmVjdG9yeG1sLnhtbFBLAQItABQABgAIAAAAIQBLFQbZxAAAANwAAAAPAAAAAAAAAAAA&#10;AAAAAKECAABkcnMvZG93bnJldi54bWxQSwUGAAAAAAQABAD5AAAAkgMAAAAA&#10;" strokecolor="black [3213]" strokeweight="1pt">
                   <v:stroke endarrow="open"/>
                 </v:shape>
-                <v:shape id="Straight Arrow Connector 155" o:spid="_x0000_s1102" type="#_x0000_t32" style="position:absolute;left:6205;top:19129;width:16618;height:75;flip:x;visibility:visible;mso-wrap-style:square" o:connectortype="straight" o:gfxdata="UEsDBBQABgAIAAAAIQD+JeulAAEAAOoBAAATAAAAW0NvbnRlbnRfVHlwZXNdLnhtbJSRzU7EIBDH&#10;7ya+A+FqWqoHY0zpHqwe1Zj1AQhMW2I7EAbr7ts73e5ejGviEeb/8RuoN7tpFDMk8gG1vC4rKQBt&#10;cB57Ld+3T8WdFJQNOjMGBC33QHLTXF7U230EEuxG0nLIOd4rRXaAyVAZIiBPupAmk/mYehWN/TA9&#10;qJuqulU2YAbMRV4yZFO30JnPMYvHHV+vJAlGkuJhFS5dWpoYR29NZlI1o/vRUhwbSnYeNDT4SFeM&#10;IdWvDcvkfMHR98JPk7wD8WpSfjYTYyiXaNkAweaQWFf+nbSgTlSErvMWyjYRL7V6T3DnSlz4wgTz&#10;f/Nbtr3BfEpXh59qvgEAAP//AwBQSwMEFAAGAAgAAAAhAJYFM1jUAAAAlwEAAAsAAABfcmVscy8u&#10;cmVsc6SQPWsDMQyG90L/g9He8yVDKSW+bIWsIYWuxtZ9kLNkJHNN/n1MoaVXsnWUXvQ8L9rtL2k2&#10;C4pOTA42TQsGKXCcaHDwfnp7egGjxVP0MxM6uKLCvnt82B1x9qUe6ThlNZVC6mAsJb9aq2HE5LXh&#10;jFSTniX5UkcZbPbh7Ae027Z9tvKbAd2KaQ7RgRziFszpmqv5DztNQVi5L03gZLnvp3CPaiN/0hGX&#10;SvEyYHEQRb+WgktTy4G979380xuYCENh+aiOlfwnqfbvBnb1zu4GAAD//wMAUEsDBBQABgAIAAAA&#10;IQAzLwWeQQAAADkAAAAUAAAAZHJzL2Nvbm5lY3RvcnhtbC54bWyysa/IzVEoSy0qzszPs1Uy1DNQ&#10;UkjNS85PycxLt1UKDXHTtVBSKC5JzEtJzMnPS7VVqkwtVrK34+UCAAAA//8DAFBLAwQUAAYACAAA&#10;ACEA8OD9kcEAAADcAAAADwAAAGRycy9kb3ducmV2LnhtbERPTYvCMBC9C/sfwgh701QXRatRFkHR&#10;k6h7WG9DMzbVZlKaaOu/NwsL3ubxPme+bG0pHlT7wrGCQT8BQZw5XXCu4Oe07k1A+ICssXRMCp7k&#10;Ybn46Mwx1a7hAz2OIRcxhH2KCkwIVSqlzwxZ9H1XEUfu4mqLIcI6l7rGJobbUg6TZCwtFhwbDFa0&#10;MpTdjnerYLeR14nZn7lp1l+/PNDT020XlPrstt8zEIHa8Bb/u7c6zh+N4O+ZeIFcvAAAAP//AwBQ&#10;SwECLQAUAAYACAAAACEA/iXrpQABAADqAQAAEwAAAAAAAAAAAAAAAAAAAAAAW0NvbnRlbnRfVHlw&#10;ZXNdLnhtbFBLAQItABQABgAIAAAAIQCWBTNY1AAAAJcBAAALAAAAAAAAAAAAAAAAADEBAABfcmVs&#10;cy8ucmVsc1BLAQItABQABgAIAAAAIQAzLwWeQQAAADkAAAAUAAAAAAAAAAAAAAAAAC4CAABkcnMv&#10;Y29ubmVjdG9yeG1sLnhtbFBLAQItABQABgAIAAAAIQDw4P2RwQAAANwAAAAPAAAAAAAAAAAAAAAA&#10;AKECAABkcnMvZG93bnJldi54bWxQSwUGAAAAAAQABAD5AAAAjwMAAAAA&#10;" strokecolor="black [3213]" strokeweight="1pt">
+                <v:shape id="Straight Arrow Connector 155" o:spid="_x0000_s1102" type="#_x0000_t32" style="position:absolute;left:8555;top:19136;width:16618;height:74;flip:x;visibility:visible;mso-wrap-style:square" o:connectortype="straight" o:gfxdata="UEsDBBQABgAIAAAAIQD+JeulAAEAAOoBAAATAAAAW0NvbnRlbnRfVHlwZXNdLnhtbJSRzU7EIBDH&#10;7ya+A+FqWqoHY0zpHqwe1Zj1AQhMW2I7EAbr7ts73e5ejGviEeb/8RuoN7tpFDMk8gG1vC4rKQBt&#10;cB57Ld+3T8WdFJQNOjMGBC33QHLTXF7U230EEuxG0nLIOd4rRXaAyVAZIiBPupAmk/mYehWN/TA9&#10;qJuqulU2YAbMRV4yZFO30JnPMYvHHV+vJAlGkuJhFS5dWpoYR29NZlI1o/vRUhwbSnYeNDT4SFeM&#10;IdWvDcvkfMHR98JPk7wD8WpSfjYTYyiXaNkAweaQWFf+nbSgTlSErvMWyjYRL7V6T3DnSlz4wgTz&#10;f/Nbtr3BfEpXh59qvgEAAP//AwBQSwMEFAAGAAgAAAAhAJYFM1jUAAAAlwEAAAsAAABfcmVscy8u&#10;cmVsc6SQPWsDMQyG90L/g9He8yVDKSW+bIWsIYWuxtZ9kLNkJHNN/n1MoaVXsnWUXvQ8L9rtL2k2&#10;C4pOTA42TQsGKXCcaHDwfnp7egGjxVP0MxM6uKLCvnt82B1x9qUe6ThlNZVC6mAsJb9aq2HE5LXh&#10;jFSTniX5UkcZbPbh7Ae027Z9tvKbAd2KaQ7RgRziFszpmqv5DztNQVi5L03gZLnvp3CPaiN/0hGX&#10;SvEyYHEQRb+WgktTy4G979380xuYCENh+aiOlfwnqfbvBnb1zu4GAAD//wMAUEsDBBQABgAIAAAA&#10;IQAzLwWeQQAAADkAAAAUAAAAZHJzL2Nvbm5lY3RvcnhtbC54bWyysa/IzVEoSy0qzszPs1Uy1DNQ&#10;UkjNS85PycxLt1UKDXHTtVBSKC5JzEtJzMnPS7VVqkwtVrK34+UCAAAA//8DAFBLAwQUAAYACAAA&#10;ACEA8OD9kcEAAADcAAAADwAAAGRycy9kb3ducmV2LnhtbERPTYvCMBC9C/sfwgh701QXRatRFkHR&#10;k6h7WG9DMzbVZlKaaOu/NwsL3ubxPme+bG0pHlT7wrGCQT8BQZw5XXCu4Oe07k1A+ICssXRMCp7k&#10;Ybn46Mwx1a7hAz2OIRcxhH2KCkwIVSqlzwxZ9H1XEUfu4mqLIcI6l7rGJobbUg6TZCwtFhwbDFa0&#10;MpTdjnerYLeR14nZn7lp1l+/PNDT020XlPrstt8zEIHa8Bb/u7c6zh+N4O+ZeIFcvAAAAP//AwBQ&#10;SwECLQAUAAYACAAAACEA/iXrpQABAADqAQAAEwAAAAAAAAAAAAAAAAAAAAAAW0NvbnRlbnRfVHlw&#10;ZXNdLnhtbFBLAQItABQABgAIAAAAIQCWBTNY1AAAAJcBAAALAAAAAAAAAAAAAAAAADEBAABfcmVs&#10;cy8ucmVsc1BLAQItABQABgAIAAAAIQAzLwWeQQAAADkAAAAUAAAAAAAAAAAAAAAAAC4CAABkcnMv&#10;Y29ubmVjdG9yeG1sLnhtbFBLAQItABQABgAIAAAAIQDw4P2RwQAAANwAAAAPAAAAAAAAAAAAAAAA&#10;AKECAABkcnMvZG93bnJldi54bWxQSwUGAAAAAAQABAD5AAAAjwMAAAAA&#10;" strokecolor="black [3213]" strokeweight="1pt">
                   <v:stroke dashstyle="dash" endarrow="open"/>
                 </v:shape>
-                <v:shape id="Straight Arrow Connector 156" o:spid="_x0000_s1103" type="#_x0000_t32" style="position:absolute;left:6189;top:21827;width:16611;height:0;visibility:visible;mso-wrap-style:square" o:connectortype="straight" o:gfxdata="UEsDBBQABgAIAAAAIQD+JeulAAEAAOoBAAATAAAAW0NvbnRlbnRfVHlwZXNdLnhtbJSRzU7EIBDH&#10;7ya+A+FqWqoHY0zpHqwe1Zj1AQhMW2I7EAbr7ts73e5ejGviEeb/8RuoN7tpFDMk8gG1vC4rKQBt&#10;cB57Ld+3T8WdFJQNOjMGBC33QHLTXF7U230EEuxG0nLIOd4rRXaAyVAZIiBPupAmk/mYehWN/TA9&#10;qJuqulU2YAbMRV4yZFO30JnPMYvHHV+vJAlGkuJhFS5dWpoYR29NZlI1o/vRUhwbSnYeNDT4SFeM&#10;IdWvDcvkfMHR98JPk7wD8WpSfjYTYyiXaNkAweaQWFf+nbSgTlSErvMWyjYRL7V6T3DnSlz4wgTz&#10;f/Nbtr3BfEpXh59qvgEAAP//AwBQSwMEFAAGAAgAAAAhAJYFM1jUAAAAlwEAAAsAAABfcmVscy8u&#10;cmVsc6SQPWsDMQyG90L/g9He8yVDKSW+bIWsIYWuxtZ9kLNkJHNN/n1MoaVXsnWUXvQ8L9rtL2k2&#10;C4pOTA42TQsGKXCcaHDwfnp7egGjxVP0MxM6uKLCvnt82B1x9qUe6ThlNZVC6mAsJb9aq2HE5LXh&#10;jFSTniX5UkcZbPbh7Ae027Z9tvKbAd2KaQ7RgRziFszpmqv5DztNQVi5L03gZLnvp3CPaiN/0hGX&#10;SvEyYHEQRb+WgktTy4G979380xuYCENh+aiOlfwnqfbvBnb1zu4GAAD//wMAUEsDBBQABgAIAAAA&#10;IQAzLwWeQQAAADkAAAAUAAAAZHJzL2Nvbm5lY3RvcnhtbC54bWyysa/IzVEoSy0qzszPs1Uy1DNQ&#10;UkjNS85PycxLt1UKDXHTtVBSKC5JzEtJzMnPS7VVqkwtVrK34+UCAAAA//8DAFBLAwQUAAYACAAA&#10;ACEA1Is9NcQAAADcAAAADwAAAGRycy9kb3ducmV2LnhtbERP24rCMBB9X/Afwgj7Ipq6sKLVKCp7&#10;8UERLx8wNGNTbCalSbXr128WhH2bw7nObNHaUtyo9oVjBcNBAoI4c7rgXMH59Nkfg/ABWWPpmBT8&#10;kIfFvPMyw1S7Ox/odgy5iCHsU1RgQqhSKX1myKIfuIo4chdXWwwR1rnUNd5juC3lW5KMpMWCY4PB&#10;itaGsuuxsQrC9+PrsGp67fJRXDf7k5l8bIc7pV677XIKIlAb/sVP90bH+e8j+HsmXiDnvwAAAP//&#10;AwBQSwECLQAUAAYACAAAACEA/iXrpQABAADqAQAAEwAAAAAAAAAAAAAAAAAAAAAAW0NvbnRlbnRf&#10;VHlwZXNdLnhtbFBLAQItABQABgAIAAAAIQCWBTNY1AAAAJcBAAALAAAAAAAAAAAAAAAAADEBAABf&#10;cmVscy8ucmVsc1BLAQItABQABgAIAAAAIQAzLwWeQQAAADkAAAAUAAAAAAAAAAAAAAAAAC4CAABk&#10;cnMvY29ubmVjdG9yeG1sLnhtbFBLAQItABQABgAIAAAAIQDUiz01xAAAANwAAAAPAAAAAAAAAAAA&#10;AAAAAKECAABkcnMvZG93bnJldi54bWxQSwUGAAAAAAQABAD5AAAAkgMAAAAA&#10;" strokecolor="black [3213]" strokeweight="1pt">
+                <v:shape id="Straight Arrow Connector 156" o:spid="_x0000_s1103" type="#_x0000_t32" style="position:absolute;left:8539;top:21833;width:16612;height:0;visibility:visible;mso-wrap-style:square" o:connectortype="straight" o:gfxdata="UEsDBBQABgAIAAAAIQD+JeulAAEAAOoBAAATAAAAW0NvbnRlbnRfVHlwZXNdLnhtbJSRzU7EIBDH&#10;7ya+A+FqWqoHY0zpHqwe1Zj1AQhMW2I7EAbr7ts73e5ejGviEeb/8RuoN7tpFDMk8gG1vC4rKQBt&#10;cB57Ld+3T8WdFJQNOjMGBC33QHLTXF7U230EEuxG0nLIOd4rRXaAyVAZIiBPupAmk/mYehWN/TA9&#10;qJuqulU2YAbMRV4yZFO30JnPMYvHHV+vJAlGkuJhFS5dWpoYR29NZlI1o/vRUhwbSnYeNDT4SFeM&#10;IdWvDcvkfMHR98JPk7wD8WpSfjYTYyiXaNkAweaQWFf+nbSgTlSErvMWyjYRL7V6T3DnSlz4wgTz&#10;f/Nbtr3BfEpXh59qvgEAAP//AwBQSwMEFAAGAAgAAAAhAJYFM1jUAAAAlwEAAAsAAABfcmVscy8u&#10;cmVsc6SQPWsDMQyG90L/g9He8yVDKSW+bIWsIYWuxtZ9kLNkJHNN/n1MoaVXsnWUXvQ8L9rtL2k2&#10;C4pOTA42TQsGKXCcaHDwfnp7egGjxVP0MxM6uKLCvnt82B1x9qUe6ThlNZVC6mAsJb9aq2HE5LXh&#10;jFSTniX5UkcZbPbh7Ae027Z9tvKbAd2KaQ7RgRziFszpmqv5DztNQVi5L03gZLnvp3CPaiN/0hGX&#10;SvEyYHEQRb+WgktTy4G979380xuYCENh+aiOlfwnqfbvBnb1zu4GAAD//wMAUEsDBBQABgAIAAAA&#10;IQAzLwWeQQAAADkAAAAUAAAAZHJzL2Nvbm5lY3RvcnhtbC54bWyysa/IzVEoSy0qzszPs1Uy1DNQ&#10;UkjNS85PycxLt1UKDXHTtVBSKC5JzEtJzMnPS7VVqkwtVrK34+UCAAAA//8DAFBLAwQUAAYACAAA&#10;ACEA1Is9NcQAAADcAAAADwAAAGRycy9kb3ducmV2LnhtbERP24rCMBB9X/Afwgj7Ipq6sKLVKCp7&#10;8UERLx8wNGNTbCalSbXr128WhH2bw7nObNHaUtyo9oVjBcNBAoI4c7rgXMH59Nkfg/ABWWPpmBT8&#10;kIfFvPMyw1S7Ox/odgy5iCHsU1RgQqhSKX1myKIfuIo4chdXWwwR1rnUNd5juC3lW5KMpMWCY4PB&#10;itaGsuuxsQrC9+PrsGp67fJRXDf7k5l8bIc7pV677XIKIlAb/sVP90bH+e8j+HsmXiDnvwAAAP//&#10;AwBQSwECLQAUAAYACAAAACEA/iXrpQABAADqAQAAEwAAAAAAAAAAAAAAAAAAAAAAW0NvbnRlbnRf&#10;VHlwZXNdLnhtbFBLAQItABQABgAIAAAAIQCWBTNY1AAAAJcBAAALAAAAAAAAAAAAAAAAADEBAABf&#10;cmVscy8ucmVsc1BLAQItABQABgAIAAAAIQAzLwWeQQAAADkAAAAUAAAAAAAAAAAAAAAAAC4CAABk&#10;cnMvY29ubmVjdG9yeG1sLnhtbFBLAQItABQABgAIAAAAIQDUiz01xAAAANwAAAAPAAAAAAAAAAAA&#10;AAAAAKECAABkcnMvZG93bnJldi54bWxQSwUGAAAAAAQABAD5AAAAkgMAAAAA&#10;" strokecolor="black [3213]" strokeweight="1pt">
                   <v:stroke endarrow="open"/>
                 </v:shape>
-                <v:shape id="Straight Arrow Connector 157" o:spid="_x0000_s1104" type="#_x0000_t32" style="position:absolute;left:6189;top:26512;width:16611;height:70;flip:x;visibility:visible;mso-wrap-style:square" o:connectortype="straight" o:gfxdata="UEsDBBQABgAIAAAAIQD+JeulAAEAAOoBAAATAAAAW0NvbnRlbnRfVHlwZXNdLnhtbJSRzU7EIBDH&#10;7ya+A+FqWqoHY0zpHqwe1Zj1AQhMW2I7EAbr7ts73e5ejGviEeb/8RuoN7tpFDMk8gG1vC4rKQBt&#10;cB57Ld+3T8WdFJQNOjMGBC33QHLTXF7U230EEuxG0nLIOd4rRXaAyVAZIiBPupAmk/mYehWN/TA9&#10;qJuqulU2YAbMRV4yZFO30JnPMYvHHV+vJAlGkuJhFS5dWpoYR29NZlI1o/vRUhwbSnYeNDT4SFeM&#10;IdWvDcvkfMHR98JPk7wD8WpSfjYTYyiXaNkAweaQWFf+nbSgTlSErvMWyjYRL7V6T3DnSlz4wgTz&#10;f/Nbtr3BfEpXh59qvgEAAP//AwBQSwMEFAAGAAgAAAAhAJYFM1jUAAAAlwEAAAsAAABfcmVscy8u&#10;cmVsc6SQPWsDMQyG90L/g9He8yVDKSW+bIWsIYWuxtZ9kLNkJHNN/n1MoaVXsnWUXvQ8L9rtL2k2&#10;C4pOTA42TQsGKXCcaHDwfnp7egGjxVP0MxM6uKLCvnt82B1x9qUe6ThlNZVC6mAsJb9aq2HE5LXh&#10;jFSTniX5UkcZbPbh7Ae027Z9tvKbAd2KaQ7RgRziFszpmqv5DztNQVi5L03gZLnvp3CPaiN/0hGX&#10;SvEyYHEQRb+WgktTy4G979380xuYCENh+aiOlfwnqfbvBnb1zu4GAAD//wMAUEsDBBQABgAIAAAA&#10;IQAzLwWeQQAAADkAAAAUAAAAZHJzL2Nvbm5lY3RvcnhtbC54bWyysa/IzVEoSy0qzszPs1Uy1DNQ&#10;UkjNS85PycxLt1UKDXHTtVBSKC5JzEtJzMnPS7VVqkwtVrK34+UCAAAA//8DAFBLAwQUAAYACAAA&#10;ACEAb37GfcIAAADcAAAADwAAAGRycy9kb3ducmV2LnhtbERPTWvCQBC9C/0PyxR6040VrUZXKYKi&#10;JzH20N6G7DSbmp0N2a2J/94VBG/zeJ+zWHW2EhdqfOlYwXCQgCDOnS65UPB12vSnIHxA1lg5JgVX&#10;8rBavvQWmGrX8pEuWShEDGGfogITQp1K6XNDFv3A1cSR+3WNxRBhU0jdYBvDbSXfk2QiLZYcGwzW&#10;tDaUn7N/q2C/lX9Tc/jhtt2MvnmoZ6fzPij19tp9zkEE6sJT/HDvdJw//oD7M/ECubwBAAD//wMA&#10;UEsBAi0AFAAGAAgAAAAhAP4l66UAAQAA6gEAABMAAAAAAAAAAAAAAAAAAAAAAFtDb250ZW50X1R5&#10;cGVzXS54bWxQSwECLQAUAAYACAAAACEAlgUzWNQAAACXAQAACwAAAAAAAAAAAAAAAAAxAQAAX3Jl&#10;bHMvLnJlbHNQSwECLQAUAAYACAAAACEAMy8FnkEAAAA5AAAAFAAAAAAAAAAAAAAAAAAuAgAAZHJz&#10;L2Nvbm5lY3RvcnhtbC54bWxQSwECLQAUAAYACAAAACEAb37GfcIAAADcAAAADwAAAAAAAAAAAAAA&#10;AAChAgAAZHJzL2Rvd25yZXYueG1sUEsFBgAAAAAEAAQA+QAAAJADAAAAAA==&#10;" strokecolor="black [3213]" strokeweight="1pt">
+                <v:shape id="Straight Arrow Connector 157" o:spid="_x0000_s1104" type="#_x0000_t32" style="position:absolute;left:8539;top:26518;width:16612;height:70;flip:x;visibility:visible;mso-wrap-style:square" o:connectortype="straight" o:gfxdata="UEsDBBQABgAIAAAAIQD+JeulAAEAAOoBAAATAAAAW0NvbnRlbnRfVHlwZXNdLnhtbJSRzU7EIBDH&#10;7ya+A+FqWqoHY0zpHqwe1Zj1AQhMW2I7EAbr7ts73e5ejGviEeb/8RuoN7tpFDMk8gG1vC4rKQBt&#10;cB57Ld+3T8WdFJQNOjMGBC33QHLTXF7U230EEuxG0nLIOd4rRXaAyVAZIiBPupAmk/mYehWN/TA9&#10;qJuqulU2YAbMRV4yZFO30JnPMYvHHV+vJAlGkuJhFS5dWpoYR29NZlI1o/vRUhwbSnYeNDT4SFeM&#10;IdWvDcvkfMHR98JPk7wD8WpSfjYTYyiXaNkAweaQWFf+nbSgTlSErvMWyjYRL7V6T3DnSlz4wgTz&#10;f/Nbtr3BfEpXh59qvgEAAP//AwBQSwMEFAAGAAgAAAAhAJYFM1jUAAAAlwEAAAsAAABfcmVscy8u&#10;cmVsc6SQPWsDMQyG90L/g9He8yVDKSW+bIWsIYWuxtZ9kLNkJHNN/n1MoaVXsnWUXvQ8L9rtL2k2&#10;C4pOTA42TQsGKXCcaHDwfnp7egGjxVP0MxM6uKLCvnt82B1x9qUe6ThlNZVC6mAsJb9aq2HE5LXh&#10;jFSTniX5UkcZbPbh7Ae027Z9tvKbAd2KaQ7RgRziFszpmqv5DztNQVi5L03gZLnvp3CPaiN/0hGX&#10;SvEyYHEQRb+WgktTy4G979380xuYCENh+aiOlfwnqfbvBnb1zu4GAAD//wMAUEsDBBQABgAIAAAA&#10;IQAzLwWeQQAAADkAAAAUAAAAZHJzL2Nvbm5lY3RvcnhtbC54bWyysa/IzVEoSy0qzszPs1Uy1DNQ&#10;UkjNS85PycxLt1UKDXHTtVBSKC5JzEtJzMnPS7VVqkwtVrK34+UCAAAA//8DAFBLAwQUAAYACAAA&#10;ACEAb37GfcIAAADcAAAADwAAAGRycy9kb3ducmV2LnhtbERPTWvCQBC9C/0PyxR6040VrUZXKYKi&#10;JzH20N6G7DSbmp0N2a2J/94VBG/zeJ+zWHW2EhdqfOlYwXCQgCDOnS65UPB12vSnIHxA1lg5JgVX&#10;8rBavvQWmGrX8pEuWShEDGGfogITQp1K6XNDFv3A1cSR+3WNxRBhU0jdYBvDbSXfk2QiLZYcGwzW&#10;tDaUn7N/q2C/lX9Tc/jhtt2MvnmoZ6fzPij19tp9zkEE6sJT/HDvdJw//oD7M/ECubwBAAD//wMA&#10;UEsBAi0AFAAGAAgAAAAhAP4l66UAAQAA6gEAABMAAAAAAAAAAAAAAAAAAAAAAFtDb250ZW50X1R5&#10;cGVzXS54bWxQSwECLQAUAAYACAAAACEAlgUzWNQAAACXAQAACwAAAAAAAAAAAAAAAAAxAQAAX3Jl&#10;bHMvLnJlbHNQSwECLQAUAAYACAAAACEAMy8FnkEAAAA5AAAAFAAAAAAAAAAAAAAAAAAuAgAAZHJz&#10;L2Nvbm5lY3RvcnhtbC54bWxQSwECLQAUAAYACAAAACEAb37GfcIAAADcAAAADwAAAAAAAAAAAAAA&#10;AAChAgAAZHJzL2Rvd25yZXYueG1sUEsFBgAAAAAEAAQA+QAAAJADAAAAAA==&#10;" strokecolor="black [3213]" strokeweight="1pt">
                   <v:stroke dashstyle="dash" endarrow="open"/>
                 </v:shape>
-                <v:shape id="Straight Arrow Connector 158" o:spid="_x0000_s1105" type="#_x0000_t32" style="position:absolute;left:24050;top:22846;width:12554;height:0;visibility:visible;mso-wrap-style:square" o:connectortype="straight" o:gfxdata="UEsDBBQABgAIAAAAIQD+JeulAAEAAOoBAAATAAAAW0NvbnRlbnRfVHlwZXNdLnhtbJSRzU7EIBDH&#10;7ya+A+FqWqoHY0zpHqwe1Zj1AQhMW2I7EAbr7ts73e5ejGviEeb/8RuoN7tpFDMk8gG1vC4rKQBt&#10;cB57Ld+3T8WdFJQNOjMGBC33QHLTXF7U230EEuxG0nLIOd4rRXaAyVAZIiBPupAmk/mYehWN/TA9&#10;qJuqulU2YAbMRV4yZFO30JnPMYvHHV+vJAlGkuJhFS5dWpoYR29NZlI1o/vRUhwbSnYeNDT4SFeM&#10;IdWvDcvkfMHR98JPk7wD8WpSfjYTYyiXaNkAweaQWFf+nbSgTlSErvMWyjYRL7V6T3DnSlz4wgTz&#10;f/Nbtr3BfEpXh59qvgEAAP//AwBQSwMEFAAGAAgAAAAhAJYFM1jUAAAAlwEAAAsAAABfcmVscy8u&#10;cmVsc6SQPWsDMQyG90L/g9He8yVDKSW+bIWsIYWuxtZ9kLNkJHNN/n1MoaVXsnWUXvQ8L9rtL2k2&#10;C4pOTA42TQsGKXCcaHDwfnp7egGjxVP0MxM6uKLCvnt82B1x9qUe6ThlNZVC6mAsJb9aq2HE5LXh&#10;jFSTniX5UkcZbPbh7Ae027Z9tvKbAd2KaQ7RgRziFszpmqv5DztNQVi5L03gZLnvp3CPaiN/0hGX&#10;SvEyYHEQRb+WgktTy4G979380xuYCENh+aiOlfwnqfbvBnb1zu4GAAD//wMAUEsDBBQABgAIAAAA&#10;IQAzLwWeQQAAADkAAAAUAAAAZHJzL2Nvbm5lY3RvcnhtbC54bWyysa/IzVEoSy0qzszPs1Uy1DNQ&#10;UkjNS85PycxLt1UKDXHTtVBSKC5JzEtJzMnPS7VVqkwtVrK34+UCAAAA//8DAFBLAwQUAAYACAAA&#10;ACEAylgM3MgAAADcAAAADwAAAGRycy9kb3ducmV2LnhtbESPzWoCQRCE74G8w9ABL6KzBiLJxlFM&#10;iNGDIfjzAM1OZ2dxp2fZGXX16e2DkFs3VV319WTW+VqdqI1VYAOjYQaKuAi24tLAfrcYvIKKCdli&#10;HZgMXCjCbPr4MMHchjNv6LRNpZIQjjkacCk1udaxcOQxDkNDLNpfaD0mWdtS2xbPEu5r/ZxlY+2x&#10;Ymlw2NCno+KwPXoDaXn93nwc+938Wh1Wvzv39rUe/RjTe+rm76ASdenffL9eWcF/EVp5RibQ0xsA&#10;AAD//wMAUEsBAi0AFAAGAAgAAAAhAP4l66UAAQAA6gEAABMAAAAAAAAAAAAAAAAAAAAAAFtDb250&#10;ZW50X1R5cGVzXS54bWxQSwECLQAUAAYACAAAACEAlgUzWNQAAACXAQAACwAAAAAAAAAAAAAAAAAx&#10;AQAAX3JlbHMvLnJlbHNQSwECLQAUAAYACAAAACEAMy8FnkEAAAA5AAAAFAAAAAAAAAAAAAAAAAAu&#10;AgAAZHJzL2Nvbm5lY3RvcnhtbC54bWxQSwECLQAUAAYACAAAACEAylgM3MgAAADcAAAADwAAAAAA&#10;AAAAAAAAAAChAgAAZHJzL2Rvd25yZXYueG1sUEsFBgAAAAAEAAQA+QAAAJYDAAAAAA==&#10;" strokecolor="black [3213]" strokeweight="1pt">
+                <v:shape id="Straight Arrow Connector 158" o:spid="_x0000_s1105" type="#_x0000_t32" style="position:absolute;left:26400;top:22852;width:12554;height:0;visibility:visible;mso-wrap-style:square" o:connectortype="straight" o:gfxdata="UEsDBBQABgAIAAAAIQD+JeulAAEAAOoBAAATAAAAW0NvbnRlbnRfVHlwZXNdLnhtbJSRzU7EIBDH&#10;7ya+A+FqWqoHY0zpHqwe1Zj1AQhMW2I7EAbr7ts73e5ejGviEeb/8RuoN7tpFDMk8gG1vC4rKQBt&#10;cB57Ld+3T8WdFJQNOjMGBC33QHLTXF7U230EEuxG0nLIOd4rRXaAyVAZIiBPupAmk/mYehWN/TA9&#10;qJuqulU2YAbMRV4yZFO30JnPMYvHHV+vJAlGkuJhFS5dWpoYR29NZlI1o/vRUhwbSnYeNDT4SFeM&#10;IdWvDcvkfMHR98JPk7wD8WpSfjYTYyiXaNkAweaQWFf+nbSgTlSErvMWyjYRL7V6T3DnSlz4wgTz&#10;f/Nbtr3BfEpXh59qvgEAAP//AwBQSwMEFAAGAAgAAAAhAJYFM1jUAAAAlwEAAAsAAABfcmVscy8u&#10;cmVsc6SQPWsDMQyG90L/g9He8yVDKSW+bIWsIYWuxtZ9kLNkJHNN/n1MoaVXsnWUXvQ8L9rtL2k2&#10;C4pOTA42TQsGKXCcaHDwfnp7egGjxVP0MxM6uKLCvnt82B1x9qUe6ThlNZVC6mAsJb9aq2HE5LXh&#10;jFSTniX5UkcZbPbh7Ae027Z9tvKbAd2KaQ7RgRziFszpmqv5DztNQVi5L03gZLnvp3CPaiN/0hGX&#10;SvEyYHEQRb+WgktTy4G979380xuYCENh+aiOlfwnqfbvBnb1zu4GAAD//wMAUEsDBBQABgAIAAAA&#10;IQAzLwWeQQAAADkAAAAUAAAAZHJzL2Nvbm5lY3RvcnhtbC54bWyysa/IzVEoSy0qzszPs1Uy1DNQ&#10;UkjNS85PycxLt1UKDXHTtVBSKC5JzEtJzMnPS7VVqkwtVrK34+UCAAAA//8DAFBLAwQUAAYACAAA&#10;ACEAylgM3MgAAADcAAAADwAAAGRycy9kb3ducmV2LnhtbESPzWoCQRCE74G8w9ABL6KzBiLJxlFM&#10;iNGDIfjzAM1OZ2dxp2fZGXX16e2DkFs3VV319WTW+VqdqI1VYAOjYQaKuAi24tLAfrcYvIKKCdli&#10;HZgMXCjCbPr4MMHchjNv6LRNpZIQjjkacCk1udaxcOQxDkNDLNpfaD0mWdtS2xbPEu5r/ZxlY+2x&#10;Ymlw2NCno+KwPXoDaXn93nwc+938Wh1Wvzv39rUe/RjTe+rm76ASdenffL9eWcF/EVp5RibQ0xsA&#10;AAD//wMAUEsBAi0AFAAGAAgAAAAhAP4l66UAAQAA6gEAABMAAAAAAAAAAAAAAAAAAAAAAFtDb250&#10;ZW50X1R5cGVzXS54bWxQSwECLQAUAAYACAAAACEAlgUzWNQAAACXAQAACwAAAAAAAAAAAAAAAAAx&#10;AQAAX3JlbHMvLnJlbHNQSwECLQAUAAYACAAAACEAMy8FnkEAAAA5AAAAFAAAAAAAAAAAAAAAAAAu&#10;AgAAZHJzL2Nvbm5lY3RvcnhtbC54bWxQSwECLQAUAAYACAAAACEAylgM3MgAAADcAAAADwAAAAAA&#10;AAAAAAAAAAChAgAAZHJzL2Rvd25yZXYueG1sUEsFBgAAAAAEAAQA+QAAAJYDAAAAAA==&#10;" strokecolor="black [3213]" strokeweight="1pt">
                   <v:stroke endarrow="open"/>
                 </v:shape>
-                <v:shape id="Straight Arrow Connector 159" o:spid="_x0000_s1106" type="#_x0000_t32" style="position:absolute;left:23999;top:25886;width:12607;height:0;flip:x;visibility:visible;mso-wrap-style:square" o:connectortype="straight" o:gfxdata="UEsDBBQABgAIAAAAIQD+JeulAAEAAOoBAAATAAAAW0NvbnRlbnRfVHlwZXNdLnhtbJSRzU7EIBDH&#10;7ya+A+FqWqoHY0zpHqwe1Zj1AQhMW2I7EAbr7ts73e5ejGviEeb/8RuoN7tpFDMk8gG1vC4rKQBt&#10;cB57Ld+3T8WdFJQNOjMGBC33QHLTXF7U230EEuxG0nLIOd4rRXaAyVAZIiBPupAmk/mYehWN/TA9&#10;qJuqulU2YAbMRV4yZFO30JnPMYvHHV+vJAlGkuJhFS5dWpoYR29NZlI1o/vRUhwbSnYeNDT4SFeM&#10;IdWvDcvkfMHR98JPk7wD8WpSfjYTYyiXaNkAweaQWFf+nbSgTlSErvMWyjYRL7V6T3DnSlz4wgTz&#10;f/Nbtr3BfEpXh59qvgEAAP//AwBQSwMEFAAGAAgAAAAhAJYFM1jUAAAAlwEAAAsAAABfcmVscy8u&#10;cmVsc6SQPWsDMQyG90L/g9He8yVDKSW+bIWsIYWuxtZ9kLNkJHNN/n1MoaVXsnWUXvQ8L9rtL2k2&#10;C4pOTA42TQsGKXCcaHDwfnp7egGjxVP0MxM6uKLCvnt82B1x9qUe6ThlNZVC6mAsJb9aq2HE5LXh&#10;jFSTniX5UkcZbPbh7Ae027Z9tvKbAd2KaQ7RgRziFszpmqv5DztNQVi5L03gZLnvp3CPaiN/0hGX&#10;SvEyYHEQRb+WgktTy4G979380xuYCENh+aiOlfwnqfbvBnb1zu4GAAD//wMAUEsDBBQABgAIAAAA&#10;IQAzLwWeQQAAADkAAAAUAAAAZHJzL2Nvbm5lY3RvcnhtbC54bWyysa/IzVEoSy0qzszPs1Uy1DNQ&#10;UkjNS85PycxLt1UKDXHTtVBSKC5JzEtJzMnPS7VVqkwtVrK34+UCAAAA//8DAFBLAwQUAAYACAAA&#10;ACEAca33lMMAAADcAAAADwAAAGRycy9kb3ducmV2LnhtbERPTWvCQBC9C/0PyxS86caWSoyuUgoW&#10;cyqaHuptyE6zqdnZkN0m6b/vCoK3ebzP2exG24ieOl87VrCYJyCIS6drrhR8FvtZCsIHZI2NY1Lw&#10;Rx5224fJBjPtBj5SfwqViCHsM1RgQmgzKX1pyKKfu5Y4ct+usxgi7CqpOxxiuG3kU5IspcWaY4PB&#10;lt4MlZfTr1WQv8uf1HyceRj2z1+80Kvikgelpo/j6xpEoDHcxTf3Qcf5Lyu4PhMvkNt/AAAA//8D&#10;AFBLAQItABQABgAIAAAAIQD+JeulAAEAAOoBAAATAAAAAAAAAAAAAAAAAAAAAABbQ29udGVudF9U&#10;eXBlc10ueG1sUEsBAi0AFAAGAAgAAAAhAJYFM1jUAAAAlwEAAAsAAAAAAAAAAAAAAAAAMQEAAF9y&#10;ZWxzLy5yZWxzUEsBAi0AFAAGAAgAAAAhADMvBZ5BAAAAOQAAABQAAAAAAAAAAAAAAAAALgIAAGRy&#10;cy9jb25uZWN0b3J4bWwueG1sUEsBAi0AFAAGAAgAAAAhAHGt95TDAAAA3AAAAA8AAAAAAAAAAAAA&#10;AAAAoQIAAGRycy9kb3ducmV2LnhtbFBLBQYAAAAABAAEAPkAAACRAwAAAAA=&#10;" strokecolor="black [3213]" strokeweight="1pt">
+                <v:shape id="Straight Arrow Connector 159" o:spid="_x0000_s1106" type="#_x0000_t32" style="position:absolute;left:26350;top:25892;width:12607;height:0;flip:x;visibility:visible;mso-wrap-style:square" o:connectortype="straight" o:gfxdata="UEsDBBQABgAIAAAAIQD+JeulAAEAAOoBAAATAAAAW0NvbnRlbnRfVHlwZXNdLnhtbJSRzU7EIBDH&#10;7ya+A+FqWqoHY0zpHqwe1Zj1AQhMW2I7EAbr7ts73e5ejGviEeb/8RuoN7tpFDMk8gG1vC4rKQBt&#10;cB57Ld+3T8WdFJQNOjMGBC33QHLTXF7U230EEuxG0nLIOd4rRXaAyVAZIiBPupAmk/mYehWN/TA9&#10;qJuqulU2YAbMRV4yZFO30JnPMYvHHV+vJAlGkuJhFS5dWpoYR29NZlI1o/vRUhwbSnYeNDT4SFeM&#10;IdWvDcvkfMHR98JPk7wD8WpSfjYTYyiXaNkAweaQWFf+nbSgTlSErvMWyjYRL7V6T3DnSlz4wgTz&#10;f/Nbtr3BfEpXh59qvgEAAP//AwBQSwMEFAAGAAgAAAAhAJYFM1jUAAAAlwEAAAsAAABfcmVscy8u&#10;cmVsc6SQPWsDMQyG90L/g9He8yVDKSW+bIWsIYWuxtZ9kLNkJHNN/n1MoaVXsnWUXvQ8L9rtL2k2&#10;C4pOTA42TQsGKXCcaHDwfnp7egGjxVP0MxM6uKLCvnt82B1x9qUe6ThlNZVC6mAsJb9aq2HE5LXh&#10;jFSTniX5UkcZbPbh7Ae027Z9tvKbAd2KaQ7RgRziFszpmqv5DztNQVi5L03gZLnvp3CPaiN/0hGX&#10;SvEyYHEQRb+WgktTy4G979380xuYCENh+aiOlfwnqfbvBnb1zu4GAAD//wMAUEsDBBQABgAIAAAA&#10;IQAzLwWeQQAAADkAAAAUAAAAZHJzL2Nvbm5lY3RvcnhtbC54bWyysa/IzVEoSy0qzszPs1Uy1DNQ&#10;UkjNS85PycxLt1UKDXHTtVBSKC5JzEtJzMnPS7VVqkwtVrK34+UCAAAA//8DAFBLAwQUAAYACAAA&#10;ACEAca33lMMAAADcAAAADwAAAGRycy9kb3ducmV2LnhtbERPTWvCQBC9C/0PyxS86caWSoyuUgoW&#10;cyqaHuptyE6zqdnZkN0m6b/vCoK3ebzP2exG24ieOl87VrCYJyCIS6drrhR8FvtZCsIHZI2NY1Lw&#10;Rx5224fJBjPtBj5SfwqViCHsM1RgQmgzKX1pyKKfu5Y4ct+usxgi7CqpOxxiuG3kU5IspcWaY4PB&#10;lt4MlZfTr1WQv8uf1HyceRj2z1+80Kvikgelpo/j6xpEoDHcxTf3Qcf5Lyu4PhMvkNt/AAAA//8D&#10;AFBLAQItABQABgAIAAAAIQD+JeulAAEAAOoBAAATAAAAAAAAAAAAAAAAAAAAAABbQ29udGVudF9U&#10;eXBlc10ueG1sUEsBAi0AFAAGAAgAAAAhAJYFM1jUAAAAlwEAAAsAAAAAAAAAAAAAAAAAMQEAAF9y&#10;ZWxzLy5yZWxzUEsBAi0AFAAGAAgAAAAhADMvBZ5BAAAAOQAAABQAAAAAAAAAAAAAAAAALgIAAGRy&#10;cy9jb25uZWN0b3J4bWwueG1sUEsBAi0AFAAGAAgAAAAhAHGt95TDAAAA3AAAAA8AAAAAAAAAAAAA&#10;AAAAoQIAAGRycy9kb3ducmV2LnhtbFBLBQYAAAAABAAEAPkAAACRAwAAAAA=&#10;" strokecolor="black [3213]" strokeweight="1pt">
                   <v:stroke dashstyle="dash" endarrow="open"/>
                 </v:shape>
-                <v:shape id="Straight Arrow Connector 160" o:spid="_x0000_s1107" type="#_x0000_t32" style="position:absolute;left:37807;top:23178;width:12579;height:0;visibility:visible;mso-wrap-style:square" o:connectortype="straight" o:gfxdata="UEsDBBQABgAIAAAAIQD+JeulAAEAAOoBAAATAAAAW0NvbnRlbnRfVHlwZXNdLnhtbJSRzU7EIBDH&#10;7ya+A+FqWqoHY0zpHqwe1Zj1AQhMW2I7EAbr7ts73e5ejGviEeb/8RuoN7tpFDMk8gG1vC4rKQBt&#10;cB57Ld+3T8WdFJQNOjMGBC33QHLTXF7U230EEuxG0nLIOd4rRXaAyVAZIiBPupAmk/mYehWN/TA9&#10;qJuqulU2YAbMRV4yZFO30JnPMYvHHV+vJAlGkuJhFS5dWpoYR29NZlI1o/vRUhwbSnYeNDT4SFeM&#10;IdWvDcvkfMHR98JPk7wD8WpSfjYTYyiXaNkAweaQWFf+nbSgTlSErvMWyjYRL7V6T3DnSlz4wgTz&#10;f/Nbtr3BfEpXh59qvgEAAP//AwBQSwMEFAAGAAgAAAAhAJYFM1jUAAAAlwEAAAsAAABfcmVscy8u&#10;cmVsc6SQPWsDMQyG90L/g9He8yVDKSW+bIWsIYWuxtZ9kLNkJHNN/n1MoaVXsnWUXvQ8L9rtL2k2&#10;C4pOTA42TQsGKXCcaHDwfnp7egGjxVP0MxM6uKLCvnt82B1x9qUe6ThlNZVC6mAsJb9aq2HE5LXh&#10;jFSTniX5UkcZbPbh7Ae027Z9tvKbAd2KaQ7RgRziFszpmqv5DztNQVi5L03gZLnvp3CPaiN/0hGX&#10;SvEyYHEQRb+WgktTy4G979380xuYCENh+aiOlfwnqfbvBnb1zu4GAAD//wMAUEsDBBQABgAIAAAA&#10;IQAzLwWeQQAAADkAAAAUAAAAZHJzL2Nvbm5lY3RvcnhtbC54bWyysa/IzVEoSy0qzszPs1Uy1DNQ&#10;UkjNS85PycxLt1UKDXHTtVBSKC5JzEtJzMnPS7VVqkwtVrK34+UCAAAA//8DAFBLAwQUAAYACAAA&#10;ACEA+kLKZ8cAAADcAAAADwAAAGRycy9kb3ducmV2LnhtbESPzW7CQAyE75X6DitX6qUqG3pAJbAg&#10;QP3hAEKBPoCVNdmIrDfKLpDy9PUBqTdbM575PJ33vlEX6mId2MBwkIEiLoOtuTLwc/h8fQcVE7LF&#10;JjAZ+KUI89njwxRzG65c0GWfKiUhHHM04FJqc61j6chjHISWWLRj6DwmWbtK2w6vEu4b/ZZlI+2x&#10;Zmlw2NLKUXnan72B9H37Kpbnl35xq0/r3cGNPzbDrTHPT/1iAipRn/7N9+u1FfyR4MszMoGe/QEA&#10;AP//AwBQSwECLQAUAAYACAAAACEA/iXrpQABAADqAQAAEwAAAAAAAAAAAAAAAAAAAAAAW0NvbnRl&#10;bnRfVHlwZXNdLnhtbFBLAQItABQABgAIAAAAIQCWBTNY1AAAAJcBAAALAAAAAAAAAAAAAAAAADEB&#10;AABfcmVscy8ucmVsc1BLAQItABQABgAIAAAAIQAzLwWeQQAAADkAAAAUAAAAAAAAAAAAAAAAAC4C&#10;AABkcnMvY29ubmVjdG9yeG1sLnhtbFBLAQItABQABgAIAAAAIQD6QspnxwAAANwAAAAPAAAAAAAA&#10;AAAAAAAAAKECAABkcnMvZG93bnJldi54bWxQSwUGAAAAAAQABAD5AAAAlQMAAAAA&#10;" strokecolor="black [3213]" strokeweight="1pt">
+                <v:shape id="Straight Arrow Connector 160" o:spid="_x0000_s1107" type="#_x0000_t32" style="position:absolute;left:40158;top:23184;width:12579;height:0;visibility:visible;mso-wrap-style:square" o:connectortype="straight" o:gfxdata="UEsDBBQABgAIAAAAIQD+JeulAAEAAOoBAAATAAAAW0NvbnRlbnRfVHlwZXNdLnhtbJSRzU7EIBDH&#10;7ya+A+FqWqoHY0zpHqwe1Zj1AQhMW2I7EAbr7ts73e5ejGviEeb/8RuoN7tpFDMk8gG1vC4rKQBt&#10;cB57Ld+3T8WdFJQNOjMGBC33QHLTXF7U230EEuxG0nLIOd4rRXaAyVAZIiBPupAmk/mYehWN/TA9&#10;qJuqulU2YAbMRV4yZFO30JnPMYvHHV+vJAlGkuJhFS5dWpoYR29NZlI1o/vRUhwbSnYeNDT4SFeM&#10;IdWvDcvkfMHR98JPk7wD8WpSfjYTYyiXaNkAweaQWFf+nbSgTlSErvMWyjYRL7V6T3DnSlz4wgTz&#10;f/Nbtr3BfEpXh59qvgEAAP//AwBQSwMEFAAGAAgAAAAhAJYFM1jUAAAAlwEAAAsAAABfcmVscy8u&#10;cmVsc6SQPWsDMQyG90L/g9He8yVDKSW+bIWsIYWuxtZ9kLNkJHNN/n1MoaVXsnWUXvQ8L9rtL2k2&#10;C4pOTA42TQsGKXCcaHDwfnp7egGjxVP0MxM6uKLCvnt82B1x9qUe6ThlNZVC6mAsJb9aq2HE5LXh&#10;jFSTniX5UkcZbPbh7Ae027Z9tvKbAd2KaQ7RgRziFszpmqv5DztNQVi5L03gZLnvp3CPaiN/0hGX&#10;SvEyYHEQRb+WgktTy4G979380xuYCENh+aiOlfwnqfbvBnb1zu4GAAD//wMAUEsDBBQABgAIAAAA&#10;IQAzLwWeQQAAADkAAAAUAAAAZHJzL2Nvbm5lY3RvcnhtbC54bWyysa/IzVEoSy0qzszPs1Uy1DNQ&#10;UkjNS85PycxLt1UKDXHTtVBSKC5JzEtJzMnPS7VVqkwtVrK34+UCAAAA//8DAFBLAwQUAAYACAAA&#10;ACEA+kLKZ8cAAADcAAAADwAAAGRycy9kb3ducmV2LnhtbESPzW7CQAyE75X6DitX6qUqG3pAJbAg&#10;QP3hAEKBPoCVNdmIrDfKLpDy9PUBqTdbM575PJ33vlEX6mId2MBwkIEiLoOtuTLwc/h8fQcVE7LF&#10;JjAZ+KUI89njwxRzG65c0GWfKiUhHHM04FJqc61j6chjHISWWLRj6DwmWbtK2w6vEu4b/ZZlI+2x&#10;Zmlw2NLKUXnan72B9H37Kpbnl35xq0/r3cGNPzbDrTHPT/1iAipRn/7N9+u1FfyR4MszMoGe/QEA&#10;AP//AwBQSwECLQAUAAYACAAAACEA/iXrpQABAADqAQAAEwAAAAAAAAAAAAAAAAAAAAAAW0NvbnRl&#10;bnRfVHlwZXNdLnhtbFBLAQItABQABgAIAAAAIQCWBTNY1AAAAJcBAAALAAAAAAAAAAAAAAAAADEB&#10;AABfcmVscy8ucmVsc1BLAQItABQABgAIAAAAIQAzLwWeQQAAADkAAAAUAAAAAAAAAAAAAAAAAC4C&#10;AABkcnMvY29ubmVjdG9yeG1sLnhtbFBLAQItABQABgAIAAAAIQD6QspnxwAAANwAAAAPAAAAAAAA&#10;AAAAAAAAAKECAABkcnMvZG93bnJldi54bWxQSwUGAAAAAAQABAD5AAAAlQMAAAAA&#10;" strokecolor="black [3213]" strokeweight="1pt">
                   <v:stroke endarrow="open"/>
                 </v:shape>
-                <v:shape id="Straight Arrow Connector 161" o:spid="_x0000_s1108" type="#_x0000_t32" style="position:absolute;left:37807;top:25253;width:12563;height:0;flip:x;visibility:visible;mso-wrap-style:square" o:connectortype="straight" o:gfxdata="UEsDBBQABgAIAAAAIQD+JeulAAEAAOoBAAATAAAAW0NvbnRlbnRfVHlwZXNdLnhtbJSRzU7EIBDH&#10;7ya+A+FqWqoHY0zpHqwe1Zj1AQhMW2I7EAbr7ts73e5ejGviEeb/8RuoN7tpFDMk8gG1vC4rKQBt&#10;cB57Ld+3T8WdFJQNOjMGBC33QHLTXF7U230EEuxG0nLIOd4rRXaAyVAZIiBPupAmk/mYehWN/TA9&#10;qJuqulU2YAbMRV4yZFO30JnPMYvHHV+vJAlGkuJhFS5dWpoYR29NZlI1o/vRUhwbSnYeNDT4SFeM&#10;IdWvDcvkfMHR98JPk7wD8WpSfjYTYyiXaNkAweaQWFf+nbSgTlSErvMWyjYRL7V6T3DnSlz4wgTz&#10;f/Nbtr3BfEpXh59qvgEAAP//AwBQSwMEFAAGAAgAAAAhAJYFM1jUAAAAlwEAAAsAAABfcmVscy8u&#10;cmVsc6SQPWsDMQyG90L/g9He8yVDKSW+bIWsIYWuxtZ9kLNkJHNN/n1MoaVXsnWUXvQ8L9rtL2k2&#10;C4pOTA42TQsGKXCcaHDwfnp7egGjxVP0MxM6uKLCvnt82B1x9qUe6ThlNZVC6mAsJb9aq2HE5LXh&#10;jFSTniX5UkcZbPbh7Ae027Z9tvKbAd2KaQ7RgRziFszpmqv5DztNQVi5L03gZLnvp3CPaiN/0hGX&#10;SvEyYHEQRb+WgktTy4G979380xuYCENh+aiOlfwnqfbvBnb1zu4GAAD//wMAUEsDBBQABgAIAAAA&#10;IQAzLwWeQQAAADkAAAAUAAAAZHJzL2Nvbm5lY3RvcnhtbC54bWyysa/IzVEoSy0qzszPs1Uy1DNQ&#10;UkjNS85PycxLt1UKDXHTtVBSKC5JzEtJzMnPS7VVqkwtVrK34+UCAAAA//8DAFBLAwQUAAYACAAA&#10;ACEAQbcxL8IAAADcAAAADwAAAGRycy9kb3ducmV2LnhtbERPTWvCQBC9C/0PyxS86SYtBBtdpRRS&#10;mlNRe2hvQ3bMpmZnQ3abxH/fFQRv83ifs9lNthUD9b5xrCBdJiCIK6cbrhV8HYvFCoQPyBpbx6Tg&#10;Qh5224fZBnPtRt7TcAi1iCHsc1RgQuhyKX1lyKJfuo44cifXWwwR9rXUPY4x3LbyKUkyabHh2GCw&#10;ozdD1fnwZxWU7/J3ZT5/eByL529O9cvxXAal5o/T6xpEoCncxTf3h47zsxSuz8QL5PYfAAD//wMA&#10;UEsBAi0AFAAGAAgAAAAhAP4l66UAAQAA6gEAABMAAAAAAAAAAAAAAAAAAAAAAFtDb250ZW50X1R5&#10;cGVzXS54bWxQSwECLQAUAAYACAAAACEAlgUzWNQAAACXAQAACwAAAAAAAAAAAAAAAAAxAQAAX3Jl&#10;bHMvLnJlbHNQSwECLQAUAAYACAAAACEAMy8FnkEAAAA5AAAAFAAAAAAAAAAAAAAAAAAuAgAAZHJz&#10;L2Nvbm5lY3RvcnhtbC54bWxQSwECLQAUAAYACAAAACEAQbcxL8IAAADcAAAADwAAAAAAAAAAAAAA&#10;AAChAgAAZHJzL2Rvd25yZXYueG1sUEsFBgAAAAAEAAQA+QAAAJADAAAAAA==&#10;" strokecolor="black [3213]" strokeweight="1pt">
+                <v:shape id="Straight Arrow Connector 161" o:spid="_x0000_s1108" type="#_x0000_t32" style="position:absolute;left:40158;top:25259;width:12562;height:0;flip:x;visibility:visible;mso-wrap-style:square" o:connectortype="straight" o:gfxdata="UEsDBBQABgAIAAAAIQD+JeulAAEAAOoBAAATAAAAW0NvbnRlbnRfVHlwZXNdLnhtbJSRzU7EIBDH&#10;7ya+A+FqWqoHY0zpHqwe1Zj1AQhMW2I7EAbr7ts73e5ejGviEeb/8RuoN7tpFDMk8gG1vC4rKQBt&#10;cB57Ld+3T8WdFJQNOjMGBC33QHLTXF7U230EEuxG0nLIOd4rRXaAyVAZIiBPupAmk/mYehWN/TA9&#10;qJuqulU2YAbMRV4yZFO30JnPMYvHHV+vJAlGkuJhFS5dWpoYR29NZlI1o/vRUhwbSnYeNDT4SFeM&#10;IdWvDcvkfMHR98JPk7wD8WpSfjYTYyiXaNkAweaQWFf+nbSgTlSErvMWyjYRL7V6T3DnSlz4wgTz&#10;f/Nbtr3BfEpXh59qvgEAAP//AwBQSwMEFAAGAAgAAAAhAJYFM1jUAAAAlwEAAAsAAABfcmVscy8u&#10;cmVsc6SQPWsDMQyG90L/g9He8yVDKSW+bIWsIYWuxtZ9kLNkJHNN/n1MoaVXsnWUXvQ8L9rtL2k2&#10;C4pOTA42TQsGKXCcaHDwfnp7egGjxVP0MxM6uKLCvnt82B1x9qUe6ThlNZVC6mAsJb9aq2HE5LXh&#10;jFSTniX5UkcZbPbh7Ae027Z9tvKbAd2KaQ7RgRziFszpmqv5DztNQVi5L03gZLnvp3CPaiN/0hGX&#10;SvEyYHEQRb+WgktTy4G979380xuYCENh+aiOlfwnqfbvBnb1zu4GAAD//wMAUEsDBBQABgAIAAAA&#10;IQAzLwWeQQAAADkAAAAUAAAAZHJzL2Nvbm5lY3RvcnhtbC54bWyysa/IzVEoSy0qzszPs1Uy1DNQ&#10;UkjNS85PycxLt1UKDXHTtVBSKC5JzEtJzMnPS7VVqkwtVrK34+UCAAAA//8DAFBLAwQUAAYACAAA&#10;ACEAQbcxL8IAAADcAAAADwAAAGRycy9kb3ducmV2LnhtbERPTWvCQBC9C/0PyxS86SYtBBtdpRRS&#10;mlNRe2hvQ3bMpmZnQ3abxH/fFQRv83ifs9lNthUD9b5xrCBdJiCIK6cbrhV8HYvFCoQPyBpbx6Tg&#10;Qh5224fZBnPtRt7TcAi1iCHsc1RgQuhyKX1lyKJfuo44cifXWwwR9rXUPY4x3LbyKUkyabHh2GCw&#10;ozdD1fnwZxWU7/J3ZT5/eByL529O9cvxXAal5o/T6xpEoCncxTf3h47zsxSuz8QL5PYfAAD//wMA&#10;UEsBAi0AFAAGAAgAAAAhAP4l66UAAQAA6gEAABMAAAAAAAAAAAAAAAAAAAAAAFtDb250ZW50X1R5&#10;cGVzXS54bWxQSwECLQAUAAYACAAAACEAlgUzWNQAAACXAQAACwAAAAAAAAAAAAAAAAAxAQAAX3Jl&#10;bHMvLnJlbHNQSwECLQAUAAYACAAAACEAMy8FnkEAAAA5AAAAFAAAAAAAAAAAAAAAAAAuAgAAZHJz&#10;L2Nvbm5lY3RvcnhtbC54bWxQSwECLQAUAAYACAAAACEAQbcxL8IAAADcAAAADwAAAAAAAAAAAAAA&#10;AAChAgAAZHJzL2Rvd25yZXYueG1sUEsFBgAAAAAEAAQA+QAAAJADAAAAAA==&#10;" strokecolor="black [3213]" strokeweight="1pt">
                   <v:stroke dashstyle="dash" endarrow="open"/>
                 </v:shape>
-                <v:shape id="Text Box 97" o:spid="_x0000_s1109" type="#_x0000_t202" style="position:absolute;left:6670;top:3896;width:15691;height:2755;visibility:visible;mso-wrap-style:none;v-text-anchor:top" o:gfxdata="UEsDBBQABgAIAAAAIQDw94q7/QAAAOIBAAATAAAAW0NvbnRlbnRfVHlwZXNdLnhtbJSRzUrEMBDH&#10;74LvEOYqbaoHEWm6B6tHFV0fYEimbdg2CZlYd9/edD8u4goeZ+b/8SOpV9tpFDNFtt4puC4rEOS0&#10;N9b1Cj7WT8UdCE7oDI7ekYIdMayay4t6vQvEIrsdKxhSCvdSsh5oQi59IJcvnY8TpjzGXgbUG+xJ&#10;3lTVrdTeJXKpSEsGNHVLHX6OSTxu8/pAEmlkEA8H4dKlAEMYrcaUSeXszI+W4thQZudew4MNfJUx&#10;QP7asFzOFxx9L/lpojUkXjGmZ5wyhjSRJQ8YKGvKv1MWzIkL33VWU9lGfl98J6hz4cZ/uUjzf7Pb&#10;bHuj+ZQu9z/UfAMAAP//AwBQSwMEFAAGAAgAAAAhADHdX2HSAAAAjwEAAAsAAABfcmVscy8ucmVs&#10;c6SQwWrDMAyG74O9g9G9cdpDGaNOb4VeSwe7CltJTGPLWCZt376mMFhGbzvqF/o+8e/2tzCpmbJ4&#10;jgbWTQuKomXn42Dg63xYfYCSgtHhxJEM3Elg372/7U40YalHMvokqlKiGBhLSZ9aix0poDScKNZN&#10;zzlgqWMedEJ7wYH0pm23Ov9mQLdgqqMzkI9uA+p8T9X8hx28zSzcl8Zy0Nz33r6iasfXeKK5UjAP&#10;VAy4LM8w09zU50C/9q7/6ZURE31X/kL8TKv1x6wXNXYPAAAA//8DAFBLAwQUAAYACAAAACEAMy8F&#10;nkEAAAA5AAAAEAAAAGRycy9zaGFwZXhtbC54bWyysa/IzVEoSy0qzszPs1Uy1DNQUkjNS85PycxL&#10;t1UKDXHTtVBSKC5JzEtJzMnPS7VVqkwtVrK34+UCAAAA//8DAFBLAwQUAAYACAAAACEAv7x7HcUA&#10;AADbAAAADwAAAGRycy9kb3ducmV2LnhtbESPQWsCMRSE74L/IbxCL0Wz7cG2W6NYQRFRS1WKx8fm&#10;dbO4eVmSqOu/N4WCx2FmvmGG49bW4kw+VI4VPPczEMSF0xWXCva7We8NRIjIGmvHpOBKAcajbmeI&#10;uXYX/qbzNpYiQTjkqMDE2ORShsKQxdB3DXHyfp23GJP0pdQeLwlua/mSZQNpseK0YLChqaHiuD1Z&#10;BUezfPrK5uvPn8Hi6je7kzv41UGpx4d28gEiUhvv4f/2Qit4f4W/L+kHyNENAAD//wMAUEsBAi0A&#10;FAAGAAgAAAAhAPD3irv9AAAA4gEAABMAAAAAAAAAAAAAAAAAAAAAAFtDb250ZW50X1R5cGVzXS54&#10;bWxQSwECLQAUAAYACAAAACEAMd1fYdIAAACPAQAACwAAAAAAAAAAAAAAAAAuAQAAX3JlbHMvLnJl&#10;bHNQSwECLQAUAAYACAAAACEAMy8FnkEAAAA5AAAAEAAAAAAAAAAAAAAAAAApAgAAZHJzL3NoYXBl&#10;eG1sLnhtbFBLAQItABQABgAIAAAAIQC/vHsdxQAAANsAAAAPAAAAAAAAAAAAAAAAAJgCAABkcnMv&#10;ZG93bnJldi54bWxQSwUGAAAAAAQABAD1AAAAigMAAAAA&#10;" filled="f" stroked="f" strokeweight=".5pt">
+                <v:shape id="Text Box 97" o:spid="_x0000_s1109" type="#_x0000_t202" style="position:absolute;left:9019;top:3901;width:15691;height:2756;visibility:visible;mso-wrap-style:none;v-text-anchor:top" o:gfxdata="UEsDBBQABgAIAAAAIQDw94q7/QAAAOIBAAATAAAAW0NvbnRlbnRfVHlwZXNdLnhtbJSRzUrEMBDH&#10;74LvEOYqbaoHEWm6B6tHFV0fYEimbdg2CZlYd9/edD8u4goeZ+b/8SOpV9tpFDNFtt4puC4rEOS0&#10;N9b1Cj7WT8UdCE7oDI7ekYIdMayay4t6vQvEIrsdKxhSCvdSsh5oQi59IJcvnY8TpjzGXgbUG+xJ&#10;3lTVrdTeJXKpSEsGNHVLHX6OSTxu8/pAEmlkEA8H4dKlAEMYrcaUSeXszI+W4thQZudew4MNfJUx&#10;QP7asFzOFxx9L/lpojUkXjGmZ5wyhjSRJQ8YKGvKv1MWzIkL33VWU9lGfl98J6hz4cZ/uUjzf7Pb&#10;bHuj+ZQu9z/UfAMAAP//AwBQSwMEFAAGAAgAAAAhADHdX2HSAAAAjwEAAAsAAABfcmVscy8ucmVs&#10;c6SQwWrDMAyG74O9g9G9cdpDGaNOb4VeSwe7CltJTGPLWCZt376mMFhGbzvqF/o+8e/2tzCpmbJ4&#10;jgbWTQuKomXn42Dg63xYfYCSgtHhxJEM3Elg372/7U40YalHMvokqlKiGBhLSZ9aix0poDScKNZN&#10;zzlgqWMedEJ7wYH0pm23Ov9mQLdgqqMzkI9uA+p8T9X8hx28zSzcl8Zy0Nz33r6iasfXeKK5UjAP&#10;VAy4LM8w09zU50C/9q7/6ZURE31X/kL8TKv1x6wXNXYPAAAA//8DAFBLAwQUAAYACAAAACEAMy8F&#10;nkEAAAA5AAAAEAAAAGRycy9zaGFwZXhtbC54bWyysa/IzVEoSy0qzszPs1Uy1DNQUkjNS85PycxL&#10;t1UKDXHTtVBSKC5JzEtJzMnPS7VVqkwtVrK34+UCAAAA//8DAFBLAwQUAAYACAAAACEAv7x7HcUA&#10;AADbAAAADwAAAGRycy9kb3ducmV2LnhtbESPQWsCMRSE74L/IbxCL0Wz7cG2W6NYQRFRS1WKx8fm&#10;dbO4eVmSqOu/N4WCx2FmvmGG49bW4kw+VI4VPPczEMSF0xWXCva7We8NRIjIGmvHpOBKAcajbmeI&#10;uXYX/qbzNpYiQTjkqMDE2ORShsKQxdB3DXHyfp23GJP0pdQeLwlua/mSZQNpseK0YLChqaHiuD1Z&#10;BUezfPrK5uvPn8Hi6je7kzv41UGpx4d28gEiUhvv4f/2Qit4f4W/L+kHyNENAAD//wMAUEsBAi0A&#10;FAAGAAgAAAAhAPD3irv9AAAA4gEAABMAAAAAAAAAAAAAAAAAAAAAAFtDb250ZW50X1R5cGVzXS54&#10;bWxQSwECLQAUAAYACAAAACEAMd1fYdIAAACPAQAACwAAAAAAAAAAAAAAAAAuAQAAX3JlbHMvLnJl&#10;bHNQSwECLQAUAAYACAAAACEAMy8FnkEAAAA5AAAAEAAAAAAAAAAAAAAAAAApAgAAZHJzL3NoYXBl&#10;eG1sLnhtbFBLAQItABQABgAIAAAAIQC/vHsdxQAAANsAAAAPAAAAAAAAAAAAAAAAAJgCAABkcnMv&#10;ZG93bnJldi54bWxQSwUGAAAAAAQABAD1AAAAigMAAAAA&#10;" filled="f" stroked="f" strokeweight=".5pt">
                   <v:textbox>
                     <w:txbxContent>
                       <w:p>
@@ -18228,7 +18453,7 @@
                     </w:txbxContent>
                   </v:textbox>
                 </v:shape>
-                <v:shape id="Text Box 97" o:spid="_x0000_s1110" type="#_x0000_t202" style="position:absolute;left:25320;top:5066;width:10224;height:2756;visibility:visible;mso-wrap-style:none;v-text-anchor:top" o:gfxdata="UEsDBBQABgAIAAAAIQDw94q7/QAAAOIBAAATAAAAW0NvbnRlbnRfVHlwZXNdLnhtbJSRzUrEMBDH&#10;74LvEOYqbaoHEWm6B6tHFV0fYEimbdg2CZlYd9/edD8u4goeZ+b/8SOpV9tpFDNFtt4puC4rEOS0&#10;N9b1Cj7WT8UdCE7oDI7ekYIdMayay4t6vQvEIrsdKxhSCvdSsh5oQi59IJcvnY8TpjzGXgbUG+xJ&#10;3lTVrdTeJXKpSEsGNHVLHX6OSTxu8/pAEmlkEA8H4dKlAEMYrcaUSeXszI+W4thQZudew4MNfJUx&#10;QP7asFzOFxx9L/lpojUkXjGmZ5wyhjSRJQ8YKGvKv1MWzIkL33VWU9lGfl98J6hz4cZ/uUjzf7Pb&#10;bHuj+ZQu9z/UfAMAAP//AwBQSwMEFAAGAAgAAAAhADHdX2HSAAAAjwEAAAsAAABfcmVscy8ucmVs&#10;c6SQwWrDMAyG74O9g9G9cdpDGaNOb4VeSwe7CltJTGPLWCZt376mMFhGbzvqF/o+8e/2tzCpmbJ4&#10;jgbWTQuKomXn42Dg63xYfYCSgtHhxJEM3Elg372/7U40YalHMvokqlKiGBhLSZ9aix0poDScKNZN&#10;zzlgqWMedEJ7wYH0pm23Ov9mQLdgqqMzkI9uA+p8T9X8hx28zSzcl8Zy0Nz33r6iasfXeKK5UjAP&#10;VAy4LM8w09zU50C/9q7/6ZURE31X/kL8TKv1x6wXNXYPAAAA//8DAFBLAwQUAAYACAAAACEAMy8F&#10;nkEAAAA5AAAAEAAAAGRycy9zaGFwZXhtbC54bWyysa/IzVEoSy0qzszPs1Uy1DNQUkjNS85PycxL&#10;t1UKDXHTtVBSKC5JzEtJzMnPS7VVqkwtVrK34+UCAAAA//8DAFBLAwQUAAYACAAAACEAPhQM28MA&#10;AADcAAAADwAAAGRycy9kb3ducmV2LnhtbERPTWsCMRC9F/wPYQQvRbN6WMrWKK2giLSVqojHYTNu&#10;FjeTJYm6/vumUOhtHu9zpvPONuJGPtSOFYxHGQji0umaKwWH/XL4AiJEZI2NY1LwoADzWe9pioV2&#10;d/6m2y5WIoVwKFCBibEtpAylIYth5FrixJ2dtxgT9JXUHu8p3DZykmW5tFhzajDY0sJQedldrYKL&#10;2Txvs9Xn+zFfP/zX/upO/uOk1KDfvb2CiNTFf/Gfe63T/HwCv8+kC+TsBwAA//8DAFBLAQItABQA&#10;BgAIAAAAIQDw94q7/QAAAOIBAAATAAAAAAAAAAAAAAAAAAAAAABbQ29udGVudF9UeXBlc10ueG1s&#10;UEsBAi0AFAAGAAgAAAAhADHdX2HSAAAAjwEAAAsAAAAAAAAAAAAAAAAALgEAAF9yZWxzLy5yZWxz&#10;UEsBAi0AFAAGAAgAAAAhADMvBZ5BAAAAOQAAABAAAAAAAAAAAAAAAAAAKQIAAGRycy9zaGFwZXht&#10;bC54bWxQSwECLQAUAAYACAAAACEAPhQM28MAAADcAAAADwAAAAAAAAAAAAAAAACYAgAAZHJzL2Rv&#10;d25yZXYueG1sUEsFBgAAAAAEAAQA9QAAAIgDAAAAAA==&#10;" filled="f" stroked="f" strokeweight=".5pt">
+                <v:shape id="Text Box 97" o:spid="_x0000_s1110" type="#_x0000_t202" style="position:absolute;left:27671;top:5073;width:10223;height:2756;visibility:visible;mso-wrap-style:none;v-text-anchor:top" o:gfxdata="UEsDBBQABgAIAAAAIQDw94q7/QAAAOIBAAATAAAAW0NvbnRlbnRfVHlwZXNdLnhtbJSRzUrEMBDH&#10;74LvEOYqbaoHEWm6B6tHFV0fYEimbdg2CZlYd9/edD8u4goeZ+b/8SOpV9tpFDNFtt4puC4rEOS0&#10;N9b1Cj7WT8UdCE7oDI7ekYIdMayay4t6vQvEIrsdKxhSCvdSsh5oQi59IJcvnY8TpjzGXgbUG+xJ&#10;3lTVrdTeJXKpSEsGNHVLHX6OSTxu8/pAEmlkEA8H4dKlAEMYrcaUSeXszI+W4thQZudew4MNfJUx&#10;QP7asFzOFxx9L/lpojUkXjGmZ5wyhjSRJQ8YKGvKv1MWzIkL33VWU9lGfl98J6hz4cZ/uUjzf7Pb&#10;bHuj+ZQu9z/UfAMAAP//AwBQSwMEFAAGAAgAAAAhADHdX2HSAAAAjwEAAAsAAABfcmVscy8ucmVs&#10;c6SQwWrDMAyG74O9g9G9cdpDGaNOb4VeSwe7CltJTGPLWCZt376mMFhGbzvqF/o+8e/2tzCpmbJ4&#10;jgbWTQuKomXn42Dg63xYfYCSgtHhxJEM3Elg372/7U40YalHMvokqlKiGBhLSZ9aix0poDScKNZN&#10;zzlgqWMedEJ7wYH0pm23Ov9mQLdgqqMzkI9uA+p8T9X8hx28zSzcl8Zy0Nz33r6iasfXeKK5UjAP&#10;VAy4LM8w09zU50C/9q7/6ZURE31X/kL8TKv1x6wXNXYPAAAA//8DAFBLAwQUAAYACAAAACEAMy8F&#10;nkEAAAA5AAAAEAAAAGRycy9zaGFwZXhtbC54bWyysa/IzVEoSy0qzszPs1Uy1DNQUkjNS85PycxL&#10;t1UKDXHTtVBSKC5JzEtJzMnPS7VVqkwtVrK34+UCAAAA//8DAFBLAwQUAAYACAAAACEAPhQM28MA&#10;AADcAAAADwAAAGRycy9kb3ducmV2LnhtbERPTWsCMRC9F/wPYQQvRbN6WMrWKK2giLSVqojHYTNu&#10;FjeTJYm6/vumUOhtHu9zpvPONuJGPtSOFYxHGQji0umaKwWH/XL4AiJEZI2NY1LwoADzWe9pioV2&#10;d/6m2y5WIoVwKFCBibEtpAylIYth5FrixJ2dtxgT9JXUHu8p3DZykmW5tFhzajDY0sJQedldrYKL&#10;2Txvs9Xn+zFfP/zX/upO/uOk1KDfvb2CiNTFf/Gfe63T/HwCv8+kC+TsBwAA//8DAFBLAQItABQA&#10;BgAIAAAAIQDw94q7/QAAAOIBAAATAAAAAAAAAAAAAAAAAAAAAABbQ29udGVudF9UeXBlc10ueG1s&#10;UEsBAi0AFAAGAAgAAAAhADHdX2HSAAAAjwEAAAsAAAAAAAAAAAAAAAAALgEAAF9yZWxzLy5yZWxz&#10;UEsBAi0AFAAGAAgAAAAhADMvBZ5BAAAAOQAAABAAAAAAAAAAAAAAAAAAKQIAAGRycy9zaGFwZXht&#10;bC54bWxQSwECLQAUAAYACAAAACEAPhQM28MAAADcAAAADwAAAAAAAAAAAAAAAACYAgAAZHJzL2Rv&#10;d25yZXYueG1sUEsFBgAAAAAEAAQA9QAAAIgDAAAAAA==&#10;" filled="f" stroked="f" strokeweight=".5pt">
                   <v:textbox>
                     <w:txbxContent>
                       <w:p>
@@ -18245,15 +18470,7 @@
                             <w:sz w:val="18"/>
                             <w:szCs w:val="18"/>
                           </w:rPr>
-                          <w:t>Modify</w:t>
-                        </w:r>
-                        <w:r>
-                          <w:rPr>
-                            <w:rFonts w:asciiTheme="minorHAnsi" w:eastAsia="Calibri" w:hAnsiTheme="minorHAnsi" w:cstheme="minorHAnsi"/>
-                            <w:sz w:val="18"/>
-                            <w:szCs w:val="18"/>
-                          </w:rPr>
-                          <w:t>/Add</w:t>
+                          <w:t>Modify/Add</w:t>
                         </w:r>
                         <w:r>
                           <w:rPr>
@@ -18267,7 +18484,7 @@
                     </w:txbxContent>
                   </v:textbox>
                 </v:shape>
-                <v:shape id="Text Box 97" o:spid="_x0000_s1111" type="#_x0000_t202" style="position:absolute;left:40958;top:6127;width:7067;height:2756;visibility:visible;mso-wrap-style:none;v-text-anchor:top" o:gfxdata="UEsDBBQABgAIAAAAIQDw94q7/QAAAOIBAAATAAAAW0NvbnRlbnRfVHlwZXNdLnhtbJSRzUrEMBDH&#10;74LvEOYqbaoHEWm6B6tHFV0fYEimbdg2CZlYd9/edD8u4goeZ+b/8SOpV9tpFDNFtt4puC4rEOS0&#10;N9b1Cj7WT8UdCE7oDI7ekYIdMayay4t6vQvEIrsdKxhSCvdSsh5oQi59IJcvnY8TpjzGXgbUG+xJ&#10;3lTVrdTeJXKpSEsGNHVLHX6OSTxu8/pAEmlkEA8H4dKlAEMYrcaUSeXszI+W4thQZudew4MNfJUx&#10;QP7asFzOFxx9L/lpojUkXjGmZ5wyhjSRJQ8YKGvKv1MWzIkL33VWU9lGfl98J6hz4cZ/uUjzf7Pb&#10;bHuj+ZQu9z/UfAMAAP//AwBQSwMEFAAGAAgAAAAhADHdX2HSAAAAjwEAAAsAAABfcmVscy8ucmVs&#10;c6SQwWrDMAyG74O9g9G9cdpDGaNOb4VeSwe7CltJTGPLWCZt376mMFhGbzvqF/o+8e/2tzCpmbJ4&#10;jgbWTQuKomXn42Dg63xYfYCSgtHhxJEM3Elg372/7U40YalHMvokqlKiGBhLSZ9aix0poDScKNZN&#10;zzlgqWMedEJ7wYH0pm23Ov9mQLdgqqMzkI9uA+p8T9X8hx28zSzcl8Zy0Nz33r6iasfXeKK5UjAP&#10;VAy4LM8w09zU50C/9q7/6ZURE31X/kL8TKv1x6wXNXYPAAAA//8DAFBLAwQUAAYACAAAACEAMy8F&#10;nkEAAAA5AAAAEAAAAGRycy9zaGFwZXhtbC54bWyysa/IzVEoSy0qzszPs1Uy1DNQUkjNS85PycxL&#10;t1UKDXHTtVBSKC5JzEtJzMnPS7VVqkwtVrK34+UCAAAA//8DAFBLAwQUAAYACAAAACEAUVipQMQA&#10;AADcAAAADwAAAGRycy9kb3ducmV2LnhtbERPTWsCMRC9C/6HMIVepGZtYZGtUarQIsUq1VI8Dpvp&#10;ZnEzWZKo6783BcHbPN7nTGadbcSJfKgdKxgNMxDEpdM1Vwp+du9PYxAhImtsHJOCCwWYTfu9CRba&#10;nfmbTttYiRTCoUAFJsa2kDKUhiyGoWuJE/fnvMWYoK+k9nhO4baRz1mWS4s1pwaDLS0MlYft0So4&#10;mM/BJvv4mv/my4tf745u71d7pR4furdXEJG6eBff3Eud5ucv8P9MukBOrwAAAP//AwBQSwECLQAU&#10;AAYACAAAACEA8PeKu/0AAADiAQAAEwAAAAAAAAAAAAAAAAAAAAAAW0NvbnRlbnRfVHlwZXNdLnht&#10;bFBLAQItABQABgAIAAAAIQAx3V9h0gAAAI8BAAALAAAAAAAAAAAAAAAAAC4BAABfcmVscy8ucmVs&#10;c1BLAQItABQABgAIAAAAIQAzLwWeQQAAADkAAAAQAAAAAAAAAAAAAAAAACkCAABkcnMvc2hhcGV4&#10;bWwueG1sUEsBAi0AFAAGAAgAAAAhAFFYqUDEAAAA3AAAAA8AAAAAAAAAAAAAAAAAmAIAAGRycy9k&#10;b3ducmV2LnhtbFBLBQYAAAAABAAEAPUAAACJAwAAAAA=&#10;" filled="f" stroked="f" strokeweight=".5pt">
+                <v:shape id="Text Box 97" o:spid="_x0000_s1111" type="#_x0000_t202" style="position:absolute;left:43308;top:6133;width:7068;height:2756;visibility:visible;mso-wrap-style:none;v-text-anchor:top" o:gfxdata="UEsDBBQABgAIAAAAIQDw94q7/QAAAOIBAAATAAAAW0NvbnRlbnRfVHlwZXNdLnhtbJSRzUrEMBDH&#10;74LvEOYqbaoHEWm6B6tHFV0fYEimbdg2CZlYd9/edD8u4goeZ+b/8SOpV9tpFDNFtt4puC4rEOS0&#10;N9b1Cj7WT8UdCE7oDI7ekYIdMayay4t6vQvEIrsdKxhSCvdSsh5oQi59IJcvnY8TpjzGXgbUG+xJ&#10;3lTVrdTeJXKpSEsGNHVLHX6OSTxu8/pAEmlkEA8H4dKlAEMYrcaUSeXszI+W4thQZudew4MNfJUx&#10;QP7asFzOFxx9L/lpojUkXjGmZ5wyhjSRJQ8YKGvKv1MWzIkL33VWU9lGfl98J6hz4cZ/uUjzf7Pb&#10;bHuj+ZQu9z/UfAMAAP//AwBQSwMEFAAGAAgAAAAhADHdX2HSAAAAjwEAAAsAAABfcmVscy8ucmVs&#10;c6SQwWrDMAyG74O9g9G9cdpDGaNOb4VeSwe7CltJTGPLWCZt376mMFhGbzvqF/o+8e/2tzCpmbJ4&#10;jgbWTQuKomXn42Dg63xYfYCSgtHhxJEM3Elg372/7U40YalHMvokqlKiGBhLSZ9aix0poDScKNZN&#10;zzlgqWMedEJ7wYH0pm23Ov9mQLdgqqMzkI9uA+p8T9X8hx28zSzcl8Zy0Nz33r6iasfXeKK5UjAP&#10;VAy4LM8w09zU50C/9q7/6ZURE31X/kL8TKv1x6wXNXYPAAAA//8DAFBLAwQUAAYACAAAACEAMy8F&#10;nkEAAAA5AAAAEAAAAGRycy9zaGFwZXhtbC54bWyysa/IzVEoSy0qzszPs1Uy1DNQUkjNS85PycxL&#10;t1UKDXHTtVBSKC5JzEtJzMnPS7VVqkwtVrK34+UCAAAA//8DAFBLAwQUAAYACAAAACEAUVipQMQA&#10;AADcAAAADwAAAGRycy9kb3ducmV2LnhtbERPTWsCMRC9C/6HMIVepGZtYZGtUarQIsUq1VI8Dpvp&#10;ZnEzWZKo6783BcHbPN7nTGadbcSJfKgdKxgNMxDEpdM1Vwp+du9PYxAhImtsHJOCCwWYTfu9CRba&#10;nfmbTttYiRTCoUAFJsa2kDKUhiyGoWuJE/fnvMWYoK+k9nhO4baRz1mWS4s1pwaDLS0MlYft0So4&#10;mM/BJvv4mv/my4tf745u71d7pR4furdXEJG6eBff3Eud5ucv8P9MukBOrwAAAP//AwBQSwECLQAU&#10;AAYACAAAACEA8PeKu/0AAADiAQAAEwAAAAAAAAAAAAAAAAAAAAAAW0NvbnRlbnRfVHlwZXNdLnht&#10;bFBLAQItABQABgAIAAAAIQAx3V9h0gAAAI8BAAALAAAAAAAAAAAAAAAAAC4BAABfcmVscy8ucmVs&#10;c1BLAQItABQABgAIAAAAIQAzLwWeQQAAADkAAAAQAAAAAAAAAAAAAAAAACkCAABkcnMvc2hhcGV4&#10;bWwueG1sUEsBAi0AFAAGAAgAAAAhAFFYqUDEAAAA3AAAAA8AAAAAAAAAAAAAAAAAmAIAAGRycy9k&#10;b3ducmV2LnhtbFBLBQYAAAAABAAEAPUAAACJAwAAAAA=&#10;" filled="f" stroked="f" strokeweight=".5pt">
                   <v:textbox>
                     <w:txbxContent>
                       <w:p>
@@ -18290,7 +18507,7 @@
                     </w:txbxContent>
                   </v:textbox>
                 </v:shape>
-                <v:shape id="Text Box 97" o:spid="_x0000_s1112" type="#_x0000_t202" style="position:absolute;left:41025;top:11762;width:4744;height:2756;visibility:visible;mso-wrap-style:none;v-text-anchor:top" o:gfxdata="UEsDBBQABgAIAAAAIQDw94q7/QAAAOIBAAATAAAAW0NvbnRlbnRfVHlwZXNdLnhtbJSRzUrEMBDH&#10;74LvEOYqbaoHEWm6B6tHFV0fYEimbdg2CZlYd9/edD8u4goeZ+b/8SOpV9tpFDNFtt4puC4rEOS0&#10;N9b1Cj7WT8UdCE7oDI7ekYIdMayay4t6vQvEIrsdKxhSCvdSsh5oQi59IJcvnY8TpjzGXgbUG+xJ&#10;3lTVrdTeJXKpSEsGNHVLHX6OSTxu8/pAEmlkEA8H4dKlAEMYrcaUSeXszI+W4thQZudew4MNfJUx&#10;QP7asFzOFxx9L/lpojUkXjGmZ5wyhjSRJQ8YKGvKv1MWzIkL33VWU9lGfl98J6hz4cZ/uUjzf7Pb&#10;bHuj+ZQu9z/UfAMAAP//AwBQSwMEFAAGAAgAAAAhADHdX2HSAAAAjwEAAAsAAABfcmVscy8ucmVs&#10;c6SQwWrDMAyG74O9g9G9cdpDGaNOb4VeSwe7CltJTGPLWCZt376mMFhGbzvqF/o+8e/2tzCpmbJ4&#10;jgbWTQuKomXn42Dg63xYfYCSgtHhxJEM3Elg372/7U40YalHMvokqlKiGBhLSZ9aix0poDScKNZN&#10;zzlgqWMedEJ7wYH0pm23Ov9mQLdgqqMzkI9uA+p8T9X8hx28zSzcl8Zy0Nz33r6iasfXeKK5UjAP&#10;VAy4LM8w09zU50C/9q7/6ZURE31X/kL8TKv1x6wXNXYPAAAA//8DAFBLAwQUAAYACAAAACEAMy8F&#10;nkEAAAA5AAAAEAAAAGRycy9zaGFwZXhtbC54bWyysa/IzVEoSy0qzszPs1Uy1DNQUkjNS85PycxL&#10;t1UKDXHTtVBSKC5JzEtJzMnPS7VVqkwtVrK34+UCAAAA//8DAFBLAwQUAAYACAAAACEA3rExNMQA&#10;AADcAAAADwAAAGRycy9kb3ducmV2LnhtbERPTWsCMRC9C/6HMIVepGYtZZGtUarQIsUq1VI8Dpvp&#10;ZnEzWZKo6783BcHbPN7nTGadbcSJfKgdKxgNMxDEpdM1Vwp+du9PYxAhImtsHJOCCwWYTfu9CRba&#10;nfmbTttYiRTCoUAFJsa2kDKUhiyGoWuJE/fnvMWYoK+k9nhO4baRz1mWS4s1pwaDLS0MlYft0So4&#10;mM/BJvv4mv/my4tf745u71d7pR4furdXEJG6eBff3Eud5ucv8P9MukBOrwAAAP//AwBQSwECLQAU&#10;AAYACAAAACEA8PeKu/0AAADiAQAAEwAAAAAAAAAAAAAAAAAAAAAAW0NvbnRlbnRfVHlwZXNdLnht&#10;bFBLAQItABQABgAIAAAAIQAx3V9h0gAAAI8BAAALAAAAAAAAAAAAAAAAAC4BAABfcmVscy8ucmVs&#10;c1BLAQItABQABgAIAAAAIQAzLwWeQQAAADkAAAAQAAAAAAAAAAAAAAAAACkCAABkcnMvc2hhcGV4&#10;bWwueG1sUEsBAi0AFAAGAAgAAAAhAN6xMTTEAAAA3AAAAA8AAAAAAAAAAAAAAAAAmAIAAGRycy9k&#10;b3ducmV2LnhtbFBLBQYAAAAABAAEAPUAAACJAwAAAAA=&#10;" filled="f" stroked="f" strokeweight=".5pt">
+                <v:shape id="Text Box 97" o:spid="_x0000_s1112" type="#_x0000_t202" style="position:absolute;left:43376;top:11768;width:4743;height:2756;visibility:visible;mso-wrap-style:none;v-text-anchor:top" o:gfxdata="UEsDBBQABgAIAAAAIQDw94q7/QAAAOIBAAATAAAAW0NvbnRlbnRfVHlwZXNdLnhtbJSRzUrEMBDH&#10;74LvEOYqbaoHEWm6B6tHFV0fYEimbdg2CZlYd9/edD8u4goeZ+b/8SOpV9tpFDNFtt4puC4rEOS0&#10;N9b1Cj7WT8UdCE7oDI7ekYIdMayay4t6vQvEIrsdKxhSCvdSsh5oQi59IJcvnY8TpjzGXgbUG+xJ&#10;3lTVrdTeJXKpSEsGNHVLHX6OSTxu8/pAEmlkEA8H4dKlAEMYrcaUSeXszI+W4thQZudew4MNfJUx&#10;QP7asFzOFxx9L/lpojUkXjGmZ5wyhjSRJQ8YKGvKv1MWzIkL33VWU9lGfl98J6hz4cZ/uUjzf7Pb&#10;bHuj+ZQu9z/UfAMAAP//AwBQSwMEFAAGAAgAAAAhADHdX2HSAAAAjwEAAAsAAABfcmVscy8ucmVs&#10;c6SQwWrDMAyG74O9g9G9cdpDGaNOb4VeSwe7CltJTGPLWCZt376mMFhGbzvqF/o+8e/2tzCpmbJ4&#10;jgbWTQuKomXn42Dg63xYfYCSgtHhxJEM3Elg372/7U40YalHMvokqlKiGBhLSZ9aix0poDScKNZN&#10;zzlgqWMedEJ7wYH0pm23Ov9mQLdgqqMzkI9uA+p8T9X8hx28zSzcl8Zy0Nz33r6iasfXeKK5UjAP&#10;VAy4LM8w09zU50C/9q7/6ZURE31X/kL8TKv1x6wXNXYPAAAA//8DAFBLAwQUAAYACAAAACEAMy8F&#10;nkEAAAA5AAAAEAAAAGRycy9zaGFwZXhtbC54bWyysa/IzVEoSy0qzszPs1Uy1DNQUkjNS85PycxL&#10;t1UKDXHTtVBSKC5JzEtJzMnPS7VVqkwtVrK34+UCAAAA//8DAFBLAwQUAAYACAAAACEA3rExNMQA&#10;AADcAAAADwAAAGRycy9kb3ducmV2LnhtbERPTWsCMRC9C/6HMIVepGYtZZGtUarQIsUq1VI8Dpvp&#10;ZnEzWZKo6783BcHbPN7nTGadbcSJfKgdKxgNMxDEpdM1Vwp+du9PYxAhImtsHJOCCwWYTfu9CRba&#10;nfmbTttYiRTCoUAFJsa2kDKUhiyGoWuJE/fnvMWYoK+k9nhO4baRz1mWS4s1pwaDLS0MlYft0So4&#10;mM/BJvv4mv/my4tf745u71d7pR4furdXEJG6eBff3Eud5ucv8P9MukBOrwAAAP//AwBQSwECLQAU&#10;AAYACAAAACEA8PeKu/0AAADiAQAAEwAAAAAAAAAAAAAAAAAAAAAAW0NvbnRlbnRfVHlwZXNdLnht&#10;bFBLAQItABQABgAIAAAAIQAx3V9h0gAAAI8BAAALAAAAAAAAAAAAAAAAAC4BAABfcmVscy8ucmVs&#10;c1BLAQItABQABgAIAAAAIQAzLwWeQQAAADkAAAAQAAAAAAAAAAAAAAAAACkCAABkcnMvc2hhcGV4&#10;bWwueG1sUEsBAi0AFAAGAAgAAAAhAN6xMTTEAAAA3AAAAA8AAAAAAAAAAAAAAAAAmAIAAGRycy9k&#10;b3ducmV2LnhtbFBLBQYAAAAABAAEAPUAAACJAwAAAAA=&#10;" filled="f" stroked="f" strokeweight=".5pt">
                   <v:textbox>
                     <w:txbxContent>
                       <w:p>
@@ -18315,7 +18532,7 @@
                     </w:txbxContent>
                   </v:textbox>
                 </v:shape>
-                <v:shape id="Text Box 97" o:spid="_x0000_s1113" type="#_x0000_t202" style="position:absolute;left:9483;top:20021;width:7468;height:2756;visibility:visible;mso-wrap-style:none;v-text-anchor:top" o:gfxdata="UEsDBBQABgAIAAAAIQDw94q7/QAAAOIBAAATAAAAW0NvbnRlbnRfVHlwZXNdLnhtbJSRzUrEMBDH&#10;74LvEOYqbaoHEWm6B6tHFV0fYEimbdg2CZlYd9/edD8u4goeZ+b/8SOpV9tpFDNFtt4puC4rEOS0&#10;N9b1Cj7WT8UdCE7oDI7ekYIdMayay4t6vQvEIrsdKxhSCvdSsh5oQi59IJcvnY8TpjzGXgbUG+xJ&#10;3lTVrdTeJXKpSEsGNHVLHX6OSTxu8/pAEmlkEA8H4dKlAEMYrcaUSeXszI+W4thQZudew4MNfJUx&#10;QP7asFzOFxx9L/lpojUkXjGmZ5wyhjSRJQ8YKGvKv1MWzIkL33VWU9lGfl98J6hz4cZ/uUjzf7Pb&#10;bHuj+ZQu9z/UfAMAAP//AwBQSwMEFAAGAAgAAAAhADHdX2HSAAAAjwEAAAsAAABfcmVscy8ucmVs&#10;c6SQwWrDMAyG74O9g9G9cdpDGaNOb4VeSwe7CltJTGPLWCZt376mMFhGbzvqF/o+8e/2tzCpmbJ4&#10;jgbWTQuKomXn42Dg63xYfYCSgtHhxJEM3Elg372/7U40YalHMvokqlKiGBhLSZ9aix0poDScKNZN&#10;zzlgqWMedEJ7wYH0pm23Ov9mQLdgqqMzkI9uA+p8T9X8hx28zSzcl8Zy0Nz33r6iasfXeKK5UjAP&#10;VAy4LM8w09zU50C/9q7/6ZURE31X/kL8TKv1x6wXNXYPAAAA//8DAFBLAwQUAAYACAAAACEAMy8F&#10;nkEAAAA5AAAAEAAAAGRycy9zaGFwZXhtbC54bWyysa/IzVEoSy0qzszPs1Uy1DNQUkjNS85PycxL&#10;t1UKDXHTtVBSKC5JzEtJzMnPS7VVqkwtVrK34+UCAAAA//8DAFBLAwQUAAYACAAAACEAsf2Ur8QA&#10;AADcAAAADwAAAGRycy9kb3ducmV2LnhtbERPTWsCMRC9C/6HMIVepGYtdJGtUarQIsUq1VI8Dpvp&#10;ZnEzWZKo6783BcHbPN7nTGadbcSJfKgdKxgNMxDEpdM1Vwp+du9PYxAhImtsHJOCCwWYTfu9CRba&#10;nfmbTttYiRTCoUAFJsa2kDKUhiyGoWuJE/fnvMWYoK+k9nhO4baRz1mWS4s1pwaDLS0MlYft0So4&#10;mM/BJvv4mv/my4tf745u71d7pR4furdXEJG6eBff3Eud5ucv8P9MukBOrwAAAP//AwBQSwECLQAU&#10;AAYACAAAACEA8PeKu/0AAADiAQAAEwAAAAAAAAAAAAAAAAAAAAAAW0NvbnRlbnRfVHlwZXNdLnht&#10;bFBLAQItABQABgAIAAAAIQAx3V9h0gAAAI8BAAALAAAAAAAAAAAAAAAAAC4BAABfcmVscy8ucmVs&#10;c1BLAQItABQABgAIAAAAIQAzLwWeQQAAADkAAAAQAAAAAAAAAAAAAAAAACkCAABkcnMvc2hhcGV4&#10;bWwueG1sUEsBAi0AFAAGAAgAAAAhALH9lK/EAAAA3AAAAA8AAAAAAAAAAAAAAAAAmAIAAGRycy9k&#10;b3ducmV2LnhtbFBLBQYAAAAABAAEAPUAAACJAwAAAAA=&#10;" filled="f" stroked="f" strokeweight=".5pt">
+                <v:shape id="Text Box 97" o:spid="_x0000_s1113" type="#_x0000_t202" style="position:absolute;left:11834;top:20027;width:7467;height:2756;visibility:visible;mso-wrap-style:none;v-text-anchor:top" o:gfxdata="UEsDBBQABgAIAAAAIQDw94q7/QAAAOIBAAATAAAAW0NvbnRlbnRfVHlwZXNdLnhtbJSRzUrEMBDH&#10;74LvEOYqbaoHEWm6B6tHFV0fYEimbdg2CZlYd9/edD8u4goeZ+b/8SOpV9tpFDNFtt4puC4rEOS0&#10;N9b1Cj7WT8UdCE7oDI7ekYIdMayay4t6vQvEIrsdKxhSCvdSsh5oQi59IJcvnY8TpjzGXgbUG+xJ&#10;3lTVrdTeJXKpSEsGNHVLHX6OSTxu8/pAEmlkEA8H4dKlAEMYrcaUSeXszI+W4thQZudew4MNfJUx&#10;QP7asFzOFxx9L/lpojUkXjGmZ5wyhjSRJQ8YKGvKv1MWzIkL33VWU9lGfl98J6hz4cZ/uUjzf7Pb&#10;bHuj+ZQu9z/UfAMAAP//AwBQSwMEFAAGAAgAAAAhADHdX2HSAAAAjwEAAAsAAABfcmVscy8ucmVs&#10;c6SQwWrDMAyG74O9g9G9cdpDGaNOb4VeSwe7CltJTGPLWCZt376mMFhGbzvqF/o+8e/2tzCpmbJ4&#10;jgbWTQuKomXn42Dg63xYfYCSgtHhxJEM3Elg372/7U40YalHMvokqlKiGBhLSZ9aix0poDScKNZN&#10;zzlgqWMedEJ7wYH0pm23Ov9mQLdgqqMzkI9uA+p8T9X8hx28zSzcl8Zy0Nz33r6iasfXeKK5UjAP&#10;VAy4LM8w09zU50C/9q7/6ZURE31X/kL8TKv1x6wXNXYPAAAA//8DAFBLAwQUAAYACAAAACEAMy8F&#10;nkEAAAA5AAAAEAAAAGRycy9zaGFwZXhtbC54bWyysa/IzVEoSy0qzszPs1Uy1DNQUkjNS85PycxL&#10;t1UKDXHTtVBSKC5JzEtJzMnPS7VVqkwtVrK34+UCAAAA//8DAFBLAwQUAAYACAAAACEAsf2Ur8QA&#10;AADcAAAADwAAAGRycy9kb3ducmV2LnhtbERPTWsCMRC9C/6HMIVepGYtdJGtUarQIsUq1VI8Dpvp&#10;ZnEzWZKo6783BcHbPN7nTGadbcSJfKgdKxgNMxDEpdM1Vwp+du9PYxAhImtsHJOCCwWYTfu9CRba&#10;nfmbTttYiRTCoUAFJsa2kDKUhiyGoWuJE/fnvMWYoK+k9nhO4baRz1mWS4s1pwaDLS0MlYft0So4&#10;mM/BJvv4mv/my4tf745u71d7pR4furdXEJG6eBff3Eud5ucv8P9MukBOrwAAAP//AwBQSwECLQAU&#10;AAYACAAAACEA8PeKu/0AAADiAQAAEwAAAAAAAAAAAAAAAAAAAAAAW0NvbnRlbnRfVHlwZXNdLnht&#10;bFBLAQItABQABgAIAAAAIQAx3V9h0gAAAI8BAAALAAAAAAAAAAAAAAAAAC4BAABfcmVscy8ucmVs&#10;c1BLAQItABQABgAIAAAAIQAzLwWeQQAAADkAAAAQAAAAAAAAAAAAAAAAACkCAABkcnMvc2hhcGV4&#10;bWwueG1sUEsBAi0AFAAGAAgAAAAhALH9lK/EAAAA3AAAAA8AAAAAAAAAAAAAAAAAmAIAAGRycy9k&#10;b3ducmV2LnhtbFBLBQYAAAAABAAEAPUAAACJAwAAAAA=&#10;" filled="f" stroked="f" strokeweight=".5pt">
                   <v:textbox>
                     <w:txbxContent>
                       <w:p>
@@ -18348,7 +18565,7 @@
                     </w:txbxContent>
                   </v:textbox>
                 </v:shape>
-                <v:shape id="Text Box 97" o:spid="_x0000_s1114" type="#_x0000_t202" style="position:absolute;left:40991;top:9050;width:7061;height:2755;visibility:visible;mso-wrap-style:none;v-text-anchor:top" o:gfxdata="UEsDBBQABgAIAAAAIQDw94q7/QAAAOIBAAATAAAAW0NvbnRlbnRfVHlwZXNdLnhtbJSRzUrEMBDH&#10;74LvEOYqbaoHEWm6B6tHFV0fYEimbdg2CZlYd9/edD8u4goeZ+b/8SOpV9tpFDNFtt4puC4rEOS0&#10;N9b1Cj7WT8UdCE7oDI7ekYIdMayay4t6vQvEIrsdKxhSCvdSsh5oQi59IJcvnY8TpjzGXgbUG+xJ&#10;3lTVrdTeJXKpSEsGNHVLHX6OSTxu8/pAEmlkEA8H4dKlAEMYrcaUSeXszI+W4thQZudew4MNfJUx&#10;QP7asFzOFxx9L/lpojUkXjGmZ5wyhjSRJQ8YKGvKv1MWzIkL33VWU9lGfl98J6hz4cZ/uUjzf7Pb&#10;bHuj+ZQu9z/UfAMAAP//AwBQSwMEFAAGAAgAAAAhADHdX2HSAAAAjwEAAAsAAABfcmVscy8ucmVs&#10;c6SQwWrDMAyG74O9g9G9cdpDGaNOb4VeSwe7CltJTGPLWCZt376mMFhGbzvqF/o+8e/2tzCpmbJ4&#10;jgbWTQuKomXn42Dg63xYfYCSgtHhxJEM3Elg372/7U40YalHMvokqlKiGBhLSZ9aix0poDScKNZN&#10;zzlgqWMedEJ7wYH0pm23Ov9mQLdgqqMzkI9uA+p8T9X8hx28zSzcl8Zy0Nz33r6iasfXeKK5UjAP&#10;VAy4LM8w09zU50C/9q7/6ZURE31X/kL8TKv1x6wXNXYPAAAA//8DAFBLAwQUAAYACAAAACEAMy8F&#10;nkEAAAA5AAAAEAAAAGRycy9zaGFwZXhtbC54bWyysa/IzVEoSy0qzszPs1Uy1DNQUkjNS85PycxL&#10;t1UKDXHTtVBSKC5JzEtJzMnPS7VVqkwtVrK34+UCAAAA//8DAFBLAwQUAAYACAAAACEAQS8K2MQA&#10;AADcAAAADwAAAGRycy9kb3ducmV2LnhtbERPS2sCMRC+F/wPYQq9lJrVw1K2RmkFRYpWfCAeh810&#10;s7iZLEnU9d8bodDbfHzPGU0624gL+VA7VjDoZyCIS6drrhTsd7O3dxAhImtsHJOCGwWYjHtPIyy0&#10;u/KGLttYiRTCoUAFJsa2kDKUhiyGvmuJE/frvMWYoK+k9nhN4baRwyzLpcWaU4PBlqaGytP2bBWc&#10;zPfrOpuvvg754uZ/dmd39MujUi/P3ecHiEhd/Bf/uRc6zc9zeDyTLpDjOwAAAP//AwBQSwECLQAU&#10;AAYACAAAACEA8PeKu/0AAADiAQAAEwAAAAAAAAAAAAAAAAAAAAAAW0NvbnRlbnRfVHlwZXNdLnht&#10;bFBLAQItABQABgAIAAAAIQAx3V9h0gAAAI8BAAALAAAAAAAAAAAAAAAAAC4BAABfcmVscy8ucmVs&#10;c1BLAQItABQABgAIAAAAIQAzLwWeQQAAADkAAAAQAAAAAAAAAAAAAAAAACkCAABkcnMvc2hhcGV4&#10;bWwueG1sUEsBAi0AFAAGAAgAAAAhAEEvCtjEAAAA3AAAAA8AAAAAAAAAAAAAAAAAmAIAAGRycy9k&#10;b3ducmV2LnhtbFBLBQYAAAAABAAEAPUAAACJAwAAAAA=&#10;" filled="f" stroked="f" strokeweight=".5pt">
+                <v:shape id="Text Box 97" o:spid="_x0000_s1114" type="#_x0000_t202" style="position:absolute;left:43341;top:9056;width:7062;height:2756;visibility:visible;mso-wrap-style:none;v-text-anchor:top" o:gfxdata="UEsDBBQABgAIAAAAIQDw94q7/QAAAOIBAAATAAAAW0NvbnRlbnRfVHlwZXNdLnhtbJSRzUrEMBDH&#10;74LvEOYqbaoHEWm6B6tHFV0fYEimbdg2CZlYd9/edD8u4goeZ+b/8SOpV9tpFDNFtt4puC4rEOS0&#10;N9b1Cj7WT8UdCE7oDI7ekYIdMayay4t6vQvEIrsdKxhSCvdSsh5oQi59IJcvnY8TpjzGXgbUG+xJ&#10;3lTVrdTeJXKpSEsGNHVLHX6OSTxu8/pAEmlkEA8H4dKlAEMYrcaUSeXszI+W4thQZudew4MNfJUx&#10;QP7asFzOFxx9L/lpojUkXjGmZ5wyhjSRJQ8YKGvKv1MWzIkL33VWU9lGfl98J6hz4cZ/uUjzf7Pb&#10;bHuj+ZQu9z/UfAMAAP//AwBQSwMEFAAGAAgAAAAhADHdX2HSAAAAjwEAAAsAAABfcmVscy8ucmVs&#10;c6SQwWrDMAyG74O9g9G9cdpDGaNOb4VeSwe7CltJTGPLWCZt376mMFhGbzvqF/o+8e/2tzCpmbJ4&#10;jgbWTQuKomXn42Dg63xYfYCSgtHhxJEM3Elg372/7U40YalHMvokqlKiGBhLSZ9aix0poDScKNZN&#10;zzlgqWMedEJ7wYH0pm23Ov9mQLdgqqMzkI9uA+p8T9X8hx28zSzcl8Zy0Nz33r6iasfXeKK5UjAP&#10;VAy4LM8w09zU50C/9q7/6ZURE31X/kL8TKv1x6wXNXYPAAAA//8DAFBLAwQUAAYACAAAACEAMy8F&#10;nkEAAAA5AAAAEAAAAGRycy9zaGFwZXhtbC54bWyysa/IzVEoSy0qzszPs1Uy1DNQUkjNS85PycxL&#10;t1UKDXHTtVBSKC5JzEtJzMnPS7VVqkwtVrK34+UCAAAA//8DAFBLAwQUAAYACAAAACEAQS8K2MQA&#10;AADcAAAADwAAAGRycy9kb3ducmV2LnhtbERPS2sCMRC+F/wPYQq9lJrVw1K2RmkFRYpWfCAeh810&#10;s7iZLEnU9d8bodDbfHzPGU0624gL+VA7VjDoZyCIS6drrhTsd7O3dxAhImtsHJOCGwWYjHtPIyy0&#10;u/KGLttYiRTCoUAFJsa2kDKUhiyGvmuJE/frvMWYoK+k9nhN4baRwyzLpcWaU4PBlqaGytP2bBWc&#10;zPfrOpuvvg754uZ/dmd39MujUi/P3ecHiEhd/Bf/uRc6zc9zeDyTLpDjOwAAAP//AwBQSwECLQAU&#10;AAYACAAAACEA8PeKu/0AAADiAQAAEwAAAAAAAAAAAAAAAAAAAAAAW0NvbnRlbnRfVHlwZXNdLnht&#10;bFBLAQItABQABgAIAAAAIQAx3V9h0gAAAI8BAAALAAAAAAAAAAAAAAAAAC4BAABfcmVscy8ucmVs&#10;c1BLAQItABQABgAIAAAAIQAzLwWeQQAAADkAAAAQAAAAAAAAAAAAAAAAACkCAABkcnMvc2hhcGV4&#10;bWwueG1sUEsBAi0AFAAGAAgAAAAhAEEvCtjEAAAA3AAAAA8AAAAAAAAAAAAAAAAAmAIAAGRycy9k&#10;b3ducmV2LnhtbFBLBQYAAAAABAAEAPUAAACJAwAAAAA=&#10;" filled="f" stroked="f" strokeweight=".5pt">
                   <v:textbox>
                     <w:txbxContent>
                       <w:p>
@@ -18371,7 +18588,7 @@
                     </w:txbxContent>
                   </v:textbox>
                 </v:shape>
-                <v:shape id="Text Box 97" o:spid="_x0000_s1115" type="#_x0000_t202" style="position:absolute;left:26571;top:20766;width:7068;height:2756;visibility:visible;mso-wrap-style:none;v-text-anchor:top" o:gfxdata="UEsDBBQABgAIAAAAIQDw94q7/QAAAOIBAAATAAAAW0NvbnRlbnRfVHlwZXNdLnhtbJSRzUrEMBDH&#10;74LvEOYqbaoHEWm6B6tHFV0fYEimbdg2CZlYd9/edD8u4goeZ+b/8SOpV9tpFDNFtt4puC4rEOS0&#10;N9b1Cj7WT8UdCE7oDI7ekYIdMayay4t6vQvEIrsdKxhSCvdSsh5oQi59IJcvnY8TpjzGXgbUG+xJ&#10;3lTVrdTeJXKpSEsGNHVLHX6OSTxu8/pAEmlkEA8H4dKlAEMYrcaUSeXszI+W4thQZudew4MNfJUx&#10;QP7asFzOFxx9L/lpojUkXjGmZ5wyhjSRJQ8YKGvKv1MWzIkL33VWU9lGfl98J6hz4cZ/uUjzf7Pb&#10;bHuj+ZQu9z/UfAMAAP//AwBQSwMEFAAGAAgAAAAhADHdX2HSAAAAjwEAAAsAAABfcmVscy8ucmVs&#10;c6SQwWrDMAyG74O9g9G9cdpDGaNOb4VeSwe7CltJTGPLWCZt376mMFhGbzvqF/o+8e/2tzCpmbJ4&#10;jgbWTQuKomXn42Dg63xYfYCSgtHhxJEM3Elg372/7U40YalHMvokqlKiGBhLSZ9aix0poDScKNZN&#10;zzlgqWMedEJ7wYH0pm23Ov9mQLdgqqMzkI9uA+p8T9X8hx28zSzcl8Zy0Nz33r6iasfXeKK5UjAP&#10;VAy4LM8w09zU50C/9q7/6ZURE31X/kL8TKv1x6wXNXYPAAAA//8DAFBLAwQUAAYACAAAACEAMy8F&#10;nkEAAAA5AAAAEAAAAGRycy9zaGFwZXhtbC54bWyysa/IzVEoSy0qzszPs1Uy1DNQUkjNS85PycxL&#10;t1UKDXHTtVBSKC5JzEtJzMnPS7VVqkwtVrK34+UCAAAA//8DAFBLAwQUAAYACAAAACEALmOvQ8QA&#10;AADcAAAADwAAAGRycy9kb3ducmV2LnhtbERPTWsCMRC9F/wPYQq9SM3awypbo1ShRcQq1VI8Dpvp&#10;ZnEzWZKo679vBKG3ebzPmcw624gz+VA7VjAcZCCIS6drrhR879+fxyBCRNbYOCYFVwowm/YeJlho&#10;d+EvOu9iJVIIhwIVmBjbQspQGrIYBq4lTtyv8xZjgr6S2uMlhdtGvmRZLi3WnBoMtrQwVB53J6vg&#10;aFb9bfbxOf/Jl1e/2Z/cwa8PSj09dm+vICJ18V98dy91mp+P4PZMukBO/wAAAP//AwBQSwECLQAU&#10;AAYACAAAACEA8PeKu/0AAADiAQAAEwAAAAAAAAAAAAAAAAAAAAAAW0NvbnRlbnRfVHlwZXNdLnht&#10;bFBLAQItABQABgAIAAAAIQAx3V9h0gAAAI8BAAALAAAAAAAAAAAAAAAAAC4BAABfcmVscy8ucmVs&#10;c1BLAQItABQABgAIAAAAIQAzLwWeQQAAADkAAAAQAAAAAAAAAAAAAAAAACkCAABkcnMvc2hhcGV4&#10;bWwueG1sUEsBAi0AFAAGAAgAAAAhAC5jr0PEAAAA3AAAAA8AAAAAAAAAAAAAAAAAmAIAAGRycy9k&#10;b3ducmV2LnhtbFBLBQYAAAAABAAEAPUAAACJAwAAAAA=&#10;" filled="f" stroked="f" strokeweight=".5pt">
+                <v:shape id="Text Box 97" o:spid="_x0000_s1115" type="#_x0000_t202" style="position:absolute;left:28922;top:20772;width:7067;height:2756;visibility:visible;mso-wrap-style:none;v-text-anchor:top" o:gfxdata="UEsDBBQABgAIAAAAIQDw94q7/QAAAOIBAAATAAAAW0NvbnRlbnRfVHlwZXNdLnhtbJSRzUrEMBDH&#10;74LvEOYqbaoHEWm6B6tHFV0fYEimbdg2CZlYd9/edD8u4goeZ+b/8SOpV9tpFDNFtt4puC4rEOS0&#10;N9b1Cj7WT8UdCE7oDI7ekYIdMayay4t6vQvEIrsdKxhSCvdSsh5oQi59IJcvnY8TpjzGXgbUG+xJ&#10;3lTVrdTeJXKpSEsGNHVLHX6OSTxu8/pAEmlkEA8H4dKlAEMYrcaUSeXszI+W4thQZudew4MNfJUx&#10;QP7asFzOFxx9L/lpojUkXjGmZ5wyhjSRJQ8YKGvKv1MWzIkL33VWU9lGfl98J6hz4cZ/uUjzf7Pb&#10;bHuj+ZQu9z/UfAMAAP//AwBQSwMEFAAGAAgAAAAhADHdX2HSAAAAjwEAAAsAAABfcmVscy8ucmVs&#10;c6SQwWrDMAyG74O9g9G9cdpDGaNOb4VeSwe7CltJTGPLWCZt376mMFhGbzvqF/o+8e/2tzCpmbJ4&#10;jgbWTQuKomXn42Dg63xYfYCSgtHhxJEM3Elg372/7U40YalHMvokqlKiGBhLSZ9aix0poDScKNZN&#10;zzlgqWMedEJ7wYH0pm23Ov9mQLdgqqMzkI9uA+p8T9X8hx28zSzcl8Zy0Nz33r6iasfXeKK5UjAP&#10;VAy4LM8w09zU50C/9q7/6ZURE31X/kL8TKv1x6wXNXYPAAAA//8DAFBLAwQUAAYACAAAACEAMy8F&#10;nkEAAAA5AAAAEAAAAGRycy9zaGFwZXhtbC54bWyysa/IzVEoSy0qzszPs1Uy1DNQUkjNS85PycxL&#10;t1UKDXHTtVBSKC5JzEtJzMnPS7VVqkwtVrK34+UCAAAA//8DAFBLAwQUAAYACAAAACEALmOvQ8QA&#10;AADcAAAADwAAAGRycy9kb3ducmV2LnhtbERPTWsCMRC9F/wPYQq9SM3awypbo1ShRcQq1VI8Dpvp&#10;ZnEzWZKo679vBKG3ebzPmcw624gz+VA7VjAcZCCIS6drrhR879+fxyBCRNbYOCYFVwowm/YeJlho&#10;d+EvOu9iJVIIhwIVmBjbQspQGrIYBq4lTtyv8xZjgr6S2uMlhdtGvmRZLi3WnBoMtrQwVB53J6vg&#10;aFb9bfbxOf/Jl1e/2Z/cwa8PSj09dm+vICJ18V98dy91mp+P4PZMukBO/wAAAP//AwBQSwECLQAU&#10;AAYACAAAACEA8PeKu/0AAADiAQAAEwAAAAAAAAAAAAAAAAAAAAAAW0NvbnRlbnRfVHlwZXNdLnht&#10;bFBLAQItABQABgAIAAAAIQAx3V9h0gAAAI8BAAALAAAAAAAAAAAAAAAAAC4BAABfcmVscy8ucmVs&#10;c1BLAQItABQABgAIAAAAIQAzLwWeQQAAADkAAAAQAAAAAAAAAAAAAAAAACkCAABkcnMvc2hhcGV4&#10;bWwueG1sUEsBAi0AFAAGAAgAAAAhAC5jr0PEAAAA3AAAAA8AAAAAAAAAAAAAAAAAmAIAAGRycy9k&#10;b3ducmV2LnhtbFBLBQYAAAAABAAEAPUAAACJAwAAAAA=&#10;" filled="f" stroked="f" strokeweight=".5pt">
                   <v:textbox>
                     <w:txbxContent>
                       <w:p>
@@ -18394,7 +18611,7 @@
                     </w:txbxContent>
                   </v:textbox>
                 </v:shape>
-                <v:shape id="Text Box 97" o:spid="_x0000_s1116" type="#_x0000_t202" style="position:absolute;left:39987;top:21211;width:7068;height:2756;visibility:visible;mso-wrap-style:none;v-text-anchor:top" o:gfxdata="UEsDBBQABgAIAAAAIQDw94q7/QAAAOIBAAATAAAAW0NvbnRlbnRfVHlwZXNdLnhtbJSRzUrEMBDH&#10;74LvEOYqbaoHEWm6B6tHFV0fYEimbdg2CZlYd9/edD8u4goeZ+b/8SOpV9tpFDNFtt4puC4rEOS0&#10;N9b1Cj7WT8UdCE7oDI7ekYIdMayay4t6vQvEIrsdKxhSCvdSsh5oQi59IJcvnY8TpjzGXgbUG+xJ&#10;3lTVrdTeJXKpSEsGNHVLHX6OSTxu8/pAEmlkEA8H4dKlAEMYrcaUSeXszI+W4thQZudew4MNfJUx&#10;QP7asFzOFxx9L/lpojUkXjGmZ5wyhjSRJQ8YKGvKv1MWzIkL33VWU9lGfl98J6hz4cZ/uUjzf7Pb&#10;bHuj+ZQu9z/UfAMAAP//AwBQSwMEFAAGAAgAAAAhADHdX2HSAAAAjwEAAAsAAABfcmVscy8ucmVs&#10;c6SQwWrDMAyG74O9g9G9cdpDGaNOb4VeSwe7CltJTGPLWCZt376mMFhGbzvqF/o+8e/2tzCpmbJ4&#10;jgbWTQuKomXn42Dg63xYfYCSgtHhxJEM3Elg372/7U40YalHMvokqlKiGBhLSZ9aix0poDScKNZN&#10;zzlgqWMedEJ7wYH0pm23Ov9mQLdgqqMzkI9uA+p8T9X8hx28zSzcl8Zy0Nz33r6iasfXeKK5UjAP&#10;VAy4LM8w09zU50C/9q7/6ZURE31X/kL8TKv1x6wXNXYPAAAA//8DAFBLAwQUAAYACAAAACEAMy8F&#10;nkEAAAA5AAAAEAAAAGRycy9zaGFwZXhtbC54bWyysa/IzVEoSy0qzszPs1Uy1DNQUkjNS85PycxL&#10;t1UKDXHTtVBSKC5JzEtJzMnPS7VVqkwtVrK34+UCAAAA//8DAFBLAwQUAAYACAAAACEAX/w7MccA&#10;AADcAAAADwAAAGRycy9kb3ducmV2LnhtbESPQUsDMRCF70L/Q5iCF7FZPSyybVpUUIqopa2UHofN&#10;dLN0M1mStN3+e+cgeJvhvXnvm9li8J06U0xtYAMPkwIUcR1sy42Bn+3b/ROolJEtdoHJwJUSLOaj&#10;mxlWNlx4TedNbpSEcKrQgMu5r7ROtSOPaRJ6YtEOIXrMssZG24gXCfedfiyKUntsWRoc9vTqqD5u&#10;Tt7A0X3crYr3r5ddubzG7+0p7OPn3pjb8fA8BZVpyP/mv+ulFfxSaOUZmUDPfwEAAP//AwBQSwEC&#10;LQAUAAYACAAAACEA8PeKu/0AAADiAQAAEwAAAAAAAAAAAAAAAAAAAAAAW0NvbnRlbnRfVHlwZXNd&#10;LnhtbFBLAQItABQABgAIAAAAIQAx3V9h0gAAAI8BAAALAAAAAAAAAAAAAAAAAC4BAABfcmVscy8u&#10;cmVsc1BLAQItABQABgAIAAAAIQAzLwWeQQAAADkAAAAQAAAAAAAAAAAAAAAAACkCAABkcnMvc2hh&#10;cGV4bWwueG1sUEsBAi0AFAAGAAgAAAAhAF/8OzHHAAAA3AAAAA8AAAAAAAAAAAAAAAAAmAIAAGRy&#10;cy9kb3ducmV2LnhtbFBLBQYAAAAABAAEAPUAAACMAwAAAAA=&#10;" filled="f" stroked="f" strokeweight=".5pt">
+                <v:shape id="Text Box 97" o:spid="_x0000_s1116" type="#_x0000_t202" style="position:absolute;left:42337;top:21218;width:7068;height:2756;visibility:visible;mso-wrap-style:none;v-text-anchor:top" o:gfxdata="UEsDBBQABgAIAAAAIQDw94q7/QAAAOIBAAATAAAAW0NvbnRlbnRfVHlwZXNdLnhtbJSRzUrEMBDH&#10;74LvEOYqbaoHEWm6B6tHFV0fYEimbdg2CZlYd9/edD8u4goeZ+b/8SOpV9tpFDNFtt4puC4rEOS0&#10;N9b1Cj7WT8UdCE7oDI7ekYIdMayay4t6vQvEIrsdKxhSCvdSsh5oQi59IJcvnY8TpjzGXgbUG+xJ&#10;3lTVrdTeJXKpSEsGNHVLHX6OSTxu8/pAEmlkEA8H4dKlAEMYrcaUSeXszI+W4thQZudew4MNfJUx&#10;QP7asFzOFxx9L/lpojUkXjGmZ5wyhjSRJQ8YKGvKv1MWzIkL33VWU9lGfl98J6hz4cZ/uUjzf7Pb&#10;bHuj+ZQu9z/UfAMAAP//AwBQSwMEFAAGAAgAAAAhADHdX2HSAAAAjwEAAAsAAABfcmVscy8ucmVs&#10;c6SQwWrDMAyG74O9g9G9cdpDGaNOb4VeSwe7CltJTGPLWCZt376mMFhGbzvqF/o+8e/2tzCpmbJ4&#10;jgbWTQuKomXn42Dg63xYfYCSgtHhxJEM3Elg372/7U40YalHMvokqlKiGBhLSZ9aix0poDScKNZN&#10;zzlgqWMedEJ7wYH0pm23Ov9mQLdgqqMzkI9uA+p8T9X8hx28zSzcl8Zy0Nz33r6iasfXeKK5UjAP&#10;VAy4LM8w09zU50C/9q7/6ZURE31X/kL8TKv1x6wXNXYPAAAA//8DAFBLAwQUAAYACAAAACEAMy8F&#10;nkEAAAA5AAAAEAAAAGRycy9zaGFwZXhtbC54bWyysa/IzVEoSy0qzszPs1Uy1DNQUkjNS85PycxL&#10;t1UKDXHTtVBSKC5JzEtJzMnPS7VVqkwtVrK34+UCAAAA//8DAFBLAwQUAAYACAAAACEAX/w7MccA&#10;AADcAAAADwAAAGRycy9kb3ducmV2LnhtbESPQUsDMRCF70L/Q5iCF7FZPSyybVpUUIqopa2UHofN&#10;dLN0M1mStN3+e+cgeJvhvXnvm9li8J06U0xtYAMPkwIUcR1sy42Bn+3b/ROolJEtdoHJwJUSLOaj&#10;mxlWNlx4TedNbpSEcKrQgMu5r7ROtSOPaRJ6YtEOIXrMssZG24gXCfedfiyKUntsWRoc9vTqqD5u&#10;Tt7A0X3crYr3r5ddubzG7+0p7OPn3pjb8fA8BZVpyP/mv+ulFfxSaOUZmUDPfwEAAP//AwBQSwEC&#10;LQAUAAYACAAAACEA8PeKu/0AAADiAQAAEwAAAAAAAAAAAAAAAAAAAAAAW0NvbnRlbnRfVHlwZXNd&#10;LnhtbFBLAQItABQABgAIAAAAIQAx3V9h0gAAAI8BAAALAAAAAAAAAAAAAAAAAC4BAABfcmVscy8u&#10;cmVsc1BLAQItABQABgAIAAAAIQAzLwWeQQAAADkAAAAQAAAAAAAAAAAAAAAAACkCAABkcnMvc2hh&#10;cGV4bWwueG1sUEsBAi0AFAAGAAgAAAAhAF/8OzHHAAAA3AAAAA8AAAAAAAAAAAAAAAAAmAIAAGRy&#10;cy9kb3ducmV2LnhtbFBLBQYAAAAABAAEAPUAAACMAwAAAAA=&#10;" filled="f" stroked="f" strokeweight=".5pt">
                   <v:textbox>
                     <w:txbxContent>
                       <w:p>
@@ -18417,7 +18634,7 @@
                     </w:txbxContent>
                   </v:textbox>
                 </v:shape>
-                <v:shape id="Text Box 97" o:spid="_x0000_s1117" type="#_x0000_t202" style="position:absolute;left:40045;top:23175;width:7061;height:2756;visibility:visible;mso-wrap-style:none;v-text-anchor:top" o:gfxdata="UEsDBBQABgAIAAAAIQDw94q7/QAAAOIBAAATAAAAW0NvbnRlbnRfVHlwZXNdLnhtbJSRzUrEMBDH&#10;74LvEOYqbaoHEWm6B6tHFV0fYEimbdg2CZlYd9/edD8u4goeZ+b/8SOpV9tpFDNFtt4puC4rEOS0&#10;N9b1Cj7WT8UdCE7oDI7ekYIdMayay4t6vQvEIrsdKxhSCvdSsh5oQi59IJcvnY8TpjzGXgbUG+xJ&#10;3lTVrdTeJXKpSEsGNHVLHX6OSTxu8/pAEmlkEA8H4dKlAEMYrcaUSeXszI+W4thQZudew4MNfJUx&#10;QP7asFzOFxx9L/lpojUkXjGmZ5wyhjSRJQ8YKGvKv1MWzIkL33VWU9lGfl98J6hz4cZ/uUjzf7Pb&#10;bHuj+ZQu9z/UfAMAAP//AwBQSwMEFAAGAAgAAAAhADHdX2HSAAAAjwEAAAsAAABfcmVscy8ucmVs&#10;c6SQwWrDMAyG74O9g9G9cdpDGaNOb4VeSwe7CltJTGPLWCZt376mMFhGbzvqF/o+8e/2tzCpmbJ4&#10;jgbWTQuKomXn42Dg63xYfYCSgtHhxJEM3Elg372/7U40YalHMvokqlKiGBhLSZ9aix0poDScKNZN&#10;zzlgqWMedEJ7wYH0pm23Ov9mQLdgqqMzkI9uA+p8T9X8hx28zSzcl8Zy0Nz33r6iasfXeKK5UjAP&#10;VAy4LM8w09zU50C/9q7/6ZURE31X/kL8TKv1x6wXNXYPAAAA//8DAFBLAwQUAAYACAAAACEAMy8F&#10;nkEAAAA5AAAAEAAAAGRycy9zaGFwZXhtbC54bWyysa/IzVEoSy0qzszPs1Uy1DNQUkjNS85PycxL&#10;t1UKDXHTtVBSKC5JzEtJzMnPS7VVqkwtVrK34+UCAAAA//8DAFBLAwQUAAYACAAAACEAMLCeqsQA&#10;AADcAAAADwAAAGRycy9kb3ducmV2LnhtbERPTWsCMRC9F/wPYQq9SM3aw6Jbo1ShRcQq1VI8Dpvp&#10;ZnEzWZKo679vBKG3ebzPmcw624gz+VA7VjAcZCCIS6drrhR879+fRyBCRNbYOCYFVwowm/YeJlho&#10;d+EvOu9iJVIIhwIVmBjbQspQGrIYBq4lTtyv8xZjgr6S2uMlhdtGvmRZLi3WnBoMtrQwVB53J6vg&#10;aFb9bfbxOf/Jl1e/2Z/cwa8PSj09dm+vICJ18V98dy91mp+P4fZMukBO/wAAAP//AwBQSwECLQAU&#10;AAYACAAAACEA8PeKu/0AAADiAQAAEwAAAAAAAAAAAAAAAAAAAAAAW0NvbnRlbnRfVHlwZXNdLnht&#10;bFBLAQItABQABgAIAAAAIQAx3V9h0gAAAI8BAAALAAAAAAAAAAAAAAAAAC4BAABfcmVscy8ucmVs&#10;c1BLAQItABQABgAIAAAAIQAzLwWeQQAAADkAAAAQAAAAAAAAAAAAAAAAACkCAABkcnMvc2hhcGV4&#10;bWwueG1sUEsBAi0AFAAGAAgAAAAhADCwnqrEAAAA3AAAAA8AAAAAAAAAAAAAAAAAmAIAAGRycy9k&#10;b3ducmV2LnhtbFBLBQYAAAAABAAEAPUAAACJAwAAAAA=&#10;" filled="f" stroked="f" strokeweight=".5pt">
+                <v:shape id="Text Box 97" o:spid="_x0000_s1117" type="#_x0000_t202" style="position:absolute;left:42395;top:23181;width:7061;height:2756;visibility:visible;mso-wrap-style:none;v-text-anchor:top" o:gfxdata="UEsDBBQABgAIAAAAIQDw94q7/QAAAOIBAAATAAAAW0NvbnRlbnRfVHlwZXNdLnhtbJSRzUrEMBDH&#10;74LvEOYqbaoHEWm6B6tHFV0fYEimbdg2CZlYd9/edD8u4goeZ+b/8SOpV9tpFDNFtt4puC4rEOS0&#10;N9b1Cj7WT8UdCE7oDI7ekYIdMayay4t6vQvEIrsdKxhSCvdSsh5oQi59IJcvnY8TpjzGXgbUG+xJ&#10;3lTVrdTeJXKpSEsGNHVLHX6OSTxu8/pAEmlkEA8H4dKlAEMYrcaUSeXszI+W4thQZudew4MNfJUx&#10;QP7asFzOFxx9L/lpojUkXjGmZ5wyhjSRJQ8YKGvKv1MWzIkL33VWU9lGfl98J6hz4cZ/uUjzf7Pb&#10;bHuj+ZQu9z/UfAMAAP//AwBQSwMEFAAGAAgAAAAhADHdX2HSAAAAjwEAAAsAAABfcmVscy8ucmVs&#10;c6SQwWrDMAyG74O9g9G9cdpDGaNOb4VeSwe7CltJTGPLWCZt376mMFhGbzvqF/o+8e/2tzCpmbJ4&#10;jgbWTQuKomXn42Dg63xYfYCSgtHhxJEM3Elg372/7U40YalHMvokqlKiGBhLSZ9aix0poDScKNZN&#10;zzlgqWMedEJ7wYH0pm23Ov9mQLdgqqMzkI9uA+p8T9X8hx28zSzcl8Zy0Nz33r6iasfXeKK5UjAP&#10;VAy4LM8w09zU50C/9q7/6ZURE31X/kL8TKv1x6wXNXYPAAAA//8DAFBLAwQUAAYACAAAACEAMy8F&#10;nkEAAAA5AAAAEAAAAGRycy9zaGFwZXhtbC54bWyysa/IzVEoSy0qzszPs1Uy1DNQUkjNS85PycxL&#10;t1UKDXHTtVBSKC5JzEtJzMnPS7VVqkwtVrK34+UCAAAA//8DAFBLAwQUAAYACAAAACEAMLCeqsQA&#10;AADcAAAADwAAAGRycy9kb3ducmV2LnhtbERPTWsCMRC9F/wPYQq9SM3aw6Jbo1ShRcQq1VI8Dpvp&#10;ZnEzWZKo679vBKG3ebzPmcw624gz+VA7VjAcZCCIS6drrhR879+fRyBCRNbYOCYFVwowm/YeJlho&#10;d+EvOu9iJVIIhwIVmBjbQspQGrIYBq4lTtyv8xZjgr6S2uMlhdtGvmRZLi3WnBoMtrQwVB53J6vg&#10;aFb9bfbxOf/Jl1e/2Z/cwa8PSj09dm+vICJ18V98dy91mp+P4fZMukBO/wAAAP//AwBQSwECLQAU&#10;AAYACAAAACEA8PeKu/0AAADiAQAAEwAAAAAAAAAAAAAAAAAAAAAAW0NvbnRlbnRfVHlwZXNdLnht&#10;bFBLAQItABQABgAIAAAAIQAx3V9h0gAAAI8BAAALAAAAAAAAAAAAAAAAAC4BAABfcmVscy8ucmVs&#10;c1BLAQItABQABgAIAAAAIQAzLwWeQQAAADkAAAAQAAAAAAAAAAAAAAAAACkCAABkcnMvc2hhcGV4&#10;bWwueG1sUEsBAi0AFAAGAAgAAAAhADCwnqrEAAAA3AAAAA8AAAAAAAAAAAAAAAAAmAIAAGRycy9k&#10;b3ducmV2LnhtbFBLBQYAAAAABAAEAPUAAACJAwAAAAA=&#10;" filled="f" stroked="f" strokeweight=".5pt">
                   <v:textbox>
                     <w:txbxContent>
                       <w:p>
@@ -18449,7 +18666,7 @@
                     </w:txbxContent>
                   </v:textbox>
                 </v:shape>
-                <v:shape id="Text Box 97" o:spid="_x0000_s1118" type="#_x0000_t202" style="position:absolute;left:26569;top:23910;width:7061;height:2756;visibility:visible;mso-wrap-style:none;v-text-anchor:top" o:gfxdata="UEsDBBQABgAIAAAAIQDw94q7/QAAAOIBAAATAAAAW0NvbnRlbnRfVHlwZXNdLnhtbJSRzUrEMBDH&#10;74LvEOYqbaoHEWm6B6tHFV0fYEimbdg2CZlYd9/edD8u4goeZ+b/8SOpV9tpFDNFtt4puC4rEOS0&#10;N9b1Cj7WT8UdCE7oDI7ekYIdMayay4t6vQvEIrsdKxhSCvdSsh5oQi59IJcvnY8TpjzGXgbUG+xJ&#10;3lTVrdTeJXKpSEsGNHVLHX6OSTxu8/pAEmlkEA8H4dKlAEMYrcaUSeXszI+W4thQZudew4MNfJUx&#10;QP7asFzOFxx9L/lpojUkXjGmZ5wyhjSRJQ8YKGvKv1MWzIkL33VWU9lGfl98J6hz4cZ/uUjzf7Pb&#10;bHuj+ZQu9z/UfAMAAP//AwBQSwMEFAAGAAgAAAAhADHdX2HSAAAAjwEAAAsAAABfcmVscy8ucmVs&#10;c6SQwWrDMAyG74O9g9G9cdpDGaNOb4VeSwe7CltJTGPLWCZt376mMFhGbzvqF/o+8e/2tzCpmbJ4&#10;jgbWTQuKomXn42Dg63xYfYCSgtHhxJEM3Elg372/7U40YalHMvokqlKiGBhLSZ9aix0poDScKNZN&#10;zzlgqWMedEJ7wYH0pm23Ov9mQLdgqqMzkI9uA+p8T9X8hx28zSzcl8Zy0Nz33r6iasfXeKK5UjAP&#10;VAy4LM8w09zU50C/9q7/6ZURE31X/kL8TKv1x6wXNXYPAAAA//8DAFBLAwQUAAYACAAAACEAMy8F&#10;nkEAAAA5AAAAEAAAAGRycy9zaGFwZXhtbC54bWyysa/IzVEoSy0qzszPs1Uy1DNQUkjNS85PycxL&#10;t1UKDXHTtVBSKC5JzEtJzMnPS7VVqkwtVrK34+UCAAAA//8DAFBLAwQUAAYACAAAACEAJFOh6scA&#10;AADcAAAADwAAAGRycy9kb3ducmV2LnhtbESPQWsCMRCF74X+hzAFL6Vm60HL1ihtoSJSlWopHofN&#10;dLO4mSxJ1PXfdw6F3mZ4b977ZjrvfavOFFMT2MDjsABFXAXbcG3ga//+8AQqZWSLbWAycKUE89nt&#10;zRRLGy78SeddrpWEcCrRgMu5K7VOlSOPaRg6YtF+QvSYZY21thEvEu5bPSqKsfbYsDQ47OjNUXXc&#10;nbyBo1vdb4vF+vV7vLzGzf4UDvHjYMzgrn95BpWpz//mv+ulFfyJ4MszMoGe/QIAAP//AwBQSwEC&#10;LQAUAAYACAAAACEA8PeKu/0AAADiAQAAEwAAAAAAAAAAAAAAAAAAAAAAW0NvbnRlbnRfVHlwZXNd&#10;LnhtbFBLAQItABQABgAIAAAAIQAx3V9h0gAAAI8BAAALAAAAAAAAAAAAAAAAAC4BAABfcmVscy8u&#10;cmVsc1BLAQItABQABgAIAAAAIQAzLwWeQQAAADkAAAAQAAAAAAAAAAAAAAAAACkCAABkcnMvc2hh&#10;cGV4bWwueG1sUEsBAi0AFAAGAAgAAAAhACRToerHAAAA3AAAAA8AAAAAAAAAAAAAAAAAmAIAAGRy&#10;cy9kb3ducmV2LnhtbFBLBQYAAAAABAAEAPUAAACMAwAAAAA=&#10;" filled="f" stroked="f" strokeweight=".5pt">
+                <v:shape id="Text Box 97" o:spid="_x0000_s1118" type="#_x0000_t202" style="position:absolute;left:28919;top:23916;width:7062;height:2756;visibility:visible;mso-wrap-style:none;v-text-anchor:top" o:gfxdata="UEsDBBQABgAIAAAAIQDw94q7/QAAAOIBAAATAAAAW0NvbnRlbnRfVHlwZXNdLnhtbJSRzUrEMBDH&#10;74LvEOYqbaoHEWm6B6tHFV0fYEimbdg2CZlYd9/edD8u4goeZ+b/8SOpV9tpFDNFtt4puC4rEOS0&#10;N9b1Cj7WT8UdCE7oDI7ekYIdMayay4t6vQvEIrsdKxhSCvdSsh5oQi59IJcvnY8TpjzGXgbUG+xJ&#10;3lTVrdTeJXKpSEsGNHVLHX6OSTxu8/pAEmlkEA8H4dKlAEMYrcaUSeXszI+W4thQZudew4MNfJUx&#10;QP7asFzOFxx9L/lpojUkXjGmZ5wyhjSRJQ8YKGvKv1MWzIkL33VWU9lGfl98J6hz4cZ/uUjzf7Pb&#10;bHuj+ZQu9z/UfAMAAP//AwBQSwMEFAAGAAgAAAAhADHdX2HSAAAAjwEAAAsAAABfcmVscy8ucmVs&#10;c6SQwWrDMAyG74O9g9G9cdpDGaNOb4VeSwe7CltJTGPLWCZt376mMFhGbzvqF/o+8e/2tzCpmbJ4&#10;jgbWTQuKomXn42Dg63xYfYCSgtHhxJEM3Elg372/7U40YalHMvokqlKiGBhLSZ9aix0poDScKNZN&#10;zzlgqWMedEJ7wYH0pm23Ov9mQLdgqqMzkI9uA+p8T9X8hx28zSzcl8Zy0Nz33r6iasfXeKK5UjAP&#10;VAy4LM8w09zU50C/9q7/6ZURE31X/kL8TKv1x6wXNXYPAAAA//8DAFBLAwQUAAYACAAAACEAMy8F&#10;nkEAAAA5AAAAEAAAAGRycy9zaGFwZXhtbC54bWyysa/IzVEoSy0qzszPs1Uy1DNQUkjNS85PycxL&#10;t1UKDXHTtVBSKC5JzEtJzMnPS7VVqkwtVrK34+UCAAAA//8DAFBLAwQUAAYACAAAACEAJFOh6scA&#10;AADcAAAADwAAAGRycy9kb3ducmV2LnhtbESPQWsCMRCF74X+hzAFL6Vm60HL1ihtoSJSlWopHofN&#10;dLO4mSxJ1PXfdw6F3mZ4b977ZjrvfavOFFMT2MDjsABFXAXbcG3ga//+8AQqZWSLbWAycKUE89nt&#10;zRRLGy78SeddrpWEcCrRgMu5K7VOlSOPaRg6YtF+QvSYZY21thEvEu5bPSqKsfbYsDQ47OjNUXXc&#10;nbyBo1vdb4vF+vV7vLzGzf4UDvHjYMzgrn95BpWpz//mv+ulFfyJ4MszMoGe/QIAAP//AwBQSwEC&#10;LQAUAAYACAAAACEA8PeKu/0AAADiAQAAEwAAAAAAAAAAAAAAAAAAAAAAW0NvbnRlbnRfVHlwZXNd&#10;LnhtbFBLAQItABQABgAIAAAAIQAx3V9h0gAAAI8BAAALAAAAAAAAAAAAAAAAAC4BAABfcmVscy8u&#10;cmVsc1BLAQItABQABgAIAAAAIQAzLwWeQQAAADkAAAAQAAAAAAAAAAAAAAAAACkCAABkcnMvc2hh&#10;cGV4bWwueG1sUEsBAi0AFAAGAAgAAAAhACRToerHAAAA3AAAAA8AAAAAAAAAAAAAAAAAmAIAAGRy&#10;cy9kb3ducmV2LnhtbFBLBQYAAAAABAAEAPUAAACMAwAAAAA=&#10;" filled="f" stroked="f" strokeweight=".5pt">
                   <v:textbox>
                     <w:txbxContent>
                       <w:p>
@@ -18481,7 +18698,7 @@
                     </w:txbxContent>
                   </v:textbox>
                 </v:shape>
-                <v:shape id="Text Box 97" o:spid="_x0000_s1119" type="#_x0000_t202" style="position:absolute;left:9485;top:24519;width:7062;height:2756;visibility:visible;mso-wrap-style:none;v-text-anchor:top" o:gfxdata="UEsDBBQABgAIAAAAIQDw94q7/QAAAOIBAAATAAAAW0NvbnRlbnRfVHlwZXNdLnhtbJSRzUrEMBDH&#10;74LvEOYqbaoHEWm6B6tHFV0fYEimbdg2CZlYd9/edD8u4goeZ+b/8SOpV9tpFDNFtt4puC4rEOS0&#10;N9b1Cj7WT8UdCE7oDI7ekYIdMayay4t6vQvEIrsdKxhSCvdSsh5oQi59IJcvnY8TpjzGXgbUG+xJ&#10;3lTVrdTeJXKpSEsGNHVLHX6OSTxu8/pAEmlkEA8H4dKlAEMYrcaUSeXszI+W4thQZudew4MNfJUx&#10;QP7asFzOFxx9L/lpojUkXjGmZ5wyhjSRJQ8YKGvKv1MWzIkL33VWU9lGfl98J6hz4cZ/uUjzf7Pb&#10;bHuj+ZQu9z/UfAMAAP//AwBQSwMEFAAGAAgAAAAhADHdX2HSAAAAjwEAAAsAAABfcmVscy8ucmVs&#10;c6SQwWrDMAyG74O9g9G9cdpDGaNOb4VeSwe7CltJTGPLWCZt376mMFhGbzvqF/o+8e/2tzCpmbJ4&#10;jgbWTQuKomXn42Dg63xYfYCSgtHhxJEM3Elg372/7U40YalHMvokqlKiGBhLSZ9aix0poDScKNZN&#10;zzlgqWMedEJ7wYH0pm23Ov9mQLdgqqMzkI9uA+p8T9X8hx28zSzcl8Zy0Nz33r6iasfXeKK5UjAP&#10;VAy4LM8w09zU50C/9q7/6ZURE31X/kL8TKv1x6wXNXYPAAAA//8DAFBLAwQUAAYACAAAACEAMy8F&#10;nkEAAAA5AAAAEAAAAGRycy9zaGFwZXhtbC54bWyysa/IzVEoSy0qzszPs1Uy1DNQUkjNS85PycxL&#10;t1UKDXHTtVBSKC5JzEtJzMnPS7VVqkwtVrK34+UCAAAA//8DAFBLAwQUAAYACAAAACEASx8EccQA&#10;AADcAAAADwAAAGRycy9kb3ducmV2LnhtbERPTWsCMRC9C/6HMIIXqVk9aFmN0hZapLRKtYjHYTPd&#10;LG4mSxJ1/feNIHibx/uc+bK1tTiTD5VjBaNhBoK4cLriUsHv7v3pGUSIyBprx6TgSgGWi25njrl2&#10;F/6h8zaWIoVwyFGBibHJpQyFIYth6BrixP05bzEm6EupPV5SuK3lOMsm0mLFqcFgQ2+GiuP2ZBUc&#10;zedgk318v+4nq6tf707u4L8OSvV77csMRKQ2PsR390qn+dMR3J5JF8jFPwAAAP//AwBQSwECLQAU&#10;AAYACAAAACEA8PeKu/0AAADiAQAAEwAAAAAAAAAAAAAAAAAAAAAAW0NvbnRlbnRfVHlwZXNdLnht&#10;bFBLAQItABQABgAIAAAAIQAx3V9h0gAAAI8BAAALAAAAAAAAAAAAAAAAAC4BAABfcmVscy8ucmVs&#10;c1BLAQItABQABgAIAAAAIQAzLwWeQQAAADkAAAAQAAAAAAAAAAAAAAAAACkCAABkcnMvc2hhcGV4&#10;bWwueG1sUEsBAi0AFAAGAAgAAAAhAEsfBHHEAAAA3AAAAA8AAAAAAAAAAAAAAAAAmAIAAGRycy9k&#10;b3ducmV2LnhtbFBLBQYAAAAABAAEAPUAAACJAwAAAAA=&#10;" filled="f" stroked="f" strokeweight=".5pt">
+                <v:shape id="Text Box 97" o:spid="_x0000_s1119" type="#_x0000_t202" style="position:absolute;left:11836;top:24526;width:7061;height:2756;visibility:visible;mso-wrap-style:none;v-text-anchor:top" o:gfxdata="UEsDBBQABgAIAAAAIQDw94q7/QAAAOIBAAATAAAAW0NvbnRlbnRfVHlwZXNdLnhtbJSRzUrEMBDH&#10;74LvEOYqbaoHEWm6B6tHFV0fYEimbdg2CZlYd9/edD8u4goeZ+b/8SOpV9tpFDNFtt4puC4rEOS0&#10;N9b1Cj7WT8UdCE7oDI7ekYIdMayay4t6vQvEIrsdKxhSCvdSsh5oQi59IJcvnY8TpjzGXgbUG+xJ&#10;3lTVrdTeJXKpSEsGNHVLHX6OSTxu8/pAEmlkEA8H4dKlAEMYrcaUSeXszI+W4thQZudew4MNfJUx&#10;QP7asFzOFxx9L/lpojUkXjGmZ5wyhjSRJQ8YKGvKv1MWzIkL33VWU9lGfl98J6hz4cZ/uUjzf7Pb&#10;bHuj+ZQu9z/UfAMAAP//AwBQSwMEFAAGAAgAAAAhADHdX2HSAAAAjwEAAAsAAABfcmVscy8ucmVs&#10;c6SQwWrDMAyG74O9g9G9cdpDGaNOb4VeSwe7CltJTGPLWCZt376mMFhGbzvqF/o+8e/2tzCpmbJ4&#10;jgbWTQuKomXn42Dg63xYfYCSgtHhxJEM3Elg372/7U40YalHMvokqlKiGBhLSZ9aix0poDScKNZN&#10;zzlgqWMedEJ7wYH0pm23Ov9mQLdgqqMzkI9uA+p8T9X8hx28zSzcl8Zy0Nz33r6iasfXeKK5UjAP&#10;VAy4LM8w09zU50C/9q7/6ZURE31X/kL8TKv1x6wXNXYPAAAA//8DAFBLAwQUAAYACAAAACEAMy8F&#10;nkEAAAA5AAAAEAAAAGRycy9zaGFwZXhtbC54bWyysa/IzVEoSy0qzszPs1Uy1DNQUkjNS85PycxL&#10;t1UKDXHTtVBSKC5JzEtJzMnPS7VVqkwtVrK34+UCAAAA//8DAFBLAwQUAAYACAAAACEASx8EccQA&#10;AADcAAAADwAAAGRycy9kb3ducmV2LnhtbERPTWsCMRC9C/6HMIIXqVk9aFmN0hZapLRKtYjHYTPd&#10;LG4mSxJ1/feNIHibx/uc+bK1tTiTD5VjBaNhBoK4cLriUsHv7v3pGUSIyBprx6TgSgGWi25njrl2&#10;F/6h8zaWIoVwyFGBibHJpQyFIYth6BrixP05bzEm6EupPV5SuK3lOMsm0mLFqcFgQ2+GiuP2ZBUc&#10;zedgk318v+4nq6tf707u4L8OSvV77csMRKQ2PsR390qn+dMR3J5JF8jFPwAAAP//AwBQSwECLQAU&#10;AAYACAAAACEA8PeKu/0AAADiAQAAEwAAAAAAAAAAAAAAAAAAAAAAW0NvbnRlbnRfVHlwZXNdLnht&#10;bFBLAQItABQABgAIAAAAIQAx3V9h0gAAAI8BAAALAAAAAAAAAAAAAAAAAC4BAABfcmVscy8ucmVs&#10;c1BLAQItABQABgAIAAAAIQAzLwWeQQAAADkAAAAQAAAAAAAAAAAAAAAAACkCAABkcnMvc2hhcGV4&#10;bWwueG1sUEsBAi0AFAAGAAgAAAAhAEsfBHHEAAAA3AAAAA8AAAAAAAAAAAAAAAAAmAIAAGRycy9k&#10;b3ducmV2LnhtbFBLBQYAAAAABAAEAPUAAACJAwAAAAA=&#10;" filled="f" stroked="f" strokeweight=".5pt">
                   <v:textbox>
                     <w:txbxContent>
                       <w:p>
@@ -18513,7 +18730,7 @@
                     </w:txbxContent>
                   </v:textbox>
                 </v:shape>
-                <v:rect id="Rectangle 152" o:spid="_x0000_s1120" style="position:absolute;left:36611;top:22777;width:1199;height:3109;visibility:visible;mso-wrap-style:square;v-text-anchor:middle" o:gfxdata="UEsDBBQABgAIAAAAIQDw94q7/QAAAOIBAAATAAAAW0NvbnRlbnRfVHlwZXNdLnhtbJSRzUrEMBDH&#10;74LvEOYqbaoHEWm6B6tHFV0fYEimbdg2CZlYd9/edD8u4goeZ+b/8SOpV9tpFDNFtt4puC4rEOS0&#10;N9b1Cj7WT8UdCE7oDI7ekYIdMayay4t6vQvEIrsdKxhSCvdSsh5oQi59IJcvnY8TpjzGXgbUG+xJ&#10;3lTVrdTeJXKpSEsGNHVLHX6OSTxu8/pAEmlkEA8H4dKlAEMYrcaUSeXszI+W4thQZudew4MNfJUx&#10;QP7asFzOFxx9L/lpojUkXjGmZ5wyhjSRJQ8YKGvKv1MWzIkL33VWU9lGfl98J6hz4cZ/uUjzf7Pb&#10;bHuj+ZQu9z/UfAMAAP//AwBQSwMEFAAGAAgAAAAhADHdX2HSAAAAjwEAAAsAAABfcmVscy8ucmVs&#10;c6SQwWrDMAyG74O9g9G9cdpDGaNOb4VeSwe7CltJTGPLWCZt376mMFhGbzvqF/o+8e/2tzCpmbJ4&#10;jgbWTQuKomXn42Dg63xYfYCSgtHhxJEM3Elg372/7U40YalHMvokqlKiGBhLSZ9aix0poDScKNZN&#10;zzlgqWMedEJ7wYH0pm23Ov9mQLdgqqMzkI9uA+p8T9X8hx28zSzcl8Zy0Nz33r6iasfXeKK5UjAP&#10;VAy4LM8w09zU50C/9q7/6ZURE31X/kL8TKv1x6wXNXYPAAAA//8DAFBLAwQUAAYACAAAACEAMy8F&#10;nkEAAAA5AAAAEAAAAGRycy9zaGFwZXhtbC54bWyysa/IzVEoSy0qzszPs1Uy1DNQUkjNS85PycxL&#10;t1UKDXHTtVBSKC5JzEtJzMnPS7VVqkwtVrK34+UCAAAA//8DAFBLAwQUAAYACAAAACEAEDSUHcIA&#10;AADcAAAADwAAAGRycy9kb3ducmV2LnhtbERP32vCMBB+H/g/hBN8m6mCY1Sj1IIo28NYN3w+mjMp&#10;NpfSRO321y8Dwbf7+H7eajO4VlypD41nBbNpBoK49rpho+D7a/f8CiJEZI2tZ1LwQwE269HTCnPt&#10;b/xJ1yoakUI45KjAxtjlUobaksMw9R1x4k6+dxgT7I3UPd5SuGvlPMtepMOGU4PFjkpL9bm6OAWX&#10;PZVvv8Wx/Hi3LQ6Lymzrwig1GQ/FEkSkIT7Ed/dBp/mLOfw/ky6Q6z8AAAD//wMAUEsBAi0AFAAG&#10;AAgAAAAhAPD3irv9AAAA4gEAABMAAAAAAAAAAAAAAAAAAAAAAFtDb250ZW50X1R5cGVzXS54bWxQ&#10;SwECLQAUAAYACAAAACEAMd1fYdIAAACPAQAACwAAAAAAAAAAAAAAAAAuAQAAX3JlbHMvLnJlbHNQ&#10;SwECLQAUAAYACAAAACEAMy8FnkEAAAA5AAAAEAAAAAAAAAAAAAAAAAApAgAAZHJzL3NoYXBleG1s&#10;LnhtbFBLAQItABQABgAIAAAAIQAQNJQdwgAAANwAAAAPAAAAAAAAAAAAAAAAAJgCAABkcnMvZG93&#10;bnJldi54bWxQSwUGAAAAAAQABAD1AAAAhwMAAAAA&#10;" fillcolor="white [3212]" strokecolor="#e36c0a [2409]" strokeweight="1pt">
+                <v:rect id="Rectangle 152" o:spid="_x0000_s1120" style="position:absolute;left:38962;top:22783;width:1198;height:3109;visibility:visible;mso-wrap-style:square;v-text-anchor:middle" o:gfxdata="UEsDBBQABgAIAAAAIQDw94q7/QAAAOIBAAATAAAAW0NvbnRlbnRfVHlwZXNdLnhtbJSRzUrEMBDH&#10;74LvEOYqbaoHEWm6B6tHFV0fYEimbdg2CZlYd9/edD8u4goeZ+b/8SOpV9tpFDNFtt4puC4rEOS0&#10;N9b1Cj7WT8UdCE7oDI7ekYIdMayay4t6vQvEIrsdKxhSCvdSsh5oQi59IJcvnY8TpjzGXgbUG+xJ&#10;3lTVrdTeJXKpSEsGNHVLHX6OSTxu8/pAEmlkEA8H4dKlAEMYrcaUSeXszI+W4thQZudew4MNfJUx&#10;QP7asFzOFxx9L/lpojUkXjGmZ5wyhjSRJQ8YKGvKv1MWzIkL33VWU9lGfl98J6hz4cZ/uUjzf7Pb&#10;bHuj+ZQu9z/UfAMAAP//AwBQSwMEFAAGAAgAAAAhADHdX2HSAAAAjwEAAAsAAABfcmVscy8ucmVs&#10;c6SQwWrDMAyG74O9g9G9cdpDGaNOb4VeSwe7CltJTGPLWCZt376mMFhGbzvqF/o+8e/2tzCpmbJ4&#10;jgbWTQuKomXn42Dg63xYfYCSgtHhxJEM3Elg372/7U40YalHMvokqlKiGBhLSZ9aix0poDScKNZN&#10;zzlgqWMedEJ7wYH0pm23Ov9mQLdgqqMzkI9uA+p8T9X8hx28zSzcl8Zy0Nz33r6iasfXeKK5UjAP&#10;VAy4LM8w09zU50C/9q7/6ZURE31X/kL8TKv1x6wXNXYPAAAA//8DAFBLAwQUAAYACAAAACEAMy8F&#10;nkEAAAA5AAAAEAAAAGRycy9zaGFwZXhtbC54bWyysa/IzVEoSy0qzszPs1Uy1DNQUkjNS85PycxL&#10;t1UKDXHTtVBSKC5JzEtJzMnPS7VVqkwtVrK34+UCAAAA//8DAFBLAwQUAAYACAAAACEAEDSUHcIA&#10;AADcAAAADwAAAGRycy9kb3ducmV2LnhtbERP32vCMBB+H/g/hBN8m6mCY1Sj1IIo28NYN3w+mjMp&#10;NpfSRO321y8Dwbf7+H7eajO4VlypD41nBbNpBoK49rpho+D7a/f8CiJEZI2tZ1LwQwE269HTCnPt&#10;b/xJ1yoakUI45KjAxtjlUobaksMw9R1x4k6+dxgT7I3UPd5SuGvlPMtepMOGU4PFjkpL9bm6OAWX&#10;PZVvv8Wx/Hi3LQ6Lymzrwig1GQ/FEkSkIT7Ed/dBp/mLOfw/ky6Q6z8AAAD//wMAUEsBAi0AFAAG&#10;AAgAAAAhAPD3irv9AAAA4gEAABMAAAAAAAAAAAAAAAAAAAAAAFtDb250ZW50X1R5cGVzXS54bWxQ&#10;SwECLQAUAAYACAAAACEAMd1fYdIAAACPAQAACwAAAAAAAAAAAAAAAAAuAQAAX3JlbHMvLnJlbHNQ&#10;SwECLQAUAAYACAAAACEAMy8FnkEAAAA5AAAAEAAAAAAAAAAAAAAAAAApAgAAZHJzL3NoYXBleG1s&#10;LnhtbFBLAQItABQABgAIAAAAIQAQNJQdwgAAANwAAAAPAAAAAAAAAAAAAAAAAJgCAABkcnMvZG93&#10;bnJldi54bWxQSwUGAAAAAAQABAD1AAAAhwMAAAAA&#10;" fillcolor="white [3212]" strokecolor="#e36c0a [2409]" strokeweight="1pt">
                   <v:textbox>
                     <w:txbxContent>
                       <w:p>
@@ -18533,8 +18750,8 @@
                     </w:txbxContent>
                   </v:textbox>
                 </v:rect>
-                <v:rect id="Rectangle 64" o:spid="_x0000_s1121" style="position:absolute;left:36763;top:7162;width:1208;height:11128;visibility:visible;mso-wrap-style:square;v-text-anchor:middle" o:gfxdata="UEsDBBQABgAIAAAAIQDw94q7/QAAAOIBAAATAAAAW0NvbnRlbnRfVHlwZXNdLnhtbJSRzUrEMBDH&#10;74LvEOYqbaoHEWm6B6tHFV0fYEimbdg2CZlYd9/edD8u4goeZ+b/8SOpV9tpFDNFtt4puC4rEOS0&#10;N9b1Cj7WT8UdCE7oDI7ekYIdMayay4t6vQvEIrsdKxhSCvdSsh5oQi59IJcvnY8TpjzGXgbUG+xJ&#10;3lTVrdTeJXKpSEsGNHVLHX6OSTxu8/pAEmlkEA8H4dKlAEMYrcaUSeXszI+W4thQZudew4MNfJUx&#10;QP7asFzOFxx9L/lpojUkXjGmZ5wyhjSRJQ8YKGvKv1MWzIkL33VWU9lGfl98J6hz4cZ/uUjzf7Pb&#10;bHuj+ZQu9z/UfAMAAP//AwBQSwMEFAAGAAgAAAAhADHdX2HSAAAAjwEAAAsAAABfcmVscy8ucmVs&#10;c6SQwWrDMAyG74O9g9G9cdpDGaNOb4VeSwe7CltJTGPLWCZt376mMFhGbzvqF/o+8e/2tzCpmbJ4&#10;jgbWTQuKomXn42Dg63xYfYCSgtHhxJEM3Elg372/7U40YalHMvokqlKiGBhLSZ9aix0poDScKNZN&#10;zzlgqWMedEJ7wYH0pm23Ov9mQLdgqqMzkI9uA+p8T9X8hx28zSzcl8Zy0Nz33r6iasfXeKK5UjAP&#10;VAy4LM8w09zU50C/9q7/6ZURE31X/kL8TKv1x6wXNXYPAAAA//8DAFBLAwQUAAYACAAAACEAMy8F&#10;nkEAAAA5AAAAEAAAAGRycy9zaGFwZXhtbC54bWyysa/IzVEoSy0qzszPs1Uy1DNQUkjNS85PycxL&#10;t1UKDXHTtVBSKC5JzEtJzMnPS7VVqkwtVrK34+UCAAAA//8DAFBLAwQUAAYACAAAACEAsPXyrsQA&#10;AADbAAAADwAAAGRycy9kb3ducmV2LnhtbESPQWsCMRSE74X+h/AK3jRbaUVWo2wXpNIexG3x/Ni8&#10;Jks3L8sm6uqvbwShx2FmvmGW68G14kR9aDwreJ5kIIhrrxs2Cr6/NuM5iBCRNbaeScGFAqxXjw9L&#10;zLU/855OVTQiQTjkqMDG2OVShtqSwzDxHXHyfnzvMCbZG6l7PCe4a+U0y2bSYcNpwWJHpaX6tzo6&#10;Bcd3Kj+uxaHcfdoWh9fKvNWFUWr0NBQLEJGG+B++t7dawewFbl/SD5CrPwAAAP//AwBQSwECLQAU&#10;AAYACAAAACEA8PeKu/0AAADiAQAAEwAAAAAAAAAAAAAAAAAAAAAAW0NvbnRlbnRfVHlwZXNdLnht&#10;bFBLAQItABQABgAIAAAAIQAx3V9h0gAAAI8BAAALAAAAAAAAAAAAAAAAAC4BAABfcmVscy8ucmVs&#10;c1BLAQItABQABgAIAAAAIQAzLwWeQQAAADkAAAAQAAAAAAAAAAAAAAAAACkCAABkcnMvc2hhcGV4&#10;bWwueG1sUEsBAi0AFAAGAAgAAAAhALD18q7EAAAA2wAAAA8AAAAAAAAAAAAAAAAAmAIAAGRycy9k&#10;b3ducmV2LnhtbFBLBQYAAAAABAAEAPUAAACJAwAAAAA=&#10;" fillcolor="white [3212]" strokecolor="#e36c0a [2409]" strokeweight="1pt"/>
-                <v:rect id="Rectangle 149" o:spid="_x0000_s1122" style="position:absolute;left:22846;top:5943;width:1208;height:13210;visibility:visible;mso-wrap-style:square;v-text-anchor:middle" o:gfxdata="UEsDBBQABgAIAAAAIQDw94q7/QAAAOIBAAATAAAAW0NvbnRlbnRfVHlwZXNdLnhtbJSRzUrEMBDH&#10;74LvEOYqbaoHEWm6B6tHFV0fYEimbdg2CZlYd9/edD8u4goeZ+b/8SOpV9tpFDNFtt4puC4rEOS0&#10;N9b1Cj7WT8UdCE7oDI7ekYIdMayay4t6vQvEIrsdKxhSCvdSsh5oQi59IJcvnY8TpjzGXgbUG+xJ&#10;3lTVrdTeJXKpSEsGNHVLHX6OSTxu8/pAEmlkEA8H4dKlAEMYrcaUSeXszI+W4thQZudew4MNfJUx&#10;QP7asFzOFxx9L/lpojUkXjGmZ5wyhjSRJQ8YKGvKv1MWzIkL33VWU9lGfl98J6hz4cZ/uUjzf7Pb&#10;bHuj+ZQu9z/UfAMAAP//AwBQSwMEFAAGAAgAAAAhADHdX2HSAAAAjwEAAAsAAABfcmVscy8ucmVs&#10;c6SQwWrDMAyG74O9g9G9cdpDGaNOb4VeSwe7CltJTGPLWCZt376mMFhGbzvqF/o+8e/2tzCpmbJ4&#10;jgbWTQuKomXn42Dg63xYfYCSgtHhxJEM3Elg372/7U40YalHMvokqlKiGBhLSZ9aix0poDScKNZN&#10;zzlgqWMedEJ7wYH0pm23Ov9mQLdgqqMzkI9uA+p8T9X8hx28zSzcl8Zy0Nz33r6iasfXeKK5UjAP&#10;VAy4LM8w09zU50C/9q7/6ZURE31X/kL8TKv1x6wXNXYPAAAA//8DAFBLAwQUAAYACAAAACEAMy8F&#10;nkEAAAA5AAAAEAAAAGRycy9zaGFwZXhtbC54bWyysa/IzVEoSy0qzszPs1Uy1DNQUkjNS85PycxL&#10;t1UKDXHTtVBSKC5JzEtJzMnPS7VVqkwtVrK34+UCAAAA//8DAFBLAwQUAAYACAAAACEAm0mQscMA&#10;AADcAAAADwAAAGRycy9kb3ducmV2LnhtbERP32vCMBB+H/g/hBP2pqmyDa1GqQXZ2B7Gqvh8NLek&#10;rLmUJmq3v34ZCHu7j+/nrbeDa8WF+tB4VjCbZiCIa68bNgqOh/1kASJEZI2tZ1LwTQG2m9HdGnPt&#10;r/xBlyoakUI45KjAxtjlUobaksMw9R1x4j597zAm2Bupe7ymcNfKeZY9SYcNpwaLHZWW6q/q7BSc&#10;n6l8/SlO5fubbXF4rMyuLoxS9+OhWIGINMR/8c39otP8hyX8PZMukJtfAAAA//8DAFBLAQItABQA&#10;BgAIAAAAIQDw94q7/QAAAOIBAAATAAAAAAAAAAAAAAAAAAAAAABbQ29udGVudF9UeXBlc10ueG1s&#10;UEsBAi0AFAAGAAgAAAAhADHdX2HSAAAAjwEAAAsAAAAAAAAAAAAAAAAALgEAAF9yZWxzLy5yZWxz&#10;UEsBAi0AFAAGAAgAAAAhADMvBZ5BAAAAOQAAABAAAAAAAAAAAAAAAAAAKQIAAGRycy9zaGFwZXht&#10;bC54bWxQSwECLQAUAAYACAAAACEAm0mQscMAAADcAAAADwAAAAAAAAAAAAAAAACYAgAAZHJzL2Rv&#10;d25yZXYueG1sUEsFBgAAAAAEAAQA9QAAAIgDAAAAAA==&#10;" fillcolor="white [3212]" strokecolor="#e36c0a [2409]" strokeweight="1pt">
+                <v:rect id="Rectangle 64" o:spid="_x0000_s1121" style="position:absolute;left:39114;top:7168;width:1207;height:11128;visibility:visible;mso-wrap-style:square;v-text-anchor:middle" o:gfxdata="UEsDBBQABgAIAAAAIQDw94q7/QAAAOIBAAATAAAAW0NvbnRlbnRfVHlwZXNdLnhtbJSRzUrEMBDH&#10;74LvEOYqbaoHEWm6B6tHFV0fYEimbdg2CZlYd9/edD8u4goeZ+b/8SOpV9tpFDNFtt4puC4rEOS0&#10;N9b1Cj7WT8UdCE7oDI7ekYIdMayay4t6vQvEIrsdKxhSCvdSsh5oQi59IJcvnY8TpjzGXgbUG+xJ&#10;3lTVrdTeJXKpSEsGNHVLHX6OSTxu8/pAEmlkEA8H4dKlAEMYrcaUSeXszI+W4thQZudew4MNfJUx&#10;QP7asFzOFxx9L/lpojUkXjGmZ5wyhjSRJQ8YKGvKv1MWzIkL33VWU9lGfl98J6hz4cZ/uUjzf7Pb&#10;bHuj+ZQu9z/UfAMAAP//AwBQSwMEFAAGAAgAAAAhADHdX2HSAAAAjwEAAAsAAABfcmVscy8ucmVs&#10;c6SQwWrDMAyG74O9g9G9cdpDGaNOb4VeSwe7CltJTGPLWCZt376mMFhGbzvqF/o+8e/2tzCpmbJ4&#10;jgbWTQuKomXn42Dg63xYfYCSgtHhxJEM3Elg372/7U40YalHMvokqlKiGBhLSZ9aix0poDScKNZN&#10;zzlgqWMedEJ7wYH0pm23Ov9mQLdgqqMzkI9uA+p8T9X8hx28zSzcl8Zy0Nz33r6iasfXeKK5UjAP&#10;VAy4LM8w09zU50C/9q7/6ZURE31X/kL8TKv1x6wXNXYPAAAA//8DAFBLAwQUAAYACAAAACEAMy8F&#10;nkEAAAA5AAAAEAAAAGRycy9zaGFwZXhtbC54bWyysa/IzVEoSy0qzszPs1Uy1DNQUkjNS85PycxL&#10;t1UKDXHTtVBSKC5JzEtJzMnPS7VVqkwtVrK34+UCAAAA//8DAFBLAwQUAAYACAAAACEAsPXyrsQA&#10;AADbAAAADwAAAGRycy9kb3ducmV2LnhtbESPQWsCMRSE74X+h/AK3jRbaUVWo2wXpNIexG3x/Ni8&#10;Jks3L8sm6uqvbwShx2FmvmGW68G14kR9aDwreJ5kIIhrrxs2Cr6/NuM5iBCRNbaeScGFAqxXjw9L&#10;zLU/855OVTQiQTjkqMDG2OVShtqSwzDxHXHyfnzvMCbZG6l7PCe4a+U0y2bSYcNpwWJHpaX6tzo6&#10;Bcd3Kj+uxaHcfdoWh9fKvNWFUWr0NBQLEJGG+B++t7dawewFbl/SD5CrPwAAAP//AwBQSwECLQAU&#10;AAYACAAAACEA8PeKu/0AAADiAQAAEwAAAAAAAAAAAAAAAAAAAAAAW0NvbnRlbnRfVHlwZXNdLnht&#10;bFBLAQItABQABgAIAAAAIQAx3V9h0gAAAI8BAAALAAAAAAAAAAAAAAAAAC4BAABfcmVscy8ucmVs&#10;c1BLAQItABQABgAIAAAAIQAzLwWeQQAAADkAAAAQAAAAAAAAAAAAAAAAACkCAABkcnMvc2hhcGV4&#10;bWwueG1sUEsBAi0AFAAGAAgAAAAhALD18q7EAAAA2wAAAA8AAAAAAAAAAAAAAAAAmAIAAGRycy9k&#10;b3ducmV2LnhtbFBLBQYAAAAABAAEAPUAAACJAwAAAAA=&#10;" fillcolor="white [3212]" strokecolor="#e36c0a [2409]" strokeweight="1pt"/>
+                <v:rect id="Rectangle 149" o:spid="_x0000_s1122" style="position:absolute;left:25197;top:5949;width:1207;height:13210;visibility:visible;mso-wrap-style:square;v-text-anchor:middle" o:gfxdata="UEsDBBQABgAIAAAAIQDw94q7/QAAAOIBAAATAAAAW0NvbnRlbnRfVHlwZXNdLnhtbJSRzUrEMBDH&#10;74LvEOYqbaoHEWm6B6tHFV0fYEimbdg2CZlYd9/edD8u4goeZ+b/8SOpV9tpFDNFtt4puC4rEOS0&#10;N9b1Cj7WT8UdCE7oDI7ekYIdMayay4t6vQvEIrsdKxhSCvdSsh5oQi59IJcvnY8TpjzGXgbUG+xJ&#10;3lTVrdTeJXKpSEsGNHVLHX6OSTxu8/pAEmlkEA8H4dKlAEMYrcaUSeXszI+W4thQZudew4MNfJUx&#10;QP7asFzOFxx9L/lpojUkXjGmZ5wyhjSRJQ8YKGvKv1MWzIkL33VWU9lGfl98J6hz4cZ/uUjzf7Pb&#10;bHuj+ZQu9z/UfAMAAP//AwBQSwMEFAAGAAgAAAAhADHdX2HSAAAAjwEAAAsAAABfcmVscy8ucmVs&#10;c6SQwWrDMAyG74O9g9G9cdpDGaNOb4VeSwe7CltJTGPLWCZt376mMFhGbzvqF/o+8e/2tzCpmbJ4&#10;jgbWTQuKomXn42Dg63xYfYCSgtHhxJEM3Elg372/7U40YalHMvokqlKiGBhLSZ9aix0poDScKNZN&#10;zzlgqWMedEJ7wYH0pm23Ov9mQLdgqqMzkI9uA+p8T9X8hx28zSzcl8Zy0Nz33r6iasfXeKK5UjAP&#10;VAy4LM8w09zU50C/9q7/6ZURE31X/kL8TKv1x6wXNXYPAAAA//8DAFBLAwQUAAYACAAAACEAMy8F&#10;nkEAAAA5AAAAEAAAAGRycy9zaGFwZXhtbC54bWyysa/IzVEoSy0qzszPs1Uy1DNQUkjNS85PycxL&#10;t1UKDXHTtVBSKC5JzEtJzMnPS7VVqkwtVrK34+UCAAAA//8DAFBLAwQUAAYACAAAACEAm0mQscMA&#10;AADcAAAADwAAAGRycy9kb3ducmV2LnhtbERP32vCMBB+H/g/hBP2pqmyDa1GqQXZ2B7Gqvh8NLek&#10;rLmUJmq3v34ZCHu7j+/nrbeDa8WF+tB4VjCbZiCIa68bNgqOh/1kASJEZI2tZ1LwTQG2m9HdGnPt&#10;r/xBlyoakUI45KjAxtjlUobaksMw9R1x4j597zAm2Bupe7ymcNfKeZY9SYcNpwaLHZWW6q/q7BSc&#10;n6l8/SlO5fubbXF4rMyuLoxS9+OhWIGINMR/8c39otP8hyX8PZMukJtfAAAA//8DAFBLAQItABQA&#10;BgAIAAAAIQDw94q7/QAAAOIBAAATAAAAAAAAAAAAAAAAAAAAAABbQ29udGVudF9UeXBlc10ueG1s&#10;UEsBAi0AFAAGAAgAAAAhADHdX2HSAAAAjwEAAAsAAAAAAAAAAAAAAAAALgEAAF9yZWxzLy5yZWxz&#10;UEsBAi0AFAAGAAgAAAAhADMvBZ5BAAAAOQAAABAAAAAAAAAAAAAAAAAAKQIAAGRycy9zaGFwZXht&#10;bC54bWxQSwECLQAUAAYACAAAACEAm0mQscMAAADcAAAADwAAAAAAAAAAAAAAAACYAgAAZHJzL2Rv&#10;d25yZXYueG1sUEsFBgAAAAAEAAQA9QAAAIgDAAAAAA==&#10;" fillcolor="white [3212]" strokecolor="#e36c0a [2409]" strokeweight="1pt">
                   <v:textbox>
                     <w:txbxContent>
                       <w:p>
@@ -18547,7 +18764,7 @@
                     </w:txbxContent>
                   </v:textbox>
                 </v:rect>
-                <v:rect id="Rectangle 151" o:spid="_x0000_s1123" style="position:absolute;left:22799;top:21827;width:1200;height:4712;visibility:visible;mso-wrap-style:square;v-text-anchor:middle" o:gfxdata="UEsDBBQABgAIAAAAIQDw94q7/QAAAOIBAAATAAAAW0NvbnRlbnRfVHlwZXNdLnhtbJSRzUrEMBDH&#10;74LvEOYqbaoHEWm6B6tHFV0fYEimbdg2CZlYd9/edD8u4goeZ+b/8SOpV9tpFDNFtt4puC4rEOS0&#10;N9b1Cj7WT8UdCE7oDI7ekYIdMayay4t6vQvEIrsdKxhSCvdSsh5oQi59IJcvnY8TpjzGXgbUG+xJ&#10;3lTVrdTeJXKpSEsGNHVLHX6OSTxu8/pAEmlkEA8H4dKlAEMYrcaUSeXszI+W4thQZudew4MNfJUx&#10;QP7asFzOFxx9L/lpojUkXjGmZ5wyhjSRJQ8YKGvKv1MWzIkL33VWU9lGfl98J6hz4cZ/uUjzf7Pb&#10;bHuj+ZQu9z/UfAMAAP//AwBQSwMEFAAGAAgAAAAhADHdX2HSAAAAjwEAAAsAAABfcmVscy8ucmVs&#10;c6SQwWrDMAyG74O9g9G9cdpDGaNOb4VeSwe7CltJTGPLWCZt376mMFhGbzvqF/o+8e/2tzCpmbJ4&#10;jgbWTQuKomXn42Dg63xYfYCSgtHhxJEM3Elg372/7U40YalHMvokqlKiGBhLSZ9aix0poDScKNZN&#10;zzlgqWMedEJ7wYH0pm23Ov9mQLdgqqMzkI9uA+p8T9X8hx28zSzcl8Zy0Nz33r6iasfXeKK5UjAP&#10;VAy4LM8w09zU50C/9q7/6ZURE31X/kL8TKv1x6wXNXYPAAAA//8DAFBLAwQUAAYACAAAACEAMy8F&#10;nkEAAAA5AAAAEAAAAGRycy9zaGFwZXhtbC54bWyysa/IzVEoSy0qzszPs1Uy1DNQUkjNS85PycxL&#10;t1UKDXHTtVBSKC5JzEtJzMnPS7VVqkwtVrK34+UCAAAA//8DAFBLAwQUAAYACAAAACEA4OYKasIA&#10;AADcAAAADwAAAGRycy9kb3ducmV2LnhtbERP32vCMBB+H/g/hBN8m6kDx6hGqQWZuIexbvh8NGdS&#10;bC6liVr31y8Dwbf7+H7ecj24VlyoD41nBbNpBoK49rpho+Dne/v8BiJEZI2tZ1JwowDr1ehpibn2&#10;V/6iSxWNSCEcclRgY+xyKUNtyWGY+o44cUffO4wJ9kbqHq8p3LXyJctepcOGU4PFjkpL9ak6OwXn&#10;dyr3v8Wh/PywLQ7zymzqwig1GQ/FAkSkIT7Ed/dOp/nzGfw/ky6Qqz8AAAD//wMAUEsBAi0AFAAG&#10;AAgAAAAhAPD3irv9AAAA4gEAABMAAAAAAAAAAAAAAAAAAAAAAFtDb250ZW50X1R5cGVzXS54bWxQ&#10;SwECLQAUAAYACAAAACEAMd1fYdIAAACPAQAACwAAAAAAAAAAAAAAAAAuAQAAX3JlbHMvLnJlbHNQ&#10;SwECLQAUAAYACAAAACEAMy8FnkEAAAA5AAAAEAAAAAAAAAAAAAAAAAApAgAAZHJzL3NoYXBleG1s&#10;LnhtbFBLAQItABQABgAIAAAAIQDg5gpqwgAAANwAAAAPAAAAAAAAAAAAAAAAAJgCAABkcnMvZG93&#10;bnJldi54bWxQSwUGAAAAAAQABAD1AAAAhwMAAAAA&#10;" fillcolor="white [3212]" strokecolor="#e36c0a [2409]" strokeweight="1pt">
+                <v:rect id="Rectangle 151" o:spid="_x0000_s1123" style="position:absolute;left:25149;top:21833;width:1200;height:4712;visibility:visible;mso-wrap-style:square;v-text-anchor:middle" o:gfxdata="UEsDBBQABgAIAAAAIQDw94q7/QAAAOIBAAATAAAAW0NvbnRlbnRfVHlwZXNdLnhtbJSRzUrEMBDH&#10;74LvEOYqbaoHEWm6B6tHFV0fYEimbdg2CZlYd9/edD8u4goeZ+b/8SOpV9tpFDNFtt4puC4rEOS0&#10;N9b1Cj7WT8UdCE7oDI7ekYIdMayay4t6vQvEIrsdKxhSCvdSsh5oQi59IJcvnY8TpjzGXgbUG+xJ&#10;3lTVrdTeJXKpSEsGNHVLHX6OSTxu8/pAEmlkEA8H4dKlAEMYrcaUSeXszI+W4thQZudew4MNfJUx&#10;QP7asFzOFxx9L/lpojUkXjGmZ5wyhjSRJQ8YKGvKv1MWzIkL33VWU9lGfl98J6hz4cZ/uUjzf7Pb&#10;bHuj+ZQu9z/UfAMAAP//AwBQSwMEFAAGAAgAAAAhADHdX2HSAAAAjwEAAAsAAABfcmVscy8ucmVs&#10;c6SQwWrDMAyG74O9g9G9cdpDGaNOb4VeSwe7CltJTGPLWCZt376mMFhGbzvqF/o+8e/2tzCpmbJ4&#10;jgbWTQuKomXn42Dg63xYfYCSgtHhxJEM3Elg372/7U40YalHMvokqlKiGBhLSZ9aix0poDScKNZN&#10;zzlgqWMedEJ7wYH0pm23Ov9mQLdgqqMzkI9uA+p8T9X8hx28zSzcl8Zy0Nz33r6iasfXeKK5UjAP&#10;VAy4LM8w09zU50C/9q7/6ZURE31X/kL8TKv1x6wXNXYPAAAA//8DAFBLAwQUAAYACAAAACEAMy8F&#10;nkEAAAA5AAAAEAAAAGRycy9zaGFwZXhtbC54bWyysa/IzVEoSy0qzszPs1Uy1DNQUkjNS85PycxL&#10;t1UKDXHTtVBSKC5JzEtJzMnPS7VVqkwtVrK34+UCAAAA//8DAFBLAwQUAAYACAAAACEA4OYKasIA&#10;AADcAAAADwAAAGRycy9kb3ducmV2LnhtbERP32vCMBB+H/g/hBN8m6kDx6hGqQWZuIexbvh8NGdS&#10;bC6liVr31y8Dwbf7+H7ecj24VlyoD41nBbNpBoK49rpho+Dne/v8BiJEZI2tZ1JwowDr1ehpibn2&#10;V/6iSxWNSCEcclRgY+xyKUNtyWGY+o44cUffO4wJ9kbqHq8p3LXyJctepcOGU4PFjkpL9ak6OwXn&#10;dyr3v8Wh/PywLQ7zymzqwig1GQ/FAkSkIT7Ed/dOp/nzGfw/ky6Qqz8AAAD//wMAUEsBAi0AFAAG&#10;AAgAAAAhAPD3irv9AAAA4gEAABMAAAAAAAAAAAAAAAAAAAAAAFtDb250ZW50X1R5cGVzXS54bWxQ&#10;SwECLQAUAAYACAAAACEAMd1fYdIAAACPAQAACwAAAAAAAAAAAAAAAAAuAQAAX3JlbHMvLnJlbHNQ&#10;SwECLQAUAAYACAAAACEAMy8FnkEAAAA5AAAAEAAAAAAAAAAAAAAAAAApAgAAZHJzL3NoYXBleG1s&#10;LnhtbFBLAQItABQABgAIAAAAIQDg5gpqwgAAANwAAAAPAAAAAAAAAAAAAAAAAJgCAABkcnMvZG93&#10;bnJldi54bWxQSwUGAAAAAAQABAD1AAAAhwMAAAAA&#10;" fillcolor="white [3212]" strokecolor="#e36c0a [2409]" strokeweight="1pt">
                   <v:textbox>
                     <w:txbxContent>
                       <w:p>
@@ -18567,6 +18784,79 @@
                     </w:txbxContent>
                   </v:textbox>
                 </v:rect>
+                <v:shape id="Straight Arrow Connector 173" o:spid="_x0000_s1124" type="#_x0000_t32" style="position:absolute;left:1725;top:5173;width:5624;height:0;visibility:visible;mso-wrap-style:square" o:connectortype="straight" o:gfxdata="UEsDBBQABgAIAAAAIQD+JeulAAEAAOoBAAATAAAAW0NvbnRlbnRfVHlwZXNdLnhtbJSRzU7EIBDH&#10;7ya+A+FqWqoHY0zpHqwe1Zj1AQhMW2I7EAbr7ts73e5ejGviEeb/8RuoN7tpFDMk8gG1vC4rKQBt&#10;cB57Ld+3T8WdFJQNOjMGBC33QHLTXF7U230EEuxG0nLIOd4rRXaAyVAZIiBPupAmk/mYehWN/TA9&#10;qJuqulU2YAbMRV4yZFO30JnPMYvHHV+vJAlGkuJhFS5dWpoYR29NZlI1o/vRUhwbSnYeNDT4SFeM&#10;IdWvDcvkfMHR98JPk7wD8WpSfjYTYyiXaNkAweaQWFf+nbSgTlSErvMWyjYRL7V6T3DnSlz4wgTz&#10;f/Nbtr3BfEpXh59qvgEAAP//AwBQSwMEFAAGAAgAAAAhAJYFM1jUAAAAlwEAAAsAAABfcmVscy8u&#10;cmVsc6SQPWsDMQyG90L/g9He8yVDKSW+bIWsIYWuxtZ9kLNkJHNN/n1MoaVXsnWUXvQ8L9rtL2k2&#10;C4pOTA42TQsGKXCcaHDwfnp7egGjxVP0MxM6uKLCvnt82B1x9qUe6ThlNZVC6mAsJb9aq2HE5LXh&#10;jFSTniX5UkcZbPbh7Ae027Z9tvKbAd2KaQ7RgRziFszpmqv5DztNQVi5L03gZLnvp3CPaiN/0hGX&#10;SvEyYHEQRb+WgktTy4G979380xuYCENh+aiOlfwnqfbvBnb1zu4GAAD//wMAUEsDBBQABgAIAAAA&#10;IQAzLwWeQQAAADkAAAAUAAAAZHJzL2Nvbm5lY3RvcnhtbC54bWyysa/IzVEoSy0qzszPs1Uy1DNQ&#10;UkjNS85PycxLt1UKDXHTtVBSKC5JzEtJzMnPS7VVqkwtVrK34+UCAAAA//8DAFBLAwQUAAYACAAA&#10;ACEAj0nCzcQAAADcAAAADwAAAGRycy9kb3ducmV2LnhtbERP22oCMRB9F/oPYQq+SM2qYOtqFFu0&#10;+tBSvHzAsBk3i5vJsom6+vWNIPg2h3OdyayxpThT7QvHCnrdBARx5nTBuYL9bvn2AcIHZI2lY1Jw&#10;JQ+z6Utrgql2F97QeRtyEUPYp6jAhFClUvrMkEXfdRVx5A6uthgirHOpa7zEcFvKfpIMpcWCY4PB&#10;ir4MZcftySoIq9v35vPUaea34rj+25nR4qf3q1T7tZmPQQRqwlP8cK91nP8+gPsz8QI5/QcAAP//&#10;AwBQSwECLQAUAAYACAAAACEA/iXrpQABAADqAQAAEwAAAAAAAAAAAAAAAAAAAAAAW0NvbnRlbnRf&#10;VHlwZXNdLnhtbFBLAQItABQABgAIAAAAIQCWBTNY1AAAAJcBAAALAAAAAAAAAAAAAAAAADEBAABf&#10;cmVscy8ucmVsc1BLAQItABQABgAIAAAAIQAzLwWeQQAAADkAAAAUAAAAAAAAAAAAAAAAAC4CAABk&#10;cnMvY29ubmVjdG9yeG1sLnhtbFBLAQItABQABgAIAAAAIQCPScLNxAAAANwAAAAPAAAAAAAAAAAA&#10;AAAAAKECAABkcnMvZG93bnJldi54bWxQSwUGAAAAAAQABAD5AAAAkgMAAAAA&#10;" strokecolor="black [3213]" strokeweight="1pt">
+                  <v:stroke endarrow="open"/>
+                </v:shape>
+                <v:shape id="Text Box 97" o:spid="_x0000_s1125" type="#_x0000_t202" style="position:absolute;left:413;top:5077;width:6775;height:3811;visibility:visible;mso-wrap-style:none;v-text-anchor:top" o:gfxdata="UEsDBBQABgAIAAAAIQDw94q7/QAAAOIBAAATAAAAW0NvbnRlbnRfVHlwZXNdLnhtbJSRzUrEMBDH&#10;74LvEOYqbaoHEWm6B6tHFV0fYEimbdg2CZlYd9/edD8u4goeZ+b/8SOpV9tpFDNFtt4puC4rEOS0&#10;N9b1Cj7WT8UdCE7oDI7ekYIdMayay4t6vQvEIrsdKxhSCvdSsh5oQi59IJcvnY8TpjzGXgbUG+xJ&#10;3lTVrdTeJXKpSEsGNHVLHX6OSTxu8/pAEmlkEA8H4dKlAEMYrcaUSeXszI+W4thQZudew4MNfJUx&#10;QP7asFzOFxx9L/lpojUkXjGmZ5wyhjSRJQ8YKGvKv1MWzIkL33VWU9lGfl98J6hz4cZ/uUjzf7Pb&#10;bHuj+ZQu9z/UfAMAAP//AwBQSwMEFAAGAAgAAAAhADHdX2HSAAAAjwEAAAsAAABfcmVscy8ucmVs&#10;c6SQwWrDMAyG74O9g9G9cdpDGaNOb4VeSwe7CltJTGPLWCZt376mMFhGbzvqF/o+8e/2tzCpmbJ4&#10;jgbWTQuKomXn42Dg63xYfYCSgtHhxJEM3Elg372/7U40YalHMvokqlKiGBhLSZ9aix0poDScKNZN&#10;zzlgqWMedEJ7wYH0pm23Ov9mQLdgqqMzkI9uA+p8T9X8hx28zSzcl8Zy0Nz33r6iasfXeKK5UjAP&#10;VAy4LM8w09zU50C/9q7/6ZURE31X/kL8TKv1x6wXNXYPAAAA//8DAFBLAwQUAAYACAAAACEAMy8F&#10;nkEAAAA5AAAAEAAAAGRycy9zaGFwZXhtbC54bWyysa/IzVEoSy0qzszPs1Uy1DNQUkjNS85PycxL&#10;t1UKDXHTtVBSKC5JzEtJzMnPS7VVqkwtVrK34+UCAAAA//8DAFBLAwQUAAYACAAAACEA2iWt7McA&#10;AADcAAAADwAAAGRycy9kb3ducmV2LnhtbESPQWsCMRCF74X+hzAFL6Vm60HL1ihtoSJSlWopHofN&#10;dLO4mSxJ1PXfdw6F3mZ4b977ZjrvfavOFFMT2MDjsABFXAXbcG3ga//+8AQqZWSLbWAycKUE89nt&#10;zRRLGy78SeddrpWEcCrRgMu5K7VOlSOPaRg6YtF+QvSYZY21thEvEu5bPSqKsfbYsDQ47OjNUXXc&#10;nbyBo1vdb4vF+vV7vLzGzf4UDvHjYMzgrn95BpWpz//mv+ulFfyJ0MozMoGe/QIAAP//AwBQSwEC&#10;LQAUAAYACAAAACEA8PeKu/0AAADiAQAAEwAAAAAAAAAAAAAAAAAAAAAAW0NvbnRlbnRfVHlwZXNd&#10;LnhtbFBLAQItABQABgAIAAAAIQAx3V9h0gAAAI8BAAALAAAAAAAAAAAAAAAAAC4BAABfcmVscy8u&#10;cmVsc1BLAQItABQABgAIAAAAIQAzLwWeQQAAADkAAAAQAAAAAAAAAAAAAAAAACkCAABkcnMvc2hh&#10;cGV4bWwueG1sUEsBAi0AFAAGAAgAAAAhANolrezHAAAA3AAAAA8AAAAAAAAAAAAAAAAAmAIAAGRy&#10;cy9kb3ducmV2LnhtbFBLBQYAAAAABAAEAPUAAACMAwAAAAA=&#10;" filled="f" stroked="f" strokeweight=".5pt">
+                  <v:textbox>
+                    <w:txbxContent>
+                      <w:p>
+                        <w:pPr>
+                          <w:pStyle w:val="NormalWeb"/>
+                          <w:spacing w:before="0" w:beforeAutospacing="0" w:after="200" w:afterAutospacing="0" w:line="276" w:lineRule="auto"/>
+                          <w:rPr>
+                            <w:rFonts w:asciiTheme="minorHAnsi" w:hAnsiTheme="minorHAnsi" w:cstheme="minorHAnsi"/>
+                          </w:rPr>
+                        </w:pPr>
+                        <w:r>
+                          <w:rPr>
+                            <w:rFonts w:asciiTheme="minorHAnsi" w:eastAsia="Calibri" w:hAnsiTheme="minorHAnsi" w:cstheme="minorHAnsi"/>
+                            <w:sz w:val="18"/>
+                            <w:szCs w:val="18"/>
+                          </w:rPr>
+                          <w:t>User Input</w:t>
+                        </w:r>
+                      </w:p>
+                    </w:txbxContent>
+                  </v:textbox>
+                </v:shape>
+                <v:shape id="Straight Arrow Connector 179" o:spid="_x0000_s1126" type="#_x0000_t32" style="position:absolute;left:1725;top:27750;width:5623;height:3;flip:x;visibility:visible;mso-wrap-style:square" o:connectortype="straight" o:gfxdata="UEsDBBQABgAIAAAAIQD+JeulAAEAAOoBAAATAAAAW0NvbnRlbnRfVHlwZXNdLnhtbJSRzU7EIBDH&#10;7ya+A+FqWqoHY0zpHqwe1Zj1AQhMW2I7EAbr7ts73e5ejGviEeb/8RuoN7tpFDMk8gG1vC4rKQBt&#10;cB57Ld+3T8WdFJQNOjMGBC33QHLTXF7U230EEuxG0nLIOd4rRXaAyVAZIiBPupAmk/mYehWN/TA9&#10;qJuqulU2YAbMRV4yZFO30JnPMYvHHV+vJAlGkuJhFS5dWpoYR29NZlI1o/vRUhwbSnYeNDT4SFeM&#10;IdWvDcvkfMHR98JPk7wD8WpSfjYTYyiXaNkAweaQWFf+nbSgTlSErvMWyjYRL7V6T3DnSlz4wgTz&#10;f/Nbtr3BfEpXh59qvgEAAP//AwBQSwMEFAAGAAgAAAAhAJYFM1jUAAAAlwEAAAsAAABfcmVscy8u&#10;cmVsc6SQPWsDMQyG90L/g9He8yVDKSW+bIWsIYWuxtZ9kLNkJHNN/n1MoaVXsnWUXvQ8L9rtL2k2&#10;C4pOTA42TQsGKXCcaHDwfnp7egGjxVP0MxM6uKLCvnt82B1x9qUe6ThlNZVC6mAsJb9aq2HE5LXh&#10;jFSTniX5UkcZbPbh7Ae027Z9tvKbAd2KaQ7RgRziFszpmqv5DztNQVi5L03gZLnvp3CPaiN/0hGX&#10;SvEyYHEQRb+WgktTy4G979380xuYCENh+aiOlfwnqfbvBnb1zu4GAAD//wMAUEsDBBQABgAIAAAA&#10;IQAzLwWeQQAAADkAAAAUAAAAZHJzL2Nvbm5lY3RvcnhtbC54bWyysa/IzVEoSy0qzszPs1Uy1DNQ&#10;UkjNS85PycxLt1UKDXHTtVBSKC5JzEtJzMnPS7VVqkwtVrK34+UCAAAA//8DAFBLAwQUAAYACAAA&#10;ACEAa4kYf8UAAADcAAAADwAAAGRycy9kb3ducmV2LnhtbERPS2vCQBC+F/wPyxR6KbqpUB+pq5hC&#10;IRdtfSA9DtlpEszOht2tif/eFQq9zcf3nMWqN424kPO1ZQUvowQEcWF1zaWC4+FjOAPhA7LGxjIp&#10;uJKH1XLwsMBU2453dNmHUsQQ9ikqqEJoUyl9UZFBP7ItceR+rDMYInSl1A67GG4aOU6SiTRYc2yo&#10;sKX3iorz/tcoyMZZ0n59P3/mW+267HTevF7zjVJPj/36DUSgPvyL/9y5jvOnc7g/Ey+QyxsAAAD/&#10;/wMAUEsBAi0AFAAGAAgAAAAhAP4l66UAAQAA6gEAABMAAAAAAAAAAAAAAAAAAAAAAFtDb250ZW50&#10;X1R5cGVzXS54bWxQSwECLQAUAAYACAAAACEAlgUzWNQAAACXAQAACwAAAAAAAAAAAAAAAAAxAQAA&#10;X3JlbHMvLnJlbHNQSwECLQAUAAYACAAAACEAMy8FnkEAAAA5AAAAFAAAAAAAAAAAAAAAAAAuAgAA&#10;ZHJzL2Nvbm5lY3RvcnhtbC54bWxQSwECLQAUAAYACAAAACEAa4kYf8UAAADcAAAADwAAAAAAAAAA&#10;AAAAAAChAgAAZHJzL2Rvd25yZXYueG1sUEsFBgAAAAAEAAQA+QAAAJMDAAAAAA==&#10;" strokecolor="black [3213]" strokeweight="1pt">
+                  <v:stroke endarrow="open"/>
+                </v:shape>
+                <v:shape id="Text Box 97" o:spid="_x0000_s1127" type="#_x0000_t202" style="position:absolute;left:417;top:23618;width:6312;height:4616;visibility:visible;mso-wrap-style:none;v-text-anchor:top" o:gfxdata="UEsDBBQABgAIAAAAIQDw94q7/QAAAOIBAAATAAAAW0NvbnRlbnRfVHlwZXNdLnhtbJSRzUrEMBDH&#10;74LvEOYqbaoHEWm6B6tHFV0fYEimbdg2CZlYd9/edD8u4goeZ+b/8SOpV9tpFDNFtt4puC4rEOS0&#10;N9b1Cj7WT8UdCE7oDI7ekYIdMayay4t6vQvEIrsdKxhSCvdSsh5oQi59IJcvnY8TpjzGXgbUG+xJ&#10;3lTVrdTeJXKpSEsGNHVLHX6OSTxu8/pAEmlkEA8H4dKlAEMYrcaUSeXszI+W4thQZudew4MNfJUx&#10;QP7asFzOFxx9L/lpojUkXjGmZ5wyhjSRJQ8YKGvKv1MWzIkL33VWU9lGfl98J6hz4cZ/uUjzf7Pb&#10;bHuj+ZQu9z/UfAMAAP//AwBQSwMEFAAGAAgAAAAhADHdX2HSAAAAjwEAAAsAAABfcmVscy8ucmVs&#10;c6SQwWrDMAyG74O9g9G9cdpDGaNOb4VeSwe7CltJTGPLWCZt376mMFhGbzvqF/o+8e/2tzCpmbJ4&#10;jgbWTQuKomXn42Dg63xYfYCSgtHhxJEM3Elg372/7U40YalHMvokqlKiGBhLSZ9aix0poDScKNZN&#10;zzlgqWMedEJ7wYH0pm23Ov9mQLdgqqMzkI9uA+p8T9X8hx28zSzcl8Zy0Nz33r6iasfXeKK5UjAP&#10;VAy4LM8w09zU50C/9q7/6ZURE31X/kL8TKv1x6wXNXYPAAAA//8DAFBLAwQUAAYACAAAACEAMy8F&#10;nkEAAAA5AAAAEAAAAGRycy9zaGFwZXhtbC54bWyysa/IzVEoSy0qzszPs1Uy1DNQUkjNS85PycxL&#10;t1UKDXHTtVBSKC5JzEtJzMnPS7VVqkwtVrK34+UCAAAA//8DAFBLAwQUAAYACAAAACEAEYbRzccA&#10;AADcAAAADwAAAGRycy9kb3ducmV2LnhtbESPQWsCMRCF70L/Q5hCL1Kz7UFka5S20CKlKmopHofN&#10;dLO4mSxJ1PXfdw6Ctxnem/e+mc5736oTxdQENvA0KkARV8E2XBv42X08TkCljGyxDUwGLpRgPrsb&#10;TLG04cwbOm1zrSSEU4kGXM5dqXWqHHlMo9ARi/YXoscsa6y1jXiWcN/q56IYa48NS4PDjt4dVYft&#10;0Rs4uK/huvhcvv2OF5e42h3DPn7vjXm4719fQGXq8818vV5YwZ8IvjwjE+jZPwAAAP//AwBQSwEC&#10;LQAUAAYACAAAACEA8PeKu/0AAADiAQAAEwAAAAAAAAAAAAAAAAAAAAAAW0NvbnRlbnRfVHlwZXNd&#10;LnhtbFBLAQItABQABgAIAAAAIQAx3V9h0gAAAI8BAAALAAAAAAAAAAAAAAAAAC4BAABfcmVscy8u&#10;cmVsc1BLAQItABQABgAIAAAAIQAzLwWeQQAAADkAAAAQAAAAAAAAAAAAAAAAACkCAABkcnMvc2hh&#10;cGV4bWwueG1sUEsBAi0AFAAGAAgAAAAhABGG0c3HAAAA3AAAAA8AAAAAAAAAAAAAAAAAmAIAAGRy&#10;cy9kb3ducmV2LnhtbFBLBQYAAAAABAAEAPUAAACMAwAAAAA=&#10;" filled="f" stroked="f" strokeweight=".5pt">
+                  <v:textbox>
+                    <w:txbxContent>
+                      <w:p>
+                        <w:pPr>
+                          <w:pStyle w:val="NormalWeb"/>
+                          <w:spacing w:before="0" w:beforeAutospacing="0" w:after="0" w:afterAutospacing="0"/>
+                          <w:rPr>
+                            <w:rFonts w:asciiTheme="minorHAnsi" w:eastAsia="Calibri" w:hAnsiTheme="minorHAnsi" w:cstheme="minorHAnsi"/>
+                            <w:sz w:val="18"/>
+                            <w:szCs w:val="18"/>
+                          </w:rPr>
+                        </w:pPr>
+                        <w:r>
+                          <w:rPr>
+                            <w:rFonts w:asciiTheme="minorHAnsi" w:eastAsia="Calibri" w:hAnsiTheme="minorHAnsi" w:cstheme="minorHAnsi"/>
+                            <w:sz w:val="18"/>
+                            <w:szCs w:val="18"/>
+                          </w:rPr>
+                          <w:t xml:space="preserve">Visual </w:t>
+                        </w:r>
+                      </w:p>
+                      <w:p>
+                        <w:pPr>
+                          <w:pStyle w:val="NormalWeb"/>
+                          <w:spacing w:before="0" w:beforeAutospacing="0" w:after="0" w:afterAutospacing="0"/>
+                          <w:rPr>
+                            <w:rFonts w:asciiTheme="minorHAnsi" w:eastAsia="Calibri" w:hAnsiTheme="minorHAnsi" w:cstheme="minorHAnsi"/>
+                            <w:sz w:val="18"/>
+                            <w:szCs w:val="18"/>
+                          </w:rPr>
+                        </w:pPr>
+                        <w:r>
+                          <w:rPr>
+                            <w:rFonts w:asciiTheme="minorHAnsi" w:eastAsia="Calibri" w:hAnsiTheme="minorHAnsi" w:cstheme="minorHAnsi"/>
+                            <w:sz w:val="18"/>
+                            <w:szCs w:val="18"/>
+                          </w:rPr>
+                          <w:t>Feedback</w:t>
+                        </w:r>
+                      </w:p>
+                    </w:txbxContent>
+                  </v:textbox>
+                </v:shape>
                 <w10:anchorlock/>
               </v:group>
             </w:pict>
@@ -24046,7 +24336,7 @@
         <mc:AlternateContent>
           <mc:Choice Requires="wpc">
             <w:drawing>
-              <wp:inline distT="0" distB="0" distL="0" distR="0" wp14:anchorId="52313504" wp14:editId="0656CC51">
+              <wp:inline distT="0" distB="0" distL="0" distR="0" wp14:anchorId="52313504" wp14:editId="0DFD24BE">
                 <wp:extent cx="5486400" cy="1509199"/>
                 <wp:effectExtent l="0" t="0" r="0" b="0"/>
                 <wp:docPr id="13" name="Canvas 13"/>
@@ -24659,55 +24949,21 @@
                         </wps:style>
                         <wps:bodyPr/>
                       </wps:wsp>
-                      <wps:wsp>
-                        <wps:cNvPr id="28" name="Straight Arrow Connector 28"/>
-                        <wps:cNvCnPr>
-                          <a:stCxn id="25" idx="0"/>
-                          <a:endCxn id="24" idx="2"/>
-                        </wps:cNvCnPr>
-                        <wps:spPr>
-                          <a:xfrm flipV="1">
-                            <a:off x="4540250" y="768119"/>
-                            <a:ext cx="0" cy="244675"/>
-                          </a:xfrm>
-                          <a:prstGeom prst="straightConnector1">
-                            <a:avLst/>
-                          </a:prstGeom>
-                          <a:ln>
-                            <a:tailEnd type="arrow"/>
-                          </a:ln>
-                        </wps:spPr>
-                        <wps:style>
-                          <a:lnRef idx="1">
-                            <a:schemeClr val="dk1"/>
-                          </a:lnRef>
-                          <a:fillRef idx="0">
-                            <a:schemeClr val="dk1"/>
-                          </a:fillRef>
-                          <a:effectRef idx="0">
-                            <a:schemeClr val="dk1"/>
-                          </a:effectRef>
-                          <a:fontRef idx="minor">
-                            <a:schemeClr val="tx1"/>
-                          </a:fontRef>
-                        </wps:style>
-                        <wps:bodyPr/>
-                      </wps:wsp>
                     </wpc:wpc>
                   </a:graphicData>
                 </a:graphic>
               </wp:inline>
             </w:drawing>
           </mc:Choice>
-          <mc:Fallback xmlns:w15="http://schemas.microsoft.com/office/word/2012/wordml">
+          <mc:Fallback>
             <w:pict>
-              <v:group w14:anchorId="52313504" id="Canvas 13" o:spid="_x0000_s1066" editas="canvas" style="width:6in;height:118.85pt;mso-position-horizontal-relative:char;mso-position-vertical-relative:line" coordsize="54864,15087" o:gfxdata="UEsDBBQABgAIAAAAIQC2gziS/gAAAOEBAAATAAAAW0NvbnRlbnRfVHlwZXNdLnhtbJSRQU7DMBBF&#10;90jcwfIWJU67QAgl6YK0S0CoHGBkTxKLZGx5TGhvj5O2G0SRWNoz/78nu9wcxkFMGNg6quQqL6RA&#10;0s5Y6ir5vt9lD1JwBDIwOMJKHpHlpr69KfdHjyxSmriSfYz+USnWPY7AufNIadK6MEJMx9ApD/oD&#10;OlTrorhX2lFEilmcO2RdNtjC5xDF9pCuTyYBB5bi6bQ4syoJ3g9WQ0ymaiLzg5KdCXlKLjvcW893&#10;SUOqXwnz5DrgnHtJTxOsQfEKIT7DmDSUCaxw7Rqn8787ZsmRM9e2VmPeBN4uqYvTtW7jvijg9N/y&#10;JsXecLq0q+WD6m8AAAD//wMAUEsDBBQABgAIAAAAIQA4/SH/1gAAAJQBAAALAAAAX3JlbHMvLnJl&#10;bHOkkMFqwzAMhu+DvYPRfXGawxijTi+j0GvpHsDYimMaW0Yy2fr2M4PBMnrbUb/Q94l/f/hMi1qR&#10;JVI2sOt6UJgd+ZiDgffL8ekFlFSbvV0oo4EbChzGx4f9GRdb25HMsYhqlCwG5lrLq9biZkxWOiqY&#10;22YiTra2kYMu1l1tQD30/bPm3wwYN0x18gb45AdQl1tp5j/sFB2T0FQ7R0nTNEV3j6o9feQzro1i&#10;OWA14Fm+Q8a1a8+Bvu/d/dMb2JY5uiPbhG/ktn4cqGU/er3pcvwCAAD//wMAUEsDBBQABgAIAAAA&#10;IQDaV5bRxgYAAMMvAAAOAAAAZHJzL2Uyb0RvYy54bWzsWtuO2zYQfS/QfxD03ljUXUa8wdZtigJp&#10;EmTT5pkrS7ZQmVQp7trbr+8MSUm2I+/K3sQoEr3YkkgOb3Nmzgz58tV2XVr3magLzmY2eeHYVsZS&#10;vijYcmb/+fH1T7Ft1ZKyBS05y2b2Q1bbr65+/OHlpppmLl/xcpEJC4SwerqpZvZKymo6mdTpKlvT&#10;+gWvMgaFORdrKuFVLCcLQTcgfV1OXMcJJxsuFpXgaVbX8PUXXWhfKfl5nqXyXZ7XmbTKmQ1jk+pX&#10;qN9b/J1cvaTTpaDVqkjNMOgZo1jTgkGnrahfqKTWnSg+E7UuUsFrnssXKV9PeJ4XaabmALMhzsFs&#10;5pTd01pNJoXVaQYIT19Q7u0S1gBETjewGZl6hq2oq3ZT6ud1drOiVabmUE/Tt/fvhVUsQFN822J0&#10;DRrxAfaIsmWZWfDNdA/1bqr3wrzV8Ihru83FGv9h1aztzHaJlyQBbOoDiEscL9abmW2llWJxEpHY&#10;geIUy/3IA3XBGpNOUCVq+VvG1xY+zGwBI1GbSO/f1FJXbapgv4y/LsoSvtNpyawNSHUjkInvNS+L&#10;BZaqF1TebF4K656C2t0uiapT3q3/4Av9LQ6cdjRK17G6GtuOJBhpyeDjpqqneg3Uk3woMz2GD1kO&#10;i4lz1YPY75emacak7rte0UWmu8aem4XY77pkIBAl5zCRVrYR0C9bL5Kpj00zhbm2sVmdxxq3LVTP&#10;nMm28bpgXPTNrIRZmZ51/WaR9NLgKt3yxQOomuAa8XWVvi5gk9/QWr6nAiAOigFmS76Dn7zksJnc&#10;PNnWiot/+75jfcAClNrWBkzGzK7/uaMis63ydwYoSYjvo41RL34QufAidktud0vY3XrOQT0IGMgq&#10;VY9YX5bNYy74+hNYt2vsFYooS6HvmZ1K0bzMpTZlYB/T7PpaVQO7UlH5ht2gldCbh0r8cfuJispo&#10;ugSQvOUNMun0QOF1XdwPxq/vJM8LhYZuXc16g5VA03EJcxE05uIj4vtnvrVIgDqAvRtrYcktfMc5&#10;m+/D7IavrA5orrEbMQmSCLpDs+GGjgcWRutaY34ak3Cu1QhRpF5cY08M0Bv0GOODU3sc9gPQ1Y/p&#10;AQ0vjenF309iWm5vt9p5uM0WXwbmDKjLhUEuvz+Ihw3EdxhB2Gz0MEYQRgl6ZGQEvu+Dp8PmHbSJ&#10;4yQhMgbEtucn7vOwPcAxP+I8PWNW+hH6iEdvGh5H6IBez/C6JyFUDbJzGKMjVhb/G3DEUQ9Ko9NQ&#10;Cv6VIAoBhEkcAkwPUEoiPxpRioHK10ZpG3AN9aMj/cWw4vL0F7IoOlru6K8Kd8+gv1EQxy7wW0Af&#10;cTw38pN9+CVB6DmJ4b9BDH7UOKoz+W/JkD4/TWZ7nVbnc05wk12jE11k1/BrA6+NXYYCry8eHR6n&#10;jgT2EjEqgEaD9EYKWixX0roWgm+sOWcMUktcWERhzYB2znRaq5bzLdNxDcBc5XMUewLzzxZtEfhd&#10;VaSjpD0RHbZ0asvKy6L6qwn+TbaMgM8lHmTdEPckJA7EuHvkGKyCQ4CDIzeOE0W8j6fKajPDdmoa&#10;vQd5BMytIf/GLBadSlqUv7KFJR8qSPtRXBpjWQZmuc6yEL2hbgf04xbiiYZnWAi5fTLE1eagMZiX&#10;y6+4kIX6Ug4mCILQOBg/cYLwwL8QAg4GFVElWEYHA8jIB2U9d5T2WNazy5C0gfNQB7PP7EaHcQGH&#10;4boN6I46DKgCxmDP2sNhQ+swELbHHAaY8uc6DJIE4NPAH4QkIQDpPX+RhFHkQ/8I4zAc/cX35S+8&#10;p1W3TQFB7q6H6zSEpon+d7hOo7pK+VXo0IoYxHU8EvuBcUFR4mEyYU91TQaQJOr8Dr3t0TPBkeh8&#10;Y0Sn59zZbdMgg7LMPiG+OlgGw+eHEEEfEBw4200wCa2SzI4fw5ngoyr2+LHzuZGzPv1tcsUnRM/7&#10;DY/z4142vt/4DNU5ieS0ecehJOd5UfR42nuh01403YeXQzT9MEzo5snLIbsgJQ5c1EgOj3n3UUpC&#10;RW+OO4IRpTtXWk5CaZuoHIrS/VBkRN2lUNcewB4PR9qwsiVku+EIaTjd5/krhPTQcASTRSZr5UUR&#10;XO3SZ0W9WSvPdztnGzuaMY5srr3Ype98dXg9wyX/n9NW7WnkcZVtSUK/yjaxRo/KAlUcqrK9KVcv&#10;jBO866MjaEiEHRBF3w3w8FMTRd8dQ+jvK4Ruz/SO627rOnt1t7WpTXjbhdAQ0mjdPTeE9gPfwesx&#10;qLtRGBN9ctFdpTFq6/p+qA8SjjOnMYS+mNGFYDHFi+Iqo2FuteNV9N13dRjb3b2/+g8AAP//AwBQ&#10;SwMEFAAGAAgAAAAhAEy8Qn3bAAAABQEAAA8AAABkcnMvZG93bnJldi54bWxMj81OwzAQhO9IvIO1&#10;SNyoQ1LaKsSpEIgLPaWgwtGNNz/CXkexm4a3Z+ECl5FGs5r5ttjOzooJx9B7UnC7SEAg1d701Cp4&#10;e32+2YAIUZPR1hMq+MIA2/LyotC58WeqcNrHVnAJhVwr6GIccilD3aHTYeEHJM4aPzod2Y6tNKM+&#10;c7mzMk2SlXS6J17o9ICPHdaf+5NTYCo7hfeXppl2abarnu4+DtlhqdT11fxwDyLiHP+O4Qef0aFk&#10;pqM/kQnCKuBH4q9ytlkt2R4VpNl6DbIs5H/68hsAAP//AwBQSwECLQAUAAYACAAAACEAtoM4kv4A&#10;AADhAQAAEwAAAAAAAAAAAAAAAAAAAAAAW0NvbnRlbnRfVHlwZXNdLnhtbFBLAQItABQABgAIAAAA&#10;IQA4/SH/1gAAAJQBAAALAAAAAAAAAAAAAAAAAC8BAABfcmVscy8ucmVsc1BLAQItABQABgAIAAAA&#10;IQDaV5bRxgYAAMMvAAAOAAAAAAAAAAAAAAAAAC4CAABkcnMvZTJvRG9jLnhtbFBLAQItABQABgAI&#10;AAAAIQBMvEJ92wAAAAUBAAAPAAAAAAAAAAAAAAAAACAJAABkcnMvZG93bnJldi54bWxQSwUGAAAA&#10;AAQABADzAAAAKAoAAAAA&#10;">
-                <v:shape id="_x0000_s1067" type="#_x0000_t75" style="position:absolute;width:54864;height:15087;visibility:visible;mso-wrap-style:square">
+              <v:group id="Canvas 13" o:spid="_x0000_s1148" editas="canvas" style="width:6in;height:118.85pt;mso-position-horizontal-relative:char;mso-position-vertical-relative:line" coordsize="54864,15087" o:gfxdata="UEsDBBQABgAIAAAAIQC2gziS/gAAAOEBAAATAAAAW0NvbnRlbnRfVHlwZXNdLnhtbJSRQU7DMBBF&#10;90jcwfIWJU67QAgl6YK0S0CoHGBkTxKLZGx5TGhvj5O2G0SRWNoz/78nu9wcxkFMGNg6quQqL6RA&#10;0s5Y6ir5vt9lD1JwBDIwOMJKHpHlpr69KfdHjyxSmriSfYz+USnWPY7AufNIadK6MEJMx9ApD/oD&#10;OlTrorhX2lFEilmcO2RdNtjC5xDF9pCuTyYBB5bi6bQ4syoJ3g9WQ0ymaiLzg5KdCXlKLjvcW893&#10;SUOqXwnz5DrgnHtJTxOsQfEKIT7DmDSUCaxw7Rqn8787ZsmRM9e2VmPeBN4uqYvTtW7jvijg9N/y&#10;JsXecLq0q+WD6m8AAAD//wMAUEsDBBQABgAIAAAAIQA4/SH/1gAAAJQBAAALAAAAX3JlbHMvLnJl&#10;bHOkkMFqwzAMhu+DvYPRfXGawxijTi+j0GvpHsDYimMaW0Yy2fr2M4PBMnrbUb/Q94l/f/hMi1qR&#10;JVI2sOt6UJgd+ZiDgffL8ekFlFSbvV0oo4EbChzGx4f9GRdb25HMsYhqlCwG5lrLq9biZkxWOiqY&#10;22YiTra2kYMu1l1tQD30/bPm3wwYN0x18gb45AdQl1tp5j/sFB2T0FQ7R0nTNEV3j6o9feQzro1i&#10;OWA14Fm+Q8a1a8+Bvu/d/dMb2JY5uiPbhG/ktn4cqGU/er3pcvwCAAD//wMAUEsDBBQABgAIAAAA&#10;IQCoh/drjQYAAAotAAAOAAAAZHJzL2Uyb0RvYy54bWzsWl2TmzYUfe9M/wPDe2PEN554M1u36XQm&#10;TTLZtHnWYrCZgkSFdu3tr++9kgDbwbvYm3gyjV9sQF9I3HPPuVd6+WpTldZ9JpqCs5lNXji2lbGU&#10;Lwq2nNl/fnz9U2xbjaRsQUvOspn9kDX2q6sff3i5rqeZy1e8XGTCgk5YM13XM3slZT2dTJp0lVW0&#10;ecHrjEFhzkVFJdyK5WQh6Bp6r8qJ6zjhZM3FohY8zZoGnv6iC+0r1X+eZ6l8l+dNJq1yZsO7SfUr&#10;1O8t/k6uXtLpUtB6VaTmNegJb1HRgsGgXVe/UEmtO1F81lVVpII3PJcvUl5NeJ4XaabmALMhzt5s&#10;5pTd00ZNJoXVaV8Qrr5gv7dLWAPocrqGj5Gpa/gUTd19lOZ5g92saJ2pOTTT9O39e2EVC7AU37YY&#10;rcAiPsA3omxZZhY8M8NDvZv6vTB3DVzi2m5yUeE/rJq1mdku8ZIkgI/6AN0ljhfrj5ltpJVicRKR&#10;2IHiFMv9yANzwRqTvqNaNPK3jFcWXsxsAW+iPiK9f9NIXbWtguMy/rooS3hOpyWz1tCrG0GfeN/w&#10;slhgqbpB483mpbDuKZjd7ZKoOuVd9Qdf6Gdx4HRvo2wdq6t32+oJ3rRk8HBdN1O9BupKPpSZfocP&#10;WQ6LiXPVL7E7Lk3TjEk9drOii0wPjSO3C7E7dMmgQ+w5h4l0fZsOhvvWi2TqY9NMYa5rbFbnscZd&#10;CzUyZ7JrXBWMi6GZlTArM7Ku3y6SXhpcpVu+eABTE1wjvqnT1wV85De0ke+pAIiDYYDbku/gJy85&#10;fExurmxrxcW/Q8+xPmABSm1rDS5jZjf/3FGR2Vb5OwOUJMT30ceoGz+IXLgR2yW32yXsrppzMA8C&#10;DrJO1SXWl2V7mQtefQLvdo2jQhFlKYw9s1Mp2pu51K4M/GOaXV+rauBXairfsBv0EvrjoRF/3Hyi&#10;ojaWLgEkb3mLTDrdM3hdF78H49d3kueFQkO/rma9wUug6ziHuwhad/ER8f0z31gkQBvA0Y23sOQG&#10;nuOczfNxfsNXXgcs1/iNmARJBMOh23BDxwMPo22tdT+tSzjVa4TYpV5c408M0Fv0GOeDU3sc9iPQ&#10;NYzpEQ3PjenF309iWm5uN4o8go4ozgNzBtLlzCCX3x/EwxbiW4ogbLE8ThGEUYKMjIrA931gOmze&#10;Q5s4ThKiYkBse37iPg/bI4j5EfL0jFsZRugjjN42PIzQEaOewLpHIbRzzudB6IWIz0XE0QBKo+NQ&#10;CvxKEIUAwiQOAaZ7KCWRH11QioHK10Zp517HovQifzGsOL/8hSyKjpZ7+avC3RPkbxTEsQv6FtBH&#10;HM+N/GQXfkkQek5i9G8QA48aojpR/5YM5fPTYnaQtHrOOYIm+0ZHUmTf8GsDr/OYY4E3FI+Oj1Mv&#10;AvYcMSqARoP0RgpaLFfSuhaCr605ZwxSS1xYRGHNgHbOdFqrkfMN00kxgLnK5yiJB+6fLboi4F1V&#10;pKOknS56bOnUlpWXRf1XG/ybbBkBziUeZN0Q9yQkDsS4O+IYvIJDQIOjNo4TxQyHU2WNmWE3NY3e&#10;vTwC5tZQf2MWi04lLcpf2cKSDzWk/SgujfEsI7NcJ3mIwVC3B/phD/FEwxM8hNw8GeJqd9A6zPPl&#10;V1zIQn0pggmCIDQE4ydOEO7xCyFAMGiIKsFyIRhARj4q67lltIeynn2GpFMHYwlmV9ldCOMMhOG6&#10;LegOEgZUAWew4+1hs6EjDITtIcIAV/5cwiBJAJwGfBCShACkd/giCaPIh/ERxmF44Yvviy+8p01X&#10;iZiDpktaQdNG/1tapzVdZfwqdID0n5ZLo7SOR2I/MBQUJR4mE3ZM12QASaL275BtD+4JXoTO/0zo&#10;DOw7u912wqgss0+IrzaWwfH5IUTQewIH9nYTTEKrJLPjx7An+KiJPb7tfGrkrHd/21zxEdHzbsPD&#10;+nhQje82PsF0jhI5XTQ1VuQ8L4q+JJnPlGRG171/OETLD0MnN08eDtkGKXHgoEayv827i1ISKnlz&#10;mAguKN060nIMSkPl/vDDjUXpbihyQd25UNdtwB4OR7oNg06QbYcjnab7PH+FkB4bjmCyyGStvCiC&#10;o116r2gwa+X5bk+2saMV40XNdQe79JmvHq8nUPK3nLbqdiMPm2yXah822TbWGDBZkIpjTXYw5eqF&#10;cYJnfXQEDYmwPaHouwFufmqh6LuXEPpbCaFBc6d43lYFhuZwMJ7o3b5Xe1r9Eear/wAAAP//AwBQ&#10;SwMEFAAGAAgAAAAhAAaNCD3bAAAABQEAAA8AAABkcnMvZG93bnJldi54bWxMj8FOwzAQRO9I/IO1&#10;SFwQdSjQVCFOhRBw4EbLAW6uvU2i2uvIdtr071m4wGWk0axm3taryTtxwJj6QApuZgUIJBNsT62C&#10;j83L9RJEypqsdoFQwQkTrJrzs1pXNhzpHQ/r3AouoVRpBV3OQyVlMh16nWZhQOJsF6LXmW1spY36&#10;yOXeyXlRLKTXPfFCpwd86tDs16NXUH6dXt8+Xcz7e3O1ex5D2qAzSl1eTI8PIDJO+e8YfvAZHRpm&#10;2oaRbBJOAT+Sf5Wz5eKO7VbB/LYsQTa1/E/ffAMAAP//AwBQSwECLQAUAAYACAAAACEAtoM4kv4A&#10;AADhAQAAEwAAAAAAAAAAAAAAAAAAAAAAW0NvbnRlbnRfVHlwZXNdLnhtbFBLAQItABQABgAIAAAA&#10;IQA4/SH/1gAAAJQBAAALAAAAAAAAAAAAAAAAAC8BAABfcmVscy8ucmVsc1BLAQItABQABgAIAAAA&#10;IQCoh/drjQYAAAotAAAOAAAAAAAAAAAAAAAAAC4CAABkcnMvZTJvRG9jLnhtbFBLAQItABQABgAI&#10;AAAAIQAGjQg92wAAAAUBAAAPAAAAAAAAAAAAAAAAAOcIAABkcnMvZG93bnJldi54bWxQSwUGAAAA&#10;AAQABADzAAAA7wkAAAAA&#10;">
+                <v:shape id="_x0000_s1149" type="#_x0000_t75" style="position:absolute;width:54864;height:15087;visibility:visible;mso-wrap-style:square">
                   <v:fill o:detectmouseclick="t"/>
                   <v:path o:connecttype="none"/>
                 </v:shape>
-                <v:rect id="Rectangle 14" o:spid="_x0000_s1068" style="position:absolute;left:21399;top:190;width:29718;height:14732;visibility:visible;mso-wrap-style:square;v-text-anchor:middle" o:gfxdata="UEsDBBQABgAIAAAAIQDw94q7/QAAAOIBAAATAAAAW0NvbnRlbnRfVHlwZXNdLnhtbJSRzUrEMBDH&#10;74LvEOYqbaoHEWm6B6tHFV0fYEimbdg2CZlYd9/edD8u4goeZ+b/8SOpV9tpFDNFtt4puC4rEOS0&#10;N9b1Cj7WT8UdCE7oDI7ekYIdMayay4t6vQvEIrsdKxhSCvdSsh5oQi59IJcvnY8TpjzGXgbUG+xJ&#10;3lTVrdTeJXKpSEsGNHVLHX6OSTxu8/pAEmlkEA8H4dKlAEMYrcaUSeXszI+W4thQZudew4MNfJUx&#10;QP7asFzOFxx9L/lpojUkXjGmZ5wyhjSRJQ8YKGvKv1MWzIkL33VWU9lGfl98J6hz4cZ/uUjzf7Pb&#10;bHuj+ZQu9z/UfAMAAP//AwBQSwMEFAAGAAgAAAAhADHdX2HSAAAAjwEAAAsAAABfcmVscy8ucmVs&#10;c6SQwWrDMAyG74O9g9G9cdpDGaNOb4VeSwe7CltJTGPLWCZt376mMFhGbzvqF/o+8e/2tzCpmbJ4&#10;jgbWTQuKomXn42Dg63xYfYCSgtHhxJEM3Elg372/7U40YalHMvokqlKiGBhLSZ9aix0poDScKNZN&#10;zzlgqWMedEJ7wYH0pm23Ov9mQLdgqqMzkI9uA+p8T9X8hx28zSzcl8Zy0Nz33r6iasfXeKK5UjAP&#10;VAy4LM8w09zU50C/9q7/6ZURE31X/kL8TKv1x6wXNXYPAAAA//8DAFBLAwQUAAYACAAAACEAMy8F&#10;nkEAAAA5AAAAEAAAAGRycy9zaGFwZXhtbC54bWyysa/IzVEoSy0qzszPs1Uy1DNQUkjNS85PycxL&#10;t1UKDXHTtVBSKC5JzEtJzMnPS7VVqkwtVrK34+UCAAAA//8DAFBLAwQUAAYACAAAACEAHEpY18EA&#10;AADbAAAADwAAAGRycy9kb3ducmV2LnhtbERPS2vCQBC+C/6HZQpepG4iKhpdg5QKvRW1B49jdkxC&#10;s7Mhu3n477tCwdt8fM/ZpYOpREeNKy0riGcRCOLM6pJzBT+X4/sahPPIGivLpOBBDtL9eLTDRNue&#10;T9SdfS5CCLsEFRTe14mULivIoJvZmjhwd9sY9AE2udQN9iHcVHIeRStpsOTQUGBNHwVlv+fWKPi+&#10;3qbr7FQv8b6K82v7WW02Q6zU5G04bEF4GvxL/O/+0mH+Ap6/hAPk/g8AAP//AwBQSwECLQAUAAYA&#10;CAAAACEA8PeKu/0AAADiAQAAEwAAAAAAAAAAAAAAAAAAAAAAW0NvbnRlbnRfVHlwZXNdLnhtbFBL&#10;AQItABQABgAIAAAAIQAx3V9h0gAAAI8BAAALAAAAAAAAAAAAAAAAAC4BAABfcmVscy8ucmVsc1BL&#10;AQItABQABgAIAAAAIQAzLwWeQQAAADkAAAAQAAAAAAAAAAAAAAAAACkCAABkcnMvc2hhcGV4bWwu&#10;eG1sUEsBAi0AFAAGAAgAAAAhABxKWNfBAAAA2wAAAA8AAAAAAAAAAAAAAAAAmAIAAGRycy9kb3du&#10;cmV2LnhtbFBLBQYAAAAABAAEAPUAAACGAwAAAAA=&#10;" filled="f" strokecolor="#d8d8d8 [2732]" strokeweight="1pt"/>
-                <v:shape id="Text Box 15" o:spid="_x0000_s1069" type="#_x0000_t202" style="position:absolute;left:21399;top:190;width:8160;height:2603;visibility:visible;mso-wrap-style:none;v-text-anchor:top" o:gfxdata="UEsDBBQABgAIAAAAIQDw94q7/QAAAOIBAAATAAAAW0NvbnRlbnRfVHlwZXNdLnhtbJSRzUrEMBDH&#10;74LvEOYqbaoHEWm6B6tHFV0fYEimbdg2CZlYd9/edD8u4goeZ+b/8SOpV9tpFDNFtt4puC4rEOS0&#10;N9b1Cj7WT8UdCE7oDI7ekYIdMayay4t6vQvEIrsdKxhSCvdSsh5oQi59IJcvnY8TpjzGXgbUG+xJ&#10;3lTVrdTeJXKpSEsGNHVLHX6OSTxu8/pAEmlkEA8H4dKlAEMYrcaUSeXszI+W4thQZudew4MNfJUx&#10;QP7asFzOFxx9L/lpojUkXjGmZ5wyhjSRJQ8YKGvKv1MWzIkL33VWU9lGfl98J6hz4cZ/uUjzf7Pb&#10;bHuj+ZQu9z/UfAMAAP//AwBQSwMEFAAGAAgAAAAhADHdX2HSAAAAjwEAAAsAAABfcmVscy8ucmVs&#10;c6SQwWrDMAyG74O9g9G9cdpDGaNOb4VeSwe7CltJTGPLWCZt376mMFhGbzvqF/o+8e/2tzCpmbJ4&#10;jgbWTQuKomXn42Dg63xYfYCSgtHhxJEM3Elg372/7U40YalHMvokqlKiGBhLSZ9aix0poDScKNZN&#10;zzlgqWMedEJ7wYH0pm23Ov9mQLdgqqMzkI9uA+p8T9X8hx28zSzcl8Zy0Nz33r6iasfXeKK5UjAP&#10;VAy4LM8w09zU50C/9q7/6ZURE31X/kL8TKv1x6wXNXYPAAAA//8DAFBLAwQUAAYACAAAACEAMy8F&#10;nkEAAAA5AAAAEAAAAGRycy9zaGFwZXhtbC54bWyysa/IzVEoSy0qzszPs1Uy1DNQUkjNS85PycxL&#10;t1UKDXHTtVBSKC5JzEtJzMnPS7VVqkwtVrK34+UCAAAA//8DAFBLAwQUAAYACAAAACEATfFDq8MA&#10;AADbAAAADwAAAGRycy9kb3ducmV2LnhtbERPTWsCMRC9F/wPYQQvpWYVKmU1igotUqqlqxSPw2a6&#10;WdxMliTq+u8bodDbPN7nzBadbcSFfKgdKxgNMxDEpdM1VwoO+9enFxAhImtsHJOCGwVYzHsPM8y1&#10;u/IXXYpYiRTCIUcFJsY2lzKUhiyGoWuJE/fjvMWYoK+k9nhN4baR4yybSIs1pwaDLa0NlafibBWc&#10;zPvjZ/a2XX1PNje/25/d0X8clRr0u+UURKQu/ov/3Bud5j/D/Zd0gJz/AgAA//8DAFBLAQItABQA&#10;BgAIAAAAIQDw94q7/QAAAOIBAAATAAAAAAAAAAAAAAAAAAAAAABbQ29udGVudF9UeXBlc10ueG1s&#10;UEsBAi0AFAAGAAgAAAAhADHdX2HSAAAAjwEAAAsAAAAAAAAAAAAAAAAALgEAAF9yZWxzLy5yZWxz&#10;UEsBAi0AFAAGAAgAAAAhADMvBZ5BAAAAOQAAABAAAAAAAAAAAAAAAAAAKQIAAGRycy9zaGFwZXht&#10;bC54bWxQSwECLQAUAAYACAAAACEATfFDq8MAAADbAAAADwAAAAAAAAAAAAAAAACYAgAAZHJzL2Rv&#10;d25yZXYueG1sUEsFBgAAAAAEAAQA9QAAAIgDAAAAAA==&#10;" filled="f" stroked="f" strokeweight=".5pt">
+                <v:rect id="Rectangle 14" o:spid="_x0000_s1150" style="position:absolute;left:21399;top:190;width:29718;height:14732;visibility:visible;mso-wrap-style:square;v-text-anchor:middle" o:gfxdata="UEsDBBQABgAIAAAAIQDw94q7/QAAAOIBAAATAAAAW0NvbnRlbnRfVHlwZXNdLnhtbJSRzUrEMBDH&#10;74LvEOYqbaoHEWm6B6tHFV0fYEimbdg2CZlYd9/edD8u4goeZ+b/8SOpV9tpFDNFtt4puC4rEOS0&#10;N9b1Cj7WT8UdCE7oDI7ekYIdMayay4t6vQvEIrsdKxhSCvdSsh5oQi59IJcvnY8TpjzGXgbUG+xJ&#10;3lTVrdTeJXKpSEsGNHVLHX6OSTxu8/pAEmlkEA8H4dKlAEMYrcaUSeXszI+W4thQZudew4MNfJUx&#10;QP7asFzOFxx9L/lpojUkXjGmZ5wyhjSRJQ8YKGvKv1MWzIkL33VWU9lGfl98J6hz4cZ/uUjzf7Pb&#10;bHuj+ZQu9z/UfAMAAP//AwBQSwMEFAAGAAgAAAAhADHdX2HSAAAAjwEAAAsAAABfcmVscy8ucmVs&#10;c6SQwWrDMAyG74O9g9G9cdpDGaNOb4VeSwe7CltJTGPLWCZt376mMFhGbzvqF/o+8e/2tzCpmbJ4&#10;jgbWTQuKomXn42Dg63xYfYCSgtHhxJEM3Elg372/7U40YalHMvokqlKiGBhLSZ9aix0poDScKNZN&#10;zzlgqWMedEJ7wYH0pm23Ov9mQLdgqqMzkI9uA+p8T9X8hx28zSzcl8Zy0Nz33r6iasfXeKK5UjAP&#10;VAy4LM8w09zU50C/9q7/6ZURE31X/kL8TKv1x6wXNXYPAAAA//8DAFBLAwQUAAYACAAAACEAMy8F&#10;nkEAAAA5AAAAEAAAAGRycy9zaGFwZXhtbC54bWyysa/IzVEoSy0qzszPs1Uy1DNQUkjNS85PycxL&#10;t1UKDXHTtVBSKC5JzEtJzMnPS7VVqkwtVrK34+UCAAAA//8DAFBLAwQUAAYACAAAACEAHEpY18EA&#10;AADbAAAADwAAAGRycy9kb3ducmV2LnhtbERPS2vCQBC+C/6HZQpepG4iKhpdg5QKvRW1B49jdkxC&#10;s7Mhu3n477tCwdt8fM/ZpYOpREeNKy0riGcRCOLM6pJzBT+X4/sahPPIGivLpOBBDtL9eLTDRNue&#10;T9SdfS5CCLsEFRTe14mULivIoJvZmjhwd9sY9AE2udQN9iHcVHIeRStpsOTQUGBNHwVlv+fWKPi+&#10;3qbr7FQv8b6K82v7WW02Q6zU5G04bEF4GvxL/O/+0mH+Ap6/hAPk/g8AAP//AwBQSwECLQAUAAYA&#10;CAAAACEA8PeKu/0AAADiAQAAEwAAAAAAAAAAAAAAAAAAAAAAW0NvbnRlbnRfVHlwZXNdLnhtbFBL&#10;AQItABQABgAIAAAAIQAx3V9h0gAAAI8BAAALAAAAAAAAAAAAAAAAAC4BAABfcmVscy8ucmVsc1BL&#10;AQItABQABgAIAAAAIQAzLwWeQQAAADkAAAAQAAAAAAAAAAAAAAAAACkCAABkcnMvc2hhcGV4bWwu&#10;eG1sUEsBAi0AFAAGAAgAAAAhABxKWNfBAAAA2wAAAA8AAAAAAAAAAAAAAAAAmAIAAGRycy9kb3du&#10;cmV2LnhtbFBLBQYAAAAABAAEAPUAAACGAwAAAAA=&#10;" filled="f" strokecolor="#d8d8d8 [2732]" strokeweight="1pt"/>
+                <v:shape id="Text Box 15" o:spid="_x0000_s1151" type="#_x0000_t202" style="position:absolute;left:21399;top:190;width:8160;height:2603;visibility:visible;mso-wrap-style:none;v-text-anchor:top" o:gfxdata="UEsDBBQABgAIAAAAIQDw94q7/QAAAOIBAAATAAAAW0NvbnRlbnRfVHlwZXNdLnhtbJSRzUrEMBDH&#10;74LvEOYqbaoHEWm6B6tHFV0fYEimbdg2CZlYd9/edD8u4goeZ+b/8SOpV9tpFDNFtt4puC4rEOS0&#10;N9b1Cj7WT8UdCE7oDI7ekYIdMayay4t6vQvEIrsdKxhSCvdSsh5oQi59IJcvnY8TpjzGXgbUG+xJ&#10;3lTVrdTeJXKpSEsGNHVLHX6OSTxu8/pAEmlkEA8H4dKlAEMYrcaUSeXszI+W4thQZudew4MNfJUx&#10;QP7asFzOFxx9L/lpojUkXjGmZ5wyhjSRJQ8YKGvKv1MWzIkL33VWU9lGfl98J6hz4cZ/uUjzf7Pb&#10;bHuj+ZQu9z/UfAMAAP//AwBQSwMEFAAGAAgAAAAhADHdX2HSAAAAjwEAAAsAAABfcmVscy8ucmVs&#10;c6SQwWrDMAyG74O9g9G9cdpDGaNOb4VeSwe7CltJTGPLWCZt376mMFhGbzvqF/o+8e/2tzCpmbJ4&#10;jgbWTQuKomXn42Dg63xYfYCSgtHhxJEM3Elg372/7U40YalHMvokqlKiGBhLSZ9aix0poDScKNZN&#10;zzlgqWMedEJ7wYH0pm23Ov9mQLdgqqMzkI9uA+p8T9X8hx28zSzcl8Zy0Nz33r6iasfXeKK5UjAP&#10;VAy4LM8w09zU50C/9q7/6ZURE31X/kL8TKv1x6wXNXYPAAAA//8DAFBLAwQUAAYACAAAACEAMy8F&#10;nkEAAAA5AAAAEAAAAGRycy9zaGFwZXhtbC54bWyysa/IzVEoSy0qzszPs1Uy1DNQUkjNS85PycxL&#10;t1UKDXHTtVBSKC5JzEtJzMnPS7VVqkwtVrK34+UCAAAA//8DAFBLAwQUAAYACAAAACEATfFDq8MA&#10;AADbAAAADwAAAGRycy9kb3ducmV2LnhtbERPTWsCMRC9F/wPYQQvpWYVKmU1igotUqqlqxSPw2a6&#10;WdxMliTq+u8bodDbPN7nzBadbcSFfKgdKxgNMxDEpdM1VwoO+9enFxAhImtsHJOCGwVYzHsPM8y1&#10;u/IXXYpYiRTCIUcFJsY2lzKUhiyGoWuJE/fjvMWYoK+k9nhN4baR4yybSIs1pwaDLa0NlafibBWc&#10;zPvjZ/a2XX1PNje/25/d0X8clRr0u+UURKQu/ov/3Bud5j/D/Zd0gJz/AgAA//8DAFBLAQItABQA&#10;BgAIAAAAIQDw94q7/QAAAOIBAAATAAAAAAAAAAAAAAAAAAAAAABbQ29udGVudF9UeXBlc10ueG1s&#10;UEsBAi0AFAAGAAgAAAAhADHdX2HSAAAAjwEAAAsAAAAAAAAAAAAAAAAALgEAAF9yZWxzLy5yZWxz&#10;UEsBAi0AFAAGAAgAAAAhADMvBZ5BAAAAOQAAABAAAAAAAAAAAAAAAAAAKQIAAGRycy9zaGFwZXht&#10;bC54bWxQSwECLQAUAAYACAAAACEATfFDq8MAAADbAAAADwAAAAAAAAAAAAAAAACYAgAAZHJzL2Rv&#10;d25yZXYueG1sUEsFBgAAAAAEAAQA9QAAAIgDAAAAAA==&#10;" filled="f" stroked="f" strokeweight=".5pt">
                   <v:textbox>
                     <w:txbxContent>
                       <w:p>
@@ -24718,6 +24974,7 @@
                             <w:szCs w:val="18"/>
                           </w:rPr>
                         </w:pPr>
+                        <w:proofErr w:type="spellStart"/>
                         <w:r>
                           <w:rPr>
                             <w:color w:val="808080" w:themeColor="background1" w:themeShade="80"/>
@@ -24726,11 +24983,12 @@
                           </w:rPr>
                           <w:t>Calendo.Data</w:t>
                         </w:r>
+                        <w:proofErr w:type="spellEnd"/>
                       </w:p>
                     </w:txbxContent>
                   </v:textbox>
                 </v:shape>
-                <v:rect id="Rectangle 16" o:spid="_x0000_s1070" style="position:absolute;left:26797;top:4445;width:10096;height:3492;visibility:visible;mso-wrap-style:square;v-text-anchor:middle" o:gfxdata="UEsDBBQABgAIAAAAIQDw94q7/QAAAOIBAAATAAAAW0NvbnRlbnRfVHlwZXNdLnhtbJSRzUrEMBDH&#10;74LvEOYqbaoHEWm6B6tHFV0fYEimbdg2CZlYd9/edD8u4goeZ+b/8SOpV9tpFDNFtt4puC4rEOS0&#10;N9b1Cj7WT8UdCE7oDI7ekYIdMayay4t6vQvEIrsdKxhSCvdSsh5oQi59IJcvnY8TpjzGXgbUG+xJ&#10;3lTVrdTeJXKpSEsGNHVLHX6OSTxu8/pAEmlkEA8H4dKlAEMYrcaUSeXszI+W4thQZudew4MNfJUx&#10;QP7asFzOFxx9L/lpojUkXjGmZ5wyhjSRJQ8YKGvKv1MWzIkL33VWU9lGfl98J6hz4cZ/uUjzf7Pb&#10;bHuj+ZQu9z/UfAMAAP//AwBQSwMEFAAGAAgAAAAhADHdX2HSAAAAjwEAAAsAAABfcmVscy8ucmVs&#10;c6SQwWrDMAyG74O9g9G9cdpDGaNOb4VeSwe7CltJTGPLWCZt376mMFhGbzvqF/o+8e/2tzCpmbJ4&#10;jgbWTQuKomXn42Dg63xYfYCSgtHhxJEM3Elg372/7U40YalHMvokqlKiGBhLSZ9aix0poDScKNZN&#10;zzlgqWMedEJ7wYH0pm23Ov9mQLdgqqMzkI9uA+p8T9X8hx28zSzcl8Zy0Nz33r6iasfXeKK5UjAP&#10;VAy4LM8w09zU50C/9q7/6ZURE31X/kL8TKv1x6wXNXYPAAAA//8DAFBLAwQUAAYACAAAACEAMy8F&#10;nkEAAAA5AAAAEAAAAGRycy9zaGFwZXhtbC54bWyysa/IzVEoSy0qzszPs1Uy1DNQUkjNS85PycxL&#10;t1UKDXHTtVBSKC5JzEtJzMnPS7VVqkwtVrK34+UCAAAA//8DAFBLAwQUAAYACAAAACEABP+RDcIA&#10;AADbAAAADwAAAGRycy9kb3ducmV2LnhtbERPS4vCMBC+C/6HMAveNNWDj2qUtSj04IKPXfQ4NLNt&#10;2WZSmqj135sFwdt8fM9ZrFpTiRs1rrSsYDiIQBBnVpecK/g+bftTEM4ja6wsk4IHOVgtu50Fxtre&#10;+UC3o89FCGEXo4LC+zqW0mUFGXQDWxMH7tc2Bn2ATS51g/cQbio5iqKxNFhyaCiwpqSg7O94NQqS&#10;czpM9l/b/Tm9THbmh9b1ZnZQqvfRfs5BeGr9W/xypzrMH8P/L+EAuXwCAAD//wMAUEsBAi0AFAAG&#10;AAgAAAAhAPD3irv9AAAA4gEAABMAAAAAAAAAAAAAAAAAAAAAAFtDb250ZW50X1R5cGVzXS54bWxQ&#10;SwECLQAUAAYACAAAACEAMd1fYdIAAACPAQAACwAAAAAAAAAAAAAAAAAuAQAAX3JlbHMvLnJlbHNQ&#10;SwECLQAUAAYACAAAACEAMy8FnkEAAAA5AAAAEAAAAAAAAAAAAAAAAAApAgAAZHJzL3NoYXBleG1s&#10;LnhtbFBLAQItABQABgAIAAAAIQAE/5ENwgAAANsAAAAPAAAAAAAAAAAAAAAAAJgCAABkcnMvZG93&#10;bnJldi54bWxQSwUGAAAAAAQABAD1AAAAhwMAAAAA&#10;" fillcolor="#cdddac [1622]" strokecolor="#94b64e [3046]">
+                <v:rect id="Rectangle 16" o:spid="_x0000_s1152" style="position:absolute;left:26797;top:4445;width:10096;height:3492;visibility:visible;mso-wrap-style:square;v-text-anchor:middle" o:gfxdata="UEsDBBQABgAIAAAAIQDw94q7/QAAAOIBAAATAAAAW0NvbnRlbnRfVHlwZXNdLnhtbJSRzUrEMBDH&#10;74LvEOYqbaoHEWm6B6tHFV0fYEimbdg2CZlYd9/edD8u4goeZ+b/8SOpV9tpFDNFtt4puC4rEOS0&#10;N9b1Cj7WT8UdCE7oDI7ekYIdMayay4t6vQvEIrsdKxhSCvdSsh5oQi59IJcvnY8TpjzGXgbUG+xJ&#10;3lTVrdTeJXKpSEsGNHVLHX6OSTxu8/pAEmlkEA8H4dKlAEMYrcaUSeXszI+W4thQZudew4MNfJUx&#10;QP7asFzOFxx9L/lpojUkXjGmZ5wyhjSRJQ8YKGvKv1MWzIkL33VWU9lGfl98J6hz4cZ/uUjzf7Pb&#10;bHuj+ZQu9z/UfAMAAP//AwBQSwMEFAAGAAgAAAAhADHdX2HSAAAAjwEAAAsAAABfcmVscy8ucmVs&#10;c6SQwWrDMAyG74O9g9G9cdpDGaNOb4VeSwe7CltJTGPLWCZt376mMFhGbzvqF/o+8e/2tzCpmbJ4&#10;jgbWTQuKomXn42Dg63xYfYCSgtHhxJEM3Elg372/7U40YalHMvokqlKiGBhLSZ9aix0poDScKNZN&#10;zzlgqWMedEJ7wYH0pm23Ov9mQLdgqqMzkI9uA+p8T9X8hx28zSzcl8Zy0Nz33r6iasfXeKK5UjAP&#10;VAy4LM8w09zU50C/9q7/6ZURE31X/kL8TKv1x6wXNXYPAAAA//8DAFBLAwQUAAYACAAAACEAMy8F&#10;nkEAAAA5AAAAEAAAAGRycy9zaGFwZXhtbC54bWyysa/IzVEoSy0qzszPs1Uy1DNQUkjNS85PycxL&#10;t1UKDXHTtVBSKC5JzEtJzMnPS7VVqkwtVrK34+UCAAAA//8DAFBLAwQUAAYACAAAACEABP+RDcIA&#10;AADbAAAADwAAAGRycy9kb3ducmV2LnhtbERPS4vCMBC+C/6HMAveNNWDj2qUtSj04IKPXfQ4NLNt&#10;2WZSmqj135sFwdt8fM9ZrFpTiRs1rrSsYDiIQBBnVpecK/g+bftTEM4ja6wsk4IHOVgtu50Fxtre&#10;+UC3o89FCGEXo4LC+zqW0mUFGXQDWxMH7tc2Bn2ATS51g/cQbio5iqKxNFhyaCiwpqSg7O94NQqS&#10;czpM9l/b/Tm9THbmh9b1ZnZQqvfRfs5BeGr9W/xypzrMH8P/L+EAuXwCAAD//wMAUEsBAi0AFAAG&#10;AAgAAAAhAPD3irv9AAAA4gEAABMAAAAAAAAAAAAAAAAAAAAAAFtDb250ZW50X1R5cGVzXS54bWxQ&#10;SwECLQAUAAYACAAAACEAMd1fYdIAAACPAQAACwAAAAAAAAAAAAAAAAAuAQAAX3JlbHMvLnJlbHNQ&#10;SwECLQAUAAYACAAAACEAMy8FnkEAAAA5AAAAEAAAAAAAAAAAAAAAAAApAgAAZHJzL3NoYXBleG1s&#10;LnhtbFBLAQItABQABgAIAAAAIQAE/5ENwgAAANsAAAAPAAAAAAAAAAAAAAAAAJgCAABkcnMvZG93&#10;bnJldi54bWxQSwUGAAAAAAQABAD1AAAAhwMAAAAA&#10;" fillcolor="#cdddac [1622]" strokecolor="#94b64e [3046]">
                   <v:fill color2="#f0f4e6 [502]" rotate="t" angle="180" colors="0 #dafda7;22938f #e4fdc2;1 #f5ffe6" focus="100%" type="gradient"/>
                   <v:shadow on="t" color="black" opacity="24903f" origin=",.5" offset="0,.55556mm"/>
                   <v:textbox>
@@ -24747,7 +25005,7 @@
                     </w:txbxContent>
                   </v:textbox>
                 </v:rect>
-                <v:rect id="Rectangle 17" o:spid="_x0000_s1071" style="position:absolute;left:25971;top:9864;width:11748;height:3493;visibility:visible;mso-wrap-style:square;v-text-anchor:middle" o:gfxdata="UEsDBBQABgAIAAAAIQDw94q7/QAAAOIBAAATAAAAW0NvbnRlbnRfVHlwZXNdLnhtbJSRzUrEMBDH&#10;74LvEOYqbaoHEWm6B6tHFV0fYEimbdg2CZlYd9/edD8u4goeZ+b/8SOpV9tpFDNFtt4puC4rEOS0&#10;N9b1Cj7WT8UdCE7oDI7ekYIdMayay4t6vQvEIrsdKxhSCvdSsh5oQi59IJcvnY8TpjzGXgbUG+xJ&#10;3lTVrdTeJXKpSEsGNHVLHX6OSTxu8/pAEmlkEA8H4dKlAEMYrcaUSeXszI+W4thQZudew4MNfJUx&#10;QP7asFzOFxx9L/lpojUkXjGmZ5wyhjSRJQ8YKGvKv1MWzIkL33VWU9lGfl98J6hz4cZ/uUjzf7Pb&#10;bHuj+ZQu9z/UfAMAAP//AwBQSwMEFAAGAAgAAAAhADHdX2HSAAAAjwEAAAsAAABfcmVscy8ucmVs&#10;c6SQwWrDMAyG74O9g9G9cdpDGaNOb4VeSwe7CltJTGPLWCZt376mMFhGbzvqF/o+8e/2tzCpmbJ4&#10;jgbWTQuKomXn42Dg63xYfYCSgtHhxJEM3Elg372/7U40YalHMvokqlKiGBhLSZ9aix0poDScKNZN&#10;zzlgqWMedEJ7wYH0pm23Ov9mQLdgqqMzkI9uA+p8T9X8hx28zSzcl8Zy0Nz33r6iasfXeKK5UjAP&#10;VAy4LM8w09zU50C/9q7/6ZURE31X/kL8TKv1x6wXNXYPAAAA//8DAFBLAwQUAAYACAAAACEAMy8F&#10;nkEAAAA5AAAAEAAAAGRycy9zaGFwZXhtbC54bWyysa/IzVEoSy0qzszPs1Uy1DNQUkjNS85PycxL&#10;t1UKDXHTtVBSKC5JzEtJzMnPS7VVqkwtVrK34+UCAAAA//8DAFBLAwQUAAYACAAAACEAa7M0lsIA&#10;AADbAAAADwAAAGRycy9kb3ducmV2LnhtbERPTYvCMBC9C/sfwix401QP6laj7BaFHlxQV9Hj0Ixt&#10;sZmUJmr992ZB8DaP9zmzRWsqcaPGlZYVDPoRCOLM6pJzBfu/VW8CwnlkjZVlUvAgB4v5R2eGsbZ3&#10;3tJt53MRQtjFqKDwvo6ldFlBBl3f1sSBO9vGoA+wyaVu8B7CTSWHUTSSBksODQXWlBSUXXZXoyA5&#10;poNk87vaHNPTeG0O9FMvv7ZKdT/b7ykIT61/i1/uVIf5Y/j/JRwg508AAAD//wMAUEsBAi0AFAAG&#10;AAgAAAAhAPD3irv9AAAA4gEAABMAAAAAAAAAAAAAAAAAAAAAAFtDb250ZW50X1R5cGVzXS54bWxQ&#10;SwECLQAUAAYACAAAACEAMd1fYdIAAACPAQAACwAAAAAAAAAAAAAAAAAuAQAAX3JlbHMvLnJlbHNQ&#10;SwECLQAUAAYACAAAACEAMy8FnkEAAAA5AAAAEAAAAAAAAAAAAAAAAAApAgAAZHJzL3NoYXBleG1s&#10;LnhtbFBLAQItABQABgAIAAAAIQBrszSWwgAAANsAAAAPAAAAAAAAAAAAAAAAAJgCAABkcnMvZG93&#10;bnJldi54bWxQSwUGAAAAAAQABAD1AAAAhwMAAAAA&#10;" fillcolor="#cdddac [1622]" strokecolor="#94b64e [3046]">
+                <v:rect id="Rectangle 17" o:spid="_x0000_s1153" style="position:absolute;left:25971;top:9864;width:11748;height:3493;visibility:visible;mso-wrap-style:square;v-text-anchor:middle" o:gfxdata="UEsDBBQABgAIAAAAIQDw94q7/QAAAOIBAAATAAAAW0NvbnRlbnRfVHlwZXNdLnhtbJSRzUrEMBDH&#10;74LvEOYqbaoHEWm6B6tHFV0fYEimbdg2CZlYd9/edD8u4goeZ+b/8SOpV9tpFDNFtt4puC4rEOS0&#10;N9b1Cj7WT8UdCE7oDI7ekYIdMayay4t6vQvEIrsdKxhSCvdSsh5oQi59IJcvnY8TpjzGXgbUG+xJ&#10;3lTVrdTeJXKpSEsGNHVLHX6OSTxu8/pAEmlkEA8H4dKlAEMYrcaUSeXszI+W4thQZudew4MNfJUx&#10;QP7asFzOFxx9L/lpojUkXjGmZ5wyhjSRJQ8YKGvKv1MWzIkL33VWU9lGfl98J6hz4cZ/uUjzf7Pb&#10;bHuj+ZQu9z/UfAMAAP//AwBQSwMEFAAGAAgAAAAhADHdX2HSAAAAjwEAAAsAAABfcmVscy8ucmVs&#10;c6SQwWrDMAyG74O9g9G9cdpDGaNOb4VeSwe7CltJTGPLWCZt376mMFhGbzvqF/o+8e/2tzCpmbJ4&#10;jgbWTQuKomXn42Dg63xYfYCSgtHhxJEM3Elg372/7U40YalHMvokqlKiGBhLSZ9aix0poDScKNZN&#10;zzlgqWMedEJ7wYH0pm23Ov9mQLdgqqMzkI9uA+p8T9X8hx28zSzcl8Zy0Nz33r6iasfXeKK5UjAP&#10;VAy4LM8w09zU50C/9q7/6ZURE31X/kL8TKv1x6wXNXYPAAAA//8DAFBLAwQUAAYACAAAACEAMy8F&#10;nkEAAAA5AAAAEAAAAGRycy9zaGFwZXhtbC54bWyysa/IzVEoSy0qzszPs1Uy1DNQUkjNS85PycxL&#10;t1UKDXHTtVBSKC5JzEtJzMnPS7VVqkwtVrK34+UCAAAA//8DAFBLAwQUAAYACAAAACEAa7M0lsIA&#10;AADbAAAADwAAAGRycy9kb3ducmV2LnhtbERPTYvCMBC9C/sfwix401QP6laj7BaFHlxQV9Hj0Ixt&#10;sZmUJmr992ZB8DaP9zmzRWsqcaPGlZYVDPoRCOLM6pJzBfu/VW8CwnlkjZVlUvAgB4v5R2eGsbZ3&#10;3tJt53MRQtjFqKDwvo6ldFlBBl3f1sSBO9vGoA+wyaVu8B7CTSWHUTSSBksODQXWlBSUXXZXoyA5&#10;poNk87vaHNPTeG0O9FMvv7ZKdT/b7ykIT61/i1/uVIf5Y/j/JRwg508AAAD//wMAUEsBAi0AFAAG&#10;AAgAAAAhAPD3irv9AAAA4gEAABMAAAAAAAAAAAAAAAAAAAAAAFtDb250ZW50X1R5cGVzXS54bWxQ&#10;SwECLQAUAAYACAAAACEAMd1fYdIAAACPAQAACwAAAAAAAAAAAAAAAAAuAQAAX3JlbHMvLnJlbHNQ&#10;SwECLQAUAAYACAAAACEAMy8FnkEAAAA5AAAAEAAAAAAAAAAAAAAAAAApAgAAZHJzL3NoYXBleG1s&#10;LnhtbFBLAQItABQABgAIAAAAIQBrszSWwgAAANsAAAAPAAAAAAAAAAAAAAAAAJgCAABkcnMvZG93&#10;bnJldi54bWxQSwUGAAAAAAQABAD1AAAAhwMAAAAA&#10;" fillcolor="#cdddac [1622]" strokecolor="#94b64e [3046]">
                   <v:fill color2="#f0f4e6 [502]" rotate="t" angle="180" colors="0 #dafda7;22938f #e4fdc2;1 #f5ffe6" focus="100%" type="gradient"/>
                   <v:shadow on="t" color="black" opacity="24903f" origin=",.5" offset="0,.55556mm"/>
                   <v:textbox>
@@ -24761,6 +25019,7 @@
                             <w:rFonts w:asciiTheme="minorHAnsi" w:hAnsiTheme="minorHAnsi" w:cstheme="minorHAnsi"/>
                           </w:rPr>
                         </w:pPr>
+                        <w:proofErr w:type="spellStart"/>
                         <w:r>
                           <w:rPr>
                             <w:rFonts w:asciiTheme="minorHAnsi" w:eastAsia="Calibri" w:hAnsiTheme="minorHAnsi" w:cstheme="minorHAnsi"/>
@@ -24768,29 +25027,41 @@
                             <w:szCs w:val="22"/>
                             <w:lang w:val="en-US"/>
                           </w:rPr>
-                          <w:t>StateStorage&lt;T&gt;</w:t>
+                          <w:t>StateStorage</w:t>
+                        </w:r>
+                        <w:proofErr w:type="spellEnd"/>
+                        <w:r>
+                          <w:rPr>
+                            <w:rFonts w:asciiTheme="minorHAnsi" w:eastAsia="Calibri" w:hAnsiTheme="minorHAnsi" w:cstheme="minorHAnsi"/>
+                            <w:sz w:val="22"/>
+                            <w:szCs w:val="22"/>
+                            <w:lang w:val="en-US"/>
+                          </w:rPr>
+                          <w:t>&lt;T&gt;</w:t>
                         </w:r>
                       </w:p>
                     </w:txbxContent>
                   </v:textbox>
                 </v:rect>
-                <v:shape id="Text Box 18" o:spid="_x0000_s1072" type="#_x0000_t202" style="position:absolute;left:7588;top:10327;width:9563;height:2584;visibility:visible;mso-wrap-style:none;v-text-anchor:top" o:gfxdata="UEsDBBQABgAIAAAAIQDw94q7/QAAAOIBAAATAAAAW0NvbnRlbnRfVHlwZXNdLnhtbJSRzUrEMBDH&#10;74LvEOYqbaoHEWm6B6tHFV0fYEimbdg2CZlYd9/edD8u4goeZ+b/8SOpV9tpFDNFtt4puC4rEOS0&#10;N9b1Cj7WT8UdCE7oDI7ekYIdMayay4t6vQvEIrsdKxhSCvdSsh5oQi59IJcvnY8TpjzGXgbUG+xJ&#10;3lTVrdTeJXKpSEsGNHVLHX6OSTxu8/pAEmlkEA8H4dKlAEMYrcaUSeXszI+W4thQZudew4MNfJUx&#10;QP7asFzOFxx9L/lpojUkXjGmZ5wyhjSRJQ8YKGvKv1MWzIkL33VWU9lGfl98J6hz4cZ/uUjzf7Pb&#10;bHuj+ZQu9z/UfAMAAP//AwBQSwMEFAAGAAgAAAAhADHdX2HSAAAAjwEAAAsAAABfcmVscy8ucmVs&#10;c6SQwWrDMAyG74O9g9G9cdpDGaNOb4VeSwe7CltJTGPLWCZt376mMFhGbzvqF/o+8e/2tzCpmbJ4&#10;jgbWTQuKomXn42Dg63xYfYCSgtHhxJEM3Elg372/7U40YalHMvokqlKiGBhLSZ9aix0poDScKNZN&#10;zzlgqWMedEJ7wYH0pm23Ov9mQLdgqqMzkI9uA+p8T9X8hx28zSzcl8Zy0Nz33r6iasfXeKK5UjAP&#10;VAy4LM8w09zU50C/9q7/6ZURE31X/kL8TKv1x6wXNXYPAAAA//8DAFBLAwQUAAYACAAAACEAMy8F&#10;nkEAAAA5AAAAEAAAAGRycy9zaGFwZXhtbC54bWyysa/IzVEoSy0qzszPs1Uy1DNQUkjNS85PycxL&#10;t1UKDXHTtVBSKC5JzEtJzMnPS7VVqkwtVrK34+UCAAAA//8DAFBLAwQUAAYACAAAACEATjHR0cMA&#10;AADbAAAADwAAAGRycy9kb3ducmV2LnhtbESPT4vCQAzF7wt+hyGCt3XqCq5WR9EVQTytf8Br6MS2&#10;2MmUzqjVT28OC3tLeC/v/TJbtK5Sd2pC6dnAoJ+AIs68LTk3cDpuPsegQkS2WHkmA08KsJh3PmaY&#10;Wv/gPd0PMVcSwiFFA0WMdap1yApyGPq+Jhbt4huHUdYm17bBh4S7Sn8lyUg7LFkaCqzpp6Dserg5&#10;A0t9HaxptYu/9L2d0Os1rJ90NqbXbZdTUJHa+G/+u95awRdY+UUG0PM3AAAA//8DAFBLAQItABQA&#10;BgAIAAAAIQDw94q7/QAAAOIBAAATAAAAAAAAAAAAAAAAAAAAAABbQ29udGVudF9UeXBlc10ueG1s&#10;UEsBAi0AFAAGAAgAAAAhADHdX2HSAAAAjwEAAAsAAAAAAAAAAAAAAAAALgEAAF9yZWxzLy5yZWxz&#10;UEsBAi0AFAAGAAgAAAAhADMvBZ5BAAAAOQAAABAAAAAAAAAAAAAAAAAAKQIAAGRycy9zaGFwZXht&#10;bC54bWxQSwECLQAUAAYACAAAACEATjHR0cMAAADbAAAADwAAAAAAAAAAAAAAAACYAgAAZHJzL2Rv&#10;d25yZXYueG1sUEsFBgAAAAAEAAQA9QAAAIgDAAAAAA==&#10;" fillcolor="gray [1616]" strokecolor="black [3040]">
+                <v:shape id="Text Box 18" o:spid="_x0000_s1154" type="#_x0000_t202" style="position:absolute;left:7588;top:10327;width:9563;height:2584;visibility:visible;mso-wrap-style:none;v-text-anchor:top" o:gfxdata="UEsDBBQABgAIAAAAIQDw94q7/QAAAOIBAAATAAAAW0NvbnRlbnRfVHlwZXNdLnhtbJSRzUrEMBDH&#10;74LvEOYqbaoHEWm6B6tHFV0fYEimbdg2CZlYd9/edD8u4goeZ+b/8SOpV9tpFDNFtt4puC4rEOS0&#10;N9b1Cj7WT8UdCE7oDI7ekYIdMayay4t6vQvEIrsdKxhSCvdSsh5oQi59IJcvnY8TpjzGXgbUG+xJ&#10;3lTVrdTeJXKpSEsGNHVLHX6OSTxu8/pAEmlkEA8H4dKlAEMYrcaUSeXszI+W4thQZudew4MNfJUx&#10;QP7asFzOFxx9L/lpojUkXjGmZ5wyhjSRJQ8YKGvKv1MWzIkL33VWU9lGfl98J6hz4cZ/uUjzf7Pb&#10;bHuj+ZQu9z/UfAMAAP//AwBQSwMEFAAGAAgAAAAhADHdX2HSAAAAjwEAAAsAAABfcmVscy8ucmVs&#10;c6SQwWrDMAyG74O9g9G9cdpDGaNOb4VeSwe7CltJTGPLWCZt376mMFhGbzvqF/o+8e/2tzCpmbJ4&#10;jgbWTQuKomXn42Dg63xYfYCSgtHhxJEM3Elg372/7U40YalHMvokqlKiGBhLSZ9aix0poDScKNZN&#10;zzlgqWMedEJ7wYH0pm23Ov9mQLdgqqMzkI9uA+p8T9X8hx28zSzcl8Zy0Nz33r6iasfXeKK5UjAP&#10;VAy4LM8w09zU50C/9q7/6ZURE31X/kL8TKv1x6wXNXYPAAAA//8DAFBLAwQUAAYACAAAACEAMy8F&#10;nkEAAAA5AAAAEAAAAGRycy9zaGFwZXhtbC54bWyysa/IzVEoSy0qzszPs1Uy1DNQUkjNS85PycxL&#10;t1UKDXHTtVBSKC5JzEtJzMnPS7VVqkwtVrK34+UCAAAA//8DAFBLAwQUAAYACAAAACEATjHR0cMA&#10;AADbAAAADwAAAGRycy9kb3ducmV2LnhtbESPT4vCQAzF7wt+hyGCt3XqCq5WR9EVQTytf8Br6MS2&#10;2MmUzqjVT28OC3tLeC/v/TJbtK5Sd2pC6dnAoJ+AIs68LTk3cDpuPsegQkS2WHkmA08KsJh3PmaY&#10;Wv/gPd0PMVcSwiFFA0WMdap1yApyGPq+Jhbt4huHUdYm17bBh4S7Sn8lyUg7LFkaCqzpp6Dserg5&#10;A0t9HaxptYu/9L2d0Os1rJ90NqbXbZdTUJHa+G/+u95awRdY+UUG0PM3AAAA//8DAFBLAQItABQA&#10;BgAIAAAAIQDw94q7/QAAAOIBAAATAAAAAAAAAAAAAAAAAAAAAABbQ29udGVudF9UeXBlc10ueG1s&#10;UEsBAi0AFAAGAAgAAAAhADHdX2HSAAAAjwEAAAsAAAAAAAAAAAAAAAAALgEAAF9yZWxzLy5yZWxz&#10;UEsBAi0AFAAGAAgAAAAhADMvBZ5BAAAAOQAAABAAAAAAAAAAAAAAAAAAKQIAAGRycy9zaGFwZXht&#10;bC54bWxQSwECLQAUAAYACAAAACEATjHR0cMAAADbAAAADwAAAAAAAAAAAAAAAACYAgAAZHJzL2Rv&#10;d25yZXYueG1sUEsFBgAAAAAEAAQA9QAAAIgDAAAAAA==&#10;" fillcolor="gray [1616]" strokecolor="black [3040]">
                   <v:fill color2="#d9d9d9 [496]" rotate="t" angle="180" colors="0 #bcbcbc;22938f #d0d0d0;1 #ededed" focus="100%" type="gradient"/>
                   <v:shadow on="t" color="black" opacity="24903f" origin=",.5" offset="0,.55556mm"/>
                   <v:textbox>
                     <w:txbxContent>
                       <w:p>
+                        <w:proofErr w:type="spellStart"/>
                         <w:r>
                           <w:t>TaskManager</w:t>
                         </w:r>
+                        <w:proofErr w:type="spellEnd"/>
                       </w:p>
                     </w:txbxContent>
                   </v:textbox>
                 </v:shape>
-                <v:shape id="Straight Arrow Connector 19" o:spid="_x0000_s1073" type="#_x0000_t32" style="position:absolute;left:17151;top:11610;width:8820;height:9;flip:y;visibility:visible;mso-wrap-style:square" o:connectortype="straight" o:gfxdata="UEsDBBQABgAIAAAAIQD+JeulAAEAAOoBAAATAAAAW0NvbnRlbnRfVHlwZXNdLnhtbJSRzU7EIBDH&#10;7ya+A+FqWqoHY0zpHqwe1Zj1AQhMW2I7EAbr7ts73e5ejGviEeb/8RuoN7tpFDMk8gG1vC4rKQBt&#10;cB57Ld+3T8WdFJQNOjMGBC33QHLTXF7U230EEuxG0nLIOd4rRXaAyVAZIiBPupAmk/mYehWN/TA9&#10;qJuqulU2YAbMRV4yZFO30JnPMYvHHV+vJAlGkuJhFS5dWpoYR29NZlI1o/vRUhwbSnYeNDT4SFeM&#10;IdWvDcvkfMHR98JPk7wD8WpSfjYTYyiXaNkAweaQWFf+nbSgTlSErvMWyjYRL7V6T3DnSlz4wgTz&#10;f/Nbtr3BfEpXh59qvgEAAP//AwBQSwMEFAAGAAgAAAAhAJYFM1jUAAAAlwEAAAsAAABfcmVscy8u&#10;cmVsc6SQPWsDMQyG90L/g9He8yVDKSW+bIWsIYWuxtZ9kLNkJHNN/n1MoaVXsnWUXvQ8L9rtL2k2&#10;C4pOTA42TQsGKXCcaHDwfnp7egGjxVP0MxM6uKLCvnt82B1x9qUe6ThlNZVC6mAsJb9aq2HE5LXh&#10;jFSTniX5UkcZbPbh7Ae027Z9tvKbAd2KaQ7RgRziFszpmqv5DztNQVi5L03gZLnvp3CPaiN/0hGX&#10;SvEyYHEQRb+WgktTy4G979380xuYCENh+aiOlfwnqfbvBnb1zu4GAAD//wMAUEsDBBQABgAIAAAA&#10;IQAzLwWeQQAAADkAAAAUAAAAZHJzL2Nvbm5lY3RvcnhtbC54bWyysa/IzVEoSy0qzszPs1Uy1DNQ&#10;UkjNS85PycxLt1UKDXHTtVBSKC5JzEtJzMnPS7VVqkwtVrK34+UCAAAA//8DAFBLAwQUAAYACAAA&#10;ACEA6gJYycQAAADbAAAADwAAAGRycy9kb3ducmV2LnhtbERP32vCMBB+F/Y/hBvszaZT0dkZRZQx&#10;xcGYjoFvR3NryppLbTKt/70RBN/u4/t5k1lrK3GkxpeOFTwnKQji3OmSCwXfu7fuCwgfkDVWjknB&#10;mTzMpg+dCWbanfiLjttQiBjCPkMFJoQ6k9Lnhiz6xNXEkft1jcUQYVNI3eAphttK9tJ0KC2WHBsM&#10;1rQwlP9t/62C5fpnMDq0h8/++9585NQf7XvzjVJPj+38FUSgNtzFN/dKx/ljuP4SD5DTCwAAAP//&#10;AwBQSwECLQAUAAYACAAAACEA/iXrpQABAADqAQAAEwAAAAAAAAAAAAAAAAAAAAAAW0NvbnRlbnRf&#10;VHlwZXNdLnhtbFBLAQItABQABgAIAAAAIQCWBTNY1AAAAJcBAAALAAAAAAAAAAAAAAAAADEBAABf&#10;cmVscy8ucmVsc1BLAQItABQABgAIAAAAIQAzLwWeQQAAADkAAAAUAAAAAAAAAAAAAAAAAC4CAABk&#10;cnMvY29ubmVjdG9yeG1sLnhtbFBLAQItABQABgAIAAAAIQDqAljJxAAAANsAAAAPAAAAAAAAAAAA&#10;AAAAAKECAABkcnMvZG93bnJldi54bWxQSwUGAAAAAAQABAD5AAAAkgMAAAAA&#10;" strokecolor="black [3040]">
+                <v:shape id="Straight Arrow Connector 19" o:spid="_x0000_s1155" type="#_x0000_t32" style="position:absolute;left:17151;top:11610;width:8820;height:9;flip:y;visibility:visible;mso-wrap-style:square" o:connectortype="straight" o:gfxdata="UEsDBBQABgAIAAAAIQD+JeulAAEAAOoBAAATAAAAW0NvbnRlbnRfVHlwZXNdLnhtbJSRzU7EIBDH&#10;7ya+A+FqWqoHY0zpHqwe1Zj1AQhMW2I7EAbr7ts73e5ejGviEeb/8RuoN7tpFDMk8gG1vC4rKQBt&#10;cB57Ld+3T8WdFJQNOjMGBC33QHLTXF7U230EEuxG0nLIOd4rRXaAyVAZIiBPupAmk/mYehWN/TA9&#10;qJuqulU2YAbMRV4yZFO30JnPMYvHHV+vJAlGkuJhFS5dWpoYR29NZlI1o/vRUhwbSnYeNDT4SFeM&#10;IdWvDcvkfMHR98JPk7wD8WpSfjYTYyiXaNkAweaQWFf+nbSgTlSErvMWyjYRL7V6T3DnSlz4wgTz&#10;f/Nbtr3BfEpXh59qvgEAAP//AwBQSwMEFAAGAAgAAAAhAJYFM1jUAAAAlwEAAAsAAABfcmVscy8u&#10;cmVsc6SQPWsDMQyG90L/g9He8yVDKSW+bIWsIYWuxtZ9kLNkJHNN/n1MoaVXsnWUXvQ8L9rtL2k2&#10;C4pOTA42TQsGKXCcaHDwfnp7egGjxVP0MxM6uKLCvnt82B1x9qUe6ThlNZVC6mAsJb9aq2HE5LXh&#10;jFSTniX5UkcZbPbh7Ae027Z9tvKbAd2KaQ7RgRziFszpmqv5DztNQVi5L03gZLnvp3CPaiN/0hGX&#10;SvEyYHEQRb+WgktTy4G979380xuYCENh+aiOlfwnqfbvBnb1zu4GAAD//wMAUEsDBBQABgAIAAAA&#10;IQAzLwWeQQAAADkAAAAUAAAAZHJzL2Nvbm5lY3RvcnhtbC54bWyysa/IzVEoSy0qzszPs1Uy1DNQ&#10;UkjNS85PycxLt1UKDXHTtVBSKC5JzEtJzMnPS7VVqkwtVrK34+UCAAAA//8DAFBLAwQUAAYACAAA&#10;ACEA6gJYycQAAADbAAAADwAAAGRycy9kb3ducmV2LnhtbERP32vCMBB+F/Y/hBvszaZT0dkZRZQx&#10;xcGYjoFvR3NryppLbTKt/70RBN/u4/t5k1lrK3GkxpeOFTwnKQji3OmSCwXfu7fuCwgfkDVWjknB&#10;mTzMpg+dCWbanfiLjttQiBjCPkMFJoQ6k9Lnhiz6xNXEkft1jcUQYVNI3eAphttK9tJ0KC2WHBsM&#10;1rQwlP9t/62C5fpnMDq0h8/++9585NQf7XvzjVJPj+38FUSgNtzFN/dKx/ljuP4SD5DTCwAAAP//&#10;AwBQSwECLQAUAAYACAAAACEA/iXrpQABAADqAQAAEwAAAAAAAAAAAAAAAAAAAAAAW0NvbnRlbnRf&#10;VHlwZXNdLnhtbFBLAQItABQABgAIAAAAIQCWBTNY1AAAAJcBAAALAAAAAAAAAAAAAAAAADEBAABf&#10;cmVscy8ucmVsc1BLAQItABQABgAIAAAAIQAzLwWeQQAAADkAAAAUAAAAAAAAAAAAAAAAAC4CAABk&#10;cnMvY29ubmVjdG9yeG1sLnhtbFBLAQItABQABgAIAAAAIQDqAljJxAAAANsAAAAPAAAAAAAAAAAA&#10;AAAAAKECAABkcnMvZG93bnJldi54bWxQSwUGAAAAAAQABAD5AAAAkgMAAAAA&#10;" strokecolor="black [3040]">
                   <v:stroke endarrow="open"/>
                 </v:shape>
-                <v:shape id="Text Box 18" o:spid="_x0000_s1074" type="#_x0000_t202" style="position:absolute;left:5556;top:4905;width:11563;height:2585;visibility:visible;mso-wrap-style:none;v-text-anchor:top" o:gfxdata="UEsDBBQABgAIAAAAIQDw94q7/QAAAOIBAAATAAAAW0NvbnRlbnRfVHlwZXNdLnhtbJSRzUrEMBDH&#10;74LvEOYqbaoHEWm6B6tHFV0fYEimbdg2CZlYd9/edD8u4goeZ+b/8SOpV9tpFDNFtt4puC4rEOS0&#10;N9b1Cj7WT8UdCE7oDI7ekYIdMayay4t6vQvEIrsdKxhSCvdSsh5oQi59IJcvnY8TpjzGXgbUG+xJ&#10;3lTVrdTeJXKpSEsGNHVLHX6OSTxu8/pAEmlkEA8H4dKlAEMYrcaUSeXszI+W4thQZudew4MNfJUx&#10;QP7asFzOFxx9L/lpojUkXjGmZ5wyhjSRJQ8YKGvKv1MWzIkL33VWU9lGfl98J6hz4cZ/uUjzf7Pb&#10;bHuj+ZQu9z/UfAMAAP//AwBQSwMEFAAGAAgAAAAhADHdX2HSAAAAjwEAAAsAAABfcmVscy8ucmVs&#10;c6SQwWrDMAyG74O9g9G9cdpDGaNOb4VeSwe7CltJTGPLWCZt376mMFhGbzvqF/o+8e/2tzCpmbJ4&#10;jgbWTQuKomXn42Dg63xYfYCSgtHhxJEM3Elg372/7U40YalHMvokqlKiGBhLSZ9aix0poDScKNZN&#10;zzlgqWMedEJ7wYH0pm23Ov9mQLdgqqMzkI9uA+p8T9X8hx28zSzcl8Zy0Nz33r6iasfXeKK5UjAP&#10;VAy4LM8w09zU50C/9q7/6ZURE31X/kL8TKv1x6wXNXYPAAAA//8DAFBLAwQUAAYACAAAACEAMy8F&#10;nkEAAAA5AAAAEAAAAGRycy9zaGFwZXhtbC54bWyysa/IzVEoSy0qzszPs1Uy1DNQUkjNS85PycxL&#10;t1UKDXHTtVBSKC5JzEtJzMnPS7VVqkwtVrK34+UCAAAA//8DAFBLAwQUAAYACAAAACEAEWey8cMA&#10;AADbAAAADwAAAGRycy9kb3ducmV2LnhtbESPQWvCQBSE7wX/w/IKvZlNLKiNrqKWgniqseD1kX3N&#10;BrNvQ3bV6K93hUKPw8x8w8yXvW3EhTpfO1aQJSkI4tLpmisFP4ev4RSED8gaG8ek4EYelovByxxz&#10;7a68p0sRKhEh7HNUYEJocyl9aciiT1xLHL1f11kMUXaV1B1eI9w2cpSmY2mx5rhgsKWNofJUnK2C&#10;lTxln7TehW+abD/ofn9vb3RU6u21X81ABOrDf/ivvdUKRhk8v8QfIBcPAAAA//8DAFBLAQItABQA&#10;BgAIAAAAIQDw94q7/QAAAOIBAAATAAAAAAAAAAAAAAAAAAAAAABbQ29udGVudF9UeXBlc10ueG1s&#10;UEsBAi0AFAAGAAgAAAAhADHdX2HSAAAAjwEAAAsAAAAAAAAAAAAAAAAALgEAAF9yZWxzLy5yZWxz&#10;UEsBAi0AFAAGAAgAAAAhADMvBZ5BAAAAOQAAABAAAAAAAAAAAAAAAAAAKQIAAGRycy9zaGFwZXht&#10;bC54bWxQSwECLQAUAAYACAAAACEAEWey8cMAAADbAAAADwAAAAAAAAAAAAAAAACYAgAAZHJzL2Rv&#10;d25yZXYueG1sUEsFBgAAAAAEAAQA9QAAAIgDAAAAAA==&#10;" fillcolor="gray [1616]" strokecolor="black [3040]">
+                <v:shape id="Text Box 18" o:spid="_x0000_s1156" type="#_x0000_t202" style="position:absolute;left:5556;top:4905;width:11563;height:2585;visibility:visible;mso-wrap-style:none;v-text-anchor:top" o:gfxdata="UEsDBBQABgAIAAAAIQDw94q7/QAAAOIBAAATAAAAW0NvbnRlbnRfVHlwZXNdLnhtbJSRzUrEMBDH&#10;74LvEOYqbaoHEWm6B6tHFV0fYEimbdg2CZlYd9/edD8u4goeZ+b/8SOpV9tpFDNFtt4puC4rEOS0&#10;N9b1Cj7WT8UdCE7oDI7ekYIdMayay4t6vQvEIrsdKxhSCvdSsh5oQi59IJcvnY8TpjzGXgbUG+xJ&#10;3lTVrdTeJXKpSEsGNHVLHX6OSTxu8/pAEmlkEA8H4dKlAEMYrcaUSeXszI+W4thQZudew4MNfJUx&#10;QP7asFzOFxx9L/lpojUkXjGmZ5wyhjSRJQ8YKGvKv1MWzIkL33VWU9lGfl98J6hz4cZ/uUjzf7Pb&#10;bHuj+ZQu9z/UfAMAAP//AwBQSwMEFAAGAAgAAAAhADHdX2HSAAAAjwEAAAsAAABfcmVscy8ucmVs&#10;c6SQwWrDMAyG74O9g9G9cdpDGaNOb4VeSwe7CltJTGPLWCZt376mMFhGbzvqF/o+8e/2tzCpmbJ4&#10;jgbWTQuKomXn42Dg63xYfYCSgtHhxJEM3Elg372/7U40YalHMvokqlKiGBhLSZ9aix0poDScKNZN&#10;zzlgqWMedEJ7wYH0pm23Ov9mQLdgqqMzkI9uA+p8T9X8hx28zSzcl8Zy0Nz33r6iasfXeKK5UjAP&#10;VAy4LM8w09zU50C/9q7/6ZURE31X/kL8TKv1x6wXNXYPAAAA//8DAFBLAwQUAAYACAAAACEAMy8F&#10;nkEAAAA5AAAAEAAAAGRycy9zaGFwZXhtbC54bWyysa/IzVEoSy0qzszPs1Uy1DNQUkjNS85PycxL&#10;t1UKDXHTtVBSKC5JzEtJzMnPS7VVqkwtVrK34+UCAAAA//8DAFBLAwQUAAYACAAAACEAEWey8cMA&#10;AADbAAAADwAAAGRycy9kb3ducmV2LnhtbESPQWvCQBSE7wX/w/IKvZlNLKiNrqKWgniqseD1kX3N&#10;BrNvQ3bV6K93hUKPw8x8w8yXvW3EhTpfO1aQJSkI4tLpmisFP4ev4RSED8gaG8ek4EYelovByxxz&#10;7a68p0sRKhEh7HNUYEJocyl9aciiT1xLHL1f11kMUXaV1B1eI9w2cpSmY2mx5rhgsKWNofJUnK2C&#10;lTxln7TehW+abD/ofn9vb3RU6u21X81ABOrDf/ivvdUKRhk8v8QfIBcPAAAA//8DAFBLAQItABQA&#10;BgAIAAAAIQDw94q7/QAAAOIBAAATAAAAAAAAAAAAAAAAAAAAAABbQ29udGVudF9UeXBlc10ueG1s&#10;UEsBAi0AFAAGAAgAAAAhADHdX2HSAAAAjwEAAAsAAAAAAAAAAAAAAAAALgEAAF9yZWxzLy5yZWxz&#10;UEsBAi0AFAAGAAgAAAAhADMvBZ5BAAAAOQAAABAAAAAAAAAAAAAAAAAAKQIAAGRycy9zaGFwZXht&#10;bC54bWxQSwECLQAUAAYACAAAACEAEWey8cMAAADbAAAADwAAAAAAAAAAAAAAAACYAgAAZHJzL2Rv&#10;d25yZXYueG1sUEsFBgAAAAAEAAQA9QAAAIgDAAAAAA==&#10;" fillcolor="gray [1616]" strokecolor="black [3040]">
                   <v:fill color2="#d9d9d9 [496]" rotate="t" angle="180" colors="0 #bcbcbc;22938f #d0d0d0;1 #ededed" focus="100%" type="gradient"/>
                   <v:shadow on="t" color="black" opacity="24903f" origin=",.5" offset="0,.55556mm"/>
                   <v:textbox>
@@ -24803,6 +25074,7 @@
                             <w:rFonts w:asciiTheme="minorHAnsi" w:hAnsiTheme="minorHAnsi" w:cstheme="minorHAnsi"/>
                           </w:rPr>
                         </w:pPr>
+                        <w:proofErr w:type="spellStart"/>
                         <w:r>
                           <w:rPr>
                             <w:rFonts w:asciiTheme="minorHAnsi" w:eastAsia="Calibri" w:hAnsiTheme="minorHAnsi" w:cstheme="minorHAnsi"/>
@@ -24821,17 +25093,18 @@
                           </w:rPr>
                           <w:t>sManager</w:t>
                         </w:r>
+                        <w:proofErr w:type="spellEnd"/>
                       </w:p>
                     </w:txbxContent>
                   </v:textbox>
                 </v:shape>
-                <v:shape id="Straight Arrow Connector 22" o:spid="_x0000_s1075" type="#_x0000_t32" style="position:absolute;left:17119;top:6191;width:9678;height:6;flip:y;visibility:visible;mso-wrap-style:square" o:connectortype="straight" o:gfxdata="UEsDBBQABgAIAAAAIQD+JeulAAEAAOoBAAATAAAAW0NvbnRlbnRfVHlwZXNdLnhtbJSRzU7EIBDH&#10;7ya+A+FqWqoHY0zpHqwe1Zj1AQhMW2I7EAbr7ts73e5ejGviEeb/8RuoN7tpFDMk8gG1vC4rKQBt&#10;cB57Ld+3T8WdFJQNOjMGBC33QHLTXF7U230EEuxG0nLIOd4rRXaAyVAZIiBPupAmk/mYehWN/TA9&#10;qJuqulU2YAbMRV4yZFO30JnPMYvHHV+vJAlGkuJhFS5dWpoYR29NZlI1o/vRUhwbSnYeNDT4SFeM&#10;IdWvDcvkfMHR98JPk7wD8WpSfjYTYyiXaNkAweaQWFf+nbSgTlSErvMWyjYRL7V6T3DnSlz4wgTz&#10;f/Nbtr3BfEpXh59qvgEAAP//AwBQSwMEFAAGAAgAAAAhAJYFM1jUAAAAlwEAAAsAAABfcmVscy8u&#10;cmVsc6SQPWsDMQyG90L/g9He8yVDKSW+bIWsIYWuxtZ9kLNkJHNN/n1MoaVXsnWUXvQ8L9rtL2k2&#10;C4pOTA42TQsGKXCcaHDwfnp7egGjxVP0MxM6uKLCvnt82B1x9qUe6ThlNZVC6mAsJb9aq2HE5LXh&#10;jFSTniX5UkcZbPbh7Ae027Z9tvKbAd2KaQ7RgRziFszpmqv5DztNQVi5L03gZLnvp3CPaiN/0hGX&#10;SvEyYHEQRb+WgktTy4G979380xuYCENh+aiOlfwnqfbvBnb1zu4GAAD//wMAUEsDBBQABgAIAAAA&#10;IQAzLwWeQQAAADkAAAAUAAAAZHJzL2Nvbm5lY3RvcnhtbC54bWyysa/IzVEoSy0qzszPs1Uy1DNQ&#10;UkjNS85PycxLt1UKDXHTtVBSKC5JzEtJzMnPS7VVqkwtVrK34+UCAAAA//8DAFBLAwQUAAYACAAA&#10;ACEAKsoABcYAAADbAAAADwAAAGRycy9kb3ducmV2LnhtbESPQWvCQBSE7wX/w/KE3pqNsWiJriKW&#10;UkuFUlsEb4/sMxvMvo3ZVeO/dwtCj8PMfMNM552txZlaXzlWMEhSEMSF0xWXCn5/3p5eQPiArLF2&#10;TAqu5GE+6z1MMdfuwt903oRSRAj7HBWYEJpcSl8YsugT1xBHb+9aiyHKtpS6xUuE21pmaTqSFiuO&#10;CwYbWhoqDpuTVfD6sX0eH7vj1/B9Z9YFDce7bPGp1GO/W0xABOrCf/jeXmkFWQZ/X+IPkLMbAAAA&#10;//8DAFBLAQItABQABgAIAAAAIQD+JeulAAEAAOoBAAATAAAAAAAAAAAAAAAAAAAAAABbQ29udGVu&#10;dF9UeXBlc10ueG1sUEsBAi0AFAAGAAgAAAAhAJYFM1jUAAAAlwEAAAsAAAAAAAAAAAAAAAAAMQEA&#10;AF9yZWxzLy5yZWxzUEsBAi0AFAAGAAgAAAAhADMvBZ5BAAAAOQAAABQAAAAAAAAAAAAAAAAALgIA&#10;AGRycy9jb25uZWN0b3J4bWwueG1sUEsBAi0AFAAGAAgAAAAhACrKAAXGAAAA2wAAAA8AAAAAAAAA&#10;AAAAAAAAoQIAAGRycy9kb3ducmV2LnhtbFBLBQYAAAAABAAEAPkAAACUAwAAAAA=&#10;" strokecolor="black [3040]">
+                <v:shape id="Straight Arrow Connector 22" o:spid="_x0000_s1157" type="#_x0000_t32" style="position:absolute;left:17119;top:6191;width:9678;height:6;flip:y;visibility:visible;mso-wrap-style:square" o:connectortype="straight" o:gfxdata="UEsDBBQABgAIAAAAIQD+JeulAAEAAOoBAAATAAAAW0NvbnRlbnRfVHlwZXNdLnhtbJSRzU7EIBDH&#10;7ya+A+FqWqoHY0zpHqwe1Zj1AQhMW2I7EAbr7ts73e5ejGviEeb/8RuoN7tpFDMk8gG1vC4rKQBt&#10;cB57Ld+3T8WdFJQNOjMGBC33QHLTXF7U230EEuxG0nLIOd4rRXaAyVAZIiBPupAmk/mYehWN/TA9&#10;qJuqulU2YAbMRV4yZFO30JnPMYvHHV+vJAlGkuJhFS5dWpoYR29NZlI1o/vRUhwbSnYeNDT4SFeM&#10;IdWvDcvkfMHR98JPk7wD8WpSfjYTYyiXaNkAweaQWFf+nbSgTlSErvMWyjYRL7V6T3DnSlz4wgTz&#10;f/Nbtr3BfEpXh59qvgEAAP//AwBQSwMEFAAGAAgAAAAhAJYFM1jUAAAAlwEAAAsAAABfcmVscy8u&#10;cmVsc6SQPWsDMQyG90L/g9He8yVDKSW+bIWsIYWuxtZ9kLNkJHNN/n1MoaVXsnWUXvQ8L9rtL2k2&#10;C4pOTA42TQsGKXCcaHDwfnp7egGjxVP0MxM6uKLCvnt82B1x9qUe6ThlNZVC6mAsJb9aq2HE5LXh&#10;jFSTniX5UkcZbPbh7Ae027Z9tvKbAd2KaQ7RgRziFszpmqv5DztNQVi5L03gZLnvp3CPaiN/0hGX&#10;SvEyYHEQRb+WgktTy4G979380xuYCENh+aiOlfwnqfbvBnb1zu4GAAD//wMAUEsDBBQABgAIAAAA&#10;IQAzLwWeQQAAADkAAAAUAAAAZHJzL2Nvbm5lY3RvcnhtbC54bWyysa/IzVEoSy0qzszPs1Uy1DNQ&#10;UkjNS85PycxLt1UKDXHTtVBSKC5JzEtJzMnPS7VVqkwtVrK34+UCAAAA//8DAFBLAwQUAAYACAAA&#10;ACEAKsoABcYAAADbAAAADwAAAGRycy9kb3ducmV2LnhtbESPQWvCQBSE7wX/w/KE3pqNsWiJriKW&#10;UkuFUlsEb4/sMxvMvo3ZVeO/dwtCj8PMfMNM552txZlaXzlWMEhSEMSF0xWXCn5/3p5eQPiArLF2&#10;TAqu5GE+6z1MMdfuwt903oRSRAj7HBWYEJpcSl8YsugT1xBHb+9aiyHKtpS6xUuE21pmaTqSFiuO&#10;CwYbWhoqDpuTVfD6sX0eH7vj1/B9Z9YFDce7bPGp1GO/W0xABOrCf/jeXmkFWQZ/X+IPkLMbAAAA&#10;//8DAFBLAQItABQABgAIAAAAIQD+JeulAAEAAOoBAAATAAAAAAAAAAAAAAAAAAAAAABbQ29udGVu&#10;dF9UeXBlc10ueG1sUEsBAi0AFAAGAAgAAAAhAJYFM1jUAAAAlwEAAAsAAAAAAAAAAAAAAAAAMQEA&#10;AF9yZWxzLy5yZWxzUEsBAi0AFAAGAAgAAAAhADMvBZ5BAAAAOQAAABQAAAAAAAAAAAAAAAAALgIA&#10;AGRycy9jb25uZWN0b3J4bWwueG1sUEsBAi0AFAAGAAgAAAAhACrKAAXGAAAA2wAAAA8AAAAAAAAA&#10;AAAAAAAAoQIAAGRycy9kb3ducmV2LnhtbFBLBQYAAAAABAAEAPkAAACUAwAAAAA=&#10;" strokecolor="black [3040]">
                   <v:stroke endarrow="open"/>
                 </v:shape>
-                <v:shape id="Straight Arrow Connector 23" o:spid="_x0000_s1076" type="#_x0000_t32" style="position:absolute;left:31845;top:7937;width:0;height:1927;flip:y;visibility:visible;mso-wrap-style:square" o:connectortype="straight" o:gfxdata="UEsDBBQABgAIAAAAIQD+JeulAAEAAOoBAAATAAAAW0NvbnRlbnRfVHlwZXNdLnhtbJSRzU7EIBDH&#10;7ya+A+FqWqoHY0zpHqwe1Zj1AQhMW2I7EAbr7ts73e5ejGviEeb/8RuoN7tpFDMk8gG1vC4rKQBt&#10;cB57Ld+3T8WdFJQNOjMGBC33QHLTXF7U230EEuxG0nLIOd4rRXaAyVAZIiBPupAmk/mYehWN/TA9&#10;qJuqulU2YAbMRV4yZFO30JnPMYvHHV+vJAlGkuJhFS5dWpoYR29NZlI1o/vRUhwbSnYeNDT4SFeM&#10;IdWvDcvkfMHR98JPk7wD8WpSfjYTYyiXaNkAweaQWFf+nbSgTlSErvMWyjYRL7V6T3DnSlz4wgTz&#10;f/Nbtr3BfEpXh59qvgEAAP//AwBQSwMEFAAGAAgAAAAhAJYFM1jUAAAAlwEAAAsAAABfcmVscy8u&#10;cmVsc6SQPWsDMQyG90L/g9He8yVDKSW+bIWsIYWuxtZ9kLNkJHNN/n1MoaVXsnWUXvQ8L9rtL2k2&#10;C4pOTA42TQsGKXCcaHDwfnp7egGjxVP0MxM6uKLCvnt82B1x9qUe6ThlNZVC6mAsJb9aq2HE5LXh&#10;jFSTniX5UkcZbPbh7Ae027Z9tvKbAd2KaQ7RgRziFszpmqv5DztNQVi5L03gZLnvp3CPaiN/0hGX&#10;SvEyYHEQRb+WgktTy4G979380xuYCENh+aiOlfwnqfbvBnb1zu4GAAD//wMAUEsDBBQABgAIAAAA&#10;IQAzLwWeQQAAADkAAAAUAAAAZHJzL2Nvbm5lY3RvcnhtbC54bWyysa/IzVEoSy0qzszPs1Uy1DNQ&#10;UkjNS85PycxLt1UKDXHTtVBSKC5JzEtJzMnPS7VVqkwtVrK34+UCAAAA//8DAFBLAwQUAAYACAAA&#10;ACEARYalnsYAAADbAAAADwAAAGRycy9kb3ducmV2LnhtbESPQWvCQBSE70L/w/IKvenGRGpJXUUU&#10;qVKhVKXg7ZF9ZoPZtzG7avrvu4VCj8PMfMNMZp2txY1aXzlWMBwkIIgLpysuFRz2q/4LCB+QNdaO&#10;ScE3eZhNH3oTzLW78yfddqEUEcI+RwUmhCaX0heGLPqBa4ijd3KtxRBlW0rd4j3CbS3TJHmWFiuO&#10;CwYbWhgqzrurVbDcfI3Gl+7ykb0dzbagbHxM5+9KPT1281cQgbrwH/5rr7WCNIPfL/EHyOkPAAAA&#10;//8DAFBLAQItABQABgAIAAAAIQD+JeulAAEAAOoBAAATAAAAAAAAAAAAAAAAAAAAAABbQ29udGVu&#10;dF9UeXBlc10ueG1sUEsBAi0AFAAGAAgAAAAhAJYFM1jUAAAAlwEAAAsAAAAAAAAAAAAAAAAAMQEA&#10;AF9yZWxzLy5yZWxzUEsBAi0AFAAGAAgAAAAhADMvBZ5BAAAAOQAAABQAAAAAAAAAAAAAAAAALgIA&#10;AGRycy9jb25uZWN0b3J4bWwueG1sUEsBAi0AFAAGAAgAAAAhAEWGpZ7GAAAA2wAAAA8AAAAAAAAA&#10;AAAAAAAAoQIAAGRycy9kb3ducmV2LnhtbFBLBQYAAAAABAAEAPkAAACUAwAAAAA=&#10;" strokecolor="black [3040]">
+                <v:shape id="Straight Arrow Connector 23" o:spid="_x0000_s1158" type="#_x0000_t32" style="position:absolute;left:31845;top:7937;width:0;height:1927;flip:y;visibility:visible;mso-wrap-style:square" o:connectortype="straight" o:gfxdata="UEsDBBQABgAIAAAAIQD+JeulAAEAAOoBAAATAAAAW0NvbnRlbnRfVHlwZXNdLnhtbJSRzU7EIBDH&#10;7ya+A+FqWqoHY0zpHqwe1Zj1AQhMW2I7EAbr7ts73e5ejGviEeb/8RuoN7tpFDMk8gG1vC4rKQBt&#10;cB57Ld+3T8WdFJQNOjMGBC33QHLTXF7U230EEuxG0nLIOd4rRXaAyVAZIiBPupAmk/mYehWN/TA9&#10;qJuqulU2YAbMRV4yZFO30JnPMYvHHV+vJAlGkuJhFS5dWpoYR29NZlI1o/vRUhwbSnYeNDT4SFeM&#10;IdWvDcvkfMHR98JPk7wD8WpSfjYTYyiXaNkAweaQWFf+nbSgTlSErvMWyjYRL7V6T3DnSlz4wgTz&#10;f/Nbtr3BfEpXh59qvgEAAP//AwBQSwMEFAAGAAgAAAAhAJYFM1jUAAAAlwEAAAsAAABfcmVscy8u&#10;cmVsc6SQPWsDMQyG90L/g9He8yVDKSW+bIWsIYWuxtZ9kLNkJHNN/n1MoaVXsnWUXvQ8L9rtL2k2&#10;C4pOTA42TQsGKXCcaHDwfnp7egGjxVP0MxM6uKLCvnt82B1x9qUe6ThlNZVC6mAsJb9aq2HE5LXh&#10;jFSTniX5UkcZbPbh7Ae027Z9tvKbAd2KaQ7RgRziFszpmqv5DztNQVi5L03gZLnvp3CPaiN/0hGX&#10;SvEyYHEQRb+WgktTy4G979380xuYCENh+aiOlfwnqfbvBnb1zu4GAAD//wMAUEsDBBQABgAIAAAA&#10;IQAzLwWeQQAAADkAAAAUAAAAZHJzL2Nvbm5lY3RvcnhtbC54bWyysa/IzVEoSy0qzszPs1Uy1DNQ&#10;UkjNS85PycxLt1UKDXHTtVBSKC5JzEtJzMnPS7VVqkwtVrK34+UCAAAA//8DAFBLAwQUAAYACAAA&#10;ACEARYalnsYAAADbAAAADwAAAGRycy9kb3ducmV2LnhtbESPQWvCQBSE70L/w/IKvenGRGpJXUUU&#10;qVKhVKXg7ZF9ZoPZtzG7avrvu4VCj8PMfMNMZp2txY1aXzlWMBwkIIgLpysuFRz2q/4LCB+QNdaO&#10;ScE3eZhNH3oTzLW78yfddqEUEcI+RwUmhCaX0heGLPqBa4ijd3KtxRBlW0rd4j3CbS3TJHmWFiuO&#10;CwYbWhgqzrurVbDcfI3Gl+7ykb0dzbagbHxM5+9KPT1281cQgbrwH/5rr7WCNIPfL/EHyOkPAAAA&#10;//8DAFBLAQItABQABgAIAAAAIQD+JeulAAEAAOoBAAATAAAAAAAAAAAAAAAAAAAAAABbQ29udGVu&#10;dF9UeXBlc10ueG1sUEsBAi0AFAAGAAgAAAAhAJYFM1jUAAAAlwEAAAsAAAAAAAAAAAAAAAAAMQEA&#10;AF9yZWxzLy5yZWxzUEsBAi0AFAAGAAgAAAAhADMvBZ5BAAAAOQAAABQAAAAAAAAAAAAAAAAALgIA&#10;AGRycy9jb25uZWN0b3J4bWwueG1sUEsBAi0AFAAGAAgAAAAhAEWGpZ7GAAAA2wAAAA8AAAAAAAAA&#10;AAAAAAAAoQIAAGRycy9kb3ducmV2LnhtbFBLBQYAAAAABAAEAPkAAACUAwAAAAA=&#10;" strokecolor="black [3040]">
                   <v:stroke endarrow="open"/>
                 </v:shape>
-                <v:rect id="Rectangle 24" o:spid="_x0000_s1077" style="position:absolute;left:41148;top:4632;width:8509;height:3049;visibility:visible;mso-wrap-style:square;v-text-anchor:middle" o:gfxdata="UEsDBBQABgAIAAAAIQDw94q7/QAAAOIBAAATAAAAW0NvbnRlbnRfVHlwZXNdLnhtbJSRzUrEMBDH&#10;74LvEOYqbaoHEWm6B6tHFV0fYEimbdg2CZlYd9/edD8u4goeZ+b/8SOpV9tpFDNFtt4puC4rEOS0&#10;N9b1Cj7WT8UdCE7oDI7ekYIdMayay4t6vQvEIrsdKxhSCvdSsh5oQi59IJcvnY8TpjzGXgbUG+xJ&#10;3lTVrdTeJXKpSEsGNHVLHX6OSTxu8/pAEmlkEA8H4dKlAEMYrcaUSeXszI+W4thQZudew4MNfJUx&#10;QP7asFzOFxx9L/lpojUkXjGmZ5wyhjSRJQ8YKGvKv1MWzIkL33VWU9lGfl98J6hz4cZ/uUjzf7Pb&#10;bHuj+ZQu9z/UfAMAAP//AwBQSwMEFAAGAAgAAAAhADHdX2HSAAAAjwEAAAsAAABfcmVscy8ucmVs&#10;c6SQwWrDMAyG74O9g9G9cdpDGaNOb4VeSwe7CltJTGPLWCZt376mMFhGbzvqF/o+8e/2tzCpmbJ4&#10;jgbWTQuKomXn42Dg63xYfYCSgtHhxJEM3Elg372/7U40YalHMvokqlKiGBhLSZ9aix0poDScKNZN&#10;zzlgqWMedEJ7wYH0pm23Ov9mQLdgqqMzkI9uA+p8T9X8hx28zSzcl8Zy0Nz33r6iasfXeKK5UjAP&#10;VAy4LM8w09zU50C/9q7/6ZURE31X/kL8TKv1x6wXNXYPAAAA//8DAFBLAwQUAAYACAAAACEAMy8F&#10;nkEAAAA5AAAAEAAAAGRycy9zaGFwZXhtbC54bWyysa/IzVEoSy0qzszPs1Uy1DNQUkjNS85PycxL&#10;t1UKDXHTtVBSKC5JzEtJzMnPS7VVqkwtVrK34+UCAAAA//8DAFBLAwQUAAYACAAAACEAVQ1gXMYA&#10;AADbAAAADwAAAGRycy9kb3ducmV2LnhtbESPQWvCQBSE7wX/w/KE3upGKdXGbKQNFXKooLGix0f2&#10;mYRm34bsVtN/7wqFHoeZ+YZJVoNpxYV611hWMJ1EIIhLqxuuFHzt108LEM4ja2wtk4JfcrBKRw8J&#10;xtpeeUeXwlciQNjFqKD2vouldGVNBt3EdsTBO9veoA+yr6Tu8RrgppWzKHqRBhsOCzV2lNVUfhc/&#10;RkF2zKfZdrPeHvPT/NMc6L37eN0p9Tge3pYgPA3+P/zXzrWC2TPcv4QfINMbAAAA//8DAFBLAQIt&#10;ABQABgAIAAAAIQDw94q7/QAAAOIBAAATAAAAAAAAAAAAAAAAAAAAAABbQ29udGVudF9UeXBlc10u&#10;eG1sUEsBAi0AFAAGAAgAAAAhADHdX2HSAAAAjwEAAAsAAAAAAAAAAAAAAAAALgEAAF9yZWxzLy5y&#10;ZWxzUEsBAi0AFAAGAAgAAAAhADMvBZ5BAAAAOQAAABAAAAAAAAAAAAAAAAAAKQIAAGRycy9zaGFw&#10;ZXhtbC54bWxQSwECLQAUAAYACAAAACEAVQ1gXMYAAADbAAAADwAAAAAAAAAAAAAAAACYAgAAZHJz&#10;L2Rvd25yZXYueG1sUEsFBgAAAAAEAAQA9QAAAIsDAAAAAA==&#10;" fillcolor="#cdddac [1622]" strokecolor="#94b64e [3046]">
+                <v:rect id="Rectangle 24" o:spid="_x0000_s1159" style="position:absolute;left:41148;top:4632;width:8509;height:3049;visibility:visible;mso-wrap-style:square;v-text-anchor:middle" o:gfxdata="UEsDBBQABgAIAAAAIQDw94q7/QAAAOIBAAATAAAAW0NvbnRlbnRfVHlwZXNdLnhtbJSRzUrEMBDH&#10;74LvEOYqbaoHEWm6B6tHFV0fYEimbdg2CZlYd9/edD8u4goeZ+b/8SOpV9tpFDNFtt4puC4rEOS0&#10;N9b1Cj7WT8UdCE7oDI7ekYIdMayay4t6vQvEIrsdKxhSCvdSsh5oQi59IJcvnY8TpjzGXgbUG+xJ&#10;3lTVrdTeJXKpSEsGNHVLHX6OSTxu8/pAEmlkEA8H4dKlAEMYrcaUSeXszI+W4thQZudew4MNfJUx&#10;QP7asFzOFxx9L/lpojUkXjGmZ5wyhjSRJQ8YKGvKv1MWzIkL33VWU9lGfl98J6hz4cZ/uUjzf7Pb&#10;bHuj+ZQu9z/UfAMAAP//AwBQSwMEFAAGAAgAAAAhADHdX2HSAAAAjwEAAAsAAABfcmVscy8ucmVs&#10;c6SQwWrDMAyG74O9g9G9cdpDGaNOb4VeSwe7CltJTGPLWCZt376mMFhGbzvqF/o+8e/2tzCpmbJ4&#10;jgbWTQuKomXn42Dg63xYfYCSgtHhxJEM3Elg372/7U40YalHMvokqlKiGBhLSZ9aix0poDScKNZN&#10;zzlgqWMedEJ7wYH0pm23Ov9mQLdgqqMzkI9uA+p8T9X8hx28zSzcl8Zy0Nz33r6iasfXeKK5UjAP&#10;VAy4LM8w09zU50C/9q7/6ZURE31X/kL8TKv1x6wXNXYPAAAA//8DAFBLAwQUAAYACAAAACEAMy8F&#10;nkEAAAA5AAAAEAAAAGRycy9zaGFwZXhtbC54bWyysa/IzVEoSy0qzszPs1Uy1DNQUkjNS85PycxL&#10;t1UKDXHTtVBSKC5JzEtJzMnPS7VVqkwtVrK34+UCAAAA//8DAFBLAwQUAAYACAAAACEAVQ1gXMYA&#10;AADbAAAADwAAAGRycy9kb3ducmV2LnhtbESPQWvCQBSE7wX/w/KE3upGKdXGbKQNFXKooLGix0f2&#10;mYRm34bsVtN/7wqFHoeZ+YZJVoNpxYV611hWMJ1EIIhLqxuuFHzt108LEM4ja2wtk4JfcrBKRw8J&#10;xtpeeUeXwlciQNjFqKD2vouldGVNBt3EdsTBO9veoA+yr6Tu8RrgppWzKHqRBhsOCzV2lNVUfhc/&#10;RkF2zKfZdrPeHvPT/NMc6L37eN0p9Tge3pYgPA3+P/zXzrWC2TPcv4QfINMbAAAA//8DAFBLAQIt&#10;ABQABgAIAAAAIQDw94q7/QAAAOIBAAATAAAAAAAAAAAAAAAAAAAAAABbQ29udGVudF9UeXBlc10u&#10;eG1sUEsBAi0AFAAGAAgAAAAhADHdX2HSAAAAjwEAAAsAAAAAAAAAAAAAAAAALgEAAF9yZWxzLy5y&#10;ZWxzUEsBAi0AFAAGAAgAAAAhADMvBZ5BAAAAOQAAABAAAAAAAAAAAAAAAAAAKQIAAGRycy9zaGFw&#10;ZXhtbC54bWxQSwECLQAUAAYACAAAACEAVQ1gXMYAAADbAAAADwAAAAAAAAAAAAAAAACYAgAAZHJz&#10;L2Rvd25yZXYueG1sUEsFBgAAAAAEAAQA9QAAAIsDAAAAAA==&#10;" fillcolor="#cdddac [1622]" strokecolor="#94b64e [3046]">
                   <v:fill color2="#f0f4e6 [502]" rotate="t" angle="180" colors="0 #dafda7;22938f #e4fdc2;1 #f5ffe6" focus="100%" type="gradient"/>
                   <v:shadow on="t" color="black" opacity="24903f" origin=",.5" offset="0,.55556mm"/>
                   <v:textbox>
@@ -24848,7 +25121,7 @@
                     </w:txbxContent>
                   </v:textbox>
                 </v:rect>
-                <v:rect id="Rectangle 25" o:spid="_x0000_s1078" style="position:absolute;left:41148;top:10127;width:8509;height:3042;visibility:visible;mso-wrap-style:square;v-text-anchor:middle" o:gfxdata="UEsDBBQABgAIAAAAIQDw94q7/QAAAOIBAAATAAAAW0NvbnRlbnRfVHlwZXNdLnhtbJSRzUrEMBDH&#10;74LvEOYqbaoHEWm6B6tHFV0fYEimbdg2CZlYd9/edD8u4goeZ+b/8SOpV9tpFDNFtt4puC4rEOS0&#10;N9b1Cj7WT8UdCE7oDI7ekYIdMayay4t6vQvEIrsdKxhSCvdSsh5oQi59IJcvnY8TpjzGXgbUG+xJ&#10;3lTVrdTeJXKpSEsGNHVLHX6OSTxu8/pAEmlkEA8H4dKlAEMYrcaUSeXszI+W4thQZudew4MNfJUx&#10;QP7asFzOFxx9L/lpojUkXjGmZ5wyhjSRJQ8YKGvKv1MWzIkL33VWU9lGfl98J6hz4cZ/uUjzf7Pb&#10;bHuj+ZQu9z/UfAMAAP//AwBQSwMEFAAGAAgAAAAhADHdX2HSAAAAjwEAAAsAAABfcmVscy8ucmVs&#10;c6SQwWrDMAyG74O9g9G9cdpDGaNOb4VeSwe7CltJTGPLWCZt376mMFhGbzvqF/o+8e/2tzCpmbJ4&#10;jgbWTQuKomXn42Dg63xYfYCSgtHhxJEM3Elg372/7U40YalHMvokqlKiGBhLSZ9aix0poDScKNZN&#10;zzlgqWMedEJ7wYH0pm23Ov9mQLdgqqMzkI9uA+p8T9X8hx28zSzcl8Zy0Nz33r6iasfXeKK5UjAP&#10;VAy4LM8w09zU50C/9q7/6ZURE31X/kL8TKv1x6wXNXYPAAAA//8DAFBLAwQUAAYACAAAACEAMy8F&#10;nkEAAAA5AAAAEAAAAGRycy9zaGFwZXhtbC54bWyysa/IzVEoSy0qzszPs1Uy1DNQUkjNS85PycxL&#10;t1UKDXHTtVBSKC5JzEtJzMnPS7VVqkwtVrK34+UCAAAA//8DAFBLAwQUAAYACAAAACEAOkHFx8YA&#10;AADbAAAADwAAAGRycy9kb3ducmV2LnhtbESPQWvCQBSE7wX/w/KE3upGodXGbKQNFXKooLGix0f2&#10;mYRm34bsVtN/7wqFHoeZ+YZJVoNpxYV611hWMJ1EIIhLqxuuFHzt108LEM4ja2wtk4JfcrBKRw8J&#10;xtpeeUeXwlciQNjFqKD2vouldGVNBt3EdsTBO9veoA+yr6Tu8RrgppWzKHqRBhsOCzV2lNVUfhc/&#10;RkF2zKfZdrPeHvPT/NMc6L37eN0p9Tge3pYgPA3+P/zXzrWC2TPcv4QfINMbAAAA//8DAFBLAQIt&#10;ABQABgAIAAAAIQDw94q7/QAAAOIBAAATAAAAAAAAAAAAAAAAAAAAAABbQ29udGVudF9UeXBlc10u&#10;eG1sUEsBAi0AFAAGAAgAAAAhADHdX2HSAAAAjwEAAAsAAAAAAAAAAAAAAAAALgEAAF9yZWxzLy5y&#10;ZWxzUEsBAi0AFAAGAAgAAAAhADMvBZ5BAAAAOQAAABAAAAAAAAAAAAAAAAAAKQIAAGRycy9zaGFw&#10;ZXhtbC54bWxQSwECLQAUAAYACAAAACEAOkHFx8YAAADbAAAADwAAAAAAAAAAAAAAAACYAgAAZHJz&#10;L2Rvd25yZXYueG1sUEsFBgAAAAAEAAQA9QAAAIsDAAAAAA==&#10;" fillcolor="#cdddac [1622]" strokecolor="#94b64e [3046]">
+                <v:rect id="Rectangle 25" o:spid="_x0000_s1160" style="position:absolute;left:41148;top:10127;width:8509;height:3042;visibility:visible;mso-wrap-style:square;v-text-anchor:middle" o:gfxdata="UEsDBBQABgAIAAAAIQDw94q7/QAAAOIBAAATAAAAW0NvbnRlbnRfVHlwZXNdLnhtbJSRzUrEMBDH&#10;74LvEOYqbaoHEWm6B6tHFV0fYEimbdg2CZlYd9/edD8u4goeZ+b/8SOpV9tpFDNFtt4puC4rEOS0&#10;N9b1Cj7WT8UdCE7oDI7ekYIdMayay4t6vQvEIrsdKxhSCvdSsh5oQi59IJcvnY8TpjzGXgbUG+xJ&#10;3lTVrdTeJXKpSEsGNHVLHX6OSTxu8/pAEmlkEA8H4dKlAEMYrcaUSeXszI+W4thQZudew4MNfJUx&#10;QP7asFzOFxx9L/lpojUkXjGmZ5wyhjSRJQ8YKGvKv1MWzIkL33VWU9lGfl98J6hz4cZ/uUjzf7Pb&#10;bHuj+ZQu9z/UfAMAAP//AwBQSwMEFAAGAAgAAAAhADHdX2HSAAAAjwEAAAsAAABfcmVscy8ucmVs&#10;c6SQwWrDMAyG74O9g9G9cdpDGaNOb4VeSwe7CltJTGPLWCZt376mMFhGbzvqF/o+8e/2tzCpmbJ4&#10;jgbWTQuKomXn42Dg63xYfYCSgtHhxJEM3Elg372/7U40YalHMvokqlKiGBhLSZ9aix0poDScKNZN&#10;zzlgqWMedEJ7wYH0pm23Ov9mQLdgqqMzkI9uA+p8T9X8hx28zSzcl8Zy0Nz33r6iasfXeKK5UjAP&#10;VAy4LM8w09zU50C/9q7/6ZURE31X/kL8TKv1x6wXNXYPAAAA//8DAFBLAwQUAAYACAAAACEAMy8F&#10;nkEAAAA5AAAAEAAAAGRycy9zaGFwZXhtbC54bWyysa/IzVEoSy0qzszPs1Uy1DNQUkjNS85PycxL&#10;t1UKDXHTtVBSKC5JzEtJzMnPS7VVqkwtVrK34+UCAAAA//8DAFBLAwQUAAYACAAAACEAOkHFx8YA&#10;AADbAAAADwAAAGRycy9kb3ducmV2LnhtbESPQWvCQBSE7wX/w/KE3upGodXGbKQNFXKooLGix0f2&#10;mYRm34bsVtN/7wqFHoeZ+YZJVoNpxYV611hWMJ1EIIhLqxuuFHzt108LEM4ja2wtk4JfcrBKRw8J&#10;xtpeeUeXwlciQNjFqKD2vouldGVNBt3EdsTBO9veoA+yr6Tu8RrgppWzKHqRBhsOCzV2lNVUfhc/&#10;RkF2zKfZdrPeHvPT/NMc6L37eN0p9Tge3pYgPA3+P/zXzrWC2TPcv4QfINMbAAAA//8DAFBLAQIt&#10;ABQABgAIAAAAIQDw94q7/QAAAOIBAAATAAAAAAAAAAAAAAAAAAAAAABbQ29udGVudF9UeXBlc10u&#10;eG1sUEsBAi0AFAAGAAgAAAAhADHdX2HSAAAAjwEAAAsAAAAAAAAAAAAAAAAALgEAAF9yZWxzLy5y&#10;ZWxzUEsBAi0AFAAGAAgAAAAhADMvBZ5BAAAAOQAAABAAAAAAAAAAAAAAAAAAKQIAAGRycy9zaGFw&#10;ZXhtbC54bWxQSwECLQAUAAYACAAAACEAOkHFx8YAAADbAAAADwAAAAAAAAAAAAAAAACYAgAAZHJz&#10;L2Rvd25yZXYueG1sUEsFBgAAAAAEAAQA9QAAAIsDAAAAAA==&#10;" fillcolor="#cdddac [1622]" strokecolor="#94b64e [3046]">
                   <v:fill color2="#f0f4e6 [502]" rotate="t" angle="180" colors="0 #dafda7;22938f #e4fdc2;1 #f5ffe6" focus="100%" type="gradient"/>
                   <v:shadow on="t" color="black" opacity="24903f" origin=",.5" offset="0,.55556mm"/>
                   <v:textbox>
@@ -24875,13 +25148,10 @@
                     </w:txbxContent>
                   </v:textbox>
                 </v:rect>
-                <v:shape id="Straight Arrow Connector 26" o:spid="_x0000_s1079" type="#_x0000_t32" style="position:absolute;left:37719;top:11610;width:3429;height:38;visibility:visible;mso-wrap-style:square" o:connectortype="straight" o:gfxdata="UEsDBBQABgAIAAAAIQD+JeulAAEAAOoBAAATAAAAW0NvbnRlbnRfVHlwZXNdLnhtbJSRzU7EIBDH&#10;7ya+A+FqWqoHY0zpHqwe1Zj1AQhMW2I7EAbr7ts73e5ejGviEeb/8RuoN7tpFDMk8gG1vC4rKQBt&#10;cB57Ld+3T8WdFJQNOjMGBC33QHLTXF7U230EEuxG0nLIOd4rRXaAyVAZIiBPupAmk/mYehWN/TA9&#10;qJuqulU2YAbMRV4yZFO30JnPMYvHHV+vJAlGkuJhFS5dWpoYR29NZlI1o/vRUhwbSnYeNDT4SFeM&#10;IdWvDcvkfMHR98JPk7wD8WpSfjYTYyiXaNkAweaQWFf+nbSgTlSErvMWyjYRL7V6T3DnSlz4wgTz&#10;f/Nbtr3BfEpXh59qvgEAAP//AwBQSwMEFAAGAAgAAAAhAJYFM1jUAAAAlwEAAAsAAABfcmVscy8u&#10;cmVsc6SQPWsDMQyG90L/g9He8yVDKSW+bIWsIYWuxtZ9kLNkJHNN/n1MoaVXsnWUXvQ8L9rtL2k2&#10;C4pOTA42TQsGKXCcaHDwfnp7egGjxVP0MxM6uKLCvnt82B1x9qUe6ThlNZVC6mAsJb9aq2HE5LXh&#10;jFSTniX5UkcZbPbh7Ae027Z9tvKbAd2KaQ7RgRziFszpmqv5DztNQVi5L03gZLnvp3CPaiN/0hGX&#10;SvEyYHEQRb+WgktTy4G979380xuYCENh+aiOlfwnqfbvBnb1zu4GAAD//wMAUEsDBBQABgAIAAAA&#10;IQAzLwWeQQAAADkAAAAUAAAAZHJzL2Nvbm5lY3RvcnhtbC54bWyysa/IzVEoSy0qzszPs1Uy1DNQ&#10;UkjNS85PycxLt1UKDXHTtVBSKC5JzEtJzMnPS7VVqkwtVrK34+UCAAAA//8DAFBLAwQUAAYACAAA&#10;ACEAk72H4MMAAADbAAAADwAAAGRycy9kb3ducmV2LnhtbESPT4vCMBTE78J+h/CEvdlUD0W7xrII&#10;BQ/uwX/s9dG8bUubl24Ta/32RhA8DjPzG2adjaYVA/WutqxgHsUgiAuray4VnE/5bAnCeWSNrWVS&#10;cCcH2eZjssZU2xsfaDj6UgQIuxQVVN53qZSuqMigi2xHHLw/2xv0Qfal1D3eAty0chHHiTRYc1io&#10;sKNtRUVzvBoFsUvy/+2p+RnOpT/sf2W+u68uSn1Ox+8vEJ5G/w6/2jutYJHA80v4AXLzAAAA//8D&#10;AFBLAQItABQABgAIAAAAIQD+JeulAAEAAOoBAAATAAAAAAAAAAAAAAAAAAAAAABbQ29udGVudF9U&#10;eXBlc10ueG1sUEsBAi0AFAAGAAgAAAAhAJYFM1jUAAAAlwEAAAsAAAAAAAAAAAAAAAAAMQEAAF9y&#10;ZWxzLy5yZWxzUEsBAi0AFAAGAAgAAAAhADMvBZ5BAAAAOQAAABQAAAAAAAAAAAAAAAAALgIAAGRy&#10;cy9jb25uZWN0b3J4bWwueG1sUEsBAi0AFAAGAAgAAAAhAJO9h+DDAAAA2wAAAA8AAAAAAAAAAAAA&#10;AAAAoQIAAGRycy9kb3ducmV2LnhtbFBLBQYAAAAABAAEAPkAAACRAwAAAAA=&#10;" strokecolor="black [3040]">
+                <v:shape id="Straight Arrow Connector 26" o:spid="_x0000_s1161" type="#_x0000_t32" style="position:absolute;left:37719;top:11610;width:3429;height:38;visibility:visible;mso-wrap-style:square" o:connectortype="straight" o:gfxdata="UEsDBBQABgAIAAAAIQD+JeulAAEAAOoBAAATAAAAW0NvbnRlbnRfVHlwZXNdLnhtbJSRzU7EIBDH&#10;7ya+A+FqWqoHY0zpHqwe1Zj1AQhMW2I7EAbr7ts73e5ejGviEeb/8RuoN7tpFDMk8gG1vC4rKQBt&#10;cB57Ld+3T8WdFJQNOjMGBC33QHLTXF7U230EEuxG0nLIOd4rRXaAyVAZIiBPupAmk/mYehWN/TA9&#10;qJuqulU2YAbMRV4yZFO30JnPMYvHHV+vJAlGkuJhFS5dWpoYR29NZlI1o/vRUhwbSnYeNDT4SFeM&#10;IdWvDcvkfMHR98JPk7wD8WpSfjYTYyiXaNkAweaQWFf+nbSgTlSErvMWyjYRL7V6T3DnSlz4wgTz&#10;f/Nbtr3BfEpXh59qvgEAAP//AwBQSwMEFAAGAAgAAAAhAJYFM1jUAAAAlwEAAAsAAABfcmVscy8u&#10;cmVsc6SQPWsDMQyG90L/g9He8yVDKSW+bIWsIYWuxtZ9kLNkJHNN/n1MoaVXsnWUXvQ8L9rtL2k2&#10;C4pOTA42TQsGKXCcaHDwfnp7egGjxVP0MxM6uKLCvnt82B1x9qUe6ThlNZVC6mAsJb9aq2HE5LXh&#10;jFSTniX5UkcZbPbh7Ae027Z9tvKbAd2KaQ7RgRziFszpmqv5DztNQVi5L03gZLnvp3CPaiN/0hGX&#10;SvEyYHEQRb+WgktTy4G979380xuYCENh+aiOlfwnqfbvBnb1zu4GAAD//wMAUEsDBBQABgAIAAAA&#10;IQAzLwWeQQAAADkAAAAUAAAAZHJzL2Nvbm5lY3RvcnhtbC54bWyysa/IzVEoSy0qzszPs1Uy1DNQ&#10;UkjNS85PycxLt1UKDXHTtVBSKC5JzEtJzMnPS7VVqkwtVrK34+UCAAAA//8DAFBLAwQUAAYACAAA&#10;ACEAk72H4MMAAADbAAAADwAAAGRycy9kb3ducmV2LnhtbESPT4vCMBTE78J+h/CEvdlUD0W7xrII&#10;BQ/uwX/s9dG8bUubl24Ta/32RhA8DjPzG2adjaYVA/WutqxgHsUgiAuray4VnE/5bAnCeWSNrWVS&#10;cCcH2eZjssZU2xsfaDj6UgQIuxQVVN53qZSuqMigi2xHHLw/2xv0Qfal1D3eAty0chHHiTRYc1io&#10;sKNtRUVzvBoFsUvy/+2p+RnOpT/sf2W+u68uSn1Ox+8vEJ5G/w6/2jutYJHA80v4AXLzAAAA//8D&#10;AFBLAQItABQABgAIAAAAIQD+JeulAAEAAOoBAAATAAAAAAAAAAAAAAAAAAAAAABbQ29udGVudF9U&#10;eXBlc10ueG1sUEsBAi0AFAAGAAgAAAAhAJYFM1jUAAAAlwEAAAsAAAAAAAAAAAAAAAAAMQEAAF9y&#10;ZWxzLy5yZWxzUEsBAi0AFAAGAAgAAAAhADMvBZ5BAAAAOQAAABQAAAAAAAAAAAAAAAAALgIAAGRy&#10;cy9jb25uZWN0b3J4bWwueG1sUEsBAi0AFAAGAAgAAAAhAJO9h+DDAAAA2wAAAA8AAAAAAAAAAAAA&#10;AAAAoQIAAGRycy9kb3ducmV2LnhtbFBLBQYAAAAABAAEAPkAAACRAwAAAAA=&#10;" strokecolor="black [3040]">
                   <v:stroke endarrow="open"/>
                 </v:shape>
-                <v:shape id="Straight Arrow Connector 27" o:spid="_x0000_s1080" type="#_x0000_t32" style="position:absolute;left:36893;top:6156;width:4255;height:35;flip:y;visibility:visible;mso-wrap-style:square" o:connectortype="straight" o:gfxdata="UEsDBBQABgAIAAAAIQD+JeulAAEAAOoBAAATAAAAW0NvbnRlbnRfVHlwZXNdLnhtbJSRzU7EIBDH&#10;7ya+A+FqWqoHY0zpHqwe1Zj1AQhMW2I7EAbr7ts73e5ejGviEeb/8RuoN7tpFDMk8gG1vC4rKQBt&#10;cB57Ld+3T8WdFJQNOjMGBC33QHLTXF7U230EEuxG0nLIOd4rRXaAyVAZIiBPupAmk/mYehWN/TA9&#10;qJuqulU2YAbMRV4yZFO30JnPMYvHHV+vJAlGkuJhFS5dWpoYR29NZlI1o/vRUhwbSnYeNDT4SFeM&#10;IdWvDcvkfMHR98JPk7wD8WpSfjYTYyiXaNkAweaQWFf+nbSgTlSErvMWyjYRL7V6T3DnSlz4wgTz&#10;f/Nbtr3BfEpXh59qvgEAAP//AwBQSwMEFAAGAAgAAAAhAJYFM1jUAAAAlwEAAAsAAABfcmVscy8u&#10;cmVsc6SQPWsDMQyG90L/g9He8yVDKSW+bIWsIYWuxtZ9kLNkJHNN/n1MoaVXsnWUXvQ8L9rtL2k2&#10;C4pOTA42TQsGKXCcaHDwfnp7egGjxVP0MxM6uKLCvnt82B1x9qUe6ThlNZVC6mAsJb9aq2HE5LXh&#10;jFSTniX5UkcZbPbh7Ae027Z9tvKbAd2KaQ7RgRziFszpmqv5DztNQVi5L03gZLnvp3CPaiN/0hGX&#10;SvEyYHEQRb+WgktTy4G979380xuYCENh+aiOlfwnqfbvBnb1zu4GAAD//wMAUEsDBBQABgAIAAAA&#10;IQAzLwWeQQAAADkAAAAUAAAAZHJzL2Nvbm5lY3RvcnhtbC54bWyysa/IzVEoSy0qzszPs1Uy1DNQ&#10;UkjNS85PycxLt1UKDXHTtVBSKC5JzEtJzMnPS7VVqkwtVrK34+UCAAAA//8DAFBLAwQUAAYACAAA&#10;ACEAOr2jncYAAADbAAAADwAAAGRycy9kb3ducmV2LnhtbESPQWvCQBSE74X+h+UVeqsbozQldRVR&#10;pEqFUpWCt0f2mQ1m38bsqvHfu4VCj8PMfMOMJp2txYVaXzlW0O8lIIgLpysuFey2i5c3ED4ga6wd&#10;k4IbeZiMHx9GmGt35W+6bEIpIoR9jgpMCE0upS8MWfQ91xBH7+BaiyHKtpS6xWuE21qmSfIqLVYc&#10;Fww2NDNUHDdnq2C++hlmp+70NfjYm3VBg2yfTj+Ven7qpu8gAnXhP/zXXmoFaQa/X+IPkOM7AAAA&#10;//8DAFBLAQItABQABgAIAAAAIQD+JeulAAEAAOoBAAATAAAAAAAAAAAAAAAAAAAAAABbQ29udGVu&#10;dF9UeXBlc10ueG1sUEsBAi0AFAAGAAgAAAAhAJYFM1jUAAAAlwEAAAsAAAAAAAAAAAAAAAAAMQEA&#10;AF9yZWxzLy5yZWxzUEsBAi0AFAAGAAgAAAAhADMvBZ5BAAAAOQAAABQAAAAAAAAAAAAAAAAALgIA&#10;AGRycy9jb25uZWN0b3J4bWwueG1sUEsBAi0AFAAGAAgAAAAhADq9o53GAAAA2wAAAA8AAAAAAAAA&#10;AAAAAAAAoQIAAGRycy9kb3ducmV2LnhtbFBLBQYAAAAABAAEAPkAAACUAwAAAAA=&#10;" strokecolor="black [3040]">
-                  <v:stroke endarrow="open"/>
-                </v:shape>
-                <v:shape id="Straight Arrow Connector 28" o:spid="_x0000_s1081" type="#_x0000_t32" style="position:absolute;left:45402;top:7681;width:0;height:2446;flip:y;visibility:visible;mso-wrap-style:square" o:connectortype="straight" o:gfxdata="UEsDBBQABgAIAAAAIQD+JeulAAEAAOoBAAATAAAAW0NvbnRlbnRfVHlwZXNdLnhtbJSRzU7EIBDH&#10;7ya+A+FqWqoHY0zpHqwe1Zj1AQhMW2I7EAbr7ts73e5ejGviEeb/8RuoN7tpFDMk8gG1vC4rKQBt&#10;cB57Ld+3T8WdFJQNOjMGBC33QHLTXF7U230EEuxG0nLIOd4rRXaAyVAZIiBPupAmk/mYehWN/TA9&#10;qJuqulU2YAbMRV4yZFO30JnPMYvHHV+vJAlGkuJhFS5dWpoYR29NZlI1o/vRUhwbSnYeNDT4SFeM&#10;IdWvDcvkfMHR98JPk7wD8WpSfjYTYyiXaNkAweaQWFf+nbSgTlSErvMWyjYRL7V6T3DnSlz4wgTz&#10;f/Nbtr3BfEpXh59qvgEAAP//AwBQSwMEFAAGAAgAAAAhAJYFM1jUAAAAlwEAAAsAAABfcmVscy8u&#10;cmVsc6SQPWsDMQyG90L/g9He8yVDKSW+bIWsIYWuxtZ9kLNkJHNN/n1MoaVXsnWUXvQ8L9rtL2k2&#10;C4pOTA42TQsGKXCcaHDwfnp7egGjxVP0MxM6uKLCvnt82B1x9qUe6ThlNZVC6mAsJb9aq2HE5LXh&#10;jFSTniX5UkcZbPbh7Ae027Z9tvKbAd2KaQ7RgRziFszpmqv5DztNQVi5L03gZLnvp3CPaiN/0hGX&#10;SvEyYHEQRb+WgktTy4G979380xuYCENh+aiOlfwnqfbvBnb1zu4GAAD//wMAUEsDBBQABgAIAAAA&#10;IQAzLwWeQQAAADkAAAAUAAAAZHJzL2Nvbm5lY3RvcnhtbC54bWyysa/IzVEoSy0qzszPs1Uy1DNQ&#10;UkjNS85PycxLt1UKDXHTtVBSKC5JzEtJzMnPS7VVqkwtVrK34+UCAAAA//8DAFBLAwQUAAYACAAA&#10;ACEASyI378MAAADbAAAADwAAAGRycy9kb3ducmV2LnhtbERPW2vCMBR+H/gfwhH2NlPrUKmmRTbG&#10;NjYQLwi+HZpjU2xOapNp9++XB2GPH999WfS2EVfqfO1YwXiUgCAuna65UrDfvT3NQfiArLFxTAp+&#10;yUORDx6WmGl34w1dt6ESMYR9hgpMCG0mpS8NWfQj1xJH7uQ6iyHCrpK6w1sMt41Mk2QqLdYcGwy2&#10;9GKoPG9/rILXz8Pz7NJf1pP3o/kuaTI7pqsvpR6H/WoBIlAf/sV394dWkMax8Uv8ATL/AwAA//8D&#10;AFBLAQItABQABgAIAAAAIQD+JeulAAEAAOoBAAATAAAAAAAAAAAAAAAAAAAAAABbQ29udGVudF9U&#10;eXBlc10ueG1sUEsBAi0AFAAGAAgAAAAhAJYFM1jUAAAAlwEAAAsAAAAAAAAAAAAAAAAAMQEAAF9y&#10;ZWxzLy5yZWxzUEsBAi0AFAAGAAgAAAAhADMvBZ5BAAAAOQAAABQAAAAAAAAAAAAAAAAALgIAAGRy&#10;cy9jb25uZWN0b3J4bWwueG1sUEsBAi0AFAAGAAgAAAAhAEsiN+/DAAAA2wAAAA8AAAAAAAAAAAAA&#10;AAAAoQIAAGRycy9kb3ducmV2LnhtbFBLBQYAAAAABAAEAPkAAACRAwAAAAA=&#10;" strokecolor="black [3040]">
+                <v:shape id="Straight Arrow Connector 27" o:spid="_x0000_s1162" type="#_x0000_t32" style="position:absolute;left:36893;top:6156;width:4255;height:35;flip:y;visibility:visible;mso-wrap-style:square" o:connectortype="straight" o:gfxdata="UEsDBBQABgAIAAAAIQD+JeulAAEAAOoBAAATAAAAW0NvbnRlbnRfVHlwZXNdLnhtbJSRzU7EIBDH&#10;7ya+A+FqWqoHY0zpHqwe1Zj1AQhMW2I7EAbr7ts73e5ejGviEeb/8RuoN7tpFDMk8gG1vC4rKQBt&#10;cB57Ld+3T8WdFJQNOjMGBC33QHLTXF7U230EEuxG0nLIOd4rRXaAyVAZIiBPupAmk/mYehWN/TA9&#10;qJuqulU2YAbMRV4yZFO30JnPMYvHHV+vJAlGkuJhFS5dWpoYR29NZlI1o/vRUhwbSnYeNDT4SFeM&#10;IdWvDcvkfMHR98JPk7wD8WpSfjYTYyiXaNkAweaQWFf+nbSgTlSErvMWyjYRL7V6T3DnSlz4wgTz&#10;f/Nbtr3BfEpXh59qvgEAAP//AwBQSwMEFAAGAAgAAAAhAJYFM1jUAAAAlwEAAAsAAABfcmVscy8u&#10;cmVsc6SQPWsDMQyG90L/g9He8yVDKSW+bIWsIYWuxtZ9kLNkJHNN/n1MoaVXsnWUXvQ8L9rtL2k2&#10;C4pOTA42TQsGKXCcaHDwfnp7egGjxVP0MxM6uKLCvnt82B1x9qUe6ThlNZVC6mAsJb9aq2HE5LXh&#10;jFSTniX5UkcZbPbh7Ae027Z9tvKbAd2KaQ7RgRziFszpmqv5DztNQVi5L03gZLnvp3CPaiN/0hGX&#10;SvEyYHEQRb+WgktTy4G979380xuYCENh+aiOlfwnqfbvBnb1zu4GAAD//wMAUEsDBBQABgAIAAAA&#10;IQAzLwWeQQAAADkAAAAUAAAAZHJzL2Nvbm5lY3RvcnhtbC54bWyysa/IzVEoSy0qzszPs1Uy1DNQ&#10;UkjNS85PycxLt1UKDXHTtVBSKC5JzEtJzMnPS7VVqkwtVrK34+UCAAAA//8DAFBLAwQUAAYACAAA&#10;ACEAOr2jncYAAADbAAAADwAAAGRycy9kb3ducmV2LnhtbESPQWvCQBSE74X+h+UVeqsbozQldRVR&#10;pEqFUpWCt0f2mQ1m38bsqvHfu4VCj8PMfMOMJp2txYVaXzlW0O8lIIgLpysuFey2i5c3ED4ga6wd&#10;k4IbeZiMHx9GmGt35W+6bEIpIoR9jgpMCE0upS8MWfQ91xBH7+BaiyHKtpS6xWuE21qmSfIqLVYc&#10;Fww2NDNUHDdnq2C++hlmp+70NfjYm3VBg2yfTj+Ven7qpu8gAnXhP/zXXmoFaQa/X+IPkOM7AAAA&#10;//8DAFBLAQItABQABgAIAAAAIQD+JeulAAEAAOoBAAATAAAAAAAAAAAAAAAAAAAAAABbQ29udGVu&#10;dF9UeXBlc10ueG1sUEsBAi0AFAAGAAgAAAAhAJYFM1jUAAAAlwEAAAsAAAAAAAAAAAAAAAAAMQEA&#10;AF9yZWxzLy5yZWxzUEsBAi0AFAAGAAgAAAAhADMvBZ5BAAAAOQAAABQAAAAAAAAAAAAAAAAALgIA&#10;AGRycy9jb25uZWN0b3J4bWwueG1sUEsBAi0AFAAGAAgAAAAhADq9o53GAAAA2wAAAA8AAAAAAAAA&#10;AAAAAAAAoQIAAGRycy9kb3ducmV2LnhtbFBLBQYAAAAABAAEAPkAAACUAwAAAAA=&#10;" strokecolor="black [3040]">
                   <v:stroke endarrow="open"/>
                 </v:shape>
                 <w10:anchorlock/>
@@ -25057,7 +25327,7 @@
         <w:rPr>
           <w:rFonts w:cs="Calibri"/>
         </w:rPr>
-        <w:t>in</w:t>
+        <w:t>which is</w:t>
       </w:r>
       <w:r>
         <w:rPr>
@@ -26654,7 +26924,6 @@
                                   <w:rFonts w:asciiTheme="minorHAnsi" w:hAnsiTheme="minorHAnsi" w:cstheme="minorHAnsi"/>
                                 </w:rPr>
                               </w:pPr>
-                              <w:proofErr w:type="gramStart"/>
                               <w:r>
                                 <w:rPr>
                                   <w:rFonts w:asciiTheme="minorHAnsi" w:eastAsia="Calibri" w:hAnsiTheme="minorHAnsi" w:cstheme="minorHAnsi"/>
@@ -26663,7 +26932,6 @@
                                 </w:rPr>
                                 <w:t>1</w:t>
                               </w:r>
-                              <w:proofErr w:type="gramEnd"/>
                             </w:p>
                           </w:txbxContent>
                         </wps:txbx>
@@ -27395,7 +27663,19 @@
               <w:rPr>
                 <w:rFonts w:cs="Calibri"/>
               </w:rPr>
-              <w:t xml:space="preserve">: The class to be used with </w:t>
+              <w:t xml:space="preserve">: The </w:t>
+            </w:r>
+            <w:r>
+              <w:rPr>
+                <w:rFonts w:cs="Calibri"/>
+              </w:rPr>
+              <w:t>generic type T</w:t>
+            </w:r>
+            <w:r>
+              <w:rPr>
+                <w:rFonts w:cs="Calibri"/>
+              </w:rPr>
+              <w:t xml:space="preserve"> to be used with </w:t>
             </w:r>
             <w:proofErr w:type="spellStart"/>
             <w:r>
@@ -29454,7 +29734,7 @@
         <w:rPr>
           <w:rFonts w:cs="Calibri"/>
         </w:rPr>
-        <w:t xml:space="preserve"> The Data class is independent.</w:t>
+        <w:t xml:space="preserve"> </w:t>
       </w:r>
     </w:p>
     <w:tbl>
@@ -29536,6 +29816,620 @@
         <w:spacing w:after="0" w:line="240" w:lineRule="auto"/>
         <w:rPr>
           <w:rFonts w:cs="Calibri"/>
+          <w:b/>
+          <w:color w:val="76923C" w:themeColor="accent3" w:themeShade="BF"/>
+        </w:rPr>
+      </w:pPr>
+    </w:p>
+    <w:p>
+      <w:pPr>
+        <w:rPr>
+          <w:rFonts w:cs="Calibri"/>
+          <w:b/>
+        </w:rPr>
+      </w:pPr>
+      <w:r>
+        <w:rPr>
+          <w:rFonts w:cs="Calibri"/>
+          <w:b/>
+          <w:color w:val="76923C" w:themeColor="accent3" w:themeShade="BF"/>
+        </w:rPr>
+        <w:t>4.3</w:t>
+      </w:r>
+      <w:r>
+        <w:rPr>
+          <w:rFonts w:cs="Calibri"/>
+          <w:b/>
+          <w:color w:val="76923C" w:themeColor="accent3" w:themeShade="BF"/>
+        </w:rPr>
+        <w:t xml:space="preserve">.1. </w:t>
+      </w:r>
+      <w:r>
+        <w:rPr>
+          <w:rFonts w:ascii="Consolas" w:hAnsi="Consolas" w:cs="Consolas"/>
+          <w:b/>
+        </w:rPr>
+        <w:t>Data</w:t>
+      </w:r>
+      <w:r>
+        <w:rPr>
+          <w:rFonts w:ascii="Consolas" w:hAnsi="Consolas" w:cs="Consolas"/>
+          <w:b/>
+        </w:rPr>
+        <w:t>&lt;T&gt;</w:t>
+      </w:r>
+      <w:r>
+        <w:rPr>
+          <w:rFonts w:cs="Calibri"/>
+          <w:b/>
+        </w:rPr>
+        <w:t xml:space="preserve"> Properties</w:t>
+      </w:r>
+    </w:p>
+    <w:tbl>
+      <w:tblPr>
+        <w:tblW w:w="0" w:type="auto"/>
+        <w:tblBorders>
+          <w:top w:val="single" w:sz="4" w:space="0" w:color="A6A6A6"/>
+          <w:left w:val="single" w:sz="4" w:space="0" w:color="A6A6A6"/>
+          <w:bottom w:val="single" w:sz="4" w:space="0" w:color="A6A6A6"/>
+          <w:right w:val="single" w:sz="4" w:space="0" w:color="A6A6A6"/>
+          <w:insideH w:val="single" w:sz="4" w:space="0" w:color="A6A6A6"/>
+          <w:insideV w:val="single" w:sz="4" w:space="0" w:color="A6A6A6"/>
+        </w:tblBorders>
+        <w:tblLook w:val="04A0" w:firstRow="1" w:lastRow="0" w:firstColumn="1" w:lastColumn="0" w:noHBand="0" w:noVBand="1"/>
+      </w:tblPr>
+      <w:tblGrid>
+        <w:gridCol w:w="3708"/>
+        <w:gridCol w:w="5868"/>
+      </w:tblGrid>
+      <w:tr>
+        <w:tc>
+          <w:tcPr>
+            <w:tcW w:w="3708" w:type="dxa"/>
+            <w:shd w:val="clear" w:color="auto" w:fill="D9D9D9"/>
+          </w:tcPr>
+          <w:p>
+            <w:pPr>
+              <w:spacing w:after="0" w:line="240" w:lineRule="auto"/>
+              <w:rPr>
+                <w:rFonts w:cs="Calibri"/>
+                <w:b/>
+              </w:rPr>
+            </w:pPr>
+            <w:r>
+              <w:rPr>
+                <w:rFonts w:cs="Calibri"/>
+                <w:b/>
+              </w:rPr>
+              <w:t>Property Name</w:t>
+            </w:r>
+          </w:p>
+        </w:tc>
+        <w:tc>
+          <w:tcPr>
+            <w:tcW w:w="5868" w:type="dxa"/>
+            <w:shd w:val="clear" w:color="auto" w:fill="D9D9D9"/>
+          </w:tcPr>
+          <w:p>
+            <w:pPr>
+              <w:spacing w:after="0" w:line="240" w:lineRule="auto"/>
+              <w:rPr>
+                <w:rFonts w:cs="Calibri"/>
+                <w:b/>
+              </w:rPr>
+            </w:pPr>
+            <w:r>
+              <w:rPr>
+                <w:rFonts w:cs="Calibri"/>
+                <w:b/>
+              </w:rPr>
+              <w:t>Description</w:t>
+            </w:r>
+          </w:p>
+        </w:tc>
+      </w:tr>
+      <w:tr>
+        <w:tc>
+          <w:tcPr>
+            <w:tcW w:w="3708" w:type="dxa"/>
+            <w:shd w:val="clear" w:color="auto" w:fill="auto"/>
+          </w:tcPr>
+          <w:p>
+            <w:pPr>
+              <w:spacing w:after="0" w:line="240" w:lineRule="auto"/>
+              <w:rPr>
+                <w:rFonts w:ascii="Consolas" w:hAnsi="Consolas" w:cs="Consolas"/>
+                <w:sz w:val="18"/>
+                <w:szCs w:val="18"/>
+              </w:rPr>
+            </w:pPr>
+            <w:r>
+              <w:rPr>
+                <w:rFonts w:ascii="Consolas" w:hAnsi="Consolas" w:cs="Consolas"/>
+                <w:sz w:val="18"/>
+                <w:szCs w:val="18"/>
+              </w:rPr>
+              <w:t>Value</w:t>
+            </w:r>
+            <w:r>
+              <w:rPr>
+                <w:rFonts w:ascii="Consolas" w:hAnsi="Consolas" w:cs="Consolas"/>
+                <w:sz w:val="18"/>
+                <w:szCs w:val="18"/>
+              </w:rPr>
+              <w:t xml:space="preserve">: </w:t>
+            </w:r>
+            <w:r>
+              <w:rPr>
+                <w:rFonts w:ascii="Consolas" w:hAnsi="Consolas" w:cs="Consolas"/>
+                <w:color w:val="2B91AF"/>
+                <w:sz w:val="18"/>
+                <w:szCs w:val="18"/>
+              </w:rPr>
+              <w:t>T</w:t>
+            </w:r>
+          </w:p>
+        </w:tc>
+        <w:tc>
+          <w:tcPr>
+            <w:tcW w:w="5868" w:type="dxa"/>
+            <w:shd w:val="clear" w:color="auto" w:fill="auto"/>
+          </w:tcPr>
+          <w:p>
+            <w:pPr>
+              <w:spacing w:after="0" w:line="240" w:lineRule="auto"/>
+              <w:rPr>
+                <w:rFonts w:cs="Calibri"/>
+                <w:sz w:val="20"/>
+                <w:szCs w:val="20"/>
+              </w:rPr>
+            </w:pPr>
+            <w:r>
+              <w:rPr>
+                <w:rFonts w:cs="Calibri"/>
+                <w:sz w:val="20"/>
+                <w:szCs w:val="20"/>
+              </w:rPr>
+              <w:t xml:space="preserve">Gets or sets the object </w:t>
+            </w:r>
+            <w:r>
+              <w:rPr>
+                <w:rFonts w:cs="Calibri"/>
+                <w:sz w:val="20"/>
+                <w:szCs w:val="20"/>
+              </w:rPr>
+              <w:t>represented by Data</w:t>
+            </w:r>
+            <w:r>
+              <w:rPr>
+                <w:rFonts w:cs="Calibri"/>
+                <w:sz w:val="20"/>
+                <w:szCs w:val="20"/>
+              </w:rPr>
+              <w:t>.</w:t>
+            </w:r>
+            <w:r>
+              <w:rPr>
+                <w:rFonts w:cs="Calibri"/>
+                <w:sz w:val="20"/>
+                <w:szCs w:val="20"/>
+              </w:rPr>
+              <w:t xml:space="preserve"> Used for serialization.</w:t>
+            </w:r>
+          </w:p>
+        </w:tc>
+      </w:tr>
+    </w:tbl>
+    <w:p>
+      <w:pPr>
+        <w:spacing w:after="0" w:line="240" w:lineRule="auto"/>
+        <w:rPr>
+          <w:rFonts w:cs="Calibri"/>
+          <w:b/>
+          <w:color w:val="76923C" w:themeColor="accent3" w:themeShade="BF"/>
+        </w:rPr>
+      </w:pPr>
+    </w:p>
+    <w:p>
+      <w:pPr>
+        <w:rPr>
+          <w:rFonts w:cs="Calibri"/>
+          <w:b/>
+        </w:rPr>
+      </w:pPr>
+      <w:r>
+        <w:rPr>
+          <w:rFonts w:cs="Calibri"/>
+          <w:b/>
+          <w:color w:val="76923C" w:themeColor="accent3" w:themeShade="BF"/>
+        </w:rPr>
+        <w:t>4.3</w:t>
+      </w:r>
+      <w:r>
+        <w:rPr>
+          <w:rFonts w:cs="Calibri"/>
+          <w:b/>
+          <w:color w:val="76923C" w:themeColor="accent3" w:themeShade="BF"/>
+        </w:rPr>
+        <w:t xml:space="preserve">.2. </w:t>
+      </w:r>
+      <w:r>
+        <w:rPr>
+          <w:rFonts w:ascii="Consolas" w:hAnsi="Consolas" w:cs="Consolas"/>
+          <w:b/>
+        </w:rPr>
+        <w:t>Data</w:t>
+      </w:r>
+      <w:r>
+        <w:rPr>
+          <w:rFonts w:ascii="Consolas" w:hAnsi="Consolas" w:cs="Consolas"/>
+          <w:b/>
+        </w:rPr>
+        <w:t>&lt;T&gt;</w:t>
+      </w:r>
+      <w:r>
+        <w:rPr>
+          <w:rFonts w:cs="Calibri"/>
+          <w:b/>
+        </w:rPr>
+        <w:t xml:space="preserve"> Methods</w:t>
+      </w:r>
+    </w:p>
+    <w:tbl>
+      <w:tblPr>
+        <w:tblW w:w="0" w:type="auto"/>
+        <w:tblBorders>
+          <w:top w:val="single" w:sz="4" w:space="0" w:color="A6A6A6"/>
+          <w:left w:val="single" w:sz="4" w:space="0" w:color="A6A6A6"/>
+          <w:bottom w:val="single" w:sz="4" w:space="0" w:color="A6A6A6"/>
+          <w:right w:val="single" w:sz="4" w:space="0" w:color="A6A6A6"/>
+          <w:insideH w:val="single" w:sz="4" w:space="0" w:color="A6A6A6"/>
+          <w:insideV w:val="single" w:sz="4" w:space="0" w:color="A6A6A6"/>
+        </w:tblBorders>
+        <w:tblLook w:val="04A0" w:firstRow="1" w:lastRow="0" w:firstColumn="1" w:lastColumn="0" w:noHBand="0" w:noVBand="1"/>
+      </w:tblPr>
+      <w:tblGrid>
+        <w:gridCol w:w="3708"/>
+        <w:gridCol w:w="5868"/>
+      </w:tblGrid>
+      <w:tr>
+        <w:tc>
+          <w:tcPr>
+            <w:tcW w:w="3708" w:type="dxa"/>
+            <w:shd w:val="clear" w:color="auto" w:fill="D9D9D9"/>
+          </w:tcPr>
+          <w:p>
+            <w:pPr>
+              <w:spacing w:after="0" w:line="240" w:lineRule="auto"/>
+              <w:rPr>
+                <w:rFonts w:cs="Calibri"/>
+                <w:b/>
+              </w:rPr>
+            </w:pPr>
+            <w:r>
+              <w:rPr>
+                <w:rFonts w:cs="Calibri"/>
+                <w:b/>
+              </w:rPr>
+              <w:t>Method Name</w:t>
+            </w:r>
+          </w:p>
+        </w:tc>
+        <w:tc>
+          <w:tcPr>
+            <w:tcW w:w="5868" w:type="dxa"/>
+            <w:shd w:val="clear" w:color="auto" w:fill="D9D9D9"/>
+          </w:tcPr>
+          <w:p>
+            <w:pPr>
+              <w:spacing w:after="0" w:line="240" w:lineRule="auto"/>
+              <w:rPr>
+                <w:rFonts w:cs="Calibri"/>
+                <w:b/>
+              </w:rPr>
+            </w:pPr>
+            <w:r>
+              <w:rPr>
+                <w:rFonts w:cs="Calibri"/>
+                <w:b/>
+              </w:rPr>
+              <w:t>Description</w:t>
+            </w:r>
+          </w:p>
+        </w:tc>
+      </w:tr>
+      <w:tr>
+        <w:tc>
+          <w:tcPr>
+            <w:tcW w:w="3708" w:type="dxa"/>
+            <w:shd w:val="clear" w:color="auto" w:fill="auto"/>
+          </w:tcPr>
+          <w:p>
+            <w:pPr>
+              <w:spacing w:after="0" w:line="240" w:lineRule="auto"/>
+              <w:rPr>
+                <w:rFonts w:ascii="Consolas" w:hAnsi="Consolas" w:cs="Consolas"/>
+                <w:sz w:val="18"/>
+                <w:szCs w:val="18"/>
+              </w:rPr>
+            </w:pPr>
+            <w:r>
+              <w:rPr>
+                <w:rFonts w:ascii="Consolas" w:hAnsi="Consolas" w:cs="Consolas"/>
+                <w:sz w:val="18"/>
+                <w:szCs w:val="18"/>
+              </w:rPr>
+              <w:t>Data</w:t>
+            </w:r>
+            <w:r>
+              <w:rPr>
+                <w:rFonts w:ascii="Consolas" w:hAnsi="Consolas" w:cs="Consolas"/>
+                <w:sz w:val="18"/>
+                <w:szCs w:val="18"/>
+              </w:rPr>
+              <w:t>()</w:t>
+            </w:r>
+          </w:p>
+        </w:tc>
+        <w:tc>
+          <w:tcPr>
+            <w:tcW w:w="5868" w:type="dxa"/>
+            <w:shd w:val="clear" w:color="auto" w:fill="auto"/>
+          </w:tcPr>
+          <w:p>
+            <w:pPr>
+              <w:spacing w:after="0" w:line="240" w:lineRule="auto"/>
+              <w:rPr>
+                <w:rFonts w:cs="Calibri"/>
+                <w:sz w:val="20"/>
+                <w:szCs w:val="20"/>
+              </w:rPr>
+            </w:pPr>
+            <w:r>
+              <w:rPr>
+                <w:rFonts w:cs="Calibri"/>
+                <w:sz w:val="20"/>
+                <w:szCs w:val="20"/>
+              </w:rPr>
+              <w:t xml:space="preserve">Constructor. </w:t>
+            </w:r>
+            <w:r>
+              <w:rPr>
+                <w:rFonts w:cs="Calibri"/>
+                <w:sz w:val="20"/>
+                <w:szCs w:val="20"/>
+              </w:rPr>
+              <w:t>Uses the default constructor for T.</w:t>
+            </w:r>
+          </w:p>
+        </w:tc>
+      </w:tr>
+    </w:tbl>
+    <w:p>
+      <w:pPr>
+        <w:spacing w:after="0" w:line="240" w:lineRule="auto"/>
+        <w:rPr>
+          <w:rFonts w:cs="Calibri"/>
+        </w:rPr>
+      </w:pPr>
+    </w:p>
+    <w:p>
+      <w:pPr>
+        <w:rPr>
+          <w:rFonts w:cs="Calibri"/>
+          <w:b/>
+          <w:sz w:val="24"/>
+          <w:szCs w:val="24"/>
+        </w:rPr>
+      </w:pPr>
+      <w:r>
+        <w:rPr>
+          <w:rFonts w:cs="Calibri"/>
+          <w:b/>
+          <w:color w:val="76923C" w:themeColor="accent3" w:themeShade="BF"/>
+          <w:sz w:val="24"/>
+          <w:szCs w:val="24"/>
+        </w:rPr>
+        <w:t xml:space="preserve">4.4. </w:t>
+      </w:r>
+      <w:r>
+        <w:rPr>
+          <w:rFonts w:ascii="Consolas" w:hAnsi="Consolas" w:cs="Consolas"/>
+          <w:b/>
+          <w:sz w:val="24"/>
+          <w:szCs w:val="24"/>
+        </w:rPr>
+        <w:t>State&lt;T&gt;</w:t>
+      </w:r>
+    </w:p>
+    <w:p>
+      <w:pPr>
+        <w:spacing w:after="0" w:line="240" w:lineRule="auto"/>
+        <w:rPr>
+          <w:rFonts w:cs="Calibri"/>
+        </w:rPr>
+      </w:pPr>
+      <w:r>
+        <w:rPr>
+          <w:rFonts w:cs="Calibri"/>
+        </w:rPr>
+        <w:t xml:space="preserve">The </w:t>
+      </w:r>
+      <w:r>
+        <w:rPr>
+          <w:rFonts w:ascii="Consolas" w:hAnsi="Consolas" w:cs="Consolas"/>
+        </w:rPr>
+        <w:t>State</w:t>
+      </w:r>
+      <w:r>
+        <w:rPr>
+          <w:rFonts w:cs="Calibri"/>
+        </w:rPr>
+        <w:t xml:space="preserve"> class maintains the current and past states of an object. The </w:t>
+      </w:r>
+      <w:proofErr w:type="spellStart"/>
+      <w:proofErr w:type="gramStart"/>
+      <w:r>
+        <w:rPr>
+          <w:rFonts w:cs="Calibri"/>
+        </w:rPr>
+        <w:t>A</w:t>
+      </w:r>
+      <w:r>
+        <w:rPr>
+          <w:rFonts w:ascii="Consolas" w:hAnsi="Consolas" w:cs="Consolas"/>
+        </w:rPr>
+        <w:t>ddState</w:t>
+      </w:r>
+      <w:proofErr w:type="spellEnd"/>
+      <w:r>
+        <w:rPr>
+          <w:rFonts w:ascii="Consolas" w:hAnsi="Consolas" w:cs="Consolas"/>
+        </w:rPr>
+        <w:t>(</w:t>
+      </w:r>
+      <w:proofErr w:type="gramEnd"/>
+      <w:r>
+        <w:rPr>
+          <w:rFonts w:ascii="Consolas" w:hAnsi="Consolas" w:cs="Consolas"/>
+        </w:rPr>
+        <w:t>)</w:t>
+      </w:r>
+      <w:r>
+        <w:rPr>
+          <w:rFonts w:cs="Calibri"/>
+        </w:rPr>
+        <w:t xml:space="preserve"> method is used to add a state to the list of </w:t>
+      </w:r>
+      <w:r>
+        <w:rPr>
+          <w:rFonts w:cs="Calibri"/>
+        </w:rPr>
+        <w:t>states</w:t>
+      </w:r>
+      <w:r>
+        <w:rPr>
+          <w:rFonts w:cs="Calibri"/>
+        </w:rPr>
+        <w:t xml:space="preserve">. </w:t>
+      </w:r>
+      <w:r>
+        <w:rPr>
+          <w:rFonts w:cs="Calibri"/>
+        </w:rPr>
+        <w:t>This class</w:t>
+      </w:r>
+      <w:r>
+        <w:rPr>
+          <w:rFonts w:cs="Calibri"/>
+        </w:rPr>
+        <w:t xml:space="preserve"> supports</w:t>
+      </w:r>
+      <w:r>
+        <w:rPr>
+          <w:rFonts w:cs="Calibri"/>
+        </w:rPr>
+        <w:t xml:space="preserve"> t</w:t>
+      </w:r>
+      <w:r>
+        <w:rPr>
+          <w:rFonts w:cs="Calibri"/>
+        </w:rPr>
+        <w:t xml:space="preserve">he </w:t>
+      </w:r>
+      <w:proofErr w:type="gramStart"/>
+      <w:r>
+        <w:rPr>
+          <w:rFonts w:ascii="Consolas" w:hAnsi="Consolas" w:cs="Consolas"/>
+        </w:rPr>
+        <w:t>U</w:t>
+      </w:r>
+      <w:r>
+        <w:rPr>
+          <w:rFonts w:ascii="Consolas" w:hAnsi="Consolas" w:cs="Consolas"/>
+        </w:rPr>
+        <w:t>ndo</w:t>
+      </w:r>
+      <w:r>
+        <w:rPr>
+          <w:rFonts w:ascii="Consolas" w:hAnsi="Consolas" w:cs="Consolas"/>
+        </w:rPr>
+        <w:t>(</w:t>
+      </w:r>
+      <w:proofErr w:type="gramEnd"/>
+      <w:r>
+        <w:rPr>
+          <w:rFonts w:ascii="Consolas" w:hAnsi="Consolas" w:cs="Consolas"/>
+        </w:rPr>
+        <w:t>)</w:t>
+      </w:r>
+      <w:r>
+        <w:rPr>
+          <w:rFonts w:cs="Calibri"/>
+        </w:rPr>
+        <w:t xml:space="preserve"> and </w:t>
+      </w:r>
+      <w:r>
+        <w:rPr>
+          <w:rFonts w:ascii="Consolas" w:hAnsi="Consolas" w:cs="Consolas"/>
+        </w:rPr>
+        <w:t>R</w:t>
+      </w:r>
+      <w:r>
+        <w:rPr>
+          <w:rFonts w:ascii="Consolas" w:hAnsi="Consolas" w:cs="Consolas"/>
+        </w:rPr>
+        <w:t>edo</w:t>
+      </w:r>
+      <w:r>
+        <w:rPr>
+          <w:rFonts w:ascii="Consolas" w:hAnsi="Consolas" w:cs="Consolas"/>
+        </w:rPr>
+        <w:t>()</w:t>
+      </w:r>
+      <w:r>
+        <w:rPr>
+          <w:rFonts w:cs="Calibri"/>
+        </w:rPr>
+        <w:t xml:space="preserve"> </w:t>
+      </w:r>
+      <w:r>
+        <w:rPr>
+          <w:rFonts w:cs="Calibri"/>
+        </w:rPr>
+        <w:t>methods</w:t>
+      </w:r>
+      <w:r>
+        <w:rPr>
+          <w:rFonts w:cs="Calibri"/>
+        </w:rPr>
+        <w:t xml:space="preserve">, </w:t>
+      </w:r>
+      <w:r>
+        <w:rPr>
+          <w:rFonts w:cs="Calibri"/>
+        </w:rPr>
+        <w:t xml:space="preserve">which are </w:t>
+      </w:r>
+      <w:r>
+        <w:rPr>
+          <w:rFonts w:cs="Calibri"/>
+        </w:rPr>
+        <w:t>used for going back and forward in the list of states respectivel</w:t>
+      </w:r>
+      <w:r>
+        <w:rPr>
+          <w:rFonts w:cs="Calibri"/>
+        </w:rPr>
+        <w:t>y.</w:t>
+      </w:r>
+    </w:p>
+    <w:p>
+      <w:pPr>
+        <w:spacing w:after="0" w:line="240" w:lineRule="auto"/>
+        <w:rPr>
+          <w:rFonts w:cs="Calibri"/>
         </w:rPr>
       </w:pPr>
     </w:p>
@@ -29597,32 +30491,6 @@
               </w:rPr>
               <w:t xml:space="preserve">The </w:t>
             </w:r>
-            <w:proofErr w:type="gramStart"/>
-            <w:r>
-              <w:rPr>
-                <w:rFonts w:ascii="Consolas" w:hAnsi="Consolas" w:cs="Consolas"/>
-              </w:rPr>
-              <w:t>C</w:t>
-            </w:r>
-            <w:r>
-              <w:rPr>
-                <w:rFonts w:ascii="Consolas" w:hAnsi="Consolas" w:cs="Consolas"/>
-              </w:rPr>
-              <w:t>lone(</w:t>
-            </w:r>
-            <w:proofErr w:type="gramEnd"/>
-            <w:r>
-              <w:rPr>
-                <w:rFonts w:ascii="Consolas" w:hAnsi="Consolas" w:cs="Consolas"/>
-              </w:rPr>
-              <w:t>)</w:t>
-            </w:r>
-            <w:r>
-              <w:rPr>
-                <w:rFonts w:cs="Calibri"/>
-              </w:rPr>
-              <w:t xml:space="preserve"> method requires the </w:t>
-            </w:r>
             <w:r>
               <w:rPr>
                 <w:rFonts w:cs="Calibri"/>
@@ -29633,834 +30501,7 @@
               <w:rPr>
                 <w:rFonts w:cs="Calibri"/>
               </w:rPr>
-              <w:t xml:space="preserve"> type T to be </w:t>
-            </w:r>
-            <w:proofErr w:type="spellStart"/>
-            <w:r>
-              <w:rPr>
-                <w:rFonts w:cs="Calibri"/>
-              </w:rPr>
-              <w:t>serializable</w:t>
-            </w:r>
-            <w:proofErr w:type="spellEnd"/>
-            <w:r>
-              <w:rPr>
-                <w:rFonts w:cs="Calibri"/>
-              </w:rPr>
-              <w:t xml:space="preserve">. Refer to </w:t>
-            </w:r>
-            <w:r>
-              <w:rPr>
-                <w:rFonts w:cs="Calibri"/>
-                <w:color w:val="76923C" w:themeColor="accent3" w:themeShade="BF"/>
-              </w:rPr>
-              <w:t xml:space="preserve">4.2. </w:t>
-            </w:r>
-            <w:proofErr w:type="spellStart"/>
-            <w:r>
-              <w:rPr>
-                <w:rFonts w:cs="Calibri"/>
-                <w:color w:val="76923C" w:themeColor="accent3" w:themeShade="BF"/>
-              </w:rPr>
-              <w:t>State</w:t>
-            </w:r>
-            <w:r>
-              <w:rPr>
-                <w:rFonts w:cs="Calibri"/>
-                <w:color w:val="76923C" w:themeColor="accent3" w:themeShade="BF"/>
-              </w:rPr>
-              <w:t>Storage</w:t>
-            </w:r>
-            <w:proofErr w:type="spellEnd"/>
-            <w:r>
-              <w:rPr>
-                <w:rFonts w:cs="Calibri"/>
-                <w:color w:val="76923C" w:themeColor="accent3" w:themeShade="BF"/>
-              </w:rPr>
-              <w:t>&lt;T&gt;</w:t>
-            </w:r>
-            <w:r>
-              <w:rPr>
-                <w:rFonts w:cs="Calibri"/>
-              </w:rPr>
-              <w:t xml:space="preserve"> for an example of how to tag </w:t>
-            </w:r>
-            <w:r>
-              <w:rPr>
-                <w:rFonts w:cs="Calibri"/>
-              </w:rPr>
-              <w:t>a</w:t>
-            </w:r>
-            <w:r>
-              <w:rPr>
-                <w:rFonts w:cs="Calibri"/>
-              </w:rPr>
-              <w:t xml:space="preserve"> class as </w:t>
-            </w:r>
-            <w:proofErr w:type="spellStart"/>
-            <w:r>
-              <w:rPr>
-                <w:rFonts w:cs="Calibri"/>
-              </w:rPr>
-              <w:t>serializable</w:t>
-            </w:r>
-            <w:proofErr w:type="spellEnd"/>
-            <w:r>
-              <w:rPr>
-                <w:rFonts w:cs="Calibri"/>
-              </w:rPr>
-              <w:t>.</w:t>
-            </w:r>
-          </w:p>
-        </w:tc>
-      </w:tr>
-    </w:tbl>
-    <w:p>
-      <w:pPr>
-        <w:spacing w:after="0" w:line="240" w:lineRule="auto"/>
-        <w:rPr>
-          <w:rFonts w:cs="Calibri"/>
-          <w:b/>
-          <w:color w:val="76923C" w:themeColor="accent3" w:themeShade="BF"/>
-        </w:rPr>
-      </w:pPr>
-    </w:p>
-    <w:p>
-      <w:pPr>
-        <w:rPr>
-          <w:rFonts w:cs="Calibri"/>
-          <w:b/>
-        </w:rPr>
-      </w:pPr>
-      <w:r>
-        <w:rPr>
-          <w:rFonts w:cs="Calibri"/>
-          <w:b/>
-          <w:color w:val="76923C" w:themeColor="accent3" w:themeShade="BF"/>
-        </w:rPr>
-        <w:t>4.3</w:t>
-      </w:r>
-      <w:r>
-        <w:rPr>
-          <w:rFonts w:cs="Calibri"/>
-          <w:b/>
-          <w:color w:val="76923C" w:themeColor="accent3" w:themeShade="BF"/>
-        </w:rPr>
-        <w:t xml:space="preserve">.1. </w:t>
-      </w:r>
-      <w:r>
-        <w:rPr>
-          <w:rFonts w:ascii="Consolas" w:hAnsi="Consolas" w:cs="Consolas"/>
-          <w:b/>
-        </w:rPr>
-        <w:t>Data</w:t>
-      </w:r>
-      <w:r>
-        <w:rPr>
-          <w:rFonts w:ascii="Consolas" w:hAnsi="Consolas" w:cs="Consolas"/>
-          <w:b/>
-        </w:rPr>
-        <w:t>&lt;T&gt;</w:t>
-      </w:r>
-      <w:r>
-        <w:rPr>
-          <w:rFonts w:cs="Calibri"/>
-          <w:b/>
-        </w:rPr>
-        <w:t xml:space="preserve"> Properties</w:t>
-      </w:r>
-    </w:p>
-    <w:tbl>
-      <w:tblPr>
-        <w:tblW w:w="0" w:type="auto"/>
-        <w:tblBorders>
-          <w:top w:val="single" w:sz="4" w:space="0" w:color="A6A6A6"/>
-          <w:left w:val="single" w:sz="4" w:space="0" w:color="A6A6A6"/>
-          <w:bottom w:val="single" w:sz="4" w:space="0" w:color="A6A6A6"/>
-          <w:right w:val="single" w:sz="4" w:space="0" w:color="A6A6A6"/>
-          <w:insideH w:val="single" w:sz="4" w:space="0" w:color="A6A6A6"/>
-          <w:insideV w:val="single" w:sz="4" w:space="0" w:color="A6A6A6"/>
-        </w:tblBorders>
-        <w:tblLook w:val="04A0" w:firstRow="1" w:lastRow="0" w:firstColumn="1" w:lastColumn="0" w:noHBand="0" w:noVBand="1"/>
-      </w:tblPr>
-      <w:tblGrid>
-        <w:gridCol w:w="3708"/>
-        <w:gridCol w:w="5868"/>
-      </w:tblGrid>
-      <w:tr>
-        <w:tc>
-          <w:tcPr>
-            <w:tcW w:w="3708" w:type="dxa"/>
-            <w:shd w:val="clear" w:color="auto" w:fill="D9D9D9"/>
-          </w:tcPr>
-          <w:p>
-            <w:pPr>
-              <w:spacing w:after="0" w:line="240" w:lineRule="auto"/>
-              <w:rPr>
-                <w:rFonts w:cs="Calibri"/>
-                <w:b/>
-              </w:rPr>
-            </w:pPr>
-            <w:r>
-              <w:rPr>
-                <w:rFonts w:cs="Calibri"/>
-                <w:b/>
-              </w:rPr>
-              <w:t>Property Name</w:t>
-            </w:r>
-          </w:p>
-        </w:tc>
-        <w:tc>
-          <w:tcPr>
-            <w:tcW w:w="5868" w:type="dxa"/>
-            <w:shd w:val="clear" w:color="auto" w:fill="D9D9D9"/>
-          </w:tcPr>
-          <w:p>
-            <w:pPr>
-              <w:spacing w:after="0" w:line="240" w:lineRule="auto"/>
-              <w:rPr>
-                <w:rFonts w:cs="Calibri"/>
-                <w:b/>
-              </w:rPr>
-            </w:pPr>
-            <w:r>
-              <w:rPr>
-                <w:rFonts w:cs="Calibri"/>
-                <w:b/>
-              </w:rPr>
-              <w:t>Description</w:t>
-            </w:r>
-          </w:p>
-        </w:tc>
-      </w:tr>
-      <w:tr>
-        <w:tc>
-          <w:tcPr>
-            <w:tcW w:w="3708" w:type="dxa"/>
-            <w:shd w:val="clear" w:color="auto" w:fill="auto"/>
-          </w:tcPr>
-          <w:p>
-            <w:pPr>
-              <w:spacing w:after="0" w:line="240" w:lineRule="auto"/>
-              <w:rPr>
-                <w:rFonts w:ascii="Consolas" w:hAnsi="Consolas" w:cs="Consolas"/>
-                <w:sz w:val="18"/>
-                <w:szCs w:val="18"/>
-              </w:rPr>
-            </w:pPr>
-            <w:r>
-              <w:rPr>
-                <w:rFonts w:ascii="Consolas" w:hAnsi="Consolas" w:cs="Consolas"/>
-                <w:sz w:val="18"/>
-                <w:szCs w:val="18"/>
-              </w:rPr>
-              <w:t>Value</w:t>
-            </w:r>
-            <w:r>
-              <w:rPr>
-                <w:rFonts w:ascii="Consolas" w:hAnsi="Consolas" w:cs="Consolas"/>
-                <w:sz w:val="18"/>
-                <w:szCs w:val="18"/>
-              </w:rPr>
-              <w:t xml:space="preserve">: </w:t>
-            </w:r>
-            <w:r>
-              <w:rPr>
-                <w:rFonts w:ascii="Consolas" w:hAnsi="Consolas" w:cs="Consolas"/>
-                <w:color w:val="2B91AF"/>
-                <w:sz w:val="18"/>
-                <w:szCs w:val="18"/>
-              </w:rPr>
-              <w:t>T</w:t>
-            </w:r>
-          </w:p>
-        </w:tc>
-        <w:tc>
-          <w:tcPr>
-            <w:tcW w:w="5868" w:type="dxa"/>
-            <w:shd w:val="clear" w:color="auto" w:fill="auto"/>
-          </w:tcPr>
-          <w:p>
-            <w:pPr>
-              <w:spacing w:after="0" w:line="240" w:lineRule="auto"/>
-              <w:rPr>
-                <w:rFonts w:cs="Calibri"/>
-                <w:sz w:val="20"/>
-                <w:szCs w:val="20"/>
-              </w:rPr>
-            </w:pPr>
-            <w:r>
-              <w:rPr>
-                <w:rFonts w:cs="Calibri"/>
-                <w:sz w:val="20"/>
-                <w:szCs w:val="20"/>
-              </w:rPr>
-              <w:t xml:space="preserve">Gets or sets the object </w:t>
-            </w:r>
-            <w:r>
-              <w:rPr>
-                <w:rFonts w:cs="Calibri"/>
-                <w:sz w:val="20"/>
-                <w:szCs w:val="20"/>
-              </w:rPr>
-              <w:t>represented by Data</w:t>
-            </w:r>
-            <w:r>
-              <w:rPr>
-                <w:rFonts w:cs="Calibri"/>
-                <w:sz w:val="20"/>
-                <w:szCs w:val="20"/>
-              </w:rPr>
-              <w:t>.</w:t>
-            </w:r>
-            <w:r>
-              <w:rPr>
-                <w:rFonts w:cs="Calibri"/>
-                <w:sz w:val="20"/>
-                <w:szCs w:val="20"/>
-              </w:rPr>
-              <w:t xml:space="preserve"> Used for serialization.</w:t>
-            </w:r>
-          </w:p>
-        </w:tc>
-      </w:tr>
-    </w:tbl>
-    <w:p>
-      <w:pPr>
-        <w:spacing w:after="0" w:line="240" w:lineRule="auto"/>
-        <w:rPr>
-          <w:rFonts w:cs="Calibri"/>
-          <w:b/>
-          <w:color w:val="76923C" w:themeColor="accent3" w:themeShade="BF"/>
-        </w:rPr>
-      </w:pPr>
-    </w:p>
-    <w:p>
-      <w:pPr>
-        <w:rPr>
-          <w:rFonts w:cs="Calibri"/>
-          <w:b/>
-        </w:rPr>
-      </w:pPr>
-      <w:r>
-        <w:rPr>
-          <w:rFonts w:cs="Calibri"/>
-          <w:b/>
-          <w:color w:val="76923C" w:themeColor="accent3" w:themeShade="BF"/>
-        </w:rPr>
-        <w:t>4.3</w:t>
-      </w:r>
-      <w:r>
-        <w:rPr>
-          <w:rFonts w:cs="Calibri"/>
-          <w:b/>
-          <w:color w:val="76923C" w:themeColor="accent3" w:themeShade="BF"/>
-        </w:rPr>
-        <w:t xml:space="preserve">.2. </w:t>
-      </w:r>
-      <w:r>
-        <w:rPr>
-          <w:rFonts w:ascii="Consolas" w:hAnsi="Consolas" w:cs="Consolas"/>
-          <w:b/>
-        </w:rPr>
-        <w:t>Data</w:t>
-      </w:r>
-      <w:r>
-        <w:rPr>
-          <w:rFonts w:ascii="Consolas" w:hAnsi="Consolas" w:cs="Consolas"/>
-          <w:b/>
-        </w:rPr>
-        <w:t>&lt;T&gt;</w:t>
-      </w:r>
-      <w:r>
-        <w:rPr>
-          <w:rFonts w:cs="Calibri"/>
-          <w:b/>
-        </w:rPr>
-        <w:t xml:space="preserve"> Methods</w:t>
-      </w:r>
-    </w:p>
-    <w:tbl>
-      <w:tblPr>
-        <w:tblW w:w="0" w:type="auto"/>
-        <w:tblBorders>
-          <w:top w:val="single" w:sz="4" w:space="0" w:color="A6A6A6"/>
-          <w:left w:val="single" w:sz="4" w:space="0" w:color="A6A6A6"/>
-          <w:bottom w:val="single" w:sz="4" w:space="0" w:color="A6A6A6"/>
-          <w:right w:val="single" w:sz="4" w:space="0" w:color="A6A6A6"/>
-          <w:insideH w:val="single" w:sz="4" w:space="0" w:color="A6A6A6"/>
-          <w:insideV w:val="single" w:sz="4" w:space="0" w:color="A6A6A6"/>
-        </w:tblBorders>
-        <w:tblLook w:val="04A0" w:firstRow="1" w:lastRow="0" w:firstColumn="1" w:lastColumn="0" w:noHBand="0" w:noVBand="1"/>
-      </w:tblPr>
-      <w:tblGrid>
-        <w:gridCol w:w="3708"/>
-        <w:gridCol w:w="5868"/>
-      </w:tblGrid>
-      <w:tr>
-        <w:tc>
-          <w:tcPr>
-            <w:tcW w:w="3708" w:type="dxa"/>
-            <w:shd w:val="clear" w:color="auto" w:fill="D9D9D9"/>
-          </w:tcPr>
-          <w:p>
-            <w:pPr>
-              <w:spacing w:after="0" w:line="240" w:lineRule="auto"/>
-              <w:rPr>
-                <w:rFonts w:cs="Calibri"/>
-                <w:b/>
-              </w:rPr>
-            </w:pPr>
-            <w:r>
-              <w:rPr>
-                <w:rFonts w:cs="Calibri"/>
-                <w:b/>
-              </w:rPr>
-              <w:t>Method Name</w:t>
-            </w:r>
-          </w:p>
-        </w:tc>
-        <w:tc>
-          <w:tcPr>
-            <w:tcW w:w="5868" w:type="dxa"/>
-            <w:shd w:val="clear" w:color="auto" w:fill="D9D9D9"/>
-          </w:tcPr>
-          <w:p>
-            <w:pPr>
-              <w:spacing w:after="0" w:line="240" w:lineRule="auto"/>
-              <w:rPr>
-                <w:rFonts w:cs="Calibri"/>
-                <w:b/>
-              </w:rPr>
-            </w:pPr>
-            <w:r>
-              <w:rPr>
-                <w:rFonts w:cs="Calibri"/>
-                <w:b/>
-              </w:rPr>
-              <w:t>Description</w:t>
-            </w:r>
-          </w:p>
-        </w:tc>
-      </w:tr>
-      <w:tr>
-        <w:tc>
-          <w:tcPr>
-            <w:tcW w:w="3708" w:type="dxa"/>
-            <w:shd w:val="clear" w:color="auto" w:fill="auto"/>
-          </w:tcPr>
-          <w:p>
-            <w:pPr>
-              <w:spacing w:after="0" w:line="240" w:lineRule="auto"/>
-              <w:rPr>
-                <w:rFonts w:ascii="Consolas" w:hAnsi="Consolas" w:cs="Consolas"/>
-                <w:sz w:val="18"/>
-                <w:szCs w:val="18"/>
-              </w:rPr>
-            </w:pPr>
-            <w:r>
-              <w:rPr>
-                <w:rFonts w:ascii="Consolas" w:hAnsi="Consolas" w:cs="Consolas"/>
-                <w:sz w:val="18"/>
-                <w:szCs w:val="18"/>
-              </w:rPr>
-              <w:t>Data</w:t>
-            </w:r>
-            <w:r>
-              <w:rPr>
-                <w:rFonts w:ascii="Consolas" w:hAnsi="Consolas" w:cs="Consolas"/>
-                <w:sz w:val="18"/>
-                <w:szCs w:val="18"/>
-              </w:rPr>
-              <w:t>()</w:t>
-            </w:r>
-          </w:p>
-        </w:tc>
-        <w:tc>
-          <w:tcPr>
-            <w:tcW w:w="5868" w:type="dxa"/>
-            <w:shd w:val="clear" w:color="auto" w:fill="auto"/>
-          </w:tcPr>
-          <w:p>
-            <w:pPr>
-              <w:spacing w:after="0" w:line="240" w:lineRule="auto"/>
-              <w:rPr>
-                <w:rFonts w:cs="Calibri"/>
-                <w:sz w:val="20"/>
-                <w:szCs w:val="20"/>
-              </w:rPr>
-            </w:pPr>
-            <w:r>
-              <w:rPr>
-                <w:rFonts w:cs="Calibri"/>
-                <w:sz w:val="20"/>
-                <w:szCs w:val="20"/>
-              </w:rPr>
-              <w:t xml:space="preserve">Constructor. </w:t>
-            </w:r>
-            <w:r>
-              <w:rPr>
-                <w:rFonts w:cs="Calibri"/>
-                <w:sz w:val="20"/>
-                <w:szCs w:val="20"/>
-              </w:rPr>
-              <w:t>Uses the default constructor for T.</w:t>
-            </w:r>
-          </w:p>
-        </w:tc>
-      </w:tr>
-      <w:tr>
-        <w:tc>
-          <w:tcPr>
-            <w:tcW w:w="3708" w:type="dxa"/>
-            <w:shd w:val="clear" w:color="auto" w:fill="auto"/>
-          </w:tcPr>
-          <w:p>
-            <w:pPr>
-              <w:spacing w:after="0" w:line="240" w:lineRule="auto"/>
-              <w:rPr>
-                <w:rFonts w:ascii="Consolas" w:hAnsi="Consolas" w:cs="Consolas"/>
-                <w:sz w:val="18"/>
-                <w:szCs w:val="18"/>
-              </w:rPr>
-            </w:pPr>
-            <w:r>
-              <w:rPr>
-                <w:rFonts w:ascii="Consolas" w:hAnsi="Consolas" w:cs="Consolas"/>
-                <w:sz w:val="18"/>
-                <w:szCs w:val="18"/>
-              </w:rPr>
-              <w:t>Clone</w:t>
-            </w:r>
-            <w:r>
-              <w:rPr>
-                <w:rFonts w:ascii="Consolas" w:hAnsi="Consolas" w:cs="Consolas"/>
-                <w:sz w:val="18"/>
-                <w:szCs w:val="18"/>
-              </w:rPr>
-              <w:t xml:space="preserve">(): </w:t>
-            </w:r>
-            <w:r>
-              <w:rPr>
-                <w:rFonts w:ascii="Consolas" w:hAnsi="Consolas" w:cs="Consolas"/>
-                <w:color w:val="0000FF"/>
-                <w:sz w:val="18"/>
-                <w:szCs w:val="18"/>
-              </w:rPr>
-              <w:t>object</w:t>
-            </w:r>
-          </w:p>
-        </w:tc>
-        <w:tc>
-          <w:tcPr>
-            <w:tcW w:w="5868" w:type="dxa"/>
-            <w:shd w:val="clear" w:color="auto" w:fill="auto"/>
-          </w:tcPr>
-          <w:p>
-            <w:pPr>
-              <w:spacing w:after="0" w:line="240" w:lineRule="auto"/>
-              <w:rPr>
-                <w:rFonts w:cs="Calibri"/>
-                <w:sz w:val="20"/>
-                <w:szCs w:val="20"/>
-              </w:rPr>
-            </w:pPr>
-            <w:r>
-              <w:rPr>
-                <w:rFonts w:cs="Calibri"/>
-                <w:sz w:val="20"/>
-                <w:szCs w:val="20"/>
-              </w:rPr>
-              <w:t>Returns a deep copy of the object.</w:t>
-            </w:r>
-          </w:p>
-        </w:tc>
-      </w:tr>
-    </w:tbl>
-    <w:p>
-      <w:pPr>
-        <w:spacing w:after="0" w:line="240" w:lineRule="auto"/>
-        <w:rPr>
-          <w:rFonts w:cs="Calibri"/>
-        </w:rPr>
-      </w:pPr>
-    </w:p>
-    <w:p>
-      <w:pPr>
-        <w:rPr>
-          <w:rFonts w:cs="Calibri"/>
-          <w:b/>
-          <w:sz w:val="24"/>
-          <w:szCs w:val="24"/>
-        </w:rPr>
-      </w:pPr>
-      <w:r>
-        <w:rPr>
-          <w:rFonts w:cs="Calibri"/>
-          <w:b/>
-          <w:color w:val="76923C" w:themeColor="accent3" w:themeShade="BF"/>
-          <w:sz w:val="24"/>
-          <w:szCs w:val="24"/>
-        </w:rPr>
-        <w:t xml:space="preserve">4.4. </w:t>
-      </w:r>
-      <w:r>
-        <w:rPr>
-          <w:rFonts w:ascii="Consolas" w:hAnsi="Consolas" w:cs="Consolas"/>
-          <w:b/>
-          <w:sz w:val="24"/>
-          <w:szCs w:val="24"/>
-        </w:rPr>
-        <w:t>State&lt;T&gt;</w:t>
-      </w:r>
-    </w:p>
-    <w:p>
-      <w:pPr>
-        <w:spacing w:after="0" w:line="240" w:lineRule="auto"/>
-        <w:rPr>
-          <w:rFonts w:cs="Calibri"/>
-        </w:rPr>
-      </w:pPr>
-      <w:r>
-        <w:rPr>
-          <w:rFonts w:cs="Calibri"/>
-        </w:rPr>
-        <w:t xml:space="preserve">The </w:t>
-      </w:r>
-      <w:r>
-        <w:rPr>
-          <w:rFonts w:ascii="Consolas" w:hAnsi="Consolas" w:cs="Consolas"/>
-        </w:rPr>
-        <w:t>State</w:t>
-      </w:r>
-      <w:r>
-        <w:rPr>
-          <w:rFonts w:cs="Calibri"/>
-        </w:rPr>
-        <w:t xml:space="preserve"> class maintains the current and past states of an object. The </w:t>
-      </w:r>
-      <w:proofErr w:type="spellStart"/>
-      <w:proofErr w:type="gramStart"/>
-      <w:r>
-        <w:rPr>
-          <w:rFonts w:cs="Calibri"/>
-        </w:rPr>
-        <w:t>A</w:t>
-      </w:r>
-      <w:r>
-        <w:rPr>
-          <w:rFonts w:ascii="Consolas" w:hAnsi="Consolas" w:cs="Consolas"/>
-        </w:rPr>
-        <w:t>ddState</w:t>
-      </w:r>
-      <w:proofErr w:type="spellEnd"/>
-      <w:r>
-        <w:rPr>
-          <w:rFonts w:ascii="Consolas" w:hAnsi="Consolas" w:cs="Consolas"/>
-        </w:rPr>
-        <w:t>(</w:t>
-      </w:r>
-      <w:proofErr w:type="gramEnd"/>
-      <w:r>
-        <w:rPr>
-          <w:rFonts w:ascii="Consolas" w:hAnsi="Consolas" w:cs="Consolas"/>
-        </w:rPr>
-        <w:t>)</w:t>
-      </w:r>
-      <w:r>
-        <w:rPr>
-          <w:rFonts w:cs="Calibri"/>
-        </w:rPr>
-        <w:t xml:space="preserve"> method is used to add a state to the list of </w:t>
-      </w:r>
-      <w:r>
-        <w:rPr>
-          <w:rFonts w:cs="Calibri"/>
-        </w:rPr>
-        <w:t>states</w:t>
-      </w:r>
-      <w:r>
-        <w:rPr>
-          <w:rFonts w:cs="Calibri"/>
-        </w:rPr>
-        <w:t xml:space="preserve">. </w:t>
-      </w:r>
-      <w:r>
-        <w:rPr>
-          <w:rFonts w:cs="Calibri"/>
-        </w:rPr>
-        <w:t>This class</w:t>
-      </w:r>
-      <w:r>
-        <w:rPr>
-          <w:rFonts w:cs="Calibri"/>
-        </w:rPr>
-        <w:t xml:space="preserve"> supports</w:t>
-      </w:r>
-      <w:r>
-        <w:rPr>
-          <w:rFonts w:cs="Calibri"/>
-        </w:rPr>
-        <w:t xml:space="preserve"> t</w:t>
-      </w:r>
-      <w:r>
-        <w:rPr>
-          <w:rFonts w:cs="Calibri"/>
-        </w:rPr>
-        <w:t xml:space="preserve">he </w:t>
-      </w:r>
-      <w:proofErr w:type="gramStart"/>
-      <w:r>
-        <w:rPr>
-          <w:rFonts w:ascii="Consolas" w:hAnsi="Consolas" w:cs="Consolas"/>
-        </w:rPr>
-        <w:t>U</w:t>
-      </w:r>
-      <w:r>
-        <w:rPr>
-          <w:rFonts w:ascii="Consolas" w:hAnsi="Consolas" w:cs="Consolas"/>
-        </w:rPr>
-        <w:t>ndo</w:t>
-      </w:r>
-      <w:r>
-        <w:rPr>
-          <w:rFonts w:ascii="Consolas" w:hAnsi="Consolas" w:cs="Consolas"/>
-        </w:rPr>
-        <w:t>(</w:t>
-      </w:r>
-      <w:proofErr w:type="gramEnd"/>
-      <w:r>
-        <w:rPr>
-          <w:rFonts w:ascii="Consolas" w:hAnsi="Consolas" w:cs="Consolas"/>
-        </w:rPr>
-        <w:t>)</w:t>
-      </w:r>
-      <w:r>
-        <w:rPr>
-          <w:rFonts w:cs="Calibri"/>
-        </w:rPr>
-        <w:t xml:space="preserve"> and </w:t>
-      </w:r>
-      <w:r>
-        <w:rPr>
-          <w:rFonts w:ascii="Consolas" w:hAnsi="Consolas" w:cs="Consolas"/>
-        </w:rPr>
-        <w:t>R</w:t>
-      </w:r>
-      <w:r>
-        <w:rPr>
-          <w:rFonts w:ascii="Consolas" w:hAnsi="Consolas" w:cs="Consolas"/>
-        </w:rPr>
-        <w:t>edo</w:t>
-      </w:r>
-      <w:r>
-        <w:rPr>
-          <w:rFonts w:ascii="Consolas" w:hAnsi="Consolas" w:cs="Consolas"/>
-        </w:rPr>
-        <w:t>()</w:t>
-      </w:r>
-      <w:r>
-        <w:rPr>
-          <w:rFonts w:cs="Calibri"/>
-        </w:rPr>
-        <w:t xml:space="preserve"> </w:t>
-      </w:r>
-      <w:r>
-        <w:rPr>
-          <w:rFonts w:cs="Calibri"/>
-        </w:rPr>
-        <w:t>methods</w:t>
-      </w:r>
-      <w:r>
-        <w:rPr>
-          <w:rFonts w:cs="Calibri"/>
-        </w:rPr>
-        <w:t xml:space="preserve">, </w:t>
-      </w:r>
-      <w:r>
-        <w:rPr>
-          <w:rFonts w:cs="Calibri"/>
-        </w:rPr>
-        <w:t xml:space="preserve">which are </w:t>
-      </w:r>
-      <w:r>
-        <w:rPr>
-          <w:rFonts w:cs="Calibri"/>
-        </w:rPr>
-        <w:t>used for going back and forward in the list of states respectivel</w:t>
-      </w:r>
-      <w:r>
-        <w:rPr>
-          <w:rFonts w:cs="Calibri"/>
-        </w:rPr>
-        <w:t>y.</w:t>
-      </w:r>
-    </w:p>
-    <w:p>
-      <w:pPr>
-        <w:spacing w:after="0" w:line="240" w:lineRule="auto"/>
-        <w:rPr>
-          <w:rFonts w:cs="Calibri"/>
-        </w:rPr>
-      </w:pPr>
-    </w:p>
-    <w:tbl>
-      <w:tblPr>
-        <w:tblW w:w="0" w:type="auto"/>
-        <w:tblBorders>
-          <w:top w:val="single" w:sz="4" w:space="0" w:color="A6A6A6"/>
-          <w:left w:val="single" w:sz="4" w:space="0" w:color="A6A6A6"/>
-          <w:bottom w:val="single" w:sz="4" w:space="0" w:color="A6A6A6"/>
-          <w:right w:val="single" w:sz="4" w:space="0" w:color="A6A6A6"/>
-          <w:insideH w:val="single" w:sz="4" w:space="0" w:color="A6A6A6"/>
-          <w:insideV w:val="single" w:sz="4" w:space="0" w:color="A6A6A6"/>
-        </w:tblBorders>
-        <w:tblCellMar>
-          <w:top w:w="115" w:type="dxa"/>
-          <w:left w:w="115" w:type="dxa"/>
-          <w:bottom w:w="115" w:type="dxa"/>
-          <w:right w:w="115" w:type="dxa"/>
-        </w:tblCellMar>
-        <w:tblLook w:val="04A0" w:firstRow="1" w:lastRow="0" w:firstColumn="1" w:lastColumn="0" w:noHBand="0" w:noVBand="1"/>
-      </w:tblPr>
-      <w:tblGrid>
-        <w:gridCol w:w="9576"/>
-      </w:tblGrid>
-      <w:tr>
-        <w:trPr>
-          <w:trHeight w:val="253"/>
-        </w:trPr>
-        <w:tc>
-          <w:tcPr>
-            <w:tcW w:w="9576" w:type="dxa"/>
-            <w:shd w:val="clear" w:color="auto" w:fill="auto"/>
-          </w:tcPr>
-          <w:p>
-            <w:pPr>
-              <w:spacing w:after="0" w:line="240" w:lineRule="auto"/>
-              <w:rPr>
-                <w:rFonts w:cs="Calibri"/>
-              </w:rPr>
-            </w:pPr>
-            <w:r>
-              <w:rPr>
-                <w:rFonts w:cs="Calibri"/>
-                <w:b/>
-                <w:color w:val="C00000"/>
-              </w:rPr>
-              <w:t>Note</w:t>
-            </w:r>
-            <w:r>
-              <w:rPr>
-                <w:rFonts w:cs="Calibri"/>
-              </w:rPr>
-              <w:t xml:space="preserve">: </w:t>
-            </w:r>
-            <w:r>
-              <w:rPr>
-                <w:rFonts w:cs="Calibri"/>
-              </w:rPr>
-              <w:t xml:space="preserve">The supplied type T must have the default constructor and must be </w:t>
+              <w:t xml:space="preserve"> type T must have the default constructor and must be </w:t>
             </w:r>
             <w:proofErr w:type="spellStart"/>
             <w:r>
@@ -31209,8 +31250,6 @@
               </w:rPr>
               <w:t xml:space="preserve"> if there is none</w:t>
             </w:r>
-            <w:bookmarkStart w:id="0" w:name="_GoBack"/>
-            <w:bookmarkEnd w:id="0"/>
             <w:r>
               <w:rPr>
                 <w:rFonts w:cs="Calibri"/>
@@ -31244,7 +31283,6 @@
                 <w:sz w:val="18"/>
                 <w:szCs w:val="18"/>
               </w:rPr>
-              <w:lastRenderedPageBreak/>
               <w:t>AddState</w:t>
             </w:r>
             <w:proofErr w:type="spellEnd"/>
@@ -31501,46 +31539,55 @@
     </w:p>
     <w:p>
       <w:pPr>
-        <w:rPr>
-          <w:rFonts w:cs="Calibri"/>
-          <w:b/>
-        </w:rPr>
-      </w:pPr>
-      <w:r>
-        <w:rPr>
-          <w:rFonts w:cs="Calibri"/>
-          <w:b/>
-          <w:color w:val="76923C" w:themeColor="accent3" w:themeShade="BF"/>
-        </w:rPr>
-        <w:t>4.4</w:t>
-      </w:r>
-      <w:r>
-        <w:rPr>
-          <w:rFonts w:cs="Calibri"/>
-          <w:b/>
-          <w:color w:val="76923C" w:themeColor="accent3" w:themeShade="BF"/>
-        </w:rPr>
-        <w:t xml:space="preserve">.3. </w:t>
-      </w:r>
-      <w:r>
-        <w:rPr>
-          <w:rFonts w:ascii="Consolas" w:hAnsi="Consolas" w:cs="Consolas"/>
-          <w:b/>
-        </w:rPr>
-        <w:t>State&lt;T&gt;</w:t>
-      </w:r>
-      <w:r>
-        <w:rPr>
-          <w:rFonts w:cs="Calibri"/>
-          <w:b/>
-        </w:rPr>
-        <w:t xml:space="preserve"> Dependencies</w:t>
-      </w:r>
+        <w:spacing w:after="0" w:line="240" w:lineRule="auto"/>
+        <w:rPr>
+          <w:rFonts w:cs="Calibri"/>
+        </w:rPr>
+      </w:pPr>
     </w:p>
     <w:p>
       <w:pPr>
         <w:rPr>
           <w:rFonts w:cs="Calibri"/>
+          <w:b/>
+        </w:rPr>
+      </w:pPr>
+      <w:r>
+        <w:rPr>
+          <w:rFonts w:cs="Calibri"/>
+          <w:b/>
+          <w:color w:val="76923C" w:themeColor="accent3" w:themeShade="BF"/>
+        </w:rPr>
+        <w:lastRenderedPageBreak/>
+        <w:t>4.4</w:t>
+      </w:r>
+      <w:r>
+        <w:rPr>
+          <w:rFonts w:cs="Calibri"/>
+          <w:b/>
+          <w:color w:val="76923C" w:themeColor="accent3" w:themeShade="BF"/>
+        </w:rPr>
+        <w:t xml:space="preserve">.3. </w:t>
+      </w:r>
+      <w:r>
+        <w:rPr>
+          <w:rFonts w:ascii="Consolas" w:hAnsi="Consolas" w:cs="Consolas"/>
+          <w:b/>
+        </w:rPr>
+        <w:t>State&lt;T&gt;</w:t>
+      </w:r>
+      <w:r>
+        <w:rPr>
+          <w:rFonts w:cs="Calibri"/>
+          <w:b/>
+        </w:rPr>
+        <w:t xml:space="preserve"> Dependencies</w:t>
+      </w:r>
+    </w:p>
+    <w:p>
+      <w:pPr>
+        <w:rPr>
+          <w:rFonts w:cs="Calibri"/>
         </w:rPr>
       </w:pPr>
       <w:r>
@@ -31559,55 +31606,39 @@
         <w:rPr>
           <w:rFonts w:cs="Calibri"/>
         </w:rPr>
-        <w:t xml:space="preserve"> class is dependent on the </w:t>
-      </w:r>
-      <w:r>
-        <w:rPr>
-          <w:rFonts w:ascii="Consolas" w:hAnsi="Consolas" w:cs="Consolas"/>
-        </w:rPr>
-        <w:t>Data</w:t>
-      </w:r>
-      <w:r>
-        <w:rPr>
-          <w:rFonts w:cs="Calibri"/>
-        </w:rPr>
-        <w:t xml:space="preserve"> class. The </w:t>
-      </w:r>
-      <w:r>
-        <w:rPr>
-          <w:rFonts w:ascii="Consolas" w:hAnsi="Consolas" w:cs="Consolas"/>
-        </w:rPr>
-        <w:t>Data</w:t>
-      </w:r>
-      <w:r>
-        <w:rPr>
-          <w:rFonts w:cs="Calibri"/>
-        </w:rPr>
-        <w:t xml:space="preserve"> class is used to provide deep copying of the object, and</w:t>
-      </w:r>
-      <w:r>
-        <w:rPr>
-          <w:rFonts w:cs="Calibri"/>
-        </w:rPr>
-        <w:t xml:space="preserve"> acts</w:t>
-      </w:r>
-      <w:r>
-        <w:rPr>
-          <w:rFonts w:cs="Calibri"/>
-        </w:rPr>
-        <w:t xml:space="preserve"> as</w:t>
-      </w:r>
-      <w:r>
-        <w:rPr>
-          <w:rFonts w:cs="Calibri"/>
-        </w:rPr>
-        <w:t xml:space="preserve"> a wrapper to store the </w:t>
-      </w:r>
-      <w:r>
-        <w:rPr>
-          <w:rFonts w:cs="Calibri"/>
-        </w:rPr>
-        <w:t>objects representing a state.</w:t>
+        <w:t xml:space="preserve"> class </w:t>
+      </w:r>
+      <w:r>
+        <w:rPr>
+          <w:rFonts w:cs="Calibri"/>
+        </w:rPr>
+        <w:t>has no dependencies</w:t>
+      </w:r>
+      <w:r>
+        <w:rPr>
+          <w:rFonts w:cs="Calibri"/>
+        </w:rPr>
+        <w:t xml:space="preserve"> with other classes in </w:t>
+      </w:r>
+      <w:proofErr w:type="spellStart"/>
+      <w:r>
+        <w:rPr>
+          <w:rFonts w:cs="Calibri"/>
+        </w:rPr>
+        <w:t>Calendo</w:t>
+      </w:r>
+      <w:proofErr w:type="spellEnd"/>
+      <w:r>
+        <w:rPr>
+          <w:rFonts w:cs="Calibri"/>
+        </w:rPr>
+        <w:t>. However, there must be at least one copy of the generic type T in the list of states.</w:t>
+      </w:r>
+      <w:r>
+        <w:rPr>
+          <w:rFonts w:cs="Calibri"/>
+        </w:rPr>
+        <w:t xml:space="preserve"> If all copies are removed, the State class would create one using the default value of the generic type.</w:t>
       </w:r>
     </w:p>
     <w:p>
@@ -31624,7 +31655,7 @@
         <mc:AlternateContent>
           <mc:Choice Requires="wpc">
             <w:drawing>
-              <wp:inline distT="0" distB="0" distL="0" distR="0" wp14:anchorId="5231350A" wp14:editId="3E47172C">
+              <wp:inline distT="0" distB="0" distL="0" distR="0" wp14:anchorId="5231350A" wp14:editId="22ABA61D">
                 <wp:extent cx="5867400" cy="523875"/>
                 <wp:effectExtent l="0" t="0" r="0" b="85725"/>
                 <wp:docPr id="40" name="Canvas 40"/>
@@ -31696,13 +31727,13 @@
                         </wps:spPr>
                         <wps:style>
                           <a:lnRef idx="1">
-                            <a:schemeClr val="accent3"/>
+                            <a:schemeClr val="dk1"/>
                           </a:lnRef>
                           <a:fillRef idx="2">
-                            <a:schemeClr val="accent3"/>
+                            <a:schemeClr val="dk1"/>
                           </a:fillRef>
                           <a:effectRef idx="1">
-                            <a:schemeClr val="accent3"/>
+                            <a:schemeClr val="dk1"/>
                           </a:effectRef>
                           <a:fontRef idx="minor">
                             <a:schemeClr val="dk1"/>
@@ -31726,7 +31757,7 @@
                                   <w:szCs w:val="22"/>
                                   <w:lang w:val="en-US"/>
                                 </w:rPr>
-                                <w:t>Data&lt;T&gt;</w:t>
+                                <w:t>T</w:t>
                               </w:r>
                             </w:p>
                           </w:txbxContent>
@@ -31839,12 +31870,12 @@
           </mc:Choice>
           <mc:Fallback>
             <w:pict>
-              <v:group id="Canvas 40" o:spid="_x0000_s1175" editas="canvas" style="width:462pt;height:41.25pt;mso-position-horizontal-relative:char;mso-position-vertical-relative:line" coordsize="58674,5238" o:gfxdata="UEsDBBQABgAIAAAAIQC2gziS/gAAAOEBAAATAAAAW0NvbnRlbnRfVHlwZXNdLnhtbJSRQU7DMBBF&#10;90jcwfIWJU67QAgl6YK0S0CoHGBkTxKLZGx5TGhvj5O2G0SRWNoz/78nu9wcxkFMGNg6quQqL6RA&#10;0s5Y6ir5vt9lD1JwBDIwOMJKHpHlpr69KfdHjyxSmriSfYz+USnWPY7AufNIadK6MEJMx9ApD/oD&#10;OlTrorhX2lFEilmcO2RdNtjC5xDF9pCuTyYBB5bi6bQ4syoJ3g9WQ0ymaiLzg5KdCXlKLjvcW893&#10;SUOqXwnz5DrgnHtJTxOsQfEKIT7DmDSUCaxw7Rqn8787ZsmRM9e2VmPeBN4uqYvTtW7jvijg9N/y&#10;JsXecLq0q+WD6m8AAAD//wMAUEsDBBQABgAIAAAAIQA4/SH/1gAAAJQBAAALAAAAX3JlbHMvLnJl&#10;bHOkkMFqwzAMhu+DvYPRfXGawxijTi+j0GvpHsDYimMaW0Yy2fr2M4PBMnrbUb/Q94l/f/hMi1qR&#10;JVI2sOt6UJgd+ZiDgffL8ekFlFSbvV0oo4EbChzGx4f9GRdb25HMsYhqlCwG5lrLq9biZkxWOiqY&#10;22YiTra2kYMu1l1tQD30/bPm3wwYN0x18gb45AdQl1tp5j/sFB2T0FQ7R0nTNEV3j6o9feQzro1i&#10;OWA14Fm+Q8a1a8+Bvu/d/dMb2JY5uiPbhG/ktn4cqGU/er3pcvwCAAD//wMAUEsDBBQABgAIAAAA&#10;IQAJ4AM66wMAAF8PAAAOAAAAZHJzL2Uyb0RvYy54bWzsV91v2zYQfx/Q/4Hg+2J9+FOIUnjOMgwI&#10;2qBJ0WeaomyhEqmRjC33r+8dKclZ5tSutwZ76ItM+e54R9797ne6fNtUJdkIbQolUxpeBJQIyVVW&#10;yFVKPz7c/DqlxFgmM1YqKVK6E4a+vXrzy+W2TkSk1qrMhCawiTTJtk7p2to6GQwMX4uKmQtVCwnC&#10;XOmKWXjVq0Gm2RZ2r8pBFATjwVbprNaKC2Pg32svpFdu/zwX3L7PcyMsKVMKsVn31O65xOfg6pIl&#10;K83qdcHbMNgZUVSskOC03+qaWUYedfGPraqCa2VUbi+4qgYqzwsu3BngNGHw7DQLJjfMuMNwuJ0u&#10;QFj9h/suV3AHsGWyhWQIt4ZUmLpPivl3zu7XrBbuDCbh7zZ3mhRZSuMRJZJVUBEfIEdMrkpB4L/W&#10;Pejd13e6fTOwxLttcl3hL9waaVI6DWfhCHK6g7qbBMOJs2aJaCzhIA7jKJgGIOegEA+jGaxhw8F+&#10;n1ob+4dQFcFFSjUE4nLINrfGetVOBey2tUl8JG5ld6XAYEr5QeRwJPTorF3pikWpyYZB0THOhbRx&#10;69ppo1lelGVvGB03bPXRVLiy7o1P8NpbOM9K2t64KqTSh7xnn8M25Nzrdzfgz41XYJtl43I5nqAq&#10;/rVU2Q4SrJXHman5TQF3e8uMvWMagAXpgGZh38MjL9U2papdUbJW+suh/1EfKhCklGwBqCk1fz0y&#10;LSgp/5RQm7NwOERku5fhaBLBi34qWT6VyMdqoSAtIbSlmrsl6tuyW+ZaVZ+gp8zRK4iY5OA7pdzq&#10;7mVhfQOBrsTFfO7UAM01s7fyHrHpU4K189B8YrpuC8xCab5THR5Y8qzOvC6mSKr5o1V54Ypwf69t&#10;CgCb/rZ/PEjHB0A67pJ9EkjjeDQKEIU/UQqJ/WZv+NEonXaJOxWlP1GH3ez1UTfpUHdvNStWa0vm&#10;WqstWSgpgaOUJnHfcQGEC3mMKaMwns1aqoyH4Sx6TpURECnKkSqPsKRpY+qD8c3uWS9DWsVOVkp8&#10;Yie8ZmbtGdGossiwFlliWVH+LjNidzVMAgxPiQLgaDQ8l3L33HWYboMjhOepGePrIekJ/ohhr42m&#10;LW16wxdp1jZHadajFW8FmeD1mn846evwAWeq31RDQj9DYSBt9ye2AQFSXjsCvDCswfg1CqHukAem&#10;MKu1k3c3rA1hlJ+CFAswGk1CP8ydO6shg95AFl2NlZLAnDGOwSXmpZe0RdYluR358GjfnvIOFoGf&#10;8rpcfkfZ/d3w5SnvBK9nlN8eKSdMebMuxefxh4Tvv1ee2ez/aWID+LqPONfe2i9O/Ex8+u5Avv8u&#10;vvoKAAD//wMAUEsDBBQABgAIAAAAIQAxrRB53QAAAAQBAAAPAAAAZHJzL2Rvd25yZXYueG1sTI9P&#10;S8NAEMXvgt9hGcGb3RhU2phNEUU8WNraP+Bxmx2zwexsyG6T9Ns79aKXB483vPebfD66RvTYhdqT&#10;gttJAgKp9KamSsFu+3ozBRGiJqMbT6jghAHmxeVFrjPjB/rAfhMrwSUUMq3AxthmUobSotNh4lsk&#10;zr5853Rk21XSdHrgctfINEkepNM18YLVLT5bLL83R6dg9bl82b+vV3adDIvT9q0v5XK2UOr6anx6&#10;BBFxjH/HcMZndCiY6eCPZIJoFPAj8Vc5m6V3bA8Kpuk9yCKX/+GLHwAAAP//AwBQSwECLQAUAAYA&#10;CAAAACEAtoM4kv4AAADhAQAAEwAAAAAAAAAAAAAAAAAAAAAAW0NvbnRlbnRfVHlwZXNdLnhtbFBL&#10;AQItABQABgAIAAAAIQA4/SH/1gAAAJQBAAALAAAAAAAAAAAAAAAAAC8BAABfcmVscy8ucmVsc1BL&#10;AQItABQABgAIAAAAIQAJ4AM66wMAAF8PAAAOAAAAAAAAAAAAAAAAAC4CAABkcnMvZTJvRG9jLnht&#10;bFBLAQItABQABgAIAAAAIQAxrRB53QAAAAQBAAAPAAAAAAAAAAAAAAAAAEUGAABkcnMvZG93bnJl&#10;di54bWxQSwUGAAAAAAQABADzAAAATwcAAAAA&#10;">
-                <v:shape id="_x0000_s1176" type="#_x0000_t75" style="position:absolute;width:58674;height:5238;visibility:visible;mso-wrap-style:square">
+              <v:group id="Canvas 40" o:spid="_x0000_s1178" editas="canvas" style="width:462pt;height:41.25pt;mso-position-horizontal-relative:char;mso-position-vertical-relative:line" coordsize="58674,5238" o:gfxdata="UEsDBBQABgAIAAAAIQC2gziS/gAAAOEBAAATAAAAW0NvbnRlbnRfVHlwZXNdLnhtbJSRQU7DMBBF&#10;90jcwfIWJU67QAgl6YK0S0CoHGBkTxKLZGx5TGhvj5O2G0SRWNoz/78nu9wcxkFMGNg6quQqL6RA&#10;0s5Y6ir5vt9lD1JwBDIwOMJKHpHlpr69KfdHjyxSmriSfYz+USnWPY7AufNIadK6MEJMx9ApD/oD&#10;OlTrorhX2lFEilmcO2RdNtjC5xDF9pCuTyYBB5bi6bQ4syoJ3g9WQ0ymaiLzg5KdCXlKLjvcW893&#10;SUOqXwnz5DrgnHtJTxOsQfEKIT7DmDSUCaxw7Rqn8787ZsmRM9e2VmPeBN4uqYvTtW7jvijg9N/y&#10;JsXecLq0q+WD6m8AAAD//wMAUEsDBBQABgAIAAAAIQA4/SH/1gAAAJQBAAALAAAAX3JlbHMvLnJl&#10;bHOkkMFqwzAMhu+DvYPRfXGawxijTi+j0GvpHsDYimMaW0Yy2fr2M4PBMnrbUb/Q94l/f/hMi1qR&#10;JVI2sOt6UJgd+ZiDgffL8ekFlFSbvV0oo4EbChzGx4f9GRdb25HMsYhqlCwG5lrLq9biZkxWOiqY&#10;22YiTra2kYMu1l1tQD30/bPm3wwYN0x18gb45AdQl1tp5j/sFB2T0FQ7R0nTNEV3j6o9feQzro1i&#10;OWA14Fm+Q8a1a8+Bvu/d/dMb2JY5uiPbhG/ktn4cqGU/er3pcvwCAAD//wMAUEsDBBQABgAIAAAA&#10;IQCAQpGT9wMAAFMPAAAOAAAAZHJzL2Uyb0RvYy54bWzsV99v2zYQfh+w/4Hg+2L9sC1biFJ4zjIM&#10;CNqgSdFnmqJsYRKpkYwt96/fHSnJaebUSbYGfdiLTPnueEfeffedzt+1dUW2QptSyYyGZwElQnKV&#10;l3Kd0U93V7/MKDGWyZxVSoqM7oWh7y5+/ul816QiUhtV5UIT2ESadNdkdGNtk45Ghm9EzcyZaoQE&#10;YaF0zSy86vUo12wHu9fVKAqC6WindN5oxYUx8O+lF9ILt39RCG4/FIURllQZhdise2r3XOFzdHHO&#10;0rVmzabkXRjsFVHUrJTgdNjqkllG7nX5j63qkmtlVGHPuKpHqihKLtwZ4DRh8Og0Sya3zLjDcLid&#10;PkBY/Yf7rtZwB7BluoNkCLeGVJhmSIr5d85uN6wR7gwm5e+3N5qUeUbjCSWS1VARHyFHTK4rQeC/&#10;zj3o3TY3unszsMS7bQtd4y/cGmkzOgvn4QRyuoe6S4Jx4qxZKlpLOIjDOApmAcg5KMTjaA5r2HB0&#10;2KfRxv4uVE1wkVENgbgcsu21sV61VwG7XWNSH4lb2X0lMJhKfhQFHAk9OmtXumJZabJlUHSMcyFt&#10;3Ll22mhWlFU1GEanDTt9NBWurAfjZ3gdLJxnJe1gXJdS6WPe8z/DLuTC6/c34M+NV2DbVetyOZ2j&#10;Kv61UvkeEqyVx5lp+FUJd3vNjL1hGoAF6YBmYT/Ao6jULqOqW1GyUfrLsf9RHyoQpJTsAKgZNX/d&#10;My0oqf6QUJvzcDxGZLuX8SSJ4EU/lKweSuR9vVSQlhDaUsPdEvVt1S8LrerP0FMW6BVETHLwnVFu&#10;df+ytL6BQFfiYrFwaoDmhtlreYvY9CnB2rlrPzPddAVmoTTfqx4PLH1UZ14XUyTV4t6qonRFeLjX&#10;LgWATX/b3x+k0yMgnfbJfhZI43gyCRCFPzZKD+X+AoQejF6IzoPhd0Zm4lreoYJOI/N/pGEHe3uk&#10;JT3Sbq1m5XpjyUJrtSNLJSXwktIkTh4AbylPsWMUxvN5R4/xOJxHj+kxAvJEOdLjCWY0XUxDML7B&#10;PepfSKXYvSqJT+x+l8xsPAsaVZU5xs9Sy8rqN5kTu2+A/RmeEgXAy2j4Wpo9QOo4gIMTJOfpGOMb&#10;IOlJ/YThoI2mHVV6wyep1bYnqdXzKN4KYvftGn6YDHV4h3PUr6oloZ+bMJCu4xPbggBprqP9JwY0&#10;GLkmIdQd9v4ZzGfdtN0PaGMY32cgxQKMJknoB7jXzmfImleQRVdjlSQwW0xjcIl5GSRdkfVJ7sY8&#10;PNq3J7ujReAnuz6XLyi7rw2f5o5neH1F+R2QcnqyS4YUP3ey+5o/JHzzvfGcZn+kKQ3g6z7cXHvr&#10;vjLx0/DhuwP54Vv44m8AAAD//wMAUEsDBBQABgAIAAAAIQAxrRB53QAAAAQBAAAPAAAAZHJzL2Rv&#10;d25yZXYueG1sTI9PS8NAEMXvgt9hGcGb3RhU2phNEUU8WNraP+Bxmx2zwexsyG6T9Ns79aKXB483&#10;vPebfD66RvTYhdqTgttJAgKp9KamSsFu+3ozBRGiJqMbT6jghAHmxeVFrjPjB/rAfhMrwSUUMq3A&#10;xthmUobSotNh4lskzr5853Rk21XSdHrgctfINEkepNM18YLVLT5bLL83R6dg9bl82b+vV3adDIvT&#10;9q0v5XK2UOr6anx6BBFxjH/HcMZndCiY6eCPZIJoFPAj8Vc5m6V3bA8Kpuk9yCKX/+GLHwAAAP//&#10;AwBQSwECLQAUAAYACAAAACEAtoM4kv4AAADhAQAAEwAAAAAAAAAAAAAAAAAAAAAAW0NvbnRlbnRf&#10;VHlwZXNdLnhtbFBLAQItABQABgAIAAAAIQA4/SH/1gAAAJQBAAALAAAAAAAAAAAAAAAAAC8BAABf&#10;cmVscy8ucmVsc1BLAQItABQABgAIAAAAIQCAQpGT9wMAAFMPAAAOAAAAAAAAAAAAAAAAAC4CAABk&#10;cnMvZTJvRG9jLnhtbFBLAQItABQABgAIAAAAIQAxrRB53QAAAAQBAAAPAAAAAAAAAAAAAAAAAFEG&#10;AABkcnMvZG93bnJldi54bWxQSwUGAAAAAAQABADzAAAAWwcAAAAA&#10;">
+                <v:shape id="_x0000_s1179" type="#_x0000_t75" style="position:absolute;width:58674;height:5238;visibility:visible;mso-wrap-style:square">
                   <v:fill o:detectmouseclick="t"/>
                   <v:path o:connecttype="none"/>
                 </v:shape>
-                <v:rect id="Rectangle 35" o:spid="_x0000_s1177" style="position:absolute;left:8191;top:1704;width:13208;height:3429;visibility:visible;mso-wrap-style:square;v-text-anchor:middle" o:gfxdata="UEsDBBQABgAIAAAAIQDw94q7/QAAAOIBAAATAAAAW0NvbnRlbnRfVHlwZXNdLnhtbJSRzUrEMBDH&#10;74LvEOYqbaoHEWm6B6tHFV0fYEimbdg2CZlYd9/edD8u4goeZ+b/8SOpV9tpFDNFtt4puC4rEOS0&#10;N9b1Cj7WT8UdCE7oDI7ekYIdMayay4t6vQvEIrsdKxhSCvdSsh5oQi59IJcvnY8TpjzGXgbUG+xJ&#10;3lTVrdTeJXKpSEsGNHVLHX6OSTxu8/pAEmlkEA8H4dKlAEMYrcaUSeXszI+W4thQZudew4MNfJUx&#10;QP7asFzOFxx9L/lpojUkXjGmZ5wyhjSRJQ8YKGvKv1MWzIkL33VWU9lGfl98J6hz4cZ/uUjzf7Pb&#10;bHuj+ZQu9z/UfAMAAP//AwBQSwMEFAAGAAgAAAAhADHdX2HSAAAAjwEAAAsAAABfcmVscy8ucmVs&#10;c6SQwWrDMAyG74O9g9G9cdpDGaNOb4VeSwe7CltJTGPLWCZt376mMFhGbzvqF/o+8e/2tzCpmbJ4&#10;jgbWTQuKomXn42Dg63xYfYCSgtHhxJEM3Elg372/7U40YalHMvokqlKiGBhLSZ9aix0poDScKNZN&#10;zzlgqWMedEJ7wYH0pm23Ov9mQLdgqqMzkI9uA+p8T9X8hx28zSzcl8Zy0Nz33r6iasfXeKK5UjAP&#10;VAy4LM8w09zU50C/9q7/6ZURE31X/kL8TKv1x6wXNXYPAAAA//8DAFBLAwQUAAYACAAAACEAMy8F&#10;nkEAAAA5AAAAEAAAAGRycy9zaGFwZXhtbC54bWyysa/IzVEoSy0qzszPs1Uy1DNQUkjNS85PycxL&#10;t1UKDXHTtVBSKC5JzEtJzMnPS7VVqkwtVrK34+UCAAAA//8DAFBLAwQUAAYACAAAACEAv5hTGsYA&#10;AADbAAAADwAAAGRycy9kb3ducmV2LnhtbESPQWvCQBSE70L/w/IK3nQTi7amWcUGhRwqqK3Y4yP7&#10;moRm34bsqum/7xYEj8PMfMOky9404kKdqy0riMcRCOLC6ppLBZ8fm9ELCOeRNTaWScEvOVguHgYp&#10;JtpeeU+Xgy9FgLBLUEHlfZtI6YqKDLqxbYmD9207gz7IrpS6w2uAm0ZOomgmDdYcFipsKauo+Dmc&#10;jYLslMfZbrvZnfKv53dzpLd2Pd8rNXzsV68gPPX+Hr61c63gaQr/X8IPkIs/AAAA//8DAFBLAQIt&#10;ABQABgAIAAAAIQDw94q7/QAAAOIBAAATAAAAAAAAAAAAAAAAAAAAAABbQ29udGVudF9UeXBlc10u&#10;eG1sUEsBAi0AFAAGAAgAAAAhADHdX2HSAAAAjwEAAAsAAAAAAAAAAAAAAAAALgEAAF9yZWxzLy5y&#10;ZWxzUEsBAi0AFAAGAAgAAAAhADMvBZ5BAAAAOQAAABAAAAAAAAAAAAAAAAAAKQIAAGRycy9zaGFw&#10;ZXhtbC54bWxQSwECLQAUAAYACAAAACEAv5hTGsYAAADbAAAADwAAAAAAAAAAAAAAAACYAgAAZHJz&#10;L2Rvd25yZXYueG1sUEsFBgAAAAAEAAQA9QAAAIsDAAAAAA==&#10;" fillcolor="#cdddac [1622]" strokecolor="#94b64e [3046]">
+                <v:rect id="Rectangle 35" o:spid="_x0000_s1180" style="position:absolute;left:8191;top:1704;width:13208;height:3429;visibility:visible;mso-wrap-style:square;v-text-anchor:middle" o:gfxdata="UEsDBBQABgAIAAAAIQDw94q7/QAAAOIBAAATAAAAW0NvbnRlbnRfVHlwZXNdLnhtbJSRzUrEMBDH&#10;74LvEOYqbaoHEWm6B6tHFV0fYEimbdg2CZlYd9/edD8u4goeZ+b/8SOpV9tpFDNFtt4puC4rEOS0&#10;N9b1Cj7WT8UdCE7oDI7ekYIdMayay4t6vQvEIrsdKxhSCvdSsh5oQi59IJcvnY8TpjzGXgbUG+xJ&#10;3lTVrdTeJXKpSEsGNHVLHX6OSTxu8/pAEmlkEA8H4dKlAEMYrcaUSeXszI+W4thQZudew4MNfJUx&#10;QP7asFzOFxx9L/lpojUkXjGmZ5wyhjSRJQ8YKGvKv1MWzIkL33VWU9lGfl98J6hz4cZ/uUjzf7Pb&#10;bHuj+ZQu9z/UfAMAAP//AwBQSwMEFAAGAAgAAAAhADHdX2HSAAAAjwEAAAsAAABfcmVscy8ucmVs&#10;c6SQwWrDMAyG74O9g9G9cdpDGaNOb4VeSwe7CltJTGPLWCZt376mMFhGbzvqF/o+8e/2tzCpmbJ4&#10;jgbWTQuKomXn42Dg63xYfYCSgtHhxJEM3Elg372/7U40YalHMvokqlKiGBhLSZ9aix0poDScKNZN&#10;zzlgqWMedEJ7wYH0pm23Ov9mQLdgqqMzkI9uA+p8T9X8hx28zSzcl8Zy0Nz33r6iasfXeKK5UjAP&#10;VAy4LM8w09zU50C/9q7/6ZURE31X/kL8TKv1x6wXNXYPAAAA//8DAFBLAwQUAAYACAAAACEAMy8F&#10;nkEAAAA5AAAAEAAAAGRycy9zaGFwZXhtbC54bWyysa/IzVEoSy0qzszPs1Uy1DNQUkjNS85PycxL&#10;t1UKDXHTtVBSKC5JzEtJzMnPS7VVqkwtVrK34+UCAAAA//8DAFBLAwQUAAYACAAAACEAv5hTGsYA&#10;AADbAAAADwAAAGRycy9kb3ducmV2LnhtbESPQWvCQBSE70L/w/IK3nQTi7amWcUGhRwqqK3Y4yP7&#10;moRm34bsqum/7xYEj8PMfMOky9404kKdqy0riMcRCOLC6ppLBZ8fm9ELCOeRNTaWScEvOVguHgYp&#10;JtpeeU+Xgy9FgLBLUEHlfZtI6YqKDLqxbYmD9207gz7IrpS6w2uAm0ZOomgmDdYcFipsKauo+Dmc&#10;jYLslMfZbrvZnfKv53dzpLd2Pd8rNXzsV68gPPX+Hr61c63gaQr/X8IPkIs/AAAA//8DAFBLAQIt&#10;ABQABgAIAAAAIQDw94q7/QAAAOIBAAATAAAAAAAAAAAAAAAAAAAAAABbQ29udGVudF9UeXBlc10u&#10;eG1sUEsBAi0AFAAGAAgAAAAhADHdX2HSAAAAjwEAAAsAAAAAAAAAAAAAAAAALgEAAF9yZWxzLy5y&#10;ZWxzUEsBAi0AFAAGAAgAAAAhADMvBZ5BAAAAOQAAABAAAAAAAAAAAAAAAAAAKQIAAGRycy9zaGFw&#10;ZXhtbC54bWxQSwECLQAUAAYACAAAACEAv5hTGsYAAADbAAAADwAAAAAAAAAAAAAAAACYAgAAZHJz&#10;L2Rvd25yZXYueG1sUEsFBgAAAAAEAAQA9QAAAIsDAAAAAA==&#10;" fillcolor="#cdddac [1622]" strokecolor="#94b64e [3046]">
                   <v:fill color2="#f0f4e6 [502]" rotate="t" angle="180" colors="0 #dafda7;22938f #e4fdc2;1 #f5ffe6" focus="100%" type="gradient"/>
                   <v:shadow on="t" color="black" opacity="24903f" origin=",.5" offset="0,.55556mm"/>
                   <v:textbox>
@@ -31861,8 +31892,8 @@
                     </w:txbxContent>
                   </v:textbox>
                 </v:rect>
-                <v:rect id="Rectangle 36" o:spid="_x0000_s1178" style="position:absolute;left:33550;top:1704;width:13208;height:3429;visibility:visible;mso-wrap-style:square;v-text-anchor:middle" o:gfxdata="UEsDBBQABgAIAAAAIQDw94q7/QAAAOIBAAATAAAAW0NvbnRlbnRfVHlwZXNdLnhtbJSRzUrEMBDH&#10;74LvEOYqbaoHEWm6B6tHFV0fYEimbdg2CZlYd9/edD8u4goeZ+b/8SOpV9tpFDNFtt4puC4rEOS0&#10;N9b1Cj7WT8UdCE7oDI7ekYIdMayay4t6vQvEIrsdKxhSCvdSsh5oQi59IJcvnY8TpjzGXgbUG+xJ&#10;3lTVrdTeJXKpSEsGNHVLHX6OSTxu8/pAEmlkEA8H4dKlAEMYrcaUSeXszI+W4thQZudew4MNfJUx&#10;QP7asFzOFxx9L/lpojUkXjGmZ5wyhjSRJQ8YKGvKv1MWzIkL33VWU9lGfl98J6hz4cZ/uUjzf7Pb&#10;bHuj+ZQu9z/UfAMAAP//AwBQSwMEFAAGAAgAAAAhADHdX2HSAAAAjwEAAAsAAABfcmVscy8ucmVs&#10;c6SQwWrDMAyG74O9g9G9cdpDGaNOb4VeSwe7CltJTGPLWCZt376mMFhGbzvqF/o+8e/2tzCpmbJ4&#10;jgbWTQuKomXn42Dg63xYfYCSgtHhxJEM3Elg372/7U40YalHMvokqlKiGBhLSZ9aix0poDScKNZN&#10;zzlgqWMedEJ7wYH0pm23Ov9mQLdgqqMzkI9uA+p8T9X8hx28zSzcl8Zy0Nz33r6iasfXeKK5UjAP&#10;VAy4LM8w09zU50C/9q7/6ZURE31X/kL8TKv1x6wXNXYPAAAA//8DAFBLAwQUAAYACAAAACEAMy8F&#10;nkEAAAA5AAAAEAAAAGRycy9zaGFwZXhtbC54bWyysa/IzVEoSy0qzszPs1Uy1DNQUkjNS85PycxL&#10;t1UKDXHTtVBSKC5JzEtJzMnPS7VVqkwtVrK34+UCAAAA//8DAFBLAwQUAAYACAAAACEAT0rNbcQA&#10;AADbAAAADwAAAGRycy9kb3ducmV2LnhtbESPT2vCQBTE7wW/w/IEb3VjBavRVWxQyKEF/6LHR/aZ&#10;BLNvQ3bV9Nu7QqHHYWZ+w8wWranEnRpXWlYw6EcgiDOrS84VHPbr9zEI55E1VpZJwS85WMw7bzOM&#10;tX3wlu47n4sAYRejgsL7OpbSZQUZdH1bEwfvYhuDPsgml7rBR4CbSn5E0UgaLDksFFhTUlB23d2M&#10;guSUDpLNz3pzSs+f3+ZIX/VqslWq122XUxCeWv8f/munWsFwBK8v4QfI+RMAAP//AwBQSwECLQAU&#10;AAYACAAAACEA8PeKu/0AAADiAQAAEwAAAAAAAAAAAAAAAAAAAAAAW0NvbnRlbnRfVHlwZXNdLnht&#10;bFBLAQItABQABgAIAAAAIQAx3V9h0gAAAI8BAAALAAAAAAAAAAAAAAAAAC4BAABfcmVscy8ucmVs&#10;c1BLAQItABQABgAIAAAAIQAzLwWeQQAAADkAAAAQAAAAAAAAAAAAAAAAACkCAABkcnMvc2hhcGV4&#10;bWwueG1sUEsBAi0AFAAGAAgAAAAhAE9KzW3EAAAA2wAAAA8AAAAAAAAAAAAAAAAAmAIAAGRycy9k&#10;b3ducmV2LnhtbFBLBQYAAAAABAAEAPUAAACJAwAAAAA=&#10;" fillcolor="#cdddac [1622]" strokecolor="#94b64e [3046]">
-                  <v:fill color2="#f0f4e6 [502]" rotate="t" angle="180" colors="0 #dafda7;22938f #e4fdc2;1 #f5ffe6" focus="100%" type="gradient"/>
+                <v:rect id="Rectangle 36" o:spid="_x0000_s1181" style="position:absolute;left:33550;top:1704;width:13208;height:3429;visibility:visible;mso-wrap-style:square;v-text-anchor:middle" o:gfxdata="UEsDBBQABgAIAAAAIQDw94q7/QAAAOIBAAATAAAAW0NvbnRlbnRfVHlwZXNdLnhtbJSRzUrEMBDH&#10;74LvEOYqbaoHEWm6B6tHFV0fYEimbdg2CZlYd9/edD8u4goeZ+b/8SOpV9tpFDNFtt4puC4rEOS0&#10;N9b1Cj7WT8UdCE7oDI7ekYIdMayay4t6vQvEIrsdKxhSCvdSsh5oQi59IJcvnY8TpjzGXgbUG+xJ&#10;3lTVrdTeJXKpSEsGNHVLHX6OSTxu8/pAEmlkEA8H4dKlAEMYrcaUSeXszI+W4thQZudew4MNfJUx&#10;QP7asFzOFxx9L/lpojUkXjGmZ5wyhjSRJQ8YKGvKv1MWzIkL33VWU9lGfl98J6hz4cZ/uUjzf7Pb&#10;bHuj+ZQu9z/UfAMAAP//AwBQSwMEFAAGAAgAAAAhADHdX2HSAAAAjwEAAAsAAABfcmVscy8ucmVs&#10;c6SQwWrDMAyG74O9g9G9cdpDGaNOb4VeSwe7CltJTGPLWCZt376mMFhGbzvqF/o+8e/2tzCpmbJ4&#10;jgbWTQuKomXn42Dg63xYfYCSgtHhxJEM3Elg372/7U40YalHMvokqlKiGBhLSZ9aix0poDScKNZN&#10;zzlgqWMedEJ7wYH0pm23Ov9mQLdgqqMzkI9uA+p8T9X8hx28zSzcl8Zy0Nz33r6iasfXeKK5UjAP&#10;VAy4LM8w09zU50C/9q7/6ZURE31X/kL8TKv1x6wXNXYPAAAA//8DAFBLAwQUAAYACAAAACEAMy8F&#10;nkEAAAA5AAAAEAAAAGRycy9zaGFwZXhtbC54bWyysa/IzVEoSy0qzszPs1Uy1DNQUkjNS85PycxL&#10;t1UKDXHTtVBSKC5JzEtJzMnPS7VVqkwtVrK34+UCAAAA//8DAFBLAwQUAAYACAAAACEAfZyWjsYA&#10;AADbAAAADwAAAGRycy9kb3ducmV2LnhtbESPT2vCQBTE74LfYXmCN91YqZbUVWxLqfRQ8E97fu4+&#10;k5Ds25DdaOqnd4VCj8PM/IZZrDpbiTM1vnCsYDJOQBBrZwrOFBz276MnED4gG6wck4Jf8rBa9nsL&#10;TI278JbOu5CJCGGfooI8hDqV0uucLPqxq4mjd3KNxRBlk0nT4CXCbSUfkmQmLRYcF3Ks6TUnXe5a&#10;q2Cur749Pr59t/bjpfz5rA9b/VUqNRx062cQgbrwH/5rb4yC6QzuX+IPkMsbAAAA//8DAFBLAQIt&#10;ABQABgAIAAAAIQDw94q7/QAAAOIBAAATAAAAAAAAAAAAAAAAAAAAAABbQ29udGVudF9UeXBlc10u&#10;eG1sUEsBAi0AFAAGAAgAAAAhADHdX2HSAAAAjwEAAAsAAAAAAAAAAAAAAAAALgEAAF9yZWxzLy5y&#10;ZWxzUEsBAi0AFAAGAAgAAAAhADMvBZ5BAAAAOQAAABAAAAAAAAAAAAAAAAAAKQIAAGRycy9zaGFw&#10;ZXhtbC54bWxQSwECLQAUAAYACAAAACEAfZyWjsYAAADbAAAADwAAAAAAAAAAAAAAAACYAgAAZHJz&#10;L2Rvd25yZXYueG1sUEsFBgAAAAAEAAQA9QAAAIsDAAAAAA==&#10;" fillcolor="gray [1616]" strokecolor="black [3040]">
+                  <v:fill color2="#d9d9d9 [496]" rotate="t" angle="180" colors="0 #bcbcbc;22938f #d0d0d0;1 #ededed" focus="100%" type="gradient"/>
                   <v:shadow on="t" color="black" opacity="24903f" origin=",.5" offset="0,.55556mm"/>
                   <v:textbox>
                     <w:txbxContent>
@@ -31882,16 +31913,16 @@
                             <w:szCs w:val="22"/>
                             <w:lang w:val="en-US"/>
                           </w:rPr>
-                          <w:t>Data&lt;T&gt;</w:t>
+                          <w:t>T</w:t>
                         </w:r>
                       </w:p>
                     </w:txbxContent>
                   </v:textbox>
                 </v:rect>
-                <v:shape id="Straight Arrow Connector 37" o:spid="_x0000_s1179" type="#_x0000_t32" style="position:absolute;left:21399;top:3419;width:12151;height:0;visibility:visible;mso-wrap-style:square" o:connectortype="straight" o:gfxdata="UEsDBBQABgAIAAAAIQD+JeulAAEAAOoBAAATAAAAW0NvbnRlbnRfVHlwZXNdLnhtbJSRzU7EIBDH&#10;7ya+A+FqWqoHY0zpHqwe1Zj1AQhMW2I7EAbr7ts73e5ejGviEeb/8RuoN7tpFDMk8gG1vC4rKQBt&#10;cB57Ld+3T8WdFJQNOjMGBC33QHLTXF7U230EEuxG0nLIOd4rRXaAyVAZIiBPupAmk/mYehWN/TA9&#10;qJuqulU2YAbMRV4yZFO30JnPMYvHHV+vJAlGkuJhFS5dWpoYR29NZlI1o/vRUhwbSnYeNDT4SFeM&#10;IdWvDcvkfMHR98JPk7wD8WpSfjYTYyiXaNkAweaQWFf+nbSgTlSErvMWyjYRL7V6T3DnSlz4wgTz&#10;f/Nbtr3BfEpXh59qvgEAAP//AwBQSwMEFAAGAAgAAAAhAJYFM1jUAAAAlwEAAAsAAABfcmVscy8u&#10;cmVsc6SQPWsDMQyG90L/g9He8yVDKSW+bIWsIYWuxtZ9kLNkJHNN/n1MoaVXsnWUXvQ8L9rtL2k2&#10;C4pOTA42TQsGKXCcaHDwfnp7egGjxVP0MxM6uKLCvnt82B1x9qUe6ThlNZVC6mAsJb9aq2HE5LXh&#10;jFSTniX5UkcZbPbh7Ae027Z9tvKbAd2KaQ7RgRziFszpmqv5DztNQVi5L03gZLnvp3CPaiN/0hGX&#10;SvEyYHEQRb+WgktTy4G979380xuYCENh+aiOlfwnqfbvBnb1zu4GAAD//wMAUEsDBBQABgAIAAAA&#10;IQAzLwWeQQAAADkAAAAUAAAAZHJzL2Nvbm5lY3RvcnhtbC54bWyysa/IzVEoSy0qzszPs1Uy1DNQ&#10;UkjNS85PycxLt1UKDXHTtVBSKC5JzEtJzMnPS7VVqkwtVrK34+UCAAAA//8DAFBLAwQUAAYACAAA&#10;ACEAeSi0psMAAADbAAAADwAAAGRycy9kb3ducmV2LnhtbESPT4vCMBTE74LfITxhbzZ1BXW7jSJC&#10;wcN68B97fTRv22Lz0m1ird/eCILHYWZ+w6Sr3tSio9ZVlhVMohgEcW51xYWC0zEbL0A4j6yxtkwK&#10;7uRgtRwOUky0vfGeuoMvRICwS1BB6X2TSOnykgy6yDbEwfuzrUEfZFtI3eItwE0tP+N4Jg1WHBZK&#10;bGhTUn45XI2C2M2y/83xsutOhd///Mpse/86K/Ux6tffIDz1/h1+tbdawXQOzy/hB8jlAwAA//8D&#10;AFBLAQItABQABgAIAAAAIQD+JeulAAEAAOoBAAATAAAAAAAAAAAAAAAAAAAAAABbQ29udGVudF9U&#10;eXBlc10ueG1sUEsBAi0AFAAGAAgAAAAhAJYFM1jUAAAAlwEAAAsAAAAAAAAAAAAAAAAAMQEAAF9y&#10;ZWxzLy5yZWxzUEsBAi0AFAAGAAgAAAAhADMvBZ5BAAAAOQAAABQAAAAAAAAAAAAAAAAALgIAAGRy&#10;cy9jb25uZWN0b3J4bWwueG1sUEsBAi0AFAAGAAgAAAAhAHkotKbDAAAA2wAAAA8AAAAAAAAAAAAA&#10;AAAAoQIAAGRycy9kb3ducmV2LnhtbFBLBQYAAAAABAAEAPkAAACRAwAAAAA=&#10;" strokecolor="black [3040]">
+                <v:shape id="Straight Arrow Connector 37" o:spid="_x0000_s1182" type="#_x0000_t32" style="position:absolute;left:21399;top:3419;width:12151;height:0;visibility:visible;mso-wrap-style:square" o:connectortype="straight" o:gfxdata="UEsDBBQABgAIAAAAIQD+JeulAAEAAOoBAAATAAAAW0NvbnRlbnRfVHlwZXNdLnhtbJSRzU7EIBDH&#10;7ya+A+FqWqoHY0zpHqwe1Zj1AQhMW2I7EAbr7ts73e5ejGviEeb/8RuoN7tpFDMk8gG1vC4rKQBt&#10;cB57Ld+3T8WdFJQNOjMGBC33QHLTXF7U230EEuxG0nLIOd4rRXaAyVAZIiBPupAmk/mYehWN/TA9&#10;qJuqulU2YAbMRV4yZFO30JnPMYvHHV+vJAlGkuJhFS5dWpoYR29NZlI1o/vRUhwbSnYeNDT4SFeM&#10;IdWvDcvkfMHR98JPk7wD8WpSfjYTYyiXaNkAweaQWFf+nbSgTlSErvMWyjYRL7V6T3DnSlz4wgTz&#10;f/Nbtr3BfEpXh59qvgEAAP//AwBQSwMEFAAGAAgAAAAhAJYFM1jUAAAAlwEAAAsAAABfcmVscy8u&#10;cmVsc6SQPWsDMQyG90L/g9He8yVDKSW+bIWsIYWuxtZ9kLNkJHNN/n1MoaVXsnWUXvQ8L9rtL2k2&#10;C4pOTA42TQsGKXCcaHDwfnp7egGjxVP0MxM6uKLCvnt82B1x9qUe6ThlNZVC6mAsJb9aq2HE5LXh&#10;jFSTniX5UkcZbPbh7Ae027Z9tvKbAd2KaQ7RgRziFszpmqv5DztNQVi5L03gZLnvp3CPaiN/0hGX&#10;SvEyYHEQRb+WgktTy4G979380xuYCENh+aiOlfwnqfbvBnb1zu4GAAD//wMAUEsDBBQABgAIAAAA&#10;IQAzLwWeQQAAADkAAAAUAAAAZHJzL2Nvbm5lY3RvcnhtbC54bWyysa/IzVEoSy0qzszPs1Uy1DNQ&#10;UkjNS85PycxLt1UKDXHTtVBSKC5JzEtJzMnPS7VVqkwtVrK34+UCAAAA//8DAFBLAwQUAAYACAAA&#10;ACEAeSi0psMAAADbAAAADwAAAGRycy9kb3ducmV2LnhtbESPT4vCMBTE74LfITxhbzZ1BXW7jSJC&#10;wcN68B97fTRv22Lz0m1ird/eCILHYWZ+w6Sr3tSio9ZVlhVMohgEcW51xYWC0zEbL0A4j6yxtkwK&#10;7uRgtRwOUky0vfGeuoMvRICwS1BB6X2TSOnykgy6yDbEwfuzrUEfZFtI3eItwE0tP+N4Jg1WHBZK&#10;bGhTUn45XI2C2M2y/83xsutOhd///Mpse/86K/Ux6tffIDz1/h1+tbdawXQOzy/hB8jlAwAA//8D&#10;AFBLAQItABQABgAIAAAAIQD+JeulAAEAAOoBAAATAAAAAAAAAAAAAAAAAAAAAABbQ29udGVudF9U&#10;eXBlc10ueG1sUEsBAi0AFAAGAAgAAAAhAJYFM1jUAAAAlwEAAAsAAAAAAAAAAAAAAAAAMQEAAF9y&#10;ZWxzLy5yZWxzUEsBAi0AFAAGAAgAAAAhADMvBZ5BAAAAOQAAABQAAAAAAAAAAAAAAAAALgIAAGRy&#10;cy9jb25uZWN0b3J4bWwueG1sUEsBAi0AFAAGAAgAAAAhAHkotKbDAAAA2wAAAA8AAAAAAAAAAAAA&#10;AAAAoQIAAGRycy9kb3ducmV2LnhtbFBLBQYAAAAABAAEAPkAAACRAwAAAAA=&#10;" strokecolor="black [3040]">
                   <v:stroke endarrow="open"/>
                 </v:shape>
-                <v:shape id="Text Box 100" o:spid="_x0000_s1180" type="#_x0000_t202" style="position:absolute;left:29051;top:847;width:4007;height:2572;visibility:visible;mso-wrap-style:none;v-text-anchor:top" o:gfxdata="UEsDBBQABgAIAAAAIQDw94q7/QAAAOIBAAATAAAAW0NvbnRlbnRfVHlwZXNdLnhtbJSRzUrEMBDH&#10;74LvEOYqbaoHEWm6B6tHFV0fYEimbdg2CZlYd9/edD8u4goeZ+b/8SOpV9tpFDNFtt4puC4rEOS0&#10;N9b1Cj7WT8UdCE7oDI7ekYIdMayay4t6vQvEIrsdKxhSCvdSsh5oQi59IJcvnY8TpjzGXgbUG+xJ&#10;3lTVrdTeJXKpSEsGNHVLHX6OSTxu8/pAEmlkEA8H4dKlAEMYrcaUSeXszI+W4thQZudew4MNfJUx&#10;QP7asFzOFxx9L/lpojUkXjGmZ5wyhjSRJQ8YKGvKv1MWzIkL33VWU9lGfl98J6hz4cZ/uUjzf7Pb&#10;bHuj+ZQu9z/UfAMAAP//AwBQSwMEFAAGAAgAAAAhADHdX2HSAAAAjwEAAAsAAABfcmVscy8ucmVs&#10;c6SQwWrDMAyG74O9g9G9cdpDGaNOb4VeSwe7CltJTGPLWCZt376mMFhGbzvqF/o+8e/2tzCpmbJ4&#10;jgbWTQuKomXn42Dg63xYfYCSgtHhxJEM3Elg372/7U40YalHMvokqlKiGBhLSZ9aix0poDScKNZN&#10;zzlgqWMedEJ7wYH0pm23Ov9mQLdgqqMzkI9uA+p8T9X8hx28zSzcl8Zy0Nz33r6iasfXeKK5UjAP&#10;VAy4LM8w09zU50C/9q7/6ZURE31X/kL8TKv1x6wXNXYPAAAA//8DAFBLAwQUAAYACAAAACEAMy8F&#10;nkEAAAA5AAAAEAAAAGRycy9zaGFwZXhtbC54bWyysa/IzVEoSy0qzszPs1Uy1DNQUkjNS85PycxL&#10;t1UKDXHTtVBSKC5JzEtJzMnPS7VVqkwtVrK34+UCAAAA//8DAFBLAwQUAAYACAAAACEAq7o5nsQA&#10;AADcAAAADwAAAGRycy9kb3ducmV2LnhtbERPTWsCMRC9C/6HMIIXqdl60LIapS1URFqlWsTjsJlu&#10;FjeTJYm6/vumIHibx/uc2aK1tbiQD5VjBc/DDARx4XTFpYKf/cfTC4gQkTXWjknBjQIs5t3ODHPt&#10;rvxNl10sRQrhkKMCE2OTSxkKQxbD0DXEift13mJM0JdSe7ymcFvLUZaNpcWKU4PBht4NFafd2So4&#10;mfVgmy2/3g7j1c1v9md39J9Hpfq99nUKIlIbH+K7e6XT/MkE/p9JF8j5HwAAAP//AwBQSwECLQAU&#10;AAYACAAAACEA8PeKu/0AAADiAQAAEwAAAAAAAAAAAAAAAAAAAAAAW0NvbnRlbnRfVHlwZXNdLnht&#10;bFBLAQItABQABgAIAAAAIQAx3V9h0gAAAI8BAAALAAAAAAAAAAAAAAAAAC4BAABfcmVscy8ucmVs&#10;c1BLAQItABQABgAIAAAAIQAzLwWeQQAAADkAAAAQAAAAAAAAAAAAAAAAACkCAABkcnMvc2hhcGV4&#10;bWwueG1sUEsBAi0AFAAGAAgAAAAhAKu6OZ7EAAAA3AAAAA8AAAAAAAAAAAAAAAAAmAIAAGRycy9k&#10;b3ducmV2LnhtbFBLBQYAAAAABAAEAPUAAACJAwAAAAA=&#10;" filled="f" stroked="f" strokeweight=".5pt">
+                <v:shape id="Text Box 100" o:spid="_x0000_s1183" type="#_x0000_t202" style="position:absolute;left:29051;top:847;width:4007;height:2572;visibility:visible;mso-wrap-style:none;v-text-anchor:top" o:gfxdata="UEsDBBQABgAIAAAAIQDw94q7/QAAAOIBAAATAAAAW0NvbnRlbnRfVHlwZXNdLnhtbJSRzUrEMBDH&#10;74LvEOYqbaoHEWm6B6tHFV0fYEimbdg2CZlYd9/edD8u4goeZ+b/8SOpV9tpFDNFtt4puC4rEOS0&#10;N9b1Cj7WT8UdCE7oDI7ekYIdMayay4t6vQvEIrsdKxhSCvdSsh5oQi59IJcvnY8TpjzGXgbUG+xJ&#10;3lTVrdTeJXKpSEsGNHVLHX6OSTxu8/pAEmlkEA8H4dKlAEMYrcaUSeXszI+W4thQZudew4MNfJUx&#10;QP7asFzOFxx9L/lpojUkXjGmZ5wyhjSRJQ8YKGvKv1MWzIkL33VWU9lGfl98J6hz4cZ/uUjzf7Pb&#10;bHuj+ZQu9z/UfAMAAP//AwBQSwMEFAAGAAgAAAAhADHdX2HSAAAAjwEAAAsAAABfcmVscy8ucmVs&#10;c6SQwWrDMAyG74O9g9G9cdpDGaNOb4VeSwe7CltJTGPLWCZt376mMFhGbzvqF/o+8e/2tzCpmbJ4&#10;jgbWTQuKomXn42Dg63xYfYCSgtHhxJEM3Elg372/7U40YalHMvokqlKiGBhLSZ9aix0poDScKNZN&#10;zzlgqWMedEJ7wYH0pm23Ov9mQLdgqqMzkI9uA+p8T9X8hx28zSzcl8Zy0Nz33r6iasfXeKK5UjAP&#10;VAy4LM8w09zU50C/9q7/6ZURE31X/kL8TKv1x6wXNXYPAAAA//8DAFBLAwQUAAYACAAAACEAMy8F&#10;nkEAAAA5AAAAEAAAAGRycy9zaGFwZXhtbC54bWyysa/IzVEoSy0qzszPs1Uy1DNQUkjNS85PycxL&#10;t1UKDXHTtVBSKC5JzEtJzMnPS7VVqkwtVrK34+UCAAAA//8DAFBLAwQUAAYACAAAACEAq7o5nsQA&#10;AADcAAAADwAAAGRycy9kb3ducmV2LnhtbERPTWsCMRC9C/6HMIIXqdl60LIapS1URFqlWsTjsJlu&#10;FjeTJYm6/vumIHibx/uc2aK1tbiQD5VjBc/DDARx4XTFpYKf/cfTC4gQkTXWjknBjQIs5t3ODHPt&#10;rvxNl10sRQrhkKMCE2OTSxkKQxbD0DXEift13mJM0JdSe7ymcFvLUZaNpcWKU4PBht4NFafd2So4&#10;mfVgmy2/3g7j1c1v9md39J9Hpfq99nUKIlIbH+K7e6XT/MkE/p9JF8j5HwAAAP//AwBQSwECLQAU&#10;AAYACAAAACEA8PeKu/0AAADiAQAAEwAAAAAAAAAAAAAAAAAAAAAAW0NvbnRlbnRfVHlwZXNdLnht&#10;bFBLAQItABQABgAIAAAAIQAx3V9h0gAAAI8BAAALAAAAAAAAAAAAAAAAAC4BAABfcmVscy8ucmVs&#10;c1BLAQItABQABgAIAAAAIQAzLwWeQQAAADkAAAAQAAAAAAAAAAAAAAAAACkCAABkcnMvc2hhcGV4&#10;bWwueG1sUEsBAi0AFAAGAAgAAAAhAKu6OZ7EAAAA3AAAAA8AAAAAAAAAAAAAAAAAmAIAAGRycy9k&#10;b3ducmV2LnhtbFBLBQYAAAAABAAEAPUAAACJAwAAAAA=&#10;" filled="f" stroked="f" strokeweight=".5pt">
                   <v:textbox>
                     <w:txbxContent>
                       <w:p>
@@ -32045,13 +32076,6 @@
         </w:rPr>
         <w:t xml:space="preserve"> </w:t>
       </w:r>
-    </w:p>
-    <w:p>
-      <w:pPr>
-        <w:rPr>
-          <w:rFonts w:cs="Calibri"/>
-        </w:rPr>
-      </w:pPr>
     </w:p>
     <w:p>
       <w:pPr>
@@ -32824,13 +32848,6 @@
           <w:rFonts w:cs="Calibri"/>
         </w:rPr>
       </w:pPr>
-    </w:p>
-    <w:p>
-      <w:pPr>
-        <w:rPr>
-          <w:rFonts w:cs="Calibri"/>
-        </w:rPr>
-      </w:pPr>
       <w:r>
         <w:rPr>
           <w:rFonts w:cs="Calibri"/>
@@ -33782,6 +33799,26 @@
           <w:rFonts w:cs="Calibri"/>
         </w:rPr>
         <w:t xml:space="preserve"> library [3], which is used by the Google API libraries to serialize runtime objects into a format suitable for web requests or responses.</w:t>
+      </w:r>
+    </w:p>
+    <w:p>
+      <w:pPr>
+        <w:spacing w:after="0" w:line="240" w:lineRule="auto"/>
+        <w:rPr>
+          <w:b/>
+          <w:color w:val="808080" w:themeColor="background1" w:themeShade="80"/>
+          <w:sz w:val="28"/>
+          <w:szCs w:val="28"/>
+        </w:rPr>
+      </w:pPr>
+      <w:r>
+        <w:rPr>
+          <w:b/>
+          <w:color w:val="808080" w:themeColor="background1" w:themeShade="80"/>
+          <w:sz w:val="28"/>
+          <w:szCs w:val="28"/>
+        </w:rPr>
+        <w:br w:type="page"/>
       </w:r>
     </w:p>
     <w:p>
@@ -33990,7 +34027,19 @@
         <w:rPr>
           <w:rFonts w:cs="Calibri"/>
         </w:rPr>
-        <w:t>components. Unit tests for other components are expected to be supported by version 0.2.</w:t>
+        <w:t>components. Unit tests for other components are expected to be supported by version 0.</w:t>
+      </w:r>
+      <w:r>
+        <w:rPr>
+          <w:rFonts w:cs="Calibri"/>
+        </w:rPr>
+        <w:t>3</w:t>
+      </w:r>
+      <w:r>
+        <w:rPr>
+          <w:rFonts w:cs="Calibri"/>
+        </w:rPr>
+        <w:t>.</w:t>
       </w:r>
     </w:p>
     <w:p>
@@ -34044,16 +34093,14 @@
         <w:rPr>
           <w:rFonts w:cs="Calibri"/>
         </w:rPr>
-        <w:t xml:space="preserve">The Data Storage </w:t>
-      </w:r>
-      <w:proofErr w:type="gramStart"/>
-      <w:r>
-        <w:rPr>
-          <w:rFonts w:cs="Calibri"/>
-        </w:rPr>
-        <w:t>component consist</w:t>
-      </w:r>
-      <w:proofErr w:type="gramEnd"/>
+        <w:t>The Data Storage component consist</w:t>
+      </w:r>
+      <w:r>
+        <w:rPr>
+          <w:rFonts w:cs="Calibri"/>
+        </w:rPr>
+        <w:t>s</w:t>
+      </w:r>
       <w:r>
         <w:rPr>
           <w:rFonts w:cs="Calibri"/>
@@ -34194,6 +34241,14 @@
               </w:rPr>
               <w:t>Tests if entries can be modified</w:t>
             </w:r>
+            <w:r>
+              <w:rPr>
+                <w:rFonts w:cs="Calibri"/>
+                <w:sz w:val="20"/>
+                <w:szCs w:val="20"/>
+              </w:rPr>
+              <w:t>.</w:t>
+            </w:r>
           </w:p>
         </w:tc>
       </w:tr>
@@ -34246,6 +34301,14 @@
               </w:rPr>
               <w:t>Tests situations where the data file is corrupted</w:t>
             </w:r>
+            <w:r>
+              <w:rPr>
+                <w:rFonts w:cs="Calibri"/>
+                <w:sz w:val="20"/>
+                <w:szCs w:val="20"/>
+              </w:rPr>
+              <w:t>.</w:t>
+            </w:r>
           </w:p>
         </w:tc>
       </w:tr>
@@ -34298,6 +34361,14 @@
               </w:rPr>
               <w:t>Tests if entries can be loaded from file</w:t>
             </w:r>
+            <w:r>
+              <w:rPr>
+                <w:rFonts w:cs="Calibri"/>
+                <w:sz w:val="20"/>
+                <w:szCs w:val="20"/>
+              </w:rPr>
+              <w:t>.</w:t>
+            </w:r>
           </w:p>
         </w:tc>
       </w:tr>
@@ -34350,6 +34421,14 @@
               </w:rPr>
               <w:t>Tests if entries persist after saving</w:t>
             </w:r>
+            <w:r>
+              <w:rPr>
+                <w:rFonts w:cs="Calibri"/>
+                <w:sz w:val="20"/>
+                <w:szCs w:val="20"/>
+              </w:rPr>
+              <w:t>.</w:t>
+            </w:r>
           </w:p>
         </w:tc>
       </w:tr>
@@ -34400,18 +34479,16 @@
                 <w:sz w:val="20"/>
                 <w:szCs w:val="20"/>
               </w:rPr>
-              <w:t xml:space="preserve">Tests </w:t>
-            </w:r>
-            <w:proofErr w:type="spellStart"/>
+              <w:t>Tests State</w:t>
+            </w:r>
             <w:r>
               <w:rPr>
                 <w:rFonts w:cs="Calibri"/>
                 <w:sz w:val="20"/>
                 <w:szCs w:val="20"/>
               </w:rPr>
-              <w:t>StateStorage</w:t>
-            </w:r>
-            <w:proofErr w:type="spellEnd"/>
+              <w:t xml:space="preserve"> class</w:t>
+            </w:r>
             <w:r>
               <w:rPr>
                 <w:rFonts w:cs="Calibri"/>
@@ -34419,6 +34496,14 @@
                 <w:szCs w:val="20"/>
               </w:rPr>
               <w:t xml:space="preserve"> functionality</w:t>
+            </w:r>
+            <w:r>
+              <w:rPr>
+                <w:rFonts w:cs="Calibri"/>
+                <w:sz w:val="20"/>
+                <w:szCs w:val="20"/>
+              </w:rPr>
+              <w:t>.</w:t>
             </w:r>
           </w:p>
         </w:tc>
@@ -34445,7 +34530,7 @@
                 <w:sz w:val="18"/>
                 <w:szCs w:val="18"/>
               </w:rPr>
-              <w:t>DataUnwritable</w:t>
+              <w:t>DataStateStorage</w:t>
             </w:r>
             <w:proofErr w:type="spellEnd"/>
           </w:p>
@@ -34470,7 +34555,33 @@
                 <w:sz w:val="20"/>
                 <w:szCs w:val="20"/>
               </w:rPr>
-              <w:t>Tests situations where the data file is unreadable/locked</w:t>
+              <w:t xml:space="preserve">Tests </w:t>
+            </w:r>
+            <w:proofErr w:type="spellStart"/>
+            <w:r>
+              <w:rPr>
+                <w:rFonts w:cs="Calibri"/>
+                <w:sz w:val="20"/>
+                <w:szCs w:val="20"/>
+              </w:rPr>
+              <w:t>StateStorage</w:t>
+            </w:r>
+            <w:proofErr w:type="spellEnd"/>
+            <w:r>
+              <w:rPr>
+                <w:rFonts w:cs="Calibri"/>
+                <w:sz w:val="20"/>
+                <w:szCs w:val="20"/>
+              </w:rPr>
+              <w:t xml:space="preserve"> class functionality</w:t>
+            </w:r>
+            <w:r>
+              <w:rPr>
+                <w:rFonts w:cs="Calibri"/>
+                <w:sz w:val="20"/>
+                <w:szCs w:val="20"/>
+              </w:rPr>
+              <w:t>.</w:t>
             </w:r>
           </w:p>
         </w:tc>
@@ -34497,7 +34608,7 @@
                 <w:sz w:val="18"/>
                 <w:szCs w:val="18"/>
               </w:rPr>
-              <w:t>DataJSON</w:t>
+              <w:t>DataUnwritable</w:t>
             </w:r>
             <w:proofErr w:type="spellEnd"/>
           </w:p>
@@ -34522,7 +34633,85 @@
                 <w:sz w:val="20"/>
                 <w:szCs w:val="20"/>
               </w:rPr>
+              <w:t xml:space="preserve">Tests situations where the data file is </w:t>
+            </w:r>
+            <w:proofErr w:type="gramStart"/>
+            <w:r>
+              <w:rPr>
+                <w:rFonts w:cs="Calibri"/>
+                <w:sz w:val="20"/>
+                <w:szCs w:val="20"/>
+              </w:rPr>
+              <w:t>unreadable/locked</w:t>
+            </w:r>
+            <w:proofErr w:type="gramEnd"/>
+            <w:r>
+              <w:rPr>
+                <w:rFonts w:cs="Calibri"/>
+                <w:sz w:val="20"/>
+                <w:szCs w:val="20"/>
+              </w:rPr>
+              <w:t>.</w:t>
+            </w:r>
+          </w:p>
+        </w:tc>
+      </w:tr>
+      <w:tr>
+        <w:tc>
+          <w:tcPr>
+            <w:tcW w:w="3708" w:type="dxa"/>
+            <w:shd w:val="clear" w:color="auto" w:fill="auto"/>
+          </w:tcPr>
+          <w:p>
+            <w:pPr>
+              <w:spacing w:after="0" w:line="240" w:lineRule="auto"/>
+              <w:rPr>
+                <w:rFonts w:ascii="Consolas" w:hAnsi="Consolas" w:cs="Consolas"/>
+                <w:sz w:val="18"/>
+                <w:szCs w:val="18"/>
+              </w:rPr>
+            </w:pPr>
+            <w:proofErr w:type="spellStart"/>
+            <w:r>
+              <w:rPr>
+                <w:rFonts w:ascii="Consolas" w:hAnsi="Consolas" w:cs="Consolas"/>
+                <w:sz w:val="18"/>
+                <w:szCs w:val="18"/>
+              </w:rPr>
+              <w:t>DataJSON</w:t>
+            </w:r>
+            <w:proofErr w:type="spellEnd"/>
+          </w:p>
+        </w:tc>
+        <w:tc>
+          <w:tcPr>
+            <w:tcW w:w="5868" w:type="dxa"/>
+            <w:shd w:val="clear" w:color="auto" w:fill="auto"/>
+          </w:tcPr>
+          <w:p>
+            <w:pPr>
+              <w:spacing w:after="0" w:line="240" w:lineRule="auto"/>
+              <w:rPr>
+                <w:rFonts w:cs="Calibri"/>
+                <w:sz w:val="20"/>
+                <w:szCs w:val="20"/>
+              </w:rPr>
+            </w:pPr>
+            <w:r>
+              <w:rPr>
+                <w:rFonts w:cs="Calibri"/>
+                <w:sz w:val="20"/>
+                <w:szCs w:val="20"/>
+              </w:rPr>
               <w:t>Tests the JSON serialization and deserialization methods</w:t>
+            </w:r>
+            <w:r>
+              <w:rPr>
+                <w:rFonts w:cs="Calibri"/>
+                <w:sz w:val="20"/>
+                <w:szCs w:val="20"/>
+              </w:rPr>
+              <w:t>.</w:t>
             </w:r>
           </w:p>
         </w:tc>
@@ -34731,6 +34920,14 @@
               </w:rPr>
               <w:t>settings can be added</w:t>
             </w:r>
+            <w:r>
+              <w:rPr>
+                <w:rFonts w:cs="Calibri"/>
+                <w:sz w:val="20"/>
+                <w:szCs w:val="20"/>
+              </w:rPr>
+              <w:t>.</w:t>
+            </w:r>
           </w:p>
         </w:tc>
       </w:tr>
@@ -34791,6 +34988,14 @@
               </w:rPr>
               <w:t>if settings can be loaded from file</w:t>
             </w:r>
+            <w:r>
+              <w:rPr>
+                <w:rFonts w:cs="Calibri"/>
+                <w:sz w:val="20"/>
+                <w:szCs w:val="20"/>
+              </w:rPr>
+              <w:t>.</w:t>
+            </w:r>
           </w:p>
         </w:tc>
       </w:tr>
@@ -34850,6 +35055,14 @@
                 <w:szCs w:val="20"/>
               </w:rPr>
               <w:t>settings can be modified and persist after saving</w:t>
+            </w:r>
+            <w:r>
+              <w:rPr>
+                <w:rFonts w:cs="Calibri"/>
+                <w:sz w:val="20"/>
+                <w:szCs w:val="20"/>
+              </w:rPr>
+              <w:t>.</w:t>
             </w:r>
           </w:p>
         </w:tc>
@@ -35011,6 +35224,14 @@
               </w:rPr>
               <w:t>Tests if entries can be added</w:t>
             </w:r>
+            <w:r>
+              <w:rPr>
+                <w:rFonts w:cs="Calibri"/>
+                <w:sz w:val="20"/>
+                <w:szCs w:val="20"/>
+              </w:rPr>
+              <w:t>.</w:t>
+            </w:r>
           </w:p>
         </w:tc>
       </w:tr>
@@ -35063,6 +35284,14 @@
               </w:rPr>
               <w:t>Tests if malformed entries can be handled properly</w:t>
             </w:r>
+            <w:r>
+              <w:rPr>
+                <w:rFonts w:cs="Calibri"/>
+                <w:sz w:val="20"/>
+                <w:szCs w:val="20"/>
+              </w:rPr>
+              <w:t>.</w:t>
+            </w:r>
           </w:p>
         </w:tc>
       </w:tr>
@@ -35115,6 +35344,14 @@
               </w:rPr>
               <w:t>Tests if entries can be modified</w:t>
             </w:r>
+            <w:r>
+              <w:rPr>
+                <w:rFonts w:cs="Calibri"/>
+                <w:sz w:val="20"/>
+                <w:szCs w:val="20"/>
+              </w:rPr>
+              <w:t>.</w:t>
+            </w:r>
           </w:p>
         </w:tc>
       </w:tr>
@@ -35167,6 +35404,14 @@
               </w:rPr>
               <w:t>Tests if entries can be removed</w:t>
             </w:r>
+            <w:r>
+              <w:rPr>
+                <w:rFonts w:cs="Calibri"/>
+                <w:sz w:val="20"/>
+                <w:szCs w:val="20"/>
+              </w:rPr>
+              <w:t>.</w:t>
+            </w:r>
           </w:p>
         </w:tc>
       </w:tr>
@@ -35236,6 +35481,14 @@
                 <w:szCs w:val="20"/>
               </w:rPr>
               <w:t xml:space="preserve"> can be initialized</w:t>
+            </w:r>
+            <w:r>
+              <w:rPr>
+                <w:rFonts w:cs="Calibri"/>
+                <w:sz w:val="20"/>
+                <w:szCs w:val="20"/>
+              </w:rPr>
+              <w:t>.</w:t>
             </w:r>
           </w:p>
         </w:tc>
@@ -35904,7 +36157,6 @@
         <w:docPartUnique/>
       </w:docPartObj>
     </w:sdtPr>
-    <w:sdtEndPr/>
     <w:sdtContent>
       <w:sdt>
         <w:sdtPr>
@@ -35914,7 +36166,6 @@
             <w:docPartUnique/>
           </w:docPartObj>
         </w:sdtPr>
-        <w:sdtEndPr/>
         <w:sdtContent>
           <w:p>
             <w:pPr>
@@ -35955,7 +36206,7 @@
                 <w:bCs/>
                 <w:noProof/>
               </w:rPr>
-              <w:t>21</w:t>
+              <w:t>13</w:t>
             </w:r>
             <w:r>
               <w:rPr>
@@ -40308,7 +40559,7 @@
 </file>
 
 <file path=customXml/itemProps1.xml><?xml version="1.0" encoding="utf-8"?>
-<ds:datastoreItem xmlns:ds="http://schemas.openxmlformats.org/officeDocument/2006/customXml" ds:itemID="{F80039E4-6158-422A-B5DA-772863194674}">
+<ds:datastoreItem xmlns:ds="http://schemas.openxmlformats.org/officeDocument/2006/customXml" ds:itemID="{52179ABF-7E80-42CB-8295-1D892C52A169}">
   <ds:schemaRefs>
     <ds:schemaRef ds:uri="http://schemas.openxmlformats.org/officeDocument/2006/bibliography"/>
   </ds:schemaRefs>

</xml_diff>

<commit_message>
Updated: V0.2 Manual Changed: Updated UI for V0.2 mockup
</commit_message>
<xml_diff>
--- a/Doc/[W10-4S][V0.2].docx
+++ b/Doc/[W10-4S][V0.2].docx
@@ -23,7 +23,7 @@
         <mc:AlternateContent>
           <mc:Choice Requires="wpc">
             <w:drawing>
-              <wp:anchor distT="0" distB="0" distL="114300" distR="114300" simplePos="0" relativeHeight="251658240" behindDoc="1" locked="0" layoutInCell="1" allowOverlap="1" wp14:anchorId="0834F148" wp14:editId="7755B480">
+              <wp:anchor distT="0" distB="0" distL="114300" distR="114300" simplePos="0" relativeHeight="251658240" behindDoc="1" locked="0" layoutInCell="1" allowOverlap="1" wp14:anchorId="0834F148" wp14:editId="44485E8D">
                 <wp:simplePos x="0" y="0"/>
                 <wp:positionH relativeFrom="column">
                   <wp:posOffset>0</wp:posOffset>
@@ -35,16 +35,18 @@
                 <wp:effectExtent l="0" t="0" r="0" b="0"/>
                 <wp:wrapTight wrapText="bothSides">
                   <wp:wrapPolygon edited="0">
-                    <wp:start x="7754" y="0"/>
-                    <wp:lineTo x="7754" y="1396"/>
-                    <wp:lineTo x="6092" y="2095"/>
-                    <wp:lineTo x="5954" y="2269"/>
-                    <wp:lineTo x="5954" y="17455"/>
-                    <wp:lineTo x="16131" y="17455"/>
-                    <wp:lineTo x="16062" y="2182"/>
+                    <wp:start x="9277" y="0"/>
+                    <wp:lineTo x="8169" y="175"/>
+                    <wp:lineTo x="8031" y="349"/>
+                    <wp:lineTo x="8031" y="1396"/>
+                    <wp:lineTo x="5885" y="2269"/>
+                    <wp:lineTo x="5885" y="19811"/>
+                    <wp:lineTo x="16477" y="19811"/>
+                    <wp:lineTo x="16546" y="2531"/>
+                    <wp:lineTo x="16269" y="2095"/>
                     <wp:lineTo x="15508" y="1396"/>
                     <wp:lineTo x="15508" y="0"/>
-                    <wp:lineTo x="7754" y="0"/>
+                    <wp:lineTo x="9277" y="0"/>
                   </wp:wrapPolygon>
                 </wp:wrapTight>
                 <wp:docPr id="8" name="Canvas 7"/>
@@ -123,13 +125,11 @@
                       </wps:wsp>
                       <pic:pic xmlns:pic="http://schemas.openxmlformats.org/drawingml/2006/picture">
                         <pic:nvPicPr>
-                          <pic:cNvPr id="6" name="Picture 10" descr="calendologo2"/>
-                          <pic:cNvPicPr>
-                            <a:picLocks noChangeAspect="1" noChangeArrowheads="1"/>
-                          </pic:cNvPicPr>
+                          <pic:cNvPr id="181" name="Picture 181" descr="F:\Repository\Mercurial\CS2103\Calendo\icon.png"/>
+                          <pic:cNvPicPr/>
                         </pic:nvPicPr>
                         <pic:blipFill>
-                          <a:blip r:embed="rId9" cstate="print">
+                          <a:blip r:embed="rId9">
                             <a:extLst>
                               <a:ext uri="{28A0092B-C50C-407E-A947-70E740481C1C}">
                                 <a14:useLocalDpi xmlns:a14="http://schemas.microsoft.com/office/drawing/2010/main" val="0"/>
@@ -143,8 +143,8 @@
                         </pic:blipFill>
                         <pic:spPr bwMode="auto">
                           <a:xfrm>
-                            <a:off x="2165350" y="0"/>
-                            <a:ext cx="416560" cy="416560"/>
+                            <a:off x="2245995" y="64135"/>
+                            <a:ext cx="364490" cy="364490"/>
                           </a:xfrm>
                           <a:prstGeom prst="rect">
                             <a:avLst/>
@@ -153,31 +153,14 @@
                           <a:ln>
                             <a:noFill/>
                           </a:ln>
-                          <a:extLst>
-                            <a:ext uri="{909E8E84-426E-40DD-AFC4-6F175D3DCCD1}">
-                              <a14:hiddenFill xmlns:a14="http://schemas.microsoft.com/office/drawing/2010/main">
-                                <a:solidFill>
-                                  <a:srgbClr val="FFFFFF"/>
-                                </a:solidFill>
-                              </a14:hiddenFill>
-                            </a:ext>
-                            <a:ext uri="{91240B29-F687-4F45-9708-019B960494DF}">
-                              <a14:hiddenLine xmlns:a14="http://schemas.microsoft.com/office/drawing/2010/main" w="9525">
-                                <a:solidFill>
-                                  <a:srgbClr val="000000"/>
-                                </a:solidFill>
-                                <a:miter lim="800000"/>
-                                <a:headEnd/>
-                                <a:tailEnd/>
-                              </a14:hiddenLine>
-                            </a:ext>
-                          </a:extLst>
                         </pic:spPr>
                       </pic:pic>
                       <pic:pic xmlns:pic="http://schemas.openxmlformats.org/drawingml/2006/picture">
                         <pic:nvPicPr>
-                          <pic:cNvPr id="92" name="Picture 92"/>
-                          <pic:cNvPicPr/>
+                          <pic:cNvPr id="95" name="Picture 95"/>
+                          <pic:cNvPicPr>
+                            <a:picLocks noChangeAspect="1"/>
+                          </pic:cNvPicPr>
                         </pic:nvPicPr>
                         <pic:blipFill>
                           <a:blip r:embed="rId10"/>
@@ -187,8 +170,8 @@
                         </pic:blipFill>
                         <pic:spPr>
                           <a:xfrm>
-                            <a:off x="1675425" y="484800"/>
-                            <a:ext cx="2748915" cy="3315335"/>
+                            <a:off x="1656375" y="495935"/>
+                            <a:ext cx="2857143" cy="3809524"/>
                           </a:xfrm>
                           <a:prstGeom prst="rect">
                             <a:avLst/>
@@ -201,9 +184,9 @@
               </wp:anchor>
             </w:drawing>
           </mc:Choice>
-          <mc:Fallback xmlns:w15="http://schemas.microsoft.com/office/word/2012/wordml">
+          <mc:Fallback>
             <w:pict>
-              <v:group w14:anchorId="0834F148" id="Canvas 7" o:spid="_x0000_s1026" editas="canvas" style="position:absolute;margin-left:0;margin-top:0;width:468pt;height:371.25pt;z-index:-251658240;mso-position-vertical-relative:line" coordsize="59436,47148" o:gfxdata="UEsDBBQABgAIAAAAIQCxgme2CgEAABMCAAATAAAAW0NvbnRlbnRfVHlwZXNdLnhtbJSRwU7DMAyG&#10;70i8Q5QralN2QAit3YGOIyA0HiBK3DaicaI4lO3tSbpNgokh7Rjb3+8vyXK1tSObIJBxWPPbsuIM&#10;UDltsK/5++apuOeMokQtR4dQ8x0QXzXXV8vNzgOxRCPVfIjRPwhBagArqXQeMHU6F6yM6Rh64aX6&#10;kD2IRVXdCeUwAsYi5gzeLFvo5OcY2XqbynsTjz1nj/u5vKrmxmY+18WfRICRThDp/WiUjOluYkJ9&#10;4lUcnMpEzjM0GE83SfzMhtz57fRzwYF7SY8ZjAb2KkN8ljaZCx1IwMK1TpX/Z2RJS4XrOqOgbAOt&#10;Z+rodC5buy8MMF0a3ibsDaZjupi/tPkGAAD//wMAUEsDBBQABgAIAAAAIQA4/SH/1gAAAJQBAAAL&#10;AAAAX3JlbHMvLnJlbHOkkMFqwzAMhu+DvYPRfXGawxijTi+j0GvpHsDYimMaW0Yy2fr2M4PBMnrb&#10;Ub/Q94l/f/hMi1qRJVI2sOt6UJgd+ZiDgffL8ekFlFSbvV0oo4EbChzGx4f9GRdb25HMsYhqlCwG&#10;5lrLq9biZkxWOiqY22YiTra2kYMu1l1tQD30/bPm3wwYN0x18gb45AdQl1tp5j/sFB2T0FQ7R0nT&#10;NEV3j6o9feQzro1iOWA14Fm+Q8a1a8+Bvu/d/dMb2JY5uiPbhG/ktn4cqGU/er3pcvwCAAD//wMA&#10;UEsDBBQABgAIAAAAIQDjcnNsaQQAAGENAAAOAAAAZHJzL2Uyb0RvYy54bWzsV9tu4zYQfS/QfxD0&#10;rliSKdsS4iwS2S4WSNtFd/sBNEVZxEqkStKXtOi/d4a0HOfWTTcLFAVqwDbJoYbDOWcOqct3h64N&#10;dlwboeQ8TC7iMOCSqUrIzTz89dMqmoWBsVRWtFWSz8M7bsJ3V99/d7nvC56qRrUV1wE4kabY9/Ow&#10;sbYvRiPDGt5Rc6F6LsFYK91RC129GVWa7sF7147SOJ6M9kpXvVaMGwOjC28Mr5z/uubM/lzXhtug&#10;nYcQm3W/2v2u8Xd0dUmLjaZ9I9gxDPoVUXRUSFj05GpBLQ22Wjxx1QmmlVG1vWCqG6m6Foy7PcBu&#10;kvjRbkoqd9S4zTDIzhAgtL6h3/UG45ZqJdoWsjEC7wWO4f8e8OFobuXDSX7EzT3O2fcAoOlPUJq3&#10;hfixoT13OzcF+2n3QQeiAn6FgaQd0OgTP9jgRh2CHBHEtWHSxx6m2QMM40wM2PS3in02gVRlQ+WG&#10;X2ut9g2nFUSX4JOwg9Oj3o9BJ+v9j6qCZejWKufoUOsOHQJgAXhPs1mSJ8CnuxOHMCCGC0+myTgF&#10;EwMbybN8nLmFaDH46LWxP3DVBdiYhxo46tagu1tjMSZaDFPcHlQrKgTHdfRmXbY62FHg88p9jt7N&#10;+bTn4aIFBAlroCMM1/HzjzxJSXyT5tFqMptGZEWyKJ/GsyhO8pt8EpOcLFZ/YoAJKRpRVVzeCsmH&#10;WknI63A+Vq1nuauWYD8P8yzNPFDn0ZvzTcbu89wmO2FBOlrRzcPZaRItEN6lrCCRtLBUtL49ehi+&#10;yzLkYPh3WXFkQPw9E+xhfTiSa62qO6CFVoAXQAt6B41G6d/DYA/aMQ/Nb1uqeRi07yVQK08IQbFx&#10;HZJNkQ763LI+t1DJwNU8tGHgm6X1ArXttdg0sJIns1TXQMdaOI4gb31URxJD7V1d9oIV8D2CA60n&#10;4HxZUOEpu8W9eFHuXuWjo/rzto9A03pqxVq0wt45fQZ0MSi5+yAYJhY79/U8GeoZrLhogDVVccMg&#10;AYy2XFaqVRuVIvzDk94P1Ihgj4rb9FBKmK2/qfeHXkbYfRDbuhX9UGzYPmYB4vnyyeTVfKHYtuPS&#10;+uNJ8xYSoqRpRG+ABQXv1ryCqn9fQZwMjkYLOgNASy8Cz1VoOruO4zy9icosLiMST5fRdU6m0TRe&#10;TklMZkmZlEOFbg2HrNB20YtvUKJOZtwhCaL0pFxogRnyssR+gdy7mjNWc8saHK5BtY7j8PzJ4LJ+&#10;n2jE4HWqm0yycQYMeaq6BEwTsDjR9W0IBhb9StE9HYcvHX0vaGmcL2fLGYlIOlkCUotFdL0qSTRZ&#10;JdNsMV6U5SIZkPJailx7O1AOgxcl9KVz4kwTPeUHkP8/HpA6T/g+EBWIhU34/vcUN08fSy6MPFJX&#10;rBzc4L8ljC6gM734p0KC1TDU/fHCBreyjMBdA6WDzAjcF3DTnud4a0unZJYnYEcBGY+TbPy2a5vL&#10;n79K3HPFX5d7YA2w6/jOgS8K531on78ZXf0FAAD//wMAUEsDBBQABgAIAAAAIQAubPAAxQAAAKUB&#10;AAAZAAAAZHJzL19yZWxzL2Uyb0RvYy54bWwucmVsc7yQwYrCMBCG7wv7DmHu27Q9LLKY9iKCV3Ef&#10;YEimabCZhCSKvr2BZUFB8OZxZvi//2PW48Uv4kwpu8AKuqYFQayDcWwV/B62XysQuSAbXAKTgitl&#10;GIfPj/WeFiw1lGcXs6gUzgrmUuKPlFnP5DE3IRLXyxSSx1LHZGVEfURLsm/bb5nuGTA8MMXOKEg7&#10;04M4XGNtfs0O0+Q0bYI+eeLypEI6X7srEJOlosCTcfi37JvIFuRzh+49Dt2/g3x47nADAAD//wMA&#10;UEsDBBQABgAIAAAAIQCoAHQa3gAAAAUBAAAPAAAAZHJzL2Rvd25yZXYueG1sTI/BSsNAEIbvgu+w&#10;TMFLsbu2mtqYTSmC0IMW2wr2uM1Ok2B2NmS3bfr2jl70MvDzD998k81714gTdqH2pOFupEAgFd7W&#10;VGr42L7cPoII0ZA1jSfUcMEA8/z6KjOp9Wda42kTS8EQCqnRUMXYplKGokJnwsi3SNwdfOdM5NiV&#10;0nbmzHDXyLFSiXSmJr5QmRafKyy+NkfHlNlwMVx90vJt1b8WyXqnJrt3pfXNoF88gYjYx79l+NFn&#10;dcjZae+PZINoNPAj8XdyN5skHPcapvfjB5B5Jv/b598AAAD//wMAUEsDBAoAAAAAAAAAIQCOI857&#10;BQoAAAUKAAAUAAAAZHJzL21lZGlhL2ltYWdlMS5wbmeJUE5HDQoaCgAAAA1JSERSAAAAZAAAAGQI&#10;BgAAAHDilVQAAAABc1JHQgCuzhzpAAAABGdBTUEAALGPC/xhBQAAAAlwSFlzAAAh1QAAIdUBBJy0&#10;nQAACZpJREFUeF7tXQeMVEUYXvWwoHcWomgs0dhb1ESN2EvsLRpb1MOaqFE5TIwx2GOLYkPFxF5Q&#10;uAOkIyDSuwqCHEWQJr0ovcP+ft/uG3Zub9ub2b19+3Ym2YRwM/Pe+773/WXevP9FImlaNBqtxK81&#10;fnX4rRPX0iKwIyoycoXI7PXpQSKGHpbEtDId7o3+H1M2w4C2+C11HGRGYMUWkfdmipw2QCRSK9J/&#10;SW6IEVtiTKwzEoNOLfEbmtu05dmLahi+XOTucSLNu8WJUL9cCVHIEWtinpIUj4z68oQ5+1Uv2yzS&#10;Hmo4+acEAc27i9w1VuTGkf4Uoh8NuNc3IgUdKpwyGpMCMchQqIGg62o4sb/IOyBnKUhie+5Pc0I4&#10;3sO+YpdS8B812e+R8ulBoN+aIXICgFfmaK+uIvfATA2H805utoR4pNTECAEZVc6Bi9A3DF4mcscY&#10;kX0033ASTBRNFR14upYnQujoq0hIdfnc+42vdAnU8OZ0keM1NTSDGui0h8Fc7aTdytLyQYinkmoS&#10;UpftgGH7+3aAPAhB/W2jRfbW1ECH3R6mamUGNaTCIo+E1JGQskn6qIbXqYZ+Cd9A8/TgryLjVomQ&#10;KL9t9TYQCzPnJw9JdwxyEfF7AqXWf9tOkQFQw61QA02RctJnDhT5ZLbI+u3+r4hmbCwIfGACoi+E&#10;vqZ5SKojh5aQhZtEXp0mcqymhqof4yBSDQZikH+3inw0S4Rk7uYlhBcPEbkUqXQ+FEKCQkUI1cBs&#10;+eZRInt6aiBwBLAj1EBA/baYGlbGidzPU8NBPURqJonUr4nPli8fEhpCFmwUeQVrDEf3bZhFPwzf&#10;MB5qMGmrPDWcATKVSaIaOs0X2byj4YyOEODBvKHv4viyBZM2BRoBpBrWwNn6bTRjY6CG+zU1tIAa&#10;2mhqKGSUVZIKmbdB5KWpIkf2SZCwL0zJQ1DDBFM1IMz9EL7hdG/Vdg8kAhdBDd/NE9mQg9MvO4Vs&#10;hW/ovUjk+hEJ30BFnDVI5GMAydDTb6MaRkMN92lqOBBqeOoPkameb8h1zrIhhGp4Hgt3uhoOQKRE&#10;NdA35JJFJ4O6SlMDHf7uUMOFnhq2gHiTFmpCCEpPqOFaqKECYCnf0OoXka/nimxMcqi5AEjiRlEN&#10;40Vo3jgnI6W2WXxDLnOHNsqaCzW0gxqO0HwDTcjjv4tMXm2eN3T4K+4bVN5wAYj9Fr5hkwGx6QgK&#10;jUIYPnZfKHL18Ljp4J1Lh6rUYJJFM/qiGlpDDWrV9pCecTVMW5vrPe+vX8kTws0Az04RObx3wiQx&#10;i35yYlwNJo0Lgh94atDzhu+RN5gQ6+ccSpIQqqHrPyJXQg3KN9CMtBos8hV8g4kJUb6hGmpQa0rJ&#10;WbQfYE37lhQhM7GW/MxkkcN6JdTASIlqmGKoBj4sohrUbg8qIl0WbQqyn3GBJ4SRUi3UcMWwhpHS&#10;eVDDl1CDiQlh3sC9T1SDipRyyaL9AGvaN5CEELAZcJpPQw0Hw4kqO94C/37CUg3vQw2neLs9/GbR&#10;piD7GRcoQmj7Oy8QuQxL0ARLEXE51PENwst1OSw9JF88fcMIqOFePEZVajDNov0Aa9o3UIScj7he&#10;kXAo/AQVMsvwGSR9Q0wNXt6QjyzaFGQ/4wJDCM0UQ1dGTbVQiUkWHdsJ6KlB7X3KZxbtB1jTvoEj&#10;hAmY38Y1Je6LPRW+oZBZtN/zMulfsoSofbHccKZ2exQ6izYB2O+YkiNkOdTwLtXgPW+gz+FyCZdN&#10;TEJgv4AVun9JEKLvEldrSvQ3XDKZk+E9ikKDV4j5A00Id4lTDSpv4Nabqzw1JD+LLgQ4xZgzcITQ&#10;H3Dbpf7OBJNDLqdnequoGOAV4piBI0TlIUwMqYZuWDYxeZpXCLCaYs7AEUIiqIa/Q+YbciUzcISY&#10;5CG5Xmwp9HOEBIwlR4gjJDUCai3LmayAbLZ2hMRvVGeynMlyJivTPeAU4hTiFOIUEjAVOELKlZDb&#10;8UqvzY8bl7vgebrNHKU+lq/TcVdmG2x3sr2WiF5eyO+/+Sx8Ed525VYgv2PD1P81vO3Ldh1eobC+&#10;LpsJHCFxAhwh3jviNjdTPscqQlicwHpemwmcQhoqhP7DBs/YWJsJHCGOEPs7sADmTpksp5ACgGti&#10;MRwhASFCkecIcYSkjh6cU3dOPVBOne84dkBpj7VeaQ/n1ItguvgOC9+BZ9Ug1VgakPV99SLLJsGB&#10;y0N8EMpqEHzzl++1qMZ9zG+jaGZeiFDnYswkJgi7D2EFOdZHoRrU1lju6h8CNdyJatd6fV8bHBuM&#10;tZkorITQN7C2ol4SkBVNWe2aZcZtMMs6NmuHDLIOEyGsSkffwBpaqkAmVZGq2rUNZlnHZu0QckKU&#10;GlSkRP+wGM94WO36OK2iqQ1Ovsb66pxETqkqpBK+gWpg1SDdN8SqXSfVfrfBx2is0SCPmFIihOdK&#10;NbC2ol5KnGp4A0/8iqKGVNYn7IQwElKRkgpXWd93oFftWq9oaoNF3sbaTBRkhagsukGkBDVwITAw&#10;agi7QlgPhTV39Sw6Vvsd1a5vSar9bnMjFnSszeRBUcjZP6Ps05zEmhJNU6ra7zbX2mRjbQ5UTEJY&#10;EvDR30Qm/pfIG1LVfre5vqKMtTloMQihGr6AGvSK06r2+zFa7Xeb6yrqWJuDNxUhLAn4SJIauKbU&#10;D7Xfb8KXEAIXKflYtGyEf1AJYa2sc6GGz5N8w3zU930ZWzeP0ur72lxD4MbanFAhFMIsWvkGPW/o&#10;AzXcgC8hqO+C2Jx3oMfantxCfLvDdm8viT3HU4NeHYhqeBFfQgitGvKdh5BMG0L293zDJERKqu36&#10;EgLUoH8zyvbGKZnxtidqQggjpc+SfQOU9gLKc5SVGoqpEGbRj6Gwvq4G/UsIekVT25ukpMfbnnw2&#10;haTKoufAN/DNVf27ILbnEZrxtheSipBUWTTV0AMl/a5J+i6I7fFDN972ghQhNDmXoJjyD/gagZ5F&#10;s4BZu6QvIdgeM9TjbS+OhPCp23Tt2xxcU1LfBSnLSKlYmboKe1XIyorWLHLJCte2RJfteNsLnw0S&#10;WNJP/y6I7ZxlPd724lkW3HYON17D0IERsBvKERI0Qrrgo+o2UYEbmz+TTS4itdE6R0hQVAIuIl2i&#10;1Y6QgBBCLiKdolVQyVJHSrFJAQfkItbqojWOkCITQg52tWFSAdM11JFSJFKIPTlo0HpHW8J01TtS&#10;mpoUYE7sU7bO+INTSv7C2GwpAbEm5hnbp9IMndqCGOfoswFq+ndiS4yJdc6tV7QSJqx1LE9xyaO9&#10;amIYMucDpsQ2TfsfDbzqc2+giIEAAAAASUVORK5CYIJQSwMECgAAAAAAAAAhALLS1QIjRgAAI0YA&#10;ABQAAABkcnMvbWVkaWEvaW1hZ2UyLnBuZ4lQTkcNChoKAAAADUlIRFIAAAFKAAABdQgGAAAAjgWj&#10;fQAAAAFzUkdCAK7OHOkAAAAEZ0FNQQAAsY8L/GEFAAAACXBIWXMAAA7DAAAOwwHHb6hkAABFuElE&#10;QVR4Xu2d25MX13Xv9Xiq8nKe8gek8pyH85Z/YE7KL06VHniQkpgoYTKOY4uKsZTixBmhTMYXMAgL&#10;gTGyYIQlBlmSwSMkMQO6DCAJCak0yB40yAgQDDPcNJa4Cpt1fmv/evdv9eq9+/K7dv/6S1UX0L/u&#10;vXfvXvvT37XW7t73EP6gB9AD6AH0QGIP3NNK/9y9e5ewoQ9gA7CBsthAs7xrCpS6U/70pz8Rb3/8&#10;4x/pzp07ke2rr74ibOgD2ABsoNM2oNnDPLJs0szKC8xcoHQBUsLx9u3bxNvNmzfpxo0b2NAHsAHY&#10;QNdtgPljWWThaaHZLDAzg1JWYCnNjZBgvHbtGn355Zf0xRdf0B/+8AezLS0tYUMfwAZgAx23Acsc&#10;5g9ziHnEgs2Ck3nlUphZ1GUmUGpIMp1ZRnMDrl+/bhrFQLx69SpdvnyZLl26RIuLi+G2sLBA2NAH&#10;sAHYQKdsQPKG+cMcYh4xl5hPzCnmFXPLpS7TYJkLlExjqSItILlRFy5coM8++4xOnz5Np06dok8+&#10;+YROnjyJDX0AG4ANdM0GmDuffvopnT17ls6fP2/E2pUrV0JganVpRWBbQckkZleb5SzLW24AA5Ib&#10;duLECfrwww/p2LFjdPToUXr77bfprbfeCrcjR45E/i9/w78b/YS+QF/ABpq3AWYPM2hmZoZmZ2cN&#10;m86dO0cXL140CpPFHfOLOcY8axsobUGsJq27zZDkillBMhxfeukl+t73vkerVq3Chj6ADcAGemYD&#10;3/nOd2jbtm30xhtvGGHGfGIRNz8/b4SdBaV1wdsCSglJdrlZtnJFXCG72JOTk/SjH/2I1q9fbyhe&#10;lrlUaCfm/cEG+tMGPvroI3r88cdpzZo19MMf/tAwitnE4UD2fq2qZJbZ5E4WWCbGKG0B1uXmgCgH&#10;R7lClrgMyX379hkpiz/oAfQAeqAoPcBCbu3atfToo4/Sa6+9ZtzwM2fOmJglM4xZlsf9TgWlTeBY&#10;NcmJG/b7X3jhBUNsQLIopoF2oAfQA7IH2PNdsWIFPfXUU/T++++bhBLHK5lhHD7UqjKp9zKDkoFo&#10;1ST7/ByPfPfdd3Fn0APoAfRAYXuAPd5//dd/JU4m//a3vzUhQ6sqmWnS/W4JlNbt5smb7N/bBA6D&#10;kl1z1x/Ef/oz/oP7ivtaZBvwsYhVJbvfH3zwgZm2yIkdZhkzTbrfLYHSzpvkJI51uzk46gPlnj17&#10;aPXq1djQB7AB2EBXbYA9Xf2Hwc6g3L9/v/GAP/74YyP2eFI6M41ByYzziT5bXqrrbbPd7NNz4Zw9&#10;4kSOC5RcGUOyyE8dtA2qCDbQnzZw4MABLyhffvlleuedd8KkDk9v5FcebZyyLaBkX54LZd+epStP&#10;Jgco+9PYABHc17LaQBIoOVbJ8yp/97vfmTglv0rJORcbp2wZlDwxU4KSM0dcIUCJAVXWAYV296ft&#10;JoGSX4rhhA7Ps+RZOx0DJdOXFSVA2Z9GBnjgvpbdBpJAOTExYUB5/PhxEz7sKCi5cIASA6rsAwrt&#10;708bTgPl4cOHQ1DySzMdcb25UAtKJjNc7/40NkAE97WsNgBQYm0ezCSADcAGUmwAoMQgMYOE3QX+&#10;+5FHHqHvfve7JsnGU7bKqgDQ7uqp12eeeca8KbNz504zhzHNBnh64q9+9Sv61re+Zb4KlHQ8QAlQ&#10;Ek/k/+d//mczF+yb3/wm/cu//Iv5MsoDDzxAv/nNb1INLs0g8Xu1oPX5559TK1uz9sKQvO+++8y2&#10;adOmRFgyJPk9bXv8P/7jPwKUzXZ8Vc7jtw4Yimw0DMmhoSHzb37r4Pe//z1AiYdpLhtg6LA9DQ4O&#10;Ev+bFds//dM/0fLly82/eV/S1uy4YyVpwff3f//3XlhaSPIx9vitW7cClM12fBXO4y+evPfee8Zw&#10;+c0nfvWK3yj4wQ9+YEDJX0bh91er0Be4xvYoX4bPm2++ad5U4QcvJ2t3795N/OFbnjvN4R0LKNff&#10;zd4HdrdZSUoA/vznPzd12jL5+xK//OUvw/rvv/9+80lH/jQaXO9AEexa/7C6QUP0+omLooMu0mPf&#10;q6up++7Tv92lkwd3md+GvvcYXVQq4+KJ12kokP3y5j/27Oum/EbdutyT9LCqL97Oujthy9I31Lar&#10;UW+87T4jePLJJ4mNhc/l10ftcYcOHTL7+DeO/TRrvDivPfApUz+y3fCqBMPDwwZa/PHtBx98kL7x&#10;jW/QY489Zh7KnQAl95GFpS2f7XfdunXhwl9btmyhv/u7vwvrZ0iyMEjr30rEKH0Q0zDUx2kwtQeU&#10;99HD63eJG5MdlPWb/zCdFJD2QTUJrNIoeILswYMHjav0P//zP0ZR3rp1izZs2GAUJX8ZhV/LSjMk&#10;/F49IPruOdseu7JPP/105o3jheya87mt2hLDkpWkFQD8N/+flaSFJO/76U9/mqokbVsqAEqpEqOQ&#10;ef3ZbRFFaaHDT0CXcswGymgdtqM10HYdPBkYhB+UEtSvP/tY+BS0++W+RnlJ6tU9mBmE9in/D//w&#10;D6Hrwgke63aza8KfweeY5c9+9jPzpZRWDRrndxauc3Nz1MrW7P3hsZN3xgSrOk4ktgOU3G52t1lJ&#10;WlhKBcv7eDmHLEqyMqBsuKVp7qgE1rsxd5g7rB2gfLQG4bqLboGaDZTSfa+7/o0HQFSh8uCzZfrd&#10;dTkIOLPNsSRWlpzIYSXJ+9hw+W82el6ik90nDsaz0U1PT5slO5sdTDivs5Dk/k1yb7P81uw9KgIo&#10;LSxZSeprZSWZB5JcVt8rSqu6XHFFaQgaglYBSlWXDZT1eKKOc8rybJvqgMsOygb0GbINGEo1qRVs&#10;HKLuAcqfhuJzOWbz/e9/38yj5CA872NYssvCkOQvpbCLztdnj2t2QOG8zsIyCww7ESssCih14sZe&#10;q07wZLFDgFIleiwYXVBsFyijcIyrVxekpaKtq9H2gtIaC3+ZmeOUvJ6R3ccxn//+7/82mUv7pGaj&#10;08dlMTgc01k4yv7lebGtbM3eqyKAkiGpEzeuBE/Wa+x7UGZzvRvQiT9hGy57NlAmxyjjIP5e4Io3&#10;6vGB0u7Xrnc8G57P9dbGwq42x3gsLHmxN45dsuvNE9F/8YtfmNjPyMhIbhcmq2HiuO4Btd193WtQ&#10;8jxJV+LGleDJ8gZPJVxvGa/TGWObzIlPr5HucyPO105QyphjkptujdiVuElP5rihnTQw+GvzrB45&#10;271x40ajIO166zwPzk5M50/fc8a83YMM5ZUXkPbe9RKU+o0bmbhxJXjS3uCx19T3ijLqskYBaKcH&#10;WaWm43k6vukDKis63xQkW6ZbJUolG1eUrvhRtI0yo6+v7T5yxS6TQMTuyn/+53/Sf/zHf5jpQTwX&#10;jtcD4XPYJbdZb45RIutdfqB16qHEdssPUY5xZ904Rm7fCGu2Xa43bnTihmEpEzxJb/DIdlQClPUL&#10;drnXD9O7YqK4BouEH//WflA2MulyTqdvbqQPfFJZuuZaZjU8XsSdP3HHE8/Z6L797W/Trl1yzifg&#10;kLUvq3xcr5JI/IELGYf0vXHjeoNnbGwMb+ZU2WjzXDsvs8kG82//9m9GVfLTll3wPGXgWDxMrly5&#10;Qq1szdqQnbrGsEx740a/wYOPYuCDBrlAx+/ociCc1SS/q5t3vlmzRo7zANhWbYA/lcbA47eC0t7d&#10;5roYliwM+Bx20ZPqr5DrDUNs1RBxPmyoqjYAUEJx5lKcVR0ouO5qPyQASoASoIQNwAZSbACgxCDB&#10;IIENwAYAymq7DHAZcf9hA63bABQl1ATUBGwANgBF2frTBE9k9CFsoNo2AEUJNQE1ARuADUBRVvtJ&#10;CCWE+w8baN0GoCihJqAmYAOwASjK1p8meCKjD2ED1bYBKEqoCagJ2ABsAIqy2k9CKCHcf9hA6zbQ&#10;94pyfHycsKEPYAOwAWkDeR8eACVAigcJbKByNgBQqlgDlASUBGwANqBtAKBMAGXezsHxrcd20Ifo&#10;w6LYAFzvhIxVK51TlBuMdgA2sIHWbaAVFlQqRglja93Y0Ifow7LaAEAJRYl5cJgLCRtIsQGAEqDE&#10;IAEoYQMAJRkjWL16dW5jaOUpUlYXo+rtXpydomUDy2hqdjG3vfRf3y3S6OAyGt0xVfm+aIUFiFGW&#10;WonUB8HY5FzlB4EEHEAp46gApbUNgLJQrnf3DHNucoyWDY7SYqlh3/7kCEAJULo8A4CyoqAcGxmC&#10;S+W49wAlQAlQ5lRPeZ8iUztGaWBgINykW8sKbmBgiN4xMbD4MfUB2tjP5cjYEIOtUXY0hsb1sjp8&#10;Iah/aGQs0Z2u1zVEc5H+mKOhSP3xOuS16Tp0G/hYe4xsuz6Pf+N98pj6ddfVta1Tx8nq/dnor2i5&#10;DWUuy3Up6Og9W0YvTL6QO0YZv3fuvh2bnAz62B8Djd7ngUhoRNej+zJbn7wQ9mvDPn33Pns/9l98&#10;Nuqt5GWB7A/EKAVoLCisK2uN2hqjNWI5WOuDVA4qt+ttYWI7v15WY7DZwZ416M7Hy0Fm2yrPn9rx&#10;eJjQqA/eeDvj19KAuxzUtlzdJ3w9Fgy6nxiC0X0SLov0+MjjImxQH+iN9jcgq2EQvUbd/xYY2ZM5&#10;9r7Kh2L9fsgybLkaoNHBqG2Iy7blxpVu/Rob9zFrn0SvLfneZ+vHfockXx9A2RbXmwdCfHBJwGm4&#10;1Y2rPoAagywOSrf6ix4XB25S7C7eVg3iLMkNPXD1ILcQ1CpO1xWvWwOAryU9dhstx1XGXYq2Ufd9&#10;vc/yud6+dun9GuTu+5N0H1yhEuulRD2DRtlZ+iSpTtvvPu+hSvFtgLINoHS5zdYttEbmNup0UGp3&#10;SrqbVh25IOV7yseTOMnZb3/SJ3qeD5Q+V9u2zwfKqDp2ASnqmktX3wdW2Ub3AygvKN0PSL62qGp3&#10;Q1nfo4Yd6Ydu/FobdhBX+u6QhL8P/TMf3A+CPPbWL2oToGwbKJPdqlZAmZadzm64LiiWD5T24aFj&#10;uNINdc3/Kzooo6EVjr9aYKZP5WquT9LKBSgxPShDYif7UyRdMTQLyiyuYFZQ+lRUJ13vTihKV3td&#10;bqaO2cZBGU2W8KBwh0h8oYx8rne+OavRspNd5HqsN7mvs8W/owoQoAQo2wpKm5SIqkqZEMkGSpfB&#10;1401HusbCbPWWUHpmxLUbDJHDsxuut6upEde17uRSJL3LJ7M0Ykv7Ur6kznxctNAOTbSuKc6fOCq&#10;h+/b48FbM832SZZkTtIDp19c67TryC6a4g9VZL0VbPXUDgmSrKB0ZYv1VBk9dSgbKP3xtEYSozHd&#10;xpWEccVHrYF1E5S6P+z0ojyut4yRynhfffpWdpe3oUL9fRdP2vmTOUl9HI9X++OTWfsk+d5DUUJR&#10;tllRpj2Rev17mjLqdfuKWT8/XJJjz8Vsd/vfWKr6dUJRtiGZU3wjSo+hFv8auj/4Wd0/lDJ5H/3W&#10;/fvSiz4HKCsBymoYcy8GEOqshm0BlAAlvh6UIQwDIFYDiL77DFAClAAlQAkbwId78eFeqKFqqyHc&#10;/9bvPxQlFCXUBBQlbACKEooSiqJ1RYE+rHYfQlFmVJSyo/Dv8chnp9Af6I8q2UDeh2al3sypkiHg&#10;WgE+2IDfBgBKpS5hLAAGbAA2oG0AoERQH0F92ABsoM020Peud94nB46vdsAf9x/332UDAGWbnzwY&#10;aBhosIH+swGAEqCEmwYbgA2k2EDfgxKBfATyYQOwASRzcszGx4DBgIENwAbYBvKGR6Aoa52GwYM+&#10;gA1UywYAyoR5lHk7B8f3X1Ae97S69xSvMGZ8hRGDpLqDBPe+vPf+s88+o/n5ebp48SJduXIl83bp&#10;0iW6cOECnT9/3rjaACVAmTvmAnCUFxxVu3cA5Vdf0Y0bN2hpaYkWFhbo5MmTdOTIEVq1apUZ+PIP&#10;/3/16tW5gdDKU6RqBonrBTyLaAMAJUCZG/xFNGS0CYDtpA0AlAAlQInJ3rCBFBsAKAFKDBKAEjYA&#10;UEbCjLGY41cVByX9eDnR/324MwNlzzqi//WXRL//vO3l0zf+iuih7W0vt5PuG8oub3ggSVFyVvup&#10;p56is2fPxrLhyHrnUCFZkjljI0M0MLCMpmYXsw/+2/NE/+fPie65p7HlhF4RQWnaJK+J/62uC6As&#10;L3TK+MDwgZJBuHnzZvrud79LP//5z2lxcTECS4CyTaCsA3KAxiYnaSgPKK8fr8PkqekGWBmcD45k&#10;By1n9TupKHUf2Ta/eS6xjbE22QeCgCVACVB2E7guUJ47d46efvppA8lHHnmEfvGLX9AHH3xADEc7&#10;1xKgbBMoGzd7Lh8o2a3NqR5dhlUKUHJfz+yNuPEAJUDZa1A+99xzEUju37+f3n33XTPFEKDs2DzK&#10;JkCZEv8zMJGKk4HDgP3ffxMquhCUDCLp7krVZ5Xgq682jrF1y/N0e2Rd/G/tTnuUpRPeSo3GQKnb&#10;73HVI2696AczZzZQ1yTb6upjfS2yjy3QX3q6fr2qjm4ObtTVvocJst6FSebkBCUPbAYhD0YfcLKC&#10;UscALQhsuRZSErC2br1PAkpB+W6zrncGRUnf/GY0BMGxW5HsCfvKQs268/IYGxvV52W5JluuBXYb&#10;1D5A1z7QtdqXAGWJQWluvlQ3CpiZFaVD9UQUmwtwFgiyTuUea/XaNCht/RpgCVlvrUrN9Wh4udS1&#10;7gt5TRauup9lnNfVLznCNK0OaJzfGbgClGUHpR2EFpgaJlldbzWYI6DxgVK7pe0EpXbT1XW4YpSh&#10;arTnpiV/fGEI2Rfymmw/6LZJRa77AJDMlVwsKugByn4Bpc89LSsoU1zXCCititNudCdAmTYvFKDs&#10;CzBqYAOU/QTKtISHTVi4kjlS+VgX00K2F4oyByhdyR+n661d9byKUveLSy0ClACl+AwbpgflcKmy&#10;TDi/ezdnMocHuStWJmNs+s0Yq7w0KNl11GpMKqd2gTILaDLO7YwoSp00ciRUnNOJ8oLSts2V3bf3&#10;AqAEKAHK9n9mbWrHqJlwrrdlg6O0mARj13QbhwqLxO1qv5upLw5FGZk2o0HQLlCmJJ+su5NlbqcG&#10;X+w61UT6doEynEbkexsKoOxbUB49epSefPJJ2rRpU+Zt69at9MYbb+DDvVmCz9kUZWeydVnah2PQ&#10;97CBZBvgGCVDkieS375922y3bt0y282bN+nLL6/R1auf136/SpcvX6GLtbdzFhcv0uzsx+YVR3zh&#10;PIMLDlACRABRuW2AQclKkj+iwx/5vnr1qoHmpUuXDRBPnTpNMzMf0fsffFh7O+cYvfX2UZo+9Fbt&#10;Y+CL5jyAEqDsS1cLYCs32Np9/1oF5ZkzZ7BmTtpNgaLEoEuzEfxebBtpFZT8/jff41ZYUKl1vTEg&#10;ij0gcH9wf1w20Coo5+bmAMq0wdXKUyStbPyOgQ0b6LwNAJSFmXDe+ZuNAYU+hg00ZwMAJUCJZEyG&#10;hBwA0xxg+qXfAEqAEqAEKGEDGRYXa2V6EGKUGQZZJ2OU07/eTsNr1tKx00sxY9+zfT0NDw+bbcv4&#10;fvdguL1A2zdubJx//QSt9xx/4s09YXlc5virx5xl8nG2vrRzTPuDNq7dPE5Lqj/t+fvfm4/Wxe3e&#10;MNpoz8gWms9wL/pF4eA6uqtwoShLqigXZqdplIH2zAtR0AWwYACF4Amg4gIbg8geZ8Bag+7E3t1x&#10;sNYAulPCNgCqD2Bmf8o5BoICcFx/CPSgfG7b7tp+Xc90rY3y4RC5XgATCrHNNgBQlhSUoaLQipAN&#10;JACjhIsEolQjDCcNIakIk5QLn6vhywDf6FCGthx5jj7fwN+hDF1t1O3ynQvl1V3l1a/9DVD2ISid&#10;0GCFpl103ucAUx5QxpReTcn6XHIeRCH0XO1xAD5yToJKSAN0vw5gXFd3HgQAZYVBye6qK3aZBZSZ&#10;YSzgFjmnzaB0qVtApDsQqUI/A5RVBaXLZQ+glgpKT3wy8Tx9ThtBifgkgNhpWAOUVQKlcLOTXNVc&#10;wBOK0RtLdIHVB0qZgQ/KTopRApKAZKchyeUDlH0ISs4263ikTuYkuapeUPoy3TVD8iZTsmTHAyDm&#10;TeYAkoBkNyAJUNYGKH9f7saNG+YbcwsLC8Rf+Thy5AitWrXKTLGQf/j/q1evzj31opPzKE2G26HC&#10;EqcHeZI41uicoEyAJJ/H9cWSOCnnJE4PSlGqgCQg2S1IApQlBqWdR2kna9u/JazkhHO536cY5fFh&#10;uYG7LieGyzpNuQmw1u3TE9VluZHEUgBZfb45xvObnJPZzUGEuvof2nC9y64o806s9UzBaWWw++Zo&#10;tlImzu1/+JTpHgOUFQNlJ+YbZpkQXqZBgbYC0toGAMqKgRIQAARgA/ltAKAEKHMnpzDQ8g809Fm5&#10;+wygBCgByrxxXhxfOZsBKAHKyhk91F251V0v7h9ACVAClFCIsAF8uDcyZzw2gbz0E84xyDHIYQMd&#10;twEoSijKjhsZTS8n+s3DHa+nbS7ZB+uInvlLovnPy9NmwLKj9wqg7Dko52hoYIAGxDY2WV8DOPPG&#10;A/uX90S3g9uzn5+nriaOBShz3Msm+jeznaDspscEQNljUI6NPERTs4vhDVycnaJlNWhmguVX80Qv&#10;/nlcrd08XigFlxuU3H4G/+y5pg27kPDo1+uqAIAByh6D0jWgx0aGaGhkLBUS9MpfERVIOfrgBFAG&#10;ihKgTLXpQj7g8Jm1Yn49KBMoP92bPY5mlad0z5Vas9A1f9vj3pmmu/pc3mcVhBj4kfNUPNIFSrPP&#10;1R5XGEG0NVJPWhzR9tGHTzfq2vU39fbLeuw+e138m9hn20/yHFW3OUY/tOQ9Srou3ce6PbafbX/p&#10;3yug6HoNUCjKwinKeswyzfXOrNLsIJODmAcwDzoBvRBAFkpyYMt9EhByANtjHOEA3dZY2217bBke&#10;5RVT0GlJF1uuBbcEkt4n+8cFSu4vcYxpi3ggpIKSYea6LtsmeS8YuhaGrt8nv1laZdZr4DVbP0BZ&#10;MFBmUpP8nUyXgnEoCx9QY/DSbrwdoBIgetDagS9VJrdBqd1IXXyOQwlGIOgCCpeplZQDIpGB4FLd&#10;LrgqMBq1qRWlrtt1jUmK0gdKrkvPCJDXD3e9EA8FgLJAoGRILhscpcUMrlRWRWkApEFmYSZh4AOl&#10;PNcHSp10UYM70lar8nSWXio2FxxcrqsMEbj6zAfKFFfbCUoNszaBMhaCcIQjwmPKNMUqgw03q+56&#10;cR5AWRBQ5oFkGGPLEKsqJCjT2u0DZV5QlAWUGRNyYXgkbz/0GbQAysZ7M9wXK1asoImJCTp8+DAd&#10;P36cTp06RRcuXDCrNvDqDXfu3Imt1qBfw6kFlor/Zk5uSEo3zqUWxcBo2fVuRlF6kiHGwLO4kj7X&#10;Oy15o4HQbVBqgGk33/cASHtwyOvKk8QDINvmtkNR9lhRNgVJOwCsG6sViZxHmZTM0dnkpHgk1+lz&#10;vV0JHpn4UG/mGGWk4ECH/l/jTRhX7NEzZ5SSEhtdBKWJy8q5n7bfZd+4rst1f/i4qZH6IOffdSIu&#10;7wMDwGwZmABlD0E5NzkWeSNHvp0zumMq2811Tf3Rk7X19JK0ZIoLikmgnHk18a0g5/QgOQ1JZZRj&#10;03d0Rl3G8ZIUdTdBaRNscgqPr357jM7yu6ZLZbh3vXBFq1YnQNlDUJbe2LK40VAz2R546KdC9xNA&#10;CVA2b6AAZfN9BzCWqu8ASoCyeYMFKJvvO4CyVH0HUAKUzRssQNl83wGUpeo7gBKgLJXBlj6uC0CW&#10;0t4ASoCylIYLYOIbl920AYASoAQoofJgAyk2AFAClBgkACVsAKAs/iuM3XQhUBdcVthAfhuAooSi&#10;hJqAooQNQFH2t6Kc/vV2Gl6zlo6dXooZ+57t62l4eNhsW8b3uwfD7QXavnFj4/zrJ2h90vFsUCnH&#10;nHhzT1gf/9u2gf8ef/VYpB2m/UEb124epyVlsPb8/e/NR9vP7d4w2ih7ZAvNA3gAXodsAIqypIpy&#10;YXaaRhloz7wQBV1gKAygEDwBVDSk2AVjENnjDFhr0J3Yu9sP1to5fNzOnTvdxwR1GbDVgLpTAjoA&#10;rIWegaAAHJcbAj04ltu2u7Zfg3K61kb5cIhcb4cGC1zW/C5rv/QZQFlSUIYGqBUhQ0LCKoCGBKI0&#10;XoaThpBUhNrQGUgMM/u3/p0BvtGhDO1xXJ8Ftvw3/27g71CGrja66nWd2y8DFdfRW0gDlH0ISidw&#10;WKFpF533OcDkA6Us1wdK3u9SrhKUVm3G2uMAPJ+XFZRJgAZoeguasvc/QFlhUPpg5wSlUq7Oc10w&#10;Fm5wBOCuY1sApVanZR+YaH+xwA5QVhWULpdduOk6+aOVoguUSS67TQCFbn4bQYn4ZLGg0o+QByir&#10;BErhZifFEmPACxIrMnsd/lslY2LZaZElj/zmA6XMwAfgTnK9AUlAshtgBij7EJRGval4pE7mJLmq&#10;icpQZNWl6vQlYmJK0rriDjc7bzIHkAQkuwFJrgOg7EdQ1m5s4vQgTxLHGl0zoHQmcdR0IG3UidOD&#10;RGzTpSgBSUCyW5B0gfLatWs0OTkZbq+++iq9/PLLtG/fPuJ/f/L7UzR96C1aWFikTZs20dzcnJnj&#10;Oj4+Hm5523/gwIHYpHAuozKrMObtsHAqTTBR2zehW044l5loHwjl8S7XWrYzEqP0xDvlZHJfG+Ux&#10;kbiox903x/hCAZh0jgnnHZpDqxUlLwP7Z3/2Z/QXf/EX9Nd//df0t3/7tzQ4OEjf//736Sc/+UlN&#10;gZ4DKPOCrZWnSN66Uo/3ZJZTz0swQN8czVbKxLlQjEWyARcod+3aRXv27DEK8o033qCjR4/SzMwM&#10;zc7OApSrV6/O/dQuEijTJoQ3Y5xZ5jk2Uy7OASyLYgMuULIrPDU1ZTZ2w1955dXa9or5/+kzZ6Eo&#10;8968IoEyb9txPGAFG4gnc+B6nzxJR44coVWrVhnlKP/w/8uuKGH0AB9sIL8NuBTlj3/8Y3riiSdo&#10;bGyMnn/+eaMmp6enjQuOGGXJXW8MkvyDBH2GPnOB8sqVK3T5Mm+XzXbx4qXadtFsZ89+Btc778CB&#10;642BltdmcHyxbMYFSs5ys+f56KOP0sbaixLbt2+nF1980SR3oCihKHMnszDoizXocT/y3w+43mWf&#10;cN6heWMYTPkHE/qsf/tMg/L69evGxV5c5G3RbBcuLNS2C2Y7ffoMXO+8AwKud4cH0K3zNPzAvbRu&#10;16Guqt1t/7Wc7n9wHV1t9WF1bYaWDwx0vf157bjKx+MVxh4rysXZKVpWGyQD4TZEc1kGXgCHxnn1&#10;MlauG+8qLAoxeADK6t3zLGOkjccAlD0G5dSOx2lqdjE09LGRIVo2OEqLaTfZBYdAmVQOlj0CZVMP&#10;ieAejU+fBdzSbLxAvwOUPQalHmx1hbksAk/ngPTAYealbe1xBwtkpKlAAigB3Q7bK0BZMFDOTY7V&#10;XOgM7rcHDvu2DsdAyfCULnoklmcVzmvvmTifPS6mSrWr//WVdDYwTo7VRY4Pjo3s43q+dj8dOnnV&#10;OajPf7iP7hUhiDD25zkvUqfoC77+8FpFGw1sg2v1/a77ybbB7K+VNRn0o92ftw26fG6HUZYulekI&#10;rWgVautPvOYOAyT1IdYn9QOUhQLlIo0OLqPRHVPpCsEBSgsbOaDsILdQs4MyhKWFh4BYrBxHXWZw&#10;BiDSdYTQE6CKtUMOIA2KWn0bfri5niTJAUoGj3wIMEhsG+86rmHbyEgIe3M9EuSiDRZw+uHhAmVi&#10;GwSsI9DT1+8Iodg+jV2fvGbXA6pPQNVrIAOUPQdlHY51lZPB5baG71AcsQxscIxWIhHV6cm4Sgg4&#10;3Xk5uBXMuPyVNQhJBWn2eRJNBgI+tZkDlLHydRutgtPwSIkbGlA62ucCZWIbMoLS5RUwKPR+V9Y9&#10;8YEEaKYLEE8fAZQ9B6WcOmOhmd/1dimOmKvpc20dAJEQiLh2kQx94DoqtcbnMpz5b6OAPMCWKsGo&#10;P1fWPgcoY9ODVLvsdegHiuk77aaLAeODj8/1jqgfrWRdUFb7wn5Tg1a3MxbyqB0PUHZmKhpAWShQ&#10;8k3O6H47XEmnm50QF5RxO1/8yyqZtEx6qHZ40AuXnKE0mwKiECxCJYf1tRGUth4LZQtMgLIzcOm1&#10;u9zO+gHKgoJybLL+6Xjv5krm6BhVlmywx+3UrncY6/O0ycKGEx4RyAVJkDTQyuuMAD8h0RGW6bnO&#10;JJc+8lsW19uhOLMoylgbMijKPK637lcoys5AH6DsKSjn6CE1Z3Jqx2hLWW+diIklKQL3LFSQGUBp&#10;XXid2Q4TLgxPoQbDssW+pLdmuM2bxVs1erDrWJx1oTUowyyyaI/Mno+IGKkGWGoyJyMoE9sg2uWc&#10;eWDnViYkc6Tyh+vdGSi6xAlA2VNQ3iWeYC6n7mSabO4bcGK6jlSAOsYYidFlAaVrao0jrikz4dbY&#10;XKDWhqinBsXUq5rWw5BxqrmdeyNTnFzXGfa1IySh+8nCLFeMMqkNwf2R04S804P0VKa0ZJIsOyHe&#10;2k53tEplAZQ9BmWVjK2vrzVLmANZ56azzr22HYASoCyt8fZ68CRmtwHFvrIrgBKg7CuD7hk8oSj7&#10;2o4ASoCyrw28a+AEKPvajgBKgLKvDbxroISr3dd2BFAClH1t4ABl96bQ9HNfA5QAJUAJNQgbSLEB&#10;gBKgxCABKGEDACV5/7Cr8BVAiUECUMIGAEqAsp9jR7g2xCC7YQNwvaEoE9WE71uM3TBO/Rm2PB/W&#10;6Hb7UF9/AxugLBAo68tADNDQyFi6K+T4cG8nVmEEKPsbAAB8tvsLUBYGlHM0VPvC+WDta+d5QOn6&#10;Ck0/Ki/Xl3L6fZD7PrfW79ddxOsDKAsCSv6KEAPS/p1qLBVbhRGgzKZ8Uu0Giat0b83RRwBlAUAp&#10;V15sFZS5VmH0fGJNfqvR9Ykx36qOrg/lulz3pPVzzEBXnxhjhewCpf4smlNJez5X5vyquW/ZhslJ&#10;Wm6XwAg+dxb5NJzrK/Kq3sgn30Q99mvrHDYJj8myHhKA1xTwmn2QAJQ9B2Xd5Z6aXTQ3vhVQNrMK&#10;owtASV83T1zV0bXSYbAWThgiSHsn2rHYWexDvbV+iqyw6PpQb22fax2hfU9uMEvm5gGl/D5mCDa1&#10;XG/aNz4jHx92feTYc92xBeMAyK4C0oIVoOwxKBmMcnnavKCUH/1tZhVGH/jsl7Qjv2dY1TGiFoP1&#10;bkbW/Ht0eYiEdXx8cTkJb98SD3p/krueB5Tyq+Kuh5Hra+la3UaO8Swrq68dMcrihBsAyh6Ckl1u&#10;/UXzvKC0Sq3pVRgV/PTStK71aySc7b8tpOXx3KZBtbiYc+lboZJ8KxCmLp8rVKUBW8rKjy2BUoHe&#10;BWhXH4VL3npUNUBZHDBqFx2g7Bko5XrevKa33lLW+G7XKow1wEgVqEEVA2WOVR25XL1crQ+E1jD7&#10;BZRJawRZiOtjAEqAMimGeuDAgdjbM3z8ihUraGJigg4fPkzHjx+nU6dO0YULF2hpaYlu3LhBd+7c&#10;MeGKpD/3JP1YxFcYm1WUpoObWYXRxvI45uZYGtbleidCIIgfruO1YwYHTTyQ22agqfa5jEIvJOa6&#10;rra53hr6Ok7oSHa56na53omxRSjKnsQZm03k8HlQlD1TlO6nZ0ugFAkMG1dLXYUxcHsZUCMjI41Y&#10;omexqizl2ay4hEWYKU9Z+MqZgKlBVk+m9yVzZGwwKZkTe6jYBFFN2YcPgiZB6QuDhKtAZgQllp4t&#10;jsIEKPsMlPz00xBJXIVRAtGxsqJrsKaW58jgOpe89WRw9aqMsVUXBdxlyMKldHVZEt76t/HX3jOr&#10;OLYKSr4HsZUlpXrNCEq5BDCy372FJkBZMFC24h7g3N4OJvR///Y/QAlQli5eBCD1L5CKem8BSoAS&#10;oMQkbtgAvkeJ71EW9SmNdkEZlsUGoCihKKEmoChhA1CUUJRleWqjnVCYRbUBKEooSqgJKErYABQl&#10;FGVRn9JoFxRkWWwAihKKEmoCihI2AEUJRdmtp7Z5YyflFcVutQX1QK220wagKHusKO2CYtGvBw3R&#10;XJrKsR9/Tfmaj33HOu1DFu0wKoAScGqHHRWxDICyAKDU36TMZCgBKAdrX+hJgqD9Ine7QYmPygKK&#10;mew07YFfkt8Byj4Apc/dtR+nHal9GQigBNiqBLZ2XytAWXJQmm881r54I5crsEZiP8jr+hiu/gKQ&#10;Pl9//Sb8fFnCwldaZdqvkkfqcsQw9WJl48FiXq5ravcAQHl4gGSxAYCyAKDMHZ8UH+llpehcXkF8&#10;hFeDUgNNrwMT+zitY40Xl+vtAiVfm15YTH4zMrZKo2vhrZK4Z1kGHI4pJ5gByh6DUg8c/nDvwED2&#10;ZI6BkOfL5BZIEVA6juU2yDVpXApUf5cyKyj1dxQzfTHds4wuIFNOyPTDfQMoCwbKu3fra+nIlRmd&#10;hqY+/hpZ/VAtrCXBF/ugrFirx4DV4VqHile4zVlBqVcjzLQGD0CJeY0F8yIAyj4BpVGVAcjs6odX&#10;xZfAI6s1Js11TFm9UMY/tVr0xSgl6AFKqMIyKkyAsnCgnKOhmsobm5xLVhWO5QTsqoesIGUiJOZ6&#10;O5Z8kMabtB5220EpY5gB2F1rZ5dxcKHN/fNQACh7Ckp2sx+KTC7nGGWmeZUOUBolWZtXyWtpWzVp&#10;449yelBsYS5eJfHJDeGKiTYLLWHLZW/meKhn0THen1tRBueE612LJBW7+8h69w9oyv7QACh7Csq7&#10;NLVjNLKmdyZIqqy3VoN6zqQrOWMnotv4ozOWKNca1+66iGVaF7wZUFrAhnFQftPo+BFaDlAiTlmg&#10;OCVA2WNQlv1J25H2I5kDSBYIkmzjACVAWbhBifWs4XJ35AHcAnwZlFu3bqUvvviCbt++bbZbt26Z&#10;7ebNm/Tll9fo6tXP6cqVq3T58hW6eOkSLS5epFOnTtMTTzxBn3zyiRln4+Pj4Zb3Gg8cOBD7wg+X&#10;sWLFCpqYmKDDhw/T8ePHa3WeogsXLtDS0hLduHGD7ty5Y+pO+nNP0o988lcAZU9Bye66joXe60jw&#10;5DUqHA/YttMGGJSvv/46bd68mTZt2pR5Y0gyxM6cOQNQpt2QVp4iaWWX/Xf9+mLkTZ4WFEDZ+wXt&#10;LxboGZTz8/N0/vx5On36tFFtWbZPP/2Uzp49a86DokwZ0ABlsYweEML9yGsDFpQXL16suddXMm+X&#10;ai44u8EAZQbVA1BiYOYdmDi+WDYDUCJG2dMYJYBQLCDgfrjvB0AJUAKUGbwCAKTaQAcoAUqAEqCE&#10;DWRYXIyTOYhR1uYcLSws0MmTJ+nIkSO0atWq2NwjVhWrV6/ObVSdjFFO/3o7Da9ZS8dOL8XatWf7&#10;ehoeHjbblvH97nbfXqDtGzc2zr9+gtYnHL8wO02jQZlc7v735mPlnnhzT1gf/9u2gf8ef/VY5HjT&#10;/qC8tZvHaUkZrD0/Vg+3e8Noo+yRLTSfYuzestR5iW1S9errkcpTX7vur6R7x+XYvk6qA0q3O0oX&#10;irKkitIOoi3PvBAFXTDoeRCG4AkGt2vA8WC2xxmw1qA7sXe3E6xm4HugHA7YoC4Dthp0d0pABxC2&#10;0DPlCcBx/SHQg2O5bbtr+zUop2ttlA+HyPVqYKaUFYObr021cl1tdD0suEzZtxJ89nhu88baQ8r3&#10;ELMPOoCyOzBMeugAlCUFZQRMUhEyJCSsAmjoQWvP58GoB7pUhE4AJig3BvhGhzKU9dmBz3VLCBj4&#10;O5Shq43aqH3n6uPSykpsEwNXPSgYdj7Qufqcj7fXbOBeu3eua7bXs1P1ERRkb6AJUPYhKJ3QcAxy&#10;VnzrHWBygTINgHYASxC4BnUIKld7HIDnMtLgZtVaEqC9DwaptlPa5AJfEqBdx0sQW8hqOHNbbT+6&#10;fgMsuw9LgLLCoPSpIRco7b7EuKcLNEJ9RqDSZlBmBUoMul0Epbl+oUht/8dgK/om63UBnp2FJ0BZ&#10;VVDqJI4Amg+UkWSEI+7pdNltuSo+adSsjnc2qSgT45MqTJCoTjugKGUiS8d3wweVum75AAMoOwvA&#10;rA8YgLJKoBRudpIr7QOlzkpr19ILIQ1JhpcPSjremuJ654Fkqhuf0iaf6+1z+X1xYRmmsPHN8FgF&#10;TYASoLT2gq8HtTKPz6UMHQPeBTVfNjVrjFKW6Y3VuSDpSTjlTebkhWQqKB2KVrbJ1b68yRypYCLn&#10;BveRZxzIBxJACVAClK0A0p7rcaETpwd5kjj2hiRlvUO4KtfbmcTxQVJk4r3Tg0TfuJRqM5B0glJd&#10;R+KUpRanB2k3T0PWzt+UsxAASoASoGwBlHrit42FSZUoEy9yvy+WKI8PY2syK+6bbJ0A60iMLphY&#10;LtsiJ3dHptkEkNXnm2M8v0noRqCUVJYj1uptk1DCtl2+OZSueZRpoHTNQgAoAUqAsgVQZg1Cx47z&#10;JEyaLs8xsbqVsnBuMcCA+xC9D0jmlD2ZkxO2WedD5hkoWeY55ikPxwKWRbMBgLJioCyaAaI9gGIZ&#10;bACgBChzf+SjDIaNNgLA7bQBgBKgBChzhi/aOQBRVjmADlAClAAlQAkbSLEBgBKgxCABKGEDAKV/&#10;ZW92e7CudzlcH7iouE+9tAEoSihKqAkoStgAFCUUZS+fxO2o+/yH++jegQEanz6LAQ2o98QGoCgL&#10;oiindozSQA0GdhubnMtsEDMvbYucy2WsXDee+fx2wKyTZQCUcLs7aV9ZygYoCwDKsZEhWjY4Sot5&#10;1cKt8zT8wL10/4Pr6Ko899oM/bvel7fsHh1voPi1++nQyat9A/osAxHHFPthAFD2GJRzk2PNQbIG&#10;sm3/tbyvlCPDAqAsNjCqCnSAsqegXKTRwWU0umMqt3rKBZRAeUrXXsf7LHT3bR1uuPFfX0lnA2Xp&#10;hHJQ7rpdh+rt1/WI8/n3tDoidXMYIlCWzmutqeblIlRhjw0Hsmgb12uvPaa+e6Scqwqcsl43QNlT&#10;UM7R0MAympqdNcC0g3loZCwVnAyVTIM+AIqMWdqYXwi4AGJcv4aePc/EQRX4Ivs0NGtlGvAp2CbV&#10;4VOUGpSu9ts4bfgAENAO9wV9Ia+7rAMX7e6u8gYoewjKxdkpWlYD5eDgYA2WiwEcGZ4DqSqTIZQl&#10;YeMDqt7PqkuDNwLCADJSiUqVyce6YqWs+uw5qXV4XG8NSl/IIbI/AKXuo8wPGCjN1Id1lWANUPYc&#10;lAOkM9ycAU9L7mQd8AwPl4Iy8ElxrbWKjMCZwSmSLjG3WbjFEpQaXLoOl5sd2RcA0DVVKAJrh8Ll&#10;gZ2136oEAVxrujoFKHsIyrt36+pRg5ITPAMDQzSXoGpcrrDL4NsJSglXrSCzKFyXEgQo0wcpQNb7&#10;PgIoewpKdzIni6K8mzHelsf1TlN7NlnDak4DOAu42wLKhGy/y/XWahqKsvfQKSP4AcqegvIu1dUj&#10;J3TqMcp63DKuMl3GZZMasVilnEeZkMzxxRttXb4EzsqREVquEjsW3JG21NzfDT/cHM7xzAJKW45s&#10;W+Zkjpx/CdcbMcY2xpkByh6DkqFUh2Vzb+XEpuQE5URieGlTaTwqzakSHeANIa7rUa8dZgKlzZan&#10;TA+yD4mw3zS4AUqAEqCkGzdu0J07d4wtJP25J+lHPhlfD4IrVkZXEG3urt1CURZAUcLou2v06G/0&#10;d14bACgBSrhobXTR8g5AHF8OaAOUACVACVDCBvA9SnyPEqqlHKoF96m49wmKEooSagKKEjYARQlF&#10;CaVSXKWCe1OOewNFCUUJNQFFCRuAooSihGoph2rBfSrufYKiLLminP71dhpes5aOnV6KqYI929fT&#10;8PCw2baM73erhtsLtH3jxvr510/Q+uB4Pmft5nFaEk/aE2/uCcvz1cmDnY+z9UXOqZU5/uqxSDtM&#10;+4M6dX22LP59/3vz0fZzuzeMNtozsoXmu6AMP333ZXqk1p69hz+O9efRV55ttOexHXTb056Xn90U&#10;nv/sE482zvnBY/TxYv0tCt4i5QV9dGjudvw+fnaUHrX18b/FPXxsbC/dEe2w7Td9ruoz9Qbn7/hN&#10;8DFmcS63294r/tvZli7cg148UADKkoJyYXaaRhmAz7zQAJ0wUgZQCJ4AKhpSFkT2uD07d0Zgw6AN&#10;AVuD6E4BWwNAF5yCugzY1DkWxBZ6ugxdH0Ob27a71g4Nyum9uyMPh8j1OgbrwV9to23PH2zexfz8&#10;U9r040douAakCQE6O2gNgAR4GCoaUiGIguMYhBI2BowCsPx/F7A0KLgue9yztXsoAc0gDssIIGjr&#10;1PUZaNfaNvH8L2P18vX9Rjwc9PX2Al7drBOgLCkoQyORitACQsIq2MdQcik2hlNMraWcY+pm9ekA&#10;JQN8o1Ki0qC5Pgts+W8+xsDfUWZSG23ZvnPt7y2DUikrrSglrDQQ5fUnwo9BJmCbCZQM8JpHIJWo&#10;rs8Cm8uLwDuAv1aGmeutPTiqoioByj4EpRMaDDbtontgZweadKH105sVnMud5/0u5WrPD6Hnao8D&#10;8HxeVlD6AP2rbT+KuIwHj9dXeDw3c5BGhJv6k23P0/UMrqN0nc11eYDDCk0Dlfd54SJd6MD1TlOU&#10;rOw2KvfaB2ZXe2KAz1ivueYEQHdT7XWjLoCywqD0wc4YnkeV2hiVE4Yu+AnwRADeZlBqdaoHj1aU&#10;FpIWmnw8AzWLe94sKI27mhK7lGDUMUoXNF3wC69dAbydoIyp0wwPmG4ArVN1AJRVBaXLZRfGHokX&#10;OgaBScIoNzlJger4pPm/VrhNKsq0+CQPHg1Klytu4PmjbdE10h3X3iwoY+eJsnW8MDbgg/hiRKEq&#10;BarPicQna3W1C5RVi09yvwKUVQKlAFtSLDENkj7F6XWRg2x6JBbqA6XNwCto++KoWSDpAiWrx+cP&#10;zkSTO1dm6EcjP6GZc9cTkz55QBm62QmuaiokRRZcxhiTYokaktwHPlDq8EBSuVWEJEBZM57Sf4/S&#10;pQwdENLJHJ+rmgmSDtfcm0xxQdLj2udN5mSFZFZFeZdB2YyidEHIkZhxZcGzQpKvIQIwT1zUAtE3&#10;vSeyP2cyp6qQBCj7FZS160qcHuRJ4iRBkkErVZ2e2uNM4vggKbLq0n331e9Sqnkg6QJlW2OUtetJ&#10;mx7kSuKkQXLfxERjDqSa2uNL4riUZOiSp0wPsse5FGWVIQlQlhiUdh6lnADM/5ZJFjnhXO53xRJ9&#10;5YVTitRk9Eh80hPvlJPJZTtlW+QxkSy6rk9OnPf85pzXaV14VotBGb6sd2Iix86jFFlyvibtCtvr&#10;jKhHVyzRU56cBK6TOTJb7op3RiaTeyadR45RiaXI5Hd7fnCM87cKTTpHjLLsMcq82UZPwqSVbKFv&#10;jmYrZfbTua4pOC1dn3LrWyorr/1U9HiAsmKgTJsQ3sygyzLPsZly++KcDsw3zDQhvKJA65TNAJQV&#10;A2WnDAnlFveDDrg3rd8bgBKgbP79Z6gW9F1FbACgBCgx2Csy2KEsm1eWACVACVAClLCBFBsAKAFK&#10;DBKAEjYAUOIL53C5mne50HfoO0w4L/GEcwxgDGDYQPdsAK43XO9Et2vmpW008LX76dDJ+jccq7SZ&#10;a//6Sjrbges+/+E+urei/VpGGwIoewjKuckxGhgYcG7LBkdpMWmA3jpPww/cGzt35brxtsIMoAQo&#10;ywi2drcZoOwhKN03c5FGB5fR2ORcMvACUK7bJRaBujZDy2vgbTcs2210zZbXbRUGRVktDyLJLgHK&#10;goGyrjKHaC7N3XOBsnYOD+77H1yX+vHZZmHVy/MASoCrV/YHUBYMlGMjQzS6YyrdffaAct/W4Rgo&#10;jTISLn6oQgMFOj59NlKfBJJLVfnKc4HM5bpzG5NU77b/Wh5pL7ePz4mEKUR8T7cnUrboJ1mu62ES&#10;qbcWm5x0xChdbbOD117/3leeo3u5v0V8M9L+WtvNMYhRptt5mmDo0u8AZYFAuTg7RcsGltHU7GK6&#10;ATlAaQZqbYBK8MVAF8DRwpIHvoaW3KfPTyzP0SYLlhDOHsBb2GjQc332epyKslbehh9ubihodX13&#10;RSw37Bd9TG2wcTslPG1fStjxvs0i1KEfAvYcDWEDSZkUCuqvapKsV6qwlXoBygKBcmrHKA2NjKVD&#10;kp+ijmROTCUFx2jFKGHkA589J/J7hvIiapGBUFNNI2v+vQHjYJ8vi+4Ct1ZsaRn4SBlBm/XDQPaB&#10;z6VPjVEqRe56UN3NoNpbGcA4tzvhCICyMKCco6GaGkxN4lhXQykzO0hdyR1XZj2EqoKfjnFGYGGV&#10;kCNTb8uTx3ObBmvx0llWuoGiSouhhkrO4ZZ6Y5SOh0YIxgwhCl+bXKAM2yf6IEnxmuMdU4y6HW8F&#10;UFsDKkBZEFByEid1SpCMxzgA4FSHGeJgUgWyGpOwjYEyrTyhoLhcU5aAsS7fN4DDuKOozxsDrUFL&#10;ttmlKCMPkFo/alXtilnq/jRhBHn9LkWp+gegbA1QRQE8QFkIUNanBGVK4ngUpTEo7WamxAMjLi2r&#10;Hodb7HK9NXS0MRsY7txLw4OD4UR1A021L3UQuFSzAlFajNX2SRooXfHCSGzR5UJnBaWKG/N1V3l+&#10;aup971KCJk87AMoCgLKexMkwJShFUfKN13EyM9gVXGSCxBoLA2dkZCSW2NGqKkt5Vg1KlRYqxJQ3&#10;XbbV2hC+CaNB74CVK/nDoYY8rreFaWIyJyFRlZhsChJFSOaUW1kClAUAJU8JypzESVKUwW/GRfRN&#10;TalBxOtm+pSPgpueqhMrz5FVtkmNtMnwevqNSwmamKuFv4pPcvl5XW+pxm08l6/piJoepOOT45OT&#10;ZoJ/Gii5fD316D28wpgtaVkQdQlQFgCUeVwAHFtuZYL7V877B1AClKV6sgM05QRN2e8bQAlQApQF&#10;ce/KDpN+bj9ACVAClAAlbABfOMcXzvv5SY9rgyveDRuAooSihJqAooQNQFFCUXbjiYs6oOz62Qag&#10;KKEooSagKGEDUJRQlP38pMe1Qcl2wwagKEuuKKd/vZ2G16ylY6eXYqpgz/b1NDw8bLYt4/vdquH2&#10;Am3fuLF+/vUTtD44ns9Zu3mcloInralH/JZU7ok394T18b/leeOvHou0Q5Yr67PGb8/f/958tP3c&#10;7g2jjbJHttA8lCGUYYdsAKAsKSgXZqdplAH4zAsN0AkjYQCF4AmgoiHFMGIQ2eP27NwZgQ2DNhGw&#10;NVD5AGb218C7UwI6ALE9x0BQAC5SX3Ast213rR26num9uyMPh8j1dmiwdEO5oI5iKmSAsqSgDAeU&#10;VIQWEAEYJVwkEOVgZDjFYBeU4zuHz2dQbxSK05bp229/5/ossOW/bZmjDmWY1EZZr+tcgKeY4Cnb&#10;fQEo+xCURm1q4LBC0y4670twWaULrQ1bQ87+zsrOpVwlKK3ajLXHAXg+LysoXeAu24BEe4sJdoCy&#10;wqBkqOV2rVltuqCbtD9QqBGAu8poAZQ+cAM8xQRP2e4LQFlVULpcdhHbS4pP+gCbpEBtoih089sI&#10;SsQnAcNOgxegrBIohZudFEtsKomT5CKrJI4xah8obQZeQdsXRwUkAclOQ5LLByj7EJQuCOnEjM9V&#10;TYSkypJLA3XGRS0Qa9n5xOy4yzXPAEpAEpDsBiQBytpg/KofQVm7rsTpQZ4kThokbWLFlaxxJnFc&#10;SlIAMHF6UAooAUlAsluQBChLDEo7j1JPApcQkxPO5X5XLNFXnpwE7lWNnninb5K6bIs8JpJYUpPf&#10;IxPcPb/JOZndHESoq/+hDde77Ioy7+RqT2a5lcGeNN+ylXJxbv8DqCz3GKCsGCjTJoQ3Y7hZ5jk2&#10;Uy7OASiLYgMuUD733HP04IMPmm3lypX00EMPmZVM3377bbpy5YrZLl26RBcuXKDz58+b10vHx8fD&#10;Le+1HThwIPbhCi5jxYoVNDExQYcPH6bjx4/TqVOnTJ1LS0t048YNunPnjqk76c89ST/yyaWPUeZV&#10;lDge70PDBnLbgAuU586do7GxsQgkp6en6eLFiwDl6tWrc3dyK0+RvE8dHA8VBhtovw34XG9Wbj/9&#10;6U+Nkty7dy8tLi6GkISizPlEBijbb7iAAfq0mzaQFKNkZfnKK68Yd9e63HC9oShzK+puGjTqAkA7&#10;YQNI5lQsmdMJI0KZgFO/2wBACVBCIeYMpfQ7FHB98QcfQAlQApQAJWwgxQYASoAycZDMvLSNBr52&#10;Px06eRWDCUCtrA0AlAUA5dSOURoYGAi3scm5dIO8dZ6GH7g3ch6XsXLdePq5OQY8QIn4I1xxfD2o&#10;5xPO65AcorkAXouzU7SsBrxUWAagXLfrUAOM12ZoeQdgiYHSXliah8/XV9LZHA8s3IP23oO8/QlF&#10;WQBFmfem4fjeDhr0P/q/WRtoZU51pV5hlB2Ffzfee0VfoC+qZgN5YQtQihflq2YsuF4Asqo2AFCq&#10;2FNVDQHXDQjCBvw2AFAiSN/WzHteg8LxiCH2ow30vevdjzcN1wQYwQa6awMAJRQoFChsADaQYgOF&#10;A+Vbb71Fq1atin0VmJ+gzXyPEk/e7j550d/o7360gcKAkj+6efLkSQIoMdD6caDhmspt10mgfOml&#10;l+jIkSPhUhALCwudWQriD3/4g/k6MUBZbmMCDHD/+tUGkkC5b98+A8qPPvqIPv30U2o7KHnhHV6A&#10;x4Lyk08+oaNHjzpdb15/58SJE8QNxoY+gA3ABrppA5cvX/YuLsagZE/4d7/7HZ0+fbozoLx58yZ9&#10;8cUXZsU0pvGxY8foO9/5jpGx+IMeQA+gB4raA6+//rpZhXH//v30zjvv0OzsLJ05c8YscMbij9nW&#10;llUYuZDbt2/Tl19+SUzss2fP0szMjFld7fHHHy9q/6Bd6AH0AHrAQHLz5s108OBBI/A+/vhj4g94&#10;sOhjpjHb2gLKP/7xj6awa9eu0dWrV836u0zlF198kdasWWNkLP6gB9AD6IGi9cAbb7xhQMlL5B46&#10;dIg+/PBD4tDh/Py8YRkzjdnGjOO4bUvrev/pT38yxOU4JS8Yzgkddr+5Ul6Ccu3atUZp4g96AD2A&#10;HihKDzAkly1bRlu3biV2v999990wPskMY5Yx05htzLi2gZJ9eZaqvMwkZ4w4+82kHh4eNtTm5Sj7&#10;NZuG60KmGDZQDht47bXXDI94Y0jy/w8fPmyEHTOLl85lYcc5FxufbAso2UCsqrx165aRq59//nmo&#10;LJnUzz//PH3rW98KG2gbir/rNwwb+gA20D0b4Jjkm2++GUKSZ+nwbBxO4rCaZH5dv3494na3pCil&#10;jLZPVJaqUl2yv3/q1CkTt3z//ffNXCWmOGeZWGVyWp4ne/I2MTGBDX0AG4ANtN0GLGOYN8weTt5w&#10;XJKFHKtJBiXnU5hX7BWzdywz3m0HJQc+vwq+es7ylSvlypnWLG1/+9vf0gcffGAayOl4nrvE8OSN&#10;JTA29AFsADbQbhuwjGHeMHc4w82A5HmTzCXmk4Ukc4vjk8wxm8hpOyitG87ZIq7MwpIlLfv/TG3O&#10;LHEanlUmN5Rnw/OcS2zoA9gAbKBTNsCcYd4wd5g/zCHmEXOJ+cSizkLSTguy8cm2gZLdcOt+a1iy&#10;jGW/n4Ok3CAmN89VYopzQzlLzu45NvQBbAA20CkbYM4wb5g7drEz5hFzifnEnGJxlxeSzL578qTz&#10;ZeaPYWndcPb1OTjKtOa0O89R4gmdPPudM+R2u3DhAmFDH8AGYAPttgHJGeYO84c5xDxiLjGfmFPW&#10;3ZZKMk1N5galVJU2Gy7VJTeEic2ZcaY3vyLEDcWGPoANwAa6ZQPMHeYPc4h5xFySKjIvJJsCpYal&#10;BSarS86I21ceuWEWnNxYbOgD2ABsoBs2YMFo4chMYj5pQGZRktbjzuV6azddT8LlhliX3EITf9cf&#10;HtjQB7CB7tqAhWMrgGwLKG0heGuhHG8t4D7hPlXdBvLkZOSxLSnKZivFeegB9AB6oEw9AFCW6W6h&#10;regB9EBPegCg7Em3o1L0AHqgTD0AUJbpbqGt6AH0QE96AKDsSbejUvQAeqBMPQBQluluoa3oAfRA&#10;T3rg/wM6a26JPx7NwgAAAABJRU5ErkJgglBLAQItABQABgAIAAAAIQCxgme2CgEAABMCAAATAAAA&#10;AAAAAAAAAAAAAAAAAABbQ29udGVudF9UeXBlc10ueG1sUEsBAi0AFAAGAAgAAAAhADj9If/WAAAA&#10;lAEAAAsAAAAAAAAAAAAAAAAAOwEAAF9yZWxzLy5yZWxzUEsBAi0AFAAGAAgAAAAhAONyc2xpBAAA&#10;YQ0AAA4AAAAAAAAAAAAAAAAAOgIAAGRycy9lMm9Eb2MueG1sUEsBAi0AFAAGAAgAAAAhAC5s8ADF&#10;AAAApQEAABkAAAAAAAAAAAAAAAAAzwYAAGRycy9fcmVscy9lMm9Eb2MueG1sLnJlbHNQSwECLQAU&#10;AAYACAAAACEAqAB0Gt4AAAAFAQAADwAAAAAAAAAAAAAAAADLBwAAZHJzL2Rvd25yZXYueG1sUEsB&#10;Ai0ACgAAAAAAAAAhAI4jznsFCgAABQoAABQAAAAAAAAAAAAAAAAA1ggAAGRycy9tZWRpYS9pbWFn&#10;ZTEucG5nUEsBAi0ACgAAAAAAAAAhALLS1QIjRgAAI0YAABQAAAAAAAAAAAAAAAAADRMAAGRycy9t&#10;ZWRpYS9pbWFnZTIucG5nUEsFBgAAAAAHAAcAvgEAAGJZAAAAAA==&#10;">
+              <v:group id="Canvas 7" o:spid="_x0000_s1026" editas="canvas" style="position:absolute;margin-left:0;margin-top:0;width:468pt;height:371.25pt;z-index:-251658240;mso-position-vertical-relative:line" coordsize="59436,47148" o:gfxdata="UEsDBBQABgAIAAAAIQCxgme2CgEAABMCAAATAAAAW0NvbnRlbnRfVHlwZXNdLnhtbJSRwU7DMAyG&#10;70i8Q5QralN2QAit3YGOIyA0HiBK3DaicaI4lO3tSbpNgokh7Rjb3+8vyXK1tSObIJBxWPPbsuIM&#10;UDltsK/5++apuOeMokQtR4dQ8x0QXzXXV8vNzgOxRCPVfIjRPwhBagArqXQeMHU6F6yM6Rh64aX6&#10;kD2IRVXdCeUwAsYi5gzeLFvo5OcY2XqbynsTjz1nj/u5vKrmxmY+18WfRICRThDp/WiUjOluYkJ9&#10;4lUcnMpEzjM0GE83SfzMhtz57fRzwYF7SY8ZjAb2KkN8ljaZCx1IwMK1TpX/Z2RJS4XrOqOgbAOt&#10;Z+rodC5buy8MMF0a3ibsDaZjupi/tPkGAAD//wMAUEsDBBQABgAIAAAAIQA4/SH/1gAAAJQBAAAL&#10;AAAAX3JlbHMvLnJlbHOkkMFqwzAMhu+DvYPRfXGawxijTi+j0GvpHsDYimMaW0Yy2fr2M4PBMnrb&#10;Ub/Q94l/f/hMi1qRJVI2sOt6UJgd+ZiDgffL8ekFlFSbvV0oo4EbChzGx4f9GRdb25HMsYhqlCwG&#10;5lrLq9biZkxWOiqY22YiTra2kYMu1l1tQD30/bPm3wwYN0x18gb45AdQl1tp5j/sFB2T0FQ7R0nT&#10;NEV3j6o9feQzro1iOWA14Fm+Q8a1a8+Bvu/d/dMb2JY5uiPbhG/ktn4cqGU/er3pcvwCAAD//wMA&#10;UEsDBBQABgAIAAAAIQC/XzLWOQQAAHILAAAOAAAAZHJzL2Uyb0RvYy54bWzUVttu4zYQfS/QfxD0&#10;7liSJdsSYi8SJy4WyLbBZvvmF5qiLGIlkiXpW4v+e2dIyXEuxabpAkUNWOJ1rmfO6PLDoW2CHdOG&#10;SzEL44soDJigsuRiMwt//bIcTMPAWCJK0kjBZuGRmfDD/McfLveqYImsZVMyHYAQYYq9moW1taoY&#10;Dg2tWUvMhVRMwGYldUssTPVmWGqyB+ltM0yiaDzcS10qLSkzBlZv/GY4d/KrilH7S1UZZoNmFoJt&#10;1j21e67xOZxfkmKjiao57cwg77CiJVyA0pOoG2JJsNX8haiWUy2NrOwFle1QVhWnzPkA3sTRM28W&#10;ROyIcc5QiE5vIIy+o9z1Bu0WcsmbBqIxBOkFruF7D/lhuN2Ip4f8ijvbndkrSKBRp1Saf2fiQ00U&#10;c56bgv68u9cBLwFfYSBICzD6wg42uJaHIMcMom449KDgmD3AMp5Eg426k/SrCYRc1ERs2JXWcl8z&#10;UoJ1Md4ED05XvRyDQtb7T7IENWRrpRN0qHSLAiFhAUhPsmmcx4Cn4wlDaBBFxeNJPEpgi8Jemmf5&#10;KHOKSNHLUNrYn5hsAxzMQg0YdTrI7s5YtIkU/RHng2x4iclxE71ZLxod7Ajgeel+nXRzfuz1dJEC&#10;jAQdKAjNdfj8I4+TNLpO8sFyPJ0M0mWaDfJJNB1EcX6dj6M0T2+Wf6KBcVrUvCyZuOOC9bUSp2/L&#10;c1e1HuWuWoL9LMyzJPOJOrfenDsZud9rTrbcAnU0vJ2F09MhUmB6b0UJgSSFJbzx4+FT812UIQb9&#10;20XFgQHz75FgD+tDB661LI8ACy0hX5Ba4DsY1FL/HgZ74I5ZaH7bEs3CoPkoAFp5nKZINm6SZhOE&#10;gz7fWZ/vEEFB1Cy0YeCHC+sJaqs039SgyYNZyCuAY8UdRhC33qoOxFB780vFaQH/LjkwepGcbxMq&#10;3LJb9MWTcvsmGS3RX7dqAJymiOVr3nB7dPwM2UWjxO6eUwwsTs7qeXqqaNhHtUGMSyUzFGKwLFaf&#10;mZKGW6mPq09MU4AsaVaLhySORqsFaZgo5YpTKS6U2CBIevmoDWsJ50+Urxuu+mrCcecmaPt26/F0&#10;fSPptmXC+v6jWQMeS2FqrgykuWDtmpVQ1h9Ln7bXai6ZXkVRnlwPFlm0GKTR5HZwlaeTwSS6naRR&#10;Oo0X8aKvua1hQGKkuVH8OxSdIw7X9oBmXhQAKTAknmjoZyAmV0XGamZpjcsV8FC3DvdPGy7Mj5HF&#10;oL+NR5M0y/PM8eg4jT1VenJCLh2N0zTvqLQbY07fTaWnJve3Da23vEMOTP9/RYXx9F3yvqspWHlW&#10;GphLcO5ZdzQKUt53RgwFVqqv2/+0kBI0/wxu/xSHeLnvvl0Hj8fZeDTxyHvs0o/QS6bZJE5Hvo2P&#10;phF0qhSteC/4XPx8b3FDiC4Ic99YCkdPvhzP5+7U46fy/C8AAAD//wMAUEsDBBQABgAIAAAAIQAu&#10;bPAAxQAAAKUBAAAZAAAAZHJzL19yZWxzL2Uyb0RvYy54bWwucmVsc7yQwYrCMBCG7wv7DmHu27Q9&#10;LLKY9iKCV3EfYEimabCZhCSKvr2BZUFB8OZxZvi//2PW48Uv4kwpu8AKuqYFQayDcWwV/B62XysQ&#10;uSAbXAKTgitlGIfPj/WeFiw1lGcXs6gUzgrmUuKPlFnP5DE3IRLXyxSSx1LHZGVEfURLsm/bb5nu&#10;GTA8MMXOKEg704M4XGNtfs0O0+Q0bYI+eeLypEI6X7srEJOlosCTcfi37JvIFuRzh+49Dt2/g3x4&#10;7nADAAD//wMAUEsDBBQABgAIAAAAIQCoAHQa3gAAAAUBAAAPAAAAZHJzL2Rvd25yZXYueG1sTI/B&#10;SsNAEIbvgu+wTMFLsbu2mtqYTSmC0IMW2wr2uM1Ok2B2NmS3bfr2jl70MvDzD998k81714gTdqH2&#10;pOFupEAgFd7WVGr42L7cPoII0ZA1jSfUcMEA8/z6KjOp9Wda42kTS8EQCqnRUMXYplKGokJnwsi3&#10;SNwdfOdM5NiV0nbmzHDXyLFSiXSmJr5QmRafKyy+NkfHlNlwMVx90vJt1b8WyXqnJrt3pfXNoF88&#10;gYjYx79l+NFndcjZae+PZINoNPAj8XdyN5skHPcapvfjB5B5Jv/b598AAAD//wMAUEsDBAoAAAAA&#10;AAAAIQByfgO83gcAAN4HAAAUAAAAZHJzL21lZGlhL2ltYWdlMS5wbmeJUE5HDQoaCgAAAA1JSERS&#10;AAAAIAAAACAIBgAAAHN6evQAAAAZdEVYdFNvZnR3YXJlAEFkb2JlIEltYWdlUmVhZHlxyWU8AAAD&#10;ImlUWHRYTUw6Y29tLmFkb2JlLnhtcAAAAAAAPD94cGFja2V0IGJlZ2luPSLvu78iIGlkPSJXNU0w&#10;TXBDZWhpSHpyZVN6TlRjemtjOWQiPz4gPHg6eG1wbWV0YSB4bWxuczp4PSJhZG9iZTpuczptZXRh&#10;LyIgeDp4bXB0az0iQWRvYmUgWE1QIENvcmUgNS4zLWMwMTEgNjYuMTQ1NjYxLCAyMDEyLzAyLzA2&#10;LTE0OjU2OjI3ICAgICAgICAiPiA8cmRmOlJERiB4bWxuczpyZGY9Imh0dHA6Ly93d3cudzMub3Jn&#10;LzE5OTkvMDIvMjItcmRmLXN5bnRheC1ucyMiPiA8cmRmOkRlc2NyaXB0aW9uIHJkZjphYm91dD0i&#10;IiB4bWxuczp4bXA9Imh0dHA6Ly9ucy5hZG9iZS5jb20veGFwLzEuMC8iIHhtbG5zOnhtcE1NPSJo&#10;dHRwOi8vbnMuYWRvYmUuY29tL3hhcC8xLjAvbW0vIiB4bWxuczpzdFJlZj0iaHR0cDovL25zLmFk&#10;b2JlLmNvbS94YXAvMS4wL3NUeXBlL1Jlc291cmNlUmVmIyIgeG1wOkNyZWF0b3JUb29sPSJBZG9i&#10;ZSBQaG90b3Nob3AgQ1M2IChXaW5kb3dzKSIgeG1wTU06SW5zdGFuY2VJRD0ieG1wLmlpZDpBMUQy&#10;ODI5RjFBNEYxMUUyQkNGQUIwQ0VDOUVDREIzRiIgeG1wTU06RG9jdW1lbnRJRD0ieG1wLmRpZDpB&#10;MUQyODJBMDFBNEYxMUUyQkNGQUIwQ0VDOUVDREIzRiI+IDx4bXBNTTpEZXJpdmVkRnJvbSBzdFJl&#10;ZjppbnN0YW5jZUlEPSJ4bXAuaWlkOkExRDI4MjlEMUE0RjExRTJCQ0ZBQjBDRUM5RUNEQjNGIiBz&#10;dFJlZjpkb2N1bWVudElEPSJ4bXAuZGlkOkExRDI4MjlFMUE0RjExRTJCQ0ZBQjBDRUM5RUNEQjNG&#10;Ii8+IDwvcmRmOkRlc2NyaXB0aW9uPiA8L3JkZjpSREY+IDwveDp4bXBtZXRhPiA8P3hwYWNrZXQg&#10;ZW5kPSJyIj8+nRsHQwAABFJJREFUeNrEl9krvWsUx9dmm+fxwpAiMhYXiptTSnJlyFAn/gJ1Liml&#10;yN8g5OaU4pRbrtyJC0lEcYEMmZV5Hg6/97OO57Vt+6DOts+qdw/vft5nfZ/vWt+11na8vLzI/2lO&#10;XiIiIn5PSEj44/Hx8dD6+tOIHAEBAYknJyd/nZ+f9yiAqKio3woKCkqvrq58cuqwsDBZXl4+sQD8&#10;qQD+tuzu7k7u7+99AsDf3199Wh+fFYCfn9+L0+kULl+YFQL1SbjVo8PhUFTWTZ8AwA8+7SR8enoS&#10;4n9zc/MjDlFaeHi4nvz5+dkw8AbASkLJzc2Vs7OzHzsxez88PGiYPwAoKSmRnp4e2dnZ+ZGECw0N&#10;lc7OTpmdnZW4uDgFwH0bAPRgKSkpXnWOqk5PTyUwMFAdmgsW3uXA0tKSjI2Nye7urteck1MZGRlS&#10;VlamQKCck3sMwerqqvT19cn19bXXAOzt7UlVVZVUV1fLxcWFOoYJnBtGXEuxZGZmKl3eMuJulXdV&#10;mDp6rTOuQGwApg4YVN5KPte6wufg4GCJjIzUnEOONgDkwemt2uw1AOxHXTFAcMzpDw4O6AOytbX1&#10;BiAvL086OjpkfX39v7W518zmnUPFx8froaB7ZWVFJiYmbBW8YyA1NVXS09P13YTDbObJ6CNs8FX5&#10;hgGURaHb2NhQVvARFBQkl5eXbwBYRDdEOmxMBt/e3tpAzIUz7pFcISEhYvV02d/fF9NJedaA43nW&#10;5eTk6LOsJ/k8DiQzMzMyOjoqdXV1utn4+LhKE3WYXmENKypTJEVVKyoqkv7+fmlvb1eq+d01BJy2&#10;trZWRkZGPi3xCgDEOAY919HRkaytramUOBmn4XfiCUtmQ9O8SDD3kAGWbP+n7X8xkh0eHsrU1JQ0&#10;NDSow7m5OZmcnJTExERbQq9DhF3NMCj9tzniu+3dfpJYmg2hD2fHx8fvFpPZGHRjMEJ4Njc3P2zM&#10;Wpg0BedTAElJSdLY2KiOYaCmpkasGdHOAffsh3JAFBYWKmskm7uRoMXFxV/WFgVQX18vzc3N2pSg&#10;rrW1VePvHj+jBooIxaSiokKampo8xpl9SFiYjY2N/RyAmYZNm4QJI0lPxQaHhIskhGZP64i/GUC+&#10;ZGB4eFiysrKkpaVFN0Vmi4uLEhMT824x8cZZd3e3lJaWSm9vrwwMDEhycvKHjUns8vJyrbAo6FMA&#10;LJifn9digZOFhQWZnp6W6OjoD4nF6c34zgTFWlPXXQ2pUvVoQF8CwIiTOSGfcW5kaIzEA4DpmuQJ&#10;FLuvM9MQJfhbdcAMEMQVtCQOJ6AAuTPAhOsuQ08MAODbMrQk5+zq6tLE4eRtbW2qbTMrusswPz9f&#10;v1O6WcOg6SkEyJQ9KdWwZcay16EU3/oi2dnZW2h+cHBwh38s1IW0tDSPMsRoq6gE6isrK21G3P/9&#10;IMOhoSGtG9vb27qOe9ZvqRZD9P5bB5S+bhyMenzw79gYmfnyS4ABANZvb/it5T0JAAAAAElFTkSu&#10;QmCCUEsDBAoAAAAAAAAAIQD6ZyyePUkAAD1JAAAUAAAAZHJzL21lZGlhL2ltYWdlMi5wbmeJUE5H&#10;DQoaCgAAAA1JSERSAAABLAAAAZAIBgAAABR1XXsAAAABc1JHQgCuzhzpAAAABGdBTUEAALGPC/xh&#10;BQAAAAlwSFlzAAAOwwAADsMBx2+oZAAASNJJREFUeF7tnduzHdV17vVy8nCqUvkP/JpKzvkPcip5&#10;SJXqFFWnSKUqL4lxiGVn52ITpcp2SOIYISwVglgWwqAbF20kg4RsIiEIWDICJARYCJAAyyCB2GBd&#10;kIQ2N8mSsMQ8+2szlscaa8zu2b16rdW91kdVI6l73nr2GL/+xui5uucF/scZ4AxwBloyA/NaMk4O&#10;kzPAGeAMBAKLRsAZ4Ay0ZgYqA+uzzz4L3DgHtAHaQFUbqELJUsCyA7ty5UrgxjmgDdAGytqAZUkq&#10;vJKAJY3LoC5fvhz09utf/zpw4xzQBmgDRTZg2SFMEcYUgSsXWJqC0hEG9Omnn4ZLly5l28WLF6Pb&#10;hQsXAjfOAW1gsmwgjwk4Bm6AIdjAE2EL4FUEriiwtKpCg2hYAAUD/NWvfhXOnTuXbZ988kn4+OOP&#10;s+2jjz7ixjmgDdAGOjYALoAR2IQZ4Ac4IgATcGnF5aktF1gaVqKo0LBACgP48MMPw+zsbHj//ffD&#10;mTNnwunTp7Pt1KlT3DgHtAHaQMcGwAUwAht4AW588MEHmcABwMAV8EUrLlFbFlpRYKGCwAokRMNQ&#10;T+gMHb/33nvh+PHj4d133w3vvPNOmJmZCW+//XY4evRotr311lvcOAe0gQm2AWEBuAA+gBPgBbgB&#10;foAj4Am4Ar6AMxpaEE6FwBJ1hTAQlQVWUFTo4MSJE1nHANIbb7wRfv7zn4dXX301HDx4MLz88svh&#10;pZde4sY5oA3QBjo2AC6AD+AEeAFugB/gCHgCroAvGlrgj6eyehQWgCXqSmAF+QZZ98tf/jK8+eab&#10;4dChQxmcfvazn4W9e/eGp59+Ojz55JPhiSeeCDt37uxsO3bsCNw4B7SBybIBzYCf/vSnGRfAB3AC&#10;vAA3wA/ACzwBV5BKAmc8aGmV1QMswAp0Q4L9/PnzGfkEVocPH+ZiUS6YpQ3QBmqzASgvcAWhIjgD&#10;3oA74A9SUuBRFFhWXSEphiTZsWPHwpEjR8KBAwdqG2jV1bGsx5XVtIHxsYFnnnkm4wqgBc6AN+AO&#10;ojt5cqhzWV0KCwckd4XMPWiH5BiSZog/n332WQKLd1faAG2gNht47LHHsjARfEGSHrzRKgs8KgQW&#10;5BhiybNnz2bUQ5Js//79AfEo727jc3fjteS1HLUNbNmyJePKCy+8kHEGvAF3wB8sdbBhYZfCkmQ7&#10;CmKRF7L3yOQjOQYKbt++ncDi3ZU2QBuozQbWr1+fcQWh4WuvvZbxBtyRsBArFXQeywUW4kdUQOYe&#10;Mg0xJrL8P/rRj2ob6KjJzv6pLmgDo7eBVatWBaisXbt2ZU8OwRtwB2uzZF2WCyxJuINokr86efJk&#10;9tjxxRdfzJYq3H///QQW7660AdpAbTbw/e9/P/zwhz/Mlj8h7YSHe+AO8ljgkCgsyWN1FJYHLCzq&#10;QvZ+3759Acmx6enp2gbKu1v33Q0XCXNy4403hm984xvZxYI05jyNXgVM+jWAUPnHf/zHsHHjxmy5&#10;QdF8IO+EaOxrX/tauOuuu3LLL1u2LCAs/O///u+MM+ANuIM1WfAB9KcT71FgoQKW0L/++uvh+eef&#10;D4888ki4++67CwdbdDI83uuA27ZtC1/96lezBXX/8A//EP7u7/4uU7QLFixg3pBqpuNz8Ml+tqq+&#10;B1j91V/9VbbdcccdudACrO69995O+S9/+cu5zFiyZEkGNeSxwBnwBtzBecp6rFxgyYJRDaznnnsu&#10;a7CIllUnZNLr4SIBTjAIwOrv//7vs7//7d/+bfYThkmfH57/b25ycH7YydTUVPZ3KJivfOUr4W/+&#10;5m+yv2Nf3lZ1HqGsBFhf+tKXotASWKGMlF+7dm2u/S5evDisW7cuPPzww9myqV/84hfZk0L8xrA0&#10;sFARDaAhqICizqtOyCTXwxwjdoeh/fu//3v2dBbJxptvvjkDFn6bCYk8yXPEc/8NsACB3bt3Zz6J&#10;GxvyPA8++GD4p3/6pyzXg3SCgML7s+o8QsRAWWkQATLoU9qECkIuSvr94he/GG655ZYMOnn9Llq0&#10;KKxZsybjS+OAhQSbnUioC31C3/rWtzpl7DE8SUB9lLGTgLLeRXrggQeysrpv267Uk/3eOFFG2rJ9&#10;y7h0/7aP2EVDmI2Li7qI4aUcHvNiH47xYQfzWAIs2D6cHPCAnS5cuDBce+214bbbbstueoMAFvoW&#10;aGkgfe9738ugBVitXr06XHPNNZ3+ASvceIsgiXNBXQALS6fwO+W+FRYa2rp1a0bCogF4x2Mwwclr&#10;x7blLCDqAhYutB5nKrCknK4bg1se4HR9PMbFeUHqL126NFNYWAe3YsWKTGFhOQlezVFl3llnvEAH&#10;m0KUs2HDhuQN+SSEjKjbrz0AWlBWcoPFn/g3lJXACvtuv/32QmUlYxFggS99AQsxpISE/QJLqyY9&#10;aQCSBpY4v/xplVQqsLwLY8GCtqRcDFgamPi7lJP9ep9uL0/NeWMDkOTu+Nd//dcd6Y1EvISDkNY/&#10;+MEPspwWbhxYFdyvAbJ+NaDhSVY/W9V5h/2VfXIMlYMHOXUAC+OGooKyEmhpRYd9yEmlKCuZgxtu&#10;uCFTWB6wsNq98CmhJN3rApYOl4rCJA0OCxGcYB3A0jApAywdVgpIBcRWsYl8T1VZeKCBnATODwl3&#10;KCvsg6HhTxgpfs0O+Y/kKtrds2dP9jSlqvGzXjVY6WubF34NIjRrArAEWlBW9hyhrMrACm01Dlii&#10;Qry8k3YaCyMBi1Y5qcDyckm6PRmTgCZFYWlgyt1K6ml1Jeek1WIKHPBqDZRD7P+d73yns3gX+wAt&#10;SG7ACutVEDqibymX0j7LVAeUnbuqoPJSCmWuS1OAZRPscl42EZ9ybq0FlgWUB6e6gKXvkjpvZpPu&#10;sRzaIIAlF1c+6qG/IALV+93vfjd7IiR3OIwB+S5dLsVAWKZ/cGG9XD9b1WvQBGB5CXYvEZ96jo0D&#10;VmpImHfXEpCkAsubrDwgpiosm1uTkNB7emjzXakXEOUQAuqfJDz00EMBuS2EhFhQes8992Q5BCy6&#10;KyvBy4yDZfuHW51zOGpgYZ2Vl2D3EvEpK+IbGRLamF9fQEm6e8sCNMAECHUCC+Owifg8heUl2FOS&#10;7mUNFj86h5rC08GVK1dmigpKCq/cwHobWWCK13HgCWPZ9lm+WRAqcz1GCSy7gl0n2L1EfNGKeDnv&#10;xiksDCwPSIBELN9j81+xdgR8nkqTPJWXE7MwLVqHhfZtgl0/AbX9e7mtPAOF3P6P//iP8K//+q/Z&#10;sga0jR+Fog5CRXlKiBwWnxK2FzxlIKXLwr5wk8KC0dQNuVH55UTVfr0V7DbBDmjpRHzeing9jkYC&#10;SwboAUXnkKyD22ODAJYXssbWVsUApJVWP4lVvAvom9/8ZraAFEZy3XXXhU2bNlFF8feEnZXu/ST8&#10;qwILP2TWearYCnZvRfx9992Xa7+NBlbVCZuUelhKggv89a9/PVNZuEshNJyU8+d55qtGpAX62arO&#10;ryylAbSKVrDbFfFFP34msFp+N8ZvxZDYhLrCb8aYVJ+80K8qWAZVDy89AHiwyr7ot4EYA6CFGy/q&#10;IHTMGxeB1XJgDcro2C7B10QbILAILIaQtIHW2ACBRWNtjbE28Y7PMQ1XiRJYBBaBRRtojQ0QWDTW&#10;1hgr1cxw1UwT55vAIrAILNpAa2yAwKKxtsZYm3jH55iGq/oILAKLwKINtMYGCCwaa2uMlWpmuGqm&#10;ifNNYBFYBBZtoDU2QGDRWFtjrE2843NMw1V9BBaBRWDRBlpjAwQWjbU1xko1M1w108T5bhywNm/e&#10;HLhxDmgDk2EDZaFIYBGQvEHQBkZmAwQWjW9kxkdVNBmqqM7rPFbAKnsyLM8cB22g+TaggVf2ejU6&#10;JCx7MizffGPlNeI1IrD4pI9P+mgDrbEBAovG2hpjpcKiwiKwCKxWAwsfz5g/f372EQ0C7bMwNTUV&#10;pqenx3YuCKwWAQvGiM/H0zF/qzQIrG7VRWDFVSiT7nOwG5aBAFToi7DqNkgCi8BK9QkCa4jAWrJk&#10;yVhL/VSjs+UILAIr1XZaDyzE+sh/yKbDLfxdciNeGXEUfUznDgAYfUznWFBOlBnKoGzepEtftoxu&#10;3+Zx7LnZPuwY9Dj02G09/Fs26V/OG+dk98mYZT7luG1X5kP37SlK75qVzWF5186bWz3mWI7MXmdt&#10;Q7Yfe86pcyLzqtuOXfvUeUx18qaVm9gcljisXBAxLjEKMSbtNOIs+iJ6IaE4tHVWMXppJzU5inLa&#10;2GWsuj7+Lu2LE9lxeucibWjnsvu0o0jbdp7gQHafdnLrrCivxx9zSnuOqKfPSxw3Neku11Wfk1wP&#10;3Ya0m+ew1obQprTrKT+co56H1DnR4yq69inz2DQIlRnPxALLuytr0GiFZR1EG7sFVkwN6XIe+PIu&#10;mh2rBaKuGwuR7H7rbGgD7VpVY/vy+raOiLaKcnu2Ha8NO0YNRXujSQVWbFx2vwWqd33yroMXwotN&#10;xa51ypzk9SnzHlPTZcDQ1LITCSwvJLChSsy4rNNYQ7cy3wsZPVjEDMRLtuc9LcxLzut6MWDFQkAZ&#10;XwxYVi16YNAhow2FvfJ6jLEbQdkcVix8tCrWg2Msf+a1ac9V24FVvvqYnv/YHOY9KS6ax6aCKHVc&#10;Ew2svEnqB1hFT/PKAMuDU9uAJXNpc3xFztl0YHn5OVF6edcI9arOSVG7BNaYLmsouoNWBVbKHT8V&#10;WDFVMciQcBAKyxuvF/5YleYBy6qLWOgeuxmVCQnLrnnTbReFblXnpKhdAmtMgeUlpnXiOhVYsRDJ&#10;ywWJE6UCy8uDoI2ixGss6a5hNMyQ0EtOlw0JJcdWlHS3oZ0FV17SPS9XGcth2fBOoOv1g+smx6vO&#10;SdG1J7DGFFjaAbxH7anA8p6uSfLTy1/hWCqw8h7X2zycB8hY/7ExpNz1q+awdE5H2igTEuocmj4v&#10;q2iLQiYdjkk7XghfpMA9+7EK0ctnxvJXqXOib1je+AmsMQZWaqJvFOWKlMIoxtSGPq0Ca8OYOcb0&#10;H3VPZNK9DQaScodvw3kMc4xQWzYHN8z+2Vc6eKrOFYHVoh8/V73IrDd4R+IcD2eOCSwCiz+opg20&#10;xgYILBpra4yVKmY4KqbJ80xgEVgEFm2gNTZAYNFYW2OsTb7zc2zDUX8EFoFFYNEGWmMDBBaNtTXG&#10;ShUzHBXT5HkeW2DV+YVZtsWvEtMGmmcDZcHa6DeO0sCaZ2C8JrwmddoAgbWZBlWnQbEt2tMgbaD1&#10;wCp7AizPnAhtYHJsoHEhIY1vcoyP15rXuqwNEFh8wsgnjLSB1tgAgUVjbY2xlr0bs/z4KbjGAWuQ&#10;CT62zQQybaBZNlD2pkJg8alioBM3y4kn6XoQWAQQAUQbaI0NjBWwyp4My49fzoLXdPyu6dj+NIfG&#10;On7Gymva3mv6y1/+Mpw4cSKcPn06nD17Nnk7c+ZMOHnyZDh+/Hj2gIfA4pM+PumjDQzcBggsx8j6&#10;oS/v3u29e/PaNf/aEVgE1sDvigRB80HQlmtEYBFYBBZDudbYAIFFYLXGWNuiAjjOwSlKAovAIrCo&#10;sFpjA3nAwlPAe++9N7z77rs9Tw8n/inh0qVLA76qjK8EF95RP/oohHnz4tsf/VFxGzU5Vbj++t5x&#10;DLH/wrmq6TzZz+BUzijnNgYsAGnVqlXhG9/4Rli3bl04depUF7QmFlgCqp07d6YDSzvhhQsh/MEf&#10;hM+WLasXUk8/HcLv/E747MCB3HYzYGlAfT6ern19QKOn/RJthT/7sxC++tV656VE/6N0RPadBlgP&#10;WMeOHQsbNmzIYHXjjTeGe+65J7z88ssBkJK1WhMLLG1YyQqrycDC2BJhl+JUBFaa46XMJcv0zqUH&#10;rC1btnTBaseOHeGFF14IR44cIbAGDSwbsn320ENdiiNTISq8xPGeMC9HablA+Txklb5E6UhfHTUo&#10;asz0n82Jc6xLtdmwWI/RC5nnlFYMfh0lptRq1xz87u/2qjRAWYflVHKtVLJMuveRdK9bYfU46OdO&#10;1gGJDefmYvUO0BJVkgsBU7cDKg1LgYp2dBmfCm+j7c/BoisMnhs7AKKB3BMSeuek4aogqdvO2tHQ&#10;su1IPUKrddAisJoCLDiio4y0E+fmeKoCywFR1o9JxEfVjoGoVy42brvfK4d9PaCTscXA4yjGnpwh&#10;gOkpMea8Gg0xAqspwLIhixe+SBkv5CsDLPPE0jpzEjhk3tCvcvxYUt+GtlkYCWgoMLpgc8rYELUH&#10;RvrBhheqyvkTWI2Gk5fDI7CaBKxUB/o8nOpSZGWAVbCMoVHA0soTf9dzFHvi6gDLBSbVFIE1996y&#10;sg83Gv3G0byTqTWHZcKYwkm0zjpoYNn82efObhVV3SEh5gFtZioKoNZ5pxiwvJwc81WlHbPQBkcA&#10;fCqspigsOKZNFmPft7/dWVsV/vIvf2t01lkTgZey7MANzfKS7jo57+WGnOR8Bh8T2kbHhvpzqjDL&#10;Z+m+dNJd9nvrypwEP5Zy1L4WbgQO3ESoDHJMBFZJYE1PT2cLRu02NTWVdgcrWDhqly1oRdGzpMEs&#10;Pu082i+7rMHMQTS5n7c0QdrQOSMdetocnRf+6vYdJdWzuFXm8rvfzRbjdpYteCGvhNHMX6XZaUPh&#10;C2Dt27cv3H333eGOO+5I3tauXRuenrNBvsCvoRd2kHe5obedkqvidWg1iFJtCsACrLCC/dKlS9l2&#10;8eLFbLswZyeffHIuzM5+MHd8Nrz//tlwem61+6lTp+d+QvdG9tMdAouOMnhHieXnBvUzJ17TwV/T&#10;inMMYEFZffrpp+HDDz+cg9NsBq8zZ97PwHT06Ex45ZXXwksvH5xb7f5ieO75fWHPM8+F9947ldUj&#10;sCpOfOodheU+z+15SXMCq7FgGZTd9gusd955h+90H9TFmfh2Je8UW4ZBYBFYJRUWfl8Iv+rnNeit&#10;XdYw8UChupw4YIza5vtVWIcPHyawRn0R2T/fkDApNkBglVzWMCmGwfMkBJtoAwQWgcWwhqFta2yA&#10;wCKwWmOsTbzjc0zDVaIE1pCBtW3btrB48eIwMzMTBcX69evDkiVL3ONYKLdy5cpO/fPnz4dFixZl&#10;Tz2s88gxHMe2f/9+t83du3d36uPvUh5/4u2Nul2MX45jIZ7tU+rbvjDuFStWdOrGzk+3V0dbeOe+&#10;Ph87Ln2+KWMioIYLKDvfBNaQgCWOc//993cBx3P4jRs3RoEFBxNQAGyA3/bt23uAJYAQ4KB/D5RS&#10;Do4MwGnwCfDEydG3dmr0L+WlLMaG/RYMGKOGNMDnAQ/zUVdbODfMt8yxnQP777wxEVSjBZXMP4E1&#10;JGDJhFuFpB0BDgQgyJ+ek3gw0ApJO6dVDKhrFRP6ioEDbek6tn5snN4Y7bnknaMuW2dbdu4BKAvo&#10;IvVLcI0WXARWQ4CllU7MmaE8vLDFA5Z1RjiaVmfieChnIeYBA31bZ9ZjrgKZPFBKe6nAkrasCrQh&#10;ppTLG3vefBBYBNZELRyNKSwNjhiwPAgJiGwOKwVYHoQ8xSdhWp3A8tReqqK05XRbFlg6h6XniMAa&#10;LXiqgp8KqwEKy4ZlHrDyQsmqCsurJ4Zk81d1KqwyuaIihVWmLZyvQJfAIrDk5zll4TnxCgtOqZ9k&#10;eU+18nJNZYClVUYMBhZWeQpLP7FMCePKAEZyaLGnm2Xb0jm5fsLZsgbO8vXBkQqrAQorJSGdF0J5&#10;wPLyVbqNvDyZtwTCc/CySfeqgPGAVaWtoocIRSEywVMfeKrOJYHVAmDFku1y0T1gFS1r8JLtnrKy&#10;SevYsoaipHs/gLHAymtL57AAVJ1A57KG0QOnKqikHoE1JGDZBYwS9nlPpKxyieWavFBSA0UvHNUJ&#10;87zEvxea6jHqhaPemi1bH2XsAlYpE1uoGSuf0pYGll2s6i1Z0AtHU55a9utwrN8fNAmsIQGrqqHG&#10;ci1V25OninTO/hynn/ln3epzT2A1HFhFCzurGH/Rk7cqbbJOdSfk3KXPHYHVcGDRmNONmXM1/nNF&#10;YBFYfFsDXy/TGhsgsAis1hgrFdT4K6iia0xgEVgEFhVWa2yAwCKwWmOsRXdfHh9/BUZgEVgEFhVW&#10;a2yAwCKweow1PHtNCI/+79YY8WcHbwjhgf8RPju5qz1jJiQrXSsCqwKw5s+fH/S2c+fOcpMPB/vh&#10;vO7tqf9Xro0BGjyBNf6hVVvDZwKrJLCWLl2avRFULjj+DnglQevTcyFs/UKverlwplGKpjSwMP45&#10;AH/2+u2NgW4tDjmu5zXAm10t854zPgKrJLC8CwKIYSu6WGHH/wmhQUoqNl4C63OFRWAV2nSRzdd9&#10;nMAaFrBmHkzPs4gSU2GjVS8Cv+xPKbf/uvCZrYt9co7KAbvqmXyVB6xsnzceJ7zVY+3qpyjPJHP0&#10;6k2/7Wvz//zN+HU/sk/OC8fUvs74dR3Td1bG3jz0Nco7LzvHdjyfz3NnvuzxFiucugFUtj0CqwZg&#10;pYSEyapFjF07ExwJsFDwERB04KAcrGufdlTlSJ0yTphqx9oz9s/H02kjokR6FGVRclzOUwCqwWD3&#10;6fnxgIX5UmWysSgwFwILduGdl4xJXwvAT6DkHX/iTxunVMqCoinlCaw+gZUcDnp3dKfvGNh6IGLD&#10;S3EU7cjWeQRYWnVhDEb9dfWFOo4y6oKR59ho0yoLx5m7HMFToR7kDKAy9WUVlu3bO8c8hRUDFvqy&#10;T1D1+TOMHCicCaw+gAVYTU1NJV2gVIWVgcACRaCinTIGLF03Aqye5Lhxsq6xiuqxTzW1gvGc1HsS&#10;qkNXLyyKAasgBHSBZaFSE7BsaOyFyZ0ybVoa0pIwlcCqCKwysOrkYBJyGY0EVtG4Y8Aq67BtAVbi&#10;g5NO/q7sPLQEHqMIEwmsCsAqDSsVXrjqSY2h75CwisKKJa1jYZGds1hIWJRkt+0MG1gWJDb8jIG4&#10;COD6vMo8bCGoCqMVAqsksCrBSvqQ8MreofU6rJyke8/Tt7x8FfqM5bC8RLxOUJuV7plSME4anrv2&#10;tyvLvdxUZM1ZyEtADxFYWd5Orx2Teddz452Xd31Qbtf//Y2z4bh9YFIW3ARXFFwEVglgYXGoXeUu&#10;/56eni68O2QG7SxZ6Fl0aR+LFyW9PTjlAOuz127OXWXvLmvQyyfMEzi77KDnCaTOf3n5OQ10e642&#10;wY6yKUn3ghwWxtyVjwKQY8D8fPz2qai7zCPh2o0ilBqXPgmsEsBq/UXnE6y0mwoVTmPnicAisBpr&#10;nK2/QRB8tdsWgUVg1W5UBA1/PD0oGyCwCCwCi0qoNTZAYE0SsOiYrXHMQSmUtrdLYBFYdGKCvDU2&#10;QGARWK0x1rarA46//9wegUVgEVhUWK2xAQKLwGqNsVKh9K9Q2j6HBBaBRWBRYbXGBgisIQJr27Zt&#10;YdGiRZ1t//79HUM5f/5817FVq1a5RnTp0qWwcuXKMDMzkx2Xeps3b+4pb9vU/ek77e7du4PUx9/1&#10;GHfs2NHVrj4Hb4xS3/aFca9YsaLT9pIlS1rjJG1XJeM0fgJrSMDCxyq08+Pfixcv7oBn48aNXQ68&#10;fv36DkQsXAQUKIM2tm/f3lNWACF92v6kTSkHwABwGnwCPIEPYKRBo8coZTE27LfAwhgFsugb4ItB&#10;eZwcjOdSbxhLYA0JWNZwNSg8owYcPIf2YKAVkrQFQFkVg7pWMaFcHjh0HVvf6wP9e2O05xirSwev&#10;18HHbT4JrBECS4d21rA8CEHFeKGUVxYKxoaJHgRRzkJMj0Xgg761IkSZGHRTgUWFRTiVBSqBNSJg&#10;xRRUHgg8CKF8VWB5ENIGpFVQ3cDy1F5Z42X5yQMegTUCYMXySeKAXv7KJttjSXPZn6KwPNBJfZu/&#10;qhNYzF9NHmjqurkQWEMGVhVY4WLn5ZrKKCwdJsZCNwsreRrphYReWJsXEhJWhFU/8CKwhgisqrCS&#10;RHYs1+QByws5dRgWS3p7sIqFqWWT7oQVYdUPrFCXwBoSsPqBVSzZLhffA1bRsgYv2R6Dle4ntqzB&#10;S9TrfYQVYdUvrAisyApnhE2y1THJopD0gkz5O9YrAWbeMXmKFss1QTHZehooeuGoDudi+TC7sFXa&#10;1spOl/HWbNnxoIxdwCpluHiUECvrX1RYQ1JYZS+MlC9ar1Wl3bwnlFXaYx2CZ1g2QGA1HFhFCzur&#10;GErKOqkq7bIOwTVoGyCwGg6sQRsA2ydk2mQDBBaBxR8h820NrbEBAovAao2xtkkJcKyDUa4EFoFF&#10;YFFhtcYGCCwCqzXGStUyGNXSpnn1gPXyyy+Hl156ae6VRi/O/a72mfD44z8Jjzz6WHj44e3huef3&#10;hT3PPBfee+9UuOOOO8Lhw4cze+9n6dINN9wQVq9eHbZu3Rr27t0bDh06FI4dOxZmZ2fDuXPnspcC&#10;XL58OesH/83L/j/3H3ZcuXIlK4C1PqiAiniyhobQ4Jo1a0o7ZD8n06aLz7ESAG2zAQ9Y8+bNC7/3&#10;e78Xfv/3fz/88R//cfiLv/iL8LWvfS3cdNNNBFbbLnATx3vx4sWwYMGCsGnTptI3k37OB3fGhQsX&#10;9t0n7qLz588f+vj7OfdxqesB69Zbb50TJmvDhg0bwpYtW+ZeaPlIeOKJJ8Kzzz5HYEG9wVj1lmIM&#10;4qS27vLly/t2oJT+m1SGwKKyq2qPDAlL5rCmp6ezkFMmfOnSpWFqaqoQOp6Typ160qA1KmBVcRK5&#10;Rnv27Cm8xlXaZ51y8GZIWBJY1sBEcWmIeUYYc9JHH320ljClTYZPYJVz0jZd20GP1QPWt7/97YCb&#10;PvLV+DbCf/3Xf4WdO3fOhYTPMiS0FwQTgzCv6ELFnHTdunU9wALEdOiocz1yx9+1a1eWB5JyVqXZ&#10;EPTqq6/ujBG5HF1eyup96Oeqq64KR44ccc/twIEDXWOU3FCsnu5TzwXOX85BjxHzKecaO27nScaA&#10;/WhLjsv+smOw7WMcUFqe6vJCfqvKpP+8cy6yo0k/7gHr5MmTAdvx4yfm7PWtcPDgK+HFlw6EF17Y&#10;T2BZg0E4iDCxyJA8YInTa8MWZ5P2bIJX/q1hYtvx+oKTCBBsH1JfA8OW0ednHRb9LVu2LJuDMsCy&#10;iWs4tIzBOweE3zIOnI+eAz0GAY2FuAesvDFoaOprZM/fC+1lTvXNBv3r/rwbRZEdTfpxD1hf+MIX&#10;wh/+4f8Kf/InfxL+/M//PHzlK18N119/ffjP//wegQWDAaTkrl8UCoqBeXdg+8RKytg7s1ZhsSdU&#10;2hm9MFM7mYUK2gcMNACwL5ZbgzPG1FcZYNn27RhF0VgnLcor4fy98XnAyhtDKrA8lYy6dr/3lDLv&#10;xjDpcPLOnyFhnzksgVeRcVnF4N2BbQikw0IdcnmOrJ1Rhxz2qSRgaMeCutiPP6EIYuDU5yhqwXP4&#10;VFjYZQ12XHIeFuyYOxs+6rHFIBALCXVdOwYPjnafzJu1ATtOG4qjPIFVLp/HkLBPYIniKgoLvRDH&#10;C//y8kaxOz72W2AVPXmUuz+cT4eKgEMREDzVKP2VUVhFwJJ+BI4CrqLxEVjlIFB0s23Scf40pyZg&#10;Ifmed2E9YNkcRsrTs1g4ZEPCPAWCcYrTw7k1bCRZXQS8mKLJS0hLm7HzzAs19bGUkNA7/xSFZceQ&#10;orDKhIR2XqmwysGVwCoJLLvmCsqqn6eENmFuk8kSNkheKwVYXhJYJ6XRps6pSdt6X94qdIxZH7dO&#10;Z3M1EtpZYOnQVvrWoa92bguSoqR7KrDyxqDnyXtSa6+JHa8N3RkSloNTag7r7Nmz4cyZ98OpU6fD&#10;0aMz4ZVXXgsvvXxw7inhi0y6Izmt80Ipi0Zjhq9DHu1gNgelczgpwNKhox6rl8y3ju0B08vN6HaL&#10;liPA2T11g59S6KUZ3nlKP16obOdJoFImJMwbg5y3Xt4QW9Zg849FeTzddpEablJINuqxUGGVVFij&#10;vmDsv/+7dNENhHNczxwPYh4JLAKrcA3ZIAxv1G2m5AtHPUb23wtOAovAIrD4Ar/W2ACBRWC1xljr&#10;VBxUWM0N+/KuM4FFYE0ksOqEH9saHvwILAKLwGJI2BobILAIrNYYK5XM8JRMU+eawCKwCCwqrNbY&#10;AIFFYLXGWJt61+e4hqf8CCwCi8CiwmqNDRBYYwas2Lughq0CvN/NDXsM7G94ymdYc01g9QEseT2y&#10;fhNm7MJ5L/DD7+TKvBUhxSgIrPFz0pTrPillCKw+gAXg4MfPZYDl/eq/bmg1wXgnUWHFXjPThOsx&#10;LmMgsCoCC5DSW5FBTNpXcwgsKr0in6hynMCqACz9pRyBVtHk1/HVnNirZfS7orxXq8S+wuO9MM8L&#10;KfPe747ztq9WgWL0gGVfB+Mpy9hrWry3jMZeZyzXBwpYXvOiv/LjvfrF9qtfdaP7kbefom0pk/K+&#10;/iL74PE0wBNYFYAFY5WPT/QDrCpfzfFAkPe20byv8HgQjX3ZJfZCP++jGPaFfXBGtKvf+2Rf2Icy&#10;3nvu77nnnuxTY2WAZT9phutl9xW9Y0y/hNB72WHsvO375wmiNBClzhOBVRJYAJR+f3tZYHkflpCL&#10;lfLVnBiA5OV8+nhKe1o9yfvYFy9e3PXa5Lz3zMfyNhqisVcf2/15YWQZYOkXFXo3Be/tpVbt6TKx&#10;z3HZc2cOq144eRAjsEoAC6GGfcNoWWCJUqn61RwLIftJLw2slK/w6PIYk/0IhffJMG1IsS/GWNXn&#10;KQ99LkVf6ukHWBa4Hijt14V0OJkazhNYBBZ87tKlS+Hy5cvZ2jb8Ny/7/9x/2HHlypWswPnz58Ps&#10;7Gw4duxYFq7t3bs3bN26Nft8darclHKbN28Osum6+nuEnoHnfaOwrq/mYDxaFVlgWGCV+QoP2rWf&#10;+YoBSeZlXICV9w57AmvwIEr1USqsEgrLm9SqCgttVflqjuR6kJPxPqnlhYR5zij5JbzbHECWT9MD&#10;Xnafd/72gxPeedUVElr42jyS91DC69sLCfNyTwQWgWWjitWrV2eCCMLo0KFDmVCCYGqUwqobWDrR&#10;LHmXoq/maGUDWBZ9NiqlPXmKqJ1W9hV9IMELbcsk3b0vzWjAStLdyyPZBwRVgRULz4s+S2ZDQH6y&#10;a/Bgo8IaocLS8En9ao7UEaDYL+F4TpP3FR69LKHqola9ZAChsv1Kjj5PHUp7ys+2pSFqj+3atSv7&#10;6o60UxVY+sbhfaUnVWHpp4l8WjgYeBFYfQIrNfZmucEYMOd1suaVwCKwSj+UICQmCxJNut4EFoFF&#10;YPH1Mq2xAQKLwGqNsTbpTs+xjEZlElgEFoFFhdUaGyCwCKzWGCtVzWhUTZPmncAisAgsKqzW2ACB&#10;RWC1xlibdKfnWEaj9ggsAovAosJqjQ0QWBMMLKyAL/rpDZXEaJQE592fdwKrJLD02yz1z0yKDEx+&#10;tlH09gT5yU3RD5aL+ks5TmARRil20qQyBFYFYNl3YqVcUAEW6ubByP6gN6XtlDJ8VxPhlGInTS9D&#10;YI0AWLEwTF5SV/QOqipGRWARWFXspml1CKwhAwvvmMIbBuxbFmAY8mI+D1j2jQu2vn2TgX01ivdq&#10;ZgsxeUuo7suDq/2ohYTJ3jk1zeA5nnaDm8CqACz7ttEUJ9CvKPFeO6xfxmeBZcFi31NuX0jnvTvK&#10;U1gesOT1MDgnrx37VR3vAw0p88Ey7QbHqK4fgVUSWPZC4SV6cPKiC6iBFXtTqKgiDSyvLPrS70z3&#10;FJl9L1YqsOx7nFLeYBr7/FjRnPA4oVXWBgisPoGFCUciXX9Jx7sI9iVw+r3s9gMMGkA21NPqDoDz&#10;voknZexLAS2MYiGhHn/KO+IJLIKnLHiqliewRgQsOLkARb5WIxfRAitvrVTR12akzVSFlffK5Zja&#10;I7AIrKoAKluPwKoBWFA0SDznTb73ml35Sg0ApRPWNiRE+3kJ7bzv+dUNLJ3jkra9b/+VNUSWJ/RS&#10;bIDAKgks77uEKeuyPGDB0VHXhmo2J2W/mowLKx9nwN+997ujbb3eK/aud923Bz4vF6YXvzLpTtCk&#10;gKauMgRWSWAhV6XzSCmw0k/c7KJRL2Ee22fzVzbXpI/bMNL7QELZHJZWa/pjDa+++mo2J1zWQHjV&#10;BaZYOwRWSWAN+oK0sX3msAiqYdktgUVgFS7JKDJGfo+PwCqykbqOE1gEVilgIYzUoZ/3EdK6jJPt&#10;EITWBggsAqsUsOzPcrynhgQNQTMoGyCwCKxSwBqUIbJdQi7FBggsAovA4htHW2MDBBaB1RpjTbkD&#10;s8x4KzUCi8AisKiwWmMDBBaB1RpjpXoab/WUcn0JrCECa9u2bWHRokWdbf/+/R1YnD9/vuvYjh07&#10;XJBcunQprFy5MszMzGTHpd7mzZt7yts2dX/aOHbv3h2kPv6ux2jHoc9h1apVPX1KfdsXxr1ixYpO&#10;20uWLCkEZaytX/ziF11jxHjz5kv3a8vp800ZU4pTsczgwEpgDQlYcDLtLPj34sWLO+DZuHFjD7w8&#10;wMDBBBTr16/P2ti+fXsHOOIsAgjp0/Zny6EvAE6DT4An40Df2qnRv5SXshgb9tuxY4wCWfQN8HnA&#10;0xCOtYVzidW1sPDGKGOzc5I3JkJocBAqM7cE1pCAZS+KACWmejynRxvefq2QpB84o1UMqGsVRpHz&#10;6zq2vtdHbIz2/GN1PeDYOSoas7QBiOqbgoBSIAtAWUDb8mWciWUHDzUCa4TA0qGdNvaYM8MBvbDF&#10;A5Z1RrSv1Zn0h3KxcErDx3P+GHRjsLXnmKKSvLbygKVVoHe+Mrd5Y8+bD0Jp8FDKm2MCa0TAss6k&#10;800xR/YgJCCyOawUYHkQioGzbmB5as8z1BiwdJ5NzxeBNVqgDBroBNYIgBXLJ+lwDg6pQyGbbI8l&#10;zbVyshCzkPSUmQ6n9BjqBFaZXFGRWhOl5D10oMIaP3gRWEMGVhGsYsApCoNSFZYuF4OBTbZLItzm&#10;d2IQzYNMGVj1mw+LAQuKrJ9wdtAqgu3HQUtgDRFYqbCyyWFx3FhuxVNKnrPqMCwvT2bVHfr3HLxs&#10;0r0srMoAywujvfHpUNmGpUUhMkEyesVGYA0JWHmwKlpOEEu2iwN5wCpa1uAl2z1lZUPP2LIGXc5T&#10;WFVgFQMW3hgh/dnzTFl6wWUNowdPVfgDWGvXrg0ff/xxdhPFhrfpYrtw4UL45JNzYXb2g3D27Gx4&#10;//2z4fSZM+HUqdPh6NGZcOedd4Y333wzsx1EGrKVHQveCLx69eqwdevWsHfv3nDo0KFw7NixuX5n&#10;A15miTFdvnw56wf/zcv+P/cfdly5ciUrAGdDBVQEHNAQGlyzZk3hAkU74H5OJnbycGKdKJa/i/PY&#10;4zp/Fcs1eW1qoOhEvg7nYqGcXdgqY9TKTpfx1mzZc0QZu4BVysQWasbKS3924agenwWWXbBql0jo&#10;haMpTy3LGjfL1wtHAOupp57K1uHdcccdyRtg9cgjj4R33nmHwBqkURat16rStxcuVmmHdep1Rs5n&#10;8XwCWCdOnAjHjx/PFiIfPXo0aXv77bfDu+++m9Wjwhrgj2dTF0mWMfaiJ29l2mLZYifjHNU3RwKs&#10;06dPz4V9Z5O3M3Oh4cmTJwksGmN9xsi55FwW2QCBNaSke9GF4HE6K22g2AYILAKr9EMJOlaxY3GO&#10;BjNHBBaBRWANMAdJcNULLgKLwCKwCKzW2ACBRWC1xlipVupVK22cTwKLwCKwqLBaYwMEFoFVu7HK&#10;16D1F6LbeDfnmJun6AisisCanp4O+OqxbDt37kx2fO/rycuXL0+u33RHIrCa5+hNt5nU8RFYFYC1&#10;dOnSMDU1VRow+IHmggULwsKFC7vq4geTdl/qBRx1OcDpqquuCkeOHCk9H6MeO/tvH1gJrJLAgpKq&#10;Ais4B37lPU5KCudEYLXP6dsMagKrJLAAK4SDZS96GccWJaZDTpsPEvitW7euE5ZeffXVnXF5cJR2&#10;N23alJWz/ej6GrCxPvR+jFWUlneuUJH6fKwq02PD2KVsW5VnWftg+TTwE1glgQVHwg+SAS5xKoSI&#10;RQYH505xPnFsrcQkJySgEZigfwsfqYc8mQWQ3mfhhTYxRgu9vD5iCssCyxu/5PEExBqesk/mQp93&#10;0TzzeJrjt3WeCKwSwAKo4MCAFf4uFx37ilQXYJASDsbAZvdDhVgAaiCJs2tlplUXynq5NJyL1Cnq&#10;IxVYsVBY7xdg2TlKBX1bHZDjLgdYAqsCsOwTQcCqKK+V6nhwYk9RQKUUhXxWVWlIAmA6DLPhnBd+&#10;eqCxfXjhn94nIPKWOGhoeopPVF+KMqXjl3P8ts4XgVUCWLjIcGwLLPwb+/OMwAvRvPJ1AktDziqq&#10;FMVHYE0GBNoELwKrJLC8pHuKwkrNx5QJCW34ZKGo1Y0FYQpA6wBW3tNRLyS06jJVmbbJ6TjW6jcC&#10;AqsksERNSQ5L8lopC0cl+WxBo9dh5SXdY/kocYBYoh0PBWwC3usHgFu2bFnuk0bbh5crS0266xCV&#10;IWF1J54kABJYJYEF4xBoVVnl7i1Z0IlutF+0BCCmWjxgeWASA7f92HGkKCzJMxUtaxBYy5xZgBJY&#10;BFYKeAmsCsBKmViWoQPSBuq3AQKLwCpcQ0bHq9/xOKfV5pTAIrAILL5epjU2QGARWK0xVqqSaqpk&#10;nOaNwCKwCCwqrNbYAIFFYLXGWMdJKfBcqqlFAovAIrCosFpjAwQWgdUaY6UqqaZKxmneCCwCi8Ci&#10;wmqNDRBYQwTWtm3bwqJFizrb/v37O4Zy/vz5rmM7duxwjejSpUth5cqVYWZmJjsu9TZv3txT3rap&#10;+9N33d27dwepj7/rMdpx6HNYtWpVT59S3/aFca9YsaLT9pIlSwbuJPv27es6l+3bt3f6hOHr88Tf&#10;9XE9Pw888EB45plnOnXvvPPOcNttt7njxzFpN9Ye+pb6dhz33XdfV7v6HG6++eZw6tSpruNS3+sL&#10;49bnePjw4YHP+aDVHIE1JGDhN4fa+fHvxYsXd8CzcePGHnh5gAEQBBTr16/P2oCxWmAJIKRP258Y&#10;lpRDXwCcbkeAJ+NA3xo06F/KS1mMDfvt2DFGgSz6Bvg84Mm4fvzjH4eHHnqosoN98MEHYcuWLZ36&#10;+Pett97aAY+GRp6ToZyA4ic/+UkGAPwEygMWACHAsf1ZAApg9HVHGQBPjgmMBDToX/eLshgb5skC&#10;C6DTkMW/PeANGjB1t09gDQlY9sJpUHgX1XN6lPP2a4UkbQFQVsWgrlVMKJcHDl3H1vf6iI3RnmOs&#10;bl3A8uYUQNEwiKkkXReQsDDwYCeA0ioGda1iQjkoZKuUpE9dx9b3+kA9b4z2/GN16wbKoNsjsEYI&#10;LB3a6Qsdc2aoGC+U8oAFBWNVl1Zn0h/KxcJPDR/0rRUhjsWgG4OtPccYKO+6666uUOaVV17JlNLB&#10;gwe79qNcGQfRoV2qwoKKsaGUVxcKxgJQqzMZJ8pZiMUAib61SkI5DV0NuVj4KWWKQFlmHkdZlsAa&#10;EbAsPHS+KebIHoRgPFWB5UEoBs66geWpPd23DQkFVgIvlAWwUsNGCw+bO/LUlgch9NsPsDwIaagg&#10;bBVA1gksT+2NEjxV+yawRgCsWD5JLiKOI1ei80A22a4veFVgefWkXZu/qhNYRfkrjMECy8tpAWK3&#10;3HJLocrKyyfJ+QIOVvnYZLuUrQqsIlWn81foqy5gjUv+Sm4WJ06cCKdPnw5nz55N3s6cORNOnjwZ&#10;jh8/ntkLog/ZysITr11avXp12Lp1a9i7d284dOhQOHbsWJidnc1eDQVfvXz5ctYP/puX/X/uP+y4&#10;cuVKVgAOhQqoCIdHQ2hwzZo1hQZtB9zPyRSdfBGspL5VU3m5pjLA0mFiLHSzsMKYYsDywtq8kDAF&#10;Vh6woKaefPLJrmsJg0WIjGsem/cUWIkj6KR0XghVBlhaueXlmiys8oBlw8S8dscJVgRWZP3NoICV&#10;CitcGAusvBDKA5aXr9Jt5OXJrLrDeLx8VdmkeyqsUhUWgJWnsFJh5YV5eSGUBywvX6XbyEt6e7DC&#10;mGy+qmzSfdxgRWANEVh5sCpaThBLtouq8IBVtKzBS7Z7ysqGnrFlDbqcp7DKwMoDVtkcVhGsoNb0&#10;kzovHIutW4qFdnnLGmLJ9hisxDlx84gta5A59xTWOMKKwBoisODEdqGiVjL2uM5fxXJNXpsaKDqR&#10;r5/wxfJhdmGrjFc/RdRlvDVb9hxRxi5glTJ5i0ehnqRc7ClhXsJd1kzFFofapLtdVOol4WNtarDp&#10;haM6dPPyYXZhq4xV59J0GTsm3ZfUlTLeMQ2/otRFU48z6T6CpHsZYyhar1WmLa3I8tZeVWlznOp4&#10;Swf6OT8vXOynvUmuS2A1HFhFCzurGG/KOqkq7Y5DnUGsV0pZ2DkOczeMcyCwGg6sYRgB++BbENpi&#10;AwQWgVV62UdbjJvjHD8QE1gEFoEVefhC4DUPeAQWgUVgEVitsQECi8BqjbFS8TRP8Qz7mhBYBBaB&#10;RYXVGhsgsAis1hjrsO/m7K95io7AGjNg4W2YV111VThy5MjEgQjnfvXVVw/kvA8cODCx89okcBNY&#10;JYC1c+fOMH/+fHebmprKdZSLFy+GBQsW9NRdvnx5rQ5GYBFYTQJM3WMhsEoAKzb5gBVglndxBFib&#10;Nm3qlMO7cwDAuqFVt5FUbW/YqoQKq3khXFXbidUjsPoElqiuogvjAQt14GQLFy6sVWUVjWVYxwms&#10;8QfIsGxJ+iGw+gTW0qVLw/T0dCFwYsBat25dD7AAMR16iioTRbZnz56u/jQYPJURa88DihdSYox5&#10;KhBvYNTjxfhQR+/TeTU7Ht22nifdrgd1fRy5K+/cvbGJ8cv5P/7449lYdf5Ljx9jR5lJzQ0OG0p5&#10;/RFYfQALP0yGoePPoovqAQsOg/oaQNbpBFICLTighYfeZ+vnteeNSRxc+ouBVs7XAhf9yfl4QER7&#10;y5Yt6wmLbX96XuwcoG+MU0NM5lJDB/t0CG5hLHUsDHFOuh3pn8AavWIksPoAFpQVFFYRrHDcS7pb&#10;R5EyVkFpKMQAJHX08ZT2tHqCY8Ip8e4sgaLsiz119ABqFUzRE0vdhozZQlnPQSzULMphWYXq3TBS&#10;VGzK9WaZwcCNwOoDWFABRcl2MVyrVMRZvCS89yRS4GYhZHNg2mnF+fLa0+UxJvSDP0VhFOXY5Dw8&#10;9REDiwdvAVRK6BwbkwcsGZ8NWXFdvPHpc9fQGXY+jsDzgUdgVQQWQFW0lEEbneeInlpKCTu0KoI6&#10;sWGPwKZIHWF8WlGgXbSloWjbjzmS5KX0+GM5MsBDj9lTWPo4+rQq08tp2flEu3o8nsKy801gDUYZ&#10;1QVgAqsisACrlGR7TGHpMLFIXdiLLU7lAckLCa3z2/bg2Bs2bMgALOEbAGH3FRmdpyItEIpycKkK&#10;ywO7zj15oV0qsGxeUZ7mptxMiuaIx/sDIoFVAViSbC9jfDFHtHkUOJ11DJ3Ilj7h+Mif2VyPVRkp&#10;7Yk60qpF9hWtHNc5PHuOHjS8JL1ei5YCLCmTl3TPe6CQ91BAEvpMuvcHljK+UaYsgVUBWHDS1GR7&#10;nsLS8Ik9Uoczx8KfmBKwkLFLDGx73lO41EWtdtmAF8phnAJhm78CcMuGhN5DDJyThbXNX8mauSJg&#10;CbQk74X5ZA6rGQAjsCoAq8wdgWWbYei8DuNxHQgsAitpWQYdfjwcvu3XkcAisAgsvg+rNTZAYBFY&#10;rTHWtqsDjr9/lUpgEVgEFhVWa2yAwCKwWmOsVCj9K5S2zyGBRWARWFRYrbEBAovAao2xtl0dcPz9&#10;K0QCi8AisKiwWmMDBNYQgbVt27awaNGizrZ///7MUPBTH71f/r5kyZIeQ7p06VJYuXJlmJmZyY6d&#10;P38+q7t58+aesnJM2pP+7J1+9+7dnfr4ux7Ljh07utrV57Bq1aqePqW+7QvjXrFiRadt79yoQPpX&#10;IOM+hwTWkIAFKGnnx7/x3ikBjzU0gMGDEIAgoFi/fn3Wxvbt23vKCiCkz1h/Ug6AAeB0nwI8gQ/6&#10;1qBB/1JeymJs2G+BhTHqc8X5ecAbd4fj+fUHZQJrSMCyhqpB4R3TKkof92CgFZKUBaCsikFdq5hQ&#10;Lg8cuo6t7/WB/r0x2nOM1aVD9+fQ4z5/BNYIgRWDklZR2gChYrxQygOWp9C8dlHOQswDJPq2ijAG&#10;3VRgUWERTmUBS2CNCFgxKIlC8SCSFyba8DEFWB6EtAFpFVQ3sDy1V9Z4WX7ygEdgjQBYefmrWKhk&#10;k+3aWasqLK+etGvzV3UCi/mryQNNXTcXAmvIwKqabM/LNZUBllZisdDNwkqeRnohoRfW5oWEhBVh&#10;1Q+8CKwhAqsIVnkhWl4I5QHLCzl1GzEl58EKBublq8om3QkrwqofWKEugTUkYBXBChejbLJdLr4H&#10;rKJlDV6yPQYr3U9sWUPRk0zCirDqF1YEVmSFM8Im2eqYZEmke4tDZb1S3jKHWK4Jism2qYGiF47q&#10;cC6WD7MLW6Vt/QBAl/HWbNnxoIxdwJq3MLau+WY74wlIKqwhKayqDpQHsqpt5j2hrNom640nIJp2&#10;XQmshgOraGFnFYNKWSdVpV3WIbQGbQMEVsOBNWgDYPuETJtsgMAisFrzS/02ORbHOpgbAYFFYBFY&#10;fL1Ma2yAwCKwWmOsVC2DUS1tmlcCi8AisKiwWmMDBBaB1RpjbZMS4FgHowYJLAKLwKLCao0NEFhj&#10;BqxHH300XHXVVeHIkSOtMUKqkcGokXGcVwKrArCmp6fD/PnzO9vOnTsL4XDx4sWwYMGCrnpoY/ny&#10;5YV1yxgegUXnL2MvbStLYJUElsBKLjRWogM8RdASYG3atKkDqHPnzmV164ZW24yw6ePFTeDqq6+u&#10;9cbS9HNu6vgIrJLAmpqaCoCWvqDePnvBPWChDJxh4cKFdIYG55EIrOaoVgKrJLCWLl0asGkgVVVY&#10;aGPdunU9wIKD6JBTVJkosj179nT1f+DAgU7eynOuWHu6npyPF1JijDEVKG1AaeqQ15ZHOX1OGtI3&#10;3HBDT/sa8PL3DRs2dPWBeZA5kbbt3Njjul/dB8Ygbdix6XFTaY0WXgRWSWDBsWHAorJS1BXqeApL&#10;nFg7mQWOOJxAy3Nuvc/Wz2vPG5M4rvQXU4YCODkHnej3Ql0NeWlToOZBVsNUyus+AFFcB7tPA8UD&#10;PM5PgKTzinIN7HyLCiaoRgsqsTcCqwKwkK/Sd92UeN9LuttQUMpYlaBVWAxAUkcfT2lPqyc4KwCA&#10;d2cJTGRf7KmjB90UJ9fn5I1Tjysv/+flBGUuPGXogdCqQat6GRI2A1awKwKrJLCgFAArgZQk4csm&#10;3cXRPYfTMLRhinVumwPTzmXDIS8k0+UxJkAUf4qiKMqxeWEl5sbbr8MujEUD2wOUgCcPWBruVlHZ&#10;/uT8RZXF1COB1RxAWTFAYJUAljwRxJ96IgExhIZ5SstzDk8tpayh0s4Np9TQs8Aqak87OdpFWxqK&#10;tn17jinAEjhrJWOhoCEp4JS++gGWnpvUByEEFoGV58vwidWrV4etW7eGvXv3hkOHDoVjx46F2dnZ&#10;LKeKl25evnw54wH+m5f9f+4/7Lhy5UpWAK/hRQVUBFDQEBpcs2ZN6SdwsVckx4AFlVUFWDaXU5Qv&#10;0nkjKCAvXPNCwjynRZu4AEho4xwk9IPT2n3eRYwBSzu992DB24dxQDEJOPsFlteHPgcqrOaCKQYM&#10;KqwSCguTCKf2nhLapQ6pd3ObA4KTWVUECNm8Fpwb47D5F6vaUtqTp4g6RJN9RclmGb8uZ8NdOyY5&#10;bnN4KLds2bIucMYeWHgJdbsvFnbLnKUCKwbllNwly9QLRQKrJLAEWjofVASrmNOJMQM+2uHlCZj3&#10;mF3qCFAsyLwEcVF73pOx1EWt4syPP/64uxRDn6M+H0/9xPqsGhJKLk1fK30zSAWWqFC0UwRwAqpe&#10;QDGHlbBAcRBfzRlXQ65TfcTWmY3r3PG8ysONCquCwqKh/dbQ6gQWlw+Ud+BJs0UCi8Aq/VBCO0ld&#10;wEp94DBpDsrz7YY4gUVgjRxYkmPjj8CpsIoATWARWH0Bq8jAeJwQqtMGCCwCi8BKeBBTp9OxreoQ&#10;J7AILAKLwGqNDRBYBFZrjJXKpLoyGZe5I7AILAKLCqs1NkBgDRFY27ZtC4sWLcq2JUuW9BjJ+vXr&#10;O8exeNW7K+J3kytXrgwzMzPZcfyGEu155eWY9Ll//363zd27d3fq4+9SHn/u2LGjq44+h1WrVvW0&#10;J/VtXxj3ihUrcs9/XFQAz2NwSpDAGhKw8MNp7fxwfO3w+t/i3BYWcAQAQeoBcHh31fbt23uAZdtA&#10;/ygroBOnknIADACnwSfAE/igbw1a9C/lpSzGhv0WWBij7tueP518cE4+TnNLYA0JWNZoABABj4aG&#10;lNNg0nU9GGiFJGXRvlVxqGshqMfhGbauY+t7faANb4ze+Xsqc5yci+dSP4QJrBEBSzu/5/hQLFYR&#10;YZ/n5B6woGBsmOhBEOU8JSfOJvDxxuOBtgywvJCSTl6/k4/TnBJYQwSWzv/okCkVWB6EJEy0cEoB&#10;lgchbdx6XHUDy1N74+RYPJfBgNcD1pYtW7K312L753/+5/Av//Iv2Y39+eefD2fPns22M2fOhJMn&#10;T4bjx49nedd+XnDQmhf41WmEcFhRGCnAssl2PZaqCsurJ+3a/FWdwGL+ajDOXKd9NrUtD1h4aed9&#10;993XBSu8dun06dMEVl0XUgMgBiwd/uXlmsoASyuxWK7JwkqeRtoQNQbRvBwWYUVY9eNDsZAQ6un2&#10;22/PlNXDDz8cTp061YEVFVYN63Y0sDz1YvNNeSGUBywvX1WUNxMwYTlDbFlCUSibl8MirAirfmCF&#10;unk5LCgtvEgS8JJQkCFhRVgVPdbPW9YQS7brJ4o2h1W0rMFLtnvKyoaesWUNRU8yCSvCql9YFQHL&#10;Qkr/mzmskuBCSKcXZHpPyPTCUf3kLpZr0uW9Bal64agO52KhnH4oEFs8qst4a7Z0PVnQahew5i2e&#10;rcOo2cb4wpFPCYf4lLCKI8WWDlRpSysyLikYX6fuxzaaXpfAajiwihZ2VjGwlIWdVdplHUJw0DZA&#10;YDUcWIM2ALZPyLTJBggsAqs1v9Rvk2NxrIO5ERBYBBaBVfIBCmE0GBilzCuBRWARWATWxNnA2P40&#10;R58Y/7656zdYnA/OxzjYQIqy02Ua/VvCcbggPAeChTYQtwECa+5toTQQzgFtoB020HpglT0Blh9d&#10;EpZzz7kftg00LiQc9gSwPzodbaA9NkBg8SnVxD2lIqDaAyh7rQYKrLVr19IZCETaAG2gNhvAj/fX&#10;rFkTtm7dGvbu3RsOHToU8Gqb2dnZcO7cuYDf/16+fDnrD//Ny/4/9x92XLlyJSuANwJ88MEH2StQ&#10;8fs7NIQGCaz23smoQnjtmmgDtQPr9ddfD88++2zAq1AILBp9E42eY2qvXQqwwBdwBgIJQqmywhJg&#10;4VWp69atq00K0sjaa2S8drx2ddnAjTfemAmhWoH13HPPZR8Yvfvuuwks5i9oA7SB2mzgpptuCnfd&#10;dVf27nhwBgKpssI6ceJEeOONN8LPfvaz8Oijj4Z77723toHWRWi2w7s9baC9NrB06dJwzz33hEce&#10;eST7lBh4A+4gh56UdP/000/Dr371q/Dhhx9mL6A/fPhweOGFF7IX0uPzPzSO9hoHrx2vXdNs4JZb&#10;bgnT09PhscceC/v27ct4I8DCwz/wCA8Do08JNbDee++98NZbb4WXXnop7Ny5MzzwwAMEFsMB2gBt&#10;oDYbWLFiRbj//vuzL6a/+OKL4c033wzgDgRTKWB99NFH2ccT33777XDw4MHw1FNPhR//+Me1DbRp&#10;pOd4qD5oA8O3gdWrV4cf/ehH4cknnwwHDhzIeIPvIII/iPQKFdavf/3rcOHChfDJJ5+E999/P7z7&#10;7rvh5z//efbIEXksXtThX1TOOed8XG0AaSbkr7DWE5wBb8Ad8AccAo9yQ0IUwOJRJLywFgIZe8SV&#10;kGu7du0KDz30UPa0cPny5QGPJL/1rW+F6667LkxNTYUFCxaEa6+9NnzpS18K11xzTfjiF7/IjXNA&#10;G5gwG4DvYwMHwIMvf/nLGR++/vWvZ7wAN8APcARR2xNPPJF9bBicsU8Io8CS1e5YBq/zWJBnMzMz&#10;Gf2QxUesCQmHJ4Y/+MEPwq233hrwaPI73/lO+Ld/+7dw/fXXZ4P65je/yY1zQBuYYBsAB8ADcAF8&#10;ACfAC3AD/ABHwBMsZ3jttdcyzoA3yF9JOKh/ltP10xwLrIsXL2ayDF98BfWQDHvllVeyxn/6059m&#10;C72QhMdnrrDw68477wwrV64MSKJ9//vfzzZQlBvngDYwWTYg/o8/b7vttnD77bdnfAAnwItNmzZl&#10;/MCDPKSakCMHX8AZ8AbcAX8gnAqBhXhRwkJQDskvfJoaP0g8cuRIBi08fsQXlNEh8lr4nSFo+eCD&#10;D2aDAchkwxMAbpwD2sBk2ID2ffwdPAAXEPqBE+AFuAF+gCOvvvpqxhV8EAOckWQ70lI2HOxRWPpH&#10;0CgMyiGXBYkm0Dp69Gj2ex9QEXEnFNczzzwTnn766SzTjzwXYlLZoMa4cQ5oA5NhA9r38XfwACsM&#10;wAdwArzAuk7wAxwBTyCGsCIBnAFvwB0PVlFg4YmE5LI0tJC9x2JS0BAdIUmGTpHfAimhvjAQPJ7k&#10;xjmgDdAGwANs4AM4AV5AUWH5AjgCnoArGlY6FJQFo/JWmc7rZWSHVlkaWljE9fHHH2dL5tEBkmNY&#10;kQo64lHkO++8kyXNsGEw3DgHtAHagDABfAAnwAtwA/wAR8ATcAV80XkrvZRBsykKLHk/lkALMSXW&#10;RUCyoQMQEZ1h6QM6xoawkRvngDZAG7A2AD4goY4N3AA/wBHwBFwBX0RZCaysunJDQv1CP4GWJOLR&#10;IBoGCZGQBxXRITZk9rFhENw4B7QB2oDYgLBBWAFugB/giIBKclZ5sMoFloSGssIWDUFtYUPjAi8B&#10;GDr3NtCTG+eANjAZNhDjgOwXQIEf4IgwRYPKU1a5OSwdM3rg0vDSEMMAuHEOaAO0Ac8GhBUaUqmg&#10;KgUsGybq3zWhQ26cA9oAbSDVBrzfRVqRFPv3/wfAKB3FYhCy4QAAAABJRU5ErkJgglBLAQItABQA&#10;BgAIAAAAIQCxgme2CgEAABMCAAATAAAAAAAAAAAAAAAAAAAAAABbQ29udGVudF9UeXBlc10ueG1s&#10;UEsBAi0AFAAGAAgAAAAhADj9If/WAAAAlAEAAAsAAAAAAAAAAAAAAAAAOwEAAF9yZWxzLy5yZWxz&#10;UEsBAi0AFAAGAAgAAAAhAL9fMtY5BAAAcgsAAA4AAAAAAAAAAAAAAAAAOgIAAGRycy9lMm9Eb2Mu&#10;eG1sUEsBAi0AFAAGAAgAAAAhAC5s8ADFAAAApQEAABkAAAAAAAAAAAAAAAAAnwYAAGRycy9fcmVs&#10;cy9lMm9Eb2MueG1sLnJlbHNQSwECLQAUAAYACAAAACEAqAB0Gt4AAAAFAQAADwAAAAAAAAAAAAAA&#10;AACbBwAAZHJzL2Rvd25yZXYueG1sUEsBAi0ACgAAAAAAAAAhAHJ+A7zeBwAA3gcAABQAAAAAAAAA&#10;AAAAAAAApggAAGRycy9tZWRpYS9pbWFnZTEucG5nUEsBAi0ACgAAAAAAAAAhAPpnLJ49SQAAPUkA&#10;ABQAAAAAAAAAAAAAAAAAthAAAGRycy9tZWRpYS9pbWFnZTIucG5nUEsFBgAAAAAHAAcAvgEAACVa&#10;AAAAAA==&#10;">
                 <v:shapetype id="_x0000_t75" coordsize="21600,21600" o:spt="75" o:preferrelative="t" path="m@4@5l@4@11@9@11@9@5xe" filled="f" stroked="f">
                   <v:stroke joinstyle="miter"/>
                   <v:formulas>
@@ -240,6 +223,7 @@
                             <w:b/>
                           </w:rPr>
                         </w:pPr>
+                        <w:proofErr w:type="spellStart"/>
                         <w:r>
                           <w:rPr>
                             <w:rFonts w:cs="Calibri"/>
@@ -250,15 +234,17 @@
                           </w:rPr>
                           <w:t>Calendo</w:t>
                         </w:r>
+                        <w:proofErr w:type="spellEnd"/>
                       </w:p>
                     </w:txbxContent>
                   </v:textbox>
                 </v:shape>
-                <v:shape id="Picture 10" o:spid="_x0000_s1029" type="#_x0000_t75" alt="calendologo2" style="position:absolute;left:21653;width:4166;height:4165;visibility:visible;mso-wrap-style:square" o:gfxdata="UEsDBBQABgAIAAAAIQAEqzleAAEAAOYBAAATAAAAW0NvbnRlbnRfVHlwZXNdLnhtbJSRQU7DMBBF&#10;90jcwfIWJU5ZIISSdEHKEipUDjCyJ4lFMrY8bmhvj9O0G0SRWNoz/78nu1wfxkFMGNg6quQqL6RA&#10;0s5Y6ir5sXvJHqXgCGRgcISVPCLLdX17U+6OHlmkNHEl+xj9k1KsexyBc+eR0qR1YYSYjqFTHvQn&#10;dKjui+JBaUcRKWZx7pB12WAL+yGKzSFdLyYBB5bieVmcWZUE7werISZTNZH5QcnOhDwlTzvcW893&#10;SUOqXwnz5DrgnHtLTxOsQbGFEF9hTBrKBFbe6rgPmLbyv3tm0ZEz17ZWY94E3i7Ji9g1gHFfFHD6&#10;b3uTYu84XdrV6ZfqbwAAAP//AwBQSwMEFAAGAAgAAAAhAAjDGKTUAAAAkwEAAAsAAABfcmVscy8u&#10;cmVsc6SQwWrDMAyG74O+g9F9cdrDGKNOb4NeSwu7GltJzGLLSG7avv1M2WAZve2oX+j7xL/dXeOk&#10;ZmQJlAysmxYUJkc+pMHA6fj+/ApKik3eTpTQwA0Fdt3qaXvAyZZ6JGPIoioliYGxlPymtbgRo5WG&#10;Mqa66YmjLXXkQWfrPu2AetO2L5p/M6BbMNXeG+C934A63nI1/2HH4JiE+tI4ipr6PrhHVO3pkg44&#10;V4rlAYsBz3IPGeemPgf6sXf9T28OrpwZP6phof7Oq/nHrhdVdl8AAAD//wMAUEsDBBQABgAIAAAA&#10;IQAzLwWeQQAAADkAAAASAAAAZHJzL3BpY3R1cmV4bWwueG1ssrGvyM1RKEstKs7Mz7NVMtQzUFJI&#10;zUvOT8nMS7dVCg1x07VQUiguScxLSczJz0u1VapMLVayt+PlAgAAAP//AwBQSwMEFAAGAAgAAAAh&#10;AMyxNTG/AAAA2gAAAA8AAABkcnMvZG93bnJldi54bWxEj0GLwjAUhO+C/yE8wZumeihSjSKKIB6E&#10;dffi7dm8NsXmpTSx1n+/EQSPw8x8w6w2va1FR62vHCuYTRMQxLnTFZcK/n4PkwUIH5A11o5JwYs8&#10;bNbDwQoz7Z78Q90llCJC2GeowITQZFL63JBFP3UNcfQK11oMUbal1C0+I9zWcp4kqbRYcVww2NDO&#10;UH6/PKyCojvUMj3rxBXHm/eSryezb5Qaj/rtEkSgPnzDn/ZRK0jhfSXeALn+BwAA//8DAFBLAQIt&#10;ABQABgAIAAAAIQAEqzleAAEAAOYBAAATAAAAAAAAAAAAAAAAAAAAAABbQ29udGVudF9UeXBlc10u&#10;eG1sUEsBAi0AFAAGAAgAAAAhAAjDGKTUAAAAkwEAAAsAAAAAAAAAAAAAAAAAMQEAAF9yZWxzLy5y&#10;ZWxzUEsBAi0AFAAGAAgAAAAhADMvBZ5BAAAAOQAAABIAAAAAAAAAAAAAAAAALgIAAGRycy9waWN0&#10;dXJleG1sLnhtbFBLAQItABQABgAIAAAAIQDMsTUxvwAAANoAAAAPAAAAAAAAAAAAAAAAAJ8CAABk&#10;cnMvZG93bnJldi54bWxQSwUGAAAAAAQABAD3AAAAiwMAAAAA&#10;">
-                  <v:imagedata r:id="rId11" o:title="calendologo2"/>
+                <v:shape id="Picture 181" o:spid="_x0000_s1029" type="#_x0000_t75" style="position:absolute;left:22459;top:641;width:3645;height:3645;visibility:visible;mso-wrap-style:square" o:gfxdata="UEsDBBQABgAIAAAAIQAEqzleAAEAAOYBAAATAAAAW0NvbnRlbnRfVHlwZXNdLnhtbJSRQU7DMBBF&#10;90jcwfIWJU5ZIISSdEHKEipUDjCyJ4lFMrY8bmhvj9O0G0SRWNoz/78nu1wfxkFMGNg6quQqL6RA&#10;0s5Y6ir5sXvJHqXgCGRgcISVPCLLdX17U+6OHlmkNHEl+xj9k1KsexyBc+eR0qR1YYSYjqFTHvQn&#10;dKjui+JBaUcRKWZx7pB12WAL+yGKzSFdLyYBB5bieVmcWZUE7werISZTNZH5QcnOhDwlTzvcW893&#10;SUOqXwnz5DrgnHtLTxOsQbGFEF9hTBrKBFbe6rgPmLbyv3tm0ZEz17ZWY94E3i7Ji9g1gHFfFHD6&#10;b3uTYu84XdrV6ZfqbwAAAP//AwBQSwMEFAAGAAgAAAAhAAjDGKTUAAAAkwEAAAsAAABfcmVscy8u&#10;cmVsc6SQwWrDMAyG74O+g9F9cdrDGKNOb4NeSwu7GltJzGLLSG7avv1M2WAZve2oX+j7xL/dXeOk&#10;ZmQJlAysmxYUJkc+pMHA6fj+/ApKik3eTpTQwA0Fdt3qaXvAyZZ6JGPIoioliYGxlPymtbgRo5WG&#10;Mqa66YmjLXXkQWfrPu2AetO2L5p/M6BbMNXeG+C934A63nI1/2HH4JiE+tI4ipr6PrhHVO3pkg44&#10;V4rlAYsBz3IPGeemPgf6sXf9T28OrpwZP6phof7Oq/nHrhdVdl8AAAD//wMAUEsDBBQABgAIAAAA&#10;IQAzLwWeQQAAADkAAAASAAAAZHJzL3BpY3R1cmV4bWwueG1ssrGvyM1RKEstKs7Mz7NVMtQzUFJI&#10;zUvOT8nMS7dVCg1x07VQUiguScxLSczJz0u1VapMLVayt+PlAgAAAP//AwBQSwMEFAAGAAgAAAAh&#10;AN/I/BzBAAAA3AAAAA8AAABkcnMvZG93bnJldi54bWxET01rwkAQvRf8D8sIvdWNPbRpdBURBbFe&#10;ar14G7JjEszOhuzUrP/eLRR6m8f7nPkyulbdqA+NZwPTSQaKuPS24crA6Xv7koMKgmyx9UwG7hRg&#10;uRg9zbGwfuAvuh2lUimEQ4EGapGu0DqUNTkME98RJ+7ie4eSYF9p2+OQwl2rX7PsTTtsODXU2NG6&#10;pvJ6/HEG9vFw3Ww+u48hxHPcV+8HEcqNeR7H1QyUUJR/8Z97Z9P8fAq/z6QL9OIBAAD//wMAUEsB&#10;Ai0AFAAGAAgAAAAhAASrOV4AAQAA5gEAABMAAAAAAAAAAAAAAAAAAAAAAFtDb250ZW50X1R5cGVz&#10;XS54bWxQSwECLQAUAAYACAAAACEACMMYpNQAAACTAQAACwAAAAAAAAAAAAAAAAAxAQAAX3JlbHMv&#10;LnJlbHNQSwECLQAUAAYACAAAACEAMy8FnkEAAAA5AAAAEgAAAAAAAAAAAAAAAAAuAgAAZHJzL3Bp&#10;Y3R1cmV4bWwueG1sUEsBAi0AFAAGAAgAAAAhAN/I/BzBAAAA3AAAAA8AAAAAAAAAAAAAAAAAnwIA&#10;AGRycy9kb3ducmV2LnhtbFBLBQYAAAAABAAEAPcAAACNAwAAAAA=&#10;">
+                  <v:imagedata r:id="rId11" o:title="icon"/>
                 </v:shape>
-                <v:shape id="Picture 92" o:spid="_x0000_s1030" type="#_x0000_t75" style="position:absolute;left:16754;top:4848;width:27489;height:33153;visibility:visible;mso-wrap-style:square" o:gfxdata="UEsDBBQABgAIAAAAIQAEqzleAAEAAOYBAAATAAAAW0NvbnRlbnRfVHlwZXNdLnhtbJSRQU7DMBBF&#10;90jcwfIWJU5ZIISSdEHKEipUDjCyJ4lFMrY8bmhvj9O0G0SRWNoz/78nu1wfxkFMGNg6quQqL6RA&#10;0s5Y6ir5sXvJHqXgCGRgcISVPCLLdX17U+6OHlmkNHEl+xj9k1KsexyBc+eR0qR1YYSYjqFTHvQn&#10;dKjui+JBaUcRKWZx7pB12WAL+yGKzSFdLyYBB5bieVmcWZUE7werISZTNZH5QcnOhDwlTzvcW893&#10;SUOqXwnz5DrgnHtLTxOsQbGFEF9hTBrKBFbe6rgPmLbyv3tm0ZEz17ZWY94E3i7Ji9g1gHFfFHD6&#10;b3uTYu84XdrV6ZfqbwAAAP//AwBQSwMEFAAGAAgAAAAhAAjDGKTUAAAAkwEAAAsAAABfcmVscy8u&#10;cmVsc6SQwWrDMAyG74O+g9F9cdrDGKNOb4NeSwu7GltJzGLLSG7avv1M2WAZve2oX+j7xL/dXeOk&#10;ZmQJlAysmxYUJkc+pMHA6fj+/ApKik3eTpTQwA0Fdt3qaXvAyZZ6JGPIoioliYGxlPymtbgRo5WG&#10;Mqa66YmjLXXkQWfrPu2AetO2L5p/M6BbMNXeG+C934A63nI1/2HH4JiE+tI4ipr6PrhHVO3pkg44&#10;V4rlAYsBz3IPGeemPgf6sXf9T28OrpwZP6phof7Oq/nHrhdVdl8AAAD//wMAUEsDBBQABgAIAAAA&#10;IQAzLwWeQQAAADkAAAASAAAAZHJzL3BpY3R1cmV4bWwueG1ssrGvyM1RKEstKs7Mz7NVMtQzUFJI&#10;zUvOT8nMS7dVCg1x07VQUiguScxLSczJz0u1VapMLVayt+PlAgAAAP//AwBQSwMEFAAGAAgAAAAh&#10;AP0VUb/EAAAA2wAAAA8AAABkcnMvZG93bnJldi54bWxEj0FrwkAUhO8F/8PyhN6ajREkRlcpEsFD&#10;D23U+2P3mYRm34bsGtP++m6h0OMwM98w2/1kOzHS4FvHChZJCoJYO9NyreByPr7kIHxANtg5JgVf&#10;5GG/mz1tsTDuwR80VqEWEcK+QAVNCH0hpdcNWfSJ64mjd3ODxRDlUEsz4CPCbSezNF1Jiy3HhQZ7&#10;OjSkP6u7VXC7nvTybZGX01JX6++jX+XvJSr1PJ9eNyACTeE//Nc+GQXrDH6/xB8gdz8AAAD//wMA&#10;UEsBAi0AFAAGAAgAAAAhAASrOV4AAQAA5gEAABMAAAAAAAAAAAAAAAAAAAAAAFtDb250ZW50X1R5&#10;cGVzXS54bWxQSwECLQAUAAYACAAAACEACMMYpNQAAACTAQAACwAAAAAAAAAAAAAAAAAxAQAAX3Jl&#10;bHMvLnJlbHNQSwECLQAUAAYACAAAACEAMy8FnkEAAAA5AAAAEgAAAAAAAAAAAAAAAAAuAgAAZHJz&#10;L3BpY3R1cmV4bWwueG1sUEsBAi0AFAAGAAgAAAAhAP0VUb/EAAAA2wAAAA8AAAAAAAAAAAAAAAAA&#10;nwIAAGRycy9kb3ducmV2LnhtbFBLBQYAAAAABAAEAPcAAACQAwAAAAA=&#10;">
+                <v:shape id="Picture 95" o:spid="_x0000_s1030" type="#_x0000_t75" style="position:absolute;left:16563;top:4959;width:28572;height:38095;visibility:visible;mso-wrap-style:square" o:gfxdata="UEsDBBQABgAIAAAAIQAEqzleAAEAAOYBAAATAAAAW0NvbnRlbnRfVHlwZXNdLnhtbJSRQU7DMBBF&#10;90jcwfIWJU5ZIISSdEHKEipUDjCyJ4lFMrY8bmhvj9O0G0SRWNoz/78nu1wfxkFMGNg6quQqL6RA&#10;0s5Y6ir5sXvJHqXgCGRgcISVPCLLdX17U+6OHlmkNHEl+xj9k1KsexyBc+eR0qR1YYSYjqFTHvQn&#10;dKjui+JBaUcRKWZx7pB12WAL+yGKzSFdLyYBB5bieVmcWZUE7werISZTNZH5QcnOhDwlTzvcW893&#10;SUOqXwnz5DrgnHtLTxOsQbGFEF9hTBrKBFbe6rgPmLbyv3tm0ZEz17ZWY94E3i7Ji9g1gHFfFHD6&#10;b3uTYu84XdrV6ZfqbwAAAP//AwBQSwMEFAAGAAgAAAAhAAjDGKTUAAAAkwEAAAsAAABfcmVscy8u&#10;cmVsc6SQwWrDMAyG74O+g9F9cdrDGKNOb4NeSwu7GltJzGLLSG7avv1M2WAZve2oX+j7xL/dXeOk&#10;ZmQJlAysmxYUJkc+pMHA6fj+/ApKik3eTpTQwA0Fdt3qaXvAyZZ6JGPIoioliYGxlPymtbgRo5WG&#10;Mqa66YmjLXXkQWfrPu2AetO2L5p/M6BbMNXeG+C934A63nI1/2HH4JiE+tI4ipr6PrhHVO3pkg44&#10;V4rlAYsBz3IPGeemPgf6sXf9T28OrpwZP6phof7Oq/nHrhdVdl8AAAD//wMAUEsDBBQABgAIAAAA&#10;IQAzLwWeQQAAADkAAAASAAAAZHJzL3BpY3R1cmV4bWwueG1ssrGvyM1RKEstKs7Mz7NVMtQzUFJI&#10;zUvOT8nMS7dVCg1x07VQUiguScxLSczJz0u1VapMLVayt+PlAgAAAP//AwBQSwMEFAAGAAgAAAAh&#10;ADamKfXEAAAA2wAAAA8AAABkcnMvZG93bnJldi54bWxEj9FqwkAURN8L/YflFvpSmo0Fi4muoimK&#10;9EHQ9AMu2WsSzN6N2W0S/94VCn0cZuYMs1iNphE9da62rGASxSCIC6trLhX85Nv3GQjnkTU2lknB&#10;jRysls9PC0y1HfhI/cmXIkDYpaig8r5NpXRFRQZdZFvi4J1tZ9AH2ZVSdzgEuGnkRxx/SoM1h4UK&#10;W8oqKi6nX6Mg1qXc7fJsc0i++vobz/mV33KlXl/G9RyEp9H/h//ae60gmcLjS/gBcnkHAAD//wMA&#10;UEsBAi0AFAAGAAgAAAAhAASrOV4AAQAA5gEAABMAAAAAAAAAAAAAAAAAAAAAAFtDb250ZW50X1R5&#10;cGVzXS54bWxQSwECLQAUAAYACAAAACEACMMYpNQAAACTAQAACwAAAAAAAAAAAAAAAAAxAQAAX3Jl&#10;bHMvLnJlbHNQSwECLQAUAAYACAAAACEAMy8FnkEAAAA5AAAAEgAAAAAAAAAAAAAAAAAuAgAAZHJz&#10;L3BpY3R1cmV4bWwueG1sUEsBAi0AFAAGAAgAAAAhADamKfXEAAAA2wAAAA8AAAAAAAAAAAAAAAAA&#10;nwIAAGRycy9kb3ducmV2LnhtbFBLBQYAAAAABAAEAPcAAACQAwAAAAA=&#10;">
                   <v:imagedata r:id="rId12" o:title=""/>
+                  <v:path arrowok="t"/>
                 </v:shape>
                 <w10:wrap type="tight" anchory="line"/>
               </v:group>
@@ -1311,7 +1297,7 @@
         <mc:AlternateContent>
           <mc:Choice Requires="wpc">
             <w:drawing>
-              <wp:inline distT="0" distB="0" distL="0" distR="0" wp14:anchorId="4FA2AD82" wp14:editId="46D4050A">
+              <wp:inline distT="0" distB="0" distL="0" distR="0" wp14:anchorId="4FA2AD82" wp14:editId="710B6422">
                 <wp:extent cx="5486400" cy="2169599"/>
                 <wp:effectExtent l="0" t="0" r="0" b="2540"/>
                 <wp:docPr id="99" name="Canvas 99"/>
@@ -1325,10 +1311,8 @@
                       <wpc:whole/>
                       <pic:pic xmlns:pic="http://schemas.openxmlformats.org/drawingml/2006/picture">
                         <pic:nvPicPr>
-                          <pic:cNvPr id="66" name="Picture 66"/>
-                          <pic:cNvPicPr>
-                            <a:picLocks noChangeAspect="1"/>
-                          </pic:cNvPicPr>
+                          <pic:cNvPr id="182" name="Picture 182"/>
+                          <pic:cNvPicPr/>
                         </pic:nvPicPr>
                         <pic:blipFill>
                           <a:blip r:embed="rId10"/>
@@ -1338,8 +1322,8 @@
                         </pic:blipFill>
                         <pic:spPr>
                           <a:xfrm>
-                            <a:off x="1888657" y="0"/>
-                            <a:ext cx="1921343" cy="2171700"/>
+                            <a:off x="2105025" y="0"/>
+                            <a:ext cx="1628684" cy="2171700"/>
                           </a:xfrm>
                           <a:prstGeom prst="rect">
                             <a:avLst/>
@@ -1423,8 +1407,8 @@
                         <wps:cNvCnPr/>
                         <wps:spPr>
                           <a:xfrm flipH="1" flipV="1">
-                            <a:off x="3400425" y="380925"/>
-                            <a:ext cx="657225" cy="77"/>
+                            <a:off x="3495675" y="332267"/>
+                            <a:ext cx="561976" cy="48659"/>
                           </a:xfrm>
                           <a:prstGeom prst="straightConnector1">
                             <a:avLst/>
@@ -1528,7 +1512,7 @@
                         <wps:spPr>
                           <a:xfrm flipV="1">
                             <a:off x="1399200" y="179964"/>
-                            <a:ext cx="1077300" cy="152436"/>
+                            <a:ext cx="820125" cy="152370"/>
                           </a:xfrm>
                           <a:prstGeom prst="straightConnector1">
                             <a:avLst/>
@@ -1665,33 +1649,13 @@
           </mc:Choice>
           <mc:Fallback>
             <w:pict>
-              <v:group id="Canvas 99" o:spid="_x0000_s1031" editas="canvas" style="width:6in;height:170.85pt;mso-position-horizontal-relative:char;mso-position-vertical-relative:line" coordsize="54864,21691" o:gfxdata="UEsDBBQABgAIAAAAIQCxgme2CgEAABMCAAATAAAAW0NvbnRlbnRfVHlwZXNdLnhtbJSRwU7DMAyG&#10;70i8Q5QralN2QAit3YGOIyA0HiBK3DaicaI4lO3tSbpNgokh7Rjb3+8vyXK1tSObIJBxWPPbsuIM&#10;UDltsK/5++apuOeMokQtR4dQ8x0QXzXXV8vNzgOxRCPVfIjRPwhBagArqXQeMHU6F6yM6Rh64aX6&#10;kD2IRVXdCeUwAsYi5gzeLFvo5OcY2XqbynsTjz1nj/u5vKrmxmY+18WfRICRThDp/WiUjOluYkJ9&#10;4lUcnMpEzjM0GE83SfzMhtz57fRzwYF7SY8ZjAb2KkN8ljaZCx1IwMK1TpX/Z2RJS4XrOqOgbAOt&#10;Z+rodC5buy8MMF0a3ibsDaZjupi/tPkGAAD//wMAUEsDBBQABgAIAAAAIQA4/SH/1gAAAJQBAAAL&#10;AAAAX3JlbHMvLnJlbHOkkMFqwzAMhu+DvYPRfXGawxijTi+j0GvpHsDYimMaW0Yy2fr2M4PBMnrb&#10;Ub/Q94l/f/hMi1qRJVI2sOt6UJgd+ZiDgffL8ekFlFSbvV0oo4EbChzGx4f9GRdb25HMsYhqlCwG&#10;5lrLq9biZkxWOiqY22YiTra2kYMu1l1tQD30/bPm3wwYN0x18gb45AdQl1tp5j/sFB2T0FQ7R0nT&#10;NEV3j6o9feQzro1iOWA14Fm+Q8a1a8+Bvu/d/dMb2JY5uiPbhG/ktn4cqGU/er3pcvwCAAD//wMA&#10;UEsDBBQABgAIAAAAIQDseJUWLgUAAKcZAAAOAAAAZHJzL2Uyb0RvYy54bWzsWV1T4zYUfe9M/4PG&#10;70ts58NxhrDDhNLuDLvLLNvus2LLiQdbcmWFhP76nivZSYAAgVLahzwQJEu6X7r3HEs+/rgqC3Yj&#10;dJ0rOfaCI99jQiYqzeVs7P3+/fzD0GO14TLlhZJi7N2K2vt48vNPx8tqJEI1V0UqNIMQWY+W1dib&#10;G1ONOp06mYuS10eqEhKDmdIlN+jqWSfVfAnpZdEJfX/QWSqdVloloq7x9MwNeidWfpaJxHzNsloY&#10;Vow92Gbsr7a/U/rtnBzz0Uzzap4njRn8FVaUPJdQuhZ1xg1nC50/EFXmiVa1ysxRosqOyrI8EdYH&#10;eBP497yZcHnDa+tMgui0BqL1hnKnM8QAIkdLbIZAu8qTEf6aaKD1QNnzu4JVZqGF1wgp95JRcn29&#10;qD4gMBU3+TQvcnNrNxkRIKPkzWWeXGrXSb7cXGqWp2NvMPCY5CWSC8OkleFJ4wfNcms4+XShkuua&#10;STWZczkTp3WF/EDW0uwOhkeb6bZ7R+G0yKvzvChol6nduIZcej5n3T6fqWRRCmlc4mpRwEsl63le&#10;1R7TI1FOBdzRn1JrEB/VRguTzElhBsXfYCwZujVgrdwYRi7UFUWIj1aZLuk/VLMVfBwOh4N+5LHb&#10;ddaLlWEJDcVh0O11PZZgLAyiIPJtXUBRK6TStflVqJJRAybCEuwJH/Gbi7qxqZ3SRNKZYe2DVZRg&#10;qO+6DRp6D8L2osq4mvNKwAQSu5UJABuXCRQrbHGBXBjS7jbzrhCcpvdInHp+Pxr0gRQUi3A48ENa&#10;zkfrYIUIF+Jjg9X1e8N/FivspSrytM0rC3tiUmh2wwFY01lgw1wsys8qdc/ivr9WuZ7usmJbUiHZ&#10;Elsb0l6S/S9VE+2jBhlSSOim6Lp42pa5LQTpLOQ3kaFEkWOhM4JQfeMeTxJUg3OxnvNUOA9Jc5uA&#10;dz20AkmyK4dGdiNgt2xXMM18u5GWFNaGNdF5arFoV1jNSpr14jKXSu/yrIBXjWY3vw2SCw1Fyaym&#10;KwtfdiY9mar0FpCmFSoMCVZXyXmOcrvgtbnkGqyEh2Ba8xU/WaGwvappeWyu9F+7ntN8VBpGPbYE&#10;y429+s8FJ2AuPknUYBz0ehBrbKfXj0J09PbIdHtELsqJQl4G1jrbpPmmaJuZVuUPEPIpacUQlwl0&#10;j73E6LYzMY59QemJOD210xziX8grIja3nQQn31c/uK4azDGowC+qrfsH0OPm0g5JdbowKsstLm3i&#10;2uwAMOi9wChuwejKaJ7P5oadaq2WbKKkBDwpzQbxFjZN5E5sYhm45jcbc2r90QaowfVuz/d7Yd/i&#10;VXfox2jewStgfkjDhO1R1CTlI7AOvrF2rg10W7ET5F3lP40rZtVWwR30MTwvfpEpM7cVOJtTTBq7&#10;9gSTPQp+N1LsUezvjRSbGGWPIYXDBYITyub3S+AYrwT32RTPYAjZAdZ9nk0D0COwnMi0ad5JzuBA&#10;phvOPpDpG5CpfVvbgP7zZHogR3rpeH9s6bXY8ig5xr0tqHmKHO9TYtCN3Ss6oU4UxwMraOsV3o+i&#10;LqEScWLQD3tde1x8/LjzGl78d0guvW4Z9QUEt1n0QnLbLHzFK/D/mdjWFwabY2Jsc2BvYts+JgZ+&#10;1O/iyHigtvYUBTi582Z4oLY3oLb1m9e+58QDtf031La+hHqc2rbvpJ6itifOfWHcb++pgiAext17&#10;F1XRANdUDcmFw37U3qgczn47bqDocLW+VXq3W6LXUSROgfZjgDW5+XJBnxu2+2hvf185+RsAAP//&#10;AwBQSwMEFAAGAAgAAAAhAKomDr68AAAAIQEAABkAAABkcnMvX3JlbHMvZTJvRG9jLnhtbC5yZWxz&#10;hI9BasMwEEX3hdxBzD6WnUUoxbI3oeBtSA4wSGNZxBoJSS317SPIJoFAl/M//z2mH//8Kn4pZRdY&#10;Qde0IIh1MI6tguvle/8JIhdkg2tgUrBRhnHYffRnWrHUUV5czKJSOCtYSolfUma9kMfchEhcmzkk&#10;j6WeycqI+oaW5KFtjzI9M2B4YYrJKEiT6UBctljN/7PDPDtNp6B/PHF5o5DOV3cFYrJUFHgyDh9h&#10;10S2IIdevjw23AEAAP//AwBQSwMEFAAGAAgAAAAhAFvV2znbAAAABQEAAA8AAABkcnMvZG93bnJl&#10;di54bWxMj0FLw0AQhe+C/2EZwUuxm2qIJWZTVBC8CDZKvU6TMQlmZ0N2kyb/3tGLXh483vDeN9lu&#10;tp2aaPCtYwObdQSKuHRVy7WB97enqy0oH5Ar7ByTgYU87PLzswzTyp14T1MRaiUl7FM00ITQp1r7&#10;siGLfu16Ysk+3WAxiB1qXQ14knLb6esoSrTFlmWhwZ4eGyq/itEaeLGrFb0myfM0HvDj8BAv9VIU&#10;xlxezPd3oALN4e8YfvAFHXJhOrqRK686A/JI+FXJtkks9mjgJt7cgs4z/Z8+/wYAAP//AwBQSwME&#10;CgAAAAAAAAAhALLS1QIjRgAAI0YAABQAAABkcnMvbWVkaWEvaW1hZ2UxLnBuZ4lQTkcNChoKAAAA&#10;DUlIRFIAAAFKAAABdQgGAAAAjgWjfQAAAAFzUkdCAK7OHOkAAAAEZ0FNQQAAsY8L/GEFAAAACXBI&#10;WXMAAA7DAAAOwwHHb6hkAABFuElEQVR4Xu2d25MX13Xv9Xiq8nKe8gek8pyH85Z/YE7KL06VHniQ&#10;kpgoYTKOY4uKsZTixBmhTMYXMAgLgTGyYIQlBlmSwSMkMQO6DCAJCak0yB40yAgQDDPcNJa4Cpt1&#10;fmv/evdv9eq9+/K7dv/6S1UX0L/uvXfvXvvT37XW7t73EP6gB9AD6AH0QGIP3NNK/9y9e5ewoQ9g&#10;A7CBsthAs7xrCpS6U/70pz8Rb3/84x/pzp07ke2rr74ibOgD2ABsoNM2oNnDPLJs0szKC8xcoHQB&#10;UsLx9u3bxNvNmzfpxo0b2NAHsAHYQNdtgPljWWThaaHZLDAzg1JWYCnNjZBgvHbtGn355Zf0xRdf&#10;0B/+8AezLS0tYUMfwAZgAx23Acsc5g9ziHnEgs2Ck3nlUphZ1GUmUGpIMp1ZRnMDrl+/bhrFQLx6&#10;9SpdvnyZLl26RIuLi+G2sLBA2NAHsAHYQKdsQPKG+cMcYh4xl5hPzCnmFXPLpS7TYJkLlExjqSIt&#10;ILlRFy5coM8++4xOnz5Np06dok8++YROnjyJDX0AG4ANdM0GmDuffvopnT17ls6fP2/E2pUrV0Jg&#10;anVpRWBbQckkZleb5SzLW24AA5IbduLECfrwww/p2LFjdPToUXr77bfprbfeCrcjR45E/i9/w78b&#10;/YS+QF/ABpq3AWYPM2hmZoZmZ2cNm86dO0cXL140CpPFHfOLOcY8axsobUGsJq27zZDkillBMhxf&#10;eukl+t73vkerVq3Chj6ADcAGemYD3/nOd2jbtm30xhtvGGHGfGIRNz8/b4SdBaV1wdsCSglJdrlZ&#10;tnJFXCG72JOTk/SjH/2I1q9fbyhelrlUaCfm/cEG+tMGPvroI3r88cdpzZo19MMf/tAwitnE4UD2&#10;fq2qZJbZ5E4WWCbGKG0B1uXmgCgHR7lClrgMyX379hkpiz/oAfQAeqAoPcBCbu3atfToo4/Sa6+9&#10;ZtzwM2fOmJglM4xZlsf9TgWlTeBYNcmJG/b7X3jhBUNsQLIopoF2oAfQA7IH2PNdsWIFPfXUU/T+&#10;+++bhBLHK5lhHD7UqjKp9zKDkoFo1ST7/ByPfPfdd3Fn0APoAfRAYXuAPd5//dd/JU4m//a3vzUh&#10;Q6sqmWnS/W4JlNbt5smb7N/bBA6Dkl1z1x/Ef/oz/oP7ivtaZBvwsYhVJbvfH3zwgZm2yIkdZhkz&#10;TbrfLYHSzpvkJI51uzk46gPlnj17aPXq1djQB7AB2EBXbYA9Xf2Hwc6g3L9/v/GAP/74YyP2eFI6&#10;M41ByYzziT5bXqrrbbPd7NNz4Zw94kSOC5RcGUOyyE8dtA2qCDbQnzZw4MABLyhffvlleuedd8Kk&#10;Dk9v5FcebZyyLaBkX54LZd+epStPJgco+9PYABHc17LaQBIoOVbJ8yp/97vfmTglv0rJORcbp2wZ&#10;lDwxU4KSM0dcIUCJAVXWAYV296ftJoGSX4rhhA7Ps+RZOx0DJdOXFSVA2Z9GBnjgvpbdBpJAOTEx&#10;YUB5/PhxEz7sKCi5cIASA6rsAwrt708bTgPl4cOHQ1DySzMdcb25UAtKJjNc7/40NkAE97WsNgBQ&#10;Ym0ezCSADcAGUmwAoMQgMYOE3QX++5FHHqHvfve7JsnGU7bKqgDQ7uqp12eeeca8KbNz504zhzHN&#10;Bnh64q9+9Sv61re+Zb4KlHQ8QAlQEk/k/+d//mczF+yb3/wm/cu//Iv5MsoDDzxAv/nNb1INLs0g&#10;8Xu1oPX5559TK1uz9sKQvO+++8y2adOmRFgyJPk9bXv8P/7jPwKUzXZ8Vc7jtw4Yimw0DMmhoSHz&#10;b37r4Pe//z1AiYdpLhtg6LA9DQ4OEv+bFds//dM/0fLly82/eV/S1uy4YyVpwff3f//3XlhaSPIx&#10;9vitW7cClM12fBXO4y+evPfee8Zw+c0nfvWK3yj4wQ9+YEDJX0bh91er0Be4xvYoX4bPm2++ad5U&#10;4QcvJ2t3795N/OFbnjvN4R0LKNffzd4HdrdZSUoA/vznPzd12jL5+xK//OUvw/rvv/9+80lH/jQa&#10;XO9AEexa/7C6QUP0+omLooMu0mPfq6up++7Tv92lkwd3md+GvvcYXVQq4+KJ12kokP3y5j/27Oum&#10;/EbdutyT9LCqL97Oujthy9I31LarUW+87T4jePLJJ4mNhc/l10ftcYcOHTL7+DeO/TRrvDivPfAp&#10;Uz+y3fCqBMPDwwZa/PHtBx98kL7xjW/QY489Zh7KnQAl95GFpS2f7XfdunXhwl9btmyhv/u7vwvr&#10;Z0iyMEjr30rEKH0Q0zDUx2kwtQeU99HD63eJG5MdlPWb/zCdFJD2QTUJrNIoeILswYMHjav0P//z&#10;P0ZR3rp1izZs2GAUJX8ZhV/LSjMk/F49IPruOdseu7JPP/105o3jheya87mt2hLDkpWkFQD8N/+f&#10;laSFJO/76U9/mqokbVsqAEqpEqOQef3ZbRFFaaHDT0CXcswGymgdtqM10HYdPBkYhB+UEtSvP/tY&#10;+BS0++W+RnlJ6tU9mBmE9in/D//wD6Hrwgke63aza8KfweeY5c9+9jPzpZRWDRrndxauc3Nz1MrW&#10;7P3hsZN3xgSrOk4ktgOU3G52t1lJWlhKBcv7eDmHLEqyMqBsuKVp7qgE1rsxd5g7rB2gfLQG4bqL&#10;boGaDZTSfa+7/o0HQFSh8uCzZfrddTkIOLPNsSRWlpzIYSXJ+9hw+W82el6ik90nDsaz0U1PT5sl&#10;O5sdTDivs5Dk/k1yb7P81uw9KgIoLSxZSeprZSWZB5JcVt8rSqu6XHFFaQgaglYBSlWXDZT1eKKO&#10;c8rybJvqgMsOygb0GbINGEo1qRVsHKLuAcqfhuJzOWbz/e9/38yj5CA872NYssvCkOQvpbCLztdn&#10;j2t2QOG8zsIyCww7ESssCih14sZeq07wZLFDgFIleiwYXVBsFyijcIyrVxekpaKtq9H2gtIaC3+Z&#10;meOUvJ6R3ccxn//+7/82mUv7pGaj08dlMTgc01k4yv7lebGtbM3eqyKAkiGpEzeuBE/Wa+x7UGZz&#10;vRvQiT9hGy57NlAmxyjjIP5e4Io36vGB0u7Xrnc8G57P9dbGwq42x3gsLHmxN45dsuvNE9F/8Ytf&#10;mNjPyMhIbhcmq2HiuO4Btd193WtQ8jxJV+LGleDJ8gZPJVxvGa/TGWObzIlPr5HucyPO105Qyphj&#10;kptujdiVuElP5rihnTQw+GvzrB45271x40ajIO166zwPzk5M50/fc8a83YMM5ZUXkPbe9RKU+o0b&#10;mbhxJXjS3uCx19T3ijLqskYBaKcHWaWm43k6vukDKis63xQkW6ZbJUolG1eUrvhRtI0yo6+v7T5y&#10;xS6TQMTuyn/+53/Sf/zHf5jpQTwXjtcD4XPYJbdZb45RIutdfqB16qHEdssPUY5xZ904Rm7fCGu2&#10;Xa43bnTihmEpEzxJb/DIdlQClPULdrnXD9O7YqK4BouEH//WflA2MulyTqdvbqQPfFJZuuZaZjU8&#10;XsSdP3HHE8/Z6L797W/Trl1yzifgkLUvq3xcr5JI/IELGYf0vXHjeoNnbGwMb+ZU2WjzXDsvs8kG&#10;82//9m9GVfLTll3wPGXgWDxMrly5Qq1szdqQnbrGsEx740a/wYOPYuCDBrlAx+/ociCc1SS/q5t3&#10;vlmzRo7zANhWbYA/lcbA47eC0t7d5roYliwM+Bx20ZPqr5DrDUNs1RBxPmyoqjYAUEJx5lKcVR0o&#10;uO5qPyQASoASoIQNwAZSbACgxCDBIIENwAYAymq7DHAZcf9hA63bABQl1ATUBGwANgBF2frTBE9k&#10;9CFsoNo2AEUJNQE1ARuADUBRVvtJCCWE+w8baN0GoCihJqAmYAOwASjK1p8meCKjD2ED1bYBKEqo&#10;CagJ2ABsAIqy2k9CKCHcf9hA6zbQ94pyfHycsKEPYAOwAWkDeR8eACVAigcJbKByNgBQqlgDlASU&#10;BGwANqBtAKBMAGXezsHxrcd20Ifow6LYAFzvhIxVK51TlBuMdgA2sIHWbaAVFlQqRglja93Y0Ifo&#10;w7LaAEAJRYl5cJgLCRtIsQGAEqDEIAEoYQMAJRkjWL16dW5jaOUpUlYXo+rtXpydomUDy2hqdjG3&#10;vfRf3y3S6OAyGt0xVfm+aIUFiFGWWonUB8HY5FzlB4EEHEAp46gApbUNgLJQrnf3DHNucoyWDY7S&#10;Yqlh3/7kCEAJULo8A4CyoqAcGxmCS+W49wAlQAlQ5lRPeZ8iUztGaWBgINykW8sKbmBgiN4xMbD4&#10;MfUB2tjP5cjYEIOtUXY0hsb1sjp8Iah/aGQs0Z2u1zVEc5H+mKOhSP3xOuS16Tp0G/hYe4xsuz6P&#10;f+N98pj6ddfVta1Tx8nq/dnor2i5DWUuy3Up6Og9W0YvTL6QO0YZv3fuvh2bnAz62B8Djd7ngUho&#10;RNej+zJbn7wQ9mvDPn33Pns/9l98Nuqt5GWB7A/EKAVoLCisK2uN2hqjNWI5WOuDVA4qt+ttYWI7&#10;v15WY7DZwZ416M7Hy0Fm2yrPn9rxeJjQqA/eeDvj19KAuxzUtlzdJ3w9Fgy6nxiC0X0SLov0+Mjj&#10;ImxQH+iN9jcgq2EQvUbd/xYY2ZM59r7Kh2L9fsgybLkaoNHBqG2Iy7blxpVu/Rob9zFrn0SvLfne&#10;Z+vHfockXx9A2RbXmwdCfHBJwGm41Y2rPoAagywOSrf6ix4XB25S7C7eVg3iLMkNPXD1ILcQ1CpO&#10;1xWvWwOAryU9dhstx1XGXYq2Ufd9vc/yud6+dun9GuTu+5N0H1yhEuulRD2DRtlZ+iSpTtvvPu+h&#10;SvFtgLINoHS5zdYttEbmNup0UGp3SrqbVh25IOV7yseTOMnZb3/SJ3qeD5Q+V9u2zwfKqDp2ASnq&#10;mktX3wdW2Ub3AygvKN0PSL62qGp3Q1nfo4Yd6Ydu/FobdhBX+u6QhL8P/TMf3A+CPPbWL2oToGwb&#10;KJPdqlZAmZadzm64LiiWD5T24aFjuNINdc3/Kzooo6EVjr9aYKZP5WquT9LKBSgxPShDYif7UyRd&#10;MTQLyiyuYFZQ+lRUJ13vTihKV3tdbqaO2cZBGU2W8KBwh0h8oYx8rne+OavRspNd5HqsN7mvs8W/&#10;owoQoAQo2wpKm5SIqkqZEMkGSpfB1401HusbCbPWWUHpmxLUbDJHDsxuut6upEde17uRSJL3LJ7M&#10;0Ykv7Ur6kznxctNAOTbSuKc6fOCqh+/b48FbM832SZZkTtIDp19c67TryC6a4g9VZL0VbPXUDgmS&#10;rKB0ZYv1VBk9dSgbKP3xtEYSozHdxpWEccVHrYF1E5S6P+z0ojyut4yRynhfffpWdpe3oUL9fRdP&#10;2vmTOUl9HI9X++OTWfsk+d5DUUJRtllRpj2Rev17mjLqdfuKWT8/XJJjz8Vsd/vfWKr6dUJRtiGZ&#10;U3wjSo+hFv8auj/4Wd0/lDJ5H/3W/fvSiz4HKCsBymoYcy8GEOqshm0BlAAlvh6UIQwDIFYDiL77&#10;DFAClAAlQAkbwId78eFeqKFqqyHc/9bvPxQlFCXUBBQlbACKEooSiqJ1RYE+rHYfQlFmVJSyo/Dv&#10;8chnp9Af6I8q2UDeh2al3sypkiHgWgE+2IDfBgBKpS5hLAAGbAA2oG0AoERQH0F92ABsoM020Peu&#10;d94nB46vdsAf9x/332UDAGWbnzwYaBhosIH+swGAEqCEmwYbgA2k2EDfgxKBfATyYQOwASRzcszG&#10;x4DBgIENwAbYBvKGR6Aoa52GwYM+gA1UywYAyoR5lHk7B8f3X1Ae97S69xSvMGZ8hRGDpLqDBPe+&#10;vPf+s88+o/n5ebp48SJduXIl83bp0iW6cOECnT9/3rjaACVAmTvmAnCUFxxVu3cA5Vdf0Y0bN2hp&#10;aYkWFhbo5MmTdOTIEVq1apUZ+PIP/3/16tW5gdDKU6RqBonrBTyLaAMAJUCZG/xFNGS0CYDtpA0A&#10;lAAlQInJ3rCBFBsAKAFKDBKAEjYAUEbCjLGY41cVByX9eDnR/324MwNlzzqi//WXRL//vO3l0zf+&#10;iuih7W0vt5PuG8oub3ggSVFyVvupp56is2fPxrLhyHrnUCFZkjljI0M0MLCMpmYXsw/+2/NE/+fP&#10;ie65p7HlhF4RQWnaJK+J/62uC6AsL3TK+MDwgZJBuHnzZvrud79LP//5z2lxcTECS4CyTaCsA3KA&#10;xiYnaSgPKK8fr8PkqekGWBmcD45kBy1n9TupKHUf2Ta/eS6xjbE22QeCgCVACVB2E7guUJ47d46e&#10;fvppA8lHHnmEfvGLX9AHH3xADEc71xKgbBMoGzd7Lh8o2a3NqR5dhlUKUHJfz+yNuPEAJUDZa1A+&#10;99xzEUju37+f3n33XTPFEKDs2DzKJkCZEv8zMJGKk4HDgP3ffxMquhCUDCLp7krVZ5Xgq682jrF1&#10;y/N0e2Rd/G/tTnuUpRPeSo3GQKnb73HVI2696AczZzZQ1yTb6upjfS2yjy3QX3q6fr2qjm4ObtTV&#10;vocJst6FSebkBCUPbAYhD0YfcLKCUscALQhsuRZSErC2br1PAkpB+W6zrncGRUnf/GY0BMGxW5Hs&#10;CfvKQs268/IYGxvV52W5JluuBXYb1D5A1z7QtdqXAGWJQWluvlQ3CpiZFaVD9UQUmwtwFgiyTuUe&#10;a/XaNCht/RpgCVlvrUrN9Wh4udS17gt5TRauup9lnNfVLznCNK0OaJzfGbgClGUHpR2EFpgaJlld&#10;bzWYI6DxgVK7pe0EpXbT1XW4YpSharTnpiV/fGEI2Rfymmw/6LZJRa77AJDMlVwsKugByn4Bpc89&#10;LSsoU1zXCCititNudCdAmTYvFKDsCzBqYAOU/QTKtISHTVi4kjlS+VgX00K2F4oyByhdyR+n661d&#10;9byKUveLSy0ClACl+AwbpgflcKmyTDi/ezdnMocHuStWJmNs+s0Yq7w0KNl11GpMKqd2gTILaDLO&#10;7YwoSp00ciRUnNOJ8oLSts2V3bf3AqAEKAHK9n9mbWrHqJlwrrdlg6O0mARj13QbhwqLxO1qv5up&#10;Lw5FGZk2o0HQLlCmJJ+su5NlbqcGX+w61UT6doEynEbkexsKoOxbUB49epSefPJJ2rRpU+Zt69at&#10;9MYbb+DDvVmCz9kUZWeydVnah2PQ97CBZBvgGCVDkieS375922y3bt0y282bN+nLL6/R1auf136/&#10;SpcvX6GLtbdzFhcv0uzsx+YVR3zhPIMLDlACRABRuW2AQclKkj+iwx/5vnr1qoHmpUuXDRBPnTpN&#10;MzMf0fsffFh7O+cYvfX2UZo+9FbtY+CL5jyAEqDsS1cLYCs32Np9/1oF5ZkzZ7BmTtpNgaLEoEuz&#10;EfxebBtpFZT8/jff41ZYUKl1vTEgij0gcH9wf1w20Coo5+bmAMq0wdXKUyStbPyOgQ0b6LwNAJSF&#10;mXDe+ZuNAYU+hg00ZwMAJUCJZEyGhBwA0xxg+qXfAEqAEqAEKGEDGRYXa2V6EGKUGQZZJ2OU07/e&#10;TsNr1tKx00sxY9+zfT0NDw+bbcv4fvdguL1A2zdubJx//QSt9xx/4s09YXlc5virx5xl8nG2vrRz&#10;TPuDNq7dPE5Lqj/t+fvfm4/Wxe3eMNpoz8gWms9wL/pF4eA6uqtwoShLqigXZqdplIH2zAtR0AWw&#10;YACF4Amg4gIbg8geZ8Bag+7E3t1xsNYAulPCNgCqD2Bmf8o5BoICcFx/CPSgfG7b7tp+Xc90rY3y&#10;4RC5XgATCrHNNgBQlhSUoaLQipANJACjhIsEolQjDCcNIakIk5QLn6vhywDf6FCGthx5jj7fwN+h&#10;DF1t1O3ynQvl1V3l1a/9DVD2ISid0GCFpl103ucAUx5QxpReTcn6XHIeRCH0XO1xAD5yToJKSAN0&#10;vw5gXFd3HgQAZYVBye6qK3aZBZSZYSzgFjmnzaB0qVtApDsQqUI/A5RVBaXLZQ+glgpKT3wy8Tx9&#10;ThtBifgkgNhpWAOUVQKlcLOTXNVcwBOK0RtLdIHVB0qZgQ/KTopRApKAZKchyeUDlH0ISs4263ik&#10;TuYkuapeUPoy3TVD8iZTsmTHAyDmTeYAkoBkNyAJUNYGKH9f7saNG+YbcwsLC8Rf+Thy5AitWrXK&#10;TLGQf/j/q1evzj31opPzKE2G26HCEqcHeZI41uicoEyAJJ/H9cWSOCnnJE4PSlGqgCQg2S1IApQl&#10;BqWdR2kna9u/JazkhHO536cY5fFhuYG7LieGyzpNuQmw1u3TE9VluZHEUgBZfb45xvObnJPZzUGE&#10;uvof2nC9y64o806s9UzBaWWw++ZotlImzu1/+JTpHgOUFQNlJ+YbZpkQXqZBgbYC0toGAMqKgRIQ&#10;AARgA/ltAKAEKHMnpzDQ8g809Fm5+wygBCgByrxxXhxfOZsBKAHKyhk91F251V0v7h9ACVAClFCI&#10;sAF8uDcyZzw2gbz0E84xyDHIYQMdtwEoSijKjhsZTS8n+s3DHa+nbS7ZB+uInvlLovnPy9NmwLKj&#10;9wqg7Dko52hoYIAGxDY2WV8DOPPGA/uX90S3g9uzn5+nriaOBShz3Msm+jeznaDspscEQNljUI6N&#10;PERTs4vhDVycnaJlNWhmguVX80Qv/nlcrd08XigFlxuU3H4G/+y5pg27kPDo1+uqAIAByh6D0jWg&#10;x0aGaGhkLBUS9MpfERVIOfrgBFAGihKgTLXpQj7g8Jm1Yn49KBMoP92bPY5mlad0z5Vas9A1f9vj&#10;3pmmu/pc3mcVhBj4kfNUPNIFSrPP1R5XGEG0NVJPWhzR9tGHTzfq2vU39fbLeuw+e138m9hn20/y&#10;HFW3OUY/tOQ9Srou3ce6PbafbX/p3yug6HoNUCjKwinKeswyzfXOrNLsIJODmAcwDzoBvRBAFkpy&#10;YMt9EhByANtjHOEA3dZY2217bBke5RVT0GlJF1uuBbcEkt4n+8cFSu4vcYxpi3ggpIKSYea6Ltsm&#10;eS8YuhaGrt8nv1laZdZr4DVbP0BZMFBmUpP8nUyXgnEoCx9QY/DSbrwdoBIgetDagS9VJrdBqd1I&#10;XXyOQwlGIOgCCpeplZQDIpGB4FLdLrgqMBq1qRWlrtt1jUmK0gdKrkvPCJDXD3e9EA8FgLJAoGRI&#10;LhscpcUMrlRWRWkApEFmYSZh4AOlPNcHSp10UYM70lar8nSWXio2FxxcrqsMEbj6zAfKFFfbCUoN&#10;szaBMhaCcIQjwmPKNMUqgw03q+56cR5AWRBQ5oFkGGPLEKsqJCjT2u0DZV5QlAWUGRNyYXgkbz/0&#10;GbQAysZ7M9wXK1asoImJCTp8+DAdP36cTp06RRcuXDCrNvDqDXfu3Imt1qBfw6kFlor/Zk5uSEo3&#10;zqUWxcBo2fVuRlF6kiHGwLO4kj7XOy15o4HQbVBqgGk33/cASHtwyOvKk8QDINvmtkNR9lhRNgVJ&#10;OwCsG6sViZxHmZTM0dnkpHgk1+lzvV0JHpn4UG/mGGWk4ECH/l/jTRhX7NEzZ5SSEhtdBKWJy8q5&#10;n7bfZd+4rst1f/i4qZH6IOffdSIu7wMDwGwZmABlD0E5NzkWeSNHvp0zumMq2811Tf3Rk7X19JK0&#10;ZIoLikmgnHk18a0g5/QgOQ1JZZRj03d0Rl3G8ZIUdTdBaRNscgqPr357jM7yu6ZLZbh3vXBFq1Yn&#10;QNlDUJbe2LK40VAz2R546KdC9xNACVA2b6AAZfN9BzCWqu8ASoCyeYMFKJvvO4CyVH0HUAKUzRss&#10;QNl83wGUpeo7gBKgLJXBlj6uC0CW0t4ASoCylIYLYOIbl920AYASoAQoofJgAyk2AFAClBgkACVs&#10;AKAs/iuM3XQhUBdcVthAfhuAooSihJqAooQNQFH2t6Kc/vV2Gl6zlo6dXooZ+57t62l4eNhsW8b3&#10;uwfD7QXavnFj4/zrJ2h90vFsUCnHnHhzT1gf/9u2gf8ef/VYpB2m/UEb124epyVlsPb8/e/NR9vP&#10;7d4w2ih7ZAvNA3gAXodsAIqypIpyYXaaRhloz7wQBV1gKAygEDwBVDSk2AVjENnjDFhr0J3Yu9sP&#10;1to5fNzOnTvdxwR1GbDVgLpTAjoArIWegaAAHJcbAj04ltu2u7Zfg3K61kb5cIhcb4cGC1zW/C5r&#10;v/QZQFlSUIYGqBUhQ0LCKoCGBKI0XoaThpBUhNrQGUgMM/u3/p0BvtGhDO1xXJ8Ftvw3/27g71CG&#10;rja66nWd2y8DFdfRW0gDlH0ISidwWKFpF533OcDkA6Us1wdK3u9SrhKUVm3G2uMAPJ+XFZRJgAZo&#10;eguasvc/QFlhUPpg5wSlUq7Oc10wFm5wBOCuY1sApVanZR+YaH+xwA5QVhWULpdduOk6+aOVoguU&#10;SS67TQCFbn4bQYn4ZLGg0o+QByirBErhZifFEmPACxIrMnsd/lslY2LZaZElj/zmA6XMwAfgTnK9&#10;AUlAshtgBij7EJRGval4pE7mJLmqicpQZNWl6vQlYmJK0rriDjc7bzIHkAQkuwFJrgOg7EdQ1m5s&#10;4vQgTxLHGl0zoHQmcdR0IG3UidODRGzTpSgBSUCyW5B0gfLatWs0OTkZbq+++iq9/PLLtG/fPuJ/&#10;f/L7UzR96C1aWFikTZs20dzcnJnjOj4+Hm5523/gwIHYpHAuozKrMObtsHAqTTBR2zehW044l5lo&#10;Hwjl8S7XWrYzEqP0xDvlZHJfG+Uxkbiox903x/hCAZh0jgnnHZpDqxUlLwP7Z3/2Z/QXf/EX9Nd/&#10;/df0t3/7tzQ4OEjf//736Sc/+UlNgZ4DKPOCrZWnSN66Uo/3ZJZTz0swQN8czVbKxLlQjEWyARco&#10;d+3aRXv27DEK8o033qCjR4/SzMwMzc7OApSrV6/O/dQuEijTJoQ3Y5xZ5jk2Uy7OASyLYgMuULIr&#10;PDU1ZTZ2w1955dXa9or5/+kzZ6Eo8968IoEyb9txPGAFG4gnc+B6nzxJR44coVWrVhnlKP/w/8uu&#10;KGH0AB9sIL8NuBTlj3/8Y3riiSdobGyMnn/+eaMmp6enjQuOGGXJXW8MkvyDBH2GPnOB8sqVK3T5&#10;Mm+XzXbx4qXadtFsZ89+Btc778CB642BltdmcHyxbMYFSs5ys+f56KOP0sbaixLbt2+nF1980SR3&#10;oCihKHMnszDoizXocT/y3w+43mWfcN6heWMYTPkHE/qsf/tMg/L69evGxV5c5G3RbBcuLNS2C2Y7&#10;ffoMXO+8AwKud4cH0K3zNPzAvbRu16Guqt1t/7Wc7n9wHV1t9WF1bYaWDwx0vf157bjKx+MVxh4r&#10;ysXZKVpWGyQD4TZEc1kGXgCHxnn1MlauG+8qLAoxeADK6t3zLGOkjccAlD0G5dSOx2lqdjE09LGR&#10;IVo2OEqLaTfZBYdAmVQOlj0CZVMPieAejU+fBdzSbLxAvwOUPQalHmx1hbksAk/ngPTAYealbe1x&#10;BwtkpKlAAigB3Q7bK0BZMFDOTY7VXOgM7rcHDvu2DsdAyfCULnoklmcVzmvvmTifPS6mSrWr//WV&#10;dDYwTo7VRY4Pjo3s43q+dj8dOnnVOajPf7iP7hUhiDD25zkvUqfoC77+8FpFGw1sg2v1/a77ybbB&#10;7K+VNRn0o92ftw26fG6HUZYulekIrWgVautPvOYOAyT1IdYn9QOUhQLlIo0OLqPRHVPpCsEBSgsb&#10;OaDsILdQs4MyhKWFh4BYrBxHXWZwBiDSdYTQE6CKtUMOIA2KWn0bfri5niTJAUoGj3wIMEhsG+86&#10;rmHbyEgIe3M9EuSiDRZw+uHhAmViGwSsI9DT1+8Iodg+jV2fvGbXA6pPQNVrIAOUPQdlHY51lZPB&#10;5baG71AcsQxscIxWIhHV6cm4Sgg43Xk5uBXMuPyVNQhJBWn2eRJNBgI+tZkDlLHydRutgtPwSIkb&#10;GlA62ucCZWIbMoLS5RUwKPR+V9Y98YEEaKYLEE8fAZQ9B6WcOmOhmd/1dimOmKvpc20dAJEQiLh2&#10;kQx94DoqtcbnMpz5b6OAPMCWKsGoP1fWPgcoY9ODVLvsdegHiuk77aaLAeODj8/1jqgfrWRdUFb7&#10;wn5Tg1a3MxbyqB0PUHZmKhpAWShQ8k3O6H47XEmnm50QF5RxO1/8yyqZtEx6qHZ40AuXnKE0mwKi&#10;ECxCJYf1tRGUth4LZQtMgLIzcOm1u9zO+gHKgoJybLL+6Xjv5krm6BhVlmywx+3UrncY6/O0ycKG&#10;Ex4RyAVJkDTQyuuMAD8h0RGW6bnOJJc+8lsW19uhOLMoylgbMijKPK637lcoys5AH6DsKSjn6CE1&#10;Z3Jqx2hLWW+diIklKQL3LFSQGUBpXXid2Q4TLgxPoQbDssW+pLdmuM2bxVs1erDrWJx1oTUowyyy&#10;aI/Mno+IGKkGWGoyJyMoE9sg2uWceWDnViYkc6Tyh+vdGSi6xAlA2VNQ3iWeYC6n7mSabO4bcGK6&#10;jlSAOsYYidFlAaVrao0jrikz4dbYXKDWhqinBsXUq5rWw5BxqrmdeyNTnFzXGfa1IySh+8nCLFeM&#10;MqkNwf2R04S804P0VKa0ZJIsOyHe2k53tEplAZQ9BmWVjK2vrzVLmANZ56azzr22HYASoCyt8fZ6&#10;8CRmtwHFvrIrgBKg7CuD7hk8oSj72o4ASoCyrw28a+AEKPvajgBKgLKvDbxroISr3dd2BFAClH1t&#10;4ABl96bQ9HNfA5QAJUAJNQgbSLEBgBKgxCABKGEDACV5/7Cr8BVAiUECUMIGAEqAsp9jR7g2xCC7&#10;YQNwvaEoE9WE71uM3TBO/Rm2PB/W6Hb7UF9/AxugLBAo68tADNDQyFi6K+T4cG8nVmEEKPsbAAB8&#10;tvsLUBYGlHM0VPvC+WDta+d5QOn6Ck0/Ki/Xl3L6fZD7PrfW79ddxOsDKAsCSv6KEAPS/p1qLBVb&#10;hRGgzKZ8Uu0Giat0b83RRwBlAUApV15sFZS5VmH0fGJNfqvR9Ykx36qOrg/lulz3pPVzzEBXnxhj&#10;hewCpf4smlNJez5X5vyquW/ZhslJWm6XwAg+dxb5NJzrK/Kq3sgn30Q99mvrHDYJj8myHhKA1xTw&#10;mn2QAJQ9B2Xd5Z6aXTQ3vhVQNrMKowtASV83T1zV0bXSYbAWThgiSHsn2rHYWexDvbV+iqyw6PpQ&#10;b22fax2hfU9uMEvm5gGl/D5mCDa1XG/aNz4jHx92feTYc92xBeMAyK4C0oIVoOwxKBmMcnnavKCU&#10;H/1tZhVGH/jsl7Qjv2dY1TGiFoP1bkbW/Ht0eYiEdXx8cTkJb98SD3p/krueB5Tyq+Kuh5Hra+la&#10;3UaO8Swrq68dMcrihBsAyh6Ckl1u/UXzvKC0Sq3pVRgV/PTStK71aySc7b8tpOXx3KZBtbiYc+lb&#10;oZJ8KxCmLp8rVKUBW8rKjy2BUoHeBWhXH4VL3npUNUBZHDBqFx2g7Bko5XrevKa33lLW+G7XKow1&#10;wEgVqEEVA2WOVR25XL1crQ+E1jD7BZRJawRZiOtjAEqAMimGeuDAgdjbM3z8ihUraGJigg4fPkzH&#10;jx+nU6dO0YULF2hpaYlu3LhBd+7cMeGKpD/3JP1YxFcYm1WUpoObWYXRxvI45uZYGtbleidCIIgf&#10;ruO1YwYHTTyQ22agqfa5jEIvJOa6rra53hr6Ok7oSHa56na53omxRSjKnsQZm03k8HlQlD1TlO6n&#10;Z0ugFAkMG1dLXYUxcHsZUCMjI41Yomexqizl2ay4hEWYKU9Z+MqZgKlBVk+m9yVzZGwwKZkTe6jY&#10;BFFN2YcPgiZB6QuDhKtAZgQllp4tjsIEKPsMlPz00xBJXIVRAtGxsqJrsKaW58jgOpe89WRw9aqM&#10;sVUXBdxlyMKldHVZEt76t/HX3jOrOLYKSr4HsZUlpXrNCEq5BDCy372FJkBZMFC24h7g3N4OJvR/&#10;//Y/QAlQli5eBCD1L5CKem8BSoASoMQkbtgAvkeJ71EW9SmNdkEZlsUGoCihKKEmoChhA1CUUJRl&#10;eWqjnVCYRbUBKEooSqgJKErYABQlFGVRn9JoFxRkWWwAihKKEmoCihI2AEUJRdmtp7Z5YyflFcVu&#10;tQX1QK220wagKHusKO2CYtGvBw3RXJrKsR9/Tfmaj33HOu1DFu0wKoAScGqHHRWxDICyAKDU36TM&#10;ZCgBKAdrX+hJgqD9Ine7QYmPygKKmew07YFfkt8Byj4Apc/dtR+nHal9GQigBNiqBLZ2XytAWXJQ&#10;mm881r54I5crsEZiP8jr+hiu/gKQPl9//Sb8fFnCwldaZdqvkkfqcsQw9WJl48FiXq5ravcAQHl4&#10;gGSxAYCyAKDMHZ8UH+llpehcXkF8hFeDUgNNrwMT+zitY40Xl+vtAiVfm15YTH4zMrZKo2vhrZK4&#10;Z1kGHI4pJ5gByh6DUg8c/nDvwED2ZI6BkOfL5BZIEVA6juU2yDVpXApUf5cyKyj1dxQzfTHds4wu&#10;IFNOyPTDfQMoCwbKu3fra+nIlRmdhqY+/hpZ/VAtrCXBF/ugrFirx4DV4VqHile4zVlBqVcjzLQG&#10;D0CJeY0F8yIAyj4BpVGVAcjs6odXxZfAI6s1Js11TFm9UMY/tVr0xSgl6AFKqMIyKkyAsnCgnKOh&#10;msobm5xLVhWO5QTsqoesIGUiJOZ6O5Z8kMabtB5220EpY5gB2F1rZ5dxcKHN/fNQACh7Ckp2sx+K&#10;TC7nGGWmeZUOUBolWZtXyWtpWzVp449yelBsYS5eJfHJDeGKiTYLLWHLZW/meKhn0THen1tRBueE&#10;612LJBW7+8h69w9oyv7QACh7Csq7NLVjNLKmdyZIqqy3VoN6zqQrOWMnotv4ozOWKNca1+66iGVa&#10;F7wZUFrAhnFQftPo+BFaDlAiTlmgOCVA2WNQlv1J25H2I5kDSBYIkmzjACVAWbhBifWs4XJ35AHc&#10;AnwZlFu3bqUvvviCbt++bbZbt26Z7ebNm/Tll9fo6tXP6cqVq3T58hW6eOkSLS5epFOnTtMTTzxB&#10;n3zyiRln4+Pj4Zb3Gg8cOBD7wg+XsWLFCpqYmKDDhw/T8ePHa3WeogsXLtDS0hLduHGD7ty5Y+pO&#10;+nNP0o988lcAZU9Bye66joXe60jw5DUqHA/YttMGGJSvv/46bd68mTZt2pR5Y0gyxM6cOQNQpt2Q&#10;Vp4iaWWX/Xf9+mLkTZ4WFEDZ+wXtLxboGZTz8/N0/vx5On36tFFtWbZPP/2Uzp49a86DokwZ0ABl&#10;sYweEML9yGsDFpQXL16suddXMm+Xai44u8EAZQbVA1BiYOYdmDi+WDYDUCJG2dMYJYBQLCDgfrjv&#10;B0AJUAKUGbwCAKTaQAcoAUqAEqCEDWRYXIyTOYhR1uYcLSws0MmTJ+nIkSO0atWq2NwjVhWrV6/O&#10;bVSdjFFO/3o7Da9ZS8dOL8XatWf7ehoeHjbblvH97nbfXqDtGzc2zr9+gtYnHL8wO02jQZlc7v73&#10;5mPlnnhzT1gf/9u2gf8ef/VY5HjT/qC8tZvHaUkZrD0/Vg+3e8Noo+yRLTSfYuzestR5iW1S9err&#10;kcpTX7vur6R7x+XYvk6qA0q3O0oXirKkitIOoi3PvBAFXTDoeRCG4AkGt2vA8WC2xxmw1qA7sXe3&#10;E6xm4HugHA7YoC4Dthp0d0pABxC20DPlCcBx/SHQg2O5bbtr+zUop2ttlA+HyPVqYKaUFYObr021&#10;cl1tdD0suEzZtxJ89nhu88baQ8r3ELMPOoCyOzBMeugAlCUFZQRMUhEyJCSsAmjoQWvP58GoB7pU&#10;hE4AJig3BvhGhzKU9dmBz3VLCBj4O5Shq43aqH3n6uPSykpsEwNXPSgYdj7Qufqcj7fXbOBeu3eu&#10;a7bXs1P1ERRkb6AJUPYhKJ3QcAxyVnzrHWBygTINgHYASxC4BnUIKld7HIDnMtLgZtVaEqC9Dwap&#10;tlPa5AJfEqBdx0sQW8hqOHNbbT+6fgMsuw9LgLLCoPSpIRco7b7EuKcLNEJ9RqDSZlBmBUoMul0E&#10;pbl+oUht/8dgK/om63UBnp2FJ0BZVVDqJI4Amg+UkWSEI+7pdNltuSo+adSsjnc2qSgT45MqTJCo&#10;TjugKGUiS8d3wweVum75AAMoOwvArA8YgLJKoBRudpIr7QOlzkpr19ILIQ1JhpcPSjremuJ654Fk&#10;qhuf0iaf6+1z+X1xYRmmsPHN8FgFTYASoLT2gq8HtTKPz6UMHQPeBTVfNjVrjFKW6Y3VuSDpSTjl&#10;TebkhWQqKB2KVrbJ1b68yRypYCLnBveRZxzIBxJACVAClK0A0p7rcaETpwd5kjj2hiRlvUO4Ktfb&#10;mcTxQVJk4r3Tg0TfuJRqM5B0glJdR+KUpRanB2k3T0PWzt+UsxAASoASoGwBlHrit42FSZUoEy9y&#10;vy+WKI8PY2syK+6bbJ0A60iMLphYLtsiJ3dHptkEkNXnm2M8v0noRqCUVJYj1uptk1DCtl2+OZSu&#10;eZRpoHTNQgAoAUqAsgVQZg1Cx47zJEyaLs8xsbqVsnBuMcCA+xC9D0jmlD2ZkxO2WedD5hkoWeY5&#10;5ikPxwKWRbMBgLJioCyaAaI9gGIZbACgBChzf+SjDIaNNgLA7bQBgBKgBChzhi/aOQBRVjmADlAC&#10;lAAlQAkbSLEBgBKgxCABKGEDAKV/ZW92e7CudzlcH7iouE+9tAEoSihKqAkoStgAFCUUZS+fxO2o&#10;+/yH++jegQEanz6LAQ2o98QGoCgLoiindozSQA0GdhubnMtsEDMvbYucy2WsXDee+fx2wKyTZQCU&#10;cLs7aV9ZygYoCwDKsZEhWjY4Sot51cKt8zT8wL10/4Pr6Ko899oM/bvel7fsHh1voPi1++nQyat9&#10;A/osAxHHFPthAFD2GJRzk2PNQbIGsm3/tbyvlCPDAqAsNjCqCnSAsqegXKTRwWU0umMqt3rKBZRA&#10;eUrXXsf7LHT3bR1uuPFfX0lnA2XphHJQ7rpdh+rt1/WI8/n3tDoidXMYIlCWzmutqeblIlRhjw0H&#10;smgb12uvPaa+e6Scqwqcsl43QNlTUM7R0MAympqdNcC0g3loZCwVnAyVTIM+AIqMWdqYXwi4AGJc&#10;v4aePc/EQRX4Ivs0NGtlGvAp2CbV4VOUGpSu9ts4bfgAENAO9wV9Ia+7rAMX7e6u8gYoewjKxdkp&#10;WlYD5eDgYA2WiwEcGZ4DqSqTIZQlYeMDqt7PqkuDNwLCADJSiUqVyce6YqWs+uw5qXV4XG8NSl/I&#10;IbI/AKXuo8wPGCjN1Id1lWANUPYclAOkM9ycAU9L7mQd8AwPl4Iy8ElxrbWKjMCZwSmSLjG3WbjF&#10;EpQaXLoOl5sd2RcA0DVVKAJrh8LlgZ2136oEAVxrujoFKHsIyrt36+pRg5ITPAMDQzSXoGpcrrDL&#10;4NsJSglXrSCzKFyXEgQo0wcpQNb7PgIoewpKdzIni6K8mzHelsf1TlN7NlnDak4DOAu42wLKhGy/&#10;y/XWahqKsvfQKSP4AcqegvIu1dUjJ3TqMcp63DKuMl3GZZMasVilnEeZkMzxxRttXb4EzsqREVqu&#10;EjsW3JG21NzfDT/cHM7xzAJKW45sW+Zkjpx/CdcbMcY2xpkByh6DkqFUh2Vzb+XEpuQE5URieGlT&#10;aTwqzakSHeANIa7rUa8dZgKlzZanTA+yD4mw3zS4AUqAEqCkGzdu0J07d4wtJP25J+lHPhlfD4Ir&#10;VkZXEG3urt1CURZAUcLou2v06G/0d14bACgBSrhobXTR8g5AHF8OaAOUACVACVDCBvA9SnyPEqql&#10;HKoF96m49wmKEooSagKKEjYARQlFCaVSXKWCe1OOewNFCUUJNQFFCRuAooSihGoph2rBfSrufYKi&#10;LLminP71dhpes5aOnV6KqYI929fT8PCw2baM73erhtsLtH3jxvr510/Q+uB4Pmft5nFaEk/aE2/u&#10;Ccvz1cmDnY+z9UXOqZU5/uqxSDtM+4M6dX22LP59/3vz0fZzuzeMNtozsoXmu6AMP333ZXqk1p69&#10;hz+O9efRV55ttOexHXTb056Xn90Unv/sE482zvnBY/TxYv0tCt4i5QV9dGjudvw+fnaUHrX18b/F&#10;PXxsbC/dEe2w7Td9ruoz9Qbn7/hN8DFmcS63294r/tvZli7cg148UADKkoJyYXaaRhmAz7zQAJ0w&#10;UgZQCJ4AKhpSFkT2uD07d0Zgw6ANAVuD6E4BWwNAF5yCugzY1DkWxBZ6ugxdH0Ob27a71g4Nyum9&#10;uyMPh8j1OgbrwV9to23PH2zexfz8U9r040douAakCQE6O2gNgAR4GCoaUiGIguMYhBI2BowCsPx/&#10;F7A0KLgue9yztXsoAc0gDssIIGjr1PUZaNfaNvH8L2P18vX9Rjwc9PX2Al7drBOgLCkoQyORitAC&#10;QsIq2MdQcik2hlNMraWcY+pm9ekAJQN8o1Ki0qC5Pgts+W8+xsDfUWZSG23ZvnPt7y2DUikrrSgl&#10;rDQQ5fUnwo9BJmCbCZQM8JpHIJWors8Cm8uLwDuAv1aGmeutPTiqoioByj4EpRMaDDbtontgZwea&#10;dKH105sVnMud5/0u5WrPD6Hnao8D8HxeVlD6AP2rbT+KuIwHj9dXeDw3c5BGhJv6k23P0/UMrqN0&#10;nc11eYDDCk0Dlfd54SJd6MD1TlOUrOw2KvfaB2ZXe2KAz1ivueYEQHdT7XWjLoCywqD0wc4YnkeV&#10;2hiVE4Yu+AnwRADeZlBqdaoHj1aUFpIWmnw8AzWLe94sKI27mhK7lGDUMUoXNF3wC69dAbydoIyp&#10;0wwPmG4ArVN1AJRVBaXLZRfGHokXOgaBScIoNzlJger4pPm/VrhNKsq0+CQPHg1Klytu4PmjbdE1&#10;0h3X3iwoY+eJsnW8MDbgg/hiRKEqBarPicQna3W1C5RVi09yvwKUVQKlAFtSLDENkj7F6XWRg2x6&#10;JBbqA6XNwCto++KoWSDpAiWrx+cPzkSTO1dm6EcjP6GZc9cTkz55QBm62QmuaiokRRZcxhiTYoka&#10;ktwHPlDq8EBSuVWEJEBZM57Sf4/SpQwdENLJHJ+rmgmSDtfcm0xxQdLj2udN5mSFZFZFeZdB2Yyi&#10;dEHIkZhxZcGzQpKvIQIwT1zUAtE3vSeyP2cyp6qQBCj7FZS160qcHuRJ4iRBkkErVZ2e2uNM4vgg&#10;KbLq0n331e9Sqnkg6QJlW2OUtetJmx7kSuKkQXLfxERjDqSa2uNL4riUZOiSp0wPsse5FGWVIQlQ&#10;lhiUdh6lnADM/5ZJFjnhXO53xRJ95YVTitRk9Eh80hPvlJPJZTtlW+QxkSy6rk9OnPf85pzXaV14&#10;VotBGb6sd2Iix86jFFlyvibtCtvrjKhHVyzRU56cBK6TOTJb7op3RiaTeyadR45RiaXI5Hd7fnCM&#10;87cKTTpHjLLsMcq82UZPwqSVbKFvjmYrZfbTua4pOC1dn3LrWyorr/1U9HiAsmKgTJsQ3sygyzLP&#10;sZly++KcDsw3zDQhvKJA65TNAJQVA2WnDAnlFveDDrg3rd8bgBKgbP79Z6gW9F1FbACgBCgx2Csy&#10;2KEsm1eWACVACVAClLCBFBsAKAFKDBKAEjYAUOIL53C5mne50HfoO0w4L/GEcwxgDGDYQPdsAK43&#10;XO9Et2vmpW008LX76dDJ+jccq7SZa//6Sjrbges+/+E+urei/VpGGwIoewjKuckxGhgYcG7LBkdp&#10;MWmA3jpPww/cGzt35brxtsIMoAQoywi2drcZoOwhKN03c5FGB5fR2ORcMvACUK7bJRaBujZDy2vg&#10;bTcs2210zZbXbRUGRVktDyLJLgHKgoGyrjKHaC7N3XOBsnYOD+77H1yX+vHZZmHVy/MASoCrV/YH&#10;UBYMlGMjQzS6YyrdffaAct/W4RgojTISLn6oQgMFOj59NlKfBJJLVfnKc4HM5bpzG5NU77b/Wh5p&#10;L7ePz4mEKUR8T7cnUrboJ1mu62ESqbcWm5x0xChdbbOD117/3leeo3u5v0V8M9L+WtvNMYhRptt5&#10;mmDo0u8AZYFAuTg7RcsGltHU7GK6ATlAaQZqbYBK8MVAF8DRwpIHvoaW3KfPTyzP0SYLlhDOHsBb&#10;2GjQc332epyKslbehh9ubihodX13RSw37Bd9TG2wcTslPG1fStjxvs0i1KEfAvYcDWEDSZkUCuqv&#10;apKsV6qwlXoBygKBcmrHKA2NjKVDkp+ijmROTCUFx2jFKGHkA589J/J7hvIiapGBUFNNI2v+vQHj&#10;YJ8vi+4Ct1ZsaRn4SBlBm/XDQPaBz6VPjVEqRe56UN3NoNpbGcA4tzvhCICyMKCco6GaGkxN4lhX&#10;QykzO0hdyR1XZj2EqoKfjnFGYGGVkCNTb8uTx3ObBmvx0llWuoGiSouhhkrO4ZZ6Y5SOh0YIxgwh&#10;Cl+bXKAM2yf6IEnxmuMdU4y6HW8FUFsDKkBZEFByEid1SpCMxzgA4FSHGeJgUgWyGpOwjYEyrTyh&#10;oLhcU5aAsS7fN4DDuKOozxsDrUFLttmlKCMPkFo/alXtilnq/jRhBHn9LkWp+gegbA1QRQE8QFkI&#10;UNanBGVK4ngUpTEo7WamxAMjLi2rHodb7HK9NXS0MRsY7txLw4OD4UR1A021L3UQuFSzAlFajNX2&#10;SRooXfHCSGzR5UJnBaWKG/N1V3l+aup971KCJk87AMoCgLKexMkwJShFUfKN13EyM9gVXGSCxBoL&#10;A2dkZCSW2NGqKkt5Vg1KlRYqxJQ3XbbV2hC+CaNB74CVK/nDoYY8rreFaWIyJyFRlZhsChJFSOaU&#10;W1kClAUAJU8JypzESVKUwW/GRfRNTalBxOtm+pSPgpueqhMrz5FVtkmNtMnwevqNSwmamKuFv4pP&#10;cvl5XW+pxm08l6/piJoepOOT45OTZoJ/Gii5fD316D28wpgtaVkQdQlQFgCUeVwAHFtuZYL7V877&#10;B1AClKV6sgM05QRN2e8bQAlQApQFce/KDpN+bj9ACVAClAAlbABfOMcXzvv5SY9rgyveDRuAooSi&#10;hJqAooQNQFFCUXbjiYs6oOz62QagKKEooSagKGEDUJRQlP38pMe1Qcl2wwagKEuuKKd/vZ2G16yl&#10;Y6eXYqpgz/b1NDw8bLYt4/vdquH2Am3fuLF+/vUTtD44ns9Zu3mcloInralH/JZU7ok394T18b/l&#10;eeOvHou0Q5Yr67PGb8/f/958tP3c7g2jjbJHttA8lCGUYYdsAKAsKSgXZqdplAH4zAsN0AkjYQCF&#10;4AmgoiHFMGIQ2eP27NwZgQ2DNhGwNVD5AGb218C7UwI6ALE9x0BQAC5SX3Ast213rR26num9uyMP&#10;h8j1dmiwdEO5oI5iKmSAsqSgDAeUVIQWEAEYJVwkEOVgZDjFYBeU4zuHz2dQbxSK05bp229/5/os&#10;sOW/bZmjDmWY1EZZr+tcgKeY4CnbfQEo+xCURm1q4LBC0y4670twWaULrQ1bQ87+zsrOpVwlKK3a&#10;jLXHAXg+LysoXeAu24BEe4sJdoCywqBkqOV2rVltuqCbtD9QqBGAu8poAZQ+cAM8xQRP2e4LQFlV&#10;ULpcdhHbS4pP+gCbpEBtoih089sISsQnAcNOgxegrBIohZudFEtsKomT5CKrJI4xah8obQZeQdsX&#10;RwUkAclOQ5LLByj7EJQuCOnEjM9VTYSkypJLA3XGRS0Qa9n5xOy4yzXPAEpAEpDsBiQBytpg/Kof&#10;QVm7rsTpQZ4kThokbWLFlaxxJnFcSlIAMHF6UAooAUlAsluQBChLDEo7j1JPApcQkxPO5X5XLNFX&#10;npwE7lWNnninb5K6bIs8JpJYUpPfIxPcPb/JOZndHESoq/+hDde77Ioy7+RqT2a5lcGeNN+ylXJx&#10;bv8DqCz3GKCsGCjTJoQ3Y7hZ5jk2Uy7OASiLYgMuUD733HP04IMPmm3lypX00EMPmZVM3377bbpy&#10;5YrZLl26RBcuXKDz58+b10vHx8fDLe+1HThwIPbhCi5jxYoVNDExQYcPH6bjx4/TqVOnTJ1LS0t0&#10;48YNunPnjqk76c89ST/yyaWPUeZVlDge70PDBnLbgAuU586do7GxsQgkp6en6eLFiwDl6tWrc3dy&#10;K0+RvE8dHA8VBhtovw34XG9Wbj/96U+Nkty7dy8tLi6GkISizPlEBijbb7iAAfq0mzaQFKNkZfnK&#10;K68Yd9e63HC9oShzK+puGjTqAkA7YQNI5lQsmdMJI0KZgFO/2wBACVBCIeYMpfQ7FHB98QcfQAlQ&#10;ApQAJWwgxQYASoAycZDMvLSNBr52Px06eRWDCUCtrA0AlAUA5dSOURoYGAi3scm5dIO8dZ6GH7g3&#10;ch6XsXLdePq5OQY8QIn4I1xxfD2o5xPO65AcorkAXouzU7SsBrxUWAagXLfrUAOM12ZoeQdgiYHS&#10;Xliah8/XV9LZHA8s3IP23oO8/QlFWQBFmfem4fjeDhr0P/q/WRtoZU51pV5hlB2Ffzfee0VfoC+q&#10;ZgN5YQtQihflq2YsuF4Asqo2AFCq2FNVDQHXDQjCBvw2AFAiSN/WzHteg8LxiCH2ow30vevdjzcN&#10;1wQYwQa6awMAJRQoFChsADaQYgOFA+Vbb71Fq1atin0VmJ+gzXyPEk/e7j550d/o7360gcKAkj+6&#10;efLkSQIoMdD6caDhmspt10mgfOmll+jIkSPhUhALCwudWQriD3/4g/k6MUBZbmMCDHD/+tUGkkC5&#10;b98+A8qPPvqIPv30U2o7KHnhHV6Ax4Lyk08+oaNHjzpdb15/58SJE8QNxoY+gA3ABrppA5cvX/Yu&#10;LsagZE/4d7/7HZ0+fbozoLx58yZ98cUXZsU0pvGxY8foO9/5jpGx+IMeQA+gB4raA6+//rpZhXH/&#10;/v30zjvv0OzsLJ05c8YscMbij9nWllUYuZDbt2/Tl19+SUzss2fP0szMjFld7fHHHy9q/6Bd6AH0&#10;AHrAQHLz5s108OBBI/A+/vhj4g94sOhjpjHb2gLKP/7xj6awa9eu0dWrV836u0zlF198kdasWWNk&#10;LP6gB9AD6IGi9cAbb7xhQMlL5B46dIg+/PBD4tDh/Py8YRkzjdnGjOO4bUvrev/pT38yxOU4JS8Y&#10;zgkddr+5Ul6Ccu3atUZp4g96AD2AHihKDzAkly1bRlu3biV2v999990wPskMY5Yx05htzLi2gZJ9&#10;eZaqvMwkZ4w4+82kHh4eNtTm5Sj7NZuG60KmGDZQDht47bXXDI94Y0jy/w8fPmyEHTOLl85lYcc5&#10;FxufbAso2UCsqrx165aRq59//nmoLJnUzz//PH3rW98KG2gbir/rNwwb+gA20D0b4Jjkm2++GUKS&#10;Z+nwbBxO4rCaZH5dv3494na3pCiljLZPVJaqUl2yv3/q1CkTt3z//ffNXCWmOGeZWGVyWp4ne/I2&#10;MTGBDX0AG4ANtN0GLGOYN8weTt5wXJKFHKtJBiXnU5hX7BWzdywz3m0HJQc+vwq+es7ylSvlypnW&#10;LG1/+9vf0gcffGAayOl4nrvE8OSNJTA29AFsADbQbhuwjGHeMHc4w82A5HmTzCXmk4Ukc4vjk8wx&#10;m8hpOyitG87ZIq7MwpIlLfv/TG3OLHEanlUmN5Rnw/OcS2zoA9gAbKBTNsCcYd4wd5g/zCHmEXOJ&#10;+cSizkLSTguy8cm2gZLdcOt+a1iyjGW/n4Ok3CAmN89VYopzQzlLzu45NvQBbAA20CkbYM4wb5g7&#10;drEz5hFzifnEnGJxlxeSzL578qTzZeaPYWndcPb1OTjKtOa0O89R4gmdPPudM+R2u3DhAmFDH8AG&#10;YAPttgHJGeYO84c5xDxiLjGfmFPW3ZZKMk1N5galVJU2Gy7VJTeEic2ZcaY3vyLEDcWGPoANwAa6&#10;ZQPMHeYPc4h5xFySKjIvJJsCpYalBSarS86I21ceuWEWnNxYbOgD2ABsoBs2YMFo4chMYj5pQGZR&#10;ktbjzuV6azddT8LlhliX3EITf9cfHtjQB7CB7tqAhWMrgGwLKG0heGuhHG8t4D7hPlXdBvLkZOSx&#10;LSnKZivFeegB9AB6oEw9AFCW6W6hregB9EBPegCg7Em3o1L0AHqgTD0AUJbpbqGt6AH0QE96AKDs&#10;SbejUvQAeqBMPQBQluluoa3oAfRAT3rg/wM6a26JPx7NwgAAAABJRU5ErkJgglBLAQItABQABgAI&#10;AAAAIQCxgme2CgEAABMCAAATAAAAAAAAAAAAAAAAAAAAAABbQ29udGVudF9UeXBlc10ueG1sUEsB&#10;Ai0AFAAGAAgAAAAhADj9If/WAAAAlAEAAAsAAAAAAAAAAAAAAAAAOwEAAF9yZWxzLy5yZWxzUEsB&#10;Ai0AFAAGAAgAAAAhAOx4lRYuBQAApxkAAA4AAAAAAAAAAAAAAAAAOgIAAGRycy9lMm9Eb2MueG1s&#10;UEsBAi0AFAAGAAgAAAAhAKomDr68AAAAIQEAABkAAAAAAAAAAAAAAAAAlAcAAGRycy9fcmVscy9l&#10;Mm9Eb2MueG1sLnJlbHNQSwECLQAUAAYACAAAACEAW9XbOdsAAAAFAQAADwAAAAAAAAAAAAAAAACH&#10;CAAAZHJzL2Rvd25yZXYueG1sUEsBAi0ACgAAAAAAAAAhALLS1QIjRgAAI0YAABQAAAAAAAAAAAAA&#10;AAAAjwkAAGRycy9tZWRpYS9pbWFnZTEucG5nUEsFBgAAAAAGAAYAfAEAAORPAAAAAA==&#10;">
-                <v:shapetype id="_x0000_t75" coordsize="21600,21600" o:spt="75" o:preferrelative="t" path="m@4@5l@4@11@9@11@9@5xe" filled="f" stroked="f">
-                  <v:stroke joinstyle="miter"/>
-                  <v:formulas>
-                    <v:f eqn="if lineDrawn pixelLineWidth 0"/>
-                    <v:f eqn="sum @0 1 0"/>
-                    <v:f eqn="sum 0 0 @1"/>
-                    <v:f eqn="prod @2 1 2"/>
-                    <v:f eqn="prod @3 21600 pixelWidth"/>
-                    <v:f eqn="prod @3 21600 pixelHeight"/>
-                    <v:f eqn="sum @0 0 1"/>
-                    <v:f eqn="prod @6 1 2"/>
-                    <v:f eqn="prod @7 21600 pixelWidth"/>
-                    <v:f eqn="sum @8 21600 0"/>
-                    <v:f eqn="prod @7 21600 pixelHeight"/>
-                    <v:f eqn="sum @10 21600 0"/>
-                  </v:formulas>
-                  <v:path o:extrusionok="f" gradientshapeok="t" o:connecttype="rect"/>
-                  <o:lock v:ext="edit" aspectratio="t"/>
-                </v:shapetype>
+              <v:group id="Canvas 99" o:spid="_x0000_s1031" editas="canvas" style="width:6in;height:170.85pt;mso-position-horizontal-relative:char;mso-position-vertical-relative:line" coordsize="54864,21691" o:gfxdata="UEsDBBQABgAIAAAAIQCxgme2CgEAABMCAAATAAAAW0NvbnRlbnRfVHlwZXNdLnhtbJSRwU7DMAyG&#10;70i8Q5QralN2QAit3YGOIyA0HiBK3DaicaI4lO3tSbpNgokh7Rjb3+8vyXK1tSObIJBxWPPbsuIM&#10;UDltsK/5++apuOeMokQtR4dQ8x0QXzXXV8vNzgOxRCPVfIjRPwhBagArqXQeMHU6F6yM6Rh64aX6&#10;kD2IRVXdCeUwAsYi5gzeLFvo5OcY2XqbynsTjz1nj/u5vKrmxmY+18WfRICRThDp/WiUjOluYkJ9&#10;4lUcnMpEzjM0GE83SfzMhtz57fRzwYF7SY8ZjAb2KkN8ljaZCx1IwMK1TpX/Z2RJS4XrOqOgbAOt&#10;Z+rodC5buy8MMF0a3ibsDaZjupi/tPkGAAD//wMAUEsDBBQABgAIAAAAIQA4/SH/1gAAAJQBAAAL&#10;AAAAX3JlbHMvLnJlbHOkkMFqwzAMhu+DvYPRfXGawxijTi+j0GvpHsDYimMaW0Yy2fr2M4PBMnrb&#10;Ub/Q94l/f/hMi1qRJVI2sOt6UJgd+ZiDgffL8ekFlFSbvV0oo4EbChzGx4f9GRdb25HMsYhqlCwG&#10;5lrLq9biZkxWOiqY22YiTra2kYMu1l1tQD30/bPm3wwYN0x18gb45AdQl1tp5j/sFB2T0FQ7R0nT&#10;NEV3j6o9feQzro1iOWA14Fm+Q8a1a8+Bvu/d/dMb2JY5uiPbhG/ktn4cqGU/er3pcvwCAAD//wMA&#10;UEsDBBQABgAIAAAAIQA71xwXMgUAAH0ZAAAOAAAAZHJzL2Uyb0RvYy54bWzsWdtu4zYQfS/QfyD0&#10;vrEkW5JlxFkETtMusJdgs+0+0xJlCyuRKkXf+vWdISnJTuzESZO0KPwQhRSpmeFcziHp8/frsiBL&#10;Jutc8LHjnbkOYTwRac5nY+f3b9fvhg6pFeUpLQRnY2fDauf9xc8/na+qEfPFXBQpkwSE8Hq0qsbO&#10;XKlq1OvVyZyVtD4TFeMwmAlZUgVdOeulkq5Aeln0fNcNeysh00qKhNU1vL0yg86Flp9lLFFfsqxm&#10;ihRjB2xT+in1c4rP3sU5Hc0kreZ5Ys2gz7CipDkHpa2oK6ooWcj8nqgyT6SoRabOElH2RJblCdNr&#10;gNV47p3VTChf0lovJgHvNAZC6wXlTmfgAxA5WkEwGLSrPBnBn/UGtO4pezwq8JVaSOZYIeVRMkoq&#10;fyyqd+CYiqp8mhe52ugggwfQKL68yZMbaTrJ5+WNJHkKSTf0HcJpCdkF46iW4Cu7EpyHX0G3d0/I&#10;tMir67woMHLYtuZCfjyehyZ2VyJZlIwrk4ySFWC54PU8r2qHyBErpwxMlB9Sz6RarSRTyRwVZqD4&#10;KyQoWkZH7YC2sjMMba4rXDUdrTNZ4n9QTdZjx/fcwPUDh2zaTGZrRRIY8kJ/GA4HDklgzPciL3J1&#10;roOiRkgla/UrEyXBBpgIloCf6YguP9bWpmaKdZ0xQ9sHVmHSQM3WjdOgd89tT8r22zmtGJiAYrvo&#10;hgAgJrjoK8pnBSPwDpxm592Cc2zvgJ8GbhCFAVQ/+gL84urkoKPWWb4XA5YYZ/XdwfCf+QpiKYo8&#10;bfJKQxmbFJIsKYDQdOZpNxeL8pNIzbs4cFuV7XSTFduSCk5WEFofY4mReqqa6Bg1kCEFB93oXeNP&#10;3VKbgqHOgn9lGZQdpp8xApG6Wx5NEqgGs8R6TlNmVoiamwTcXaEWiJJNOVjZVsB+2aZg7Hz8lGmg&#10;bw2z3nno4/YLrVlw1X5c5lzIfSsrYFVWs5nfOMm4Br2k1tO1gaQmP6ci3QBMSWGIp66S6xzK7SOt&#10;1Q2VwDSQdcCe6gs8skJAeIVtOWQu5F/73uN8qDQYdcgKmGvs1H8uKIJt8YFDDcbeYIBUpzuDIPKh&#10;I7dHptsjfFFOBOSlBzxdJbqJ81XRNDMpyu9AspeoFYYoT0D32EmUbDoTZRgVaDphl5d6mkHxj/wW&#10;ycqEE+Hk2/o7lZXFHAUV+Fk0dX8PesxcjBAXlwslslzjEnra+NVGADDorcAobsDoVkmaz+aKXEop&#10;VmQiOAd4EpKEcRN7wLAJ34tNJAOu+U37HFt/NA6yuN4fxEEYGVzv930/jFBkh1dB6MVRaOBqMAwD&#10;rfEwstfW1NZGE429OG+K/2FoUeumEHYASNG8+IWnRG0qYGKKbrH1ciSeHFHz+8HiiHp/a7DofJQd&#10;AguTwogomNBvl8Nxv8nhjlDhHRiCdkDSPk6oHjAkwDnyqW3u5Kd34tOOtk98+gJ8qjdsHe4/zqcn&#10;fsR9x9tjC5w4zGb9ID/Ggy2oeYgf77Ki14/NLh1RJ4rjUAvqWHEIB2g8DOGJxwv8ftTsNw8ceJ5D&#10;i6/DcemPhlCfwG/dR0/ktu7DZ2yC/8u8BjuiuwfFONxKtsd5bfug6LlR0IdD44nZmnMUoMnOxvDE&#10;bC/AbO3G69iT4onZ/h1ma6+hDjPb9q3UQ8z2wMnPh5OfvanyvHgY9+9cVUUhXFTBzltf6w2D1+C4&#10;nUNde1djrnE6+N+Z9Tq02Fwl4RHJXjzp2xp9bWrvif43Rz84BOorfr1W+3sE/oiw3Yf29q8mF38D&#10;AAD//wMAUEsDBBQABgAIAAAAIQCqJg6+vAAAACEBAAAZAAAAZHJzL19yZWxzL2Uyb0RvYy54bWwu&#10;cmVsc4SPQWrDMBBF94XcQcw+lp1FKMWyN6HgbUgOMEhjWcQaCUkt9e0jyCaBQJfzP/89ph///Cp+&#10;KWUXWEHXtCCIdTCOrYLr5Xv/CSIXZINrYFKwUYZx2H30Z1qx1FFeXMyiUjgrWEqJX1JmvZDH3IRI&#10;XJs5JI+lnsnKiPqGluShbY8yPTNgeGGKyShIk+lAXLZYzf+zwzw7TaegfzxxeaOQzld3BWKyVBR4&#10;Mg4fYddEtiCHXr48NtwBAAD//wMAUEsDBBQABgAIAAAAIQBb1ds52wAAAAUBAAAPAAAAZHJzL2Rv&#10;d25yZXYueG1sTI9BS8NAEIXvgv9hGcFLsZtqiCVmU1QQvAg2Sr1OkzEJZmdDdpMm/97Ri14ePN7w&#10;3jfZbradmmjwrWMDm3UEirh0Vcu1gfe3p6stKB+QK+wck4GFPOzy87MM08qdeE9TEWolJexTNNCE&#10;0Kda+7Ihi37temLJPt1gMYgdal0NeJJy2+nrKEq0xZZlocGeHhsqv4rRGnixqxW9JsnzNB7w4/AQ&#10;L/VSFMZcXsz3d6ACzeHvGH7wBR1yYTq6kSuvOgPySPhVybZJLPZo4Cbe3ILOM/2fPv8GAAD//wMA&#10;UEsDBAoAAAAAAAAAIQD6ZyyePUkAAD1JAAAUAAAAZHJzL21lZGlhL2ltYWdlMS5wbmeJUE5HDQoa&#10;CgAAAA1JSERSAAABLAAAAZAIBgAAABR1XXsAAAABc1JHQgCuzhzpAAAABGdBTUEAALGPC/xhBQAA&#10;AAlwSFlzAAAOwwAADsMBx2+oZAAASNJJREFUeF7tnduzHdV17vVy8nCqUvkP/JpKzvkPcip5SJXq&#10;FFWnSKUqL4lxiGVn52ITpcp2SOIYISwVglgWwqAbF20kg4RsIiEIWDICJARYCJAAyyCB2GBdkIQ2&#10;N8mSsMQ8+2szlscaa8zu2b16rdW91kdVI6l73nr2GL/+xui5uucF/scZ4AxwBloyA/NaMk4OkzPA&#10;GeAMBAKLRsAZ4Ay0ZgYqA+uzzz4L3DgHtAHaQFUbqELJUsCyA7ty5UrgxjmgDdAGytqAZUkqvJKA&#10;JY3LoC5fvhz09utf/zpw4xzQBmgDRTZg2SFMEcYUgSsXWJqC0hEG9Omnn4ZLly5l28WLF6PbhQsX&#10;AjfOAW1gsmwgjwk4Bm6AIdjAE2EL4FUEriiwtKpCg2hYAAUD/NWvfhXOnTuXbZ988kn4+OOPs+2j&#10;jz7ixjmgDdAGOjYALoAR2IQZ4Ac4IgATcGnF5aktF1gaVqKo0LBACgP48MMPw+zsbHj//ffDmTNn&#10;wunTp7Pt1KlT3DgHtAHaQMcGwAUwAht4AW588MEHmcABwMAV8EUrLlFbFlpRYKGCwAokRMNQT+gM&#10;Hb/33nvh+PHj4d133w3vvPNOmJmZCW+//XY4evRotr311lvcOAe0gQm2AWEBuAA+gBPgBbgBfoAj&#10;4Am4Ar6AMxpaEE6FwBJ1hTAQlQVWUFTo4MSJE1nHANIbb7wRfv7zn4dXX301HDx4MLz88svhpZde&#10;4sY5oA3QBjo2AC6AD+AEeAFugB/gCHgCroAvGlrgj6eyehQWgCXqSmAF+QZZ98tf/jK8+eab4dCh&#10;Qxmcfvazn4W9e/eGp59+Ojz55JPhiSeeCDt37uxsO3bsCNw4B7SBybIBzYCf/vSnGRfAB3ACvAA3&#10;wA/ACzwBV5BKAmc8aGmV1QMswAp0Q4L9/PnzGfkEVocPH+ZiUS6YpQ3QBmqzASgvcAWhIjgD3oA7&#10;4A9SUuBRFFhWXSEphiTZsWPHwpEjR8KBAwdqG2jV1bGsx5XVtIHxsYFnnnkm4wqgBc6AN+AOojt5&#10;cqhzWV0KCwckd4XMPWiH5BiSZog/n332WQKLd1faAG2gNht47LHHsjARfEGSHrzRKgs8KgQW5Bhi&#10;ybNnz2bUQ5Js//79AfEo727jc3fjteS1HLUNbNmyJePKCy+8kHEGvAF3wB8sdbBhYZfCkmQ7CmKR&#10;F7L3yOQjOQYKbt++ncDi3ZU2QBuozQbWr1+fcQWh4WuvvZbxBtyRsBArFXQeywUW4kdUQOYeMg0x&#10;JrL8P/rRj2ob6KjJzv6pLmgDo7eBVatWBaisXbt2ZU8OwRtwB2uzZF2WCyxJuINokr86efJk9tjx&#10;xRdfzJYq3H///QQW7660AdpAbTbw/e9/P/zwhz/Mlj8h7YSHe+AO8ljgkCgsyWN1FJYHLCzqQvZ+&#10;3759Acmx6enp2gbKu1v33Q0XCXNy4403hm984xvZxYI05jyNXgVM+jWAUPnHf/zHsHHjxmy5QdF8&#10;IO+EaOxrX/tauOuuu3LLL1u2LCAs/O///u+MM+ANuIM1WfAB9KcT71FgoQKW0L/++uvh+eefD488&#10;8ki4++67CwdbdDI83uuA27ZtC1/96lezBXX/8A//EP7u7/4uU7QLFixg3pBqpuNz8Ml+tqq+B1j9&#10;1V/9VbbdcccdudACrO69995O+S9/+cu5zFiyZEkGNeSxwBnwBtzBecp6rFxgyYJRDaznnnsua7CI&#10;llUnZNLr4SIBTjAIwOrv//7vs7//7d/+bfYThkmfH57/b25ycH7YydTUVPZ3KJivfOUr4W/+5m+y&#10;v2Nf3lZ1HqGsBFhf+tKXotASWKGMlF+7dm2u/S5evDisW7cuPPzww9myqV/84hfZk0L8xrA0sFAR&#10;DaAhqICizqtOyCTXwxwjdoeh/fu//3v2dBbJxptvvjkDFn6bCYk8yXPEc/8NsACB3bt3Zz6JGxvy&#10;PA8++GD4p3/6pyzXg3SCgML7s+o8QsRAWWkQATLoU9qECkIuSvr94he/GG655ZYMOnn9Llq0KKxZ&#10;sybjS+OAhQSbnUioC31C3/rWtzpl7DE8SUB9lLGTgLLeRXrggQeysrpv267Uk/3eOFFG2rJ9y7h0&#10;/7aP2EVDmI2Li7qI4aUcHvNiH47xYQfzWAIs2D6cHPCAnS5cuDBce+214bbbbstueoMAFvoWaGkg&#10;fe9738ugBVitXr06XHPNNZ3+ASvceIsgiXNBXQALS6fwO+W+FRYa2rp1a0bCogF4x2Mwwclrx7bl&#10;LCDqAhYutB5nKrCknK4bg1se4HR9PMbFeUHqL126NFNYWAe3YsWKTGFhOQlezVFl3llnvEAHm0KU&#10;s2HDhuQN+SSEjKjbrz0AWlBWcoPFn/g3lJXACvtuv/32QmUlYxFggS99AQsxpISE/QJLqyY9aQCS&#10;BpY4v/xplVQqsLwLY8GCtqRcDFgamPi7lJP9ep9uL0/NeWMDkOTu+Nd//dcd6Y1EvISDkNY/+MEP&#10;spwWbhxYFdyvAbJ+NaDhSVY/W9V5h/2VfXIMlYMHOXUAC+OGooKyEmhpRYd9yEmlKCuZgxtuuCFT&#10;WB6wsNq98CmhJN3rApYOl4rCJA0OCxGcYB3A0jApAywdVgpIBcRWsYl8T1VZeKCBnATODwl3KCvs&#10;g6HhTxgpfs0O+Y/kKtrds2dP9jSlqvGzXjVY6WubF34NIjRrArAEWlBW9hyhrMrACm01DliiQry8&#10;k3YaCyMBi1Y5qcDyckm6PRmTgCZFYWlgyt1K6ml1Jeek1WIKHPBqDZRD7P+d73yns3gX+wAtSG7A&#10;CutVEDqibymX0j7LVAeUnbuqoPJSCmWuS1OAZRPscl42EZ9ybq0FlgWUB6e6gKXvkjpvZpPusRza&#10;IIAlF1c+6qG/IALV+93vfjd7IiR3OIwB+S5dLsVAWKZ/cGG9XD9b1WvQBGB5CXYvEZ96jo0DVmpI&#10;mHfXEpCkAsubrDwgpiosm1uTkNB7emjzXakXEOUQAuqfJDz00EMBuS2EhFhQes8992Q5BCy6KyvB&#10;y4yDZfuHW51zOGpgYZ2Vl2D3EvEpK+IbGRLamF9fQEm6e8sCNMAECHUCC+Owifg8heUl2FOS7mUN&#10;Fj86h5rC08GVK1dmigpKCq/cwHobWWCK13HgCWPZ9lm+WRAqcz1GCSy7gl0n2L1EfNGKeDnvxiks&#10;DCwPSIBELN9j81+xdgR8nkqTPJWXE7MwLVqHhfZtgl0/AbX9e7mtPAOF3P6P//iP8K//+q/Zsga0&#10;jR+Fog5CRXlKiBwWnxK2FzxlIKXLwr5wk8KC0dQNuVH55UTVfr0V7DbBDmjpRHzeing9jkYCSwbo&#10;AUXnkKyD22ODAJYXssbWVsUApJVWP4lVvAvom9/8ZraAFEZy3XXXhU2bNlFF8feEnZXu/ST8qwIL&#10;P2TWearYCnZvRfx9992Xa7+NBlbVCZuUelhKggv89a9/PVNZuEshNJyU8+d55qtGpAX62arOryyl&#10;AbSKVrDbFfFFP34msFp+N8ZvxZDYhLrCb8aYVJ+80K8qWAZVDy89AHiwyr7ot4EYA6CFGy/qIHTM&#10;GxeB1XJgDcro2C7B10QbILAILIaQtIHW2ACBRWNtjbE28Y7PMQ1XiRJYBBaBRRtojQ0QWDTW1hgr&#10;1cxw1UwT55vAIrAILNpAa2yAwKKxtsZYm3jH55iGq/oILAKLwKINtMYGCCwaa2uMlWpmuGqmifNN&#10;YBFYBBZtoDU2QGDRWFtjrE2843NMw1V9BBaBRWDRBlpjAwQWjbU1xko1M1w108T5bhywNm/eHLhx&#10;DmgDk2EDZaFIYBGQvEHQBkZmAwQWjW9kxkdVNBmqqM7rPFbAKnsyLM8cB22g+TaggVf2ejU6JCx7&#10;MizffGPlNeI1IrD4pI9P+mgDrbEBAovG2hpjpcKiwiKwCKxWAwsfz5g/f372EQ0C7bMwNTUVpqen&#10;x3YuCKwWAQvGiM/H0zF/qzQIrG7VRWDFVSiT7nOwG5aBAFToi7DqNkgCi8BK9QkCa4jAWrJkyVhL&#10;/VSjs+UILAIr1XZaDyzE+sh/yKbDLfxdciNeGXEUfUznDgAYfUznWFBOlBnKoGzepEtftoxu3+Zx&#10;7LnZPuwY9Dj02G09/Fs26V/OG+dk98mYZT7luG1X5kP37SlK75qVzWF5186bWz3mWI7MXmdtQ7Yf&#10;e86pcyLzqtuOXfvUeUx18qaVm9gcljisXBAxLjEKMSbtNOIs+iJ6IaE4tHVWMXppJzU5inLa2GWs&#10;uj7+Lu2LE9lxeucibWjnsvu0o0jbdp7gQHafdnLrrCivxx9zSnuOqKfPSxw3Neku11Wfk1wP3Ya0&#10;m+ew1obQprTrKT+co56H1DnR4yq69inz2DQIlRnPxALLuytr0GiFZR1EG7sFVkwN6XIe+PIumh2r&#10;BaKuGwuR7H7rbGgD7VpVY/vy+raOiLaKcnu2Ha8NO0YNRXujSQVWbFx2vwWqd33yroMXwotNxa51&#10;ypzk9SnzHlPTZcDQ1LITCSwvJLChSsy4rNNYQ7cy3wsZPVjEDMRLtuc9LcxLzut6MWDFQkAZXwxY&#10;Vi16YNAhow2FvfJ6jLEbQdkcVix8tCrWg2Msf+a1ac9V24FVvvqYnv/YHOY9KS6ax6aCKHVcEw2s&#10;vEnqB1hFT/PKAMuDU9uAJXNpc3xFztl0YHn5OVF6edcI9arOSVG7BNaYLmsouoNWBVbKHT8VWDFV&#10;MciQcBAKyxuvF/5YleYBy6qLWOgeuxmVCQnLrnnTbReFblXnpKhdAmtMgeUlpnXiOhVYsRDJywWJ&#10;E6UCy8uDoI2ixGss6a5hNMyQ0EtOlw0JJcdWlHS3oZ0FV17SPS9XGcth2fBOoOv1g+smx6vOSdG1&#10;J7DGFFjaAbxH7anA8p6uSfLTy1/hWCqw8h7X2zycB8hY/7ExpNz1q+awdE5H2igTEuocmj4vq2iL&#10;QiYdjkk7XghfpMA9+7EK0ctnxvJXqXOib1je+AmsMQZWaqJvFOWKlMIoxtSGPq0Ca8OYOcb0H3VP&#10;ZNK9DQaScodvw3kMc4xQWzYHN8z+2Vc6eKrOFYHVoh8/V73IrDd4R+IcD2eOCSwCiz+opg20xgYI&#10;LBpra4yVKmY4KqbJ80xgEVgEFm2gNTZAYNFYW2OsTb7zc2zDUX8EFoFFYNEGWmMDBBaNtTXGShUz&#10;HBXT5HkeW2DV+YVZtsWvEtMGmmcDZcHa6DeO0sCaZ2C8JrwmddoAgbWZBlWnQbEt2tMgbaD1wCp7&#10;AizPnAhtYHJsoHEhIY1vcoyP15rXuqwNEFh8wsgnjLSB1tgAgUVjbY2xlr0bs/z4KbjGAWuQCT62&#10;zQQybaBZNlD2pkJg8alioBM3y4kn6XoQWAQQAUQbaI0NjBWwyp4My49fzoLXdPyu6dj+NIfGOn7G&#10;ymva3mv6y1/+Mpw4cSKcPn06nD17Nnk7c+ZMOHnyZDh+/Hj2gIfA4pM+PumjDQzcBggsx8j6oS/v&#10;3u29e/PaNf/aEVgE1sDvigRB80HQlmtEYBFYBBZDudbYAIFFYLXGWNuiAjjOwSlKAovAIrCosFpj&#10;A3nAwlPAe++9N7z77rs9Tw8n/inh0qVLA76qjK8EF95RP/oohHnz4tsf/VFxGzU5Vbj++t5xDLH/&#10;wrmq6TzZz+BUzijnNgYsAGnVqlXhG9/4Rli3bl04depUF7QmFlgCqp07d6YDSzvhhQsh/MEfhM+W&#10;LasXUk8/HcLv/E747MCB3HYzYGlAfT6ern19QKOn/RJthT/7sxC++tV656VE/6N0RPadBlgPWMeO&#10;HQsbNmzIYHXjjTeGe+65J7z88ssBkJK1WhMLLG1YyQqrycDC2BJhl+JUBFaa46XMJcv0zqUHrC1b&#10;tnTBaseOHeGFF14IR44cIbAGDSwbsn320ENdiiNTISq8xPGeMC9HablA+Txklb5E6UhfHTUoasz0&#10;n82Jc6xLtdmwWI/RC5nnlFYMfh0lptRq1xz87u/2qjRAWYflVHKtVLJMuveRdK9bYfU46OdO1gGJ&#10;DefmYvUO0BJVkgsBU7cDKg1LgYp2dBmfCm+j7c/BoisMnhs7AKKB3BMSeuek4aogqdvO2tHQsu1I&#10;PUKrddAisJoCLDiio4y0E+fmeKoCywFR1o9JxEfVjoGoVy42brvfK4d9PaCTscXA4yjGnpwhgOkp&#10;Mea8Gg0xAqspwLIhixe+SBkv5CsDLPPE0jpzEjhk3tCvcvxYUt+GtlkYCWgoMLpgc8rYELUHRvrB&#10;hheqyvkTWI2Gk5fDI7CaBKxUB/o8nOpSZGWAVbCMoVHA0soTf9dzFHvi6gDLBSbVFIE1996ysg83&#10;Gv3G0byTqTWHZcKYwkm0zjpoYNn82efObhVV3SEh5gFtZioKoNZ5pxiwvJwc81WlHbPQBkcAfCqs&#10;pigsOKZNFmPft7/dWVsV/vIvf2t01lkTgZey7MANzfKS7jo57+WGnOR8Bh8T2kbHhvpzqjDLZ+m+&#10;dNJd9nvrypwEP5Zy1L4WbgQO3ESoDHJMBFZJYE1PT2cLRu02NTWVdgcrWDhqly1oRdGzpMEsPu08&#10;2i+7rMHMQTS5n7c0QdrQOSMdetocnRf+6vYdJdWzuFXm8rvfzRbjdpYteCGvhNHMX6XZaUPhC2Dt&#10;27cv3H333eGOO+5I3tauXRuenrNBvsCvoRd2kHe5obedkqvidWg1iFJtCsACrLCC/dKlS9l28eLF&#10;bLswZyeffHIuzM5+MHd8Nrz//tlwem61+6lTp+d+QvdG9tMdAouOMnhHieXnBvUzJ17TwV/TinMM&#10;YEFZffrpp+HDDz+cg9NsBq8zZ97PwHT06Ex45ZXXwksvH5xb7f5ieO75fWHPM8+F9947ldUjsCpO&#10;fOodheU+z+15SXMCq7FgGZTd9gusd955h+90H9TFmfh2Je8UW4ZBYBFYJRUWfl8Iv+rnNeitXdYw&#10;8UChupw4YIza5vtVWIcPHyawRn0R2T/fkDApNkBglVzWMCmGwfMkBJtoAwQWgcWwhqFta2yAwCKw&#10;WmOsTbzjc0zDVaIE1pCBtW3btrB48eIwMzMTBcX69evDkiVL3ONYKLdy5cpO/fPnz4dFixZlTz2s&#10;88gxHMe2f/9+t83du3d36uPvUh5/4u2Nul2MX45jIZ7tU+rbvjDuFStWdOrGzk+3V0dbeOe+Ph87&#10;Ln2+KWMioIYLKDvfBNaQgCWOc//993cBx3P4jRs3RoEFBxNQAGyA3/bt23uAJYAQ4KB/D5RSDo4M&#10;wGnwCfDEydG3dmr0L+WlLMaG/RYMGKOGNMDnAQ/zUVdbODfMt8yxnQP777wxEVSjBZXMP4E1JGDJ&#10;hFuFpB0BDgQgyJ+ek3gw0ApJO6dVDKhrFRP6ioEDbek6tn5snN4Y7bnknaMuW2dbdu4BKAvoIvVL&#10;cI0WXARWQ4CllU7MmaE8vLDFA5Z1RjiaVmfieChnIeYBA31bZ9ZjrgKZPFBKe6nAkrasCrQhppTL&#10;G3vefBBYBNZELRyNKSwNjhiwPAgJiGwOKwVYHoQ8xSdhWp3A8tReqqK05XRbFlg6h6XniMAaLXiq&#10;gp8KqwEKy4ZlHrDyQsmqCsurJ4Zk81d1KqwyuaIihVWmLZyvQJfAIrDk5zll4TnxCgtOqZ9keU+1&#10;8nJNZYClVUYMBhZWeQpLP7FMCePKAEZyaLGnm2Xb0jm5fsLZsgbO8vXBkQqrAQorJSGdF0J5wPLy&#10;VbqNvDyZtwTCc/CySfeqgPGAVaWtoocIRSEywVMfeKrOJYHVAmDFku1y0T1gFS1r8JLtnrKySevY&#10;soaipHs/gLHAymtL57AAVJ1A57KG0QOnKqikHoE1JGDZBYwS9nlPpKxyieWavFBSA0UvHNUJ87zE&#10;vxea6jHqhaPemi1bH2XsAlYpE1uoGSuf0pYGll2s6i1Z0AtHU55a9utwrN8fNAmsIQGrqqHGci1V&#10;25OninTO/hynn/ln3epzT2A1HFhFCzurGH/Rk7cqbbJOdSfk3KXPHYHVcGDRmNONmXM1/nNFYBFY&#10;fFsDXy/TGhsgsAis1hgrFdT4K6iia0xgEVgEFhVWa2yAwCKwWmOsRXdfHh9/BUZgEVgEFhVWa2yA&#10;wCKweow1PHtNCI/+79YY8WcHbwjhgf8RPju5qz1jJiQrXSsCqwKw5s+fH/S2c+fOcpMPB/vhvO7t&#10;qf9Xro0BGjyBNf6hVVvDZwKrJLCWLl2avRFULjj+DnglQevTcyFs/UKverlwplGKpjSwMP45AH/2&#10;+u2NgW4tDjmu5zXAm10t854zPgKrJLC8CwKIYSu6WGHH/wmhQUoqNl4C63OFRWAV2nSRzdd9nMAa&#10;FrBmHkzPs4gSU2GjVS8Cv+xPKbf/uvCZrYt9co7KAbvqmXyVB6xsnzceJ7zVY+3qpyjPJHP06k2/&#10;7Wvz//zN+HU/sk/OC8fUvs74dR3Td1bG3jz0Nco7LzvHdjyfz3NnvuzxFiucugFUtj0CqwZgpYSE&#10;yapFjF07ExwJsFDwERB04KAcrGufdlTlSJ0yTphqx9oz9s/H02kjokR6FGVRclzOUwCqwWD36fnx&#10;gIX5UmWysSgwFwILduGdl4xJXwvAT6DkHX/iTxunVMqCoinlCaw+gZUcDnp3dKfvGNh6IGLDS3EU&#10;7cjWeQRYWnVhDEb9dfWFOo4y6oKR59ho0yoLx5m7HMFToR7kDKAy9WUVlu3bO8c8hRUDFvqyT1D1&#10;+TOMHCicCaw+gAVYTU1NJV2gVIWVgcACRaCinTIGLF03Aqye5Lhxsq6xiuqxTzW1gvGc1HsSqkNX&#10;LyyKAasgBHSBZaFSE7BsaOyFyZ0ybVoa0pIwlcCqCKwysOrkYBJyGY0EVtG4Y8Aq67BtAVbig5NO&#10;/q7sPLQEHqMIEwmsCsAqDSsVXrjqSY2h75CwisKKJa1jYZGds1hIWJRkt+0MG1gWJDb8jIG4COD6&#10;vMo8bCGoCqMVAqsksCrBSvqQ8MreofU6rJyke8/Tt7x8FfqM5bC8RLxOUJuV7plSME4anrv2tyvL&#10;vdxUZM1ZyEtADxFYWd5Orx2Teddz452Xd31Qbtf//Y2z4bh9YFIW3ARXFFwEVglgYXGoXeUu/56e&#10;ni68O2QG7SxZ6Fl0aR+LFyW9PTjlAOuz127OXWXvLmvQyyfMEzi77KDnCaTOf3n5OQ10e642wY6y&#10;KUn3ghwWxtyVjwKQY8D8fPz2qai7zCPh2o0ilBqXPgmsEsBq/UXnE6y0mwoVTmPnicAisBprnK2/&#10;QRB8tdsWgUVg1W5UBA1/PD0oGyCwCCwCi0qoNTZAYE0SsOiYrXHMQSmUtrdLYBFYdGKCvDU2QGAR&#10;WK0x1rarA46//9wegUVgEVhUWK2xAQKLwGqNsVKh9K9Q2j6HBBaBRWBRYbXGBgisIQJr27ZtYdGi&#10;RZ1t//79HUM5f/5817FVq1a5RnTp0qWwcuXKMDMzkx2Xeps3b+4pb9vU/ek77e7du4PUx9/1GHfs&#10;2NHVrj4Hb4xS3/aFca9YsaLT9pIlS1rjJG1XJeM0fgJrSMDCxyq08+Pfixcv7oBn48aNXQ68fv36&#10;DkQsXAQUKIM2tm/f3lNWACF92v6kTSkHwABwGnwCPIEPYKRBo8coZTE27LfAwhgFsugb4ItBeZwc&#10;jOdSbxhLYA0JWNZwNSg8owYcPIf2YKAVkrQFQFkVg7pWMaFcHjh0HVvf6wP9e2O05xirSwev18HH&#10;bT4JrBECS4d21rA8CEHFeKGUVxYKxoaJHgRRzkJMj0Xgg761IkSZGHRTgUWFRTiVBSqBNSJgxRRU&#10;Hgg8CKF8VWB5ENIGpFVQ3cDy1F5Z42X5yQMegTUCYMXySeKAXv7KJttjSXPZn6KwPNBJfZu/qhNY&#10;zF9NHmjqurkQWEMGVhVY4WLn5ZrKKCwdJsZCNwsreRrphYReWJsXEhJWhFU/8CKwhgisqrCSRHYs&#10;1+QByws5dRgWS3p7sIqFqWWT7oQVYdUPrFCXwBoSsPqBVSzZLhffA1bRsgYv2R6Dle4ntqzBS9Tr&#10;fYQVYdUvrAisyApnhE2y1THJopD0gkz5O9YrAWbeMXmKFss1QTHZehooeuGoDudi+TC7sFXa1spO&#10;l/HWbNnxoIxdwCpluHiUECvrX1RYQ1JYZS+MlC9ar1Wl3bwnlFXaYx2CZ1g2QGA1HFhFCzurGErK&#10;Oqkq7bIOwTVoGyCwGg6sQRsA2ydk2mQDBBaBxR8h820NrbEBAovAao2xtkkJcKyDUa4EFoFFYFFh&#10;tcYGCCwCqzXGStUyGNXSpnn1gPXyyy+Hl156ae6VRi/O/a72mfD44z8Jjzz6WHj44e3huef3hT3P&#10;PBfee+9UuOOOO8Lhw4cze+9n6dINN9wQVq9eHbZu3Rr27t0bDh06FI4dOxZmZ2fDuXPnspcCXL58&#10;OesH/83L/j/3H3ZcuXIlK4C1PqiAiniyhobQ4Jo1a0o7ZD8n06aLz7ESAG2zAQ9Y8+bNC7/3e78X&#10;fv/3fz/88R//cfiLv/iL8LWvfS3cdNNNBFbbLnATx3vx4sWwYMGCsGnTptI3k37OB3fGhQsX9t0n&#10;7qLz588f+vj7OfdxqesB69Zbb50TJmvDhg0bwpYtW+ZeaPlIeOKJJ8Kzzz5HYEG9wVj1lmIM4qS2&#10;7vLly/t2oJT+m1SGwKKyq2qPDAlL5rCmp6ezkFMmfOnSpWFqaqoQOp6Typ160qA1KmBVcRK5Rnv2&#10;7Cm8xlXaZ51y8GZIWBJY1sBEcWmIeUYYc9JHH320ljClTYZPYJVz0jZd20GP1QPWt7/97YCbPvLV&#10;+DbCf/3Xf4WdO3fOhYTPMiS0FwQTgzCv6ELFnHTdunU9wALEdOiocz1yx9+1a1eWB5JyVqXZEPTq&#10;q6/ujBG5HF1eyup96Oeqq64KR44ccc/twIEDXWOU3FCsnu5TzwXOX85BjxHzKecaO27nScaA/WhL&#10;jsv+smOw7WMcUFqe6vJCfqvKpP+8cy6yo0k/7gHr5MmTAdvx4yfm7PWtcPDgK+HFlw6EF17YT2BZ&#10;g0E4iDCxyJA8YInTa8MWZ5P2bIJX/q1hYtvx+oKTCBBsH1JfA8OW0ednHRb9LVu2LJuDMsCyiWs4&#10;tIzBOweE3zIOnI+eAz0GAY2FuAesvDFoaOprZM/fC+1lTvXNBv3r/rwbRZEdTfpxD1hf+MIXwh/+&#10;4f8Kf/InfxL+/M//PHzlK18N119/ffjP//wegQWDAaTkrl8UCoqBeXdg+8RKytg7s1ZhsSdU2hm9&#10;MFM7mYUK2gcMNACwL5ZbgzPG1FcZYNn27RhF0VgnLcor4fy98XnAyhtDKrA8lYy6dr/3lDLvxjDp&#10;cPLOnyFhnzksgVeRcVnF4N2BbQikw0IdcnmOrJ1Rhxz2qSRgaMeCutiPP6EIYuDU5yhqwXP4VFjY&#10;ZQ12XHIeFuyYOxs+6rHFIBALCXVdOwYPjnafzJu1ATtOG4qjPIFVLp/HkLBPYIniKgoLvRDHC//y&#10;8kaxOz72W2AVPXmUuz+cT4eKgEMREDzVKP2VUVhFwJJ+BI4CrqLxEVjlIFB0s23Scf40pyZgIfme&#10;d2E9YNkcRsrTs1g4ZEPCPAWCcYrTw7k1bCRZXQS8mKLJS0hLm7HzzAs19bGUkNA7/xSFZceQorDK&#10;hIR2XqmwysGVwCoJLLvmCsqqn6eENmFuk8kSNkheKwVYXhJYJ6XRps6pSdt6X94qdIxZH7dOZ3M1&#10;EtpZYOnQVvrWoa92bguSoqR7KrDyxqDnyXtSa6+JHa8N3RkSloNTag7r7Nmz4cyZ98OpU6fD0aMz&#10;4ZVXXgsvvXxw7inhi0y6Izmt80Ipi0Zjhq9DHu1gNgelczgpwNKhox6rl8y3ju0B08vN6HaLliPA&#10;2T11g59S6KUZ3nlKP16obOdJoFImJMwbg5y3Xt4QW9Zg849FeTzddpEablJINuqxUGGVVFijvmDs&#10;v/+7dNENhHNczxwPYh4JLAKrcA3ZIAxv1G2m5AtHPUb23wtOAovAIrD4Ar/W2ACBRWC1xljrVBxU&#10;WM0N+/KuM4FFYE0ksOqEH9saHvwILAKLwGJI2BobILAIrNYYK5XM8JRMU+eawCKwCCwqrNbYAIFF&#10;YLXGWJt61+e4hqf8CCwCi8CiwmqNDRBYYwas2Lughq0CvN/NDXsM7G94ymdYc01g9QEseT2yfhNm&#10;7MJ5L/DD7+TKvBUhxSgIrPFz0pTrPillCKw+gAXg4MfPZYDl/eq/bmg1wXgnUWHFXjPThOsxLmMg&#10;sCoCC5DSW5FBTNpXcwgsKr0in6hynMCqACz9pRyBVtHk1/HVnNirZfS7orxXq8S+wuO9MM8LKfPe&#10;747ztq9WgWL0gGVfB+Mpy9hrWry3jMZeZyzXBwpYXvOiv/LjvfrF9qtfdaP7kbefom0pk/K+/iL7&#10;4PE0wBNYFYAFY5WPT/QDrCpfzfFAkPe20byv8HgQjX3ZJfZCP++jGPaFfXBGtKvf+2Rf2Icy3nvu&#10;77nnnuxTY2WAZT9phutl9xW9Y0y/hNB72WHsvO375wmiNBClzhOBVRJYAJR+f3tZYHkflpCLlfLV&#10;nBiA5OV8+nhKe1o9yfvYFy9e3PXa5Lz3zMfyNhqisVcf2/15YWQZYOkXFXo3Be/tpVbt6TKxz3HZ&#10;c2cOq144eRAjsEoAC6GGfcNoWWCJUqn61RwLIftJLw2slK/w6PIYk/0IhffJMG1IsS/GWNXnKQ99&#10;LkVf6ukHWBa4Hijt14V0OJkazhNYBBZ87tKlS+Hy5cvZ2jb8Ny/7/9x/2HHlypWswPnz58Ps7Gw4&#10;duxYFq7t3bs3bN26Nft8darclHKbN28Osum6+nuEnoHnfaOwrq/mYDxaFVlgWGCV+QoP2rWf+YoB&#10;SeZlXICV9w57AmvwIEr1USqsEgrLm9SqCgttVflqjuR6kJPxPqnlhYR5zij5JbzbHECWT9MDXnaf&#10;d/72gxPeedUVElr42jyS91DC69sLCfNyTwQWgWWjitWrV2eCCMLo0KFDmVCCYGqUwqobWDrRLHmX&#10;oq/maGUDWBZ9NiqlPXmKqJ1W9hV9IMELbcsk3b0vzWjAStLdyyPZBwRVgRULz4s+S2ZDQH6ya/Bg&#10;o8IaocLS8En9ao7UEaDYL+F4TpP3FR69LKHqola9ZAChsv1Kjj5PHUp7ys+2pSFqj+3atSv76o60&#10;UxVY+sbhfaUnVWHpp4l8WjgYeBFYfQIrNfZmucEYMOd1suaVwCKwSj+UICQmCxJNut4EFoFFYPH1&#10;Mq2xAQKLwGqNsTbpTs+xjEZlElgEFoFFhdUaGyCwCKzWGCtVzWhUTZPmncAisAgsKqzW2ACBRWC1&#10;xlibdKfnWEaj9ggsAovAosJqjQ0QWBMMLKyAL/rpDZXEaJQE592fdwKrJLD02yz1z0yKDEx+tlH0&#10;9gT5yU3RD5aL+ks5TmARRil20qQyBFYFYNl3YqVcUAEW6ubByP6gN6XtlDJ8VxPhlGInTS9DYI0A&#10;WLEwTF5SV/QOqipGRWARWFXspml1CKwhAwvvmMIbBuxbFmAY8mI+D1j2jQu2vn2TgX01ivdqZgsx&#10;eUuo7suDq/2ohYTJ3jk1zeA5nnaDm8CqACz7ttEUJ9CvKPFeO6xfxmeBZcFi31NuX0jnvTvKU1ge&#10;sOT1MDgnrx37VR3vAw0p88Ey7QbHqK4fgVUSWPZC4SV6cPKiC6iBFXtTqKgiDSyvLPrS70z3FJl9&#10;L1YqsOx7nFLeYBr7/FjRnPA4oVXWBgisPoGFCUciXX9Jx7sI9iVw+r3s9gMMGkA21NPqDoDzvokn&#10;ZexLAS2MYiGhHn/KO+IJLIKnLHiqliewRgQsOLkARb5WIxfRAitvrVTR12akzVSFlffK5ZjaI7AI&#10;rKoAKluPwKoBWFA0SDznTb73ml35Sg0ApRPWNiRE+3kJ7bzv+dUNLJ3jkra9b/+VNUSWJ/RSbIDA&#10;Kgks77uEKeuyPGDB0VHXhmo2J2W/mowLKx9nwN+997ujbb3eK/aud923Bz4vF6YXvzLpTtCkgKau&#10;MgRWSWAhV6XzSCmw0k/c7KJRL2Ee22fzVzbXpI/bMNL7QELZHJZWa/pjDa+++mo2J1zWQHjVBaZY&#10;OwRWSWAN+oK0sX3msAiqYdktgUVgFS7JKDJGfo+PwCqykbqOE1gEVilgIYzUoZ/3EdK6jJPtEITW&#10;BggsAqsUsOzPcrynhgQNQTMoGyCwCKxSwBqUIbJdQi7FBggsAovA4htHW2MDBBaB1RpjTbkDs8x4&#10;KzUCi8AisKiwWmMDBBaB1RpjpXoab/WUcn0JrCECa9u2bWHRokWdbf/+/R1YnD9/vuvYjh07XJBc&#10;unQprFy5MszMzGTHpd7mzZt7yts2dX/aOHbv3h2kPv6ux2jHoc9h1apVPX1KfdsXxr1ixYpO20uW&#10;LCkEZaytX/ziF11jxHjz5kv3a8vp800ZU4pTsczgwEpgDQlYcDLtLPj34sWLO+DZuHFjD7w8wMDB&#10;BBTr16/P2ti+fXsHOOIsAgjp0/Zny6EvAE6DT4An40Df2qnRv5SXshgb9tuxY4wCWfQN8HnA0xCO&#10;tYVzidW1sPDGKGOzc5I3JkJocBAqM7cE1pCAZS+KACWmejynRxvefq2QpB84o1UMqGsVRpHz6zq2&#10;vtdHbIz2/GN1PeDYOSoas7QBiOqbgoBSIAtAWUDb8mWciWUHDzUCa4TA0qGdNvaYM8MBvbDFA5Z1&#10;RrSv1Zn0h3KxcErDx3P+GHRjsLXnmKKSvLbygKVVoHe+Mrd5Y8+bD0Jp8FDKm2MCa0TAss6k800x&#10;R/YgJCCyOawUYHkQioGzbmB5as8z1BiwdJ5NzxeBNVqgDBroBNYIgBXLJ+lwDg6pQyGbbI8lzbVy&#10;shCzkPSUmQ6n9BjqBFaZXFGRWhOl5D10oMIaP3gRWEMGVhGsYsApCoNSFZYuF4OBTbZLItzmd2IQ&#10;zYNMGVj1mw+LAQuKrJ9wdtAqgu3HQUtgDRFYqbCyyWFx3FhuxVNKnrPqMCwvT2bVHfr3HLxs0r0s&#10;rMoAywujvfHpUNmGpUUhMkEyesVGYA0JWHmwKlpOEEu2iwN5wCpa1uAl2z1lZUPP2LIGXc5TWFVg&#10;FQMW3hgh/dnzTFl6wWUNowdPVfgDWGvXrg0ff/xxdhPFhrfpYrtw4UL45JNzYXb2g3D27Gx4//2z&#10;4fSZM+HUqdPh6NGZcOedd4Y333wzsx1EGrKVHQveCLx69eqwdevWsHfv3nDo0KFw7NixuX5nA15m&#10;iTFdvnw56wf/zcv+P/cfdly5ciUrAGdDBVQEHNAQGlyzZk3hAkU74H5OJnbycGKdKJa/i/PY4zp/&#10;Fcs1eW1qoOhEvg7nYqGcXdgqY9TKTpfx1mzZc0QZu4BVysQWasbKS3924agenwWWXbBql0johaMp&#10;Ty3LGjfL1wtHAOupp57K1uHdcccdyRtg9cgjj4R33nmHwBqkURat16rStxcuVmmHdep1Rs5n8XwC&#10;WCdOnAjHjx/PFiIfPXo0aXv77bfDu+++m9Wjwhrgj2dTF0mWMfaiJ29l2mLZYifjHNU3RwKs06dP&#10;z4V9Z5O3M3Oh4cmTJwksGmN9xsi55FwW2QCBNaSke9GF4HE6K22g2AYILAKr9EMJOlaxY3GOBjNH&#10;BBaBRWANMAdJcNULLgKLwCKwCKzW2ACBRWC1xlipVupVK22cTwKLwCKwqLBaYwMEFoFVu7HK16D1&#10;F6LbeDfnmJun6AisisCanp4O+OqxbDt37kx2fO/rycuXL0+u33RHIrCa5+hNt5nU8RFYFYC1dOnS&#10;MDU1VRow+IHmggULwsKFC7vq4geTdl/qBRx1OcDpqquuCkeOHCk9H6MeO/tvH1gJrJLAgpKqAis4&#10;B37lPU5KCudEYLXP6dsMagKrJLAAK4SDZS96GccWJaZDTpsPEvitW7euE5ZeffXVnXF5cJR2N23a&#10;lJWz/ej6GrCxPvR+jFWUlneuUJH6fKwq02PD2KVsW5VnWftg+TTwE1glgQVHwg+SAS5xKoSIRQYH&#10;505xPnFsrcQkJySgEZigfwsfqYc8mQWQ3mfhhTYxRgu9vD5iCssCyxu/5PEExBqesk/mQp930Tzz&#10;eJrjt3WeCKwSwAKo4MCAFf4uFx37ilQXYJASDsbAZvdDhVgAaiCJs2tlplUXynq5NJyL1CnqIxVY&#10;sVBY7xdg2TlKBX1bHZDjLgdYAqsCsOwTQcCqKK+V6nhwYk9RQKUUhXxWVWlIAmA6DLPhnBd+eqCx&#10;fXjhn94nIPKWOGhoeopPVF+KMqXjl3P8ts4XgVUCWLjIcGwLLPwb+/OMwAvRvPJ1AktDziqqFMVH&#10;YE0GBNoELwKrJLC8pHuKwkrNx5QJCW34ZKGo1Y0FYQpA6wBW3tNRLyS06jJVmbbJ6TjW6jcCAqsk&#10;sERNSQ5L8lopC0cl+WxBo9dh5SXdY/kocYBYoh0PBWwC3usHgFu2bFnuk0bbh5crS0266xCVIWF1&#10;J54kABJYJYEF4xBoVVnl7i1Z0IlutF+0BCCmWjxgeWASA7f92HGkKCzJMxUtaxBYy5xZgBJYBFYK&#10;eAmsCsBKmViWoQPSBuq3AQKLwCpcQ0bHq9/xOKfV5pTAIrAILL5epjU2QGARWK0xVqqSaqpknOaN&#10;wCKwCCwqrNbYAIFFYLXGWMdJKfBcqqlFAovAIrCosFpjAwQWgdUaY6UqqaZKxmneCCwCi8CiwmqN&#10;DRBYQwTWtm3bwqJFizrb/v37O4Zy/vz5rmM7duxwjejSpUth5cqVYWZmJjsu9TZv3txT3rap+9N3&#10;3d27dwepj7/rMdpx6HNYtWpVT59S3/aFca9YsaLT9pIlSwbuJPv27es6l+3bt3f6hOHr88Tf9XE9&#10;Pw888EB45plnOnXvvPPOcNttt7njxzFpN9Ye+pb6dhz33XdfV7v6HG6++eZw6tSpruNS3+sL49bn&#10;ePjw4YHP+aDVHIE1JGDhN4fa+fHvxYsXd8CzcePGHnh5gAEQBBTr16/P2oCxWmAJIKRP258YlpRD&#10;XwCcbkeAJ+NA3xo06F/KS1mMDfvt2DFGgSz6Bvg84Mm4fvzjH4eHHnqosoN98MEHYcuWLZ36+Pet&#10;t97aAY+GRp6ToZyA4ic/+UkGAPwEygMWACHAsf1ZAApg9HVHGQBPjgmMBDToX/eLshgb5skCC6DT&#10;kMW/PeANGjB1t09gDQlY9sJpUHgX1XN6lPP2a4UkbQFQVsWgrlVMKJcHDl3H1vf6iI3RnmOsbl3A&#10;8uYUQNEwiKkkXReQsDDwYCeA0ioGda1iQjkoZKuUpE9dx9b3+kA9b4z2/GN16wbKoNsjsEYILB3a&#10;6Qsdc2aoGC+U8oAFBWNVl1Zn0h/KxcJPDR/0rRUhjsWgG4OtPccYKO+6666uUOaVV17JlNLBgwe7&#10;9qNcGQfRoV2qwoKKsaGUVxcKxgJQqzMZJ8pZiMUAib61SkI5DV0NuVj4KWWKQFlmHkdZlsAaEbAs&#10;PHS+KebIHoRgPFWB5UEoBs66geWpPd23DQkFVgIvlAWwUsNGCw+bO/LUlgch9NsPsDwIaaggbBVA&#10;1gksT+2NEjxV+yawRgCsWD5JLiKOI1ei80A22a4veFVgefWkXZu/qhNYRfkrjMECy8tpAWK33HJL&#10;ocrKyyfJ+QIOVvnYZLuUrQqsIlWn81foqy5gjUv+Sm4WJ06cCKdPnw5nz55N3s6cORNOnjwZjh8/&#10;ntkLog/ZysITr11avXp12Lp1a9i7d284dOhQOHbsWJidnc1eDQVfvXz5ctYP/puX/X/uP+y4cuVK&#10;VgAOhQqoCIdHQ2hwzZo1hQZtB9zPyRSdfBGspL5VU3m5pjLA0mFiLHSzsMKYYsDywtq8kDAFVh6w&#10;oKaefPLJrmsJg0WIjGsem/cUWIkj6KR0XghVBlhaueXlmiys8oBlw8S8dscJVgRWZP3NoICVCitc&#10;GAusvBDKA5aXr9Jt5OXJrLrDeLx8VdmkeyqsUhUWgJWnsFJh5YV5eSGUBywvX6XbyEt6e7DCmGy+&#10;qmzSfdxgRWANEVh5sCpaThBLtouq8IBVtKzBS7Z7ysqGnrFlDbqcp7DKwMoDVtkcVhGsoNb0kzov&#10;HIutW4qFdnnLGmLJ9hisxDlx84gta5A59xTWOMKKwBoisODEdqGiVjL2uM5fxXJNXpsaKDqRr5/w&#10;xfJhdmGrjFc/RdRlvDVb9hxRxi5glTJ5i0ehnqRc7ClhXsJd1kzFFofapLtdVOol4WNtarDphaM6&#10;dPPyYXZhq4xV59J0GTsm3ZfUlTLeMQ2/otRFU48z6T6CpHsZYyhar1WmLa3I8tZeVWlznOp4Swf6&#10;OT8vXOynvUmuS2A1HFhFCzurGG/KOqkq7Y5DnUGsV0pZ2DkOczeMcyCwGg6sYRgB++BbENpiAwQW&#10;gVV62UdbjJvjHD8QE1gEFoEVefhC4DUPeAQWgUVgEVitsQECi8BqjbFS8TRP8Qz7mhBYBBaBRYXV&#10;GhsgsAis1hjrsO/m7K95io7AGjNg4W2YV111VThy5MjEgQjnfvXVVw/kvA8cODCx89okcBNYJYC1&#10;c+fOMH/+fHebmprKdZSLFy+GBQsW9NRdvnx5rQ5GYBFYTQJM3WMhsEoAKzb5gBVglndxBFibNm3q&#10;lMO7cwDAuqFVt5FUbW/YqoQKq3khXFXbidUjsPoElqiuogvjAQt14GQLFy6sVWUVjWVYxwms8QfI&#10;sGxJ+iGw+gTW0qVLw/T0dCFwYsBat25dD7AAMR16iioTRbZnz56u/jQYPJURa88DihdSYox5KhBv&#10;YNTjxfhQR+/TeTU7Ht22nifdrgd1fRy5K+/cvbGJ8cv5P/7449lYdf5Ljx9jR5lJzQ0OG0p5/RFY&#10;fQALP0yGoePPoovqAQsOg/oaQNbpBFICLTighYfeZ+vnteeNSRxc+ouBVs7XAhf9yfl4QER7y5Yt&#10;6wmLbX96XuwcoG+MU0NM5lJDB/t0CG5hLHUsDHFOuh3pn8AavWIksPoAFpQVFFYRrHDcS7pbR5Ey&#10;VkFpKMQAJHX08ZT2tHqCY8Ip8e4sgaLsiz119ABqFUzRE0vdhozZQlnPQSzULMphWYXq3TBSVGzK&#10;9WaZwcCNwOoDWFABRcl2MVyrVMRZvCS89yRS4GYhZHNg2mnF+fLa0+UxJvSDP0VhFOXY5Dw89RED&#10;iwdvAVRK6BwbkwcsGZ8NWXFdvPHpc9fQGXY+jsDzgUdgVQQWQFW0lEEbneeInlpKCTu0KoI6sWGP&#10;wKZIHWF8WlGgXbSloWjbjzmS5KX0+GM5MsBDj9lTWPo4+rQq08tp2flEu3o8nsKy801gDUYZ1QVg&#10;AqsisACrlGR7TGHpMLFIXdiLLU7lAckLCa3z2/bg2Bs2bMgALOEbAGH3FRmdpyItEIpycKkKywO7&#10;zj15oV0qsGxeUZ7mptxMiuaIx/sDIoFVAViSbC9jfDFHtHkUOJ11DJ3Ilj7h+Mif2VyPVRkp7Yk6&#10;0qpF9hWtHNc5PHuOHjS8JL1ei5YCLCmTl3TPe6CQ91BAEvpMuvcHljK+UaYsgVUBWHDS1GR7nsLS&#10;8Ik9Uoczx8KfmBKwkLFLDGx73lO41EWtdtmAF8phnAJhm78CcMuGhN5DDJyThbXNX8mauSJgCbQk&#10;74X5ZA6rGQAjsCoAq8wdgWWbYei8DuNxHQgsAitpWQYdfjwcvu3XkcAisAgsvg+rNTZAYBFYrTHW&#10;tqsDjr9/lUpgEVgEFhVWa2yAwCKwWmOsVCj9K5S2zyGBRWARWFRYrbEBAovAao2xtl0dcPz9K0QC&#10;i8AisKiwWmMDBNYQgbVt27awaNGizrZ///7MUPBTH71f/r5kyZIeQ7p06VJYuXJlmJmZyY6dP38+&#10;q7t58+aesnJM2pP+7J1+9+7dnfr4ux7Ljh07utrV57Bq1aqePqW+7QvjXrFiRadt79yoQPpXIOM+&#10;hwTWkIAFKGnnx7/x3ikBjzU0gMGDEIAgoFi/fn3Wxvbt23vKCiCkz1h/Ug6AAeB0nwI8gQ/61qBB&#10;/1JeymJs2G+BhTHqc8X5ecAbd4fj+fUHZQJrSMCyhqpB4R3TKkof92CgFZKUBaCsikFdq5hQLg8c&#10;uo6t7/WB/r0x2nOM1aVD9+fQ4z5/BNYIgRWDklZR2gChYrxQygOWp9C8dlHOQswDJPq2ijAG3VRg&#10;UWERTmUBS2CNCFgxKIlC8SCSFyba8DEFWB6EtAFpFVQ3sDy1V9Z4WX7ygEdgjQBYefmrWKhkk+3a&#10;WasqLK+etGvzV3UCi/mryQNNXTcXAmvIwKqabM/LNZUBllZisdDNwkqeRnohoRfW5oWEhBVh1Q+8&#10;CKwhAqsIVnkhWl4I5QHLCzl1GzEl58EKBublq8om3QkrwqofWKEugTUkYBXBChejbLJdLr4HrKJl&#10;DV6yPQYr3U9sWUPRk0zCirDqF1YEVmSFM8Im2eqYZEmke4tDZb1S3jKHWK4Jism2qYGiF47qcC6W&#10;D7MLW6Vt/QBAl/HWbNnxoIxdwJq3MLau+WY74wlIKqwhKayqDpQHsqpt5j2hrNom640nIJp2XQms&#10;hgOraGFnFYNKWSdVpV3WIbQGbQMEVsOBNWgDYPuETJtsgMAisFrzS/02ORbHOpgbAYFFYBFYfL1M&#10;a2yAwCKwWmOsVC2DUS1tmlcCi8AisKiwWmMDBBaB1RpjbZMS4FgHowYJLAKLwKLCao0NEFhjBqxH&#10;H300XHXVVeHIkSOtMUKqkcGokXGcVwKrArCmp6fD/PnzO9vOnTsL4XDx4sWwYMGCrnpoY/ny5YV1&#10;yxgegUXnL2MvbStLYJUElsBKLjRWogM8RdASYG3atKkDqHPnzmV164ZW24yw6ePFTeDqq6+u9cbS&#10;9HNu6vgIrJLAmpqaCoCWvqDePnvBPWChDJxh4cKFdIYG55EIrOaoVgKrJLCWLl0asGkgVVVYaGPd&#10;unU9wIKD6JBTVJkosj179nT1f+DAgU7eynOuWHu6npyPF1JijDEVKG1AaeqQ15ZHOX1OGtI33HBD&#10;T/sa8PL3DRs2dPWBeZA5kbbt3Njjul/dB8Ygbdix6XFTaY0WXgRWSWDBsWHAorJS1BXqeApLnFg7&#10;mQWOOJxAy3Nuvc/Wz2vPG5M4rvQXU4YCODkHnej3Ql0NeWlToOZBVsNUyus+AFFcB7tPA8UDPM5P&#10;gKTzinIN7HyLCiaoRgsqsTcCqwKwkK/Sd92UeN9LuttQUMpYlaBVWAxAUkcfT2lPqyc4KwCAd2cJ&#10;TGRf7KmjB90UJ9fn5I1Tjysv/+flBGUuPGXogdCqQat6GRI2A1awKwKrJLCgFAArgZQk4csm3cXR&#10;PYfTMLRhinVumwPTzmXDIS8k0+UxJkAUf4qiKMqxeWEl5sbbr8MujEUD2wOUgCcPWBruVlHZ/uT8&#10;RZXF1COB1RxAWTFAYJUAljwRxJ96IgExhIZ5SstzDk8tpayh0s4Np9TQs8Aqak87OdpFWxqKtn17&#10;jinAEjhrJWOhoCEp4JS++gGWnpvUByEEFoGV58vwidWrV4etW7eGvXv3hkOHDoVjx46F2dnZLKeK&#10;l25evnw54wH+m5f9f+4/7Lhy5UpWAK/hRQVUBFDQEBpcs2ZN6SdwsVckx4AFlVUFWDaXU5Qv0nkj&#10;KCAvXPNCwjynRZu4AEho4xwk9IPT2n3eRYwBSzu992DB24dxQDEJOPsFlteHPgcqrOaCKQYMKqwS&#10;CguTCKf2nhLapQ6pd3ObA4KTWVUECNm8Fpwb47D5F6vaUtqTp4g6RJN9RclmGb8uZ8NdOyY5bnN4&#10;KLds2bIucMYeWHgJdbsvFnbLnKUCKwbllNwly9QLRQKrJLAEWjofVASrmNOJMQM+2uHlCZj3mF3q&#10;CFAsyLwEcVF73pOx1EWt4syPP/64uxRDn6M+H0/9xPqsGhJKLk1fK30zSAWWqFC0UwRwAqpeQDGH&#10;lbBAcRBfzRlXQ65TfcTWmY3r3PG8ysONCquCwqKh/dbQ6gQWlw+Ud+BJs0UCi8Aq/VBCO0ldwEp9&#10;4DBpDsrz7YY4gUVgjRxYkmPjj8CpsIoATWARWH0Bq8jAeJwQqtMGCCwCi8BKeBBTp9OxreoQJ7AI&#10;LAKLwGqNDRBYBFZrjJXKpLoyGZe5I7AILAKLCqs1NkBgDRFY27ZtC4sWLcq2JUuW9BjJ+vXrO8ex&#10;eNW7K+J3kytXrgwzMzPZcfyGEu155eWY9Ll//363zd27d3fq4+9SHn/u2LGjq44+h1WrVvW0J/Vt&#10;Xxj3ihUrcs9/XFQAz2NwSpDAGhKw8MNp7fxwfO3w+t/i3BYWcAQAQeoBcHh31fbt23uAZdtA/ygr&#10;oBOnknIADACnwSfAE/igbw1a9C/lpSzGhv0WWBij7tueP518cE4+TnNLYA0JWNZoABABj4aGlNNg&#10;0nU9GGiFJGXRvlVxqGshqMfhGbauY+t7faANb4ze+Xsqc5yci+dSP4QJrBEBSzu/5/hQLFYRYZ/n&#10;5B6woGBsmOhBEOU8JSfOJvDxxuOBtgywvJCSTl6/k4/TnBJYQwSWzv/okCkVWB6EJEy0cEoBlgch&#10;bdx6XHUDy1N74+RYPJfBgNcD1pYtW7K312L753/+5/Av//Iv2Y39+eefD2fPns22M2fOhJMnT4bj&#10;x49nedd+XnDQmhf41WmEcFhRGCnAssl2PZaqCsurJ+3a/FWdwGL+ajDOXKd9NrUtD1h4aed9993X&#10;BSu8dun06dMEVl0XUgMgBiwd/uXlmsoASyuxWK7JwkqeRtoQNQbRvBwWYUVY9eNDsZAQ6un222/P&#10;lNXDDz8cTp061YEVFVYN63Y0sDz1YvNNeSGUBywvX1WUNxMwYTlDbFlCUSibl8MirAirfmCFunk5&#10;LCgtvEgS8JJQkCFhRVgVPdbPW9YQS7brJ4o2h1W0rMFLtnvKyoaesWUNRU8yCSvCql9YFQHLQkr/&#10;mzmskuBCSKcXZHpPyPTCUf3kLpZr0uW9Bal64agO52KhnH4oEFs8qst4a7Z0PVnQahew5i2ercOo&#10;2cb4wpFPCYf4lLCKI8WWDlRpSysyLikYX6fuxzaaXpfAajiwihZ2VjGwlIWdVdplHUJw0DZAYDUc&#10;WIM2ALZPyLTJBggsAqs1v9Rvk2NxrIO5ERBYBBaBVfIBCmE0GBilzCuBRWARWATWxNnA2P40R58Y&#10;/7656zdYnA/OxzjYQIqy02Ua/VvCcbggPAeChTYQtwECa+5toTQQzgFtoB020HpglT0Blh9dEpZz&#10;z7kftg00LiQc9gSwPzodbaA9NkBg8SnVxD2lIqDaAyh7rQYKrLVr19IZCETaAG2gNhvAj/fXrFkT&#10;tm7dGvbu3RsOHToU8Gqb2dnZcO7cuYDf/16+fDnrD//Ny/4/9x92XLlyJSuANwJ88MEH2StQ8fs7&#10;NIQGCaz23smoQnjtmmgDtQPr9ddfD88++2zAq1AILBp9E42eY2qvXQqwwBdwBgIJQqmywhJg4VWp&#10;69atq00K0sjaa2S8drx2ddnAjTfemAmhWoH13HPPZR8Yvfvuuwks5i9oA7SB2mzgpptuCnfddVf2&#10;7nhwBgKpssI6ceJEeOONN8LPfvaz8Oijj4Z77723toHWRWi2w7s9baC9NrB06dJwzz33hEceeST7&#10;lBh4A+4gh56UdP/000/Dr371q/Dhhx9mL6A/fPhweOGFF7IX0uPzPzSO9hoHrx2vXdNs4JZbbgnT&#10;09PhscceC/v27ct4I8DCwz/wCA8Do08JNbDee++98NZbb4WXXnop7Ny5MzzwwAMEFsMB2gBtoDYb&#10;WLFiRbj//vuzL6a/+OKL4c033wzgDgRTKWB99NFH2ccT33777XDw4MHw1FNPhR//+Me1DbRppOd4&#10;qD5oA8O3gdWrV4cf/ehH4cknnwwHDhzIeIPvIII/iPQKFdavf/3rcOHChfDJJ5+E999/P7z77rvh&#10;5z//efbIEXksXtThX1TOOed8XG0AaSbkr7DWE5wBb8Ad8AccAo9yQ0IUwOJRJLywFgIZe8SVkGu7&#10;du0KDz30UPa0cPny5QGPJL/1rW+F6667LkxNTYUFCxaEa6+9NnzpS18K11xzTfjiF7/IjXNAG5gw&#10;G4DvYwMHwIMvf/nLGR++/vWvZ7wAN8APcARR2xNPPJF9bBicsU8Io8CS1e5YBq/zWJBnMzMzGf2Q&#10;xUesCQmHJ4Y/+MEPwq233hrwaPI73/lO+Ld/+7dw/fXXZ4P65je/yY1zQBuYYBsAB8ADcAF8ACfA&#10;C3AD/ABHwBMsZ3jttdcyzoA3yF9JOKh/ltP10xwLrIsXL2ayDF98BfWQDHvllVeyxn/6059mC72Q&#10;hMdnrrDw68477wwrV64MSKJ9//vfzzZQlBvngDYwWTYg/o8/b7vttnD77bdnfAAnwItNmzZl/MCD&#10;PKSakCMHX8AZ8AbcAX8gnAqBhXhRwkJQDskvfJoaP0g8cuRIBi08fsQXlNEh8lr4nSFo+eCDD2aD&#10;AchkwxMAbpwD2sBk2ID2ffwdPAAXEPqBE+AFuAF+gCOvvvpqxhV8EAOckWQ70lI2HOxRWPpH0CgM&#10;yiGXBYkm0Dp69Gj2ex9QEXEnFNczzzwTnn766SzTjzwXYlLZoMa4cQ5oA5NhA9r38XfwACsMwAdw&#10;ArzAuk7wAxwBTyCGsCIBnAFvwB0PVlFg4YmE5LI0tJC9x2JS0BAdIUmGTpHfAimhvjAQPJ7kxjmg&#10;DdAGwANs4AM4AV5AUWH5AjgCnoArGlY6FJQFo/JWmc7rZWSHVlkaWljE9fHHH2dL5tEBkmNYkQo6&#10;4lHkO++8kyXNsGEw3DgHtAHagDABfAAnwAtwA/wAR8ATcAV80XkrvZRBsykKLHk/lkALMSXWRUCy&#10;oQMQEZ1h6QM6xoawkRvngDZAG7A2AD4goY4N3AA/wBHwBFwBX0RZCaysunJDQv1CP4GWJOLRIBoG&#10;CZGQBxXRITZk9rFhENw4B7QB2oDYgLBBWAFugB/giIBKclZ5sMoFloSGssIWDUFtYUPjAi8BGDr3&#10;NtCTG+eANjAZNhDjgOwXQIEf4IgwRYPKU1a5OSwdM3rg0vDSEMMAuHEOaAO0Ac8GhBUaUqmgKgUs&#10;Gybq3zWhQ26cA9oAbSDVBrzfRVqRFPv3/wfAKB3FYhCy4QAAAABJRU5ErkJgglBLAQItABQABgAI&#10;AAAAIQCxgme2CgEAABMCAAATAAAAAAAAAAAAAAAAAAAAAABbQ29udGVudF9UeXBlc10ueG1sUEsB&#10;Ai0AFAAGAAgAAAAhADj9If/WAAAAlAEAAAsAAAAAAAAAAAAAAAAAOwEAAF9yZWxzLy5yZWxzUEsB&#10;Ai0AFAAGAAgAAAAhADvXHBcyBQAAfRkAAA4AAAAAAAAAAAAAAAAAOgIAAGRycy9lMm9Eb2MueG1s&#10;UEsBAi0AFAAGAAgAAAAhAKomDr68AAAAIQEAABkAAAAAAAAAAAAAAAAAmAcAAGRycy9fcmVscy9l&#10;Mm9Eb2MueG1sLnJlbHNQSwECLQAUAAYACAAAACEAW9XbOdsAAAAFAQAADwAAAAAAAAAAAAAAAACL&#10;CAAAZHJzL2Rvd25yZXYueG1sUEsBAi0ACgAAAAAAAAAhAPpnLJ49SQAAPUkAABQAAAAAAAAAAAAA&#10;AAAAkwkAAGRycy9tZWRpYS9pbWFnZTEucG5nUEsFBgAAAAAGAAYAfAEAAAJTAAAAAA==&#10;">
                 <v:shape id="_x0000_s1032" type="#_x0000_t75" style="position:absolute;width:54864;height:21691;visibility:visible;mso-wrap-style:square">
                   <v:fill o:detectmouseclick="t"/>
                   <v:path o:connecttype="none"/>
                 </v:shape>
-                <v:shape id="Picture 66" o:spid="_x0000_s1033" type="#_x0000_t75" style="position:absolute;left:18886;width:19214;height:21717;visibility:visible;mso-wrap-style:square" o:gfxdata="UEsDBBQABgAIAAAAIQAEqzleAAEAAOYBAAATAAAAW0NvbnRlbnRfVHlwZXNdLnhtbJSRQU7DMBBF&#10;90jcwfIWJU5ZIISSdEHKEipUDjCyJ4lFMrY8bmhvj9O0G0SRWNoz/78nu1wfxkFMGNg6quQqL6RA&#10;0s5Y6ir5sXvJHqXgCGRgcISVPCLLdX17U+6OHlmkNHEl+xj9k1KsexyBc+eR0qR1YYSYjqFTHvQn&#10;dKjui+JBaUcRKWZx7pB12WAL+yGKzSFdLyYBB5bieVmcWZUE7werISZTNZH5QcnOhDwlTzvcW893&#10;SUOqXwnz5DrgnHtLTxOsQbGFEF9hTBrKBFbe6rgPmLbyv3tm0ZEz17ZWY94E3i7Ji9g1gHFfFHD6&#10;b3uTYu84XdrV6ZfqbwAAAP//AwBQSwMEFAAGAAgAAAAhAAjDGKTUAAAAkwEAAAsAAABfcmVscy8u&#10;cmVsc6SQwWrDMAyG74O+g9F9cdrDGKNOb4NeSwu7GltJzGLLSG7avv1M2WAZve2oX+j7xL/dXeOk&#10;ZmQJlAysmxYUJkc+pMHA6fj+/ApKik3eTpTQwA0Fdt3qaXvAyZZ6JGPIoioliYGxlPymtbgRo5WG&#10;Mqa66YmjLXXkQWfrPu2AetO2L5p/M6BbMNXeG+C934A63nI1/2HH4JiE+tI4ipr6PrhHVO3pkg44&#10;V4rlAYsBz3IPGeemPgf6sXf9T28OrpwZP6phof7Oq/nHrhdVdl8AAAD//wMAUEsDBBQABgAIAAAA&#10;IQAzLwWeQQAAADkAAAASAAAAZHJzL3BpY3R1cmV4bWwueG1ssrGvyM1RKEstKs7Mz7NVMtQzUFJI&#10;zUvOT8nMS7dVCg1x07VQUiguScxLSczJz0u1VapMLVayt+PlAgAAAP//AwBQSwMEFAAGAAgAAAAh&#10;ACUiED7EAAAA2wAAAA8AAABkcnMvZG93bnJldi54bWxEj0FrwkAUhO9C/8PyhN50Y4vBRlcppYHe&#10;UhOl10f2mQSzb8Pu1qT/3i0Uehxm5htmd5hML27kfGdZwWqZgCCure64UXCq8sUGhA/IGnvLpOCH&#10;PBz2D7MdZtqOfKRbGRoRIewzVNCGMGRS+rolg35pB+LoXawzGKJ0jdQOxwg3vXxKklQa7DgutDjQ&#10;W0v1tfw2Co6YFvn6sxrOX5upsPnq9Pzi3pV6nE+vWxCBpvAf/mt/aAVpCr9f4g+Q+zsAAAD//wMA&#10;UEsBAi0AFAAGAAgAAAAhAASrOV4AAQAA5gEAABMAAAAAAAAAAAAAAAAAAAAAAFtDb250ZW50X1R5&#10;cGVzXS54bWxQSwECLQAUAAYACAAAACEACMMYpNQAAACTAQAACwAAAAAAAAAAAAAAAAAxAQAAX3Jl&#10;bHMvLnJlbHNQSwECLQAUAAYACAAAACEAMy8FnkEAAAA5AAAAEgAAAAAAAAAAAAAAAAAuAgAAZHJz&#10;L3BpY3R1cmV4bWwueG1sUEsBAi0AFAAGAAgAAAAhACUiED7EAAAA2wAAAA8AAAAAAAAAAAAAAAAA&#10;nwIAAGRycy9kb3ducmV2LnhtbFBLBQYAAAAABAAEAPcAAACQAwAAAAA=&#10;">
-                  <v:imagedata r:id="rId17" o:title=""/>
-                  <v:path arrowok="t"/>
+                <v:shape id="Picture 182" o:spid="_x0000_s1033" type="#_x0000_t75" style="position:absolute;left:21050;width:16287;height:21717;visibility:visible;mso-wrap-style:square" o:gfxdata="UEsDBBQABgAIAAAAIQAEqzleAAEAAOYBAAATAAAAW0NvbnRlbnRfVHlwZXNdLnhtbJSRQU7DMBBF&#10;90jcwfIWJU5ZIISSdEHKEipUDjCyJ4lFMrY8bmhvj9O0G0SRWNoz/78nu1wfxkFMGNg6quQqL6RA&#10;0s5Y6ir5sXvJHqXgCGRgcISVPCLLdX17U+6OHlmkNHEl+xj9k1KsexyBc+eR0qR1YYSYjqFTHvQn&#10;dKjui+JBaUcRKWZx7pB12WAL+yGKzSFdLyYBB5bieVmcWZUE7werISZTNZH5QcnOhDwlTzvcW893&#10;SUOqXwnz5DrgnHtLTxOsQbGFEF9hTBrKBFbe6rgPmLbyv3tm0ZEz17ZWY94E3i7Ji9g1gHFfFHD6&#10;b3uTYu84XdrV6ZfqbwAAAP//AwBQSwMEFAAGAAgAAAAhAAjDGKTUAAAAkwEAAAsAAABfcmVscy8u&#10;cmVsc6SQwWrDMAyG74O+g9F9cdrDGKNOb4NeSwu7GltJzGLLSG7avv1M2WAZve2oX+j7xL/dXeOk&#10;ZmQJlAysmxYUJkc+pMHA6fj+/ApKik3eTpTQwA0Fdt3qaXvAyZZ6JGPIoioliYGxlPymtbgRo5WG&#10;Mqa66YmjLXXkQWfrPu2AetO2L5p/M6BbMNXeG+C934A63nI1/2HH4JiE+tI4ipr6PrhHVO3pkg44&#10;V4rlAYsBz3IPGeemPgf6sXf9T28OrpwZP6phof7Oq/nHrhdVdl8AAAD//wMAUEsDBBQABgAIAAAA&#10;IQAzLwWeQQAAADkAAAASAAAAZHJzL3BpY3R1cmV4bWwueG1ssrGvyM1RKEstKs7Mz7NVMtQzUFJI&#10;zUvOT8nMS7dVCg1x07VQUiguScxLSczJz0u1VapMLVayt+PlAgAAAP//AwBQSwMEFAAGAAgAAAAh&#10;AGFocMnAAAAA3AAAAA8AAABkcnMvZG93bnJldi54bWxET0uLwjAQvi/4H8II3tbUgiJdY+kWFjwt&#10;+EDwNiSzbdlmUpuo9d8bQfA2H99zVvlgW3Gl3jeOFcymCQhi7UzDlYLD/udzCcIHZIOtY1JwJw/5&#10;evSxwsy4G2/puguViCHsM1RQh9BlUnpdk0U/dR1x5P5cbzFE2FfS9HiL4baVaZIspMWGY0ONHZU1&#10;6f/dxSo4D/p0LMq95ktVYpin7ve73Sg1GQ/FF4hAQ3iLX+6NifOXKTyfiRfI9QMAAP//AwBQSwEC&#10;LQAUAAYACAAAACEABKs5XgABAADmAQAAEwAAAAAAAAAAAAAAAAAAAAAAW0NvbnRlbnRfVHlwZXNd&#10;LnhtbFBLAQItABQABgAIAAAAIQAIwxik1AAAAJMBAAALAAAAAAAAAAAAAAAAADEBAABfcmVscy8u&#10;cmVsc1BLAQItABQABgAIAAAAIQAzLwWeQQAAADkAAAASAAAAAAAAAAAAAAAAAC4CAABkcnMvcGlj&#10;dHVyZXhtbC54bWxQSwECLQAUAAYACAAAACEAYWhwycAAAADcAAAADwAAAAAAAAAAAAAAAACfAgAA&#10;ZHJzL2Rvd25yZXYueG1sUEsFBgAAAAAEAAQA9wAAAIwDAAAAAA==&#10;">
+                  <v:imagedata r:id="rId12" o:title=""/>
                 </v:shape>
                 <v:rect id="Rectangle 68" o:spid="_x0000_s1034" style="position:absolute;left:40576;top:2286;width:12192;height:3048;visibility:visible;mso-wrap-style:square;v-text-anchor:middle" o:gfxdata="UEsDBBQABgAIAAAAIQDw94q7/QAAAOIBAAATAAAAW0NvbnRlbnRfVHlwZXNdLnhtbJSRzUrEMBDH&#10;74LvEOYqbaoHEWm6B6tHFV0fYEimbdg2CZlYd9/edD8u4goeZ+b/8SOpV9tpFDNFtt4puC4rEOS0&#10;N9b1Cj7WT8UdCE7oDI7ekYIdMayay4t6vQvEIrsdKxhSCvdSsh5oQi59IJcvnY8TpjzGXgbUG+xJ&#10;3lTVrdTeJXKpSEsGNHVLHX6OSTxu8/pAEmlkEA8H4dKlAEMYrcaUSeXszI+W4thQZudew4MNfJUx&#10;QP7asFzOFxx9L/lpojUkXjGmZ5wyhjSRJQ8YKGvKv1MWzIkL33VWU9lGfl98J6hz4cZ/uUjzf7Pb&#10;bHuj+ZQu9z/UfAMAAP//AwBQSwMEFAAGAAgAAAAhADHdX2HSAAAAjwEAAAsAAABfcmVscy8ucmVs&#10;c6SQwWrDMAyG74O9g9G9cdpDGaNOb4VeSwe7CltJTGPLWCZt376mMFhGbzvqF/o+8e/2tzCpmbJ4&#10;jgbWTQuKomXn42Dg63xYfYCSgtHhxJEM3Elg372/7U40YalHMvokqlKiGBhLSZ9aix0poDScKNZN&#10;zzlgqWMedEJ7wYH0pm23Ov9mQLdgqqMzkI9uA+p8T9X8hx28zSzcl8Zy0Nz33r6iasfXeKK5UjAP&#10;VAy4LM8w09zU50C/9q7/6ZURE31X/kL8TKv1x6wXNXYPAAAA//8DAFBLAwQUAAYACAAAACEAMy8F&#10;nkEAAAA5AAAAEAAAAGRycy9zaGFwZXhtbC54bWyysa/IzVEoSy0qzszPs1Uy1DNQUkjNS85PycxL&#10;t1UKDXHTtVBSKC5JzEtJzMnPS7VVqkwtVrK34+UCAAAA//8DAFBLAwQUAAYACAAAACEALOKKt8AA&#10;AADbAAAADwAAAGRycy9kb3ducmV2LnhtbERPy4rCMBTdC/MP4Q7MTtMZqEg1ShFGZjbiC9xemmtb&#10;bW5qEm39e7MQXB7Oe7boTSPu5HxtWcH3KAFBXFhdc6ngsP8dTkD4gKyxsUwKHuRhMf8YzDDTtuMt&#10;3XehFDGEfYYKqhDaTEpfVGTQj2xLHLmTdQZDhK6U2mEXw00jf5JkLA3WHBsqbGlZUXHZ3YwCnZS3&#10;4zm9pv+521K32qT5+tEq9fXZ51MQgfrwFr/cf1rBOI6NX+IPkPMnAAAA//8DAFBLAQItABQABgAI&#10;AAAAIQDw94q7/QAAAOIBAAATAAAAAAAAAAAAAAAAAAAAAABbQ29udGVudF9UeXBlc10ueG1sUEsB&#10;Ai0AFAAGAAgAAAAhADHdX2HSAAAAjwEAAAsAAAAAAAAAAAAAAAAALgEAAF9yZWxzLy5yZWxzUEsB&#10;Ai0AFAAGAAgAAAAhADMvBZ5BAAAAOQAAABAAAAAAAAAAAAAAAAAAKQIAAGRycy9zaGFwZXhtbC54&#10;bWxQSwECLQAUAAYACAAAACEALOKKt8AAAADbAAAADwAAAAAAAAAAAAAAAACYAgAAZHJzL2Rvd25y&#10;ZXYueG1sUEsFBgAAAAAEAAQA9QAAAIUDAAAAAA==&#10;" fillcolor="#f2f2f2 [3052]" strokecolor="#bfbfbf [2412]" strokeweight="1pt">
                   <v:textbox>
@@ -1724,7 +1688,7 @@
                   <v:path arrowok="t" fillok="f" o:connecttype="none"/>
                   <o:lock v:ext="edit" shapetype="t"/>
                 </v:shapetype>
-                <v:shape id="Straight Arrow Connector 69" o:spid="_x0000_s1035" type="#_x0000_t32" style="position:absolute;left:34004;top:3809;width:6572;height:1;flip:x y;visibility:visible;mso-wrap-style:square" o:connectortype="straight" o:gfxdata="UEsDBBQABgAIAAAAIQD+JeulAAEAAOoBAAATAAAAW0NvbnRlbnRfVHlwZXNdLnhtbJSRzU7EIBDH&#10;7ya+A+FqWqoHY0zpHqwe1Zj1AQhMW2I7EAbr7ts73e5ejGviEeb/8RuoN7tpFDMk8gG1vC4rKQBt&#10;cB57Ld+3T8WdFJQNOjMGBC33QHLTXF7U230EEuxG0nLIOd4rRXaAyVAZIiBPupAmk/mYehWN/TA9&#10;qJuqulU2YAbMRV4yZFO30JnPMYvHHV+vJAlGkuJhFS5dWpoYR29NZlI1o/vRUhwbSnYeNDT4SFeM&#10;IdWvDcvkfMHR98JPk7wD8WpSfjYTYyiXaNkAweaQWFf+nbSgTlSErvMWyjYRL7V6T3DnSlz4wgTz&#10;f/Nbtr3BfEpXh59qvgEAAP//AwBQSwMEFAAGAAgAAAAhAJYFM1jUAAAAlwEAAAsAAABfcmVscy8u&#10;cmVsc6SQPWsDMQyG90L/g9He8yVDKSW+bIWsIYWuxtZ9kLNkJHNN/n1MoaVXsnWUXvQ8L9rtL2k2&#10;C4pOTA42TQsGKXCcaHDwfnp7egGjxVP0MxM6uKLCvnt82B1x9qUe6ThlNZVC6mAsJb9aq2HE5LXh&#10;jFSTniX5UkcZbPbh7Ae027Z9tvKbAd2KaQ7RgRziFszpmqv5DztNQVi5L03gZLnvp3CPaiN/0hGX&#10;SvEyYHEQRb+WgktTy4G979380xuYCENh+aiOlfwnqfbvBnb1zu4GAAD//wMAUEsDBBQABgAIAAAA&#10;IQAzLwWeQQAAADkAAAAUAAAAZHJzL2Nvbm5lY3RvcnhtbC54bWyysa/IzVEoSy0qzszPs1Uy1DNQ&#10;UkjNS85PycxLt1UKDXHTtVBSKC5JzEtJzMnPS7VVqkwtVrK34+UCAAAA//8DAFBLAwQUAAYACAAA&#10;ACEAQrLyRcQAAADbAAAADwAAAGRycy9kb3ducmV2LnhtbESPzWrCQBSF9wXfYbhCd83ELoKNjqGm&#10;CHUjNi0Vd5fMNQnN3ImZMca3dwqFLg/n5+Mss9G0YqDeNZYVzKIYBHFpdcOVgq/PzdMchPPIGlvL&#10;pOBGDrLV5GGJqbZX/qCh8JUII+xSVFB736VSurImgy6yHXHwTrY36IPsK6l7vIZx08rnOE6kwYYD&#10;ocaO8prKn+JiAuR82yf58P02FAct1+Zy3O5wq9TjdHxdgPA0+v/wX/tdK0he4PdL+AFydQcAAP//&#10;AwBQSwECLQAUAAYACAAAACEA/iXrpQABAADqAQAAEwAAAAAAAAAAAAAAAAAAAAAAW0NvbnRlbnRf&#10;VHlwZXNdLnhtbFBLAQItABQABgAIAAAAIQCWBTNY1AAAAJcBAAALAAAAAAAAAAAAAAAAADEBAABf&#10;cmVscy8ucmVsc1BLAQItABQABgAIAAAAIQAzLwWeQQAAADkAAAAUAAAAAAAAAAAAAAAAAC4CAABk&#10;cnMvY29ubmVjdG9yeG1sLnhtbFBLAQItABQABgAIAAAAIQBCsvJFxAAAANsAAAAPAAAAAAAAAAAA&#10;AAAAAKECAABkcnMvZG93bnJldi54bWxQSwUGAAAAAAQABAD5AAAAkgMAAAAA&#10;" strokecolor="black [3213]">
+                <v:shape id="Straight Arrow Connector 69" o:spid="_x0000_s1035" type="#_x0000_t32" style="position:absolute;left:34956;top:3322;width:5620;height:487;flip:x y;visibility:visible;mso-wrap-style:square" o:connectortype="straight" o:gfxdata="UEsDBBQABgAIAAAAIQD+JeulAAEAAOoBAAATAAAAW0NvbnRlbnRfVHlwZXNdLnhtbJSRzU7EIBDH&#10;7ya+A+FqWqoHY0zpHqwe1Zj1AQhMW2I7EAbr7ts73e5ejGviEeb/8RuoN7tpFDMk8gG1vC4rKQBt&#10;cB57Ld+3T8WdFJQNOjMGBC33QHLTXF7U230EEuxG0nLIOd4rRXaAyVAZIiBPupAmk/mYehWN/TA9&#10;qJuqulU2YAbMRV4yZFO30JnPMYvHHV+vJAlGkuJhFS5dWpoYR29NZlI1o/vRUhwbSnYeNDT4SFeM&#10;IdWvDcvkfMHR98JPk7wD8WpSfjYTYyiXaNkAweaQWFf+nbSgTlSErvMWyjYRL7V6T3DnSlz4wgTz&#10;f/Nbtr3BfEpXh59qvgEAAP//AwBQSwMEFAAGAAgAAAAhAJYFM1jUAAAAlwEAAAsAAABfcmVscy8u&#10;cmVsc6SQPWsDMQyG90L/g9He8yVDKSW+bIWsIYWuxtZ9kLNkJHNN/n1MoaVXsnWUXvQ8L9rtL2k2&#10;C4pOTA42TQsGKXCcaHDwfnp7egGjxVP0MxM6uKLCvnt82B1x9qUe6ThlNZVC6mAsJb9aq2HE5LXh&#10;jFSTniX5UkcZbPbh7Ae027Z9tvKbAd2KaQ7RgRziFszpmqv5DztNQVi5L03gZLnvp3CPaiN/0hGX&#10;SvEyYHEQRb+WgktTy4G979380xuYCENh+aiOlfwnqfbvBnb1zu4GAAD//wMAUEsDBBQABgAIAAAA&#10;IQAzLwWeQQAAADkAAAAUAAAAZHJzL2Nvbm5lY3RvcnhtbC54bWyysa/IzVEoSy0qzszPs1Uy1DNQ&#10;UkjNS85PycxLt1UKDXHTtVBSKC5JzEtJzMnPS7VVqkwtVrK34+UCAAAA//8DAFBLAwQUAAYACAAA&#10;ACEAQrLyRcQAAADbAAAADwAAAGRycy9kb3ducmV2LnhtbESPzWrCQBSF9wXfYbhCd83ELoKNjqGm&#10;CHUjNi0Vd5fMNQnN3ImZMca3dwqFLg/n5+Mss9G0YqDeNZYVzKIYBHFpdcOVgq/PzdMchPPIGlvL&#10;pOBGDrLV5GGJqbZX/qCh8JUII+xSVFB736VSurImgy6yHXHwTrY36IPsK6l7vIZx08rnOE6kwYYD&#10;ocaO8prKn+JiAuR82yf58P02FAct1+Zy3O5wq9TjdHxdgPA0+v/wX/tdK0he4PdL+AFydQcAAP//&#10;AwBQSwECLQAUAAYACAAAACEA/iXrpQABAADqAQAAEwAAAAAAAAAAAAAAAAAAAAAAW0NvbnRlbnRf&#10;VHlwZXNdLnhtbFBLAQItABQABgAIAAAAIQCWBTNY1AAAAJcBAAALAAAAAAAAAAAAAAAAADEBAABf&#10;cmVscy8ucmVsc1BLAQItABQABgAIAAAAIQAzLwWeQQAAADkAAAAUAAAAAAAAAAAAAAAAAC4CAABk&#10;cnMvY29ubmVjdG9yeG1sLnhtbFBLAQItABQABgAIAAAAIQBCsvJFxAAAANsAAAAPAAAAAAAAAAAA&#10;AAAAAKECAABkcnMvZG93bnJldi54bWxQSwUGAAAAAAQABAD5AAAAkgMAAAAA&#10;" strokecolor="black [3213]">
                   <v:stroke endarrow="open"/>
                 </v:shape>
                 <v:rect id="Rectangle 93" o:spid="_x0000_s1036" style="position:absolute;left:1800;top:1800;width:12192;height:3048;visibility:visible;mso-wrap-style:square;v-text-anchor:middle" o:gfxdata="UEsDBBQABgAIAAAAIQDw94q7/QAAAOIBAAATAAAAW0NvbnRlbnRfVHlwZXNdLnhtbJSRzUrEMBDH&#10;74LvEOYqbaoHEWm6B6tHFV0fYEimbdg2CZlYd9/edD8u4goeZ+b/8SOpV9tpFDNFtt4puC4rEOS0&#10;N9b1Cj7WT8UdCE7oDI7ekYIdMayay4t6vQvEIrsdKxhSCvdSsh5oQi59IJcvnY8TpjzGXgbUG+xJ&#10;3lTVrdTeJXKpSEsGNHVLHX6OSTxu8/pAEmlkEA8H4dKlAEMYrcaUSeXszI+W4thQZudew4MNfJUx&#10;QP7asFzOFxx9L/lpojUkXjGmZ5wyhjSRJQ8YKGvKv1MWzIkL33VWU9lGfl98J6hz4cZ/uUjzf7Pb&#10;bHuj+ZQu9z/UfAMAAP//AwBQSwMEFAAGAAgAAAAhADHdX2HSAAAAjwEAAAsAAABfcmVscy8ucmVs&#10;c6SQwWrDMAyG74O9g9G9cdpDGaNOb4VeSwe7CltJTGPLWCZt376mMFhGbzvqF/o+8e/2tzCpmbJ4&#10;jgbWTQuKomXn42Dg63xYfYCSgtHhxJEM3Elg372/7U40YalHMvokqlKiGBhLSZ9aix0poDScKNZN&#10;zzlgqWMedEJ7wYH0pm23Ov9mQLdgqqMzkI9uA+p8T9X8hx28zSzcl8Zy0Nz33r6iasfXeKK5UjAP&#10;VAy4LM8w09zU50C/9q7/6ZURE31X/kL8TKv1x6wXNXYPAAAA//8DAFBLAwQUAAYACAAAACEAMy8F&#10;nkEAAAA5AAAAEAAAAGRycy9zaGFwZXhtbC54bWyysa/IzVEoSy0qzszPs1Uy1DNQUkjNS85PycxL&#10;t1UKDXHTtVBSKC5JzEtJzMnPS7VVqkwtVrK34+UCAAAA//8DAFBLAwQUAAYACAAAACEAF5No4cQA&#10;AADbAAAADwAAAGRycy9kb3ducmV2LnhtbESPQWvCQBSE74L/YXmCN92opLSpqwShpb0UTQu9PrKv&#10;STT7Nu6uJv77rlDocZiZb5j1djCtuJLzjWUFi3kCgri0uuFKwdfny+wRhA/IGlvLpOBGHrab8WiN&#10;mbY9H+hahEpECPsMFdQhdJmUvqzJoJ/bjjh6P9YZDFG6SmqHfYSbVi6T5EEabDgu1NjRrqbyVFyM&#10;Ap1Ul+9jek7fc3eg/nWf5h+3TqnpZMifQQQawn/4r/2mFTyt4P4l/gC5+QUAAP//AwBQSwECLQAU&#10;AAYACAAAACEA8PeKu/0AAADiAQAAEwAAAAAAAAAAAAAAAAAAAAAAW0NvbnRlbnRfVHlwZXNdLnht&#10;bFBLAQItABQABgAIAAAAIQAx3V9h0gAAAI8BAAALAAAAAAAAAAAAAAAAAC4BAABfcmVscy8ucmVs&#10;c1BLAQItABQABgAIAAAAIQAzLwWeQQAAADkAAAAQAAAAAAAAAAAAAAAAACkCAABkcnMvc2hhcGV4&#10;bWwueG1sUEsBAi0AFAAGAAgAAAAhABeTaOHEAAAA2wAAAA8AAAAAAAAAAAAAAAAAmAIAAGRycy9k&#10;b3ducmV2LnhtbFBLBQYAAAAABAAEAPUAAACJAwAAAAA=&#10;" fillcolor="#f2f2f2 [3052]" strokecolor="#bfbfbf [2412]" strokeweight="1pt">
@@ -1752,7 +1716,7 @@
                     </w:txbxContent>
                   </v:textbox>
                 </v:rect>
-                <v:shape id="Straight Arrow Connector 94" o:spid="_x0000_s1037" type="#_x0000_t32" style="position:absolute;left:13992;top:1799;width:10773;height:1525;flip:y;visibility:visible;mso-wrap-style:square" o:connectortype="straight" o:gfxdata="UEsDBBQABgAIAAAAIQD+JeulAAEAAOoBAAATAAAAW0NvbnRlbnRfVHlwZXNdLnhtbJSRzU7EIBDH&#10;7ya+A+FqWqoHY0zpHqwe1Zj1AQhMW2I7EAbr7ts73e5ejGviEeb/8RuoN7tpFDMk8gG1vC4rKQBt&#10;cB57Ld+3T8WdFJQNOjMGBC33QHLTXF7U230EEuxG0nLIOd4rRXaAyVAZIiBPupAmk/mYehWN/TA9&#10;qJuqulU2YAbMRV4yZFO30JnPMYvHHV+vJAlGkuJhFS5dWpoYR29NZlI1o/vRUhwbSnYeNDT4SFeM&#10;IdWvDcvkfMHR98JPk7wD8WpSfjYTYyiXaNkAweaQWFf+nbSgTlSErvMWyjYRL7V6T3DnSlz4wgTz&#10;f/Nbtr3BfEpXh59qvgEAAP//AwBQSwMEFAAGAAgAAAAhAJYFM1jUAAAAlwEAAAsAAABfcmVscy8u&#10;cmVsc6SQPWsDMQyG90L/g9He8yVDKSW+bIWsIYWuxtZ9kLNkJHNN/n1MoaVXsnWUXvQ8L9rtL2k2&#10;C4pOTA42TQsGKXCcaHDwfnp7egGjxVP0MxM6uKLCvnt82B1x9qUe6ThlNZVC6mAsJb9aq2HE5LXh&#10;jFSTniX5UkcZbPbh7Ae027Z9tvKbAd2KaQ7RgRziFszpmqv5DztNQVi5L03gZLnvp3CPaiN/0hGX&#10;SvEyYHEQRb+WgktTy4G979380xuYCENh+aiOlfwnqfbvBnb1zu4GAAD//wMAUEsDBBQABgAIAAAA&#10;IQAzLwWeQQAAADkAAAAUAAAAZHJzL2Nvbm5lY3RvcnhtbC54bWyysa/IzVEoSy0qzszPs1Uy1DNQ&#10;UkjNS85PycxLt1UKDXHTtVBSKC5JzEtJzMnPS7VVqkwtVrK34+UCAAAA//8DAFBLAwQUAAYACAAA&#10;ACEAadD0DcYAAADbAAAADwAAAGRycy9kb3ducmV2LnhtbESP3WoCMRSE7wXfIRyhd92sP1S7GkVa&#10;pC0KpVoE7w6b42bp5mTdRN2+fVMQvBxm5htmtmhtJS7U+NKxgn6SgiDOnS65UPC9Wz1OQPiArLFy&#10;TAp+ycNi3u3MMNPuyl902YZCRAj7DBWYEOpMSp8bsugTVxNH7+gaiyHKppC6wWuE20oO0vRJWiw5&#10;Lhis6cVQ/rM9WwWvH/vR+NSePodvB7PJaTg+DJZrpR567XIKIlAb7uFb+10reB7B/5f4A+T8DwAA&#10;//8DAFBLAQItABQABgAIAAAAIQD+JeulAAEAAOoBAAATAAAAAAAAAAAAAAAAAAAAAABbQ29udGVu&#10;dF9UeXBlc10ueG1sUEsBAi0AFAAGAAgAAAAhAJYFM1jUAAAAlwEAAAsAAAAAAAAAAAAAAAAAMQEA&#10;AF9yZWxzLy5yZWxzUEsBAi0AFAAGAAgAAAAhADMvBZ5BAAAAOQAAABQAAAAAAAAAAAAAAAAALgIA&#10;AGRycy9jb25uZWN0b3J4bWwueG1sUEsBAi0AFAAGAAgAAAAhAGnQ9A3GAAAA2wAAAA8AAAAAAAAA&#10;AAAAAAAAoQIAAGRycy9kb3ducmV2LnhtbFBLBQYAAAAABAAEAPkAAACUAwAAAAA=&#10;" strokecolor="black [3040]">
+                <v:shape id="Straight Arrow Connector 94" o:spid="_x0000_s1037" type="#_x0000_t32" style="position:absolute;left:13992;top:1799;width:8201;height:1524;flip:y;visibility:visible;mso-wrap-style:square" o:connectortype="straight" o:gfxdata="UEsDBBQABgAIAAAAIQD+JeulAAEAAOoBAAATAAAAW0NvbnRlbnRfVHlwZXNdLnhtbJSRzU7EIBDH&#10;7ya+A+FqWqoHY0zpHqwe1Zj1AQhMW2I7EAbr7ts73e5ejGviEeb/8RuoN7tpFDMk8gG1vC4rKQBt&#10;cB57Ld+3T8WdFJQNOjMGBC33QHLTXF7U230EEuxG0nLIOd4rRXaAyVAZIiBPupAmk/mYehWN/TA9&#10;qJuqulU2YAbMRV4yZFO30JnPMYvHHV+vJAlGkuJhFS5dWpoYR29NZlI1o/vRUhwbSnYeNDT4SFeM&#10;IdWvDcvkfMHR98JPk7wD8WpSfjYTYyiXaNkAweaQWFf+nbSgTlSErvMWyjYRL7V6T3DnSlz4wgTz&#10;f/Nbtr3BfEpXh59qvgEAAP//AwBQSwMEFAAGAAgAAAAhAJYFM1jUAAAAlwEAAAsAAABfcmVscy8u&#10;cmVsc6SQPWsDMQyG90L/g9He8yVDKSW+bIWsIYWuxtZ9kLNkJHNN/n1MoaVXsnWUXvQ8L9rtL2k2&#10;C4pOTA42TQsGKXCcaHDwfnp7egGjxVP0MxM6uKLCvnt82B1x9qUe6ThlNZVC6mAsJb9aq2HE5LXh&#10;jFSTniX5UkcZbPbh7Ae027Z9tvKbAd2KaQ7RgRziFszpmqv5DztNQVi5L03gZLnvp3CPaiN/0hGX&#10;SvEyYHEQRb+WgktTy4G979380xuYCENh+aiOlfwnqfbvBnb1zu4GAAD//wMAUEsDBBQABgAIAAAA&#10;IQAzLwWeQQAAADkAAAAUAAAAZHJzL2Nvbm5lY3RvcnhtbC54bWyysa/IzVEoSy0qzszPs1Uy1DNQ&#10;UkjNS85PycxLt1UKDXHTtVBSKC5JzEtJzMnPS7VVqkwtVrK34+UCAAAA//8DAFBLAwQUAAYACAAA&#10;ACEAadD0DcYAAADbAAAADwAAAGRycy9kb3ducmV2LnhtbESP3WoCMRSE7wXfIRyhd92sP1S7GkVa&#10;pC0KpVoE7w6b42bp5mTdRN2+fVMQvBxm5htmtmhtJS7U+NKxgn6SgiDOnS65UPC9Wz1OQPiArLFy&#10;TAp+ycNi3u3MMNPuyl902YZCRAj7DBWYEOpMSp8bsugTVxNH7+gaiyHKppC6wWuE20oO0vRJWiw5&#10;Lhis6cVQ/rM9WwWvH/vR+NSePodvB7PJaTg+DJZrpR567XIKIlAb7uFb+10reB7B/5f4A+T8DwAA&#10;//8DAFBLAQItABQABgAIAAAAIQD+JeulAAEAAOoBAAATAAAAAAAAAAAAAAAAAAAAAABbQ29udGVu&#10;dF9UeXBlc10ueG1sUEsBAi0AFAAGAAgAAAAhAJYFM1jUAAAAlwEAAAsAAAAAAAAAAAAAAAAAMQEA&#10;AF9yZWxzLy5yZWxzUEsBAi0AFAAGAAgAAAAhADMvBZ5BAAAAOQAAABQAAAAAAAAAAAAAAAAALgIA&#10;AGRycy9jb25uZWN0b3J4bWwueG1sUEsBAi0AFAAGAAgAAAAhAGnQ9A3GAAAA2wAAAA8AAAAAAAAA&#10;AAAAAAAAoQIAAGRycy9kb3ducmV2LnhtbFBLBQYAAAAABAAEAPkAAACUAwAAAAA=&#10;" strokecolor="black [3040]">
                   <v:stroke endarrow="open"/>
                 </v:shape>
                 <v:rect id="Rectangle 96" o:spid="_x0000_s1038" style="position:absolute;left:40576;top:10753;width:12192;height:3048;visibility:visible;mso-wrap-style:square;v-text-anchor:middle" o:gfxdata="UEsDBBQABgAIAAAAIQDw94q7/QAAAOIBAAATAAAAW0NvbnRlbnRfVHlwZXNdLnhtbJSRzUrEMBDH&#10;74LvEOYqbaoHEWm6B6tHFV0fYEimbdg2CZlYd9/edD8u4goeZ+b/8SOpV9tpFDNFtt4puC4rEOS0&#10;N9b1Cj7WT8UdCE7oDI7ekYIdMayay4t6vQvEIrsdKxhSCvdSsh5oQi59IJcvnY8TpjzGXgbUG+xJ&#10;3lTVrdTeJXKpSEsGNHVLHX6OSTxu8/pAEmlkEA8H4dKlAEMYrcaUSeXszI+W4thQZudew4MNfJUx&#10;QP7asFzOFxx9L/lpojUkXjGmZ5wyhjSRJQ8YKGvKv1MWzIkL33VWU9lGfl98J6hz4cZ/uUjzf7Pb&#10;bHuj+ZQu9z/UfAMAAP//AwBQSwMEFAAGAAgAAAAhADHdX2HSAAAAjwEAAAsAAABfcmVscy8ucmVs&#10;c6SQwWrDMAyG74O9g9G9cdpDGaNOb4VeSwe7CltJTGPLWCZt376mMFhGbzvqF/o+8e/2tzCpmbJ4&#10;jgbWTQuKomXn42Dg63xYfYCSgtHhxJEM3Elg372/7U40YalHMvokqlKiGBhLSZ9aix0poDScKNZN&#10;zzlgqWMedEJ7wYH0pm23Ov9mQLdgqqMzkI9uA+p8T9X8hx28zSzcl8Zy0Nz33r6iasfXeKK5UjAP&#10;VAy4LM8w09zU50C/9q7/6ZURE31X/kL8TKv1x6wXNXYPAAAA//8DAFBLAwQUAAYACAAAACEAMy8F&#10;nkEAAAA5AAAAEAAAAGRycy9zaGFwZXhtbC54bWyysa/IzVEoSy0qzszPs1Uy1DNQUkjNS85PycxL&#10;t1UKDXHTtVBSKC5JzEtJzMnPS7VVqkwtVrK34+UCAAAA//8DAFBLAwQUAAYACAAAACEAB+TLecQA&#10;AADbAAAADwAAAGRycy9kb3ducmV2LnhtbESPQWvCQBSE74X+h+UVvNVNhUgb3YRQUPRSqha8PrLP&#10;JDb7Nt1dTfz33ULB4zAz3zDLYjSduJLzrWUFL9MEBHFldcu1gq/D6vkVhA/IGjvLpOBGHor88WGJ&#10;mbYD7+i6D7WIEPYZKmhC6DMpfdWQQT+1PXH0TtYZDFG6WmqHQ4SbTs6SZC4NthwXGuzpvaHqe38x&#10;CnRSX47n9Cfdlm5Hw/ozLT9uvVKTp7FcgAg0hnv4v73RCt7m8Pcl/gCZ/wIAAP//AwBQSwECLQAU&#10;AAYACAAAACEA8PeKu/0AAADiAQAAEwAAAAAAAAAAAAAAAAAAAAAAW0NvbnRlbnRfVHlwZXNdLnht&#10;bFBLAQItABQABgAIAAAAIQAx3V9h0gAAAI8BAAALAAAAAAAAAAAAAAAAAC4BAABfcmVscy8ucmVs&#10;c1BLAQItABQABgAIAAAAIQAzLwWeQQAAADkAAAAQAAAAAAAAAAAAAAAAACkCAABkcnMvc2hhcGV4&#10;bWwueG1sUEsBAi0AFAAGAAgAAAAhAAfky3nEAAAA2wAAAA8AAAAAAAAAAAAAAAAAmAIAAGRycy9k&#10;b3ducmV2LnhtbFBLBQYAAAAABAAEAPUAAACJAwAAAAA=&#10;" fillcolor="#f2f2f2 [3052]" strokecolor="#bfbfbf [2412]" strokeweight="1pt">
@@ -1817,14 +1781,6 @@
         <w:spacing w:line="240" w:lineRule="auto"/>
         <w:rPr>
           <w:rFonts w:cs="Calibri"/>
-        </w:rPr>
-      </w:pPr>
-    </w:p>
-    <w:p>
-      <w:pPr>
-        <w:spacing w:line="240" w:lineRule="auto"/>
-        <w:rPr>
-          <w:rFonts w:cs="Calibri"/>
           <w:b/>
           <w:color w:val="404040"/>
           <w:sz w:val="24"/>
@@ -1891,6 +1847,16 @@
         </w:rPr>
         <w:t xml:space="preserve"> treats each task differently.</w:t>
       </w:r>
+    </w:p>
+    <w:p>
+      <w:pPr>
+        <w:spacing w:line="240" w:lineRule="auto"/>
+        <w:rPr>
+          <w:rFonts w:cs="Calibri"/>
+          <w:b/>
+          <w:color w:val="548DD4" w:themeColor="text2" w:themeTint="99"/>
+        </w:rPr>
+      </w:pPr>
     </w:p>
     <w:p>
       <w:pPr>
@@ -2040,7 +2006,7 @@
                           </pic:cNvPicPr>
                         </pic:nvPicPr>
                         <pic:blipFill>
-                          <a:blip r:embed="rId18"/>
+                          <a:blip r:embed="rId17"/>
                           <a:stretch>
                             <a:fillRect/>
                           </a:stretch>
@@ -3031,6 +2997,114 @@
     </w:p>
     <w:p>
       <w:pPr>
+        <w:rPr>
+          <w:rFonts w:cs="Calibri"/>
+        </w:rPr>
+      </w:pPr>
+      <w:r>
+        <w:rPr>
+          <w:rFonts w:cs="Calibri"/>
+          <w:noProof/>
+        </w:rPr>
+        <mc:AlternateContent>
+          <mc:Choice Requires="wpc">
+            <w:drawing>
+              <wp:inline distT="0" distB="0" distL="0" distR="0" wp14:anchorId="08D44F2F" wp14:editId="43B88AAD">
+                <wp:extent cx="5486400" cy="3200400"/>
+                <wp:effectExtent l="0" t="0" r="0" b="0"/>
+                <wp:docPr id="183" name="Canvas 183"/>
+                <wp:cNvGraphicFramePr>
+                  <a:graphicFrameLocks xmlns:a="http://schemas.openxmlformats.org/drawingml/2006/main" noChangeAspect="1"/>
+                </wp:cNvGraphicFramePr>
+                <a:graphic xmlns:a="http://schemas.openxmlformats.org/drawingml/2006/main">
+                  <a:graphicData uri="http://schemas.microsoft.com/office/word/2010/wordprocessingCanvas">
+                    <wpc:wpc>
+                      <wpc:bg/>
+                      <wpc:whole/>
+                      <pic:pic xmlns:pic="http://schemas.openxmlformats.org/drawingml/2006/picture">
+                        <pic:nvPicPr>
+                          <pic:cNvPr id="184" name="Picture 184"/>
+                          <pic:cNvPicPr>
+                            <a:picLocks noChangeAspect="1"/>
+                          </pic:cNvPicPr>
+                        </pic:nvPicPr>
+                        <pic:blipFill>
+                          <a:blip r:embed="rId24"/>
+                          <a:stretch>
+                            <a:fillRect/>
+                          </a:stretch>
+                        </pic:blipFill>
+                        <pic:spPr>
+                          <a:xfrm>
+                            <a:off x="1762125" y="0"/>
+                            <a:ext cx="2400300" cy="3200400"/>
+                          </a:xfrm>
+                          <a:prstGeom prst="rect">
+                            <a:avLst/>
+                          </a:prstGeom>
+                        </pic:spPr>
+                      </pic:pic>
+                    </wpc:wpc>
+                  </a:graphicData>
+                </a:graphic>
+              </wp:inline>
+            </w:drawing>
+          </mc:Choice>
+          <mc:Fallback>
+            <w:pict>
+              <v:group id="Canvas 183" o:spid="_x0000_s1026" editas="canvas" style="width:6in;height:252pt;mso-position-horizontal-relative:char;mso-position-vertical-relative:line" coordsize="54864,32004" o:gfxdata="UEsDBBQABgAIAAAAIQCxgme2CgEAABMCAAATAAAAW0NvbnRlbnRfVHlwZXNdLnhtbJSRwU7DMAyG&#10;70i8Q5QralN2QAit3YGOIyA0HiBK3DaicaI4lO3tSbpNgokh7Rjb3+8vyXK1tSObIJBxWPPbsuIM&#10;UDltsK/5++apuOeMokQtR4dQ8x0QXzXXV8vNzgOxRCPVfIjRPwhBagArqXQeMHU6F6yM6Rh64aX6&#10;kD2IRVXdCeUwAsYi5gzeLFvo5OcY2XqbynsTjz1nj/u5vKrmxmY+18WfRICRThDp/WiUjOluYkJ9&#10;4lUcnMpEzjM0GE83SfzMhtz57fRzwYF7SY8ZjAb2KkN8ljaZCx1IwMK1TpX/Z2RJS4XrOqOgbAOt&#10;Z+rodC5buy8MMF0a3ibsDaZjupi/tPkGAAD//wMAUEsDBBQABgAIAAAAIQA4/SH/1gAAAJQBAAAL&#10;AAAAX3JlbHMvLnJlbHOkkMFqwzAMhu+DvYPRfXGawxijTi+j0GvpHsDYimMaW0Yy2fr2M4PBMnrb&#10;Ub/Q94l/f/hMi1qRJVI2sOt6UJgd+ZiDgffL8ekFlFSbvV0oo4EbChzGx4f9GRdb25HMsYhqlCwG&#10;5lrLq9biZkxWOiqY22YiTra2kYMu1l1tQD30/bPm3wwYN0x18gb45AdQl1tp5j/sFB2T0FQ7R0nT&#10;NEV3j6o9feQzro1iOWA14Fm+Q8a1a8+Bvu/d/dMb2JY5uiPbhG/ktn4cqGU/er3pcvwCAAD//wMA&#10;UEsDBBQABgAIAAAAIQC2iCaVAwIAAF8EAAAOAAAAZHJzL2Uyb0RvYy54bWysVNtu2zAMfR+wfxD0&#10;3thJu64QkhRDgw4Diq0otg9gZDoWal1AKbe/HyW7Tbs+dBj2YJkS6cNzSMrz64PtxQ4pGu8Wcjqp&#10;pUCnfWPcZiF//bw9u5IiJnAN9N7hQh4xyuvlxw/zfVA4853vGyTBIC6qfVjILqWgqirqDi3EiQ/o&#10;2Nl6spB4S5uqIdgzuu2rWV1fVntPTSCvMUY+XQ1OuSz4bYs6/WjbiEn0C8ncUlmprOu8Vss5qA1B&#10;6IweacA/sLBgHCd9hlpBArEl8wbKGk0++jZNtLeVb1ujsWhgNdP6DzU34HYQixjN1XkiyNZ/xF1v&#10;uAYMqfbcDGQ7GK34GavB1ptk73eFv0pbQjmC2L/CsECP23DGhQmQzNr0Jh1Lk7kCmZTb3Rt9T8NG&#10;f9/dkzAND93VhRQOLE8X+3NakY9GJTlu+AqyqjuvH6Nw/qYDt8EvMfCEMESOrtitTuFl+yrlujfh&#10;1vR97nO2R3E8Te9P7dDplddbiy4No0vYs07vYmdClIIU2jWyIPrWFEKgYiJMussJW078wGQz0ReO&#10;wvJELEuIIdcI1KElm9+cWhxY4+fL2XT2SYrj89zjIQnNrtlFXZ/XfD00+875WvG+VOQEEiimr+it&#10;yAZTZCbcFVCwu4sjp6eQsZIDjcKPWfFhmbGQrVfX5OW+RJ3+C8vfAAAA//8DAFBLAwQUAAYACAAA&#10;ACEAqiYOvrwAAAAhAQAAGQAAAGRycy9fcmVscy9lMm9Eb2MueG1sLnJlbHOEj0FqwzAQRfeF3EHM&#10;PpadRSjFsjeh4G1IDjBIY1nEGglJLfXtI8gmgUCX8z//PaYf//wqfillF1hB17QgiHUwjq2C6+V7&#10;/wkiF2SDa2BSsFGGcdh99GdasdRRXlzMolI4K1hKiV9SZr2Qx9yESFybOSSPpZ7Jyoj6hpbkoW2P&#10;Mj0zYHhhiskoSJPpQFy2WM3/s8M8O02noH88cXmjkM5XdwVislQUeDIOH2HXRLYgh16+PDbcAQAA&#10;//8DAFBLAwQUAAYACAAAACEAX8xsBtwAAAAFAQAADwAAAGRycy9kb3ducmV2LnhtbEyPT0vDQBDF&#10;74LfYRnBm921xBjSbIoIiujBWgNet9lpsnT/hOy2iX56Ry96Gebxhje/V61nZ9kJx2iCl3C9EMDQ&#10;t0Eb30lo3h+uCmAxKa+VDR4lfGKEdX1+VqlSh8m/4WmbOkYhPpZKQp/SUHIe2x6dioswoCdvH0an&#10;Esmx43pUE4U7y5dC5Nwp4+lDrwa877E9bI9OQrbc22LzmL98PTXN9PyRmVvxaqS8vJjvVsASzunv&#10;GH7wCR1qYtqFo9eRWQlUJP1O8oo8I7mTcCNo4XXF/9PX3wAAAP//AwBQSwMECgAAAAAAAAAhAFnM&#10;bzUzRQAAM0UAABQAAABkcnMvbWVkaWEvaW1hZ2UxLnBuZ4lQTkcNChoKAAAADUlIRFIAAAEsAAAB&#10;kAgGAAAAFHVdewAAAAFzUkdCAK7OHOkAAAAEZ0FNQQAAsY8L/GEFAAAACXBIWXMAAA7DAAAOwwHH&#10;b6hkAABEyElEQVR4Xu2d+dcVxdHH/ev4wV/8A2KMkSRk05BzotlOFDQQ0YgsKgIqICggaEBACbiy&#10;q6jggsomIoKAggsoKNiv38mp+9ZTVE/PzJ17nzszX84Zfe6dXqurP1NV3Xf6qsB/lAAlQAk0RAJX&#10;NaSdbCYlQAlQAoHAohJQApRAYyRQGVg//PBD4EUZUAeoA1V1oAolSwHLNuzy5cuBF2VAHaAOlNUB&#10;y5Ki8CoELClcGnXp0qWgr++//z7wogyoA9SBlA5YdghThDEpcOUCS1NQKkKDvvvuu3Dx4sXsunDh&#10;QvT69ttvAy/KgDrQLR3IYwLugRtgCC7wRNgCeKXAFQWWtqpQIAoWQEEBv/nmm3Du3Lns+vrrr8NX&#10;X32VXV9++SUvyoA6QB3o6QC4AEbgEmaAH+CIAEzApS0uz9pygaVhJRYVChZIoQFffPFFOHPmTPjs&#10;s8/C6dOnw6lTp7Lr5MmTvCgD6gB1oKcD4AIYgQu8ADfOnj2bGTgAGLgCvmiLS6wtC60osJBBYAUS&#10;omBYT6gMFX/66afhk08+CUePHg0fffRROHLkSPjwww/D4cOHs+vQoUO8KAPqQId1QFgALoAP4AR4&#10;AW6AH+AIeAKugC/gjIYWDKcksMS6ghuIzAIrWFSo4Pjx41nFANIHH3wQ3n333fD222+HvXv3hjff&#10;fDO88cYbvCgD6gB1oKcD4AL4AE6AF+AG+AGOgCfgCviioQX+eFbWFRYWgCXWlcAK5hvMuo8//jgc&#10;PHgw7Nu3L4PTK6+8ErZv3x5efvnl8OKLL4bnn38+bN68uXdt2rQp8KIMqAPd0gHNgOeeey7jAvgA&#10;ToAX4Ab4AXiBJ+AKQkngjActbWVdASzACnRDgP38+fMZ+QRW+/fv52ZRbpilDlAHatMBWF7gClxF&#10;cAa8AXfAH4SkwKMosKx1haAYgmTHjh0LBw4cCHv27KmtoVV3xzIfd1ZTB9qjA9u2bcu4AmiBM+AN&#10;uAPvTlYOdSxrjIWFGxK7QuQetENwDEEz+J87duwgsPh0pQ5QB2rTgWeffTZzE8EXBOnBG21lgUdJ&#10;YMEcgy/5+eefZ9RDkGz37t0B/iifbu15unEsOZbjrQOrVq3KuPLaa69lnAFvwB3wB1sdrFs4xsKS&#10;YDsSYpMXoveI5CM4BgquW7eOwOLTlTpAHahNBxYvXpxxBa7hO++8k/EG3BG3EDsVdBzLBRb8R2RA&#10;5B5mGnxMRPlXr15dW0PHm+ysn9YFdWD8dWDevHkBVtYLL7yQrRyCN+AO9mbJviwXWBJwB9EkfnXi&#10;xIls2fH111/Ptio8/vjjBBafrtQB6kBtOnDvvfeGxx57LNv+hLATFvfAHcSxwCGxsCSO1bOwPGBh&#10;Uxei96+++mpAcGzJkiW1NZRPt7FPNwwSZDJ16tTwpz/9KRssmMaU0/hbAV0fAxgqv/vd78KyZcuy&#10;7QYpeSDuBG/s97//fXjooYdy08+YMSPALXzmmWcyzoA34A72ZGEOoD4deI8CCxmwhf79998Pu3bt&#10;CuvXrw8PP/xwsrGpzvD+lRNw7dq14Ze//GW2oe63v/1t+PWvf51ZtBMnTmTckNZMb85hTvZzVZ17&#10;gNVPfvKT7Lr//vtzoQVYLVq0qJf+hhtuyGXGtGnTMqghjgXOgDfgDvop+7FygSUbRjWwdu7cmRWY&#10;omVVgXQ9HwYJcIJCAFa/+c1vsr9/9atfZT9h6Lp82P//PeQw+aEnkyZNyv6GBfOLX/wi/PznP8/+&#10;xnd5V1U5wrISYF133XVRaAmskEbSL1iwIFd/b7/99rBw4cLw9NNPZ9um3nvvvWylEL8xLA0sZEQB&#10;KAhWQKryqgLpcj7IGL47FO3vf/97tjqLYOOdd96ZAQu/zYSJ3GUZse//AxYgsGXLlmxO4sGGOM8T&#10;TzwR/vCHP2SxHoQTBBTe/6vKEUYMLCsNIkAGdUqZsIIQi5J6r7322nDXXXdl0Mmrd8qUKWH+/PkZ&#10;X0YOWAiwWUHCutAduuWWW3pp7D2sJCA/0lghIK03SMuXL8/S6rptuZJPvvfaiTRSlq1b2qXrt3XE&#10;Bg1uNgYXeeHDSzos8+I73ONiB+NYAizoPiY54AE9nTx5crj++uvD7Nmzs4feIICFugVaGkj33HNP&#10;Bi3A6sEHHww//elPe/UDVnjwpiCJviAvgIWtU/idct8WFgpas2ZNRsJUA7z7MZig83pi23QWEHUB&#10;CwOt21kUWJJO543BLQ9wOj+WcdEvmPrTp0/PLCzsg5s1a1ZmYWE7CV7NUUXuzNMu0EGn4OUsXbq0&#10;8IV4ElxG5O1XHwAtWFbygMX/8RmWlcAK382dOzdpWUlbBFjgS1/Agg8pLmG/wNJWkxYagKSBJZNf&#10;/m8tqaLA8gbGggVlSboYsDQw8bekk+/1d7q8PGvOaxuAJE/Hn/3sZz3TG4F4cQdhWt93331ZTAsP&#10;DuwK7lcBmb8a0LCS1c9VVe7Qv7Irx7BysJBTB7DQblhUsKwEWtqiw3eISRWxrEQGt912W2ZhecDC&#10;bvfkKqEE3esClnaXUm6SBoeFCDpYB7A0TMoAS7uVAlIBsbXYxHwvamVhQQMxCfQPAXdYVvgOiob/&#10;Q0nxa3aY/wiuotytW7dmqylVlZ/5qsFKj22e+zUI12wUgCXQgmVl+wjLqgysUNbIAUusEC/upCeN&#10;hZGARVs5RYHlxZJ0edImAU0RC0sDU55Wkk9bV9InbS0WgQNerYF08P1vvfXW3uZdfAdoweQGrLBf&#10;Ba4j6pZ0RcpnmuqAsrKrCiovpFBmXEYFWDbALv2ygfgifWsssCygPDjVBSz9lNRxMxt0j8XQBgEs&#10;GVw51EOfIAKr95///Ge2IiRPOLQB8S6droiCME3/4MJ+uX6uqmMwCsDyAuxeIL5oH0cOWEVdwryn&#10;loCkKLA8YeUBsaiFZWNr4hJ6q4c23lV0AJEOLqD+ScJTTz0VENuCS4gNpY888kgWQ8Cmu7ImeJl2&#10;MG3/cKtThuMNLOyz8gLsXiC+yI74kXQJrc+vB1CC7t62AA0wAUKdwEI7bCA+z8LyAuxFgu5lFRY/&#10;Ooc1hdXBOXPmZBYVLCm8cgP7bWSDKV7HgRXGsuUz/WhBqMx4jCew7A52HWD3AvGpHfHS75GzsNCw&#10;PCABErF4j41/xcoR8HlWmsSpvJiYhWlqHxbKtwF2vQJq6/diW3kKCnP7H//4R/jrX/+abWtA2fhR&#10;KPLAVZRVQsSwuErYXPCUgZROC/3CQwobRoteiI3KLyeq1uvtYLcBdkBLB+LzdsTrdowksKSBHlB0&#10;DMlOcHtvEMDyXNbY3qoYgLSl1U9gFe8Cuvnmm7MNpFCSm266KaxYsYJWFH9P2Nvp3k/Avyqw8ENm&#10;HaeK7WD3dsQ/+uijufo70sCqKrCu5MNWEgzwjTfemFlZeErBNexK/9nPfKsRYYF+rqryla00gFZq&#10;B7vdEZ/68TOB1fCnMX4rhsAmrCv8ZoxB9e65flXBMqh8eOkBwINd9qnfBqINgBYevMgD1zGvXQRW&#10;w4E1KKVjuQTfKOoAgUVg0YWkDjRGBwgsKmtjlHUUn/hs03AtUQKLwCKwqAON0QECi8raGGWlNTNc&#10;a2YU5U1gEVgEFnWgMTpAYFFZG6Oso/jEZ5uGa/URWAQWgUUdaIwOEFhU1sYoK62Z4VozoyhvAovA&#10;IrCoA43RAQKLytoYZR3FJz7bNFyrj8AisAgs6kBjdIDAorI2RllpzQzXmhlFeY8csFauXBl4UQbU&#10;gW7oQFkoElgEJB8Q1IFx0wECi8o3bspHq6gbVlGd49wqYJXtDNMzxkEdGH0d0MArO14j7RKW7QzT&#10;j76ycow4Rp0H1lVXXcWVLq52UgcaogMEFoHFydqQyUoL84cxMday8miFS0gLi25GWcVn+vHTGVpY&#10;tLBoYdHCaowOEFgEVmOUlZbN+Fk2oyJ7AovAIrBoYTVGBzoNrAkTJgTGsPjUHhXrge1I62JngbVk&#10;yZIwffp0AovWRWOsCwKtw6uEkyZNCps3byawCCwCq0E60EkLC6ACsPDEokuYNsP5ZKeMRkUHOgks&#10;uIJwCQksTsRRmYhsRzFd7Byw3nvvvYBguygILaxiisIJRTmNgg50DlgSbCewOAFHYQKyDeX0sHPA&#10;gnUFK4vAKqconFiU1yjoQKeApYPtBBYn4ChMQLahnB52CliylUErCWNY5RSGE4zyGk8d6AywbLCd&#10;FhYn3nhOPNZdTf86Ayy9lYEWVjVl4SSj3MZbBzoBLLGudLCdFhYn33hPPtZfXgc7Aaw8xWAMq7zS&#10;cKJRZuOlAwQWXy/D39I16Ld04wWKUam388A6fvw4JywnLHWgITrQeWCNypOD7aCbRR1I60BrgVXn&#10;CbMsi6cSUwdGTwfKAn6kT82hgo2egnFMOCZ16gCBtZIKVadCsSzq0yB1oPHAuv1fswIvyoA60A0d&#10;aAWwAv9RApRA6yWAhxKB1fphZgcpgXZIgMBqxziyF5RAJyRAYHVimNlJSqAdEiCw2jGO7AUl0AkJ&#10;EFidGGZ2khJohwQIrHaMI3tBCXRCAgRWJ4aZnaQE2iEBAqsd48heUAKdkACBFRlmvFr5ueeeiyoB&#10;jg2r69/SpUvDrl273OKwSW7q1Kl1VTXwcg4ePBimTJkSDh8+PPC6WEH3JNAJYFWBC4FVz2QAjJ95&#10;5pl6CmMpnZdA64EFKwnwKfuPwCorMT89gVWPHFnK/yTQemDhTML3338/6yyOq4e1JZdWAoBNvges&#10;LLDwWe5L2jwlWr9+feYa4bIu3Y4dO3r3HnvssWBdQnyWvDt37oy6hHAXJR3+H7NkUN/cuXODbpN2&#10;QW05cOfw3Zw5c3qunaSRfDFXFS4h+iv5PRno/kmbJf2GDRt6fcI9cTHz+sfJ3B0JtBpYABWAJf+0&#10;pSVQwj2k026jAEliWACdzZvnZmLyLVu2rFcvJijAhH8yoeWmwEtAAKhIWqRB3lgMC3klX17sSOoQ&#10;OOCzlCmg0OXIPbRF8qB8AEyXodsp/bH9sxaW7p+uW/4GWEVOgJT9zNhYd+Dk9bTVwMpz67SrKGcX&#10;agHpvICTWGmSpkxcDICQye25SGJhiRWjJ2XRoLu1iHRfxMKS73Q93j2xrPQ9gAbWjwAEn72Fgjxg&#10;ef0TKFpwpj53e9p2t/etBpaFinb7cE+sJg9sFlhWRVLA0m4fLAUNLDvRNbCsNZUHLOt2xVbnUlDS&#10;bqX8jTZK3fg/QKX/r91FLZsiwLL1QTYpQNn73Z2y3e55a4Flg+34rN3DlIWFtOISWgvLupBWhSwg&#10;8iws6xZZ6FgAaCsJ0NAxpRhEUsDyXDupBzBFHE0DF5/F0rJ9TwEr5t4SWN0GUdHetxZYOtgOYXhx&#10;KLGwbBDdxrB0vAtlSQA+JmQvDiUTXsePkN/GsHS8Ky+GZd2rVAxLA0a7jzaYbvuEvtjYlf5cBljS&#10;Hw+QBFbRKdvtdK0Elg22yxADYnYlUO7pFURvlVDnTa0SWlcNAXg9SfVqnV0ltHnzVgm12wkgVbGw&#10;0H+9EqcD3fqexNVSgLMWlpRtg/zaLdSrktZijH3u9rTtbu9bCazUHqruDjd7Tgk0WwKtBFYqIN7s&#10;IWPrKYHuSqCVwOrucLLnlEC7JUBgtXt82TtKoFUSILBaNZzsDCXQbgkQWO0eX/aOEmiVBAisVg0n&#10;O0MJtFsCBFa7x5e9owRaJQECq1XDyc5QAu2WAIHV7vFl7yiBVkmAwGrVcLIzlEC7JUBgtXt82TtK&#10;oFUSILBaNZzsDCXQbgkQWO0eX/aOEmiVBAisVg0nO0MJtFsCBFa7x5e9owRaJQEC68fh9A6ZaPIo&#10;L1++PHuTKf7hb7zFdFj/zp49G+66665e/cOql/V0QwKdAFbq/VhtBpZW448//jjceeed4fTp00PT&#10;7o0bNw4VmEPrGCsaFwm0HlhFTn4msAanewTW4GTbxZJbDyx7GIV+Nzve445/AJY+AkyfriP35V3w&#10;ksfLpw9bxf3UadH6FGp77qFVRlhH8h50ayW99tprvXtw/6xLiHfI6zQoB9/l1YE04laKm4f3y0sb&#10;Ym6mpD106FDWDv3udnyHf4CYVw7Sr169OnMpcR91SHnyuYuTlH3+fwm0Glj2MAqASANHA0tDSgAG&#10;MQFkctyXHO8lcEG6WL7UadH6GLHUsWEaAmgT4DN79uxsFK2bJ2DSMSyBU8olBEgEKihHwCj1S515&#10;cSrbVmth6baj/YCUtA9/2zrtZ+kXJ3E3JdBqYOnDKGIn6YilpC0c7yRoUQ9tsVlXUufLOy3anpGI&#10;sq0lqNXRTnpAASfkIBalJ7zk8SwsD255Kq/rsBCyoNHlpIB1//33jwnIA2Birdm+pD53c8p2u9et&#10;BpYOtufFsixcYB1pS0y7kTptXj4v0C/f2ROoxTUUS86qpHahrIul4dQvsLT7hXqsdSPWl7h1nltZ&#10;BFj25Gex3FKA8uDc7enbvd63Flipk5/1UOeBR7tu1hJKAUtbbdrtK7IQYC0sDw4xS0dbMXqS57mE&#10;FjQpCwsQrQosDT7dTwKrewAq2+PWAstzsQCYWAxLw0VbWBpKXgwrli91WrSOk6UGTQLu3kTXsSaU&#10;UzWG5cXCBmFhAXRiUdl+E1gpTeD9VgIrFa+yLliepWRXD/NiWHmupD0tWuAnbbErk1Y17SqfXqWz&#10;q26xGJZYZLFVQl3OggULenEyL4ZV1MLSbqYA164eegsEnvVIl5DAaiWwRvHk5zyIUg0pAUqgmARa&#10;CazUzvZioqk3ld1SUW/pLI0S6IYEWgmsURg6vWkUALWbSkehjWwDJdA0CRBYTRsxtpcS6LAECKwO&#10;Dz67Tgk0TQIEVtNGjO2lBDosAQKrw4PPrlMCTZMAgdW0EWN7KYEOS4DA6vDgs+uUQNMkQGA1bcTY&#10;XkqgwxIgsDo8+Ow6JdA0CRBYTRsxtpcS6LAECKwODz67Tgk0TQIEVtNGjO2lBDosAQKrw4PPrlMC&#10;TZMAgdW0Eetwe/FOsXvuuafDEmDXOwGsUXzdDFWvPwmcOnUqewPGiRMn+iuIuRslgdYDq+z70xs1&#10;eh1uLIHVzcFvPbDsK43xGmP9bvfYAapyZJe8wljeZ2U/i9rYk3DkBBx7PiHS6zZJe4q8MwuvLd6w&#10;YUN2yOiiRYuyqvfs2dM7lFS7S6gfaZAH6eWe/Szt1+Ug/csvv9wr37phq1at6t1HPXIKjrTJm0rI&#10;I+m8dur7+/btc2ej9Mm2dc2aNVn6r7/+Ouun1CPlCNyQTt/TbY/V2U0sjG6vWw0s+1piCwV7gKmG&#10;i7yAT4ZOQKU/xw5YRRp5T7ytQ7fJnk+Ydx4iygRs9GS3VoZMaKSVySgTUUClP8tERzmYyHJPJj4+&#10;678FCjgTEa4YwKHbA+hImVrlUcYTTzzR+wptkXTSTgFkXpxK98+zsFCulKPvS/9snfozY2OjCynd&#10;slYDy77bPe/gUwhFw8TCI++zBxp9IIW1qOTkHnuEWMp91RMS7bWAwMSUiacntwBMW0D6vgca3JcJ&#10;rS0qQErKse3R9/LUX5dt25nn6uUBy8JTAA/o2jJTn5sxdbvZylYDywbbPWCJ5aT/D1UoCyx7CKqG&#10;jz02TFTNHtCKNuSdnuMByx5KKoHossASy0TapuFjIWWtNt2GmKWi3S+k19aNBimsMbHg7JRMAcvK&#10;QlzbFKAYD2sO/FoLLM9a8YBlQSNDVxZY+rxDlKEhJZabbVPe8fSeCnnAsqCRfGWBZV05bQUJRAAq&#10;DSS0p0jsx2vLIIAVi6ERWM0BUqqlrQVW7CBVffCpBMo9IZUBlpSjy7ZwRHusiwqopc4j1G3zXLDY&#10;0n4ZYEkQ24thSf1wC5ctWzYmRpUXb9Ltti6njWHVYWFJrM0DOIGVwkBz7rcSWLEzAC1ExBLS7qBY&#10;SmWAJTEiXY6Gl67HqoY9XSdm8UlMxk7Ioq5WCmB25c1aThZqGmTaFfOAYVfvNPhsu4q6hBLD0+6l&#10;BNftaiSB1RwgpVraSmCN4kGqqYHgfUqAEkhLoJXA4s729MAzBSXQRAm0ElhNHAi2mRKgBNISILDS&#10;MmIKSoASGBEJEFgjMhBsBiVACaQlQGClZcQUlAAlMCISILBGZCDYDEqAEkhLgMBKy4gpKAFKYEQk&#10;QGCNyECwGZQAJZCWAIGVlhFTUAKUwIhIgMAakYFgMygBSiAtAQIrLSOmoAQogRGRAIE1IgPBZlAC&#10;lEBaAgRWWkZMQQlQAiMiAQJrRAaCzaAEKIG0BAistIzcFPqNohWLqC0bDnjYsmVLLeX961//KvQW&#10;0bzK3nzzzXDvvfeGixcv1tKmQRSCftYls0G0j2X6EugEsAbxupk2AOvo0aPhjjvuCOfOnetpxygA&#10;CwD2Tt+pOom9flYti/nGVwKtB1bqJJqq4iew4pLr18IisKpqZfvztR5Y9iBVPaT6zaRyJqF+ZbF+&#10;zbGcLygn21hg6QNRvVcxW1WCJaMtG+3WyYSdP39+7+BPnRZA0IeXWpcQn/Vri3VeaYcuQ79mGO3a&#10;tm1bZnnhe+va6bJjVpAFls5jy0N9+nBT3Wd877V98+bN0f7Zfu3cuXNMWmmztSR1vbqN0peNGzf2&#10;yqErOX5gbDWwvINU84AF0Mg71e0BERpCAi95/7s9zMIenuoNbwpY+mBTTHg5qMG6NzJBZRJhMnsT&#10;zosnxVxCnV/HelC2PjACk9ybvBZYeIe7/EMegUYsf8rCWr58eS8+pmUjshDIob34O+X66jLQTt1P&#10;KVPabOsYv6nbzZpbDSzvINWUhSX3NXS84+btQan28IjUe+VTwNLWiwaAN5m1heXFoAAG7ziu1ESG&#10;LHR9tmxMbM/KynMJdZ4YmFLA0mOIugSiscWHvH7G4lsyPl5f6ojzdRM3/fe61cDyDlItCiykk/xe&#10;vCp2srOUn4pxlQEWJhUOF4WV5E1KCyzrRlWZyNIPDRjtvmmX1KqhneTWhdOQE1dMf5cClnX7BFhV&#10;wKxlq/shZXnAitXT/3RkCSkJtBZYsYNUqwILFpPNGztyHunqtLAssKxVo12rui0sCywvppQHLOtG&#10;xqwy3Yc8YFmAaAsr5mLWbWERWCmsDO5+a4HlHaSK78R1k7iTjllZKImFJe6hBOFtDEsC7p47GRs6&#10;PblsHMpOWA0sG0Px8vYbw9Luo3XhYqcrWzdN2mD7omNYOo9OlwcsC0AdfxJLrmwMC23S/bIxLLtQ&#10;QGANDkipklsJrNhBqgIpgAhw8lYJtcC0S6nzAnypVcKU4PNW+vKAhXK1i4WJlrdKmNrAKSt4sdUz&#10;axHZVTwvNmatIO1K6kNUdVkaGGIRxVYJdT6UZ2Ej7qrue6qfsbbQJUxp8nDvtxJYKXdsuCJmbZQA&#10;JVCXBFoJrEHsbK9L4CyHEqAEqkuglcCqLg7mpAQogVGWAIE1yqPDtlEClMAYCRBYVAhKgBJojAQI&#10;rMYMFRtKCVACBBZ1gBKgBBojAQKrMUPFhlIClACBRR2gBCiBxkiAwGrMULGhlAAlQGBRBygBSqAx&#10;EiCwGjNUbCglQAkQWNQBSoASaIwECKzGDBUbSglQAgQWdYASoAQaIwECq8RQ8S0QJYRVMen69evD&#10;M888UzH3+GQ7dOhQdqLO4cOHx6cBHaq1E8CqCzR1lTMs/cJEmjp16rCqq6WeJgBrx44dYe7cubX0&#10;l4WUk0DrgVXnQaoEVjnlqpKawKoite7kaT2w7EGq8v51e6agHJCqh14fqmrPHkQ65JHLvg/eqpA8&#10;lZcuXTrGfcBpOPJK3127dmXZkEa7RT/88MMYS8nLgzQoZ8OGDdn/dRp89twsySP16zTIrw8hjVkU&#10;tm3Sft0XtEnaYy0+cafQBtRhgYXP+lBYcbuk7bqNjz322Bixi6xj/ZfEOp3tp65f2qfbg35aS9bK&#10;VbcL5eGzrpOuZHHgthpY3kGqGiz2wFN9/qA9i1DgJaKV97rLZ9wXCHriB7Cg6DKRLZhEyaG81uXA&#10;Z1F6DTOdR/7WkyPlEqJcaY+NwwAwGi74HIOehRDaqIGl4zu4J23U7Yc8pA1SD9qny9b9kbwCGPks&#10;9QoYZCzQfi17+R75tMx0P1GGBhjAi392fKycraz0mAkAdTvpXhJYmQS8g1T18fMWMhpw3nHz4hLC&#10;2gKw9L/YwReSJqXk2jKxVosAwAOQ3LOTXwBQJoaFiSZPezvBLQD0hE8BS4NOy8ErU1tYHmTy+itg&#10;8GRR1NW09XvWT95YevEtjJtAyfY59VApPpW7kbLVFpZ3kKoFlnbr5G8MvRev0sDyXMC8GJen5Nq1&#10;sG6ZhpQou3afdF4AoSqwrOsYA5a28vTUKOISamDZyWutthQw5H4elKxLJrKyLqP0w7qdIs8Y7FPA&#10;svVoGVlgefLrBnqq9bK1wIodpGqBZY+YFzFaC0u7j3VZWHmugABCT2A92e1wVwGWtWDyLKxBAcuL&#10;OwnEylpYGmZFLUsLkDwgFrGWy1pYBFY5cLUWWN5BqhZCXiBdx6S0FWVjWChLx6yKxLAsoGJxIbRB&#10;FBnn7mm3JC+WZPcC5bkbsfhRWQsLbdVgsbE6u4CgoWvjZjaGBXikYlhaNhruOlaWNyVs+7R8ca9s&#10;DEvkqi1HG8PSkCawCKwQiyd5cSlZNRR3UEMI0JPvU6uEeQF3L1ArUNKunRcLspCz7o7k8SwsiYvF&#10;VskELrJCV8XCkr5pt8sG3WMuoc2bWiXU8ikSp4q5u9al1WOAB4SFjedSStlFVgl1eXQJywHKpm6l&#10;hcWDVPtTCuamBEZVAq0EVtM2eI6qcrBdlMCoSaCVwBo1IbM9lAAlUI8ECKx65MhSKAFKYAgSILCG&#10;IGRWQQlQAvVIgMCqR44shRKgBIYgAQJrCEJmFZQAJVCPBAiseuTIUigBSmAIEiCwhiBkVkEJUAL1&#10;SIDAqkeOLIUSoASGIAECawhCZhWUACVQjwQIrHrkyFIoAUpgCBIgsIYgZFZBCVAC9UiAwKpHjiyF&#10;EqAEhiABAmsIQmYVlAAlUI8ECKx65MhSKAFKYAgSILCGIORhVLF69erwn//8ZxhVhQULFgytLnTo&#10;3Llz4Z577gkvvfSS27/nn38+PPLII0Ppe7+VDHOc0NZByQb9iI1HvzLKy98JYHXh/VjDngiDVMpU&#10;2XYSVpmUyGMPAXn33XdTVfd9v59xOn369Jg2//vf/062p4pskoX+mIDA2r49rFmzJsyfPz97n3mZ&#10;C9SN/avz5OciAzleafqZCOPV5qr19gssyMpO9r179w7FYqg6TgJYDdUibSawfgi33XZbePDBBzO+&#10;bP+RM/v27QvHjh0LZ86cyaz3ixcvhkuXLmXMwb+rRDHxxeXLl7ME58+fzzIg43vvvZcVNAhg6cMo&#10;9Pvb8Rple5Aq2ikHqMo9eZe7PXQCafXJ0HknP0Ox5GmOiSIujlU+fU+faGzdHW0dyMSTiQB3TeqS&#10;8lE/0iEN7sn3Oq2ewHiSoz9btmzplaXdTeSDO2Cf+Chbl6PL99wH5Nfp0U7Ue/z48Uxl8Bl91/KS&#10;Pug+yqTU9/p1H3VZuk1ol7RH2mDHR4837mlrxAJL1xNz6WU8RC4e6HU5WqYe3L12W/2xfc7rk9UD&#10;kb3ISU4jryNk0WqXUB9G4R3NhYEH0PRRXwI4AZaASD7LMWH4XkMqdghFTNk8xcVAyyCL0tn4DRRQ&#10;K6ScRmxhhM8ykUTZ9CTW9yEHrdiigJJfPmvQWSBYCOv+eYCWSQeoSbloAw53kM8y0W3+2CSUNlkZ&#10;6QkusM2z7mx+Ab5us558uq92vK3sdVrbj1jbUlYS5LNy5cpel3SMUee1/dBtydOfVJ9Qh344Cuxk&#10;3OqML7YaWPowCs+aEotKYKMB56XXcCsaF4tNVrEe5ImNiYonqJdeK5ae4HrSWQBq5bSK6kEU9Uob&#10;vPt6MnkTK2/Sop2xmIfOt2jRoszKFhjgsyeTlEuYZ5FY+WlrFfXGxkvyWVmib9pS9Fw+z8Ly6kFb&#10;PCsk9n0Mujq9lpUdN62DefqT6pNuh9ajvAdV3gMj716rgWWhot07EYqGFMCl4WXzCwBTx9JbgWuT&#10;WZ5EemAtvLAipt1FUUCdx9ZhlUpPIg9YXsBWJqU34fWky1N8mcDeqdbeZJS+o048ifX/rZWpLTH9&#10;1LYAy5NTnhUjwBJw2wcCLDg9VnJf1+eBOQ9YVk6eNZKysMRC1mWJrC2wbH02pCB9shC2FrXuk3WR&#10;rYVV52JGa4GVF2y37qHEs3S8y7OwNLCKWlha6S0IoExQBG/wY8CyMJPyywLLi8vkWVgxYHlwsLGp&#10;vCem5Ee8TFxitAOfZdIVcQn1RM8DVmzy64eCJ+N+LCwNSRmnvDZ6Dzw7XjqNZ3HGgBWDR57+eBaW&#10;9MmODS2sAiuG3iqhd/Kztqo0cARuOiaVByyUg/KLxLCsuawnAyY2Vi9w6ad1zMIS1yoWw9IWTJ6F&#10;hXKgcDErpYyFFXP1yuzVQlobu9Kf6wRWLK6i3Sj0yS4GWGsvFsPyFg5g1YiFYuNGReM7yOcFwuWB&#10;ZxdFPGDlxfZSDzy7GCJ98uJbtLAS0LLA8lw27Q56J0DjOx18TwFLoOWdGG2tKm2GW9PaTuwisQ0J&#10;kKJcUfiUwsVcQG/FqCiw9MqRXgVF/2NugmdteUFuPUG8pzigLiueZVxCbZHqcbHy0TK292zfrKur&#10;42KpVUK9kqpXcGNy0m2WsbftwenVHrDkgefpY57+WJfT9kn3Fw/fvHhsnrVd5F4rXcIqJz9XcfGK&#10;CDiVJhZET+Xj/eZIgGNc31i1Elhl4aOD7fWJNl2SF8BN52KKJkkgzw1rUj9Gpa2tBFZR4Yrbh3jU&#10;MP+JCZ8XSB1me1hXfRKwbjLHuD7ZoqROA6teUbI0SoASGLQECKxBS5jlUwKUQG0SILBqEyULogQo&#10;gUFLgMAatIRZPiVACdQmAQKrNlGyIEqAEhi0BFoDLHSEF2VAHWi/DpR5Vx7Sjtz7sPBqDbnKdobp&#10;y70skfKivMrowMcffxzuv//+8N1334Uvvvgiewfe559//uOP3D8LJ0+eCocPHwlvvfVOeOPNveG1&#10;114PO3e9GrZu2xk+/fRklm///v3Zi/X6meOdAdbatWvHvJJ29+7dvTeh4gWE+icOmzZtct+SipcV&#10;4qcKR44cye5LPgyAHXhbpq5Pp8UPgyW/fske2mPbofswb968K+qU/LYutHvWrFm9Pk6bNi35FthY&#10;WXhBo31LQJ68dL02ne5vkTaVmVxMWz+MCSznd4X90DempJhkerLg8+23394DD36vJXkFNB5gMMEE&#10;FIsXL87KWLduXQ84UoYAQuq09dl0qAv1avDZdqBuPalRv6SXtGgbvrdtRxsFsqgb4POApyEcKwt9&#10;ieW18vfaKG2zMslrE+FTP3yqyJTAGhKw7OAIUGJWjzfpUYb3vbaQpB5MRmsxIK+1MFKTX+ex+b06&#10;Ym20/Y/l9YBjZZRqswa/figIKAWyAJQFtE1fZVIxz+DgRmCNI7C0a6eVPDaZYcV4bosHLDsZUb62&#10;zqQ+pIu5Uxo+qNtO5hh0Y7C1fSxiJXll5QFLW4Fef0W2eW3PkwdhNDgYFZEtgTVOwLKTScebYhPZ&#10;g5CAyMawigDLg1AMnHUDy7P2PIWNAUvHsLS8CKzxBUoR6PSThsAaB2DF4knancOE1K6QDbbrQa9q&#10;YXn5YnG0OoFVJlaUstbEUvIWHWhhtQ9eBNaQgZWClXbV9CRMuUFFLSydLgYDL+gfA5bn1uZBpgys&#10;+o2HxYAFi6wfd7YfC4F5+4MogTVEYBWFlQ0Oy8SNxVY8S8mbrNoNy4uTWesO9XsTvGzQvSysygDL&#10;c6O99mlX2bqlKReZsOkPNnXIj8AaErDyYJXaThALtosCeMBKbWvwgu152ykkVhbb1qCV0bOwqsAq&#10;BiycnSj12X4W2XrBbQ3jD56q8AKw8MbVr776KnuI4rpw4UJ2ffvtt+Hrr8/9uJn07I+bSc+Ezz77&#10;PJz68ZwD2VD6wAMPhIMHD3LjaBHhYxJ7R1XJ5LH3dfwqFmvyytRA0YF8vcIXi4fZja3SXm3Z6TTe&#10;ni3bR6SxG1glTWyjZiy91Gc3jur2WWDZDat2i4TeOFpk1bLIWDPN4IAIYOEcA4wVdq4XvQCr9evX&#10;h48++ojAGqSCpvZrVanbcxerlMM8g5uYlK0vWwALh+F+8skn2Ubkw4cPF7o+/PDDcPTo0SwfZNvP&#10;5vDO/DSnihIW3SRZpuzUyluZspiW0BqmDgiwTp06lf2GsOiFk5tOnDhBYA1zsFgX4dB1HSCwhhR0&#10;77qisf+EbR06QGARWMm3JtShaCyDwKpDBwgsAovASpwEXsdEYxn1AJvAIrAILAKrMTpAYBFYjVFW&#10;Win1WClNliOBRWARWLSwGqMDBBaBVbuy7tmzJ0yYMCFs3bq19rKbbB2w7f1biARWRWAtWbIkm5Ry&#10;bd68ufDkxG/hdF78PXPmzML5R13xCaz+J+aoj/F4tY/AqgCs6dOnh0mTJpUGDH6gOXHixDB58uQx&#10;ec+dO3fFd+OlEGXrBZyuvvrqcODAgdLyKFsX0xOEBFZJYMGSqgIrTDb8BqlNlhT6RGARIsN8kBBY&#10;JYEFWMEdLDtIZSa2WGLabbTxIIHfwoULe+7lNddc02uXB0cpd8WKFVk6W4/OrwEbq0N/j7aKpeX1&#10;FVak7o+1ynTb0HZJa63RsnJn+nYBlcAqCSxMJPwgGeCSSQUXMTUxMLmLTD6Z2NoSk5iQgEZggvot&#10;fCQf4mQWQPo7Cy+UiTZa6OXVEbOwLLC89kscT0Cs4SnfiSx0v1Ny5v12AcqOJ4FVAlgAFSYwYIW/&#10;RZj4LmV1AQZF3MEY2Oz3sEIsADWQZLJry0xbXUjrxdL06l6qjqLAirnC+nsBlpVRUdATVO0GlYwv&#10;gVUBWHZFELBKxbWKTjxMYs+igJWScvmsVaUhCYBpN8y6c5776YHG1uG5f/o7AZG3xUFD07P4xOor&#10;YpkSWARW3qtmOvt6GUxsCyx8xvd5k8Zz0bz0dQJLQ85aVEUsPgKrGxBoEuxpYZWwsDCwXtC9iIVV&#10;NB5TxiW07pOForZuLAiLALQOYOWtjnouobUui1qmTZp0bGv1BwGBVRJYYk1JDEviWkU2jkrw2YJG&#10;78PKC7rH4lEyAWKBdiwK2AC8Vw8AN2PGjNyVRluHFysrGnTXLipdwuqTuEsAJLBKAgvKIdCqssvd&#10;27Jgf8aS2gIQs1o8YHlgEgW39dh2FLGwJM6U2tYgsBaZWYASWARWEfASWBWAVUSwTMMJSB2oXwcI&#10;LAIruYeME6/+iUeZVpMpgUVgEVh8vUxjdIDAIrAao6y0SqpZJW2SG4FFYBFYtLAaowMEFoHVGGVt&#10;k6XAvlSzFgksAovAooXVGB0gsAisxigrrZJqVkmb5EZgEVgEFi2sxugAgTVEYK1duzZMmTKld+3e&#10;vbunKOfPnx9zb9OmTa4SXbx4McyZMyccOXIkuy/5Vq5ceUV6W6auTz91t2zZEiQ//tZttO3QfZg3&#10;b94VdUp+WxfaPWvWrF7Z06ZNG/gkefXVV8f0Zd26db06ofi6n/hb39fyWb58edi2bVsv7wMPPBBm&#10;z57tth/3pNxYeahb8tt2PProo2PK1X248847w8mTJ8fcl/xeXWi37uP+/fsHLvNBW3ME1pCAhd8c&#10;6smPz7fffnsPPMuWLbsCXh5gAAQBxeLFi7MyoKwWWAIIqdPWJ4ol6VAXAKfLEeBJO1C3Bg3ql/SS&#10;Fm3D97btaKNAFnUDfB7wpF1PPvlkeOqppypPsLNnz4ZVq1b18uPz3Xff3QOPhkbeJEM6AcV///vf&#10;DAD4CZQHLABCgGPrswAUwOhxRxoAT+4JjAQ0qF/Xi7RoG+RkgQXQacjiswe8QQOm7vIJrCEByw6c&#10;BoU3qN6kRzrve20hSVkAlLVikNdaTEiXBw6dx+b36oi10fYxlrcuYHkyBVA0DGJWks4LSFgYeLAT&#10;QGkrBnmtxYR0sJCtpSR16jw2v1cH8nlttP2P5a0bKIMuj8AaR2Bp104PdGwyw4rxXCkPWLBgrNWl&#10;rTOpD+li7qeGD+rWFiHuxaAbg63tYwyUDz300BhX5q233sospb179475HunKTBDt2hW1sGDFWFfK&#10;ywsLxgJQW2fSTqSzEIsBEnVrKwnpNHQ15GLup6RJgbKMHMczLYE1TsCy8NDxpthE9iAE5akKLA9C&#10;MXDWDSzP2tN1W5dQYCXwQloAq6jbaOFhY0eeteVBCPX2AywPQhoqcFsFkHUCy7P2xhM8VesmsMYB&#10;WLF4kgwi7iNWouNANtiuB7wqsLx8Uq6NX9UJrFT8Cm2wwPJiWoDYXXfdlbSy8uJJ0l/AwVo+Ntgu&#10;aasCK2XV6fgV6qoLWG2JX8nD4vjx4+HUqVMh75XI9l5nX5Fc9cmgYWRdK69Ma03lxZrKAEu7iTHX&#10;zcIK7YsBy3Nr81zCIrDygAVr6sUXXxwDJyglXORjx45FoVUEVjIRdFA6z4UqAyxtueXFmiys8oBl&#10;3cS8ctsEKwIrsv8Gk1qufgFlXawisEIeC6w8F8oDlhev0mXkxcmsdYf2ePGqskH3orAqamEBWHkW&#10;VlFYeW5engvlAcuLV+ky8oLeHqzQJhuvKht0bxusCKwhAivPDUxtJ4gF2wWGHrBS2xq8YLtnWVnX&#10;M7atQafzLKwysPKAVTaGlYIVrDW9Uue5Y7F9SzHXLm9bQyzYHoOVTE48PGLbGkTmnoXVRlgRWEME&#10;Fiax3aioLRl7X8evYrEmr0wNFB3I15ZdLB5mN7ZKe/Uqok7j7dmyfUQau4FV0uRtHoX1JOliq4R5&#10;AXfZMxXbHGqD7nZTqReEj5WpwaY3jmrXzYuH2Y2t0lYdS9NpbJt0XZJX0nj3NPzq9ByGWRaD7uMQ&#10;dC8zwKn9WmXK0hZZ3t6rKmW2KY+3daCf/nnuYj/ldTkvgTXiwEpt7KyivEX2SVUptw15BrFfqcjG&#10;zjbIbhh9ILBGHFjDUALWwbcgNEUHCCwCK7mPqSnKzHa2H7wEFoFFYEUWXwjA0QMggUVgEVgEVmN0&#10;gMAisBqjrLR4Rs/iGfaYEFgEFoFFC6sxOkBgEViNUdZhP81Z3+hZdARWy4CFt2FeffXV4cCBA50D&#10;Efp+zTXXDKTfe/bs6axcRwncBFYJYG3evDlMmDDBvSZNmpQ7US5cuBAmTpx4Rd6ZM2fWOsEILAJr&#10;lABTd1sIrBLAigkfsALM8gZHgLVixYpeunPnzmUAqxtadStJ1fKGbZXQwho9F66q7sTyEVh9Akus&#10;rtTAeMBCHkyyyZMn12plpdoyrPsEVvsBMixdknoIrD6BNX369LBkyZIkcGLAWrhw4RXAAsS06ylW&#10;mVhkW7duHVOfBoNnZcTK84DiuZRoY54VeNttt41pL9qHPLoPOq5m26PL1nLS5XpQ1/cRu/L67rVN&#10;lF/6v3HjxqytOv6l24+2I01XY4PDhlJefQRWH8DCD5Oh6Ph/alA9YGHCIL8GkJ10AimBFiaghYf+&#10;zubPK89rk0xwqS8GWumvBS7qk/54QER5M2bMuMIttvVpuVgZoG60U0NMZKmhg++0C25hLHksDNEn&#10;XY7UT2CNv8VIYPUBLFhWsLBSsMJ9L+huJ4qksRaUhkIMQJJH3y9SnraeMDExKfHuLIGifBdbdfQA&#10;ai2Y1IqlLkPabKGsZRBzNVMxLGuheg+MIlZskfFmmsHAjcDqA1iwAlLBdlFca6nIZPGC8N5KpMDN&#10;QsjGwPSklcmXV55OjzahHvxfLIxUjE364VkfMbB48BZAFXGdY23ygCXt0zLIswB13zV0hh2PI/B8&#10;4BFYFYEFUKW2Mmil8yaiZy0VcTu0VQTrxLo9ApuUdYT2aYsC5aIsDUVbfmwiSVxKtz8WIwM8dJs9&#10;C0vfR53WyvRiWlaeKFe3x7OwrLwJrMFYRnUBmMCqCCzAqkiwPWZhaTcxZV3YwZZJ5QHJcwnt5Lfl&#10;YWIvXbo0A7C4bwCE/S6ldJ4VaYGQisEVtbA8sOvYk+faFQWWjSvKam6Rh0lKRrzfHxAJrArAkmB7&#10;GeWLTUQbR8GksxNDB7KlTkx8xM9srMdaGUXKE+tIWy3yXWrnuI7h2T560PCC9HovWhFgSZq8oHve&#10;gkKeSygBfQbd+wNLmblRJi2BVQFYmKRFg+15FpaGT2xJHZM55v7ELAELGbvFwJbnrcIV3dRqtw14&#10;rhzaKRC28SsAt6xL6C1ioE8W1jZ+JXvmUsASaEncC/JkDGs0AEZgVQBWmScC046GonMc2jEOBBaB&#10;VWhbBid8OyZ808eRwCKwCCy+D6sxOkBgEViNUdamWwdsf/9WKoFFYBFYtLAaowMEFoHVGGWlhdK/&#10;hdJ0GRJYBBaBRQurMTpAYBFYjVHWplsHbH//FiKBRWARWLSwGqMDBNYQgbV27dowZcqU3rV79+5M&#10;UfBTH/29/D1t2rQrFOnixYthzpw54ciRI9m98+fPZ3lXrlx5RVq5J+VJffZJv2XLll5+/K3bsmnT&#10;pjHl6j7Mmzfvijolv60L7Z41a1avbK9vtED6t0DaLkMCa0jAApT05MdnvHdKwGMVDWDwIAQgCCgW&#10;L16clbFu3bor0gogpM5YfZIOgAHgdJ0CPIEP6tagQf2SXtKibfjeAgtt1H1F/zzgtX3CsX/9QZnA&#10;GhKwrKJqUHj3tBWl73sw0BaSpAWgrBWDvNZiQro8cOg8Nr9XB+r32mj7GMvLCd3fhG67/AiscQRW&#10;DEraitIKCCvGc6U8YHkWmlcu0lmIeYBE3dYijEG3KLBoYRFOZQFLYI0TsGJQEgvFg0iem2jdxyLA&#10;8iCkFUhbQXUDy7P2yiov03cPeATWOAArL34Vc5VssF1P1qoWlpdPyrXxqzqBxfhV90BT18OFwBoy&#10;sKoG2/NiTWWApS2xmOtmYSWrkZ5L6Lm1eS4hYUVY9QMvAmuIwErBKs9Fy3OhPGB5LqcuI2bJebCC&#10;gnnxqrJBd8KKsOoHVshLYA0JWClYYTDKBttl8D1gpbY1eMH2GKx0PbFtDamVTMKKsOoXVgRWZIcz&#10;3Ca56hCyBNK9zaGyXylvm0Ms1gSLyZapgaI3jmp3LhYPsxtbpWy9AKDTeHu2bHuQxm5gzdsYW5e8&#10;WU47AUkLa0gWVtUJlAeyqmXmrVBWLZP52gmIURtXAmvEgZXa2FlFoYrsk6pSLvMQWoPWAQJrxIE1&#10;aAVg+YRMk3SAwCKwGvNL/SZNLLZ1MA8CAovAIrD4epnG6ACBRWA1RllptQzGammSXAksAovAooXV&#10;GB0gsAisxihrkywBtnUw1iCBRWARWLSwGqMDBFbLgLVhw4Zw9dVXhwMHDjRGCWmNDMYaaaNcCawK&#10;wFqyZEmYMGFC79q8eXMSDhcuXAgTJ04ckw9lzJw5M5m3jOIRWJz8ZfSlaWkJrJLAEljJQGMnOsCT&#10;gpYAa8WKFT1AnTt3LstbN7SapoSj3l48BK655ppaHyyj3udRbR+BVRJYkyZNCoCWHlDvOzvgHrCQ&#10;BpNh8uTJnAwjHEcisEbHaiWwSgJr+vTpAZcGUlULC2UsXLjwCmBhgmiXU6wysci2bt06pv49e/b0&#10;4lbe5IqVp/NJfzyXEm2MWYFSBixN7fLa9Ein+6Qhfdttt11Rvga8/L106dIxdUAOIhMp28rG3tf1&#10;6jrQBinDtk23m5bW+MKLwCoJLExsKLBYWUWsK+TxLCyZxHqSWeDIhBNoeZNbf2fz55XntUkmrtQX&#10;swwFcNIHHej3XF0NeSlToOZBVsNU0us6AFGMg/1OA8UDPPonQNJxRRkDK2+xggmq8QWV6BuBVQFY&#10;iFfpp24Rf98LultXUNJYK0FbYTEASR59v0h52nrCZAUA8O4sgYl8F1t19KBbZJLrPnnt1O3Ki/95&#10;MUGRhWcZeiC01qC1eukSjgasoFcEVklgwVIArARSEoQvG3SXie5NOA1D66bYyW1jYHpyWXfIc8l0&#10;erQJEMX/xaJIxdg8txKy8b7XbhfaooHtAUrAkwcsDXdrUdn6pP9ilcWsRwJrdABljQECqwSwZEUQ&#10;/9eCBMTgGuZZWt7k8KylInuo9OTGpNTQs8BKlacnOcpFWRqKtnzbxyLAEjhrS8ZCQUNSwCl19QMs&#10;LZuiCyEEFoGVN5cxJx588MGwZs2asH379rBv375w7NixcObMmSymipduXrp0KeMB/l2V/ffHf/ji&#10;8uXLWQK8hhcZkBFAQUEocP78+aVX4GKvSI4BC1ZWFWDZWE4qXqTjRrCAPHfNcwnzJi3KxAAgoI0+&#10;iOuHSWu/8wYxBiw96b2FBe87tAMWk4CzX2B5deg+0MIaXTDFgEELq4SFBSFiUnurhHarQ9GnuY0B&#10;YZJZqwgQsnEtTG60w8ZfrNVWpDxZRdQumnyXCjZL+3U66+7aNsl9G8NDuhkzZowBZ2zBwguo2+9i&#10;brfIrCiwYlAuErtkmnqhSGCVBJZAS8eDUrCKTTpRZsBHT3hZAfOW2SWPAMWCzAsQp8rzVsaKbmqV&#10;ybxx40Z3K4buo+6PZ/3E6qzqEkosTY+VfhgUBZZYoSgnBXACql5AMYZVYIPiIE7Naasi12l9xPaZ&#10;tVV27Fd5uNHCqmBhUdH+X9HqBBa3D5SfwF3TRQKLwCq9KKEnSV3AKrrg0LUJyv6OhTiBRWCNO7Ak&#10;xsYfgdPCSgGawCKw+gJWSsF4nxCqUwcILAKLwCqwEFPnpGNZ1SFOYBFYBBaB1RgdILAIrMYoKy2T&#10;6pZJW2RHYBFYBBYtrMboAIE1RGCtXbs2TJkyJbumTZt2hZIsXry4dx+bV72nIn43OWfOnHDkyJHs&#10;Pn5DifK89HJP6ty9e7db5pYtW3r58bekx/83bdo0Jo/uw7x5864oT/LbutDuWbNm5fa/LVYA+zE4&#10;S5DAGhKw8MNpPfkx8fWE159lcltYYCIACJIPgMO7q9atW3cFsGwZqB9pBXQyqSQdAAPAafAJ8AQ+&#10;qFuDFvVLekmLtuF7Cyy0Uddt+89JPrhJ3ibZElhDApZVGgBEwKOhIek0mHReDwbaQpK0KN9acchr&#10;Iajb4Sm2zmPze3WgDK+NXv89K7NNk4t9qR/CBNY4AUtPfm/iw2KxFhG+8ya5ByxYMNZN9CCIdJ4l&#10;J5NN4OO1xwNtGWB5LiUnef2TvE0yJbCGCCwd/9EuU1FgeRASN9HCqQiwPAhp5dbtqhtYnrXXponF&#10;vgwGvB6wVq1alb29Ftcf//jH8Oc//zl7sO/atSt8/vnn2XX69Olw4sSJ8Mknn2Rx135ecNCYF/jV&#10;qYSYsGJhFAGWDbbrtlS1sLx8Uq6NX9UJLMavBjOZ69TPUS3LAxZe2vnoo4+OgRVeu3Tq1CkCq66B&#10;1ACIAUu7f3mxpjLA0pZYLNZkYSWrkdZFjUE0L4ZFWBFW/cyhmEsI62nu3LmZZfX000+HkydP9mBF&#10;C6uGfTsaWJ71YuNNeS6UBywvXpWKmwmYsJ0hti0h5crmxbAIK8KqH1ghb14MC5YWXiQJeIkrSJew&#10;IqxSy/p52xpiwXa9omhjWKltDV6w3bOsrOsZ29aQWskkrAirfmGVApaFlP7MGFZJcMGl0xsyvRUy&#10;vXFUr9zFYk06vbchVW8c1e5czJXTiwKxzaM6jbdnS+eTDa12A2ve5tk6lJpltBeOXCUc4iphlYkU&#10;2zpQpSxtkXFLQXsndT+6Mep5CawRB1ZqY2cVBSuysbNKucxDCA5aBwisEQfWoBWA5RMyTdIBAovA&#10;aswv9Zs0sdjWwTwICCwCi8AquYBCGA0GRkXkSmARWAQWgdU5HWjtT3N0x/j3yjG/waI8KI826EAR&#10;y06nGenfErZhQNgHgoU6ENcBAuvHt4VSQSgD6kAzdKDxwCrbAaYfvyAsZU/ZD1sHRs4lHLYAWB8n&#10;HXWgOTpAYHGVqnOrVARUcwBlx2qgwFqwYAEnA4FIHaAO1KYD+PH+/Pnzw5o1a8L27dvDvn37Al5t&#10;c+bMmXDu3LmA3/9eunQpqw//rsr+++M/fHH58uUsAd4IcPbs2ewVqPj9HQpCgQRWc59ktEI4dqOo&#10;A7UD6/333w87duwIeBUKgUWlH0WlZ5uaq5cCLPAFnIGBBEOpsoUlwMKrUhcuXFibKUgla66Scew4&#10;dnXpwNSpUzNDqFZg7dy5Mztg9OGHHyawGL+gDlAHatOBO+64Izz00EPZu+PBGRhIlS2s48ePhw8+&#10;+CC88sorYcOGDWHRokW1NbQuQrMcPu2pA83VgenTp4dHHnkkrF+/PjtKDLwBdxBDLxR0/+6778I3&#10;33wTvvjii+wF9Pv37w+vvfZa9kJ6HP9D5WiucnDsOHajpgN33XVXWLJkSXj22WfDq6++mvFGgIXF&#10;P/AIi4HRVUINrE8//TQcOnQovPHGG2Hz5s1h+fLlBBbdAeoAdaA2HZg1a1Z4/PHHsxPTX3/99XDw&#10;4MEA7sBgKgWsL7/8Mjs88cMPPwx79+4NL730UnjyySdra+iokZ7tofVBHRi+Djz44INh9erV4cUX&#10;Xwx79uzJeINzEMEfeHpJC+v7778P3377bfj666/DZ599Fo4ePRrefffdbMkRcSwO6vAHlTKnzNuq&#10;AwgzIX6FvZ7gDHgD7oA/4BB4lOsSIgE2jyLghb0QiNjDr4S59sILL4SnnnoqWy2cOXNmwJLkLbfc&#10;Em666aYwadKkMHHixHD99deH6667Lvz0pz8N1157LS/KgDrQMR3A3McFDoAHN9xwQ8aHG2+8MeMF&#10;uAF+gCPw2p5//vnssGFwxq4QRoElu92xDV7HsWCeHTlyJKMfovjwNWHCYcXwvvvuC3fffXfA0uSt&#10;t94a/va3v4W//OUvWaNuvvlmXpQBdaDDOgAOgAfgAvgAToAX4Ab4AY6AJ9jO8M4772ScAW8QvxJ3&#10;UP8sZ8xPcyywLly4kJllOPEV1EMw7K233soKf+6557KNXgjC45grbPx64IEHwpw5cwKCaPfee292&#10;gaK8KAPqQLd0QOY//j979uwwd+7cjA/gBHixYsWKjB9YyEOoCTFy8AWcAW/AHfAHhlMSWPAXxS0E&#10;5RD8wtHU+EHigQMHMmhh+REnKKNCxLXwO0PQ8oknnsgaA5DJhRUAXpQBdaAbOqDnPv4GD8AFuH7g&#10;BHgBboAf4Mjbb7+dcQUHYoAzEmxHWMq6g1dYWPpH0EgMyiGWBRNNoHX48OHs9z6gIvxOWFzbtm0L&#10;L7/8chbpR5wLPqlcsMZ4UQbUgW7ogJ77+Bs8wA4D8AGcAC+wrxP8AEfAExhD2JEAzoA34I4Hqyiw&#10;sCIhsSwNLUTvsZkUNERFCJKhUsS3QEpYX2gIlid5UQbUAeoAeIALfAAnwAtYVNi+AI6AJ+CKhpV2&#10;BWXDqLxVpvd6GflCW1kaWtjE9dVXX2Vb5lEBgmPYkQo6Yinyo48+yoJmuNAYXpQBdYA6IEwAH8AJ&#10;8ALcAD/AEfAEXAFfdNxKb2XQbIoCS96PJdCCT4l9ETDZUAGIiMqw9QEV44LbyIsyoA5QB6wOgA8I&#10;qOMCN8APcAQ8AVfAF7GsBFbWunJdQv1CP4GWBOJRIAoGCRGQBxVRIS5E9nGhEbwoA+oAdUB0QNgg&#10;rAA3wA9wREAlMas8WOUCS1xD2WGLgmBt4ULhAi8BGCr3LtCTF2VAHeiGDsQ4IN8LoMAPcESYokHl&#10;WVa5MSztM3rg0vDSEEMDeFEG1AHqgKcDwgoNqaKgKgUs6ybq3zWhQl6UAXWAOlBUB7zfRVojKfb5&#10;/wA1GvgAOcrBTAAAAABJRU5ErkJgglBLAQItABQABgAIAAAAIQCxgme2CgEAABMCAAATAAAAAAAA&#10;AAAAAAAAAAAAAABbQ29udGVudF9UeXBlc10ueG1sUEsBAi0AFAAGAAgAAAAhADj9If/WAAAAlAEA&#10;AAsAAAAAAAAAAAAAAAAAOwEAAF9yZWxzLy5yZWxzUEsBAi0AFAAGAAgAAAAhALaIJpUDAgAAXwQA&#10;AA4AAAAAAAAAAAAAAAAAOgIAAGRycy9lMm9Eb2MueG1sUEsBAi0AFAAGAAgAAAAhAKomDr68AAAA&#10;IQEAABkAAAAAAAAAAAAAAAAAaQQAAGRycy9fcmVscy9lMm9Eb2MueG1sLnJlbHNQSwECLQAUAAYA&#10;CAAAACEAX8xsBtwAAAAFAQAADwAAAAAAAAAAAAAAAABcBQAAZHJzL2Rvd25yZXYueG1sUEsBAi0A&#10;CgAAAAAAAAAhAFnMbzUzRQAAM0UAABQAAAAAAAAAAAAAAAAAZQYAAGRycy9tZWRpYS9pbWFnZTEu&#10;cG5nUEsFBgAAAAAGAAYAfAEAAMpLAAAAAA==&#10;">
+                <v:shape id="_x0000_s1027" type="#_x0000_t75" style="position:absolute;width:54864;height:32004;visibility:visible;mso-wrap-style:square">
+                  <v:fill o:detectmouseclick="t"/>
+                  <v:path o:connecttype="none"/>
+                </v:shape>
+                <v:shape id="Picture 184" o:spid="_x0000_s1028" type="#_x0000_t75" style="position:absolute;left:17621;width:24003;height:32004;visibility:visible;mso-wrap-style:square" o:gfxdata="UEsDBBQABgAIAAAAIQAEqzleAAEAAOYBAAATAAAAW0NvbnRlbnRfVHlwZXNdLnhtbJSRQU7DMBBF&#10;90jcwfIWJU5ZIISSdEHKEipUDjCyJ4lFMrY8bmhvj9O0G0SRWNoz/78nu1wfxkFMGNg6quQqL6RA&#10;0s5Y6ir5sXvJHqXgCGRgcISVPCLLdX17U+6OHlmkNHEl+xj9k1KsexyBc+eR0qR1YYSYjqFTHvQn&#10;dKjui+JBaUcRKWZx7pB12WAL+yGKzSFdLyYBB5bieVmcWZUE7werISZTNZH5QcnOhDwlTzvcW893&#10;SUOqXwnz5DrgnHtLTxOsQbGFEF9hTBrKBFbe6rgPmLbyv3tm0ZEz17ZWY94E3i7Ji9g1gHFfFHD6&#10;b3uTYu84XdrV6ZfqbwAAAP//AwBQSwMEFAAGAAgAAAAhAAjDGKTUAAAAkwEAAAsAAABfcmVscy8u&#10;cmVsc6SQwWrDMAyG74O+g9F9cdrDGKNOb4NeSwu7GltJzGLLSG7avv1M2WAZve2oX+j7xL/dXeOk&#10;ZmQJlAysmxYUJkc+pMHA6fj+/ApKik3eTpTQwA0Fdt3qaXvAyZZ6JGPIoioliYGxlPymtbgRo5WG&#10;Mqa66YmjLXXkQWfrPu2AetO2L5p/M6BbMNXeG+C934A63nI1/2HH4JiE+tI4ipr6PrhHVO3pkg44&#10;V4rlAYsBz3IPGeemPgf6sXf9T28OrpwZP6phof7Oq/nHrhdVdl8AAAD//wMAUEsDBBQABgAIAAAA&#10;IQAzLwWeQQAAADkAAAASAAAAZHJzL3BpY3R1cmV4bWwueG1ssrGvyM1RKEstKs7Mz7NVMtQzUFJI&#10;zUvOT8nMS7dVCg1x07VQUiguScxLSczJz0u1VapMLVayt+PlAgAAAP//AwBQSwMEFAAGAAgAAAAh&#10;AL4TINbEAAAA3AAAAA8AAABkcnMvZG93bnJldi54bWxET01rAjEQvQv+hzCF3jTb0q6yNYptsQh6&#10;sLbQ67CZbhY3kyWJ7uqvb4SCt3m8z5ktetuIE/lQO1bwMM5AEJdO11wp+P5ajaYgQkTW2DgmBWcK&#10;sJgPBzMstOv4k077WIkUwqFABSbGtpAylIYshrFriRP367zFmKCvpPbYpXDbyMcsy6XFmlODwZbe&#10;DJWH/dEqeM8vr9tDNcn980/9sdFdZza7nVL3d/3yBUSkPt7E/+61TvOnT3B9Jl0g538AAAD//wMA&#10;UEsBAi0AFAAGAAgAAAAhAASrOV4AAQAA5gEAABMAAAAAAAAAAAAAAAAAAAAAAFtDb250ZW50X1R5&#10;cGVzXS54bWxQSwECLQAUAAYACAAAACEACMMYpNQAAACTAQAACwAAAAAAAAAAAAAAAAAxAQAAX3Jl&#10;bHMvLnJlbHNQSwECLQAUAAYACAAAACEAMy8FnkEAAAA5AAAAEgAAAAAAAAAAAAAAAAAuAgAAZHJz&#10;L3BpY3R1cmV4bWwueG1sUEsBAi0AFAAGAAgAAAAhAL4TINbEAAAA3AAAAA8AAAAAAAAAAAAAAAAA&#10;nwIAAGRycy9kb3ducmV2LnhtbFBLBQYAAAAABAAEAPcAAACQAwAAAAA=&#10;">
+                  <v:imagedata r:id="rId25" o:title=""/>
+                  <v:path arrowok="t"/>
+                </v:shape>
+                <w10:anchorlock/>
+              </v:group>
+            </w:pict>
+          </mc:Fallback>
+        </mc:AlternateContent>
+      </w:r>
+    </w:p>
+    <w:p>
+      <w:pPr>
+        <w:spacing w:line="240" w:lineRule="auto"/>
+        <w:jc w:val="center"/>
+        <w:rPr>
+          <w:rFonts w:cs="Calibri"/>
+        </w:rPr>
+      </w:pPr>
+      <w:r>
+        <w:rPr>
+          <w:rFonts w:cs="Calibri"/>
+          <w:color w:val="808080" w:themeColor="background1" w:themeShade="80"/>
+        </w:rPr>
+        <w:t>Figure 2.</w:t>
+      </w:r>
+      <w:r>
+        <w:rPr>
+          <w:rFonts w:cs="Calibri"/>
+          <w:color w:val="808080" w:themeColor="background1" w:themeShade="80"/>
+        </w:rPr>
+        <w:t>4</w:t>
+      </w:r>
+      <w:r>
+        <w:rPr>
+          <w:rFonts w:cs="Calibri"/>
+        </w:rPr>
+        <w:t xml:space="preserve">: </w:t>
+      </w:r>
+      <w:r>
+        <w:rPr>
+          <w:rFonts w:cs="Calibri"/>
+        </w:rPr>
+        <w:t>Auto suggest</w:t>
+      </w:r>
+    </w:p>
+    <w:p>
+      <w:pPr>
         <w:numPr>
           <w:ilvl w:val="0"/>
           <w:numId w:val="17"/>
@@ -3069,6 +3143,101 @@
         <w:rPr>
           <w:rFonts w:cs="Calibri"/>
           <w:b/>
+          <w:color w:val="808080" w:themeColor="background1" w:themeShade="80"/>
+          <w:sz w:val="24"/>
+          <w:szCs w:val="24"/>
+        </w:rPr>
+        <w:t xml:space="preserve">3.1. </w:t>
+      </w:r>
+      <w:r>
+        <w:rPr>
+          <w:rFonts w:cs="Calibri"/>
+          <w:b/>
+          <w:color w:val="404040"/>
+          <w:sz w:val="24"/>
+          <w:szCs w:val="24"/>
+        </w:rPr>
+        <w:t>S</w:t>
+      </w:r>
+      <w:r>
+        <w:rPr>
+          <w:rFonts w:cs="Calibri"/>
+          <w:b/>
+          <w:color w:val="404040"/>
+          <w:sz w:val="24"/>
+          <w:szCs w:val="24"/>
+        </w:rPr>
+        <w:t>et</w:t>
+      </w:r>
+      <w:r>
+        <w:rPr>
+          <w:rFonts w:cs="Calibri"/>
+          <w:b/>
+          <w:color w:val="404040"/>
+          <w:sz w:val="24"/>
+          <w:szCs w:val="24"/>
+        </w:rPr>
+        <w:t>ting</w:t>
+      </w:r>
+      <w:r>
+        <w:rPr>
+          <w:rFonts w:cs="Calibri"/>
+          <w:b/>
+          <w:color w:val="404040"/>
+          <w:sz w:val="24"/>
+          <w:szCs w:val="24"/>
+        </w:rPr>
+        <w:t xml:space="preserve"> up </w:t>
+      </w:r>
+      <w:proofErr w:type="spellStart"/>
+      <w:r>
+        <w:rPr>
+          <w:rFonts w:cs="Calibri"/>
+          <w:b/>
+          <w:color w:val="404040"/>
+          <w:sz w:val="24"/>
+          <w:szCs w:val="24"/>
+        </w:rPr>
+        <w:t>Calendo</w:t>
+      </w:r>
+      <w:proofErr w:type="spellEnd"/>
+    </w:p>
+    <w:p>
+      <w:proofErr w:type="spellStart"/>
+      <w:r>
+        <w:t>Calendo</w:t>
+      </w:r>
+      <w:proofErr w:type="spellEnd"/>
+      <w:r>
+        <w:t xml:space="preserve"> does not require installation. Simply run the executable at where it is. If it </w:t>
+      </w:r>
+      <w:proofErr w:type="spellStart"/>
+      <w:r>
+        <w:t>Calendo</w:t>
+      </w:r>
+      <w:proofErr w:type="spellEnd"/>
+      <w:r>
+        <w:t xml:space="preserve"> is run for the first time, it would create several new files in the same folder.</w:t>
+      </w:r>
+      <w:r>
+        <w:t xml:space="preserve"> </w:t>
+      </w:r>
+    </w:p>
+    <w:p>
+      <w:pPr>
+        <w:spacing w:line="240" w:lineRule="auto"/>
+        <w:rPr>
+          <w:rFonts w:cs="Calibri"/>
+          <w:b/>
+          <w:color w:val="404040"/>
+          <w:sz w:val="24"/>
+          <w:szCs w:val="24"/>
+        </w:rPr>
+      </w:pPr>
+      <w:r>
+        <w:rPr>
+          <w:rFonts w:cs="Calibri"/>
+          <w:b/>
           <w:color w:val="7F7F7F"/>
           <w:sz w:val="24"/>
           <w:szCs w:val="24"/>
@@ -3083,7 +3252,27 @@
           <w:sz w:val="24"/>
           <w:szCs w:val="24"/>
         </w:rPr>
-        <w:t>.1.</w:t>
+        <w:t>.</w:t>
+      </w:r>
+      <w:r>
+        <w:rPr>
+          <w:rFonts w:cs="Calibri"/>
+          <w:b/>
+          <w:color w:val="7F7F7F"/>
+          <w:sz w:val="24"/>
+          <w:szCs w:val="24"/>
+        </w:rPr>
+        <w:t>2</w:t>
+      </w:r>
+      <w:r>
+        <w:rPr>
+          <w:rFonts w:cs="Calibri"/>
+          <w:b/>
+          <w:color w:val="7F7F7F"/>
+          <w:sz w:val="24"/>
+          <w:szCs w:val="24"/>
+        </w:rPr>
+        <w:t>.</w:t>
       </w:r>
       <w:r>
         <w:rPr>
@@ -3103,7 +3292,7 @@
           <w:sz w:val="24"/>
           <w:szCs w:val="24"/>
         </w:rPr>
-        <w:t>S</w:t>
+        <w:t>A</w:t>
       </w:r>
       <w:r>
         <w:rPr>
@@ -3113,7 +3302,7 @@
           <w:sz w:val="24"/>
           <w:szCs w:val="24"/>
         </w:rPr>
-        <w:t>et</w:t>
+        <w:t>dd</w:t>
       </w:r>
       <w:r>
         <w:rPr>
@@ -3123,7 +3312,7 @@
           <w:sz w:val="24"/>
           <w:szCs w:val="24"/>
         </w:rPr>
-        <w:t>ting</w:t>
+        <w:t>ing</w:t>
       </w:r>
       <w:r>
         <w:rPr>
@@ -3133,27 +3322,11 @@
           <w:sz w:val="24"/>
           <w:szCs w:val="24"/>
         </w:rPr>
-        <w:t xml:space="preserve"> up </w:t>
-      </w:r>
-      <w:proofErr w:type="spellStart"/>
-      <w:r>
-        <w:rPr>
-          <w:rFonts w:cs="Calibri"/>
-          <w:b/>
-          <w:color w:val="404040"/>
-          <w:sz w:val="24"/>
-          <w:szCs w:val="24"/>
-        </w:rPr>
-        <w:t>Calendo</w:t>
-      </w:r>
-      <w:proofErr w:type="spellEnd"/>
+        <w:t xml:space="preserve"> tasks</w:t>
+      </w:r>
     </w:p>
     <w:p>
       <w:pPr>
-        <w:numPr>
-          <w:ilvl w:val="0"/>
-          <w:numId w:val="4"/>
-        </w:numPr>
         <w:spacing w:line="240" w:lineRule="auto"/>
         <w:rPr>
           <w:rFonts w:cs="Calibri"/>
@@ -3163,15 +3336,297 @@
         <w:rPr>
           <w:rFonts w:cs="Calibri"/>
         </w:rPr>
-        <w:t>Launch the application.</w:t>
+        <w:t>T</w:t>
+      </w:r>
+      <w:r>
+        <w:rPr>
+          <w:rFonts w:cs="Calibri"/>
+        </w:rPr>
+        <w:t>asks</w:t>
+      </w:r>
+      <w:r>
+        <w:rPr>
+          <w:rFonts w:cs="Calibri"/>
+        </w:rPr>
+        <w:t xml:space="preserve"> can be added</w:t>
+      </w:r>
+      <w:r>
+        <w:rPr>
+          <w:rFonts w:cs="Calibri"/>
+        </w:rPr>
+        <w:t xml:space="preserve"> by entering</w:t>
+      </w:r>
+      <w:r>
+        <w:rPr>
+          <w:rFonts w:cs="Calibri"/>
+          <w:color w:val="548DD4"/>
+        </w:rPr>
+        <w:t xml:space="preserve"> </w:t>
+      </w:r>
+      <w:r>
+        <w:rPr>
+          <w:rFonts w:cs="Calibri"/>
+          <w:b/>
+          <w:color w:val="548DD4"/>
+        </w:rPr>
+        <w:t>/a</w:t>
+      </w:r>
+      <w:r>
+        <w:rPr>
+          <w:rFonts w:cs="Calibri"/>
+          <w:b/>
+          <w:color w:val="548DD4"/>
+        </w:rPr>
+        <w:t>dd</w:t>
+      </w:r>
+      <w:r>
+        <w:rPr>
+          <w:rFonts w:cs="Calibri"/>
+        </w:rPr>
+        <w:t xml:space="preserve"> command in</w:t>
+      </w:r>
+      <w:r>
+        <w:rPr>
+          <w:rFonts w:cs="Calibri"/>
+        </w:rPr>
+        <w:t>to</w:t>
+      </w:r>
+      <w:r>
+        <w:rPr>
+          <w:rFonts w:cs="Calibri"/>
+        </w:rPr>
+        <w:t xml:space="preserve"> the search box</w:t>
+      </w:r>
+      <w:r>
+        <w:rPr>
+          <w:rFonts w:cs="Calibri"/>
+        </w:rPr>
+        <w:t>, followed by the description of the task</w:t>
+      </w:r>
+      <w:r>
+        <w:rPr>
+          <w:rFonts w:cs="Calibri"/>
+        </w:rPr>
+        <w:t xml:space="preserve">. </w:t>
+      </w:r>
+      <w:r>
+        <w:rPr>
+          <w:rFonts w:cs="Calibri"/>
+        </w:rPr>
+        <w:t>Tasks can be</w:t>
+      </w:r>
+      <w:r>
+        <w:rPr>
+          <w:rFonts w:cs="Calibri"/>
+        </w:rPr>
+        <w:t xml:space="preserve"> assign</w:t>
+      </w:r>
+      <w:r>
+        <w:rPr>
+          <w:rFonts w:cs="Calibri"/>
+        </w:rPr>
+        <w:t>ed</w:t>
+      </w:r>
+      <w:r>
+        <w:rPr>
+          <w:rFonts w:cs="Calibri"/>
+        </w:rPr>
+        <w:t xml:space="preserve"> a date and time to the task using the </w:t>
+      </w:r>
+      <w:r>
+        <w:rPr>
+          <w:rFonts w:cs="Calibri"/>
+          <w:b/>
+          <w:color w:val="548DD4"/>
+        </w:rPr>
+        <w:t>/d</w:t>
+      </w:r>
+      <w:r>
+        <w:rPr>
+          <w:rFonts w:cs="Calibri"/>
+          <w:b/>
+          <w:color w:val="548DD4"/>
+        </w:rPr>
+        <w:t>ate</w:t>
+      </w:r>
+      <w:r>
+        <w:rPr>
+          <w:rFonts w:cs="Calibri"/>
+        </w:rPr>
+        <w:t xml:space="preserve"> and </w:t>
+      </w:r>
+      <w:r>
+        <w:rPr>
+          <w:rFonts w:cs="Calibri"/>
+          <w:b/>
+          <w:color w:val="548DD4"/>
+        </w:rPr>
+        <w:t>/t</w:t>
+      </w:r>
+      <w:r>
+        <w:rPr>
+          <w:rFonts w:cs="Calibri"/>
+          <w:b/>
+          <w:color w:val="548DD4"/>
+        </w:rPr>
+        <w:t>ime</w:t>
+      </w:r>
+      <w:r>
+        <w:rPr>
+          <w:rFonts w:cs="Calibri"/>
+        </w:rPr>
+        <w:t xml:space="preserve"> </w:t>
+      </w:r>
+      <w:r>
+        <w:rPr>
+          <w:rFonts w:cs="Calibri"/>
+        </w:rPr>
+        <w:t>parameters</w:t>
+      </w:r>
+      <w:r>
+        <w:rPr>
+          <w:rFonts w:cs="Calibri"/>
+        </w:rPr>
+        <w:t xml:space="preserve"> </w:t>
+      </w:r>
+      <w:r>
+        <w:rPr>
+          <w:rFonts w:cs="Calibri"/>
+        </w:rPr>
+        <w:t>respectively</w:t>
+      </w:r>
+      <w:r>
+        <w:rPr>
+          <w:rFonts w:cs="Calibri"/>
+        </w:rPr>
+        <w:t>.</w:t>
+      </w:r>
+      <w:r>
+        <w:rPr>
+          <w:rFonts w:cs="Calibri"/>
+        </w:rPr>
+        <w:t xml:space="preserve"> </w:t>
+      </w:r>
+      <w:r>
+        <w:rPr>
+          <w:rFonts w:cs="Calibri"/>
+        </w:rPr>
+        <w:t xml:space="preserve"> </w:t>
+      </w:r>
+      <w:r>
+        <w:rPr>
+          <w:rFonts w:cs="Calibri"/>
+        </w:rPr>
+        <w:br/>
+      </w:r>
+      <w:r>
+        <w:rPr>
+          <w:rFonts w:cs="Calibri"/>
+          <w:b/>
+          <w:color w:val="548DD4"/>
+        </w:rPr>
+        <w:t>/add</w:t>
+      </w:r>
+      <w:r>
+        <w:rPr>
+          <w:rFonts w:cs="Calibri"/>
+          <w:color w:val="548DD4"/>
+        </w:rPr>
+        <w:t xml:space="preserve"> </w:t>
+      </w:r>
+      <w:r>
+        <w:rPr>
+          <w:rFonts w:cs="Calibri"/>
+          <w:color w:val="808080"/>
+        </w:rPr>
+        <w:t>[Description]</w:t>
+      </w:r>
+      <w:r>
+        <w:rPr>
+          <w:rFonts w:cs="Calibri"/>
+          <w:color w:val="548DD4"/>
+        </w:rPr>
+        <w:t xml:space="preserve"> </w:t>
+      </w:r>
+      <w:r>
+        <w:rPr>
+          <w:rFonts w:cs="Calibri"/>
+          <w:b/>
+          <w:color w:val="548DD4"/>
+        </w:rPr>
+        <w:t>/date</w:t>
+      </w:r>
+      <w:r>
+        <w:rPr>
+          <w:rFonts w:cs="Calibri"/>
+          <w:color w:val="548DD4"/>
+        </w:rPr>
+        <w:t xml:space="preserve"> </w:t>
+      </w:r>
+      <w:r>
+        <w:rPr>
+          <w:rFonts w:cs="Calibri"/>
+          <w:color w:val="808080"/>
+        </w:rPr>
+        <w:t>[Day/Month/Year]</w:t>
+      </w:r>
+      <w:r>
+        <w:rPr>
+          <w:rFonts w:cs="Calibri"/>
+          <w:color w:val="548DD4"/>
+        </w:rPr>
+        <w:t xml:space="preserve"> </w:t>
+      </w:r>
+      <w:r>
+        <w:rPr>
+          <w:rFonts w:cs="Calibri"/>
+          <w:b/>
+          <w:color w:val="548DD4"/>
+        </w:rPr>
+        <w:t>/time</w:t>
+      </w:r>
+      <w:r>
+        <w:rPr>
+          <w:rFonts w:cs="Calibri"/>
+          <w:color w:val="548DD4"/>
+        </w:rPr>
+        <w:t xml:space="preserve"> </w:t>
+      </w:r>
+      <w:r>
+        <w:rPr>
+          <w:rFonts w:cs="Calibri"/>
+          <w:color w:val="808080"/>
+        </w:rPr>
+        <w:t>[</w:t>
+      </w:r>
+      <w:proofErr w:type="spellStart"/>
+      <w:r>
+        <w:rPr>
+          <w:rFonts w:cs="Calibri"/>
+          <w:color w:val="808080"/>
+        </w:rPr>
+        <w:t>Hour</w:t>
+      </w:r>
+      <w:proofErr w:type="gramStart"/>
+      <w:r>
+        <w:rPr>
+          <w:rFonts w:cs="Calibri"/>
+          <w:color w:val="808080"/>
+        </w:rPr>
+        <w:t>:Minutes</w:t>
+      </w:r>
+      <w:proofErr w:type="spellEnd"/>
+      <w:proofErr w:type="gramEnd"/>
+      <w:r>
+        <w:rPr>
+          <w:rFonts w:cs="Calibri"/>
+          <w:color w:val="808080"/>
+        </w:rPr>
+        <w:t>]</w:t>
       </w:r>
     </w:p>
     <w:p>
       <w:pPr>
-        <w:numPr>
-          <w:ilvl w:val="0"/>
-          <w:numId w:val="4"/>
-        </w:numPr>
         <w:spacing w:line="240" w:lineRule="auto"/>
         <w:rPr>
           <w:rFonts w:cs="Calibri"/>
@@ -3181,466 +3636,7 @@
         <w:rPr>
           <w:rFonts w:cs="Calibri"/>
         </w:rPr>
-        <w:t xml:space="preserve">If you have a Google account, you can specify your account settings. You may skip this step and perform it later; however certain features such as Google Calendar Integration </w:t>
-      </w:r>
-      <w:r>
-        <w:rPr>
-          <w:rFonts w:cs="Calibri"/>
-        </w:rPr>
-        <w:t>will</w:t>
-      </w:r>
-      <w:r>
-        <w:rPr>
-          <w:rFonts w:cs="Calibri"/>
-        </w:rPr>
-        <w:t xml:space="preserve"> be disabled. </w:t>
-      </w:r>
-    </w:p>
-    <w:p>
-      <w:pPr>
-        <w:numPr>
-          <w:ilvl w:val="0"/>
-          <w:numId w:val="4"/>
-        </w:numPr>
-        <w:spacing w:line="240" w:lineRule="auto"/>
-        <w:rPr>
-          <w:rFonts w:cs="Calibri"/>
-        </w:rPr>
-      </w:pPr>
-      <w:proofErr w:type="spellStart"/>
-      <w:r>
-        <w:rPr>
-          <w:rFonts w:cs="Calibri"/>
-        </w:rPr>
-        <w:t>Calendo</w:t>
-      </w:r>
-      <w:proofErr w:type="spellEnd"/>
-      <w:r>
-        <w:rPr>
-          <w:rFonts w:cs="Calibri"/>
-        </w:rPr>
-        <w:t xml:space="preserve"> is now ready for use</w:t>
-      </w:r>
-      <w:r>
-        <w:rPr>
-          <w:rFonts w:cs="Calibri"/>
-        </w:rPr>
-        <w:t>.</w:t>
-      </w:r>
-    </w:p>
-    <w:p>
-      <w:pPr>
-        <w:spacing w:line="240" w:lineRule="auto"/>
-        <w:rPr>
-          <w:rFonts w:cs="Calibri"/>
-          <w:b/>
-          <w:color w:val="404040"/>
-          <w:sz w:val="24"/>
-          <w:szCs w:val="24"/>
-        </w:rPr>
-      </w:pPr>
-      <w:r>
-        <w:rPr>
-          <w:rFonts w:cs="Calibri"/>
-          <w:b/>
-          <w:color w:val="7F7F7F"/>
-          <w:sz w:val="24"/>
-          <w:szCs w:val="24"/>
-        </w:rPr>
-        <w:t>3</w:t>
-      </w:r>
-      <w:r>
-        <w:rPr>
-          <w:rFonts w:cs="Calibri"/>
-          <w:b/>
-          <w:color w:val="7F7F7F"/>
-          <w:sz w:val="24"/>
-          <w:szCs w:val="24"/>
-        </w:rPr>
-        <w:t>.</w:t>
-      </w:r>
-      <w:r>
-        <w:rPr>
-          <w:rFonts w:cs="Calibri"/>
-          <w:b/>
-          <w:color w:val="7F7F7F"/>
-          <w:sz w:val="24"/>
-          <w:szCs w:val="24"/>
-        </w:rPr>
-        <w:t>2</w:t>
-      </w:r>
-      <w:r>
-        <w:rPr>
-          <w:rFonts w:cs="Calibri"/>
-          <w:b/>
-          <w:color w:val="7F7F7F"/>
-          <w:sz w:val="24"/>
-          <w:szCs w:val="24"/>
-        </w:rPr>
-        <w:t>.</w:t>
-      </w:r>
-      <w:r>
-        <w:rPr>
-          <w:rFonts w:cs="Calibri"/>
-          <w:b/>
-          <w:color w:val="404040"/>
-          <w:sz w:val="24"/>
-          <w:szCs w:val="24"/>
-        </w:rPr>
-        <w:t xml:space="preserve"> </w:t>
-      </w:r>
-      <w:r>
-        <w:rPr>
-          <w:rFonts w:cs="Calibri"/>
-          <w:b/>
-          <w:color w:val="404040"/>
-          <w:sz w:val="24"/>
-          <w:szCs w:val="24"/>
-        </w:rPr>
-        <w:t>A</w:t>
-      </w:r>
-      <w:r>
-        <w:rPr>
-          <w:rFonts w:cs="Calibri"/>
-          <w:b/>
-          <w:color w:val="404040"/>
-          <w:sz w:val="24"/>
-          <w:szCs w:val="24"/>
-        </w:rPr>
-        <w:t>dd</w:t>
-      </w:r>
-      <w:r>
-        <w:rPr>
-          <w:rFonts w:cs="Calibri"/>
-          <w:b/>
-          <w:color w:val="404040"/>
-          <w:sz w:val="24"/>
-          <w:szCs w:val="24"/>
-        </w:rPr>
-        <w:t>ing</w:t>
-      </w:r>
-      <w:r>
-        <w:rPr>
-          <w:rFonts w:cs="Calibri"/>
-          <w:b/>
-          <w:color w:val="404040"/>
-          <w:sz w:val="24"/>
-          <w:szCs w:val="24"/>
-        </w:rPr>
-        <w:t xml:space="preserve"> tasks</w:t>
-      </w:r>
-    </w:p>
-    <w:p>
-      <w:pPr>
-        <w:spacing w:line="240" w:lineRule="auto"/>
-        <w:rPr>
-          <w:rFonts w:cs="Calibri"/>
-        </w:rPr>
-      </w:pPr>
-      <w:r>
-        <w:rPr>
-          <w:rFonts w:cs="Calibri"/>
-        </w:rPr>
-        <w:t>T</w:t>
-      </w:r>
-      <w:r>
-        <w:rPr>
-          <w:rFonts w:cs="Calibri"/>
-        </w:rPr>
-        <w:t>asks</w:t>
-      </w:r>
-      <w:r>
-        <w:rPr>
-          <w:rFonts w:cs="Calibri"/>
-        </w:rPr>
-        <w:t xml:space="preserve"> can be added</w:t>
-      </w:r>
-      <w:r>
-        <w:rPr>
-          <w:rFonts w:cs="Calibri"/>
-        </w:rPr>
-        <w:t xml:space="preserve"> by entering</w:t>
-      </w:r>
-      <w:r>
-        <w:rPr>
-          <w:rFonts w:cs="Calibri"/>
-          <w:color w:val="548DD4"/>
-        </w:rPr>
-        <w:t xml:space="preserve"> </w:t>
-      </w:r>
-      <w:r>
-        <w:rPr>
-          <w:rFonts w:cs="Calibri"/>
-          <w:b/>
-          <w:color w:val="548DD4"/>
-        </w:rPr>
-        <w:t>/a</w:t>
-      </w:r>
-      <w:r>
-        <w:rPr>
-          <w:rFonts w:cs="Calibri"/>
-          <w:b/>
-          <w:color w:val="548DD4"/>
-        </w:rPr>
-        <w:t>dd</w:t>
-      </w:r>
-      <w:r>
-        <w:rPr>
-          <w:rFonts w:cs="Calibri"/>
-        </w:rPr>
-        <w:t xml:space="preserve"> command in</w:t>
-      </w:r>
-      <w:r>
-        <w:rPr>
-          <w:rFonts w:cs="Calibri"/>
-        </w:rPr>
-        <w:t>to</w:t>
-      </w:r>
-      <w:r>
-        <w:rPr>
-          <w:rFonts w:cs="Calibri"/>
-        </w:rPr>
-        <w:t xml:space="preserve"> the search box</w:t>
-      </w:r>
-      <w:r>
-        <w:rPr>
-          <w:rFonts w:cs="Calibri"/>
-        </w:rPr>
-        <w:t>, followed by the description of the task</w:t>
-      </w:r>
-      <w:r>
-        <w:rPr>
-          <w:rFonts w:cs="Calibri"/>
-        </w:rPr>
-        <w:t xml:space="preserve">. </w:t>
-      </w:r>
-      <w:r>
-        <w:rPr>
-          <w:rFonts w:cs="Calibri"/>
-        </w:rPr>
-        <w:t>Tasks can be</w:t>
-      </w:r>
-      <w:r>
-        <w:rPr>
-          <w:rFonts w:cs="Calibri"/>
-        </w:rPr>
-        <w:t xml:space="preserve"> assign</w:t>
-      </w:r>
-      <w:r>
-        <w:rPr>
-          <w:rFonts w:cs="Calibri"/>
-        </w:rPr>
-        <w:t>ed</w:t>
-      </w:r>
-      <w:r>
-        <w:rPr>
-          <w:rFonts w:cs="Calibri"/>
-        </w:rPr>
-        <w:t xml:space="preserve"> a date and time to the task using the </w:t>
-      </w:r>
-      <w:r>
-        <w:rPr>
-          <w:rFonts w:cs="Calibri"/>
-          <w:b/>
-          <w:color w:val="548DD4"/>
-        </w:rPr>
-        <w:t>/d</w:t>
-      </w:r>
-      <w:r>
-        <w:rPr>
-          <w:rFonts w:cs="Calibri"/>
-          <w:b/>
-          <w:color w:val="548DD4"/>
-        </w:rPr>
-        <w:t>ate</w:t>
-      </w:r>
-      <w:r>
-        <w:rPr>
-          <w:rFonts w:cs="Calibri"/>
-        </w:rPr>
-        <w:t xml:space="preserve"> and </w:t>
-      </w:r>
-      <w:r>
-        <w:rPr>
-          <w:rFonts w:cs="Calibri"/>
-          <w:b/>
-          <w:color w:val="548DD4"/>
-        </w:rPr>
-        <w:t>/t</w:t>
-      </w:r>
-      <w:r>
-        <w:rPr>
-          <w:rFonts w:cs="Calibri"/>
-          <w:b/>
-          <w:color w:val="548DD4"/>
-        </w:rPr>
-        <w:t>ime</w:t>
-      </w:r>
-      <w:r>
-        <w:rPr>
-          <w:rFonts w:cs="Calibri"/>
-        </w:rPr>
-        <w:t xml:space="preserve"> </w:t>
-      </w:r>
-      <w:r>
-        <w:rPr>
-          <w:rFonts w:cs="Calibri"/>
-        </w:rPr>
-        <w:t>parameters</w:t>
-      </w:r>
-      <w:r>
-        <w:rPr>
-          <w:rFonts w:cs="Calibri"/>
-        </w:rPr>
-        <w:t xml:space="preserve"> </w:t>
-      </w:r>
-      <w:r>
-        <w:rPr>
-          <w:rFonts w:cs="Calibri"/>
-        </w:rPr>
-        <w:t>respectively</w:t>
-      </w:r>
-      <w:r>
-        <w:rPr>
-          <w:rFonts w:cs="Calibri"/>
-        </w:rPr>
-        <w:t>.</w:t>
-      </w:r>
-      <w:r>
-        <w:rPr>
-          <w:rFonts w:cs="Calibri"/>
-        </w:rPr>
-        <w:t xml:space="preserve"> </w:t>
-      </w:r>
-      <w:r>
-        <w:rPr>
-          <w:rFonts w:cs="Calibri"/>
-        </w:rPr>
-        <w:t xml:space="preserve"> </w:t>
-      </w:r>
-      <w:r>
-        <w:rPr>
-          <w:rFonts w:cs="Calibri"/>
-        </w:rPr>
-        <w:br/>
-      </w:r>
-      <w:r>
-        <w:rPr>
-          <w:rFonts w:cs="Calibri"/>
-          <w:b/>
-          <w:color w:val="548DD4"/>
-        </w:rPr>
-        <w:t>/add</w:t>
-      </w:r>
-      <w:r>
-        <w:rPr>
-          <w:rFonts w:cs="Calibri"/>
-          <w:color w:val="548DD4"/>
-        </w:rPr>
-        <w:t xml:space="preserve"> </w:t>
-      </w:r>
-      <w:r>
-        <w:rPr>
-          <w:rFonts w:cs="Calibri"/>
-          <w:color w:val="808080"/>
-        </w:rPr>
-        <w:t>[Description]</w:t>
-      </w:r>
-      <w:r>
-        <w:rPr>
-          <w:rFonts w:cs="Calibri"/>
-          <w:color w:val="548DD4"/>
-        </w:rPr>
-        <w:t xml:space="preserve"> </w:t>
-      </w:r>
-      <w:r>
-        <w:rPr>
-          <w:rFonts w:cs="Calibri"/>
-          <w:b/>
-          <w:color w:val="548DD4"/>
-        </w:rPr>
-        <w:t>/date</w:t>
-      </w:r>
-      <w:r>
-        <w:rPr>
-          <w:rFonts w:cs="Calibri"/>
-          <w:color w:val="548DD4"/>
-        </w:rPr>
-        <w:t xml:space="preserve"> </w:t>
-      </w:r>
-      <w:r>
-        <w:rPr>
-          <w:rFonts w:cs="Calibri"/>
-          <w:color w:val="808080"/>
-        </w:rPr>
-        <w:t>[Day/Month/Year]</w:t>
-      </w:r>
-      <w:r>
-        <w:rPr>
-          <w:rFonts w:cs="Calibri"/>
-          <w:color w:val="548DD4"/>
-        </w:rPr>
-        <w:t xml:space="preserve"> </w:t>
-      </w:r>
-      <w:r>
-        <w:rPr>
-          <w:rFonts w:cs="Calibri"/>
-          <w:b/>
-          <w:color w:val="548DD4"/>
-        </w:rPr>
-        <w:t>/time</w:t>
-      </w:r>
-      <w:r>
-        <w:rPr>
-          <w:rFonts w:cs="Calibri"/>
-          <w:color w:val="548DD4"/>
-        </w:rPr>
-        <w:t xml:space="preserve"> </w:t>
-      </w:r>
-      <w:r>
-        <w:rPr>
-          <w:rFonts w:cs="Calibri"/>
-          <w:color w:val="808080"/>
-        </w:rPr>
-        <w:t>[</w:t>
-      </w:r>
-      <w:proofErr w:type="spellStart"/>
-      <w:r>
-        <w:rPr>
-          <w:rFonts w:cs="Calibri"/>
-          <w:color w:val="808080"/>
-        </w:rPr>
-        <w:t>Hour</w:t>
-      </w:r>
-      <w:proofErr w:type="gramStart"/>
-      <w:r>
-        <w:rPr>
-          <w:rFonts w:cs="Calibri"/>
-          <w:color w:val="808080"/>
-        </w:rPr>
-        <w:t>:Minutes</w:t>
-      </w:r>
-      <w:proofErr w:type="spellEnd"/>
-      <w:proofErr w:type="gramEnd"/>
-      <w:r>
-        <w:rPr>
-          <w:rFonts w:cs="Calibri"/>
-          <w:color w:val="808080"/>
-        </w:rPr>
-        <w:t>]</w:t>
-      </w:r>
-    </w:p>
-    <w:p>
-      <w:pPr>
-        <w:spacing w:line="240" w:lineRule="auto"/>
-        <w:rPr>
-          <w:rFonts w:cs="Calibri"/>
-        </w:rPr>
-      </w:pPr>
-      <w:r>
-        <w:rPr>
-          <w:rFonts w:cs="Calibri"/>
-        </w:rPr>
+        <w:lastRenderedPageBreak/>
         <w:t>The d</w:t>
       </w:r>
       <w:r>
@@ -3987,7 +3983,6 @@
                 <w:b/>
                 <w:color w:val="E36C0A"/>
               </w:rPr>
-              <w:lastRenderedPageBreak/>
               <w:t>Example</w:t>
             </w:r>
             <w:r>
@@ -4777,6 +4772,7 @@
           <w:sz w:val="24"/>
           <w:szCs w:val="24"/>
         </w:rPr>
+        <w:lastRenderedPageBreak/>
         <w:t>3</w:t>
       </w:r>
       <w:r>
@@ -5314,7 +5310,6 @@
                 <w:b/>
                 <w:color w:val="E36C0A"/>
               </w:rPr>
-              <w:lastRenderedPageBreak/>
               <w:t>Example</w:t>
             </w:r>
             <w:r>
@@ -6036,10 +6031,11 @@
           <w:b/>
           <w:noProof/>
         </w:rPr>
+        <w:lastRenderedPageBreak/>
         <mc:AlternateContent>
           <mc:Choice Requires="wpc">
             <w:drawing>
-              <wp:inline distT="0" distB="0" distL="0" distR="0" wp14:anchorId="46A7EEA9" wp14:editId="390DF6CE">
+              <wp:inline distT="0" distB="0" distL="0" distR="0" wp14:anchorId="46A7EEA9" wp14:editId="23786472">
                 <wp:extent cx="5486400" cy="2687759"/>
                 <wp:effectExtent l="0" t="0" r="0" b="0"/>
                 <wp:docPr id="119" name="Canvas 119"/>
@@ -6053,32 +6049,25 @@
                       <wpc:whole/>
                       <pic:pic xmlns:pic="http://schemas.openxmlformats.org/drawingml/2006/picture">
                         <pic:nvPicPr>
-                          <pic:cNvPr id="123" name="Picture 123" descr="F:\NUS\SEM3\cs2103\proj\V0.1\img\search.PNG"/>
-                          <pic:cNvPicPr/>
+                          <pic:cNvPr id="108" name="Picture 108"/>
+                          <pic:cNvPicPr>
+                            <a:picLocks noChangeAspect="1"/>
+                          </pic:cNvPicPr>
                         </pic:nvPicPr>
-                        <pic:blipFill rotWithShape="1">
-                          <a:blip r:embed="rId24">
-                            <a:extLst>
-                              <a:ext uri="{28A0092B-C50C-407E-A947-70E740481C1C}">
-                                <a14:useLocalDpi xmlns:a14="http://schemas.microsoft.com/office/drawing/2010/main" val="0"/>
-                              </a:ext>
-                            </a:extLst>
-                          </a:blip>
-                          <a:srcRect b="1972"/>
-                          <a:stretch/>
+                        <pic:blipFill>
+                          <a:blip r:embed="rId26"/>
+                          <a:stretch>
+                            <a:fillRect/>
+                          </a:stretch>
                         </pic:blipFill>
-                        <pic:spPr bwMode="auto">
+                        <pic:spPr>
                           <a:xfrm>
-                            <a:off x="1837350" y="0"/>
-                            <a:ext cx="2379345" cy="2651760"/>
+                            <a:off x="2014538" y="0"/>
+                            <a:ext cx="2014538" cy="2686050"/>
                           </a:xfrm>
                           <a:prstGeom prst="rect">
                             <a:avLst/>
                           </a:prstGeom>
-                          <a:noFill/>
-                          <a:ln>
-                            <a:noFill/>
-                          </a:ln>
                         </pic:spPr>
                       </pic:pic>
                     </wpc:wpc>
@@ -6089,13 +6078,14 @@
           </mc:Choice>
           <mc:Fallback>
             <w:pict>
-              <v:group id="Canvas 119" o:spid="_x0000_s1026" editas="canvas" style="width:6in;height:211.65pt;mso-position-horizontal-relative:char;mso-position-vertical-relative:line" coordsize="54864,26873" o:gfxdata="UEsDBBQABgAIAAAAIQCxgme2CgEAABMCAAATAAAAW0NvbnRlbnRfVHlwZXNdLnhtbJSRwU7DMAyG&#10;70i8Q5QralN2QAit3YGOIyA0HiBK3DaicaI4lO3tSbpNgokh7Rjb3+8vyXK1tSObIJBxWPPbsuIM&#10;UDltsK/5++apuOeMokQtR4dQ8x0QXzXXV8vNzgOxRCPVfIjRPwhBagArqXQeMHU6F6yM6Rh64aX6&#10;kD2IRVXdCeUwAsYi5gzeLFvo5OcY2XqbynsTjz1nj/u5vKrmxmY+18WfRICRThDp/WiUjOluYkJ9&#10;4lUcnMpEzjM0GE83SfzMhtz57fRzwYF7SY8ZjAb2KkN8ljaZCx1IwMK1TpX/Z2RJS4XrOqOgbAOt&#10;Z+rodC5buy8MMF0a3ibsDaZjupi/tPkGAAD//wMAUEsDBBQABgAIAAAAIQA4/SH/1gAAAJQBAAAL&#10;AAAAX3JlbHMvLnJlbHOkkMFqwzAMhu+DvYPRfXGawxijTi+j0GvpHsDYimMaW0Yy2fr2M4PBMnrb&#10;Ub/Q94l/f/hMi1qRJVI2sOt6UJgd+ZiDgffL8ekFlFSbvV0oo4EbChzGx4f9GRdb25HMsYhqlCwG&#10;5lrLq9biZkxWOiqY22YiTra2kYMu1l1tQD30/bPm3wwYN0x18gb45AdQl1tp5j/sFB2T0FQ7R0nT&#10;NEV3j6o9feQzro1iOWA14Fm+Q8a1a8+Bvu/d/dMb2JY5uiPbhG/ktn4cqGU/er3pcvwCAAD//wMA&#10;UEsDBBQABgAIAAAAIQBH9cCimQIAAFkFAAAOAAAAZHJzL2Uyb0RvYy54bWysVMlu2zAQvRfoPxC6&#10;21od2ULsIPUSFEhSo2naiy40RVlsxQUkvQRB/71DykqbpkCKogfTQ1J68+bNG51fHHmL9lQbJsU0&#10;iIdRgKggsmJiOw3uP60G4wAZi0WFWynoNHigJriYvX1zflAFTWQj24pqBCDCFAc1DRprVRGGhjSU&#10;YzOUigq4rKXm2MJWb8NK4wOg8zZMougsPEhdKS0JNQZOF91lMPP4dU2J/VDXhlrUTgPgZv2q/bpx&#10;azg7x8VWY9UwcqKB/4EFx0xA0ieoBbYY7TR7AcUZ0dLI2g6J5KGsa0aorwGqiaPfqpljscfGF0NA&#10;nZ4gRP8Rd7MFDQCyOEAzKMSKkQJ+JzUgepHs9a7AW3anaXAC4X+FwbH+tlMDEEZhyzasZfbBNxkU&#10;cKTEfs3IWncbcrtfa8QqMF2SBkhgDu6Ce5cW+aOKGgKdXhXl7f1debe8SUtikjhKS/DL1/JzNIxL&#10;xreloViTZri+vXJucIkctssE29DtnyXetEytWNsiLe0XZpu7BitIHfv2u8tTzZD6dTN3BlhIsuNU&#10;2M7RmrZQvhSmYcoESBeUbyjUqd9XXRJ6tNfGOrdB1LnsMRlfRtEkeTeYj6L5IIvy5eBykuWDPFrm&#10;WZSN43k8/+4oxlmxM/RaEtwuFOstH2cv2P7Rqafh68zqTY/22I+W08oT6v89RThykjiuRpOPMI4I&#10;xi6e5Ek3ecZqaknTC91r27XBKOjw5nAjK9AX76z0Eh9rzR0eSIeOgDVO83QEo/3wNM5OFQJXSZpP&#10;0mwUIAJ3ydkozs/8wAOpHkRpY6+o5MgFIDEQ9EnwHuh3JfWPuJxCus7DOS5a8ewAMN2Jt4vjfQrB&#10;PRD56VIuevaB+HXvn/r5RZz9AAAA//8DAFBLAwQUAAYACAAAACEAqiYOvrwAAAAhAQAAGQAAAGRy&#10;cy9fcmVscy9lMm9Eb2MueG1sLnJlbHOEj0FqwzAQRfeF3EHMPpadRSjFsjeh4G1IDjBIY1nEGglJ&#10;LfXtI8gmgUCX8z//PaYf//wqfillF1hB17QgiHUwjq2C6+V7/wkiF2SDa2BSsFGGcdh99GdasdRR&#10;XlzMolI4K1hKiV9SZr2Qx9yESFybOSSPpZ7Jyoj6hpbkoW2PMj0zYHhhiskoSJPpQFy2WM3/s8M8&#10;O02noH88cXmjkM5XdwVislQUeDIOH2HXRLYgh16+PDbcAQAA//8DAFBLAwQUAAYACAAAACEA2ImS&#10;t9sAAAAFAQAADwAAAGRycy9kb3ducmV2LnhtbEyPwUrDQBCG74LvsIzgzW5sQwwxmyKCInqw1oDX&#10;bXaaBHdnQ3bbRJ/eqRe9DPz8wzfflOvZWXHEMfSeFFwvEhBIjTc9tQrq94erHESImoy2nlDBFwZY&#10;V+dnpS6Mn+gNj9vYCoZQKLSCLsahkDI0HTodFn5A4m7vR6cjx7GVZtQTw52VyyTJpNM98YVOD3jf&#10;YfO5PTgF6XJv881j9vL9VNfT80fa3ySvvVKXF/PdLYiIc/xbhpM+q0PFTjt/IBOEVcCPxN/JXZ6l&#10;HHcn8GoFsirlf/vqBwAA//8DAFBLAwQKAAAAAAAAACEAtvM9H8s2AADLNgAAFAAAAGRycy9tZWRp&#10;YS9pbWFnZTEucG5niVBORw0KGgoAAAANSUhEUgAAAVAAAAF+CAYAAADUTkKfAAAAAXNSR0IArs4c&#10;6QAAAARnQU1BAACxjwv8YQUAAAAJcEhZcwAADsMAAA7DAcdvqGQAADZgSURBVHhe7Z3blxXVtf99&#10;/D3+ns5fcJ7Pw++P4JxxXs5DHnjQXIgJpI2JOk4wZniS0yHpdJIfDJSYITGaYEuMzUlMMEgiFy80&#10;YLygQ1AbwSCiQDcqthdQQFlnz9W1qletveq2dtXuqtofxtgD2Ltq1apZc37Wd861quoaxR8sgAWw&#10;ABYIssA1QXuxExbAAlgACygAihNgASyABQItAEADDcduWAALYAEAig9gASyABQItAEADDcduWAAL&#10;YAEAig9gASyABQItMDBAr169qvhgA3wAH2iLDwSy0rtbMEBdY33++edKPp999pm6cuVK4nP58mXF&#10;BxvgA/hA3T7gskd4ZNjkMqsKkJYGqA+cNjQvXbqk5PPJJ5+oixcv8sEG+AA+MHQfEP4YFhmoGphW&#10;CdJSALUPbKgunbOB+fHHH6uPPvpIffjhh+qDDz7Qn4WFBT7YAB/AB2r3AcMc4Y9wSHgkQs4AVXjl&#10;U6SharQwQF14Cs1FjkvHLly4oDsroDx//rx699131TvvvKPm5+fjz9zcnOKDDfABfKAuH7B5I/wR&#10;DgmPhEvCJ+GU8Eq45VOjIRAtDVCht606DTils2fPnlVvvfWWOnnypDpx4oR6/fXX1fHjx/lgA3wA&#10;HxiaDwh33njjDXXq1Cl1+vRpLeLee++9GKSuGjXicCgAFXJLyi6yWGSydEzAKR0+evSoeumll9Sh&#10;Q4fUs88+q/7+97+rp59+Ov4cPHgw8X/7N/69ZCdsgS3wgXAfEPYIgw4fPqxmZ2c1m95++2117tw5&#10;rUhF9Am/hGPCs9oBag4g6tOk7QJP6ZAoToHmo48+qm699Va1du1aPtgAH8AHls0HbrrpJnXvvfeq&#10;p556Sgs24ZOIuzNnzmjBZwBqUvlaAWrDU1J3kb/SAemIpOq7d+9WP//5z9XGjRs19duyFox+sm4R&#10;H+imD7z88svqrrvuUuvWrVM/+9nPNKOETVJWlGzZqFBhmZlUCoVobg3UNGxSdynESlFWOiJSWeC5&#10;c+dOLYn5gwWwABZoigVE4K1fv1796Ec/Uk888YRO5998801dExWGCcsGTeMLAdRMHBn1KRNGUld4&#10;+OGHNeGBZ1Nchn5gASxgW0Ay5dWrV6vf/va36oUXXtATWVIPFYZJGdJVoWWtVwqgAkqjPqWmIPXO&#10;5557ruwx2R4LYAEsMDQLSIb8zW9+U8kk9iuvvKJLj0aFCtPsNL5spwoB1KTvsihV6gdm4kgAKim+&#10;7w/1pW7Wl7iuXNcm+0Aai0SFShr/4osv6uWVMqEkLBOm2Wl8LQA16z5l8sik71KUTQPo9u3b1e23&#10;384HG+AD+MBQfUAyY/ePAF8AumvXLp0xv/baa1oEymJ7YZoAVBiXJgazoFpIgZrZd6kZyEFlNksm&#10;kHwAlU4IPJs8StE3VBQ+0E0f2Lt3bypA//rXv6pnnnkmnkySZZhy66epg9YKUKkVyMGkdiASWBbJ&#10;A9BuOiFw4bq21QeyACq1UFkX+uqrr+o6qNxSKnM6pg5aG0BlwakNUJnJko4AUAKtrYFGv7vpu1kA&#10;lZt9ZCJJ1onKKqKhA1RoLQoUgHbT+YAK17XtPpAF0B07dmiAHjlyRJchlwWgclAASqC1PdDofzd9&#10;OA+gBw4ciAEqNwMNNYWXgxmACslJ4bvphMCF69pWHwCgvGOJFQz4AD4Q6AMANNBwbR0xy/Zb0g7Z&#10;54c//KH6zne+oyf3ZGlZ2XbYHpW5XD7w4IMP6juDtm7dqtdg5vVDllH+4Q9/UDfeeKN+ylLW9gAU&#10;gKY6iNyg8PWvf12vZbvhhhvUN77xDf2kmeuvv1795S9/yXXEPEfl99GC6vvvv68G+YT6i8Dz2muv&#10;1Z9f/vKXmRAVeMp97Gb7r371qwA01PCjvp/cZSGwFGcSeI6Njel/y10W//jHPwAog28pHxAYiT+t&#10;WbNGyb9F4X3ta19Tq1at0v+W77I+ofEoytMA8Utf+lIqRA08ZRuz/T333ANAQw0/yvvJE2Sef/55&#10;7dByp5fcgiZ3UPz0pz/VAJUnzcj9vaNsI869nIIWKO3bt0/fmSMDskwSb9u2TckDiWXtt5SJDLh8&#10;f4faW9J2UZ42GH/961/rY5o25fkbv/vd7+LjX3fddfrRmfIIOlL4HKXw0MbbnAs3pp48es4y3Dl1&#10;562L6uvaa93frqrjjz+kfxu79U51zjnWuaNPqrEofbCd4s7fP6nbXzq22+5xdZtzvP5+LqYlpi33&#10;Qpt+LR23v+9pznHfffcpcSLZV26jNdvt379ffye/SW0p1KnZrxx8umAv8Rt5i8T4+LiGmTwU/eab&#10;b1Zf+cpX1J133qkH6zoAKrYzEDXti/9u2LAhfuHb5s2b1Re/+MX4+AJPEQx5dh/pGmga3FxIutu5&#10;wKoGoNeq2zY+ZF2w4gBddIrb1HEL3mmwzQKu7Syy8Pfxxx/XKddPfvITrUA//fRTdccdd2gFKk+a&#10;kdvT8hyM30cPlGnXXHxPUuIHHnig8EfqkZLiy76D+pJAVJSnEQbyt/xflKeBp3z3i1/8Ild5mr6M&#10;MEBtVZmEz5O/vzehQA2MZMT0Kc1iAE0ew1wAF3QPPX48cpR0gNoAf/L3d8ajpvne/m6pvSy16w9y&#10;AaRRBV/+8pfjFEgmlkz6LimOvM5AaqK/+tWv9JNnBnV09q8XuseOHVODfEKvj8RO2RUcogJlArMK&#10;gEq/JW0X5Wkgaite+U5ey1FEeY48QJfS27y01gbZc31ptRiyCoD+qAfnxVTfgLYYQO0ywGIJYWlg&#10;SCpaCUrTZnrabweHzLRLrUqUqEwgifKU78Sh5W8JBnmVq6RhMgkgzjgzM6Nf7RoaZOxXLzzFvllp&#10;cpHfQq9REwBqICrK0z1XUZ5l4CltjawCNSrNV7e0HcSFo1GMtgosBtDFeqVbR7XbM31aBF9xgC4N&#10;BgLfJUja6tNVvP1w9QeuPIJL9pWa0A9+8AO9DlSK//KdQFRSH4GnPHlGUn05P7NdaKCxX70QLQLJ&#10;OmqRTQGoO2FkztWdWCrihwDUM/FjG84Fpg+WVQE0Cc1+teuDt62AF9VrtQA1tpAnaUsdVN5XZb6T&#10;mtKPf/xjPZNqRnZxRne7Io7INvVC07avrOsd5BN6rZoAUIGnO2Hkm1gqeo4jC9BiKfwSjPpH5KXU&#10;vxhAs2ugRtEutXVrlNIvHScNoOZ7N4Xvn50vl8K7TiQpu9SQDETlJX9SG5UUXhbY/+Y3v9G1pYmJ&#10;idKpUFGHZbvhgbZqWy83QGWdp2/CyDexVOSOpZFO4e16oDuDbSaR+pcB2Wn4Uh2xSoDaNc2sdN84&#10;t2/CKH8SyQ/zrICRtwOI2pTZ902bNmnFKUpT3kIo6/jMgnt5hYHM4FcdfLTXXnCaa7ecAHXvMLIn&#10;jHwTS3l3LJlzGlkFmkx9k2A0y5iMsnPrhW79NA20ogDTlkqZNv2q0la+/QrUV59K9tFeYeCe27XK&#10;VxvNApSkPd///vfV9773Pb2MSdbyyfteZB9J7c0svNRAmYVvP+jqGqzEb2VwlRp60Y/U4M0dcKH9&#10;8t1h5E4YCUTtiaWsO5bsfow0QBcN4UvTb1PPWQvgXeDYUJTfqgfo0sy+vSY1bW1nGhBtJepbK1rU&#10;Id988039KEFZUC/O+O1vf1s99JC9ZhVoFLXlKG+3XJNX8mAQu86ZdoeR746lqakp7kQaZaet4tzl&#10;daziSN/61re0CpXRWVL5KtqmjdEZfKTcM8gn1FfMEjuBaN4dRu4dSzxMhAc+VAI6uYdZCvCiPuVe&#10;5rLr5UKdn/1GB7B1XWt5JJ2AUO6Cyru3XfogEBXBIPtIqp/VL1J4AFsJYOtyftoFoE32AQAKQAEo&#10;PoAPBPoAAA00XJNHRfqGasMHhuMDABSAoj7wAXwg0AcAaKDhGOGHM8JjZ+zcZB8AoAAU9YEP4AOB&#10;PgBAAw3X5FGRvqHa8IHh+AAABaCoD3wAHwj0AQAaaDhG+OGM8NgZOzfZBwAoAEV94AP4QKAPANBA&#10;wzV5VKRvqDZ8YDg+AEABKOoDH8AHAn0AgAYajhF+OCM8dsbOTfaBkQXo9PS04oMN8AF8wPaBsrAG&#10;oICUgQQfwAciHwCgBVNylAfKAx/AB1wfAKABAC1rNLanLocPdMcHSOFvv730LOIgRiN4uhM8XEuu&#10;5SAsoAbaq30QRAQRPjC6PgBAUaAMAgVLN4BydEGZdu0BKAAFoAAUHwj0AQAKQAmewOBBkaJIASgA&#10;BaAAFB8I9AEACkAJnsDgQYGiQAEoAAWgABQfCPQBAApACZ7A4EGBokABKAAFoAAUHwj0AQBaA0Cn&#10;JsbU2MSUkr9XrFihP5P37+k56byaXLPS+Y5RHCWHD7TVBwBoTQAVaE7tPqZH9mO7p2JoJr9bqfbM&#10;zjP6B47+bQ06+t2dAQOA1gRQUaBLgbKoPH3fLSrT7jgU58K1HCUfAKBDBGgSlotQBaAAZ5SA07Vz&#10;BaAAFAVMBoAPBPoAAAWgBE9g8HRNTXE+5bMhAApAASgAxQcCfQCAAlCCJzB4UGzlFVvXbAZAawBo&#10;15yE8wEU+IDfBwAoAEWBokDxgUAfAKAAlOAJDB5UGcocgAJQAApA8YFAHwCgAJTgCQweFCgKFIAC&#10;UAAKQPGBQB8AoAMC1DYg/55W2AAbjKoPlM1IeC98773wo+osnDfXHh9I+gAALSjjcRzggQ/gA64P&#10;ANCCAC1rKLZnsgEfwAdcHxjZFJ5gIBjwAXxgUB8AoChWZm/xAXwg0AcAaKDhBh252B/1gw+03wdG&#10;FqBMIDCBgA/gA0wi9RTk7awDZSkWy9HwgQp8oGxWgAKtwOgoGZQMPtANHwCgBWuag9y+VdbIbN/+&#10;WhfXsLvXcBAWoEB7CpTg6G5wcG25tnk+AEAHrIHmGZjfCUJ8oLs+AEABKCq6YOkGEHYXhKHXFoAC&#10;UAAKQPGBQB8AoACU4AkMnlDVwn7dUbIAFIACUACKDwT6AADtGEDV/1+l1L/eVk9AbN+g1P/5Z6X+&#10;8X7l7auv/ItS391Sebuove6ovSZeSwBaE0CnJsbUihUr1Z7Z+eJQuHRGqf/3T0pdc83SpyQMmwhQ&#10;3Sf7nOTfznkBUEDXREDm9QmAVgzQRXCuUFO7d6uxMgC9cGQRMr+dWQKuAPXmieIA7qUhtQLUTXNM&#10;n/e9ndnHvj6ZgcKCKAAFoHmwauLvALRigC5d5GPlACrpcUm16XOoVgBUQHz4kUQ5AIAC0CYCMq9P&#10;ALRJAM2pL2rI2ApVQCTg/b//FivAGKACKDtttlWiUY6PPba0jTm2vZ/bH/tY8m83LU9Rol6oO+q1&#10;D6Bu/1NS/kR5wLKDOL45rrL76rOxey62jQ3oH31g8XydY+QFGL93e2AAoE0BqAS8AFKCNA1ERQHq&#10;1hgNIEy7Bl42eM2x3e9scDmwvhqawhdQoOqGG5KlDKkNW5NMsa0M7ExZwN7G1F7d/Yqck2nXgLyC&#10;7ACYdg+mALRBANUBZqshB6SFFahHJSUUng98BhT2MZ0021W7wQA1x3fBljEL76pYfT4u1Hxq3LWF&#10;fU4Guq6d7ZUMPrsELnkBoADU9gEeJpL5MJGSNVA3KA1IXcgUTeGd9hIASgOom95WCVA33XfOw1cD&#10;jVWm2Tdv0imtnGHbwj4nYwe3b7aCd20APEtNanZ90ECBNk2BpgW7SfHbCtCcFDgBUKP63HS8DoDm&#10;rWsFoAAzY9AEoE0GaN5Ei5ko8U0i2RfdpKoGvsuhQEsA1Dfp5E3h3ZS/rAJ17eILFAAKQAHoQbV2&#10;7VrtCPYf+f+gr/RIT1FKpvAS/L5anF3Dc+8EMkrNBaikoK56s5VWVQAtAqCCa1MTCtSdrPJM5HiX&#10;PZUFqOmbb7WBuRYAFIAC0OEBdM/9k3ohvftZuWZSzWfVz3zLgjyqLVEX7P2ul+h4FGhieY8LiKoA&#10;mjPpZQaXImtTXSD2nadzi2pVAI2XO6Xd/QVAASgAHR5Au1405/y6N5PMNQ2/ptRAa6uBhl8UHBrb&#10;4QPt8AEACkBJ0ViahA8E+gAABaAET2DwoBLboRLrvE4AFIACUACKDwT6AAAFoARPYPDUqWxoux3q&#10;FoACUAAKQPGBQB8AoACU4AkMHlRiO1RindcJgAJQAApA8YFAHwCgDQPozJ+3qPF169Whkwt9Tr19&#10;y0Y1Pj6uP5und/md/tKc2rJp09L+F46qjSnbH923PW5P2px+7JC3TdnOHC9vH93/qI/r755WC45j&#10;mv13PX8meSzp9x2TS/2Z2KzOBDp1nYqDtlGdtg8A0IYAdG52Rk0K6B58OAnACCICphhIEWx8wBNA&#10;me00cHsw3vHItn7g9sC61YZwBNo0sOnvc/bRcLTAJ8ePQR+1L33b1vvePc5Mr4/2oJE4X0CKQmyo&#10;DwDQhgA0HtVcBSmOEwHTho4NSntEFGi5cLIVZJaCkn1dKAvYN3mUpGnH3sfdXw8KHiXp66Pbr7R9&#10;UYAowCb5AABtAUC9MBFF56b68p0HWGUA2qcMe8o3LbUXR45h6OuPB/yJfTJURR64mxRE9GV0oQ5A&#10;OwRQSXt9tdEiAC0MaQt6iX0qBqhPDQOq0QVVU689AO0KQH2pfwS7XICm1D8z93P3qRCg1D8BZVOB&#10;6fYLgLYZoFa6npXylgKhpTBTa5U+4KYB1F4RELWdVQMFnsCzLfCUfgLQFgBUZr/deqc7iZSV8qYC&#10;NG3mvecYqZM4RWbrI1CWnUQCnsCzTfAEoL1Ar++VHoHBkJKKZy5jSpk8Ms7oBWgGPGU/OV7f5FHO&#10;PpnLmHKULfAM9JeGLu9pGwhD+4sCbYgCNetAzSJ087cNMXshvf19msK0t4/bjdJ+e8G7fUzdbgbE&#10;3f65C/DtdhMTWhF83f31Nim/2WtKQx2c/QBznT4AQBsC0OCLnLJUKLi9nqJJW2M6SJvsC8i66AMA&#10;tOUArWO9ZJGF7l0MBs4JyJf1AQDacoCWveBsDyTwgep8AIACUO6zZiIGHwj0AQAKQAmewOBByVWn&#10;5NpqSwAKQAEoAMUHAn0AgAJQgicweNqqmuh3dcoZgAJQAApA8YFAHwCgALR08KiZVUr95bbS+y2b&#10;8nlxg1IP/rNSZ95vT58DA3rZbDyi/QWglQP0mBpbsUKtsD5Tu4+VC1wJ+N9dk/w8vqVcGzU6NACt&#10;LgUEeO22JQCtGKBTE99Ve2bnY9jNz+5RK3swLQTRy2eU+tM/9au7T440SvGVBqj0XwaE2bcbMwhU&#10;Aq6unleNg28ldm9Q/wBoxQD1OcjUxJgam5jKhYf6278o1SClmebsADRSTQA016e7Bkz3fABoUwD6&#10;xiPF63RGqdppvqPuDIz132a7Z2bUVXdf+c6M6BYQEvs59U4fQPV3vv74yhFWXxPHyatTGhu99MDS&#10;sR76t8X+28cx35nzkt+s70z/lb2Pc2y9jTuY2dco67xcG7v9MXY29nJ/b5DC6joABz0/AFo7QBdr&#10;onkpfGFVZ4LPDm4JbAlGC4YxmAys7IC3v7PBYQe22cZTVnD72td30x/TRopS61PceZM9pl0DdBtU&#10;7ne2fXwAFXtZ2+i+WANFLkAFcr7zMn2yr4XA2EDS9/vuG0ZeyQ0KsuXaH4DWDNDC6btP8XiUSBpo&#10;+6DmlgNM4NpgcYPZAMFWpdIHRx0njiX7eJRjAo4+0EibrvLywCURGD6V7oOuA0ytTl0F6h7bd45Z&#10;CjQNoHIsd4WCff6k/Z0aLABojQAVeK5cM6nmC6RkRRWoBpMLOAM5GxJpALX3TQOoO9njBH2ir0YV&#10;uqsGbIXng4YvBbZLDT6bpQE0J2X3AtSFXEUA7StleMoa8TZtWgpWwIeXSwUu53EBaE0ALQPPuIZX&#10;oBbWSIDm9TsNoGUB0haAFpwIjMssZe0AzBqjYgFoDQAtDU87HfSpSytgBk7hQxRoyiSMBn+RlDQt&#10;hc+bNHJBMWyAumBzywVpA0PegGKfV5nJQ8DZGHAa1QtAKwZoEDxNYJh02FUw9jrQrEkkd3Y7q94p&#10;x0xL4X0TS/aEi3MnklZSDjTU/v9auvPHV9tMWfOqsiZUhghQXfe1164au9u28Z2X7/rIdnsmFoNf&#10;fncnAMsOJIC0MSAFoBUC9NjuqcQdSPbdSJP37yl20X1LlNxF6O4ymLxJHB8sswB6+LHMu6C8y5js&#10;5VLODHffMiN3ht+uE2Yp8GECtGefRD1TBoi045v+u6sOfMu6Cly75azpcexyd0YB0AoB2nrnK5KO&#10;o36KDYTYaSTsBEABqHchfesHAwA2EgBbbj8FoAAUgAJbYBvoAwAUgALQwOBZbvXD8cvVK+uwFwAF&#10;oKgPAIoPBPoAAAWgBE9g8NShaGhz+VVlmWsAQAEoAAWg+ECgDwBQAErwBAZPGaXCtu1SlkWvFwAF&#10;oAAUgOIDgT4AQAEowRMYPEVVCtt1U33KdQWgDQPozJ+3qPF169Whkwt9YNu+ZaMaHx/Xn83Tu/zg&#10;uzSntmzatLT/haNqY9b2Ao+cbY7u2x4fT/5t+iB/Tz92KNEP3f+oj+vvnlYLDpzM/rueP5Psv/T7&#10;jsmltic2qzOAjcGt4T4AQBsC0LnZGTUpoHvw4SQAIwcSMMVAimDjwktGRAGU2U4DtwfjHY9sSwdu&#10;bx/ZbuvWrf5tomNp4PVAu9UGdwReA0MNRwt80m4M+mhb6du23vcuQGd6fbQHjcT5NjyIUJjdVZh5&#10;1xaANgSg8YVyFaTAw4ZYBBMblPZFFmi5cLIVpOsQAiqBnPnb/V3AvsmjJM12cjwDcvvf8rseFDxK&#10;0tdH33F9++Y5NL+PLsyW49oD0BYA1AsiUXRuqi/feYCVBlC73TSAyvc+pWsD1KjTvv54wC/7FQVo&#10;FriXI1g4JnB2fQCAdgigaRD0AtRRut59fZC20ukE2H3bDgBQV80CL+DVRB8AoF0BqC/1t9J9d9LJ&#10;VZY+gGal/mbiKS4XVAhQ6p/Asomw9PUJgLYZoFa6nlWr7ANhNKFjz6bH/3Ymgfpmy61Z+8RvaQC1&#10;VwREQM9K4YEn8GwLPFnG1Avo21sAUK32nHqnO4mUlfJmKklrlt9WqWkTQH3K06T0nnS97CQS8ASe&#10;bYInAG0LQHv9zFzGlDJ5ZJwxBKDeySNn2ZLr7JnLmKzaqU+BAk/g2TZ4AtAGAdSsA3XTansG3F5I&#10;b3+fBkh7e1+KbjtsogaaUk+1F8mnLaa3t0nUXVPKBnqbtJICi+lZSN/wNcDUQJuWwpd1mJSZ7kFG&#10;87Q1poO0yb4ozC76AABtOUDzFrqHOG2RdZoh7bIPEO2aDwDQlgO0aw7J+QDZNvkAAAWg1NnKlk3Y&#10;Hp+JfACAAlCCASDiA4E+AEABKMETGDxtSjXpaz2lEQAKQAEoAMUHAn0AgAJQgicweFB19ai6NtkV&#10;gI4YQA8/eq9a8e/Xqf3Hzy8rOO/971Xqlg3Ty9qHNgUqfW0mrAFojQA9tntKrVixQo1NTOWD4tPT&#10;avz6L+jt7U/VkAGgzQxEANnO6wJAawPoMTW2YqVas2ZlKYBueGj/Emw/PqxW9YBaNUSbEKyjqEB3&#10;3jOurrt5gzpPySBfULTERgC0JoBOTYxpcJq/c6EVKdAEQHtOJIqxi0EHQNupuHL9uCXgq+o8AGgN&#10;AF1M3cfUsZ4zDQpQn2rRabiV6sfQjRTr9MypxAh/+qWd6gtR3VPv+x+3qFOWo6e1Z+9nHM5XApA+&#10;ZqrkqF+mz7KtD6DSTm75wmnL1HN1X53zuuoOSsY+u3drZa+PFdlF7+98lwgy57iJQc06jpyXOYd4&#10;G095pouDYlVQalM7ALRygC6m7ntm5zXEBgGoCWobiH0AjALbQNQHJvs7d//M9jyq2AAihnaKco6D&#10;wOmffG9AaUNXt2sDMGrXBo2xh63Sd953h54QKwNQ+zgx8Kxjy3cJwHkGpsQ2FiDja5Vy3oCzW8ob&#10;gFYMUAHm5P17YgVYFqC2AusLtihQXYVpq9Q0IJp9Er8XaC+hLgUKPcU2se4/lxRn9F3arH5a3c+G&#10;uk/pCmjd77PS/jIAte3nG6Tc4/oUdmKbyI6uCnfPnRpot+ApPgpAKwSopO4r10yqeSs9LgtQo658&#10;auuqm75aabybLtrAtEGcAGiB9uztpU9repMgs1a6nFejFei5dV1xPFcVe5WZDfgU2BulOxBAnWVd&#10;PnC7qyPs9L+vVBBdfwDaPWC65QUAWhlA59Vkb8bdG2gadEtpvbfG40mFvWqywBpOWzG5AOsDaF57&#10;Vvoq7WoYWjBLA6Q5x64A1DcIxNcxpYwBQAFoVj137969yv0j269evVrt2LFDHThwQB05ckSdOHFC&#10;nT17Vi0sLKiLFy+qK1eu6Ay37J9r8naQRi9fvqwPIgebm5tTx48fVwcPHlRr167tO6hsX/c7kUIV&#10;qDa8mxrm1Rsj5ROrMU967UvhM+EQqcUNWx9R42vWxAvwNUyd73zO0ldP9JxXZSm8Oxi4dUhPLdN3&#10;bF8Kn1m7BKCdWZZUdgILBVqZAvWPtgMB1NQBewrWpOR6AsYBhUDRrYsKuCYmJvpmx11VW6Q9M0vf&#10;VwoQZe3OfDvLWLwTP9Fse5FJJHubrEmkvsEmAr9kBFmrFIoANK2cMmHupCoIUN8KiLIBy/bNUrUA&#10;tOEANfVCG1Tuch+fOjLQc8HqC+Lc9jwzyqYeW2SRf2KJUAS0tNUC3uVZFpTdtnyz9KaN6See13d3&#10;DQrQeELLvkvMHsQKAtRAXvrHbHyzQBg6MAHQmgEaemHYrxsBxnXs9nUEoAB0ZOtXwK3bcBvG9QWg&#10;ABSAjtjth8MAy6gcA4ACUAAKQPGBQB8AoACU4AkMnlFRWZxneqkDgAJQAApA8YFAHwCgAJTgCQwe&#10;lBmTUAAUgAJQAIoPBPoAAAWgBE9g8KBAUaAAFIACUACKDwT6AAAFoKnBo2/xzLnXHRWGChtlHwCg&#10;FQPUvIkz+Vi7xdd7ZDqaeap5zuPlzD3ueU9QqsKpAShwrMKPutwGAK0BoO5DlQs5UATQNb1HxmXB&#10;se+VGnlgLvg7T0sHloX8tKA/jUpbALSBAE1Lm81zPidSnvI+iNMCUAA6iP+M6r4AtGEA1Q8p7j2C&#10;zX0MnTioedK87ynv7iPpvG/mtB7HFj+GLuONkS5UzSPoEsfy1Ejdt3xOR2/B9J3TqAYe592NAQuA&#10;1gDQ0vVP6yntkr573zNkPV3eBagLOvdFaX0PDfa8BM2nQH0ATTyg2NNO32uPfW+sJA1k1rsjPgBA&#10;KwaoqyzkifTmHfFFJpF0/TPlVRxGNSYAmvJWTPuBxT7F6nsyvfuQXx9A3W0KvSIk5X31qLBuqLBR&#10;vo4AtGaAXr26+LI5+1XHXodznmqeeJWu80ZKG4juE9pt9auB60nR422s9LuoAnWfQF/oJXUAFMXZ&#10;EcXpxi4AbShAtQqNAGdeJ3w+csI+gGat1cx5HbBxCACKGhxlJRl67gC0doAeU2O9yZup3ccKrQO1&#10;lzCZ1wgLMO0JmL4U3nrpnM8RfO8fcrerDKD2S9zst4Tm9DHUgdkP8C+nDwDQSgEq6fp3E4vmpQZa&#10;aF2o58VkWnn21oWuuXmDMupTnMWtaeq1oY4K3XnfHfEriH0vmJO275Z6awS5tJfN2TVPH4hz3/LJ&#10;JBLpe0fTd4kdAFopQK+qPfdP9iaNeq/7jT6F4OnMwtsjqm8CKO27vvqn5bju0qK+taYW6Aw005Yx&#10;2f3Lfcun3Fl15KBahQIFpB0EKQCtGKDLmU409thMIgHPDsITBdq7qLcD0NqD26dSGwv7jgY69q6n&#10;VowCBaCVAlTSfnvCyyyzGsbDT4BEPZDArrwTSa1du1aDwv4j/0eBVht0fbVWz6w8AVmtzbHn8tkT&#10;BYoCrVSBEszLF8zYfvi2B6AAFIBS98QHAn0AgAJQgicweFB8w1d8TbM5AAWgABSA4gOBPgBAASjB&#10;Exg8TVND9Gf4ihiANgygM3/eosbXrVeHTi70gW37lo1qfHxcfzZP7/KD79Kc2rJp09L+F46qjRnb&#10;z83OqMmoTWl31/Nn+to9um97fDz5t+mD/D392KHE9rr/UXvr755WCw6czP59x5F+3zG51PbEZnUm&#10;B2ypbTn7ZfbJOa57PjaU3HN37ZV17aQdY+usYwDB4UNwEJsD0IYA1ATX5gcfTgIwgoEEZwykKOh9&#10;gShBbrbTwO3BeMcj27zA1UBIgXXsVNGxNPB6MN5qgzuCs4Ghbs8Cnxw/Bn20rfRtW+97F6AzvT7a&#10;g0bifF2Q5rTVB720PvXa9fXRN4hIm7ZtbSCa7aXPm3qDV9rgZgZAANouSGYBFoA2BKAJYNkKUuBh&#10;QyyCiRvMZn8JUhcAtoL0gjFD6QnYN3mUpH08AwQ5tg0HPSh4lKSvj66Tpu3rbpfXVmafBMTOACIQ&#10;TAOgz+ayvTlnDf3etfOdszmfrY6NBlE/7Lv8IAagLQCoFyae4BeFuNEDLB9A88BogtMGhC9gY4D5&#10;+uMBv7SRBz2j7rLAnTpg2Oo8p08+IGaB27e9DWgDXxfa0ldjR99vgHD5QRh6DQBohwCapp58ADXf&#10;ZdZVfQCy1GoCNhUDtCho+mA8RIDq87cUrLF/H4Qt2xQ9r9CAZr/hwhiAdgWg7uSRBbo0gCYmQTx1&#10;VW/qb9p16p9a/br11EAFmln/dMoNmWq2BgVqT6C59eN4AHPO2x7YAOhwAVf3gAJA2wxQK13PSsnT&#10;AOrOkrspaiqcXHgK1NJg5dZzc1L4MvDMLQfk9CkthU8rHaTVne1yh6mfxts6MAWgANT4y969exPP&#10;5pD/yG+rV69WO3bsUAcOHFBHjhxRJ06cUGfPnlULCwvq4sWL6sqVK33P9ehryPPFNXkbycEvX76s&#10;DyIHm5ubU8ePH1cHDx5sz8NEfErSAwIf7NJmd4vWQO02U2uBPnimTHSVnUQqC89cgHoUsN0nX//K&#10;TiLZCiexb3QdZQWEPVABUAAKQKen40f5V54ipKTimcuYUiaPTN+yZuFj6DopvHfyKA2e1sqA1GVM&#10;VurtU7Yh8PQC1DmPzKVVAy5jcq+9C1+z/tReFQFAASgArQGg7oJ2U2uzVaU94WN/n1artLePa3f2&#10;LH3aIvIMiCdqgNGCebsv9qL1xHKgCL7u/nqblN9sGCdgldWWp5ab2idLOZt+pa0BleOXSeF1fz0D&#10;GwAFoAC0BoAGK9mUiZrg9gqAYpC22bdbABn168kkUtMmkUrel110PWcZRy+yTrNMe2wLNLvqAwC0&#10;5QDtqmNyXkC3DT4AQAEoT2MqqfrbENj0cTgDEAAFoAAUgOIDgT4AQAEowRMYPKi84ai8JtsZgAJQ&#10;AApA8YFAHwCgAJTgCQyeJisj+jYcdQxAASgABaD4QKAPANARA+jhR+9VK/79OrX/+HmCJjBoUHfD&#10;UXdtsDMArQGge+6fVCtWrIg/U7uP5cPq09Nq/PovJPaTNm7ZMJ2/bwkQAFCCvw1gaksfAWjFAF2E&#10;55g6FkFtfnaPWtkDYS5EI4BueGj/EjA/PqxW1QDRtjhnW/qpB6X/uEWdKjGQteXc6Gf2gAtAKwXo&#10;vJpcs1JN3r/HUo2+7zwXxQfQXkBKcF538wZ1nuCsVIlXCQYAOrqqHoBWCtCrampiTI1NTFnBfkyN&#10;hSrQHjR33jPeB1AdsFaJIFatkWKdnjmVgM3pl3aqL0R1T1+wp7Vn72eA4ysBSB/TSg1xG7OziRKF&#10;u73ezjone9C4979X9bdvDzjm31sfSRxD2yGyibGXaxv398RgZR1D+mDacPtmXwuU6GjBFIBWDNCr&#10;VxeBuahCC6pPUZceBWqgYgd9HwAjQBiI+mBjf+fun9mep08GJDG0U5SzAW4MRnviylOauHdiYikF&#10;jto0kPVBPwF3Uz+2jiFQ12Bzv7NTbc+AI+cXA9KqS8fXwLG3nCcKdLSgaWcvALRygF5Vx3ZPWQpx&#10;qR6amTZ6JpH6UvdoG1dF2So1DYhmn8TvBdpLqEuBRw9IE+v+c0kRRt+lzer7BoEi0Ekob08/E/3K&#10;qB/7asrGFj7l7AOzq5bdrACAAlABadmyEK/08BhNUnh7EsnMyJedRDLg8QEgkTJGaa+rmmxg2iBO&#10;BLuT3trtmn3s7aVPa3r12FlJtyMll1ej9ZUBxNF839tpsvTF7rcPmPFAkgHQxGDjKE73ePH5G9Wa&#10;oq4B6OgC04UkCrRCBbo4475S7ZmdT4xGAtWVaybVfNZEkCdYvWqywBpOGzYCCRvCfQDNa8+CjrSr&#10;27IUodu+62BFAGoGC1vpuZDS20TQNiCPJ9YGAGhigHKvDwAtrarKqrC2bw9AhwBQUaEhADWgisGS&#10;U29M1B0FNp702pfCZ0KkBxUNSZmgWbMmXoCvYep85wuGNIDagPRNlPm+k36IooxBboAXCFDfMRLn&#10;AEABaM7qFwBaIUDNpJFvFj65tKn4Mia3hqgnRxzVKFB066ICm4nexIxbv3NVbZH2zCx9XylAygc5&#10;6x/jSSRrO7c84fbJ/O7WgGW7W352dwLkGniBAE0rk0yYmxcKAjRtkGi7uqL/+aUKAFopQMXgizPv&#10;dj0xF55pEIhGP12rswAUzzC79U9rtDTQc8Hqm/DIbc8z82yW/+TdKWXg8sjf/iexTMlVve4yof/x&#10;LN9KPWYgQONarLV8KjE4FQSotBP3nwX1I6VaAWjlAM0ftUZpZK9UnaWscx0le3KuzYovAApAa1UM&#10;VQKU5ULNggcwv6oAKABtB0ALTqAR1EB2mD4AQAFo4wFqarR59dZhBg7HAtTiAwAUgNYKUEADaLrs&#10;AwAUgAJQnnSFDwT6AAAFoARPYPB0WVlxbsUyBwAKQAEoAMUHAn0AgAJQgicweFBpxVRal+0EQBsG&#10;0Jk/b1Hj69arQycX+sC2fctGNT4+rj+bp3f5wXdpTm3ZtGlp/wtH1caM7edmZ9Rk1Ka0u+v5M33t&#10;Ht23PT6e/Nv0Qf6efuxQYnvd/6i99XdPqwUHTmb/vuNIv++YXGp7YrM6A9gY3BruAwC0IQA1INv8&#10;4MNJAEYOJGCKgRTBxoWXjPQCKLOdBm4Pxjse2eYFroZZCqxj1RAdSwOvB+OtNrgjOBsY6vYs8Mnx&#10;Y9BH20rftvW+dwE60+ujPWgkzrfhQdRlhcW58U4kdfDgQbV27Vo9mtt/5P+3NwSgCWDZClLgYUMs&#10;gokNStvJBVounGwF6QVjBqAE7Js8StK0I8czILf/Lb/rQcGjJH19dAM1bV8CmrS5ST6AAm0BQL0w&#10;EUXnqkf5zgMsH0DzwGicVJSgT+naADXqtK8/HvDLfkUBmgXuJgURfRldqAPQDgFUYOerjfoAar7L&#10;rKv6IG2p1QTYfdsOAFBXzQKp0YVUk689AO0KQN3JIwt0aQBNTBp56qre1N+069Q/pT5alQKl/gks&#10;mwxNu28AtM0AtdL1rJQ8DaDuLLlbV01NtV14ClTTAOrWc3NSeOAJPNsCT+6Fb8skkgdOPtil1SqL&#10;1kDtNlMncXzwTJnoKjuJBDyBZ5vgCUDbAtBePzOXMaVMHhlnzJqFj6HrpPDeyaM0eForA1KXMVkl&#10;BZ+yBZ7As23wBKANAqi7oN0sRrdVpT3hY3+fVqu0t48Xv9uz9M7i9QRMPam3vUg+bTG9vU1iQiuC&#10;r71ffENAym82jNsYXPS5+4MCNdCm1UDLLhpPmekeJHjT1pgO0ib7dh8mo3iNAWjLAVp0PWcZ5y6y&#10;TrNMe2wLPLvqAwC05QDtqmNyXkC3DT4AQAEoD6woWzZhe3wm8gEACkAJBoCIDwT6AAAFoARPYPC0&#10;IcWkj/WWQgAoAAWgABQfCPQBAApACZ7A4EHd1avu2mBfAApAASgAxQcCfQCAAlCCJzB42qCQ6GO9&#10;KhmAAlAACkDxgUAfAKAAlOAJDB7UXb3qrg32BaAAFIACUHwg0AcAKAAleAKDpw0KiT7Wq5IBKAAF&#10;oAAUHwj0AQAKQAmewOBB3dWr7tpgXwAKQAEoAMUHAn0AgAJQgicweNqgkOhjvSoZgAJQAApA8YFA&#10;HwCgAJTgCQwe1F296q4N9gWgABSAAlB8INAHACgAJXgCg6cNCok+1quSASgABaAAFB8I9AEACkAJ&#10;nsDgQd3Vq+7aYF8ACkABKADFBwJ9AIACUIInMHjaoJDoY70qGYACUAAKQPGBQB8AoACU4AkMHtRd&#10;vequDfYFoAAUgAJQfCDQBwAoACV4AoOnDQqJPtarkgEoAAWgABQfCPQBAApACZ7A4EHd1avu2mBf&#10;AApAASgAxQcCfQCAAlCCJzB42qCQ6GO9KhmAAlAACkDxgUAfAKAAlOAJDB7UXb3qrg32BaAAFIAC&#10;UHwg0AcAKAAleAKDpw0KiT7Wq5IBKAAFoAAUHwj0AQAKQAmewOBB3dWr7tpgXwAKQAEoAMUHAn0A&#10;gAJQgicweNqgkOhjvSoZgAJQAApA8YFAHwCgAJTgCQwe1F296q4N9gWgABSAAlB8INAHACgAJXgC&#10;g6cNCok+1quSASgABaAAFB8I9AEACkAJnsDgQd3Vq+7aYF8ACkABKADFBwJ9AIACUIInMHjaoJDo&#10;Y70qGYACUAAKQPGBQB8AoACU4AkMHtRdvequDfYFoAAUgAJQfCDQBwAoACV4AoOnDQqJPtarkgEo&#10;AAWgABQfCPQBAApACZ7A4EHd1avu2mBfAApAASgAxQcCfQCAAlCCJzB42qCQ6GO9KhmAAlAACkDx&#10;gUAfAKAAlOAJDB7UXb3qrg32BaAAFIACUHwg0AcAKAAleAKDpw0KiT7Wq5IBKAAFoAAUHwj0AQAK&#10;QAmewOBB3dWr7tpgXwAKQAEoAMUHAn0AgAJQgicweNqgkOhjvSoZgAJQAApA8YFAHwCgAJTgCQwe&#10;1F296q4N9gWgABSAAlB8INAHACgAJXgCg6cNCok+1quSASgABaAAFB8I9AEACkAJnsDgQd3Vq+7a&#10;YF8ACkABKADFBwJ9AIACUIInMHjaoJDoY70qGYAOCFDbgPx7WmEDbDCqPlB2sNq7d69y/0gbq1ev&#10;Vjt27FAHDhxQR44cUSdOnFBnz55VCwsL6uLFi+rKlSta9JT9c03eDtLo5cuX9UHkYHNzc+r48ePq&#10;4MGDau3atX0Hle1vB6BAbxrojSr0qjxvAFowlavS6LQFvPCBbvgAAC0I0LKGYvt661DYF/u20QdG&#10;NoVv48Wiz0AGH2iWDwBQFCsz+PgAPhDoA60B6NNPP13pJBIjebNGcq4H16ONPtB4gM7Pz+tZeABK&#10;gLUxwOhzt/02C6CPPvqoXj1kljHJiqKhLmP64IMPFADttgMCGK5vm30gC6A7d+7UAH355ZfVG2+8&#10;oZdkDgWgsshU1oEagL7++uvq2Wef9abwsq706NGjSk6EDzbAB/CBYfrAu+++m7qQXgAqmfOrr76q&#10;Tp48OVyAfvLJJ+rDDz9U77zzjqb3oUOH1E033aTlMH+wABbAAk21wJNPPqnvRNq1a5d65pln1Ozs&#10;rHrzzTfVuXPntCgUttV6J5I0funSJfXRRx8pIfypU6fU4cOH1dTUlLrrrruaajf6hQWwABbQ8Lz7&#10;7rvV448/roXfa6+9pt566y0tBoVpwrZaAfrZZ5/pg3z88cfq/Pnz6vTp05rif/rTn9S6deu0HOYP&#10;FsACWKBpFnjqqac0QGdmZtT+/fvVSy+9pKQEeebMGc0yYZqwTRhX273wn3/+uSa0uR9eJpIkjZfO&#10;TExMqPXr12tlyh8sgAWwQFMsIPBcuXKluueee5Sk8c8991xc/xSG2RNIwrjaASq1ApG87733XvxQ&#10;ESH7+Pi4pvzf/vY3FgAHLgBu88wnfWfmvkk+8MQTT2geyUfgKf+XpzCJ4JMlmG+//bYWfDKnY+qf&#10;tQJUjGNU6Keffqpl7/vvv6+XNIkSFbL/8Y9/VDfeeGPccXMC/L14IflgA3xgeD4gNc99+/bF8JRV&#10;Q7I6SCaPhFvCrwsXLiTS91oUqC3HzSgj6bytRqWeIM/Xk7roCy+8oNdaCfVl1ktUqSwfkEWs8pFn&#10;8vHBBvgAPlC1DxjGCG+EPTJpJHVPEXiiPgWgMl8jvJIsWrJpewZ+aACVgqt5RqjIYOmMdEroLhL5&#10;lVdeUS+++KLuuCwbkLVXAlX5iJTmgw3wAXygah8wjBHeCHdkxl3AKes+hUvCJwNP4ZbM6QjHzATS&#10;0ABq0nmZvZJOGIiKNJb6glBeZrpkuYCoUjkBWf0va0b5YAN8AB+oyweEM8Ib4Y7wRzgkPBIuCZ9E&#10;7Bl4muVLpv5ZO0AlnTdpvAtRkcNSV5DirHRUSC9rrYT6cgJSK5U0nw82wAfwgbp8QDgjvBHuCH+E&#10;Q8Ij4ZLwSTgloq8KeAoPc1/p4S5JsGfbBKImnZdaghRlhe6yPEDWWMlCVVntL/ecmo+8h4QPNsAH&#10;8IGqfcDmjHBH+CMcEh4Jl4RPwimTttvKM0R9BgHUVqFmdt5Wo9JBIbzM1Avt5VYpOQE+2AAfwAeG&#10;5QPCHeGPcEh4JFyyVWcV8AwGqAtRA1JRozJDb279lA4boMpJ8MEG+AA+MAwfMMA00BQmCZ9ccIYq&#10;T5OZl07hs1J6W5HaMDVQ5e/FwYUPNsAHhuMDBppVg7MygJqGmnQnAn3hzhh8AB9I84EqbzUdWIFW&#10;2RnawgJYAAu0yQIAtE1Xi75iASzQKAsA0EZdDjqDBbBAmywAQNt0tegrFsACjbIAAG3U5aAzWAAL&#10;tMkCALRNV4u+YgEs0CgLANBGXQ46gwWwQJssAEDbdLXoKxbAAo2yAABt1OWgM1gAC7TJAv8LzabG&#10;BsqCJN8AAAAASUVORK5CYIJQSwECLQAUAAYACAAAACEAsYJntgoBAAATAgAAEwAAAAAAAAAAAAAA&#10;AAAAAAAAW0NvbnRlbnRfVHlwZXNdLnhtbFBLAQItABQABgAIAAAAIQA4/SH/1gAAAJQBAAALAAAA&#10;AAAAAAAAAAAAADsBAABfcmVscy8ucmVsc1BLAQItABQABgAIAAAAIQBH9cCimQIAAFkFAAAOAAAA&#10;AAAAAAAAAAAAADoCAABkcnMvZTJvRG9jLnhtbFBLAQItABQABgAIAAAAIQCqJg6+vAAAACEBAAAZ&#10;AAAAAAAAAAAAAAAAAP8EAABkcnMvX3JlbHMvZTJvRG9jLnhtbC5yZWxzUEsBAi0AFAAGAAgAAAAh&#10;ANiJkrfbAAAABQEAAA8AAAAAAAAAAAAAAAAA8gUAAGRycy9kb3ducmV2LnhtbFBLAQItAAoAAAAA&#10;AAAAIQC28z0fyzYAAMs2AAAUAAAAAAAAAAAAAAAAAPoGAABkcnMvbWVkaWEvaW1hZ2UxLnBuZ1BL&#10;BQYAAAAABgAGAHwBAAD3PQAAAAA=&#10;">
+              <v:group id="Canvas 119" o:spid="_x0000_s1026" editas="canvas" style="width:6in;height:211.65pt;mso-position-horizontal-relative:char;mso-position-vertical-relative:line" coordsize="54864,26873" o:gfxdata="UEsDBBQABgAIAAAAIQCxgme2CgEAABMCAAATAAAAW0NvbnRlbnRfVHlwZXNdLnhtbJSRwU7DMAyG&#10;70i8Q5QralN2QAit3YGOIyA0HiBK3DaicaI4lO3tSbpNgokh7Rjb3+8vyXK1tSObIJBxWPPbsuIM&#10;UDltsK/5++apuOeMokQtR4dQ8x0QXzXXV8vNzgOxRCPVfIjRPwhBagArqXQeMHU6F6yM6Rh64aX6&#10;kD2IRVXdCeUwAsYi5gzeLFvo5OcY2XqbynsTjz1nj/u5vKrmxmY+18WfRICRThDp/WiUjOluYkJ9&#10;4lUcnMpEzjM0GE83SfzMhtz57fRzwYF7SY8ZjAb2KkN8ljaZCx1IwMK1TpX/Z2RJS4XrOqOgbAOt&#10;Z+rodC5buy8MMF0a3ibsDaZjupi/tPkGAAD//wMAUEsDBBQABgAIAAAAIQA4/SH/1gAAAJQBAAAL&#10;AAAAX3JlbHMvLnJlbHOkkMFqwzAMhu+DvYPRfXGawxijTi+j0GvpHsDYimMaW0Yy2fr2M4PBMnrb&#10;Ub/Q94l/f/hMi1qRJVI2sOt6UJgd+ZiDgffL8ekFlFSbvV0oo4EbChzGx4f9GRdb25HMsYhqlCwG&#10;5lrLq9biZkxWOiqY22YiTra2kYMu1l1tQD30/bPm3wwYN0x18gb45AdQl1tp5j/sFB2T0FQ7R0nT&#10;NEV3j6o9feQzro1iOWA14Fm+Q8a1a8+Bvu/d/dMb2JY5uiPbhG/ktn4cqGU/er3pcvwCAAD//wMA&#10;UEsDBBQABgAIAAAAIQARvdR1/gEAAF8EAAAOAAAAZHJzL2Uyb0RvYy54bWysVMtu2zAQvBfoPxC8&#10;x1LcxggIy0ERI0WBoDWK9ANW1EoiIj5A0q+/75KSY6c5pCh6ML3kUrMzuyMt7w56YDv0QVlT8etZ&#10;yRkaaRtluor/enq4uuUsRDANDNZgxY8Y+N3q44fl3gmc294ODXpGICaIvat4H6MTRRFkjxrCzDo0&#10;lGyt1xBp67ui8bAndD0U87JcFHvrG+etxBDodD0m+Srjty3K+KNtA0Y2VJy4xbz6vNZpLVZLEJ0H&#10;1ys50YB/YKFBGSr6ArWGCGzr1RsoraS3wbZxJq0ubNsqiVkDqbku/1BzD2YHIYuR1J0TQYr+I27d&#10;UQ8IUuxpGEixU1LQb+oGRW+KvT8VeipuPfIJRP8Vhgb/vHVX1BgHUdVqUPGYh0wdSKTMbqPkxo8b&#10;+X238Uw1ZLqSPGZAk7son8qydDQpSffGpyCperTyOTBj73swHX4JjhxCEOl2QWlxvp63r0rWg3IP&#10;ahjSnFM8iSM3ve/acdJrK7caTRyt63EgndaEXrnAmReoayRB/luTCYEI0WOUfSrYUuGfRDYRvUhk&#10;lmdiSUJwqUcgDq3X6Z9Ks0PFyV+fbz5Rq44vvsdDZPIyJSk3X9wuypv8ZlChE4jzIX5Fq1kKiCIx&#10;oamAgN1jmDidrkydHGlkfsSKDrPHXIpevSaX+3zr/F1Y/QYAAP//AwBQSwMEFAAGAAgAAAAhAKom&#10;Dr68AAAAIQEAABkAAABkcnMvX3JlbHMvZTJvRG9jLnhtbC5yZWxzhI9BasMwEEX3hdxBzD6WnUUo&#10;xbI3oeBtSA4wSGNZxBoJSS317SPIJoFAl/M//z2mH//8Kn4pZRdYQde0IIh1MI6tguvle/8JIhdk&#10;g2tgUrBRhnHYffRnWrHUUV5czKJSOCtYSolfUma9kMfchEhcmzkkj6WeycqI+oaW5KFtjzI9M2B4&#10;YYrJKEiT6UBctljN/7PDPDtNp6B/PHF5o5DOV3cFYrJUFHgyDh9h10S2IIdevjw23AEAAP//AwBQ&#10;SwMEFAAGAAgAAAAhANiJkrfbAAAABQEAAA8AAABkcnMvZG93bnJldi54bWxMj8FKw0AQhu+C77CM&#10;4M1ubEMMMZsigiJ6sNaA1212mgR3Z0N220Sf3qkXvQz8/MM335Tr2VlxxDH0nhRcLxIQSI03PbUK&#10;6veHqxxEiJqMtp5QwRcGWFfnZ6UujJ/oDY/b2AqGUCi0gi7GoZAyNB06HRZ+QOJu70enI8exlWbU&#10;E8OdlcskyaTTPfGFTg9432HzuT04Belyb/PNY/by/VTX0/NH2t8kr71Slxfz3S2IiHP8W4aTPqtD&#10;xU47fyAThFXAj8TfyV2epRx3J/BqBbIq5X/76gcAAP//AwBQSwMECgAAAAAAAAAhAM0RKQdCNgAA&#10;QjYAABQAAABkcnMvbWVkaWEvaW1hZ2UxLnBuZ4lQTkcNChoKAAAADUlIRFIAAAEsAAABkAgGAAAA&#10;FHVdewAAAAFzUkdCAK7OHOkAAAAEZ0FNQQAAsY8L/GEFAAAACXBIWXMAAA7DAAAOwwHHb6hkAAA1&#10;10lEQVR4Xu2d27MV1bn2vflu9h+x/4LvT/judhW1y6qvvMxF1BBJsnLSeBFNTCqCRlaiSRBRA4gH&#10;lhBFoxaIRGstxQiCJzQgCigeUMETiidQUHBsn47v3O961zv6NOdc3aP7saoFeo5Tj37Gr5/xjjF7&#10;nhX4H3uAPcAeSKQHzkqknWwme4A9wB4IBBZFwB5gDyTTA7WB9fXXXwce7ANqgBqoq4E6lKwELNuw&#10;M2fOBB7sA2qAGqiqAcuSsvAqBSwpXBp1+vTpoI+vvvoq8GAfUAPUQJEGLDuEKcKYInDlAktTUCpC&#10;g7788stw6tSp7Dh58mT0+OKLLwIP9gE10C8N5DEBn4EbYAgO8ETYAngVgSsKLO2qUCAKFkBBgJ9/&#10;/nk4fvx4dnz22Wfh008/zY5PPvmEB/uAGqAGBhoAF8AIHMIM8AMcEYAJuLTj8tyWCywNK3FUKFgg&#10;hQZ8/PHH4dixY+GDDz4IR48eDe+//352vPfeezzYB9QANTDQALgARuAAL8CNjz76KDM4ABi4Ar5o&#10;xyVuy0IrCixkEFiBhCgY7gmVoeJ33303HDlyJLz55pvhjTfeCIcOHQqvv/56eO2117Lj1Vdf5cE+&#10;oAZ6rAFhAbgAPoAT4AW4AX6AI+AJuAK+gDMaWjBOhcASd4VpIDILrOCoUMHbb7+dVQwgvfTSS+HF&#10;F18Me/fuDXv27An/+te/wnPPPceDfUANUAMDDYAL4AM4AV6AG+AHOAKegCvgi4YW+OO5rDkOC8AS&#10;dyWwgn2DrXvrrbfCK6+8Evbt25fB6amnngo7duwIjz32WHj00UfDI488EmZmZgbH9PR04ME+oAb6&#10;pQHNgIcffjjjAvgAToAX4Ab4AXiBJ+AKQkngjAct7bLmAAuwAt0QYD9x4kRGPoHVyy+/zM2i3DBL&#10;DVADI9MAnBe4gqkiOAPegDvgD0JS4FEUWNZdISiGINnhw4fDwYMHw+7du0fW0Lq7Y5mPO6upge5o&#10;4PHHH8+4AmiBM+ANuIPZnawc6ljWLIeFDyR2hcg9aIfgGIJmmH/u3LmTwOLTlRqgBkamgQcffDCb&#10;JoIvCNKDN9plgUeFwIIdw1zyww8/zKiHINmuXbsC5qN8unXn6cZ7yXvZtAb+/ve/Z1x55plnMs6A&#10;N+AO+IOtDnZaOMthSbAdCbHJC9F7RPIRHAMFN2/eTGDx6UoNUAMj08DatWszrmBq+MILL2S8AXdk&#10;WoidCjqO5QIL80dkQOQeNg1zTET577nnnpE1tGmys366C2qgeQ2sXLkywGVt3bo1WzkEb8Ad7M2S&#10;fVkusCTgDqJJ/Oqdd97Jlh2fffbZbKvCHXfcQWDx6UoNUAMj08C1114b/va3v2XbnxB2wuIeuIM4&#10;FjgkDkviWAOH5QELm7oQvX/66acDgmNTU1MjayifbrOfbrhJ6JMrrrgi/PKXv8xuFqwx+6l5F9D3&#10;ewCj8rOf/SysX78+225Q1B+IO2E29vOf/zzcfPPNuemvvvrqgGnhP/7xj4wz4A24gz1ZGAOoTwfe&#10;o8BCBmyhP3DgQHjyySfDAw88EG655ZbCxhZdDD+fOwA3bdoUfvjDH2Yb6n7605+GH//4x5mjXbRo&#10;EeOGdDODMYcxOcxRd+wBVt/97nez48Ybb8yFFmB12223DdJfcMEFucxYunRpBjXEscAZ8AbcwXXK&#10;fqxcYMmGUQ2sJ554IiuwiJZ1O6Tv+XCTACcIArD6yU9+kv39Rz/6UfYVhr73D6//3w85DH7oZGJi&#10;Ivs7HMwPfvCD8P3vfz/7O87lHXX7Ec5KgHX++edHoSWwQhpJf9NNN+Xq98orrwxr1qwJ999/f7Zt&#10;av/+/dlKIb5jWBlYyIgCUBBcQFHldTukz/nQx5i7Q2i//e1vs9VZBBv/+Mc/ZsDCdzNhkfvcR7z2&#10;fwMLENi2bVs2JvFgQ5zn7rvvDr/4xS+yWA/CCQIK78+6/QgTA2elQQTIoE4pEy4IsSip99xzzw3X&#10;XHNNBp28epcsWRJWr16d8aV1wEKAzXYk3IW+oEsvvXSQxn6GlQTkRxrbCUjr3aQ777wzS6vrtuVK&#10;PjnvtRNppCxbt7RL12/riN00TLNxc5EXc3hJh2VenMNnXOxgHEuABe1jkAMe0OnFF18cFi5cGK67&#10;7rrsoTcOYKFugZYG0l/+8pcMWoDVqlWrwnnnnTeoH7DCg7cIkrgW5AWwsHUK31Me2mGhoI0bN2Yk&#10;LGqA93kMJrh4PbBtOguIUQELN1q3syywJJ3OG4NbHuB0fizj4rpg9ScnJzOHhX1wy5cvzxwWtpPg&#10;1Rx1+p15ugU6aAqznHXr1pU+EE/ClBF5h9UDoAVnJQ9Y/Il/w1kJrHDu+uuvL3RW0hYBFvgyFLAw&#10;h5Qp4bDA0q5JdxqApIElg1/+tE6qLLC8G2PBgrIkXQxYGpj4u6ST8/qcLi/PzXltA5Dk6fi9731v&#10;YL0RiJfpIKz1DTfckMW08ODAruBhBcj89YCGlaxhjrr9Dv1VXTmGy8FCziiAhXbDUcFZCbS0o8M5&#10;xKTKOCvpg8WLF2cOywMWdrsXrhJK0H1UwNLTpaJpkgaHhQgucBTA0jCpAiw9rRSQCoitYxP7XtZl&#10;YUEDMQlcHwLucFY4B6HhT4gU32aH/UdwFeVu3749W02pK37mqwcrfW/zpl/jmJq1AVgCLTgre41w&#10;VlVghbJaByxxIV7cSQ8aCyMBi3Y5ZYHlxZJ0edImAU0Zh6WBKU8ryafdlVyTdotl4IBXayAd5v6X&#10;X375YPMuzgFasNyAFfarYOqIuiVdmfKZpj6gbN/VBZUXUqhyX9oCLBtgl+uygfgy15YssCygPDiN&#10;Clj6KanjZjboHouhjQNYcnPlRz30L4jA9V511VXZipA84dAGxLt0ujICYZrhwYX9csMcde9BG4Dl&#10;Bdi9QHzZa2wdsMpOCfOeWgKSssDyOisPiGUdlo2tyZTQWz208a6yNxDpMAXUX0m47777AmJbmBJi&#10;Q+mtt96axRCw6a6qBa/SDqYdHm6j7MOmgYV9Vl6A3QvEl9kR38opoZ3z6xsoQXdvW4AGmABhlMBC&#10;O2wgPs9heQH2MkH3qoLFl87hprA6uGLFisxRwUnhlRvYbyMbTPE6DqwwVi2f6dsFoSr3o0lg2R3s&#10;OsDuBeKLdsTLdbfOYaFheUACJGLxHhv/ipUj4PNcmsSpvJiYhWnRPiyUbwPsegXU1u/FtvIECrv9&#10;u9/9Llx22WXZtgaUjS+FIg+mirJKiBgWVwnTBU8VSOm00BceUtgwWvZAbFS+OVG3Xm8Huw2wA1o6&#10;EJ+3I163o5XAkgZ6QNExJDvA7WfjAJY3ZY3trYoBSDutYQKreBfQJZdckm0ghUguuuiisGHDBroo&#10;fp9wsNN9mIB/XWDhi8w6ThXbwe7tiL/99ttz9dtqYNXtsL7kw1YS3OALL7wwc1l4SmFq2Jfr53Xm&#10;u0aEBYY56vavbKUBtIp2sNsd8UVffiawEn8a47tiCGzCXeE7Ywyq92/qVxcs48qHlx4APNhlX/Td&#10;QLQB0MKDF3kwdcxrF4GVOLDGJTqWS/C1UQMEFoHFKSQ1kIwGCCyKNRmxtvGJzzbNrxMlsAgsAosa&#10;SEYDBBbFmoxY6Wbm1820sb8JLAKLwKIGktEAgUWxJiPWNj7x2ab5dX0EFoFFYFEDyWiAwKJYkxEr&#10;3cz8upk29jeBRWARWNRAMhogsCjWZMTaxic+2zS/ro/AIrAILGogGQ0QWBRrMmKlm5lfN9PG/m4d&#10;sO66667Ag31ADfRDA1WhSGARkHxAUAONaYDAovgaEx9dUT9c0Sjvc6eAVfVimJ4xDmqg/RrQwKt6&#10;v1o9Jax6MUzffrHyHvEeEVhc6eNKHzWQjAYILIo1GbHSYdFhEVgEFoFFDSSjAQKLYk1GrHRYdFgE&#10;FoFFYFEDyWiAwKJYkxErHRYdFoFFYBFY1EAyGiCwKNZkxEqHRYdFYBFYBBY1kIwGegWsycnJIMeC&#10;BQsCjqmpqexmTUxMZP/W5/hE5xOdGmiXBnoHLABpZmYmgxT+FEjZc/v370/mqcNB1a5BxfsxvvvR&#10;O2DBYWlBwVl558R5UXzjEx/7ln1bVQME1jfAsnACxAgsDqaqg4npx68ZAovA4tSXQfdkNEBgEVjJ&#10;iJUOZvwOpu19TGARWAQWHVYyGiCwCKxkxNr2pz/bN34H2CtgUVDjFxT7mH08Tg0QWJwO0GFRA8lo&#10;gMCiWJMR6zif3Cw7DWdIYBFYBBY1kIwGCCyKNRmx0gWl4YLGeZ8ILAKLwKIGktFAZ4E1yl+YZVn8&#10;VWJqoH0aqOrkWv1DqhRY+wTGe8J7MkoNEFh3UVCjFBTLop7GqYHkgVX1ApieQVxqoD8aaN2UkOLr&#10;j/h4r3mvq2qAwOLqUjKrS1XFzfTdAyKBRWARWNRAMhpoHbDGGeBj2QwgUwPt0kBVF0xgcVUxcBC3&#10;axD36X4QWAQQAUQNJKOBTgGr6sUwffeCrLyn3bunnf1qDsXaPbHynvKeElhc5UlmlYfAIrAILAKL&#10;wKIGktEAgUWxJiNWOiw6LAKLwCKwqIFkNEBgUazJiJUOiw6LwOoQsMLO80LY8n/TAdCexSHc+X/C&#10;1+9sTafNHdJLig+AXgFrwYIFQR8zMzPVBgoG2N/Omn388/9XK2OMgiew6EBShFCVNvcGWJOTk2H/&#10;/v0DuODvgFcpaH15PISN/znXvXxxtFWOpjKw0P5vAPz1getbA90q4o2m7ep1jfFhN5J+n4f29QZY&#10;3g0BxHAU3aww/f9CaJGTirWXwPrWYRFYhZou0nxbPyewioB16O7ycRZxYmraaN2LwC/7U9Ltuih8&#10;bfPinDyx1ACclc/EqzxgZee89jjTW93WWfUUxZmkj/b+/n/ruus//t1+XY+ck+vCZ+rcoP06j6k7&#10;S2MfHvoe5V2X7WPbnm/7edBf9vN5cBBtBUVb2tVrYJWZEpZ2LSJ2PZgwkAALBR8BwQAOaoDNOqcH&#10;qhpIgzTONNW2dU7bv23PoIyIE5njKIuC43KdAlANBntO948HLPSXSpO1RYG5EFiAindd0iZ9LwA/&#10;gZL3+SP/1Vmn0hYAVW1Hb4FVejroPdGdJ20MbHMgYqeXMlD0QLaDR4ClXRfaYNzfrLqQx3FGs2Dk&#10;DWyUaZ2FM5hnCc1zoR7kDKAy92Udlq3bu8Y8hxUDFuqyK6j6+jmNTALOvQQWYDUxMVHqBpV1WBkI&#10;LFAEKnpQxoCl80aANSc4bgbZrLaK67GrmtrBeIPUWwnVU1dvWhQDVsEU0AWWhcqIgGWnxt40eZAm&#10;pa0hPZum9g5YVWA1iMGUiGW0ElhF7Y4Bq+qATQVYJRdOBvG7qv3QM3hUnc6NIn2vgFUZVmp64bon&#10;JdChp4R1HFYsaB2bFtkBFZsSFgXZbTnzDSwLEjv9jIG4COD6uqosthBUpWYrBJYRSh59a8FKypfp&#10;lX1C631YOUH3OatvefEq1BmLYXmBeB2gNjvdM6dgBml4YuH/7iz3YlORPWchLwA9j8DK4nZ675j0&#10;u+4b77q8+4N0W//734MNn9sFk6rgJrjGDq5eOCxsDrW73OXfU1NT5TrZ2bIwZ9OlXRYvCnp7cMoB&#10;1tcv/DF3l727rUFvnzArcHbbwZwVSB3/8uJzGuj2Wm2AXbY4aIDmOcScsmfFo1BeDJjftt+uirrb&#10;PErcu1E4BJYx3LcRegGs5EXCFaxyDxU6nM73E4GVgsgJrM4PxOQfqvM0jgiseerooQRJYBFYKeh0&#10;HtpIYM1DJw8Fq7IrfilcB9tI8A6pAQJryA4cGkasn4OYGiitAQKLYiktFsJ5uBUu9t/w/UdgEVgE&#10;FjWQjAYILIo1GbHSoQzvUFLvQwKLwCKwqIFkNEBglRDrpk2bwpIlSwbHrl27Bjf4xIkTsz5buXKl&#10;e/NPnToVVqxYEQ4dOpR9LvlwA+xTz5ap69Npt23bFiQ//q7bOD09PatcfQ1eGyW/rQvtXr58+aDs&#10;pUuXJiPu1N0E2z/XURJYBcDCu9/14Me/r7zyygF41q9fP2sAr127dgARCxcBBdKgjM2bN89JK4CQ&#10;Om19UqakA2AAOA0+AZ7ABzDSoNFtlLRoG85bYKGNAlnUDfDFoMwBxinbuDVAYJVwWPomaFB4Nwdw&#10;8Aa0BwPtkKQsAMq6GOS1jgnp8sCh89j8Xh2o32ujvcZY3nELleUThtAAgVUDWHpqZweSByG4GG8q&#10;5aWFg7HTRA+CSGchptsi8EHd2hEiTQy6ZYFFh0V4NPUAIbAqAivmoPJA4EEI6esCy4OQFpB2QaMG&#10;luf2mhIv6+0fOAmsCsCKxZNk4HjxKxtsjwXN5XwZh+WBTvLb+NUogcX4Vf8A0baHAoFVElh1YIWb&#10;nRdrquKw9DQxNnWzsEL9MWB509q8KSFhRVi1AV4EVglg1YWVBLJjsSYPWN6UU0/DYkFvD1axaWrV&#10;oDthRVi1AVYMuo8ZVrFgu9x8D1hF2xq8YHsMVrqe2LYGL1CvzxFWhFVbYEVglQAW3I3ekCl/x34l&#10;OBXvM1lFi8WavDI1UPTGUb3CF4uH2Y2t0ibt7HQab8+WvQ6ksRtYJQ03jxJiTUGMU8IS0Kpzc4r2&#10;a9UpM2+Fsk55zEPwpKYBAmtMwCra2FlHKGX2SdUpl3kIrlQ0QGCNCVipCIDtJKxS0gCBRWDxy8zU&#10;QDIaILAo1mTEmpITYFvH41wJLAKLwKIGktEAgUWxJiNWupbxuJaU+pXAIrAILGogGQ0QWC0R65Yt&#10;W8LZZ58dDh482Kh4Fi9eHJYtW9ZoG1J64rOt8+v6egmsmZmZsGDBgjA5OVk4ME+ePBkWLVqUpdfH&#10;qAc1gTW/wido0uzvXgIL4JmYmKgErA0bNgzgdvz48Qxeo4ZWGwZRHx3WmjVrwsUXX1z48GrD/el7&#10;G3oHLLgqfRQJQByWBhbywBF1UeQEVprOo0jHXfm8V8CSqSBunkCr6EbGgOU9lQExPW0UyIkj2759&#10;+6yn+O7duwdxK+Q955xzZn0eK0/nk/Z7U0q0Mc8FSrukzUjrAQvlFE2HbVkSj0Nb7XXZPpW8cn9Q&#10;l84vdXsxPluvfojoenBdUo6k8ab7XXwIFWk8pc97BSwIFt/xGxZYGIQoSwPIAkcGkkDLA4E+Z/Pn&#10;ledBVAak1BcDrYjTtg/nBUwacihXA0fK1QNb+kO70FtvvTVbQKgCLF2PXI89p+v1HgTI5wFJ7lXs&#10;ugmqNJxlb4AFRzU1NTVwMFUdlnYYVtwyiK2D0i4sBiDJoz8vU552TxiEcB94FY3ARs7FVh1jcRsN&#10;Uc/JAWz2fN40sgqwdP95DwVbr+cgdRrpR+sy7bUzhpUGrKC9XgALUw0E2bX1rQoscQ+em7DTEg9u&#10;FkI2BqaBVaY8nR5tAkQ1HIpibICMjcuhf6zr85yHvpYYXKWvhwGWnQJ6oLSrt3o6WXY6T2ARWBhz&#10;eCXU6dOnM07gv7Oy/3/zH06cOXMmS4CXxB07diwcPnw4m67t2LEjbNy4Maxevbryqk2MvoCVJ2w5&#10;J9NEby7vid5zS2X2UGlHYIFhgVVUnp4OoVzAR8MjBiS5xq4Ay4OuXCOBlQ6IysbReuGwvM6o67BQ&#10;lp1qFMWLrNvwpmvelDBvMIobWrduXeYeZeoHeNlz3vXrWI8d4DKFGtWU0MLXxpG8WJRXtzclzIs9&#10;EVgEltY+NL9q1arMEMEY7du3LzNKMEytclijBpbEcXTgHaCwAxMQsnEtdBpgaeMq1rWVKU9WEfWg&#10;lXN2Zc72gTe1rRJ01+3PC7p7cSS7QFAXWLHpubStLLC8FdqyT3ymm18o0mEVfDUnzz3ZFTS7/O89&#10;/QUoFmTeoCkqz1vxqrKpVQa8TI3h6GKrmd52DT1YbVneKqKUsXXr1uzbA3nbPso4LP3g8LY+lAWW&#10;3t7A1cL5BVBV4PcWWFU7iunbLWTen37cHwKrJV9+5oDrx4DjfR7uPhNYBFbl1VgOuuEGHfuvfv8R&#10;WAQWgUUNJKMBAotiTUasdCb1nUlX+o7AIrAILGogGQ0QWBRrMmLtikvgddR3igQWgUVgUQPJaIDA&#10;oliTESudSX1n0pW+I7AILAKLGkhGAwRWgmLFV3aKvivYlScqr4OuSmugN8DSr9/V34srGhDyPbOi&#10;173IdwSL3rBQVF+ZzwksDuIyOuliml4By77Er8wNFWAhbx6M7BsIypRdJg1fLkc4ldFJX9IQWCXf&#10;1gBgxaZh8lbNopfm1REVgUVg1dFNV/MQWCWBhZfi4ZUo9rUwEIa8SdQDln1FjPfLOd4v0uT9oouF&#10;mLwSRtflwdX+Co9Mk71r6qrgeV1pPwB6BSz7muQy4tXvVPLek67fHmqBZcFif1jBvvPJe9md57A8&#10;YOHa7C/m6Jfs2Z8B00AksNIexGV03JU0vQGWvWF46ycGedGN1MCKvdpYwKCBFfvVGv2CPM+ReW8e&#10;tS+V84Bl05R55XLs9xKL+oSfE3BNaaC3wEKHIy6lf/rLuwn2rZX6hyTsL8ZoANk3cNppnzflkzR6&#10;OlfWYeW9cjkGTwKL4GkKPHXrJbDUbxWWARYGuQBFfl5L8llg5e2VKvp5LCmTwCJU6g7uLubrNbDg&#10;aBB4zrux3nvB5We1ACgd/7FTQvvr0LaevB8gHTWwdIxLyvZ+rLSLIuc1dQf6vQGW90OqZfZlecDC&#10;QEdeGzeyMSn7IxUYOPIT7vi794MUKFvv94r9OIWu2wNf0a/wMOjenUHcJyD3BliIVek4UhlYQQix&#10;X17xAuaxc962BRGZ3Wpgp5HeL7rEtjVo4Rb9Cg927u/duzfrE64SEl6pQK83wErlhsxnOxl0J6jm&#10;U2+jqIvASvDLz6O48TIl5ZeoCa1R6Wk+yiGwegIsTCP11M/71eT5EBzrICCH0QCB1RNg2ViZt2o4&#10;jJCYlyCaDw0QWD0B1nyIiXUQWuPWAIFFYBV+PWncImT5BF1ZDRBYBBaBRQ0kowECi2JNRqxln8JM&#10;113HRmARWAQWNZCMBgisEmLdtGlTWLJkyeDYtWvX4AafOHFi1mfT09PuzT916lRYsWJFOHToUPa5&#10;5MMNsI7Alqnr02m3bdsWJD/+rtto26GvYeXKlXPqlPy2LrR7+fLlg7KXLl1aKO5YWfv375/VRrQ3&#10;r790vTadvt4ybaLr6obrIrAKgIVBpgcL/n3llVcOwLN+/fo58PIAgwEmoFi7dm1WxubNmwfAkQEl&#10;gJA6bX02HeoC4DT4BHjSDtStBzXql/SSFm3Dedt2tFEgi7oBPg94GsKxsnAtsbwWKF4bpW22T/La&#10;RFB1A1RyHwmsEg5Li16AEnM93qBHfu+8dkhSBwajdQzIax1G0eDXeWx+r45YG+2Aj+X1gGP7qKjN&#10;UgYgqh8KAkqBLABlAW3TE1TdAhWBVRFU2tnoqZ0eGLHBjAHoTVs8YNnBiPK1O5P6kC42ndLw8QZ/&#10;DLox2NprLOOSvLLygKVdoHe90rd5bc/rDwKsGwCjw6oILjuYdLwpNpA9CAmIbAyrDLA8CMXAOWpg&#10;eW7Pg0EMWDrOpvuLwOoGUMb9YCCwKgArFk/S0zkMSD0VssH2WNBcOycLMQtJz5np6ZRuwyiBVSVW&#10;VOTWxCl5iw50WIRXDHwEVklgFcEqBpyiaVBZh6XTxWBgg+0SCLfxnRhE8yBTBVbDxsNiwIIjG2Y6&#10;O+6nP8sfP2gJrBLAKgsrGxyWgRuLrXhOyRusehqWFyez7g71ewO8atC9KqyqAMubRnvt01NlOy0t&#10;miITJOMHyXz1MYFVYltDbAWqaDtBLNguN9cDVtG2Bi/Y7jkrO/WMbWvQ6TyHVQdWMWDhjRF68QL7&#10;rATmZbZecFtDd8BTF3AEVgGwMIh1oFj+LoPHfq7jV7FYk1emBooO5GtYxqZydmOrtFE7O53G27Nl&#10;rxFp7AZWSRPbqBlLL/XZjaO6fRZYdsOq3SKhN46WWbWsO0CYr12QJLBKTAnriLZov1adMr3pYp1y&#10;mKddg5D3o/z9ILDGBKyymySriLVo5a1KWUxbfpCwr9rTVwTWmIBFkbdH5LwX3bkXBBaBVfhlZg74&#10;7gz41O8lgUVgEVjUQDIaILAo1mTEmro7YPuHd6oEFoFFYFEDyWiAwKJYkxErHcrwDiX1PiSwCCwC&#10;ixpIRgMEVkvEiq+tnH322eHgwYPJiCf1pzXbn55j6xWwpqamAn7xWI6ZmZlCOJw8eTIsWrRoVj7k&#10;X7ZsWWHeKgOCwEpv8FS5v0w7mvvbG2AJrEQ42IkO8BRBS4C1YcOGAaCOHz+e5R01tCjq0Yha+hEP&#10;gXPOOWekDxbeo9Heo6r92RtgTUxMBEBLd5B3znagByykwWC4+OKLORhaMqX2hE9gNQuXqjAqk743&#10;wJqcnAw4dKfUdVgoY82aNXOAhQGip5ziysSRbd++fVb9u3fvHsStvMEVK0/n027CxsDQxpgLlDLg&#10;NPWU16ZHOn1NGtKLFy+eU74GvPx93bp1s+pAP0ifSNm2b+znul5dB9ogZdi26XbTaXUDXr0BFgY2&#10;BCwuq4y7Qh7PYckg1oPMAkcGnEDLG9z6nM2fV57XJhm4Ul/MGQrg5Bo05Lyproa8lClQ8yCrYSrp&#10;dR2AKO6DPaeB4gEe1ydA0nFFuQe2v8UFE1TdAJXotlfAQrxKP3XLWFAv6G6ngpLGugTtwmIAkjz6&#10;8zLlafeEwQoA4N1ZAhM5F1t19KBbZpDra/LaqduVF//zYoLSF54z9EBo3aB1vZwSdgtW0GdvgAWn&#10;AFgJpCQIXzXoLgPdG3AahnaaYge3jYHpwWWnQ96UTKdHmwBR/CmOoijG5k0r0TfeeT3tQls0sD1A&#10;CXjygKXhbh2VrU+uX1xZzD0SWN0DlDUVvQCWrAjiT90BgBimhnlOyxscnlsqs4dKD24MSg09C6yi&#10;8vQgR7koS0PRlm+vsQywBM7ayVgoaEgKOKWuYYCl+6bsQgiBRWDljWWMiVWrVoWNGzeGHTt2hH37&#10;9oXDhw+HY8eOZTFVvHTz9OnTGQ/w31nZ/7/5DyfOnDmTJcBrdZEBGQEUFIQCV69eXXkFLkbfGLDg&#10;suoAy8ZyiuJFOm4EB+RN17wpYd6gRZm4AQho4xpk6odBa895NzEGLD3ovYUF7xzaAcck4BwWWF4d&#10;+hrosLoPphh4euGwcPEY1N4qod3qUPZpbmNAGGTWFQFCNq6FwY122PiLdW1lypNVRD1Fk3NFwWZp&#10;v05np7u2TfK5jeEh3dVXXz0LnLEFCy+gbs/Fpt3SZ2WBFYNymdgl07QTir0BlkBLx4OKYBUbdCJm&#10;wEcPeFkB85bZJY8AxYLMCxAXleetjJXd1CqD+aGHHnK3Yuhr1NfjuZ9YnXWnhBJL0/dKPwzKAktc&#10;KMopAjgB1U5A9TKGRTHOFeMo3Udsnxn7PQ0IpHSfeuWwUrox427rKIHF7QME07j1KuUTWC3+ask4&#10;RTAqYJVdcBjntbDs/gCTwCKwKq/GCiAkxsYvgfcHGE0/HAisngKraeGxfkKujgYILAKrtsOqIzjm&#10;IaiG0QCBRWARWNRAMhogsCjWZMQ6zJOZebvh7AgsAovAogaS0QCBVUKsmzZtCkuWLMmOpUuXzrm5&#10;a9euHXyODvWe5vje5IoVK8KhQ4eyz/EdSpTnpZfPpM5du3a5ZW7btm2QH3+X9Phzenp6Vh59DStX&#10;rpxTnuS3daHdy5cvz71+upduuJcU7iOBVQAsfHFaD34MfD3g9b9lcFtYQAgAguQD4PDuqs2bN88B&#10;li0D9SOtgE5EJekAGABOg0+AJ/BB3Rq0qF/SS1q0DectsNBGXbe9/hREzjZ2B6gEVgmHpQUPgAh4&#10;NDQkjQaTzufBQDskSYvyrYtDXgtB3Q5vQOo8Nr9XB8rw2mjLjuUlFLoDhTbfSwKrIrD04PcGLxyL&#10;dUQ4500lPWDBwdhpogdBpPOcnIhN4OO1xwNtFWB5U8o2i5xt6w5MCawSwNLxHz1lKgssD0IyTbRw&#10;KgMsD0LWBQogRw0sz+0RCN0BQtvvJYFVAlh2aicOowywbLBdl1XXYXn5pFwbvxolsBi/IpiaBhqB&#10;VRFYGgAxYOnpX16sqQqwtBOLxZosrGQ10k5RYxDNi2ERVoRV07BC/QTWEMDy3IuNN+VNoTxgefGq&#10;oriZ3iYR25ZQNJXNi2ERVoRVG2BFYJWAVdGyft62hliwXa8o2hhW0bYGL9juOSs79YxtayhaySSs&#10;CKu2wIrAKgEsTOn0hkxvhUxvHNUrd7FYk07vbUjVG0f1dC42ldOLArHNozqNt2dL55MNrXYDa97m&#10;2TaJmm3pLmQ5JSwBrToDILZ1oE5Z2pFxS0F3B+Mw2uhLXgJrTMAq2thZR2BlNnbWKZd5CMFUNEBg&#10;jQlYqQiA7SSsUtIAgUVgJfNN/ZQGFts6ngcBgUVgEVjUQDIaILAo1mTEStcyHteSUr8SWAQWgUUN&#10;JKMBAotiTUasKTkBtnU8bpDAIrAILGogGQ0QWPMg1g8++CAsWLAg3HfffY0I48Ybbwy/+tWvGqmb&#10;TmM8TqOv/do7YE1OTmbwwMZO76bL50iDo0gYGzduzNLFDkCKwOKgLdIRPy+nkd4AS0A0MzMTBRbS&#10;4BDx4O8TExOF0JL0Tz/9dDjnnHPmvH+9aTHSYZUbDE3fJ9ZffJ96AywtBs9hwXF553EOkCsjJgKr&#10;WHBl+pFp2I8xDRBY38awpqamXDcFh4XPygyiGLBkSvjUU09l5ci/xe0BiuLMUIZMLz23pj9Huhtu&#10;uGFW244fPx4WLlw4KAOxKzosAqCMflNIQ2B9Cyw7HdTTQj1NzLupVYH1ne98ZwCbyy67LIOMPaeD&#10;5bZ8gZNAy/4bbZUYG4PuhFYKQCpqI4HVILDEceEmiXOy57TLAtTsSiOAJJDTf9c3ng6LsCoCQSqf&#10;E1gtApadAmpHZad6elVSgAUw2SkihEhgEVipAKmonQRWgzGsPDclrksgJsDSeezNJbAIpqIBn/rn&#10;BNa3wJIAuL2heXu2bNqqMawqwEJdmBJ6DkraAWDpGJicRz7GsAiz1GGF9hNYaqc7VgTtPqyyAXfr&#10;iLQ4YquEVYElAXSbT+JaUo+GGoPuBFUXQCXX0BtgYWuCtxvdbgzFvyVdFVjNB7D0qp+00ToqgZZ8&#10;DngxhkVodQVavQFWV24Yr4Pw6bMGCKx5+PJznwXGaydgR6kBAovAKrWLf5SiY1mEWF0NEFgEFoFF&#10;DSSjAQKLYk1GrHWfyszXHUdHYBFYBBY1kIwGCCyKNRmx0il1xynVvZcEFoFFYFEDyWiAwKJYkxFr&#10;3acy83XHmRFYIwDWiRMnwrJly8KSJUuy45prrpkFgUcffXTw2VVXXRUOHz7sQuL5558PN9988+Az&#10;ybdnz5456XWZtj49QFGe5MffpY22HfYatm7dOqdO5PfqQrulXPx57733jh2C69evn1XnG2+84da5&#10;YsWKbKe/B62jR48GfP7hhx9mn7/66qtZmQ8++OCc9PKZXGesvi1btgzy4++6X+wX1/U13HHHHXPq&#10;lPy2LrT76quvHpQdu74ugprAGgGwNm3aNAtCGLACnmPHjs0awABNDDDIA1AgD4SOf2vgiAABCA0c&#10;XZ8WKdJJXahXg8+2A/UIaKR+SS9wxACybQfoNmzYMBhsAj4PeGjbxx9/HP785z+HAwcO1Ibazp07&#10;gx78+DfaJeCRPkB7AYXYgMbnAgqAC2Xcc889c4AlgJA6Y/VJOgAGgNPgE+AJfFC3bhfql/SSFm3D&#10;eQsstFFfK67RAx6BNdtZLl68OKxatSp7qeWOHTvCvn37snELveNtKKdOnQqnT5/OdIn/zsr+/81/&#10;OHHmzJksAQSODMiI96qjIBS4evXqyoIehr6jvLkaFLZcXKsHrNh5D1gAi3YxyOs5N6SJgUPn8fLb&#10;OnAdsTbaa/TySppRAMvWp0EhnwEqAIL86d1fDwbaIdmydBnIax0T6soDh85j88fa6bXRXkveNY5S&#10;120oa5gxTmBF3Jmd2ukbHRvMcDHeVMoCSxyMnSaKO5O6kA5ij00/NXxQt56KogwPulWA5YHyyJEj&#10;s6ZI11577eChBCHq6dP27dtLP7Ds1E4DLDaY4WI85+UBCw7GThO1O5M+R7q895UJfFC3dYQedFFu&#10;WWDRYRXH6QisCLAsPHS8yRvIMQhBsHWB5UEoBs5RAivm9vIcFmCl4SVgKztttPDQ4IgBy4MQ2lgX&#10;WB6EdH/rdowaWJ7ba4MbGkcb6LBGEMOyILBuxX5up4R5jqwusLyppLTDxq9GBayi+BXqt1PC2BQR&#10;wrz//vsLXZaNJ9lpmQcs68j0/akLLC+flGvjV6MEVp/iV+hPAmuEwIoFv/WA8NxUXqypCrBkmpg3&#10;dfOC/jFgWfDmlVsGVh6w4Kb+8Ic/hHfffXcWnKanpwt/Xs0LfsNt6Kml/rsEr/NiTVWApaeJsamb&#10;hRX6IAYsvWIpmsmbEvYNVgTWPMMKHW6BVTSF8pySnXLaMvLiZLFtCfZ8laB7WVhVcVgAVp7Diq3U&#10;lQlI502hPGB58SpdRl6cDMCMbUvQ56sG3fsIKwJrRMDKc1ZF2wliwXYZeFW3NcSC7Z6z0oM7b1uD&#10;pPMcVhVYecASEVaJYZWFFcq2IIgF2+UaPWAVbWvwgu2es7JTz9i2Bp3Oc1h9hRWBNQJgyZ4lOw0R&#10;x2I/t07GA1KsTL2KqAP5eurmxcPsplBv86hNY/dsedMspNHtKLt5FO4JafNWCfMC7rFpn7eZ0wIr&#10;FmvyytRA0RtH9QpfLB5mN7ZK3+hVRJ3G27Nl+xxp7AZWSdOXzaOMYY0AWnVXQ/L2a9Ut004X65bT&#10;xXyxrQPDXKs3XRymPObN355AYDUIrLxgex3hlt0nVafsLuQp2thZ5xrL7JOqUy7z+OAisBoEFkVZ&#10;vNmPfcQ+0hogsAiswr1OhAah0RYNEFgEFoFFDSSjAQKLYk1GrG15yrMdzTlOAovAIrCogWQ0QGBR&#10;rMmIlc6mOWfTlr4nsAgsAosaSEYDBBbFmoxY2/KUZzuac3oEFoFFYFEDyWiAwKJYkxErnU1zzqYt&#10;fU9gEVgEFjWQjAYILIo1GbG25SnPdjTn9AgsAovAogaS0QCBRbEmI1Y6m+acTVv6nsAisAgsaiAZ&#10;DRBYFGsyYm3LU57taM7pEVgEFoFFDSSjAQKLYk1GrHQ2zTmbtvQ9gUVgEVjUQDIaILAo1mTE2pan&#10;PNvRnNMjsAgsAosaSEYDBBbFmoxY6WyaczZt6XsCi8AisKiBZDRAYFGsyYi1LU95tqM5p0dgEVgE&#10;FjWQjAYILIo1GbHS2TTnbNrS9wQWgUVgUQPJaIDAoliTEWtbnvJsR3NOj8AisAgsaiAZDRBYFGsy&#10;YqWzac7ZtKXvCSwCi8CiBpLRAIFFsSYj1rY85dmO5pwegUVgEVjUQDIaILAo1mTESmfTnLNpS98T&#10;WAQWgUUNJKMBAotiTUasbXnKsx3NOT0Ci8AisKiBZDRAYFGsyYiVzqY5Z9OWviewCCwCixpIRgME&#10;FsWajFjb8pRnO5pzegQWgUVgUQPJaIDAoliTESudTXPOpi19T2ARWAQWNZCMBggsijUZsbblKc92&#10;NOf0CCwCi8CiBpLRAIFFsSYjVjqb5pxNW/qewCKwCCxqIBkNEFgUazJibctTnu1ozukRWAQWgUUN&#10;JKMBAotiTUasdDbNOZu29D2BRWARWNRAMhogsCjWZMTalqc829Gc0yOwCCwCixpIRgMEFsWajFjp&#10;bJpzNm3pewKLwCKwqIFkNEBgUazJiLUtT3m2ozmnR2ARWAQWNZCMBggsijUZsdLZNOds2tL3BBaB&#10;RWBRA8logMCiWJMRa1ue8mxHc06PwCKwCCxqIBkNEFgUazJipbNpztm0pe8JLAKLwKIGktEAgUWx&#10;JiPWtjzl2Y7mnB6BRWARWNRAMhogsCjWZMRKZ9Ocs2lL3xNYBBaBRQ0kowECi2JNRqxtecqzHc05&#10;PQKLwCKwqIFkNEBgUazJiJXOpjln05a+J7AILAKLGkhGAwQWxZqMWNvylGc7mnN6BBaBRWBRA8lo&#10;gMCiWJMRK51Nc86mLX1PYBFYBBY1kIwGCCyKNRmxtuUpz3Y05/QILAKLwKIGktEAgUWxJiNWOpvm&#10;nE1b+p7AIrAILGogGQ0QWBRrMmJty1Oe7WjO6RFYBBaBRQ0kowECi2JNRqx0Ns05m7b0PYFFYBFY&#10;1EAyGiCwKNZkxNqWpzzb0ZzTI7AILAKLGkhGAwQWxZqMWOlsmnM2bel7AovAIrCogWQ0QGBRrMmI&#10;tS1PebajOadHYBFYBBY1kIwGCCyKNRmx0tk052za0vcEFoFFYFEDyWiAwKJYkxFrW57ybEdzTo/A&#10;IrAILGogGQ0QWBRrMmKls2nO2bSl7wksAovAogaS0QCBRbEmI9a2POXZjuacHoFFYBFY1EAyGiCw&#10;KNZkxEpn05yzaUvfE1gEFoFFDSSjAQKLYk1GrG15yrMdzTk9AovAIrCogWQ0QGBRrMmIlc6mOWfT&#10;lr4nsAgsAosaSEYDBBbFmoxY2/KUZzuac3oEFoFFYFEDyWigs8DSF8a/3xXYB+yDrmmgqtNdvHhx&#10;WLVqVdi4cWPYsWNH2LdvXzh8+HA4duxYOH78eDh16lQ4ffp0Bm/8d1b2/2/+w4kzZ85kCU6cOJFl&#10;QMb9+/dnBaHA1atXV6Z+124Ir4eQoQbiGiCw7uIA4QChBlLRQPLAqnoBTN9c8JR9z76fbw20bko4&#10;3x3A+jjoqIF0NEBgcXWpcpyRAzydAd61ezVWYN10000cDAQiNUANjEwDS5YsyRbzhl4l/Oijj8KR&#10;I0dmrRISWHwSd+0Jz+tpVtMjB9aBAwfCzp07w6ZNmwKB1ezN5eBi/3dNAwIs8AWcwTYqGKXK+7DE&#10;YQmw7r///rBmzZqRWcGudTyvhzChBqpr4IorrsiM0EiB9cQTT4TNmzeHW265hcBi/IIaoAZGpoHf&#10;//734eabbw4wROAMDFJth/X222+Hl156KTz11FNhy5Yt4bbbbhtZQ/k0qv40Yp+xz7qmgcnJyXDr&#10;rbeGBx54IDz55JMZb8AdzPBKfTXnyy+/DJ9//nn4+OOPwzvvvBNefvnl8Mwzz4SHHnoo3H777QQW&#10;n67UADUwMg1cc801YWpqKjz44IPh6aefzngjwMJXBMEjfGUw+l1CDax33303vPrqq+G5554LMzMz&#10;4c477xxZQ7v2pOD10P1QA9U1sHz58nDHHXeE6enp8Oyzz4ZXXnklgDswTJWA9cknn4T3338/vP76&#10;62HPnj3hn//8Z7j33nsJLD5dqQFqYGQawJsa7rnnnvDoo4+G3bt3Z7x57733AviDmV6hw/rqq6/C&#10;F198ET777LPwwQcfhDfffDO8+OKL2ZIj4lh8ilR/irDP2GfUgK8BhJkQv8IbYcAZ8AbcAX/AIfAo&#10;d0qIBHjFDAJe2AuBiD3mlbBrW7duDffdd1+2Wrhs2bKAJclLL700XHTRRWFiYiIsWrQoLFy4MJx/&#10;/vnhvPPOC+eeey4P9gE10DMNYOzjAAfAgwsuuCDjw4UXXpjxAtwAP8ARzNoeeeSRsGvXrowzdoUw&#10;Cix5JxZelqXjWLBnhw4dyuiHKD7mmrBwWDG84YYbwp/+9KeApcnLL788/OY3vwm//vWvs0Zdcskl&#10;PNgH1ECPNQAOgAfgAvgAToAX4Ab4AY6AJ9jO8MILL2ScAW8Qv5LpoH5536wX+FlgnTx5MrNlH374&#10;YUY9BMOef/75rPCHH3442+iFIPzatWuzjV9//etfw4oVKwKCaNdee212gKI82AfUQL80IOMff153&#10;3XXh+uuvz/gAToAXGzZsyPiBhTyEmhAjB1/AGfAG3AF/YJwKgYX5okwLQTkEv44ePZq9ffTgwYMZ&#10;tLD8uG3btqxCxLXwxUXQ8u67784aA5DJgRUAHuwDaqAfGtBjH38HD8AFTP3ACfAC3AA/wJG9e/dm&#10;XHnrrbcyzkiwHWEpOx2c47D0q5KRGJRDLAsWTaD12muvZd/3ARUx74Tjevzxx8Njjz2WRfoR58Kc&#10;VA64MR7sA2qgHxrQYx9/Bw+wwwB8ACfAC+zrBD/AEfAEZgg7EsAZ8Abc8WAVBRZWNCSWpaGF6D02&#10;k4KGqAhBMlSK+BZICfeFhmB5kgf7gBqgBsADHOADOAFewFFh+wI4Ap6AKxpWeiooG0bltycGP0Ih&#10;J7TL0tDCJq5PP/002zKPChAcw45U0BFLkW+88UYWNMOBxvBgH1AD1IAwAXwAJ8ALcAP8AEfAE3AF&#10;fNFxK72VQbMpCiz5FR2BFuaU2BcBy4YKQERUhq0PqBgHpo082AfUADVgNQA+IKCOA9wAP8AR8ARc&#10;AV/EWQmsrLtyp4T6Z78EWhKIR4EoGCREQB5URIU4ENnHgUbwYB9QA9SAaEDYIKwAN8APcERAJTGr&#10;PFjlAkumhrJDFwXBbeFA4QIvARgq9w7Qkwf7gBrohwZiHJDzAijwAxwRpmhQec4qN4al54weuDS8&#10;NMTQAB7sA2qAGvA0IKzQkCoLqkrAstNE/b0oVMiDfUANUANlNeB9r9KapNi//wcDA6ed4uwkVwAA&#10;AABJRU5ErkJgglBLAQItABQABgAIAAAAIQCxgme2CgEAABMCAAATAAAAAAAAAAAAAAAAAAAAAABb&#10;Q29udGVudF9UeXBlc10ueG1sUEsBAi0AFAAGAAgAAAAhADj9If/WAAAAlAEAAAsAAAAAAAAAAAAA&#10;AAAAOwEAAF9yZWxzLy5yZWxzUEsBAi0AFAAGAAgAAAAhABG91HX+AQAAXwQAAA4AAAAAAAAAAAAA&#10;AAAAOgIAAGRycy9lMm9Eb2MueG1sUEsBAi0AFAAGAAgAAAAhAKomDr68AAAAIQEAABkAAAAAAAAA&#10;AAAAAAAAZAQAAGRycy9fcmVscy9lMm9Eb2MueG1sLnJlbHNQSwECLQAUAAYACAAAACEA2ImSt9sA&#10;AAAFAQAADwAAAAAAAAAAAAAAAABXBQAAZHJzL2Rvd25yZXYueG1sUEsBAi0ACgAAAAAAAAAhAM0R&#10;KQdCNgAAQjYAABQAAAAAAAAAAAAAAAAAXwYAAGRycy9tZWRpYS9pbWFnZTEucG5nUEsFBgAAAAAG&#10;AAYAfAEAANM8AAAAAA==&#10;">
                 <v:shape id="_x0000_s1027" type="#_x0000_t75" style="position:absolute;width:54864;height:26873;visibility:visible;mso-wrap-style:square">
                   <v:fill o:detectmouseclick="t"/>
                   <v:path o:connecttype="none"/>
                 </v:shape>
-                <v:shape id="Picture 123" o:spid="_x0000_s1028" type="#_x0000_t75" style="position:absolute;left:18373;width:23793;height:26517;visibility:visible;mso-wrap-style:square" o:gfxdata="UEsDBBQABgAIAAAAIQAEqzleAAEAAOYBAAATAAAAW0NvbnRlbnRfVHlwZXNdLnhtbJSRQU7DMBBF&#10;90jcwfIWJU5ZIISSdEHKEipUDjCyJ4lFMrY8bmhvj9O0G0SRWNoz/78nu1wfxkFMGNg6quQqL6RA&#10;0s5Y6ir5sXvJHqXgCGRgcISVPCLLdX17U+6OHlmkNHEl+xj9k1KsexyBc+eR0qR1YYSYjqFTHvQn&#10;dKjui+JBaUcRKWZx7pB12WAL+yGKzSFdLyYBB5bieVmcWZUE7werISZTNZH5QcnOhDwlTzvcW893&#10;SUOqXwnz5DrgnHtLTxOsQbGFEF9hTBrKBFbe6rgPmLbyv3tm0ZEz17ZWY94E3i7Ji9g1gHFfFHD6&#10;b3uTYu84XdrV6ZfqbwAAAP//AwBQSwMEFAAGAAgAAAAhAAjDGKTUAAAAkwEAAAsAAABfcmVscy8u&#10;cmVsc6SQwWrDMAyG74O+g9F9cdrDGKNOb4NeSwu7GltJzGLLSG7avv1M2WAZve2oX+j7xL/dXeOk&#10;ZmQJlAysmxYUJkc+pMHA6fj+/ApKik3eTpTQwA0Fdt3qaXvAyZZ6JGPIoioliYGxlPymtbgRo5WG&#10;Mqa66YmjLXXkQWfrPu2AetO2L5p/M6BbMNXeG+C934A63nI1/2HH4JiE+tI4ipr6PrhHVO3pkg44&#10;V4rlAYsBz3IPGeemPgf6sXf9T28OrpwZP6phof7Oq/nHrhdVdl8AAAD//wMAUEsDBBQABgAIAAAA&#10;IQAzLwWeQQAAADkAAAASAAAAZHJzL3BpY3R1cmV4bWwueG1ssrGvyM1RKEstKs7Mz7NVMtQzUFJI&#10;zUvOT8nMS7dVCg1x07VQUiguScxLSczJz0u1VapMLVayt+PlAgAAAP//AwBQSwMEFAAGAAgAAAAh&#10;AF8spMvCAAAA3AAAAA8AAABkcnMvZG93bnJldi54bWxET01rwkAQvRf8D8sIvdVNU1CJrlKEQm+t&#10;qYjexuyYDWZnY3ZrUn+9KxS8zeN9znzZ21pcqPWVYwWvowQEceF0xaWCzc/HyxSED8gaa8ek4I88&#10;LBeDpzlm2nW8pkseShFD2GeowITQZFL6wpBFP3INceSOrrUYImxLqVvsYritZZokY2mx4thgsKGV&#10;oeKU/1oFJR425y9z3W1z7qa9Tyff+/VEqedh/z4DEagPD/G/+1PH+ekb3J+JF8jFDQAA//8DAFBL&#10;AQItABQABgAIAAAAIQAEqzleAAEAAOYBAAATAAAAAAAAAAAAAAAAAAAAAABbQ29udGVudF9UeXBl&#10;c10ueG1sUEsBAi0AFAAGAAgAAAAhAAjDGKTUAAAAkwEAAAsAAAAAAAAAAAAAAAAAMQEAAF9yZWxz&#10;Ly5yZWxzUEsBAi0AFAAGAAgAAAAhADMvBZ5BAAAAOQAAABIAAAAAAAAAAAAAAAAALgIAAGRycy9w&#10;aWN0dXJleG1sLnhtbFBLAQItABQABgAIAAAAIQBfLKTLwgAAANwAAAAPAAAAAAAAAAAAAAAAAJ8C&#10;AABkcnMvZG93bnJldi54bWxQSwUGAAAAAAQABAD3AAAAjgMAAAAA&#10;">
-                  <v:imagedata r:id="rId25" o:title="search" cropbottom="1292f"/>
+                <v:shape id="Picture 108" o:spid="_x0000_s1028" type="#_x0000_t75" style="position:absolute;left:20145;width:20145;height:26860;visibility:visible;mso-wrap-style:square" o:gfxdata="UEsDBBQABgAIAAAAIQAEqzleAAEAAOYBAAATAAAAW0NvbnRlbnRfVHlwZXNdLnhtbJSRQU7DMBBF&#10;90jcwfIWJU5ZIISSdEHKEipUDjCyJ4lFMrY8bmhvj9O0G0SRWNoz/78nu1wfxkFMGNg6quQqL6RA&#10;0s5Y6ir5sXvJHqXgCGRgcISVPCLLdX17U+6OHlmkNHEl+xj9k1KsexyBc+eR0qR1YYSYjqFTHvQn&#10;dKjui+JBaUcRKWZx7pB12WAL+yGKzSFdLyYBB5bieVmcWZUE7werISZTNZH5QcnOhDwlTzvcW893&#10;SUOqXwnz5DrgnHtLTxOsQbGFEF9hTBrKBFbe6rgPmLbyv3tm0ZEz17ZWY94E3i7Ji9g1gHFfFHD6&#10;b3uTYu84XdrV6ZfqbwAAAP//AwBQSwMEFAAGAAgAAAAhAAjDGKTUAAAAkwEAAAsAAABfcmVscy8u&#10;cmVsc6SQwWrDMAyG74O+g9F9cdrDGKNOb4NeSwu7GltJzGLLSG7avv1M2WAZve2oX+j7xL/dXeOk&#10;ZmQJlAysmxYUJkc+pMHA6fj+/ApKik3eTpTQwA0Fdt3qaXvAyZZ6JGPIoioliYGxlPymtbgRo5WG&#10;Mqa66YmjLXXkQWfrPu2AetO2L5p/M6BbMNXeG+C934A63nI1/2HH4JiE+tI4ipr6PrhHVO3pkg44&#10;V4rlAYsBz3IPGeemPgf6sXf9T28OrpwZP6phof7Oq/nHrhdVdl8AAAD//wMAUEsDBBQABgAIAAAA&#10;IQAzLwWeQQAAADkAAAASAAAAZHJzL3BpY3R1cmV4bWwueG1ssrGvyM1RKEstKs7Mz7NVMtQzUFJI&#10;zUvOT8nMS7dVCg1x07VQUiguScxLSczJz0u1VapMLVayt+PlAgAAAP//AwBQSwMEFAAGAAgAAAAh&#10;AM+X4wfHAAAA3AAAAA8AAABkcnMvZG93bnJldi54bWxEj0FrwkAQhe+C/2EZoRfRjVJKia5SpQV7&#10;aKFp0euQHZPQ7GzIrknqr3cOBW8zvDfvfbPeDq5WHbWh8mxgMU9AEefeVlwY+Pl+mz2DChHZYu2Z&#10;DPxRgO1mPFpjan3PX9RlsVASwiFFA2WMTap1yEtyGOa+IRbt7FuHUda20LbFXsJdrZdJ8qQdViwN&#10;JTa0Lyn/zS7OwOv0snw87Pojde/H/cd1mp0+Y2XMw2R4WYGKNMS7+f/6YAU/EVp5RibQmxsAAAD/&#10;/wMAUEsBAi0AFAAGAAgAAAAhAASrOV4AAQAA5gEAABMAAAAAAAAAAAAAAAAAAAAAAFtDb250ZW50&#10;X1R5cGVzXS54bWxQSwECLQAUAAYACAAAACEACMMYpNQAAACTAQAACwAAAAAAAAAAAAAAAAAxAQAA&#10;X3JlbHMvLnJlbHNQSwECLQAUAAYACAAAACEAMy8FnkEAAAA5AAAAEgAAAAAAAAAAAAAAAAAuAgAA&#10;ZHJzL3BpY3R1cmV4bWwueG1sUEsBAi0AFAAGAAgAAAAhAM+X4wfHAAAA3AAAAA8AAAAAAAAAAAAA&#10;AAAAnwIAAGRycy9kb3ducmV2LnhtbFBLBQYAAAAABAAEAPcAAACTAwAAAAA=&#10;">
+                  <v:imagedata r:id="rId27" o:title=""/>
+                  <v:path arrowok="t"/>
                 </v:shape>
                 <w10:anchorlock/>
               </v:group>
@@ -6165,7 +6155,6 @@
           <w:sz w:val="24"/>
           <w:szCs w:val="24"/>
         </w:rPr>
-        <w:lastRenderedPageBreak/>
         <w:t>3</w:t>
       </w:r>
       <w:r>
@@ -6617,64 +6606,6 @@
         <w:rPr>
           <w:rFonts w:cs="Calibri"/>
         </w:rPr>
-        <w:t xml:space="preserve">Ensure that </w:t>
-      </w:r>
-      <w:proofErr w:type="spellStart"/>
-      <w:r>
-        <w:rPr>
-          <w:rFonts w:cs="Calibri"/>
-        </w:rPr>
-        <w:t>Calendo</w:t>
-      </w:r>
-      <w:proofErr w:type="spellEnd"/>
-      <w:r>
-        <w:rPr>
-          <w:rFonts w:cs="Calibri"/>
-        </w:rPr>
-        <w:t xml:space="preserve"> has the correct Google Account settings specified. You can manage account settings </w:t>
-      </w:r>
-      <w:r>
-        <w:rPr>
-          <w:rFonts w:cs="Calibri"/>
-        </w:rPr>
-        <w:t xml:space="preserve">by clicking on </w:t>
-      </w:r>
-      <w:r>
-        <w:rPr>
-          <w:rFonts w:cs="Calibri"/>
-        </w:rPr>
-        <w:t>the Settings Button</w:t>
-      </w:r>
-      <w:r>
-        <w:rPr>
-          <w:rFonts w:cs="Calibri"/>
-        </w:rPr>
-        <w:t>.</w:t>
-      </w:r>
-      <w:r>
-        <w:rPr>
-          <w:rFonts w:cs="Calibri"/>
-        </w:rPr>
-        <w:t xml:space="preserve"> </w:t>
-      </w:r>
-      <w:r>
-        <w:rPr>
-          <w:rFonts w:cs="Calibri"/>
-        </w:rPr>
-        <w:t xml:space="preserve"> </w:t>
-      </w:r>
-    </w:p>
-    <w:p>
-      <w:pPr>
-        <w:spacing w:after="0"/>
-        <w:rPr>
-          <w:rFonts w:cs="Calibri"/>
-        </w:rPr>
-      </w:pPr>
-      <w:r>
-        <w:rPr>
-          <w:rFonts w:cs="Calibri"/>
-        </w:rPr>
         <w:t>To synchronize wit</w:t>
       </w:r>
       <w:r>
@@ -6865,6 +6796,36 @@
           <w:rFonts w:cs="Calibri"/>
         </w:rPr>
       </w:pPr>
+      <w:r>
+        <w:rPr>
+          <w:rFonts w:cs="Calibri"/>
+        </w:rPr>
+        <w:t>When the command is used, you may be prompted for an authorization code</w:t>
+      </w:r>
+      <w:r>
+        <w:rPr>
+          <w:rFonts w:cs="Calibri"/>
+        </w:rPr>
+        <w:t>. Simply</w:t>
+      </w:r>
+      <w:r>
+        <w:rPr>
+          <w:rFonts w:cs="Calibri"/>
+        </w:rPr>
+        <w:t xml:space="preserve"> sign in using your Google Account and paste the authorization code into the form </w:t>
+      </w:r>
+      <w:r>
+        <w:rPr>
+          <w:rFonts w:cs="Calibri"/>
+        </w:rPr>
+        <w:t>shown</w:t>
+      </w:r>
+      <w:r>
+        <w:rPr>
+          <w:rFonts w:cs="Calibri"/>
+        </w:rPr>
+        <w:t xml:space="preserve">. </w:t>
+      </w:r>
     </w:p>
     <w:p>
       <w:pPr>
@@ -6872,6 +6833,122 @@
           <w:rFonts w:cs="Calibri"/>
         </w:rPr>
       </w:pPr>
+      <w:r>
+        <w:rPr>
+          <w:rFonts w:cs="Calibri"/>
+          <w:noProof/>
+        </w:rPr>
+        <w:lastRenderedPageBreak/>
+        <mc:AlternateContent>
+          <mc:Choice Requires="wpc">
+            <w:drawing>
+              <wp:inline distT="0" distB="0" distL="0" distR="0" wp14:anchorId="34D914F4" wp14:editId="349A996D">
+                <wp:extent cx="5486400" cy="1664571"/>
+                <wp:effectExtent l="0" t="0" r="0" b="0"/>
+                <wp:docPr id="138" name="Canvas 138"/>
+                <wp:cNvGraphicFramePr>
+                  <a:graphicFrameLocks xmlns:a="http://schemas.openxmlformats.org/drawingml/2006/main" noChangeAspect="1"/>
+                </wp:cNvGraphicFramePr>
+                <a:graphic xmlns:a="http://schemas.openxmlformats.org/drawingml/2006/main">
+                  <a:graphicData uri="http://schemas.microsoft.com/office/word/2010/wordprocessingCanvas">
+                    <wpc:wpc>
+                      <wpc:bg/>
+                      <wpc:whole/>
+                      <pic:pic xmlns:pic="http://schemas.openxmlformats.org/drawingml/2006/picture">
+                        <pic:nvPicPr>
+                          <pic:cNvPr id="140" name="Picture 140"/>
+                          <pic:cNvPicPr>
+                            <a:picLocks noChangeAspect="1"/>
+                          </pic:cNvPicPr>
+                        </pic:nvPicPr>
+                        <pic:blipFill>
+                          <a:blip r:embed="rId28"/>
+                          <a:stretch>
+                            <a:fillRect/>
+                          </a:stretch>
+                        </pic:blipFill>
+                        <pic:spPr>
+                          <a:xfrm>
+                            <a:off x="1551600" y="0"/>
+                            <a:ext cx="2857143" cy="1628572"/>
+                          </a:xfrm>
+                          <a:prstGeom prst="rect">
+                            <a:avLst/>
+                          </a:prstGeom>
+                        </pic:spPr>
+                      </pic:pic>
+                    </wpc:wpc>
+                  </a:graphicData>
+                </a:graphic>
+              </wp:inline>
+            </w:drawing>
+          </mc:Choice>
+          <mc:Fallback>
+            <w:pict>
+              <v:group id="Canvas 138" o:spid="_x0000_s1026" editas="canvas" style="width:6in;height:131.05pt;mso-position-horizontal-relative:char;mso-position-vertical-relative:line" coordsize="54864,16643" o:gfxdata="UEsDBBQABgAIAAAAIQCxgme2CgEAABMCAAATAAAAW0NvbnRlbnRfVHlwZXNdLnhtbJSRwU7DMAyG&#10;70i8Q5QralN2QAit3YGOIyA0HiBK3DaicaI4lO3tSbpNgokh7Rjb3+8vyXK1tSObIJBxWPPbsuIM&#10;UDltsK/5++apuOeMokQtR4dQ8x0QXzXXV8vNzgOxRCPVfIjRPwhBagArqXQeMHU6F6yM6Rh64aX6&#10;kD2IRVXdCeUwAsYi5gzeLFvo5OcY2XqbynsTjz1nj/u5vKrmxmY+18WfRICRThDp/WiUjOluYkJ9&#10;4lUcnMpEzjM0GE83SfzMhtz57fRzwYF7SY8ZjAb2KkN8ljaZCx1IwMK1TpX/Z2RJS4XrOqOgbAOt&#10;Z+rodC5buy8MMF0a3ibsDaZjupi/tPkGAAD//wMAUEsDBBQABgAIAAAAIQA4/SH/1gAAAJQBAAAL&#10;AAAAX3JlbHMvLnJlbHOkkMFqwzAMhu+DvYPRfXGawxijTi+j0GvpHsDYimMaW0Yy2fr2M4PBMnrb&#10;Ub/Q94l/f/hMi1qRJVI2sOt6UJgd+ZiDgffL8ekFlFSbvV0oo4EbChzGx4f9GRdb25HMsYhqlCwG&#10;5lrLq9biZkxWOiqY22YiTra2kYMu1l1tQD30/bPm3wwYN0x18gb45AdQl1tp5j/sFB2T0FQ7R0nT&#10;NEV3j6o9feQzro1iOWA14Fm+Q8a1a8+Bvu/d/dMb2JY5uiPbhG/ktn4cqGU/er3pcvwCAAD//wMA&#10;UEsDBBQABgAIAAAAIQDEdRisAgIAAF8EAAAOAAAAZHJzL2Uyb0RvYy54bWysVNtu2zAMfR+wfxD0&#10;3jjJmqwQkhRDgw4Diq0otg9gZDoWal1AKbe/HyW7Tbs+dBj2YJkU6cNzSCaL66PtxB4pGu+WcjIa&#10;S4FO+9q47VL++nl7cSVFTOBq6LzDpTxhlNerjx8Wh6Bw6lvf1UiCQVxUh7CUbUpBVVXULVqIIx/Q&#10;cbDxZCGxS9uqJjgwuu2q6Xg8rw6e6kBeY4x8u+6DclXwmwZ1+tE0EZPolpK5pXJSOTf5rFYLUFuC&#10;0Bo90IB/YGHBOC76DLWGBGJH5g2UNZp89E0aaW8r3zRGY9HAaibjP9TcgNtDLGI0d+eJIFv/EXez&#10;5R4wpDrwMJDtYLTiZ+gGW2+KvT8V/irtCOUAYv8KwwI97sIFNyZAMhvTmXQqQ+YOZFJuf2/0PfWO&#10;/r6/J2FqXrpLHqwDy9vF8VxW5KtBSc7rv4Ks6s7rxyicv2nBbfFLDLwhDJGzKw6rc3pxX5XcdCbc&#10;mq7Lc872II636f2t7Se99npn0aV+dQk71uldbE2IUpBCu0EWRN/qQghUTIRJt7lgw4UfmGwm+iJQ&#10;WJ6JZQkx5B6BOjZk85tLiyNrnM0m8zG36vS893hMQnNoejX7PLn8JIXm2GSe3WnpyBkkUExf0VuR&#10;DabITHgqoGB/FwdOTylDJ3sahR+z4suyYyFbr34mL/2Sdf5fWP0GAAD//wMAUEsDBBQABgAIAAAA&#10;IQCqJg6+vAAAACEBAAAZAAAAZHJzL19yZWxzL2Uyb0RvYy54bWwucmVsc4SPQWrDMBBF94XcQcw+&#10;lp1FKMWyN6HgbUgOMEhjWcQaCUkt9e0jyCaBQJfzP/89ph///Cp+KWUXWEHXtCCIdTCOrYLr5Xv/&#10;CSIXZINrYFKwUYZx2H30Z1qx1FFeXMyiUjgrWEqJX1JmvZDH3IRIXJs5JI+lnsnKiPqGluShbY8y&#10;PTNgeGGKyShIk+lAXLZYzf+zwzw7TaegfzxxeaOQzld3BWKyVBR4Mg4fYddEtiCHXr48NtwBAAD/&#10;/wMAUEsDBBQABgAIAAAAIQBU6knG3AAAAAUBAAAPAAAAZHJzL2Rvd25yZXYueG1sTI9BS8QwEIXv&#10;gv8hjODNTbeUWmrTRQRF9KC7Frxmm9k22ExKk91Wf72jF708eLzhvW+qzeIGccIpWE8K1qsEBFLr&#10;jaVOQfN2f1WACFGT0YMnVPCJATb1+VmlS+Nn2uJpFzvBJRRKraCPcSylDG2PToeVH5E4O/jJ6ch2&#10;6qSZ9MzlbpBpkuTSaUu80OsR73psP3ZHpyBLD0Px+pA/fz02zfz0ntnr5MUqdXmx3N6AiLjEv2P4&#10;wWd0qJlp749kghgU8CPxVzkr8oztXkGap2uQdSX/09ffAAAA//8DAFBLAwQKAAAAAAAAACEAw29E&#10;F3caAAB3GgAAFAAAAGRycy9tZWRpYS9pbWFnZTEucG5niVBORw0KGgoAAAANSUhEUgAAASwAAACr&#10;CAYAAADcv6GhAAAAAXNSR0IArs4c6QAAAARnQU1BAACxjwv8YQUAAAAJcEhZcwAADsMAAA7DAcdv&#10;qGQAABoMSURBVHhe7Z3bix3Vl8ej6IPC/Bfz6B2FyOC8z+OAMIr44AUZ8jCI4DAqXh5U8PY2gpcH&#10;UUQEcRjUyQ8SdEBw8ou/JD8TzT1q0p3ETnf6lr6k73vqu9Orf6tX9q7a51SdOlXnfA8U3edU7b3X&#10;/u61P7XWPru6dzi+qAAVoAItUWBHS+ykmVSAClAB1xmwNjac40EN6AP0gSp9oAMQpwFr07iN9XW3&#10;7Vhbcxs8qAF9gD7QiQ8YjmwLggrglQ8sDSoxaHXVra+sbB1ry8uOBzWgD9AHUnxAs2MjY8lWwJNB&#10;bAtcOdCKAyuDlY+mMlCtC6QAp6WrbvXqolvLjtXFBX+sLMzzoAb0AfpArg8ILzw7wJCMJesZUzzE&#10;BF4Crgi0wsDSsEJlWaVoYBUDMnfFLc/OuKWZabc0PeWWpiZ5UAP6AH0gzQfAjIwdYAhYAqaALQIu&#10;H3HlQOt6YBlYrS0veWouX5n1gLo6OeEWx8fcwthFt/DHBTd/8bybuzDq5nlQA/oAfSDiA2AEDjAD&#10;7ABDwBIwBWwBY3zElQVIedAKAwtpYFbQp39ZRSAiKkdDc6Pn3JVzv7nZ3067mTMn3fSp4/6YOnmM&#10;BzWgD9AHoj4AToAZYMfs2V89S+YzgC1eHnfLGWPAGg0tv6ZlXtuBtRld+TWrLA0E9QCrxYlLno6z&#10;v5/xcLp89LCbOHLIjf/1L+7Swf1u7MCfs5/XjrED+3hQA/oAfWDLB65xAXzY75kBdoAhCHLAFGRn&#10;YAxY4yOtLKvza1qB1PB6YG1GV8grEaohskKFU0cPuuMv/5M78PDfuR//eQcPakAfoA+U8gGw5Jf/&#10;+Ec3efj/3Nz5ER9prWTM8Wtam6mhjbLCwJLoKssvkQaCgoAVQUVQ0wfoA1X7wJGn774WaWXpIb7E&#10;Q5SFDA9rWXFgqXQQeSRW8BFdIc9E6MbIio5ataOyPvqU+AAYA9b4KCtjj1/LCqSFf4uw5NvB7CKE&#10;ZAjNsJKPBXbkm3QuOhd9gD7QKx8AY7AQD+Zgy8NWWmjWsa4Dlv92MAMWFsB8Opit6GORrFeGsl5O&#10;AvoAfWDi8EHPGjAH7AGD/DpWCrCwIxX7I7BnAl9DYmWfTkWnog/QB3rlA2AMWIN9nWAPGNQxsFB4&#10;+vQJ/3VkrwxlvZwE9AH6ABiDLVPYPtURsPAAo99/la3WozAqwR4KOhWdij5AH+iVD4AxYA22UMk3&#10;hWBRYUpogYXVe2z86pWhrJeTgD5AHwBjwJpSwPIbRrNKsHudTkWnog/QB3rlA2CM39qQbSDtOsLq&#10;FFirc5Puys//2zXcxvd+6K6eP9F1eRET9cCWKsRFPaivirp0HfoRqW40q0qrqvvF+gi1bnygdmD9&#10;9p+Pe9jglWowymiwNGESog+9AJSGKTRC3+UzAouTPHXODOp1tQMLk06AkzrhhxFYALSGVbcO2AS4&#10;d2s7yxHQ1gdqB5ZESnYiAWQ6gpD3mLT6hXJSViI1G62hDXnp1FHqxDmJkOS8/fMUYkuoLt2u9EcD&#10;JmSzCI92YL+8QtC2gA5N3JANcp22Gf2wGoS0IRwIhzb4QK3AspDSoIkBCyKGIiyZ+DiPCakBo8Gn&#10;z+Fz3WYo+siDhYaSTQnlnMBKR0c6tRNYwu7YGlpRVIS2LYTkvT0Hu+Sc1bjXaW0bJgBtbBeoawWW&#10;nSD6fafA0hNWT3C7iK4BZNsIgcGW19GQhaSOjgRY+MyuNel2bTQYWssrirBCXxRIPSH7NcxikSQn&#10;brsm7rCOV63AspNFRxtNAJYFqo2A9PlYhFUFsOCMdsFdO2gesCwANZQZURFKbQddbcCKpTkyMS0c&#10;9NaHokV3G2HlpYT6nC5ngYmBtes/KRFWSkpoty2EnMimr5L6ys+8lFD30aaEVW3jaLvj0/52wrs2&#10;YMXu7nb9SS8I24knwLDwC62N5S26660DaN8ukuvIT0eFug+SKoYW3WNppEROKcCSNS7dvk1B5ZyF&#10;kC5joasX6/OiOE7odk7oQR+32oA16EKyf5zg9IHe+wCBxb+3nbyBlxOy9xOSGudrTGARWAQWfaA1&#10;PkBg0Vlb46yMPhjhEVgEFoFFH2iNDxBYdNbWOCsjLEZYBBaBRWDRB1rjAwQWnbU1zsoIixEWgUVg&#10;EVj0gdb4QE+AFXpmkJ9RASpABcoogAibwCqjIMtSASpQmwIEVm1SsyEqQAXKKkBglVWQ5akAFahN&#10;AQKrNqnZEBWgAmUVILDKKsjyVIAK1KYAgVWb1GyIClCBsgoQWGUVZHkqQAVqU4DAqk1qNkQFqEBZ&#10;BfoOrJ07d7odO3Y4/KzrtWfPHrdr1666mqutnVOnTvVcR2hX11hhjN59992gfrAB/U19iZ/B13DE&#10;6k2tL++6Mv4l9qXYWKadkP11+E9ZffsOLHQAg1Pnq4qBrqKOqvvcBofrts8AjIZMJ8CCf2G89KuX&#10;N6xufANlYKeGcBFUu2knT/82+A+B1eUMqtpZujRjW7E2OFy3/ewWWACThVW3NqSW68Y3OgGw2NFN&#10;OwTWwrxbmpp08xdG3dTJY/45H/nPMKkDrCMsDJzcbYrCYh3m6zumpBK6vL4Wzm+vt6mCTH5cZyNA&#10;bZ++K8bs0TqgXh32S4Sp76xiv0zSWNqs24NNYjPKSRtSrzg3ykhKF+tHSj2w26ZZommoj9YXtKZ2&#10;PMQ+gY3uj5RL9ZOU6F3GOLQ0EWpb+qLL4Tqtq/YvXUcosiu60cTGyQIr1E7eWKIfsT7YMRTo582L&#10;1Ple5rrGRVh6QolooQ7iOh0y6/UO/K7XWfBeOwrOyXt7B5Y7nbQduztbZ8mzx6Yitk4bPcgkEwcU&#10;6MgkFUezKYPYLJ9rENiUQ96LbVrronpCk05stpMvFgXoiMKOuQUWbAxFWHJdzE+sLXoS6vG3cJH3&#10;GkKwQa/f2XPa53Sfrd2hiK+TSElfm9JO3ljm9cHeZK3WdUetYk8jgaWjjViobBd+tXOGIKQHQA+0&#10;jRJkvSPlrmchGBtk/bmFEM7ptvKcUDt/KHIITdC8u35oXUdHahpmsXoEnjqS0xFk7AsV6QvKyQ0F&#10;v6N9Aa4ex6KUMOYnMZ1k7KwfScRr+yVaSDvWx2JjqCOY2IJ/ka/ZaDY0FrF28nwCZfRcs9faOq2v&#10;lomUui07FMAKpXTaYfWghSZpSNxQhJUCLO342i5xHu1EdpLqSR6aaP0AlrUxNVoQW3G9HBIRynhU&#10;ASwdleqxLQssC8g8YKVEI3bBXfuS7kOn7eT5RF4fdMaiIZ4C125hlFKu1cDKSwm1k1jxbUrY7bqC&#10;jbBi9sQGQk9IiSw0iGLAkjtuKCXU5WPOLemNBqZNCVPqCcFJ6gndBKwOehykTzaVl3HsNsIK2SNR&#10;nURR3aaEulxeShi6uVgtJPLWn0v9GmaxtTKb3sVuvNon9JKBaCG2akjq5YOhB5akZFqolJRQqC9h&#10;tnUee1ez+1ssbOxCeMrA2IVtXUcIguIUIZulP9ruPGDZ/neTyulFWj0pUiO1WOonDh5LgWQyhSaM&#10;hb5e7JX6BG6pfiLQ0vbasnLOwiWUFtkoGWVjILFjnhdJWd00rLXPxNJzayv6mDeWNtW0fdBtxtYo&#10;NfxTIqSy1zQiwirbiUEpn/KN1qD0ddD6kZoKD2K/U1LeqvpNYFWlZMl6bLRRsjoWr1mB0FpZzSb0&#10;pTm7cN9rIwisXiucUH/sm7SEorykTwqkpr19Mm9gmyWwBnZo2TEqMHgKEFiDN6bsERUYWAUIrIEd&#10;WnaMCgyeAgTW4I0pe0QFBlYBAithaPO+sk7Zr5XQRMeX2D1aHVfQkAJV6ac3vpbtmt1oXLa+Kspz&#10;y8s1FQmsBG8isBJE6uASu8M+ZSd4B9V3fGkb4E9gEVjJjk1gJUuVdCGBlSTTtosIrIYASz9PZ8N6&#10;3PlijyfYIbd3Sf0IhP4LAHb/jDyikfo4CtrVj0DEnuHCdbBBt6d3BOvP7XN79jEh6at9vCj0LKF1&#10;bL2hUdsde2ZP+ie2Snokj59Y3a1NOG8Br9/b60V3/ZiQfmwmZrPUiX7IQ7z68a7QY1KhuuzjSbb/&#10;Mo6hx4xE26JHkFCHPIImPiE6xR4X0nbZ5wzto0ad46+9JfqeEmrQyOSXySKOaGFk/7SHnSQoj7Iy&#10;oeV6/RAnynTzwK8FlH7oNTSZ5ZlCsSk0oaV/Fpp6ouv+yCSywLKTTdcHO2IP+Vo99fu8/oX6WwQs&#10;sV3KyhhIX/SO/zybZSxjNxwN+dD01H3M8y8NGAGP9k+BZN4aWmhNLM8X7TkNrDwfaS+G0i3vO7D0&#10;AMgdS5xXnME+1Jl3t9eTViao1KMjNpFIHDc1wrKPIuQtGttoR97buzo+Fzv0HVfvgLfrPLF1Fw05&#10;fU1onUjsKQJW3rNioQeo8yKsELBifxkiz2bbRmgcQmMVighjwAo92GtvIikPYIfSuTxfDJ2TOmyG&#10;MGxPSfQdWHLX0s5hwRWKqPLumhpUut4qgCVRn44QYovGecAKRUextbLQZMxbKNapkdjZC2DpaEiP&#10;YxOAZfUJLTfoqE6Ph76J6ajURo/WF+x7ieJD2uf5YsjfNbCsTenxSfuvbASwxPH1uokefJuGxWSX&#10;iaIdUa/h5IXhcueXO6Zu00Yt2mGKUkJtq71L2n7IpNJ3bQ0cHenEokxcL5PV2hlLCS14dBqUd7PQ&#10;qY623cLBpnZ5i+6paWxehBUCv07JBa5FwBKf0Lprf0oBlm1LxrMoJdSQsymhXp8N+Vf7sRTvQSOA&#10;ZR3cOpekebEFSjtoel3DRjmhFEbK63MaRHYC6AXUPJjGIiyBiu6PTAob8suksguteRFWDHzabnvX&#10;t4vU+uYRSwm1TXrx246XBZak+OhDXiouk11s0zbnASsvrZZzIdiGUuSQ7vomkpISCvikbdEzzxf1&#10;MogGlkR5odQ2lHoOGrwaAaxBE7Xf/clbV+u3bWyfCpRRgMAqo15Dy4a+lWqoqTSLCnSkAIHVkVzN&#10;vljSl2FelG32CNG6sgoQWGUVZHkqQAVqU4DAqk1qNkQFqEBZBQissgqyPBWgArUpQGDVJjUbogJU&#10;oKwCBFZZBVmeClCB2hQgsGqTmg1RASpQVgECq6yCLE8FqEBtChBYtUnNhqgAFSirAIFVVkGWpwJU&#10;oDYFCKzapGZDVIAKlFWAwCqrIMtTASpQmwIEVm1SsyEqQAXKKkBglVWQ5akAFahNAQKrNqnZEBWg&#10;AmUV6DuwRs9fdP/zp2/df/33bh7UgD4wZD7wze697vSZ35M51ndgnT4z4paXV5IN5oVUgAoMjgKY&#10;+ydOnk3uUN+BNTI6nmwsL6QCVGDwFOiEAf0H1vmJwRsB9ogKUIFkBUY6YACBlSwrL6QCVKAXChBY&#10;vVCVdVIBKtATBdoFrAtMCXviBayUCrREgZEOGND/lPDC5ZbISjOpABXohQIjHTCAwOrFCLBOKkAF&#10;khVoF7AuMsJKHlleSAUGUIGRDhjQ/wirA2MHcKzYJSow9Aq0ClijFyeHfsAoABUYZgU6YUDfI6zR&#10;PwisYXZW9p0KdMIAAov+QgWoQF8VILD6Kj8bpwJUoBMF2gWssalO+sZrqQAVGDAFRjtgQP9Twg6M&#10;HbBxYneoABXIFCCw6AZUgAq0RoGWAWu6NcLSUCpABapXYHQsnQH9TwkvpRtbvVSskQpQgX4rMNoB&#10;Awisfo8W26cCQ64AgTXkDsDuU4E2KUBgtWm0aCsVGHIFCKwhdwB2nwq0SYFWAevC+IxbW19vk760&#10;lQpQgYoUwNxvFbDmFpbc+fFpbzQPakAfGD4fmJlbTMZf378lTLaUF1IBKjD0ChBYQ+8CFIAKtEcB&#10;Aqs9Y0VLqcDQK0BgDb0LUAAq0B4FCKz2jBUtpQJDrwCBNfQuQAGoQHsUILDaM1a0lAoMvQIE1tC7&#10;AAWgAu1RgMBqz1jRUiow9AoQWEPvAhSACrRHAQKrPWNFS6nA0CtAYA29C1AAKtAeBQis9oxV7Zb+&#10;9NNP7p133nHPPvuse/rpp3lsagA9oMsPP/xQOCbUMOw3nWioRSawCl1uOC/ARHvjjTfcuXPn3MbG&#10;xnCKEOk19BgfH3fvvfee++6776LaUMO426RqaGsgsDgVgwoggjh79qxbXl52V65c4WE0WFpactPT&#10;0+6VV16JehA1zPebFA0JLAIqSQGE7OvZH1ebnZ3lEdEAUQJS5diLGhb7TpGGBFbSdOVFmIhwppmZ&#10;GR4RDYomGzUs9p0iDQkssihJAUw2RFgEVnzSQZ+8CIsaFgOrSEMCK2m68iKZbFin4RHWoGiyUcNi&#10;3ynSkMAii5IUwGRbW1tzU1NTfTnefPNNt2PHjq3j7bff3rJjcnLS3XjjjX2xS+sBfYoirF5ouG/f&#10;vm3afP3117VoMTEx4e6991536NChytor0pDASpquvEiABTjUfQBW991337Z2H3/8cffkk0/6zy5f&#10;vuyBVbddtr2iydYLDV977TV36623bus79KpDC2zlALAOHjxYWXtFGhJYZFGSAphsq6urHg51Hvv3&#10;7/cwCrWJyfLjjz863Olj19RpK/QpirCq1PDixYseVnX2Ubd16dKlLWBVZUORhgRW0nTlRf0C1hdf&#10;fOEjqdCEeOyxx9yXX365DViAF1LHWJmqJlaonqLJVrWGn3/+udu1a1cUWDgvafTNN9/sIyHY/eqr&#10;r/qd+XfddZc//8ADD2zVAQjJ5zj31Vdf+XO6LrmewCIXGqsAJhs29o2OjtZ6YHK9/vrrwTbl3MjI&#10;iI+wYNvdd9/tPvvss1ptFE2gT1GEVaWGL7/8snvrrbeS+vrxxx+7p556yl+LcjfddJN/lAibge+4&#10;4w6HGwPOPfTQQ9fVqctKebSLsvfcc4+vpyq/KNKQEVZjEdEswzARFxYW3OnTp2s9PvroI/foo48G&#10;28TEw2Q6deqUu+GGG9ydd97p39dto7QHfYqAVaWGH374oXviiSei/T1x4oS7/fbbt6Ks+++/31/7&#10;wgsv+JuA2C3vjx075m655Zbr6sN5/YUHfke7qB/RGB5HqkrzIg0JrGZxobHWYCLOz897ONR57Nmz&#10;x0dPoTYxWXD+5MmTW8DCozF12qfbgj5FwKpSw927d3vAhPp7/Phxd9ttt7lPP/3Un8e1O3fu9L8/&#10;//zzDov1Uk7e62t0nfZ6OYc2MAbffvttZZoXaUhgNRYRzTIME3Fubs7fVes+Hn74YT8xdLuIph55&#10;5BH/GSYOoIbf8Tkir7ptRHvQpwhYVWv44IMPehBJf48ePeoj0p9//tmnfXv37vXnnnvuua3r8DvS&#10;aSkj71EWkNPncM3777/vwWg1xfXQW9qoQvMiDQmsZnGhsdZgIuKhZ8ChH8eLL764LS156aWXtuxA&#10;KgNgiV1YkwHg6rYT+hQBqxcaAjiSsgFSiDrRd/05oA+wyeeAkugjwML7I0eObNP5k08+ua4utIXP&#10;f/nlFw8saa8KvYs0JLAai4hmGYaJiMdycFflEdYA+hQBixrm+0+RhgRWs7jQWGswEfFIDu6qPMIa&#10;QJ8iYFHDfP8p0pDAaiwimmUYJiJ2TyNl4BHWAPoUAYsa5vtPkYYEVrO40FhrnnnmGb9B8/Dhwzwi&#10;GmCDZR6wqGGx7xRpSGA1FhHNMgwbBQ8cOOD32+BP/fLYrgG2VuDrfuxZir2oYb7fpGhIYDWLC421&#10;5vvvv3d4qBZfl4+NjfEwGuAr/Q8++MB988030TGkhvl+k6IhgdVYRDTPMOxoRgSBtIfHdg2gC2CF&#10;v+eU96KGcd9J1VDry39C0TxO0CIqQAUiClQOrEsH/+xQKV9UgApQgaoVAFvAmKmTx9zc+RG3NDXp&#10;Vhbm3Vr23502EO2qf0n3NwplH+IkLsLFKDR3YdRXQmBVPUSsjwpQAVGgNLBWFxe2AWvsACMsuhcV&#10;oAK9UeBaSngtwprPgiQES2BQcoQlwJq/eN5NnzqeRVj7mRL2ZqxYKxUYegWuRVj7PWuQ1XUErPWV&#10;FU+3pekpt/DHBTdz5qQb/+tfCKyhdysKQAV6owCABcaANQiSwB4wCCwqXMPCRWtXF93SzLRbGLvo&#10;Zn877SYOHySwejNWrJUKDL0CABYYM/PrKc+c5Yw9YFAysFazi5dnZ9zi+JibPfuru3z0MIE19G5F&#10;AahAbxQAsMAYsGbh0h+ePWBQErA2sv8asrZ01a3MXXFXJyfc3Og5vxh24F9u7Y21rJUKUIGhVgDA&#10;8lsaMtYsXh737AGDwKLClHAj+0eS69nWhlVsbchyyflsHWv29zPul3//h6EWlZ2nAlSgNwr89K9/&#10;72aypSesmfsFd78Ha8mBRXFgwRbsxQKwsPCehWQrV2Y98bCZ6/Kh792Rf7vDp4Y8qAF9gD5QhQ8A&#10;VuP7/uQZczVjDdLBrfWrjEV60ygQtX37+ubm0XWkhRnhsIEUC2CLE5d8hYi0ELoh38QiGVb28XUk&#10;9lBgc+nYgX08qAF9gD4Q8AEwYr9nBtgBhoAliKzAFjAGrNmKrgLpYBBYOsrya1nzc9egldEP6SHy&#10;TCyOYUUfX0Ni7wQONM6DGtAH6AMxH/CsOH3CswMMAUuQBvrIKmMMWAPm+MV2ia7UYznXA0vSwuwR&#10;HUkNPbSySAvpIfJLgAvfHuLrRzSGfRPY7IUdqnKAmDyoAX2APrCNC2BExguwAwwBS/xzgxlbfGSl&#10;YGXXrmT1LPxE82ZquAWtLD3EmhYqxQo+8kwQEYvyaJAHNaAP0AeSfCBjBtgBhoAlHlQZW7AEJZFV&#10;DFbhCEtQpqGV5ZOoDN8egoKAFxrBblQcPgLjQQ3oA/SBHB8QXvifYEjGki1QYc0q8K2g/V4y/2/G&#10;IH9U4PIVCrwAMOyKB8R4UAP6AH0gwQd84LN5eJZYUJk1q86Atbmm5b9aFHBhfUsOAIwHNaAP0Ac6&#10;8QHNEPl7V5uMKdrp1dlf5ZNK+fPa/hAe1IA+UN4HiiilzncGrA4q5qVUgApQgaoVILCqVpT1UQEq&#10;0DMF/h8ZNa1NxtoZqQAAAABJRU5ErkJgglBLAQItABQABgAIAAAAIQCxgme2CgEAABMCAAATAAAA&#10;AAAAAAAAAAAAAAAAAABbQ29udGVudF9UeXBlc10ueG1sUEsBAi0AFAAGAAgAAAAhADj9If/WAAAA&#10;lAEAAAsAAAAAAAAAAAAAAAAAOwEAAF9yZWxzLy5yZWxzUEsBAi0AFAAGAAgAAAAhAMR1GKwCAgAA&#10;XwQAAA4AAAAAAAAAAAAAAAAAOgIAAGRycy9lMm9Eb2MueG1sUEsBAi0AFAAGAAgAAAAhAKomDr68&#10;AAAAIQEAABkAAAAAAAAAAAAAAAAAaAQAAGRycy9fcmVscy9lMm9Eb2MueG1sLnJlbHNQSwECLQAU&#10;AAYACAAAACEAVOpJxtwAAAAFAQAADwAAAAAAAAAAAAAAAABbBQAAZHJzL2Rvd25yZXYueG1sUEsB&#10;Ai0ACgAAAAAAAAAhAMNvRBd3GgAAdxoAABQAAAAAAAAAAAAAAAAAZAYAAGRycy9tZWRpYS9pbWFn&#10;ZTEucG5nUEsFBgAAAAAGAAYAfAEAAA0hAAAAAA==&#10;">
+                <v:shape id="_x0000_s1027" type="#_x0000_t75" style="position:absolute;width:54864;height:16643;visibility:visible;mso-wrap-style:square">
+                  <v:fill o:detectmouseclick="t"/>
+                  <v:path o:connecttype="none"/>
+                </v:shape>
+                <v:shape id="Picture 140" o:spid="_x0000_s1028" type="#_x0000_t75" style="position:absolute;left:15516;width:28571;height:16285;visibility:visible;mso-wrap-style:square" o:gfxdata="UEsDBBQABgAIAAAAIQAEqzleAAEAAOYBAAATAAAAW0NvbnRlbnRfVHlwZXNdLnhtbJSRQU7DMBBF&#10;90jcwfIWJU5ZIISSdEHKEipUDjCyJ4lFMrY8bmhvj9O0G0SRWNoz/78nu1wfxkFMGNg6quQqL6RA&#10;0s5Y6ir5sXvJHqXgCGRgcISVPCLLdX17U+6OHlmkNHEl+xj9k1KsexyBc+eR0qR1YYSYjqFTHvQn&#10;dKjui+JBaUcRKWZx7pB12WAL+yGKzSFdLyYBB5bieVmcWZUE7werISZTNZH5QcnOhDwlTzvcW893&#10;SUOqXwnz5DrgnHtLTxOsQbGFEF9hTBrKBFbe6rgPmLbyv3tm0ZEz17ZWY94E3i7Ji9g1gHFfFHD6&#10;b3uTYu84XdrV6ZfqbwAAAP//AwBQSwMEFAAGAAgAAAAhAAjDGKTUAAAAkwEAAAsAAABfcmVscy8u&#10;cmVsc6SQwWrDMAyG74O+g9F9cdrDGKNOb4NeSwu7GltJzGLLSG7avv1M2WAZve2oX+j7xL/dXeOk&#10;ZmQJlAysmxYUJkc+pMHA6fj+/ApKik3eTpTQwA0Fdt3qaXvAyZZ6JGPIoioliYGxlPymtbgRo5WG&#10;Mqa66YmjLXXkQWfrPu2AetO2L5p/M6BbMNXeG+C934A63nI1/2HH4JiE+tI4ipr6PrhHVO3pkg44&#10;V4rlAYsBz3IPGeemPgf6sXf9T28OrpwZP6phof7Oq/nHrhdVdl8AAAD//wMAUEsDBBQABgAIAAAA&#10;IQAzLwWeQQAAADkAAAASAAAAZHJzL3BpY3R1cmV4bWwueG1ssrGvyM1RKEstKs7Mz7NVMtQzUFJI&#10;zUvOT8nMS7dVCg1x07VQUiguScxLSczJz0u1VapMLVayt+PlAgAAAP//AwBQSwMEFAAGAAgAAAAh&#10;ANcCbEHEAAAA3AAAAA8AAABkcnMvZG93bnJldi54bWxEj09rwkAQxe8Fv8MyQm91o5QiqauIf8Cr&#10;2kq8DdkxCWZnY3aN8ds7h0JvM7w37/1mtuhdrTpqQ+XZwHiUgCLOva24MPBz3H5MQYWIbLH2TAae&#10;FGAxH7zNMLX+wXvqDrFQEsIhRQNljE2qdchLchhGviEW7eJbh1HWttC2xYeEu1pPkuRLO6xYGkps&#10;aFVSfj3cnYEzZpvz8/R7uZ2O0222Do6zzhnzPuyX36Ai9fHf/He9s4L/KfjyjEyg5y8AAAD//wMA&#10;UEsBAi0AFAAGAAgAAAAhAASrOV4AAQAA5gEAABMAAAAAAAAAAAAAAAAAAAAAAFtDb250ZW50X1R5&#10;cGVzXS54bWxQSwECLQAUAAYACAAAACEACMMYpNQAAACTAQAACwAAAAAAAAAAAAAAAAAxAQAAX3Jl&#10;bHMvLnJlbHNQSwECLQAUAAYACAAAACEAMy8FnkEAAAA5AAAAEgAAAAAAAAAAAAAAAAAuAgAAZHJz&#10;L3BpY3R1cmV4bWwueG1sUEsBAi0AFAAGAAgAAAAhANcCbEHEAAAA3AAAAA8AAAAAAAAAAAAAAAAA&#10;nwIAAGRycy9kb3ducmV2LnhtbFBLBQYAAAAABAAEAPcAAACQAwAAAAA=&#10;">
+                  <v:imagedata r:id="rId29" o:title=""/>
+                  <v:path arrowok="t"/>
+                </v:shape>
+                <w10:anchorlock/>
+              </v:group>
+            </w:pict>
+          </mc:Fallback>
+        </mc:AlternateContent>
+      </w:r>
+    </w:p>
+    <w:p>
+      <w:pPr>
+        <w:spacing w:line="240" w:lineRule="auto"/>
+        <w:jc w:val="center"/>
+        <w:rPr>
+          <w:rFonts w:cs="Calibri"/>
+        </w:rPr>
+      </w:pPr>
+      <w:r>
+        <w:rPr>
+          <w:rFonts w:cs="Calibri"/>
+          <w:color w:val="808080" w:themeColor="background1" w:themeShade="80"/>
+        </w:rPr>
+        <w:t xml:space="preserve">Figure </w:t>
+      </w:r>
+      <w:r>
+        <w:rPr>
+          <w:rFonts w:cs="Calibri"/>
+          <w:color w:val="808080" w:themeColor="background1" w:themeShade="80"/>
+        </w:rPr>
+        <w:t>3</w:t>
+      </w:r>
+      <w:r>
+        <w:rPr>
+          <w:rFonts w:cs="Calibri"/>
+          <w:color w:val="808080" w:themeColor="background1" w:themeShade="80"/>
+        </w:rPr>
+        <w:t>.</w:t>
+      </w:r>
+      <w:r>
+        <w:rPr>
+          <w:rFonts w:cs="Calibri"/>
+          <w:color w:val="808080" w:themeColor="background1" w:themeShade="80"/>
+        </w:rPr>
+        <w:t>2</w:t>
+      </w:r>
+      <w:r>
+        <w:rPr>
+          <w:rFonts w:cs="Calibri"/>
+        </w:rPr>
+        <w:t xml:space="preserve">: </w:t>
+      </w:r>
+      <w:r>
+        <w:rPr>
+          <w:rFonts w:cs="Calibri"/>
+        </w:rPr>
+        <w:t>Authorization form</w:t>
+      </w:r>
     </w:p>
     <w:p>
       <w:pPr>
@@ -6975,7 +7052,7 @@
                 <w:rFonts w:cs="Calibri"/>
                 <w:b/>
               </w:rPr>
-              <w:t>9</w:t>
+              <w:t>10</w:t>
             </w:r>
           </w:p>
         </w:tc>
@@ -7029,7 +7106,7 @@
               <w:rPr>
                 <w:rFonts w:cs="Calibri"/>
               </w:rPr>
-              <w:t>9</w:t>
+              <w:t>10</w:t>
             </w:r>
           </w:p>
         </w:tc>
@@ -7090,7 +7167,7 @@
                 <w:rFonts w:cs="Calibri"/>
                 <w:b/>
               </w:rPr>
-              <w:t>10</w:t>
+              <w:t>11</w:t>
             </w:r>
           </w:p>
         </w:tc>
@@ -7144,7 +7221,7 @@
               <w:rPr>
                 <w:rFonts w:cs="Calibri"/>
               </w:rPr>
-              <w:t>10</w:t>
+              <w:t>11</w:t>
             </w:r>
           </w:p>
         </w:tc>
@@ -7206,7 +7283,7 @@
               <w:rPr>
                 <w:rFonts w:cs="Calibri"/>
               </w:rPr>
-              <w:t>11</w:t>
+              <w:t>12</w:t>
             </w:r>
           </w:p>
         </w:tc>
@@ -7258,7 +7335,7 @@
               <w:rPr>
                 <w:rFonts w:cs="Calibri"/>
               </w:rPr>
-              <w:t>11</w:t>
+              <w:t>12</w:t>
             </w:r>
           </w:p>
         </w:tc>
@@ -7308,7 +7385,7 @@
               <w:rPr>
                 <w:rFonts w:cs="Calibri"/>
               </w:rPr>
-              <w:t>12</w:t>
+              <w:t>13</w:t>
             </w:r>
           </w:p>
         </w:tc>
@@ -7369,7 +7446,7 @@
                 <w:rFonts w:cs="Calibri"/>
                 <w:b/>
               </w:rPr>
-              <w:t>13</w:t>
+              <w:t>14</w:t>
             </w:r>
           </w:p>
         </w:tc>
@@ -7428,7 +7505,7 @@
               <w:rPr>
                 <w:rFonts w:cs="Calibri"/>
               </w:rPr>
-              <w:t>4</w:t>
+              <w:t>5</w:t>
             </w:r>
           </w:p>
         </w:tc>
@@ -7481,7 +7558,7 @@
               <w:rPr>
                 <w:rFonts w:cs="Calibri"/>
               </w:rPr>
-              <w:t>14</w:t>
+              <w:t>15</w:t>
             </w:r>
           </w:p>
         </w:tc>
@@ -7538,7 +7615,7 @@
               <w:rPr>
                 <w:rFonts w:cs="Calibri"/>
               </w:rPr>
-              <w:t>5</w:t>
+              <w:t>6</w:t>
             </w:r>
           </w:p>
         </w:tc>
@@ -7603,7 +7680,7 @@
                 <w:rFonts w:cs="Calibri"/>
                 <w:b/>
               </w:rPr>
-              <w:t>7</w:t>
+              <w:t>8</w:t>
             </w:r>
           </w:p>
         </w:tc>
@@ -7660,7 +7737,7 @@
               <w:rPr>
                 <w:rFonts w:cs="Calibri"/>
               </w:rPr>
-              <w:t>7</w:t>
+              <w:t>8</w:t>
             </w:r>
           </w:p>
         </w:tc>
@@ -7725,7 +7802,7 @@
               <w:rPr>
                 <w:rFonts w:cs="Calibri"/>
               </w:rPr>
-              <w:t>8</w:t>
+              <w:t>9</w:t>
             </w:r>
           </w:p>
         </w:tc>
@@ -7776,7 +7853,7 @@
               <w:rPr>
                 <w:rFonts w:cs="Calibri"/>
               </w:rPr>
-              <w:t>20</w:t>
+              <w:t>21</w:t>
             </w:r>
           </w:p>
         </w:tc>
@@ -7825,7 +7902,7 @@
               <w:rPr>
                 <w:rFonts w:cs="Calibri"/>
               </w:rPr>
-              <w:t>20</w:t>
+              <w:t>21</w:t>
             </w:r>
           </w:p>
         </w:tc>
@@ -7890,7 +7967,7 @@
                 <w:rFonts w:cs="Calibri"/>
                 <w:b/>
               </w:rPr>
-              <w:t>2</w:t>
+              <w:t>3</w:t>
             </w:r>
           </w:p>
         </w:tc>
@@ -7947,7 +8024,7 @@
               <w:rPr>
                 <w:rFonts w:cs="Calibri"/>
               </w:rPr>
-              <w:t>2</w:t>
+              <w:t>3</w:t>
             </w:r>
           </w:p>
         </w:tc>
@@ -8001,7 +8078,7 @@
               <w:rPr>
                 <w:rFonts w:cs="Calibri"/>
               </w:rPr>
-              <w:t>3</w:t>
+              <w:t>5</w:t>
             </w:r>
           </w:p>
         </w:tc>
@@ -8063,7 +8140,7 @@
               <w:rPr>
                 <w:rFonts w:cs="Calibri"/>
               </w:rPr>
-              <w:t>4</w:t>
+              <w:t>6</w:t>
             </w:r>
           </w:p>
         </w:tc>
@@ -8125,7 +8202,7 @@
               <w:rPr>
                 <w:rFonts w:cs="Calibri"/>
               </w:rPr>
-              <w:t>5</w:t>
+              <w:t>7</w:t>
             </w:r>
           </w:p>
         </w:tc>
@@ -8313,7 +8390,10 @@
         <w:t xml:space="preserve"> (Section 2</w:t>
       </w:r>
       <w:r>
-        <w:t>, page 10</w:t>
+        <w:t>, page 1</w:t>
+      </w:r>
+      <w:r>
+        <w:t>1</w:t>
       </w:r>
       <w:r>
         <w:t xml:space="preserve">): The </w:t>
@@ -8377,7 +8457,10 @@
         <w:t>(Section 3</w:t>
       </w:r>
       <w:r>
-        <w:t>, page 13</w:t>
+        <w:t>, page 1</w:t>
+      </w:r>
+      <w:r>
+        <w:t>4</w:t>
       </w:r>
       <w:r>
         <w:t xml:space="preserve">): The </w:t>
@@ -8497,7 +8580,7 @@
         <w:t>, page 1</w:t>
       </w:r>
       <w:r>
-        <w:t>6</w:t>
+        <w:t>8</w:t>
       </w:r>
       <w:r>
         <w:t xml:space="preserve">): The </w:t>
@@ -8556,7 +8639,10 @@
         <w:t>, page</w:t>
       </w:r>
       <w:r>
-        <w:t xml:space="preserve"> 21</w:t>
+        <w:t xml:space="preserve"> 2</w:t>
+      </w:r>
+      <w:r>
+        <w:t>3</w:t>
       </w:r>
       <w:r>
         <w:t xml:space="preserve">): The </w:t>
@@ -8598,7 +8684,7 @@
         <mc:AlternateContent>
           <mc:Choice Requires="wpc">
             <w:drawing>
-              <wp:inline distT="0" distB="0" distL="0" distR="0" wp14:anchorId="78E8C597" wp14:editId="67C200CB">
+              <wp:inline distT="0" distB="0" distL="0" distR="0" wp14:anchorId="78E8C597" wp14:editId="44D5E82B">
                 <wp:extent cx="5788325" cy="1463863"/>
                 <wp:effectExtent l="0" t="0" r="0" b="98425"/>
                 <wp:docPr id="41" name="Canvas 41"/>
@@ -8778,7 +8864,7 @@
                           <w:txbxContent>
                             <w:p>
                               <w:pPr>
-                                <w:spacing w:after="0"/>
+                                <w:spacing w:after="0" w:line="240" w:lineRule="auto"/>
                                 <w:jc w:val="center"/>
                               </w:pPr>
                               <w:r>
@@ -9131,7 +9217,7 @@
                         <wps:cNvSpPr txBox="1"/>
                         <wps:spPr>
                           <a:xfrm>
-                            <a:off x="555044" y="606722"/>
+                            <a:off x="564569" y="606722"/>
                             <a:ext cx="452120" cy="317500"/>
                           </a:xfrm>
                           <a:prstGeom prst="rect">
@@ -9190,7 +9276,7 @@
           </mc:Choice>
           <mc:Fallback>
             <w:pict>
-              <v:group id="Canvas 41" o:spid="_x0000_s1047" editas="canvas" style="width:455.75pt;height:115.25pt;mso-position-horizontal-relative:char;mso-position-vertical-relative:line" coordsize="57880,14636" o:gfxdata="UEsDBBQABgAIAAAAIQC2gziS/gAAAOEBAAATAAAAW0NvbnRlbnRfVHlwZXNdLnhtbJSRQU7DMBBF&#10;90jcwfIWJU67QAgl6YK0S0CoHGBkTxKLZGx5TGhvj5O2G0SRWNoz/78nu9wcxkFMGNg6quQqL6RA&#10;0s5Y6ir5vt9lD1JwBDIwOMJKHpHlpr69KfdHjyxSmriSfYz+USnWPY7AufNIadK6MEJMx9ApD/oD&#10;OlTrorhX2lFEilmcO2RdNtjC5xDF9pCuTyYBB5bi6bQ4syoJ3g9WQ0ymaiLzg5KdCXlKLjvcW893&#10;SUOqXwnz5DrgnHtJTxOsQfEKIT7DmDSUCaxw7Rqn8787ZsmRM9e2VmPeBN4uqYvTtW7jvijg9N/y&#10;JsXecLq0q+WD6m8AAAD//wMAUEsDBBQABgAIAAAAIQA4/SH/1gAAAJQBAAALAAAAX3JlbHMvLnJl&#10;bHOkkMFqwzAMhu+DvYPRfXGawxijTi+j0GvpHsDYimMaW0Yy2fr2M4PBMnrbUb/Q94l/f/hMi1qR&#10;JVI2sOt6UJgd+ZiDgffL8ekFlFSbvV0oo4EbChzGx4f9GRdb25HMsYhqlCwG5lrLq9biZkxWOiqY&#10;22YiTra2kYMu1l1tQD30/bPm3wwYN0x18gb45AdQl1tp5j/sFB2T0FQ7R0nTNEV3j6o9feQzro1i&#10;OWA14Fm+Q8a1a8+Bvu/d/dMb2JY5uiPbhG/ktn4cqGU/er3pcvwCAAD//wMAUEsDBBQABgAIAAAA&#10;IQCpgNMOMgcAALkvAAAOAAAAZHJzL2Uyb0RvYy54bWzsWllv20YQfi/Q/0DwvRFPURQiB64TpwWM&#10;JIjT5nlNkRJRapddri25v74ze5GSKUtRasFx5Qd6qT24xzfHN7Ov36wWlXOX86ZkdOL6rzzXyWnG&#10;piWdTdw/vlz+MnKdRhA6JRWj+cS9zxv3zdnPP71e1uM8YHNWTXPuwCC0GS/riTsXoh4PBk02zxek&#10;ecXqnEJlwfiCCHjls8GUkyWMvqgGgecNB0vGpzVnWd408OtbVemeyfGLIs/Ex6JocuFUExfmJuST&#10;y+cNPgdnr8l4xkk9LzM9DXLALBakpPBRO9RbIohzy8sHQy3KjLOGFeJVxhYDVhRllss1wGp8b2M1&#10;F4TekUYuJoPdMROE0n847s0M9gCGHC/hMHJZhqNoansozfd97HpO6lyuoRlnH+4+caecTtwocB1K&#10;FoCIz3BGhM6q3IHf9Oeh3XX9ieu3Boq4t6uCL/A/7JqzArAFaRx5cKj3E3eYJFGqDjNfCSeD6tSP&#10;ZG0G1XGYJrE87EE7TM0b8T5nCwcLE5fDPOQRkrurRsCnoalpAi/LuhmriciSuK9ynEtFP+cFrAjn&#10;I3tL5OYXFXfuCGCOZFlOhY9Tg/Fka+xWlFVlOwa7O+r22DWXqLad9/iq7SG/zKiwnRclZbzv69O/&#10;zJQL1d7sgFo3boFY3azkUQ7Nqd2w6T0cL2dKypo6uyxha69IIz4RDmIFZwWqQnyER1Gx5cRluuQ6&#10;c8b/6fsd2wP+oNZ1liCmE7f5+5bw3HWq3ykgU54yyLV8ieIkgG/wbs1Nt4beLi4YnIoPSqnOZBHb&#10;i8oUC84WX0GjnONXoYrQDL49cTPBzcuFUOoDdFKWn5/LZiDLNRFX9BolU50IQufL6ivhtcaXAGB+&#10;YEYayHgDZqotnhBl57eCFaXEIO602ld9AiCZKK7HENGwR0RDc9h7iWgQp+EwGUoRTUBba337HEVU&#10;ovgQETUdDxJR0/mJRTQxp3YS0ZclonGPiMbmsPcS0TAdjcJIi2g8BHsKpgqszDO0olL3HCKipuNB&#10;Imo6P7GIjsypnUT0ZYlo0iOiVh/vJaJdK5oGwySSvtnzlNEIYXyIjJqOB8mo6fzEMioZRuuRnTxd&#10;SR1egKcLQQpFRq8FJ+VsLpxzztnSuWCUAi1k3ImsfgaRvaCKkDbiYkUtnZUkUFoLEE06tVXgRmt+&#10;iKKB8LFD4MsWdhsEXjrS7DYMk2EgMd4KfTgKR+hZI70NQt/QNcORDXPV5KPR67ILUiRlg4MgG0bj&#10;X1F84hBvSTNXRHYKJeUaCFJW7+jUEfc10HeCG2WF3tBEydjl6vYlyi3j7CfJ3g6aqgi1dF3WCfKO&#10;jgeoDLEyu72VHCsjbs77iJwt3Y1kq8UsDMm4g2QDVxmMWUcymDKJZBVJ2RfJoRd7EqoYpwFQ+xsu&#10;JtBsBHHoD9PQbOwJxptxnv8VjCFWt0shq3DeGgZ7YdyjkIE0HaCQQ0Cxp2MZYZimoeRZrUKORl6Q&#10;aCzHEJjUOvGE5OeL5Nl4OWvj3JCw2Mg+fFOw/j1ntzUYqWU968S5Y+v+y3oH3sEq6DbveW3D3DPI&#10;Qsg3NGEGNDrSPRzF1hWI03Qj0B14IWRClBKNk2SkJIOMszmkPjBQHkR+qD2JIIzStv6dJvn9I4AX&#10;r+YBPktndihyT54eiG164COE0R14lbsmXSe7Zdt9p/4Fm5hGd7m6jJbaLLcN+2vnKa+qsm4wh/Eg&#10;ams8poZV5fQSfBBss5ECuJkZq7bWqqIORMB90BlatT8yROtxdIaQLGsvh+vRBIOc8ZxMc+XnxR78&#10;ad1lFyJ3p98v2yP/sJ3S9Rq19ZTJAf5ZZfMtO/yzE4F7IQQutqkKS+As03GgslUeD6kbqhrpDqgg&#10;wppHgS9b+FkYBalWqlE48o1SNTpG6+MgQe9Xi5PR6jUQq07isSrpo7rliIpiD2Hu1wJ7CPKxtUCr&#10;M3doAdT92qgdKbMWRw/c2w5cJQ47MNTg7eLQKcAi/WZSjdpL6Jj5xPfRJYCerX/qez5G9yXX0mVc&#10;+Vard4JlX8Thu43Tc4alzSb1adFuWgm1aA8sEW4ajB31eAKjiZr0OIfreDrpSHtBKIbY5kZMtqMj&#10;7Z0THcPqAaPUkX9u15HxKHqgI7vMYAiE/2S4wT78GKCUJBXo/LFM+O6UQdyXMugmBozjqehhx+Kr&#10;NXQNfkezpoBbQCbeeuvNC/g+OqPSzO/A77cmBb6Tr27PKMxzMu3JKJDx06Qa1nXuyaH9liup5v6a&#10;Rqu+zRnbtMMXJEC/spUDP2mlDCoaQzaOWMHvqI97lHUH33EcexE4yDJbMEwCk4fQsaooDsC3NSkD&#10;uNW5A+SPX+vE23aXELaBKWHaCxEu9T6+2hodaAFXWmaW9O1Q3AElorLUk+fagxT9MOBr03Nb2ZS9&#10;EKoSPLgrx7nLQuFm+ZHvg4rndBsUTF+G18Mlm9N32fECevddctz2xv3ZvwAAAP//AwBQSwMEFAAG&#10;AAgAAAAhABINrs3cAAAABQEAAA8AAABkcnMvZG93bnJldi54bWxMj0FLw0AQhe+C/2EZwZvdJFLR&#10;NJtShHgI8WBbpMdtdswGs7Mhu23jv3f0opcHwxve+16xnt0gzjiF3pOCdJGAQGq96alTsN9Vd48g&#10;QtRk9OAJFXxhgHV5fVXo3PgLveF5GzvBIRRyrcDGOOZShtai02HhRyT2PvzkdORz6qSZ9IXD3SCz&#10;JHmQTvfEDVaP+Gyx/dyeHJe8NnUjdy+hrsK7bTa132fVQanbm3mzAhFxjn/P8IPP6FAy09GfyAQx&#10;KOAh8VfZe0rTJYijguw+WYIsC/mfvvwGAAD//wMAUEsBAi0AFAAGAAgAAAAhALaDOJL+AAAA4QEA&#10;ABMAAAAAAAAAAAAAAAAAAAAAAFtDb250ZW50X1R5cGVzXS54bWxQSwECLQAUAAYACAAAACEAOP0h&#10;/9YAAACUAQAACwAAAAAAAAAAAAAAAAAvAQAAX3JlbHMvLnJlbHNQSwECLQAUAAYACAAAACEAqYDT&#10;DjIHAAC5LwAADgAAAAAAAAAAAAAAAAAuAgAAZHJzL2Uyb0RvYy54bWxQSwECLQAUAAYACAAAACEA&#10;Eg2uzdwAAAAFAQAADwAAAAAAAAAAAAAAAACMCQAAZHJzL2Rvd25yZXYueG1sUEsFBgAAAAAEAAQA&#10;8wAAAJUKAAAAAA==&#10;">
+              <v:group id="Canvas 41" o:spid="_x0000_s1047" editas="canvas" style="width:455.75pt;height:115.25pt;mso-position-horizontal-relative:char;mso-position-vertical-relative:line" coordsize="57880,14636" o:gfxdata="UEsDBBQABgAIAAAAIQC2gziS/gAAAOEBAAATAAAAW0NvbnRlbnRfVHlwZXNdLnhtbJSRQU7DMBBF&#10;90jcwfIWJU67QAgl6YK0S0CoHGBkTxKLZGx5TGhvj5O2G0SRWNoz/78nu9wcxkFMGNg6quQqL6RA&#10;0s5Y6ir5vt9lD1JwBDIwOMJKHpHlpr69KfdHjyxSmriSfYz+USnWPY7AufNIadK6MEJMx9ApD/oD&#10;OlTrorhX2lFEilmcO2RdNtjC5xDF9pCuTyYBB5bi6bQ4syoJ3g9WQ0ymaiLzg5KdCXlKLjvcW893&#10;SUOqXwnz5DrgnHtJTxOsQfEKIT7DmDSUCaxw7Rqn8787ZsmRM9e2VmPeBN4uqYvTtW7jvijg9N/y&#10;JsXecLq0q+WD6m8AAAD//wMAUEsDBBQABgAIAAAAIQA4/SH/1gAAAJQBAAALAAAAX3JlbHMvLnJl&#10;bHOkkMFqwzAMhu+DvYPRfXGawxijTi+j0GvpHsDYimMaW0Yy2fr2M4PBMnrbUb/Q94l/f/hMi1qR&#10;JVI2sOt6UJgd+ZiDgffL8ekFlFSbvV0oo4EbChzGx4f9GRdb25HMsYhqlCwG5lrLq9biZkxWOiqY&#10;22YiTra2kYMu1l1tQD30/bPm3wwYN0x18gb45AdQl1tp5j/sFB2T0FQ7R0nTNEV3j6o9feQzro1i&#10;OWA14Fm+Q8a1a8+Bvu/d/dMb2JY5uiPbhG/ktn4cqGU/er3pcvwCAAD//wMAUEsDBBQABgAIAAAA&#10;IQAiJao0MwcAALkvAAAOAAAAZHJzL2Uyb0RvYy54bWzsWltv2zYUfh+w/yDofbV1syyjTpGlTTcg&#10;aIumW58ZWbKFyaRGMbGzX79zjkhaduTYdRcjzZwHhTIv4uU7l+8cvn6znJfOXSbrQvCx673qu07G&#10;UzEp+HTs/vHl8peh69SK8QkrBc/G7n1Wu2/Ofv7p9aIaZb6YiXKSSQcG4fVoUY3dmVLVqNer01k2&#10;Z/UrUWUcKnMh50zBq5z2JpItYPR52fP7/UFvIeSkkiLN6hp+fdtUumc0fp5nqfqY53WmnHLswtwU&#10;PSU9b/DZO3vNRlPJqlmR6mmwA2YxZwWHj9qh3jLFnFtZPBhqXqRS1CJXr1Ix74k8L9KM1gCr8fob&#10;q7lg/I7VtJgUdsdMEEr/4bg3U9gDGHK0gMPIqAxHUVf2UOrv+9j1jFUZraEepR/uPkmnmIzd0Hcd&#10;zuaAiM9wRoxPy8yB3/Tnod119UnqtxqKuLfLXM7xP+yaswSw+UkU9uFQ78fuII7DpDnMbKmcFKoT&#10;L6TaFKqjIIkjOuzeaphK1up9JuYOFsauhHnQEbK7q1rBp6GpaQIvi6oeNROhkrovM5xLyT9nOawI&#10;50O9CbnZRSmdOwaYY2maceXh1GA8ao3d8qIsbUd/d0fdHrtmhGrbeY+v2h70ZcGV7TwvuJBdX5/8&#10;ZaacN+3NDjTrxi1Qy5slHeXAnNqNmNzD8UrRSFldpZcFbO0Vq9UnJkGs4KxAVaiP8MhLsRi7Qpdc&#10;ZybkP12/Y3vAH9S6zgLEdOzWf98ymblO+TsHZNIpg1zTSxjFPnxDtmtu2jX8dn4h4FQ8UEpVSkVs&#10;r0pTzKWYfwWNco5fhSrGU/j22E2VNC8XqlEfoJPS7PycmoEsV0xd8WuUzOZEEDpfll+ZrDS+FADz&#10;gzDSwEYbMGva4glxcX6rRF4QBnGnm33VJwCSieJ6DBENOkQ0MIe9l4j6URIM4gGJaAzaWuvb5yii&#10;hOJDRNR0PEhETecnFtHYnNpJRF+WiEYdIhqZw95LRINkOAxCLaLRAOwpmCqwMs/QipLuOURETceD&#10;RNR0fmIRHZpTO4noyxLRuENErT7eS0TbVjTxB3FIvtnzlNEQYXyIjJqOB8mo6fzEMkoMY+WRnTxd&#10;og4vwNOFIEVDRq+VZMV0ppxzKcXCuRCcAy0U0gmtfgaRveANIa3VxZJbOkskkKwFiCaf2CpwozU/&#10;RNFA+Ngh8GULu/X9fjLU7DYI4oFPGF8JfTAMhuhZI731A8/QNcORDXPV5KPW67ILakjKBgdBNozG&#10;v+T4xCHesnrWENkJlBrXQLGifMcnjrqvgL4z3Cgr9IYmEmOn1e1LlFeMs5sk93fQ1IZQk+uyTpB3&#10;dDxAZail2e2t5Lgx4ua8j8jZkt1ItlrMwpCNWkg2cKVgzDqSwZQRkptIyr5IDvpRn6CKcRoAtbfh&#10;YgLNRhAH3iAJzMaeYLwZ5/lfwRhidbsUchPOW8NgJ4w7FDKQpgMUcgAo7utYRhAkSUA8a6WQw2Hf&#10;jzWWIwhMap14QvLzRfJ0tJiu4tyQsNjIPnxTsP69FLcVGKlFNW3FuSPr/lO9A+9gFXSb97KyYe4p&#10;ZCHoDU2YAY2OdA+GkXUFoiTZCHT7/QAyIY0SjeJ42EgGG6UzSH1goNwPvUB7En4QJqv6d5rkd48A&#10;XnwzD/BZWrNDkXvy9EBk0wMfIYzuwCvtGrlOdsu2+07dCzYxjfZydRkttVnuKuyvnaesLIuqxhzG&#10;g6it8ZhqURaTS/BBsM1GCuBmaqzaWquSOxAB90BnaNX+yBArj6M1BLGsvRyuRxMMNOMZm2SNnxf1&#10;4U/rLrsQ2p1uv2yP/MN2Stdp1NZTJgf4Z6XNt+zwz04E7oUQuMimKiyBs0zHgcqV8nhI3VDVkDvQ&#10;BBHWPAp82cLPgtBPtFINg6FnlKrRMVof+zF6v1qcjFavgFi1Eo9lwR/VLUdUFHsIc7cW2EOQj60F&#10;VjpzhxZA3a+N2pEya1H4wL1twZVw2IKhBm8bh04OFuk3k2rUXkLLzMeehy4B9Fz5p17fw+g+cS1d&#10;xpVvtXonWHZFHL7bOD1nWNpsUpcWbaeVUIt2wBLhpsHYUo8nMJqoSYdzuI6nk460F4QiiG1uxGRb&#10;OtLeOdExrA4wko78c7uOjIbhAx3ZZgYDIPwnww324ccAJZFUoPPHMuG7UwZRV8qgnRgwjmdDD1sW&#10;v1lD2+C3NGsCuAVk4q23zryA56EzSmZ+B36/NSnwnXx1e0ZhlrFJR0aBjZ4m1bCuc08O7bdcSTX3&#10;1zRa9W3OyKYdviAB+lUsHfhJK2VQ0RiycdQSfkd93KGsW/iOBmE0gPEoWzCIfZOH0LGqMPLBtzUp&#10;A7jVuQPkj1/rxNt2lxC2gSlh2gsRTnofX22NDrSAK02ZJX07FHegEVEqdeS59iBFPwz4Vum5rWzK&#10;XghtEjy4K8e5y8LhZvmR74Oq53QbFExfitfDic3pu+x4Ab39Thx3deP+7F8AAAD//wMAUEsDBBQA&#10;BgAIAAAAIQASDa7N3AAAAAUBAAAPAAAAZHJzL2Rvd25yZXYueG1sTI9BS8NAEIXvgv9hGcGb3SRS&#10;0TSbUoR4CPFgW6THbXbMBrOzIbtt47939KKXB8Mb3vtesZ7dIM44hd6TgnSRgEBqvempU7DfVXeP&#10;IELUZPTgCRV8YYB1eX1V6Nz4C73heRs7wSEUcq3AxjjmUobWotNh4Uck9j785HTkc+qkmfSFw90g&#10;syR5kE73xA1Wj/hssf3cnhyXvDZ1I3cvoa7Cu202td9n1UGp25t5swIRcY5/z/CDz+hQMtPRn8gE&#10;MSjgIfFX2XtK0yWIo4LsPlmCLAv5n778BgAA//8DAFBLAQItABQABgAIAAAAIQC2gziS/gAAAOEB&#10;AAATAAAAAAAAAAAAAAAAAAAAAABbQ29udGVudF9UeXBlc10ueG1sUEsBAi0AFAAGAAgAAAAhADj9&#10;If/WAAAAlAEAAAsAAAAAAAAAAAAAAAAALwEAAF9yZWxzLy5yZWxzUEsBAi0AFAAGAAgAAAAhACIl&#10;qjQzBwAAuS8AAA4AAAAAAAAAAAAAAAAALgIAAGRycy9lMm9Eb2MueG1sUEsBAi0AFAAGAAgAAAAh&#10;ABINrs3cAAAABQEAAA8AAAAAAAAAAAAAAAAAjQkAAGRycy9kb3ducmV2LnhtbFBLBQYAAAAABAAE&#10;APMAAACWCgAAAAA=&#10;">
                 <v:shape id="_x0000_s1048" type="#_x0000_t75" style="position:absolute;width:57880;height:14636;visibility:visible;mso-wrap-style:square">
                   <v:fill o:detectmouseclick="t"/>
                   <v:path o:connecttype="none"/>
@@ -9253,7 +9339,7 @@
                     <w:txbxContent>
                       <w:p>
                         <w:pPr>
-                          <w:spacing w:after="0"/>
+                          <w:spacing w:after="0" w:line="240" w:lineRule="auto"/>
                           <w:jc w:val="center"/>
                         </w:pPr>
                         <w:r>
@@ -9282,11 +9368,7 @@
                 <v:shape id="Straight Arrow Connector 58" o:spid="_x0000_s1062" type="#_x0000_t32" style="position:absolute;left:9842;top:3376;width:3112;height:0;visibility:visible;mso-wrap-style:square" o:connectortype="straight" o:gfxdata="UEsDBBQABgAIAAAAIQD+JeulAAEAAOoBAAATAAAAW0NvbnRlbnRfVHlwZXNdLnhtbJSRzU7EIBDH&#10;7ya+A+FqWqoHY0zpHqwe1Zj1AQhMW2I7EAbr7ts73e5ejGviEeb/8RuoN7tpFDMk8gG1vC4rKQBt&#10;cB57Ld+3T8WdFJQNOjMGBC33QHLTXF7U230EEuxG0nLIOd4rRXaAyVAZIiBPupAmk/mYehWN/TA9&#10;qJuqulU2YAbMRV4yZFO30JnPMYvHHV+vJAlGkuJhFS5dWpoYR29NZlI1o/vRUhwbSnYeNDT4SFeM&#10;IdWvDcvkfMHR98JPk7wD8WpSfjYTYyiXaNkAweaQWFf+nbSgTlSErvMWyjYRL7V6T3DnSlz4wgTz&#10;f/Nbtr3BfEpXh59qvgEAAP//AwBQSwMEFAAGAAgAAAAhAJYFM1jUAAAAlwEAAAsAAABfcmVscy8u&#10;cmVsc6SQPWsDMQyG90L/g9He8yVDKSW+bIWsIYWuxtZ9kLNkJHNN/n1MoaVXsnWUXvQ8L9rtL2k2&#10;C4pOTA42TQsGKXCcaHDwfnp7egGjxVP0MxM6uKLCvnt82B1x9qUe6ThlNZVC6mAsJb9aq2HE5LXh&#10;jFSTniX5UkcZbPbh7Ae027Z9tvKbAd2KaQ7RgRziFszpmqv5DztNQVi5L03gZLnvp3CPaiN/0hGX&#10;SvEyYHEQRb+WgktTy4G979380xuYCENh+aiOlfwnqfbvBnb1zu4GAAD//wMAUEsDBBQABgAIAAAA&#10;IQAzLwWeQQAAADkAAAAUAAAAZHJzL2Nvbm5lY3RvcnhtbC54bWyysa/IzVEoSy0qzszPs1Uy1DNQ&#10;UkjNS85PycxLt1UKDXHTtVBSKC5JzEtJzMnPS7VVqkwtVrK34+UCAAAA//8DAFBLAwQUAAYACAAA&#10;ACEAbUp5vMIAAADbAAAADwAAAGRycy9kb3ducmV2LnhtbESPTWvCQBCG7wX/wzIFb3WjYJHoKlIo&#10;FS/1C89DdpoNzc7G7Mak/945FDwO77zPzLPaDL5Wd2pjFdjAdJKBIi6Crbg0cDl/vi1AxYRssQ5M&#10;Bv4owmY9ellhbkPPR7qfUqkEwjFHAy6lJtc6Fo48xkloiCX7Ca3HJGNbattiL3Bf61mWvWuPFcsF&#10;hw19OCp+T50XyvW2mE3P3bbbh+94oN4N/ZczZvw6bJegEg3pufzf3lkDc3lWXMQD9PoBAAD//wMA&#10;UEsBAi0AFAAGAAgAAAAhAP4l66UAAQAA6gEAABMAAAAAAAAAAAAAAAAAAAAAAFtDb250ZW50X1R5&#10;cGVzXS54bWxQSwECLQAUAAYACAAAACEAlgUzWNQAAACXAQAACwAAAAAAAAAAAAAAAAAxAQAAX3Jl&#10;bHMvLnJlbHNQSwECLQAUAAYACAAAACEAMy8FnkEAAAA5AAAAFAAAAAAAAAAAAAAAAAAuAgAAZHJz&#10;L2Nvbm5lY3RvcnhtbC54bWxQSwECLQAUAAYACAAAACEAbUp5vMIAAADbAAAADwAAAAAAAAAAAAAA&#10;AAChAgAAZHJzL2Rvd25yZXYueG1sUEsFBgAAAAAEAAQA+QAAAJADAAAAAA==&#10;" strokecolor="black [3213]" strokeweight="1pt">
                   <v:stroke dashstyle="dash" startarrow="open" endarrow="open"/>
                 </v:shape>
-                <v:shapetype id="_x0000_t202" coordsize="21600,21600" o:spt="202" path="m,l,21600r21600,l21600,xe">
-                  <v:stroke joinstyle="miter"/>
-                  <v:path gradientshapeok="t" o:connecttype="rect"/>
-                </v:shapetype>
-                <v:shape id="Text Box 59" o:spid="_x0000_s1063" type="#_x0000_t202" style="position:absolute;left:5550;top:6067;width:4521;height:3175;visibility:visible;mso-wrap-style:none;v-text-anchor:top" o:gfxdata="UEsDBBQABgAIAAAAIQDw94q7/QAAAOIBAAATAAAAW0NvbnRlbnRfVHlwZXNdLnhtbJSRzUrEMBDH&#10;74LvEOYqbaoHEWm6B6tHFV0fYEimbdg2CZlYd9/edD8u4goeZ+b/8SOpV9tpFDNFtt4puC4rEOS0&#10;N9b1Cj7WT8UdCE7oDI7ekYIdMayay4t6vQvEIrsdKxhSCvdSsh5oQi59IJcvnY8TpjzGXgbUG+xJ&#10;3lTVrdTeJXKpSEsGNHVLHX6OSTxu8/pAEmlkEA8H4dKlAEMYrcaUSeXszI+W4thQZudew4MNfJUx&#10;QP7asFzOFxx9L/lpojUkXjGmZ5wyhjSRJQ8YKGvKv1MWzIkL33VWU9lGfl98J6hz4cZ/uUjzf7Pb&#10;bHuj+ZQu9z/UfAMAAP//AwBQSwMEFAAGAAgAAAAhADHdX2HSAAAAjwEAAAsAAABfcmVscy8ucmVs&#10;c6SQwWrDMAyG74O9g9G9cdpDGaNOb4VeSwe7CltJTGPLWCZt376mMFhGbzvqF/o+8e/2tzCpmbJ4&#10;jgbWTQuKomXn42Dg63xYfYCSgtHhxJEM3Elg372/7U40YalHMvokqlKiGBhLSZ9aix0poDScKNZN&#10;zzlgqWMedEJ7wYH0pm23Ov9mQLdgqqMzkI9uA+p8T9X8hx28zSzcl8Zy0Nz33r6iasfXeKK5UjAP&#10;VAy4LM8w09zU50C/9q7/6ZURE31X/kL8TKv1x6wXNXYPAAAA//8DAFBLAwQUAAYACAAAACEAMy8F&#10;nkEAAAA5AAAAEAAAAGRycy9zaGFwZXhtbC54bWyysa/IzVEoSy0qzszPs1Uy1DNQUkjNS85PycxL&#10;t1UKDXHTtVBSKC5JzEtJzMnPS7VVqkwtVrK34+UCAAAA//8DAFBLAwQUAAYACAAAACEAWtbwbsUA&#10;AADbAAAADwAAAGRycy9kb3ducmV2LnhtbESPQWsCMRSE7wX/Q3iFXkSzFpR2axQVFCm2pSrF42Pz&#10;ulncvCxJ1PXfN4LQ4zAz3zDjaWtrcSYfKscKBv0MBHHhdMWlgv1u2XsBESKyxtoxKbhSgOmk8zDG&#10;XLsLf9N5G0uRIBxyVGBibHIpQ2HIYui7hjh5v85bjEn6UmqPlwS3tXzOspG0WHFaMNjQwlBx3J6s&#10;gqN5735lq4/5z2h99Z+7kzv4zUGpp8d29gYiUhv/w/f2WisYvsLtS/oBcvIHAAD//wMAUEsBAi0A&#10;FAAGAAgAAAAhAPD3irv9AAAA4gEAABMAAAAAAAAAAAAAAAAAAAAAAFtDb250ZW50X1R5cGVzXS54&#10;bWxQSwECLQAUAAYACAAAACEAMd1fYdIAAACPAQAACwAAAAAAAAAAAAAAAAAuAQAAX3JlbHMvLnJl&#10;bHNQSwECLQAUAAYACAAAACEAMy8FnkEAAAA5AAAAEAAAAAAAAAAAAAAAAAApAgAAZHJzL3NoYXBl&#10;eG1sLnhtbFBLAQItABQABgAIAAAAIQBa1vBuxQAAANsAAAAPAAAAAAAAAAAAAAAAAJgCAABkcnMv&#10;ZG93bnJldi54bWxQSwUGAAAAAAQABAD1AAAAigMAAAAA&#10;" filled="f" stroked="f" strokeweight=".5pt">
+                <v:shape id="Text Box 59" o:spid="_x0000_s1063" type="#_x0000_t202" style="position:absolute;left:5645;top:6067;width:4521;height:3175;visibility:visible;mso-wrap-style:none;v-text-anchor:top" o:gfxdata="UEsDBBQABgAIAAAAIQDw94q7/QAAAOIBAAATAAAAW0NvbnRlbnRfVHlwZXNdLnhtbJSRzUrEMBDH&#10;74LvEOYqbaoHEWm6B6tHFV0fYEimbdg2CZlYd9/edD8u4goeZ+b/8SOpV9tpFDNFtt4puC4rEOS0&#10;N9b1Cj7WT8UdCE7oDI7ekYIdMayay4t6vQvEIrsdKxhSCvdSsh5oQi59IJcvnY8TpjzGXgbUG+xJ&#10;3lTVrdTeJXKpSEsGNHVLHX6OSTxu8/pAEmlkEA8H4dKlAEMYrcaUSeXszI+W4thQZudew4MNfJUx&#10;QP7asFzOFxx9L/lpojUkXjGmZ5wyhjSRJQ8YKGvKv1MWzIkL33VWU9lGfl98J6hz4cZ/uUjzf7Pb&#10;bHuj+ZQu9z/UfAMAAP//AwBQSwMEFAAGAAgAAAAhADHdX2HSAAAAjwEAAAsAAABfcmVscy8ucmVs&#10;c6SQwWrDMAyG74O9g9G9cdpDGaNOb4VeSwe7CltJTGPLWCZt376mMFhGbzvqF/o+8e/2tzCpmbJ4&#10;jgbWTQuKomXn42Dg63xYfYCSgtHhxJEM3Elg372/7U40YalHMvokqlKiGBhLSZ9aix0poDScKNZN&#10;zzlgqWMedEJ7wYH0pm23Ov9mQLdgqqMzkI9uA+p8T9X8hx28zSzcl8Zy0Nz33r6iasfXeKK5UjAP&#10;VAy4LM8w09zU50C/9q7/6ZURE31X/kL8TKv1x6wXNXYPAAAA//8DAFBLAwQUAAYACAAAACEAMy8F&#10;nkEAAAA5AAAAEAAAAGRycy9zaGFwZXhtbC54bWyysa/IzVEoSy0qzszPs1Uy1DNQUkjNS85PycxL&#10;t1UKDXHTtVBSKC5JzEtJzMnPS7VVqkwtVrK34+UCAAAA//8DAFBLAwQUAAYACAAAACEAWtbwbsUA&#10;AADbAAAADwAAAGRycy9kb3ducmV2LnhtbESPQWsCMRSE7wX/Q3iFXkSzFpR2axQVFCm2pSrF42Pz&#10;ulncvCxJ1PXfN4LQ4zAz3zDjaWtrcSYfKscKBv0MBHHhdMWlgv1u2XsBESKyxtoxKbhSgOmk8zDG&#10;XLsLf9N5G0uRIBxyVGBibHIpQ2HIYui7hjh5v85bjEn6UmqPlwS3tXzOspG0WHFaMNjQwlBx3J6s&#10;gqN5735lq4/5z2h99Z+7kzv4zUGpp8d29gYiUhv/w/f2WisYvsLtS/oBcvIHAAD//wMAUEsBAi0A&#10;FAAGAAgAAAAhAPD3irv9AAAA4gEAABMAAAAAAAAAAAAAAAAAAAAAAFtDb250ZW50X1R5cGVzXS54&#10;bWxQSwECLQAUAAYACAAAACEAMd1fYdIAAACPAQAACwAAAAAAAAAAAAAAAAAuAQAAX3JlbHMvLnJl&#10;bHNQSwECLQAUAAYACAAAACEAMy8FnkEAAAA5AAAAEAAAAAAAAAAAAAAAAAApAgAAZHJzL3NoYXBl&#10;eG1sLnhtbFBLAQItABQABgAIAAAAIQBa1vBuxQAAANsAAAAPAAAAAAAAAAAAAAAAAJgCAABkcnMv&#10;ZG93bnJldi54bWxQSwUGAAAAAAQABAD1AAAAigMAAAAA&#10;" filled="f" stroked="f" strokeweight=".5pt">
                   <v:textbox>
                     <w:txbxContent>
                       <w:p>
@@ -12581,7 +12663,15 @@
                 <w:sz w:val="20"/>
                 <w:szCs w:val="20"/>
               </w:rPr>
-              <w:t xml:space="preserve">false </w:t>
+              <w:t>false</w:t>
+            </w:r>
+            <w:r>
+              <w:rPr>
+                <w:rFonts w:asciiTheme="minorHAnsi" w:hAnsiTheme="minorHAnsi" w:cstheme="minorHAnsi"/>
+                <w:sz w:val="20"/>
+                <w:szCs w:val="20"/>
+              </w:rPr>
+              <w:t xml:space="preserve"> </w:t>
             </w:r>
             <w:r>
               <w:rPr>
@@ -12747,7 +12837,15 @@
                 <w:sz w:val="20"/>
                 <w:szCs w:val="20"/>
               </w:rPr>
-              <w:t xml:space="preserve">false </w:t>
+              <w:t>false</w:t>
+            </w:r>
+            <w:r>
+              <w:rPr>
+                <w:rFonts w:asciiTheme="minorHAnsi" w:hAnsiTheme="minorHAnsi" w:cstheme="minorHAnsi"/>
+                <w:sz w:val="20"/>
+                <w:szCs w:val="20"/>
+              </w:rPr>
+              <w:t xml:space="preserve"> </w:t>
             </w:r>
             <w:r>
               <w:rPr>
@@ -15357,34 +15455,11 @@
           <mc:Fallback>
             <w:pict>
               <v:group id="Canvas 70" o:spid="_x0000_s1064" editas="canvas" style="width:6in;height:158.9pt;mso-position-horizontal-relative:char;mso-position-vertical-relative:line" coordsize="54864,20180" o:gfxdata="UEsDBBQABgAIAAAAIQC2gziS/gAAAOEBAAATAAAAW0NvbnRlbnRfVHlwZXNdLnhtbJSRQU7DMBBF&#10;90jcwfIWJU67QAgl6YK0S0CoHGBkTxKLZGx5TGhvj5O2G0SRWNoz/78nu9wcxkFMGNg6quQqL6RA&#10;0s5Y6ir5vt9lD1JwBDIwOMJKHpHlpr69KfdHjyxSmriSfYz+USnWPY7AufNIadK6MEJMx9ApD/oD&#10;OlTrorhX2lFEilmcO2RdNtjC5xDF9pCuTyYBB5bi6bQ4syoJ3g9WQ0ymaiLzg5KdCXlKLjvcW893&#10;SUOqXwnz5DrgnHtJTxOsQfEKIT7DmDSUCaxw7Rqn8787ZsmRM9e2VmPeBN4uqYvTtW7jvijg9N/y&#10;JsXecLq0q+WD6m8AAAD//wMAUEsDBBQABgAIAAAAIQA4/SH/1gAAAJQBAAALAAAAX3JlbHMvLnJl&#10;bHOkkMFqwzAMhu+DvYPRfXGawxijTi+j0GvpHsDYimMaW0Yy2fr2M4PBMnrbUb/Q94l/f/hMi1qR&#10;JVI2sOt6UJgd+ZiDgffL8ekFlFSbvV0oo4EbChzGx4f9GRdb25HMsYhqlCwG5lrLq9biZkxWOiqY&#10;22YiTra2kYMu1l1tQD30/bPm3wwYN0x18gb45AdQl1tp5j/sFB2T0FQ7R0nTNEV3j6o9feQzro1i&#10;OWA14Fm+Q8a1a8+Bvu/d/dMb2JY5uiPbhG/ktn4cqGU/er3pcvwCAAD//wMAUEsDBBQABgAIAAAA&#10;IQByRZyWvAYAAKosAAAOAAAAZHJzL2Uyb0RvYy54bWzsWtuO2zYQfS/QfxD03lj3ixFvsHWaokBu&#10;yKbNM1eWbKESqZLctbdf3xlSlGzHXtvarBu0frEl3kYk58ycGfLlq1VdWfc5FyWjE9t94dhWTjM2&#10;K+l8Yv/++c1PiW0JSeiMVIzmE/shF/arqx9/eLlsxrnHFqya5dyCQagYL5uJvZCyGY9GIlvkNREv&#10;WJNTqCwYr4mEVz4fzThZwuh1NfIcJxotGZ81nGW5EFD6WlfaV2r8osgz+aEoRC6tamLDt0n1y9Xv&#10;Lf6Orl6S8ZyTZlFm7WeQAV9Rk5KC0G6o10QS646XXw1VlxlnghXyRcbqESuKMsvVHGA2rrM1mymh&#10;90SoyWSwOuYD4ekbjns7hzWAIcdL2IxcPcNWiKbbFPE0YTcL0uRqDmKcvb//yK1yNrE92AxKatCI&#10;T7BHhM6r3IKyVjy0u2k+8vZNwCOu7argNf7DqlkrGML10zSEcR5A8VLHS/Vm5itpZVDtJo4fOFCd&#10;qfrE81LVYtQP1HAhf81ZbeHDxObwJWoTyf1bIUE4NDVNUC5lb8qqgnIyrqi1BBFeDALwXbCqnGGt&#10;ekHlzacVt+4JqN3t3FVtqrv6HZvpsiR0oKcWoXQdmyuBayOB+IpC4bIRY70G6kk+VLn+hk95AYuJ&#10;S6E/YlMuybKcSi1bLMgs16JR8m7RFYUBceQCJtKN3Q6we2w9g7Y9ds0V5rrO7eo81rnroSQzKrvO&#10;dUkZ3zWzCmbVStbtzSLppcFVumWzB1A1zjTiRZO9KWGT3xIhPxIOEAfFALMlP8BPUTHYTNY+2daC&#10;8b93lWN7wALU2tYSTMbEFn/dEZ7bVvUbBZSkbhDAsFK9BGGMOs7Xa27Xa+hdPWWgHi4YyCZTj9he&#10;Vuax4Kz+AtbtGqVCFaEZyJ7YmeTmZSq1KQP7mOXX16oZ2JWGyLf0Bq2E3jxU4s+rL4Q3raZLAMl7&#10;ZpBJxlsKr9viflB2fSdZUSo09OvarjdYCTQdZzAXPrgRbS4+I75/ZisLikAHUHprLSy5gnKcc1t+&#10;jN1IUleNA5rb2o3ED/wUlhvNhhc5PlgYrWvG/BiTMNRqRDikXtzWnrRAN+hpjQ9O7XHYH4Gu3Zg+&#10;ouO5MT378yCm5ep2pZyH223xeWBOgbqcGeTy/wfx1EC8ZwS+8thrGD+A7MhNfTdUjCBN3MhX0O2h&#10;7TpOGiFjQGz7Qeo9DdtHOOZHnGfUmpXdCH3Eo5uO+xF6hNQBXvckhHrGCJ8HoRdHfCZHHERfoxTK&#10;Nj3xAZSGbhAhMUdeHiSJE8XYfw2mbhzEF5hi+PHcMPXNzh0L0wv/xbji7Pw38gzsOv6reeuabzyW&#10;/wZAeSEURvj5cQjPW+jz/DR0oV4R4DAJggAbgDIOJMAVxe6H2exOr9U7nRP8ZN/pRB/Zd3xu4Kk1&#10;xTUZBrwLIz1D0Bn5BnQ3kpNyvpDWNedsaU0ZpZArYtyCJq2zgyB0Sg+lrNzY91NXu77QiUKA9Ybn&#10;i1InTCAhgNA7EHaK9pO6b9Hw2YrkMbuFrhXzSGQsSVn9QmeWfGgg8UZwLi20j8wzDYLozmCzR9p+&#10;iB7oOACicnUwyNR4NBbrfBmOCMKW7YQolPXadXMwIRq4QKcMsXL9EFjWpnq5ThSpBqhfQZyGqVLf&#10;oaZ9qE3XiUkj+gS7vtlxv+LsVNPNzgOUZ01l92Ud+wxFt3PH2vddCcdLIlIlLXWu7PtIRMZgnTVM&#10;9/oEaNKjFn0Cfr+Q0xVVySvIaeikvQIAUHw6M1VoA1Q+X1upltvpIXr+1BOx9iDEj7wE8ho6oHLB&#10;qYRK+/qAKkjCxId6xejgqMRRbmc/7C++ZYB5+I59S9xFD/uVtkvYtERmU2kx7Fea+TSltYqqbP4w&#10;xxKd+iYppsRVPgAiEi/cygcEXhiYdICXxAGoMvrnHgdbGfmL+v631BcZ8TY1grLeyJ5GjUIXDKbq&#10;3lvIbWYEKve4jj1+Vvw0ZmTi7ZOZkek4iBmZzgN05yRm1CULj2VGl5TTv5JySg47DWjSg/AkpoOQ&#10;Ppbp7HEaPeeJQ9/3lfr2gF6nPAHcDdGA/7Y+A93OayIW+l6FuriB63GJs+3vmAu5eCtj25tgYa/J&#10;h92JF3hBgJcEMIfqJZ6m/L32wc0k8CDAmZBx+0ESwaEkjL9f/Z7TnZjzwpPdiek4yJ2Yzs/tThRX&#10;HJ5IvRwcnungMDao2x+CrEHwa2eicNtedlNGdi1u7kJqnTM9Om52PTeCYxREcRRHSaJ0tkexF3rg&#10;AxWEnSA+dAxyiToGQH2YowB6DddVm0xZ1PbyLt64XX+H5/Urxlf/AAAA//8DAFBLAwQUAAYACAAA&#10;ACEAdX57jdsAAAAFAQAADwAAAGRycy9kb3ducmV2LnhtbEyPzU7DMBCE70i8g7VIXBB1yk8bhTgV&#10;QsCBGy0HuLn2NolqryPbadO3Z+ECl5FGs5r5tl5N3okDxtQHUjCfFSCQTLA9tQo+Ni/XJYiUNVnt&#10;AqGCEyZYNednta5sONI7Hta5FVxCqdIKupyHSspkOvQ6zcKAxNkuRK8z29hKG/WRy72TN0WxkF73&#10;xAudHvCpQ7Nfj17B8uv0+vbpYt7fm6vd8xjSBp1R6vJienwAkXHKf8fwg8/o0DDTNoxkk3AK+JH8&#10;q5yVizu2WwW382UJsqnlf/rmGwAA//8DAFBLAQItABQABgAIAAAAIQC2gziS/gAAAOEBAAATAAAA&#10;AAAAAAAAAAAAAAAAAABbQ29udGVudF9UeXBlc10ueG1sUEsBAi0AFAAGAAgAAAAhADj9If/WAAAA&#10;lAEAAAsAAAAAAAAAAAAAAAAALwEAAF9yZWxzLy5yZWxzUEsBAi0AFAAGAAgAAAAhAHJFnJa8BgAA&#10;qiwAAA4AAAAAAAAAAAAAAAAALgIAAGRycy9lMm9Eb2MueG1sUEsBAi0AFAAGAAgAAAAhAHV+e43b&#10;AAAABQEAAA8AAAAAAAAAAAAAAAAAFgkAAGRycy9kb3ducmV2LnhtbFBLBQYAAAAABAAEAPMAAAAe&#10;CgAAAAA=&#10;">
-                <v:shapetype id="_x0000_t75" coordsize="21600,21600" o:spt="75" o:preferrelative="t" path="m@4@5l@4@11@9@11@9@5xe" filled="f" stroked="f">
-                  <v:stroke joinstyle="miter"/>
-                  <v:formulas>
-                    <v:f eqn="if lineDrawn pixelLineWidth 0"/>
-                    <v:f eqn="sum @0 1 0"/>
-                    <v:f eqn="sum 0 0 @1"/>
-                    <v:f eqn="prod @2 1 2"/>
-                    <v:f eqn="prod @3 21600 pixelWidth"/>
-                    <v:f eqn="prod @3 21600 pixelHeight"/>
-                    <v:f eqn="sum @0 0 1"/>
-                    <v:f eqn="prod @6 1 2"/>
-                    <v:f eqn="prod @7 21600 pixelWidth"/>
-                    <v:f eqn="sum @8 21600 0"/>
-                    <v:f eqn="prod @7 21600 pixelHeight"/>
-                    <v:f eqn="sum @10 21600 0"/>
-                  </v:formulas>
-                  <v:path o:extrusionok="f" gradientshapeok="t" o:connecttype="rect"/>
-                  <o:lock v:ext="edit" aspectratio="t"/>
-                </v:shapetype>
                 <v:shape id="_x0000_s1065" type="#_x0000_t75" style="position:absolute;width:54864;height:20180;visibility:visible;mso-wrap-style:square">
                   <v:fill o:detectmouseclick="t"/>
                   <v:path o:connecttype="none"/>
                 </v:shape>
                 <v:rect id="Rectangle 20" o:spid="_x0000_s1066" style="position:absolute;left:21399;top:190;width:18034;height:19823;visibility:visible;mso-wrap-style:square;v-text-anchor:middle" o:gfxdata="UEsDBBQABgAIAAAAIQDw94q7/QAAAOIBAAATAAAAW0NvbnRlbnRfVHlwZXNdLnhtbJSRzUrEMBDH&#10;74LvEOYqbaoHEWm6B6tHFV0fYEimbdg2CZlYd9/edD8u4goeZ+b/8SOpV9tpFDNFtt4puC4rEOS0&#10;N9b1Cj7WT8UdCE7oDI7ekYIdMayay4t6vQvEIrsdKxhSCvdSsh5oQi59IJcvnY8TpjzGXgbUG+xJ&#10;3lTVrdTeJXKpSEsGNHVLHX6OSTxu8/pAEmlkEA8H4dKlAEMYrcaUSeXszI+W4thQZudew4MNfJUx&#10;QP7asFzOFxx9L/lpojUkXjGmZ5wyhjSRJQ8YKGvKv1MWzIkL33VWU9lGfl98J6hz4cZ/uUjzf7Pb&#10;bHuj+ZQu9z/UfAMAAP//AwBQSwMEFAAGAAgAAAAhADHdX2HSAAAAjwEAAAsAAABfcmVscy8ucmVs&#10;c6SQwWrDMAyG74O9g9G9cdpDGaNOb4VeSwe7CltJTGPLWCZt376mMFhGbzvqF/o+8e/2tzCpmbJ4&#10;jgbWTQuKomXn42Dg63xYfYCSgtHhxJEM3Elg372/7U40YalHMvokqlKiGBhLSZ9aix0poDScKNZN&#10;zzlgqWMedEJ7wYH0pm23Ov9mQLdgqqMzkI9uA+p8T9X8hx28zSzcl8Zy0Nz33r6iasfXeKK5UjAP&#10;VAy4LM8w09zU50C/9q7/6ZURE31X/kL8TKv1x6wXNXYPAAAA//8DAFBLAwQUAAYACAAAACEAMy8F&#10;nkEAAAA5AAAAEAAAAGRycy9zaGFwZXhtbC54bWyysa/IzVEoSy0qzszPs1Uy1DNQUkjNS85PycxL&#10;t1UKDXHTtVBSKC5JzEtJzMnPS7VVqkwtVrK34+UCAAAA//8DAFBLAwQUAAYACAAAACEArR2Uab0A&#10;AADbAAAADwAAAGRycy9kb3ducmV2LnhtbERPuwrCMBTdBf8hXMFFNK2g1GoUEQU38TE4XptrW2xu&#10;ShO1/r0ZBMfDeS9WranEixpXWlYQjyIQxJnVJecKLufdMAHhPLLGyjIp+JCD1bLbWWCq7ZuP9Dr5&#10;XIQQdikqKLyvUyldVpBBN7I1ceDutjHoA2xyqRt8h3BTyXEUTaXBkkNDgTVtCsoep6dRcLjeBkl2&#10;rCd4n8b59bmtZrM2Vqrfa9dzEJ5a/xf/3HutYBzWhy/hB8jlFwAA//8DAFBLAQItABQABgAIAAAA&#10;IQDw94q7/QAAAOIBAAATAAAAAAAAAAAAAAAAAAAAAABbQ29udGVudF9UeXBlc10ueG1sUEsBAi0A&#10;FAAGAAgAAAAhADHdX2HSAAAAjwEAAAsAAAAAAAAAAAAAAAAALgEAAF9yZWxzLy5yZWxzUEsBAi0A&#10;FAAGAAgAAAAhADMvBZ5BAAAAOQAAABAAAAAAAAAAAAAAAAAAKQIAAGRycy9zaGFwZXhtbC54bWxQ&#10;SwECLQAUAAYACAAAACEArR2Uab0AAADbAAAADwAAAAAAAAAAAAAAAACYAgAAZHJzL2Rvd25yZXYu&#10;eG1sUEsFBgAAAAAEAAQA9QAAAIIDAAAAAA==&#10;" filled="f" strokecolor="#d8d8d8 [2732]" strokeweight="1pt"/>
-                <v:shapetype id="_x0000_t202" coordsize="21600,21600" o:spt="202" path="m,l,21600r21600,l21600,xe">
-                  <v:stroke joinstyle="miter"/>
-                  <v:path gradientshapeok="t" o:connecttype="rect"/>
-                </v:shapetype>
                 <v:shape id="Text Box 38" o:spid="_x0000_s1067" type="#_x0000_t202" style="position:absolute;left:21399;top:189;width:8344;height:2603;visibility:visible;mso-wrap-style:none;v-text-anchor:top" o:gfxdata="UEsDBBQABgAIAAAAIQDw94q7/QAAAOIBAAATAAAAW0NvbnRlbnRfVHlwZXNdLnhtbJSRzUrEMBDH&#10;74LvEOYqbaoHEWm6B6tHFV0fYEimbdg2CZlYd9/edD8u4goeZ+b/8SOpV9tpFDNFtt4puC4rEOS0&#10;N9b1Cj7WT8UdCE7oDI7ekYIdMayay4t6vQvEIrsdKxhSCvdSsh5oQi59IJcvnY8TpjzGXgbUG+xJ&#10;3lTVrdTeJXKpSEsGNHVLHX6OSTxu8/pAEmlkEA8H4dKlAEMYrcaUSeXszI+W4thQZudew4MNfJUx&#10;QP7asFzOFxx9L/lpojUkXjGmZ5wyhjSRJQ8YKGvKv1MWzIkL33VWU9lGfl98J6hz4cZ/uUjzf7Pb&#10;bHuj+ZQu9z/UfAMAAP//AwBQSwMEFAAGAAgAAAAhADHdX2HSAAAAjwEAAAsAAABfcmVscy8ucmVs&#10;c6SQwWrDMAyG74O9g9G9cdpDGaNOb4VeSwe7CltJTGPLWCZt376mMFhGbzvqF/o+8e/2tzCpmbJ4&#10;jgbWTQuKomXn42Dg63xYfYCSgtHhxJEM3Elg372/7U40YalHMvokqlKiGBhLSZ9aix0poDScKNZN&#10;zzlgqWMedEJ7wYH0pm23Ov9mQLdgqqMzkI9uA+p8T9X8hx28zSzcl8Zy0Nz33r6iasfXeKK5UjAP&#10;VAy4LM8w09zU50C/9q7/6ZURE31X/kL8TKv1x6wXNXYPAAAA//8DAFBLAwQUAAYACAAAACEAMy8F&#10;nkEAAAA5AAAAEAAAAGRycy9zaGFwZXhtbC54bWyysa/IzVEoSy0qzszPs1Uy1DNQUkjNS85PycxL&#10;t1UKDXHTtVBSKC5JzEtJzMnPS7VVqkwtVrK34+UCAAAA//8DAFBLAwQUAAYACAAAACEA6EWwVcIA&#10;AADbAAAADwAAAGRycy9kb3ducmV2LnhtbERPTWsCMRC9C/0PYQpeimZVkLIapS0oIlapingcNtPN&#10;4mayJFHXf98cCh4f73s6b20tbuRD5VjBoJ+BIC6crrhUcDwseu8gQkTWWDsmBQ8KMJ+9dKaYa3fn&#10;H7rtYylSCIccFZgYm1zKUBiyGPquIU7cr/MWY4K+lNrjPYXbWg6zbCwtVpwaDDb0Zai47K9WwcWs&#10;33bZ8vvzNF49/PZwdWe/OSvVfW0/JiAitfEp/nevtIJRGpu+pB8gZ38AAAD//wMAUEsBAi0AFAAG&#10;AAgAAAAhAPD3irv9AAAA4gEAABMAAAAAAAAAAAAAAAAAAAAAAFtDb250ZW50X1R5cGVzXS54bWxQ&#10;SwECLQAUAAYACAAAACEAMd1fYdIAAACPAQAACwAAAAAAAAAAAAAAAAAuAQAAX3JlbHMvLnJlbHNQ&#10;SwECLQAUAAYACAAAACEAMy8FnkEAAAA5AAAAEAAAAAAAAAAAAAAAAAApAgAAZHJzL3NoYXBleG1s&#10;LnhtbFBLAQItABQABgAIAAAAIQDoRbBVwgAAANsAAAAPAAAAAAAAAAAAAAAAAJgCAABkcnMvZG93&#10;bnJldi54bWxQSwUGAAAAAAQABAD1AAAAhwMAAAAA&#10;" filled="f" stroked="f" strokeweight=".5pt">
                   <v:textbox>
                     <w:txbxContent>
@@ -15486,25 +15561,12 @@
                             <w:szCs w:val="22"/>
                             <w:lang w:val="en-US"/>
                           </w:rPr>
-                          <w:t>User Interface</w:t>
-                        </w:r>
-                        <w:r>
-                          <w:rPr>
-                            <w:rFonts w:asciiTheme="minorHAnsi" w:eastAsia="Calibri" w:hAnsiTheme="minorHAnsi" w:cstheme="minorHAnsi"/>
-                            <w:sz w:val="22"/>
-                            <w:szCs w:val="22"/>
-                            <w:lang w:val="en-US"/>
-                          </w:rPr>
-                          <w:t xml:space="preserve"> (UI)</w:t>
+                          <w:t>User Interface (UI)</w:t>
                         </w:r>
                       </w:p>
                     </w:txbxContent>
                   </v:textbox>
                 </v:shape>
-                <v:shapetype id="_x0000_t32" coordsize="21600,21600" o:spt="32" o:oned="t" path="m,l21600,21600e" filled="f">
-                  <v:path arrowok="t" fillok="f" o:connecttype="none"/>
-                  <o:lock v:ext="edit" shapetype="t"/>
-                </v:shapetype>
                 <v:shape id="Straight Arrow Connector 63" o:spid="_x0000_s1071" type="#_x0000_t32" style="position:absolute;left:17339;top:5065;width:6905;height:0;visibility:visible;mso-wrap-style:square" o:connectortype="straight" o:gfxdata="UEsDBBQABgAIAAAAIQD+JeulAAEAAOoBAAATAAAAW0NvbnRlbnRfVHlwZXNdLnhtbJSRzU7EIBDH&#10;7ya+A+FqWqoHY0zpHqwe1Zj1AQhMW2I7EAbr7ts73e5ejGviEeb/8RuoN7tpFDMk8gG1vC4rKQBt&#10;cB57Ld+3T8WdFJQNOjMGBC33QHLTXF7U230EEuxG0nLIOd4rRXaAyVAZIiBPupAmk/mYehWN/TA9&#10;qJuqulU2YAbMRV4yZFO30JnPMYvHHV+vJAlGkuJhFS5dWpoYR29NZlI1o/vRUhwbSnYeNDT4SFeM&#10;IdWvDcvkfMHR98JPk7wD8WpSfjYTYyiXaNkAweaQWFf+nbSgTlSErvMWyjYRL7V6T3DnSlz4wgTz&#10;f/Nbtr3BfEpXh59qvgEAAP//AwBQSwMEFAAGAAgAAAAhAJYFM1jUAAAAlwEAAAsAAABfcmVscy8u&#10;cmVsc6SQPWsDMQyG90L/g9He8yVDKSW+bIWsIYWuxtZ9kLNkJHNN/n1MoaVXsnWUXvQ8L9rtL2k2&#10;C4pOTA42TQsGKXCcaHDwfnp7egGjxVP0MxM6uKLCvnt82B1x9qUe6ThlNZVC6mAsJb9aq2HE5LXh&#10;jFSTniX5UkcZbPbh7Ae027Z9tvKbAd2KaQ7RgRziFszpmqv5DztNQVi5L03gZLnvp3CPaiN/0hGX&#10;SvEyYHEQRb+WgktTy4G979380xuYCENh+aiOlfwnqfbvBnb1zu4GAAD//wMAUEsDBBQABgAIAAAA&#10;IQAzLwWeQQAAADkAAAAUAAAAZHJzL2Nvbm5lY3RvcnhtbC54bWyysa/IzVEoSy0qzszPs1Uy1DNQ&#10;UkjNS85PycxLt1UKDXHTtVBSKC5JzEtJzMnPS7VVqkwtVrK34+UCAAAA//8DAFBLAwQUAAYACAAA&#10;ACEAFaCduMIAAADbAAAADwAAAGRycy9kb3ducmV2LnhtbESPzarCMBSE94LvEI5wd5rqhaLVKCIU&#10;XFwX/uH20BzbYnNSm9xa394IgsthZr5hFqvOVKKlxpWWFYxHEQjizOqScwWnYzqcgnAeWWNlmRQ8&#10;ycFq2e8tMNH2wXtqDz4XAcIuQQWF93UipcsKMuhGtiYO3tU2Bn2QTS51g48AN5WcRFEsDZYcFgqs&#10;aVNQdjv8GwWRi9P75njbtafc7/8uMt0+Z2elfgbdeg7CU+e/4U97qxXEv/D+En6AXL4AAAD//wMA&#10;UEsBAi0AFAAGAAgAAAAhAP4l66UAAQAA6gEAABMAAAAAAAAAAAAAAAAAAAAAAFtDb250ZW50X1R5&#10;cGVzXS54bWxQSwECLQAUAAYACAAAACEAlgUzWNQAAACXAQAACwAAAAAAAAAAAAAAAAAxAQAAX3Jl&#10;bHMvLnJlbHNQSwECLQAUAAYACAAAACEAMy8FnkEAAAA5AAAAFAAAAAAAAAAAAAAAAAAuAgAAZHJz&#10;L2Nvbm5lY3RvcnhtbC54bWxQSwECLQAUAAYACAAAACEAFaCduMIAAADbAAAADwAAAAAAAAAAAAAA&#10;AAChAgAAZHJzL2Rvd25yZXYueG1sUEsFBgAAAAAEAAQA+QAAAJADAAAAAA==&#10;" strokecolor="black [3040]">
                   <v:stroke endarrow="open"/>
                 </v:shape>
@@ -15682,15 +15744,7 @@
         <w:rPr>
           <w:rFonts w:ascii="Consolas" w:hAnsi="Consolas" w:cs="Consolas"/>
         </w:rPr>
-        <w:t>CommandProc</w:t>
-      </w:r>
-      <w:bookmarkStart w:id="0" w:name="_GoBack"/>
-      <w:bookmarkEnd w:id="0"/>
-      <w:r>
-        <w:rPr>
-          <w:rFonts w:ascii="Consolas" w:hAnsi="Consolas" w:cs="Consolas"/>
-        </w:rPr>
-        <w:t>essor</w:t>
+        <w:t>CommandProcessor</w:t>
       </w:r>
       <w:proofErr w:type="spellEnd"/>
       <w:r>
@@ -15934,7 +15988,7 @@
                         <wps:cNvSpPr txBox="1"/>
                         <wps:spPr>
                           <a:xfrm>
-                            <a:off x="1900592" y="869"/>
+                            <a:off x="1900531" y="869"/>
                             <a:ext cx="0" cy="0"/>
                           </a:xfrm>
                           <a:prstGeom prst="rect">
@@ -16108,7 +16162,7 @@
                         <wps:cNvSpPr txBox="1"/>
                         <wps:spPr>
                           <a:xfrm>
-                            <a:off x="1900592" y="869"/>
+                            <a:off x="1900531" y="869"/>
                             <a:ext cx="0" cy="0"/>
                           </a:xfrm>
                           <a:prstGeom prst="rect">
@@ -18132,26 +18186,7 @@
           </mc:Choice>
           <mc:Fallback>
             <w:pict>
-              <v:group id="Canvas 44" o:spid="_x0000_s1079" editas="canvas" style="width:473.05pt;height:234.5pt;mso-position-horizontal-relative:char;mso-position-vertical-relative:line" coordsize="60077,29781" o:gfxdata="UEsDBBQABgAIAAAAIQC2gziS/gAAAOEBAAATAAAAW0NvbnRlbnRfVHlwZXNdLnhtbJSRQU7DMBBF&#10;90jcwfIWJU67QAgl6YK0S0CoHGBkTxKLZGx5TGhvj5O2G0SRWNoz/78nu9wcxkFMGNg6quQqL6RA&#10;0s5Y6ir5vt9lD1JwBDIwOMJKHpHlpr69KfdHjyxSmriSfYz+USnWPY7AufNIadK6MEJMx9ApD/oD&#10;OlTrorhX2lFEilmcO2RdNtjC5xDF9pCuTyYBB5bi6bQ4syoJ3g9WQ0ymaiLzg5KdCXlKLjvcW893&#10;SUOqXwnz5DrgnHtJTxOsQfEKIT7DmDSUCaxw7Rqn8787ZsmRM9e2VmPeBN4uqYvTtW7jvijg9N/y&#10;JsXecLq0q+WD6m8AAAD//wMAUEsDBBQABgAIAAAAIQA4/SH/1gAAAJQBAAALAAAAX3JlbHMvLnJl&#10;bHOkkMFqwzAMhu+DvYPRfXGawxijTi+j0GvpHsDYimMaW0Yy2fr2M4PBMnrbUb/Q94l/f/hMi1qR&#10;JVI2sOt6UJgd+ZiDgffL8ekFlFSbvV0oo4EbChzGx4f9GRdb25HMsYhqlCwG5lrLq9biZkxWOiqY&#10;22YiTra2kYMu1l1tQD30/bPm3wwYN0x18gb45AdQl1tp5j/sFB2T0FQ7R0nTNEV3j6o9feQzro1i&#10;OWA14Fm+Q8a1a8+Bvu/d/dMb2JY5uiPbhG/ktn4cqGU/er3pcvwCAAD//wMAUEsDBBQABgAIAAAA&#10;IQDS8NOsWQ0AAA+hAAAOAAAAZHJzL2Uyb0RvYy54bWzsXVtv28gVfi/Q/0DovTFneDfiLFKnaQuk&#10;u8EmxT7TEmULlUiVZGK7v77fmRkOKYqUSNkr05t5iCPxLvJ85/KdC9/+9LBZW9+TvFhl6dWMvbFn&#10;VpLOs8Uqvb2a/fvrx7+EM6so43QRr7M0uZo9JsXsp3d//tPb++1lwrO7bL1IcgsHSYvL++3V7K4s&#10;t5cXF8X8LtnExZtsm6RYuczyTVzia357scjjexx9s77gtu1f3Gf5Yptn86QosPSDXDl7J46/XCbz&#10;8pflskhKa301w7WV4m8u/t7Q34t3b+PL2zze3q3m6jLiE65iE69SnFQf6kNcxta3fLV3qM1qnmdF&#10;tizfzLPNRbZcruaJ+A34Ncxu/ZrrOP0eF+LHzHF3qgvEp2c87s0t7gEOeXmPh5GIz3gUxVY/lOJp&#10;J/tyF28T8RuKy/nP3z/n1mpxNfPYzErjDSTiVzyjOL1dJxaWqdNjuy/bz7n6VuAj3duHZb6h/3HX&#10;rIermeMGzI2cmfWIz54T+PJhJg+lNcfqKOKMYe1crvZDh9Zf1IfZ5kX59yTbWPThapbjOsQjjL9/&#10;Kkq5abUJ9rvfFpfyQsSn8nGd0LWs01+TJX4RTsjE3kJyk+t1bn2PIXPxfJ6kpbg0nFpsTbstV+u1&#10;3pEf31FtT7smQqr1zgPOqvcQZ87SUu+8WaVZ3nX2xX/Es8AlL+X21R2Qv5tuQflw8yAeJQurx3aT&#10;LR7xfPNMwqzYzj+ucG8/xUX5Oc6BKyAQuqL8BX+W6+z+apapTzPrLsv/17WctocAYu3MugdOr2bF&#10;f7/FeTKz1v9MIZoRc10CtvjiegHHl7y55qa5Jv22uc7wWCB9uDrxkbYv19XHZZ5tfoNKeU9nxao4&#10;nePcV7N5mVdfrkupP6CU5sn792IzgHkbl5/SLwRN+UhIdr4+/BbnWyVgJSTz56yCQ3zZkjO5LT2i&#10;NHv/rcyWKyGEdKvlfVWPANAkvJ4Boz5+v8TolzKPV7d3pXWdpSlwkuUWVtZgvU4lQovy+iHV+Bao&#10;4AJ1dL0AtdyOvjQxbS3Xq+0/qvtWoTvyHYdxie4wsr2IDgTxV/B2uQPTQuDmXhhE3BXn6UX3epWS&#10;Etq766QAaPE6tSCOjAe2LfGQrVeLj0AprezBtNjv2+Zf2UJiPfBs7C01h95FqJyieTQSjA9xcSd3&#10;WuCT2medVigTCk/cpnF6pgJtt55Rv4xMa1tBVTv265kBO5+gZ8oHfeY+PSOFn+6qEvpzSb+2UFr6&#10;3+d5dt/EgLj4hmwrRDSFm4REiTT3Aj90PSHSAfNDX2CjFmnmOC5smpTqSpAqo1eZIqVMCoVIDUip&#10;dFo65RTprh/JjtSW8Wr9t3RhlY9bGO2Y7oQR2wPm8cXENqiU9ldSlX/NHiw/oCelxPQLdItVPmA5&#10;KdzDAssiG3pX6uDQbylgGAfSvkfk9LBXRbaOlCwuo1LBvuNJVaPXCL+JNpD6RTlnQjse1JMDNNar&#10;0ZOj/DHxoOj+nMcfSxHYndkbK384X4xxbY7qgIkW7iL7CJ5DmJ8QBxIhURS1EM1c2/c96A8VMtnS&#10;xzMh07OHTAhS1JMaClETAlFoeXYnEC5ZZU61F6hdLovW1vij4KYDf53RDVxBxwYjIZAYRn4kwpfa&#10;FXRCpuwrRTc+9+g8/UA00Q05IuQj6LirSb/oGEOyLrUvoYmQATv/saIb5rh7gt0Ob2ibo+JNN1PF&#10;N67tRJBWIdQhC6Owxcgxzj1uR4P8RhPfEG9oBBegVoGLIo6ZgwBaslImwDmq8f6QAU7t9Z7mPZmA&#10;5QzkMXP8CqeNgAULa4tCVESHw9S0KKFn+4EigX1f2qPaS4oiFgbKT0IG6EXjlSq71I24Aymeasd+&#10;6vVAiqfa+QTnZAylwAVTOYZSMPHKC8Urmv7rjFeaTOCYeMVzXM7AV4t4JbId3qIOXjxecYT3vzbZ&#10;GO0znqASauq/N+v7UrQ2c7v4LywcY048HjiOj8AH/FdngMIix1f5Fw7LEhxJKh4jt3cSKK3I9Oa2&#10;cu53thqfhzxR8hWrPqCu4YDtUpbpLl4kMt6mDGiVEdA/WDAX3XbxgGmrbk+/Xfx9gva1RlAvCHTp&#10;A9f8z2meqCllOFMyl7mwXe16I1o4Un1wF64QqQ+EoWDLxeOv/VHGbR/ZK8WfI3dWyXBPEtfoD8nZ&#10;/bj6QxNsRn80Su6mVwrF3P08wB5dim1qdTLGuwZx6oAalYqFIYxtFzuBOXU9FwH1gIz72ZnT7nqm&#10;+NJUjDTKrCbtWg9IBbhaU6kyviPETVOinSB0UImLPZqm0rWDaFgNydkl2kjua5FcnQvQbMe+Vha5&#10;U5VEGK+VZY6WBbbLmMBAU4bhDoYTlWGjlQeUuU9aK2v+/IBsN+n0MbLNfdd2VSUQC7njRwIlTdn2&#10;PNFcYTwO2cJRhXLdPMYAKuLcPMakZVuz1I3ckNskp4/nhjyfuxUjvd/94/p+FMI6TKGU7bDoHKTX&#10;4DOBqOsXnQH82Qk88KjUkDavJoSdeAiLfpnedh7m6i6ufge/s5QtiBz04cnMEOpLZYa3NiS/c2ao&#10;280ZTm4PAJDR+GN6Vqv+tlbVDtGie/wrFtaEyXGNHzhuRCQI6FePoX5S7F1LWpN9RaVZiFQPHb6/&#10;avIY/drMxdCB6CcVB1sOBujybmnqFMNGJuLMhYujDID2QY0BmLYB8DSH2fC6sHAMBimFilhYgJA7&#10;DPpeeG0NFLLQRyu2cLy4HXiyRPp0EO5kR3VKUWYbTQ71SN955Xn2O5ADApcTHMiG5upr66xzqNrt&#10;N/pj4vpjAE/sjeOJQw8d+zLx4UXgG1plRcz30SerKjKquoKeZKphiU3FeOeoEeYNYImxTW0GxzBp&#10;kOCq54FFKHp12l4pRDgIgRxiIgIMqDjsk55dirsDKJO92xmSMGUuzRvAE2Obo9LdKLsOPSciHw4S&#10;yxniKOkjNnw8yDSj6SBTJIdN8u6VJO+o07jFR+0l76S6PCF5RyKsKiq47yEmaec3miIsqGKK8HvH&#10;xxi1bPorMRWqa0hbH+G1z7buS/cAzrWhlilphwJDqZd56PE9vcyRtENpvtHLKuCVg9kGxLjnDpAn&#10;7VBAgI7qZT1jZGS2gNN8F1uOoABHG/F25zvjvo0q/WnKsHGWX3lRRcdIuz2tvDfZTrnOkvqvXQTd&#10;9c6Qa5AcRjcjimEPITUxGm9ZpjGMVj409LXHn6C+pGNaGdscDfM6c7iuDRlmKuKDXxGhqxZHakR8&#10;HOUWvhq4ODUizmjl162VIx0I6okOWFRLMmWGh46si2wWgYMm6sLBZxk/NuTY8yO7qgvigeehBBkn&#10;6g/8juWI9ZQ6M78OAwWfZZ4w11HR0IRQ19zg4fOEzTiIc4yDoFI9ab+eDnIe+IGY7U2VIIgWWDtt&#10;ZHNOYySFx2VQLgz57tTwASHxCWnfUWUjOoIcivLdkRIGtWdBrS4ZeTpqXQcj79TMO59mHbcqRwKM&#10;eqFUHYVJBrSTBK1MbhIdb0ALn5ECjwn2qtKEi+cytQBt4KPSUvS8M8wvR7/TTmToBq5DM80NaumF&#10;HtNEraYFDGonjFpdpfJ0U8uQtXfhFYsMvm2Tv7yL2sBFkaZxkM+d9hnjIINSVhSIQe2EUaurb56O&#10;WthaF2NzBWrxwhsfL7jZMbVwkNHjYEzthJsh6oHgBrQTBu0zEs4cOWz0TytTGwQ0EKCNWhPWHuph&#10;fXkuqp5zblA7YdTqiqpnMLUccW2EA4oSVxS5slZ9oCGjRFZs0g6yLtk3qJ0wanU12bOgNoJbLFGL&#10;5kPWYWuNhzxxW6tbEQxqp4tamqr/XBQyPGSGlzEr1EbMd1vpWhPXTt/W6nocg9oJo1bXCD7d1hKF&#10;7KvWXAwf5T5eSNaOa42tnbitHV1JZWosoIopv32+t6wzalOTtrY5lkOz/2iwOD4ax8E7BLmawsQ5&#10;5q3uFT4yjENT3LHDbMxsIjRDlfV00x+rezzLWA7/tJd64FcNfJX6wXk9lMstftjR5HIUw+mlHubV&#10;Bmd6tUFd7VGrDywDulXb7ADtEWG2LZNNWZ0vpscgn+o9W4wxUNzCsBjtIVTEfGdUQDUt9IfUHkOD&#10;g6cVbBvVcibVwhCp77smMnwfrFy4xyJUa4vwv3PGT1O5OHg/bPTEsX3GNREDIIR3N2LaYKW4pFt4&#10;buJ/zMQwV0SixjWJv38qJj4xTBMStW/C5FuRxugPN1Kjyrun0XA0lKsKVDfAq1JE6GScE+Oc0LzW&#10;8nGdSHOpJw7Wbw0c6q/s0iLG/ziX/xHo9pP+dyBgmzrW6ZncRlBQ7fosoJfQS28EQ4SZUBZ1gyhN&#10;lQfTaXr1lQNgevVP6NUPnrNShTmV84wgvN0z5QeBV3Vf0KR1pNmeROuZdmY5r1aK/bO0M9cvmTzN&#10;2phGx3M0OgY60j1gaXTL6sihR2RzqpnZAKzNRUPOjtFB4CuNDnokD0P47KPozEDFVzJQkV5F9lxF&#10;Gy4LyIpReSReiR22O+x9GKXq7X0uZjTDBhm7k8zrOSwvX9Rcv43U2B2QAaN7dZEGnl/in+DRbvN4&#10;e7eaf4jLuPkdn++3lwnP7rL1Isnf/R8AAP//AwBQSwMEFAAGAAgAAAAhAAJZkyfdAAAABQEAAA8A&#10;AABkcnMvZG93bnJldi54bWxMj0FrwkAQhe+F/odlCl5K3SgSTMxGpFRvpTR6qLc1OybB7GzIrjH9&#10;9532Ui8Dj/d475tsPdpWDNj7xpGC2TQCgVQ601Cl4LDfvixB+KDJ6NYRKvhGD+v88SHTqXE3+sSh&#10;CJXgEvKpVlCH0KVS+rJGq/3UdUjsnV1vdWDZV9L0+sbltpXzKIql1Q3xQq07fK2xvBRXqyB5LnbF&#10;Hs/b8n1oPjZf8zd/TC5KTZ7GzQpEwDH8h+EXn9EhZ6aTu5LxolXAj4S/y16yiGcgTgoWcRKBzDN5&#10;T5//AAAA//8DAFBLAQItABQABgAIAAAAIQC2gziS/gAAAOEBAAATAAAAAAAAAAAAAAAAAAAAAABb&#10;Q29udGVudF9UeXBlc10ueG1sUEsBAi0AFAAGAAgAAAAhADj9If/WAAAAlAEAAAsAAAAAAAAAAAAA&#10;AAAALwEAAF9yZWxzLy5yZWxzUEsBAi0AFAAGAAgAAAAhANLw06xZDQAAD6EAAA4AAAAAAAAAAAAA&#10;AAAALgIAAGRycy9lMm9Eb2MueG1sUEsBAi0AFAAGAAgAAAAhAAJZkyfdAAAABQEAAA8AAAAAAAAA&#10;AAAAAAAAsw8AAGRycy9kb3ducmV2LnhtbFBLBQYAAAAABAAEAPMAAAC9EAAAAAA=&#10;">
-                <v:shapetype id="_x0000_t75" coordsize="21600,21600" o:spt="75" o:preferrelative="t" path="m@4@5l@4@11@9@11@9@5xe" filled="f" stroked="f">
-                  <v:stroke joinstyle="miter"/>
-                  <v:formulas>
-                    <v:f eqn="if lineDrawn pixelLineWidth 0"/>
-                    <v:f eqn="sum @0 1 0"/>
-                    <v:f eqn="sum 0 0 @1"/>
-                    <v:f eqn="prod @2 1 2"/>
-                    <v:f eqn="prod @3 21600 pixelWidth"/>
-                    <v:f eqn="prod @3 21600 pixelHeight"/>
-                    <v:f eqn="sum @0 0 1"/>
-                    <v:f eqn="prod @6 1 2"/>
-                    <v:f eqn="prod @7 21600 pixelWidth"/>
-                    <v:f eqn="sum @8 21600 0"/>
-                    <v:f eqn="prod @7 21600 pixelHeight"/>
-                    <v:f eqn="sum @10 21600 0"/>
-                  </v:formulas>
-                  <v:path o:extrusionok="f" gradientshapeok="t" o:connecttype="rect"/>
-                  <o:lock v:ext="edit" aspectratio="t"/>
-                </v:shapetype>
+              <v:group id="Canvas 44" o:spid="_x0000_s1079" editas="canvas" style="width:473.05pt;height:234.5pt;mso-position-horizontal-relative:char;mso-position-vertical-relative:line" coordsize="60077,29781" o:gfxdata="UEsDBBQABgAIAAAAIQC2gziS/gAAAOEBAAATAAAAW0NvbnRlbnRfVHlwZXNdLnhtbJSRQU7DMBBF&#10;90jcwfIWJU67QAgl6YK0S0CoHGBkTxKLZGx5TGhvj5O2G0SRWNoz/78nu9wcxkFMGNg6quQqL6RA&#10;0s5Y6ir5vt9lD1JwBDIwOMJKHpHlpr69KfdHjyxSmriSfYz+USnWPY7AufNIadK6MEJMx9ApD/oD&#10;OlTrorhX2lFEilmcO2RdNtjC5xDF9pCuTyYBB5bi6bQ4syoJ3g9WQ0ymaiLzg5KdCXlKLjvcW893&#10;SUOqXwnz5DrgnHtJTxOsQfEKIT7DmDSUCaxw7Rqn8787ZsmRM9e2VmPeBN4uqYvTtW7jvijg9N/y&#10;JsXecLq0q+WD6m8AAAD//wMAUEsDBBQABgAIAAAAIQA4/SH/1gAAAJQBAAALAAAAX3JlbHMvLnJl&#10;bHOkkMFqwzAMhu+DvYPRfXGawxijTi+j0GvpHsDYimMaW0Yy2fr2M4PBMnrbUb/Q94l/f/hMi1qR&#10;JVI2sOt6UJgd+ZiDgffL8ekFlFSbvV0oo4EbChzGx4f9GRdb25HMsYhqlCwG5lrLq9biZkxWOiqY&#10;22YiTra2kYMu1l1tQD30/bPm3wwYN0x18gb45AdQl1tp5j/sFB2T0FQ7R0nTNEV3j6o9feQzro1i&#10;OWA14Fm+Q8a1a8+Bvu/d/dMb2JY5uiPbhG/ktn4cqGU/er3pcvwCAAD//wMAUEsDBBQABgAIAAAA&#10;IQCo7fqBWw0AAA+hAAAOAAAAZHJzL2Uyb0RvYy54bWzsXVtv28gVfi/Q/0DovTFneDfiLFKnaQuk&#10;u8EmxT7TEmULlUiVZGK7v77fmRkOKYqUSNkr05t5iCPxLvJ85/KdC9/+9LBZW9+TvFhl6dWMvbFn&#10;VpLOs8Uqvb2a/fvrx7+EM6so43QRr7M0uZo9JsXsp3d//tPb++1lwrO7bL1IcgsHSYvL++3V7K4s&#10;t5cXF8X8LtnExZtsm6RYuczyTVzia357scjjexx9s77gtu1f3Gf5Yptn86QosPSDXDl7J46/XCbz&#10;8pflskhKa301w7WV4m8u/t7Q34t3b+PL2zze3q3m6jLiE65iE69SnFQf6kNcxta3fLV3qM1qnmdF&#10;tizfzLPNRbZcruaJ+A34Ncxu/ZrrOP0eF+LHzHF3qgvEp2c87s0t7gEOeXmPh5GIz3gUxVY/lOJp&#10;J/tyF28T8RuKy/nP3z/n1mpxNfPYzErjDSTiVzyjOL1dJxaWqdNjuy/bz7n6VuAj3duHZb6h/3HX&#10;rIermeMGzI2cmfWIz54T+PJhJg+lNcfqKOKMYe1crvZDh9Zf1IfZ5kX59yTbWPThapbjOsQjjL9/&#10;Kkq5abUJ9rvfFpfyQsSn8nGd0LWs01+TJX4RTsjE3kJyk+t1bn2PIXPxfJ6kpbg0nFpsTbstV+u1&#10;3pEf31FtT7smQqr1zgPOqvcQZ87SUu+8WaVZ3nX2xX/Es8AlL+X21R2Qv5tuQflw8yAeJQurx3aT&#10;LR7xfPNMwqzYzj+ucG8/xUX5Oc6BKyAQuqL8BX+W6+z+apapTzPrLsv/17WctocAYu3MugdOr2bF&#10;f7/FeTKz1v9MIZoRc10CtvjiegHHl7y55qa5Jv22uc7wWCB9uDrxkbYv19XHZZ5tfoNKeU9nxao4&#10;nePcV7N5mVdfrkupP6CU5sn792IzgHkbl5/SLwRN+UhIdr4+/BbnWyVgJSTz56yCQ3zZkjO5LT2i&#10;NHv/rcyWKyGEdKvlfVWPANAkvJ4Boz5+v8TolzKPV7d3pXWdpSlwkuUWVtZgvU4lQovy+iHV+Bao&#10;4AJ1dL0AtdyOvjQxbS3Xq+0/qvtWoTvyHYdxie4wsr2IDgTxV/B2uQPTQuDmXhhE3BXn6UX3epWS&#10;Etq766QAaPE6tSCOjAe2LfGQrVeLj0AprezBtNjv2+Zf2UJiPfBs7C01h95FqJyieTQSjA9xcSd3&#10;WuCT2medVigTCk/cpnF6pgJtt55Rv4xMa1tBVTv265kBO5+gZ8oHfeY+PSOFn+6qEvpzSb+2UFr6&#10;3+d5dt/EgLj4hmwrRDSFm4REiTT3Aj90PSHSAfNDX2CjFmnmOC5smpTqSpAqo1eZIqVMCoVIDUip&#10;dFo65RTprh/JjtSW8Wr9t3RhlY9bGO2Y7oQR2wPm8cXENqiU9ldSlX/NHiw/oCelxPQLdItVPmA5&#10;KdzDAssi2/YcCCS0bOi3FDCMA2nfI3J62KsiW0dKFpdRqWDf8aSq0WuE30QbSP2inDOhHQ/qyQEa&#10;69XoyVH+mHhQdH/O44+lCOzO7I2VP5wvxrg2R3XARAt3kX0EzyHMTyjx7HhR1EI0c23f96A/VMhk&#10;Sx/PhEzPHjIhSFFPaihETQhEoeXZnUC4ZJU51V6gdrksWlvjj4KbDvx1RjdwBR0bjITgLsLIj0T4&#10;UruCTsiUfaXoxucenacfiCa6IUeEfAQddzXpFx1jSNal9iU0ETJg5z9WdMMcd0+w2+ENbXNUvOlm&#10;qvjGtZ0I0irdRRZGYYuRY5x73I4G+Y0mviHe0AguQK0CF0UcMwcBtGSlTIBzVOP9IQOc2us9zXsy&#10;AcsZyGPm+BVOGwELFtYWhaiIDoepaVFCz/YDRQL7vrRHtZcURSwMlJ+EDNCLxitVdqkbcQdSPNWO&#10;/dTrgRRPtfMJzskYSoELpnIMpWDilReKVzT91xmvNJnAMfGK57icga8W8UpkO7xFHbx4vOII739t&#10;sjHaZzxBJdTUf2/W96VobeZ28V9YOMaceDxwHB+BD/HZXQEKixwf5xFZRViW4EhS8Ri5vZNAaUWm&#10;N7eVc7+z1fg85ImSr1j1AXUNB2yXskx38SKR8TZlQKuMgP7BgrnotosHTFt1e/rt4u8TtK81gnpB&#10;oEsfuOZ/TvNETSnDmZK5zIXtatcb0cKR6oO7cIVIfSAMBVsuHn/tjzJu+8heKf4cubNKhnuSuEZ/&#10;SM7ux9UfmmAz+qNRcje9Uijm7ucB9uhSbFOrkzHeNYhTB9SoVCwMYWy72AnMqeu5CKgHZNzPzpx2&#10;1zPFl6ZipFFmNWnXekAqwNWaSpXxHSFumhLtBKGDSlzs0TSVrh1Ew2pIzi7RRnJfi+TqXIBmO/a1&#10;ssidqiTCeK0sc7QssF3GBAaaMgx3MJyoDButPKDMfdJaWfPnB2S7SaePkW3uu7arKoFYyB0/Eihp&#10;yrbnieYK43HIFo4qlOvmMQZQEefmMSYt25qlbuSG3CY5fTw35PncrRjp/e4f1/ejENZhCqVsh0Xn&#10;IL0GnwlEXb/oDODPTuCBR6WGtHk1IezEQ1j0y/S28zBXd3H1O/idpWxB5KAPT2aGUF8qM7y1Ifmd&#10;M0Pdbs5wcnsAgIzGH9OzWvW3tap2iBbd41+xsCZMjmv8wHEjIkFAv3oM9ZNi71rSmuwrKs1CpHro&#10;8P1Vk8fo12Yuhg5EP6k42HIwQJd3S1OnGDYyEWcuXBxlALQPagzAtA2ApznMhteFhWMwSClUxMIC&#10;hNxh0PfCa2ugkIU+WrFlDtUOPFkifToId7KjOqUos40mh3qk77zyPPsdyAGBywkOZENz9bV11jlU&#10;7fYb/TFx/TGAJ/bG8cShh459mfjwIvANrbIi5vvok1UVGVVdQU8y1bDEpmK8c9QI8wawxNimNoNj&#10;mDRIcNXzwCIUvTptrxQiHIRADjERAQZUHPZJzy7F3QGUyd7tDEmYMpfmDeCJsc1R6W6UXYeeE5EP&#10;B4nlDHGU9BEbPh5kmtF0kCmSwyZ590qSd9Rp3OKj9pJ3Ul2ekLwjEVYVFdz3EJO08xtNERZUMUX4&#10;veNjjFo2/ZWYCtU1pK2P8NpnW/elewDn2lDLlLRDgaHUyzz0+J5e5kjaoTTf6GUV8MrBbANi3HMH&#10;yJN2KCBAR/WynjEyMlvAab6LLUdQgKONeLvznXHfRpX+NGXYOMuvvKiiY6Tdnlbem2ynXGdJ/dcu&#10;gu56Z8g1SA6jmxHFsIeQmhiNtyzTGEYrHxr62uNPUF/SMa2MbY6GeZ05XNeGDDMV8cGviNBViyM1&#10;Ij6OcgtfDVycGhFntPLr1sqRDgT1RAcsqiWZMsNDR9ZFNovAQRN14eCzjB8bcuz5kV3VBfHA81CC&#10;jBP1B37HcsR6Sp2ZX4eBgs8yT5jrqGhoQqhrbvDwecJmHMQ5xkFQqZ60X08HOQ/8QMz2pkoQRAus&#10;nTayOacxksLjMigXhnx3aviAkPiEtO+oshEdQQ5F+e5ICYPas6BWl4w8HbWug5F3auadT7OOW5Uj&#10;AUa9UKqOwiQD2kmCViY3iY43oIXPSIHHBHtVacLFc5lagDbwUWkpet4Z5pej32knMnQD16GZ5ga1&#10;9EKPaaJW0wIGtRNGra5SebqpZcjau/CKRQbftslf3kVt4KJI0zjI5077jHGQQSkrCsSgdsKo1dU3&#10;T0ctbK2LqVQCtXjhjY8X3OyYWjjI6HEwpnbCzRD1QHAD2gmD9hkJZ44cNvqnlakNAhoI0EatCWsP&#10;9bC+PBdVzzk3qJ0wanVF1TOYWo64NsIBRYkrilxZqz7QkFEiKzZpB1mX7BvUThi1uprsWVAbwS2W&#10;qEXzIeuwtcZDnrit1a0IBrXTRS1N1X8uChkeMsPLmBVqI+a7rXStiWunb2t1PY5B7YRRq2sEn25r&#10;iUL2VWsuho9yHy8ka8e1xtZO3NaOrqQyNRZQxZTfPt9b1hm1qUlb2xzLodl/NFgcH43j4B2CXE1h&#10;4hzzVvcKHxnGoSnu2GE2ZjYRmqHKerrpj9U9nmUsh3/aSz3wqwa+Sv3gvB7K5RY/7GhyOYrh9FIP&#10;82qDM73aoK72qNUHlgHdqm12gPaIMNuWyaaszhfTczuo3rPFGAPFLQyL0R5CRcx3RgVU00J/SO0x&#10;NDh4WsG2US1nUi0Mkfq+ayLD98HKhXssQrW2CP87Z/w0lYuD98NGTxzbZ1wTMQBCeHcjpg1Wiku6&#10;hecm/sdMDHNFJGpck/j7p2LiE8M0IVH7Jky+FWmM/nAjNaq8exoNR0O5qkB1A7wqRYROxjkxzgnN&#10;ay0f14k0l3riYP3WwKH+yi4tYvyPc/kfgW4/6X8HArapY52eyW0EBdWuzwJ6Cb30RjBEmAllUTeI&#10;0lR5MJ2mV185AKZX/4Re/eA5K1WYUznPCMLbPVN+EHhV9wVNWkea7Um0nmlnlvNqpdg/Sztz/ZLJ&#10;06yNaXQ8R6NjoCPdA5ZGt6yOHHpENqeamQ3A2lw05OwYHQS+0uigR/IwhM8+is4MVHwlAxXpVWTP&#10;VbThsoCsGJVH4pXYYbvD3odRqt7e52JGM2yQsTvJvJ7D8vJFzfXbSI3dARkwulcXaeD5Jf4JHu02&#10;j7d3q/mHuIyb3/H5fnuZ8OwuWy+S/N3/AQAA//8DAFBLAwQUAAYACAAAACEAAlmTJ90AAAAFAQAA&#10;DwAAAGRycy9kb3ducmV2LnhtbEyPQWvCQBCF74X+h2UKXkrdKBJMzEakVG+lNHqotzU7JsHsbMiu&#10;Mf33nfZSLwOP93jvm2w92lYM2PvGkYLZNAKBVDrTUKXgsN++LEH4oMno1hEq+EYP6/zxIdOpcTf6&#10;xKEIleAS8qlWUIfQpVL6skar/dR1SOydXW91YNlX0vT6xuW2lfMoiqXVDfFCrTt8rbG8FFerIHku&#10;dsUez9vyfWg+Nl/zN39MLkpNnsbNCkTAMfyH4Ref0SFnppO7kvGiVcCPhL/LXrKIZyBOChZxEoHM&#10;M3lPn/8AAAD//wMAUEsBAi0AFAAGAAgAAAAhALaDOJL+AAAA4QEAABMAAAAAAAAAAAAAAAAAAAAA&#10;AFtDb250ZW50X1R5cGVzXS54bWxQSwECLQAUAAYACAAAACEAOP0h/9YAAACUAQAACwAAAAAAAAAA&#10;AAAAAAAvAQAAX3JlbHMvLnJlbHNQSwECLQAUAAYACAAAACEAqO36gVsNAAAPoQAADgAAAAAAAAAA&#10;AAAAAAAuAgAAZHJzL2Uyb0RvYy54bWxQSwECLQAUAAYACAAAACEAAlmTJ90AAAAFAQAADwAAAAAA&#10;AAAAAAAAAAC1DwAAZHJzL2Rvd25yZXYueG1sUEsFBgAAAAAEAAQA8wAAAL8QAAAAAA==&#10;">
                 <v:shape id="_x0000_s1080" type="#_x0000_t75" style="position:absolute;width:60077;height:29781;visibility:visible;mso-wrap-style:square">
                   <v:fill o:detectmouseclick="t"/>
                   <v:path o:connecttype="none"/>
@@ -18178,17 +18213,9 @@
                 <v:line id="Straight Connector 60" o:spid="_x0000_s1082" style="position:absolute;flip:x;visibility:visible;mso-wrap-style:square" from="39633,3890" to="39675,29769" o:connectortype="straight" o:gfxdata="UEsDBBQABgAIAAAAIQD+JeulAAEAAOoBAAATAAAAW0NvbnRlbnRfVHlwZXNdLnhtbJSRzU7EIBDH&#10;7ya+A+FqWqoHY0zpHqwe1Zj1AQhMW2I7EAbr7ts73e5ejGviEeb/8RuoN7tpFDMk8gG1vC4rKQBt&#10;cB57Ld+3T8WdFJQNOjMGBC33QHLTXF7U230EEuxG0nLIOd4rRXaAyVAZIiBPupAmk/mYehWN/TA9&#10;qJuqulU2YAbMRV4yZFO30JnPMYvHHV+vJAlGkuJhFS5dWpoYR29NZlI1o/vRUhwbSnYeNDT4SFeM&#10;IdWvDcvkfMHR98JPk7wD8WpSfjYTYyiXaNkAweaQWFf+nbSgTlSErvMWyjYRL7V6T3DnSlz4wgTz&#10;f/Nbtr3BfEpXh59qvgEAAP//AwBQSwMEFAAGAAgAAAAhAJYFM1jUAAAAlwEAAAsAAABfcmVscy8u&#10;cmVsc6SQPWsDMQyG90L/g9He8yVDKSW+bIWsIYWuxtZ9kLNkJHNN/n1MoaVXsnWUXvQ8L9rtL2k2&#10;C4pOTA42TQsGKXCcaHDwfnp7egGjxVP0MxM6uKLCvnt82B1x9qUe6ThlNZVC6mAsJb9aq2HE5LXh&#10;jFSTniX5UkcZbPbh7Ae027Z9tvKbAd2KaQ7RgRziFszpmqv5DztNQVi5L03gZLnvp3CPaiN/0hGX&#10;SvEyYHEQRb+WgktTy4G979380xuYCENh+aiOlfwnqfbvBnb1zu4GAAD//wMAUEsDBBQABgAIAAAA&#10;IQAzLwWeQQAAADkAAAAUAAAAZHJzL2Nvbm5lY3RvcnhtbC54bWyysa/IzVEoSy0qzszPs1Uy1DNQ&#10;UkjNS85PycxLt1UKDXHTtVBSKC5JzEtJzMnPS7VVqkwtVrK34+UCAAAA//8DAFBLAwQUAAYACAAA&#10;ACEAGTzBrL8AAADbAAAADwAAAGRycy9kb3ducmV2LnhtbERPy4rCMBTdC/MP4Q7MzqYjo2g1yiAI&#10;gisfoMtrc22LzU1Ioq1/bxYDszyc92LVm1Y8yYfGsoLvLAdBXFrdcKXgdNwMpyBCRNbYWiYFLwqw&#10;Wn4MFlho2/GenodYiRTCoUAFdYyukDKUNRkMmXXEibtZbzAm6CupPXYp3LRylOcTabDh1FCjo3VN&#10;5f3wMAr02nT3y2zrr3Tcnx/oxruf6JT6+ux/5yAi9fFf/OfeagWTtD59ST9ALt8AAAD//wMAUEsB&#10;Ai0AFAAGAAgAAAAhAP4l66UAAQAA6gEAABMAAAAAAAAAAAAAAAAAAAAAAFtDb250ZW50X1R5cGVz&#10;XS54bWxQSwECLQAUAAYACAAAACEAlgUzWNQAAACXAQAACwAAAAAAAAAAAAAAAAAxAQAAX3JlbHMv&#10;LnJlbHNQSwECLQAUAAYACAAAACEAMy8FnkEAAAA5AAAAFAAAAAAAAAAAAAAAAAAuAgAAZHJzL2Nv&#10;bm5lY3RvcnhtbC54bWxQSwECLQAUAAYACAAAACEAGTzBrL8AAADbAAAADwAAAAAAAAAAAAAAAACh&#10;AgAAZHJzL2Rvd25yZXYueG1sUEsFBgAAAAAEAAQA+QAAAI0DAAAAAA==&#10;" strokecolor="#e36c0a [2409]" strokeweight="1pt">
                   <v:stroke dashstyle="dash"/>
                 </v:line>
-                <v:shapetype id="_x0000_t32" coordsize="21600,21600" o:spt="32" o:oned="t" path="m,l21600,21600e" filled="f">
-                  <v:path arrowok="t" fillok="f" o:connecttype="none"/>
-                  <o:lock v:ext="edit" shapetype="t"/>
-                </v:shapetype>
                 <v:shape id="Straight Arrow Connector 61" o:spid="_x0000_s1083" type="#_x0000_t32" style="position:absolute;left:25768;top:7168;width:13345;height:0;visibility:visible;mso-wrap-style:square" o:connectortype="straight" o:gfxdata="UEsDBBQABgAIAAAAIQD+JeulAAEAAOoBAAATAAAAW0NvbnRlbnRfVHlwZXNdLnhtbJSRzU7EIBDH&#10;7ya+A+FqWqoHY0zpHqwe1Zj1AQhMW2I7EAbr7ts73e5ejGviEeb/8RuoN7tpFDMk8gG1vC4rKQBt&#10;cB57Ld+3T8WdFJQNOjMGBC33QHLTXF7U230EEuxG0nLIOd4rRXaAyVAZIiBPupAmk/mYehWN/TA9&#10;qJuqulU2YAbMRV4yZFO30JnPMYvHHV+vJAlGkuJhFS5dWpoYR29NZlI1o/vRUhwbSnYeNDT4SFeM&#10;IdWvDcvkfMHR98JPk7wD8WpSfjYTYyiXaNkAweaQWFf+nbSgTlSErvMWyjYRL7V6T3DnSlz4wgTz&#10;f/Nbtr3BfEpXh59qvgEAAP//AwBQSwMEFAAGAAgAAAAhAJYFM1jUAAAAlwEAAAsAAABfcmVscy8u&#10;cmVsc6SQPWsDMQyG90L/g9He8yVDKSW+bIWsIYWuxtZ9kLNkJHNN/n1MoaVXsnWUXvQ8L9rtL2k2&#10;C4pOTA42TQsGKXCcaHDwfnp7egGjxVP0MxM6uKLCvnt82B1x9qUe6ThlNZVC6mAsJb9aq2HE5LXh&#10;jFSTniX5UkcZbPbh7Ae027Z9tvKbAd2KaQ7RgRziFszpmqv5DztNQVi5L03gZLnvp3CPaiN/0hGX&#10;SvEyYHEQRb+WgktTy4G979380xuYCENh+aiOlfwnqfbvBnb1zu4GAAD//wMAUEsDBBQABgAIAAAA&#10;IQAzLwWeQQAAADkAAAAUAAAAZHJzL2Nvbm5lY3RvcnhtbC54bWyysa/IzVEoSy0qzszPs1Uy1DNQ&#10;UkjNS85PycxLt1UKDXHTtVBSKC5JzEtJzMnPS7VVqkwtVrK34+UCAAAA//8DAFBLAwQUAAYACAAA&#10;ACEAGquPLcYAAADbAAAADwAAAGRycy9kb3ducmV2LnhtbESPQWvCQBSE70L/w/IKXqTZpAdp06xi&#10;S6seKqL2Bzyyr9lg9m3Irhr99a4geBxm5hummPa2EUfqfO1YQZakIIhLp2uuFPztfl7eQPiArLFx&#10;TArO5GE6eRoUmGt34g0dt6ESEcI+RwUmhDaX0peGLPrEtcTR+3edxRBlV0nd4SnCbSNf03QsLdYc&#10;Fwy29GWo3G8PVkFYXOabz8Oon13q/XK9M+/fv9lKqeFzP/sAEagPj/C9vdQKxhncvsQfICdXAAAA&#10;//8DAFBLAQItABQABgAIAAAAIQD+JeulAAEAAOoBAAATAAAAAAAAAAAAAAAAAAAAAABbQ29udGVu&#10;dF9UeXBlc10ueG1sUEsBAi0AFAAGAAgAAAAhAJYFM1jUAAAAlwEAAAsAAAAAAAAAAAAAAAAAMQEA&#10;AF9yZWxzLy5yZWxzUEsBAi0AFAAGAAgAAAAhADMvBZ5BAAAAOQAAABQAAAAAAAAAAAAAAAAALgIA&#10;AGRycy9jb25uZWN0b3J4bWwueG1sUEsBAi0AFAAGAAgAAAAhABqrjy3GAAAA2wAAAA8AAAAAAAAA&#10;AAAAAAAAoQIAAGRycy9kb3ducmV2LnhtbFBLBQYAAAAABAAEAPkAAACUAwAAAAA=&#10;" strokecolor="black [3213]" strokeweight="1pt">
                   <v:stroke endarrow="open"/>
                 </v:shape>
-                <v:shapetype id="_x0000_t202" coordsize="21600,21600" o:spt="202" path="m,l,21600r21600,l21600,xe">
-                  <v:stroke joinstyle="miter"/>
-                  <v:path gradientshapeok="t" o:connecttype="rect"/>
-                </v:shapetype>
                 <v:shape id="Text Box 67" o:spid="_x0000_s1084" type="#_x0000_t202" style="position:absolute;left:19005;top:8;width:0;height:0;visibility:visible;mso-wrap-style:none;v-text-anchor:top" o:gfxdata="UEsDBBQABgAIAAAAIQDw94q7/QAAAOIBAAATAAAAW0NvbnRlbnRfVHlwZXNdLnhtbJSRzUrEMBDH&#10;74LvEOYqbaoHEWm6B6tHFV0fYEimbdg2CZlYd9/edD8u4goeZ+b/8SOpV9tpFDNFtt4puC4rEOS0&#10;N9b1Cj7WT8UdCE7oDI7ekYIdMayay4t6vQvEIrsdKxhSCvdSsh5oQi59IJcvnY8TpjzGXgbUG+xJ&#10;3lTVrdTeJXKpSEsGNHVLHX6OSTxu8/pAEmlkEA8H4dKlAEMYrcaUSeXszI+W4thQZudew4MNfJUx&#10;QP7asFzOFxx9L/lpojUkXjGmZ5wyhjSRJQ8YKGvKv1MWzIkL33VWU9lGfl98J6hz4cZ/uUjzf7Pb&#10;bHuj+ZQu9z/UfAMAAP//AwBQSwMEFAAGAAgAAAAhADHdX2HSAAAAjwEAAAsAAABfcmVscy8ucmVs&#10;c6SQwWrDMAyG74O9g9G9cdpDGaNOb4VeSwe7CltJTGPLWCZt376mMFhGbzvqF/o+8e/2tzCpmbJ4&#10;jgbWTQuKomXn42Dg63xYfYCSgtHhxJEM3Elg372/7U40YalHMvokqlKiGBhLSZ9aix0poDScKNZN&#10;zzlgqWMedEJ7wYH0pm23Ov9mQLdgqqMzkI9uA+p8T9X8hx28zSzcl8Zy0Nz33r6iasfXeKK5UjAP&#10;VAy4LM8w09zU50C/9q7/6ZURE31X/kL8TKv1x6wXNXYPAAAA//8DAFBLAwQUAAYACAAAACEAMy8F&#10;nkEAAAA5AAAAEAAAAGRycy9zaGFwZXhtbC54bWyysa/IzVEoSy0qzszPs1Uy1DNQUkjNS85PycxL&#10;t1UKDXHTtVBSKC5JzEtJzMnPS7VVqkwtVrK34+UCAAAA//8DAFBLAwQUAAYACAAAACEAimkLOsUA&#10;AADbAAAADwAAAGRycy9kb3ducmV2LnhtbESPQWsCMRSE7wX/Q3iFXqRm7WGVrVGq0CJilWopHh+b&#10;183i5mVJoq7/vhGEHoeZ+YaZzDrbiDP5UDtWMBxkIIhLp2uuFHzv35/HIEJE1tg4JgVXCjCb9h4m&#10;WGh34S8672IlEoRDgQpMjG0hZSgNWQwD1xIn79d5izFJX0nt8ZLgtpEvWZZLizWnBYMtLQyVx93J&#10;KjiaVX+bfXzOf/Ll1W/2J3fw64NST4/d2yuISF38D9/bS60gH8HtS/oBcvoHAAD//wMAUEsBAi0A&#10;FAAGAAgAAAAhAPD3irv9AAAA4gEAABMAAAAAAAAAAAAAAAAAAAAAAFtDb250ZW50X1R5cGVzXS54&#10;bWxQSwECLQAUAAYACAAAACEAMd1fYdIAAACPAQAACwAAAAAAAAAAAAAAAAAuAQAAX3JlbHMvLnJl&#10;bHNQSwECLQAUAAYACAAAACEAMy8FnkEAAAA5AAAAEAAAAAAAAAAAAAAAAAApAgAAZHJzL3NoYXBl&#10;eG1sLnhtbFBLAQItABQABgAIAAAAIQCKaQs6xQAAANsAAAAPAAAAAAAAAAAAAAAAAJgCAABkcnMv&#10;ZG93bnJldi54bWxQSwUGAAAAAAQABAD1AAAAigMAAAAA&#10;" filled="f" stroked="f" strokeweight=".5pt">
                   <v:textbox>
                     <w:txbxContent>
@@ -21919,21 +21946,39 @@
         <w:rPr>
           <w:rFonts w:cs="Calibri"/>
         </w:rPr>
-        <w:t xml:space="preserve"> class, but only as a temporary data representation for date and time. The </w:t>
+        <w:t xml:space="preserve"> class, but only as a temporary data representation for date and time. </w:t>
+      </w:r>
+      <w:r>
+        <w:rPr>
+          <w:rFonts w:cs="Calibri"/>
+        </w:rPr>
+        <w:t xml:space="preserve">The </w:t>
       </w:r>
       <w:proofErr w:type="spellStart"/>
       <w:r>
         <w:rPr>
           <w:rFonts w:ascii="Consolas" w:hAnsi="Consolas" w:cs="Consolas"/>
         </w:rPr>
-        <w:t>TaskTime</w:t>
+        <w:t>TimeConverter</w:t>
       </w:r>
       <w:proofErr w:type="spellEnd"/>
       <w:r>
         <w:rPr>
           <w:rFonts w:cs="Calibri"/>
         </w:rPr>
-        <w:t xml:space="preserve"> class is not intended to be used by other classes.</w:t>
+        <w:t xml:space="preserve"> class is used to convert strings into a suitable </w:t>
+      </w:r>
+      <w:r>
+        <w:rPr>
+          <w:rFonts w:cs="Calibri"/>
+        </w:rPr>
+        <w:t>time</w:t>
+      </w:r>
+      <w:r>
+        <w:rPr>
+          <w:rFonts w:cs="Calibri"/>
+        </w:rPr>
+        <w:t xml:space="preserve"> format.</w:t>
       </w:r>
     </w:p>
     <w:p>
@@ -21950,7 +21995,7 @@
         <mc:AlternateContent>
           <mc:Choice Requires="wpc">
             <w:drawing>
-              <wp:inline distT="0" distB="0" distL="0" distR="0" wp14:anchorId="1E5361D1" wp14:editId="3FB13268">
+              <wp:inline distT="0" distB="0" distL="0" distR="0" wp14:anchorId="1E5361D1" wp14:editId="00ACEB9C">
                 <wp:extent cx="5867400" cy="1130399"/>
                 <wp:effectExtent l="0" t="0" r="0" b="88900"/>
                 <wp:docPr id="90" name="Canvas 90"/>
@@ -21967,7 +22012,7 @@
                         <wps:cNvSpPr/>
                         <wps:spPr>
                           <a:xfrm>
-                            <a:off x="819150" y="139799"/>
+                            <a:off x="714375" y="139799"/>
                             <a:ext cx="1320800" cy="342900"/>
                           </a:xfrm>
                           <a:prstGeom prst="rect">
@@ -22082,7 +22127,7 @@
                         <wps:cNvSpPr/>
                         <wps:spPr>
                           <a:xfrm>
-                            <a:off x="1006475" y="787499"/>
+                            <a:off x="1482725" y="787499"/>
                             <a:ext cx="955675" cy="342900"/>
                           </a:xfrm>
                           <a:prstGeom prst="rect">
@@ -22136,11 +22181,14 @@
                       </wps:wsp>
                       <wps:wsp>
                         <wps:cNvPr id="87" name="Straight Arrow Connector 87"/>
-                        <wps:cNvCnPr/>
+                        <wps:cNvCnPr>
+                          <a:stCxn id="83" idx="2"/>
+                          <a:endCxn id="86" idx="0"/>
+                        </wps:cNvCnPr>
                         <wps:spPr>
                           <a:xfrm>
-                            <a:off x="1479550" y="482699"/>
-                            <a:ext cx="3175" cy="304731"/>
+                            <a:off x="1374775" y="482699"/>
+                            <a:ext cx="585788" cy="304800"/>
                           </a:xfrm>
                           <a:prstGeom prst="straightConnector1">
                             <a:avLst/>
@@ -22273,11 +22321,13 @@
                       </wps:wsp>
                       <wps:wsp>
                         <wps:cNvPr id="85" name="Straight Arrow Connector 85"/>
-                        <wps:cNvCnPr/>
+                        <wps:cNvCnPr>
+                          <a:stCxn id="83" idx="3"/>
+                        </wps:cNvCnPr>
                         <wps:spPr>
-                          <a:xfrm>
-                            <a:off x="2139950" y="311249"/>
-                            <a:ext cx="1215050" cy="0"/>
+                          <a:xfrm flipV="1">
+                            <a:off x="2035175" y="311222"/>
+                            <a:ext cx="1319825" cy="27"/>
                           </a:xfrm>
                           <a:prstGeom prst="straightConnector1">
                             <a:avLst/>
@@ -22361,6 +22411,98 @@
                           <a:noAutofit/>
                         </wps:bodyPr>
                       </wps:wsp>
+                      <wps:wsp>
+                        <wps:cNvPr id="185" name="Rectangle 185"/>
+                        <wps:cNvSpPr/>
+                        <wps:spPr>
+                          <a:xfrm>
+                            <a:off x="246675" y="788134"/>
+                            <a:ext cx="1115400" cy="342265"/>
+                          </a:xfrm>
+                          <a:prstGeom prst="rect">
+                            <a:avLst/>
+                          </a:prstGeom>
+                        </wps:spPr>
+                        <wps:style>
+                          <a:lnRef idx="1">
+                            <a:schemeClr val="accent6"/>
+                          </a:lnRef>
+                          <a:fillRef idx="2">
+                            <a:schemeClr val="accent6"/>
+                          </a:fillRef>
+                          <a:effectRef idx="1">
+                            <a:schemeClr val="accent6"/>
+                          </a:effectRef>
+                          <a:fontRef idx="minor">
+                            <a:schemeClr val="dk1"/>
+                          </a:fontRef>
+                        </wps:style>
+                        <wps:txbx>
+                          <w:txbxContent>
+                            <w:p>
+                              <w:pPr>
+                                <w:pStyle w:val="NormalWeb"/>
+                                <w:spacing w:before="0" w:beforeAutospacing="0" w:after="0" w:afterAutospacing="0"/>
+                                <w:jc w:val="center"/>
+                                <w:rPr>
+                                  <w:rFonts w:asciiTheme="minorHAnsi" w:hAnsiTheme="minorHAnsi" w:cstheme="minorHAnsi"/>
+                                </w:rPr>
+                              </w:pPr>
+                              <w:proofErr w:type="spellStart"/>
+                              <w:r>
+                                <w:rPr>
+                                  <w:rFonts w:asciiTheme="minorHAnsi" w:eastAsia="Calibri" w:hAnsiTheme="minorHAnsi" w:cstheme="minorHAnsi"/>
+                                  <w:sz w:val="22"/>
+                                  <w:szCs w:val="22"/>
+                                </w:rPr>
+                                <w:t>TimeConverter</w:t>
+                              </w:r>
+                              <w:proofErr w:type="spellEnd"/>
+                            </w:p>
+                          </w:txbxContent>
+                        </wps:txbx>
+                        <wps:bodyPr rot="0" spcFirstLastPara="0" vert="horz" wrap="square" lIns="91440" tIns="45720" rIns="91440" bIns="45720" numCol="1" spcCol="0" rtlCol="0" fromWordArt="0" anchor="ctr" anchorCtr="0" forceAA="0" compatLnSpc="1">
+                          <a:prstTxWarp prst="textNoShape">
+                            <a:avLst/>
+                          </a:prstTxWarp>
+                          <a:noAutofit/>
+                        </wps:bodyPr>
+                      </wps:wsp>
+                      <wps:wsp>
+                        <wps:cNvPr id="186" name="Straight Arrow Connector 186"/>
+                        <wps:cNvCnPr>
+                          <a:stCxn id="83" idx="2"/>
+                          <a:endCxn id="185" idx="0"/>
+                        </wps:cNvCnPr>
+                        <wps:spPr>
+                          <a:xfrm flipH="1">
+                            <a:off x="804375" y="482699"/>
+                            <a:ext cx="570400" cy="305435"/>
+                          </a:xfrm>
+                          <a:prstGeom prst="straightConnector1">
+                            <a:avLst/>
+                          </a:prstGeom>
+                          <a:ln>
+                            <a:prstDash val="dash"/>
+                            <a:tailEnd type="arrow"/>
+                          </a:ln>
+                        </wps:spPr>
+                        <wps:style>
+                          <a:lnRef idx="1">
+                            <a:schemeClr val="dk1"/>
+                          </a:lnRef>
+                          <a:fillRef idx="0">
+                            <a:schemeClr val="dk1"/>
+                          </a:fillRef>
+                          <a:effectRef idx="0">
+                            <a:schemeClr val="dk1"/>
+                          </a:effectRef>
+                          <a:fontRef idx="minor">
+                            <a:schemeClr val="tx1"/>
+                          </a:fontRef>
+                        </wps:style>
+                        <wps:bodyPr/>
+                      </wps:wsp>
                     </wpc:wpc>
                   </a:graphicData>
                 </a:graphic>
@@ -22369,12 +22511,12 @@
           </mc:Choice>
           <mc:Fallback>
             <w:pict>
-              <v:group id="Canvas 90" o:spid="_x0000_s1124" editas="canvas" style="width:462pt;height:89pt;mso-position-horizontal-relative:char;mso-position-vertical-relative:line" coordsize="58674,11303" o:gfxdata="UEsDBBQABgAIAAAAIQC2gziS/gAAAOEBAAATAAAAW0NvbnRlbnRfVHlwZXNdLnhtbJSRQU7DMBBF&#10;90jcwfIWJU67QAgl6YK0S0CoHGBkTxKLZGx5TGhvj5O2G0SRWNoz/78nu9wcxkFMGNg6quQqL6RA&#10;0s5Y6ir5vt9lD1JwBDIwOMJKHpHlpr69KfdHjyxSmriSfYz+USnWPY7AufNIadK6MEJMx9ApD/oD&#10;OlTrorhX2lFEilmcO2RdNtjC5xDF9pCuTyYBB5bi6bQ4syoJ3g9WQ0ymaiLzg5KdCXlKLjvcW893&#10;SUOqXwnz5DrgnHtJTxOsQfEKIT7DmDSUCaxw7Rqn8787ZsmRM9e2VmPeBN4uqYvTtW7jvijg9N/y&#10;JsXecLq0q+WD6m8AAAD//wMAUEsDBBQABgAIAAAAIQA4/SH/1gAAAJQBAAALAAAAX3JlbHMvLnJl&#10;bHOkkMFqwzAMhu+DvYPRfXGawxijTi+j0GvpHsDYimMaW0Yy2fr2M4PBMnrbUb/Q94l/f/hMi1qR&#10;JVI2sOt6UJgd+ZiDgffL8ekFlFSbvV0oo4EbChzGx4f9GRdb25HMsYhqlCwG5lrLq9biZkxWOiqY&#10;22YiTra2kYMu1l1tQD30/bPm3wwYN0x18gb45AdQl1tp5j/sFB2T0FQ7R0nTNEV3j6o9feQzro1i&#10;OWA14Fm+Q8a1a8+Bvu/d/dMb2JY5uiPbhG/ktn4cqGU/er3pcvwCAAD//wMAUEsDBBQABgAIAAAA&#10;IQAZk/6KRAUAACUdAAAOAAAAZHJzL2Uyb0RvYy54bWzsWdtu4zYQfS/QfyD03ti6WZIRZ5E6TVFg&#10;uxtsUuwzLVG2UIlUSSZ2+vWdoW62V15rvU0aoH6RKZEzvMycmTP05btNkZMnJlUm+MyyL8YWYTwW&#10;ScaXM+uPh9ufQosoTXlCc8HZzHpmynp39eMPl+tyyhyxEnnCJAElXE3X5cxaaV1ORyMVr1hB1YUo&#10;GYfOVMiCaniVy1Ei6Rq0F/nIGY8no7WQSSlFzJSCrzdVp3Vl9Kcpi/XHNFVMk3xmwdq0eUrzXOBz&#10;dHVJp0tJy1UW18ugJ6yioBmHSVtVN1RT8iizL1QVWSyFEqm+iEUxEmmaxczsAXZjj/d2M6f8iSqz&#10;mRhOp1kgtP5FvYslnAGonK7BGMy0wRSqbI2ivm+y+xUtmdmDmsYfnu4kyZKZFboW4bQAj/gENqJ8&#10;mTMC3+rpYdx9eSfrNwVNPNtNKgv8hVMjG1BhR7YPNn0Gv3OjIIoqY7KNJjF0264zDsfQH8MA13Mi&#10;aIPCUaenlEr/ykRBsDGzJCzE2JA+vVe6GtoMAbl1qabVSkxLP+cMF5PzTyyFLeGMRtq4LpvnkjxR&#10;cDoax4zrST21GY1iaZbnraBzXLAej6LMuHUrPGDWVsLMLLhuhYuMC9k3e/KnXS85rcY3J1DtG49A&#10;bxYbY0vPwaH4aSGSZzCwFBXOVBnfZnC276nSd1QCsMAcECz0R3ikuVjPLFG3LLIS8u++7zgePBB6&#10;LbIGoM4s9dcjlcwi+W8cfDOyPQ+RbV48P3DgRW73LLZ7+GMxF2AWG8JSGZsmjtd500ylKD5DTLnG&#10;WaGL8hjmnlmxls3LXFcBBKJSzK6vzTBAc0n1e36P2KxMgr7zsPlMZVk7mAbX/CAaPNDpnp9VY9FE&#10;XFw/apFmxgm7c61NANisTvvlQer1gNRrjD0IpK7rexFAs0HpxGAcnLhBaRCFY8d/Gyg1a4MA8c0o&#10;bQRPQmkj/NIoNfN03nQcpWfUYTR7fdRNelBnEggabxDqbGBGXgCogtQXhAEgEEHboS7y/Ql2n1Pj&#10;S4OujZZDU+MZdP8N6IIGdPda0my50uRaSrEmc8E5EEMhSRhsZb45P0ZPbS8AmAGDAAx6oTPZx6Br&#10;twgce4Hb0K2G5DbMs+YOql5Vu5yKY+xRCGSziPOc4xNV3FC1qohoAq0qCmia5b/whOjnEvg3xW1i&#10;h0l8Dc0zlBvjjRpKdDvG2J8+x0doZkWITZTaJbhHBE9AsN40p32Q3FZwxVPBQ3hFygX18hd1Ubjl&#10;eMfrIndsRx5SKqx7/CgyqaOL/Y4DbtkwrsCHEuq76iJkq7dgO5Nfck6A09tOADrRkkrkWYK95gVr&#10;+q4wWiwrF84fi99FUvloCItpVtPWUcYztzQN99Ov1FV11bSiCaumxpn7p+5351rB7p6qYq91rm9z&#10;6V3hE9w61+3Mh2q2oVmorxA7F2immENXfjMFGhRWVbR4wILqZ7Eh7n6wIHoD37EoBYiaiN5/nbId&#10;NnwnCEJDXbq4Edp+1GQsB5q2XyeNAxnr69cpPWFj4kK2rE63Dig10mENJiPUtzLdHg7lp96MsQuv&#10;flAPEDxc4g0QPgHUXVo9mKu6ixhjEjyVoTjfZZscrmhf+VpF//8uVSAzV5g9zDRbO0K1d5xpOnD9&#10;GdVM07Vtx9ur9mwHkjz2Y7nX5LgDqD2FZ5755Nvlk3bgNO7Wpgi4HWhyQX2bMDxHRN4E3Aup5SSa&#10;2EZPlyKcyRhjuPEzxw8975wiBpQyu4nppVNEe5F0ThFAL7o7+oG0DspB81ecKUrq/w3xz77td1M0&#10;dv9uXv0DAAD//wMAUEsDBBQABgAIAAAAIQC1c5mU3AAAAAUBAAAPAAAAZHJzL2Rvd25yZXYueG1s&#10;TI/NTsMwEITvSLyDtUjcqEOE0hLiVAGpHLiR8iNu29gkEfY6ip008PQsXOCy0mhGs98U28VZMZsx&#10;9J4UXK4SEIYar3tqFTztdxcbECEiabSejIJPE2Bbnp4UmGt/pEcz17EVXEIhRwVdjEMuZWg64zCs&#10;/GCIvXc/Oowsx1bqEY9c7qxMkySTDnviDx0O5q4zzUc9OQWv6Vxn1XP7lWUvb9X9erL4cLtT6vxs&#10;qW5ARLPEvzD84DM6lMx08BPpIKwCHhJ/L3vX6RXLA4fWmwRkWcj/9OU3AAAA//8DAFBLAQItABQA&#10;BgAIAAAAIQC2gziS/gAAAOEBAAATAAAAAAAAAAAAAAAAAAAAAABbQ29udGVudF9UeXBlc10ueG1s&#10;UEsBAi0AFAAGAAgAAAAhADj9If/WAAAAlAEAAAsAAAAAAAAAAAAAAAAALwEAAF9yZWxzLy5yZWxz&#10;UEsBAi0AFAAGAAgAAAAhABmT/opEBQAAJR0AAA4AAAAAAAAAAAAAAAAALgIAAGRycy9lMm9Eb2Mu&#10;eG1sUEsBAi0AFAAGAAgAAAAhALVzmZTcAAAABQEAAA8AAAAAAAAAAAAAAAAAngcAAGRycy9kb3du&#10;cmV2LnhtbFBLBQYAAAAABAAEAPMAAACnCAAAAAA=&#10;">
-                <v:shape id="_x0000_s1125" type="#_x0000_t75" style="position:absolute;width:58674;height:11303;visibility:visible;mso-wrap-style:square">
+              <v:group id="Canvas 90" o:spid="_x0000_s1128" editas="canvas" style="width:462pt;height:89pt;mso-position-horizontal-relative:char;mso-position-vertical-relative:line" coordsize="58674,11303" o:gfxdata="UEsDBBQABgAIAAAAIQC2gziS/gAAAOEBAAATAAAAW0NvbnRlbnRfVHlwZXNdLnhtbJSRQU7DMBBF&#10;90jcwfIWJU67QAgl6YK0S0CoHGBkTxKLZGx5TGhvj5O2G0SRWNoz/78nu9wcxkFMGNg6quQqL6RA&#10;0s5Y6ir5vt9lD1JwBDIwOMJKHpHlpr69KfdHjyxSmriSfYz+USnWPY7AufNIadK6MEJMx9ApD/oD&#10;OlTrorhX2lFEilmcO2RdNtjC5xDF9pCuTyYBB5bi6bQ4syoJ3g9WQ0ymaiLzg5KdCXlKLjvcW893&#10;SUOqXwnz5DrgnHtJTxOsQfEKIT7DmDSUCaxw7Rqn8787ZsmRM9e2VmPeBN4uqYvTtW7jvijg9N/y&#10;JsXecLq0q+WD6m8AAAD//wMAUEsDBBQABgAIAAAAIQA4/SH/1gAAAJQBAAALAAAAX3JlbHMvLnJl&#10;bHOkkMFqwzAMhu+DvYPRfXGawxijTi+j0GvpHsDYimMaW0Yy2fr2M4PBMnrbUb/Q94l/f/hMi1qR&#10;JVI2sOt6UJgd+ZiDgffL8ekFlFSbvV0oo4EbChzGx4f9GRdb25HMsYhqlCwG5lrLq9biZkxWOiqY&#10;22YiTra2kYMu1l1tQD30/bPm3wwYN0x18gb45AdQl1tp5j/sFB2T0FQ7R0nTNEV3j6o9feQzro1i&#10;OWA14Fm+Q8a1a8+Bvu/d/dMb2JY5uiPbhG/ktn4cqGU/er3pcvwCAAD//wMAUEsDBBQABgAIAAAA&#10;IQAXucdD0AUAAOojAAAOAAAAZHJzL2Uyb0RvYy54bWzsWtty2zYQfe9M/wHD90YE79REzrhK03bG&#10;TTJx2jzDJChxSgIsAFtyv74LgBdLoWxaaVxPqhcKIO7YPbtnl3r5altX6IYKWXK2cPAL10GUZTwv&#10;2Wrh/P7xzQ+Jg6QiLCcVZ3Th3FLpvDr7/ruXm2ZOPb7mVU4FgkmYnG+ahbNWqpnPZjJb05rIF7yh&#10;DBoLLmqioCpWs1yQDcxeVzPPdaPZhou8ETyjUsLb17bROTPzFwXN1LuikFShauHA3pR5CvO80s/Z&#10;2UsyXwnSrMus3QY5Yhc1KRks2k/1miiCrkX52VR1mQkueaFeZLye8aIoM2rOAKfB7t5ploTdEGkO&#10;k8HtdBuE0r8479UK7gCmnG9AGNSUQRSy6YUiv2yxyzVpqDmDnGdvb94LVOYLJ/EdxEgNGvEBZETY&#10;qqII3rXLQ7/L5r1oaxKK+m63haj1L9wa2i6cGAd+HDroFvTOT+M0tcKkW4UyaMa+5yYuyDyDDn7g&#10;pVCGCWfDPI2Q6mfKa6QLC0fARowMyc2FVLZr1wXGbRo5tzsxJXVbUb2Zin2gBRxJr2hGG9Wly0qg&#10;GwJKR7KMMhW1S5veelhRVlU/0Ht4YNtfD6VGrfvBE1btR5iVOVP94LpkXIytnv+J2y0Xtn93A/bc&#10;+grU9mprZBkEuqt+dcXzWxCw4BZnssnelHC3F0Sq90QAsEAcYCzUO3gUFd8sHN6WHLTm4u+x97o/&#10;aCC0OmgDQF048q9rIqiDql8Z6GaKg0Aj21SCMPagIu62XN1tYdf1koNYMJilJjNF3V9VXbEQvP4E&#10;NuVcrwpNhGWw9sLJlOgqS2UNCFiljJ6fm26A5oaoC3apsWlFonXn4/YTEU2rYApU8y3v8EDme3pm&#10;+2oRMX5+rXhRGiUc7rUVAWDT3vbXB2kwAtJe2JNA6vthkAI0O5RGBuOgxB1K4zRxPUDxc0Cp2RsY&#10;iEejtBt4FEq7wV8bpeFjUXpCnbZmT4+6aAR1xoFoUzAJdThIvFijClxfnMSAQC37AXVpGEbadT4H&#10;0H3brrGX21TXeALdfwO6uAPdpRKkXK0VOheCb9CSMwbEkAuUxJ0BBQwumeWkUi23rGe0hgZ6LdZY&#10;3jcBok2TZaAtjO0UunKA4GI/DuKW4QKgo30Uh0kYJxBfGRS7gSa79xJc2Z6sP5LlKXs0RDNibSsq&#10;pp+axLwmcm3JbA4lezpFyuonliN12wCHJ/qq2sX1uGPJ8sA6x12w+wBVtaTaWLpdkvzAwCNcr9o+&#10;SJAt5LVItJCfkLaBTnwWWyVaPJMdiO/iNGgdiB+mqTFjg//wPPAgHWuLQxw+pHr3x1aa8b4B2Rkf&#10;VTEEcQH2YphTS1Lyqsx1q6novMAQXF2trApX1/VvPLc6msBmOiD0sRjIYGcmQ/Im6ek9sVkbea1J&#10;Tu3SeuXxpcfVuZ1g90w2YOyV63EqvTv4CLWuVL/yobhvqicbC+ZOQZ4JCLUqP5sgD4Izay0+6qDs&#10;R75F/r6xQGoL73Vg2xqRAx7rrtkIvThOTLA42I0Eh2nHOz0oYhOTHJuSGTEbkR9aq9EblBbpsAfj&#10;EdrMzuB1TWkkmTPqMXbhNQ7qCQMPh4kTBh8B6sGtTkjm9CxnKs53GSuDNO8Tp2bU/y8xA7Gbxexh&#10;ttqH+/ezVZt9aInBOCVFRVU2f3RprTb76rl+iFty6mPseR3t7RI7Pk6TjiJ4RqkO4/wYZnpioM+X&#10;geLY6xS0dyrYUqM7FHS6V0mDKLA5xCiNsKFYg1PxIlBFyNTqMMgLkyA4OZUJwc+uK/vaTqUnFCen&#10;AlZw+DLwnIggTnqvMnyT0y8fEzh6QWQyiybxmGB/jwBijMMADEGXefSiLwLrsXkGq/zfdubRpHy1&#10;tT0OcqePbE/0kQ0nfb7/IJnTfQYUPir3aFA9NflomN4ve0wvcfvv7KNZyNgdEO2Ggf8Aoo/heqcs&#10;5IHP9MdlIcFsmv+TmKxY++cX/Y+Vu3WTHBv+onP2DwAAAP//AwBQSwMEFAAGAAgAAAAhAGVo1DLb&#10;AAAABQEAAA8AAABkcnMvZG93bnJldi54bWxMj0FLw0AQhe+C/2EZwZvdGERrzKaUQnoI8WBbisdt&#10;dswGs7Mhu23jv3f00l4GHu/x3jf5YnK9OOEYOk8KHmcJCKTGm45aBbtt+TAHEaImo3tPqOAHAyyK&#10;25tcZ8af6QNPm9gKLqGQaQU2xiGTMjQWnQ4zPyCx9+VHpyPLsZVm1Gcud71Mk+RZOt0RL1g94Mpi&#10;8705Oh55r6tabtehKsPe1svK79LyU6n7u2n5BiLiFC9h+MNndCiY6eCPZILoFfAj8f+y95o+sTxw&#10;6GWegCxyeU1f/AIAAP//AwBQSwECLQAUAAYACAAAACEAtoM4kv4AAADhAQAAEwAAAAAAAAAAAAAA&#10;AAAAAAAAW0NvbnRlbnRfVHlwZXNdLnhtbFBLAQItABQABgAIAAAAIQA4/SH/1gAAAJQBAAALAAAA&#10;AAAAAAAAAAAAAC8BAABfcmVscy8ucmVsc1BLAQItABQABgAIAAAAIQAXucdD0AUAAOojAAAOAAAA&#10;AAAAAAAAAAAAAC4CAABkcnMvZTJvRG9jLnhtbFBLAQItABQABgAIAAAAIQBlaNQy2wAAAAUBAAAP&#10;AAAAAAAAAAAAAAAAACoIAABkcnMvZG93bnJldi54bWxQSwUGAAAAAAQABADzAAAAMgkAAAAA&#10;">
+                <v:shape id="_x0000_s1129" type="#_x0000_t75" style="position:absolute;width:58674;height:11303;visibility:visible;mso-wrap-style:square">
                   <v:fill o:detectmouseclick="t"/>
                   <v:path o:connecttype="none"/>
                 </v:shape>
-                <v:rect id="Rectangle 83" o:spid="_x0000_s1126" style="position:absolute;left:8191;top:1397;width:13208;height:3429;visibility:visible;mso-wrap-style:square;v-text-anchor:middle" o:gfxdata="UEsDBBQABgAIAAAAIQDw94q7/QAAAOIBAAATAAAAW0NvbnRlbnRfVHlwZXNdLnhtbJSRzUrEMBDH&#10;74LvEOYqbaoHEWm6B6tHFV0fYEimbdg2CZlYd9/edD8u4goeZ+b/8SOpV9tpFDNFtt4puC4rEOS0&#10;N9b1Cj7WT8UdCE7oDI7ekYIdMayay4t6vQvEIrsdKxhSCvdSsh5oQi59IJcvnY8TpjzGXgbUG+xJ&#10;3lTVrdTeJXKpSEsGNHVLHX6OSTxu8/pAEmlkEA8H4dKlAEMYrcaUSeXszI+W4thQZudew4MNfJUx&#10;QP7asFzOFxx9L/lpojUkXjGmZ5wyhjSRJQ8YKGvKv1MWzIkL33VWU9lGfl98J6hz4cZ/uUjzf7Pb&#10;bHuj+ZQu9z/UfAMAAP//AwBQSwMEFAAGAAgAAAAhADHdX2HSAAAAjwEAAAsAAABfcmVscy8ucmVs&#10;c6SQwWrDMAyG74O9g9G9cdpDGaNOb4VeSwe7CltJTGPLWCZt376mMFhGbzvqF/o+8e/2tzCpmbJ4&#10;jgbWTQuKomXn42Dg63xYfYCSgtHhxJEM3Elg372/7U40YalHMvokqlKiGBhLSZ9aix0poDScKNZN&#10;zzlgqWMedEJ7wYH0pm23Ov9mQLdgqqMzkI9uA+p8T9X8hx28zSzcl8Zy0Nz33r6iasfXeKK5UjAP&#10;VAy4LM8w09zU50C/9q7/6ZURE31X/kL8TKv1x6wXNXYPAAAA//8DAFBLAwQUAAYACAAAACEAMy8F&#10;nkEAAAA5AAAAEAAAAGRycy9zaGFwZXhtbC54bWyysa/IzVEoSy0qzszPs1Uy1DNQUkjNS85PycxL&#10;t1UKDXHTtVBSKC5JzEtJzMnPS7VVqkwtVrK34+UCAAAA//8DAFBLAwQUAAYACAAAACEAqZHR28MA&#10;AADbAAAADwAAAGRycy9kb3ducmV2LnhtbESP3YrCMBCF74V9hzAL3mmqgrpdoyyii/RG/HmAoRmb&#10;YjPpNlG7Pr0RBC8PZ8535swWra3ElRpfOlYw6CcgiHOnSy4UHA/r3hSED8gaK8ek4J88LOYfnRmm&#10;2t14R9d9KESEsE9RgQmhTqX0uSGLvu9q4uidXGMxRNkUUjd4i3BbyWGSjKXFkmODwZqWhvLz/mLj&#10;G8PTuPidZJh9VfeV5O0hM393pbqf7c83iEBteB+/0hutYDqC55YIADl/AAAA//8DAFBLAQItABQA&#10;BgAIAAAAIQDw94q7/QAAAOIBAAATAAAAAAAAAAAAAAAAAAAAAABbQ29udGVudF9UeXBlc10ueG1s&#10;UEsBAi0AFAAGAAgAAAAhADHdX2HSAAAAjwEAAAsAAAAAAAAAAAAAAAAALgEAAF9yZWxzLy5yZWxz&#10;UEsBAi0AFAAGAAgAAAAhADMvBZ5BAAAAOQAAABAAAAAAAAAAAAAAAAAAKQIAAGRycy9zaGFwZXht&#10;bC54bWxQSwECLQAUAAYACAAAACEAqZHR28MAAADbAAAADwAAAAAAAAAAAAAAAACYAgAAZHJzL2Rv&#10;d25yZXYueG1sUEsFBgAAAAAEAAQA9QAAAIgDAAAAAA==&#10;" fillcolor="#fbcaa2 [1625]" strokecolor="#f68c36 [3049]">
+                <v:rect id="Rectangle 83" o:spid="_x0000_s1130" style="position:absolute;left:7143;top:1397;width:13208;height:3429;visibility:visible;mso-wrap-style:square;v-text-anchor:middle" o:gfxdata="UEsDBBQABgAIAAAAIQDw94q7/QAAAOIBAAATAAAAW0NvbnRlbnRfVHlwZXNdLnhtbJSRzUrEMBDH&#10;74LvEOYqbaoHEWm6B6tHFV0fYEimbdg2CZlYd9/edD8u4goeZ+b/8SOpV9tpFDNFtt4puC4rEOS0&#10;N9b1Cj7WT8UdCE7oDI7ekYIdMayay4t6vQvEIrsdKxhSCvdSsh5oQi59IJcvnY8TpjzGXgbUG+xJ&#10;3lTVrdTeJXKpSEsGNHVLHX6OSTxu8/pAEmlkEA8H4dKlAEMYrcaUSeXszI+W4thQZudew4MNfJUx&#10;QP7asFzOFxx9L/lpojUkXjGmZ5wyhjSRJQ8YKGvKv1MWzIkL33VWU9lGfl98J6hz4cZ/uUjzf7Pb&#10;bHuj+ZQu9z/UfAMAAP//AwBQSwMEFAAGAAgAAAAhADHdX2HSAAAAjwEAAAsAAABfcmVscy8ucmVs&#10;c6SQwWrDMAyG74O9g9G9cdpDGaNOb4VeSwe7CltJTGPLWCZt376mMFhGbzvqF/o+8e/2tzCpmbJ4&#10;jgbWTQuKomXn42Dg63xYfYCSgtHhxJEM3Elg372/7U40YalHMvokqlKiGBhLSZ9aix0poDScKNZN&#10;zzlgqWMedEJ7wYH0pm23Ov9mQLdgqqMzkI9uA+p8T9X8hx28zSzcl8Zy0Nz33r6iasfXeKK5UjAP&#10;VAy4LM8w09zU50C/9q7/6ZURE31X/kL8TKv1x6wXNXYPAAAA//8DAFBLAwQUAAYACAAAACEAMy8F&#10;nkEAAAA5AAAAEAAAAGRycy9zaGFwZXhtbC54bWyysa/IzVEoSy0qzszPs1Uy1DNQUkjNS85PycxL&#10;t1UKDXHTtVBSKC5JzEtJzMnPS7VVqkwtVrK34+UCAAAA//8DAFBLAwQUAAYACAAAACEAqZHR28MA&#10;AADbAAAADwAAAGRycy9kb3ducmV2LnhtbESP3YrCMBCF74V9hzAL3mmqgrpdoyyii/RG/HmAoRmb&#10;YjPpNlG7Pr0RBC8PZ8535swWra3ElRpfOlYw6CcgiHOnSy4UHA/r3hSED8gaK8ek4J88LOYfnRmm&#10;2t14R9d9KESEsE9RgQmhTqX0uSGLvu9q4uidXGMxRNkUUjd4i3BbyWGSjKXFkmODwZqWhvLz/mLj&#10;G8PTuPidZJh9VfeV5O0hM393pbqf7c83iEBteB+/0hutYDqC55YIADl/AAAA//8DAFBLAQItABQA&#10;BgAIAAAAIQDw94q7/QAAAOIBAAATAAAAAAAAAAAAAAAAAAAAAABbQ29udGVudF9UeXBlc10ueG1s&#10;UEsBAi0AFAAGAAgAAAAhADHdX2HSAAAAjwEAAAsAAAAAAAAAAAAAAAAALgEAAF9yZWxzLy5yZWxz&#10;UEsBAi0AFAAGAAgAAAAhADMvBZ5BAAAAOQAAABAAAAAAAAAAAAAAAAAAKQIAAGRycy9zaGFwZXht&#10;bC54bWxQSwECLQAUAAYACAAAACEAqZHR28MAAADbAAAADwAAAAAAAAAAAAAAAACYAgAAZHJzL2Rv&#10;d25yZXYueG1sUEsFBgAAAAAEAAQA9QAAAIgDAAAAAA==&#10;" fillcolor="#fbcaa2 [1625]" strokecolor="#f68c36 [3049]">
                   <v:fill color2="#fdefe3 [505]" rotate="t" angle="180" colors="0 #ffbe86;22938f #ffd0aa;1 #ffebdb" focus="100%" type="gradient"/>
                   <v:shadow on="t" color="black" opacity="24903f" origin=",.5" offset="0,.55556mm"/>
                   <v:textbox>
@@ -22393,7 +22535,7 @@
                     </w:txbxContent>
                   </v:textbox>
                 </v:rect>
-                <v:rect id="Rectangle 84" o:spid="_x0000_s1127" style="position:absolute;left:33549;top:1397;width:17981;height:3429;visibility:visible;mso-wrap-style:square;v-text-anchor:middle" o:gfxdata="UEsDBBQABgAIAAAAIQDw94q7/QAAAOIBAAATAAAAW0NvbnRlbnRfVHlwZXNdLnhtbJSRzUrEMBDH&#10;74LvEOYqbaoHEWm6B6tHFV0fYEimbdg2CZlYd9/edD8u4goeZ+b/8SOpV9tpFDNFtt4puC4rEOS0&#10;N9b1Cj7WT8UdCE7oDI7ekYIdMayay4t6vQvEIrsdKxhSCvdSsh5oQi59IJcvnY8TpjzGXgbUG+xJ&#10;3lTVrdTeJXKpSEsGNHVLHX6OSTxu8/pAEmlkEA8H4dKlAEMYrcaUSeXszI+W4thQZudew4MNfJUx&#10;QP7asFzOFxx9L/lpojUkXjGmZ5wyhjSRJQ8YKGvKv1MWzIkL33VWU9lGfl98J6hz4cZ/uUjzf7Pb&#10;bHuj+ZQu9z/UfAMAAP//AwBQSwMEFAAGAAgAAAAhADHdX2HSAAAAjwEAAAsAAABfcmVscy8ucmVs&#10;c6SQwWrDMAyG74O9g9G9cdpDGaNOb4VeSwe7CltJTGPLWCZt376mMFhGbzvqF/o+8e/2tzCpmbJ4&#10;jgbWTQuKomXn42Dg63xYfYCSgtHhxJEM3Elg372/7U40YalHMvokqlKiGBhLSZ9aix0poDScKNZN&#10;zzlgqWMedEJ7wYH0pm23Ov9mQLdgqqMzkI9uA+p8T9X8hx28zSzcl8Zy0Nz33r6iasfXeKK5UjAP&#10;VAy4LM8w09zU50C/9q7/6ZURE31X/kL8TKv1x6wXNXYPAAAA//8DAFBLAwQUAAYACAAAACEAMy8F&#10;nkEAAAA5AAAAEAAAAGRycy9zaGFwZXhtbC54bWyysa/IzVEoSy0qzszPs1Uy1DNQUkjNS85PycxL&#10;t1UKDXHTtVBSKC5JzEtJzMnPS7VVqkwtVrK34+UCAAAA//8DAFBLAwQUAAYACAAAACEAc2s/ZsQA&#10;AADbAAAADwAAAGRycy9kb3ducmV2LnhtbESPT2vCQBTE7wW/w/IEb3VjEavRVdpQIYcW/IseH9ln&#10;Esy+DdlV02/vCoLHYWZ+w8wWranElRpXWlYw6EcgiDOrS84V7LbL9zEI55E1VpZJwT85WMw7bzOM&#10;tb3xmq4bn4sAYRejgsL7OpbSZQUZdH1bEwfvZBuDPsgml7rBW4CbSn5E0UgaLDksFFhTUlB23lyM&#10;guSQDpLV33J1SI+fv2ZP3/XPZK1Ur9t+TUF4av0r/GynWsF4CI8v4QfI+R0AAP//AwBQSwECLQAU&#10;AAYACAAAACEA8PeKu/0AAADiAQAAEwAAAAAAAAAAAAAAAAAAAAAAW0NvbnRlbnRfVHlwZXNdLnht&#10;bFBLAQItABQABgAIAAAAIQAx3V9h0gAAAI8BAAALAAAAAAAAAAAAAAAAAC4BAABfcmVscy8ucmVs&#10;c1BLAQItABQABgAIAAAAIQAzLwWeQQAAADkAAAAQAAAAAAAAAAAAAAAAACkCAABkcnMvc2hhcGV4&#10;bWwueG1sUEsBAi0AFAAGAAgAAAAhAHNrP2bEAAAA2wAAAA8AAAAAAAAAAAAAAAAAmAIAAGRycy9k&#10;b3ducmV2LnhtbFBLBQYAAAAABAAEAPUAAACJAwAAAAA=&#10;" fillcolor="#cdddac [1622]" strokecolor="#94b64e [3046]">
+                <v:rect id="Rectangle 84" o:spid="_x0000_s1131" style="position:absolute;left:33549;top:1397;width:17981;height:3429;visibility:visible;mso-wrap-style:square;v-text-anchor:middle" o:gfxdata="UEsDBBQABgAIAAAAIQDw94q7/QAAAOIBAAATAAAAW0NvbnRlbnRfVHlwZXNdLnhtbJSRzUrEMBDH&#10;74LvEOYqbaoHEWm6B6tHFV0fYEimbdg2CZlYd9/edD8u4goeZ+b/8SOpV9tpFDNFtt4puC4rEOS0&#10;N9b1Cj7WT8UdCE7oDI7ekYIdMayay4t6vQvEIrsdKxhSCvdSsh5oQi59IJcvnY8TpjzGXgbUG+xJ&#10;3lTVrdTeJXKpSEsGNHVLHX6OSTxu8/pAEmlkEA8H4dKlAEMYrcaUSeXszI+W4thQZudew4MNfJUx&#10;QP7asFzOFxx9L/lpojUkXjGmZ5wyhjSRJQ8YKGvKv1MWzIkL33VWU9lGfl98J6hz4cZ/uUjzf7Pb&#10;bHuj+ZQu9z/UfAMAAP//AwBQSwMEFAAGAAgAAAAhADHdX2HSAAAAjwEAAAsAAABfcmVscy8ucmVs&#10;c6SQwWrDMAyG74O9g9G9cdpDGaNOb4VeSwe7CltJTGPLWCZt376mMFhGbzvqF/o+8e/2tzCpmbJ4&#10;jgbWTQuKomXn42Dg63xYfYCSgtHhxJEM3Elg372/7U40YalHMvokqlKiGBhLSZ9aix0poDScKNZN&#10;zzlgqWMedEJ7wYH0pm23Ov9mQLdgqqMzkI9uA+p8T9X8hx28zSzcl8Zy0Nz33r6iasfXeKK5UjAP&#10;VAy4LM8w09zU50C/9q7/6ZURE31X/kL8TKv1x6wXNXYPAAAA//8DAFBLAwQUAAYACAAAACEAMy8F&#10;nkEAAAA5AAAAEAAAAGRycy9zaGFwZXhtbC54bWyysa/IzVEoSy0qzszPs1Uy1DNQUkjNS85PycxL&#10;t1UKDXHTtVBSKC5JzEtJzMnPS7VVqkwtVrK34+UCAAAA//8DAFBLAwQUAAYACAAAACEAc2s/ZsQA&#10;AADbAAAADwAAAGRycy9kb3ducmV2LnhtbESPT2vCQBTE7wW/w/IEb3VjEavRVdpQIYcW/IseH9ln&#10;Esy+DdlV02/vCoLHYWZ+w8wWranElRpXWlYw6EcgiDOrS84V7LbL9zEI55E1VpZJwT85WMw7bzOM&#10;tb3xmq4bn4sAYRejgsL7OpbSZQUZdH1bEwfvZBuDPsgml7rBW4CbSn5E0UgaLDksFFhTUlB23lyM&#10;guSQDpLV33J1SI+fv2ZP3/XPZK1Ur9t+TUF4av0r/GynWsF4CI8v4QfI+R0AAP//AwBQSwECLQAU&#10;AAYACAAAACEA8PeKu/0AAADiAQAAEwAAAAAAAAAAAAAAAAAAAAAAW0NvbnRlbnRfVHlwZXNdLnht&#10;bFBLAQItABQABgAIAAAAIQAx3V9h0gAAAI8BAAALAAAAAAAAAAAAAAAAAC4BAABfcmVscy8ucmVs&#10;c1BLAQItABQABgAIAAAAIQAzLwWeQQAAADkAAAAQAAAAAAAAAAAAAAAAACkCAABkcnMvc2hhcGV4&#10;bWwueG1sUEsBAi0AFAAGAAgAAAAhAHNrP2bEAAAA2wAAAA8AAAAAAAAAAAAAAAAAmAIAAGRycy9k&#10;b3ducmV2LnhtbFBLBQYAAAAABAAEAPUAAACJAwAAAAA=&#10;" fillcolor="#cdddac [1622]" strokecolor="#94b64e [3046]">
                   <v:fill color2="#f0f4e6 [502]" rotate="t" angle="180" colors="0 #dafda7;22938f #e4fdc2;1 #f5ffe6" focus="100%" type="gradient"/>
                   <v:shadow on="t" color="black" opacity="24903f" origin=",.5" offset="0,.55556mm"/>
                   <v:textbox>
@@ -22431,7 +22573,7 @@
                     </w:txbxContent>
                   </v:textbox>
                 </v:rect>
-                <v:rect id="Rectangle 86" o:spid="_x0000_s1128" style="position:absolute;left:10064;top:7874;width:9557;height:3429;visibility:visible;mso-wrap-style:square;v-text-anchor:middle" o:gfxdata="UEsDBBQABgAIAAAAIQDw94q7/QAAAOIBAAATAAAAW0NvbnRlbnRfVHlwZXNdLnhtbJSRzUrEMBDH&#10;74LvEOYqbaoHEWm6B6tHFV0fYEimbdg2CZlYd9/edD8u4goeZ+b/8SOpV9tpFDNFtt4puC4rEOS0&#10;N9b1Cj7WT8UdCE7oDI7ekYIdMayay4t6vQvEIrsdKxhSCvdSsh5oQi59IJcvnY8TpjzGXgbUG+xJ&#10;3lTVrdTeJXKpSEsGNHVLHX6OSTxu8/pAEmlkEA8H4dKlAEMYrcaUSeXszI+W4thQZudew4MNfJUx&#10;QP7asFzOFxx9L/lpojUkXjGmZ5wyhjSRJQ8YKGvKv1MWzIkL33VWU9lGfl98J6hz4cZ/uUjzf7Pb&#10;bHuj+ZQu9z/UfAMAAP//AwBQSwMEFAAGAAgAAAAhADHdX2HSAAAAjwEAAAsAAABfcmVscy8ucmVs&#10;c6SQwWrDMAyG74O9g9G9cdpDGaNOb4VeSwe7CltJTGPLWCZt376mMFhGbzvqF/o+8e/2tzCpmbJ4&#10;jgbWTQuKomXn42Dg63xYfYCSgtHhxJEM3Elg372/7U40YalHMvokqlKiGBhLSZ9aix0poDScKNZN&#10;zzlgqWMedEJ7wYH0pm23Ov9mQLdgqqMzkI9uA+p8T9X8hx28zSzcl8Zy0Nz33r6iasfXeKK5UjAP&#10;VAy4LM8w09zU50C/9q7/6ZURE31X/kL8TKv1x6wXNXYPAAAA//8DAFBLAwQUAAYACAAAACEAMy8F&#10;nkEAAAA5AAAAEAAAAGRycy9zaGFwZXhtbC54bWyysa/IzVEoSy0qzszPs1Uy1DNQUkjNS85PycxL&#10;t1UKDXHTtVBSKC5JzEtJzMnPS7VVqkwtVrK34+UCAAAA//8DAFBLAwQUAAYACAAAACEAueZyQ8MA&#10;AADbAAAADwAAAGRycy9kb3ducmV2LnhtbESPQYvCMBCF7wv+hzCCtzXVQ9etRhFRkV5kdX/A0IxN&#10;sZnUJmr115sFYY+PN+9782aLztbiRq2vHCsYDRMQxIXTFZcKfo+bzwkIH5A11o5JwYM8LOa9jxlm&#10;2t35h26HUIoIYZ+hAhNCk0npC0MW/dA1xNE7udZiiLItpW7xHuG2luMkSaXFimODwYZWhorz4Wrj&#10;G+NTWm6/csy/6+da8v6Ym8tTqUG/W05BBOrC//E7vdMKJin8bYkAkPMXAAAA//8DAFBLAQItABQA&#10;BgAIAAAAIQDw94q7/QAAAOIBAAATAAAAAAAAAAAAAAAAAAAAAABbQ29udGVudF9UeXBlc10ueG1s&#10;UEsBAi0AFAAGAAgAAAAhADHdX2HSAAAAjwEAAAsAAAAAAAAAAAAAAAAALgEAAF9yZWxzLy5yZWxz&#10;UEsBAi0AFAAGAAgAAAAhADMvBZ5BAAAAOQAAABAAAAAAAAAAAAAAAAAAKQIAAGRycy9zaGFwZXht&#10;bC54bWxQSwECLQAUAAYACAAAACEAueZyQ8MAAADbAAAADwAAAAAAAAAAAAAAAACYAgAAZHJzL2Rv&#10;d25yZXYueG1sUEsFBgAAAAAEAAQA9QAAAIgDAAAAAA==&#10;" fillcolor="#fbcaa2 [1625]" strokecolor="#f68c36 [3049]">
+                <v:rect id="Rectangle 86" o:spid="_x0000_s1132" style="position:absolute;left:14827;top:7874;width:9557;height:3429;visibility:visible;mso-wrap-style:square;v-text-anchor:middle" o:gfxdata="UEsDBBQABgAIAAAAIQDw94q7/QAAAOIBAAATAAAAW0NvbnRlbnRfVHlwZXNdLnhtbJSRzUrEMBDH&#10;74LvEOYqbaoHEWm6B6tHFV0fYEimbdg2CZlYd9/edD8u4goeZ+b/8SOpV9tpFDNFtt4puC4rEOS0&#10;N9b1Cj7WT8UdCE7oDI7ekYIdMayay4t6vQvEIrsdKxhSCvdSsh5oQi59IJcvnY8TpjzGXgbUG+xJ&#10;3lTVrdTeJXKpSEsGNHVLHX6OSTxu8/pAEmlkEA8H4dKlAEMYrcaUSeXszI+W4thQZudew4MNfJUx&#10;QP7asFzOFxx9L/lpojUkXjGmZ5wyhjSRJQ8YKGvKv1MWzIkL33VWU9lGfl98J6hz4cZ/uUjzf7Pb&#10;bHuj+ZQu9z/UfAMAAP//AwBQSwMEFAAGAAgAAAAhADHdX2HSAAAAjwEAAAsAAABfcmVscy8ucmVs&#10;c6SQwWrDMAyG74O9g9G9cdpDGaNOb4VeSwe7CltJTGPLWCZt376mMFhGbzvqF/o+8e/2tzCpmbJ4&#10;jgbWTQuKomXn42Dg63xYfYCSgtHhxJEM3Elg372/7U40YalHMvokqlKiGBhLSZ9aix0poDScKNZN&#10;zzlgqWMedEJ7wYH0pm23Ov9mQLdgqqMzkI9uA+p8T9X8hx28zSzcl8Zy0Nz33r6iasfXeKK5UjAP&#10;VAy4LM8w09zU50C/9q7/6ZURE31X/kL8TKv1x6wXNXYPAAAA//8DAFBLAwQUAAYACAAAACEAMy8F&#10;nkEAAAA5AAAAEAAAAGRycy9zaGFwZXhtbC54bWyysa/IzVEoSy0qzszPs1Uy1DNQUkjNS85PycxL&#10;t1UKDXHTtVBSKC5JzEtJzMnPS7VVqkwtVrK34+UCAAAA//8DAFBLAwQUAAYACAAAACEAueZyQ8MA&#10;AADbAAAADwAAAGRycy9kb3ducmV2LnhtbESPQYvCMBCF7wv+hzCCtzXVQ9etRhFRkV5kdX/A0IxN&#10;sZnUJmr115sFYY+PN+9782aLztbiRq2vHCsYDRMQxIXTFZcKfo+bzwkIH5A11o5JwYM8LOa9jxlm&#10;2t35h26HUIoIYZ+hAhNCk0npC0MW/dA1xNE7udZiiLItpW7xHuG2luMkSaXFimODwYZWhorz4Wrj&#10;G+NTWm6/csy/6+da8v6Ym8tTqUG/W05BBOrC//E7vdMKJin8bYkAkPMXAAAA//8DAFBLAQItABQA&#10;BgAIAAAAIQDw94q7/QAAAOIBAAATAAAAAAAAAAAAAAAAAAAAAABbQ29udGVudF9UeXBlc10ueG1s&#10;UEsBAi0AFAAGAAgAAAAhADHdX2HSAAAAjwEAAAsAAAAAAAAAAAAAAAAALgEAAF9yZWxzLy5yZWxz&#10;UEsBAi0AFAAGAAgAAAAhADMvBZ5BAAAAOQAAABAAAAAAAAAAAAAAAAAAKQIAAGRycy9zaGFwZXht&#10;bC54bWxQSwECLQAUAAYACAAAACEAueZyQ8MAAADbAAAADwAAAAAAAAAAAAAAAACYAgAAZHJzL2Rv&#10;d25yZXYueG1sUEsFBgAAAAAEAAQA9QAAAIgDAAAAAA==&#10;" fillcolor="#fbcaa2 [1625]" strokecolor="#f68c36 [3049]">
                   <v:fill color2="#fdefe3 [505]" rotate="t" angle="180" colors="0 #ffbe86;22938f #ffd0aa;1 #ffebdb" focus="100%" type="gradient"/>
                   <v:shadow on="t" color="black" opacity="24903f" origin=",.5" offset="0,.55556mm"/>
                   <v:textbox>
@@ -22459,11 +22601,11 @@
                     </w:txbxContent>
                   </v:textbox>
                 </v:rect>
-                <v:shape id="Straight Arrow Connector 87" o:spid="_x0000_s1129" type="#_x0000_t32" style="position:absolute;left:14795;top:4826;width:32;height:3048;visibility:visible;mso-wrap-style:square" o:connectortype="straight" o:gfxdata="UEsDBBQABgAIAAAAIQD+JeulAAEAAOoBAAATAAAAW0NvbnRlbnRfVHlwZXNdLnhtbJSRzU7EIBDH&#10;7ya+A+FqWqoHY0zpHqwe1Zj1AQhMW2I7EAbr7ts73e5ejGviEeb/8RuoN7tpFDMk8gG1vC4rKQBt&#10;cB57Ld+3T8WdFJQNOjMGBC33QHLTXF7U230EEuxG0nLIOd4rRXaAyVAZIiBPupAmk/mYehWN/TA9&#10;qJuqulU2YAbMRV4yZFO30JnPMYvHHV+vJAlGkuJhFS5dWpoYR29NZlI1o/vRUhwbSnYeNDT4SFeM&#10;IdWvDcvkfMHR98JPk7wD8WpSfjYTYyiXaNkAweaQWFf+nbSgTlSErvMWyjYRL7V6T3DnSlz4wgTz&#10;f/Nbtr3BfEpXh59qvgEAAP//AwBQSwMEFAAGAAgAAAAhAJYFM1jUAAAAlwEAAAsAAABfcmVscy8u&#10;cmVsc6SQPWsDMQyG90L/g9He8yVDKSW+bIWsIYWuxtZ9kLNkJHNN/n1MoaVXsnWUXvQ8L9rtL2k2&#10;C4pOTA42TQsGKXCcaHDwfnp7egGjxVP0MxM6uKLCvnt82B1x9qUe6ThlNZVC6mAsJb9aq2HE5LXh&#10;jFSTniX5UkcZbPbh7Ae027Z9tvKbAd2KaQ7RgRziFszpmqv5DztNQVi5L03gZLnvp3CPaiN/0hGX&#10;SvEyYHEQRb+WgktTy4G979380xuYCENh+aiOlfwnqfbvBnb1zu4GAAD//wMAUEsDBBQABgAIAAAA&#10;IQAzLwWeQQAAADkAAAAUAAAAZHJzL2Nvbm5lY3RvcnhtbC54bWyysa/IzVEoSy0qzszPs1Uy1DNQ&#10;UkjNS85PycxLt1UKDXHTtVBSKC5JzEtJzMnPS7VVqkwtVrK34+UCAAAA//8DAFBLAwQUAAYACAAA&#10;ACEACzUVt8YAAADbAAAADwAAAGRycy9kb3ducmV2LnhtbESP3WrCQBSE74W+w3IKvdONbdAYXYMU&#10;CtUi4h+1d4fsMQlmz4bsVtO37xYKXg4z8w0zyzpTiyu1rrKsYDiIQBDnVldcKDjs3/oJCOeRNdaW&#10;ScEPOcjmD70ZptreeEvXnS9EgLBLUUHpfZNK6fKSDLqBbYiDd7atQR9kW0jd4i3ATS2fo2gkDVYc&#10;Fkps6LWk/LL7Ngq+VqNjcnLnzST5WH6+bGV8mqxjpZ4eu8UUhKfO38P/7XetIBnD35fwA+T8FwAA&#10;//8DAFBLAQItABQABgAIAAAAIQD+JeulAAEAAOoBAAATAAAAAAAAAAAAAAAAAAAAAABbQ29udGVu&#10;dF9UeXBlc10ueG1sUEsBAi0AFAAGAAgAAAAhAJYFM1jUAAAAlwEAAAsAAAAAAAAAAAAAAAAAMQEA&#10;AF9yZWxzLy5yZWxzUEsBAi0AFAAGAAgAAAAhADMvBZ5BAAAAOQAAABQAAAAAAAAAAAAAAAAALgIA&#10;AGRycy9jb25uZWN0b3J4bWwueG1sUEsBAi0AFAAGAAgAAAAhAAs1FbfGAAAA2wAAAA8AAAAAAAAA&#10;AAAAAAAAoQIAAGRycy9kb3ducmV2LnhtbFBLBQYAAAAABAAEAPkAAACUAwAAAAA=&#10;" strokecolor="black [3040]">
+                <v:shape id="Straight Arrow Connector 87" o:spid="_x0000_s1133" type="#_x0000_t32" style="position:absolute;left:13747;top:4826;width:5858;height:3048;visibility:visible;mso-wrap-style:square" o:connectortype="straight" o:gfxdata="UEsDBBQABgAIAAAAIQD+JeulAAEAAOoBAAATAAAAW0NvbnRlbnRfVHlwZXNdLnhtbJSRzU7EIBDH&#10;7ya+A+FqWqoHY0zpHqwe1Zj1AQhMW2I7EAbr7ts73e5ejGviEeb/8RuoN7tpFDMk8gG1vC4rKQBt&#10;cB57Ld+3T8WdFJQNOjMGBC33QHLTXF7U230EEuxG0nLIOd4rRXaAyVAZIiBPupAmk/mYehWN/TA9&#10;qJuqulU2YAbMRV4yZFO30JnPMYvHHV+vJAlGkuJhFS5dWpoYR29NZlI1o/vRUhwbSnYeNDT4SFeM&#10;IdWvDcvkfMHR98JPk7wD8WpSfjYTYyiXaNkAweaQWFf+nbSgTlSErvMWyjYRL7V6T3DnSlz4wgTz&#10;f/Nbtr3BfEpXh59qvgEAAP//AwBQSwMEFAAGAAgAAAAhAJYFM1jUAAAAlwEAAAsAAABfcmVscy8u&#10;cmVsc6SQPWsDMQyG90L/g9He8yVDKSW+bIWsIYWuxtZ9kLNkJHNN/n1MoaVXsnWUXvQ8L9rtL2k2&#10;C4pOTA42TQsGKXCcaHDwfnp7egGjxVP0MxM6uKLCvnt82B1x9qUe6ThlNZVC6mAsJb9aq2HE5LXh&#10;jFSTniX5UkcZbPbh7Ae027Z9tvKbAd2KaQ7RgRziFszpmqv5DztNQVi5L03gZLnvp3CPaiN/0hGX&#10;SvEyYHEQRb+WgktTy4G979380xuYCENh+aiOlfwnqfbvBnb1zu4GAAD//wMAUEsDBBQABgAIAAAA&#10;IQAzLwWeQQAAADkAAAAUAAAAZHJzL2Nvbm5lY3RvcnhtbC54bWyysa/IzVEoSy0qzszPs1Uy1DNQ&#10;UkjNS85PycxLt1UKDXHTtVBSKC5JzEtJzMnPS7VVqkwtVrK34+UCAAAA//8DAFBLAwQUAAYACAAA&#10;ACEACzUVt8YAAADbAAAADwAAAGRycy9kb3ducmV2LnhtbESP3WrCQBSE74W+w3IKvdONbdAYXYMU&#10;CtUi4h+1d4fsMQlmz4bsVtO37xYKXg4z8w0zyzpTiyu1rrKsYDiIQBDnVldcKDjs3/oJCOeRNdaW&#10;ScEPOcjmD70ZptreeEvXnS9EgLBLUUHpfZNK6fKSDLqBbYiDd7atQR9kW0jd4i3ATS2fo2gkDVYc&#10;Fkps6LWk/LL7Ngq+VqNjcnLnzST5WH6+bGV8mqxjpZ4eu8UUhKfO38P/7XetIBnD35fwA+T8FwAA&#10;//8DAFBLAQItABQABgAIAAAAIQD+JeulAAEAAOoBAAATAAAAAAAAAAAAAAAAAAAAAABbQ29udGVu&#10;dF9UeXBlc10ueG1sUEsBAi0AFAAGAAgAAAAhAJYFM1jUAAAAlwEAAAsAAAAAAAAAAAAAAAAAMQEA&#10;AF9yZWxzLy5yZWxzUEsBAi0AFAAGAAgAAAAhADMvBZ5BAAAAOQAAABQAAAAAAAAAAAAAAAAALgIA&#10;AGRycy9jb25uZWN0b3J4bWwueG1sUEsBAi0AFAAGAAgAAAAhAAs1FbfGAAAA2wAAAA8AAAAAAAAA&#10;AAAAAAAAoQIAAGRycy9kb3ducmV2LnhtbFBLBQYAAAAABAAEAPkAAACUAwAAAAA=&#10;" strokecolor="black [3040]">
                   <v:stroke dashstyle="dash" endarrow="open"/>
                 </v:shape>
-                <v:rect id="Rectangle 88" o:spid="_x0000_s1130" style="position:absolute;left:30194;top:359;width:22955;height:7515;visibility:visible;mso-wrap-style:square;v-text-anchor:middle" o:gfxdata="UEsDBBQABgAIAAAAIQDw94q7/QAAAOIBAAATAAAAW0NvbnRlbnRfVHlwZXNdLnhtbJSRzUrEMBDH&#10;74LvEOYqbaoHEWm6B6tHFV0fYEimbdg2CZlYd9/edD8u4goeZ+b/8SOpV9tpFDNFtt4puC4rEOS0&#10;N9b1Cj7WT8UdCE7oDI7ekYIdMayay4t6vQvEIrsdKxhSCvdSsh5oQi59IJcvnY8TpjzGXgbUG+xJ&#10;3lTVrdTeJXKpSEsGNHVLHX6OSTxu8/pAEmlkEA8H4dKlAEMYrcaUSeXszI+W4thQZudew4MNfJUx&#10;QP7asFzOFxx9L/lpojUkXjGmZ5wyhjSRJQ8YKGvKv1MWzIkL33VWU9lGfl98J6hz4cZ/uUjzf7Pb&#10;bHuj+ZQu9z/UfAMAAP//AwBQSwMEFAAGAAgAAAAhADHdX2HSAAAAjwEAAAsAAABfcmVscy8ucmVs&#10;c6SQwWrDMAyG74O9g9G9cdpDGaNOb4VeSwe7CltJTGPLWCZt376mMFhGbzvqF/o+8e/2tzCpmbJ4&#10;jgbWTQuKomXn42Dg63xYfYCSgtHhxJEM3Elg372/7U40YalHMvokqlKiGBhLSZ9aix0poDScKNZN&#10;zzlgqWMedEJ7wYH0pm23Ov9mQLdgqqMzkI9uA+p8T9X8hx28zSzcl8Zy0Nz33r6iasfXeKK5UjAP&#10;VAy4LM8w09zU50C/9q7/6ZURE31X/kL8TKv1x6wXNXYPAAAA//8DAFBLAwQUAAYACAAAACEAMy8F&#10;nkEAAAA5AAAAEAAAAGRycy9zaGFwZXhtbC54bWyysa/IzVEoSy0qzszPs1Uy1DNQUkjNS85PycxL&#10;t1UKDXHTtVBSKC5JzEtJzMnPS7VVqkwtVrK34+UCAAAA//8DAFBLAwQUAAYACAAAACEAdQ3HVb0A&#10;AADbAAAADwAAAGRycy9kb3ducmV2LnhtbERPuwrCMBTdBf8hXMFFNK2g1GoUEQU38TE4XptrW2xu&#10;ShO1/r0ZBMfDeS9WranEixpXWlYQjyIQxJnVJecKLufdMAHhPLLGyjIp+JCD1bLbWWCq7ZuP9Dr5&#10;XIQQdikqKLyvUyldVpBBN7I1ceDutjHoA2xyqRt8h3BTyXEUTaXBkkNDgTVtCsoep6dRcLjeBkl2&#10;rCd4n8b59bmtZrM2Vqrfa9dzEJ5a/xf/3HutIAljw5fwA+TyCwAA//8DAFBLAQItABQABgAIAAAA&#10;IQDw94q7/QAAAOIBAAATAAAAAAAAAAAAAAAAAAAAAABbQ29udGVudF9UeXBlc10ueG1sUEsBAi0A&#10;FAAGAAgAAAAhADHdX2HSAAAAjwEAAAsAAAAAAAAAAAAAAAAALgEAAF9yZWxzLy5yZWxzUEsBAi0A&#10;FAAGAAgAAAAhADMvBZ5BAAAAOQAAABAAAAAAAAAAAAAAAAAAKQIAAGRycy9zaGFwZXhtbC54bWxQ&#10;SwECLQAUAAYACAAAACEAdQ3HVb0AAADbAAAADwAAAAAAAAAAAAAAAACYAgAAZHJzL2Rvd25yZXYu&#10;eG1sUEsFBgAAAAAEAAQA9QAAAIIDAAAAAA==&#10;" filled="f" strokecolor="#d8d8d8 [2732]" strokeweight="1pt"/>
-                <v:shape id="Text Box 38" o:spid="_x0000_s1131" type="#_x0000_t202" style="position:absolute;left:30194;top:5277;width:8160;height:2597;visibility:visible;mso-wrap-style:none;v-text-anchor:top" o:gfxdata="UEsDBBQABgAIAAAAIQDw94q7/QAAAOIBAAATAAAAW0NvbnRlbnRfVHlwZXNdLnhtbJSRzUrEMBDH&#10;74LvEOYqbaoHEWm6B6tHFV0fYEimbdg2CZlYd9/edD8u4goeZ+b/8SOpV9tpFDNFtt4puC4rEOS0&#10;N9b1Cj7WT8UdCE7oDI7ekYIdMayay4t6vQvEIrsdKxhSCvdSsh5oQi59IJcvnY8TpjzGXgbUG+xJ&#10;3lTVrdTeJXKpSEsGNHVLHX6OSTxu8/pAEmlkEA8H4dKlAEMYrcaUSeXszI+W4thQZudew4MNfJUx&#10;QP7asFzOFxx9L/lpojUkXjGmZ5wyhjSRJQ8YKGvKv1MWzIkL33VWU9lGfl98J6hz4cZ/uUjzf7Pb&#10;bHuj+ZQu9z/UfAMAAP//AwBQSwMEFAAGAAgAAAAhADHdX2HSAAAAjwEAAAsAAABfcmVscy8ucmVs&#10;c6SQwWrDMAyG74O9g9G9cdpDGaNOb4VeSwe7CltJTGPLWCZt376mMFhGbzvqF/o+8e/2tzCpmbJ4&#10;jgbWTQuKomXn42Dg63xYfYCSgtHhxJEM3Elg372/7U40YalHMvokqlKiGBhLSZ9aix0poDScKNZN&#10;zzlgqWMedEJ7wYH0pm23Ov9mQLdgqqMzkI9uA+p8T9X8hx28zSzcl8Zy0Nz33r6iasfXeKK5UjAP&#10;VAy4LM8w09zU50C/9q7/6ZURE31X/kL8TKv1x6wXNXYPAAAA//8DAFBLAwQUAAYACAAAACEAMy8F&#10;nkEAAAA5AAAAEAAAAGRycy9zaGFwZXhtbC54bWyysa/IzVEoSy0qzszPs1Uy1DNQUkjNS85PycxL&#10;t1UKDXHTtVBSKC5JzEtJzMnPS7VVqkwtVrK34+UCAAAA//8DAFBLAwQUAAYACAAAACEAJLbcKcUA&#10;AADbAAAADwAAAGRycy9kb3ducmV2LnhtbESPQWsCMRSE74L/ITzBi9RsPYhdjdIWKiKtUi3i8bF5&#10;3SxuXpYk6vrvm4LgcZiZb5jZorW1uJAPlWMFz8MMBHHhdMWlgp/9x9MERIjIGmvHpOBGARbzbmeG&#10;uXZX/qbLLpYiQTjkqMDE2ORShsKQxTB0DXHyfp23GJP0pdQerwluaznKsrG0WHFaMNjQu6HitDtb&#10;BSezHmyz5dfbYby6+c3+7I7+86hUv9e+TkFEauMjfG+vtILJC/x/ST9Azv8AAAD//wMAUEsBAi0A&#10;FAAGAAgAAAAhAPD3irv9AAAA4gEAABMAAAAAAAAAAAAAAAAAAAAAAFtDb250ZW50X1R5cGVzXS54&#10;bWxQSwECLQAUAAYACAAAACEAMd1fYdIAAACPAQAACwAAAAAAAAAAAAAAAAAuAQAAX3JlbHMvLnJl&#10;bHNQSwECLQAUAAYACAAAACEAMy8FnkEAAAA5AAAAEAAAAAAAAAAAAAAAAAApAgAAZHJzL3NoYXBl&#10;eG1sLnhtbFBLAQItABQABgAIAAAAIQAkttwpxQAAANsAAAAPAAAAAAAAAAAAAAAAAJgCAABkcnMv&#10;ZG93bnJldi54bWxQSwUGAAAAAAQABAD1AAAAigMAAAAA&#10;" filled="f" stroked="f" strokeweight=".5pt">
+                <v:rect id="Rectangle 88" o:spid="_x0000_s1134" style="position:absolute;left:30194;top:359;width:22955;height:7515;visibility:visible;mso-wrap-style:square;v-text-anchor:middle" o:gfxdata="UEsDBBQABgAIAAAAIQDw94q7/QAAAOIBAAATAAAAW0NvbnRlbnRfVHlwZXNdLnhtbJSRzUrEMBDH&#10;74LvEOYqbaoHEWm6B6tHFV0fYEimbdg2CZlYd9/edD8u4goeZ+b/8SOpV9tpFDNFtt4puC4rEOS0&#10;N9b1Cj7WT8UdCE7oDI7ekYIdMayay4t6vQvEIrsdKxhSCvdSsh5oQi59IJcvnY8TpjzGXgbUG+xJ&#10;3lTVrdTeJXKpSEsGNHVLHX6OSTxu8/pAEmlkEA8H4dKlAEMYrcaUSeXszI+W4thQZudew4MNfJUx&#10;QP7asFzOFxx9L/lpojUkXjGmZ5wyhjSRJQ8YKGvKv1MWzIkL33VWU9lGfl98J6hz4cZ/uUjzf7Pb&#10;bHuj+ZQu9z/UfAMAAP//AwBQSwMEFAAGAAgAAAAhADHdX2HSAAAAjwEAAAsAAABfcmVscy8ucmVs&#10;c6SQwWrDMAyG74O9g9G9cdpDGaNOb4VeSwe7CltJTGPLWCZt376mMFhGbzvqF/o+8e/2tzCpmbJ4&#10;jgbWTQuKomXn42Dg63xYfYCSgtHhxJEM3Elg372/7U40YalHMvokqlKiGBhLSZ9aix0poDScKNZN&#10;zzlgqWMedEJ7wYH0pm23Ov9mQLdgqqMzkI9uA+p8T9X8hx28zSzcl8Zy0Nz33r6iasfXeKK5UjAP&#10;VAy4LM8w09zU50C/9q7/6ZURE31X/kL8TKv1x6wXNXYPAAAA//8DAFBLAwQUAAYACAAAACEAMy8F&#10;nkEAAAA5AAAAEAAAAGRycy9zaGFwZXhtbC54bWyysa/IzVEoSy0qzszPs1Uy1DNQUkjNS85PycxL&#10;t1UKDXHTtVBSKC5JzEtJzMnPS7VVqkwtVrK34+UCAAAA//8DAFBLAwQUAAYACAAAACEAdQ3HVb0A&#10;AADbAAAADwAAAGRycy9kb3ducmV2LnhtbERPuwrCMBTdBf8hXMFFNK2g1GoUEQU38TE4XptrW2xu&#10;ShO1/r0ZBMfDeS9WranEixpXWlYQjyIQxJnVJecKLufdMAHhPLLGyjIp+JCD1bLbWWCq7ZuP9Dr5&#10;XIQQdikqKLyvUyldVpBBN7I1ceDutjHoA2xyqRt8h3BTyXEUTaXBkkNDgTVtCsoep6dRcLjeBkl2&#10;rCd4n8b59bmtZrM2Vqrfa9dzEJ5a/xf/3HutIAljw5fwA+TyCwAA//8DAFBLAQItABQABgAIAAAA&#10;IQDw94q7/QAAAOIBAAATAAAAAAAAAAAAAAAAAAAAAABbQ29udGVudF9UeXBlc10ueG1sUEsBAi0A&#10;FAAGAAgAAAAhADHdX2HSAAAAjwEAAAsAAAAAAAAAAAAAAAAALgEAAF9yZWxzLy5yZWxzUEsBAi0A&#10;FAAGAAgAAAAhADMvBZ5BAAAAOQAAABAAAAAAAAAAAAAAAAAAKQIAAGRycy9zaGFwZXhtbC54bWxQ&#10;SwECLQAUAAYACAAAACEAdQ3HVb0AAADbAAAADwAAAAAAAAAAAAAAAACYAgAAZHJzL2Rvd25yZXYu&#10;eG1sUEsFBgAAAAAEAAQA9QAAAIIDAAAAAA==&#10;" filled="f" strokecolor="#d8d8d8 [2732]" strokeweight="1pt"/>
+                <v:shape id="Text Box 38" o:spid="_x0000_s1135" type="#_x0000_t202" style="position:absolute;left:30194;top:5277;width:8160;height:2597;visibility:visible;mso-wrap-style:none;v-text-anchor:top" o:gfxdata="UEsDBBQABgAIAAAAIQDw94q7/QAAAOIBAAATAAAAW0NvbnRlbnRfVHlwZXNdLnhtbJSRzUrEMBDH&#10;74LvEOYqbaoHEWm6B6tHFV0fYEimbdg2CZlYd9/edD8u4goeZ+b/8SOpV9tpFDNFtt4puC4rEOS0&#10;N9b1Cj7WT8UdCE7oDI7ekYIdMayay4t6vQvEIrsdKxhSCvdSsh5oQi59IJcvnY8TpjzGXgbUG+xJ&#10;3lTVrdTeJXKpSEsGNHVLHX6OSTxu8/pAEmlkEA8H4dKlAEMYrcaUSeXszI+W4thQZudew4MNfJUx&#10;QP7asFzOFxx9L/lpojUkXjGmZ5wyhjSRJQ8YKGvKv1MWzIkL33VWU9lGfl98J6hz4cZ/uUjzf7Pb&#10;bHuj+ZQu9z/UfAMAAP//AwBQSwMEFAAGAAgAAAAhADHdX2HSAAAAjwEAAAsAAABfcmVscy8ucmVs&#10;c6SQwWrDMAyG74O9g9G9cdpDGaNOb4VeSwe7CltJTGPLWCZt376mMFhGbzvqF/o+8e/2tzCpmbJ4&#10;jgbWTQuKomXn42Dg63xYfYCSgtHhxJEM3Elg372/7U40YalHMvokqlKiGBhLSZ9aix0poDScKNZN&#10;zzlgqWMedEJ7wYH0pm23Ov9mQLdgqqMzkI9uA+p8T9X8hx28zSzcl8Zy0Nz33r6iasfXeKK5UjAP&#10;VAy4LM8w09zU50C/9q7/6ZURE31X/kL8TKv1x6wXNXYPAAAA//8DAFBLAwQUAAYACAAAACEAMy8F&#10;nkEAAAA5AAAAEAAAAGRycy9zaGFwZXhtbC54bWyysa/IzVEoSy0qzszPs1Uy1DNQUkjNS85PycxL&#10;t1UKDXHTtVBSKC5JzEtJzMnPS7VVqkwtVrK34+UCAAAA//8DAFBLAwQUAAYACAAAACEAJLbcKcUA&#10;AADbAAAADwAAAGRycy9kb3ducmV2LnhtbESPQWsCMRSE74L/ITzBi9RsPYhdjdIWKiKtUi3i8bF5&#10;3SxuXpYk6vrvm4LgcZiZb5jZorW1uJAPlWMFz8MMBHHhdMWlgp/9x9MERIjIGmvHpOBGARbzbmeG&#10;uXZX/qbLLpYiQTjkqMDE2ORShsKQxTB0DXHyfp23GJP0pdQerwluaznKsrG0WHFaMNjQu6HitDtb&#10;BSezHmyz5dfbYby6+c3+7I7+86hUv9e+TkFEauMjfG+vtILJC/x/ST9Azv8AAAD//wMAUEsBAi0A&#10;FAAGAAgAAAAhAPD3irv9AAAA4gEAABMAAAAAAAAAAAAAAAAAAAAAAFtDb250ZW50X1R5cGVzXS54&#10;bWxQSwECLQAUAAYACAAAACEAMd1fYdIAAACPAQAACwAAAAAAAAAAAAAAAAAuAQAAX3JlbHMvLnJl&#10;bHNQSwECLQAUAAYACAAAACEAMy8FnkEAAAA5AAAAEAAAAAAAAAAAAAAAAAApAgAAZHJzL3NoYXBl&#10;eG1sLnhtbFBLAQItABQABgAIAAAAIQAkttwpxQAAANsAAAAPAAAAAAAAAAAAAAAAAJgCAABkcnMv&#10;ZG93bnJldi54bWxQSwUGAAAAAAQABAD1AAAAigMAAAAA&#10;" filled="f" stroked="f" strokeweight=".5pt">
                   <v:textbox>
                     <w:txbxContent>
                       <w:p>
@@ -22489,10 +22631,10 @@
                     </w:txbxContent>
                   </v:textbox>
                 </v:shape>
-                <v:shape id="Straight Arrow Connector 85" o:spid="_x0000_s1132" type="#_x0000_t32" style="position:absolute;left:21399;top:3112;width:12151;height:0;visibility:visible;mso-wrap-style:square" o:connectortype="straight" o:gfxdata="UEsDBBQABgAIAAAAIQD+JeulAAEAAOoBAAATAAAAW0NvbnRlbnRfVHlwZXNdLnhtbJSRzU7EIBDH&#10;7ya+A+FqWqoHY0zpHqwe1Zj1AQhMW2I7EAbr7ts73e5ejGviEeb/8RuoN7tpFDMk8gG1vC4rKQBt&#10;cB57Ld+3T8WdFJQNOjMGBC33QHLTXF7U230EEuxG0nLIOd4rRXaAyVAZIiBPupAmk/mYehWN/TA9&#10;qJuqulU2YAbMRV4yZFO30JnPMYvHHV+vJAlGkuJhFS5dWpoYR29NZlI1o/vRUhwbSnYeNDT4SFeM&#10;IdWvDcvkfMHR98JPk7wD8WpSfjYTYyiXaNkAweaQWFf+nbSgTlSErvMWyjYRL7V6T3DnSlz4wgTz&#10;f/Nbtr3BfEpXh59qvgEAAP//AwBQSwMEFAAGAAgAAAAhAJYFM1jUAAAAlwEAAAsAAABfcmVscy8u&#10;cmVsc6SQPWsDMQyG90L/g9He8yVDKSW+bIWsIYWuxtZ9kLNkJHNN/n1MoaVXsnWUXvQ8L9rtL2k2&#10;C4pOTA42TQsGKXCcaHDwfnp7egGjxVP0MxM6uKLCvnt82B1x9qUe6ThlNZVC6mAsJb9aq2HE5LXh&#10;jFSTniX5UkcZbPbh7Ae027Z9tvKbAd2KaQ7RgRziFszpmqv5DztNQVi5L03gZLnvp3CPaiN/0hGX&#10;SvEyYHEQRb+WgktTy4G979380xuYCENh+aiOlfwnqfbvBnb1zu4GAAD//wMAUEsDBBQABgAIAAAA&#10;IQAzLwWeQQAAADkAAAAUAAAAZHJzL2Nvbm5lY3RvcnhtbC54bWyysa/IzVEoSy0qzszPs1Uy1DNQ&#10;UkjNS85PycxLt1UKDXHTtVBSKC5JzEtJzMnPS7VVqkwtVrK34+UCAAAA//8DAFBLAwQUAAYACAAA&#10;ACEARQlGrcMAAADbAAAADwAAAGRycy9kb3ducmV2LnhtbESPQYvCMBSE74L/IbyFvWm6gqLVVBah&#10;4ME9qBWvj+ZtW9q81CbW+u+NsLDHYWa+YTbbwTSip85VlhV8TSMQxLnVFRcKsnM6WYJwHlljY5kU&#10;PMnBNhmPNhhr++Aj9SdfiABhF6OC0vs2ltLlJRl0U9sSB+/XdgZ9kF0hdYePADeNnEXRQhqsOCyU&#10;2NKupLw+3Y2CyC3S2+5c//RZ4Y+Hq0z3z9VFqc+P4XsNwtPg/8N/7b1WsJzD+0v4ATJ5AQAA//8D&#10;AFBLAQItABQABgAIAAAAIQD+JeulAAEAAOoBAAATAAAAAAAAAAAAAAAAAAAAAABbQ29udGVudF9U&#10;eXBlc10ueG1sUEsBAi0AFAAGAAgAAAAhAJYFM1jUAAAAlwEAAAsAAAAAAAAAAAAAAAAAMQEAAF9y&#10;ZWxzLy5yZWxzUEsBAi0AFAAGAAgAAAAhADMvBZ5BAAAAOQAAABQAAAAAAAAAAAAAAAAALgIAAGRy&#10;cy9jb25uZWN0b3J4bWwueG1sUEsBAi0AFAAGAAgAAAAhAEUJRq3DAAAA2wAAAA8AAAAAAAAAAAAA&#10;AAAAoQIAAGRycy9kb3ducmV2LnhtbFBLBQYAAAAABAAEAPkAAACRAwAAAAA=&#10;" strokecolor="black [3040]">
+                <v:shape id="Straight Arrow Connector 85" o:spid="_x0000_s1136" type="#_x0000_t32" style="position:absolute;left:20351;top:3112;width:13199;height:0;flip:y;visibility:visible;mso-wrap-style:square" o:connectortype="straight" o:gfxdata="UEsDBBQABgAIAAAAIQD+JeulAAEAAOoBAAATAAAAW0NvbnRlbnRfVHlwZXNdLnhtbJSRzU7EIBDH&#10;7ya+A+FqWqoHY0zpHqwe1Zj1AQhMW2I7EAbr7ts73e5ejGviEeb/8RuoN7tpFDMk8gG1vC4rKQBt&#10;cB57Ld+3T8WdFJQNOjMGBC33QHLTXF7U230EEuxG0nLIOd4rRXaAyVAZIiBPupAmk/mYehWN/TA9&#10;qJuqulU2YAbMRV4yZFO30JnPMYvHHV+vJAlGkuJhFS5dWpoYR29NZlI1o/vRUhwbSnYeNDT4SFeM&#10;IdWvDcvkfMHR98JPk7wD8WpSfjYTYyiXaNkAweaQWFf+nbSgTlSErvMWyjYRL7V6T3DnSlz4wgTz&#10;f/Nbtr3BfEpXh59qvgEAAP//AwBQSwMEFAAGAAgAAAAhAJYFM1jUAAAAlwEAAAsAAABfcmVscy8u&#10;cmVsc6SQPWsDMQyG90L/g9He8yVDKSW+bIWsIYWuxtZ9kLNkJHNN/n1MoaVXsnWUXvQ8L9rtL2k2&#10;C4pOTA42TQsGKXCcaHDwfnp7egGjxVP0MxM6uKLCvnt82B1x9qUe6ThlNZVC6mAsJb9aq2HE5LXh&#10;jFSTniX5UkcZbPbh7Ae027Z9tvKbAd2KaQ7RgRziFszpmqv5DztNQVi5L03gZLnvp3CPaiN/0hGX&#10;SvEyYHEQRb+WgktTy4G979380xuYCENh+aiOlfwnqfbvBnb1zu4GAAD//wMAUEsDBBQABgAIAAAA&#10;IQAzLwWeQQAAADkAAAAUAAAAZHJzL2Nvbm5lY3RvcnhtbC54bWyysa/IzVEoSy0qzszPs1Uy1DNQ&#10;UkjNS85PycxLt1UKDXHTtVBSKC5JzEtJzMnPS7VVqkwtVrK34+UCAAAA//8DAFBLAwQUAAYACAAA&#10;ACEAg0XHS8YAAADbAAAADwAAAGRycy9kb3ducmV2LnhtbESP3WoCMRSE7wt9h3AE72rWv65sjSKK&#10;VLFQakvBu8PmdLN0c7JuUl3f3ghCL4eZ+YaZzltbiRM1vnSsoN9LQBDnTpdcKPj6XD9NQPiArLFy&#10;TAou5GE+e3yYYqbdmT/otA+FiBD2GSowIdSZlD43ZNH3XE0cvR/XWAxRNoXUDZ4j3FZykCTP0mLJ&#10;ccFgTUtD+e/+zypYbb9H6bE9vg9fD+Ytp2F6GCx2SnU77eIFRKA2/Ifv7Y1WMBnD7Uv8AXJ2BQAA&#10;//8DAFBLAQItABQABgAIAAAAIQD+JeulAAEAAOoBAAATAAAAAAAAAAAAAAAAAAAAAABbQ29udGVu&#10;dF9UeXBlc10ueG1sUEsBAi0AFAAGAAgAAAAhAJYFM1jUAAAAlwEAAAsAAAAAAAAAAAAAAAAAMQEA&#10;AF9yZWxzLy5yZWxzUEsBAi0AFAAGAAgAAAAhADMvBZ5BAAAAOQAAABQAAAAAAAAAAAAAAAAALgIA&#10;AGRycy9jb25uZWN0b3J4bWwueG1sUEsBAi0AFAAGAAgAAAAhAINFx0vGAAAA2wAAAA8AAAAAAAAA&#10;AAAAAAAAoQIAAGRycy9kb3ducmV2LnhtbFBLBQYAAAAABAAEAPkAAACUAwAAAAA=&#10;" strokecolor="black [3040]">
                   <v:stroke endarrow="open"/>
                 </v:shape>
-                <v:shape id="Text Box 100" o:spid="_x0000_s1133" type="#_x0000_t202" style="position:absolute;left:30946;top:696;width:2603;height:2584;visibility:visible;mso-wrap-style:none;v-text-anchor:top" o:gfxdata="UEsDBBQABgAIAAAAIQDw94q7/QAAAOIBAAATAAAAW0NvbnRlbnRfVHlwZXNdLnhtbJSRzUrEMBDH&#10;74LvEOYqbaoHEWm6B6tHFV0fYEimbdg2CZlYd9/edD8u4goeZ+b/8SOpV9tpFDNFtt4puC4rEOS0&#10;N9b1Cj7WT8UdCE7oDI7ekYIdMayay4t6vQvEIrsdKxhSCvdSsh5oQi59IJcvnY8TpjzGXgbUG+xJ&#10;3lTVrdTeJXKpSEsGNHVLHX6OSTxu8/pAEmlkEA8H4dKlAEMYrcaUSeXszI+W4thQZudew4MNfJUx&#10;QP7asFzOFxx9L/lpojUkXjGmZ5wyhjSRJQ8YKGvKv1MWzIkL33VWU9lGfl98J6hz4cZ/uUjzf7Pb&#10;bHuj+ZQu9z/UfAMAAP//AwBQSwMEFAAGAAgAAAAhADHdX2HSAAAAjwEAAAsAAABfcmVscy8ucmVs&#10;c6SQwWrDMAyG74O9g9G9cdpDGaNOb4VeSwe7CltJTGPLWCZt376mMFhGbzvqF/o+8e/2tzCpmbJ4&#10;jgbWTQuKomXn42Dg63xYfYCSgtHhxJEM3Elg372/7U40YalHMvokqlKiGBhLSZ9aix0poDScKNZN&#10;zzlgqWMedEJ7wYH0pm23Ov9mQLdgqqMzkI9uA+p8T9X8hx28zSzcl8Zy0Nz33r6iasfXeKK5UjAP&#10;VAy4LM8w09zU50C/9q7/6ZURE31X/kL8TKv1x6wXNXYPAAAA//8DAFBLAwQUAAYACAAAACEAMy8F&#10;nkEAAAA5AAAAEAAAAGRycy9zaGFwZXhtbC54bWyysa/IzVEoSy0qzszPs1Uy1DNQUkjNS85PycxL&#10;t1UKDXHTtVBSKC5JzEtJzMnPS7VVqkwtVrK34+UCAAAA//8DAFBLAwQUAAYACAAAACEAu82aBsQA&#10;AADcAAAADwAAAGRycy9kb3ducmV2LnhtbERPTWsCMRC9C/6HMIKXUrN60LIapS0oUlqlWsTjsJlu&#10;FjeTJYm6/vtGKHibx/uc2aK1tbiQD5VjBcNBBoK4cLriUsHPfvn8AiJEZI21Y1JwowCLebczw1y7&#10;K3/TZRdLkUI45KjAxNjkUobCkMUwcA1x4n6dtxgT9KXUHq8p3NZylGVjabHi1GCwoXdDxWl3tgpO&#10;5uNpm62+3g7j9c1v9md39J9Hpfq99nUKIlIbH+J/91qn+ZMR3J9JF8j5HwAAAP//AwBQSwECLQAU&#10;AAYACAAAACEA8PeKu/0AAADiAQAAEwAAAAAAAAAAAAAAAAAAAAAAW0NvbnRlbnRfVHlwZXNdLnht&#10;bFBLAQItABQABgAIAAAAIQAx3V9h0gAAAI8BAAALAAAAAAAAAAAAAAAAAC4BAABfcmVscy8ucmVs&#10;c1BLAQItABQABgAIAAAAIQAzLwWeQQAAADkAAAAQAAAAAAAAAAAAAAAAACkCAABkcnMvc2hhcGV4&#10;bWwueG1sUEsBAi0AFAAGAAgAAAAhALvNmgbEAAAA3AAAAA8AAAAAAAAAAAAAAAAAmAIAAGRycy9k&#10;b3ducmV2LnhtbFBLBQYAAAAABAAEAPUAAACJAwAAAAA=&#10;" filled="f" stroked="f" strokeweight=".5pt">
+                <v:shape id="Text Box 100" o:spid="_x0000_s1137" type="#_x0000_t202" style="position:absolute;left:30946;top:696;width:2603;height:2584;visibility:visible;mso-wrap-style:none;v-text-anchor:top" o:gfxdata="UEsDBBQABgAIAAAAIQDw94q7/QAAAOIBAAATAAAAW0NvbnRlbnRfVHlwZXNdLnhtbJSRzUrEMBDH&#10;74LvEOYqbaoHEWm6B6tHFV0fYEimbdg2CZlYd9/edD8u4goeZ+b/8SOpV9tpFDNFtt4puC4rEOS0&#10;N9b1Cj7WT8UdCE7oDI7ekYIdMayay4t6vQvEIrsdKxhSCvdSsh5oQi59IJcvnY8TpjzGXgbUG+xJ&#10;3lTVrdTeJXKpSEsGNHVLHX6OSTxu8/pAEmlkEA8H4dKlAEMYrcaUSeXszI+W4thQZudew4MNfJUx&#10;QP7asFzOFxx9L/lpojUkXjGmZ5wyhjSRJQ8YKGvKv1MWzIkL33VWU9lGfl98J6hz4cZ/uUjzf7Pb&#10;bHuj+ZQu9z/UfAMAAP//AwBQSwMEFAAGAAgAAAAhADHdX2HSAAAAjwEAAAsAAABfcmVscy8ucmVs&#10;c6SQwWrDMAyG74O9g9G9cdpDGaNOb4VeSwe7CltJTGPLWCZt376mMFhGbzvqF/o+8e/2tzCpmbJ4&#10;jgbWTQuKomXn42Dg63xYfYCSgtHhxJEM3Elg372/7U40YalHMvokqlKiGBhLSZ9aix0poDScKNZN&#10;zzlgqWMedEJ7wYH0pm23Ov9mQLdgqqMzkI9uA+p8T9X8hx28zSzcl8Zy0Nz33r6iasfXeKK5UjAP&#10;VAy4LM8w09zU50C/9q7/6ZURE31X/kL8TKv1x6wXNXYPAAAA//8DAFBLAwQUAAYACAAAACEAMy8F&#10;nkEAAAA5AAAAEAAAAGRycy9zaGFwZXhtbC54bWyysa/IzVEoSy0qzszPs1Uy1DNQUkjNS85PycxL&#10;t1UKDXHTtVBSKC5JzEtJzMnPS7VVqkwtVrK34+UCAAAA//8DAFBLAwQUAAYACAAAACEAu82aBsQA&#10;AADcAAAADwAAAGRycy9kb3ducmV2LnhtbERPTWsCMRC9C/6HMIKXUrN60LIapS0oUlqlWsTjsJlu&#10;FjeTJYm6/vtGKHibx/uc2aK1tbiQD5VjBcNBBoK4cLriUsHPfvn8AiJEZI21Y1JwowCLebczw1y7&#10;K3/TZRdLkUI45KjAxNjkUobCkMUwcA1x4n6dtxgT9KXUHq8p3NZylGVjabHi1GCwoXdDxWl3tgpO&#10;5uNpm62+3g7j9c1v9md39J9Hpfq99nUKIlIbH+J/91qn+ZMR3J9JF8j5HwAAAP//AwBQSwECLQAU&#10;AAYACAAAACEA8PeKu/0AAADiAQAAEwAAAAAAAAAAAAAAAAAAAAAAW0NvbnRlbnRfVHlwZXNdLnht&#10;bFBLAQItABQABgAIAAAAIQAx3V9h0gAAAI8BAAALAAAAAAAAAAAAAAAAAC4BAABfcmVscy8ucmVs&#10;c1BLAQItABQABgAIAAAAIQAzLwWeQQAAADkAAAAQAAAAAAAAAAAAAAAAACkCAABkcnMvc2hhcGV4&#10;bWwueG1sUEsBAi0AFAAGAAgAAAAhALvNmgbEAAAA3AAAAA8AAAAAAAAAAAAAAAAAmAIAAGRycy9k&#10;b3ducmV2LnhtbFBLBQYAAAAABAAEAPUAAACJAwAAAAA=&#10;" filled="f" stroked="f" strokeweight=".5pt">
                   <v:textbox>
                     <w:txbxContent>
                       <w:p>
@@ -22514,6 +22656,37 @@
                       </w:p>
                     </w:txbxContent>
                   </v:textbox>
+                </v:shape>
+                <v:rect id="Rectangle 185" o:spid="_x0000_s1138" style="position:absolute;left:2466;top:7881;width:11154;height:3422;visibility:visible;mso-wrap-style:square;v-text-anchor:middle" o:gfxdata="UEsDBBQABgAIAAAAIQDw94q7/QAAAOIBAAATAAAAW0NvbnRlbnRfVHlwZXNdLnhtbJSRzUrEMBDH&#10;74LvEOYqbaoHEWm6B6tHFV0fYEimbdg2CZlYd9/edD8u4goeZ+b/8SOpV9tpFDNFtt4puC4rEOS0&#10;N9b1Cj7WT8UdCE7oDI7ekYIdMayay4t6vQvEIrsdKxhSCvdSsh5oQi59IJcvnY8TpjzGXgbUG+xJ&#10;3lTVrdTeJXKpSEsGNHVLHX6OSTxu8/pAEmlkEA8H4dKlAEMYrcaUSeXszI+W4thQZudew4MNfJUx&#10;QP7asFzOFxx9L/lpojUkXjGmZ5wyhjSRJQ8YKGvKv1MWzIkL33VWU9lGfl98J6hz4cZ/uUjzf7Pb&#10;bHuj+ZQu9z/UfAMAAP//AwBQSwMEFAAGAAgAAAAhADHdX2HSAAAAjwEAAAsAAABfcmVscy8ucmVs&#10;c6SQwWrDMAyG74O9g9G9cdpDGaNOb4VeSwe7CltJTGPLWCZt376mMFhGbzvqF/o+8e/2tzCpmbJ4&#10;jgbWTQuKomXn42Dg63xYfYCSgtHhxJEM3Elg372/7U40YalHMvokqlKiGBhLSZ9aix0poDScKNZN&#10;zzlgqWMedEJ7wYH0pm23Ov9mQLdgqqMzkI9uA+p8T9X8hx28zSzcl8Zy0Nz33r6iasfXeKK5UjAP&#10;VAy4LM8w09zU50C/9q7/6ZURE31X/kL8TKv1x6wXNXYPAAAA//8DAFBLAwQUAAYACAAAACEAMy8F&#10;nkEAAAA5AAAAEAAAAGRycy9zaGFwZXhtbC54bWyysa/IzVEoSy0qzszPs1Uy1DNQUkjNS85PycxL&#10;t1UKDXHTtVBSKC5JzEtJzMnPS7VVqkwtVrK34+UCAAAA//8DAFBLAwQUAAYACAAAACEAnWXW/MUA&#10;AADcAAAADwAAAGRycy9kb3ducmV2LnhtbESP0WrCQBBF3wv9h2UKfasbhVqbukoRLSUvxcQPGLJj&#10;NpidTbNrkvr1XUHwbYZ7z507y/VoG9FT52vHCqaTBARx6XTNlYJDsXtZgPABWWPjmBT8kYf16vFh&#10;ial2A++pz0MlYgj7FBWYENpUSl8asugnriWO2tF1FkNcu0rqDocYbhs5S5K5tFhzvGCwpY2h8pSf&#10;bawxO86rr7cMs/fmspX8U2Tm96LU89P4+QEi0Bju5hv9rSO3eIXrM3ECufoHAAD//wMAUEsBAi0A&#10;FAAGAAgAAAAhAPD3irv9AAAA4gEAABMAAAAAAAAAAAAAAAAAAAAAAFtDb250ZW50X1R5cGVzXS54&#10;bWxQSwECLQAUAAYACAAAACEAMd1fYdIAAACPAQAACwAAAAAAAAAAAAAAAAAuAQAAX3JlbHMvLnJl&#10;bHNQSwECLQAUAAYACAAAACEAMy8FnkEAAAA5AAAAEAAAAAAAAAAAAAAAAAApAgAAZHJzL3NoYXBl&#10;eG1sLnhtbFBLAQItABQABgAIAAAAIQCdZdb8xQAAANwAAAAPAAAAAAAAAAAAAAAAAJgCAABkcnMv&#10;ZG93bnJldi54bWxQSwUGAAAAAAQABAD1AAAAigMAAAAA&#10;" fillcolor="#fbcaa2 [1625]" strokecolor="#f68c36 [3049]">
+                  <v:fill color2="#fdefe3 [505]" rotate="t" angle="180" colors="0 #ffbe86;22938f #ffd0aa;1 #ffebdb" focus="100%" type="gradient"/>
+                  <v:shadow on="t" color="black" opacity="24903f" origin=",.5" offset="0,.55556mm"/>
+                  <v:textbox>
+                    <w:txbxContent>
+                      <w:p>
+                        <w:pPr>
+                          <w:pStyle w:val="NormalWeb"/>
+                          <w:spacing w:before="0" w:beforeAutospacing="0" w:after="0" w:afterAutospacing="0"/>
+                          <w:jc w:val="center"/>
+                          <w:rPr>
+                            <w:rFonts w:asciiTheme="minorHAnsi" w:hAnsiTheme="minorHAnsi" w:cstheme="minorHAnsi"/>
+                          </w:rPr>
+                        </w:pPr>
+                        <w:proofErr w:type="spellStart"/>
+                        <w:r>
+                          <w:rPr>
+                            <w:rFonts w:asciiTheme="minorHAnsi" w:eastAsia="Calibri" w:hAnsiTheme="minorHAnsi" w:cstheme="minorHAnsi"/>
+                            <w:sz w:val="22"/>
+                            <w:szCs w:val="22"/>
+                          </w:rPr>
+                          <w:t>TimeConverter</w:t>
+                        </w:r>
+                        <w:proofErr w:type="spellEnd"/>
+                      </w:p>
+                    </w:txbxContent>
+                  </v:textbox>
+                </v:rect>
+                <v:shape id="Straight Arrow Connector 186" o:spid="_x0000_s1139" type="#_x0000_t32" style="position:absolute;left:8043;top:4826;width:5704;height:3055;flip:x;visibility:visible;mso-wrap-style:square" o:connectortype="straight" o:gfxdata="UEsDBBQABgAIAAAAIQD+JeulAAEAAOoBAAATAAAAW0NvbnRlbnRfVHlwZXNdLnhtbJSRzU7EIBDH&#10;7ya+A+FqWqoHY0zpHqwe1Zj1AQhMW2I7EAbr7ts73e5ejGviEeb/8RuoN7tpFDMk8gG1vC4rKQBt&#10;cB57Ld+3T8WdFJQNOjMGBC33QHLTXF7U230EEuxG0nLIOd4rRXaAyVAZIiBPupAmk/mYehWN/TA9&#10;qJuqulU2YAbMRV4yZFO30JnPMYvHHV+vJAlGkuJhFS5dWpoYR29NZlI1o/vRUhwbSnYeNDT4SFeM&#10;IdWvDcvkfMHR98JPk7wD8WpSfjYTYyiXaNkAweaQWFf+nbSgTlSErvMWyjYRL7V6T3DnSlz4wgTz&#10;f/Nbtr3BfEpXh59qvgEAAP//AwBQSwMEFAAGAAgAAAAhAJYFM1jUAAAAlwEAAAsAAABfcmVscy8u&#10;cmVsc6SQPWsDMQyG90L/g9He8yVDKSW+bIWsIYWuxtZ9kLNkJHNN/n1MoaVXsnWUXvQ8L9rtL2k2&#10;C4pOTA42TQsGKXCcaHDwfnp7egGjxVP0MxM6uKLCvnt82B1x9qUe6ThlNZVC6mAsJb9aq2HE5LXh&#10;jFSTniX5UkcZbPbh7Ae027Z9tvKbAd2KaQ7RgRziFszpmqv5DztNQVi5L03gZLnvp3CPaiN/0hGX&#10;SvEyYHEQRb+WgktTy4G979380xuYCENh+aiOlfwnqfbvBnb1zu4GAAD//wMAUEsDBBQABgAIAAAA&#10;IQAzLwWeQQAAADkAAAAUAAAAZHJzL2Nvbm5lY3RvcnhtbC54bWyysa/IzVEoSy0qzszPs1Uy1DNQ&#10;UkjNS85PycxLt1UKDXHTtVBSKC5JzEtJzMnPS7VVqkwtVrK34+UCAAAA//8DAFBLAwQUAAYACAAA&#10;ACEA7PiC0sIAAADcAAAADwAAAGRycy9kb3ducmV2LnhtbERPS4vCMBC+C/6HMAveNF1Fka5RRBA8&#10;iK6PPextaMam2kxqE7X++40g7G0+vudMZo0txZ1qXzhW8NlLQBBnThecKzgelt0xCB+QNZaOScGT&#10;PMym7dYEU+0evKP7PuQihrBPUYEJoUql9Jkhi77nKuLInVxtMURY51LX+IjhtpT9JBlJiwXHBoMV&#10;LQxll/3NKlhfn9/NcWg2g8M2Oc2z3yv/nFGpzkcz/wIRqAn/4rd7peP88Qhez8QL5PQPAAD//wMA&#10;UEsBAi0AFAAGAAgAAAAhAP4l66UAAQAA6gEAABMAAAAAAAAAAAAAAAAAAAAAAFtDb250ZW50X1R5&#10;cGVzXS54bWxQSwECLQAUAAYACAAAACEAlgUzWNQAAACXAQAACwAAAAAAAAAAAAAAAAAxAQAAX3Jl&#10;bHMvLnJlbHNQSwECLQAUAAYACAAAACEAMy8FnkEAAAA5AAAAFAAAAAAAAAAAAAAAAAAuAgAAZHJz&#10;L2Nvbm5lY3RvcnhtbC54bWxQSwECLQAUAAYACAAAACEA7PiC0sIAAADcAAAADwAAAAAAAAAAAAAA&#10;AAChAgAAZHJzL2Rvd25yZXYueG1sUEsFBgAAAAAEAAQA+QAAAJADAAAAAA==&#10;" strokecolor="black [3040]">
+                  <v:stroke dashstyle="dash" endarrow="open"/>
                 </v:shape>
                 <w10:anchorlock/>
               </v:group>
@@ -23870,12 +24043,12 @@
           </mc:Choice>
           <mc:Fallback>
             <w:pict>
-              <v:group id="Canvas 76" o:spid="_x0000_s1134" editas="canvas" style="width:462pt;height:87.1pt;mso-position-horizontal-relative:char;mso-position-vertical-relative:line" coordsize="58674,11055" o:gfxdata="UEsDBBQABgAIAAAAIQC2gziS/gAAAOEBAAATAAAAW0NvbnRlbnRfVHlwZXNdLnhtbJSRQU7DMBBF&#10;90jcwfIWJU67QAgl6YK0S0CoHGBkTxKLZGx5TGhvj5O2G0SRWNoz/78nu9wcxkFMGNg6quQqL6RA&#10;0s5Y6ir5vt9lD1JwBDIwOMJKHpHlpr69KfdHjyxSmriSfYz+USnWPY7AufNIadK6MEJMx9ApD/oD&#10;OlTrorhX2lFEilmcO2RdNtjC5xDF9pCuTyYBB5bi6bQ4syoJ3g9WQ0ymaiLzg5KdCXlKLjvcW893&#10;SUOqXwnz5DrgnHtJTxOsQfEKIT7DmDSUCaxw7Rqn8787ZsmRM9e2VmPeBN4uqYvTtW7jvijg9N/y&#10;JsXecLq0q+WD6m8AAAD//wMAUEsDBBQABgAIAAAAIQA4/SH/1gAAAJQBAAALAAAAX3JlbHMvLnJl&#10;bHOkkMFqwzAMhu+DvYPRfXGawxijTi+j0GvpHsDYimMaW0Yy2fr2M4PBMnrbUb/Q94l/f/hMi1qR&#10;JVI2sOt6UJgd+ZiDgffL8ekFlFSbvV0oo4EbChzGx4f9GRdb25HMsYhqlCwG5lrLq9biZkxWOiqY&#10;22YiTra2kYMu1l1tQD30/bPm3wwYN0x18gb45AdQl1tp5j/sFB2T0FQ7R0nTNEV3j6o9feQzro1i&#10;OWA14Fm+Q8a1a8+Bvu/d/dMb2JY5uiPbhG/ktn4cqGU/er3pcvwCAAD//wMAUEsDBBQABgAIAAAA&#10;IQAyu1dnXQUAAJcdAAAOAAAAZHJzL2Uyb0RvYy54bWzsWdtu4zYQfS/QfxD03ti6WZIRZ5E6TVEg&#10;3Q02KfaZlihbqESqJBM7+/WdISn5UjvWJk0adPNiU+KdM2fOGer0w6qunHsqZMnZxPVOhq5DWcbz&#10;ks0n7h+3lz8lriMVYTmpOKMT94FK98PZjz+cLpsx9fmCVzkVDgzC5HjZTNyFUs14MJDZgtZEnvCG&#10;MqgsuKiJgkcxH+SCLGH0uhr4w+FosOQibwTPqJTw9sJUumd6/KKgmfpUFJIqp5q4sDalf4X+neHv&#10;4OyUjOeCNIsys8sgT1hFTUoGk3ZDXRBFnDtR/mOouswEl7xQJxmvB7woyozqPcBuvOHObqaE3ROp&#10;N5PB6bQLhNK/OO5sDmcAQ46XYAyqy2AK2XRGkc+b7GZBGqr3IMfZx/tr4ZT5xI0D12GkBo/4DDYi&#10;bF5RB97Z6aHdTXMt7JOEIp7tqhA1/sOpOauJm3ipF4FNH8DvgjROU2NMulJOBtVe4A+TIdRn0CAI&#10;/RTKMOBgPU4jpPqV8trBwsQVsBBtQ3J/JZVp2jaBfstGjs1KdEk9VBQXU7HPtIAt4Yy6t3ZdOq2E&#10;c0/A6UiWUaZGdmrdGrsVZVV1Hf3jHW177Eq1W3ede8za9dAzc6a6znXJuNg3e/6nZ5dcmPbtCZh9&#10;4xGo1WylbRnG2BRfzXj+AAYW3OBMNtllCWd7RaS6JgKABeaAYKE+wU9R8eXE5bbkOgsuvu57j+3B&#10;A6HWdZYA1Ikr/7ojgrpO9RsD30y9MERk64cwin14EJs1s80adldPOZjFg7DUZLqI7VXVFgvB6y8Q&#10;U85xVqgiLIO5J26mRPswVSaAQFTK6Pm5bgZoboi6YjeITWMS9J3b1RciGutgClzzI2/xQMY7fmba&#10;ookYP79TvCi1E67P1ZoAsGlO++VBGu4BadgauxdIgyCKhohCi9JE+wo4cYvSUeANR0ASbwGlOv5A&#10;gPhmlLYdn4TStvNLozRpDdcXpe+ow2j2+qiL96CuC7G9UAdBMPYjDbp4FESej6bfAF3khxqUbwF0&#10;/29q1KJkHcKPU+M76P4b0AEFGT16owQp5wvlnAvBl86UMwbCkAsn7gIoYHDKjCaVarpinaLVMrAF&#10;G8u7KkC0rjIKFN2hGwIfDghcL4xTYE8N4zDxR7sKN/BiwDhi2E+GidfySCuTW+1q1Ye0++o2ZFTK&#10;jghBPYyhomL4i0NcELkwUjaHkgkkipTVLyx31EMDCp7gQWGFps5WKGrRrnfXVyqvNed+Ah4eEapG&#10;UutAty2Rj3R8AvGq1VF5bFgWTwUP4RVFW9p68kZm1YWhXvQRDL00tPwRRGmqQ/SaPnwPVB04o3a9&#10;OIIk7FmZFerdS7CdpqiKOZAVeH4MY6IlJa/KHGv1A94KrFOr2dy4cHVX/85z46OJVpvGF7tMTHvm&#10;xkj9/fSRzMzmXQuSUzM1ztwexPbU+93ZDrC9J5Muds71bS693fkJbl2pbuZDWV9f8bgvlXtP8XQ6&#10;iK78VlK8BOjF8N4tpmQ/85UTbPIcXsM4agXvMa0FXD3CV5thI/LjONGp4jpuJF6UdowFRS+ypHGA&#10;sR6/kNkTNkDqmqjRBRSLdFiDZgR7r7PewyF+2ssY2/DaD+oeHQ8niT06PwHUa1o9fpUD52dt3Bfn&#10;23qVwSXvK1/MqO/vWgZU3zGtqqGF3m2F5uPIBUZPU6s0A8/zw927VB9IHutRbLYcdwC1T9GZ73ry&#10;7epJD2/vdigC31mPsoKyP0ek4ch6WpTANQWOs6YIfzTEGG6SmiiJ0yNJzTtFrL8xtNLtpSmikwF9&#10;KeJ5UvB7pxRIH/XHP53E2C+V+Hlx81knmevvqWd/AwAA//8DAFBLAwQUAAYACAAAACEAr0gbM9sA&#10;AAAFAQAADwAAAGRycy9kb3ducmV2LnhtbEyPS0+EQBCE7yb+h0mbeHMHyYZVZNigyXrwJusj3nqZ&#10;FojzIMzAor/e1oteOqlUpfqrYrtYI2YaQ++dgstVAoJc43XvWgVP+93FFYgQ0Wk03pGCTwqwLU9P&#10;Csy1P7pHmuvYCi5xIUcFXYxDLmVoOrIYVn4gx967Hy1GlmMr9YhHLrdGpkmSSYu94w8dDnTXUfNR&#10;T1bBazrXWfXcfmXZy1t1v5kMPtzulDo/W6obEJGW+BeGH3xGh5KZDn5yOgijgIfE38vedbpmeeDQ&#10;Zp2CLAv5n778BgAA//8DAFBLAQItABQABgAIAAAAIQC2gziS/gAAAOEBAAATAAAAAAAAAAAAAAAA&#10;AAAAAABbQ29udGVudF9UeXBlc10ueG1sUEsBAi0AFAAGAAgAAAAhADj9If/WAAAAlAEAAAsAAAAA&#10;AAAAAAAAAAAALwEAAF9yZWxzLy5yZWxzUEsBAi0AFAAGAAgAAAAhADK7V2ddBQAAlx0AAA4AAAAA&#10;AAAAAAAAAAAALgIAAGRycy9lMm9Eb2MueG1sUEsBAi0AFAAGAAgAAAAhAK9IGzPbAAAABQEAAA8A&#10;AAAAAAAAAAAAAAAAtwcAAGRycy9kb3ducmV2LnhtbFBLBQYAAAAABAAEAPMAAAC/CAAAAAA=&#10;">
-                <v:shape id="_x0000_s1135" type="#_x0000_t75" style="position:absolute;width:58674;height:11055;visibility:visible;mso-wrap-style:square">
+              <v:group id="Canvas 76" o:spid="_x0000_s1140" editas="canvas" style="width:462pt;height:87.1pt;mso-position-horizontal-relative:char;mso-position-vertical-relative:line" coordsize="58674,11055" o:gfxdata="UEsDBBQABgAIAAAAIQC2gziS/gAAAOEBAAATAAAAW0NvbnRlbnRfVHlwZXNdLnhtbJSRQU7DMBBF&#10;90jcwfIWJU67QAgl6YK0S0CoHGBkTxKLZGx5TGhvj5O2G0SRWNoz/78nu9wcxkFMGNg6quQqL6RA&#10;0s5Y6ir5vt9lD1JwBDIwOMJKHpHlpr69KfdHjyxSmriSfYz+USnWPY7AufNIadK6MEJMx9ApD/oD&#10;OlTrorhX2lFEilmcO2RdNtjC5xDF9pCuTyYBB5bi6bQ4syoJ3g9WQ0ymaiLzg5KdCXlKLjvcW893&#10;SUOqXwnz5DrgnHtJTxOsQfEKIT7DmDSUCaxw7Rqn8787ZsmRM9e2VmPeBN4uqYvTtW7jvijg9N/y&#10;JsXecLq0q+WD6m8AAAD//wMAUEsDBBQABgAIAAAAIQA4/SH/1gAAAJQBAAALAAAAX3JlbHMvLnJl&#10;bHOkkMFqwzAMhu+DvYPRfXGawxijTi+j0GvpHsDYimMaW0Yy2fr2M4PBMnrbUb/Q94l/f/hMi1qR&#10;JVI2sOt6UJgd+ZiDgffL8ekFlFSbvV0oo4EbChzGx4f9GRdb25HMsYhqlCwG5lrLq9biZkxWOiqY&#10;22YiTra2kYMu1l1tQD30/bPm3wwYN0x18gb45AdQl1tp5j/sFB2T0FQ7R0nTNEV3j6o9feQzro1i&#10;OWA14Fm+Q8a1a8+Bvu/d/dMb2JY5uiPbhG/ktn4cqGU/er3pcvwCAAD//wMAUEsDBBQABgAIAAAA&#10;IQBnnDoDWQUAAJcdAAAOAAAAZHJzL2Uyb0RvYy54bWzsWdtu4zYQfS/QfxD03lhXSzLiLFKnKQqk&#10;u8EmxT7TEmULlUiVZGJnv74zJCVf6sTabDcIdvNik+JN5MyZc4Y6fbduaueeCllxNnX9E891KMt5&#10;UbHF1P3r9vKX1HWkIqwgNWd06j5Q6b47+/mn01U7oQFf8rqgwoFJmJys2qm7VKqdjEYyX9KGyBPe&#10;UgaNJRcNUVAVi1EhyApmb+pR4Hnj0YqLohU8p1LC0wvT6J7p+cuS5upDWUqqnHrqwrsp/Sv07xx/&#10;R2enZLIQpF1WuX0N8oy3aEjFYNF+qguiiHMnqv9M1VS54JKX6iTnzYiXZZVTvQfYje/t7WZG2D2R&#10;ejM5nE73glD6H+edL+AMYMrJCoxBdRlMIdveKPLrFrtZkpbqPchJ/v7+WjhVMXWT0HUYacAjPoKN&#10;CFvU1IFndnnod9NeC1uTUMSzXZeiwX84NWc9dVM/82Ow6QP4XZglWWaMSdfKyaHZDwMv9aA9hw5h&#10;FGRQhglHm3laIdXvlDcOFqaugBfRNiT3V1KZrl0XGLdq5cS8iS6ph5riy9TsIy1hS7iiHq1dl85q&#10;4dwTcDqS55SpsV1a98ZhZVXX/cDg+EDbH4dS7db94AGr9iP0ypypfnBTMS4OrV787dtXLk3/7gTM&#10;vvEI1Hq+1rYEI1hLzXnxAAYW3OBMtvllBWd7RaS6JgKABeaAYKE+wE9Z89XU5bbkOksuPh96jv3B&#10;A6HVdVYA1Kkr/7kjgrpO/QcD38z8KEJk60oUJwFUxHbLfLuF3TUzDmbxISy1uS5if1V3xVLw5hPE&#10;lHNcFZoIy2HtqZsr0VVmygQQiEo5PT/X3QDNLVFX7AaxaUyCvnO7/kREax1MgWu+5x0eyGTPz0xf&#10;NBHj53eKl5V2Qjxqc67WBIBNBOxLgDQ6ANKoM/YgkIZhHHuIQovSNMHh4MQdSseh742BJF4DSnX8&#10;gQDxxSjtBj4Lpd3gb41SDeiNNx1H6RvqMJq9POqSA6jTsEHjDUIdBMEkiDXoknEY+8Ee6OIg0qB8&#10;DaD7vqlRn/wb6F4/1QEFGT16owSpFkvlnAvBV86MMwbCkAsnSbeYb8aMJpVqtma9otUysAMbK/om&#10;QLRuMgrUwthMgZVHBK4fJRmwp4ZxlAbjfYUb+glgHDEcpF7qdzzSyeROu1r1Ie2++g0ZlbJnGdTD&#10;yM81w1+c4oLIpZGyBZRMIFGkqn9jhaMeWlDwBA8KGzR1dkJRi3a9u6FSeaM5DxOwd0SoGkmt1cWu&#10;RD4y8BnEq9ZH5bHRbHgqeAgvKNqyzpO3MiudG1m/O55ZhZ6fRZY/wjjLdIjeaLbAB1UHzqhdL4kh&#10;CfuqzAr17iXYTuvCmjmQFfhBAnOiJSWvqwJbdQVvBTap1XxhXLi+a/7khfHRVKtN44t9JqY9c2um&#10;4X76RGZm864lKahZGlfuDmJ36cPubCfY3ZNJF3vn+jKX3h38DLeuVb/yY1nfW4r3XaV4KdCL4b1b&#10;TMl+5Wsn3OY5DBaOWsNzTGsBV0/w1XbYiIMkSXWquIkbqR9nPWNB0Y8taTzCWE9fyBwIGyB1TdTo&#10;A4pFendpYu91NnvQpQP8dJAxduF1GNQDBj6eJA4Y/AxQb2h1wFWOFhF4KkNxvpskMrjkfeGLGfXj&#10;XcuA6jumVTW00I6QL6LQfBq5wOhZZpVm6PtBtH+XGgDJYzuKzY7jHkHtc3Tmm558vXrSx9u7PYrA&#10;Z9aj7H3EcI7IorH1tDiFawqcZ0MRwdjDGG6SmjhNsiNJzRtFbL4xdNLtW1NEfwE8lCIO3eoPv+3/&#10;0SkF0kf4NtfmOomxXyrx8+J2XSeZm++pZ/8CAAD//wMAUEsDBBQABgAIAAAAIQCvSBsz2wAAAAUB&#10;AAAPAAAAZHJzL2Rvd25yZXYueG1sTI9LT4RAEITvJv6HSZt4cwfJhlVk2KDJevAm6yPeepkWiPMg&#10;zMCiv97Wi146qVSl+qtiu1gjZhpD752Cy1UCglzjde9aBU/73cUViBDRaTTekYJPCrAtT08KzLU/&#10;ukea69gKLnEhRwVdjEMuZWg6shhWfiDH3rsfLUaWYyv1iEcut0amSZJJi73jDx0OdNdR81FPVsFr&#10;OtdZ9dx+ZdnLW3W/mQw+3O6UOj9bqhsQkZb4F4YffEaHkpkOfnI6CKOAh8Tfy951umZ54NBmnYIs&#10;C/mfvvwGAAD//wMAUEsBAi0AFAAGAAgAAAAhALaDOJL+AAAA4QEAABMAAAAAAAAAAAAAAAAAAAAA&#10;AFtDb250ZW50X1R5cGVzXS54bWxQSwECLQAUAAYACAAAACEAOP0h/9YAAACUAQAACwAAAAAAAAAA&#10;AAAAAAAvAQAAX3JlbHMvLnJlbHNQSwECLQAUAAYACAAAACEAZ5w6A1kFAACXHQAADgAAAAAAAAAA&#10;AAAAAAAuAgAAZHJzL2Uyb0RvYy54bWxQSwECLQAUAAYACAAAACEAr0gbM9sAAAAFAQAADwAAAAAA&#10;AAAAAAAAAACzBwAAZHJzL2Rvd25yZXYueG1sUEsFBgAAAAAEAAQA8wAAALsIAAAAAA==&#10;">
+                <v:shape id="_x0000_s1141" type="#_x0000_t75" style="position:absolute;width:58674;height:11055;visibility:visible;mso-wrap-style:square">
                   <v:fill o:detectmouseclick="t"/>
                   <v:path o:connecttype="none"/>
                 </v:shape>
-                <v:rect id="Rectangle 73" o:spid="_x0000_s1136" style="position:absolute;left:8191;top:1397;width:13208;height:3429;visibility:visible;mso-wrap-style:square;v-text-anchor:middle" o:gfxdata="UEsDBBQABgAIAAAAIQDw94q7/QAAAOIBAAATAAAAW0NvbnRlbnRfVHlwZXNdLnhtbJSRzUrEMBDH&#10;74LvEOYqbaoHEWm6B6tHFV0fYEimbdg2CZlYd9/edD8u4goeZ+b/8SOpV9tpFDNFtt4puC4rEOS0&#10;N9b1Cj7WT8UdCE7oDI7ekYIdMayay4t6vQvEIrsdKxhSCvdSsh5oQi59IJcvnY8TpjzGXgbUG+xJ&#10;3lTVrdTeJXKpSEsGNHVLHX6OSTxu8/pAEmlkEA8H4dKlAEMYrcaUSeXszI+W4thQZudew4MNfJUx&#10;QP7asFzOFxx9L/lpojUkXjGmZ5wyhjSRJQ8YKGvKv1MWzIkL33VWU9lGfl98J6hz4cZ/uUjzf7Pb&#10;bHuj+ZQu9z/UfAMAAP//AwBQSwMEFAAGAAgAAAAhADHdX2HSAAAAjwEAAAsAAABfcmVscy8ucmVs&#10;c6SQwWrDMAyG74O9g9G9cdpDGaNOb4VeSwe7CltJTGPLWCZt376mMFhGbzvqF/o+8e/2tzCpmbJ4&#10;jgbWTQuKomXn42Dg63xYfYCSgtHhxJEM3Elg372/7U40YalHMvokqlKiGBhLSZ9aix0poDScKNZN&#10;zzlgqWMedEJ7wYH0pm23Ov9mQLdgqqMzkI9uA+p8T9X8hx28zSzcl8Zy0Nz33r6iasfXeKK5UjAP&#10;VAy4LM8w09zU50C/9q7/6ZURE31X/kL8TKv1x6wXNXYPAAAA//8DAFBLAwQUAAYACAAAACEAMy8F&#10;nkEAAAA5AAAAEAAAAGRycy9zaGFwZXhtbC54bWyysa/IzVEoSy0qzszPs1Uy1DNQUkjNS85PycxL&#10;t1UKDXHTtVBSKC5JzEtJzMnPS7VVqkwtVrK34+UCAAAA//8DAFBLAwQUAAYACAAAACEAnESh/MQA&#10;AADbAAAADwAAAGRycy9kb3ducmV2LnhtbESPUWvCQBCE3wv+h2OFvtWLKcQaPYOUVkpeitofsOTW&#10;XDC3F3NXjfn1vUKhj8PsfLOzLgbbiiv1vnGsYD5LQBBXTjdcK/g6vj+9gPABWWPrmBTcyUOxmTys&#10;Mdfuxnu6HkItIoR9jgpMCF0upa8MWfQz1xFH7+R6iyHKvpa6x1uE21amSZJJiw3HBoMdvRqqzodv&#10;G99IT1m9W5RYLtvxTfLnsTSXUanH6bBdgQg0hP/jv/SHVrB4ht8tEQBy8wMAAP//AwBQSwECLQAU&#10;AAYACAAAACEA8PeKu/0AAADiAQAAEwAAAAAAAAAAAAAAAAAAAAAAW0NvbnRlbnRfVHlwZXNdLnht&#10;bFBLAQItABQABgAIAAAAIQAx3V9h0gAAAI8BAAALAAAAAAAAAAAAAAAAAC4BAABfcmVscy8ucmVs&#10;c1BLAQItABQABgAIAAAAIQAzLwWeQQAAADkAAAAQAAAAAAAAAAAAAAAAACkCAABkcnMvc2hhcGV4&#10;bWwueG1sUEsBAi0AFAAGAAgAAAAhAJxEofzEAAAA2wAAAA8AAAAAAAAAAAAAAAAAmAIAAGRycy9k&#10;b3ducmV2LnhtbFBLBQYAAAAABAAEAPUAAACJAwAAAAA=&#10;" fillcolor="#fbcaa2 [1625]" strokecolor="#f68c36 [3049]">
+                <v:rect id="Rectangle 73" o:spid="_x0000_s1142" style="position:absolute;left:8191;top:1397;width:13208;height:3429;visibility:visible;mso-wrap-style:square;v-text-anchor:middle" o:gfxdata="UEsDBBQABgAIAAAAIQDw94q7/QAAAOIBAAATAAAAW0NvbnRlbnRfVHlwZXNdLnhtbJSRzUrEMBDH&#10;74LvEOYqbaoHEWm6B6tHFV0fYEimbdg2CZlYd9/edD8u4goeZ+b/8SOpV9tpFDNFtt4puC4rEOS0&#10;N9b1Cj7WT8UdCE7oDI7ekYIdMayay4t6vQvEIrsdKxhSCvdSsh5oQi59IJcvnY8TpjzGXgbUG+xJ&#10;3lTVrdTeJXKpSEsGNHVLHX6OSTxu8/pAEmlkEA8H4dKlAEMYrcaUSeXszI+W4thQZudew4MNfJUx&#10;QP7asFzOFxx9L/lpojUkXjGmZ5wyhjSRJQ8YKGvKv1MWzIkL33VWU9lGfl98J6hz4cZ/uUjzf7Pb&#10;bHuj+ZQu9z/UfAMAAP//AwBQSwMEFAAGAAgAAAAhADHdX2HSAAAAjwEAAAsAAABfcmVscy8ucmVs&#10;c6SQwWrDMAyG74O9g9G9cdpDGaNOb4VeSwe7CltJTGPLWCZt376mMFhGbzvqF/o+8e/2tzCpmbJ4&#10;jgbWTQuKomXn42Dg63xYfYCSgtHhxJEM3Elg372/7U40YalHMvokqlKiGBhLSZ9aix0poDScKNZN&#10;zzlgqWMedEJ7wYH0pm23Ov9mQLdgqqMzkI9uA+p8T9X8hx28zSzcl8Zy0Nz33r6iasfXeKK5UjAP&#10;VAy4LM8w09zU50C/9q7/6ZURE31X/kL8TKv1x6wXNXYPAAAA//8DAFBLAwQUAAYACAAAACEAMy8F&#10;nkEAAAA5AAAAEAAAAGRycy9zaGFwZXhtbC54bWyysa/IzVEoSy0qzszPs1Uy1DNQUkjNS85PycxL&#10;t1UKDXHTtVBSKC5JzEtJzMnPS7VVqkwtVrK34+UCAAAA//8DAFBLAwQUAAYACAAAACEAnESh/MQA&#10;AADbAAAADwAAAGRycy9kb3ducmV2LnhtbESPUWvCQBCE3wv+h2OFvtWLKcQaPYOUVkpeitofsOTW&#10;XDC3F3NXjfn1vUKhj8PsfLOzLgbbiiv1vnGsYD5LQBBXTjdcK/g6vj+9gPABWWPrmBTcyUOxmTys&#10;Mdfuxnu6HkItIoR9jgpMCF0upa8MWfQz1xFH7+R6iyHKvpa6x1uE21amSZJJiw3HBoMdvRqqzodv&#10;G99IT1m9W5RYLtvxTfLnsTSXUanH6bBdgQg0hP/jv/SHVrB4ht8tEQBy8wMAAP//AwBQSwECLQAU&#10;AAYACAAAACEA8PeKu/0AAADiAQAAEwAAAAAAAAAAAAAAAAAAAAAAW0NvbnRlbnRfVHlwZXNdLnht&#10;bFBLAQItABQABgAIAAAAIQAx3V9h0gAAAI8BAAALAAAAAAAAAAAAAAAAAC4BAABfcmVscy8ucmVs&#10;c1BLAQItABQABgAIAAAAIQAzLwWeQQAAADkAAAAQAAAAAAAAAAAAAAAAACkCAABkcnMvc2hhcGV4&#10;bWwueG1sUEsBAi0AFAAGAAgAAAAhAJxEofzEAAAA2wAAAA8AAAAAAAAAAAAAAAAAmAIAAGRycy9k&#10;b3ducmV2LnhtbFBLBQYAAAAABAAEAPUAAACJAwAAAAA=&#10;" fillcolor="#fbcaa2 [1625]" strokecolor="#f68c36 [3049]">
                   <v:fill color2="#fdefe3 [505]" rotate="t" angle="180" colors="0 #ffbe86;22938f #ffd0aa;1 #ffebdb" focus="100%" type="gradient"/>
                   <v:shadow on="t" color="black" opacity="24903f" origin=",.5" offset="0,.55556mm"/>
                   <v:textbox>
@@ -23894,7 +24067,7 @@
                     </w:txbxContent>
                   </v:textbox>
                 </v:rect>
-                <v:rect id="Rectangle 74" o:spid="_x0000_s1137" style="position:absolute;left:33550;top:1397;width:16310;height:3429;visibility:visible;mso-wrap-style:square;v-text-anchor:middle" o:gfxdata="UEsDBBQABgAIAAAAIQDw94q7/QAAAOIBAAATAAAAW0NvbnRlbnRfVHlwZXNdLnhtbJSRzUrEMBDH&#10;74LvEOYqbaoHEWm6B6tHFV0fYEimbdg2CZlYd9/edD8u4goeZ+b/8SOpV9tpFDNFtt4puC4rEOS0&#10;N9b1Cj7WT8UdCE7oDI7ekYIdMayay4t6vQvEIrsdKxhSCvdSsh5oQi59IJcvnY8TpjzGXgbUG+xJ&#10;3lTVrdTeJXKpSEsGNHVLHX6OSTxu8/pAEmlkEA8H4dKlAEMYrcaUSeXszI+W4thQZudew4MNfJUx&#10;QP7asFzOFxx9L/lpojUkXjGmZ5wyhjSRJQ8YKGvKv1MWzIkL33VWU9lGfl98J6hz4cZ/uUjzf7Pb&#10;bHuj+ZQu9z/UfAMAAP//AwBQSwMEFAAGAAgAAAAhADHdX2HSAAAAjwEAAAsAAABfcmVscy8ucmVs&#10;c6SQwWrDMAyG74O9g9G9cdpDGaNOb4VeSwe7CltJTGPLWCZt376mMFhGbzvqF/o+8e/2tzCpmbJ4&#10;jgbWTQuKomXn42Dg63xYfYCSgtHhxJEM3Elg372/7U40YalHMvokqlKiGBhLSZ9aix0poDScKNZN&#10;zzlgqWMedEJ7wYH0pm23Ov9mQLdgqqMzkI9uA+p8T9X8hx28zSzcl8Zy0Nz33r6iasfXeKK5UjAP&#10;VAy4LM8w09zU50C/9q7/6ZURE31X/kL8TKv1x6wXNXYPAAAA//8DAFBLAwQUAAYACAAAACEAMy8F&#10;nkEAAAA5AAAAEAAAAGRycy9zaGFwZXhtbC54bWyysa/IzVEoSy0qzszPs1Uy1DNQUkjNS85PycxL&#10;t1UKDXHTtVBSKC5JzEtJzMnPS7VVqkwtVrK34+UCAAAA//8DAFBLAwQUAAYACAAAACEARr5PQcUA&#10;AADbAAAADwAAAGRycy9kb3ducmV2LnhtbESPQWvCQBSE74X+h+UVvNWNItqm2YgGhRwsqK3o8ZF9&#10;TYLZtyG7avz3XaHQ4zAz3zDJvDeNuFLnassKRsMIBHFhdc2lgu+v9esbCOeRNTaWScGdHMzT56cE&#10;Y21vvKPr3pciQNjFqKDyvo2ldEVFBt3QtsTB+7GdQR9kV0rd4S3ATSPHUTSVBmsOCxW2lFVUnPcX&#10;oyA75qNs+7neHvPTbGMOtGxX7zulBi/94gOEp97/h//auVYwm8DjS/gBMv0FAAD//wMAUEsBAi0A&#10;FAAGAAgAAAAhAPD3irv9AAAA4gEAABMAAAAAAAAAAAAAAAAAAAAAAFtDb250ZW50X1R5cGVzXS54&#10;bWxQSwECLQAUAAYACAAAACEAMd1fYdIAAACPAQAACwAAAAAAAAAAAAAAAAAuAQAAX3JlbHMvLnJl&#10;bHNQSwECLQAUAAYACAAAACEAMy8FnkEAAAA5AAAAEAAAAAAAAAAAAAAAAAApAgAAZHJzL3NoYXBl&#10;eG1sLnhtbFBLAQItABQABgAIAAAAIQBGvk9BxQAAANsAAAAPAAAAAAAAAAAAAAAAAJgCAABkcnMv&#10;ZG93bnJldi54bWxQSwUGAAAAAAQABAD1AAAAigMAAAAA&#10;" fillcolor="#cdddac [1622]" strokecolor="#94b64e [3046]">
+                <v:rect id="Rectangle 74" o:spid="_x0000_s1143" style="position:absolute;left:33550;top:1397;width:16310;height:3429;visibility:visible;mso-wrap-style:square;v-text-anchor:middle" o:gfxdata="UEsDBBQABgAIAAAAIQDw94q7/QAAAOIBAAATAAAAW0NvbnRlbnRfVHlwZXNdLnhtbJSRzUrEMBDH&#10;74LvEOYqbaoHEWm6B6tHFV0fYEimbdg2CZlYd9/edD8u4goeZ+b/8SOpV9tpFDNFtt4puC4rEOS0&#10;N9b1Cj7WT8UdCE7oDI7ekYIdMayay4t6vQvEIrsdKxhSCvdSsh5oQi59IJcvnY8TpjzGXgbUG+xJ&#10;3lTVrdTeJXKpSEsGNHVLHX6OSTxu8/pAEmlkEA8H4dKlAEMYrcaUSeXszI+W4thQZudew4MNfJUx&#10;QP7asFzOFxx9L/lpojUkXjGmZ5wyhjSRJQ8YKGvKv1MWzIkL33VWU9lGfl98J6hz4cZ/uUjzf7Pb&#10;bHuj+ZQu9z/UfAMAAP//AwBQSwMEFAAGAAgAAAAhADHdX2HSAAAAjwEAAAsAAABfcmVscy8ucmVs&#10;c6SQwWrDMAyG74O9g9G9cdpDGaNOb4VeSwe7CltJTGPLWCZt376mMFhGbzvqF/o+8e/2tzCpmbJ4&#10;jgbWTQuKomXn42Dg63xYfYCSgtHhxJEM3Elg372/7U40YalHMvokqlKiGBhLSZ9aix0poDScKNZN&#10;zzlgqWMedEJ7wYH0pm23Ov9mQLdgqqMzkI9uA+p8T9X8hx28zSzcl8Zy0Nz33r6iasfXeKK5UjAP&#10;VAy4LM8w09zU50C/9q7/6ZURE31X/kL8TKv1x6wXNXYPAAAA//8DAFBLAwQUAAYACAAAACEAMy8F&#10;nkEAAAA5AAAAEAAAAGRycy9zaGFwZXhtbC54bWyysa/IzVEoSy0qzszPs1Uy1DNQUkjNS85PycxL&#10;t1UKDXHTtVBSKC5JzEtJzMnPS7VVqkwtVrK34+UCAAAA//8DAFBLAwQUAAYACAAAACEARr5PQcUA&#10;AADbAAAADwAAAGRycy9kb3ducmV2LnhtbESPQWvCQBSE74X+h+UVvNWNItqm2YgGhRwsqK3o8ZF9&#10;TYLZtyG7avz3XaHQ4zAz3zDJvDeNuFLnassKRsMIBHFhdc2lgu+v9esbCOeRNTaWScGdHMzT56cE&#10;Y21vvKPr3pciQNjFqKDyvo2ldEVFBt3QtsTB+7GdQR9kV0rd4S3ATSPHUTSVBmsOCxW2lFVUnPcX&#10;oyA75qNs+7neHvPTbGMOtGxX7zulBi/94gOEp97/h//auVYwm8DjS/gBMv0FAAD//wMAUEsBAi0A&#10;FAAGAAgAAAAhAPD3irv9AAAA4gEAABMAAAAAAAAAAAAAAAAAAAAAAFtDb250ZW50X1R5cGVzXS54&#10;bWxQSwECLQAUAAYACAAAACEAMd1fYdIAAACPAQAACwAAAAAAAAAAAAAAAAAuAQAAX3JlbHMvLnJl&#10;bHNQSwECLQAUAAYACAAAACEAMy8FnkEAAAA5AAAAEAAAAAAAAAAAAAAAAAApAgAAZHJzL3NoYXBl&#10;eG1sLnhtbFBLAQItABQABgAIAAAAIQBGvk9BxQAAANsAAAAPAAAAAAAAAAAAAAAAAJgCAABkcnMv&#10;ZG93bnJldi54bWxQSwUGAAAAAAQABAD1AAAAigMAAAAA&#10;" fillcolor="#cdddac [1622]" strokecolor="#94b64e [3046]">
                   <v:fill color2="#f0f4e6 [502]" rotate="t" angle="180" colors="0 #dafda7;22938f #e4fdc2;1 #f5ffe6" focus="100%" type="gradient"/>
                   <v:shadow on="t" color="black" opacity="24903f" origin=",.5" offset="0,.55556mm"/>
                   <v:textbox>
@@ -23941,7 +24114,7 @@
                     </w:txbxContent>
                   </v:textbox>
                 </v:rect>
-                <v:rect id="Rectangle 77" o:spid="_x0000_s1138" style="position:absolute;left:7207;top:7635;width:15240;height:3429;visibility:visible;mso-wrap-style:square;v-text-anchor:middle" o:gfxdata="UEsDBBQABgAIAAAAIQDw94q7/QAAAOIBAAATAAAAW0NvbnRlbnRfVHlwZXNdLnhtbJSRzUrEMBDH&#10;74LvEOYqbaoHEWm6B6tHFV0fYEimbdg2CZlYd9/edD8u4goeZ+b/8SOpV9tpFDNFtt4puC4rEOS0&#10;N9b1Cj7WT8UdCE7oDI7ekYIdMayay4t6vQvEIrsdKxhSCvdSsh5oQi59IJcvnY8TpjzGXgbUG+xJ&#10;3lTVrdTeJXKpSEsGNHVLHX6OSTxu8/pAEmlkEA8H4dKlAEMYrcaUSeXszI+W4thQZudew4MNfJUx&#10;QP7asFzOFxx9L/lpojUkXjGmZ5wyhjSRJQ8YKGvKv1MWzIkL33VWU9lGfl98J6hz4cZ/uUjzf7Pb&#10;bHuj+ZQu9z/UfAMAAP//AwBQSwMEFAAGAAgAAAAhADHdX2HSAAAAjwEAAAsAAABfcmVscy8ucmVs&#10;c6SQwWrDMAyG74O9g9G9cdpDGaNOb4VeSwe7CltJTGPLWCZt376mMFhGbzvqF/o+8e/2tzCpmbJ4&#10;jgbWTQuKomXn42Dg63xYfYCSgtHhxJEM3Elg372/7U40YalHMvokqlKiGBhLSZ9aix0poDScKNZN&#10;zzlgqWMedEJ7wYH0pm23Ov9mQLdgqqMzkI9uA+p8T9X8hx28zSzcl8Zy0Nz33r6iasfXeKK5UjAP&#10;VAy4LM8w09zU50C/9q7/6ZURE31X/kL8TKv1x6wXNXYPAAAA//8DAFBLAwQUAAYACAAAACEAMy8F&#10;nkEAAAA5AAAAEAAAAGRycy9zaGFwZXhtbC54bWyysa/IzVEoSy0qzszPs1Uy1DNQUkjNS85PycxL&#10;t1UKDXHTtVBSKC5JzEtJzMnPS7VVqkwtVrK34+UCAAAA//8DAFBLAwQUAAYACAAAACEA43+n/8QA&#10;AADbAAAADwAAAGRycy9kb3ducmV2LnhtbESPwW7CMBBE70j9B2srcQOHHBKaYiJUtVWVCwL6Aat4&#10;iaPG6zR2IeTra6RKPY5m583OphxtJy40+NaxgtUyAUFcO91yo+Dz9LZYg/ABWWPnmBTcyEO5fZht&#10;sNDuyge6HEMjIoR9gQpMCH0hpa8NWfRL1xNH7+wGiyHKoZF6wGuE206mSZJJiy3HBoM9vRiqv44/&#10;Nr6RnrPmPa+weuqmV8n7U2W+J6Xmj+PuGUSgMfwf/6U/tII8h/uWCAC5/QUAAP//AwBQSwECLQAU&#10;AAYACAAAACEA8PeKu/0AAADiAQAAEwAAAAAAAAAAAAAAAAAAAAAAW0NvbnRlbnRfVHlwZXNdLnht&#10;bFBLAQItABQABgAIAAAAIQAx3V9h0gAAAI8BAAALAAAAAAAAAAAAAAAAAC4BAABfcmVscy8ucmVs&#10;c1BLAQItABQABgAIAAAAIQAzLwWeQQAAADkAAAAQAAAAAAAAAAAAAAAAACkCAABkcnMvc2hhcGV4&#10;bWwueG1sUEsBAi0AFAAGAAgAAAAhAON/p//EAAAA2wAAAA8AAAAAAAAAAAAAAAAAmAIAAGRycy9k&#10;b3ducmV2LnhtbFBLBQYAAAAABAAEAPUAAACJAwAAAAA=&#10;" fillcolor="#fbcaa2 [1625]" strokecolor="#f68c36 [3049]">
+                <v:rect id="Rectangle 77" o:spid="_x0000_s1144" style="position:absolute;left:7207;top:7635;width:15240;height:3429;visibility:visible;mso-wrap-style:square;v-text-anchor:middle" o:gfxdata="UEsDBBQABgAIAAAAIQDw94q7/QAAAOIBAAATAAAAW0NvbnRlbnRfVHlwZXNdLnhtbJSRzUrEMBDH&#10;74LvEOYqbaoHEWm6B6tHFV0fYEimbdg2CZlYd9/edD8u4goeZ+b/8SOpV9tpFDNFtt4puC4rEOS0&#10;N9b1Cj7WT8UdCE7oDI7ekYIdMayay4t6vQvEIrsdKxhSCvdSsh5oQi59IJcvnY8TpjzGXgbUG+xJ&#10;3lTVrdTeJXKpSEsGNHVLHX6OSTxu8/pAEmlkEA8H4dKlAEMYrcaUSeXszI+W4thQZudew4MNfJUx&#10;QP7asFzOFxx9L/lpojUkXjGmZ5wyhjSRJQ8YKGvKv1MWzIkL33VWU9lGfl98J6hz4cZ/uUjzf7Pb&#10;bHuj+ZQu9z/UfAMAAP//AwBQSwMEFAAGAAgAAAAhADHdX2HSAAAAjwEAAAsAAABfcmVscy8ucmVs&#10;c6SQwWrDMAyG74O9g9G9cdpDGaNOb4VeSwe7CltJTGPLWCZt376mMFhGbzvqF/o+8e/2tzCpmbJ4&#10;jgbWTQuKomXn42Dg63xYfYCSgtHhxJEM3Elg372/7U40YalHMvokqlKiGBhLSZ9aix0poDScKNZN&#10;zzlgqWMedEJ7wYH0pm23Ov9mQLdgqqMzkI9uA+p8T9X8hx28zSzcl8Zy0Nz33r6iasfXeKK5UjAP&#10;VAy4LM8w09zU50C/9q7/6ZURE31X/kL8TKv1x6wXNXYPAAAA//8DAFBLAwQUAAYACAAAACEAMy8F&#10;nkEAAAA5AAAAEAAAAGRycy9zaGFwZXhtbC54bWyysa/IzVEoSy0qzszPs1Uy1DNQUkjNS85PycxL&#10;t1UKDXHTtVBSKC5JzEtJzMnPS7VVqkwtVrK34+UCAAAA//8DAFBLAwQUAAYACAAAACEA43+n/8QA&#10;AADbAAAADwAAAGRycy9kb3ducmV2LnhtbESPwW7CMBBE70j9B2srcQOHHBKaYiJUtVWVCwL6Aat4&#10;iaPG6zR2IeTra6RKPY5m583OphxtJy40+NaxgtUyAUFcO91yo+Dz9LZYg/ABWWPnmBTcyEO5fZht&#10;sNDuyge6HEMjIoR9gQpMCH0hpa8NWfRL1xNH7+wGiyHKoZF6wGuE206mSZJJiy3HBoM9vRiqv44/&#10;Nr6RnrPmPa+weuqmV8n7U2W+J6Xmj+PuGUSgMfwf/6U/tII8h/uWCAC5/QUAAP//AwBQSwECLQAU&#10;AAYACAAAACEA8PeKu/0AAADiAQAAEwAAAAAAAAAAAAAAAAAAAAAAW0NvbnRlbnRfVHlwZXNdLnht&#10;bFBLAQItABQABgAIAAAAIQAx3V9h0gAAAI8BAAALAAAAAAAAAAAAAAAAAC4BAABfcmVscy8ucmVs&#10;c1BLAQItABQABgAIAAAAIQAzLwWeQQAAADkAAAAQAAAAAAAAAAAAAAAAACkCAABkcnMvc2hhcGV4&#10;bWwueG1sUEsBAi0AFAAGAAgAAAAhAON/p//EAAAA2wAAAA8AAAAAAAAAAAAAAAAAmAIAAGRycy9k&#10;b3ducmV2LnhtbFBLBQYAAAAABAAEAPUAAACJAwAAAAA=&#10;" fillcolor="#fbcaa2 [1625]" strokecolor="#f68c36 [3049]">
                   <v:fill color2="#fdefe3 [505]" rotate="t" angle="180" colors="0 #ffbe86;22938f #ffd0aa;1 #ffebdb" focus="100%" type="gradient"/>
                   <v:shadow on="t" color="black" opacity="24903f" origin=",.5" offset="0,.55556mm"/>
                   <v:textbox>
@@ -23977,11 +24150,11 @@
                     </w:txbxContent>
                   </v:textbox>
                 </v:rect>
-                <v:shape id="Straight Arrow Connector 78" o:spid="_x0000_s1139" type="#_x0000_t32" style="position:absolute;left:14795;top:4826;width:32;height:2809;visibility:visible;mso-wrap-style:square" o:connectortype="straight" o:gfxdata="UEsDBBQABgAIAAAAIQD+JeulAAEAAOoBAAATAAAAW0NvbnRlbnRfVHlwZXNdLnhtbJSRzU7EIBDH&#10;7ya+A+FqWqoHY0zpHqwe1Zj1AQhMW2I7EAbr7ts73e5ejGviEeb/8RuoN7tpFDMk8gG1vC4rKQBt&#10;cB57Ld+3T8WdFJQNOjMGBC33QHLTXF7U230EEuxG0nLIOd4rRXaAyVAZIiBPupAmk/mYehWN/TA9&#10;qJuqulU2YAbMRV4yZFO30JnPMYvHHV+vJAlGkuJhFS5dWpoYR29NZlI1o/vRUhwbSnYeNDT4SFeM&#10;IdWvDcvkfMHR98JPk7wD8WpSfjYTYyiXaNkAweaQWFf+nbSgTlSErvMWyjYRL7V6T3DnSlz4wgTz&#10;f/Nbtr3BfEpXh59qvgEAAP//AwBQSwMEFAAGAAgAAAAhAJYFM1jUAAAAlwEAAAsAAABfcmVscy8u&#10;cmVsc6SQPWsDMQyG90L/g9He8yVDKSW+bIWsIYWuxtZ9kLNkJHNN/n1MoaVXsnWUXvQ8L9rtL2k2&#10;C4pOTA42TQsGKXCcaHDwfnp7egGjxVP0MxM6uKLCvnt82B1x9qUe6ThlNZVC6mAsJb9aq2HE5LXh&#10;jFSTniX5UkcZbPbh7Ae027Z9tvKbAd2KaQ7RgRziFszpmqv5DztNQVi5L03gZLnvp3CPaiN/0hGX&#10;SvEyYHEQRb+WgktTy4G979380xuYCENh+aiOlfwnqfbvBnb1zu4GAAD//wMAUEsDBBQABgAIAAAA&#10;IQAzLwWeQQAAADkAAAAUAAAAZHJzL2Nvbm5lY3RvcnhtbC54bWyysa/IzVEoSy0qzszPs1Uy1DNQ&#10;UkjNS85PycxLt1UKDXHTtVBSKC5JzEtJzMnPS7VVqkwtVrK34+UCAAAA//8DAFBLAwQUAAYACAAA&#10;ACEAT3/x4sMAAADbAAAADwAAAGRycy9kb3ducmV2LnhtbERPy2rCQBTdF/yH4Ra6q5O2ojE6SikU&#10;rCISH6i7S+aaBDN3QmbU+PedheDycN7jaWsqcaXGlZYVfHQjEMSZ1SXnCrab3/cYhPPIGivLpOBO&#10;DqaTzssYE21vnNJ17XMRQtglqKDwvk6kdFlBBl3X1sSBO9nGoA+wyaVu8BbCTSU/o6gvDZYcGgqs&#10;6aeg7Ly+GAXHeX8XH9xpNYwXf/uvVPYOw2VPqbfX9nsEwlPrn+KHe6YVDMLY8CX8ADn5BwAA//8D&#10;AFBLAQItABQABgAIAAAAIQD+JeulAAEAAOoBAAATAAAAAAAAAAAAAAAAAAAAAABbQ29udGVudF9U&#10;eXBlc10ueG1sUEsBAi0AFAAGAAgAAAAhAJYFM1jUAAAAlwEAAAsAAAAAAAAAAAAAAAAAMQEAAF9y&#10;ZWxzLy5yZWxzUEsBAi0AFAAGAAgAAAAhADMvBZ5BAAAAOQAAABQAAAAAAAAAAAAAAAAALgIAAGRy&#10;cy9jb25uZWN0b3J4bWwueG1sUEsBAi0AFAAGAAgAAAAhAE9/8eLDAAAA2wAAAA8AAAAAAAAAAAAA&#10;AAAAoQIAAGRycy9kb3ducmV2LnhtbFBLBQYAAAAABAAEAPkAAACRAwAAAAA=&#10;" strokecolor="black [3040]">
+                <v:shape id="Straight Arrow Connector 78" o:spid="_x0000_s1145" type="#_x0000_t32" style="position:absolute;left:14795;top:4826;width:32;height:2809;visibility:visible;mso-wrap-style:square" o:connectortype="straight" o:gfxdata="UEsDBBQABgAIAAAAIQD+JeulAAEAAOoBAAATAAAAW0NvbnRlbnRfVHlwZXNdLnhtbJSRzU7EIBDH&#10;7ya+A+FqWqoHY0zpHqwe1Zj1AQhMW2I7EAbr7ts73e5ejGviEeb/8RuoN7tpFDMk8gG1vC4rKQBt&#10;cB57Ld+3T8WdFJQNOjMGBC33QHLTXF7U230EEuxG0nLIOd4rRXaAyVAZIiBPupAmk/mYehWN/TA9&#10;qJuqulU2YAbMRV4yZFO30JnPMYvHHV+vJAlGkuJhFS5dWpoYR29NZlI1o/vRUhwbSnYeNDT4SFeM&#10;IdWvDcvkfMHR98JPk7wD8WpSfjYTYyiXaNkAweaQWFf+nbSgTlSErvMWyjYRL7V6T3DnSlz4wgTz&#10;f/Nbtr3BfEpXh59qvgEAAP//AwBQSwMEFAAGAAgAAAAhAJYFM1jUAAAAlwEAAAsAAABfcmVscy8u&#10;cmVsc6SQPWsDMQyG90L/g9He8yVDKSW+bIWsIYWuxtZ9kLNkJHNN/n1MoaVXsnWUXvQ8L9rtL2k2&#10;C4pOTA42TQsGKXCcaHDwfnp7egGjxVP0MxM6uKLCvnt82B1x9qUe6ThlNZVC6mAsJb9aq2HE5LXh&#10;jFSTniX5UkcZbPbh7Ae027Z9tvKbAd2KaQ7RgRziFszpmqv5DztNQVi5L03gZLnvp3CPaiN/0hGX&#10;SvEyYHEQRb+WgktTy4G979380xuYCENh+aiOlfwnqfbvBnb1zu4GAAD//wMAUEsDBBQABgAIAAAA&#10;IQAzLwWeQQAAADkAAAAUAAAAZHJzL2Nvbm5lY3RvcnhtbC54bWyysa/IzVEoSy0qzszPs1Uy1DNQ&#10;UkjNS85PycxLt1UKDXHTtVBSKC5JzEtJzMnPS7VVqkwtVrK34+UCAAAA//8DAFBLAwQUAAYACAAA&#10;ACEAT3/x4sMAAADbAAAADwAAAGRycy9kb3ducmV2LnhtbERPy2rCQBTdF/yH4Ra6q5O2ojE6SikU&#10;rCISH6i7S+aaBDN3QmbU+PedheDycN7jaWsqcaXGlZYVfHQjEMSZ1SXnCrab3/cYhPPIGivLpOBO&#10;DqaTzssYE21vnNJ17XMRQtglqKDwvk6kdFlBBl3X1sSBO9nGoA+wyaVu8BbCTSU/o6gvDZYcGgqs&#10;6aeg7Ly+GAXHeX8XH9xpNYwXf/uvVPYOw2VPqbfX9nsEwlPrn+KHe6YVDMLY8CX8ADn5BwAA//8D&#10;AFBLAQItABQABgAIAAAAIQD+JeulAAEAAOoBAAATAAAAAAAAAAAAAAAAAAAAAABbQ29udGVudF9U&#10;eXBlc10ueG1sUEsBAi0AFAAGAAgAAAAhAJYFM1jUAAAAlwEAAAsAAAAAAAAAAAAAAAAAMQEAAF9y&#10;ZWxzLy5yZWxzUEsBAi0AFAAGAAgAAAAhADMvBZ5BAAAAOQAAABQAAAAAAAAAAAAAAAAALgIAAGRy&#10;cy9jb25uZWN0b3J4bWwueG1sUEsBAi0AFAAGAAgAAAAhAE9/8eLDAAAA2wAAAA8AAAAAAAAAAAAA&#10;AAAAoQIAAGRycy9kb3ducmV2LnhtbFBLBQYAAAAABAAEAPkAAACRAwAAAAA=&#10;" strokecolor="black [3040]">
                   <v:stroke dashstyle="dash" endarrow="open"/>
                 </v:shape>
-                <v:rect id="Rectangle 79" o:spid="_x0000_s1140" style="position:absolute;left:30194;top:359;width:21336;height:7515;visibility:visible;mso-wrap-style:square;v-text-anchor:middle" o:gfxdata="UEsDBBQABgAIAAAAIQDw94q7/QAAAOIBAAATAAAAW0NvbnRlbnRfVHlwZXNdLnhtbJSRzUrEMBDH&#10;74LvEOYqbaoHEWm6B6tHFV0fYEimbdg2CZlYd9/edD8u4goeZ+b/8SOpV9tpFDNFtt4puC4rEOS0&#10;N9b1Cj7WT8UdCE7oDI7ekYIdMayay4t6vQvEIrsdKxhSCvdSsh5oQi59IJcvnY8TpjzGXgbUG+xJ&#10;3lTVrdTeJXKpSEsGNHVLHX6OSTxu8/pAEmlkEA8H4dKlAEMYrcaUSeXszI+W4thQZudew4MNfJUx&#10;QP7asFzOFxx9L/lpojUkXjGmZ5wyhjSRJQ8YKGvKv1MWzIkL33VWU9lGfl98J6hz4cZ/uUjzf7Pb&#10;bHuj+ZQu9z/UfAMAAP//AwBQSwMEFAAGAAgAAAAhADHdX2HSAAAAjwEAAAsAAABfcmVscy8ucmVs&#10;c6SQwWrDMAyG74O9g9G9cdpDGaNOb4VeSwe7CltJTGPLWCZt376mMFhGbzvqF/o+8e/2tzCpmbJ4&#10;jgbWTQuKomXn42Dg63xYfYCSgtHhxJEM3Elg372/7U40YalHMvokqlKiGBhLSZ9aix0poDScKNZN&#10;zzlgqWMedEJ7wYH0pm23Ov9mQLdgqqMzkI9uA+p8T9X8hx28zSzcl8Zy0Nz33r6iasfXeKK5UjAP&#10;VAy4LM8w09zU50C/9q7/6ZURE31X/kL8TKv1x6wXNXYPAAAA//8DAFBLAwQUAAYACAAAACEAMy8F&#10;nkEAAAA5AAAAEAAAAGRycy9zaGFwZXhtbC54bWyysa/IzVEoSy0qzszPs1Uy1DNQUkjNS85PycxL&#10;t1UKDXHTtVBSKC5JzEtJzMnPS7VVqkwtVrK34+UCAAAA//8DAFBLAwQUAAYACAAAACEAL5QS6cUA&#10;AADbAAAADwAAAGRycy9kb3ducmV2LnhtbESPzWrDMBCE74G+g9hCL6GRXWhqu1ZCCC30Vuz0kOPW&#10;Wv9Qa2UsJXbePioEchxm5hsm386mF2caXWdZQbyKQBBXVnfcKPg5fD4nIJxH1thbJgUXcrDdPCxy&#10;zLSduKBz6RsRIOwyVNB6P2RSuqolg25lB+Lg1XY06IMcG6lHnALc9PIlitbSYMdhocWB9i1Vf+XJ&#10;KPg+/i6TqhhesV7HzfH00afpHCv19Djv3kF4mv09fGt/aQVvKfx/CT9Abq4AAAD//wMAUEsBAi0A&#10;FAAGAAgAAAAhAPD3irv9AAAA4gEAABMAAAAAAAAAAAAAAAAAAAAAAFtDb250ZW50X1R5cGVzXS54&#10;bWxQSwECLQAUAAYACAAAACEAMd1fYdIAAACPAQAACwAAAAAAAAAAAAAAAAAuAQAAX3JlbHMvLnJl&#10;bHNQSwECLQAUAAYACAAAACEAMy8FnkEAAAA5AAAAEAAAAAAAAAAAAAAAAAApAgAAZHJzL3NoYXBl&#10;eG1sLnhtbFBLAQItABQABgAIAAAAIQAvlBLpxQAAANsAAAAPAAAAAAAAAAAAAAAAAJgCAABkcnMv&#10;ZG93bnJldi54bWxQSwUGAAAAAAQABAD1AAAAigMAAAAA&#10;" filled="f" strokecolor="#d8d8d8 [2732]" strokeweight="1pt"/>
-                <v:shape id="Text Box 38" o:spid="_x0000_s1141" type="#_x0000_t202" style="position:absolute;left:30194;top:5277;width:8160;height:2597;visibility:visible;mso-wrap-style:none;v-text-anchor:top" o:gfxdata="UEsDBBQABgAIAAAAIQDw94q7/QAAAOIBAAATAAAAW0NvbnRlbnRfVHlwZXNdLnhtbJSRzUrEMBDH&#10;74LvEOYqbaoHEWm6B6tHFV0fYEimbdg2CZlYd9/edD8u4goeZ+b/8SOpV9tpFDNFtt4puC4rEOS0&#10;N9b1Cj7WT8UdCE7oDI7ekYIdMayay4t6vQvEIrsdKxhSCvdSsh5oQi59IJcvnY8TpjzGXgbUG+xJ&#10;3lTVrdTeJXKpSEsGNHVLHX6OSTxu8/pAEmlkEA8H4dKlAEMYrcaUSeXszI+W4thQZudew4MNfJUx&#10;QP7asFzOFxx9L/lpojUkXjGmZ5wyhjSRJQ8YKGvKv1MWzIkL33VWU9lGfl98J6hz4cZ/uUjzf7Pb&#10;bHuj+ZQu9z/UfAMAAP//AwBQSwMEFAAGAAgAAAAhADHdX2HSAAAAjwEAAAsAAABfcmVscy8ucmVs&#10;c6SQwWrDMAyG74O9g9G9cdpDGaNOb4VeSwe7CltJTGPLWCZt376mMFhGbzvqF/o+8e/2tzCpmbJ4&#10;jgbWTQuKomXn42Dg63xYfYCSgtHhxJEM3Elg372/7U40YalHMvokqlKiGBhLSZ9aix0poDScKNZN&#10;zzlgqWMedEJ7wYH0pm23Ov9mQLdgqqMzkI9uA+p8T9X8hx28zSzcl8Zy0Nz33r6iasfXeKK5UjAP&#10;VAy4LM8w09zU50C/9q7/6ZURE31X/kL8TKv1x6wXNXYPAAAA//8DAFBLAwQUAAYACAAAACEAMy8F&#10;nkEAAAA5AAAAEAAAAGRycy9zaGFwZXhtbC54bWyysa/IzVEoSy0qzszPs1Uy1DNQUkjNS85PycxL&#10;t1UKDXHTtVBSKC5JzEtJzMnPS7VVqkwtVrK34+UCAAAA//8DAFBLAwQUAAYACAAAACEAtYx1tMMA&#10;AADbAAAADwAAAGRycy9kb3ducmV2LnhtbERPy2oCMRTdC/2HcAvdSM20C5GpUWyhRUpVfCAuL5Pr&#10;ZJjJzZBkdPz7ZiG4PJz3dN7bRlzIh8qxgrdRBoK4cLriUsFh//06AREissbGMSm4UYD57GkwxVy7&#10;K2/psoulSCEcclRgYmxzKUNhyGIYuZY4cWfnLcYEfSm1x2sKt418z7KxtFhxajDY0pehot51VkFt&#10;foeb7Gf1eRwvb36979zJ/52UennuFx8gIvXxIb67l1rBJK1PX9IPkLN/AAAA//8DAFBLAQItABQA&#10;BgAIAAAAIQDw94q7/QAAAOIBAAATAAAAAAAAAAAAAAAAAAAAAABbQ29udGVudF9UeXBlc10ueG1s&#10;UEsBAi0AFAAGAAgAAAAhADHdX2HSAAAAjwEAAAsAAAAAAAAAAAAAAAAALgEAAF9yZWxzLy5yZWxz&#10;UEsBAi0AFAAGAAgAAAAhADMvBZ5BAAAAOQAAABAAAAAAAAAAAAAAAAAAKQIAAGRycy9zaGFwZXht&#10;bC54bWxQSwECLQAUAAYACAAAACEAtYx1tMMAAADbAAAADwAAAAAAAAAAAAAAAACYAgAAZHJzL2Rv&#10;d25yZXYueG1sUEsFBgAAAAAEAAQA9QAAAIgDAAAAAA==&#10;" filled="f" stroked="f" strokeweight=".5pt">
+                <v:rect id="Rectangle 79" o:spid="_x0000_s1146" style="position:absolute;left:30194;top:359;width:21336;height:7515;visibility:visible;mso-wrap-style:square;v-text-anchor:middle" o:gfxdata="UEsDBBQABgAIAAAAIQDw94q7/QAAAOIBAAATAAAAW0NvbnRlbnRfVHlwZXNdLnhtbJSRzUrEMBDH&#10;74LvEOYqbaoHEWm6B6tHFV0fYEimbdg2CZlYd9/edD8u4goeZ+b/8SOpV9tpFDNFtt4puC4rEOS0&#10;N9b1Cj7WT8UdCE7oDI7ekYIdMayay4t6vQvEIrsdKxhSCvdSsh5oQi59IJcvnY8TpjzGXgbUG+xJ&#10;3lTVrdTeJXKpSEsGNHVLHX6OSTxu8/pAEmlkEA8H4dKlAEMYrcaUSeXszI+W4thQZudew4MNfJUx&#10;QP7asFzOFxx9L/lpojUkXjGmZ5wyhjSRJQ8YKGvKv1MWzIkL33VWU9lGfl98J6hz4cZ/uUjzf7Pb&#10;bHuj+ZQu9z/UfAMAAP//AwBQSwMEFAAGAAgAAAAhADHdX2HSAAAAjwEAAAsAAABfcmVscy8ucmVs&#10;c6SQwWrDMAyG74O9g9G9cdpDGaNOb4VeSwe7CltJTGPLWCZt376mMFhGbzvqF/o+8e/2tzCpmbJ4&#10;jgbWTQuKomXn42Dg63xYfYCSgtHhxJEM3Elg372/7U40YalHMvokqlKiGBhLSZ9aix0poDScKNZN&#10;zzlgqWMedEJ7wYH0pm23Ov9mQLdgqqMzkI9uA+p8T9X8hx28zSzcl8Zy0Nz33r6iasfXeKK5UjAP&#10;VAy4LM8w09zU50C/9q7/6ZURE31X/kL8TKv1x6wXNXYPAAAA//8DAFBLAwQUAAYACAAAACEAMy8F&#10;nkEAAAA5AAAAEAAAAGRycy9zaGFwZXhtbC54bWyysa/IzVEoSy0qzszPs1Uy1DNQUkjNS85PycxL&#10;t1UKDXHTtVBSKC5JzEtJzMnPS7VVqkwtVrK34+UCAAAA//8DAFBLAwQUAAYACAAAACEAL5QS6cUA&#10;AADbAAAADwAAAGRycy9kb3ducmV2LnhtbESPzWrDMBCE74G+g9hCL6GRXWhqu1ZCCC30Vuz0kOPW&#10;Wv9Qa2UsJXbePioEchxm5hsm386mF2caXWdZQbyKQBBXVnfcKPg5fD4nIJxH1thbJgUXcrDdPCxy&#10;zLSduKBz6RsRIOwyVNB6P2RSuqolg25lB+Lg1XY06IMcG6lHnALc9PIlitbSYMdhocWB9i1Vf+XJ&#10;KPg+/i6TqhhesV7HzfH00afpHCv19Djv3kF4mv09fGt/aQVvKfx/CT9Abq4AAAD//wMAUEsBAi0A&#10;FAAGAAgAAAAhAPD3irv9AAAA4gEAABMAAAAAAAAAAAAAAAAAAAAAAFtDb250ZW50X1R5cGVzXS54&#10;bWxQSwECLQAUAAYACAAAACEAMd1fYdIAAACPAQAACwAAAAAAAAAAAAAAAAAuAQAAX3JlbHMvLnJl&#10;bHNQSwECLQAUAAYACAAAACEAMy8FnkEAAAA5AAAAEAAAAAAAAAAAAAAAAAApAgAAZHJzL3NoYXBl&#10;eG1sLnhtbFBLAQItABQABgAIAAAAIQAvlBLpxQAAANsAAAAPAAAAAAAAAAAAAAAAAJgCAABkcnMv&#10;ZG93bnJldi54bWxQSwUGAAAAAAQABAD1AAAAigMAAAAA&#10;" filled="f" strokecolor="#d8d8d8 [2732]" strokeweight="1pt"/>
+                <v:shape id="Text Box 38" o:spid="_x0000_s1147" type="#_x0000_t202" style="position:absolute;left:30194;top:5277;width:8160;height:2597;visibility:visible;mso-wrap-style:none;v-text-anchor:top" o:gfxdata="UEsDBBQABgAIAAAAIQDw94q7/QAAAOIBAAATAAAAW0NvbnRlbnRfVHlwZXNdLnhtbJSRzUrEMBDH&#10;74LvEOYqbaoHEWm6B6tHFV0fYEimbdg2CZlYd9/edD8u4goeZ+b/8SOpV9tpFDNFtt4puC4rEOS0&#10;N9b1Cj7WT8UdCE7oDI7ekYIdMayay4t6vQvEIrsdKxhSCvdSsh5oQi59IJcvnY8TpjzGXgbUG+xJ&#10;3lTVrdTeJXKpSEsGNHVLHX6OSTxu8/pAEmlkEA8H4dKlAEMYrcaUSeXszI+W4thQZudew4MNfJUx&#10;QP7asFzOFxx9L/lpojUkXjGmZ5wyhjSRJQ8YKGvKv1MWzIkL33VWU9lGfl98J6hz4cZ/uUjzf7Pb&#10;bHuj+ZQu9z/UfAMAAP//AwBQSwMEFAAGAAgAAAAhADHdX2HSAAAAjwEAAAsAAABfcmVscy8ucmVs&#10;c6SQwWrDMAyG74O9g9G9cdpDGaNOb4VeSwe7CltJTGPLWCZt376mMFhGbzvqF/o+8e/2tzCpmbJ4&#10;jgbWTQuKomXn42Dg63xYfYCSgtHhxJEM3Elg372/7U40YalHMvokqlKiGBhLSZ9aix0poDScKNZN&#10;zzlgqWMedEJ7wYH0pm23Ov9mQLdgqqMzkI9uA+p8T9X8hx28zSzcl8Zy0Nz33r6iasfXeKK5UjAP&#10;VAy4LM8w09zU50C/9q7/6ZURE31X/kL8TKv1x6wXNXYPAAAA//8DAFBLAwQUAAYACAAAACEAMy8F&#10;nkEAAAA5AAAAEAAAAGRycy9zaGFwZXhtbC54bWyysa/IzVEoSy0qzszPs1Uy1DNQUkjNS85PycxL&#10;t1UKDXHTtVBSKC5JzEtJzMnPS7VVqkwtVrK34+UCAAAA//8DAFBLAwQUAAYACAAAACEAtYx1tMMA&#10;AADbAAAADwAAAGRycy9kb3ducmV2LnhtbERPy2oCMRTdC/2HcAvdSM20C5GpUWyhRUpVfCAuL5Pr&#10;ZJjJzZBkdPz7ZiG4PJz3dN7bRlzIh8qxgrdRBoK4cLriUsFh//06AREissbGMSm4UYD57GkwxVy7&#10;K2/psoulSCEcclRgYmxzKUNhyGIYuZY4cWfnLcYEfSm1x2sKt418z7KxtFhxajDY0pehot51VkFt&#10;foeb7Gf1eRwvb36979zJ/52UennuFx8gIvXxIb67l1rBJK1PX9IPkLN/AAAA//8DAFBLAQItABQA&#10;BgAIAAAAIQDw94q7/QAAAOIBAAATAAAAAAAAAAAAAAAAAAAAAABbQ29udGVudF9UeXBlc10ueG1s&#10;UEsBAi0AFAAGAAgAAAAhADHdX2HSAAAAjwEAAAsAAAAAAAAAAAAAAAAALgEAAF9yZWxzLy5yZWxz&#10;UEsBAi0AFAAGAAgAAAAhADMvBZ5BAAAAOQAAABAAAAAAAAAAAAAAAAAAKQIAAGRycy9zaGFwZXht&#10;bC54bWxQSwECLQAUAAYACAAAACEAtYx1tMMAAADbAAAADwAAAAAAAAAAAAAAAACYAgAAZHJzL2Rv&#10;d25yZXYueG1sUEsFBgAAAAAEAAQA9QAAAIgDAAAAAA==&#10;" filled="f" stroked="f" strokeweight=".5pt">
                   <v:textbox>
                     <w:txbxContent>
                       <w:p>
@@ -24007,10 +24180,10 @@
                     </w:txbxContent>
                   </v:textbox>
                 </v:shape>
-                <v:shape id="Straight Arrow Connector 75" o:spid="_x0000_s1142" type="#_x0000_t32" style="position:absolute;left:21399;top:3112;width:12151;height:0;visibility:visible;mso-wrap-style:square" o:connectortype="straight" o:gfxdata="UEsDBBQABgAIAAAAIQD+JeulAAEAAOoBAAATAAAAW0NvbnRlbnRfVHlwZXNdLnhtbJSRzU7EIBDH&#10;7ya+A+FqWqoHY0zpHqwe1Zj1AQhMW2I7EAbr7ts73e5ejGviEeb/8RuoN7tpFDMk8gG1vC4rKQBt&#10;cB57Ld+3T8WdFJQNOjMGBC33QHLTXF7U230EEuxG0nLIOd4rRXaAyVAZIiBPupAmk/mYehWN/TA9&#10;qJuqulU2YAbMRV4yZFO30JnPMYvHHV+vJAlGkuJhFS5dWpoYR29NZlI1o/vRUhwbSnYeNDT4SFeM&#10;IdWvDcvkfMHR98JPk7wD8WpSfjYTYyiXaNkAweaQWFf+nbSgTlSErvMWyjYRL7V6T3DnSlz4wgTz&#10;f/Nbtr3BfEpXh59qvgEAAP//AwBQSwMEFAAGAAgAAAAhAJYFM1jUAAAAlwEAAAsAAABfcmVscy8u&#10;cmVsc6SQPWsDMQyG90L/g9He8yVDKSW+bIWsIYWuxtZ9kLNkJHNN/n1MoaVXsnWUXvQ8L9rtL2k2&#10;C4pOTA42TQsGKXCcaHDwfnp7egGjxVP0MxM6uKLCvnt82B1x9qUe6ThlNZVC6mAsJb9aq2HE5LXh&#10;jFSTniX5UkcZbPbh7Ae027Z9tvKbAd2KaQ7RgRziFszpmqv5DztNQVi5L03gZLnvp3CPaiN/0hGX&#10;SvEyYHEQRb+WgktTy4G979380xuYCENh+aiOlfwnqfbvBnb1zu4GAAD//wMAUEsDBBQABgAIAAAA&#10;IQAzLwWeQQAAADkAAAAUAAAAZHJzL2Nvbm5lY3RvcnhtbC54bWyysa/IzVEoSy0qzszPs1Uy1DNQ&#10;UkjNS85PycxLt1UKDXHTtVBSKC5JzEtJzMnPS7VVqkwtVrK34+UCAAAA//8DAFBLAwQUAAYACAAA&#10;ACEAcNw2isQAAADbAAAADwAAAGRycy9kb3ducmV2LnhtbESPS4vCQBCE74L/YWhhb2bigo/NZhQR&#10;Ah7Wgy/22mR6k2CmJ5sZY/z3jiB4LKrqKypd9aYWHbWusqxgEsUgiHOrKy4UnI7ZeAHCeWSNtWVS&#10;cCcHq+VwkGKi7Y331B18IQKEXYIKSu+bREqXl2TQRbYhDt6fbQ36INtC6hZvAW5q+RnHM2mw4rBQ&#10;YkObkvLL4WoUxG6W/W+Ol113Kvz+51dm2/vXWamPUb/+BuGp9+/wq73VCuZTeH4JP0AuHwAAAP//&#10;AwBQSwECLQAUAAYACAAAACEA/iXrpQABAADqAQAAEwAAAAAAAAAAAAAAAAAAAAAAW0NvbnRlbnRf&#10;VHlwZXNdLnhtbFBLAQItABQABgAIAAAAIQCWBTNY1AAAAJcBAAALAAAAAAAAAAAAAAAAADEBAABf&#10;cmVscy8ucmVsc1BLAQItABQABgAIAAAAIQAzLwWeQQAAADkAAAAUAAAAAAAAAAAAAAAAAC4CAABk&#10;cnMvY29ubmVjdG9yeG1sLnhtbFBLAQItABQABgAIAAAAIQBw3DaKxAAAANsAAAAPAAAAAAAAAAAA&#10;AAAAAKECAABkcnMvZG93bnJldi54bWxQSwUGAAAAAAQABAD5AAAAkgMAAAAA&#10;" strokecolor="black [3040]">
+                <v:shape id="Straight Arrow Connector 75" o:spid="_x0000_s1148" type="#_x0000_t32" style="position:absolute;left:21399;top:3112;width:12151;height:0;visibility:visible;mso-wrap-style:square" o:connectortype="straight" o:gfxdata="UEsDBBQABgAIAAAAIQD+JeulAAEAAOoBAAATAAAAW0NvbnRlbnRfVHlwZXNdLnhtbJSRzU7EIBDH&#10;7ya+A+FqWqoHY0zpHqwe1Zj1AQhMW2I7EAbr7ts73e5ejGviEeb/8RuoN7tpFDMk8gG1vC4rKQBt&#10;cB57Ld+3T8WdFJQNOjMGBC33QHLTXF7U230EEuxG0nLIOd4rRXaAyVAZIiBPupAmk/mYehWN/TA9&#10;qJuqulU2YAbMRV4yZFO30JnPMYvHHV+vJAlGkuJhFS5dWpoYR29NZlI1o/vRUhwbSnYeNDT4SFeM&#10;IdWvDcvkfMHR98JPk7wD8WpSfjYTYyiXaNkAweaQWFf+nbSgTlSErvMWyjYRL7V6T3DnSlz4wgTz&#10;f/Nbtr3BfEpXh59qvgEAAP//AwBQSwMEFAAGAAgAAAAhAJYFM1jUAAAAlwEAAAsAAABfcmVscy8u&#10;cmVsc6SQPWsDMQyG90L/g9He8yVDKSW+bIWsIYWuxtZ9kLNkJHNN/n1MoaVXsnWUXvQ8L9rtL2k2&#10;C4pOTA42TQsGKXCcaHDwfnp7egGjxVP0MxM6uKLCvnt82B1x9qUe6ThlNZVC6mAsJb9aq2HE5LXh&#10;jFSTniX5UkcZbPbh7Ae027Z9tvKbAd2KaQ7RgRziFszpmqv5DztNQVi5L03gZLnvp3CPaiN/0hGX&#10;SvEyYHEQRb+WgktTy4G979380xuYCENh+aiOlfwnqfbvBnb1zu4GAAD//wMAUEsDBBQABgAIAAAA&#10;IQAzLwWeQQAAADkAAAAUAAAAZHJzL2Nvbm5lY3RvcnhtbC54bWyysa/IzVEoSy0qzszPs1Uy1DNQ&#10;UkjNS85PycxLt1UKDXHTtVBSKC5JzEtJzMnPS7VVqkwtVrK34+UCAAAA//8DAFBLAwQUAAYACAAA&#10;ACEAcNw2isQAAADbAAAADwAAAGRycy9kb3ducmV2LnhtbESPS4vCQBCE74L/YWhhb2bigo/NZhQR&#10;Ah7Wgy/22mR6k2CmJ5sZY/z3jiB4LKrqKypd9aYWHbWusqxgEsUgiHOrKy4UnI7ZeAHCeWSNtWVS&#10;cCcHq+VwkGKi7Y331B18IQKEXYIKSu+bREqXl2TQRbYhDt6fbQ36INtC6hZvAW5q+RnHM2mw4rBQ&#10;YkObkvLL4WoUxG6W/W+Ol113Kvz+51dm2/vXWamPUb/+BuGp9+/wq73VCuZTeH4JP0AuHwAAAP//&#10;AwBQSwECLQAUAAYACAAAACEA/iXrpQABAADqAQAAEwAAAAAAAAAAAAAAAAAAAAAAW0NvbnRlbnRf&#10;VHlwZXNdLnhtbFBLAQItABQABgAIAAAAIQCWBTNY1AAAAJcBAAALAAAAAAAAAAAAAAAAADEBAABf&#10;cmVscy8ucmVsc1BLAQItABQABgAIAAAAIQAzLwWeQQAAADkAAAAUAAAAAAAAAAAAAAAAAC4CAABk&#10;cnMvY29ubmVjdG9yeG1sLnhtbFBLAQItABQABgAIAAAAIQBw3DaKxAAAANsAAAAPAAAAAAAAAAAA&#10;AAAAAKECAABkcnMvZG93bnJldi54bWxQSwUGAAAAAAQABAD5AAAAkgMAAAAA&#10;" strokecolor="black [3040]">
                   <v:stroke endarrow="open"/>
                 </v:shape>
-                <v:shape id="Text Box 100" o:spid="_x0000_s1143" type="#_x0000_t202" style="position:absolute;left:30946;top:582;width:2604;height:2588;visibility:visible;mso-wrap-style:none;v-text-anchor:top" o:gfxdata="UEsDBBQABgAIAAAAIQDw94q7/QAAAOIBAAATAAAAW0NvbnRlbnRfVHlwZXNdLnhtbJSRzUrEMBDH&#10;74LvEOYqbaoHEWm6B6tHFV0fYEimbdg2CZlYd9/edD8u4goeZ+b/8SOpV9tpFDNFtt4puC4rEOS0&#10;N9b1Cj7WT8UdCE7oDI7ekYIdMayay4t6vQvEIrsdKxhSCvdSsh5oQi59IJcvnY8TpjzGXgbUG+xJ&#10;3lTVrdTeJXKpSEsGNHVLHX6OSTxu8/pAEmlkEA8H4dKlAEMYrcaUSeXszI+W4thQZudew4MNfJUx&#10;QP7asFzOFxx9L/lpojUkXjGmZ5wyhjSRJQ8YKGvKv1MWzIkL33VWU9lGfl98J6hz4cZ/uUjzf7Pb&#10;bHuj+ZQu9z/UfAMAAP//AwBQSwMEFAAGAAgAAAAhADHdX2HSAAAAjwEAAAsAAABfcmVscy8ucmVs&#10;c6SQwWrDMAyG74O9g9G9cdpDGaNOb4VeSwe7CltJTGPLWCZt376mMFhGbzvqF/o+8e/2tzCpmbJ4&#10;jgbWTQuKomXn42Dg63xYfYCSgtHhxJEM3Elg372/7U40YalHMvokqlKiGBhLSZ9aix0poDScKNZN&#10;zzlgqWMedEJ7wYH0pm23Ov9mQLdgqqMzkI9uA+p8T9X8hx28zSzcl8Zy0Nz33r6iasfXeKK5UjAP&#10;VAy4LM8w09zU50C/9q7/6ZURE31X/kL8TKv1x6wXNXYPAAAA//8DAFBLAwQUAAYACAAAACEAMy8F&#10;nkEAAAA5AAAAEAAAAGRycy9zaGFwZXhtbC54bWyysa/IzVEoSy0qzszPs1Uy1DNQUkjNS85PycxL&#10;t1UKDXHTtVBSKC5JzEtJzMnPS7VVqkwtVrK34+UCAAAA//8DAFBLAwQUAAYACAAAACEAfFXSl8YA&#10;AADcAAAADwAAAGRycy9kb3ducmV2LnhtbESPQUsDMRCF74L/IYzgRWyihyLbpkULlSJqaSvS47AZ&#10;N0s3kyVJ2+2/dw6Ctxnem/e+mc6H0KkTpdxGtvAwMqCI6+habix87Zb3T6ByQXbYRSYLF8own11f&#10;TbFy8cwbOm1LoySEc4UWfCl9pXWuPQXMo9gTi/YTU8Aia2q0S3iW8NDpR2PGOmDL0uCxp4Wn+rA9&#10;BgsH/3a3Nq8fL9/j1SV97o5xn9731t7eDM8TUIWG8m/+u145wTeCL8/IBHr2CwAA//8DAFBLAQIt&#10;ABQABgAIAAAAIQDw94q7/QAAAOIBAAATAAAAAAAAAAAAAAAAAAAAAABbQ29udGVudF9UeXBlc10u&#10;eG1sUEsBAi0AFAAGAAgAAAAhADHdX2HSAAAAjwEAAAsAAAAAAAAAAAAAAAAALgEAAF9yZWxzLy5y&#10;ZWxzUEsBAi0AFAAGAAgAAAAhADMvBZ5BAAAAOQAAABAAAAAAAAAAAAAAAAAAKQIAAGRycy9zaGFw&#10;ZXhtbC54bWxQSwECLQAUAAYACAAAACEAfFXSl8YAAADcAAAADwAAAAAAAAAAAAAAAACYAgAAZHJz&#10;L2Rvd25yZXYueG1sUEsFBgAAAAAEAAQA9QAAAIsDAAAAAA==&#10;" filled="f" stroked="f" strokeweight=".5pt">
+                <v:shape id="Text Box 100" o:spid="_x0000_s1149" type="#_x0000_t202" style="position:absolute;left:30946;top:582;width:2604;height:2588;visibility:visible;mso-wrap-style:none;v-text-anchor:top" o:gfxdata="UEsDBBQABgAIAAAAIQDw94q7/QAAAOIBAAATAAAAW0NvbnRlbnRfVHlwZXNdLnhtbJSRzUrEMBDH&#10;74LvEOYqbaoHEWm6B6tHFV0fYEimbdg2CZlYd9/edD8u4goeZ+b/8SOpV9tpFDNFtt4puC4rEOS0&#10;N9b1Cj7WT8UdCE7oDI7ekYIdMayay4t6vQvEIrsdKxhSCvdSsh5oQi59IJcvnY8TpjzGXgbUG+xJ&#10;3lTVrdTeJXKpSEsGNHVLHX6OSTxu8/pAEmlkEA8H4dKlAEMYrcaUSeXszI+W4thQZudew4MNfJUx&#10;QP7asFzOFxx9L/lpojUkXjGmZ5wyhjSRJQ8YKGvKv1MWzIkL33VWU9lGfl98J6hz4cZ/uUjzf7Pb&#10;bHuj+ZQu9z/UfAMAAP//AwBQSwMEFAAGAAgAAAAhADHdX2HSAAAAjwEAAAsAAABfcmVscy8ucmVs&#10;c6SQwWrDMAyG74O9g9G9cdpDGaNOb4VeSwe7CltJTGPLWCZt376mMFhGbzvqF/o+8e/2tzCpmbJ4&#10;jgbWTQuKomXn42Dg63xYfYCSgtHhxJEM3Elg372/7U40YalHMvokqlKiGBhLSZ9aix0poDScKNZN&#10;zzlgqWMedEJ7wYH0pm23Ov9mQLdgqqMzkI9uA+p8T9X8hx28zSzcl8Zy0Nz33r6iasfXeKK5UjAP&#10;VAy4LM8w09zU50C/9q7/6ZURE31X/kL8TKv1x6wXNXYPAAAA//8DAFBLAwQUAAYACAAAACEAMy8F&#10;nkEAAAA5AAAAEAAAAGRycy9zaGFwZXhtbC54bWyysa/IzVEoSy0qzszPs1Uy1DNQUkjNS85PycxL&#10;t1UKDXHTtVBSKC5JzEtJzMnPS7VVqkwtVrK34+UCAAAA//8DAFBLAwQUAAYACAAAACEAfFXSl8YA&#10;AADcAAAADwAAAGRycy9kb3ducmV2LnhtbESPQUsDMRCF74L/IYzgRWyihyLbpkULlSJqaSvS47AZ&#10;N0s3kyVJ2+2/dw6Ctxnem/e+mc6H0KkTpdxGtvAwMqCI6+habix87Zb3T6ByQXbYRSYLF8own11f&#10;TbFy8cwbOm1LoySEc4UWfCl9pXWuPQXMo9gTi/YTU8Aia2q0S3iW8NDpR2PGOmDL0uCxp4Wn+rA9&#10;BgsH/3a3Nq8fL9/j1SV97o5xn9731t7eDM8TUIWG8m/+u145wTeCL8/IBHr2CwAA//8DAFBLAQIt&#10;ABQABgAIAAAAIQDw94q7/QAAAOIBAAATAAAAAAAAAAAAAAAAAAAAAABbQ29udGVudF9UeXBlc10u&#10;eG1sUEsBAi0AFAAGAAgAAAAhADHdX2HSAAAAjwEAAAsAAAAAAAAAAAAAAAAALgEAAF9yZWxzLy5y&#10;ZWxzUEsBAi0AFAAGAAgAAAAhADMvBZ5BAAAAOQAAABAAAAAAAAAAAAAAAAAAKQIAAGRycy9zaGFw&#10;ZXhtbC54bWxQSwECLQAUAAYACAAAACEAfFXSl8YAAADcAAAADwAAAAAAAAAAAAAAAACYAgAAZHJz&#10;L2Rvd25yZXYueG1sUEsFBgAAAAAEAAQA9QAAAIsDAAAAAA==&#10;" filled="f" stroked="f" strokeweight=".5pt">
                   <v:textbox>
                     <w:txbxContent>
                       <w:p>
@@ -24957,13 +25130,13 @@
           </mc:Choice>
           <mc:Fallback>
             <w:pict>
-              <v:group id="Canvas 13" o:spid="_x0000_s1148" editas="canvas" style="width:6in;height:118.85pt;mso-position-horizontal-relative:char;mso-position-vertical-relative:line" coordsize="54864,15087" o:gfxdata="UEsDBBQABgAIAAAAIQC2gziS/gAAAOEBAAATAAAAW0NvbnRlbnRfVHlwZXNdLnhtbJSRQU7DMBBF&#10;90jcwfIWJU67QAgl6YK0S0CoHGBkTxKLZGx5TGhvj5O2G0SRWNoz/78nu9wcxkFMGNg6quQqL6RA&#10;0s5Y6ir5vt9lD1JwBDIwOMJKHpHlpr69KfdHjyxSmriSfYz+USnWPY7AufNIadK6MEJMx9ApD/oD&#10;OlTrorhX2lFEilmcO2RdNtjC5xDF9pCuTyYBB5bi6bQ4syoJ3g9WQ0ymaiLzg5KdCXlKLjvcW893&#10;SUOqXwnz5DrgnHtJTxOsQfEKIT7DmDSUCaxw7Rqn8787ZsmRM9e2VmPeBN4uqYvTtW7jvijg9N/y&#10;JsXecLq0q+WD6m8AAAD//wMAUEsDBBQABgAIAAAAIQA4/SH/1gAAAJQBAAALAAAAX3JlbHMvLnJl&#10;bHOkkMFqwzAMhu+DvYPRfXGawxijTi+j0GvpHsDYimMaW0Yy2fr2M4PBMnrbUb/Q94l/f/hMi1qR&#10;JVI2sOt6UJgd+ZiDgffL8ekFlFSbvV0oo4EbChzGx4f9GRdb25HMsYhqlCwG5lrLq9biZkxWOiqY&#10;22YiTra2kYMu1l1tQD30/bPm3wwYN0x18gb45AdQl1tp5j/sFB2T0FQ7R0nTNEV3j6o9feQzro1i&#10;OWA14Fm+Q8a1a8+Bvu/d/dMb2JY5uiPbhG/ktn4cqGU/er3pcvwCAAD//wMAUEsDBBQABgAIAAAA&#10;IQCoh/drjQYAAAotAAAOAAAAZHJzL2Uyb0RvYy54bWzsWl2TmzYUfe9M/wPDe2PEN554M1u36XQm&#10;TTLZtHnWYrCZgkSFdu3tr++9kgDbwbvYm3gyjV9sQF9I3HPPuVd6+WpTldZ9JpqCs5lNXji2lbGU&#10;Lwq2nNl/fnz9U2xbjaRsQUvOspn9kDX2q6sff3i5rqeZy1e8XGTCgk5YM13XM3slZT2dTJp0lVW0&#10;ecHrjEFhzkVFJdyK5WQh6Bp6r8qJ6zjhZM3FohY8zZoGnv6iC+0r1X+eZ6l8l+dNJq1yZsO7SfUr&#10;1O8t/k6uXtLpUtB6VaTmNegJb1HRgsGgXVe/UEmtO1F81lVVpII3PJcvUl5NeJ4XaabmALMhzt5s&#10;5pTd00ZNJoXVaV8Qrr5gv7dLWAPocrqGj5Gpa/gUTd19lOZ5g92saJ2pOTTT9O39e2EVC7AU37YY&#10;rcAiPsA3omxZZhY8M8NDvZv6vTB3DVzi2m5yUeE/rJq1mdku8ZIkgI/6AN0ljhfrj5ltpJVicRKR&#10;2IHiFMv9yANzwRqTvqNaNPK3jFcWXsxsAW+iPiK9f9NIXbWtguMy/rooS3hOpyWz1tCrG0GfeN/w&#10;slhgqbpB483mpbDuKZjd7ZKoOuVd9Qdf6Gdx4HRvo2wdq6t32+oJ3rRk8HBdN1O9BupKPpSZfocP&#10;WQ6LiXPVL7E7Lk3TjEk9drOii0wPjSO3C7E7dMmgQ+w5h4l0fZsOhvvWi2TqY9NMYa5rbFbnscZd&#10;CzUyZ7JrXBWMi6GZlTArM7Ku3y6SXhpcpVu+eABTE1wjvqnT1wV85De0ke+pAIiDYYDbku/gJy85&#10;fExurmxrxcW/Q8+xPmABSm1rDS5jZjf/3FGR2Vb5OwOUJMT30ceoGz+IXLgR2yW32yXsrppzMA8C&#10;DrJO1SXWl2V7mQtefQLvdo2jQhFlKYw9s1Mp2pu51K4M/GOaXV+rauBXairfsBv0EvrjoRF/3Hyi&#10;ojaWLgEkb3mLTDrdM3hdF78H49d3kueFQkO/rma9wUug6ziHuwhad/ER8f0z31gkQBvA0Y23sOQG&#10;nuOczfNxfsNXXgcs1/iNmARJBMOh23BDxwMPo22tdT+tSzjVa4TYpV5c408M0Fv0GOeDU3sc9iPQ&#10;NYzpEQ3PjenF309iWm5uN4o8go4ozgNzBtLlzCCX3x/EwxbiW4ogbLE8ThGEUYKMjIrA931gOmze&#10;Q5s4ThKiYkBse37iPg/bI4j5EfL0jFsZRugjjN42PIzQEaOewLpHIbRzzudB6IWIz0XE0QBKo+NQ&#10;CvxKEIUAwiQOAaZ7KCWRH11QioHK10Zp517HovQifzGsOL/8hSyKjpZ7+avC3RPkbxTEsQv6FtBH&#10;HM+N/GQXfkkQek5i9G8QA48aojpR/5YM5fPTYnaQtHrOOYIm+0ZHUmTf8GsDr/OYY4E3FI+Oj1Mv&#10;AvYcMSqARoP0RgpaLFfSuhaCr605ZwxSS1xYRGHNgHbOdFqrkfMN00kxgLnK5yiJB+6fLboi4F1V&#10;pKOknS56bOnUlpWXRf1XG/ybbBkBziUeZN0Q9yQkDsS4O+IYvIJDQIOjNo4TxQyHU2WNmWE3NY3e&#10;vTwC5tZQf2MWi04lLcpf2cKSDzWk/SgujfEsI7NcJ3mIwVC3B/phD/FEwxM8hNw8GeJqd9A6zPPl&#10;V1zIQn0pggmCIDQE4ydOEO7xCyFAMGiIKsFyIRhARj4q67lltIeynn2GpFMHYwlmV9ldCOMMhOG6&#10;LegOEgZUAWew4+1hs6EjDITtIcIAV/5cwiBJAJwGfBCShACkd/giCaPIh/ERxmF44Yvviy+8p01X&#10;iZiDpktaQdNG/1tapzVdZfwqdID0n5ZLo7SOR2I/MBQUJR4mE3ZM12QASaL275BtD+4JXoTO/0zo&#10;DOw7u912wqgss0+IrzaWwfH5IUTQewIH9nYTTEKrJLPjx7An+KiJPb7tfGrkrHd/21zxEdHzbsPD&#10;+nhQje82PsF0jhI5XTQ1VuQ8L4q+JJnPlGRG171/OETLD0MnN08eDtkGKXHgoEayv827i1ISKnlz&#10;mAguKN060nIMSkPl/vDDjUXpbihyQd25UNdtwB4OR7oNg06QbYcjnab7PH+FkB4bjmCyyGStvCiC&#10;o116r2gwa+X5bk+2saMV40XNdQe79JmvHq8nUPK3nLbqdiMPm2yXah822TbWGDBZkIpjTXYw5eqF&#10;cYJnfXQEDYmwPaHouwFufmqh6LuXEPpbCaFBc6d43lYFhuZwMJ7o3b5Xe1r9Eear/wAAAP//AwBQ&#10;SwMEFAAGAAgAAAAhAAaNCD3bAAAABQEAAA8AAABkcnMvZG93bnJldi54bWxMj8FOwzAQRO9I/IO1&#10;SFwQdSjQVCFOhRBw4EbLAW6uvU2i2uvIdtr071m4wGWk0axm3taryTtxwJj6QApuZgUIJBNsT62C&#10;j83L9RJEypqsdoFQwQkTrJrzs1pXNhzpHQ/r3AouoVRpBV3OQyVlMh16nWZhQOJsF6LXmW1spY36&#10;yOXeyXlRLKTXPfFCpwd86tDs16NXUH6dXt8+Xcz7e3O1ex5D2qAzSl1eTI8PIDJO+e8YfvAZHRpm&#10;2oaRbBJOAT+Sf5Wz5eKO7VbB/LYsQTa1/E/ffAMAAP//AwBQSwECLQAUAAYACAAAACEAtoM4kv4A&#10;AADhAQAAEwAAAAAAAAAAAAAAAAAAAAAAW0NvbnRlbnRfVHlwZXNdLnhtbFBLAQItABQABgAIAAAA&#10;IQA4/SH/1gAAAJQBAAALAAAAAAAAAAAAAAAAAC8BAABfcmVscy8ucmVsc1BLAQItABQABgAIAAAA&#10;IQCoh/drjQYAAAotAAAOAAAAAAAAAAAAAAAAAC4CAABkcnMvZTJvRG9jLnhtbFBLAQItABQABgAI&#10;AAAAIQAGjQg92wAAAAUBAAAPAAAAAAAAAAAAAAAAAOcIAABkcnMvZG93bnJldi54bWxQSwUGAAAA&#10;AAQABADzAAAA7wkAAAAA&#10;">
-                <v:shape id="_x0000_s1149" type="#_x0000_t75" style="position:absolute;width:54864;height:15087;visibility:visible;mso-wrap-style:square">
+              <v:group id="Canvas 13" o:spid="_x0000_s1150" editas="canvas" style="width:6in;height:118.85pt;mso-position-horizontal-relative:char;mso-position-vertical-relative:line" coordsize="54864,15087" o:gfxdata="UEsDBBQABgAIAAAAIQC2gziS/gAAAOEBAAATAAAAW0NvbnRlbnRfVHlwZXNdLnhtbJSRQU7DMBBF&#10;90jcwfIWJU67QAgl6YK0S0CoHGBkTxKLZGx5TGhvj5O2G0SRWNoz/78nu9wcxkFMGNg6quQqL6RA&#10;0s5Y6ir5vt9lD1JwBDIwOMJKHpHlpr69KfdHjyxSmriSfYz+USnWPY7AufNIadK6MEJMx9ApD/oD&#10;OlTrorhX2lFEilmcO2RdNtjC5xDF9pCuTyYBB5bi6bQ4syoJ3g9WQ0ymaiLzg5KdCXlKLjvcW893&#10;SUOqXwnz5DrgnHtJTxOsQfEKIT7DmDSUCaxw7Rqn8787ZsmRM9e2VmPeBN4uqYvTtW7jvijg9N/y&#10;JsXecLq0q+WD6m8AAAD//wMAUEsDBBQABgAIAAAAIQA4/SH/1gAAAJQBAAALAAAAX3JlbHMvLnJl&#10;bHOkkMFqwzAMhu+DvYPRfXGawxijTi+j0GvpHsDYimMaW0Yy2fr2M4PBMnrbUb/Q94l/f/hMi1qR&#10;JVI2sOt6UJgd+ZiDgffL8ekFlFSbvV0oo4EbChzGx4f9GRdb25HMsYhqlCwG5lrLq9biZkxWOiqY&#10;22YiTra2kYMu1l1tQD30/bPm3wwYN0x18gb45AdQl1tp5j/sFB2T0FQ7R0nTNEV3j6o9feQzro1i&#10;OWA14Fm+Q8a1a8+Bvu/d/dMb2JY5uiPbhG/ktn4cqGU/er3pcvwCAAD//wMAUEsDBBQABgAIAAAA&#10;IQBWEh/yiwYAAAotAAAOAAAAZHJzL2Uyb0RvYy54bWzsWtuO2zYQfS/QfxD03ljUXUa8wdZtigJp&#10;EmTT5pkrS7ZQiVQp7trbr+8MSUm2I+/K3sQIGr/YkkgOb3Nmzgz58tWmKq37TDQFZzObvHBsK2Mp&#10;XxRsObP//Pj6p9i2GknZgpacZTP7IWvsV1c//vByXU8zl694uciEBUJYM13XM3slZT2dTJp0lVW0&#10;ecHrjEFhzkVFJbyK5WQh6BqkV+XEdZxwsuZiUQueZk0DX3/RhfaVkp/nWSrf5XmTSauc2TA2qX6F&#10;+r3F38nVSzpdClqvitQMg54wiooWDDrtRP1CJbXuRPGZqKpIBW94Ll+kvJrwPC/STM0BZkOcvdnM&#10;KbunjZpMCqvTDhCevqDc2yWsAYicrmEzMvUMW9HU3aY0z+vsZkXrTM2hmaZv798Lq1iApvi2xWgF&#10;GvEB9oiyZZlZ8M10D/Vu6vfCvDXwiGu7yUWF/7Bq1mZmu8RLkgA29QHEJY4X683MNtJKsTiJSOxA&#10;cYrlfuSBumCNSS+oFo38LeOVhQ8zW8BI1CbS+zeN1FXbKtgv46+LsoTvdFoyaw1S3Qhk4nvDy2KB&#10;peoFlTebl8K6p6B2t0ui6pR31R98ob/FgdONRuk6Vldj25IEIy0ZfFzXzVSvgXqSD2Wmx/Ahy2Ex&#10;ca56ELv90jTNmNR9Nyu6yHTX2HO7ELtdlwwEouQcJtLJNgKGZetFMvWxaaYw1zU2q/NY466F6pkz&#10;2TWuCsbF0MxKmJXpWddvF0kvDa7SLV88gKoJrhHf1OnrAjb5DW3keyoA4qAYYLbkO/jJSw6byc2T&#10;ba24+HfoO9YHLECpba3BZMzs5p87KjLbKn9ngJKE+D7aGPXiB5ELL2K75Ha7hN1Vcw7qQcBA1ql6&#10;xPqybB9zwatPYN2usVcooiyFvmd2KkX7MpfalIF9TLPra1UN7EpN5Rt2g1ZCbx4q8cfNJypqo+kS&#10;QPKWt8ik0z2F13VxPxi/vpM8LxQa+nU16w1WAk3HOcxF0JqLj4jvn/nGIgHqAPZurIUlN/Ad52y+&#10;j7MbvrI6oLnGbsQkSCLoDs2GGzoeWBita635aU3CqVYjRJF6cY09MUBv0WOMD07tcdiPQNcwpkc0&#10;PDemF38/iWm5ud0o5xF0W38emDOgLmcGufz+IB62EN9iBGGL5XGMIIwS9MjICHzfB0+HzXtoE8dJ&#10;QmQMiG3PT9znYXuEY37EeXrGrAwj9BGP3jY8jNARvZ7gdY9CaLdx50HoxRGfyxFHAyiNjkMp+FeC&#10;KAQQJnEIMN1DKYn86IJSDFS+Nkq7jRuL0gv9xbDi/PQXsig6Wu7prwp3T6C/URDHLvBbQB9xPDfy&#10;k134JUHoOYnhv0EMftQ4qhP5b8mQPj9NZgedVu9zjnCTfaMjXWTf8GsDr9u8scAbikfHx6kXAnuO&#10;GBVAo0F6IwUtlitpXQvB19acMwapJS4sorBmQDtnOq3VyPmG6aQYwFzlcxTFA/PPFl0R+F1VpKOk&#10;HRE9tnRqy8rLov6rDf5NtoyAzyUeZN0Q9yQkDsS4O+QYrIJDgIMjN44Txd8Op8oaM8Nuahq9e3kE&#10;zK0h/8YsFp1KWpS/soUlH2pI+1FcGmNZRma5TrIQg6FuD/TDFuKJhidYCLl5MsTV5qA1mOfLr7iQ&#10;hfpSDiYIgtA4GD9xgnDPvxACDgYVUSVYLg4GkJGPynpuKe2hrGefIekMzVgHs8vsLg7jDA7DdVvQ&#10;HXQYUAWMwY61h8OGzmEgbA85DDDlz3UYJAnAp4E/CElCANI7/iIJo8iH/hHGYXjxF9+Xv/CeVl1F&#10;Yg6qLmkJTRv9b3GdVnWV8qvQAdJ/mi6N4joeif3AuKAo8TCZsKO6JgNIEnV+h9724Jnghej8z4jO&#10;wLmze9y5s0+Irw6WwfD5IUTQewQHznYTTEKrJLPjx3Am+KiKPX7sfGrkrE9/21zxEdHzbsPD/HiQ&#10;je82PkF1jiE5oVpYtAhjSc7zouhLkvlMSWY03fuXQzT9MO7k5snLIdsgJQ5c1Ej2j3l3UUpCRW8O&#10;O4ILSreutByF0u48fixKd0ORC+rOhbruAPZwONId63WEbDsc6Tjd5/krhPTYcASTRSZr5UURXO3S&#10;Z0WDWSvPd3tnGzuaMV7YXHexS9/56vF6gkv+ltNW3WnkYZXtzriGVbaNNQZUFqjiWJUdTLl6YZzg&#10;XR8dQUMibI8o+m6Ah5+aKPruJYT+VkJo4Nwp3rdVgaG5HIw3erff1ZlWf4X56j8AAAD//wMAUEsD&#10;BBQABgAIAAAAIQAGjQg92wAAAAUBAAAPAAAAZHJzL2Rvd25yZXYueG1sTI/BTsMwEETvSPyDtUhc&#10;EHUo0FQhToUQcOBGywFurr1NotrryHba9O9ZuMBlpNGsZt7Wq8k7ccCY+kAKbmYFCCQTbE+tgo/N&#10;y/USRMqarHaBUMEJE6ya87NaVzYc6R0P69wKLqFUaQVdzkMlZTIdep1mYUDibBei15ltbKWN+sjl&#10;3sl5USyk1z3xQqcHfOrQ7NejV1B+nV7fPl3M+3tztXseQ9qgM0pdXkyPDyAyTvnvGH7wGR0aZtqG&#10;kWwSTgE/kn+Vs+Xiju1Wwfy2LEE2tfxP33wDAAD//wMAUEsBAi0AFAAGAAgAAAAhALaDOJL+AAAA&#10;4QEAABMAAAAAAAAAAAAAAAAAAAAAAFtDb250ZW50X1R5cGVzXS54bWxQSwECLQAUAAYACAAAACEA&#10;OP0h/9YAAACUAQAACwAAAAAAAAAAAAAAAAAvAQAAX3JlbHMvLnJlbHNQSwECLQAUAAYACAAAACEA&#10;VhIf8osGAAAKLQAADgAAAAAAAAAAAAAAAAAuAgAAZHJzL2Uyb0RvYy54bWxQSwECLQAUAAYACAAA&#10;ACEABo0IPdsAAAAFAQAADwAAAAAAAAAAAAAAAADlCAAAZHJzL2Rvd25yZXYueG1sUEsFBgAAAAAE&#10;AAQA8wAAAO0JAAAAAA==&#10;">
+                <v:shape id="_x0000_s1151" type="#_x0000_t75" style="position:absolute;width:54864;height:15087;visibility:visible;mso-wrap-style:square">
                   <v:fill o:detectmouseclick="t"/>
                   <v:path o:connecttype="none"/>
                 </v:shape>
-                <v:rect id="Rectangle 14" o:spid="_x0000_s1150" style="position:absolute;left:21399;top:190;width:29718;height:14732;visibility:visible;mso-wrap-style:square;v-text-anchor:middle" o:gfxdata="UEsDBBQABgAIAAAAIQDw94q7/QAAAOIBAAATAAAAW0NvbnRlbnRfVHlwZXNdLnhtbJSRzUrEMBDH&#10;74LvEOYqbaoHEWm6B6tHFV0fYEimbdg2CZlYd9/edD8u4goeZ+b/8SOpV9tpFDNFtt4puC4rEOS0&#10;N9b1Cj7WT8UdCE7oDI7ekYIdMayay4t6vQvEIrsdKxhSCvdSsh5oQi59IJcvnY8TpjzGXgbUG+xJ&#10;3lTVrdTeJXKpSEsGNHVLHX6OSTxu8/pAEmlkEA8H4dKlAEMYrcaUSeXszI+W4thQZudew4MNfJUx&#10;QP7asFzOFxx9L/lpojUkXjGmZ5wyhjSRJQ8YKGvKv1MWzIkL33VWU9lGfl98J6hz4cZ/uUjzf7Pb&#10;bHuj+ZQu9z/UfAMAAP//AwBQSwMEFAAGAAgAAAAhADHdX2HSAAAAjwEAAAsAAABfcmVscy8ucmVs&#10;c6SQwWrDMAyG74O9g9G9cdpDGaNOb4VeSwe7CltJTGPLWCZt376mMFhGbzvqF/o+8e/2tzCpmbJ4&#10;jgbWTQuKomXn42Dg63xYfYCSgtHhxJEM3Elg372/7U40YalHMvokqlKiGBhLSZ9aix0poDScKNZN&#10;zzlgqWMedEJ7wYH0pm23Ov9mQLdgqqMzkI9uA+p8T9X8hx28zSzcl8Zy0Nz33r6iasfXeKK5UjAP&#10;VAy4LM8w09zU50C/9q7/6ZURE31X/kL8TKv1x6wXNXYPAAAA//8DAFBLAwQUAAYACAAAACEAMy8F&#10;nkEAAAA5AAAAEAAAAGRycy9zaGFwZXhtbC54bWyysa/IzVEoSy0qzszPs1Uy1DNQUkjNS85PycxL&#10;t1UKDXHTtVBSKC5JzEtJzMnPS7VVqkwtVrK34+UCAAAA//8DAFBLAwQUAAYACAAAACEAHEpY18EA&#10;AADbAAAADwAAAGRycy9kb3ducmV2LnhtbERPS2vCQBC+C/6HZQpepG4iKhpdg5QKvRW1B49jdkxC&#10;s7Mhu3n477tCwdt8fM/ZpYOpREeNKy0riGcRCOLM6pJzBT+X4/sahPPIGivLpOBBDtL9eLTDRNue&#10;T9SdfS5CCLsEFRTe14mULivIoJvZmjhwd9sY9AE2udQN9iHcVHIeRStpsOTQUGBNHwVlv+fWKPi+&#10;3qbr7FQv8b6K82v7WW02Q6zU5G04bEF4GvxL/O/+0mH+Ap6/hAPk/g8AAP//AwBQSwECLQAUAAYA&#10;CAAAACEA8PeKu/0AAADiAQAAEwAAAAAAAAAAAAAAAAAAAAAAW0NvbnRlbnRfVHlwZXNdLnhtbFBL&#10;AQItABQABgAIAAAAIQAx3V9h0gAAAI8BAAALAAAAAAAAAAAAAAAAAC4BAABfcmVscy8ucmVsc1BL&#10;AQItABQABgAIAAAAIQAzLwWeQQAAADkAAAAQAAAAAAAAAAAAAAAAACkCAABkcnMvc2hhcGV4bWwu&#10;eG1sUEsBAi0AFAAGAAgAAAAhABxKWNfBAAAA2wAAAA8AAAAAAAAAAAAAAAAAmAIAAGRycy9kb3du&#10;cmV2LnhtbFBLBQYAAAAABAAEAPUAAACGAwAAAAA=&#10;" filled="f" strokecolor="#d8d8d8 [2732]" strokeweight="1pt"/>
-                <v:shape id="Text Box 15" o:spid="_x0000_s1151" type="#_x0000_t202" style="position:absolute;left:21399;top:190;width:8160;height:2603;visibility:visible;mso-wrap-style:none;v-text-anchor:top" o:gfxdata="UEsDBBQABgAIAAAAIQDw94q7/QAAAOIBAAATAAAAW0NvbnRlbnRfVHlwZXNdLnhtbJSRzUrEMBDH&#10;74LvEOYqbaoHEWm6B6tHFV0fYEimbdg2CZlYd9/edD8u4goeZ+b/8SOpV9tpFDNFtt4puC4rEOS0&#10;N9b1Cj7WT8UdCE7oDI7ekYIdMayay4t6vQvEIrsdKxhSCvdSsh5oQi59IJcvnY8TpjzGXgbUG+xJ&#10;3lTVrdTeJXKpSEsGNHVLHX6OSTxu8/pAEmlkEA8H4dKlAEMYrcaUSeXszI+W4thQZudew4MNfJUx&#10;QP7asFzOFxx9L/lpojUkXjGmZ5wyhjSRJQ8YKGvKv1MWzIkL33VWU9lGfl98J6hz4cZ/uUjzf7Pb&#10;bHuj+ZQu9z/UfAMAAP//AwBQSwMEFAAGAAgAAAAhADHdX2HSAAAAjwEAAAsAAABfcmVscy8ucmVs&#10;c6SQwWrDMAyG74O9g9G9cdpDGaNOb4VeSwe7CltJTGPLWCZt376mMFhGbzvqF/o+8e/2tzCpmbJ4&#10;jgbWTQuKomXn42Dg63xYfYCSgtHhxJEM3Elg372/7U40YalHMvokqlKiGBhLSZ9aix0poDScKNZN&#10;zzlgqWMedEJ7wYH0pm23Ov9mQLdgqqMzkI9uA+p8T9X8hx28zSzcl8Zy0Nz33r6iasfXeKK5UjAP&#10;VAy4LM8w09zU50C/9q7/6ZURE31X/kL8TKv1x6wXNXYPAAAA//8DAFBLAwQUAAYACAAAACEAMy8F&#10;nkEAAAA5AAAAEAAAAGRycy9zaGFwZXhtbC54bWyysa/IzVEoSy0qzszPs1Uy1DNQUkjNS85PycxL&#10;t1UKDXHTtVBSKC5JzEtJzMnPS7VVqkwtVrK34+UCAAAA//8DAFBLAwQUAAYACAAAACEATfFDq8MA&#10;AADbAAAADwAAAGRycy9kb3ducmV2LnhtbERPTWsCMRC9F/wPYQQvpWYVKmU1igotUqqlqxSPw2a6&#10;WdxMliTq+u8bodDbPN7nzBadbcSFfKgdKxgNMxDEpdM1VwoO+9enFxAhImtsHJOCGwVYzHsPM8y1&#10;u/IXXYpYiRTCIUcFJsY2lzKUhiyGoWuJE/fjvMWYoK+k9nhN4baR4yybSIs1pwaDLa0NlafibBWc&#10;zPvjZ/a2XX1PNje/25/d0X8clRr0u+UURKQu/ov/3Bud5j/D/Zd0gJz/AgAA//8DAFBLAQItABQA&#10;BgAIAAAAIQDw94q7/QAAAOIBAAATAAAAAAAAAAAAAAAAAAAAAABbQ29udGVudF9UeXBlc10ueG1s&#10;UEsBAi0AFAAGAAgAAAAhADHdX2HSAAAAjwEAAAsAAAAAAAAAAAAAAAAALgEAAF9yZWxzLy5yZWxz&#10;UEsBAi0AFAAGAAgAAAAhADMvBZ5BAAAAOQAAABAAAAAAAAAAAAAAAAAAKQIAAGRycy9zaGFwZXht&#10;bC54bWxQSwECLQAUAAYACAAAACEATfFDq8MAAADbAAAADwAAAAAAAAAAAAAAAACYAgAAZHJzL2Rv&#10;d25yZXYueG1sUEsFBgAAAAAEAAQA9QAAAIgDAAAAAA==&#10;" filled="f" stroked="f" strokeweight=".5pt">
+                <v:rect id="Rectangle 14" o:spid="_x0000_s1152" style="position:absolute;left:21399;top:190;width:29718;height:14732;visibility:visible;mso-wrap-style:square;v-text-anchor:middle" o:gfxdata="UEsDBBQABgAIAAAAIQDw94q7/QAAAOIBAAATAAAAW0NvbnRlbnRfVHlwZXNdLnhtbJSRzUrEMBDH&#10;74LvEOYqbaoHEWm6B6tHFV0fYEimbdg2CZlYd9/edD8u4goeZ+b/8SOpV9tpFDNFtt4puC4rEOS0&#10;N9b1Cj7WT8UdCE7oDI7ekYIdMayay4t6vQvEIrsdKxhSCvdSsh5oQi59IJcvnY8TpjzGXgbUG+xJ&#10;3lTVrdTeJXKpSEsGNHVLHX6OSTxu8/pAEmlkEA8H4dKlAEMYrcaUSeXszI+W4thQZudew4MNfJUx&#10;QP7asFzOFxx9L/lpojUkXjGmZ5wyhjSRJQ8YKGvKv1MWzIkL33VWU9lGfl98J6hz4cZ/uUjzf7Pb&#10;bHuj+ZQu9z/UfAMAAP//AwBQSwMEFAAGAAgAAAAhADHdX2HSAAAAjwEAAAsAAABfcmVscy8ucmVs&#10;c6SQwWrDMAyG74O9g9G9cdpDGaNOb4VeSwe7CltJTGPLWCZt376mMFhGbzvqF/o+8e/2tzCpmbJ4&#10;jgbWTQuKomXn42Dg63xYfYCSgtHhxJEM3Elg372/7U40YalHMvokqlKiGBhLSZ9aix0poDScKNZN&#10;zzlgqWMedEJ7wYH0pm23Ov9mQLdgqqMzkI9uA+p8T9X8hx28zSzcl8Zy0Nz33r6iasfXeKK5UjAP&#10;VAy4LM8w09zU50C/9q7/6ZURE31X/kL8TKv1x6wXNXYPAAAA//8DAFBLAwQUAAYACAAAACEAMy8F&#10;nkEAAAA5AAAAEAAAAGRycy9zaGFwZXhtbC54bWyysa/IzVEoSy0qzszPs1Uy1DNQUkjNS85PycxL&#10;t1UKDXHTtVBSKC5JzEtJzMnPS7VVqkwtVrK34+UCAAAA//8DAFBLAwQUAAYACAAAACEAHEpY18EA&#10;AADbAAAADwAAAGRycy9kb3ducmV2LnhtbERPS2vCQBC+C/6HZQpepG4iKhpdg5QKvRW1B49jdkxC&#10;s7Mhu3n477tCwdt8fM/ZpYOpREeNKy0riGcRCOLM6pJzBT+X4/sahPPIGivLpOBBDtL9eLTDRNue&#10;T9SdfS5CCLsEFRTe14mULivIoJvZmjhwd9sY9AE2udQN9iHcVHIeRStpsOTQUGBNHwVlv+fWKPi+&#10;3qbr7FQv8b6K82v7WW02Q6zU5G04bEF4GvxL/O/+0mH+Ap6/hAPk/g8AAP//AwBQSwECLQAUAAYA&#10;CAAAACEA8PeKu/0AAADiAQAAEwAAAAAAAAAAAAAAAAAAAAAAW0NvbnRlbnRfVHlwZXNdLnhtbFBL&#10;AQItABQABgAIAAAAIQAx3V9h0gAAAI8BAAALAAAAAAAAAAAAAAAAAC4BAABfcmVscy8ucmVsc1BL&#10;AQItABQABgAIAAAAIQAzLwWeQQAAADkAAAAQAAAAAAAAAAAAAAAAACkCAABkcnMvc2hhcGV4bWwu&#10;eG1sUEsBAi0AFAAGAAgAAAAhABxKWNfBAAAA2wAAAA8AAAAAAAAAAAAAAAAAmAIAAGRycy9kb3du&#10;cmV2LnhtbFBLBQYAAAAABAAEAPUAAACGAwAAAAA=&#10;" filled="f" strokecolor="#d8d8d8 [2732]" strokeweight="1pt"/>
+                <v:shape id="Text Box 15" o:spid="_x0000_s1153" type="#_x0000_t202" style="position:absolute;left:21399;top:190;width:8160;height:2603;visibility:visible;mso-wrap-style:none;v-text-anchor:top" o:gfxdata="UEsDBBQABgAIAAAAIQDw94q7/QAAAOIBAAATAAAAW0NvbnRlbnRfVHlwZXNdLnhtbJSRzUrEMBDH&#10;74LvEOYqbaoHEWm6B6tHFV0fYEimbdg2CZlYd9/edD8u4goeZ+b/8SOpV9tpFDNFtt4puC4rEOS0&#10;N9b1Cj7WT8UdCE7oDI7ekYIdMayay4t6vQvEIrsdKxhSCvdSsh5oQi59IJcvnY8TpjzGXgbUG+xJ&#10;3lTVrdTeJXKpSEsGNHVLHX6OSTxu8/pAEmlkEA8H4dKlAEMYrcaUSeXszI+W4thQZudew4MNfJUx&#10;QP7asFzOFxx9L/lpojUkXjGmZ5wyhjSRJQ8YKGvKv1MWzIkL33VWU9lGfl98J6hz4cZ/uUjzf7Pb&#10;bHuj+ZQu9z/UfAMAAP//AwBQSwMEFAAGAAgAAAAhADHdX2HSAAAAjwEAAAsAAABfcmVscy8ucmVs&#10;c6SQwWrDMAyG74O9g9G9cdpDGaNOb4VeSwe7CltJTGPLWCZt376mMFhGbzvqF/o+8e/2tzCpmbJ4&#10;jgbWTQuKomXn42Dg63xYfYCSgtHhxJEM3Elg372/7U40YalHMvokqlKiGBhLSZ9aix0poDScKNZN&#10;zzlgqWMedEJ7wYH0pm23Ov9mQLdgqqMzkI9uA+p8T9X8hx28zSzcl8Zy0Nz33r6iasfXeKK5UjAP&#10;VAy4LM8w09zU50C/9q7/6ZURE31X/kL8TKv1x6wXNXYPAAAA//8DAFBLAwQUAAYACAAAACEAMy8F&#10;nkEAAAA5AAAAEAAAAGRycy9zaGFwZXhtbC54bWyysa/IzVEoSy0qzszPs1Uy1DNQUkjNS85PycxL&#10;t1UKDXHTtVBSKC5JzEtJzMnPS7VVqkwtVrK34+UCAAAA//8DAFBLAwQUAAYACAAAACEATfFDq8MA&#10;AADbAAAADwAAAGRycy9kb3ducmV2LnhtbERPTWsCMRC9F/wPYQQvpWYVKmU1igotUqqlqxSPw2a6&#10;WdxMliTq+u8bodDbPN7nzBadbcSFfKgdKxgNMxDEpdM1VwoO+9enFxAhImtsHJOCGwVYzHsPM8y1&#10;u/IXXYpYiRTCIUcFJsY2lzKUhiyGoWuJE/fjvMWYoK+k9nhN4baR4yybSIs1pwaDLa0NlafibBWc&#10;zPvjZ/a2XX1PNje/25/d0X8clRr0u+UURKQu/ov/3Bud5j/D/Zd0gJz/AgAA//8DAFBLAQItABQA&#10;BgAIAAAAIQDw94q7/QAAAOIBAAATAAAAAAAAAAAAAAAAAAAAAABbQ29udGVudF9UeXBlc10ueG1s&#10;UEsBAi0AFAAGAAgAAAAhADHdX2HSAAAAjwEAAAsAAAAAAAAAAAAAAAAALgEAAF9yZWxzLy5yZWxz&#10;UEsBAi0AFAAGAAgAAAAhADMvBZ5BAAAAOQAAABAAAAAAAAAAAAAAAAAAKQIAAGRycy9zaGFwZXht&#10;bC54bWxQSwECLQAUAAYACAAAACEATfFDq8MAAADbAAAADwAAAAAAAAAAAAAAAACYAgAAZHJzL2Rv&#10;d25yZXYueG1sUEsFBgAAAAAEAAQA9QAAAIgDAAAAAA==&#10;" filled="f" stroked="f" strokeweight=".5pt">
                   <v:textbox>
                     <w:txbxContent>
                       <w:p>
@@ -24988,7 +25161,7 @@
                     </w:txbxContent>
                   </v:textbox>
                 </v:shape>
-                <v:rect id="Rectangle 16" o:spid="_x0000_s1152" style="position:absolute;left:26797;top:4445;width:10096;height:3492;visibility:visible;mso-wrap-style:square;v-text-anchor:middle" o:gfxdata="UEsDBBQABgAIAAAAIQDw94q7/QAAAOIBAAATAAAAW0NvbnRlbnRfVHlwZXNdLnhtbJSRzUrEMBDH&#10;74LvEOYqbaoHEWm6B6tHFV0fYEimbdg2CZlYd9/edD8u4goeZ+b/8SOpV9tpFDNFtt4puC4rEOS0&#10;N9b1Cj7WT8UdCE7oDI7ekYIdMayay4t6vQvEIrsdKxhSCvdSsh5oQi59IJcvnY8TpjzGXgbUG+xJ&#10;3lTVrdTeJXKpSEsGNHVLHX6OSTxu8/pAEmlkEA8H4dKlAEMYrcaUSeXszI+W4thQZudew4MNfJUx&#10;QP7asFzOFxx9L/lpojUkXjGmZ5wyhjSRJQ8YKGvKv1MWzIkL33VWU9lGfl98J6hz4cZ/uUjzf7Pb&#10;bHuj+ZQu9z/UfAMAAP//AwBQSwMEFAAGAAgAAAAhADHdX2HSAAAAjwEAAAsAAABfcmVscy8ucmVs&#10;c6SQwWrDMAyG74O9g9G9cdpDGaNOb4VeSwe7CltJTGPLWCZt376mMFhGbzvqF/o+8e/2tzCpmbJ4&#10;jgbWTQuKomXn42Dg63xYfYCSgtHhxJEM3Elg372/7U40YalHMvokqlKiGBhLSZ9aix0poDScKNZN&#10;zzlgqWMedEJ7wYH0pm23Ov9mQLdgqqMzkI9uA+p8T9X8hx28zSzcl8Zy0Nz33r6iasfXeKK5UjAP&#10;VAy4LM8w09zU50C/9q7/6ZURE31X/kL8TKv1x6wXNXYPAAAA//8DAFBLAwQUAAYACAAAACEAMy8F&#10;nkEAAAA5AAAAEAAAAGRycy9zaGFwZXhtbC54bWyysa/IzVEoSy0qzszPs1Uy1DNQUkjNS85PycxL&#10;t1UKDXHTtVBSKC5JzEtJzMnPS7VVqkwtVrK34+UCAAAA//8DAFBLAwQUAAYACAAAACEABP+RDcIA&#10;AADbAAAADwAAAGRycy9kb3ducmV2LnhtbERPS4vCMBC+C/6HMAveNNWDj2qUtSj04IKPXfQ4NLNt&#10;2WZSmqj135sFwdt8fM9ZrFpTiRs1rrSsYDiIQBBnVpecK/g+bftTEM4ja6wsk4IHOVgtu50Fxtre&#10;+UC3o89FCGEXo4LC+zqW0mUFGXQDWxMH7tc2Bn2ATS51g/cQbio5iqKxNFhyaCiwpqSg7O94NQqS&#10;czpM9l/b/Tm9THbmh9b1ZnZQqvfRfs5BeGr9W/xypzrMH8P/L+EAuXwCAAD//wMAUEsBAi0AFAAG&#10;AAgAAAAhAPD3irv9AAAA4gEAABMAAAAAAAAAAAAAAAAAAAAAAFtDb250ZW50X1R5cGVzXS54bWxQ&#10;SwECLQAUAAYACAAAACEAMd1fYdIAAACPAQAACwAAAAAAAAAAAAAAAAAuAQAAX3JlbHMvLnJlbHNQ&#10;SwECLQAUAAYACAAAACEAMy8FnkEAAAA5AAAAEAAAAAAAAAAAAAAAAAApAgAAZHJzL3NoYXBleG1s&#10;LnhtbFBLAQItABQABgAIAAAAIQAE/5ENwgAAANsAAAAPAAAAAAAAAAAAAAAAAJgCAABkcnMvZG93&#10;bnJldi54bWxQSwUGAAAAAAQABAD1AAAAhwMAAAAA&#10;" fillcolor="#cdddac [1622]" strokecolor="#94b64e [3046]">
+                <v:rect id="Rectangle 16" o:spid="_x0000_s1154" style="position:absolute;left:26797;top:4445;width:10096;height:3492;visibility:visible;mso-wrap-style:square;v-text-anchor:middle" o:gfxdata="UEsDBBQABgAIAAAAIQDw94q7/QAAAOIBAAATAAAAW0NvbnRlbnRfVHlwZXNdLnhtbJSRzUrEMBDH&#10;74LvEOYqbaoHEWm6B6tHFV0fYEimbdg2CZlYd9/edD8u4goeZ+b/8SOpV9tpFDNFtt4puC4rEOS0&#10;N9b1Cj7WT8UdCE7oDI7ekYIdMayay4t6vQvEIrsdKxhSCvdSsh5oQi59IJcvnY8TpjzGXgbUG+xJ&#10;3lTVrdTeJXKpSEsGNHVLHX6OSTxu8/pAEmlkEA8H4dKlAEMYrcaUSeXszI+W4thQZudew4MNfJUx&#10;QP7asFzOFxx9L/lpojUkXjGmZ5wyhjSRJQ8YKGvKv1MWzIkL33VWU9lGfl98J6hz4cZ/uUjzf7Pb&#10;bHuj+ZQu9z/UfAMAAP//AwBQSwMEFAAGAAgAAAAhADHdX2HSAAAAjwEAAAsAAABfcmVscy8ucmVs&#10;c6SQwWrDMAyG74O9g9G9cdpDGaNOb4VeSwe7CltJTGPLWCZt376mMFhGbzvqF/o+8e/2tzCpmbJ4&#10;jgbWTQuKomXn42Dg63xYfYCSgtHhxJEM3Elg372/7U40YalHMvokqlKiGBhLSZ9aix0poDScKNZN&#10;zzlgqWMedEJ7wYH0pm23Ov9mQLdgqqMzkI9uA+p8T9X8hx28zSzcl8Zy0Nz33r6iasfXeKK5UjAP&#10;VAy4LM8w09zU50C/9q7/6ZURE31X/kL8TKv1x6wXNXYPAAAA//8DAFBLAwQUAAYACAAAACEAMy8F&#10;nkEAAAA5AAAAEAAAAGRycy9zaGFwZXhtbC54bWyysa/IzVEoSy0qzszPs1Uy1DNQUkjNS85PycxL&#10;t1UKDXHTtVBSKC5JzEtJzMnPS7VVqkwtVrK34+UCAAAA//8DAFBLAwQUAAYACAAAACEABP+RDcIA&#10;AADbAAAADwAAAGRycy9kb3ducmV2LnhtbERPS4vCMBC+C/6HMAveNNWDj2qUtSj04IKPXfQ4NLNt&#10;2WZSmqj135sFwdt8fM9ZrFpTiRs1rrSsYDiIQBBnVpecK/g+bftTEM4ja6wsk4IHOVgtu50Fxtre&#10;+UC3o89FCGEXo4LC+zqW0mUFGXQDWxMH7tc2Bn2ATS51g/cQbio5iqKxNFhyaCiwpqSg7O94NQqS&#10;czpM9l/b/Tm9THbmh9b1ZnZQqvfRfs5BeGr9W/xypzrMH8P/L+EAuXwCAAD//wMAUEsBAi0AFAAG&#10;AAgAAAAhAPD3irv9AAAA4gEAABMAAAAAAAAAAAAAAAAAAAAAAFtDb250ZW50X1R5cGVzXS54bWxQ&#10;SwECLQAUAAYACAAAACEAMd1fYdIAAACPAQAACwAAAAAAAAAAAAAAAAAuAQAAX3JlbHMvLnJlbHNQ&#10;SwECLQAUAAYACAAAACEAMy8FnkEAAAA5AAAAEAAAAAAAAAAAAAAAAAApAgAAZHJzL3NoYXBleG1s&#10;LnhtbFBLAQItABQABgAIAAAAIQAE/5ENwgAAANsAAAAPAAAAAAAAAAAAAAAAAJgCAABkcnMvZG93&#10;bnJldi54bWxQSwUGAAAAAAQABAD1AAAAhwMAAAAA&#10;" fillcolor="#cdddac [1622]" strokecolor="#94b64e [3046]">
                   <v:fill color2="#f0f4e6 [502]" rotate="t" angle="180" colors="0 #dafda7;22938f #e4fdc2;1 #f5ffe6" focus="100%" type="gradient"/>
                   <v:shadow on="t" color="black" opacity="24903f" origin=",.5" offset="0,.55556mm"/>
                   <v:textbox>
@@ -25005,7 +25178,7 @@
                     </w:txbxContent>
                   </v:textbox>
                 </v:rect>
-                <v:rect id="Rectangle 17" o:spid="_x0000_s1153" style="position:absolute;left:25971;top:9864;width:11748;height:3493;visibility:visible;mso-wrap-style:square;v-text-anchor:middle" o:gfxdata="UEsDBBQABgAIAAAAIQDw94q7/QAAAOIBAAATAAAAW0NvbnRlbnRfVHlwZXNdLnhtbJSRzUrEMBDH&#10;74LvEOYqbaoHEWm6B6tHFV0fYEimbdg2CZlYd9/edD8u4goeZ+b/8SOpV9tpFDNFtt4puC4rEOS0&#10;N9b1Cj7WT8UdCE7oDI7ekYIdMayay4t6vQvEIrsdKxhSCvdSsh5oQi59IJcvnY8TpjzGXgbUG+xJ&#10;3lTVrdTeJXKpSEsGNHVLHX6OSTxu8/pAEmlkEA8H4dKlAEMYrcaUSeXszI+W4thQZudew4MNfJUx&#10;QP7asFzOFxx9L/lpojUkXjGmZ5wyhjSRJQ8YKGvKv1MWzIkL33VWU9lGfl98J6hz4cZ/uUjzf7Pb&#10;bHuj+ZQu9z/UfAMAAP//AwBQSwMEFAAGAAgAAAAhADHdX2HSAAAAjwEAAAsAAABfcmVscy8ucmVs&#10;c6SQwWrDMAyG74O9g9G9cdpDGaNOb4VeSwe7CltJTGPLWCZt376mMFhGbzvqF/o+8e/2tzCpmbJ4&#10;jgbWTQuKomXn42Dg63xYfYCSgtHhxJEM3Elg372/7U40YalHMvokqlKiGBhLSZ9aix0poDScKNZN&#10;zzlgqWMedEJ7wYH0pm23Ov9mQLdgqqMzkI9uA+p8T9X8hx28zSzcl8Zy0Nz33r6iasfXeKK5UjAP&#10;VAy4LM8w09zU50C/9q7/6ZURE31X/kL8TKv1x6wXNXYPAAAA//8DAFBLAwQUAAYACAAAACEAMy8F&#10;nkEAAAA5AAAAEAAAAGRycy9zaGFwZXhtbC54bWyysa/IzVEoSy0qzszPs1Uy1DNQUkjNS85PycxL&#10;t1UKDXHTtVBSKC5JzEtJzMnPS7VVqkwtVrK34+UCAAAA//8DAFBLAwQUAAYACAAAACEAa7M0lsIA&#10;AADbAAAADwAAAGRycy9kb3ducmV2LnhtbERPTYvCMBC9C/sfwix401QP6laj7BaFHlxQV9Hj0Ixt&#10;sZmUJmr992ZB8DaP9zmzRWsqcaPGlZYVDPoRCOLM6pJzBfu/VW8CwnlkjZVlUvAgB4v5R2eGsbZ3&#10;3tJt53MRQtjFqKDwvo6ldFlBBl3f1sSBO9vGoA+wyaVu8B7CTSWHUTSSBksODQXWlBSUXXZXoyA5&#10;poNk87vaHNPTeG0O9FMvv7ZKdT/b7ykIT61/i1/uVIf5Y/j/JRwg508AAAD//wMAUEsBAi0AFAAG&#10;AAgAAAAhAPD3irv9AAAA4gEAABMAAAAAAAAAAAAAAAAAAAAAAFtDb250ZW50X1R5cGVzXS54bWxQ&#10;SwECLQAUAAYACAAAACEAMd1fYdIAAACPAQAACwAAAAAAAAAAAAAAAAAuAQAAX3JlbHMvLnJlbHNQ&#10;SwECLQAUAAYACAAAACEAMy8FnkEAAAA5AAAAEAAAAAAAAAAAAAAAAAApAgAAZHJzL3NoYXBleG1s&#10;LnhtbFBLAQItABQABgAIAAAAIQBrszSWwgAAANsAAAAPAAAAAAAAAAAAAAAAAJgCAABkcnMvZG93&#10;bnJldi54bWxQSwUGAAAAAAQABAD1AAAAhwMAAAAA&#10;" fillcolor="#cdddac [1622]" strokecolor="#94b64e [3046]">
+                <v:rect id="Rectangle 17" o:spid="_x0000_s1155" style="position:absolute;left:25971;top:9864;width:11748;height:3493;visibility:visible;mso-wrap-style:square;v-text-anchor:middle" o:gfxdata="UEsDBBQABgAIAAAAIQDw94q7/QAAAOIBAAATAAAAW0NvbnRlbnRfVHlwZXNdLnhtbJSRzUrEMBDH&#10;74LvEOYqbaoHEWm6B6tHFV0fYEimbdg2CZlYd9/edD8u4goeZ+b/8SOpV9tpFDNFtt4puC4rEOS0&#10;N9b1Cj7WT8UdCE7oDI7ekYIdMayay4t6vQvEIrsdKxhSCvdSsh5oQi59IJcvnY8TpjzGXgbUG+xJ&#10;3lTVrdTeJXKpSEsGNHVLHX6OSTxu8/pAEmlkEA8H4dKlAEMYrcaUSeXszI+W4thQZudew4MNfJUx&#10;QP7asFzOFxx9L/lpojUkXjGmZ5wyhjSRJQ8YKGvKv1MWzIkL33VWU9lGfl98J6hz4cZ/uUjzf7Pb&#10;bHuj+ZQu9z/UfAMAAP//AwBQSwMEFAAGAAgAAAAhADHdX2HSAAAAjwEAAAsAAABfcmVscy8ucmVs&#10;c6SQwWrDMAyG74O9g9G9cdpDGaNOb4VeSwe7CltJTGPLWCZt376mMFhGbzvqF/o+8e/2tzCpmbJ4&#10;jgbWTQuKomXn42Dg63xYfYCSgtHhxJEM3Elg372/7U40YalHMvokqlKiGBhLSZ9aix0poDScKNZN&#10;zzlgqWMedEJ7wYH0pm23Ov9mQLdgqqMzkI9uA+p8T9X8hx28zSzcl8Zy0Nz33r6iasfXeKK5UjAP&#10;VAy4LM8w09zU50C/9q7/6ZURE31X/kL8TKv1x6wXNXYPAAAA//8DAFBLAwQUAAYACAAAACEAMy8F&#10;nkEAAAA5AAAAEAAAAGRycy9zaGFwZXhtbC54bWyysa/IzVEoSy0qzszPs1Uy1DNQUkjNS85PycxL&#10;t1UKDXHTtVBSKC5JzEtJzMnPS7VVqkwtVrK34+UCAAAA//8DAFBLAwQUAAYACAAAACEAa7M0lsIA&#10;AADbAAAADwAAAGRycy9kb3ducmV2LnhtbERPTYvCMBC9C/sfwix401QP6laj7BaFHlxQV9Hj0Ixt&#10;sZmUJmr992ZB8DaP9zmzRWsqcaPGlZYVDPoRCOLM6pJzBfu/VW8CwnlkjZVlUvAgB4v5R2eGsbZ3&#10;3tJt53MRQtjFqKDwvo6ldFlBBl3f1sSBO9vGoA+wyaVu8B7CTSWHUTSSBksODQXWlBSUXXZXoyA5&#10;poNk87vaHNPTeG0O9FMvv7ZKdT/b7ykIT61/i1/uVIf5Y/j/JRwg508AAAD//wMAUEsBAi0AFAAG&#10;AAgAAAAhAPD3irv9AAAA4gEAABMAAAAAAAAAAAAAAAAAAAAAAFtDb250ZW50X1R5cGVzXS54bWxQ&#10;SwECLQAUAAYACAAAACEAMd1fYdIAAACPAQAACwAAAAAAAAAAAAAAAAAuAQAAX3JlbHMvLnJlbHNQ&#10;SwECLQAUAAYACAAAACEAMy8FnkEAAAA5AAAAEAAAAAAAAAAAAAAAAAApAgAAZHJzL3NoYXBleG1s&#10;LnhtbFBLAQItABQABgAIAAAAIQBrszSWwgAAANsAAAAPAAAAAAAAAAAAAAAAAJgCAABkcnMvZG93&#10;bnJldi54bWxQSwUGAAAAAAQABAD1AAAAhwMAAAAA&#10;" fillcolor="#cdddac [1622]" strokecolor="#94b64e [3046]">
                   <v:fill color2="#f0f4e6 [502]" rotate="t" angle="180" colors="0 #dafda7;22938f #e4fdc2;1 #f5ffe6" focus="100%" type="gradient"/>
                   <v:shadow on="t" color="black" opacity="24903f" origin=",.5" offset="0,.55556mm"/>
                   <v:textbox>
@@ -25043,7 +25216,7 @@
                     </w:txbxContent>
                   </v:textbox>
                 </v:rect>
-                <v:shape id="Text Box 18" o:spid="_x0000_s1154" type="#_x0000_t202" style="position:absolute;left:7588;top:10327;width:9563;height:2584;visibility:visible;mso-wrap-style:none;v-text-anchor:top" o:gfxdata="UEsDBBQABgAIAAAAIQDw94q7/QAAAOIBAAATAAAAW0NvbnRlbnRfVHlwZXNdLnhtbJSRzUrEMBDH&#10;74LvEOYqbaoHEWm6B6tHFV0fYEimbdg2CZlYd9/edD8u4goeZ+b/8SOpV9tpFDNFtt4puC4rEOS0&#10;N9b1Cj7WT8UdCE7oDI7ekYIdMayay4t6vQvEIrsdKxhSCvdSsh5oQi59IJcvnY8TpjzGXgbUG+xJ&#10;3lTVrdTeJXKpSEsGNHVLHX6OSTxu8/pAEmlkEA8H4dKlAEMYrcaUSeXszI+W4thQZudew4MNfJUx&#10;QP7asFzOFxx9L/lpojUkXjGmZ5wyhjSRJQ8YKGvKv1MWzIkL33VWU9lGfl98J6hz4cZ/uUjzf7Pb&#10;bHuj+ZQu9z/UfAMAAP//AwBQSwMEFAAGAAgAAAAhADHdX2HSAAAAjwEAAAsAAABfcmVscy8ucmVs&#10;c6SQwWrDMAyG74O9g9G9cdpDGaNOb4VeSwe7CltJTGPLWCZt376mMFhGbzvqF/o+8e/2tzCpmbJ4&#10;jgbWTQuKomXn42Dg63xYfYCSgtHhxJEM3Elg372/7U40YalHMvokqlKiGBhLSZ9aix0poDScKNZN&#10;zzlgqWMedEJ7wYH0pm23Ov9mQLdgqqMzkI9uA+p8T9X8hx28zSzcl8Zy0Nz33r6iasfXeKK5UjAP&#10;VAy4LM8w09zU50C/9q7/6ZURE31X/kL8TKv1x6wXNXYPAAAA//8DAFBLAwQUAAYACAAAACEAMy8F&#10;nkEAAAA5AAAAEAAAAGRycy9zaGFwZXhtbC54bWyysa/IzVEoSy0qzszPs1Uy1DNQUkjNS85PycxL&#10;t1UKDXHTtVBSKC5JzEtJzMnPS7VVqkwtVrK34+UCAAAA//8DAFBLAwQUAAYACAAAACEATjHR0cMA&#10;AADbAAAADwAAAGRycy9kb3ducmV2LnhtbESPT4vCQAzF7wt+hyGCt3XqCq5WR9EVQTytf8Br6MS2&#10;2MmUzqjVT28OC3tLeC/v/TJbtK5Sd2pC6dnAoJ+AIs68LTk3cDpuPsegQkS2WHkmA08KsJh3PmaY&#10;Wv/gPd0PMVcSwiFFA0WMdap1yApyGPq+Jhbt4huHUdYm17bBh4S7Sn8lyUg7LFkaCqzpp6Dserg5&#10;A0t9HaxptYu/9L2d0Os1rJ90NqbXbZdTUJHa+G/+u95awRdY+UUG0PM3AAAA//8DAFBLAQItABQA&#10;BgAIAAAAIQDw94q7/QAAAOIBAAATAAAAAAAAAAAAAAAAAAAAAABbQ29udGVudF9UeXBlc10ueG1s&#10;UEsBAi0AFAAGAAgAAAAhADHdX2HSAAAAjwEAAAsAAAAAAAAAAAAAAAAALgEAAF9yZWxzLy5yZWxz&#10;UEsBAi0AFAAGAAgAAAAhADMvBZ5BAAAAOQAAABAAAAAAAAAAAAAAAAAAKQIAAGRycy9zaGFwZXht&#10;bC54bWxQSwECLQAUAAYACAAAACEATjHR0cMAAADbAAAADwAAAAAAAAAAAAAAAACYAgAAZHJzL2Rv&#10;d25yZXYueG1sUEsFBgAAAAAEAAQA9QAAAIgDAAAAAA==&#10;" fillcolor="gray [1616]" strokecolor="black [3040]">
+                <v:shape id="Text Box 18" o:spid="_x0000_s1156" type="#_x0000_t202" style="position:absolute;left:7588;top:10327;width:9563;height:2584;visibility:visible;mso-wrap-style:none;v-text-anchor:top" o:gfxdata="UEsDBBQABgAIAAAAIQDw94q7/QAAAOIBAAATAAAAW0NvbnRlbnRfVHlwZXNdLnhtbJSRzUrEMBDH&#10;74LvEOYqbaoHEWm6B6tHFV0fYEimbdg2CZlYd9/edD8u4goeZ+b/8SOpV9tpFDNFtt4puC4rEOS0&#10;N9b1Cj7WT8UdCE7oDI7ekYIdMayay4t6vQvEIrsdKxhSCvdSsh5oQi59IJcvnY8TpjzGXgbUG+xJ&#10;3lTVrdTeJXKpSEsGNHVLHX6OSTxu8/pAEmlkEA8H4dKlAEMYrcaUSeXszI+W4thQZudew4MNfJUx&#10;QP7asFzOFxx9L/lpojUkXjGmZ5wyhjSRJQ8YKGvKv1MWzIkL33VWU9lGfl98J6hz4cZ/uUjzf7Pb&#10;bHuj+ZQu9z/UfAMAAP//AwBQSwMEFAAGAAgAAAAhADHdX2HSAAAAjwEAAAsAAABfcmVscy8ucmVs&#10;c6SQwWrDMAyG74O9g9G9cdpDGaNOb4VeSwe7CltJTGPLWCZt376mMFhGbzvqF/o+8e/2tzCpmbJ4&#10;jgbWTQuKomXn42Dg63xYfYCSgtHhxJEM3Elg372/7U40YalHMvokqlKiGBhLSZ9aix0poDScKNZN&#10;zzlgqWMedEJ7wYH0pm23Ov9mQLdgqqMzkI9uA+p8T9X8hx28zSzcl8Zy0Nz33r6iasfXeKK5UjAP&#10;VAy4LM8w09zU50C/9q7/6ZURE31X/kL8TKv1x6wXNXYPAAAA//8DAFBLAwQUAAYACAAAACEAMy8F&#10;nkEAAAA5AAAAEAAAAGRycy9zaGFwZXhtbC54bWyysa/IzVEoSy0qzszPs1Uy1DNQUkjNS85PycxL&#10;t1UKDXHTtVBSKC5JzEtJzMnPS7VVqkwtVrK34+UCAAAA//8DAFBLAwQUAAYACAAAACEATjHR0cMA&#10;AADbAAAADwAAAGRycy9kb3ducmV2LnhtbESPT4vCQAzF7wt+hyGCt3XqCq5WR9EVQTytf8Br6MS2&#10;2MmUzqjVT28OC3tLeC/v/TJbtK5Sd2pC6dnAoJ+AIs68LTk3cDpuPsegQkS2WHkmA08KsJh3PmaY&#10;Wv/gPd0PMVcSwiFFA0WMdap1yApyGPq+Jhbt4huHUdYm17bBh4S7Sn8lyUg7LFkaCqzpp6Dserg5&#10;A0t9HaxptYu/9L2d0Os1rJ90NqbXbZdTUJHa+G/+u95awRdY+UUG0PM3AAAA//8DAFBLAQItABQA&#10;BgAIAAAAIQDw94q7/QAAAOIBAAATAAAAAAAAAAAAAAAAAAAAAABbQ29udGVudF9UeXBlc10ueG1s&#10;UEsBAi0AFAAGAAgAAAAhADHdX2HSAAAAjwEAAAsAAAAAAAAAAAAAAAAALgEAAF9yZWxzLy5yZWxz&#10;UEsBAi0AFAAGAAgAAAAhADMvBZ5BAAAAOQAAABAAAAAAAAAAAAAAAAAAKQIAAGRycy9zaGFwZXht&#10;bC54bWxQSwECLQAUAAYACAAAACEATjHR0cMAAADbAAAADwAAAAAAAAAAAAAAAACYAgAAZHJzL2Rv&#10;d25yZXYueG1sUEsFBgAAAAAEAAQA9QAAAIgDAAAAAA==&#10;" fillcolor="gray [1616]" strokecolor="black [3040]">
                   <v:fill color2="#d9d9d9 [496]" rotate="t" angle="180" colors="0 #bcbcbc;22938f #d0d0d0;1 #ededed" focus="100%" type="gradient"/>
                   <v:shadow on="t" color="black" opacity="24903f" origin=",.5" offset="0,.55556mm"/>
                   <v:textbox>
@@ -25058,10 +25231,10 @@
                     </w:txbxContent>
                   </v:textbox>
                 </v:shape>
-                <v:shape id="Straight Arrow Connector 19" o:spid="_x0000_s1155" type="#_x0000_t32" style="position:absolute;left:17151;top:11610;width:8820;height:9;flip:y;visibility:visible;mso-wrap-style:square" o:connectortype="straight" o:gfxdata="UEsDBBQABgAIAAAAIQD+JeulAAEAAOoBAAATAAAAW0NvbnRlbnRfVHlwZXNdLnhtbJSRzU7EIBDH&#10;7ya+A+FqWqoHY0zpHqwe1Zj1AQhMW2I7EAbr7ts73e5ejGviEeb/8RuoN7tpFDMk8gG1vC4rKQBt&#10;cB57Ld+3T8WdFJQNOjMGBC33QHLTXF7U230EEuxG0nLIOd4rRXaAyVAZIiBPupAmk/mYehWN/TA9&#10;qJuqulU2YAbMRV4yZFO30JnPMYvHHV+vJAlGkuJhFS5dWpoYR29NZlI1o/vRUhwbSnYeNDT4SFeM&#10;IdWvDcvkfMHR98JPk7wD8WpSfjYTYyiXaNkAweaQWFf+nbSgTlSErvMWyjYRL7V6T3DnSlz4wgTz&#10;f/Nbtr3BfEpXh59qvgEAAP//AwBQSwMEFAAGAAgAAAAhAJYFM1jUAAAAlwEAAAsAAABfcmVscy8u&#10;cmVsc6SQPWsDMQyG90L/g9He8yVDKSW+bIWsIYWuxtZ9kLNkJHNN/n1MoaVXsnWUXvQ8L9rtL2k2&#10;C4pOTA42TQsGKXCcaHDwfnp7egGjxVP0MxM6uKLCvnt82B1x9qUe6ThlNZVC6mAsJb9aq2HE5LXh&#10;jFSTniX5UkcZbPbh7Ae027Z9tvKbAd2KaQ7RgRziFszpmqv5DztNQVi5L03gZLnvp3CPaiN/0hGX&#10;SvEyYHEQRb+WgktTy4G979380xuYCENh+aiOlfwnqfbvBnb1zu4GAAD//wMAUEsDBBQABgAIAAAA&#10;IQAzLwWeQQAAADkAAAAUAAAAZHJzL2Nvbm5lY3RvcnhtbC54bWyysa/IzVEoSy0qzszPs1Uy1DNQ&#10;UkjNS85PycxLt1UKDXHTtVBSKC5JzEtJzMnPS7VVqkwtVrK34+UCAAAA//8DAFBLAwQUAAYACAAA&#10;ACEA6gJYycQAAADbAAAADwAAAGRycy9kb3ducmV2LnhtbERP32vCMBB+F/Y/hBvszaZT0dkZRZQx&#10;xcGYjoFvR3NryppLbTKt/70RBN/u4/t5k1lrK3GkxpeOFTwnKQji3OmSCwXfu7fuCwgfkDVWjknB&#10;mTzMpg+dCWbanfiLjttQiBjCPkMFJoQ6k9Lnhiz6xNXEkft1jcUQYVNI3eAphttK9tJ0KC2WHBsM&#10;1rQwlP9t/62C5fpnMDq0h8/++9585NQf7XvzjVJPj+38FUSgNtzFN/dKx/ljuP4SD5DTCwAAAP//&#10;AwBQSwECLQAUAAYACAAAACEA/iXrpQABAADqAQAAEwAAAAAAAAAAAAAAAAAAAAAAW0NvbnRlbnRf&#10;VHlwZXNdLnhtbFBLAQItABQABgAIAAAAIQCWBTNY1AAAAJcBAAALAAAAAAAAAAAAAAAAADEBAABf&#10;cmVscy8ucmVsc1BLAQItABQABgAIAAAAIQAzLwWeQQAAADkAAAAUAAAAAAAAAAAAAAAAAC4CAABk&#10;cnMvY29ubmVjdG9yeG1sLnhtbFBLAQItABQABgAIAAAAIQDqAljJxAAAANsAAAAPAAAAAAAAAAAA&#10;AAAAAKECAABkcnMvZG93bnJldi54bWxQSwUGAAAAAAQABAD5AAAAkgMAAAAA&#10;" strokecolor="black [3040]">
+                <v:shape id="Straight Arrow Connector 19" o:spid="_x0000_s1157" type="#_x0000_t32" style="position:absolute;left:17151;top:11610;width:8820;height:9;flip:y;visibility:visible;mso-wrap-style:square" o:connectortype="straight" o:gfxdata="UEsDBBQABgAIAAAAIQD+JeulAAEAAOoBAAATAAAAW0NvbnRlbnRfVHlwZXNdLnhtbJSRzU7EIBDH&#10;7ya+A+FqWqoHY0zpHqwe1Zj1AQhMW2I7EAbr7ts73e5ejGviEeb/8RuoN7tpFDMk8gG1vC4rKQBt&#10;cB57Ld+3T8WdFJQNOjMGBC33QHLTXF7U230EEuxG0nLIOd4rRXaAyVAZIiBPupAmk/mYehWN/TA9&#10;qJuqulU2YAbMRV4yZFO30JnPMYvHHV+vJAlGkuJhFS5dWpoYR29NZlI1o/vRUhwbSnYeNDT4SFeM&#10;IdWvDcvkfMHR98JPk7wD8WpSfjYTYyiXaNkAweaQWFf+nbSgTlSErvMWyjYRL7V6T3DnSlz4wgTz&#10;f/Nbtr3BfEpXh59qvgEAAP//AwBQSwMEFAAGAAgAAAAhAJYFM1jUAAAAlwEAAAsAAABfcmVscy8u&#10;cmVsc6SQPWsDMQyG90L/g9He8yVDKSW+bIWsIYWuxtZ9kLNkJHNN/n1MoaVXsnWUXvQ8L9rtL2k2&#10;C4pOTA42TQsGKXCcaHDwfnp7egGjxVP0MxM6uKLCvnt82B1x9qUe6ThlNZVC6mAsJb9aq2HE5LXh&#10;jFSTniX5UkcZbPbh7Ae027Z9tvKbAd2KaQ7RgRziFszpmqv5DztNQVi5L03gZLnvp3CPaiN/0hGX&#10;SvEyYHEQRb+WgktTy4G979380xuYCENh+aiOlfwnqfbvBnb1zu4GAAD//wMAUEsDBBQABgAIAAAA&#10;IQAzLwWeQQAAADkAAAAUAAAAZHJzL2Nvbm5lY3RvcnhtbC54bWyysa/IzVEoSy0qzszPs1Uy1DNQ&#10;UkjNS85PycxLt1UKDXHTtVBSKC5JzEtJzMnPS7VVqkwtVrK34+UCAAAA//8DAFBLAwQUAAYACAAA&#10;ACEA6gJYycQAAADbAAAADwAAAGRycy9kb3ducmV2LnhtbERP32vCMBB+F/Y/hBvszaZT0dkZRZQx&#10;xcGYjoFvR3NryppLbTKt/70RBN/u4/t5k1lrK3GkxpeOFTwnKQji3OmSCwXfu7fuCwgfkDVWjknB&#10;mTzMpg+dCWbanfiLjttQiBjCPkMFJoQ6k9Lnhiz6xNXEkft1jcUQYVNI3eAphttK9tJ0KC2WHBsM&#10;1rQwlP9t/62C5fpnMDq0h8/++9585NQf7XvzjVJPj+38FUSgNtzFN/dKx/ljuP4SD5DTCwAAAP//&#10;AwBQSwECLQAUAAYACAAAACEA/iXrpQABAADqAQAAEwAAAAAAAAAAAAAAAAAAAAAAW0NvbnRlbnRf&#10;VHlwZXNdLnhtbFBLAQItABQABgAIAAAAIQCWBTNY1AAAAJcBAAALAAAAAAAAAAAAAAAAADEBAABf&#10;cmVscy8ucmVsc1BLAQItABQABgAIAAAAIQAzLwWeQQAAADkAAAAUAAAAAAAAAAAAAAAAAC4CAABk&#10;cnMvY29ubmVjdG9yeG1sLnhtbFBLAQItABQABgAIAAAAIQDqAljJxAAAANsAAAAPAAAAAAAAAAAA&#10;AAAAAKECAABkcnMvZG93bnJldi54bWxQSwUGAAAAAAQABAD5AAAAkgMAAAAA&#10;" strokecolor="black [3040]">
                   <v:stroke endarrow="open"/>
                 </v:shape>
-                <v:shape id="Text Box 18" o:spid="_x0000_s1156" type="#_x0000_t202" style="position:absolute;left:5556;top:4905;width:11563;height:2585;visibility:visible;mso-wrap-style:none;v-text-anchor:top" o:gfxdata="UEsDBBQABgAIAAAAIQDw94q7/QAAAOIBAAATAAAAW0NvbnRlbnRfVHlwZXNdLnhtbJSRzUrEMBDH&#10;74LvEOYqbaoHEWm6B6tHFV0fYEimbdg2CZlYd9/edD8u4goeZ+b/8SOpV9tpFDNFtt4puC4rEOS0&#10;N9b1Cj7WT8UdCE7oDI7ekYIdMayay4t6vQvEIrsdKxhSCvdSsh5oQi59IJcvnY8TpjzGXgbUG+xJ&#10;3lTVrdTeJXKpSEsGNHVLHX6OSTxu8/pAEmlkEA8H4dKlAEMYrcaUSeXszI+W4thQZudew4MNfJUx&#10;QP7asFzOFxx9L/lpojUkXjGmZ5wyhjSRJQ8YKGvKv1MWzIkL33VWU9lGfl98J6hz4cZ/uUjzf7Pb&#10;bHuj+ZQu9z/UfAMAAP//AwBQSwMEFAAGAAgAAAAhADHdX2HSAAAAjwEAAAsAAABfcmVscy8ucmVs&#10;c6SQwWrDMAyG74O9g9G9cdpDGaNOb4VeSwe7CltJTGPLWCZt376mMFhGbzvqF/o+8e/2tzCpmbJ4&#10;jgbWTQuKomXn42Dg63xYfYCSgtHhxJEM3Elg372/7U40YalHMvokqlKiGBhLSZ9aix0poDScKNZN&#10;zzlgqWMedEJ7wYH0pm23Ov9mQLdgqqMzkI9uA+p8T9X8hx28zSzcl8Zy0Nz33r6iasfXeKK5UjAP&#10;VAy4LM8w09zU50C/9q7/6ZURE31X/kL8TKv1x6wXNXYPAAAA//8DAFBLAwQUAAYACAAAACEAMy8F&#10;nkEAAAA5AAAAEAAAAGRycy9zaGFwZXhtbC54bWyysa/IzVEoSy0qzszPs1Uy1DNQUkjNS85PycxL&#10;t1UKDXHTtVBSKC5JzEtJzMnPS7VVqkwtVrK34+UCAAAA//8DAFBLAwQUAAYACAAAACEAEWey8cMA&#10;AADbAAAADwAAAGRycy9kb3ducmV2LnhtbESPQWvCQBSE7wX/w/IKvZlNLKiNrqKWgniqseD1kX3N&#10;BrNvQ3bV6K93hUKPw8x8w8yXvW3EhTpfO1aQJSkI4tLpmisFP4ev4RSED8gaG8ek4EYelovByxxz&#10;7a68p0sRKhEh7HNUYEJocyl9aciiT1xLHL1f11kMUXaV1B1eI9w2cpSmY2mx5rhgsKWNofJUnK2C&#10;lTxln7TehW+abD/ofn9vb3RU6u21X81ABOrDf/ivvdUKRhk8v8QfIBcPAAAA//8DAFBLAQItABQA&#10;BgAIAAAAIQDw94q7/QAAAOIBAAATAAAAAAAAAAAAAAAAAAAAAABbQ29udGVudF9UeXBlc10ueG1s&#10;UEsBAi0AFAAGAAgAAAAhADHdX2HSAAAAjwEAAAsAAAAAAAAAAAAAAAAALgEAAF9yZWxzLy5yZWxz&#10;UEsBAi0AFAAGAAgAAAAhADMvBZ5BAAAAOQAAABAAAAAAAAAAAAAAAAAAKQIAAGRycy9zaGFwZXht&#10;bC54bWxQSwECLQAUAAYACAAAACEAEWey8cMAAADbAAAADwAAAAAAAAAAAAAAAACYAgAAZHJzL2Rv&#10;d25yZXYueG1sUEsFBgAAAAAEAAQA9QAAAIgDAAAAAA==&#10;" fillcolor="gray [1616]" strokecolor="black [3040]">
+                <v:shape id="Text Box 18" o:spid="_x0000_s1158" type="#_x0000_t202" style="position:absolute;left:5556;top:4905;width:11563;height:2585;visibility:visible;mso-wrap-style:none;v-text-anchor:top" o:gfxdata="UEsDBBQABgAIAAAAIQDw94q7/QAAAOIBAAATAAAAW0NvbnRlbnRfVHlwZXNdLnhtbJSRzUrEMBDH&#10;74LvEOYqbaoHEWm6B6tHFV0fYEimbdg2CZlYd9/edD8u4goeZ+b/8SOpV9tpFDNFtt4puC4rEOS0&#10;N9b1Cj7WT8UdCE7oDI7ekYIdMayay4t6vQvEIrsdKxhSCvdSsh5oQi59IJcvnY8TpjzGXgbUG+xJ&#10;3lTVrdTeJXKpSEsGNHVLHX6OSTxu8/pAEmlkEA8H4dKlAEMYrcaUSeXszI+W4thQZudew4MNfJUx&#10;QP7asFzOFxx9L/lpojUkXjGmZ5wyhjSRJQ8YKGvKv1MWzIkL33VWU9lGfl98J6hz4cZ/uUjzf7Pb&#10;bHuj+ZQu9z/UfAMAAP//AwBQSwMEFAAGAAgAAAAhADHdX2HSAAAAjwEAAAsAAABfcmVscy8ucmVs&#10;c6SQwWrDMAyG74O9g9G9cdpDGaNOb4VeSwe7CltJTGPLWCZt376mMFhGbzvqF/o+8e/2tzCpmbJ4&#10;jgbWTQuKomXn42Dg63xYfYCSgtHhxJEM3Elg372/7U40YalHMvokqlKiGBhLSZ9aix0poDScKNZN&#10;zzlgqWMedEJ7wYH0pm23Ov9mQLdgqqMzkI9uA+p8T9X8hx28zSzcl8Zy0Nz33r6iasfXeKK5UjAP&#10;VAy4LM8w09zU50C/9q7/6ZURE31X/kL8TKv1x6wXNXYPAAAA//8DAFBLAwQUAAYACAAAACEAMy8F&#10;nkEAAAA5AAAAEAAAAGRycy9zaGFwZXhtbC54bWyysa/IzVEoSy0qzszPs1Uy1DNQUkjNS85PycxL&#10;t1UKDXHTtVBSKC5JzEtJzMnPS7VVqkwtVrK34+UCAAAA//8DAFBLAwQUAAYACAAAACEAEWey8cMA&#10;AADbAAAADwAAAGRycy9kb3ducmV2LnhtbESPQWvCQBSE7wX/w/IKvZlNLKiNrqKWgniqseD1kX3N&#10;BrNvQ3bV6K93hUKPw8x8w8yXvW3EhTpfO1aQJSkI4tLpmisFP4ev4RSED8gaG8ek4EYelovByxxz&#10;7a68p0sRKhEh7HNUYEJocyl9aciiT1xLHL1f11kMUXaV1B1eI9w2cpSmY2mx5rhgsKWNofJUnK2C&#10;lTxln7TehW+abD/ofn9vb3RU6u21X81ABOrDf/ivvdUKRhk8v8QfIBcPAAAA//8DAFBLAQItABQA&#10;BgAIAAAAIQDw94q7/QAAAOIBAAATAAAAAAAAAAAAAAAAAAAAAABbQ29udGVudF9UeXBlc10ueG1s&#10;UEsBAi0AFAAGAAgAAAAhADHdX2HSAAAAjwEAAAsAAAAAAAAAAAAAAAAALgEAAF9yZWxzLy5yZWxz&#10;UEsBAi0AFAAGAAgAAAAhADMvBZ5BAAAAOQAAABAAAAAAAAAAAAAAAAAAKQIAAGRycy9zaGFwZXht&#10;bC54bWxQSwECLQAUAAYACAAAACEAEWey8cMAAADbAAAADwAAAAAAAAAAAAAAAACYAgAAZHJzL2Rv&#10;d25yZXYueG1sUEsFBgAAAAAEAAQA9QAAAIgDAAAAAA==&#10;" fillcolor="gray [1616]" strokecolor="black [3040]">
                   <v:fill color2="#d9d9d9 [496]" rotate="t" angle="180" colors="0 #bcbcbc;22938f #d0d0d0;1 #ededed" focus="100%" type="gradient"/>
                   <v:shadow on="t" color="black" opacity="24903f" origin=",.5" offset="0,.55556mm"/>
                   <v:textbox>
@@ -25098,13 +25271,13 @@
                     </w:txbxContent>
                   </v:textbox>
                 </v:shape>
-                <v:shape id="Straight Arrow Connector 22" o:spid="_x0000_s1157" type="#_x0000_t32" style="position:absolute;left:17119;top:6191;width:9678;height:6;flip:y;visibility:visible;mso-wrap-style:square" o:connectortype="straight" o:gfxdata="UEsDBBQABgAIAAAAIQD+JeulAAEAAOoBAAATAAAAW0NvbnRlbnRfVHlwZXNdLnhtbJSRzU7EIBDH&#10;7ya+A+FqWqoHY0zpHqwe1Zj1AQhMW2I7EAbr7ts73e5ejGviEeb/8RuoN7tpFDMk8gG1vC4rKQBt&#10;cB57Ld+3T8WdFJQNOjMGBC33QHLTXF7U230EEuxG0nLIOd4rRXaAyVAZIiBPupAmk/mYehWN/TA9&#10;qJuqulU2YAbMRV4yZFO30JnPMYvHHV+vJAlGkuJhFS5dWpoYR29NZlI1o/vRUhwbSnYeNDT4SFeM&#10;IdWvDcvkfMHR98JPk7wD8WpSfjYTYyiXaNkAweaQWFf+nbSgTlSErvMWyjYRL7V6T3DnSlz4wgTz&#10;f/Nbtr3BfEpXh59qvgEAAP//AwBQSwMEFAAGAAgAAAAhAJYFM1jUAAAAlwEAAAsAAABfcmVscy8u&#10;cmVsc6SQPWsDMQyG90L/g9He8yVDKSW+bIWsIYWuxtZ9kLNkJHNN/n1MoaVXsnWUXvQ8L9rtL2k2&#10;C4pOTA42TQsGKXCcaHDwfnp7egGjxVP0MxM6uKLCvnt82B1x9qUe6ThlNZVC6mAsJb9aq2HE5LXh&#10;jFSTniX5UkcZbPbh7Ae027Z9tvKbAd2KaQ7RgRziFszpmqv5DztNQVi5L03gZLnvp3CPaiN/0hGX&#10;SvEyYHEQRb+WgktTy4G979380xuYCENh+aiOlfwnqfbvBnb1zu4GAAD//wMAUEsDBBQABgAIAAAA&#10;IQAzLwWeQQAAADkAAAAUAAAAZHJzL2Nvbm5lY3RvcnhtbC54bWyysa/IzVEoSy0qzszPs1Uy1DNQ&#10;UkjNS85PycxLt1UKDXHTtVBSKC5JzEtJzMnPS7VVqkwtVrK34+UCAAAA//8DAFBLAwQUAAYACAAA&#10;ACEAKsoABcYAAADbAAAADwAAAGRycy9kb3ducmV2LnhtbESPQWvCQBSE7wX/w/KE3pqNsWiJriKW&#10;UkuFUlsEb4/sMxvMvo3ZVeO/dwtCj8PMfMNM552txZlaXzlWMEhSEMSF0xWXCn5/3p5eQPiArLF2&#10;TAqu5GE+6z1MMdfuwt903oRSRAj7HBWYEJpcSl8YsugT1xBHb+9aiyHKtpS6xUuE21pmaTqSFiuO&#10;CwYbWhoqDpuTVfD6sX0eH7vj1/B9Z9YFDce7bPGp1GO/W0xABOrCf/jeXmkFWQZ/X+IPkLMbAAAA&#10;//8DAFBLAQItABQABgAIAAAAIQD+JeulAAEAAOoBAAATAAAAAAAAAAAAAAAAAAAAAABbQ29udGVu&#10;dF9UeXBlc10ueG1sUEsBAi0AFAAGAAgAAAAhAJYFM1jUAAAAlwEAAAsAAAAAAAAAAAAAAAAAMQEA&#10;AF9yZWxzLy5yZWxzUEsBAi0AFAAGAAgAAAAhADMvBZ5BAAAAOQAAABQAAAAAAAAAAAAAAAAALgIA&#10;AGRycy9jb25uZWN0b3J4bWwueG1sUEsBAi0AFAAGAAgAAAAhACrKAAXGAAAA2wAAAA8AAAAAAAAA&#10;AAAAAAAAoQIAAGRycy9kb3ducmV2LnhtbFBLBQYAAAAABAAEAPkAAACUAwAAAAA=&#10;" strokecolor="black [3040]">
+                <v:shape id="Straight Arrow Connector 22" o:spid="_x0000_s1159" type="#_x0000_t32" style="position:absolute;left:17119;top:6191;width:9678;height:6;flip:y;visibility:visible;mso-wrap-style:square" o:connectortype="straight" o:gfxdata="UEsDBBQABgAIAAAAIQD+JeulAAEAAOoBAAATAAAAW0NvbnRlbnRfVHlwZXNdLnhtbJSRzU7EIBDH&#10;7ya+A+FqWqoHY0zpHqwe1Zj1AQhMW2I7EAbr7ts73e5ejGviEeb/8RuoN7tpFDMk8gG1vC4rKQBt&#10;cB57Ld+3T8WdFJQNOjMGBC33QHLTXF7U230EEuxG0nLIOd4rRXaAyVAZIiBPupAmk/mYehWN/TA9&#10;qJuqulU2YAbMRV4yZFO30JnPMYvHHV+vJAlGkuJhFS5dWpoYR29NZlI1o/vRUhwbSnYeNDT4SFeM&#10;IdWvDcvkfMHR98JPk7wD8WpSfjYTYyiXaNkAweaQWFf+nbSgTlSErvMWyjYRL7V6T3DnSlz4wgTz&#10;f/Nbtr3BfEpXh59qvgEAAP//AwBQSwMEFAAGAAgAAAAhAJYFM1jUAAAAlwEAAAsAAABfcmVscy8u&#10;cmVsc6SQPWsDMQyG90L/g9He8yVDKSW+bIWsIYWuxtZ9kLNkJHNN/n1MoaVXsnWUXvQ8L9rtL2k2&#10;C4pOTA42TQsGKXCcaHDwfnp7egGjxVP0MxM6uKLCvnt82B1x9qUe6ThlNZVC6mAsJb9aq2HE5LXh&#10;jFSTniX5UkcZbPbh7Ae027Z9tvKbAd2KaQ7RgRziFszpmqv5DztNQVi5L03gZLnvp3CPaiN/0hGX&#10;SvEyYHEQRb+WgktTy4G979380xuYCENh+aiOlfwnqfbvBnb1zu4GAAD//wMAUEsDBBQABgAIAAAA&#10;IQAzLwWeQQAAADkAAAAUAAAAZHJzL2Nvbm5lY3RvcnhtbC54bWyysa/IzVEoSy0qzszPs1Uy1DNQ&#10;UkjNS85PycxLt1UKDXHTtVBSKC5JzEtJzMnPS7VVqkwtVrK34+UCAAAA//8DAFBLAwQUAAYACAAA&#10;ACEAKsoABcYAAADbAAAADwAAAGRycy9kb3ducmV2LnhtbESPQWvCQBSE7wX/w/KE3pqNsWiJriKW&#10;UkuFUlsEb4/sMxvMvo3ZVeO/dwtCj8PMfMNM552txZlaXzlWMEhSEMSF0xWXCn5/3p5eQPiArLF2&#10;TAqu5GE+6z1MMdfuwt903oRSRAj7HBWYEJpcSl8YsugT1xBHb+9aiyHKtpS6xUuE21pmaTqSFiuO&#10;CwYbWhoqDpuTVfD6sX0eH7vj1/B9Z9YFDce7bPGp1GO/W0xABOrCf/jeXmkFWQZ/X+IPkLMbAAAA&#10;//8DAFBLAQItABQABgAIAAAAIQD+JeulAAEAAOoBAAATAAAAAAAAAAAAAAAAAAAAAABbQ29udGVu&#10;dF9UeXBlc10ueG1sUEsBAi0AFAAGAAgAAAAhAJYFM1jUAAAAlwEAAAsAAAAAAAAAAAAAAAAAMQEA&#10;AF9yZWxzLy5yZWxzUEsBAi0AFAAGAAgAAAAhADMvBZ5BAAAAOQAAABQAAAAAAAAAAAAAAAAALgIA&#10;AGRycy9jb25uZWN0b3J4bWwueG1sUEsBAi0AFAAGAAgAAAAhACrKAAXGAAAA2wAAAA8AAAAAAAAA&#10;AAAAAAAAoQIAAGRycy9kb3ducmV2LnhtbFBLBQYAAAAABAAEAPkAAACUAwAAAAA=&#10;" strokecolor="black [3040]">
                   <v:stroke endarrow="open"/>
                 </v:shape>
-                <v:shape id="Straight Arrow Connector 23" o:spid="_x0000_s1158" type="#_x0000_t32" style="position:absolute;left:31845;top:7937;width:0;height:1927;flip:y;visibility:visible;mso-wrap-style:square" o:connectortype="straight" o:gfxdata="UEsDBBQABgAIAAAAIQD+JeulAAEAAOoBAAATAAAAW0NvbnRlbnRfVHlwZXNdLnhtbJSRzU7EIBDH&#10;7ya+A+FqWqoHY0zpHqwe1Zj1AQhMW2I7EAbr7ts73e5ejGviEeb/8RuoN7tpFDMk8gG1vC4rKQBt&#10;cB57Ld+3T8WdFJQNOjMGBC33QHLTXF7U230EEuxG0nLIOd4rRXaAyVAZIiBPupAmk/mYehWN/TA9&#10;qJuqulU2YAbMRV4yZFO30JnPMYvHHV+vJAlGkuJhFS5dWpoYR29NZlI1o/vRUhwbSnYeNDT4SFeM&#10;IdWvDcvkfMHR98JPk7wD8WpSfjYTYyiXaNkAweaQWFf+nbSgTlSErvMWyjYRL7V6T3DnSlz4wgTz&#10;f/Nbtr3BfEpXh59qvgEAAP//AwBQSwMEFAAGAAgAAAAhAJYFM1jUAAAAlwEAAAsAAABfcmVscy8u&#10;cmVsc6SQPWsDMQyG90L/g9He8yVDKSW+bIWsIYWuxtZ9kLNkJHNN/n1MoaVXsnWUXvQ8L9rtL2k2&#10;C4pOTA42TQsGKXCcaHDwfnp7egGjxVP0MxM6uKLCvnt82B1x9qUe6ThlNZVC6mAsJb9aq2HE5LXh&#10;jFSTniX5UkcZbPbh7Ae027Z9tvKbAd2KaQ7RgRziFszpmqv5DztNQVi5L03gZLnvp3CPaiN/0hGX&#10;SvEyYHEQRb+WgktTy4G979380xuYCENh+aiOlfwnqfbvBnb1zu4GAAD//wMAUEsDBBQABgAIAAAA&#10;IQAzLwWeQQAAADkAAAAUAAAAZHJzL2Nvbm5lY3RvcnhtbC54bWyysa/IzVEoSy0qzszPs1Uy1DNQ&#10;UkjNS85PycxLt1UKDXHTtVBSKC5JzEtJzMnPS7VVqkwtVrK34+UCAAAA//8DAFBLAwQUAAYACAAA&#10;ACEARYalnsYAAADbAAAADwAAAGRycy9kb3ducmV2LnhtbESPQWvCQBSE70L/w/IKvenGRGpJXUUU&#10;qVKhVKXg7ZF9ZoPZtzG7avrvu4VCj8PMfMNMZp2txY1aXzlWMBwkIIgLpysuFRz2q/4LCB+QNdaO&#10;ScE3eZhNH3oTzLW78yfddqEUEcI+RwUmhCaX0heGLPqBa4ijd3KtxRBlW0rd4j3CbS3TJHmWFiuO&#10;CwYbWhgqzrurVbDcfI3Gl+7ykb0dzbagbHxM5+9KPT1281cQgbrwH/5rr7WCNIPfL/EHyOkPAAAA&#10;//8DAFBLAQItABQABgAIAAAAIQD+JeulAAEAAOoBAAATAAAAAAAAAAAAAAAAAAAAAABbQ29udGVu&#10;dF9UeXBlc10ueG1sUEsBAi0AFAAGAAgAAAAhAJYFM1jUAAAAlwEAAAsAAAAAAAAAAAAAAAAAMQEA&#10;AF9yZWxzLy5yZWxzUEsBAi0AFAAGAAgAAAAhADMvBZ5BAAAAOQAAABQAAAAAAAAAAAAAAAAALgIA&#10;AGRycy9jb25uZWN0b3J4bWwueG1sUEsBAi0AFAAGAAgAAAAhAEWGpZ7GAAAA2wAAAA8AAAAAAAAA&#10;AAAAAAAAoQIAAGRycy9kb3ducmV2LnhtbFBLBQYAAAAABAAEAPkAAACUAwAAAAA=&#10;" strokecolor="black [3040]">
+                <v:shape id="Straight Arrow Connector 23" o:spid="_x0000_s1160" type="#_x0000_t32" style="position:absolute;left:31845;top:7937;width:0;height:1927;flip:y;visibility:visible;mso-wrap-style:square" o:connectortype="straight" o:gfxdata="UEsDBBQABgAIAAAAIQD+JeulAAEAAOoBAAATAAAAW0NvbnRlbnRfVHlwZXNdLnhtbJSRzU7EIBDH&#10;7ya+A+FqWqoHY0zpHqwe1Zj1AQhMW2I7EAbr7ts73e5ejGviEeb/8RuoN7tpFDMk8gG1vC4rKQBt&#10;cB57Ld+3T8WdFJQNOjMGBC33QHLTXF7U230EEuxG0nLIOd4rRXaAyVAZIiBPupAmk/mYehWN/TA9&#10;qJuqulU2YAbMRV4yZFO30JnPMYvHHV+vJAlGkuJhFS5dWpoYR29NZlI1o/vRUhwbSnYeNDT4SFeM&#10;IdWvDcvkfMHR98JPk7wD8WpSfjYTYyiXaNkAweaQWFf+nbSgTlSErvMWyjYRL7V6T3DnSlz4wgTz&#10;f/Nbtr3BfEpXh59qvgEAAP//AwBQSwMEFAAGAAgAAAAhAJYFM1jUAAAAlwEAAAsAAABfcmVscy8u&#10;cmVsc6SQPWsDMQyG90L/g9He8yVDKSW+bIWsIYWuxtZ9kLNkJHNN/n1MoaVXsnWUXvQ8L9rtL2k2&#10;C4pOTA42TQsGKXCcaHDwfnp7egGjxVP0MxM6uKLCvnt82B1x9qUe6ThlNZVC6mAsJb9aq2HE5LXh&#10;jFSTniX5UkcZbPbh7Ae027Z9tvKbAd2KaQ7RgRziFszpmqv5DztNQVi5L03gZLnvp3CPaiN/0hGX&#10;SvEyYHEQRb+WgktTy4G979380xuYCENh+aiOlfwnqfbvBnb1zu4GAAD//wMAUEsDBBQABgAIAAAA&#10;IQAzLwWeQQAAADkAAAAUAAAAZHJzL2Nvbm5lY3RvcnhtbC54bWyysa/IzVEoSy0qzszPs1Uy1DNQ&#10;UkjNS85PycxLt1UKDXHTtVBSKC5JzEtJzMnPS7VVqkwtVrK34+UCAAAA//8DAFBLAwQUAAYACAAA&#10;ACEARYalnsYAAADbAAAADwAAAGRycy9kb3ducmV2LnhtbESPQWvCQBSE70L/w/IKvenGRGpJXUUU&#10;qVKhVKXg7ZF9ZoPZtzG7avrvu4VCj8PMfMNMZp2txY1aXzlWMBwkIIgLpysuFRz2q/4LCB+QNdaO&#10;ScE3eZhNH3oTzLW78yfddqEUEcI+RwUmhCaX0heGLPqBa4ijd3KtxRBlW0rd4j3CbS3TJHmWFiuO&#10;CwYbWhgqzrurVbDcfI3Gl+7ykb0dzbagbHxM5+9KPT1281cQgbrwH/5rr7WCNIPfL/EHyOkPAAAA&#10;//8DAFBLAQItABQABgAIAAAAIQD+JeulAAEAAOoBAAATAAAAAAAAAAAAAAAAAAAAAABbQ29udGVu&#10;dF9UeXBlc10ueG1sUEsBAi0AFAAGAAgAAAAhAJYFM1jUAAAAlwEAAAsAAAAAAAAAAAAAAAAAMQEA&#10;AF9yZWxzLy5yZWxzUEsBAi0AFAAGAAgAAAAhADMvBZ5BAAAAOQAAABQAAAAAAAAAAAAAAAAALgIA&#10;AGRycy9jb25uZWN0b3J4bWwueG1sUEsBAi0AFAAGAAgAAAAhAEWGpZ7GAAAA2wAAAA8AAAAAAAAA&#10;AAAAAAAAoQIAAGRycy9kb3ducmV2LnhtbFBLBQYAAAAABAAEAPkAAACUAwAAAAA=&#10;" strokecolor="black [3040]">
                   <v:stroke endarrow="open"/>
                 </v:shape>
-                <v:rect id="Rectangle 24" o:spid="_x0000_s1159" style="position:absolute;left:41148;top:4632;width:8509;height:3049;visibility:visible;mso-wrap-style:square;v-text-anchor:middle" o:gfxdata="UEsDBBQABgAIAAAAIQDw94q7/QAAAOIBAAATAAAAW0NvbnRlbnRfVHlwZXNdLnhtbJSRzUrEMBDH&#10;74LvEOYqbaoHEWm6B6tHFV0fYEimbdg2CZlYd9/edD8u4goeZ+b/8SOpV9tpFDNFtt4puC4rEOS0&#10;N9b1Cj7WT8UdCE7oDI7ekYIdMayay4t6vQvEIrsdKxhSCvdSsh5oQi59IJcvnY8TpjzGXgbUG+xJ&#10;3lTVrdTeJXKpSEsGNHVLHX6OSTxu8/pAEmlkEA8H4dKlAEMYrcaUSeXszI+W4thQZudew4MNfJUx&#10;QP7asFzOFxx9L/lpojUkXjGmZ5wyhjSRJQ8YKGvKv1MWzIkL33VWU9lGfl98J6hz4cZ/uUjzf7Pb&#10;bHuj+ZQu9z/UfAMAAP//AwBQSwMEFAAGAAgAAAAhADHdX2HSAAAAjwEAAAsAAABfcmVscy8ucmVs&#10;c6SQwWrDMAyG74O9g9G9cdpDGaNOb4VeSwe7CltJTGPLWCZt376mMFhGbzvqF/o+8e/2tzCpmbJ4&#10;jgbWTQuKomXn42Dg63xYfYCSgtHhxJEM3Elg372/7U40YalHMvokqlKiGBhLSZ9aix0poDScKNZN&#10;zzlgqWMedEJ7wYH0pm23Ov9mQLdgqqMzkI9uA+p8T9X8hx28zSzcl8Zy0Nz33r6iasfXeKK5UjAP&#10;VAy4LM8w09zU50C/9q7/6ZURE31X/kL8TKv1x6wXNXYPAAAA//8DAFBLAwQUAAYACAAAACEAMy8F&#10;nkEAAAA5AAAAEAAAAGRycy9zaGFwZXhtbC54bWyysa/IzVEoSy0qzszPs1Uy1DNQUkjNS85PycxL&#10;t1UKDXHTtVBSKC5JzEtJzMnPS7VVqkwtVrK34+UCAAAA//8DAFBLAwQUAAYACAAAACEAVQ1gXMYA&#10;AADbAAAADwAAAGRycy9kb3ducmV2LnhtbESPQWvCQBSE7wX/w/KE3upGKdXGbKQNFXKooLGix0f2&#10;mYRm34bsVtN/7wqFHoeZ+YZJVoNpxYV611hWMJ1EIIhLqxuuFHzt108LEM4ja2wtk4JfcrBKRw8J&#10;xtpeeUeXwlciQNjFqKD2vouldGVNBt3EdsTBO9veoA+yr6Tu8RrgppWzKHqRBhsOCzV2lNVUfhc/&#10;RkF2zKfZdrPeHvPT/NMc6L37eN0p9Tge3pYgPA3+P/zXzrWC2TPcv4QfINMbAAAA//8DAFBLAQIt&#10;ABQABgAIAAAAIQDw94q7/QAAAOIBAAATAAAAAAAAAAAAAAAAAAAAAABbQ29udGVudF9UeXBlc10u&#10;eG1sUEsBAi0AFAAGAAgAAAAhADHdX2HSAAAAjwEAAAsAAAAAAAAAAAAAAAAALgEAAF9yZWxzLy5y&#10;ZWxzUEsBAi0AFAAGAAgAAAAhADMvBZ5BAAAAOQAAABAAAAAAAAAAAAAAAAAAKQIAAGRycy9zaGFw&#10;ZXhtbC54bWxQSwECLQAUAAYACAAAACEAVQ1gXMYAAADbAAAADwAAAAAAAAAAAAAAAACYAgAAZHJz&#10;L2Rvd25yZXYueG1sUEsFBgAAAAAEAAQA9QAAAIsDAAAAAA==&#10;" fillcolor="#cdddac [1622]" strokecolor="#94b64e [3046]">
+                <v:rect id="Rectangle 24" o:spid="_x0000_s1161" style="position:absolute;left:41148;top:4632;width:8509;height:3049;visibility:visible;mso-wrap-style:square;v-text-anchor:middle" o:gfxdata="UEsDBBQABgAIAAAAIQDw94q7/QAAAOIBAAATAAAAW0NvbnRlbnRfVHlwZXNdLnhtbJSRzUrEMBDH&#10;74LvEOYqbaoHEWm6B6tHFV0fYEimbdg2CZlYd9/edD8u4goeZ+b/8SOpV9tpFDNFtt4puC4rEOS0&#10;N9b1Cj7WT8UdCE7oDI7ekYIdMayay4t6vQvEIrsdKxhSCvdSsh5oQi59IJcvnY8TpjzGXgbUG+xJ&#10;3lTVrdTeJXKpSEsGNHVLHX6OSTxu8/pAEmlkEA8H4dKlAEMYrcaUSeXszI+W4thQZudew4MNfJUx&#10;QP7asFzOFxx9L/lpojUkXjGmZ5wyhjSRJQ8YKGvKv1MWzIkL33VWU9lGfl98J6hz4cZ/uUjzf7Pb&#10;bHuj+ZQu9z/UfAMAAP//AwBQSwMEFAAGAAgAAAAhADHdX2HSAAAAjwEAAAsAAABfcmVscy8ucmVs&#10;c6SQwWrDMAyG74O9g9G9cdpDGaNOb4VeSwe7CltJTGPLWCZt376mMFhGbzvqF/o+8e/2tzCpmbJ4&#10;jgbWTQuKomXn42Dg63xYfYCSgtHhxJEM3Elg372/7U40YalHMvokqlKiGBhLSZ9aix0poDScKNZN&#10;zzlgqWMedEJ7wYH0pm23Ov9mQLdgqqMzkI9uA+p8T9X8hx28zSzcl8Zy0Nz33r6iasfXeKK5UjAP&#10;VAy4LM8w09zU50C/9q7/6ZURE31X/kL8TKv1x6wXNXYPAAAA//8DAFBLAwQUAAYACAAAACEAMy8F&#10;nkEAAAA5AAAAEAAAAGRycy9zaGFwZXhtbC54bWyysa/IzVEoSy0qzszPs1Uy1DNQUkjNS85PycxL&#10;t1UKDXHTtVBSKC5JzEtJzMnPS7VVqkwtVrK34+UCAAAA//8DAFBLAwQUAAYACAAAACEAVQ1gXMYA&#10;AADbAAAADwAAAGRycy9kb3ducmV2LnhtbESPQWvCQBSE7wX/w/KE3upGKdXGbKQNFXKooLGix0f2&#10;mYRm34bsVtN/7wqFHoeZ+YZJVoNpxYV611hWMJ1EIIhLqxuuFHzt108LEM4ja2wtk4JfcrBKRw8J&#10;xtpeeUeXwlciQNjFqKD2vouldGVNBt3EdsTBO9veoA+yr6Tu8RrgppWzKHqRBhsOCzV2lNVUfhc/&#10;RkF2zKfZdrPeHvPT/NMc6L37eN0p9Tge3pYgPA3+P/zXzrWC2TPcv4QfINMbAAAA//8DAFBLAQIt&#10;ABQABgAIAAAAIQDw94q7/QAAAOIBAAATAAAAAAAAAAAAAAAAAAAAAABbQ29udGVudF9UeXBlc10u&#10;eG1sUEsBAi0AFAAGAAgAAAAhADHdX2HSAAAAjwEAAAsAAAAAAAAAAAAAAAAALgEAAF9yZWxzLy5y&#10;ZWxzUEsBAi0AFAAGAAgAAAAhADMvBZ5BAAAAOQAAABAAAAAAAAAAAAAAAAAAKQIAAGRycy9zaGFw&#10;ZXhtbC54bWxQSwECLQAUAAYACAAAACEAVQ1gXMYAAADbAAAADwAAAAAAAAAAAAAAAACYAgAAZHJz&#10;L2Rvd25yZXYueG1sUEsFBgAAAAAEAAQA9QAAAIsDAAAAAA==&#10;" fillcolor="#cdddac [1622]" strokecolor="#94b64e [3046]">
                   <v:fill color2="#f0f4e6 [502]" rotate="t" angle="180" colors="0 #dafda7;22938f #e4fdc2;1 #f5ffe6" focus="100%" type="gradient"/>
                   <v:shadow on="t" color="black" opacity="24903f" origin=",.5" offset="0,.55556mm"/>
                   <v:textbox>
@@ -25121,7 +25294,7 @@
                     </w:txbxContent>
                   </v:textbox>
                 </v:rect>
-                <v:rect id="Rectangle 25" o:spid="_x0000_s1160" style="position:absolute;left:41148;top:10127;width:8509;height:3042;visibility:visible;mso-wrap-style:square;v-text-anchor:middle" o:gfxdata="UEsDBBQABgAIAAAAIQDw94q7/QAAAOIBAAATAAAAW0NvbnRlbnRfVHlwZXNdLnhtbJSRzUrEMBDH&#10;74LvEOYqbaoHEWm6B6tHFV0fYEimbdg2CZlYd9/edD8u4goeZ+b/8SOpV9tpFDNFtt4puC4rEOS0&#10;N9b1Cj7WT8UdCE7oDI7ekYIdMayay4t6vQvEIrsdKxhSCvdSsh5oQi59IJcvnY8TpjzGXgbUG+xJ&#10;3lTVrdTeJXKpSEsGNHVLHX6OSTxu8/pAEmlkEA8H4dKlAEMYrcaUSeXszI+W4thQZudew4MNfJUx&#10;QP7asFzOFxx9L/lpojUkXjGmZ5wyhjSRJQ8YKGvKv1MWzIkL33VWU9lGfl98J6hz4cZ/uUjzf7Pb&#10;bHuj+ZQu9z/UfAMAAP//AwBQSwMEFAAGAAgAAAAhADHdX2HSAAAAjwEAAAsAAABfcmVscy8ucmVs&#10;c6SQwWrDMAyG74O9g9G9cdpDGaNOb4VeSwe7CltJTGPLWCZt376mMFhGbzvqF/o+8e/2tzCpmbJ4&#10;jgbWTQuKomXn42Dg63xYfYCSgtHhxJEM3Elg372/7U40YalHMvokqlKiGBhLSZ9aix0poDScKNZN&#10;zzlgqWMedEJ7wYH0pm23Ov9mQLdgqqMzkI9uA+p8T9X8hx28zSzcl8Zy0Nz33r6iasfXeKK5UjAP&#10;VAy4LM8w09zU50C/9q7/6ZURE31X/kL8TKv1x6wXNXYPAAAA//8DAFBLAwQUAAYACAAAACEAMy8F&#10;nkEAAAA5AAAAEAAAAGRycy9zaGFwZXhtbC54bWyysa/IzVEoSy0qzszPs1Uy1DNQUkjNS85PycxL&#10;t1UKDXHTtVBSKC5JzEtJzMnPS7VVqkwtVrK34+UCAAAA//8DAFBLAwQUAAYACAAAACEAOkHFx8YA&#10;AADbAAAADwAAAGRycy9kb3ducmV2LnhtbESPQWvCQBSE7wX/w/KE3upGodXGbKQNFXKooLGix0f2&#10;mYRm34bsVtN/7wqFHoeZ+YZJVoNpxYV611hWMJ1EIIhLqxuuFHzt108LEM4ja2wtk4JfcrBKRw8J&#10;xtpeeUeXwlciQNjFqKD2vouldGVNBt3EdsTBO9veoA+yr6Tu8RrgppWzKHqRBhsOCzV2lNVUfhc/&#10;RkF2zKfZdrPeHvPT/NMc6L37eN0p9Tge3pYgPA3+P/zXzrWC2TPcv4QfINMbAAAA//8DAFBLAQIt&#10;ABQABgAIAAAAIQDw94q7/QAAAOIBAAATAAAAAAAAAAAAAAAAAAAAAABbQ29udGVudF9UeXBlc10u&#10;eG1sUEsBAi0AFAAGAAgAAAAhADHdX2HSAAAAjwEAAAsAAAAAAAAAAAAAAAAALgEAAF9yZWxzLy5y&#10;ZWxzUEsBAi0AFAAGAAgAAAAhADMvBZ5BAAAAOQAAABAAAAAAAAAAAAAAAAAAKQIAAGRycy9zaGFw&#10;ZXhtbC54bWxQSwECLQAUAAYACAAAACEAOkHFx8YAAADbAAAADwAAAAAAAAAAAAAAAACYAgAAZHJz&#10;L2Rvd25yZXYueG1sUEsFBgAAAAAEAAQA9QAAAIsDAAAAAA==&#10;" fillcolor="#cdddac [1622]" strokecolor="#94b64e [3046]">
+                <v:rect id="Rectangle 25" o:spid="_x0000_s1162" style="position:absolute;left:41148;top:10127;width:8509;height:3042;visibility:visible;mso-wrap-style:square;v-text-anchor:middle" o:gfxdata="UEsDBBQABgAIAAAAIQDw94q7/QAAAOIBAAATAAAAW0NvbnRlbnRfVHlwZXNdLnhtbJSRzUrEMBDH&#10;74LvEOYqbaoHEWm6B6tHFV0fYEimbdg2CZlYd9/edD8u4goeZ+b/8SOpV9tpFDNFtt4puC4rEOS0&#10;N9b1Cj7WT8UdCE7oDI7ekYIdMayay4t6vQvEIrsdKxhSCvdSsh5oQi59IJcvnY8TpjzGXgbUG+xJ&#10;3lTVrdTeJXKpSEsGNHVLHX6OSTxu8/pAEmlkEA8H4dKlAEMYrcaUSeXszI+W4thQZudew4MNfJUx&#10;QP7asFzOFxx9L/lpojUkXjGmZ5wyhjSRJQ8YKGvKv1MWzIkL33VWU9lGfl98J6hz4cZ/uUjzf7Pb&#10;bHuj+ZQu9z/UfAMAAP//AwBQSwMEFAAGAAgAAAAhADHdX2HSAAAAjwEAAAsAAABfcmVscy8ucmVs&#10;c6SQwWrDMAyG74O9g9G9cdpDGaNOb4VeSwe7CltJTGPLWCZt376mMFhGbzvqF/o+8e/2tzCpmbJ4&#10;jgbWTQuKomXn42Dg63xYfYCSgtHhxJEM3Elg372/7U40YalHMvokqlKiGBhLSZ9aix0poDScKNZN&#10;zzlgqWMedEJ7wYH0pm23Ov9mQLdgqqMzkI9uA+p8T9X8hx28zSzcl8Zy0Nz33r6iasfXeKK5UjAP&#10;VAy4LM8w09zU50C/9q7/6ZURE31X/kL8TKv1x6wXNXYPAAAA//8DAFBLAwQUAAYACAAAACEAMy8F&#10;nkEAAAA5AAAAEAAAAGRycy9zaGFwZXhtbC54bWyysa/IzVEoSy0qzszPs1Uy1DNQUkjNS85PycxL&#10;t1UKDXHTtVBSKC5JzEtJzMnPS7VVqkwtVrK34+UCAAAA//8DAFBLAwQUAAYACAAAACEAOkHFx8YA&#10;AADbAAAADwAAAGRycy9kb3ducmV2LnhtbESPQWvCQBSE7wX/w/KE3upGodXGbKQNFXKooLGix0f2&#10;mYRm34bsVtN/7wqFHoeZ+YZJVoNpxYV611hWMJ1EIIhLqxuuFHzt108LEM4ja2wtk4JfcrBKRw8J&#10;xtpeeUeXwlciQNjFqKD2vouldGVNBt3EdsTBO9veoA+yr6Tu8RrgppWzKHqRBhsOCzV2lNVUfhc/&#10;RkF2zKfZdrPeHvPT/NMc6L37eN0p9Tge3pYgPA3+P/zXzrWC2TPcv4QfINMbAAAA//8DAFBLAQIt&#10;ABQABgAIAAAAIQDw94q7/QAAAOIBAAATAAAAAAAAAAAAAAAAAAAAAABbQ29udGVudF9UeXBlc10u&#10;eG1sUEsBAi0AFAAGAAgAAAAhADHdX2HSAAAAjwEAAAsAAAAAAAAAAAAAAAAALgEAAF9yZWxzLy5y&#10;ZWxzUEsBAi0AFAAGAAgAAAAhADMvBZ5BAAAAOQAAABAAAAAAAAAAAAAAAAAAKQIAAGRycy9zaGFw&#10;ZXhtbC54bWxQSwECLQAUAAYACAAAACEAOkHFx8YAAADbAAAADwAAAAAAAAAAAAAAAACYAgAAZHJz&#10;L2Rvd25yZXYueG1sUEsFBgAAAAAEAAQA9QAAAIsDAAAAAA==&#10;" fillcolor="#cdddac [1622]" strokecolor="#94b64e [3046]">
                   <v:fill color2="#f0f4e6 [502]" rotate="t" angle="180" colors="0 #dafda7;22938f #e4fdc2;1 #f5ffe6" focus="100%" type="gradient"/>
                   <v:shadow on="t" color="black" opacity="24903f" origin=",.5" offset="0,.55556mm"/>
                   <v:textbox>
@@ -25148,10 +25321,10 @@
                     </w:txbxContent>
                   </v:textbox>
                 </v:rect>
-                <v:shape id="Straight Arrow Connector 26" o:spid="_x0000_s1161" type="#_x0000_t32" style="position:absolute;left:37719;top:11610;width:3429;height:38;visibility:visible;mso-wrap-style:square" o:connectortype="straight" o:gfxdata="UEsDBBQABgAIAAAAIQD+JeulAAEAAOoBAAATAAAAW0NvbnRlbnRfVHlwZXNdLnhtbJSRzU7EIBDH&#10;7ya+A+FqWqoHY0zpHqwe1Zj1AQhMW2I7EAbr7ts73e5ejGviEeb/8RuoN7tpFDMk8gG1vC4rKQBt&#10;cB57Ld+3T8WdFJQNOjMGBC33QHLTXF7U230EEuxG0nLIOd4rRXaAyVAZIiBPupAmk/mYehWN/TA9&#10;qJuqulU2YAbMRV4yZFO30JnPMYvHHV+vJAlGkuJhFS5dWpoYR29NZlI1o/vRUhwbSnYeNDT4SFeM&#10;IdWvDcvkfMHR98JPk7wD8WpSfjYTYyiXaNkAweaQWFf+nbSgTlSErvMWyjYRL7V6T3DnSlz4wgTz&#10;f/Nbtr3BfEpXh59qvgEAAP//AwBQSwMEFAAGAAgAAAAhAJYFM1jUAAAAlwEAAAsAAABfcmVscy8u&#10;cmVsc6SQPWsDMQyG90L/g9He8yVDKSW+bIWsIYWuxtZ9kLNkJHNN/n1MoaVXsnWUXvQ8L9rtL2k2&#10;C4pOTA42TQsGKXCcaHDwfnp7egGjxVP0MxM6uKLCvnt82B1x9qUe6ThlNZVC6mAsJb9aq2HE5LXh&#10;jFSTniX5UkcZbPbh7Ae027Z9tvKbAd2KaQ7RgRziFszpmqv5DztNQVi5L03gZLnvp3CPaiN/0hGX&#10;SvEyYHEQRb+WgktTy4G979380xuYCENh+aiOlfwnqfbvBnb1zu4GAAD//wMAUEsDBBQABgAIAAAA&#10;IQAzLwWeQQAAADkAAAAUAAAAZHJzL2Nvbm5lY3RvcnhtbC54bWyysa/IzVEoSy0qzszPs1Uy1DNQ&#10;UkjNS85PycxLt1UKDXHTtVBSKC5JzEtJzMnPS7VVqkwtVrK34+UCAAAA//8DAFBLAwQUAAYACAAA&#10;ACEAk72H4MMAAADbAAAADwAAAGRycy9kb3ducmV2LnhtbESPT4vCMBTE78J+h/CEvdlUD0W7xrII&#10;BQ/uwX/s9dG8bUubl24Ta/32RhA8DjPzG2adjaYVA/WutqxgHsUgiAuray4VnE/5bAnCeWSNrWVS&#10;cCcH2eZjssZU2xsfaDj6UgQIuxQVVN53qZSuqMigi2xHHLw/2xv0Qfal1D3eAty0chHHiTRYc1io&#10;sKNtRUVzvBoFsUvy/+2p+RnOpT/sf2W+u68uSn1Ox+8vEJ5G/w6/2jutYJHA80v4AXLzAAAA//8D&#10;AFBLAQItABQABgAIAAAAIQD+JeulAAEAAOoBAAATAAAAAAAAAAAAAAAAAAAAAABbQ29udGVudF9U&#10;eXBlc10ueG1sUEsBAi0AFAAGAAgAAAAhAJYFM1jUAAAAlwEAAAsAAAAAAAAAAAAAAAAAMQEAAF9y&#10;ZWxzLy5yZWxzUEsBAi0AFAAGAAgAAAAhADMvBZ5BAAAAOQAAABQAAAAAAAAAAAAAAAAALgIAAGRy&#10;cy9jb25uZWN0b3J4bWwueG1sUEsBAi0AFAAGAAgAAAAhAJO9h+DDAAAA2wAAAA8AAAAAAAAAAAAA&#10;AAAAoQIAAGRycy9kb3ducmV2LnhtbFBLBQYAAAAABAAEAPkAAACRAwAAAAA=&#10;" strokecolor="black [3040]">
+                <v:shape id="Straight Arrow Connector 26" o:spid="_x0000_s1163" type="#_x0000_t32" style="position:absolute;left:37719;top:11610;width:3429;height:38;visibility:visible;mso-wrap-style:square" o:connectortype="straight" o:gfxdata="UEsDBBQABgAIAAAAIQD+JeulAAEAAOoBAAATAAAAW0NvbnRlbnRfVHlwZXNdLnhtbJSRzU7EIBDH&#10;7ya+A+FqWqoHY0zpHqwe1Zj1AQhMW2I7EAbr7ts73e5ejGviEeb/8RuoN7tpFDMk8gG1vC4rKQBt&#10;cB57Ld+3T8WdFJQNOjMGBC33QHLTXF7U230EEuxG0nLIOd4rRXaAyVAZIiBPupAmk/mYehWN/TA9&#10;qJuqulU2YAbMRV4yZFO30JnPMYvHHV+vJAlGkuJhFS5dWpoYR29NZlI1o/vRUhwbSnYeNDT4SFeM&#10;IdWvDcvkfMHR98JPk7wD8WpSfjYTYyiXaNkAweaQWFf+nbSgTlSErvMWyjYRL7V6T3DnSlz4wgTz&#10;f/Nbtr3BfEpXh59qvgEAAP//AwBQSwMEFAAGAAgAAAAhAJYFM1jUAAAAlwEAAAsAAABfcmVscy8u&#10;cmVsc6SQPWsDMQyG90L/g9He8yVDKSW+bIWsIYWuxtZ9kLNkJHNN/n1MoaVXsnWUXvQ8L9rtL2k2&#10;C4pOTA42TQsGKXCcaHDwfnp7egGjxVP0MxM6uKLCvnt82B1x9qUe6ThlNZVC6mAsJb9aq2HE5LXh&#10;jFSTniX5UkcZbPbh7Ae027Z9tvKbAd2KaQ7RgRziFszpmqv5DztNQVi5L03gZLnvp3CPaiN/0hGX&#10;SvEyYHEQRb+WgktTy4G979380xuYCENh+aiOlfwnqfbvBnb1zu4GAAD//wMAUEsDBBQABgAIAAAA&#10;IQAzLwWeQQAAADkAAAAUAAAAZHJzL2Nvbm5lY3RvcnhtbC54bWyysa/IzVEoSy0qzszPs1Uy1DNQ&#10;UkjNS85PycxLt1UKDXHTtVBSKC5JzEtJzMnPS7VVqkwtVrK34+UCAAAA//8DAFBLAwQUAAYACAAA&#10;ACEAk72H4MMAAADbAAAADwAAAGRycy9kb3ducmV2LnhtbESPT4vCMBTE78J+h/CEvdlUD0W7xrII&#10;BQ/uwX/s9dG8bUubl24Ta/32RhA8DjPzG2adjaYVA/WutqxgHsUgiAuray4VnE/5bAnCeWSNrWVS&#10;cCcH2eZjssZU2xsfaDj6UgQIuxQVVN53qZSuqMigi2xHHLw/2xv0Qfal1D3eAty0chHHiTRYc1io&#10;sKNtRUVzvBoFsUvy/+2p+RnOpT/sf2W+u68uSn1Ox+8vEJ5G/w6/2jutYJHA80v4AXLzAAAA//8D&#10;AFBLAQItABQABgAIAAAAIQD+JeulAAEAAOoBAAATAAAAAAAAAAAAAAAAAAAAAABbQ29udGVudF9U&#10;eXBlc10ueG1sUEsBAi0AFAAGAAgAAAAhAJYFM1jUAAAAlwEAAAsAAAAAAAAAAAAAAAAAMQEAAF9y&#10;ZWxzLy5yZWxzUEsBAi0AFAAGAAgAAAAhADMvBZ5BAAAAOQAAABQAAAAAAAAAAAAAAAAALgIAAGRy&#10;cy9jb25uZWN0b3J4bWwueG1sUEsBAi0AFAAGAAgAAAAhAJO9h+DDAAAA2wAAAA8AAAAAAAAAAAAA&#10;AAAAoQIAAGRycy9kb3ducmV2LnhtbFBLBQYAAAAABAAEAPkAAACRAwAAAAA=&#10;" strokecolor="black [3040]">
                   <v:stroke endarrow="open"/>
                 </v:shape>
-                <v:shape id="Straight Arrow Connector 27" o:spid="_x0000_s1162" type="#_x0000_t32" style="position:absolute;left:36893;top:6156;width:4255;height:35;flip:y;visibility:visible;mso-wrap-style:square" o:connectortype="straight" o:gfxdata="UEsDBBQABgAIAAAAIQD+JeulAAEAAOoBAAATAAAAW0NvbnRlbnRfVHlwZXNdLnhtbJSRzU7EIBDH&#10;7ya+A+FqWqoHY0zpHqwe1Zj1AQhMW2I7EAbr7ts73e5ejGviEeb/8RuoN7tpFDMk8gG1vC4rKQBt&#10;cB57Ld+3T8WdFJQNOjMGBC33QHLTXF7U230EEuxG0nLIOd4rRXaAyVAZIiBPupAmk/mYehWN/TA9&#10;qJuqulU2YAbMRV4yZFO30JnPMYvHHV+vJAlGkuJhFS5dWpoYR29NZlI1o/vRUhwbSnYeNDT4SFeM&#10;IdWvDcvkfMHR98JPk7wD8WpSfjYTYyiXaNkAweaQWFf+nbSgTlSErvMWyjYRL7V6T3DnSlz4wgTz&#10;f/Nbtr3BfEpXh59qvgEAAP//AwBQSwMEFAAGAAgAAAAhAJYFM1jUAAAAlwEAAAsAAABfcmVscy8u&#10;cmVsc6SQPWsDMQyG90L/g9He8yVDKSW+bIWsIYWuxtZ9kLNkJHNN/n1MoaVXsnWUXvQ8L9rtL2k2&#10;C4pOTA42TQsGKXCcaHDwfnp7egGjxVP0MxM6uKLCvnt82B1x9qUe6ThlNZVC6mAsJb9aq2HE5LXh&#10;jFSTniX5UkcZbPbh7Ae027Z9tvKbAd2KaQ7RgRziFszpmqv5DztNQVi5L03gZLnvp3CPaiN/0hGX&#10;SvEyYHEQRb+WgktTy4G979380xuYCENh+aiOlfwnqfbvBnb1zu4GAAD//wMAUEsDBBQABgAIAAAA&#10;IQAzLwWeQQAAADkAAAAUAAAAZHJzL2Nvbm5lY3RvcnhtbC54bWyysa/IzVEoSy0qzszPs1Uy1DNQ&#10;UkjNS85PycxLt1UKDXHTtVBSKC5JzEtJzMnPS7VVqkwtVrK34+UCAAAA//8DAFBLAwQUAAYACAAA&#10;ACEAOr2jncYAAADbAAAADwAAAGRycy9kb3ducmV2LnhtbESPQWvCQBSE74X+h+UVeqsbozQldRVR&#10;pEqFUpWCt0f2mQ1m38bsqvHfu4VCj8PMfMOMJp2txYVaXzlW0O8lIIgLpysuFey2i5c3ED4ga6wd&#10;k4IbeZiMHx9GmGt35W+6bEIpIoR9jgpMCE0upS8MWfQ91xBH7+BaiyHKtpS6xWuE21qmSfIqLVYc&#10;Fww2NDNUHDdnq2C++hlmp+70NfjYm3VBg2yfTj+Ven7qpu8gAnXhP/zXXmoFaQa/X+IPkOM7AAAA&#10;//8DAFBLAQItABQABgAIAAAAIQD+JeulAAEAAOoBAAATAAAAAAAAAAAAAAAAAAAAAABbQ29udGVu&#10;dF9UeXBlc10ueG1sUEsBAi0AFAAGAAgAAAAhAJYFM1jUAAAAlwEAAAsAAAAAAAAAAAAAAAAAMQEA&#10;AF9yZWxzLy5yZWxzUEsBAi0AFAAGAAgAAAAhADMvBZ5BAAAAOQAAABQAAAAAAAAAAAAAAAAALgIA&#10;AGRycy9jb25uZWN0b3J4bWwueG1sUEsBAi0AFAAGAAgAAAAhADq9o53GAAAA2wAAAA8AAAAAAAAA&#10;AAAAAAAAoQIAAGRycy9kb3ducmV2LnhtbFBLBQYAAAAABAAEAPkAAACUAwAAAAA=&#10;" strokecolor="black [3040]">
+                <v:shape id="Straight Arrow Connector 27" o:spid="_x0000_s1164" type="#_x0000_t32" style="position:absolute;left:36893;top:6156;width:4255;height:35;flip:y;visibility:visible;mso-wrap-style:square" o:connectortype="straight" o:gfxdata="UEsDBBQABgAIAAAAIQD+JeulAAEAAOoBAAATAAAAW0NvbnRlbnRfVHlwZXNdLnhtbJSRzU7EIBDH&#10;7ya+A+FqWqoHY0zpHqwe1Zj1AQhMW2I7EAbr7ts73e5ejGviEeb/8RuoN7tpFDMk8gG1vC4rKQBt&#10;cB57Ld+3T8WdFJQNOjMGBC33QHLTXF7U230EEuxG0nLIOd4rRXaAyVAZIiBPupAmk/mYehWN/TA9&#10;qJuqulU2YAbMRV4yZFO30JnPMYvHHV+vJAlGkuJhFS5dWpoYR29NZlI1o/vRUhwbSnYeNDT4SFeM&#10;IdWvDcvkfMHR98JPk7wD8WpSfjYTYyiXaNkAweaQWFf+nbSgTlSErvMWyjYRL7V6T3DnSlz4wgTz&#10;f/Nbtr3BfEpXh59qvgEAAP//AwBQSwMEFAAGAAgAAAAhAJYFM1jUAAAAlwEAAAsAAABfcmVscy8u&#10;cmVsc6SQPWsDMQyG90L/g9He8yVDKSW+bIWsIYWuxtZ9kLNkJHNN/n1MoaVXsnWUXvQ8L9rtL2k2&#10;C4pOTA42TQsGKXCcaHDwfnp7egGjxVP0MxM6uKLCvnt82B1x9qUe6ThlNZVC6mAsJb9aq2HE5LXh&#10;jFSTniX5UkcZbPbh7Ae027Z9tvKbAd2KaQ7RgRziFszpmqv5DztNQVi5L03gZLnvp3CPaiN/0hGX&#10;SvEyYHEQRb+WgktTy4G979380xuYCENh+aiOlfwnqfbvBnb1zu4GAAD//wMAUEsDBBQABgAIAAAA&#10;IQAzLwWeQQAAADkAAAAUAAAAZHJzL2Nvbm5lY3RvcnhtbC54bWyysa/IzVEoSy0qzszPs1Uy1DNQ&#10;UkjNS85PycxLt1UKDXHTtVBSKC5JzEtJzMnPS7VVqkwtVrK34+UCAAAA//8DAFBLAwQUAAYACAAA&#10;ACEAOr2jncYAAADbAAAADwAAAGRycy9kb3ducmV2LnhtbESPQWvCQBSE74X+h+UVeqsbozQldRVR&#10;pEqFUpWCt0f2mQ1m38bsqvHfu4VCj8PMfMOMJp2txYVaXzlW0O8lIIgLpysuFey2i5c3ED4ga6wd&#10;k4IbeZiMHx9GmGt35W+6bEIpIoR9jgpMCE0upS8MWfQ91xBH7+BaiyHKtpS6xWuE21qmSfIqLVYc&#10;Fww2NDNUHDdnq2C++hlmp+70NfjYm3VBg2yfTj+Ven7qpu8gAnXhP/zXXmoFaQa/X+IPkOM7AAAA&#10;//8DAFBLAQItABQABgAIAAAAIQD+JeulAAEAAOoBAAATAAAAAAAAAAAAAAAAAAAAAABbQ29udGVu&#10;dF9UeXBlc10ueG1sUEsBAi0AFAAGAAgAAAAhAJYFM1jUAAAAlwEAAAsAAAAAAAAAAAAAAAAAMQEA&#10;AF9yZWxzLy5yZWxzUEsBAi0AFAAGAAgAAAAhADMvBZ5BAAAAOQAAABQAAAAAAAAAAAAAAAAALgIA&#10;AGRycy9jb25uZWN0b3J4bWwueG1sUEsBAi0AFAAGAAgAAAAhADq9o53GAAAA2wAAAA8AAAAAAAAA&#10;AAAAAAAAoQIAAGRycy9kb3ducmV2LnhtbFBLBQYAAAAABAAEAPkAAACUAwAAAAA=&#10;" strokecolor="black [3040]">
                   <v:stroke endarrow="open"/>
                 </v:shape>
                 <w10:anchorlock/>
@@ -26950,12 +27123,12 @@
           </mc:Choice>
           <mc:Fallback>
             <w:pict>
-              <v:group id="Canvas 9" o:spid="_x0000_s1160" editas="canvas" style="width:462pt;height:35.2pt;mso-position-horizontal-relative:char;mso-position-vertical-relative:line" coordsize="58674,4464" o:gfxdata="UEsDBBQABgAIAAAAIQC2gziS/gAAAOEBAAATAAAAW0NvbnRlbnRfVHlwZXNdLnhtbJSRQU7DMBBF&#10;90jcwfIWJU67QAgl6YK0S0CoHGBkTxKLZGx5TGhvj5O2G0SRWNoz/78nu9wcxkFMGNg6quQqL6RA&#10;0s5Y6ir5vt9lD1JwBDIwOMJKHpHlpr69KfdHjyxSmriSfYz+USnWPY7AufNIadK6MEJMx9ApD/oD&#10;OlTrorhX2lFEilmcO2RdNtjC5xDF9pCuTyYBB5bi6bQ4syoJ3g9WQ0ymaiLzg5KdCXlKLjvcW893&#10;SUOqXwnz5DrgnHtJTxOsQfEKIT7DmDSUCaxw7Rqn8787ZsmRM9e2VmPeBN4uqYvTtW7jvijg9N/y&#10;JsXecLq0q+WD6m8AAAD//wMAUEsDBBQABgAIAAAAIQA4/SH/1gAAAJQBAAALAAAAX3JlbHMvLnJl&#10;bHOkkMFqwzAMhu+DvYPRfXGawxijTi+j0GvpHsDYimMaW0Yy2fr2M4PBMnrbUb/Q94l/f/hMi1qR&#10;JVI2sOt6UJgd+ZiDgffL8ekFlFSbvV0oo4EbChzGx4f9GRdb25HMsYhqlCwG5lrLq9biZkxWOiqY&#10;22YiTra2kYMu1l1tQD30/bPm3wwYN0x18gb45AdQl1tp5j/sFB2T0FQ7R0nTNEV3j6o9feQzro1i&#10;OWA14Fm+Q8a1a8+Bvu/d/dMb2JY5uiPbhG/ktn4cqGU/er3pcvwCAAD//wMAUEsDBBQABgAIAAAA&#10;IQD1JTbB+QMAAIgPAAAOAAAAZHJzL2Uyb0RvYy54bWzsV0tv2zgQvi/Q/0Do3lgPy7GMKIXX3SwW&#10;CNqgyaJnmqJsoRKpJRlb7q/fGZKS0zSu3ew26KEXidS8yHl9o4s3XVOTDVe6kiIPorMwIFwwWVRi&#10;lQd/3129ngZEGyoKWkvB82DHdfDm8tVvF9t2xmO5lnXBFQElQs+2bR6sjWlno5Fma95QfSZbLoBY&#10;StVQA1u1GhWKbkF7U4/iMJyMtlIVrZKMaw1f3zpicGn1lyVn5n1Zam5InQdwNmOfyj6X+BxdXtDZ&#10;StF2XTF/DPqMUzS0EmB0UPWWGkruVfWVqqZiSmpZmjMmm5Esy4pxewe4TRQ+us2Cig3V9jIMvNMf&#10;EFb/o97lCnwAKmdbCAa3awiFboeg6P9m7HZNW27voGfs3eZGkaqATIFgCNpARnyAGFGxqjmBb948&#10;8N22N8rvNCzRt12pGnyD10iXB9Moi1JQs0NtSTZOXTB5ZwgDcpTE4TQEOgOGZBxnsAaFo72eVmnz&#10;J5cNwUUeKDiIjSHdXGvjWHsWkNu2euZOYldmV3M8TC0+8BKuhBattE1dvqgV2VBIOsoYFybxpi03&#10;ipVVXQ+C8XFBz4+i3Kb1IHyC1UHCWpbCDMJNJaR6ynrxKfJHLh1/7wF3b3SB6ZadjWWaISt+Wspi&#10;BwFW0tWZbtlVBb69ptrcUAWFBeGAZmHew6Os5TYPpF8FZC3V56e+Iz9kIFADsoVCzQP9zz1VPCD1&#10;XwJyM4vGY1Br7GacnsewUQ8py4cUcd8sJIQlgrbUMrtEflP3y1LJ5iP0lDlaBRIVDGznATOq3yyM&#10;ayDQlRifzy0bVHNLzbW4xdp0IcHcues+UtX6BDOQmu9kXw909ijPHC+GSMj5vZFlZZNw71cfAqhN&#10;5+0fX6Tgpa+K1OYFHuqkIk2SNA2xCn9VKQT2m73hB1fpZOiup1bpr6rDbvbyVRf3VXdrFK1Wa0Pm&#10;SsktWUghAKOkIlHcd1wowoVw8KjNohMDuFpEsrADiCGKgQQl7cEKEc7XsVOBmwNYG0dJlnmwjc/T&#10;JHsMtjFAMdIRbI/grPa3Gq7j2uWjbojAjL2wFvg0tKr/EAUxuxZGBoruGBC1RyY7Jdg7nIrNe5B7&#10;GpfDI8joMBzPN9Suc+4RwYEbRT2+OsGDeGy6o3jsyrqP6guixPm4T9g7HL5+lx2MckO38TBBTAcE&#10;xEY/KxzItCScZtNJagEjSTNYAT842E918SRM+jyL0/OpmxmfO9Qh1F5BFK2JWhAYSCaoHi0OFFDu&#10;ktCFzc+G+2I5lHJPJoEbB/tYfkfafSl4eBw8weoz0m9fKcfHwckQ4ucBjYAfxRce7szPNNpBU7Z/&#10;e9DXvviffLi3PW//A335LwAAAP//AwBQSwMEFAAGAAgAAAAhAMvUKSjcAAAABAEAAA8AAABkcnMv&#10;ZG93bnJldi54bWxMj0FLw0AQhe+C/2EZwZvdtRS1MZsiiniwtLVV8LjNjtlgdjZkt0n675160cuD&#10;xxve+yZfjL4RPXaxDqTheqJAIJXB1lRpeN89X92BiMmQNU0g1HDECIvi/Cw3mQ0DvWG/TZXgEoqZ&#10;0eBSajMpY+nQmzgJLRJnX6HzJrHtKmk7M3C5b+RUqRvpTU284EyLjw7L7+3Ba1h/rp4+Xjdrt1HD&#10;8rh76Uu5mi+1vrwYH+5BJBzT3zGc8BkdCmbahwPZKBoN/Ej6Vc7m0xnbvYZbNQNZ5PI/fPEDAAD/&#10;/wMAUEsBAi0AFAAGAAgAAAAhALaDOJL+AAAA4QEAABMAAAAAAAAAAAAAAAAAAAAAAFtDb250ZW50&#10;X1R5cGVzXS54bWxQSwECLQAUAAYACAAAACEAOP0h/9YAAACUAQAACwAAAAAAAAAAAAAAAAAvAQAA&#10;X3JlbHMvLnJlbHNQSwECLQAUAAYACAAAACEA9SU2wfkDAACIDwAADgAAAAAAAAAAAAAAAAAuAgAA&#10;ZHJzL2Uyb0RvYy54bWxQSwECLQAUAAYACAAAACEAy9QpKNwAAAAEAQAADwAAAAAAAAAAAAAAAABT&#10;BgAAZHJzL2Rvd25yZXYueG1sUEsFBgAAAAAEAAQA8wAAAFwHAAAAAA==&#10;">
-                <v:shape id="_x0000_s1161" type="#_x0000_t75" style="position:absolute;width:58674;height:4464;visibility:visible;mso-wrap-style:square">
+              <v:group id="Canvas 9" o:spid="_x0000_s1165" editas="canvas" style="width:462pt;height:35.2pt;mso-position-horizontal-relative:char;mso-position-vertical-relative:line" coordsize="58674,4464" o:gfxdata="UEsDBBQABgAIAAAAIQC2gziS/gAAAOEBAAATAAAAW0NvbnRlbnRfVHlwZXNdLnhtbJSRQU7DMBBF&#10;90jcwfIWJU67QAgl6YK0S0CoHGBkTxKLZGx5TGhvj5O2G0SRWNoz/78nu9wcxkFMGNg6quQqL6RA&#10;0s5Y6ir5vt9lD1JwBDIwOMJKHpHlpr69KfdHjyxSmriSfYz+USnWPY7AufNIadK6MEJMx9ApD/oD&#10;OlTrorhX2lFEilmcO2RdNtjC5xDF9pCuTyYBB5bi6bQ4syoJ3g9WQ0ymaiLzg5KdCXlKLjvcW893&#10;SUOqXwnz5DrgnHtJTxOsQfEKIT7DmDSUCaxw7Rqn8787ZsmRM9e2VmPeBN4uqYvTtW7jvijg9N/y&#10;JsXecLq0q+WD6m8AAAD//wMAUEsDBBQABgAIAAAAIQA4/SH/1gAAAJQBAAALAAAAX3JlbHMvLnJl&#10;bHOkkMFqwzAMhu+DvYPRfXGawxijTi+j0GvpHsDYimMaW0Yy2fr2M4PBMnrbUb/Q94l/f/hMi1qR&#10;JVI2sOt6UJgd+ZiDgffL8ekFlFSbvV0oo4EbChzGx4f9GRdb25HMsYhqlCwG5lrLq9biZkxWOiqY&#10;22YiTra2kYMu1l1tQD30/bPm3wwYN0x18gb45AdQl1tp5j/sFB2T0FQ7R0nTNEV3j6o9feQzro1i&#10;OWA14Fm+Q8a1a8+Bvu/d/dMb2JY5uiPbhG/ktn4cqGU/er3pcvwCAAD//wMAUEsDBBQABgAIAAAA&#10;IQBBizWo+gMAAIgPAAAOAAAAZHJzL2Uyb0RvYy54bWzsV1tv2zYUfh+w/0DofbEutmMbUQrPXYYB&#10;QRs0GfpMU5QtTCI1krHl/vp9JCU5cePZy9ZgD32RSJ0beW7f0dW7pirJhitdSJEG0UUYEC6YzAqx&#10;SoPfH25+mgREGyoyWkrB02DHdfDu+scfrrb1jMdyLcuMKwIlQs+2dRqsjalng4Fma15RfSFrLkDM&#10;paqowVatBpmiW2ivykEchuPBVqqsVpJxrfH1vScG105/nnNmPua55oaUaYCzGfdU7rm0z8H1FZ2t&#10;FK3XBWuPQV9xiooWAkZ7Ve+poeRRFV+pqgqmpJa5uWCyGsg8Lxh3d8BtovDgNgsqNlS7yzB4pzsg&#10;Vv+h3uUKPoDK2RbB4G6NUOi6D4r+d8bu17Tm7g56xj5s7hQpMmQKgiFohYz4hBhRsSo5wbfWPPju&#10;6zvV7jSW1rdNrir7htdIkwaTaBqNoGZntSXT4cgHkzeGMJCjJA4nIegMDMkwnmINhYO9nlpp8yuX&#10;FbGLNFA4iIsh3dxq41k7Fshtaz3zJ3Ersyu5PUwpPvEcV7IWnbRLXb4oFdlQJB1ljAuTtKYdtxXL&#10;i7LsBePTgi2/FeUurXvhM6z2Es6yFKYXrgoh1UvWsz+i9si55+884O9tXWCaZeNiOY4tq/20lNkO&#10;AVbS15mu2U0B395Sbe6oQmEhHGgW5iMeeSm3aSDbVUDWUn156bvlRwaCGpAtCjUN9J+PVPGAlL8J&#10;5OY0Gg6h1rjNcHQZY6OeUpZPKeKxWkiEJUJbqplbWn5TdstcyeozesrcWgWJCgbbacCM6jYL4xsI&#10;uhLj87ljQzXX1NyKe1ubPiQ2dx6az1TVbYIZpOYH2dUDnR3kmee1IRJy/mhkXrgk3Pu1DQFq03v7&#10;2xcpvPRVkbq8sIc6q0iTZDQKbRV+r1IE9m97w7euUteD9tl0ukq/V53tZm9fdXFXdfdG0WK1NmSu&#10;lNyShRQCGCUVifqOiyJcCA+P2iwa0YOrQyQXciCGyHoSSroFK4twbR17FXZzBGvjKJlOW7CNL0fJ&#10;9BBsY0CxpVuwPYGzur1Vfx3fLg+6oQVm2wtLYZ+GFuUvIiNmV2NkoNYdPaJ2yOSmBHeHc7F5D3Iv&#10;43J4Ahk9htvz9bXrnXtCsOe2oi2+esGjeGyak3jswbeL6huixOWwS9gHO3z9LBuMcoezHDENCBYb&#10;21nhSKYl4WQ6GY8cYCSjKVbgh4PbqS4eh0mXZ/HocuJnxtcOdRZqbxBFZ6IUBAPJ2Kq3FnsKlPsk&#10;9GFrZ8N9sRxLuReTwI+DXSz/Qdo9Fzw+Dp5h9RXpt6+UM8bBYRfic8fB50Aj8KP4xsOd+T+NdmjK&#10;7m8Pfe3Z/+TTvet5+x/o678AAAD//wMAUEsDBBQABgAIAAAAIQDL1Cko3AAAAAQBAAAPAAAAZHJz&#10;L2Rvd25yZXYueG1sTI9BS8NAEIXvgv9hGcGb3bUUtTGbIop4sLS1VfC4zY7ZYHY2ZLdJ+u+detHL&#10;g8cb3vsmX4y+ET12sQ6k4XqiQCCVwdZUaXjfPV/dgYjJkDVNINRwxAiL4vwsN5kNA71hv02V4BKK&#10;mdHgUmozKWPp0Js4CS0SZ1+h8yax7SppOzNwuW/kVKkb6U1NvOBMi48Oy+/twWtYf66ePl43a7dR&#10;w/K4e+lLuZovtb68GB/uQSQc098xnPAZHQpm2ocD2SgaDfxI+lXO5tMZ272GWzUDWeTyP3zxAwAA&#10;//8DAFBLAQItABQABgAIAAAAIQC2gziS/gAAAOEBAAATAAAAAAAAAAAAAAAAAAAAAABbQ29udGVu&#10;dF9UeXBlc10ueG1sUEsBAi0AFAAGAAgAAAAhADj9If/WAAAAlAEAAAsAAAAAAAAAAAAAAAAALwEA&#10;AF9yZWxzLy5yZWxzUEsBAi0AFAAGAAgAAAAhAEGLNaj6AwAAiA8AAA4AAAAAAAAAAAAAAAAALgIA&#10;AGRycy9lMm9Eb2MueG1sUEsBAi0AFAAGAAgAAAAhAMvUKSjcAAAABAEAAA8AAAAAAAAAAAAAAAAA&#10;VAYAAGRycy9kb3ducmV2LnhtbFBLBQYAAAAABAAEAPMAAABdBwAAAAA=&#10;">
+                <v:shape id="_x0000_s1166" type="#_x0000_t75" style="position:absolute;width:58674;height:4464;visibility:visible;mso-wrap-style:square">
                   <v:fill o:detectmouseclick="t"/>
                   <v:path o:connecttype="none"/>
                 </v:shape>
-                <v:rect id="Rectangle 10" o:spid="_x0000_s1162" style="position:absolute;left:8191;top:1039;width:13208;height:3429;visibility:visible;mso-wrap-style:square;v-text-anchor:middle" o:gfxdata="UEsDBBQABgAIAAAAIQDw94q7/QAAAOIBAAATAAAAW0NvbnRlbnRfVHlwZXNdLnhtbJSRzUrEMBDH&#10;74LvEOYqbaoHEWm6B6tHFV0fYEimbdg2CZlYd9/edD8u4goeZ+b/8SOpV9tpFDNFtt4puC4rEOS0&#10;N9b1Cj7WT8UdCE7oDI7ekYIdMayay4t6vQvEIrsdKxhSCvdSsh5oQi59IJcvnY8TpjzGXgbUG+xJ&#10;3lTVrdTeJXKpSEsGNHVLHX6OSTxu8/pAEmlkEA8H4dKlAEMYrcaUSeXszI+W4thQZudew4MNfJUx&#10;QP7asFzOFxx9L/lpojUkXjGmZ5wyhjSRJQ8YKGvKv1MWzIkL33VWU9lGfl98J6hz4cZ/uUjzf7Pb&#10;bHuj+ZQu9z/UfAMAAP//AwBQSwMEFAAGAAgAAAAhADHdX2HSAAAAjwEAAAsAAABfcmVscy8ucmVs&#10;c6SQwWrDMAyG74O9g9G9cdpDGaNOb4VeSwe7CltJTGPLWCZt376mMFhGbzvqF/o+8e/2tzCpmbJ4&#10;jgbWTQuKomXn42Dg63xYfYCSgtHhxJEM3Elg372/7U40YalHMvokqlKiGBhLSZ9aix0poDScKNZN&#10;zzlgqWMedEJ7wYH0pm23Ov9mQLdgqqMzkI9uA+p8T9X8hx28zSzcl8Zy0Nz33r6iasfXeKK5UjAP&#10;VAy4LM8w09zU50C/9q7/6ZURE31X/kL8TKv1x6wXNXYPAAAA//8DAFBLAwQUAAYACAAAACEAMy8F&#10;nkEAAAA5AAAAEAAAAGRycy9zaGFwZXhtbC54bWyysa/IzVEoSy0qzszPs1Uy1DNQUkjNS85PycxL&#10;t1UKDXHTtVBSKC5JzEtJzMnPS7VVqkwtVrK34+UCAAAA//8DAFBLAwQUAAYACAAAACEA5Fqs4sUA&#10;AADbAAAADwAAAGRycy9kb3ducmV2LnhtbESPQWvCQBCF7wX/wzKF3urGHqqNrlJDhRwqqFX0OGSn&#10;SWh2NmS3Gv+9cxC8zfDevPfNbNG7Rp2pC7VnA6NhAoq48Lbm0sD+Z/U6ARUissXGMxm4UoDFfPA0&#10;w9T6C2/pvIulkhAOKRqoYmxTrUNRkcMw9C2xaL++cxhl7UptO7xIuGv0W5K8a4c1S0OFLWUVFX+7&#10;f2cgO+ajbLNebY75afztDrRsvz62xrw8959TUJH6+DDfr3Mr+EIvv8gAen4DAAD//wMAUEsBAi0A&#10;FAAGAAgAAAAhAPD3irv9AAAA4gEAABMAAAAAAAAAAAAAAAAAAAAAAFtDb250ZW50X1R5cGVzXS54&#10;bWxQSwECLQAUAAYACAAAACEAMd1fYdIAAACPAQAACwAAAAAAAAAAAAAAAAAuAQAAX3JlbHMvLnJl&#10;bHNQSwECLQAUAAYACAAAACEAMy8FnkEAAAA5AAAAEAAAAAAAAAAAAAAAAAApAgAAZHJzL3NoYXBl&#10;eG1sLnhtbFBLAQItABQABgAIAAAAIQDkWqzixQAAANsAAAAPAAAAAAAAAAAAAAAAAJgCAABkcnMv&#10;ZG93bnJldi54bWxQSwUGAAAAAAQABAD1AAAAigMAAAAA&#10;" fillcolor="#cdddac [1622]" strokecolor="#94b64e [3046]">
+                <v:rect id="Rectangle 10" o:spid="_x0000_s1167" style="position:absolute;left:8191;top:1039;width:13208;height:3429;visibility:visible;mso-wrap-style:square;v-text-anchor:middle" o:gfxdata="UEsDBBQABgAIAAAAIQDw94q7/QAAAOIBAAATAAAAW0NvbnRlbnRfVHlwZXNdLnhtbJSRzUrEMBDH&#10;74LvEOYqbaoHEWm6B6tHFV0fYEimbdg2CZlYd9/edD8u4goeZ+b/8SOpV9tpFDNFtt4puC4rEOS0&#10;N9b1Cj7WT8UdCE7oDI7ekYIdMayay4t6vQvEIrsdKxhSCvdSsh5oQi59IJcvnY8TpjzGXgbUG+xJ&#10;3lTVrdTeJXKpSEsGNHVLHX6OSTxu8/pAEmlkEA8H4dKlAEMYrcaUSeXszI+W4thQZudew4MNfJUx&#10;QP7asFzOFxx9L/lpojUkXjGmZ5wyhjSRJQ8YKGvKv1MWzIkL33VWU9lGfl98J6hz4cZ/uUjzf7Pb&#10;bHuj+ZQu9z/UfAMAAP//AwBQSwMEFAAGAAgAAAAhADHdX2HSAAAAjwEAAAsAAABfcmVscy8ucmVs&#10;c6SQwWrDMAyG74O9g9G9cdpDGaNOb4VeSwe7CltJTGPLWCZt376mMFhGbzvqF/o+8e/2tzCpmbJ4&#10;jgbWTQuKomXn42Dg63xYfYCSgtHhxJEM3Elg372/7U40YalHMvokqlKiGBhLSZ9aix0poDScKNZN&#10;zzlgqWMedEJ7wYH0pm23Ov9mQLdgqqMzkI9uA+p8T9X8hx28zSzcl8Zy0Nz33r6iasfXeKK5UjAP&#10;VAy4LM8w09zU50C/9q7/6ZURE31X/kL8TKv1x6wXNXYPAAAA//8DAFBLAwQUAAYACAAAACEAMy8F&#10;nkEAAAA5AAAAEAAAAGRycy9zaGFwZXhtbC54bWyysa/IzVEoSy0qzszPs1Uy1DNQUkjNS85PycxL&#10;t1UKDXHTtVBSKC5JzEtJzMnPS7VVqkwtVrK34+UCAAAA//8DAFBLAwQUAAYACAAAACEA5Fqs4sUA&#10;AADbAAAADwAAAGRycy9kb3ducmV2LnhtbESPQWvCQBCF7wX/wzKF3urGHqqNrlJDhRwqqFX0OGSn&#10;SWh2NmS3Gv+9cxC8zfDevPfNbNG7Rp2pC7VnA6NhAoq48Lbm0sD+Z/U6ARUissXGMxm4UoDFfPA0&#10;w9T6C2/pvIulkhAOKRqoYmxTrUNRkcMw9C2xaL++cxhl7UptO7xIuGv0W5K8a4c1S0OFLWUVFX+7&#10;f2cgO+ajbLNebY75afztDrRsvz62xrw8959TUJH6+DDfr3Mr+EIvv8gAen4DAAD//wMAUEsBAi0A&#10;FAAGAAgAAAAhAPD3irv9AAAA4gEAABMAAAAAAAAAAAAAAAAAAAAAAFtDb250ZW50X1R5cGVzXS54&#10;bWxQSwECLQAUAAYACAAAACEAMd1fYdIAAACPAQAACwAAAAAAAAAAAAAAAAAuAQAAX3JlbHMvLnJl&#10;bHNQSwECLQAUAAYACAAAACEAMy8FnkEAAAA5AAAAEAAAAAAAAAAAAAAAAAApAgAAZHJzL3NoYXBl&#10;eG1sLnhtbFBLAQItABQABgAIAAAAIQDkWqzixQAAANsAAAAPAAAAAAAAAAAAAAAAAJgCAABkcnMv&#10;ZG93bnJldi54bWxQSwUGAAAAAAQABAD1AAAAigMAAAAA&#10;" fillcolor="#cdddac [1622]" strokecolor="#94b64e [3046]">
                   <v:fill color2="#f0f4e6 [502]" rotate="t" angle="180" colors="0 #dafda7;22938f #e4fdc2;1 #f5ffe6" focus="100%" type="gradient"/>
                   <v:shadow on="t" color="black" opacity="24903f" origin=",.5" offset="0,.55556mm"/>
                   <v:textbox>
@@ -26972,7 +27145,7 @@
                     </w:txbxContent>
                   </v:textbox>
                 </v:rect>
-                <v:rect id="Rectangle 11" o:spid="_x0000_s1163" style="position:absolute;left:33550;top:1039;width:13208;height:3429;visibility:visible;mso-wrap-style:square;v-text-anchor:middle" o:gfxdata="UEsDBBQABgAIAAAAIQDw94q7/QAAAOIBAAATAAAAW0NvbnRlbnRfVHlwZXNdLnhtbJSRzUrEMBDH&#10;74LvEOYqbaoHEWm6B6tHFV0fYEimbdg2CZlYd9/edD8u4goeZ+b/8SOpV9tpFDNFtt4puC4rEOS0&#10;N9b1Cj7WT8UdCE7oDI7ekYIdMayay4t6vQvEIrsdKxhSCvdSsh5oQi59IJcvnY8TpjzGXgbUG+xJ&#10;3lTVrdTeJXKpSEsGNHVLHX6OSTxu8/pAEmlkEA8H4dKlAEMYrcaUSeXszI+W4thQZudew4MNfJUx&#10;QP7asFzOFxx9L/lpojUkXjGmZ5wyhjSRJQ8YKGvKv1MWzIkL33VWU9lGfl98J6hz4cZ/uUjzf7Pb&#10;bHuj+ZQu9z/UfAMAAP//AwBQSwMEFAAGAAgAAAAhADHdX2HSAAAAjwEAAAsAAABfcmVscy8ucmVs&#10;c6SQwWrDMAyG74O9g9G9cdpDGaNOb4VeSwe7CltJTGPLWCZt376mMFhGbzvqF/o+8e/2tzCpmbJ4&#10;jgbWTQuKomXn42Dg63xYfYCSgtHhxJEM3Elg372/7U40YalHMvokqlKiGBhLSZ9aix0poDScKNZN&#10;zzlgqWMedEJ7wYH0pm23Ov9mQLdgqqMzkI9uA+p8T9X8hx28zSzcl8Zy0Nz33r6iasfXeKK5UjAP&#10;VAy4LM8w09zU50C/9q7/6ZURE31X/kL8TKv1x6wXNXYPAAAA//8DAFBLAwQUAAYACAAAACEAMy8F&#10;nkEAAAA5AAAAEAAAAGRycy9zaGFwZXhtbC54bWyysa/IzVEoSy0qzszPs1Uy1DNQUkjNS85PycxL&#10;t1UKDXHTtVBSKC5JzEtJzMnPS7VVqkwtVrK34+UCAAAA//8DAFBLAwQUAAYACAAAACEAixYJecIA&#10;AADbAAAADwAAAGRycy9kb3ducmV2LnhtbERPTWvCQBC9F/oflin0VjfpwWp0FRsUcqigaUWPQ3ZM&#10;gtnZkN1q/PeuIHibx/uc6bw3jThT52rLCuJBBIK4sLrmUsHf7+pjBMJ5ZI2NZVJwJQfz2evLFBNt&#10;L7ylc+5LEULYJaig8r5NpHRFRQbdwLbEgTvazqAPsCul7vASwk0jP6NoKA3WHBoqbCmtqDjl/0ZB&#10;us/idLNebfbZ4evH7Oi7XY63Sr2/9YsJCE+9f4of7kyH+THcfwkHyNkNAAD//wMAUEsBAi0AFAAG&#10;AAgAAAAhAPD3irv9AAAA4gEAABMAAAAAAAAAAAAAAAAAAAAAAFtDb250ZW50X1R5cGVzXS54bWxQ&#10;SwECLQAUAAYACAAAACEAMd1fYdIAAACPAQAACwAAAAAAAAAAAAAAAAAuAQAAX3JlbHMvLnJlbHNQ&#10;SwECLQAUAAYACAAAACEAMy8FnkEAAAA5AAAAEAAAAAAAAAAAAAAAAAApAgAAZHJzL3NoYXBleG1s&#10;LnhtbFBLAQItABQABgAIAAAAIQCLFgl5wgAAANsAAAAPAAAAAAAAAAAAAAAAAJgCAABkcnMvZG93&#10;bnJldi54bWxQSwUGAAAAAAQABAD1AAAAhwMAAAAA&#10;" fillcolor="#cdddac [1622]" strokecolor="#94b64e [3046]">
+                <v:rect id="Rectangle 11" o:spid="_x0000_s1168" style="position:absolute;left:33550;top:1039;width:13208;height:3429;visibility:visible;mso-wrap-style:square;v-text-anchor:middle" o:gfxdata="UEsDBBQABgAIAAAAIQDw94q7/QAAAOIBAAATAAAAW0NvbnRlbnRfVHlwZXNdLnhtbJSRzUrEMBDH&#10;74LvEOYqbaoHEWm6B6tHFV0fYEimbdg2CZlYd9/edD8u4goeZ+b/8SOpV9tpFDNFtt4puC4rEOS0&#10;N9b1Cj7WT8UdCE7oDI7ekYIdMayay4t6vQvEIrsdKxhSCvdSsh5oQi59IJcvnY8TpjzGXgbUG+xJ&#10;3lTVrdTeJXKpSEsGNHVLHX6OSTxu8/pAEmlkEA8H4dKlAEMYrcaUSeXszI+W4thQZudew4MNfJUx&#10;QP7asFzOFxx9L/lpojUkXjGmZ5wyhjSRJQ8YKGvKv1MWzIkL33VWU9lGfl98J6hz4cZ/uUjzf7Pb&#10;bHuj+ZQu9z/UfAMAAP//AwBQSwMEFAAGAAgAAAAhADHdX2HSAAAAjwEAAAsAAABfcmVscy8ucmVs&#10;c6SQwWrDMAyG74O9g9G9cdpDGaNOb4VeSwe7CltJTGPLWCZt376mMFhGbzvqF/o+8e/2tzCpmbJ4&#10;jgbWTQuKomXn42Dg63xYfYCSgtHhxJEM3Elg372/7U40YalHMvokqlKiGBhLSZ9aix0poDScKNZN&#10;zzlgqWMedEJ7wYH0pm23Ov9mQLdgqqMzkI9uA+p8T9X8hx28zSzcl8Zy0Nz33r6iasfXeKK5UjAP&#10;VAy4LM8w09zU50C/9q7/6ZURE31X/kL8TKv1x6wXNXYPAAAA//8DAFBLAwQUAAYACAAAACEAMy8F&#10;nkEAAAA5AAAAEAAAAGRycy9zaGFwZXhtbC54bWyysa/IzVEoSy0qzszPs1Uy1DNQUkjNS85PycxL&#10;t1UKDXHTtVBSKC5JzEtJzMnPS7VVqkwtVrK34+UCAAAA//8DAFBLAwQUAAYACAAAACEAixYJecIA&#10;AADbAAAADwAAAGRycy9kb3ducmV2LnhtbERPTWvCQBC9F/oflin0VjfpwWp0FRsUcqigaUWPQ3ZM&#10;gtnZkN1q/PeuIHibx/uc6bw3jThT52rLCuJBBIK4sLrmUsHf7+pjBMJ5ZI2NZVJwJQfz2evLFBNt&#10;L7ylc+5LEULYJaig8r5NpHRFRQbdwLbEgTvazqAPsCul7vASwk0jP6NoKA3WHBoqbCmtqDjl/0ZB&#10;us/idLNebfbZ4evH7Oi7XY63Sr2/9YsJCE+9f4of7kyH+THcfwkHyNkNAAD//wMAUEsBAi0AFAAG&#10;AAgAAAAhAPD3irv9AAAA4gEAABMAAAAAAAAAAAAAAAAAAAAAAFtDb250ZW50X1R5cGVzXS54bWxQ&#10;SwECLQAUAAYACAAAACEAMd1fYdIAAACPAQAACwAAAAAAAAAAAAAAAAAuAQAAX3JlbHMvLnJlbHNQ&#10;SwECLQAUAAYACAAAACEAMy8FnkEAAAA5AAAAEAAAAAAAAAAAAAAAAAApAgAAZHJzL3NoYXBleG1s&#10;LnhtbFBLAQItABQABgAIAAAAIQCLFgl5wgAAANsAAAAPAAAAAAAAAAAAAAAAAJgCAABkcnMvZG93&#10;bnJldi54bWxQSwUGAAAAAAQABAD1AAAAhwMAAAAA&#10;" fillcolor="#cdddac [1622]" strokecolor="#94b64e [3046]">
                   <v:fill color2="#f0f4e6 [502]" rotate="t" angle="180" colors="0 #dafda7;22938f #e4fdc2;1 #f5ffe6" focus="100%" type="gradient"/>
                   <v:shadow on="t" color="black" opacity="24903f" origin=",.5" offset="0,.55556mm"/>
                   <v:textbox>
@@ -27008,10 +27181,10 @@
                     </w:txbxContent>
                   </v:textbox>
                 </v:rect>
-                <v:shape id="Straight Arrow Connector 12" o:spid="_x0000_s1164" type="#_x0000_t32" style="position:absolute;left:21399;top:2753;width:12151;height:0;visibility:visible;mso-wrap-style:square" o:connectortype="straight" o:gfxdata="UEsDBBQABgAIAAAAIQD+JeulAAEAAOoBAAATAAAAW0NvbnRlbnRfVHlwZXNdLnhtbJSRzU7EIBDH&#10;7ya+A+FqWqoHY0zpHqwe1Zj1AQhMW2I7EAbr7ts73e5ejGviEeb/8RuoN7tpFDMk8gG1vC4rKQBt&#10;cB57Ld+3T8WdFJQNOjMGBC33QHLTXF7U230EEuxG0nLIOd4rRXaAyVAZIiBPupAmk/mYehWN/TA9&#10;qJuqulU2YAbMRV4yZFO30JnPMYvHHV+vJAlGkuJhFS5dWpoYR29NZlI1o/vRUhwbSnYeNDT4SFeM&#10;IdWvDcvkfMHR98JPk7wD8WpSfjYTYyiXaNkAweaQWFf+nbSgTlSErvMWyjYRL7V6T3DnSlz4wgTz&#10;f/Nbtr3BfEpXh59qvgEAAP//AwBQSwMEFAAGAAgAAAAhAJYFM1jUAAAAlwEAAAsAAABfcmVscy8u&#10;cmVsc6SQPWsDMQyG90L/g9He8yVDKSW+bIWsIYWuxtZ9kLNkJHNN/n1MoaVXsnWUXvQ8L9rtL2k2&#10;C4pOTA42TQsGKXCcaHDwfnp7egGjxVP0MxM6uKLCvnt82B1x9qUe6ThlNZVC6mAsJb9aq2HE5LXh&#10;jFSTniX5UkcZbPbh7Ae027Z9tvKbAd2KaQ7RgRziFszpmqv5DztNQVi5L03gZLnvp3CPaiN/0hGX&#10;SvEyYHEQRb+WgktTy4G979380xuYCENh+aiOlfwnqfbvBnb1zu4GAAD//wMAUEsDBBQABgAIAAAA&#10;IQAzLwWeQQAAADkAAAAUAAAAZHJzL2Nvbm5lY3RvcnhtbC54bWyysa/IzVEoSy0qzszPs1Uy1DNQ&#10;UkjNS85PycxLt1UKDXHTtVBSKC5JzEtJzMnPS7VVqkwtVrK34+UCAAAA//8DAFBLAwQUAAYACAAA&#10;ACEAIupLXr0AAADbAAAADwAAAGRycy9kb3ducmV2LnhtbERPvQrCMBDeBd8hnOCmqQ6i1SgiFBx0&#10;8A/XoznbYnOpTaz17Y0guN3H93uLVWtK0VDtCssKRsMIBHFqdcGZgvMpGUxBOI+ssbRMCt7kYLXs&#10;dhYYa/viAzVHn4kQwi5GBbn3VSylS3My6Ia2Ig7czdYGfYB1JnWNrxBuSjmOook0WHBoyLGiTU7p&#10;/fg0CiI3SR6b033fnDN/2F1lsn3PLkr1e+16DsJT6//in3urw/wxfH8JB8jlBwAA//8DAFBLAQIt&#10;ABQABgAIAAAAIQD+JeulAAEAAOoBAAATAAAAAAAAAAAAAAAAAAAAAABbQ29udGVudF9UeXBlc10u&#10;eG1sUEsBAi0AFAAGAAgAAAAhAJYFM1jUAAAAlwEAAAsAAAAAAAAAAAAAAAAAMQEAAF9yZWxzLy5y&#10;ZWxzUEsBAi0AFAAGAAgAAAAhADMvBZ5BAAAAOQAAABQAAAAAAAAAAAAAAAAALgIAAGRycy9jb25u&#10;ZWN0b3J4bWwueG1sUEsBAi0AFAAGAAgAAAAhACLqS169AAAA2wAAAA8AAAAAAAAAAAAAAAAAoQIA&#10;AGRycy9kb3ducmV2LnhtbFBLBQYAAAAABAAEAPkAAACLAwAAAAA=&#10;" strokecolor="black [3040]">
+                <v:shape id="Straight Arrow Connector 12" o:spid="_x0000_s1169" type="#_x0000_t32" style="position:absolute;left:21399;top:2753;width:12151;height:0;visibility:visible;mso-wrap-style:square" o:connectortype="straight" o:gfxdata="UEsDBBQABgAIAAAAIQD+JeulAAEAAOoBAAATAAAAW0NvbnRlbnRfVHlwZXNdLnhtbJSRzU7EIBDH&#10;7ya+A+FqWqoHY0zpHqwe1Zj1AQhMW2I7EAbr7ts73e5ejGviEeb/8RuoN7tpFDMk8gG1vC4rKQBt&#10;cB57Ld+3T8WdFJQNOjMGBC33QHLTXF7U230EEuxG0nLIOd4rRXaAyVAZIiBPupAmk/mYehWN/TA9&#10;qJuqulU2YAbMRV4yZFO30JnPMYvHHV+vJAlGkuJhFS5dWpoYR29NZlI1o/vRUhwbSnYeNDT4SFeM&#10;IdWvDcvkfMHR98JPk7wD8WpSfjYTYyiXaNkAweaQWFf+nbSgTlSErvMWyjYRL7V6T3DnSlz4wgTz&#10;f/Nbtr3BfEpXh59qvgEAAP//AwBQSwMEFAAGAAgAAAAhAJYFM1jUAAAAlwEAAAsAAABfcmVscy8u&#10;cmVsc6SQPWsDMQyG90L/g9He8yVDKSW+bIWsIYWuxtZ9kLNkJHNN/n1MoaVXsnWUXvQ8L9rtL2k2&#10;C4pOTA42TQsGKXCcaHDwfnp7egGjxVP0MxM6uKLCvnt82B1x9qUe6ThlNZVC6mAsJb9aq2HE5LXh&#10;jFSTniX5UkcZbPbh7Ae027Z9tvKbAd2KaQ7RgRziFszpmqv5DztNQVi5L03gZLnvp3CPaiN/0hGX&#10;SvEyYHEQRb+WgktTy4G979380xuYCENh+aiOlfwnqfbvBnb1zu4GAAD//wMAUEsDBBQABgAIAAAA&#10;IQAzLwWeQQAAADkAAAAUAAAAZHJzL2Nvbm5lY3RvcnhtbC54bWyysa/IzVEoSy0qzszPs1Uy1DNQ&#10;UkjNS85PycxLt1UKDXHTtVBSKC5JzEtJzMnPS7VVqkwtVrK34+UCAAAA//8DAFBLAwQUAAYACAAA&#10;ACEAIupLXr0AAADbAAAADwAAAGRycy9kb3ducmV2LnhtbERPvQrCMBDeBd8hnOCmqQ6i1SgiFBx0&#10;8A/XoznbYnOpTaz17Y0guN3H93uLVWtK0VDtCssKRsMIBHFqdcGZgvMpGUxBOI+ssbRMCt7kYLXs&#10;dhYYa/viAzVHn4kQwi5GBbn3VSylS3My6Ia2Ig7czdYGfYB1JnWNrxBuSjmOook0WHBoyLGiTU7p&#10;/fg0CiI3SR6b033fnDN/2F1lsn3PLkr1e+16DsJT6//in3urw/wxfH8JB8jlBwAA//8DAFBLAQIt&#10;ABQABgAIAAAAIQD+JeulAAEAAOoBAAATAAAAAAAAAAAAAAAAAAAAAABbQ29udGVudF9UeXBlc10u&#10;eG1sUEsBAi0AFAAGAAgAAAAhAJYFM1jUAAAAlwEAAAsAAAAAAAAAAAAAAAAAMQEAAF9yZWxzLy5y&#10;ZWxzUEsBAi0AFAAGAAgAAAAhADMvBZ5BAAAAOQAAABQAAAAAAAAAAAAAAAAALgIAAGRycy9jb25u&#10;ZWN0b3J4bWwueG1sUEsBAi0AFAAGAAgAAAAhACLqS169AAAA2wAAAA8AAAAAAAAAAAAAAAAAoQIA&#10;AGRycy9kb3ducmV2LnhtbFBLBQYAAAAABAAEAPkAAACLAwAAAAA=&#10;" strokecolor="black [3040]">
                   <v:stroke endarrow="open"/>
                 </v:shape>
-                <v:shape id="Text Box 100" o:spid="_x0000_s1165" type="#_x0000_t202" style="position:absolute;left:30898;top:359;width:2604;height:2578;visibility:visible;mso-wrap-style:none;v-text-anchor:top" o:gfxdata="UEsDBBQABgAIAAAAIQDw94q7/QAAAOIBAAATAAAAW0NvbnRlbnRfVHlwZXNdLnhtbJSRzUrEMBDH&#10;74LvEOYqbaoHEWm6B6tHFV0fYEimbdg2CZlYd9/edD8u4goeZ+b/8SOpV9tpFDNFtt4puC4rEOS0&#10;N9b1Cj7WT8UdCE7oDI7ekYIdMayay4t6vQvEIrsdKxhSCvdSsh5oQi59IJcvnY8TpjzGXgbUG+xJ&#10;3lTVrdTeJXKpSEsGNHVLHX6OSTxu8/pAEmlkEA8H4dKlAEMYrcaUSeXszI+W4thQZudew4MNfJUx&#10;QP7asFzOFxx9L/lpojUkXjGmZ5wyhjSRJQ8YKGvKv1MWzIkL33VWU9lGfl98J6hz4cZ/uUjzf7Pb&#10;bHuj+ZQu9z/UfAMAAP//AwBQSwMEFAAGAAgAAAAhADHdX2HSAAAAjwEAAAsAAABfcmVscy8ucmVs&#10;c6SQwWrDMAyG74O9g9G9cdpDGaNOb4VeSwe7CltJTGPLWCZt376mMFhGbzvqF/o+8e/2tzCpmbJ4&#10;jgbWTQuKomXn42Dg63xYfYCSgtHhxJEM3Elg372/7U40YalHMvokqlKiGBhLSZ9aix0poDScKNZN&#10;zzlgqWMedEJ7wYH0pm23Ov9mQLdgqqMzkI9uA+p8T9X8hx28zSzcl8Zy0Nz33r6iasfXeKK5UjAP&#10;VAy4LM8w09zU50C/9q7/6ZURE31X/kL8TKv1x6wXNXYPAAAA//8DAFBLAwQUAAYACAAAACEAMy8F&#10;nkEAAAA5AAAAEAAAAGRycy9zaGFwZXhtbC54bWyysa/IzVEoSy0qzszPs1Uy1DNQUkjNS85PycxL&#10;t1UKDXHTtVBSKC5JzEtJzMnPS7VVqkwtVrK34+UCAAAA//8DAFBLAwQUAAYACAAAACEAW2in6cQA&#10;AADcAAAADwAAAGRycy9kb3ducmV2LnhtbERPTWsCMRC9F/wPYQq9iGYtYsvWKCooUmxLVYrHYTPd&#10;LG4mSxJ1/feNIPQ2j/c542lra3EmHyrHCgb9DARx4XTFpYL9btl7BREissbaMSm4UoDppPMwxly7&#10;C3/TeRtLkUI45KjAxNjkUobCkMXQdw1x4n6dtxgT9KXUHi8p3NbyOctG0mLFqcFgQwtDxXF7sgqO&#10;5r37la0+5j+j9dV/7k7u4DcHpZ4e29kbiEht/Bff3Wud5r8M4fZMukBO/gAAAP//AwBQSwECLQAU&#10;AAYACAAAACEA8PeKu/0AAADiAQAAEwAAAAAAAAAAAAAAAAAAAAAAW0NvbnRlbnRfVHlwZXNdLnht&#10;bFBLAQItABQABgAIAAAAIQAx3V9h0gAAAI8BAAALAAAAAAAAAAAAAAAAAC4BAABfcmVscy8ucmVs&#10;c1BLAQItABQABgAIAAAAIQAzLwWeQQAAADkAAAAQAAAAAAAAAAAAAAAAACkCAABkcnMvc2hhcGV4&#10;bWwueG1sUEsBAi0AFAAGAAgAAAAhAFtop+nEAAAA3AAAAA8AAAAAAAAAAAAAAAAAmAIAAGRycy9k&#10;b3ducmV2LnhtbFBLBQYAAAAABAAEAPUAAACJAwAAAAA=&#10;" filled="f" stroked="f" strokeweight=".5pt">
+                <v:shape id="Text Box 100" o:spid="_x0000_s1170" type="#_x0000_t202" style="position:absolute;left:30898;top:359;width:2604;height:2578;visibility:visible;mso-wrap-style:none;v-text-anchor:top" o:gfxdata="UEsDBBQABgAIAAAAIQDw94q7/QAAAOIBAAATAAAAW0NvbnRlbnRfVHlwZXNdLnhtbJSRzUrEMBDH&#10;74LvEOYqbaoHEWm6B6tHFV0fYEimbdg2CZlYd9/edD8u4goeZ+b/8SOpV9tpFDNFtt4puC4rEOS0&#10;N9b1Cj7WT8UdCE7oDI7ekYIdMayay4t6vQvEIrsdKxhSCvdSsh5oQi59IJcvnY8TpjzGXgbUG+xJ&#10;3lTVrdTeJXKpSEsGNHVLHX6OSTxu8/pAEmlkEA8H4dKlAEMYrcaUSeXszI+W4thQZudew4MNfJUx&#10;QP7asFzOFxx9L/lpojUkXjGmZ5wyhjSRJQ8YKGvKv1MWzIkL33VWU9lGfl98J6hz4cZ/uUjzf7Pb&#10;bHuj+ZQu9z/UfAMAAP//AwBQSwMEFAAGAAgAAAAhADHdX2HSAAAAjwEAAAsAAABfcmVscy8ucmVs&#10;c6SQwWrDMAyG74O9g9G9cdpDGaNOb4VeSwe7CltJTGPLWCZt376mMFhGbzvqF/o+8e/2tzCpmbJ4&#10;jgbWTQuKomXn42Dg63xYfYCSgtHhxJEM3Elg372/7U40YalHMvokqlKiGBhLSZ9aix0poDScKNZN&#10;zzlgqWMedEJ7wYH0pm23Ov9mQLdgqqMzkI9uA+p8T9X8hx28zSzcl8Zy0Nz33r6iasfXeKK5UjAP&#10;VAy4LM8w09zU50C/9q7/6ZURE31X/kL8TKv1x6wXNXYPAAAA//8DAFBLAwQUAAYACAAAACEAMy8F&#10;nkEAAAA5AAAAEAAAAGRycy9zaGFwZXhtbC54bWyysa/IzVEoSy0qzszPs1Uy1DNQUkjNS85PycxL&#10;t1UKDXHTtVBSKC5JzEtJzMnPS7VVqkwtVrK34+UCAAAA//8DAFBLAwQUAAYACAAAACEAW2in6cQA&#10;AADcAAAADwAAAGRycy9kb3ducmV2LnhtbERPTWsCMRC9F/wPYQq9iGYtYsvWKCooUmxLVYrHYTPd&#10;LG4mSxJ1/feNIPQ2j/c542lra3EmHyrHCgb9DARx4XTFpYL9btl7BREissbaMSm4UoDppPMwxly7&#10;C3/TeRtLkUI45KjAxNjkUobCkMXQdw1x4n6dtxgT9KXUHi8p3NbyOctG0mLFqcFgQwtDxXF7sgqO&#10;5r37la0+5j+j9dV/7k7u4DcHpZ4e29kbiEht/Bff3Wud5r8M4fZMukBO/gAAAP//AwBQSwECLQAU&#10;AAYACAAAACEA8PeKu/0AAADiAQAAEwAAAAAAAAAAAAAAAAAAAAAAW0NvbnRlbnRfVHlwZXNdLnht&#10;bFBLAQItABQABgAIAAAAIQAx3V9h0gAAAI8BAAALAAAAAAAAAAAAAAAAAC4BAABfcmVscy8ucmVs&#10;c1BLAQItABQABgAIAAAAIQAzLwWeQQAAADkAAAAQAAAAAAAAAAAAAAAAACkCAABkcnMvc2hhcGV4&#10;bWwueG1sUEsBAi0AFAAGAAgAAAAhAFtop+nEAAAA3AAAAA8AAAAAAAAAAAAAAAAAmAIAAGRycy9k&#10;b3ducmV2LnhtbFBLBQYAAAAABAAEAPUAAACJAwAAAAA=&#10;" filled="f" stroked="f" strokeweight=".5pt">
                   <v:textbox>
                     <w:txbxContent>
                       <w:p>
@@ -27022,7 +27195,6 @@
                             <w:rFonts w:asciiTheme="minorHAnsi" w:hAnsiTheme="minorHAnsi" w:cstheme="minorHAnsi"/>
                           </w:rPr>
                         </w:pPr>
-                        <w:proofErr w:type="gramStart"/>
                         <w:r>
                           <w:rPr>
                             <w:rFonts w:asciiTheme="minorHAnsi" w:eastAsia="Calibri" w:hAnsiTheme="minorHAnsi" w:cstheme="minorHAnsi"/>
@@ -27031,7 +27203,6 @@
                           </w:rPr>
                           <w:t>1</w:t>
                         </w:r>
-                        <w:proofErr w:type="gramEnd"/>
                       </w:p>
                     </w:txbxContent>
                   </v:textbox>
@@ -29398,12 +29569,12 @@
           </mc:Choice>
           <mc:Fallback>
             <w:pict>
-              <v:group id="Canvas 32" o:spid="_x0000_s1166" editas="canvas" style="width:462pt;height:93pt;mso-position-horizontal-relative:char;mso-position-vertical-relative:line" coordsize="58674,11811" o:gfxdata="UEsDBBQABgAIAAAAIQC2gziS/gAAAOEBAAATAAAAW0NvbnRlbnRfVHlwZXNdLnhtbJSRQU7DMBBF&#10;90jcwfIWJU67QAgl6YK0S0CoHGBkTxKLZGx5TGhvj5O2G0SRWNoz/78nu9wcxkFMGNg6quQqL6RA&#10;0s5Y6ir5vt9lD1JwBDIwOMJKHpHlpr69KfdHjyxSmriSfYz+USnWPY7AufNIadK6MEJMx9ApD/oD&#10;OlTrorhX2lFEilmcO2RdNtjC5xDF9pCuTyYBB5bi6bQ4syoJ3g9WQ0ymaiLzg5KdCXlKLjvcW893&#10;SUOqXwnz5DrgnHtJTxOsQfEKIT7DmDSUCaxw7Rqn8787ZsmRM9e2VmPeBN4uqYvTtW7jvijg9N/y&#10;JsXecLq0q+WD6m8AAAD//wMAUEsDBBQABgAIAAAAIQA4/SH/1gAAAJQBAAALAAAAX3JlbHMvLnJl&#10;bHOkkMFqwzAMhu+DvYPRfXGawxijTi+j0GvpHsDYimMaW0Yy2fr2M4PBMnrbUb/Q94l/f/hMi1qR&#10;JVI2sOt6UJgd+ZiDgffL8ekFlFSbvV0oo4EbChzGx4f9GRdb25HMsYhqlCwG5lrLq9biZkxWOiqY&#10;22YiTra2kYMu1l1tQD30/bPm3wwYN0x18gb45AdQl1tp5j/sFB2T0FQ7R0nTNEV3j6o9feQzro1i&#10;OWA14Fm+Q8a1a8+Bvu/d/dMb2JY5uiPbhG/ktn4cqGU/er3pcvwCAAD//wMAUEsDBBQABgAIAAAA&#10;IQDC4NaPngQAADkZAAAOAAAAZHJzL2Uyb0RvYy54bWzsWdtu4zYQfS/QfyD03lg3XxFl4TpNUSDY&#10;DTZZ7DMtUbZQiVRJxlb26ztDUrLrtWvX3aQL1C8yJd45c86Zoa/fNVVJVkyqQvDEC658jzCeiqzg&#10;i8T79HT308gjSlOe0VJwlngvTHnvbn784XpdT1golqLMmCQwCFeTdZ14S63rSa+n0iWrqLoSNeNQ&#10;mQtZUQ2vctHLJF3D6FXZC31/0FsLmdVSpEwp+HprK70bM36es1R/yHPFNCkTD9amzVOa5xyfvZtr&#10;OllIWi+L1C2DnrGKihYcJu2GuqWakmdZfDVUVaRSKJHrq1RUPZHnRcrMHmA3gb+zmxnlK6rMZlI4&#10;nXaBUPqG484XcAYw5GQNxmCmDKZQdWcU9e8me1zSmpk9qEn6fvUgSZElXjj2CKcVeMRHsBHli5IR&#10;+Oamh3aP9YN0bwqKeLZNLiv8hVMjTeKNgnHQB5u+gN8FURT2rTFZo0kK1UEU+iMf6lNoEMXhGMow&#10;YG8zTi2V/pWJimAh8SQsxNiQru6Vtk3bJtBvXauJXYkp6ZeS4WJK/pHlsCWc0fQ2rstmpSQrCk5H&#10;05RxHbmpTWvslhdl2XUMj3d07bErM27ddT5h1q6HmVlw3XWuCi7kvtmz3wO35Ny2b0/A7huPQDfz&#10;xthyEGJT/DQX2QsYWAqLM1WndwWc7T1V+oFKABaYA8hCf4BHXop14glX8shSyC/7vmN78ECo9cga&#10;gJp46o9nKplHyt84+OY4iGNEtnmJ+8MQXuR2zXy7hj9XMwFmCYCW6tQUsb0u22IuRfUZOGWKs0IV&#10;5SnMnXiplu3LTFsCAVZK2XRqmgGaa6rv+SNi05oEfeep+Uxl7RxMg2u+Fy0e6GTHz2xbNBEX02ct&#10;8sI44eZcnQkAm/a0Xx2kEex/F6TwzRn7JJBGUb/vIwovKAXD/i03vDZKDQdtvOk4Si+oQzZ7e9QB&#10;N1nUPWpJi8VSk6mUYk1mgnPQKCFJZMgZbQkgnPFjShkG0XjspDIcxcPhrlSGIKRYj1J5RCWVW1O3&#10;GEt2O1yGsopMVnJ8alqUv/CM6JcaBJ/iZjo9bHXFaDzuSJ2qrBuJ2q+q/hFdswqM6+uQZ3X8SMeu&#10;NXZ16mg7HlRT3RxVUyudGHXgIbwhx0ett20CsaijipM4fisQG0UxOhJsA071Eojthn9nuM7Gy08I&#10;xOJWm08NxC4U/99QfNyC7jDFd7Z0FI+QUnrWcBNzY/5kkg4TewPYeNZWAXpbHmvppBvCEOz+dCqI&#10;h2OI1UykFvcH4W4+5eQhGg5HtupwJnWORmC0fEvV0mZNSpRFZmnkIh7fr3gEEEm4WOUJ6f5n0ZDA&#10;5tkuOME0nugGKjAtcpnDgYQ+8sfxwHlgNAx2HTAc+FEbpIT9Ic6N/n1mPo9Z1h2EAEaqSk4gFx3g&#10;8AizrgYGtxGMJW53LbABkSntiVf2RhD2JqANBP5BzPLXjodvAk6Y9bUFyJgET+U8AeJwR/jGeb3+&#10;32X1wXDwDUEbhMEYLmKNbPSHg9FubnFBreGo7xq1g5aYL6gFxt/c21ktOHoXBxmbuZ43hnb/JeAf&#10;ANvvUN7+x+PmTwAAAP//AwBQSwMEFAAGAAgAAAAhAD9YnnTaAAAABQEAAA8AAABkcnMvZG93bnJl&#10;di54bWxMj0FLw0AQhe+C/2EZwUuxG0sJNWZTVBC8CBqlXqfZMQlmZ0N2kyb/3tGLXgYe7/Hme/l+&#10;dp2aaAitZwPX6wQUceVty7WB97fHqx2oEJEtdp7JwEIB9sX5WY6Z9Sd+pamMtZISDhkaaGLsM61D&#10;1ZDDsPY9sXiffnAYRQ61tgOepNx1epMkqXbYsnxosKeHhqqvcnQGnt1qRS9p+jSNB/w43G+XeilL&#10;Yy4v5rtbUJHm+BeGH3xBh0KYjn5kG1RnQIbE3yvezWYr8iihXZqALnL9n774BgAA//8DAFBLAQIt&#10;ABQABgAIAAAAIQC2gziS/gAAAOEBAAATAAAAAAAAAAAAAAAAAAAAAABbQ29udGVudF9UeXBlc10u&#10;eG1sUEsBAi0AFAAGAAgAAAAhADj9If/WAAAAlAEAAAsAAAAAAAAAAAAAAAAALwEAAF9yZWxzLy5y&#10;ZWxzUEsBAi0AFAAGAAgAAAAhAMLg1o+eBAAAORkAAA4AAAAAAAAAAAAAAAAALgIAAGRycy9lMm9E&#10;b2MueG1sUEsBAi0AFAAGAAgAAAAhAD9YnnTaAAAABQEAAA8AAAAAAAAAAAAAAAAA+AYAAGRycy9k&#10;b3ducmV2LnhtbFBLBQYAAAAABAAEAPMAAAD/BwAAAAA=&#10;">
-                <v:shape id="_x0000_s1167" type="#_x0000_t75" style="position:absolute;width:58674;height:11811;visibility:visible;mso-wrap-style:square">
+              <v:group id="Canvas 32" o:spid="_x0000_s1171" editas="canvas" style="width:462pt;height:93pt;mso-position-horizontal-relative:char;mso-position-vertical-relative:line" coordsize="58674,11811" o:gfxdata="UEsDBBQABgAIAAAAIQC2gziS/gAAAOEBAAATAAAAW0NvbnRlbnRfVHlwZXNdLnhtbJSRQU7DMBBF&#10;90jcwfIWJU67QAgl6YK0S0CoHGBkTxKLZGx5TGhvj5O2G0SRWNoz/78nu9wcxkFMGNg6quQqL6RA&#10;0s5Y6ir5vt9lD1JwBDIwOMJKHpHlpr69KfdHjyxSmriSfYz+USnWPY7AufNIadK6MEJMx9ApD/oD&#10;OlTrorhX2lFEilmcO2RdNtjC5xDF9pCuTyYBB5bi6bQ4syoJ3g9WQ0ymaiLzg5KdCXlKLjvcW893&#10;SUOqXwnz5DrgnHtJTxOsQfEKIT7DmDSUCaxw7Rqn8787ZsmRM9e2VmPeBN4uqYvTtW7jvijg9N/y&#10;JsXecLq0q+WD6m8AAAD//wMAUEsDBBQABgAIAAAAIQA4/SH/1gAAAJQBAAALAAAAX3JlbHMvLnJl&#10;bHOkkMFqwzAMhu+DvYPRfXGawxijTi+j0GvpHsDYimMaW0Yy2fr2M4PBMnrbUb/Q94l/f/hMi1qR&#10;JVI2sOt6UJgd+ZiDgffL8ekFlFSbvV0oo4EbChzGx4f9GRdb25HMsYhqlCwG5lrLq9biZkxWOiqY&#10;22YiTra2kYMu1l1tQD30/bPm3wwYN0x18gb45AdQl1tp5j/sFB2T0FQ7R0nTNEV3j6o9feQzro1i&#10;OWA14Fm+Q8a1a8+Bvu/d/dMb2JY5uiPbhG/ktn4cqGU/er3pcvwCAAD//wMAUEsDBBQABgAIAAAA&#10;IQD+MHTzmAQAADkZAAAOAAAAZHJzL2Uyb0RvYy54bWzsWd+P4jYQfq/U/8HKexfyAwJosyfKdqtK&#10;q7vV7Vb3bBIHoiZ2anshe399Z2wnUAqFpXerlcpLcGKP7fHMN9+Muf7QVCVZMakKwRPPv+p7hPFU&#10;ZAVfJN7vT3c/jTyiNOUZLQVniffClPfh5scfrtf1hAViKcqMSQKTcDVZ14m31Lqe9HoqXbKKqitR&#10;Mw6duZAV1fAqF71M0jXMXpW9oN8f9tZCZrUUKVMKvt7aTu/GzJ/nLNWf8lwxTcrEg71p85TmOcdn&#10;7+aaThaS1ssiddugZ+yiogWHRbupbqmm5FkW/5iqKlIplMj1VSqqnsjzImVGB9DG7+9oM6N8RZVR&#10;JoXTaTcIrW8473wBZwBTTtZgDGbaYApVd0ZR/22xxyWtmdFBTdKPqwdJiizxgrFHOK3AIz6DjShf&#10;lIzAN7c8jHusH6R7U9DEs21yWeEvnBppEm/kj/0B2PQF/M4Pw2BgjckaTVLo9sOgP+pDfwoDwigY&#10;Qxsm7G3mqaXSvzJREWwknoSNGBvS1b3Sdmg7BOTWtZrYnZiWfikZbqbkn1kOKuGKRtq4LpuVkqwo&#10;OB1NU8Z16JY2o1EsL8qyEwyOC7rxKMqMW3fCJ6zaSZiVBdedcFVwIfetnv3huy3ndnx7AlZvPALd&#10;zBtjy6E5efw0F9kLGFgKizNVp3cFnO09VfqBSgAWmAOChf4Ej7wU68QTruWRpZBf933H8eCB0OuR&#10;NQA18dSfz1Qyj5S/cfDNsR9FiGzzEg3iAF7kds98u4c/VzMBZvEhLNWpaeJ4XbbNXIrqC8SUKa4K&#10;XZSnsHbipVq2LzNtAwhEpZRNp2YYoLmm+p4/IjatSdB3npovVNbOwTS45kfR4oFOdvzMjkUTcTF9&#10;1iIvjBNuztWZALCJgH0DkIag/y5I4dtrQBqGg0EfUXhBKRj2X2PD90bpsDXcqSi9oA6j2dujDmKT&#10;Rd2jlrRYLDWZSinWZCY4B44SkoQmOGMMAKac8WNMGfjheOyoMhhFcbxLlQEQKfYjVR5hSeX21G3G&#10;BrudWIa0ipGs5PjUtCh/4RnRLzUQPkVlOj5secVwPGqkTmXWDUXtZ9X+EV6zDIz765BnefyIYDca&#10;RR07WsGDbKqbo2xqQYlZhwvtbxXjw9bbNolYaNIV516vSsRGYYSOBGrAqV4Ssd307wzX2Xj5CYlY&#10;fAnx6Hk7wegdJlZRC7rDIT5qbelCPCqm9KzhJufG+skUHYEDG8/aLkBvG8facNJNYQLs/nLKj+Ix&#10;5GomU4sGw2C3nnL0EMbxyHYdrqTO4QjMlm+pWtqqSYmyyKxmF/J4v+ThQybhcpUnDPc/i4b4ts7e&#10;Yg+iG+jAsshVDgcK+rA/jobOA8PY33XAYNgP2yQlGMS4Nvr3mfU8Vll3kAIYqio5gVp0iNMjzLoe&#10;mNxmMDZwu2uBDYhMa0++sjeDsDcBbSLwipzl74KHbwJOWPV7E9CoNfF5NQaHO8I3ruv1/66q9+Ph&#10;NwStH/hjuIg1tDGIh6Pd2uKCWhOj3jVqu3vXC2oh4m/u7SwXHL2Lg4rNXM8bQ7v/EvAPgO13aG//&#10;43HzFwAAAP//AwBQSwMEFAAGAAgAAAAhAD9YnnTaAAAABQEAAA8AAABkcnMvZG93bnJldi54bWxM&#10;j0FLw0AQhe+C/2EZwUuxG0sJNWZTVBC8CBqlXqfZMQlmZ0N2kyb/3tGLXgYe7/Hme/l+dp2aaAit&#10;ZwPX6wQUceVty7WB97fHqx2oEJEtdp7JwEIB9sX5WY6Z9Sd+pamMtZISDhkaaGLsM61D1ZDDsPY9&#10;sXiffnAYRQ61tgOepNx1epMkqXbYsnxosKeHhqqvcnQGnt1qRS9p+jSNB/w43G+XeilLYy4v5rtb&#10;UJHm+BeGH3xBh0KYjn5kG1RnQIbE3yvezWYr8iihXZqALnL9n774BgAA//8DAFBLAQItABQABgAI&#10;AAAAIQC2gziS/gAAAOEBAAATAAAAAAAAAAAAAAAAAAAAAABbQ29udGVudF9UeXBlc10ueG1sUEsB&#10;Ai0AFAAGAAgAAAAhADj9If/WAAAAlAEAAAsAAAAAAAAAAAAAAAAALwEAAF9yZWxzLy5yZWxzUEsB&#10;Ai0AFAAGAAgAAAAhAP4wdPOYBAAAORkAAA4AAAAAAAAAAAAAAAAALgIAAGRycy9lMm9Eb2MueG1s&#10;UEsBAi0AFAAGAAgAAAAhAD9YnnTaAAAABQEAAA8AAAAAAAAAAAAAAAAA8gYAAGRycy9kb3ducmV2&#10;LnhtbFBLBQYAAAAABAAEAPMAAAD5BwAAAAA=&#10;">
+                <v:shape id="_x0000_s1172" type="#_x0000_t75" style="position:absolute;width:58674;height:11811;visibility:visible;mso-wrap-style:square">
                   <v:fill o:detectmouseclick="t"/>
                   <v:path o:connecttype="none"/>
                 </v:shape>
-                <v:rect id="Rectangle 29" o:spid="_x0000_s1168" style="position:absolute;left:8191;top:1133;width:13208;height:3429;visibility:visible;mso-wrap-style:square;v-text-anchor:middle" o:gfxdata="UEsDBBQABgAIAAAAIQDw94q7/QAAAOIBAAATAAAAW0NvbnRlbnRfVHlwZXNdLnhtbJSRzUrEMBDH&#10;74LvEOYqbaoHEWm6B6tHFV0fYEimbdg2CZlYd9/edD8u4goeZ+b/8SOpV9tpFDNFtt4puC4rEOS0&#10;N9b1Cj7WT8UdCE7oDI7ekYIdMayay4t6vQvEIrsdKxhSCvdSsh5oQi59IJcvnY8TpjzGXgbUG+xJ&#10;3lTVrdTeJXKpSEsGNHVLHX6OSTxu8/pAEmlkEA8H4dKlAEMYrcaUSeXszI+W4thQZudew4MNfJUx&#10;QP7asFzOFxx9L/lpojUkXjGmZ5wyhjSRJQ8YKGvKv1MWzIkL33VWU9lGfl98J6hz4cZ/uUjzf7Pb&#10;bHuj+ZQu9z/UfAMAAP//AwBQSwMEFAAGAAgAAAAhADHdX2HSAAAAjwEAAAsAAABfcmVscy8ucmVs&#10;c6SQwWrDMAyG74O9g9G9cdpDGaNOb4VeSwe7CltJTGPLWCZt376mMFhGbzvqF/o+8e/2tzCpmbJ4&#10;jgbWTQuKomXn42Dg63xYfYCSgtHhxJEM3Elg372/7U40YalHMvokqlKiGBhLSZ9aix0poDScKNZN&#10;zzlgqWMedEJ7wYH0pm23Ov9mQLdgqqMzkI9uA+p8T9X8hx28zSzcl8Zy0Nz33r6iasfXeKK5UjAP&#10;VAy4LM8w09zU50C/9q7/6ZURE31X/kL8TKv1x6wXNXYPAAAA//8DAFBLAwQUAAYACAAAACEAMy8F&#10;nkEAAAA5AAAAEAAAAGRycy9zaGFwZXhtbC54bWyysa/IzVEoSy0qzszPs1Uy1DNQUkjNS85PycxL&#10;t1UKDXHTtVBSKC5JzEtJzMnPS7VVqkwtVrK34+UCAAAA//8DAFBLAwQUAAYACAAAACEAuwzPwsUA&#10;AADbAAAADwAAAGRycy9kb3ducmV2LnhtbESPQWvCQBSE74X+h+UVvNWNHqxGV2lDAzlYUFuxx0f2&#10;NQnNvg27a0z/fVcQPA4z8w2z2gymFT0531hWMBknIIhLqxuuFHx95s9zED4ga2wtk4I/8rBZPz6s&#10;MNX2wnvqD6ESEcI+RQV1CF0qpS9rMujHtiOO3o91BkOUrpLa4SXCTSunSTKTBhuOCzV2lNVU/h7O&#10;RkF2KibZ7iPfnYrvl6050lv3vtgrNXoaXpcgAg3hHr61C61guoDrl/gD5PofAAD//wMAUEsBAi0A&#10;FAAGAAgAAAAhAPD3irv9AAAA4gEAABMAAAAAAAAAAAAAAAAAAAAAAFtDb250ZW50X1R5cGVzXS54&#10;bWxQSwECLQAUAAYACAAAACEAMd1fYdIAAACPAQAACwAAAAAAAAAAAAAAAAAuAQAAX3JlbHMvLnJl&#10;bHNQSwECLQAUAAYACAAAACEAMy8FnkEAAAA5AAAAEAAAAAAAAAAAAAAAAAApAgAAZHJzL3NoYXBl&#10;eG1sLnhtbFBLAQItABQABgAIAAAAIQC7DM/CxQAAANsAAAAPAAAAAAAAAAAAAAAAAJgCAABkcnMv&#10;ZG93bnJldi54bWxQSwUGAAAAAAQABAD1AAAAigMAAAAA&#10;" fillcolor="#cdddac [1622]" strokecolor="#94b64e [3046]">
+                <v:rect id="Rectangle 29" o:spid="_x0000_s1173" style="position:absolute;left:8191;top:1133;width:13208;height:3429;visibility:visible;mso-wrap-style:square;v-text-anchor:middle" o:gfxdata="UEsDBBQABgAIAAAAIQDw94q7/QAAAOIBAAATAAAAW0NvbnRlbnRfVHlwZXNdLnhtbJSRzUrEMBDH&#10;74LvEOYqbaoHEWm6B6tHFV0fYEimbdg2CZlYd9/edD8u4goeZ+b/8SOpV9tpFDNFtt4puC4rEOS0&#10;N9b1Cj7WT8UdCE7oDI7ekYIdMayay4t6vQvEIrsdKxhSCvdSsh5oQi59IJcvnY8TpjzGXgbUG+xJ&#10;3lTVrdTeJXKpSEsGNHVLHX6OSTxu8/pAEmlkEA8H4dKlAEMYrcaUSeXszI+W4thQZudew4MNfJUx&#10;QP7asFzOFxx9L/lpojUkXjGmZ5wyhjSRJQ8YKGvKv1MWzIkL33VWU9lGfl98J6hz4cZ/uUjzf7Pb&#10;bHuj+ZQu9z/UfAMAAP//AwBQSwMEFAAGAAgAAAAhADHdX2HSAAAAjwEAAAsAAABfcmVscy8ucmVs&#10;c6SQwWrDMAyG74O9g9G9cdpDGaNOb4VeSwe7CltJTGPLWCZt376mMFhGbzvqF/o+8e/2tzCpmbJ4&#10;jgbWTQuKomXn42Dg63xYfYCSgtHhxJEM3Elg372/7U40YalHMvokqlKiGBhLSZ9aix0poDScKNZN&#10;zzlgqWMedEJ7wYH0pm23Ov9mQLdgqqMzkI9uA+p8T9X8hx28zSzcl8Zy0Nz33r6iasfXeKK5UjAP&#10;VAy4LM8w09zU50C/9q7/6ZURE31X/kL8TKv1x6wXNXYPAAAA//8DAFBLAwQUAAYACAAAACEAMy8F&#10;nkEAAAA5AAAAEAAAAGRycy9zaGFwZXhtbC54bWyysa/IzVEoSy0qzszPs1Uy1DNQUkjNS85PycxL&#10;t1UKDXHTtVBSKC5JzEtJzMnPS7VVqkwtVrK34+UCAAAA//8DAFBLAwQUAAYACAAAACEAuwzPwsUA&#10;AADbAAAADwAAAGRycy9kb3ducmV2LnhtbESPQWvCQBSE74X+h+UVvNWNHqxGV2lDAzlYUFuxx0f2&#10;NQnNvg27a0z/fVcQPA4z8w2z2gymFT0531hWMBknIIhLqxuuFHx95s9zED4ga2wtk4I/8rBZPz6s&#10;MNX2wnvqD6ESEcI+RQV1CF0qpS9rMujHtiOO3o91BkOUrpLa4SXCTSunSTKTBhuOCzV2lNVU/h7O&#10;RkF2KibZ7iPfnYrvl6050lv3vtgrNXoaXpcgAg3hHr61C61guoDrl/gD5PofAAD//wMAUEsBAi0A&#10;FAAGAAgAAAAhAPD3irv9AAAA4gEAABMAAAAAAAAAAAAAAAAAAAAAAFtDb250ZW50X1R5cGVzXS54&#10;bWxQSwECLQAUAAYACAAAACEAMd1fYdIAAACPAQAACwAAAAAAAAAAAAAAAAAuAQAAX3JlbHMvLnJl&#10;bHNQSwECLQAUAAYACAAAACEAMy8FnkEAAAA5AAAAEAAAAAAAAAAAAAAAAAApAgAAZHJzL3NoYXBl&#10;eG1sLnhtbFBLAQItABQABgAIAAAAIQC7DM/CxQAAANsAAAAPAAAAAAAAAAAAAAAAAJgCAABkcnMv&#10;ZG93bnJldi54bWxQSwUGAAAAAAQABAD1AAAAigMAAAAA&#10;" fillcolor="#cdddac [1622]" strokecolor="#94b64e [3046]">
                   <v:fill color2="#f0f4e6 [502]" rotate="t" angle="180" colors="0 #dafda7;22938f #e4fdc2;1 #f5ffe6" focus="100%" type="gradient"/>
                   <v:shadow on="t" color="black" opacity="24903f" origin=",.5" offset="0,.55556mm"/>
                   <v:textbox>
@@ -29425,7 +29596,7 @@
                     </w:txbxContent>
                   </v:textbox>
                 </v:rect>
-                <v:rect id="Rectangle 30" o:spid="_x0000_s1169" style="position:absolute;left:33550;top:1133;width:13208;height:3429;visibility:visible;mso-wrap-style:square;v-text-anchor:middle" o:gfxdata="UEsDBBQABgAIAAAAIQDw94q7/QAAAOIBAAATAAAAW0NvbnRlbnRfVHlwZXNdLnhtbJSRzUrEMBDH&#10;74LvEOYqbaoHEWm6B6tHFV0fYEimbdg2CZlYd9/edD8u4goeZ+b/8SOpV9tpFDNFtt4puC4rEOS0&#10;N9b1Cj7WT8UdCE7oDI7ekYIdMayay4t6vQvEIrsdKxhSCvdSsh5oQi59IJcvnY8TpjzGXgbUG+xJ&#10;3lTVrdTeJXKpSEsGNHVLHX6OSTxu8/pAEmlkEA8H4dKlAEMYrcaUSeXszI+W4thQZudew4MNfJUx&#10;QP7asFzOFxx9L/lpojUkXjGmZ5wyhjSRJQ8YKGvKv1MWzIkL33VWU9lGfl98J6hz4cZ/uUjzf7Pb&#10;bHuj+ZQu9z/UfAMAAP//AwBQSwMEFAAGAAgAAAAhADHdX2HSAAAAjwEAAAsAAABfcmVscy8ucmVs&#10;c6SQwWrDMAyG74O9g9G9cdpDGaNOb4VeSwe7CltJTGPLWCZt376mMFhGbzvqF/o+8e/2tzCpmbJ4&#10;jgbWTQuKomXn42Dg63xYfYCSgtHhxJEM3Elg372/7U40YalHMvokqlKiGBhLSZ9aix0poDScKNZN&#10;zzlgqWMedEJ7wYH0pm23Ov9mQLdgqqMzkI9uA+p8T9X8hx28zSzcl8Zy0Nz33r6iasfXeKK5UjAP&#10;VAy4LM8w09zU50C/9q7/6ZURE31X/kL8TKv1x6wXNXYPAAAA//8DAFBLAwQUAAYACAAAACEAMy8F&#10;nkEAAAA5AAAAEAAAAGRycy9zaGFwZXhtbC54bWyysa/IzVEoSy0qzszPs1Uy1DNQUkjNS85PycxL&#10;t1UKDXHTtVBSKC5JzEtJzMnPS7VVqkwtVrK34+UCAAAA//8DAFBLAwQUAAYACAAAACEAr+/wgsMA&#10;AADbAAAADwAAAGRycy9kb3ducmV2LnhtbERPTWvCQBC9F/wPyxR6aza2UNvoKm2okIOCSZV4HLLT&#10;JJidDdmtxn/vHoQeH+97sRpNJ840uNaygmkUgyCurG65VrD/WT+/g3AeWWNnmRRcycFqOXlYYKLt&#10;hXM6F74WIYRdggoa7/tESlc1ZNBFticO3K8dDPoAh1rqAS8h3HTyJY7fpMGWQ0ODPaUNVafizyhI&#10;y2ya7rbrXZkdZxtzoK/++yNX6ulx/JyD8DT6f/HdnWkFr2F9+BJ+gFzeAAAA//8DAFBLAQItABQA&#10;BgAIAAAAIQDw94q7/QAAAOIBAAATAAAAAAAAAAAAAAAAAAAAAABbQ29udGVudF9UeXBlc10ueG1s&#10;UEsBAi0AFAAGAAgAAAAhADHdX2HSAAAAjwEAAAsAAAAAAAAAAAAAAAAALgEAAF9yZWxzLy5yZWxz&#10;UEsBAi0AFAAGAAgAAAAhADMvBZ5BAAAAOQAAABAAAAAAAAAAAAAAAAAAKQIAAGRycy9zaGFwZXht&#10;bC54bWxQSwECLQAUAAYACAAAACEAr+/wgsMAAADbAAAADwAAAAAAAAAAAAAAAACYAgAAZHJzL2Rv&#10;d25yZXYueG1sUEsFBgAAAAAEAAQA9QAAAIgDAAAAAA==&#10;" fillcolor="#cdddac [1622]" strokecolor="#94b64e [3046]">
+                <v:rect id="Rectangle 30" o:spid="_x0000_s1174" style="position:absolute;left:33550;top:1133;width:13208;height:3429;visibility:visible;mso-wrap-style:square;v-text-anchor:middle" o:gfxdata="UEsDBBQABgAIAAAAIQDw94q7/QAAAOIBAAATAAAAW0NvbnRlbnRfVHlwZXNdLnhtbJSRzUrEMBDH&#10;74LvEOYqbaoHEWm6B6tHFV0fYEimbdg2CZlYd9/edD8u4goeZ+b/8SOpV9tpFDNFtt4puC4rEOS0&#10;N9b1Cj7WT8UdCE7oDI7ekYIdMayay4t6vQvEIrsdKxhSCvdSsh5oQi59IJcvnY8TpjzGXgbUG+xJ&#10;3lTVrdTeJXKpSEsGNHVLHX6OSTxu8/pAEmlkEA8H4dKlAEMYrcaUSeXszI+W4thQZudew4MNfJUx&#10;QP7asFzOFxx9L/lpojUkXjGmZ5wyhjSRJQ8YKGvKv1MWzIkL33VWU9lGfl98J6hz4cZ/uUjzf7Pb&#10;bHuj+ZQu9z/UfAMAAP//AwBQSwMEFAAGAAgAAAAhADHdX2HSAAAAjwEAAAsAAABfcmVscy8ucmVs&#10;c6SQwWrDMAyG74O9g9G9cdpDGaNOb4VeSwe7CltJTGPLWCZt376mMFhGbzvqF/o+8e/2tzCpmbJ4&#10;jgbWTQuKomXn42Dg63xYfYCSgtHhxJEM3Elg372/7U40YalHMvokqlKiGBhLSZ9aix0poDScKNZN&#10;zzlgqWMedEJ7wYH0pm23Ov9mQLdgqqMzkI9uA+p8T9X8hx28zSzcl8Zy0Nz33r6iasfXeKK5UjAP&#10;VAy4LM8w09zU50C/9q7/6ZURE31X/kL8TKv1x6wXNXYPAAAA//8DAFBLAwQUAAYACAAAACEAMy8F&#10;nkEAAAA5AAAAEAAAAGRycy9zaGFwZXhtbC54bWyysa/IzVEoSy0qzszPs1Uy1DNQUkjNS85PycxL&#10;t1UKDXHTtVBSKC5JzEtJzMnPS7VVqkwtVrK34+UCAAAA//8DAFBLAwQUAAYACAAAACEAr+/wgsMA&#10;AADbAAAADwAAAGRycy9kb3ducmV2LnhtbERPTWvCQBC9F/wPyxR6aza2UNvoKm2okIOCSZV4HLLT&#10;JJidDdmtxn/vHoQeH+97sRpNJ840uNaygmkUgyCurG65VrD/WT+/g3AeWWNnmRRcycFqOXlYYKLt&#10;hXM6F74WIYRdggoa7/tESlc1ZNBFticO3K8dDPoAh1rqAS8h3HTyJY7fpMGWQ0ODPaUNVafizyhI&#10;y2ya7rbrXZkdZxtzoK/++yNX6ulx/JyD8DT6f/HdnWkFr2F9+BJ+gFzeAAAA//8DAFBLAQItABQA&#10;BgAIAAAAIQDw94q7/QAAAOIBAAATAAAAAAAAAAAAAAAAAAAAAABbQ29udGVudF9UeXBlc10ueG1s&#10;UEsBAi0AFAAGAAgAAAAhADHdX2HSAAAAjwEAAAsAAAAAAAAAAAAAAAAALgEAAF9yZWxzLy5yZWxz&#10;UEsBAi0AFAAGAAgAAAAhADMvBZ5BAAAAOQAAABAAAAAAAAAAAAAAAAAAKQIAAGRycy9zaGFwZXht&#10;bC54bWxQSwECLQAUAAYACAAAACEAr+/wgsMAAADbAAAADwAAAAAAAAAAAAAAAACYAgAAZHJzL2Rv&#10;d25yZXYueG1sUEsFBgAAAAAEAAQA9QAAAIgDAAAAAA==&#10;" fillcolor="#cdddac [1622]" strokecolor="#94b64e [3046]">
                   <v:fill color2="#f0f4e6 [502]" rotate="t" angle="180" colors="0 #dafda7;22938f #e4fdc2;1 #f5ffe6" focus="100%" type="gradient"/>
                   <v:shadow on="t" color="black" opacity="24903f" origin=",.5" offset="0,.55556mm"/>
                   <v:textbox>
@@ -29452,10 +29623,10 @@
                     </w:txbxContent>
                   </v:textbox>
                 </v:rect>
-                <v:shape id="Straight Arrow Connector 31" o:spid="_x0000_s1170" type="#_x0000_t32" style="position:absolute;left:21399;top:2847;width:12151;height:0;visibility:visible;mso-wrap-style:square" o:connectortype="straight" o:gfxdata="UEsDBBQABgAIAAAAIQD+JeulAAEAAOoBAAATAAAAW0NvbnRlbnRfVHlwZXNdLnhtbJSRzU7EIBDH&#10;7ya+A+FqWqoHY0zpHqwe1Zj1AQhMW2I7EAbr7ts73e5ejGviEeb/8RuoN7tpFDMk8gG1vC4rKQBt&#10;cB57Ld+3T8WdFJQNOjMGBC33QHLTXF7U230EEuxG0nLIOd4rRXaAyVAZIiBPupAmk/mYehWN/TA9&#10;qJuqulU2YAbMRV4yZFO30JnPMYvHHV+vJAlGkuJhFS5dWpoYR29NZlI1o/vRUhwbSnYeNDT4SFeM&#10;IdWvDcvkfMHR98JPk7wD8WpSfjYTYyiXaNkAweaQWFf+nbSgTlSErvMWyjYRL7V6T3DnSlz4wgTz&#10;f/Nbtr3BfEpXh59qvgEAAP//AwBQSwMEFAAGAAgAAAAhAJYFM1jUAAAAlwEAAAsAAABfcmVscy8u&#10;cmVsc6SQPWsDMQyG90L/g9He8yVDKSW+bIWsIYWuxtZ9kLNkJHNN/n1MoaVXsnWUXvQ8L9rtL2k2&#10;C4pOTA42TQsGKXCcaHDwfnp7egGjxVP0MxM6uKLCvnt82B1x9qUe6ThlNZVC6mAsJb9aq2HE5LXh&#10;jFSTniX5UkcZbPbh7Ae027Z9tvKbAd2KaQ7RgRziFszpmqv5DztNQVi5L03gZLnvp3CPaiN/0hGX&#10;SvEyYHEQRb+WgktTy4G979380xuYCENh+aiOlfwnqfbvBnb1zu4GAAD//wMAUEsDBBQABgAIAAAA&#10;IQAzLwWeQQAAADkAAAAUAAAAZHJzL2Nvbm5lY3RvcnhtbC54bWyysa/IzVEoSy0qzszPs1Uy1DNQ&#10;UkjNS85PycxLt1UKDXHTtVBSKC5JzEtJzMnPS7VVqkwtVrK34+UCAAAA//8DAFBLAwQUAAYACAAA&#10;ACEAmY2JScMAAADbAAAADwAAAGRycy9kb3ducmV2LnhtbESPT4vCMBTE7wt+h/CEva2pLohWUxGh&#10;4GE9+A+vj+bZljYvtcnW+u2NIHgcZuY3zHLVm1p01LrSsoLxKAJBnFldcq7gdEx/ZiCcR9ZYWyYF&#10;D3KwSgZfS4y1vfOeuoPPRYCwi1FB4X0TS+myggy6kW2Ig3e1rUEfZJtL3eI9wE0tJ1E0lQZLDgsF&#10;NrQpKKsO/0ZB5KbpbXOsdt0p9/u/i0y3j/lZqe9hv16A8NT7T/jd3moFv2N4fQk/QCZPAAAA//8D&#10;AFBLAQItABQABgAIAAAAIQD+JeulAAEAAOoBAAATAAAAAAAAAAAAAAAAAAAAAABbQ29udGVudF9U&#10;eXBlc10ueG1sUEsBAi0AFAAGAAgAAAAhAJYFM1jUAAAAlwEAAAsAAAAAAAAAAAAAAAAAMQEAAF9y&#10;ZWxzLy5yZWxzUEsBAi0AFAAGAAgAAAAhADMvBZ5BAAAAOQAAABQAAAAAAAAAAAAAAAAALgIAAGRy&#10;cy9jb25uZWN0b3J4bWwueG1sUEsBAi0AFAAGAAgAAAAhAJmNiUnDAAAA2wAAAA8AAAAAAAAAAAAA&#10;AAAAoQIAAGRycy9kb3ducmV2LnhtbFBLBQYAAAAABAAEAPkAAACRAwAAAAA=&#10;" strokecolor="black [3040]">
+                <v:shape id="Straight Arrow Connector 31" o:spid="_x0000_s1175" type="#_x0000_t32" style="position:absolute;left:21399;top:2847;width:12151;height:0;visibility:visible;mso-wrap-style:square" o:connectortype="straight" o:gfxdata="UEsDBBQABgAIAAAAIQD+JeulAAEAAOoBAAATAAAAW0NvbnRlbnRfVHlwZXNdLnhtbJSRzU7EIBDH&#10;7ya+A+FqWqoHY0zpHqwe1Zj1AQhMW2I7EAbr7ts73e5ejGviEeb/8RuoN7tpFDMk8gG1vC4rKQBt&#10;cB57Ld+3T8WdFJQNOjMGBC33QHLTXF7U230EEuxG0nLIOd4rRXaAyVAZIiBPupAmk/mYehWN/TA9&#10;qJuqulU2YAbMRV4yZFO30JnPMYvHHV+vJAlGkuJhFS5dWpoYR29NZlI1o/vRUhwbSnYeNDT4SFeM&#10;IdWvDcvkfMHR98JPk7wD8WpSfjYTYyiXaNkAweaQWFf+nbSgTlSErvMWyjYRL7V6T3DnSlz4wgTz&#10;f/Nbtr3BfEpXh59qvgEAAP//AwBQSwMEFAAGAAgAAAAhAJYFM1jUAAAAlwEAAAsAAABfcmVscy8u&#10;cmVsc6SQPWsDMQyG90L/g9He8yVDKSW+bIWsIYWuxtZ9kLNkJHNN/n1MoaVXsnWUXvQ8L9rtL2k2&#10;C4pOTA42TQsGKXCcaHDwfnp7egGjxVP0MxM6uKLCvnt82B1x9qUe6ThlNZVC6mAsJb9aq2HE5LXh&#10;jFSTniX5UkcZbPbh7Ae027Z9tvKbAd2KaQ7RgRziFszpmqv5DztNQVi5L03gZLnvp3CPaiN/0hGX&#10;SvEyYHEQRb+WgktTy4G979380xuYCENh+aiOlfwnqfbvBnb1zu4GAAD//wMAUEsDBBQABgAIAAAA&#10;IQAzLwWeQQAAADkAAAAUAAAAZHJzL2Nvbm5lY3RvcnhtbC54bWyysa/IzVEoSy0qzszPs1Uy1DNQ&#10;UkjNS85PycxLt1UKDXHTtVBSKC5JzEtJzMnPS7VVqkwtVrK34+UCAAAA//8DAFBLAwQUAAYACAAA&#10;ACEAmY2JScMAAADbAAAADwAAAGRycy9kb3ducmV2LnhtbESPT4vCMBTE7wt+h/CEva2pLohWUxGh&#10;4GE9+A+vj+bZljYvtcnW+u2NIHgcZuY3zHLVm1p01LrSsoLxKAJBnFldcq7gdEx/ZiCcR9ZYWyYF&#10;D3KwSgZfS4y1vfOeuoPPRYCwi1FB4X0TS+myggy6kW2Ig3e1rUEfZJtL3eI9wE0tJ1E0lQZLDgsF&#10;NrQpKKsO/0ZB5KbpbXOsdt0p9/u/i0y3j/lZqe9hv16A8NT7T/jd3moFv2N4fQk/QCZPAAAA//8D&#10;AFBLAQItABQABgAIAAAAIQD+JeulAAEAAOoBAAATAAAAAAAAAAAAAAAAAAAAAABbQ29udGVudF9U&#10;eXBlc10ueG1sUEsBAi0AFAAGAAgAAAAhAJYFM1jUAAAAlwEAAAsAAAAAAAAAAAAAAAAAMQEAAF9y&#10;ZWxzLy5yZWxzUEsBAi0AFAAGAAgAAAAhADMvBZ5BAAAAOQAAABQAAAAAAAAAAAAAAAAALgIAAGRy&#10;cy9jb25uZWN0b3J4bWwueG1sUEsBAi0AFAAGAAgAAAAhAJmNiUnDAAAA2wAAAA8AAAAAAAAAAAAA&#10;AAAAoQIAAGRycy9kb3ducmV2LnhtbFBLBQYAAAAABAAEAPkAAACRAwAAAAA=&#10;" strokecolor="black [3040]">
                   <v:stroke endarrow="open"/>
                 </v:shape>
-                <v:rect id="Rectangle 33" o:spid="_x0000_s1171" style="position:absolute;left:8191;top:8340;width:13208;height:3429;visibility:visible;mso-wrap-style:square;v-text-anchor:middle" o:gfxdata="UEsDBBQABgAIAAAAIQDw94q7/QAAAOIBAAATAAAAW0NvbnRlbnRfVHlwZXNdLnhtbJSRzUrEMBDH&#10;74LvEOYqbaoHEWm6B6tHFV0fYEimbdg2CZlYd9/edD8u4goeZ+b/8SOpV9tpFDNFtt4puC4rEOS0&#10;N9b1Cj7WT8UdCE7oDI7ekYIdMayay4t6vQvEIrsdKxhSCvdSsh5oQi59IJcvnY8TpjzGXgbUG+xJ&#10;3lTVrdTeJXKpSEsGNHVLHX6OSTxu8/pAEmlkEA8H4dKlAEMYrcaUSeXszI+W4thQZudew4MNfJUx&#10;QP7asFzOFxx9L/lpojUkXjGmZ5wyhjSRJQ8YKGvKv1MWzIkL33VWU9lGfl98J6hz4cZ/uUjzf7Pb&#10;bHuj+ZQu9z/UfAMAAP//AwBQSwMEFAAGAAgAAAAhADHdX2HSAAAAjwEAAAsAAABfcmVscy8ucmVs&#10;c6SQwWrDMAyG74O9g9G9cdpDGaNOb4VeSwe7CltJTGPLWCZt376mMFhGbzvqF/o+8e/2tzCpmbJ4&#10;jgbWTQuKomXn42Dg63xYfYCSgtHhxJEM3Elg372/7U40YalHMvokqlKiGBhLSZ9aix0poDScKNZN&#10;zzlgqWMedEJ7wYH0pm23Ov9mQLdgqqMzkI9uA+p8T9X8hx28zSzcl8Zy0Nz33r6iasfXeKK5UjAP&#10;VAy4LM8w09zU50C/9q7/6ZURE31X/kL8TKv1x6wXNXYPAAAA//8DAFBLAwQUAAYACAAAACEAMy8F&#10;nkEAAAA5AAAAEAAAAGRycy9zaGFwZXhtbC54bWyysa/IzVEoSy0qzszPs1Uy1DNQUkjNS85PycxL&#10;t1UKDXHTtVBSKC5JzEtJzMnPS7VVqkwtVrK34+UCAAAA//8DAFBLAwQUAAYACAAAACEAXz1u9cYA&#10;AADbAAAADwAAAGRycy9kb3ducmV2LnhtbESPQWvCQBSE7wX/w/KE3urGCtXGbKQNFXKooLGix0f2&#10;mYRm34bsVtN/7wqFHoeZ+YZJVoNpxYV611hWMJ1EIIhLqxuuFHzt108LEM4ja2wtk4JfcrBKRw8J&#10;xtpeeUeXwlciQNjFqKD2vouldGVNBt3EdsTBO9veoA+yr6Tu8RrgppXPUfQiDTYcFmrsKKup/C5+&#10;jILsmE+z7Wa9Pean+ac50Hv38bpT6nE8vC1BeBr8f/ivnWsFsxncv4QfINMbAAAA//8DAFBLAQIt&#10;ABQABgAIAAAAIQDw94q7/QAAAOIBAAATAAAAAAAAAAAAAAAAAAAAAABbQ29udGVudF9UeXBlc10u&#10;eG1sUEsBAi0AFAAGAAgAAAAhADHdX2HSAAAAjwEAAAsAAAAAAAAAAAAAAAAALgEAAF9yZWxzLy5y&#10;ZWxzUEsBAi0AFAAGAAgAAAAhADMvBZ5BAAAAOQAAABAAAAAAAAAAAAAAAAAAKQIAAGRycy9zaGFw&#10;ZXhtbC54bWxQSwECLQAUAAYACAAAACEAXz1u9cYAAADbAAAADwAAAAAAAAAAAAAAAACYAgAAZHJz&#10;L2Rvd25yZXYueG1sUEsFBgAAAAAEAAQA9QAAAIsDAAAAAA==&#10;" fillcolor="#cdddac [1622]" strokecolor="#94b64e [3046]">
+                <v:rect id="Rectangle 33" o:spid="_x0000_s1176" style="position:absolute;left:8191;top:8340;width:13208;height:3429;visibility:visible;mso-wrap-style:square;v-text-anchor:middle" o:gfxdata="UEsDBBQABgAIAAAAIQDw94q7/QAAAOIBAAATAAAAW0NvbnRlbnRfVHlwZXNdLnhtbJSRzUrEMBDH&#10;74LvEOYqbaoHEWm6B6tHFV0fYEimbdg2CZlYd9/edD8u4goeZ+b/8SOpV9tpFDNFtt4puC4rEOS0&#10;N9b1Cj7WT8UdCE7oDI7ekYIdMayay4t6vQvEIrsdKxhSCvdSsh5oQi59IJcvnY8TpjzGXgbUG+xJ&#10;3lTVrdTeJXKpSEsGNHVLHX6OSTxu8/pAEmlkEA8H4dKlAEMYrcaUSeXszI+W4thQZudew4MNfJUx&#10;QP7asFzOFxx9L/lpojUkXjGmZ5wyhjSRJQ8YKGvKv1MWzIkL33VWU9lGfl98J6hz4cZ/uUjzf7Pb&#10;bHuj+ZQu9z/UfAMAAP//AwBQSwMEFAAGAAgAAAAhADHdX2HSAAAAjwEAAAsAAABfcmVscy8ucmVs&#10;c6SQwWrDMAyG74O9g9G9cdpDGaNOb4VeSwe7CltJTGPLWCZt376mMFhGbzvqF/o+8e/2tzCpmbJ4&#10;jgbWTQuKomXn42Dg63xYfYCSgtHhxJEM3Elg372/7U40YalHMvokqlKiGBhLSZ9aix0poDScKNZN&#10;zzlgqWMedEJ7wYH0pm23Ov9mQLdgqqMzkI9uA+p8T9X8hx28zSzcl8Zy0Nz33r6iasfXeKK5UjAP&#10;VAy4LM8w09zU50C/9q7/6ZURE31X/kL8TKv1x6wXNXYPAAAA//8DAFBLAwQUAAYACAAAACEAMy8F&#10;nkEAAAA5AAAAEAAAAGRycy9zaGFwZXhtbC54bWyysa/IzVEoSy0qzszPs1Uy1DNQUkjNS85PycxL&#10;t1UKDXHTtVBSKC5JzEtJzMnPS7VVqkwtVrK34+UCAAAA//8DAFBLAwQUAAYACAAAACEAXz1u9cYA&#10;AADbAAAADwAAAGRycy9kb3ducmV2LnhtbESPQWvCQBSE7wX/w/KE3urGCtXGbKQNFXKooLGix0f2&#10;mYRm34bsVtN/7wqFHoeZ+YZJVoNpxYV611hWMJ1EIIhLqxuuFHzt108LEM4ja2wtk4JfcrBKRw8J&#10;xtpeeUeXwlciQNjFqKD2vouldGVNBt3EdsTBO9veoA+yr6Tu8RrgppXPUfQiDTYcFmrsKKup/C5+&#10;jILsmE+z7Wa9Pean+ac50Hv38bpT6nE8vC1BeBr8f/ivnWsFsxncv4QfINMbAAAA//8DAFBLAQIt&#10;ABQABgAIAAAAIQDw94q7/QAAAOIBAAATAAAAAAAAAAAAAAAAAAAAAABbQ29udGVudF9UeXBlc10u&#10;eG1sUEsBAi0AFAAGAAgAAAAhADHdX2HSAAAAjwEAAAsAAAAAAAAAAAAAAAAALgEAAF9yZWxzLy5y&#10;ZWxzUEsBAi0AFAAGAAgAAAAhADMvBZ5BAAAAOQAAABAAAAAAAAAAAAAAAAAAKQIAAGRycy9zaGFw&#10;ZXhtbC54bWxQSwECLQAUAAYACAAAACEAXz1u9cYAAADbAAAADwAAAAAAAAAAAAAAAACYAgAAZHJz&#10;L2Rvd25yZXYueG1sUEsFBgAAAAAEAAQA9QAAAIsDAAAAAA==&#10;" fillcolor="#cdddac [1622]" strokecolor="#94b64e [3046]">
                   <v:fill color2="#f0f4e6 [502]" rotate="t" angle="180" colors="0 #dafda7;22938f #e4fdc2;1 #f5ffe6" focus="100%" type="gradient"/>
                   <v:shadow on="t" color="black" opacity="24903f" origin=",.5" offset="0,.55556mm"/>
                   <v:textbox>
@@ -29482,10 +29653,10 @@
                     </w:txbxContent>
                   </v:textbox>
                 </v:rect>
-                <v:shape id="Straight Arrow Connector 34" o:spid="_x0000_s1172" type="#_x0000_t32" style="position:absolute;left:14795;top:4562;width:0;height:3778;visibility:visible;mso-wrap-style:square" o:connectortype="straight" o:gfxdata="UEsDBBQABgAIAAAAIQD+JeulAAEAAOoBAAATAAAAW0NvbnRlbnRfVHlwZXNdLnhtbJSRzU7EIBDH&#10;7ya+A+FqWqoHY0zpHqwe1Zj1AQhMW2I7EAbr7ts73e5ejGviEeb/8RuoN7tpFDMk8gG1vC4rKQBt&#10;cB57Ld+3T8WdFJQNOjMGBC33QHLTXF7U230EEuxG0nLIOd4rRXaAyVAZIiBPupAmk/mYehWN/TA9&#10;qJuqulU2YAbMRV4yZFO30JnPMYvHHV+vJAlGkuJhFS5dWpoYR29NZlI1o/vRUhwbSnYeNDT4SFeM&#10;IdWvDcvkfMHR98JPk7wD8WpSfjYTYyiXaNkAweaQWFf+nbSgTlSErvMWyjYRL7V6T3DnSlz4wgTz&#10;f/Nbtr3BfEpXh59qvgEAAP//AwBQSwMEFAAGAAgAAAAhAJYFM1jUAAAAlwEAAAsAAABfcmVscy8u&#10;cmVsc6SQPWsDMQyG90L/g9He8yVDKSW+bIWsIYWuxtZ9kLNkJHNN/n1MoaVXsnWUXvQ8L9rtL2k2&#10;C4pOTA42TQsGKXCcaHDwfnp7egGjxVP0MxM6uKLCvnt82B1x9qUe6ThlNZVC6mAsJb9aq2HE5LXh&#10;jFSTniX5UkcZbPbh7Ae027Z9tvKbAd2KaQ7RgRziFszpmqv5DztNQVi5L03gZLnvp3CPaiN/0hGX&#10;SvEyYHEQRb+WgktTy4G979380xuYCENh+aiOlfwnqfbvBnb1zu4GAAD//wMAUEsDBBQABgAIAAAA&#10;IQAzLwWeQQAAADkAAAAUAAAAZHJzL2Nvbm5lY3RvcnhtbC54bWyysa/IzVEoSy0qzszPs1Uy1DNQ&#10;UkjNS85PycxLt1UKDXHTtVBSKC5JzEtJzMnPS7VVqkwtVrK34+UCAAAA//8DAFBLAwQUAAYACAAA&#10;ACEAifoq0cQAAADbAAAADwAAAGRycy9kb3ducmV2LnhtbESPS4vCQBCE7wv+h6EFb5uJD8TNZhQR&#10;Ah7cgy/22mR6k2CmJ2bGGP/9jiB4LKrqKypd9aYWHbWusqxgHMUgiHOrKy4UnI7Z5wKE88gaa8uk&#10;4EEOVsvBR4qJtnfeU3fwhQgQdgkqKL1vEildXpJBF9mGOHh/tjXog2wLqVu8B7ip5SSO59JgxWGh&#10;xIY2JeWXw80oiN08u26Ol5/uVPj97ldm28fXWanRsF9/g/DU+3f41d5qBdMZPL+EHyCX/wAAAP//&#10;AwBQSwECLQAUAAYACAAAACEA/iXrpQABAADqAQAAEwAAAAAAAAAAAAAAAAAAAAAAW0NvbnRlbnRf&#10;VHlwZXNdLnhtbFBLAQItABQABgAIAAAAIQCWBTNY1AAAAJcBAAALAAAAAAAAAAAAAAAAADEBAABf&#10;cmVscy8ucmVsc1BLAQItABQABgAIAAAAIQAzLwWeQQAAADkAAAAUAAAAAAAAAAAAAAAAAC4CAABk&#10;cnMvY29ubmVjdG9yeG1sLnhtbFBLAQItABQABgAIAAAAIQCJ+irRxAAAANsAAAAPAAAAAAAAAAAA&#10;AAAAAKECAABkcnMvZG93bnJldi54bWxQSwUGAAAAAAQABAD5AAAAkgMAAAAA&#10;" strokecolor="black [3040]">
+                <v:shape id="Straight Arrow Connector 34" o:spid="_x0000_s1177" type="#_x0000_t32" style="position:absolute;left:14795;top:4562;width:0;height:3778;visibility:visible;mso-wrap-style:square" o:connectortype="straight" o:gfxdata="UEsDBBQABgAIAAAAIQD+JeulAAEAAOoBAAATAAAAW0NvbnRlbnRfVHlwZXNdLnhtbJSRzU7EIBDH&#10;7ya+A+FqWqoHY0zpHqwe1Zj1AQhMW2I7EAbr7ts73e5ejGviEeb/8RuoN7tpFDMk8gG1vC4rKQBt&#10;cB57Ld+3T8WdFJQNOjMGBC33QHLTXF7U230EEuxG0nLIOd4rRXaAyVAZIiBPupAmk/mYehWN/TA9&#10;qJuqulU2YAbMRV4yZFO30JnPMYvHHV+vJAlGkuJhFS5dWpoYR29NZlI1o/vRUhwbSnYeNDT4SFeM&#10;IdWvDcvkfMHR98JPk7wD8WpSfjYTYyiXaNkAweaQWFf+nbSgTlSErvMWyjYRL7V6T3DnSlz4wgTz&#10;f/Nbtr3BfEpXh59qvgEAAP//AwBQSwMEFAAGAAgAAAAhAJYFM1jUAAAAlwEAAAsAAABfcmVscy8u&#10;cmVsc6SQPWsDMQyG90L/g9He8yVDKSW+bIWsIYWuxtZ9kLNkJHNN/n1MoaVXsnWUXvQ8L9rtL2k2&#10;C4pOTA42TQsGKXCcaHDwfnp7egGjxVP0MxM6uKLCvnt82B1x9qUe6ThlNZVC6mAsJb9aq2HE5LXh&#10;jFSTniX5UkcZbPbh7Ae027Z9tvKbAd2KaQ7RgRziFszpmqv5DztNQVi5L03gZLnvp3CPaiN/0hGX&#10;SvEyYHEQRb+WgktTy4G979380xuYCENh+aiOlfwnqfbvBnb1zu4GAAD//wMAUEsDBBQABgAIAAAA&#10;IQAzLwWeQQAAADkAAAAUAAAAZHJzL2Nvbm5lY3RvcnhtbC54bWyysa/IzVEoSy0qzszPs1Uy1DNQ&#10;UkjNS85PycxLt1UKDXHTtVBSKC5JzEtJzMnPS7VVqkwtVrK34+UCAAAA//8DAFBLAwQUAAYACAAA&#10;ACEAifoq0cQAAADbAAAADwAAAGRycy9kb3ducmV2LnhtbESPS4vCQBCE7wv+h6EFb5uJD8TNZhQR&#10;Ah7cgy/22mR6k2CmJ2bGGP/9jiB4LKrqKypd9aYWHbWusqxgHMUgiHOrKy4UnI7Z5wKE88gaa8uk&#10;4EEOVsvBR4qJtnfeU3fwhQgQdgkqKL1vEildXpJBF9mGOHh/tjXog2wLqVu8B7ip5SSO59JgxWGh&#10;xIY2JeWXw80oiN08u26Ol5/uVPj97ldm28fXWanRsF9/g/DU+3f41d5qBdMZPL+EHyCX/wAAAP//&#10;AwBQSwECLQAUAAYACAAAACEA/iXrpQABAADqAQAAEwAAAAAAAAAAAAAAAAAAAAAAW0NvbnRlbnRf&#10;VHlwZXNdLnhtbFBLAQItABQABgAIAAAAIQCWBTNY1AAAAJcBAAALAAAAAAAAAAAAAAAAADEBAABf&#10;cmVscy8ucmVsc1BLAQItABQABgAIAAAAIQAzLwWeQQAAADkAAAAUAAAAAAAAAAAAAAAAAC4CAABk&#10;cnMvY29ubmVjdG9yeG1sLnhtbFBLAQItABQABgAIAAAAIQCJ+irRxAAAANsAAAAPAAAAAAAAAAAA&#10;AAAAAKECAABkcnMvZG93bnJldi54bWxQSwUGAAAAAAQABAD5AAAAkgMAAAAA&#10;" strokecolor="black [3040]">
                   <v:stroke endarrow="open"/>
                 </v:shape>
-                <v:shape id="Text Box 100" o:spid="_x0000_s1173" type="#_x0000_t202" style="position:absolute;left:30946;top:371;width:2604;height:2572;visibility:visible;mso-wrap-style:none;v-text-anchor:top" o:gfxdata="UEsDBBQABgAIAAAAIQDw94q7/QAAAOIBAAATAAAAW0NvbnRlbnRfVHlwZXNdLnhtbJSRzUrEMBDH&#10;74LvEOYqbaoHEWm6B6tHFV0fYEimbdg2CZlYd9/edD8u4goeZ+b/8SOpV9tpFDNFtt4puC4rEOS0&#10;N9b1Cj7WT8UdCE7oDI7ekYIdMayay4t6vQvEIrsdKxhSCvdSsh5oQi59IJcvnY8TpjzGXgbUG+xJ&#10;3lTVrdTeJXKpSEsGNHVLHX6OSTxu8/pAEmlkEA8H4dKlAEMYrcaUSeXszI+W4thQZudew4MNfJUx&#10;QP7asFzOFxx9L/lpojUkXjGmZ5wyhjSRJQ8YKGvKv1MWzIkL33VWU9lGfl98J6hz4cZ/uUjzf7Pb&#10;bHuj+ZQu9z/UfAMAAP//AwBQSwMEFAAGAAgAAAAhADHdX2HSAAAAjwEAAAsAAABfcmVscy8ucmVs&#10;c6SQwWrDMAyG74O9g9G9cdpDGaNOb4VeSwe7CltJTGPLWCZt376mMFhGbzvqF/o+8e/2tzCpmbJ4&#10;jgbWTQuKomXn42Dg63xYfYCSgtHhxJEM3Elg372/7U40YalHMvokqlKiGBhLSZ9aix0poDScKNZN&#10;zzlgqWMedEJ7wYH0pm23Ov9mQLdgqqMzkI9uA+p8T9X8hx28zSzcl8Zy0Nz33r6iasfXeKK5UjAP&#10;VAy4LM8w09zU50C/9q7/6ZURE31X/kL8TKv1x6wXNXYPAAAA//8DAFBLAwQUAAYACAAAACEAMy8F&#10;nkEAAAA5AAAAEAAAAGRycy9zaGFwZXhtbC54bWyysa/IzVEoSy0qzszPs1Uy1DNQUkjNS85PycxL&#10;t1UKDXHTtVBSKC5JzEtJzMnPS7VVqkwtVrK34+UCAAAA//8DAFBLAwQUAAYACAAAACEANCQCcsQA&#10;AADcAAAADwAAAGRycy9kb3ducmV2LnhtbERPTWsCMRC9F/wPYQq9iGYtaMvWKCooUmxLVYrHYTPd&#10;LG4mSxJ1/feNIPQ2j/c542lra3EmHyrHCgb9DARx4XTFpYL9btl7BREissbaMSm4UoDppPMwxly7&#10;C3/TeRtLkUI45KjAxNjkUobCkMXQdw1x4n6dtxgT9KXUHi8p3NbyOctG0mLFqcFgQwtDxXF7sgqO&#10;5r37la0+5j+j9dV/7k7u4DcHpZ4e29kbiEht/Bff3Wud5r8M4fZMukBO/gAAAP//AwBQSwECLQAU&#10;AAYACAAAACEA8PeKu/0AAADiAQAAEwAAAAAAAAAAAAAAAAAAAAAAW0NvbnRlbnRfVHlwZXNdLnht&#10;bFBLAQItABQABgAIAAAAIQAx3V9h0gAAAI8BAAALAAAAAAAAAAAAAAAAAC4BAABfcmVscy8ucmVs&#10;c1BLAQItABQABgAIAAAAIQAzLwWeQQAAADkAAAAQAAAAAAAAAAAAAAAAACkCAABkcnMvc2hhcGV4&#10;bWwueG1sUEsBAi0AFAAGAAgAAAAhADQkAnLEAAAA3AAAAA8AAAAAAAAAAAAAAAAAmAIAAGRycy9k&#10;b3ducmV2LnhtbFBLBQYAAAAABAAEAPUAAACJAwAAAAA=&#10;" filled="f" stroked="f" strokeweight=".5pt">
+                <v:shape id="Text Box 100" o:spid="_x0000_s1178" type="#_x0000_t202" style="position:absolute;left:30946;top:371;width:2604;height:2572;visibility:visible;mso-wrap-style:none;v-text-anchor:top" o:gfxdata="UEsDBBQABgAIAAAAIQDw94q7/QAAAOIBAAATAAAAW0NvbnRlbnRfVHlwZXNdLnhtbJSRzUrEMBDH&#10;74LvEOYqbaoHEWm6B6tHFV0fYEimbdg2CZlYd9/edD8u4goeZ+b/8SOpV9tpFDNFtt4puC4rEOS0&#10;N9b1Cj7WT8UdCE7oDI7ekYIdMayay4t6vQvEIrsdKxhSCvdSsh5oQi59IJcvnY8TpjzGXgbUG+xJ&#10;3lTVrdTeJXKpSEsGNHVLHX6OSTxu8/pAEmlkEA8H4dKlAEMYrcaUSeXszI+W4thQZudew4MNfJUx&#10;QP7asFzOFxx9L/lpojUkXjGmZ5wyhjSRJQ8YKGvKv1MWzIkL33VWU9lGfl98J6hz4cZ/uUjzf7Pb&#10;bHuj+ZQu9z/UfAMAAP//AwBQSwMEFAAGAAgAAAAhADHdX2HSAAAAjwEAAAsAAABfcmVscy8ucmVs&#10;c6SQwWrDMAyG74O9g9G9cdpDGaNOb4VeSwe7CltJTGPLWCZt376mMFhGbzvqF/o+8e/2tzCpmbJ4&#10;jgbWTQuKomXn42Dg63xYfYCSgtHhxJEM3Elg372/7U40YalHMvokqlKiGBhLSZ9aix0poDScKNZN&#10;zzlgqWMedEJ7wYH0pm23Ov9mQLdgqqMzkI9uA+p8T9X8hx28zSzcl8Zy0Nz33r6iasfXeKK5UjAP&#10;VAy4LM8w09zU50C/9q7/6ZURE31X/kL8TKv1x6wXNXYPAAAA//8DAFBLAwQUAAYACAAAACEAMy8F&#10;nkEAAAA5AAAAEAAAAGRycy9zaGFwZXhtbC54bWyysa/IzVEoSy0qzszPs1Uy1DNQUkjNS85PycxL&#10;t1UKDXHTtVBSKC5JzEtJzMnPS7VVqkwtVrK34+UCAAAA//8DAFBLAwQUAAYACAAAACEANCQCcsQA&#10;AADcAAAADwAAAGRycy9kb3ducmV2LnhtbERPTWsCMRC9F/wPYQq9iGYtaMvWKCooUmxLVYrHYTPd&#10;LG4mSxJ1/feNIPQ2j/c542lra3EmHyrHCgb9DARx4XTFpYL9btl7BREissbaMSm4UoDppPMwxly7&#10;C3/TeRtLkUI45KjAxNjkUobCkMXQdw1x4n6dtxgT9KXUHi8p3NbyOctG0mLFqcFgQwtDxXF7sgqO&#10;5r37la0+5j+j9dV/7k7u4DcHpZ4e29kbiEht/Bff3Wud5r8M4fZMukBO/gAAAP//AwBQSwECLQAU&#10;AAYACAAAACEA8PeKu/0AAADiAQAAEwAAAAAAAAAAAAAAAAAAAAAAW0NvbnRlbnRfVHlwZXNdLnht&#10;bFBLAQItABQABgAIAAAAIQAx3V9h0gAAAI8BAAALAAAAAAAAAAAAAAAAAC4BAABfcmVscy8ucmVs&#10;c1BLAQItABQABgAIAAAAIQAzLwWeQQAAADkAAAAQAAAAAAAAAAAAAAAAACkCAABkcnMvc2hhcGV4&#10;bWwueG1sUEsBAi0AFAAGAAgAAAAhADQkAnLEAAAA3AAAAA8AAAAAAAAAAAAAAAAAmAIAAGRycy9k&#10;b3ducmV2LnhtbFBLBQYAAAAABAAEAPUAAACJAwAAAAA=&#10;" filled="f" stroked="f" strokeweight=".5pt">
                   <v:textbox>
                     <w:txbxContent>
                       <w:p>
@@ -29508,7 +29679,7 @@
                     </w:txbxContent>
                   </v:textbox>
                 </v:shape>
-                <v:shape id="Text Box 100" o:spid="_x0000_s1174" type="#_x0000_t202" style="position:absolute;left:12192;top:5768;width:2603;height:2572;visibility:visible;mso-wrap-style:none;v-text-anchor:top" o:gfxdata="UEsDBBQABgAIAAAAIQDw94q7/QAAAOIBAAATAAAAW0NvbnRlbnRfVHlwZXNdLnhtbJSRzUrEMBDH&#10;74LvEOYqbaoHEWm6B6tHFV0fYEimbdg2CZlYd9/edD8u4goeZ+b/8SOpV9tpFDNFtt4puC4rEOS0&#10;N9b1Cj7WT8UdCE7oDI7ekYIdMayay4t6vQvEIrsdKxhSCvdSsh5oQi59IJcvnY8TpjzGXgbUG+xJ&#10;3lTVrdTeJXKpSEsGNHVLHX6OSTxu8/pAEmlkEA8H4dKlAEMYrcaUSeXszI+W4thQZudew4MNfJUx&#10;QP7asFzOFxx9L/lpojUkXjGmZ5wyhjSRJQ8YKGvKv1MWzIkL33VWU9lGfl98J6hz4cZ/uUjzf7Pb&#10;bHuj+ZQu9z/UfAMAAP//AwBQSwMEFAAGAAgAAAAhADHdX2HSAAAAjwEAAAsAAABfcmVscy8ucmVs&#10;c6SQwWrDMAyG74O9g9G9cdpDGaNOb4VeSwe7CltJTGPLWCZt376mMFhGbzvqF/o+8e/2tzCpmbJ4&#10;jgbWTQuKomXn42Dg63xYfYCSgtHhxJEM3Elg372/7U40YalHMvokqlKiGBhLSZ9aix0poDScKNZN&#10;zzlgqWMedEJ7wYH0pm23Ov9mQLdgqqMzkI9uA+p8T9X8hx28zSzcl8Zy0Nz33r6iasfXeKK5UjAP&#10;VAy4LM8w09zU50C/9q7/6ZURE31X/kL8TKv1x6wXNXYPAAAA//8DAFBLAwQUAAYACAAAACEAMy8F&#10;nkEAAAA5AAAAEAAAAGRycy9zaGFwZXhtbC54bWyysa/IzVEoSy0qzszPs1Uy1DNQUkjNS85PycxL&#10;t1UKDXHTtVBSKC5JzEtJzMnPS7VVqkwtVrK34+UCAAAA//8DAFBLAwQUAAYACAAAACEAxPacBcQA&#10;AADcAAAADwAAAGRycy9kb3ducmV2LnhtbERPTWsCMRC9F/wPYQq9SM3awypbo1ShRcQq1VI8Dpvp&#10;ZnEzWZKo679vBKG3ebzPmcw624gz+VA7VjAcZCCIS6drrhR879+fxyBCRNbYOCYFVwowm/YeJlho&#10;d+EvOu9iJVIIhwIVmBjbQspQGrIYBq4lTtyv8xZjgr6S2uMlhdtGvmRZLi3WnBoMtrQwVB53J6vg&#10;aFb9bfbxOf/Jl1e/2Z/cwa8PSj09dm+vICJ18V98dy91mj/K4fZMukBO/wAAAP//AwBQSwECLQAU&#10;AAYACAAAACEA8PeKu/0AAADiAQAAEwAAAAAAAAAAAAAAAAAAAAAAW0NvbnRlbnRfVHlwZXNdLnht&#10;bFBLAQItABQABgAIAAAAIQAx3V9h0gAAAI8BAAALAAAAAAAAAAAAAAAAAC4BAABfcmVscy8ucmVs&#10;c1BLAQItABQABgAIAAAAIQAzLwWeQQAAADkAAAAQAAAAAAAAAAAAAAAAACkCAABkcnMvc2hhcGV4&#10;bWwueG1sUEsBAi0AFAAGAAgAAAAhAMT2nAXEAAAA3AAAAA8AAAAAAAAAAAAAAAAAmAIAAGRycy9k&#10;b3ducmV2LnhtbFBLBQYAAAAABAAEAPUAAACJAwAAAAA=&#10;" filled="f" stroked="f" strokeweight=".5pt">
+                <v:shape id="Text Box 100" o:spid="_x0000_s1179" type="#_x0000_t202" style="position:absolute;left:12192;top:5768;width:2603;height:2572;visibility:visible;mso-wrap-style:none;v-text-anchor:top" o:gfxdata="UEsDBBQABgAIAAAAIQDw94q7/QAAAOIBAAATAAAAW0NvbnRlbnRfVHlwZXNdLnhtbJSRzUrEMBDH&#10;74LvEOYqbaoHEWm6B6tHFV0fYEimbdg2CZlYd9/edD8u4goeZ+b/8SOpV9tpFDNFtt4puC4rEOS0&#10;N9b1Cj7WT8UdCE7oDI7ekYIdMayay4t6vQvEIrsdKxhSCvdSsh5oQi59IJcvnY8TpjzGXgbUG+xJ&#10;3lTVrdTeJXKpSEsGNHVLHX6OSTxu8/pAEmlkEA8H4dKlAEMYrcaUSeXszI+W4thQZudew4MNfJUx&#10;QP7asFzOFxx9L/lpojUkXjGmZ5wyhjSRJQ8YKGvKv1MWzIkL33VWU9lGfl98J6hz4cZ/uUjzf7Pb&#10;bHuj+ZQu9z/UfAMAAP//AwBQSwMEFAAGAAgAAAAhADHdX2HSAAAAjwEAAAsAAABfcmVscy8ucmVs&#10;c6SQwWrDMAyG74O9g9G9cdpDGaNOb4VeSwe7CltJTGPLWCZt376mMFhGbzvqF/o+8e/2tzCpmbJ4&#10;jgbWTQuKomXn42Dg63xYfYCSgtHhxJEM3Elg372/7U40YalHMvokqlKiGBhLSZ9aix0poDScKNZN&#10;zzlgqWMedEJ7wYH0pm23Ov9mQLdgqqMzkI9uA+p8T9X8hx28zSzcl8Zy0Nz33r6iasfXeKK5UjAP&#10;VAy4LM8w09zU50C/9q7/6ZURE31X/kL8TKv1x6wXNXYPAAAA//8DAFBLAwQUAAYACAAAACEAMy8F&#10;nkEAAAA5AAAAEAAAAGRycy9zaGFwZXhtbC54bWyysa/IzVEoSy0qzszPs1Uy1DNQUkjNS85PycxL&#10;t1UKDXHTtVBSKC5JzEtJzMnPS7VVqkwtVrK34+UCAAAA//8DAFBLAwQUAAYACAAAACEAxPacBcQA&#10;AADcAAAADwAAAGRycy9kb3ducmV2LnhtbERPTWsCMRC9F/wPYQq9SM3awypbo1ShRcQq1VI8Dpvp&#10;ZnEzWZKo679vBKG3ebzPmcw624gz+VA7VjAcZCCIS6drrhR879+fxyBCRNbYOCYFVwowm/YeJlho&#10;d+EvOu9iJVIIhwIVmBjbQspQGrIYBq4lTtyv8xZjgr6S2uMlhdtGvmRZLi3WnBoMtrQwVB53J6vg&#10;aFb9bfbxOf/Jl1e/2Z/cwa8PSj09dm+vICJ18V98dy91mj/K4fZMukBO/wAAAP//AwBQSwECLQAU&#10;AAYACAAAACEA8PeKu/0AAADiAQAAEwAAAAAAAAAAAAAAAAAAAAAAW0NvbnRlbnRfVHlwZXNdLnht&#10;bFBLAQItABQABgAIAAAAIQAx3V9h0gAAAI8BAAALAAAAAAAAAAAAAAAAAC4BAABfcmVscy8ucmVs&#10;c1BLAQItABQABgAIAAAAIQAzLwWeQQAAADkAAAAQAAAAAAAAAAAAAAAAACkCAABkcnMvc2hhcGV4&#10;bWwueG1sUEsBAi0AFAAGAAgAAAAhAMT2nAXEAAAA3AAAAA8AAAAAAAAAAAAAAAAAmAIAAGRycy9k&#10;b3ducmV2LnhtbFBLBQYAAAAABAAEAPUAAACJAwAAAAA=&#10;" filled="f" stroked="f" strokeweight=".5pt">
                   <v:textbox>
                     <w:txbxContent>
                       <w:p>
@@ -29652,89 +29823,27 @@
         <w:rPr>
           <w:rFonts w:cs="Calibri"/>
         </w:rPr>
-        <w:t xml:space="preserve"> class. This class implements the </w:t>
+        <w:t xml:space="preserve"> class. </w:t>
+      </w:r>
+      <w:r>
+        <w:rPr>
+          <w:rFonts w:cs="Calibri"/>
+        </w:rPr>
+        <w:t xml:space="preserve">The wrapper class controls the formatting produced by the </w:t>
       </w:r>
       <w:proofErr w:type="spellStart"/>
       <w:r>
         <w:rPr>
-          <w:rFonts w:ascii="Consolas" w:hAnsi="Consolas" w:cs="Consolas"/>
-        </w:rPr>
-        <w:t>ICloneable</w:t>
+          <w:rFonts w:cs="Calibri"/>
+        </w:rPr>
+        <w:t>serializer</w:t>
       </w:r>
       <w:proofErr w:type="spellEnd"/>
       <w:r>
         <w:rPr>
           <w:rFonts w:cs="Calibri"/>
         </w:rPr>
-        <w:t xml:space="preserve"> interface, and </w:t>
-      </w:r>
-      <w:r>
-        <w:rPr>
-          <w:rFonts w:cs="Calibri"/>
-        </w:rPr>
-        <w:t>supports</w:t>
-      </w:r>
-      <w:r>
-        <w:rPr>
-          <w:rFonts w:cs="Calibri"/>
-        </w:rPr>
-        <w:t xml:space="preserve"> the </w:t>
-      </w:r>
-      <w:proofErr w:type="gramStart"/>
-      <w:r>
-        <w:rPr>
-          <w:rFonts w:ascii="Consolas" w:hAnsi="Consolas" w:cs="Consolas"/>
-        </w:rPr>
-        <w:t>C</w:t>
-      </w:r>
-      <w:r>
-        <w:rPr>
-          <w:rFonts w:ascii="Consolas" w:hAnsi="Consolas" w:cs="Consolas"/>
-        </w:rPr>
-        <w:t>lone(</w:t>
-      </w:r>
-      <w:proofErr w:type="gramEnd"/>
-      <w:r>
-        <w:rPr>
-          <w:rFonts w:ascii="Consolas" w:hAnsi="Consolas" w:cs="Consolas"/>
-        </w:rPr>
-        <w:t>)</w:t>
-      </w:r>
-      <w:r>
-        <w:rPr>
-          <w:rFonts w:cs="Calibri"/>
-        </w:rPr>
-        <w:t xml:space="preserve"> method.</w:t>
-      </w:r>
-      <w:r>
-        <w:rPr>
-          <w:rFonts w:cs="Calibri"/>
-        </w:rPr>
-        <w:t xml:space="preserve"> </w:t>
-      </w:r>
-      <w:r>
-        <w:rPr>
-          <w:rFonts w:cs="Calibri"/>
-        </w:rPr>
-        <w:t xml:space="preserve">Cloning of </w:t>
-      </w:r>
-      <w:r>
-        <w:rPr>
-          <w:rFonts w:cs="Calibri"/>
-        </w:rPr>
-        <w:t>an</w:t>
-      </w:r>
-      <w:r>
-        <w:rPr>
-          <w:rFonts w:cs="Calibri"/>
-        </w:rPr>
-        <w:t xml:space="preserve"> object is done via binary serialization.</w:t>
-      </w:r>
-      <w:r>
-        <w:rPr>
-          <w:rFonts w:cs="Calibri"/>
-        </w:rPr>
-        <w:t xml:space="preserve"> </w:t>
+        <w:t>.</w:t>
       </w:r>
     </w:p>
     <w:tbl>
@@ -30211,6 +30320,487 @@
         <w:spacing w:after="0" w:line="240" w:lineRule="auto"/>
         <w:rPr>
           <w:rFonts w:cs="Calibri"/>
+          <w:b/>
+          <w:color w:val="76923C" w:themeColor="accent3" w:themeShade="BF"/>
+        </w:rPr>
+      </w:pPr>
+    </w:p>
+    <w:p>
+      <w:pPr>
+        <w:rPr>
+          <w:rFonts w:cs="Calibri"/>
+          <w:b/>
+        </w:rPr>
+      </w:pPr>
+      <w:r>
+        <w:rPr>
+          <w:rFonts w:cs="Calibri"/>
+          <w:b/>
+          <w:color w:val="76923C" w:themeColor="accent3" w:themeShade="BF"/>
+        </w:rPr>
+        <w:t>4.</w:t>
+      </w:r>
+      <w:r>
+        <w:rPr>
+          <w:rFonts w:cs="Calibri"/>
+          <w:b/>
+          <w:color w:val="76923C" w:themeColor="accent3" w:themeShade="BF"/>
+        </w:rPr>
+        <w:t>3</w:t>
+      </w:r>
+      <w:r>
+        <w:rPr>
+          <w:rFonts w:cs="Calibri"/>
+          <w:b/>
+          <w:color w:val="76923C" w:themeColor="accent3" w:themeShade="BF"/>
+        </w:rPr>
+        <w:t xml:space="preserve">.3. </w:t>
+      </w:r>
+      <w:r>
+        <w:rPr>
+          <w:rFonts w:ascii="Consolas" w:hAnsi="Consolas" w:cs="Consolas"/>
+          <w:b/>
+        </w:rPr>
+        <w:t>Data</w:t>
+      </w:r>
+      <w:r>
+        <w:rPr>
+          <w:rFonts w:ascii="Consolas" w:hAnsi="Consolas" w:cs="Consolas"/>
+          <w:b/>
+        </w:rPr>
+        <w:t>&lt;T&gt;</w:t>
+      </w:r>
+      <w:r>
+        <w:rPr>
+          <w:rFonts w:cs="Calibri"/>
+          <w:b/>
+        </w:rPr>
+        <w:t xml:space="preserve"> Dependencies</w:t>
+      </w:r>
+    </w:p>
+    <w:p>
+      <w:pPr>
+        <w:rPr>
+          <w:rFonts w:cs="Calibri"/>
+        </w:rPr>
+      </w:pPr>
+      <w:r>
+        <w:rPr>
+          <w:rFonts w:cs="Calibri"/>
+        </w:rPr>
+        <w:t xml:space="preserve">The </w:t>
+      </w:r>
+      <w:r>
+        <w:rPr>
+          <w:rFonts w:ascii="Consolas" w:hAnsi="Consolas" w:cs="Consolas"/>
+        </w:rPr>
+        <w:t>Data</w:t>
+      </w:r>
+      <w:r>
+        <w:rPr>
+          <w:rFonts w:cs="Calibri"/>
+        </w:rPr>
+        <w:t xml:space="preserve"> class has no dependencies with other classes in </w:t>
+      </w:r>
+      <w:proofErr w:type="spellStart"/>
+      <w:r>
+        <w:rPr>
+          <w:rFonts w:cs="Calibri"/>
+        </w:rPr>
+        <w:t>Calendo</w:t>
+      </w:r>
+      <w:proofErr w:type="spellEnd"/>
+      <w:r>
+        <w:rPr>
+          <w:rFonts w:cs="Calibri"/>
+        </w:rPr>
+        <w:t xml:space="preserve">, and is only used to contain a value of the generic type. </w:t>
+      </w:r>
+    </w:p>
+    <w:p>
+      <w:pPr>
+        <w:rPr>
+          <w:rFonts w:cs="Calibri"/>
+        </w:rPr>
+      </w:pPr>
+      <w:r>
+        <w:rPr>
+          <w:rFonts w:cs="Calibri"/>
+          <w:noProof/>
+        </w:rPr>
+        <mc:AlternateContent>
+          <mc:Choice Requires="wpc">
+            <w:drawing>
+              <wp:inline distT="0" distB="0" distL="0" distR="0" wp14:anchorId="47474057" wp14:editId="61F75CC7">
+                <wp:extent cx="5867400" cy="523875"/>
+                <wp:effectExtent l="0" t="0" r="0" b="85725"/>
+                <wp:docPr id="191" name="Canvas 191"/>
+                <wp:cNvGraphicFramePr>
+                  <a:graphicFrameLocks xmlns:a="http://schemas.openxmlformats.org/drawingml/2006/main" noChangeAspect="1"/>
+                </wp:cNvGraphicFramePr>
+                <a:graphic xmlns:a="http://schemas.openxmlformats.org/drawingml/2006/main">
+                  <a:graphicData uri="http://schemas.microsoft.com/office/word/2010/wordprocessingCanvas">
+                    <wpc:wpc>
+                      <wpc:bg/>
+                      <wpc:whole/>
+                      <wps:wsp>
+                        <wps:cNvPr id="187" name="Rectangle 187"/>
+                        <wps:cNvSpPr/>
+                        <wps:spPr>
+                          <a:xfrm>
+                            <a:off x="819150" y="170475"/>
+                            <a:ext cx="1320800" cy="342900"/>
+                          </a:xfrm>
+                          <a:prstGeom prst="rect">
+                            <a:avLst/>
+                          </a:prstGeom>
+                        </wps:spPr>
+                        <wps:style>
+                          <a:lnRef idx="1">
+                            <a:schemeClr val="accent3"/>
+                          </a:lnRef>
+                          <a:fillRef idx="2">
+                            <a:schemeClr val="accent3"/>
+                          </a:fillRef>
+                          <a:effectRef idx="1">
+                            <a:schemeClr val="accent3"/>
+                          </a:effectRef>
+                          <a:fontRef idx="minor">
+                            <a:schemeClr val="dk1"/>
+                          </a:fontRef>
+                        </wps:style>
+                        <wps:txbx>
+                          <w:txbxContent>
+                            <w:p>
+                              <w:pPr>
+                                <w:spacing w:after="0" w:line="240" w:lineRule="auto"/>
+                                <w:jc w:val="center"/>
+                              </w:pPr>
+                              <w:r>
+                                <w:t>Data</w:t>
+                              </w:r>
+                              <w:r>
+                                <w:t>&lt;T&gt;</w:t>
+                              </w:r>
+                            </w:p>
+                          </w:txbxContent>
+                        </wps:txbx>
+                        <wps:bodyPr rot="0" spcFirstLastPara="0" vertOverflow="overflow" horzOverflow="overflow" vert="horz" wrap="square" lIns="91440" tIns="45720" rIns="91440" bIns="45720" numCol="1" spcCol="0" rtlCol="0" fromWordArt="0" anchor="ctr" anchorCtr="0" forceAA="0" compatLnSpc="1">
+                          <a:prstTxWarp prst="textNoShape">
+                            <a:avLst/>
+                          </a:prstTxWarp>
+                          <a:noAutofit/>
+                        </wps:bodyPr>
+                      </wps:wsp>
+                      <wps:wsp>
+                        <wps:cNvPr id="188" name="Rectangle 188"/>
+                        <wps:cNvSpPr/>
+                        <wps:spPr>
+                          <a:xfrm>
+                            <a:off x="3355000" y="170475"/>
+                            <a:ext cx="1320800" cy="342900"/>
+                          </a:xfrm>
+                          <a:prstGeom prst="rect">
+                            <a:avLst/>
+                          </a:prstGeom>
+                        </wps:spPr>
+                        <wps:style>
+                          <a:lnRef idx="1">
+                            <a:schemeClr val="dk1"/>
+                          </a:lnRef>
+                          <a:fillRef idx="2">
+                            <a:schemeClr val="dk1"/>
+                          </a:fillRef>
+                          <a:effectRef idx="1">
+                            <a:schemeClr val="dk1"/>
+                          </a:effectRef>
+                          <a:fontRef idx="minor">
+                            <a:schemeClr val="dk1"/>
+                          </a:fontRef>
+                        </wps:style>
+                        <wps:txbx>
+                          <w:txbxContent>
+                            <w:p>
+                              <w:pPr>
+                                <w:pStyle w:val="NormalWeb"/>
+                                <w:spacing w:before="0" w:beforeAutospacing="0" w:after="0" w:afterAutospacing="0"/>
+                                <w:jc w:val="center"/>
+                                <w:rPr>
+                                  <w:rFonts w:asciiTheme="minorHAnsi" w:hAnsiTheme="minorHAnsi" w:cstheme="minorHAnsi"/>
+                                </w:rPr>
+                              </w:pPr>
+                              <w:r>
+                                <w:rPr>
+                                  <w:rFonts w:asciiTheme="minorHAnsi" w:eastAsia="Calibri" w:hAnsiTheme="minorHAnsi" w:cstheme="minorHAnsi"/>
+                                  <w:sz w:val="22"/>
+                                  <w:szCs w:val="22"/>
+                                  <w:lang w:val="en-US"/>
+                                </w:rPr>
+                                <w:t>T</w:t>
+                              </w:r>
+                            </w:p>
+                          </w:txbxContent>
+                        </wps:txbx>
+                        <wps:bodyPr rot="0" spcFirstLastPara="0" vert="horz" wrap="square" lIns="91440" tIns="45720" rIns="91440" bIns="45720" numCol="1" spcCol="0" rtlCol="0" fromWordArt="0" anchor="ctr" anchorCtr="0" forceAA="0" compatLnSpc="1">
+                          <a:prstTxWarp prst="textNoShape">
+                            <a:avLst/>
+                          </a:prstTxWarp>
+                          <a:noAutofit/>
+                        </wps:bodyPr>
+                      </wps:wsp>
+                      <wps:wsp>
+                        <wps:cNvPr id="189" name="Straight Arrow Connector 189"/>
+                        <wps:cNvCnPr/>
+                        <wps:spPr>
+                          <a:xfrm>
+                            <a:off x="2139950" y="341925"/>
+                            <a:ext cx="1215050" cy="0"/>
+                          </a:xfrm>
+                          <a:prstGeom prst="straightConnector1">
+                            <a:avLst/>
+                          </a:prstGeom>
+                          <a:ln>
+                            <a:prstDash val="solid"/>
+                            <a:tailEnd type="arrow"/>
+                          </a:ln>
+                        </wps:spPr>
+                        <wps:style>
+                          <a:lnRef idx="1">
+                            <a:schemeClr val="dk1"/>
+                          </a:lnRef>
+                          <a:fillRef idx="0">
+                            <a:schemeClr val="dk1"/>
+                          </a:fillRef>
+                          <a:effectRef idx="0">
+                            <a:schemeClr val="dk1"/>
+                          </a:effectRef>
+                          <a:fontRef idx="minor">
+                            <a:schemeClr val="tx1"/>
+                          </a:fontRef>
+                        </wps:style>
+                        <wps:bodyPr/>
+                      </wps:wsp>
+                      <wps:wsp>
+                        <wps:cNvPr id="190" name="Text Box 100"/>
+                        <wps:cNvSpPr txBox="1"/>
+                        <wps:spPr>
+                          <a:xfrm>
+                            <a:off x="2847975" y="84750"/>
+                            <a:ext cx="401955" cy="257175"/>
+                          </a:xfrm>
+                          <a:prstGeom prst="rect">
+                            <a:avLst/>
+                          </a:prstGeom>
+                          <a:noFill/>
+                          <a:ln w="6350">
+                            <a:noFill/>
+                          </a:ln>
+                          <a:effectLst/>
+                        </wps:spPr>
+                        <wps:style>
+                          <a:lnRef idx="0">
+                            <a:schemeClr val="accent1"/>
+                          </a:lnRef>
+                          <a:fillRef idx="0">
+                            <a:schemeClr val="accent1"/>
+                          </a:fillRef>
+                          <a:effectRef idx="0">
+                            <a:schemeClr val="accent1"/>
+                          </a:effectRef>
+                          <a:fontRef idx="minor">
+                            <a:schemeClr val="dk1"/>
+                          </a:fontRef>
+                        </wps:style>
+                        <wps:txbx>
+                          <w:txbxContent>
+                            <w:p>
+                              <w:pPr>
+                                <w:pStyle w:val="NormalWeb"/>
+                                <w:spacing w:before="0" w:beforeAutospacing="0" w:after="200" w:afterAutospacing="0" w:line="276" w:lineRule="auto"/>
+                                <w:rPr>
+                                  <w:rFonts w:asciiTheme="minorHAnsi" w:hAnsiTheme="minorHAnsi" w:cstheme="minorHAnsi"/>
+                                </w:rPr>
+                              </w:pPr>
+                              <w:proofErr w:type="gramStart"/>
+                              <w:r>
+                                <w:rPr>
+                                  <w:rFonts w:asciiTheme="minorHAnsi" w:eastAsia="Calibri" w:hAnsiTheme="minorHAnsi" w:cstheme="minorHAnsi"/>
+                                  <w:sz w:val="22"/>
+                                  <w:szCs w:val="22"/>
+                                </w:rPr>
+                                <w:t>0</w:t>
+                              </w:r>
+                              <w:r>
+                                <w:rPr>
+                                  <w:rFonts w:asciiTheme="minorHAnsi" w:eastAsia="Calibri" w:hAnsiTheme="minorHAnsi" w:cstheme="minorHAnsi"/>
+                                  <w:sz w:val="22"/>
+                                  <w:szCs w:val="22"/>
+                                </w:rPr>
+                                <w:t>..</w:t>
+                              </w:r>
+                              <w:r>
+                                <w:rPr>
+                                  <w:rFonts w:asciiTheme="minorHAnsi" w:eastAsia="Calibri" w:hAnsiTheme="minorHAnsi" w:cstheme="minorHAnsi"/>
+                                  <w:sz w:val="22"/>
+                                  <w:szCs w:val="22"/>
+                                </w:rPr>
+                                <w:t>1</w:t>
+                              </w:r>
+                              <w:proofErr w:type="gramEnd"/>
+                            </w:p>
+                          </w:txbxContent>
+                        </wps:txbx>
+                        <wps:bodyPr rot="0" spcFirstLastPara="0" vert="horz" wrap="none" lIns="91440" tIns="45720" rIns="91440" bIns="45720" numCol="1" spcCol="0" rtlCol="0" fromWordArt="0" anchor="t" anchorCtr="0" forceAA="0" compatLnSpc="1">
+                          <a:prstTxWarp prst="textNoShape">
+                            <a:avLst/>
+                          </a:prstTxWarp>
+                          <a:noAutofit/>
+                        </wps:bodyPr>
+                      </wps:wsp>
+                    </wpc:wpc>
+                  </a:graphicData>
+                </a:graphic>
+              </wp:inline>
+            </w:drawing>
+          </mc:Choice>
+          <mc:Fallback>
+            <w:pict>
+              <v:group id="Canvas 191" o:spid="_x0000_s1180" editas="canvas" style="width:462pt;height:41.25pt;mso-position-horizontal-relative:char;mso-position-vertical-relative:line" coordsize="58674,5238" o:gfxdata="UEsDBBQABgAIAAAAIQC2gziS/gAAAOEBAAATAAAAW0NvbnRlbnRfVHlwZXNdLnhtbJSRQU7DMBBF&#10;90jcwfIWJU67QAgl6YK0S0CoHGBkTxKLZGx5TGhvj5O2G0SRWNoz/78nu9wcxkFMGNg6quQqL6RA&#10;0s5Y6ir5vt9lD1JwBDIwOMJKHpHlpr69KfdHjyxSmriSfYz+USnWPY7AufNIadK6MEJMx9ApD/oD&#10;OlTrorhX2lFEilmcO2RdNtjC5xDF9pCuTyYBB5bi6bQ4syoJ3g9WQ0ymaiLzg5KdCXlKLjvcW893&#10;SUOqXwnz5DrgnHtJTxOsQfEKIT7DmDSUCaxw7Rqn8787ZsmRM9e2VmPeBN4uqYvTtW7jvijg9N/y&#10;JsXecLq0q+WD6m8AAAD//wMAUEsDBBQABgAIAAAAIQA4/SH/1gAAAJQBAAALAAAAX3JlbHMvLnJl&#10;bHOkkMFqwzAMhu+DvYPRfXGawxijTi+j0GvpHsDYimMaW0Yy2fr2M4PBMnrbUb/Q94l/f/hMi1qR&#10;JVI2sOt6UJgd+ZiDgffL8ekFlFSbvV0oo4EbChzGx4f9GRdb25HMsYhqlCwG5lrLq9biZkxWOiqY&#10;22YiTra2kYMu1l1tQD30/bPm3wwYN0x18gb45AdQl1tp5j/sFB2T0FQ7R0nTNEV3j6o9feQzro1i&#10;OWA14Fm+Q8a1a8+Bvu/d/dMb2JY5uiPbhG/ktn4cqGU/er3pcvwCAAD//wMAUEsDBBQABgAIAAAA&#10;IQDMFJWB+AMAAFkPAAAOAAAAZHJzL2Uyb0RvYy54bWzsV99v4zYMfh+w/0Hw+xrbSS6xUfeQpesw&#10;oLgrrh3uWZHlxJgseZKaOPvrR0r+kfbaJe3dunvYiyOHpEiJ/PjR5++bSpAt16ZUMguiszAgXDKV&#10;l3KdBb/fXf00D4ixVOZUKMmzYM9N8P7ixx/Od3XKY7VRIueawCbSpLs6CzbW1uloZNiGV9ScqZpL&#10;EBZKV9TCq16Pck13sHslRnEYvhvtlM5rrRg3Bv699MLgwu1fFJzZj0VhuCUiCyA2657aPVf4HF2c&#10;03Stab0pWRsGfUUUFS0lOO23uqSWkntdfrFVVTKtjCrsGVPVSBVFybg7A5wmCh+dZknllhp3GAa3&#10;0wUIq2+472oNdwBbpjtIBndrSIWp+6SYr3N2u6E1d2cwKfuwvdGkzKFS5rOASFpBSXyCJFG5Fpzg&#10;n20AoHlb3+j2zcASb7cpdIW/cG+kyYJ5lERTyOoe9puFk9nUp5M3ljAQR+M4nIcgZ6AwnsQJrGHD&#10;0bBPrY39lauK4CILNETiski318Z61U4F7Ha1SX0kbmX3gmMwQn7iBRwKPTprV7x8KTTZUig7yhiX&#10;dty6dtpoVpRC9IbxccNWH025K+ze+ASvvYXzrKTtjatSKv2U9/yPqA258PrdDfhz4xXYZtW4bM7c&#10;xeJfK5XvIcVaeaSZml2VcLfX1NgbqgFakA5oF/YjPAqhdlmg2lVANkr/9dT/qA81CNKA7ACqWWD+&#10;vKeaB0T8JqE6k2gyQWy7l8l0FsOLPpSsDiXyvloqSEsEjalmbon6VnTLQqvqM3SVBXoFEZUMfGcB&#10;s7p7WVrfQqAvMb5YODXAc03ttbxFdPqUYO3cNZ+prtsCs1CaH1SHCJo+qjOviymSanFvVVG6Ihzu&#10;tU0BoBMh+yYwhf79JUznWBkYwEkwHY+n0xBx+H3jdCj4F2B0MHohPgfDfxubDsZDDR3H5v9Ywx72&#10;H2At6bB2azUt1xtLFlqrHVkqKYGalAaGTA6gt5THGDKOxknSUuR4EiXxY4qMgUBRjhR5hB1NG1Qf&#10;jW9yj3oY0il2MCHxiR3wkpqNZ0KjRJlj/DS1tBS/yJzYfQ0jAMVjtmyDhq+l2gFUT0M4PEJ0npIx&#10;vh6UntiPGPbaaNrSpTd8ll5tc5RePZfiGNL2+rdq+gkUhG/6dzhL/awaEvnZ6aDnE9uAAKmu5YJn&#10;hrR4PpklMJph94clFJsrgG5Im4RRMgUpFmA8nUV+iHvtjIbMeQVZdC6EJDBfvBuDS8xLL4HNfXX6&#10;tLWjHh7tn6e7J4vAT3ddLl9Qdg8Nn2ePE7y+ovwGpJww3cVdik+d7h4yiIQvvzee1ez3NKkBfN3n&#10;GwD5wQfi4bsD+fBFfPE3AAAA//8DAFBLAwQUAAYACAAAACEAMa0Qed0AAAAEAQAADwAAAGRycy9k&#10;b3ducmV2LnhtbEyPT0vDQBDF74LfYRnBm90YVNqYTRFFPFja2j/gcZsds8HsbMhuk/TbO/WilweP&#10;N7z3m3w+ukb02IXak4LbSQICqfSmpkrBbvt6MwURoiajG0+o4IQB5sXlRa4z4wf6wH4TK8ElFDKt&#10;wMbYZlKG0qLTYeJbJM6+fOd0ZNtV0nR64HLXyDRJHqTTNfGC1S0+Wyy/N0enYPW5fNm/r1d2nQyL&#10;0/atL+VytlDq+mp8egQRcYx/x3DGZ3QomOngj2SCaBTwI/FXOZuld2wPCqbpPcgil//hix8AAAD/&#10;/wMAUEsBAi0AFAAGAAgAAAAhALaDOJL+AAAA4QEAABMAAAAAAAAAAAAAAAAAAAAAAFtDb250ZW50&#10;X1R5cGVzXS54bWxQSwECLQAUAAYACAAAACEAOP0h/9YAAACUAQAACwAAAAAAAAAAAAAAAAAvAQAA&#10;X3JlbHMvLnJlbHNQSwECLQAUAAYACAAAACEAzBSVgfgDAABZDwAADgAAAAAAAAAAAAAAAAAuAgAA&#10;ZHJzL2Uyb0RvYy54bWxQSwECLQAUAAYACAAAACEAMa0Qed0AAAAEAQAADwAAAAAAAAAAAAAAAABS&#10;BgAAZHJzL2Rvd25yZXYueG1sUEsFBgAAAAAEAAQA8wAAAFwHAAAAAA==&#10;">
+                <v:shape id="_x0000_s1181" type="#_x0000_t75" style="position:absolute;width:58674;height:5238;visibility:visible;mso-wrap-style:square">
+                  <v:fill o:detectmouseclick="t"/>
+                  <v:path o:connecttype="none"/>
+                </v:shape>
+                <v:rect id="Rectangle 187" o:spid="_x0000_s1182" style="position:absolute;left:8191;top:1704;width:13208;height:3429;visibility:visible;mso-wrap-style:square;v-text-anchor:middle" o:gfxdata="UEsDBBQABgAIAAAAIQDw94q7/QAAAOIBAAATAAAAW0NvbnRlbnRfVHlwZXNdLnhtbJSRzUrEMBDH&#10;74LvEOYqbaoHEWm6B6tHFV0fYEimbdg2CZlYd9/edD8u4goeZ+b/8SOpV9tpFDNFtt4puC4rEOS0&#10;N9b1Cj7WT8UdCE7oDI7ekYIdMayay4t6vQvEIrsdKxhSCvdSsh5oQi59IJcvnY8TpjzGXgbUG+xJ&#10;3lTVrdTeJXKpSEsGNHVLHX6OSTxu8/pAEmlkEA8H4dKlAEMYrcaUSeXszI+W4thQZudew4MNfJUx&#10;QP7asFzOFxx9L/lpojUkXjGmZ5wyhjSRJQ8YKGvKv1MWzIkL33VWU9lGfl98J6hz4cZ/uUjzf7Pb&#10;bHuj+ZQu9z/UfAMAAP//AwBQSwMEFAAGAAgAAAAhADHdX2HSAAAAjwEAAAsAAABfcmVscy8ucmVs&#10;c6SQwWrDMAyG74O9g9G9cdpDGaNOb4VeSwe7CltJTGPLWCZt376mMFhGbzvqF/o+8e/2tzCpmbJ4&#10;jgbWTQuKomXn42Dg63xYfYCSgtHhxJEM3Elg372/7U40YalHMvokqlKiGBhLSZ9aix0poDScKNZN&#10;zzlgqWMedEJ7wYH0pm23Ov9mQLdgqqMzkI9uA+p8T9X8hx28zSzcl8Zy0Nz33r6iasfXeKK5UjAP&#10;VAy4LM8w09zU50C/9q7/6ZURE31X/kL8TKv1x6wXNXYPAAAA//8DAFBLAwQUAAYACAAAACEAMy8F&#10;nkEAAAA5AAAAEAAAAGRycy9zaGFwZXhtbC54bWyysa/IzVEoSy0qzszPs1Uy1DNQUkjNS85PycxL&#10;t1UKDXHTtVBSKC5JzEtJzMnPS7VVqkwtVrK34+UCAAAA//8DAFBLAwQUAAYACAAAACEAaiglC8QA&#10;AADcAAAADwAAAGRycy9kb3ducmV2LnhtbERPTWvCQBC9F/wPywi9NZt4qDa6Sg0N5NCCRsUeh+w0&#10;Cc3OhuxW03/fFYTe5vE+Z7UZTScuNLjWsoIkikEQV1a3XCs4HvKnBQjnkTV2lknBLznYrCcPK0y1&#10;vfKeLqWvRQhhl6KCxvs+ldJVDRl0ke2JA/dlB4M+wKGWesBrCDednMXxszTYcmhosKesoeq7/DEK&#10;snORZLuPfHcuPufv5kTb/u1lr9TjdHxdgvA0+n/x3V3oMH8xh9sz4QK5/gMAAP//AwBQSwECLQAU&#10;AAYACAAAACEA8PeKu/0AAADiAQAAEwAAAAAAAAAAAAAAAAAAAAAAW0NvbnRlbnRfVHlwZXNdLnht&#10;bFBLAQItABQABgAIAAAAIQAx3V9h0gAAAI8BAAALAAAAAAAAAAAAAAAAAC4BAABfcmVscy8ucmVs&#10;c1BLAQItABQABgAIAAAAIQAzLwWeQQAAADkAAAAQAAAAAAAAAAAAAAAAACkCAABkcnMvc2hhcGV4&#10;bWwueG1sUEsBAi0AFAAGAAgAAAAhAGooJQvEAAAA3AAAAA8AAAAAAAAAAAAAAAAAmAIAAGRycy9k&#10;b3ducmV2LnhtbFBLBQYAAAAABAAEAPUAAACJAwAAAAA=&#10;" fillcolor="#cdddac [1622]" strokecolor="#94b64e [3046]">
+                  <v:fill color2="#f0f4e6 [502]" rotate="t" angle="180" colors="0 #dafda7;22938f #e4fdc2;1 #f5ffe6" focus="100%" type="gradient"/>
+                  <v:shadow on="t" color="black" opacity="24903f" origin=",.5" offset="0,.55556mm"/>
+                  <v:textbox>
+                    <w:txbxContent>
+                      <w:p>
+                        <w:pPr>
+                          <w:spacing w:after="0" w:line="240" w:lineRule="auto"/>
+                          <w:jc w:val="center"/>
+                        </w:pPr>
+                        <w:r>
+                          <w:t>Data</w:t>
+                        </w:r>
+                        <w:r>
+                          <w:t>&lt;T&gt;</w:t>
+                        </w:r>
+                      </w:p>
+                    </w:txbxContent>
+                  </v:textbox>
+                </v:rect>
+                <v:rect id="Rectangle 188" o:spid="_x0000_s1183" style="position:absolute;left:33550;top:1704;width:13208;height:3429;visibility:visible;mso-wrap-style:square;v-text-anchor:middle" o:gfxdata="UEsDBBQABgAIAAAAIQDw94q7/QAAAOIBAAATAAAAW0NvbnRlbnRfVHlwZXNdLnhtbJSRzUrEMBDH&#10;74LvEOYqbaoHEWm6B6tHFV0fYEimbdg2CZlYd9/edD8u4goeZ+b/8SOpV9tpFDNFtt4puC4rEOS0&#10;N9b1Cj7WT8UdCE7oDI7ekYIdMayay4t6vQvEIrsdKxhSCvdSsh5oQi59IJcvnY8TpjzGXgbUG+xJ&#10;3lTVrdTeJXKpSEsGNHVLHX6OSTxu8/pAEmlkEA8H4dKlAEMYrcaUSeXszI+W4thQZudew4MNfJUx&#10;QP7asFzOFxx9L/lpojUkXjGmZ5wyhjSRJQ8YKGvKv1MWzIkL33VWU9lGfl98J6hz4cZ/uUjzf7Pb&#10;bHuj+ZQu9z/UfAMAAP//AwBQSwMEFAAGAAgAAAAhADHdX2HSAAAAjwEAAAsAAABfcmVscy8ucmVs&#10;c6SQwWrDMAyG74O9g9G9cdpDGaNOb4VeSwe7CltJTGPLWCZt376mMFhGbzvqF/o+8e/2tzCpmbJ4&#10;jgbWTQuKomXn42Dg63xYfYCSgtHhxJEM3Elg372/7U40YalHMvokqlKiGBhLSZ9aix0poDScKNZN&#10;zzlgqWMedEJ7wYH0pm23Ov9mQLdgqqMzkI9uA+p8T9X8hx28zSzcl8Zy0Nz33r6iasfXeKK5UjAP&#10;VAy4LM8w09zU50C/9q7/6ZURE31X/kL8TKv1x6wXNXYPAAAA//8DAFBLAwQUAAYACAAAACEAMy8F&#10;nkEAAAA5AAAAEAAAAGRycy9zaGFwZXhtbC54bWyysa/IzVEoSy0qzszPs1Uy1DNQUkjNS85PycxL&#10;t1UKDXHTtVBSKC5JzEtJzMnPS7VVqkwtVrK34+UCAAAA//8DAFBLAwQUAAYACAAAACEATb2FscYA&#10;AADcAAAADwAAAGRycy9kb3ducmV2LnhtbESPQU/CQBCF7yb+h82YcJMtJiIpLAQ1BuLBBETOw+7Q&#10;Nu3ONt0tVH+9czDxNpP35r1vFqvBN+pCXawCG5iMM1DENriKCwOHz7f7GaiYkB02gcnAN0VYLW9v&#10;Fpi7cOUdXfapUBLCMUcDZUptrnW0JXmM49ASi3YOnccka1do1+FVwn2jH7Jsqj1WLA0ltvRSkq33&#10;vTfwZH9if3p8/er95rk+vreHnf2ojRndDes5qERD+jf/XW+d4M+EVp6RCfTyFwAA//8DAFBLAQIt&#10;ABQABgAIAAAAIQDw94q7/QAAAOIBAAATAAAAAAAAAAAAAAAAAAAAAABbQ29udGVudF9UeXBlc10u&#10;eG1sUEsBAi0AFAAGAAgAAAAhADHdX2HSAAAAjwEAAAsAAAAAAAAAAAAAAAAALgEAAF9yZWxzLy5y&#10;ZWxzUEsBAi0AFAAGAAgAAAAhADMvBZ5BAAAAOQAAABAAAAAAAAAAAAAAAAAAKQIAAGRycy9zaGFw&#10;ZXhtbC54bWxQSwECLQAUAAYACAAAACEATb2FscYAAADcAAAADwAAAAAAAAAAAAAAAACYAgAAZHJz&#10;L2Rvd25yZXYueG1sUEsFBgAAAAAEAAQA9QAAAIsDAAAAAA==&#10;" fillcolor="gray [1616]" strokecolor="black [3040]">
+                  <v:fill color2="#d9d9d9 [496]" rotate="t" angle="180" colors="0 #bcbcbc;22938f #d0d0d0;1 #ededed" focus="100%" type="gradient"/>
+                  <v:shadow on="t" color="black" opacity="24903f" origin=",.5" offset="0,.55556mm"/>
+                  <v:textbox>
+                    <w:txbxContent>
+                      <w:p>
+                        <w:pPr>
+                          <w:pStyle w:val="NormalWeb"/>
+                          <w:spacing w:before="0" w:beforeAutospacing="0" w:after="0" w:afterAutospacing="0"/>
+                          <w:jc w:val="center"/>
+                          <w:rPr>
+                            <w:rFonts w:asciiTheme="minorHAnsi" w:hAnsiTheme="minorHAnsi" w:cstheme="minorHAnsi"/>
+                          </w:rPr>
+                        </w:pPr>
+                        <w:r>
+                          <w:rPr>
+                            <w:rFonts w:asciiTheme="minorHAnsi" w:eastAsia="Calibri" w:hAnsiTheme="minorHAnsi" w:cstheme="minorHAnsi"/>
+                            <w:sz w:val="22"/>
+                            <w:szCs w:val="22"/>
+                            <w:lang w:val="en-US"/>
+                          </w:rPr>
+                          <w:t>T</w:t>
+                        </w:r>
+                      </w:p>
+                    </w:txbxContent>
+                  </v:textbox>
+                </v:rect>
+                <v:shape id="Straight Arrow Connector 189" o:spid="_x0000_s1184" type="#_x0000_t32" style="position:absolute;left:21399;top:3419;width:12151;height:0;visibility:visible;mso-wrap-style:square" o:connectortype="straight" o:gfxdata="UEsDBBQABgAIAAAAIQD+JeulAAEAAOoBAAATAAAAW0NvbnRlbnRfVHlwZXNdLnhtbJSRzU7EIBDH&#10;7ya+A+FqWqoHY0zpHqwe1Zj1AQhMW2I7EAbr7ts73e5ejGviEeb/8RuoN7tpFDMk8gG1vC4rKQBt&#10;cB57Ld+3T8WdFJQNOjMGBC33QHLTXF7U230EEuxG0nLIOd4rRXaAyVAZIiBPupAmk/mYehWN/TA9&#10;qJuqulU2YAbMRV4yZFO30JnPMYvHHV+vJAlGkuJhFS5dWpoYR29NZlI1o/vRUhwbSnYeNDT4SFeM&#10;IdWvDcvkfMHR98JPk7wD8WpSfjYTYyiXaNkAweaQWFf+nbSgTlSErvMWyjYRL7V6T3DnSlz4wgTz&#10;f/Nbtr3BfEpXh59qvgEAAP//AwBQSwMEFAAGAAgAAAAhAJYFM1jUAAAAlwEAAAsAAABfcmVscy8u&#10;cmVsc6SQPWsDMQyG90L/g9He8yVDKSW+bIWsIYWuxtZ9kLNkJHNN/n1MoaVXsnWUXvQ8L9rtL2k2&#10;C4pOTA42TQsGKXCcaHDwfnp7egGjxVP0MxM6uKLCvnt82B1x9qUe6ThlNZVC6mAsJb9aq2HE5LXh&#10;jFSTniX5UkcZbPbh7Ae027Z9tvKbAd2KaQ7RgRziFszpmqv5DztNQVi5L03gZLnvp3CPaiN/0hGX&#10;SvEyYHEQRb+WgktTy4G979380xuYCENh+aiOlfwnqfbvBnb1zu4GAAD//wMAUEsDBBQABgAIAAAA&#10;IQAzLwWeQQAAADkAAAAUAAAAZHJzL2Nvbm5lY3RvcnhtbC54bWyysa/IzVEoSy0qzszPs1Uy1DNQ&#10;UkjNS85PycxLt1UKDXHTtVBSKC5JzEtJzMnPS7VVqkwtVrK34+UCAAAA//8DAFBLAwQUAAYACAAA&#10;ACEACs7z8L4AAADcAAAADwAAAGRycy9kb3ducmV2LnhtbERPvQrCMBDeBd8hnOCmqQ6i1SgiFBx0&#10;8A/XoznbYnOpTaz17Y0guN3H93uLVWtK0VDtCssKRsMIBHFqdcGZgvMpGUxBOI+ssbRMCt7kYLXs&#10;dhYYa/viAzVHn4kQwi5GBbn3VSylS3My6Ia2Ig7czdYGfYB1JnWNrxBuSjmOook0WHBoyLGiTU7p&#10;/fg0CiI3SR6b033fnDN/2F1lsn3PLkr1e+16DsJT6//in3urw/zpDL7PhAvk8gMAAP//AwBQSwEC&#10;LQAUAAYACAAAACEA/iXrpQABAADqAQAAEwAAAAAAAAAAAAAAAAAAAAAAW0NvbnRlbnRfVHlwZXNd&#10;LnhtbFBLAQItABQABgAIAAAAIQCWBTNY1AAAAJcBAAALAAAAAAAAAAAAAAAAADEBAABfcmVscy8u&#10;cmVsc1BLAQItABQABgAIAAAAIQAzLwWeQQAAADkAAAAUAAAAAAAAAAAAAAAAAC4CAABkcnMvY29u&#10;bmVjdG9yeG1sLnhtbFBLAQItABQABgAIAAAAIQAKzvPwvgAAANwAAAAPAAAAAAAAAAAAAAAAAKEC&#10;AABkcnMvZG93bnJldi54bWxQSwUGAAAAAAQABAD5AAAAjAMAAAAA&#10;" strokecolor="black [3040]">
+                  <v:stroke endarrow="open"/>
+                </v:shape>
+                <v:shape id="Text Box 100" o:spid="_x0000_s1185" type="#_x0000_t202" style="position:absolute;left:28479;top:847;width:4020;height:2572;visibility:visible;mso-wrap-style:none;v-text-anchor:top" o:gfxdata="UEsDBBQABgAIAAAAIQDw94q7/QAAAOIBAAATAAAAW0NvbnRlbnRfVHlwZXNdLnhtbJSRzUrEMBDH&#10;74LvEOYqbaoHEWm6B6tHFV0fYEimbdg2CZlYd9/edD8u4goeZ+b/8SOpV9tpFDNFtt4puC4rEOS0&#10;N9b1Cj7WT8UdCE7oDI7ekYIdMayay4t6vQvEIrsdKxhSCvdSsh5oQi59IJcvnY8TpjzGXgbUG+xJ&#10;3lTVrdTeJXKpSEsGNHVLHX6OSTxu8/pAEmlkEA8H4dKlAEMYrcaUSeXszI+W4thQZudew4MNfJUx&#10;QP7asFzOFxx9L/lpojUkXjGmZ5wyhjSRJQ8YKGvKv1MWzIkL33VWU9lGfl98J6hz4cZ/uUjzf7Pb&#10;bHuj+ZQu9z/UfAMAAP//AwBQSwMEFAAGAAgAAAAhADHdX2HSAAAAjwEAAAsAAABfcmVscy8ucmVs&#10;c6SQwWrDMAyG74O9g9G9cdpDGaNOb4VeSwe7CltJTGPLWCZt376mMFhGbzvqF/o+8e/2tzCpmbJ4&#10;jgbWTQuKomXn42Dg63xYfYCSgtHhxJEM3Elg372/7U40YalHMvokqlKiGBhLSZ9aix0poDScKNZN&#10;zzlgqWMedEJ7wYH0pm23Ov9mQLdgqqMzkI9uA+p8T9X8hx28zSzcl8Zy0Nz33r6iasfXeKK5UjAP&#10;VAy4LM8w09zU50C/9q7/6ZURE31X/kL8TKv1x6wXNXYPAAAA//8DAFBLAwQUAAYACAAAACEAMy8F&#10;nkEAAAA5AAAAEAAAAGRycy9zaGFwZXhtbC54bWyysa/IzVEoSy0qzszPs1Uy1DNQUkjNS85PycxL&#10;t1UKDXHTtVBSKC5JzEtJzMnPS7VVqkwtVrK34+UCAAAA//8DAFBLAwQUAAYACAAAACEAlF9HEMcA&#10;AADcAAAADwAAAGRycy9kb3ducmV2LnhtbESPQWsCMRCF74X+hzAFL6Vm60Hs1ihtoSJSlWopHofN&#10;dLO4mSxJ1PXfdw6F3mZ4b977ZjrvfavOFFMT2MDjsABFXAXbcG3ga//+MAGVMrLFNjAZuFKC+ez2&#10;ZoqlDRf+pPMu10pCOJVowOXclVqnypHHNAwdsWg/IXrMssZa24gXCfetHhXFWHtsWBocdvTmqDru&#10;Tt7A0a3ut8Vi/fo9Xl7jZn8Kh/hxMGZw1788g8rU53/z3/XSCv6T4MszMoGe/QIAAP//AwBQSwEC&#10;LQAUAAYACAAAACEA8PeKu/0AAADiAQAAEwAAAAAAAAAAAAAAAAAAAAAAW0NvbnRlbnRfVHlwZXNd&#10;LnhtbFBLAQItABQABgAIAAAAIQAx3V9h0gAAAI8BAAALAAAAAAAAAAAAAAAAAC4BAABfcmVscy8u&#10;cmVsc1BLAQItABQABgAIAAAAIQAzLwWeQQAAADkAAAAQAAAAAAAAAAAAAAAAACkCAABkcnMvc2hh&#10;cGV4bWwueG1sUEsBAi0AFAAGAAgAAAAhAJRfRxDHAAAA3AAAAA8AAAAAAAAAAAAAAAAAmAIAAGRy&#10;cy9kb3ducmV2LnhtbFBLBQYAAAAABAAEAPUAAACMAwAAAAA=&#10;" filled="f" stroked="f" strokeweight=".5pt">
+                  <v:textbox>
+                    <w:txbxContent>
+                      <w:p>
+                        <w:pPr>
+                          <w:pStyle w:val="NormalWeb"/>
+                          <w:spacing w:before="0" w:beforeAutospacing="0" w:after="200" w:afterAutospacing="0" w:line="276" w:lineRule="auto"/>
+                          <w:rPr>
+                            <w:rFonts w:asciiTheme="minorHAnsi" w:hAnsiTheme="minorHAnsi" w:cstheme="minorHAnsi"/>
+                          </w:rPr>
+                        </w:pPr>
+                        <w:proofErr w:type="gramStart"/>
+                        <w:r>
+                          <w:rPr>
+                            <w:rFonts w:asciiTheme="minorHAnsi" w:eastAsia="Calibri" w:hAnsiTheme="minorHAnsi" w:cstheme="minorHAnsi"/>
+                            <w:sz w:val="22"/>
+                            <w:szCs w:val="22"/>
+                          </w:rPr>
+                          <w:t>0</w:t>
+                        </w:r>
+                        <w:r>
+                          <w:rPr>
+                            <w:rFonts w:asciiTheme="minorHAnsi" w:eastAsia="Calibri" w:hAnsiTheme="minorHAnsi" w:cstheme="minorHAnsi"/>
+                            <w:sz w:val="22"/>
+                            <w:szCs w:val="22"/>
+                          </w:rPr>
+                          <w:t>..</w:t>
+                        </w:r>
+                        <w:r>
+                          <w:rPr>
+                            <w:rFonts w:asciiTheme="minorHAnsi" w:eastAsia="Calibri" w:hAnsiTheme="minorHAnsi" w:cstheme="minorHAnsi"/>
+                            <w:sz w:val="22"/>
+                            <w:szCs w:val="22"/>
+                          </w:rPr>
+                          <w:t>1</w:t>
+                        </w:r>
+                        <w:proofErr w:type="gramEnd"/>
+                      </w:p>
+                    </w:txbxContent>
+                  </v:textbox>
+                </v:shape>
+                <w10:anchorlock/>
+              </v:group>
+            </w:pict>
+          </mc:Fallback>
+        </mc:AlternateContent>
+      </w:r>
+    </w:p>
+    <w:p>
+      <w:pPr>
+        <w:jc w:val="center"/>
+        <w:rPr>
+          <w:rFonts w:cs="Calibri"/>
+        </w:rPr>
+      </w:pPr>
+      <w:r>
+        <w:rPr>
+          <w:rFonts w:cs="Calibri"/>
+          <w:color w:val="808080" w:themeColor="background1" w:themeShade="80"/>
+        </w:rPr>
+        <w:t xml:space="preserve">Figure </w:t>
+      </w:r>
+      <w:r>
+        <w:rPr>
+          <w:rFonts w:cs="Calibri"/>
+          <w:color w:val="808080" w:themeColor="background1" w:themeShade="80"/>
+        </w:rPr>
+        <w:t>4.4</w:t>
+      </w:r>
+      <w:r>
+        <w:rPr>
+          <w:rFonts w:cs="Calibri"/>
+        </w:rPr>
+        <w:t>: State&lt;T&gt; Dependencies</w:t>
+      </w:r>
+    </w:p>
+    <w:p>
+      <w:pPr>
+        <w:spacing w:after="0" w:line="240" w:lineRule="auto"/>
+        <w:rPr>
+          <w:rFonts w:cs="Calibri"/>
         </w:rPr>
       </w:pPr>
     </w:p>
@@ -30654,6 +31244,9 @@
         <w:gridCol w:w="5868"/>
       </w:tblGrid>
       <w:tr>
+        <w:trPr>
+          <w:tblHeader/>
+        </w:trPr>
         <w:tc>
           <w:tcPr>
             <w:tcW w:w="3708" w:type="dxa"/>
@@ -30694,7 +31287,16 @@
                 <w:rFonts w:cs="Calibri"/>
                 <w:b/>
               </w:rPr>
-              <w:t>Description</w:t>
+              <w:t>Descri</w:t>
+            </w:r>
+            <w:bookmarkStart w:id="0" w:name="_GoBack"/>
+            <w:bookmarkEnd w:id="0"/>
+            <w:r>
+              <w:rPr>
+                <w:rFonts w:cs="Calibri"/>
+                <w:b/>
+              </w:rPr>
+              <w:t>ption</w:t>
             </w:r>
           </w:p>
         </w:tc>
@@ -31008,6 +31610,7 @@
                 <w:sz w:val="18"/>
                 <w:szCs w:val="18"/>
               </w:rPr>
+              <w:lastRenderedPageBreak/>
               <w:t>HasUndo</w:t>
             </w:r>
             <w:proofErr w:type="spellEnd"/>
@@ -31558,7 +32161,6 @@
           <w:b/>
           <w:color w:val="76923C" w:themeColor="accent3" w:themeShade="BF"/>
         </w:rPr>
-        <w:lastRenderedPageBreak/>
         <w:t>4.4</w:t>
       </w:r>
       <w:r>
@@ -31870,12 +32472,12 @@
           </mc:Choice>
           <mc:Fallback>
             <w:pict>
-              <v:group id="Canvas 40" o:spid="_x0000_s1178" editas="canvas" style="width:462pt;height:41.25pt;mso-position-horizontal-relative:char;mso-position-vertical-relative:line" coordsize="58674,5238" o:gfxdata="UEsDBBQABgAIAAAAIQC2gziS/gAAAOEBAAATAAAAW0NvbnRlbnRfVHlwZXNdLnhtbJSRQU7DMBBF&#10;90jcwfIWJU67QAgl6YK0S0CoHGBkTxKLZGx5TGhvj5O2G0SRWNoz/78nu9wcxkFMGNg6quQqL6RA&#10;0s5Y6ir5vt9lD1JwBDIwOMJKHpHlpr69KfdHjyxSmriSfYz+USnWPY7AufNIadK6MEJMx9ApD/oD&#10;OlTrorhX2lFEilmcO2RdNtjC5xDF9pCuTyYBB5bi6bQ4syoJ3g9WQ0ymaiLzg5KdCXlKLjvcW893&#10;SUOqXwnz5DrgnHtJTxOsQfEKIT7DmDSUCaxw7Rqn8787ZsmRM9e2VmPeBN4uqYvTtW7jvijg9N/y&#10;JsXecLq0q+WD6m8AAAD//wMAUEsDBBQABgAIAAAAIQA4/SH/1gAAAJQBAAALAAAAX3JlbHMvLnJl&#10;bHOkkMFqwzAMhu+DvYPRfXGawxijTi+j0GvpHsDYimMaW0Yy2fr2M4PBMnrbUb/Q94l/f/hMi1qR&#10;JVI2sOt6UJgd+ZiDgffL8ekFlFSbvV0oo4EbChzGx4f9GRdb25HMsYhqlCwG5lrLq9biZkxWOiqY&#10;22YiTra2kYMu1l1tQD30/bPm3wwYN0x18gb45AdQl1tp5j/sFB2T0FQ7R0nTNEV3j6o9feQzro1i&#10;OWA14Fm+Q8a1a8+Bvu/d/dMb2JY5uiPbhG/ktn4cqGU/er3pcvwCAAD//wMAUEsDBBQABgAIAAAA&#10;IQCAQpGT9wMAAFMPAAAOAAAAZHJzL2Uyb0RvYy54bWzsV99v2zYQfh+w/4Hg+2L9sC1biFJ4zjIM&#10;CNqgSdFnmqJsYRKpkYwt96/fHSnJaebUSbYGfdiLTPnueEfeffedzt+1dUW2QptSyYyGZwElQnKV&#10;l3Kd0U93V7/MKDGWyZxVSoqM7oWh7y5+/ul816QiUhtV5UIT2ESadNdkdGNtk45Ghm9EzcyZaoQE&#10;YaF0zSy86vUo12wHu9fVKAqC6WindN5oxYUx8O+lF9ILt39RCG4/FIURllQZhdise2r3XOFzdHHO&#10;0rVmzabkXRjsFVHUrJTgdNjqkllG7nX5j63qkmtlVGHPuKpHqihKLtwZ4DRh8Og0Sya3zLjDcLid&#10;PkBY/Yf7rtZwB7BluoNkCLeGVJhmSIr5d85uN6wR7gwm5e+3N5qUeUbjCSWS1VARHyFHTK4rQeC/&#10;zj3o3TY3unszsMS7bQtd4y/cGmkzOgvn4QRyuoe6S4Jx4qxZKlpLOIjDOApmAcg5KMTjaA5r2HB0&#10;2KfRxv4uVE1wkVENgbgcsu21sV61VwG7XWNSH4lb2X0lMJhKfhQFHAk9OmtXumJZabJlUHSMcyFt&#10;3Ll22mhWlFU1GEanDTt9NBWurAfjZ3gdLJxnJe1gXJdS6WPe8z/DLuTC6/c34M+NV2DbVetyOZ2j&#10;Kv61UvkeEqyVx5lp+FUJd3vNjL1hGoAF6YBmYT/Ao6jULqOqW1GyUfrLsf9RHyoQpJTsAKgZNX/d&#10;My0oqf6QUJvzcDxGZLuX8SSJ4EU/lKweSuR9vVSQlhDaUsPdEvVt1S8LrerP0FMW6BVETHLwnVFu&#10;df+ytL6BQFfiYrFwaoDmhtlreYvY9CnB2rlrPzPddAVmoTTfqx4PLH1UZ14XUyTV4t6qonRFeLjX&#10;LgWATX/b3x+k0yMgnfbJfhZI43gyCRCFPzZKD+X+AoQejF6IzoPhd0Zm4lreoYJOI/N/pGEHe3uk&#10;JT3Sbq1m5XpjyUJrtSNLJSXwktIkTh4AbylPsWMUxvN5R4/xOJxHj+kxAvJEOdLjCWY0XUxDML7B&#10;PepfSKXYvSqJT+x+l8xsPAsaVZU5xs9Sy8rqN5kTu2+A/RmeEgXAy2j4Wpo9QOo4gIMTJOfpGOMb&#10;IOlJ/YThoI2mHVV6wyep1bYnqdXzKN4KYvftGn6YDHV4h3PUr6oloZ+bMJCu4xPbggBprqP9JwY0&#10;GLkmIdQd9v4ZzGfdtN0PaGMY32cgxQKMJknoB7jXzmfImleQRVdjlSQwW0xjcIl5GSRdkfVJ7sY8&#10;PNq3J7ujReAnuz6XLyi7rw2f5o5neH1F+R2QcnqyS4YUP3ey+5o/JHzzvfGcZn+kKQ3g6z7cXHvr&#10;vjLx0/DhuwP54Vv44m8AAAD//wMAUEsDBBQABgAIAAAAIQAxrRB53QAAAAQBAAAPAAAAZHJzL2Rv&#10;d25yZXYueG1sTI9PS8NAEMXvgt9hGcGb3RhU2phNEUU8WNraP+Bxmx2zwexsyG6T9Ns79aKXB483&#10;vPebfD66RvTYhdqTgttJAgKp9KamSsFu+3ozBRGiJqMbT6jghAHmxeVFrjPjB/rAfhMrwSUUMq3A&#10;xthmUobSotNh4lskzr5853Rk21XSdHrgctfINEkepNM18YLVLT5bLL83R6dg9bl82b+vV3adDIvT&#10;9q0v5XK2UOr6anx6BBFxjH/HcMZndCiY6eCPZIJoFPAj8Vc5m6V3bA8Kpuk9yCKX/+GLHwAAAP//&#10;AwBQSwECLQAUAAYACAAAACEAtoM4kv4AAADhAQAAEwAAAAAAAAAAAAAAAAAAAAAAW0NvbnRlbnRf&#10;VHlwZXNdLnhtbFBLAQItABQABgAIAAAAIQA4/SH/1gAAAJQBAAALAAAAAAAAAAAAAAAAAC8BAABf&#10;cmVscy8ucmVsc1BLAQItABQABgAIAAAAIQCAQpGT9wMAAFMPAAAOAAAAAAAAAAAAAAAAAC4CAABk&#10;cnMvZTJvRG9jLnhtbFBLAQItABQABgAIAAAAIQAxrRB53QAAAAQBAAAPAAAAAAAAAAAAAAAAAFEG&#10;AABkcnMvZG93bnJldi54bWxQSwUGAAAAAAQABADzAAAAWwcAAAAA&#10;">
-                <v:shape id="_x0000_s1179" type="#_x0000_t75" style="position:absolute;width:58674;height:5238;visibility:visible;mso-wrap-style:square">
+              <v:group id="Canvas 40" o:spid="_x0000_s1186" editas="canvas" style="width:462pt;height:41.25pt;mso-position-horizontal-relative:char;mso-position-vertical-relative:line" coordsize="58674,5238" o:gfxdata="UEsDBBQABgAIAAAAIQC2gziS/gAAAOEBAAATAAAAW0NvbnRlbnRfVHlwZXNdLnhtbJSRQU7DMBBF&#10;90jcwfIWJU67QAgl6YK0S0CoHGBkTxKLZGx5TGhvj5O2G0SRWNoz/78nu9wcxkFMGNg6quQqL6RA&#10;0s5Y6ir5vt9lD1JwBDIwOMJKHpHlpr69KfdHjyxSmriSfYz+USnWPY7AufNIadK6MEJMx9ApD/oD&#10;OlTrorhX2lFEilmcO2RdNtjC5xDF9pCuTyYBB5bi6bQ4syoJ3g9WQ0ymaiLzg5KdCXlKLjvcW893&#10;SUOqXwnz5DrgnHtJTxOsQfEKIT7DmDSUCaxw7Rqn8787ZsmRM9e2VmPeBN4uqYvTtW7jvijg9N/y&#10;JsXecLq0q+WD6m8AAAD//wMAUEsDBBQABgAIAAAAIQA4/SH/1gAAAJQBAAALAAAAX3JlbHMvLnJl&#10;bHOkkMFqwzAMhu+DvYPRfXGawxijTi+j0GvpHsDYimMaW0Yy2fr2M4PBMnrbUb/Q94l/f/hMi1qR&#10;JVI2sOt6UJgd+ZiDgffL8ekFlFSbvV0oo4EbChzGx4f9GRdb25HMsYhqlCwG5lrLq9biZkxWOiqY&#10;22YiTra2kYMu1l1tQD30/bPm3wwYN0x18gb45AdQl1tp5j/sFB2T0FQ7R0nTNEV3j6o9feQzro1i&#10;OWA14Fm+Q8a1a8+Bvu/d/dMb2JY5uiPbhG/ktn4cqGU/er3pcvwCAAD//wMAUEsDBBQABgAIAAAA&#10;IQAzciVH8gMAAFMPAAAOAAAAZHJzL2Uyb0RvYy54bWzsV99v4zYMfh+w/0HQ+xr/SJrEqHvI0nUY&#10;UNwV1w73rMhyYsyWPEmNnfvrR0q203XpkmZbcQ97ceSQFCmRHz/66kNblWQrtCmUTGl4EVAiJFdZ&#10;Idcp/fXx9ocZJcYymbFSSZHSnTD0w/X33101dSIitVFlJjSBTaRJmjqlG2vrZDQyfCMqZi5ULSQI&#10;c6UrZuFVr0eZZg3sXpWjKAguR43SWa0VF8bAvzdeSK/d/nkuuP2U50ZYUqYUYrPuqd1zhc/R9RVL&#10;1prVm4J3YbAzoqhYIcHpsNUNs4w86eIvW1UF18qo3F5wVY1UnhdcuDPAacLgxWmWTG6ZcYfhcDt9&#10;gLD6F/ddreEOYMukgWQIt4ZUmHpIivlnzh42rBbuDCbhH7f3mhRZSuMJJZJVUBGfIUdMrktB4L/O&#10;Peg91Pe6ezOwxLttc13hL9waaVM6C+fhBHK6g7qbBuOps2aJaC3hIA7jKJgFIOegEI+jOaxhw9F+&#10;n1ob+7NQFcFFSjUE4nLItnfGetVeBeya2iQ+Ereyu1JgMKX8LHI4Enp01q50xbLUZMug6BjnQtq4&#10;c+200SwvynIwjI4bdvpoKlxZD8YneB0snGcl7WBcFVLpQ96z38Iu5Nzr9zfgz41XYNtV63I5dafD&#10;v1Yq20GCtfI4MzW/LeBu75ix90wDsCAd0CzsJ3jkpWpSqroVJRulvx76H/WhAkFKSQNATan5/Ylp&#10;QUn5i4TanIfjMSLbvYwn0whe9HPJ6rlEPlVLBWkJoS3V3C1R35b9Mteq+gI9ZYFeQcQkB98p5Vb3&#10;L0vrGwh0JS4WC6cGaK6ZvZMPiE2fEqydx/YL03VXYBZK86Pq8cCSF3XmdTFFUi2erMoLV4T7e+1S&#10;ANhEwL4HSC8PgPQS6wLdnwTSOJ5MAkTht43Sfbm/AaF7ozeic2/4XyNz3CfrVGT+jzTsYO+PtGmP&#10;tAerWbHeWLLQWjVkqaQEXlKaxNM+lwC8pTzGjlEYz+cdPcbjcB69pMcIyBPlSI9HmNF0MQ3B+Ab3&#10;on8hlWL3KiU+sfvdMLPxLGhUWWQYP0ssK8qfZEbsrgb2Z3hKFAAvo+G5NLuH1GEAB0dIztMxxjdA&#10;0pP6EcNBG007qvSGr1KrbY9Sq0cr3krX59+p4YfToQ4fcY76UbUk9HPTs45PbAsCpLmOCV4Z0GDk&#10;moRQd9j7ZzCfddN2P6CNYXyfgRQLMJpMQz/AnTufIWveQhZdjZWSwGxxGYNLzMsg6YqsT3I35uHR&#10;/n6yO1gEfrLrc/mGsvuz4evccYLXM8pvj5QTJrthIj+PPyR8873znGa/pSkN4Os+3Fx7674y8dPw&#10;+bsD+f5b+PoPAAAA//8DAFBLAwQUAAYACAAAACEAMa0Qed0AAAAEAQAADwAAAGRycy9kb3ducmV2&#10;LnhtbEyPT0vDQBDF74LfYRnBm90YVNqYTRFFPFja2j/gcZsds8HsbMhuk/TbO/WilwePN7z3m3w+&#10;ukb02IXak4LbSQICqfSmpkrBbvt6MwURoiajG0+o4IQB5sXlRa4z4wf6wH4TK8ElFDKtwMbYZlKG&#10;0qLTYeJbJM6+fOd0ZNtV0nR64HLXyDRJHqTTNfGC1S0+Wyy/N0enYPW5fNm/r1d2nQyL0/atL+Vy&#10;tlDq+mp8egQRcYx/x3DGZ3QomOngj2SCaBTwI/FXOZuld2wPCqbpPcgil//hix8AAAD//wMAUEsB&#10;Ai0AFAAGAAgAAAAhALaDOJL+AAAA4QEAABMAAAAAAAAAAAAAAAAAAAAAAFtDb250ZW50X1R5cGVz&#10;XS54bWxQSwECLQAUAAYACAAAACEAOP0h/9YAAACUAQAACwAAAAAAAAAAAAAAAAAvAQAAX3JlbHMv&#10;LnJlbHNQSwECLQAUAAYACAAAACEAM3IlR/IDAABTDwAADgAAAAAAAAAAAAAAAAAuAgAAZHJzL2Uy&#10;b0RvYy54bWxQSwECLQAUAAYACAAAACEAMa0Qed0AAAAEAQAADwAAAAAAAAAAAAAAAABMBgAAZHJz&#10;L2Rvd25yZXYueG1sUEsFBgAAAAAEAAQA8wAAAFYHAAAAAA==&#10;">
+                <v:shape id="_x0000_s1187" type="#_x0000_t75" style="position:absolute;width:58674;height:5238;visibility:visible;mso-wrap-style:square">
                   <v:fill o:detectmouseclick="t"/>
                   <v:path o:connecttype="none"/>
                 </v:shape>
-                <v:rect id="Rectangle 35" o:spid="_x0000_s1180" style="position:absolute;left:8191;top:1704;width:13208;height:3429;visibility:visible;mso-wrap-style:square;v-text-anchor:middle" o:gfxdata="UEsDBBQABgAIAAAAIQDw94q7/QAAAOIBAAATAAAAW0NvbnRlbnRfVHlwZXNdLnhtbJSRzUrEMBDH&#10;74LvEOYqbaoHEWm6B6tHFV0fYEimbdg2CZlYd9/edD8u4goeZ+b/8SOpV9tpFDNFtt4puC4rEOS0&#10;N9b1Cj7WT8UdCE7oDI7ekYIdMayay4t6vQvEIrsdKxhSCvdSsh5oQi59IJcvnY8TpjzGXgbUG+xJ&#10;3lTVrdTeJXKpSEsGNHVLHX6OSTxu8/pAEmlkEA8H4dKlAEMYrcaUSeXszI+W4thQZudew4MNfJUx&#10;QP7asFzOFxx9L/lpojUkXjGmZ5wyhjSRJQ8YKGvKv1MWzIkL33VWU9lGfl98J6hz4cZ/uUjzf7Pb&#10;bHuj+ZQu9z/UfAMAAP//AwBQSwMEFAAGAAgAAAAhADHdX2HSAAAAjwEAAAsAAABfcmVscy8ucmVs&#10;c6SQwWrDMAyG74O9g9G9cdpDGaNOb4VeSwe7CltJTGPLWCZt376mMFhGbzvqF/o+8e/2tzCpmbJ4&#10;jgbWTQuKomXn42Dg63xYfYCSgtHhxJEM3Elg372/7U40YalHMvokqlKiGBhLSZ9aix0poDScKNZN&#10;zzlgqWMedEJ7wYH0pm23Ov9mQLdgqqMzkI9uA+p8T9X8hx28zSzcl8Zy0Nz33r6iasfXeKK5UjAP&#10;VAy4LM8w09zU50C/9q7/6ZURE31X/kL8TKv1x6wXNXYPAAAA//8DAFBLAwQUAAYACAAAACEAMy8F&#10;nkEAAAA5AAAAEAAAAGRycy9zaGFwZXhtbC54bWyysa/IzVEoSy0qzszPs1Uy1DNQUkjNS85PycxL&#10;t1UKDXHTtVBSKC5JzEtJzMnPS7VVqkwtVrK34+UCAAAA//8DAFBLAwQUAAYACAAAACEAv5hTGsYA&#10;AADbAAAADwAAAGRycy9kb3ducmV2LnhtbESPQWvCQBSE70L/w/IK3nQTi7amWcUGhRwqqK3Y4yP7&#10;moRm34bsqum/7xYEj8PMfMOky9404kKdqy0riMcRCOLC6ppLBZ8fm9ELCOeRNTaWScEvOVguHgYp&#10;JtpeeU+Xgy9FgLBLUEHlfZtI6YqKDLqxbYmD9207gz7IrpS6w2uAm0ZOomgmDdYcFipsKauo+Dmc&#10;jYLslMfZbrvZnfKv53dzpLd2Pd8rNXzsV68gPPX+Hr61c63gaQr/X8IPkIs/AAAA//8DAFBLAQIt&#10;ABQABgAIAAAAIQDw94q7/QAAAOIBAAATAAAAAAAAAAAAAAAAAAAAAABbQ29udGVudF9UeXBlc10u&#10;eG1sUEsBAi0AFAAGAAgAAAAhADHdX2HSAAAAjwEAAAsAAAAAAAAAAAAAAAAALgEAAF9yZWxzLy5y&#10;ZWxzUEsBAi0AFAAGAAgAAAAhADMvBZ5BAAAAOQAAABAAAAAAAAAAAAAAAAAAKQIAAGRycy9zaGFw&#10;ZXhtbC54bWxQSwECLQAUAAYACAAAACEAv5hTGsYAAADbAAAADwAAAAAAAAAAAAAAAACYAgAAZHJz&#10;L2Rvd25yZXYueG1sUEsFBgAAAAAEAAQA9QAAAIsDAAAAAA==&#10;" fillcolor="#cdddac [1622]" strokecolor="#94b64e [3046]">
+                <v:rect id="Rectangle 35" o:spid="_x0000_s1188" style="position:absolute;left:8191;top:1704;width:13208;height:3429;visibility:visible;mso-wrap-style:square;v-text-anchor:middle" o:gfxdata="UEsDBBQABgAIAAAAIQDw94q7/QAAAOIBAAATAAAAW0NvbnRlbnRfVHlwZXNdLnhtbJSRzUrEMBDH&#10;74LvEOYqbaoHEWm6B6tHFV0fYEimbdg2CZlYd9/edD8u4goeZ+b/8SOpV9tpFDNFtt4puC4rEOS0&#10;N9b1Cj7WT8UdCE7oDI7ekYIdMayay4t6vQvEIrsdKxhSCvdSsh5oQi59IJcvnY8TpjzGXgbUG+xJ&#10;3lTVrdTeJXKpSEsGNHVLHX6OSTxu8/pAEmlkEA8H4dKlAEMYrcaUSeXszI+W4thQZudew4MNfJUx&#10;QP7asFzOFxx9L/lpojUkXjGmZ5wyhjSRJQ8YKGvKv1MWzIkL33VWU9lGfl98J6hz4cZ/uUjzf7Pb&#10;bHuj+ZQu9z/UfAMAAP//AwBQSwMEFAAGAAgAAAAhADHdX2HSAAAAjwEAAAsAAABfcmVscy8ucmVs&#10;c6SQwWrDMAyG74O9g9G9cdpDGaNOb4VeSwe7CltJTGPLWCZt376mMFhGbzvqF/o+8e/2tzCpmbJ4&#10;jgbWTQuKomXn42Dg63xYfYCSgtHhxJEM3Elg372/7U40YalHMvokqlKiGBhLSZ9aix0poDScKNZN&#10;zzlgqWMedEJ7wYH0pm23Ov9mQLdgqqMzkI9uA+p8T9X8hx28zSzcl8Zy0Nz33r6iasfXeKK5UjAP&#10;VAy4LM8w09zU50C/9q7/6ZURE31X/kL8TKv1x6wXNXYPAAAA//8DAFBLAwQUAAYACAAAACEAMy8F&#10;nkEAAAA5AAAAEAAAAGRycy9zaGFwZXhtbC54bWyysa/IzVEoSy0qzszPs1Uy1DNQUkjNS85PycxL&#10;t1UKDXHTtVBSKC5JzEtJzMnPS7VVqkwtVrK34+UCAAAA//8DAFBLAwQUAAYACAAAACEAv5hTGsYA&#10;AADbAAAADwAAAGRycy9kb3ducmV2LnhtbESPQWvCQBSE70L/w/IK3nQTi7amWcUGhRwqqK3Y4yP7&#10;moRm34bsqum/7xYEj8PMfMOky9404kKdqy0riMcRCOLC6ppLBZ8fm9ELCOeRNTaWScEvOVguHgYp&#10;JtpeeU+Xgy9FgLBLUEHlfZtI6YqKDLqxbYmD9207gz7IrpS6w2uAm0ZOomgmDdYcFipsKauo+Dmc&#10;jYLslMfZbrvZnfKv53dzpLd2Pd8rNXzsV68gPPX+Hr61c63gaQr/X8IPkIs/AAAA//8DAFBLAQIt&#10;ABQABgAIAAAAIQDw94q7/QAAAOIBAAATAAAAAAAAAAAAAAAAAAAAAABbQ29udGVudF9UeXBlc10u&#10;eG1sUEsBAi0AFAAGAAgAAAAhADHdX2HSAAAAjwEAAAsAAAAAAAAAAAAAAAAALgEAAF9yZWxzLy5y&#10;ZWxzUEsBAi0AFAAGAAgAAAAhADMvBZ5BAAAAOQAAABAAAAAAAAAAAAAAAAAAKQIAAGRycy9zaGFw&#10;ZXhtbC54bWxQSwECLQAUAAYACAAAACEAv5hTGsYAAADbAAAADwAAAAAAAAAAAAAAAACYAgAAZHJz&#10;L2Rvd25yZXYueG1sUEsFBgAAAAAEAAQA9QAAAIsDAAAAAA==&#10;" fillcolor="#cdddac [1622]" strokecolor="#94b64e [3046]">
                   <v:fill color2="#f0f4e6 [502]" rotate="t" angle="180" colors="0 #dafda7;22938f #e4fdc2;1 #f5ffe6" focus="100%" type="gradient"/>
                   <v:shadow on="t" color="black" opacity="24903f" origin=",.5" offset="0,.55556mm"/>
                   <v:textbox>
@@ -31892,7 +32494,7 @@
                     </w:txbxContent>
                   </v:textbox>
                 </v:rect>
-                <v:rect id="Rectangle 36" o:spid="_x0000_s1181" style="position:absolute;left:33550;top:1704;width:13208;height:3429;visibility:visible;mso-wrap-style:square;v-text-anchor:middle" o:gfxdata="UEsDBBQABgAIAAAAIQDw94q7/QAAAOIBAAATAAAAW0NvbnRlbnRfVHlwZXNdLnhtbJSRzUrEMBDH&#10;74LvEOYqbaoHEWm6B6tHFV0fYEimbdg2CZlYd9/edD8u4goeZ+b/8SOpV9tpFDNFtt4puC4rEOS0&#10;N9b1Cj7WT8UdCE7oDI7ekYIdMayay4t6vQvEIrsdKxhSCvdSsh5oQi59IJcvnY8TpjzGXgbUG+xJ&#10;3lTVrdTeJXKpSEsGNHVLHX6OSTxu8/pAEmlkEA8H4dKlAEMYrcaUSeXszI+W4thQZudew4MNfJUx&#10;QP7asFzOFxx9L/lpojUkXjGmZ5wyhjSRJQ8YKGvKv1MWzIkL33VWU9lGfl98J6hz4cZ/uUjzf7Pb&#10;bHuj+ZQu9z/UfAMAAP//AwBQSwMEFAAGAAgAAAAhADHdX2HSAAAAjwEAAAsAAABfcmVscy8ucmVs&#10;c6SQwWrDMAyG74O9g9G9cdpDGaNOb4VeSwe7CltJTGPLWCZt376mMFhGbzvqF/o+8e/2tzCpmbJ4&#10;jgbWTQuKomXn42Dg63xYfYCSgtHhxJEM3Elg372/7U40YalHMvokqlKiGBhLSZ9aix0poDScKNZN&#10;zzlgqWMedEJ7wYH0pm23Ov9mQLdgqqMzkI9uA+p8T9X8hx28zSzcl8Zy0Nz33r6iasfXeKK5UjAP&#10;VAy4LM8w09zU50C/9q7/6ZURE31X/kL8TKv1x6wXNXYPAAAA//8DAFBLAwQUAAYACAAAACEAMy8F&#10;nkEAAAA5AAAAEAAAAGRycy9zaGFwZXhtbC54bWyysa/IzVEoSy0qzszPs1Uy1DNQUkjNS85PycxL&#10;t1UKDXHTtVBSKC5JzEtJzMnPS7VVqkwtVrK34+UCAAAA//8DAFBLAwQUAAYACAAAACEAfZyWjsYA&#10;AADbAAAADwAAAGRycy9kb3ducmV2LnhtbESPT2vCQBTE74LfYXmCN91YqZbUVWxLqfRQ8E97fu4+&#10;k5Ds25DdaOqnd4VCj8PM/IZZrDpbiTM1vnCsYDJOQBBrZwrOFBz276MnED4gG6wck4Jf8rBa9nsL&#10;TI278JbOu5CJCGGfooI8hDqV0uucLPqxq4mjd3KNxRBlk0nT4CXCbSUfkmQmLRYcF3Ks6TUnXe5a&#10;q2Cur749Pr59t/bjpfz5rA9b/VUqNRx062cQgbrwH/5rb4yC6QzuX+IPkMsbAAAA//8DAFBLAQIt&#10;ABQABgAIAAAAIQDw94q7/QAAAOIBAAATAAAAAAAAAAAAAAAAAAAAAABbQ29udGVudF9UeXBlc10u&#10;eG1sUEsBAi0AFAAGAAgAAAAhADHdX2HSAAAAjwEAAAsAAAAAAAAAAAAAAAAALgEAAF9yZWxzLy5y&#10;ZWxzUEsBAi0AFAAGAAgAAAAhADMvBZ5BAAAAOQAAABAAAAAAAAAAAAAAAAAAKQIAAGRycy9zaGFw&#10;ZXhtbC54bWxQSwECLQAUAAYACAAAACEAfZyWjsYAAADbAAAADwAAAAAAAAAAAAAAAACYAgAAZHJz&#10;L2Rvd25yZXYueG1sUEsFBgAAAAAEAAQA9QAAAIsDAAAAAA==&#10;" fillcolor="gray [1616]" strokecolor="black [3040]">
+                <v:rect id="Rectangle 36" o:spid="_x0000_s1189" style="position:absolute;left:33550;top:1704;width:13208;height:3429;visibility:visible;mso-wrap-style:square;v-text-anchor:middle" o:gfxdata="UEsDBBQABgAIAAAAIQDw94q7/QAAAOIBAAATAAAAW0NvbnRlbnRfVHlwZXNdLnhtbJSRzUrEMBDH&#10;74LvEOYqbaoHEWm6B6tHFV0fYEimbdg2CZlYd9/edD8u4goeZ+b/8SOpV9tpFDNFtt4puC4rEOS0&#10;N9b1Cj7WT8UdCE7oDI7ekYIdMayay4t6vQvEIrsdKxhSCvdSsh5oQi59IJcvnY8TpjzGXgbUG+xJ&#10;3lTVrdTeJXKpSEsGNHVLHX6OSTxu8/pAEmlkEA8H4dKlAEMYrcaUSeXszI+W4thQZudew4MNfJUx&#10;QP7asFzOFxx9L/lpojUkXjGmZ5wyhjSRJQ8YKGvKv1MWzIkL33VWU9lGfl98J6hz4cZ/uUjzf7Pb&#10;bHuj+ZQu9z/UfAMAAP//AwBQSwMEFAAGAAgAAAAhADHdX2HSAAAAjwEAAAsAAABfcmVscy8ucmVs&#10;c6SQwWrDMAyG74O9g9G9cdpDGaNOb4VeSwe7CltJTGPLWCZt376mMFhGbzvqF/o+8e/2tzCpmbJ4&#10;jgbWTQuKomXn42Dg63xYfYCSgtHhxJEM3Elg372/7U40YalHMvokqlKiGBhLSZ9aix0poDScKNZN&#10;zzlgqWMedEJ7wYH0pm23Ov9mQLdgqqMzkI9uA+p8T9X8hx28zSzcl8Zy0Nz33r6iasfXeKK5UjAP&#10;VAy4LM8w09zU50C/9q7/6ZURE31X/kL8TKv1x6wXNXYPAAAA//8DAFBLAwQUAAYACAAAACEAMy8F&#10;nkEAAAA5AAAAEAAAAGRycy9zaGFwZXhtbC54bWyysa/IzVEoSy0qzszPs1Uy1DNQUkjNS85PycxL&#10;t1UKDXHTtVBSKC5JzEtJzMnPS7VVqkwtVrK34+UCAAAA//8DAFBLAwQUAAYACAAAACEAfZyWjsYA&#10;AADbAAAADwAAAGRycy9kb3ducmV2LnhtbESPT2vCQBTE74LfYXmCN91YqZbUVWxLqfRQ8E97fu4+&#10;k5Ds25DdaOqnd4VCj8PM/IZZrDpbiTM1vnCsYDJOQBBrZwrOFBz276MnED4gG6wck4Jf8rBa9nsL&#10;TI278JbOu5CJCGGfooI8hDqV0uucLPqxq4mjd3KNxRBlk0nT4CXCbSUfkmQmLRYcF3Ks6TUnXe5a&#10;q2Cur749Pr59t/bjpfz5rA9b/VUqNRx062cQgbrwH/5rb4yC6QzuX+IPkMsbAAAA//8DAFBLAQIt&#10;ABQABgAIAAAAIQDw94q7/QAAAOIBAAATAAAAAAAAAAAAAAAAAAAAAABbQ29udGVudF9UeXBlc10u&#10;eG1sUEsBAi0AFAAGAAgAAAAhADHdX2HSAAAAjwEAAAsAAAAAAAAAAAAAAAAALgEAAF9yZWxzLy5y&#10;ZWxzUEsBAi0AFAAGAAgAAAAhADMvBZ5BAAAAOQAAABAAAAAAAAAAAAAAAAAAKQIAAGRycy9zaGFw&#10;ZXhtbC54bWxQSwECLQAUAAYACAAAACEAfZyWjsYAAADbAAAADwAAAAAAAAAAAAAAAACYAgAAZHJz&#10;L2Rvd25yZXYueG1sUEsFBgAAAAAEAAQA9QAAAIsDAAAAAA==&#10;" fillcolor="gray [1616]" strokecolor="black [3040]">
                   <v:fill color2="#d9d9d9 [496]" rotate="t" angle="180" colors="0 #bcbcbc;22938f #d0d0d0;1 #ededed" focus="100%" type="gradient"/>
                   <v:shadow on="t" color="black" opacity="24903f" origin=",.5" offset="0,.55556mm"/>
                   <v:textbox>
@@ -31919,10 +32521,10 @@
                     </w:txbxContent>
                   </v:textbox>
                 </v:rect>
-                <v:shape id="Straight Arrow Connector 37" o:spid="_x0000_s1182" type="#_x0000_t32" style="position:absolute;left:21399;top:3419;width:12151;height:0;visibility:visible;mso-wrap-style:square" o:connectortype="straight" o:gfxdata="UEsDBBQABgAIAAAAIQD+JeulAAEAAOoBAAATAAAAW0NvbnRlbnRfVHlwZXNdLnhtbJSRzU7EIBDH&#10;7ya+A+FqWqoHY0zpHqwe1Zj1AQhMW2I7EAbr7ts73e5ejGviEeb/8RuoN7tpFDMk8gG1vC4rKQBt&#10;cB57Ld+3T8WdFJQNOjMGBC33QHLTXF7U230EEuxG0nLIOd4rRXaAyVAZIiBPupAmk/mYehWN/TA9&#10;qJuqulU2YAbMRV4yZFO30JnPMYvHHV+vJAlGkuJhFS5dWpoYR29NZlI1o/vRUhwbSnYeNDT4SFeM&#10;IdWvDcvkfMHR98JPk7wD8WpSfjYTYyiXaNkAweaQWFf+nbSgTlSErvMWyjYRL7V6T3DnSlz4wgTz&#10;f/Nbtr3BfEpXh59qvgEAAP//AwBQSwMEFAAGAAgAAAAhAJYFM1jUAAAAlwEAAAsAAABfcmVscy8u&#10;cmVsc6SQPWsDMQyG90L/g9He8yVDKSW+bIWsIYWuxtZ9kLNkJHNN/n1MoaVXsnWUXvQ8L9rtL2k2&#10;C4pOTA42TQsGKXCcaHDwfnp7egGjxVP0MxM6uKLCvnt82B1x9qUe6ThlNZVC6mAsJb9aq2HE5LXh&#10;jFSTniX5UkcZbPbh7Ae027Z9tvKbAd2KaQ7RgRziFszpmqv5DztNQVi5L03gZLnvp3CPaiN/0hGX&#10;SvEyYHEQRb+WgktTy4G979380xuYCENh+aiOlfwnqfbvBnb1zu4GAAD//wMAUEsDBBQABgAIAAAA&#10;IQAzLwWeQQAAADkAAAAUAAAAZHJzL2Nvbm5lY3RvcnhtbC54bWyysa/IzVEoSy0qzszPs1Uy1DNQ&#10;UkjNS85PycxLt1UKDXHTtVBSKC5JzEtJzMnPS7VVqkwtVrK34+UCAAAA//8DAFBLAwQUAAYACAAA&#10;ACEAeSi0psMAAADbAAAADwAAAGRycy9kb3ducmV2LnhtbESPT4vCMBTE74LfITxhbzZ1BXW7jSJC&#10;wcN68B97fTRv22Lz0m1ird/eCILHYWZ+w6Sr3tSio9ZVlhVMohgEcW51xYWC0zEbL0A4j6yxtkwK&#10;7uRgtRwOUky0vfGeuoMvRICwS1BB6X2TSOnykgy6yDbEwfuzrUEfZFtI3eItwE0tP+N4Jg1WHBZK&#10;bGhTUn45XI2C2M2y/83xsutOhd///Mpse/86K/Ux6tffIDz1/h1+tbdawXQOzy/hB8jlAwAA//8D&#10;AFBLAQItABQABgAIAAAAIQD+JeulAAEAAOoBAAATAAAAAAAAAAAAAAAAAAAAAABbQ29udGVudF9U&#10;eXBlc10ueG1sUEsBAi0AFAAGAAgAAAAhAJYFM1jUAAAAlwEAAAsAAAAAAAAAAAAAAAAAMQEAAF9y&#10;ZWxzLy5yZWxzUEsBAi0AFAAGAAgAAAAhADMvBZ5BAAAAOQAAABQAAAAAAAAAAAAAAAAALgIAAGRy&#10;cy9jb25uZWN0b3J4bWwueG1sUEsBAi0AFAAGAAgAAAAhAHkotKbDAAAA2wAAAA8AAAAAAAAAAAAA&#10;AAAAoQIAAGRycy9kb3ducmV2LnhtbFBLBQYAAAAABAAEAPkAAACRAwAAAAA=&#10;" strokecolor="black [3040]">
+                <v:shape id="Straight Arrow Connector 37" o:spid="_x0000_s1190" type="#_x0000_t32" style="position:absolute;left:21399;top:3419;width:12151;height:0;visibility:visible;mso-wrap-style:square" o:connectortype="straight" o:gfxdata="UEsDBBQABgAIAAAAIQD+JeulAAEAAOoBAAATAAAAW0NvbnRlbnRfVHlwZXNdLnhtbJSRzU7EIBDH&#10;7ya+A+FqWqoHY0zpHqwe1Zj1AQhMW2I7EAbr7ts73e5ejGviEeb/8RuoN7tpFDMk8gG1vC4rKQBt&#10;cB57Ld+3T8WdFJQNOjMGBC33QHLTXF7U230EEuxG0nLIOd4rRXaAyVAZIiBPupAmk/mYehWN/TA9&#10;qJuqulU2YAbMRV4yZFO30JnPMYvHHV+vJAlGkuJhFS5dWpoYR29NZlI1o/vRUhwbSnYeNDT4SFeM&#10;IdWvDcvkfMHR98JPk7wD8WpSfjYTYyiXaNkAweaQWFf+nbSgTlSErvMWyjYRL7V6T3DnSlz4wgTz&#10;f/Nbtr3BfEpXh59qvgEAAP//AwBQSwMEFAAGAAgAAAAhAJYFM1jUAAAAlwEAAAsAAABfcmVscy8u&#10;cmVsc6SQPWsDMQyG90L/g9He8yVDKSW+bIWsIYWuxtZ9kLNkJHNN/n1MoaVXsnWUXvQ8L9rtL2k2&#10;C4pOTA42TQsGKXCcaHDwfnp7egGjxVP0MxM6uKLCvnt82B1x9qUe6ThlNZVC6mAsJb9aq2HE5LXh&#10;jFSTniX5UkcZbPbh7Ae027Z9tvKbAd2KaQ7RgRziFszpmqv5DztNQVi5L03gZLnvp3CPaiN/0hGX&#10;SvEyYHEQRb+WgktTy4G979380xuYCENh+aiOlfwnqfbvBnb1zu4GAAD//wMAUEsDBBQABgAIAAAA&#10;IQAzLwWeQQAAADkAAAAUAAAAZHJzL2Nvbm5lY3RvcnhtbC54bWyysa/IzVEoSy0qzszPs1Uy1DNQ&#10;UkjNS85PycxLt1UKDXHTtVBSKC5JzEtJzMnPS7VVqkwtVrK34+UCAAAA//8DAFBLAwQUAAYACAAA&#10;ACEAeSi0psMAAADbAAAADwAAAGRycy9kb3ducmV2LnhtbESPT4vCMBTE74LfITxhbzZ1BXW7jSJC&#10;wcN68B97fTRv22Lz0m1ird/eCILHYWZ+w6Sr3tSio9ZVlhVMohgEcW51xYWC0zEbL0A4j6yxtkwK&#10;7uRgtRwOUky0vfGeuoMvRICwS1BB6X2TSOnykgy6yDbEwfuzrUEfZFtI3eItwE0tP+N4Jg1WHBZK&#10;bGhTUn45XI2C2M2y/83xsutOhd///Mpse/86K/Ux6tffIDz1/h1+tbdawXQOzy/hB8jlAwAA//8D&#10;AFBLAQItABQABgAIAAAAIQD+JeulAAEAAOoBAAATAAAAAAAAAAAAAAAAAAAAAABbQ29udGVudF9U&#10;eXBlc10ueG1sUEsBAi0AFAAGAAgAAAAhAJYFM1jUAAAAlwEAAAsAAAAAAAAAAAAAAAAAMQEAAF9y&#10;ZWxzLy5yZWxzUEsBAi0AFAAGAAgAAAAhADMvBZ5BAAAAOQAAABQAAAAAAAAAAAAAAAAALgIAAGRy&#10;cy9jb25uZWN0b3J4bWwueG1sUEsBAi0AFAAGAAgAAAAhAHkotKbDAAAA2wAAAA8AAAAAAAAAAAAA&#10;AAAAoQIAAGRycy9kb3ducmV2LnhtbFBLBQYAAAAABAAEAPkAAACRAwAAAAA=&#10;" strokecolor="black [3040]">
                   <v:stroke endarrow="open"/>
                 </v:shape>
-                <v:shape id="Text Box 100" o:spid="_x0000_s1183" type="#_x0000_t202" style="position:absolute;left:29051;top:847;width:4007;height:2572;visibility:visible;mso-wrap-style:none;v-text-anchor:top" o:gfxdata="UEsDBBQABgAIAAAAIQDw94q7/QAAAOIBAAATAAAAW0NvbnRlbnRfVHlwZXNdLnhtbJSRzUrEMBDH&#10;74LvEOYqbaoHEWm6B6tHFV0fYEimbdg2CZlYd9/edD8u4goeZ+b/8SOpV9tpFDNFtt4puC4rEOS0&#10;N9b1Cj7WT8UdCE7oDI7ekYIdMayay4t6vQvEIrsdKxhSCvdSsh5oQi59IJcvnY8TpjzGXgbUG+xJ&#10;3lTVrdTeJXKpSEsGNHVLHX6OSTxu8/pAEmlkEA8H4dKlAEMYrcaUSeXszI+W4thQZudew4MNfJUx&#10;QP7asFzOFxx9L/lpojUkXjGmZ5wyhjSRJQ8YKGvKv1MWzIkL33VWU9lGfl98J6hz4cZ/uUjzf7Pb&#10;bHuj+ZQu9z/UfAMAAP//AwBQSwMEFAAGAAgAAAAhADHdX2HSAAAAjwEAAAsAAABfcmVscy8ucmVs&#10;c6SQwWrDMAyG74O9g9G9cdpDGaNOb4VeSwe7CltJTGPLWCZt376mMFhGbzvqF/o+8e/2tzCpmbJ4&#10;jgbWTQuKomXn42Dg63xYfYCSgtHhxJEM3Elg372/7U40YalHMvokqlKiGBhLSZ9aix0poDScKNZN&#10;zzlgqWMedEJ7wYH0pm23Ov9mQLdgqqMzkI9uA+p8T9X8hx28zSzcl8Zy0Nz33r6iasfXeKK5UjAP&#10;VAy4LM8w09zU50C/9q7/6ZURE31X/kL8TKv1x6wXNXYPAAAA//8DAFBLAwQUAAYACAAAACEAMy8F&#10;nkEAAAA5AAAAEAAAAGRycy9zaGFwZXhtbC54bWyysa/IzVEoSy0qzszPs1Uy1DNQUkjNS85PycxL&#10;t1UKDXHTtVBSKC5JzEtJzMnPS7VVqkwtVrK34+UCAAAA//8DAFBLAwQUAAYACAAAACEAq7o5nsQA&#10;AADcAAAADwAAAGRycy9kb3ducmV2LnhtbERPTWsCMRC9C/6HMIIXqdl60LIapS1URFqlWsTjsJlu&#10;FjeTJYm6/vumIHibx/uc2aK1tbiQD5VjBc/DDARx4XTFpYKf/cfTC4gQkTXWjknBjQIs5t3ODHPt&#10;rvxNl10sRQrhkKMCE2OTSxkKQxbD0DXEift13mJM0JdSe7ymcFvLUZaNpcWKU4PBht4NFafd2So4&#10;mfVgmy2/3g7j1c1v9md39J9Hpfq99nUKIlIbH+K7e6XT/MkE/p9JF8j5HwAAAP//AwBQSwECLQAU&#10;AAYACAAAACEA8PeKu/0AAADiAQAAEwAAAAAAAAAAAAAAAAAAAAAAW0NvbnRlbnRfVHlwZXNdLnht&#10;bFBLAQItABQABgAIAAAAIQAx3V9h0gAAAI8BAAALAAAAAAAAAAAAAAAAAC4BAABfcmVscy8ucmVs&#10;c1BLAQItABQABgAIAAAAIQAzLwWeQQAAADkAAAAQAAAAAAAAAAAAAAAAACkCAABkcnMvc2hhcGV4&#10;bWwueG1sUEsBAi0AFAAGAAgAAAAhAKu6OZ7EAAAA3AAAAA8AAAAAAAAAAAAAAAAAmAIAAGRycy9k&#10;b3ducmV2LnhtbFBLBQYAAAAABAAEAPUAAACJAwAAAAA=&#10;" filled="f" stroked="f" strokeweight=".5pt">
+                <v:shape id="Text Box 100" o:spid="_x0000_s1191" type="#_x0000_t202" style="position:absolute;left:29051;top:847;width:4007;height:2572;visibility:visible;mso-wrap-style:none;v-text-anchor:top" o:gfxdata="UEsDBBQABgAIAAAAIQDw94q7/QAAAOIBAAATAAAAW0NvbnRlbnRfVHlwZXNdLnhtbJSRzUrEMBDH&#10;74LvEOYqbaoHEWm6B6tHFV0fYEimbdg2CZlYd9/edD8u4goeZ+b/8SOpV9tpFDNFtt4puC4rEOS0&#10;N9b1Cj7WT8UdCE7oDI7ekYIdMayay4t6vQvEIrsdKxhSCvdSsh5oQi59IJcvnY8TpjzGXgbUG+xJ&#10;3lTVrdTeJXKpSEsGNHVLHX6OSTxu8/pAEmlkEA8H4dKlAEMYrcaUSeXszI+W4thQZudew4MNfJUx&#10;QP7asFzOFxx9L/lpojUkXjGmZ5wyhjSRJQ8YKGvKv1MWzIkL33VWU9lGfl98J6hz4cZ/uUjzf7Pb&#10;bHuj+ZQu9z/UfAMAAP//AwBQSwMEFAAGAAgAAAAhADHdX2HSAAAAjwEAAAsAAABfcmVscy8ucmVs&#10;c6SQwWrDMAyG74O9g9G9cdpDGaNOb4VeSwe7CltJTGPLWCZt376mMFhGbzvqF/o+8e/2tzCpmbJ4&#10;jgbWTQuKomXn42Dg63xYfYCSgtHhxJEM3Elg372/7U40YalHMvokqlKiGBhLSZ9aix0poDScKNZN&#10;zzlgqWMedEJ7wYH0pm23Ov9mQLdgqqMzkI9uA+p8T9X8hx28zSzcl8Zy0Nz33r6iasfXeKK5UjAP&#10;VAy4LM8w09zU50C/9q7/6ZURE31X/kL8TKv1x6wXNXYPAAAA//8DAFBLAwQUAAYACAAAACEAMy8F&#10;nkEAAAA5AAAAEAAAAGRycy9zaGFwZXhtbC54bWyysa/IzVEoSy0qzszPs1Uy1DNQUkjNS85PycxL&#10;t1UKDXHTtVBSKC5JzEtJzMnPS7VVqkwtVrK34+UCAAAA//8DAFBLAwQUAAYACAAAACEAq7o5nsQA&#10;AADcAAAADwAAAGRycy9kb3ducmV2LnhtbERPTWsCMRC9C/6HMIIXqdl60LIapS1URFqlWsTjsJlu&#10;FjeTJYm6/vumIHibx/uc2aK1tbiQD5VjBc/DDARx4XTFpYKf/cfTC4gQkTXWjknBjQIs5t3ODHPt&#10;rvxNl10sRQrhkKMCE2OTSxkKQxbD0DXEift13mJM0JdSe7ymcFvLUZaNpcWKU4PBht4NFafd2So4&#10;mfVgmy2/3g7j1c1v9md39J9Hpfq99nUKIlIbH+K7e6XT/MkE/p9JF8j5HwAAAP//AwBQSwECLQAU&#10;AAYACAAAACEA8PeKu/0AAADiAQAAEwAAAAAAAAAAAAAAAAAAAAAAW0NvbnRlbnRfVHlwZXNdLnht&#10;bFBLAQItABQABgAIAAAAIQAx3V9h0gAAAI8BAAALAAAAAAAAAAAAAAAAAC4BAABfcmVscy8ucmVs&#10;c1BLAQItABQABgAIAAAAIQAzLwWeQQAAADkAAAAQAAAAAAAAAAAAAAAAACkCAABkcnMvc2hhcGV4&#10;bWwueG1sUEsBAi0AFAAGAAgAAAAhAKu6OZ7EAAAA3AAAAA8AAAAAAAAAAAAAAAAAmAIAAGRycy9k&#10;b3ducmV2LnhtbFBLBQYAAAAABAAEAPUAAACJAwAAAAA=&#10;" filled="f" stroked="f" strokeweight=".5pt">
                   <v:textbox>
                     <w:txbxContent>
                       <w:p>
@@ -31980,7 +32582,7 @@
           <w:rFonts w:cs="Calibri"/>
           <w:color w:val="808080" w:themeColor="background1" w:themeShade="80"/>
         </w:rPr>
-        <w:t>4</w:t>
+        <w:t>5</w:t>
       </w:r>
       <w:r>
         <w:rPr>
@@ -32091,9 +32693,9 @@
         <mc:AlternateContent>
           <mc:Choice Requires="wpc">
             <w:drawing>
-              <wp:inline distT="0" distB="0" distL="0" distR="0" wp14:anchorId="135E0152" wp14:editId="4C84817F">
-                <wp:extent cx="5486400" cy="1285875"/>
-                <wp:effectExtent l="0" t="0" r="0" b="9525"/>
+              <wp:inline distT="0" distB="0" distL="0" distR="0" wp14:anchorId="135E0152" wp14:editId="201D46E8">
+                <wp:extent cx="5486400" cy="2124075"/>
+                <wp:effectExtent l="0" t="0" r="0" b="0"/>
                 <wp:docPr id="132" name="Canvas 132"/>
                 <wp:cNvGraphicFramePr>
                   <a:graphicFrameLocks xmlns:a="http://schemas.openxmlformats.org/drawingml/2006/main" noChangeAspect="1"/>
@@ -32576,21 +33178,236 @@
                         </wps:style>
                         <wps:bodyPr/>
                       </wps:wsp>
+                      <wps:wsp>
+                        <wps:cNvPr id="192" name="Rectangle 192"/>
+                        <wps:cNvSpPr/>
+                        <wps:spPr>
+                          <a:xfrm>
+                            <a:off x="2139950" y="1128303"/>
+                            <a:ext cx="1565275" cy="904875"/>
+                          </a:xfrm>
+                          <a:prstGeom prst="rect">
+                            <a:avLst/>
+                          </a:prstGeom>
+                          <a:noFill/>
+                          <a:ln w="12700">
+                            <a:solidFill>
+                              <a:schemeClr val="bg1">
+                                <a:lumMod val="85000"/>
+                              </a:schemeClr>
+                            </a:solidFill>
+                          </a:ln>
+                        </wps:spPr>
+                        <wps:style>
+                          <a:lnRef idx="2">
+                            <a:schemeClr val="accent1">
+                              <a:shade val="50000"/>
+                            </a:schemeClr>
+                          </a:lnRef>
+                          <a:fillRef idx="1">
+                            <a:schemeClr val="accent1"/>
+                          </a:fillRef>
+                          <a:effectRef idx="0">
+                            <a:schemeClr val="accent1"/>
+                          </a:effectRef>
+                          <a:fontRef idx="minor">
+                            <a:schemeClr val="lt1"/>
+                          </a:fontRef>
+                        </wps:style>
+                        <wps:txbx>
+                          <w:txbxContent>
+                            <w:p>
+                              <w:pPr>
+                                <w:rPr>
+                                  <w:rFonts w:eastAsia="Times New Roman"/>
+                                </w:rPr>
+                              </w:pPr>
+                            </w:p>
+                          </w:txbxContent>
+                        </wps:txbx>
+                        <wps:bodyPr rot="0" spcFirstLastPara="0" vert="horz" wrap="square" lIns="91440" tIns="45720" rIns="91440" bIns="45720" numCol="1" spcCol="0" rtlCol="0" fromWordArt="0" anchor="ctr" anchorCtr="0" forceAA="0" compatLnSpc="1">
+                          <a:prstTxWarp prst="textNoShape">
+                            <a:avLst/>
+                          </a:prstTxWarp>
+                          <a:noAutofit/>
+                        </wps:bodyPr>
+                      </wps:wsp>
+                      <wps:wsp>
+                        <wps:cNvPr id="193" name="Text Box 124"/>
+                        <wps:cNvSpPr txBox="1"/>
+                        <wps:spPr>
+                          <a:xfrm>
+                            <a:off x="2139950" y="1131478"/>
+                            <a:ext cx="815975" cy="260350"/>
+                          </a:xfrm>
+                          <a:prstGeom prst="rect">
+                            <a:avLst/>
+                          </a:prstGeom>
+                          <a:noFill/>
+                          <a:ln w="6350">
+                            <a:noFill/>
+                          </a:ln>
+                          <a:effectLst/>
+                        </wps:spPr>
+                        <wps:style>
+                          <a:lnRef idx="0">
+                            <a:schemeClr val="accent1"/>
+                          </a:lnRef>
+                          <a:fillRef idx="0">
+                            <a:schemeClr val="accent1"/>
+                          </a:fillRef>
+                          <a:effectRef idx="0">
+                            <a:schemeClr val="accent1"/>
+                          </a:effectRef>
+                          <a:fontRef idx="minor">
+                            <a:schemeClr val="dk1"/>
+                          </a:fontRef>
+                        </wps:style>
+                        <wps:txbx>
+                          <w:txbxContent>
+                            <w:p>
+                              <w:pPr>
+                                <w:pStyle w:val="NormalWeb"/>
+                                <w:spacing w:before="0" w:beforeAutospacing="0" w:after="200" w:afterAutospacing="0" w:line="276" w:lineRule="auto"/>
+                                <w:rPr>
+                                  <w:rFonts w:asciiTheme="minorHAnsi" w:hAnsiTheme="minorHAnsi" w:cstheme="minorHAnsi"/>
+                                </w:rPr>
+                              </w:pPr>
+                              <w:proofErr w:type="spellStart"/>
+                              <w:r>
+                                <w:rPr>
+                                  <w:rFonts w:asciiTheme="minorHAnsi" w:eastAsia="Calibri" w:hAnsiTheme="minorHAnsi" w:cstheme="minorHAnsi"/>
+                                  <w:color w:val="808080"/>
+                                  <w:sz w:val="18"/>
+                                  <w:szCs w:val="18"/>
+                                </w:rPr>
+                                <w:t>Calendo.</w:t>
+                              </w:r>
+                              <w:r>
+                                <w:rPr>
+                                  <w:rFonts w:asciiTheme="minorHAnsi" w:eastAsia="Calibri" w:hAnsiTheme="minorHAnsi" w:cstheme="minorHAnsi"/>
+                                  <w:color w:val="808080"/>
+                                  <w:sz w:val="18"/>
+                                  <w:szCs w:val="18"/>
+                                </w:rPr>
+                                <w:t>Data</w:t>
+                              </w:r>
+                              <w:proofErr w:type="spellEnd"/>
+                            </w:p>
+                          </w:txbxContent>
+                        </wps:txbx>
+                        <wps:bodyPr rot="0" spcFirstLastPara="0" vert="horz" wrap="none" lIns="91440" tIns="45720" rIns="91440" bIns="45720" numCol="1" spcCol="0" rtlCol="0" fromWordArt="0" anchor="t" anchorCtr="0" forceAA="0" compatLnSpc="1">
+                          <a:prstTxWarp prst="textNoShape">
+                            <a:avLst/>
+                          </a:prstTxWarp>
+                          <a:noAutofit/>
+                        </wps:bodyPr>
+                      </wps:wsp>
+                      <wps:wsp>
+                        <wps:cNvPr id="194" name="Rectangle 194"/>
+                        <wps:cNvSpPr/>
+                        <wps:spPr>
+                          <a:xfrm>
+                            <a:off x="2378710" y="1563913"/>
+                            <a:ext cx="1235075" cy="298450"/>
+                          </a:xfrm>
+                          <a:prstGeom prst="rect">
+                            <a:avLst/>
+                          </a:prstGeom>
+                        </wps:spPr>
+                        <wps:style>
+                          <a:lnRef idx="1">
+                            <a:schemeClr val="accent3"/>
+                          </a:lnRef>
+                          <a:fillRef idx="2">
+                            <a:schemeClr val="accent3"/>
+                          </a:fillRef>
+                          <a:effectRef idx="1">
+                            <a:schemeClr val="accent3"/>
+                          </a:effectRef>
+                          <a:fontRef idx="minor">
+                            <a:schemeClr val="dk1"/>
+                          </a:fontRef>
+                        </wps:style>
+                        <wps:txbx>
+                          <w:txbxContent>
+                            <w:p>
+                              <w:pPr>
+                                <w:pStyle w:val="NormalWeb"/>
+                                <w:spacing w:before="0" w:beforeAutospacing="0" w:after="0" w:afterAutospacing="0"/>
+                                <w:jc w:val="center"/>
+                                <w:rPr>
+                                  <w:rFonts w:asciiTheme="minorHAnsi" w:hAnsiTheme="minorHAnsi" w:cstheme="minorHAnsi"/>
+                                </w:rPr>
+                              </w:pPr>
+                              <w:r>
+                                <w:rPr>
+                                  <w:rFonts w:asciiTheme="minorHAnsi" w:eastAsia="Calibri" w:hAnsiTheme="minorHAnsi" w:cstheme="minorHAnsi"/>
+                                  <w:sz w:val="22"/>
+                                  <w:szCs w:val="22"/>
+                                </w:rPr>
+                                <w:t>JSON&lt;Entry&gt;</w:t>
+                              </w:r>
+                            </w:p>
+                          </w:txbxContent>
+                        </wps:txbx>
+                        <wps:bodyPr rot="0" spcFirstLastPara="0" vert="horz" wrap="square" lIns="91440" tIns="45720" rIns="91440" bIns="45720" numCol="1" spcCol="0" rtlCol="0" fromWordArt="0" anchor="ctr" anchorCtr="0" forceAA="0" compatLnSpc="1">
+                          <a:prstTxWarp prst="textNoShape">
+                            <a:avLst/>
+                          </a:prstTxWarp>
+                          <a:noAutofit/>
+                        </wps:bodyPr>
+                      </wps:wsp>
+                      <wps:wsp>
+                        <wps:cNvPr id="195" name="Straight Arrow Connector 195"/>
+                        <wps:cNvCnPr>
+                          <a:stCxn id="125" idx="2"/>
+                          <a:endCxn id="194" idx="0"/>
+                        </wps:cNvCnPr>
+                        <wps:spPr>
+                          <a:xfrm>
+                            <a:off x="2996248" y="753166"/>
+                            <a:ext cx="0" cy="810747"/>
+                          </a:xfrm>
+                          <a:prstGeom prst="straightConnector1">
+                            <a:avLst/>
+                          </a:prstGeom>
+                          <a:ln>
+                            <a:prstDash val="dash"/>
+                            <a:tailEnd type="arrow"/>
+                          </a:ln>
+                        </wps:spPr>
+                        <wps:style>
+                          <a:lnRef idx="1">
+                            <a:schemeClr val="dk1"/>
+                          </a:lnRef>
+                          <a:fillRef idx="0">
+                            <a:schemeClr val="dk1"/>
+                          </a:fillRef>
+                          <a:effectRef idx="0">
+                            <a:schemeClr val="dk1"/>
+                          </a:effectRef>
+                          <a:fontRef idx="minor">
+                            <a:schemeClr val="tx1"/>
+                          </a:fontRef>
+                        </wps:style>
+                        <wps:bodyPr/>
+                      </wps:wsp>
                     </wpc:wpc>
                   </a:graphicData>
                 </a:graphic>
               </wp:inline>
             </w:drawing>
           </mc:Choice>
-          <mc:Fallback xmlns:w15="http://schemas.microsoft.com/office/word/2012/wordml">
+          <mc:Fallback>
             <w:pict>
-              <v:group w14:anchorId="135E0152" id="Canvas 132" o:spid="_x0000_s1099" editas="canvas" style="width:6in;height:101.25pt;mso-position-horizontal-relative:char;mso-position-vertical-relative:line" coordsize="54864,12858" o:gfxdata="UEsDBBQABgAIAAAAIQC2gziS/gAAAOEBAAATAAAAW0NvbnRlbnRfVHlwZXNdLnhtbJSRQU7DMBBF&#10;90jcwfIWJU67QAgl6YK0S0CoHGBkTxKLZGx5TGhvj5O2G0SRWNoz/78nu9wcxkFMGNg6quQqL6RA&#10;0s5Y6ir5vt9lD1JwBDIwOMJKHpHlpr69KfdHjyxSmriSfYz+USnWPY7AufNIadK6MEJMx9ApD/oD&#10;OlTrorhX2lFEilmcO2RdNtjC5xDF9pCuTyYBB5bi6bQ4syoJ3g9WQ0ymaiLzg5KdCXlKLjvcW893&#10;SUOqXwnz5DrgnHtJTxOsQfEKIT7DmDSUCaxw7Rqn8787ZsmRM9e2VmPeBN4uqYvTtW7jvijg9N/y&#10;JsXecLq0q+WD6m8AAAD//wMAUEsDBBQABgAIAAAAIQA4/SH/1gAAAJQBAAALAAAAX3JlbHMvLnJl&#10;bHOkkMFqwzAMhu+DvYPRfXGawxijTi+j0GvpHsDYimMaW0Yy2fr2M4PBMnrbUb/Q94l/f/hMi1qR&#10;JVI2sOt6UJgd+ZiDgffL8ekFlFSbvV0oo4EbChzGx4f9GRdb25HMsYhqlCwG5lrLq9biZkxWOiqY&#10;22YiTra2kYMu1l1tQD30/bPm3wwYN0x18gb45AdQl1tp5j/sFB2T0FQ7R0nTNEV3j6o9feQzro1i&#10;OWA14Fm+Q8a1a8+Bvu/d/dMb2JY5uiPbhG/ktn4cqGU/er3pcvwCAAD//wMAUEsDBBQABgAIAAAA&#10;IQCrw9MZgwUAAOMfAAAOAAAAZHJzL2Uyb0RvYy54bWzsWVlv4zYQfi/Q/yDovbHuw4izSJOmKJDu&#10;Bpu0+0xLlC1UIlWSiZ3++g4vyUl8xds1FqhfbInHDMmZb74Z6vzDsm2cJ8x4TcnE9c8818GkoGVN&#10;ZhP3j4ebnzLX4QKREjWU4In7jLn74eLHH84X3RgHdE6bEjMHhBA+XnQTdy5ENx6NeDHHLeJntMME&#10;OivKWiTglc1GJUMLkN42o8DzktGCsrJjtMCcQ+u17nQvlPyqwoX4VFUcC6eZuLA2oX6Z+p3K39HF&#10;ORrPGOrmdWGWgQ5YRYtqAkp7UddIIOeR1W9EtXXBKKeVOCtoO6JVVRdY7QF243uvdnOFyBPiajMF&#10;nI5dIDz9h3KnMzgDEDlegDGwegZT8K43Cv86Zfdz1GG1Bz4uPj7dMacuwVOCwHUIasElPoOREJk1&#10;2JGNZgEw8r67Y+aNw6M83WXFWvkP5+YsJ27gh3keg1mfQWDuBcaceCmcArr9OImDNHadAvpzL8ry&#10;XIofDXI6xsWvmLaOfJi4DFairIiebrnQQ+0QqZbQm7ppoB2NG+Is5C5Sz1MzOG3qUvbKTuW9+Kph&#10;zhMCv5vOfDWmeWx/p6Vuy2IPZmoV/XC1thVJsNKGQOOi42N9BOpJPDdYr+EzruA05UnoRUjUDHpR&#10;UWAitG4+RyXWqqXm9aobAgKl5Ao20ss2AtbL1jsw4+VUrEDXTzans21yP0NppkT0k9uaULZuZw3s&#10;ymjW4+0h6aORpzSl5TP4GqMa8rwrbmow8i3i4g4xwDi4DcQt8Ql+qoaCMal5cp05Zf+sa5fjAQzQ&#10;6zoLiBkTl//9iBh2neY3AjDJ/SiSQUa9RHEKDumw1Z7pag95bK8ouIcPEbIr1KMcLxr7WDHafoHw&#10;dim1QhciBeieuIVg9uVK6FgGAbLAl5dqGASWDolbci/DhDaedOKH5RfEOuPpAjDykVpoovErh9dj&#10;pT0IvXwUtKoVGoZzNecNYULGjqPEi8jGiweJ75/pEsJFJL1A6jfhwhFL6JC7Nu17BI7AzyIlB3zX&#10;Bo4wgmhhAkeQeCHEGO1uNgDZqHBo4EikSH2+JqQYrFsAmfgj97Yd+XsAbD2s95h4bFiXf+2EtVhO&#10;l4pAgsTa+DhIJ5C+HBnn4n+IcgDd26wgtqbeLysI0yz1IV4C60dxFMUqqVhBdwDgs2lBkMNYBf9D&#10;04I92HkLg1rV6zG6hdbtxM0Y3UPrAdT7Loym1nDHweiJjY/GxonF6cDGmTX2O8k4hCQ6SDVc0yQG&#10;3gWuHeCax0no5TqJD2Lgauv5B3JxQySV7ybWtfAZvP8dgB0mvROsw8RvDdTedvsC9WUafCLHo6TA&#10;ABJNjveCoXo2F84lY3ThXFFCoHSlDFLiPuQCCq/I2graqZq6+9PWBqaW9oMsDEOANbAmZLwZQO4F&#10;DH0vj8MUknBZTPt5rjxmM2dys8J+aRpOr+oMWXtLrMsqF41lUn2N+FyXqaoO1msQqG5+IaUjnju4&#10;L0Byz7Jj//L4ICyvTZAHSG7G8o6JB2BZLHcmxhq4NrQdszCDG763KVsfUPZK2aIgSwJzkZN6iReo&#10;6QMH+F6SZHBpoZwvSvMoUCSx2f223+QcGv31hYpKJ5Xvrbst2ZKy2YmbPWetn77UeoD3rPjsptuS&#10;oaxSsJfseBgTnFKwo6VgkBPtZIPempvZQEZewwFh4kPtBCXYBg5I0iBKzLVIGPl5aD16Qyr29SRQ&#10;Ah2cOEDdIn/PHBBCaH7DAdAIdLRyO2feNtzJrXKAH6VZ8iYBOXGAyXq+MQcMhjtxwMpXoO/wUjyE&#10;bwe7OADGDDB8T0WwygZhlsbZq3u0VTYI/CTQpcfmnOzEBi+/gg1p2QF4PowNIPEt5IdkVTuZr97y&#10;U/Xqu7ocGb7NX/wLAAD//wMAUEsDBBQABgAIAAAAIQCXeWVc3AAAAAUBAAAPAAAAZHJzL2Rvd25y&#10;ZXYueG1sTI+9TsNAEIR7JN7htEh05IxFQmJ8jhDIBQVFYlDatW+xTe7H8l0S5+1ZaEIz0mhWM9/m&#10;68kacaQx9N4puJ8lIMg1XveuVfBRlXdLECGi02i8IwVnCrAurq9yzLQ/uQ0dt7EVXOJChgq6GIdM&#10;ytB0ZDHM/ECOsy8/Woxsx1bqEU9cbo1Mk2QhLfaOFzoc6KWjZr89WAVltalKM0/fd5+v5VuN+371&#10;/XhW6vZmen4CEWmKl2P4xWd0KJip9gengzAK+JH4p5wtFw9sawVpks5BFrn8T1/8AAAA//8DAFBL&#10;AQItABQABgAIAAAAIQC2gziS/gAAAOEBAAATAAAAAAAAAAAAAAAAAAAAAABbQ29udGVudF9UeXBl&#10;c10ueG1sUEsBAi0AFAAGAAgAAAAhADj9If/WAAAAlAEAAAsAAAAAAAAAAAAAAAAALwEAAF9yZWxz&#10;Ly5yZWxzUEsBAi0AFAAGAAgAAAAhAKvD0xmDBQAA4x8AAA4AAAAAAAAAAAAAAAAALgIAAGRycy9l&#10;Mm9Eb2MueG1sUEsBAi0AFAAGAAgAAAAhAJd5ZVzcAAAABQEAAA8AAAAAAAAAAAAAAAAA3QcAAGRy&#10;cy9kb3ducmV2LnhtbFBLBQYAAAAABAAEAPMAAADmCAAAAAA=&#10;">
-                <v:shape id="_x0000_s1100" type="#_x0000_t75" style="position:absolute;width:54864;height:12858;visibility:visible;mso-wrap-style:square">
+              <v:group id="Canvas 132" o:spid="_x0000_s1192" editas="canvas" style="width:6in;height:167.25pt;mso-position-horizontal-relative:char;mso-position-vertical-relative:line" coordsize="54864,21240" o:gfxdata="UEsDBBQABgAIAAAAIQC2gziS/gAAAOEBAAATAAAAW0NvbnRlbnRfVHlwZXNdLnhtbJSRQU7DMBBF&#10;90jcwfIWJU67QAgl6YK0S0CoHGBkTxKLZGx5TGhvj5O2G0SRWNoz/78nu9wcxkFMGNg6quQqL6RA&#10;0s5Y6ir5vt9lD1JwBDIwOMJKHpHlpr69KfdHjyxSmriSfYz+USnWPY7AufNIadK6MEJMx9ApD/oD&#10;OlTrorhX2lFEilmcO2RdNtjC5xDF9pCuTyYBB5bi6bQ4syoJ3g9WQ0ymaiLzg5KdCXlKLjvcW893&#10;SUOqXwnz5DrgnHtJTxOsQfEKIT7DmDSUCaxw7Rqn8787ZsmRM9e2VmPeBN4uqYvTtW7jvijg9N/y&#10;JsXecLq0q+WD6m8AAAD//wMAUEsDBBQABgAIAAAAIQA4/SH/1gAAAJQBAAALAAAAX3JlbHMvLnJl&#10;bHOkkMFqwzAMhu+DvYPRfXGawxijTi+j0GvpHsDYimMaW0Yy2fr2M4PBMnrbUb/Q94l/f/hMi1qR&#10;JVI2sOt6UJgd+ZiDgffL8ekFlFSbvV0oo4EbChzGx4f9GRdb25HMsYhqlCwG5lrLq9biZkxWOiqY&#10;22YiTra2kYMu1l1tQD30/bPm3wwYN0x18gb45AdQl1tp5j/sFB2T0FQ7R0nTNEV3j6o9feQzro1i&#10;OWA14Fm+Q8a1a8+Bvu/d/dMb2JY5uiPbhG/ktn4cqGU/er3pcvwCAAD//wMAUEsDBBQABgAIAAAA&#10;IQAN7w+EmwYAAPMtAAAOAAAAZHJzL2Uyb0RvYy54bWzsWlmP2zYQfi/Q/yDovbHuw4g32DpNUSBN&#10;gmzaPHN12EIlUqW4a29/fYeXpPVKPrSJu0D9YksiObzmm29myNdvtlVp3Ge0KQhemPYryzQynJC0&#10;wKuF+ceXdz9FptEwhFNUEpwtzIesMd9c/fjD6009zxyyJmWaUQOE4Ga+qRfmmrF6Pps1yTqrUPOK&#10;1BmGwpzQCjF4patZStEGpFflzLGsYLYhNK0pSbKmga9vZaF5JeTneZawj3neZMwoFyaMjYlfKn5v&#10;+e/s6jWaryiq10WihoEmjKJCBYZOW1FvEUPGHS2eiKqKhJKG5OxVQqoZyfMiycQcYDa2tTObJcL3&#10;qBGTSWB19ADh6RvKvV3BGoDI+QY2IxPPsBVN3W5K87zObtaozsQcmnny4f4TNYoUNMVxTAOjClTi&#10;M2wSwqsyM/hHNQCoeVN/ouqtgUe+utucVvwf1s3YLkzHduPYh219AIGx5ajtzLbMSKDY9gPfCX3T&#10;SKA8trwojrn4WSenpg37NSOVwR8WJoWRiF1E9+8bJqvqKrxbTN4VZQnf0bzExobPIrQs0aIhZZHy&#10;Ul4otDdbltS4R6B3tytb1Cnvqt9JKr9FvgUtZRdtdTG2niQYaYnh46Zu5nIJxBN7KDM5hs9ZDqvJ&#10;V0IOgqOm6xclSYaZ7LtZozSTXfOeh7suMQjkknOYSCtbCRiWLWeg6vOmmQBd21itzr7GbQvRM8Gs&#10;bVwVmNChmZUwK9WzrK8XSS4NX6Vbkj6ArlEiId/UybsCNvk9atgnRAHjoDZgt9hH+MlLAptJ1JNp&#10;rAn9Z+g7rw9ggFLT2IDNWJjN33eIZqZR/oYBJrHtedzIiBfPD0EhDdovue2X4LtqSUA9bLCQdSIe&#10;eX1W6seckuormLdr3isUIZxA3wszYVS/LJm0ZWAgk+z6WlQDw1Ij9h7fcDMhN48r8ZftV0RrpekM&#10;MPKBaGii+Y7Cy7p8PzC5vmMkLwQaunVV6w1mgtuOs9gLT9uLLxzfP5MtmAuPawHvX5kLg22hgM9a&#10;fT/CcDh25Ak5oLvacLgeWAtlOJzAcsHGSHXTBkhbhamGI+Ai5foqk6KwrgGk7A+f237kHwGwYVgf&#10;0fDcsE7/Oghrtr3dCgIJA73H50E6BvflzDhn/0OUA+ieegW+3urjvAI3jEIb7CWwvud7ni+cih66&#10;HQCfdgucGOoK+E91C45g5z0MqrsexugeWtcNxzF6RK8TqPckjIZ6486D0Qsbn42NA43Tjo0jvdkn&#10;krELTrQTSriGgQ+8C1zbwTX2A9eKpRPv+MDVWvMncnGJOZUfJtZB+HTafwJgu0YngrVr+L2B2u7d&#10;sUB97AZfyPEsLjCARJLjDaOoWK2ZcU0p2RhLgjGEroSCS9yaXEDhEg9G0EZeFvWfOjZQsbTtRK7r&#10;AqyBNcHjjQByj2BoW7HvhuCE82DajmOhMeOc2agRtkOTcNqJM3jszbHOo1w05071W9SsZZgq4mA5&#10;BoaK8hecGuyhhnwB4nPmBceHx5OwPOggd5Acx/KBhhOwzLYHHWMJXG3azhmYQYbvqcvWGpSjXDbP&#10;iQJHJXJCK7Ac0bzjANsKggiSFkL5vDD2HEES4+q3P5Mz1frLhIpwJ4XuDWVL9rhsuuG45gzq6eNe&#10;J2hPT2fHsiVdWCVgz9lxGhNcXLCzuWDgEx1kg3Y3x9mAW17FAW5gQ+wEIdgIBwSh4wUqLeJ6duxq&#10;jR5xxZ5PAinQwYUDRBb5JXOAC6b5CQfAR6CjXnZOvY3k5PocYHthFDxxQC4coLye78wBUbtxFw7o&#10;nQK9wKS4C2cHhzgA6nQwPCUi6LOBG4V+tJNH67OBYweODD3GfbILGzw+Bevcsgl4fslsEA8d7cLH&#10;Tg1vTjva5bGp5fL2vZBg93AXMrpQYVz99ocEl8PdgYNjuZ7j4cpgoKtPnWXjCap9xOFuG65ErXG7&#10;UNXLpqrY1VTVZYy/yfmtbbvcXXxsHSLbj9sjnssBLreb57iX0VFafjDTIN2J6ZmGS875HDnnuL12&#10;0bumBR/Buh8d2Tm9A1m4k+XG9i6X75zIes+7b/G89J4Y25T0nm44zpd70nu6cQtT7usoEMkrXqOX&#10;oU4CnehnOugu6b1zpffi9ibEzehhD9TpcMhDO640DVtusbpjCTLU9UCoBxyA07aMA1uUyatNCsxS&#10;CH8ZydI4cRw4HqT8IUUY+q4diGs4nVuucvSRbYWeOIoad8gv8eB/Hg+CpUz4xWIRN6lb0Pzqcv8d&#10;nvt3ta/+BQAA//8DAFBLAwQUAAYACAAAACEA/aI98dsAAAAFAQAADwAAAGRycy9kb3ducmV2Lnht&#10;bEyPzU7DMBCE70i8g7VIXBB1oD9UIU6FEHDg1pYD3Fx7m0S115HttOnbs3CBy0ijWc18W61G78QR&#10;Y+oCKbibFCCQTLAdNQo+tq+3SxApa7LaBUIFZ0ywqi8vKl3acKI1Hje5EVxCqdQK2pz7UspkWvQ6&#10;TUKPxNk+RK8z29hIG/WJy72T90WxkF53xAut7vG5RXPYDF7Bw9f57f3TxXyYm5v9yxDSFp1R6vpq&#10;fHoEkXHMf8fwg8/oUDPTLgxkk3AK+JH8q5wtFzO2OwXT6WwOsq7kf/r6GwAA//8DAFBLAQItABQA&#10;BgAIAAAAIQC2gziS/gAAAOEBAAATAAAAAAAAAAAAAAAAAAAAAABbQ29udGVudF9UeXBlc10ueG1s&#10;UEsBAi0AFAAGAAgAAAAhADj9If/WAAAAlAEAAAsAAAAAAAAAAAAAAAAALwEAAF9yZWxzLy5yZWxz&#10;UEsBAi0AFAAGAAgAAAAhAA3vD4SbBgAA8y0AAA4AAAAAAAAAAAAAAAAALgIAAGRycy9lMm9Eb2Mu&#10;eG1sUEsBAi0AFAAGAAgAAAAhAP2iPfHbAAAABQEAAA8AAAAAAAAAAAAAAAAA9QgAAGRycy9kb3du&#10;cmV2LnhtbFBLBQYAAAAABAAEAPMAAAD9CQAAAAA=&#10;">
+                <v:shape id="_x0000_s1193" type="#_x0000_t75" style="position:absolute;width:54864;height:21240;visibility:visible;mso-wrap-style:square">
                   <v:fill o:detectmouseclick="t"/>
                   <v:path o:connecttype="none"/>
                 </v:shape>
-                <v:rect id="Rectangle 122" o:spid="_x0000_s1101" style="position:absolute;left:21399;top:190;width:15653;height:9049;visibility:visible;mso-wrap-style:square;v-text-anchor:middle" o:gfxdata="UEsDBBQABgAIAAAAIQDw94q7/QAAAOIBAAATAAAAW0NvbnRlbnRfVHlwZXNdLnhtbJSRzUrEMBDH&#10;74LvEOYqbaoHEWm6B6tHFV0fYEimbdg2CZlYd9/edD8u4goeZ+b/8SOpV9tpFDNFtt4puC4rEOS0&#10;N9b1Cj7WT8UdCE7oDI7ekYIdMayay4t6vQvEIrsdKxhSCvdSsh5oQi59IJcvnY8TpjzGXgbUG+xJ&#10;3lTVrdTeJXKpSEsGNHVLHX6OSTxu8/pAEmlkEA8H4dKlAEMYrcaUSeXszI+W4thQZudew4MNfJUx&#10;QP7asFzOFxx9L/lpojUkXjGmZ5wyhjSRJQ8YKGvKv1MWzIkL33VWU9lGfl98J6hz4cZ/uUjzf7Pb&#10;bHuj+ZQu9z/UfAMAAP//AwBQSwMEFAAGAAgAAAAhADHdX2HSAAAAjwEAAAsAAABfcmVscy8ucmVs&#10;c6SQwWrDMAyG74O9g9G9cdpDGaNOb4VeSwe7CltJTGPLWCZt376mMFhGbzvqF/o+8e/2tzCpmbJ4&#10;jgbWTQuKomXn42Dg63xYfYCSgtHhxJEM3Elg372/7U40YalHMvokqlKiGBhLSZ9aix0poDScKNZN&#10;zzlgqWMedEJ7wYH0pm23Ov9mQLdgqqMzkI9uA+p8T9X8hx28zSzcl8Zy0Nz33r6iasfXeKK5UjAP&#10;VAy4LM8w09zU50C/9q7/6ZURE31X/kL8TKv1x6wXNXYPAAAA//8DAFBLAwQUAAYACAAAACEAMy8F&#10;nkEAAAA5AAAAEAAAAGRycy9zaGFwZXhtbC54bWyysa/IzVEoSy0qzszPs1Uy1DNQUkjNS85PycxL&#10;t1UKDXHTtVBSKC5JzEtJzMnPS7VVqkwtVrK34+UCAAAA//8DAFBLAwQUAAYACAAAACEA9N0z2sEA&#10;AADcAAAADwAAAGRycy9kb3ducmV2LnhtbERPS4vCMBC+L/gfwgheFpu2oGg1iiwreFt8HDyOzfSB&#10;zaQ0Ueu/3wiCt/n4nrNc96YRd+pcbVlBEsUgiHOray4VnI7b8QyE88gaG8uk4EkO1qvB1xIzbR+8&#10;p/vBlyKEsMtQQeV9m0np8ooMusi2xIErbGfQB9iVUnf4COGmkWkcT6XBmkNDhS39VJRfDzej4O98&#10;+Z7l+3aCxTQpz7ffZj7vE6VGw36zAOGp9x/x273TYX6awuuZcIFc/QMAAP//AwBQSwECLQAUAAYA&#10;CAAAACEA8PeKu/0AAADiAQAAEwAAAAAAAAAAAAAAAAAAAAAAW0NvbnRlbnRfVHlwZXNdLnhtbFBL&#10;AQItABQABgAIAAAAIQAx3V9h0gAAAI8BAAALAAAAAAAAAAAAAAAAAC4BAABfcmVscy8ucmVsc1BL&#10;AQItABQABgAIAAAAIQAzLwWeQQAAADkAAAAQAAAAAAAAAAAAAAAAACkCAABkcnMvc2hhcGV4bWwu&#10;eG1sUEsBAi0AFAAGAAgAAAAhAPTdM9rBAAAA3AAAAA8AAAAAAAAAAAAAAAAAmAIAAGRycy9kb3du&#10;cmV2LnhtbFBLBQYAAAAABAAEAPUAAACGAwAAAAA=&#10;" filled="f" strokecolor="#d8d8d8 [2732]" strokeweight="1pt"/>
-                <v:shape id="Text Box 124" o:spid="_x0000_s1102" type="#_x0000_t202" style="position:absolute;left:21399;top:218;width:13405;height:2603;visibility:visible;mso-wrap-style:none;v-text-anchor:top" o:gfxdata="UEsDBBQABgAIAAAAIQDw94q7/QAAAOIBAAATAAAAW0NvbnRlbnRfVHlwZXNdLnhtbJSRzUrEMBDH&#10;74LvEOYqbaoHEWm6B6tHFV0fYEimbdg2CZlYd9/edD8u4goeZ+b/8SOpV9tpFDNFtt4puC4rEOS0&#10;N9b1Cj7WT8UdCE7oDI7ekYIdMayay4t6vQvEIrsdKxhSCvdSsh5oQi59IJcvnY8TpjzGXgbUG+xJ&#10;3lTVrdTeJXKpSEsGNHVLHX6OSTxu8/pAEmlkEA8H4dKlAEMYrcaUSeXszI+W4thQZudew4MNfJUx&#10;QP7asFzOFxx9L/lpojUkXjGmZ5wyhjSRJQ8YKGvKv1MWzIkL33VWU9lGfl98J6hz4cZ/uUjzf7Pb&#10;bHuj+ZQu9z/UfAMAAP//AwBQSwMEFAAGAAgAAAAhADHdX2HSAAAAjwEAAAsAAABfcmVscy8ucmVs&#10;c6SQwWrDMAyG74O9g9G9cdpDGaNOb4VeSwe7CltJTGPLWCZt376mMFhGbzvqF/o+8e/2tzCpmbJ4&#10;jgbWTQuKomXn42Dg63xYfYCSgtHhxJEM3Elg372/7U40YalHMvokqlKiGBhLSZ9aix0poDScKNZN&#10;zzlgqWMedEJ7wYH0pm23Ov9mQLdgqqMzkI9uA+p8T9X8hx28zSzcl8Zy0Nz33r6iasfXeKK5UjAP&#10;VAy4LM8w09zU50C/9q7/6ZURE31X/kL8TKv1x6wXNXYPAAAA//8DAFBLAwQUAAYACAAAACEAMy8F&#10;nkEAAAA5AAAAEAAAAGRycy9zaGFwZXhtbC54bWyysa/IzVEoSy0qzszPs1Uy1DNQUkjNS85PycxL&#10;t1UKDXHTtVBSKC5JzEtJzMnPS7VVqkwtVrK34+UCAAAA//8DAFBLAwQUAAYACAAAACEASNuI9MMA&#10;AADcAAAADwAAAGRycy9kb3ducmV2LnhtbERPTWsCMRC9F/wPYQQvUrNKkbIapS0oUqxSLeJx2Ew3&#10;i5vJkkRd/70pCL3N433OdN7aWlzIh8qxguEgA0FcOF1xqeBnv3h+BREissbaMSm4UYD5rPM0xVy7&#10;K3/TZRdLkUI45KjAxNjkUobCkMUwcA1x4n6dtxgT9KXUHq8p3NZylGVjabHi1GCwoQ9DxWl3tgpO&#10;5rO/zZZf74fx6uY3+7M7+vVRqV63fZuAiNTGf/HDvdJp/ugF/p5JF8jZHQAA//8DAFBLAQItABQA&#10;BgAIAAAAIQDw94q7/QAAAOIBAAATAAAAAAAAAAAAAAAAAAAAAABbQ29udGVudF9UeXBlc10ueG1s&#10;UEsBAi0AFAAGAAgAAAAhADHdX2HSAAAAjwEAAAsAAAAAAAAAAAAAAAAALgEAAF9yZWxzLy5yZWxz&#10;UEsBAi0AFAAGAAgAAAAhADMvBZ5BAAAAOQAAABAAAAAAAAAAAAAAAAAAKQIAAGRycy9zaGFwZXht&#10;bC54bWxQSwECLQAUAAYACAAAACEASNuI9MMAAADcAAAADwAAAAAAAAAAAAAAAACYAgAAZHJzL2Rv&#10;d25yZXYueG1sUEsFBgAAAAAEAAQA9QAAAIgDAAAAAA==&#10;" filled="f" stroked="f" strokeweight=".5pt">
+                <v:rect id="Rectangle 122" o:spid="_x0000_s1194" style="position:absolute;left:21399;top:190;width:15653;height:9049;visibility:visible;mso-wrap-style:square;v-text-anchor:middle" o:gfxdata="UEsDBBQABgAIAAAAIQDw94q7/QAAAOIBAAATAAAAW0NvbnRlbnRfVHlwZXNdLnhtbJSRzUrEMBDH&#10;74LvEOYqbaoHEWm6B6tHFV0fYEimbdg2CZlYd9/edD8u4goeZ+b/8SOpV9tpFDNFtt4puC4rEOS0&#10;N9b1Cj7WT8UdCE7oDI7ekYIdMayay4t6vQvEIrsdKxhSCvdSsh5oQi59IJcvnY8TpjzGXgbUG+xJ&#10;3lTVrdTeJXKpSEsGNHVLHX6OSTxu8/pAEmlkEA8H4dKlAEMYrcaUSeXszI+W4thQZudew4MNfJUx&#10;QP7asFzOFxx9L/lpojUkXjGmZ5wyhjSRJQ8YKGvKv1MWzIkL33VWU9lGfl98J6hz4cZ/uUjzf7Pb&#10;bHuj+ZQu9z/UfAMAAP//AwBQSwMEFAAGAAgAAAAhADHdX2HSAAAAjwEAAAsAAABfcmVscy8ucmVs&#10;c6SQwWrDMAyG74O9g9G9cdpDGaNOb4VeSwe7CltJTGPLWCZt376mMFhGbzvqF/o+8e/2tzCpmbJ4&#10;jgbWTQuKomXn42Dg63xYfYCSgtHhxJEM3Elg372/7U40YalHMvokqlKiGBhLSZ9aix0poDScKNZN&#10;zzlgqWMedEJ7wYH0pm23Ov9mQLdgqqMzkI9uA+p8T9X8hx28zSzcl8Zy0Nz33r6iasfXeKK5UjAP&#10;VAy4LM8w09zU50C/9q7/6ZURE31X/kL8TKv1x6wXNXYPAAAA//8DAFBLAwQUAAYACAAAACEAMy8F&#10;nkEAAAA5AAAAEAAAAGRycy9zaGFwZXhtbC54bWyysa/IzVEoSy0qzszPs1Uy1DNQUkjNS85PycxL&#10;t1UKDXHTtVBSKC5JzEtJzMnPS7VVqkwtVrK34+UCAAAA//8DAFBLAwQUAAYACAAAACEA9N0z2sEA&#10;AADcAAAADwAAAGRycy9kb3ducmV2LnhtbERPS4vCMBC+L/gfwgheFpu2oGg1iiwreFt8HDyOzfSB&#10;zaQ0Ueu/3wiCt/n4nrNc96YRd+pcbVlBEsUgiHOray4VnI7b8QyE88gaG8uk4EkO1qvB1xIzbR+8&#10;p/vBlyKEsMtQQeV9m0np8ooMusi2xIErbGfQB9iVUnf4COGmkWkcT6XBmkNDhS39VJRfDzej4O98&#10;+Z7l+3aCxTQpz7ffZj7vE6VGw36zAOGp9x/x273TYX6awuuZcIFc/QMAAP//AwBQSwECLQAUAAYA&#10;CAAAACEA8PeKu/0AAADiAQAAEwAAAAAAAAAAAAAAAAAAAAAAW0NvbnRlbnRfVHlwZXNdLnhtbFBL&#10;AQItABQABgAIAAAAIQAx3V9h0gAAAI8BAAALAAAAAAAAAAAAAAAAAC4BAABfcmVscy8ucmVsc1BL&#10;AQItABQABgAIAAAAIQAzLwWeQQAAADkAAAAQAAAAAAAAAAAAAAAAACkCAABkcnMvc2hhcGV4bWwu&#10;eG1sUEsBAi0AFAAGAAgAAAAhAPTdM9rBAAAA3AAAAA8AAAAAAAAAAAAAAAAAmAIAAGRycy9kb3du&#10;cmV2LnhtbFBLBQYAAAAABAAEAPUAAACGAwAAAAA=&#10;" filled="f" strokecolor="#d8d8d8 [2732]" strokeweight="1pt"/>
+                <v:shape id="Text Box 124" o:spid="_x0000_s1195" type="#_x0000_t202" style="position:absolute;left:21399;top:218;width:13405;height:2603;visibility:visible;mso-wrap-style:none;v-text-anchor:top" o:gfxdata="UEsDBBQABgAIAAAAIQDw94q7/QAAAOIBAAATAAAAW0NvbnRlbnRfVHlwZXNdLnhtbJSRzUrEMBDH&#10;74LvEOYqbaoHEWm6B6tHFV0fYEimbdg2CZlYd9/edD8u4goeZ+b/8SOpV9tpFDNFtt4puC4rEOS0&#10;N9b1Cj7WT8UdCE7oDI7ekYIdMayay4t6vQvEIrsdKxhSCvdSsh5oQi59IJcvnY8TpjzGXgbUG+xJ&#10;3lTVrdTeJXKpSEsGNHVLHX6OSTxu8/pAEmlkEA8H4dKlAEMYrcaUSeXszI+W4thQZudew4MNfJUx&#10;QP7asFzOFxx9L/lpojUkXjGmZ5wyhjSRJQ8YKGvKv1MWzIkL33VWU9lGfl98J6hz4cZ/uUjzf7Pb&#10;bHuj+ZQu9z/UfAMAAP//AwBQSwMEFAAGAAgAAAAhADHdX2HSAAAAjwEAAAsAAABfcmVscy8ucmVs&#10;c6SQwWrDMAyG74O9g9G9cdpDGaNOb4VeSwe7CltJTGPLWCZt376mMFhGbzvqF/o+8e/2tzCpmbJ4&#10;jgbWTQuKomXn42Dg63xYfYCSgtHhxJEM3Elg372/7U40YalHMvokqlKiGBhLSZ9aix0poDScKNZN&#10;zzlgqWMedEJ7wYH0pm23Ov9mQLdgqqMzkI9uA+p8T9X8hx28zSzcl8Zy0Nz33r6iasfXeKK5UjAP&#10;VAy4LM8w09zU50C/9q7/6ZURE31X/kL8TKv1x6wXNXYPAAAA//8DAFBLAwQUAAYACAAAACEAMy8F&#10;nkEAAAA5AAAAEAAAAGRycy9zaGFwZXhtbC54bWyysa/IzVEoSy0qzszPs1Uy1DNQUkjNS85PycxL&#10;t1UKDXHTtVBSKC5JzEtJzMnPS7VVqkwtVrK34+UCAAAA//8DAFBLAwQUAAYACAAAACEASNuI9MMA&#10;AADcAAAADwAAAGRycy9kb3ducmV2LnhtbERPTWsCMRC9F/wPYQQvUrNKkbIapS0oUqxSLeJx2Ew3&#10;i5vJkkRd/70pCL3N433OdN7aWlzIh8qxguEgA0FcOF1xqeBnv3h+BREissbaMSm4UYD5rPM0xVy7&#10;K3/TZRdLkUI45KjAxNjkUobCkMUwcA1x4n6dtxgT9KXUHq8p3NZylGVjabHi1GCwoQ9DxWl3tgpO&#10;5rO/zZZf74fx6uY3+7M7+vVRqV63fZuAiNTGf/HDvdJp/ugF/p5JF8jZHQAA//8DAFBLAQItABQA&#10;BgAIAAAAIQDw94q7/QAAAOIBAAATAAAAAAAAAAAAAAAAAAAAAABbQ29udGVudF9UeXBlc10ueG1s&#10;UEsBAi0AFAAGAAgAAAAhADHdX2HSAAAAjwEAAAsAAAAAAAAAAAAAAAAALgEAAF9yZWxzLy5yZWxz&#10;UEsBAi0AFAAGAAgAAAAhADMvBZ5BAAAAOQAAABAAAAAAAAAAAAAAAAAAKQIAAGRycy9zaGFwZXht&#10;bC54bWxQSwECLQAUAAYACAAAACEASNuI9MMAAADcAAAADwAAAAAAAAAAAAAAAACYAgAAZHJzL2Rv&#10;d25yZXYueG1sUEsFBgAAAAAEAAQA9QAAAIgDAAAAAA==&#10;" filled="f" stroked="f" strokeweight=".5pt">
                   <v:textbox>
                     <w:txbxContent>
                       <w:p>
@@ -32601,6 +33418,7 @@
                             <w:szCs w:val="18"/>
                           </w:rPr>
                         </w:pPr>
+                        <w:proofErr w:type="spellStart"/>
                         <w:r>
                           <w:rPr>
                             <w:color w:val="808080" w:themeColor="background1" w:themeShade="80"/>
@@ -32617,11 +33435,12 @@
                           </w:rPr>
                           <w:t>.GoogleCalendar</w:t>
                         </w:r>
+                        <w:proofErr w:type="spellEnd"/>
                       </w:p>
                     </w:txbxContent>
                   </v:textbox>
                 </v:shape>
-                <v:rect id="Rectangle 125" o:spid="_x0000_s1103" style="position:absolute;left:23787;top:4544;width:12350;height:2987;visibility:visible;mso-wrap-style:square;v-text-anchor:middle" o:gfxdata="UEsDBBQABgAIAAAAIQDw94q7/QAAAOIBAAATAAAAW0NvbnRlbnRfVHlwZXNdLnhtbJSRzUrEMBDH&#10;74LvEOYqbaoHEWm6B6tHFV0fYEimbdg2CZlYd9/edD8u4goeZ+b/8SOpV9tpFDNFtt4puC4rEOS0&#10;N9b1Cj7WT8UdCE7oDI7ekYIdMayay4t6vQvEIrsdKxhSCvdSsh5oQi59IJcvnY8TpjzGXgbUG+xJ&#10;3lTVrdTeJXKpSEsGNHVLHX6OSTxu8/pAEmlkEA8H4dKlAEMYrcaUSeXszI+W4thQZudew4MNfJUx&#10;QP7asFzOFxx9L/lpojUkXjGmZ5wyhjSRJQ8YKGvKv1MWzIkL33VWU9lGfl98J6hz4cZ/uUjzf7Pb&#10;bHuj+ZQu9z/UfAMAAP//AwBQSwMEFAAGAAgAAAAhADHdX2HSAAAAjwEAAAsAAABfcmVscy8ucmVs&#10;c6SQwWrDMAyG74O9g9G9cdpDGaNOb4VeSwe7CltJTGPLWCZt376mMFhGbzvqF/o+8e/2tzCpmbJ4&#10;jgbWTQuKomXn42Dg63xYfYCSgtHhxJEM3Elg372/7U40YalHMvokqlKiGBhLSZ9aix0poDScKNZN&#10;zzlgqWMedEJ7wYH0pm23Ov9mQLdgqqMzkI9uA+p8T9X8hx28zSzcl8Zy0Nz33r6iasfXeKK5UjAP&#10;VAy4LM8w09zU50C/9q7/6ZURE31X/kL8TKv1x6wXNXYPAAAA//8DAFBLAwQUAAYACAAAACEAMy8F&#10;nkEAAAA5AAAAEAAAAGRycy9zaGFwZXhtbC54bWyysa/IzVEoSy0qzszPs1Uy1DNQUkjNS85PycxL&#10;t1UKDXHTtVBSKC5JzEtJzMnPS7VVqkwtVrK34+UCAAAA//8DAFBLAwQUAAYACAAAACEAXsNmo8MA&#10;AADcAAAADwAAAGRycy9kb3ducmV2LnhtbESPT4vCMBDF7wt+hzCCtzVVaZFqFF1Y0aN/oNehGdtq&#10;M6lN1PrtjbCwtxne+715M192phYPal1lWcFoGIEgzq2uuFBwOv5+T0E4j6yxtkwKXuRgueh9zTHV&#10;9sl7ehx8IUIIuxQVlN43qZQuL8mgG9qGOGhn2xr0YW0LqVt8hnBTy3EUJdJgxeFCiQ39lJRfD3cT&#10;auxek1s9SaKYt8kl28eZ2awzpQb9bjUD4anz/+Y/eqsDN47h80yYQC7eAAAA//8DAFBLAQItABQA&#10;BgAIAAAAIQDw94q7/QAAAOIBAAATAAAAAAAAAAAAAAAAAAAAAABbQ29udGVudF9UeXBlc10ueG1s&#10;UEsBAi0AFAAGAAgAAAAhADHdX2HSAAAAjwEAAAsAAAAAAAAAAAAAAAAALgEAAF9yZWxzLy5yZWxz&#10;UEsBAi0AFAAGAAgAAAAhADMvBZ5BAAAAOQAAABAAAAAAAAAAAAAAAAAAKQIAAGRycy9zaGFwZXht&#10;bC54bWxQSwECLQAUAAYACAAAACEAXsNmo8MAAADcAAAADwAAAAAAAAAAAAAAAACYAgAAZHJzL2Rv&#10;d25yZXYueG1sUEsFBgAAAAAEAAQA9QAAAIgDAAAAAA==&#10;" fillcolor="#bfb1d0 [1623]" strokecolor="#795d9b [3047]">
+                <v:rect id="Rectangle 125" o:spid="_x0000_s1196" style="position:absolute;left:23787;top:4544;width:12350;height:2987;visibility:visible;mso-wrap-style:square;v-text-anchor:middle" o:gfxdata="UEsDBBQABgAIAAAAIQDw94q7/QAAAOIBAAATAAAAW0NvbnRlbnRfVHlwZXNdLnhtbJSRzUrEMBDH&#10;74LvEOYqbaoHEWm6B6tHFV0fYEimbdg2CZlYd9/edD8u4goeZ+b/8SOpV9tpFDNFtt4puC4rEOS0&#10;N9b1Cj7WT8UdCE7oDI7ekYIdMayay4t6vQvEIrsdKxhSCvdSsh5oQi59IJcvnY8TpjzGXgbUG+xJ&#10;3lTVrdTeJXKpSEsGNHVLHX6OSTxu8/pAEmlkEA8H4dKlAEMYrcaUSeXszI+W4thQZudew4MNfJUx&#10;QP7asFzOFxx9L/lpojUkXjGmZ5wyhjSRJQ8YKGvKv1MWzIkL33VWU9lGfl98J6hz4cZ/uUjzf7Pb&#10;bHuj+ZQu9z/UfAMAAP//AwBQSwMEFAAGAAgAAAAhADHdX2HSAAAAjwEAAAsAAABfcmVscy8ucmVs&#10;c6SQwWrDMAyG74O9g9G9cdpDGaNOb4VeSwe7CltJTGPLWCZt376mMFhGbzvqF/o+8e/2tzCpmbJ4&#10;jgbWTQuKomXn42Dg63xYfYCSgtHhxJEM3Elg372/7U40YalHMvokqlKiGBhLSZ9aix0poDScKNZN&#10;zzlgqWMedEJ7wYH0pm23Ov9mQLdgqqMzkI9uA+p8T9X8hx28zSzcl8Zy0Nz33r6iasfXeKK5UjAP&#10;VAy4LM8w09zU50C/9q7/6ZURE31X/kL8TKv1x6wXNXYPAAAA//8DAFBLAwQUAAYACAAAACEAMy8F&#10;nkEAAAA5AAAAEAAAAGRycy9zaGFwZXhtbC54bWyysa/IzVEoSy0qzszPs1Uy1DNQUkjNS85PycxL&#10;t1UKDXHTtVBSKC5JzEtJzMnPS7VVqkwtVrK34+UCAAAA//8DAFBLAwQUAAYACAAAACEAXsNmo8MA&#10;AADcAAAADwAAAGRycy9kb3ducmV2LnhtbESPT4vCMBDF7wt+hzCCtzVVaZFqFF1Y0aN/oNehGdtq&#10;M6lN1PrtjbCwtxne+715M192phYPal1lWcFoGIEgzq2uuFBwOv5+T0E4j6yxtkwKXuRgueh9zTHV&#10;9sl7ehx8IUIIuxQVlN43qZQuL8mgG9qGOGhn2xr0YW0LqVt8hnBTy3EUJdJgxeFCiQ39lJRfD3cT&#10;auxek1s9SaKYt8kl28eZ2awzpQb9bjUD4anz/+Y/eqsDN47h80yYQC7eAAAA//8DAFBLAQItABQA&#10;BgAIAAAAIQDw94q7/QAAAOIBAAATAAAAAAAAAAAAAAAAAAAAAABbQ29udGVudF9UeXBlc10ueG1s&#10;UEsBAi0AFAAGAAgAAAAhADHdX2HSAAAAjwEAAAsAAAAAAAAAAAAAAAAALgEAAF9yZWxzLy5yZWxz&#10;UEsBAi0AFAAGAAgAAAAhADMvBZ5BAAAAOQAAABAAAAAAAAAAAAAAAAAAKQIAAGRycy9zaGFwZXht&#10;bC54bWxQSwECLQAUAAYACAAAACEAXsNmo8MAAADcAAAADwAAAAAAAAAAAAAAAACYAgAAZHJzL2Rv&#10;d25yZXYueG1sUEsFBgAAAAAEAAQA9QAAAIgDAAAAAA==&#10;" fillcolor="#bfb1d0 [1623]" strokecolor="#795d9b [3047]">
                   <v:fill color2="#ece7f1 [503]" rotate="t" angle="180" colors="0 #c9b5e8;22938f #d9cbee;1 #f0eaf9" focus="100%" type="gradient"/>
                   <v:shadow on="t" color="black" opacity="24903f" origin=",.5" offset="0,.55556mm"/>
                   <v:textbox>
@@ -32631,14 +33450,16 @@
                           <w:spacing w:after="0" w:line="240" w:lineRule="auto"/>
                           <w:jc w:val="center"/>
                         </w:pPr>
+                        <w:proofErr w:type="spellStart"/>
                         <w:r>
                           <w:t>GoogleCalendar</w:t>
                         </w:r>
+                        <w:proofErr w:type="spellEnd"/>
                       </w:p>
                     </w:txbxContent>
                   </v:textbox>
                 </v:rect>
-                <v:shape id="Text Box 18" o:spid="_x0000_s1104" type="#_x0000_t202" style="position:absolute;left:3270;top:4765;width:9563;height:2585;visibility:visible;mso-wrap-style:none;v-text-anchor:top" o:gfxdata="UEsDBBQABgAIAAAAIQDw94q7/QAAAOIBAAATAAAAW0NvbnRlbnRfVHlwZXNdLnhtbJSRzUrEMBDH&#10;74LvEOYqbaoHEWm6B6tHFV0fYEimbdg2CZlYd9/edD8u4goeZ+b/8SOpV9tpFDNFtt4puC4rEOS0&#10;N9b1Cj7WT8UdCE7oDI7ekYIdMayay4t6vQvEIrsdKxhSCvdSsh5oQi59IJcvnY8TpjzGXgbUG+xJ&#10;3lTVrdTeJXKpSEsGNHVLHX6OSTxu8/pAEmlkEA8H4dKlAEMYrcaUSeXszI+W4thQZudew4MNfJUx&#10;QP7asFzOFxx9L/lpojUkXjGmZ5wyhjSRJQ8YKGvKv1MWzIkL33VWU9lGfl98J6hz4cZ/uUjzf7Pb&#10;bHuj+ZQu9z/UfAMAAP//AwBQSwMEFAAGAAgAAAAhADHdX2HSAAAAjwEAAAsAAABfcmVscy8ucmVs&#10;c6SQwWrDMAyG74O9g9G9cdpDGaNOb4VeSwe7CltJTGPLWCZt376mMFhGbzvqF/o+8e/2tzCpmbJ4&#10;jgbWTQuKomXn42Dg63xYfYCSgtHhxJEM3Elg372/7U40YalHMvokqlKiGBhLSZ9aix0poDScKNZN&#10;zzlgqWMedEJ7wYH0pm23Ov9mQLdgqqMzkI9uA+p8T9X8hx28zSzcl8Zy0Nz33r6iasfXeKK5UjAP&#10;VAy4LM8w09zU50C/9q7/6ZURE31X/kL8TKv1x6wXNXYPAAAA//8DAFBLAwQUAAYACAAAACEAMy8F&#10;nkEAAAA5AAAAEAAAAGRycy9zaGFwZXhtbC54bWyysa/IzVEoSy0qzszPs1Uy1DNQUkjNS85PycxL&#10;t1UKDXHTtVBSKC5JzEtJzMnPS7VVqkwtVrK34+UCAAAA//8DAFBLAwQUAAYACAAAACEA0+bsxsIA&#10;AADcAAAADwAAAGRycy9kb3ducmV2LnhtbERPTWvCQBC9C/0PyxR6MxstRBuziq0I0pOmhV6H7JgE&#10;s7Mhu2rir3cLgrd5vM/JVr1pxIU6V1tWMIliEMSF1TWXCn5/tuM5COeRNTaWScFADlbLl1GGqbZX&#10;PtAl96UIIexSVFB536ZSuqIigy6yLXHgjrYz6APsSqk7vIZw08hpHCfSYM2hocKWvioqTvnZKFjL&#10;02RDn99+T7PdB91u7+1Af0q9vfbrBQhPvX+KH+6dDvOnCfw/Ey6QyzsAAAD//wMAUEsBAi0AFAAG&#10;AAgAAAAhAPD3irv9AAAA4gEAABMAAAAAAAAAAAAAAAAAAAAAAFtDb250ZW50X1R5cGVzXS54bWxQ&#10;SwECLQAUAAYACAAAACEAMd1fYdIAAACPAQAACwAAAAAAAAAAAAAAAAAuAQAAX3JlbHMvLnJlbHNQ&#10;SwECLQAUAAYACAAAACEAMy8FnkEAAAA5AAAAEAAAAAAAAAAAAAAAAAApAgAAZHJzL3NoYXBleG1s&#10;LnhtbFBLAQItABQABgAIAAAAIQDT5uzGwgAAANwAAAAPAAAAAAAAAAAAAAAAAJgCAABkcnMvZG93&#10;bnJldi54bWxQSwUGAAAAAAQABAD1AAAAhwMAAAAA&#10;" fillcolor="gray [1616]" strokecolor="black [3040]">
+                <v:shape id="Text Box 18" o:spid="_x0000_s1197" type="#_x0000_t202" style="position:absolute;left:3270;top:4765;width:9563;height:2585;visibility:visible;mso-wrap-style:none;v-text-anchor:top" o:gfxdata="UEsDBBQABgAIAAAAIQDw94q7/QAAAOIBAAATAAAAW0NvbnRlbnRfVHlwZXNdLnhtbJSRzUrEMBDH&#10;74LvEOYqbaoHEWm6B6tHFV0fYEimbdg2CZlYd9/edD8u4goeZ+b/8SOpV9tpFDNFtt4puC4rEOS0&#10;N9b1Cj7WT8UdCE7oDI7ekYIdMayay4t6vQvEIrsdKxhSCvdSsh5oQi59IJcvnY8TpjzGXgbUG+xJ&#10;3lTVrdTeJXKpSEsGNHVLHX6OSTxu8/pAEmlkEA8H4dKlAEMYrcaUSeXszI+W4thQZudew4MNfJUx&#10;QP7asFzOFxx9L/lpojUkXjGmZ5wyhjSRJQ8YKGvKv1MWzIkL33VWU9lGfl98J6hz4cZ/uUjzf7Pb&#10;bHuj+ZQu9z/UfAMAAP//AwBQSwMEFAAGAAgAAAAhADHdX2HSAAAAjwEAAAsAAABfcmVscy8ucmVs&#10;c6SQwWrDMAyG74O9g9G9cdpDGaNOb4VeSwe7CltJTGPLWCZt376mMFhGbzvqF/o+8e/2tzCpmbJ4&#10;jgbWTQuKomXn42Dg63xYfYCSgtHhxJEM3Elg372/7U40YalHMvokqlKiGBhLSZ9aix0poDScKNZN&#10;zzlgqWMedEJ7wYH0pm23Ov9mQLdgqqMzkI9uA+p8T9X8hx28zSzcl8Zy0Nz33r6iasfXeKK5UjAP&#10;VAy4LM8w09zU50C/9q7/6ZURE31X/kL8TKv1x6wXNXYPAAAA//8DAFBLAwQUAAYACAAAACEAMy8F&#10;nkEAAAA5AAAAEAAAAGRycy9zaGFwZXhtbC54bWyysa/IzVEoSy0qzszPs1Uy1DNQUkjNS85PycxL&#10;t1UKDXHTtVBSKC5JzEtJzMnPS7VVqkwtVrK34+UCAAAA//8DAFBLAwQUAAYACAAAACEA0+bsxsIA&#10;AADcAAAADwAAAGRycy9kb3ducmV2LnhtbERPTWvCQBC9C/0PyxR6MxstRBuziq0I0pOmhV6H7JgE&#10;s7Mhu2rir3cLgrd5vM/JVr1pxIU6V1tWMIliEMSF1TWXCn5/tuM5COeRNTaWScFADlbLl1GGqbZX&#10;PtAl96UIIexSVFB536ZSuqIigy6yLXHgjrYz6APsSqk7vIZw08hpHCfSYM2hocKWvioqTvnZKFjL&#10;02RDn99+T7PdB91u7+1Af0q9vfbrBQhPvX+KH+6dDvOnCfw/Ey6QyzsAAAD//wMAUEsBAi0AFAAG&#10;AAgAAAAhAPD3irv9AAAA4gEAABMAAAAAAAAAAAAAAAAAAAAAAFtDb250ZW50X1R5cGVzXS54bWxQ&#10;SwECLQAUAAYACAAAACEAMd1fYdIAAACPAQAACwAAAAAAAAAAAAAAAAAuAQAAX3JlbHMvLnJlbHNQ&#10;SwECLQAUAAYACAAAACEAMy8FnkEAAAA5AAAAEAAAAAAAAAAAAAAAAAApAgAAZHJzL3NoYXBleG1s&#10;LnhtbFBLAQItABQABgAIAAAAIQDT5uzGwgAAANwAAAAPAAAAAAAAAAAAAAAAAJgCAABkcnMvZG93&#10;bnJldi54bWxQSwUGAAAAAAQABAD1AAAAhwMAAAAA&#10;" fillcolor="gray [1616]" strokecolor="black [3040]">
                   <v:fill color2="#d9d9d9 [496]" rotate="t" angle="180" colors="0 #bcbcbc;22938f #d0d0d0;1 #ededed" focus="100%" type="gradient"/>
                   <v:shadow on="t" color="black" opacity="24903f" origin=",.5" offset="0,.55556mm"/>
                   <v:textbox>
@@ -32653,6 +33474,7 @@
                             <w:szCs w:val="22"/>
                           </w:rPr>
                         </w:pPr>
+                        <w:proofErr w:type="spellStart"/>
                         <w:r>
                           <w:rPr>
                             <w:rFonts w:asciiTheme="minorHAnsi" w:hAnsiTheme="minorHAnsi" w:cstheme="minorHAnsi"/>
@@ -32661,14 +33483,15 @@
                           </w:rPr>
                           <w:t>TaskManager</w:t>
                         </w:r>
+                        <w:proofErr w:type="spellEnd"/>
                       </w:p>
                     </w:txbxContent>
                   </v:textbox>
                 </v:shape>
-                <v:shape id="Straight Arrow Connector 127" o:spid="_x0000_s1105" type="#_x0000_t32" style="position:absolute;left:12833;top:6038;width:10954;height:20;flip:y;visibility:visible;mso-wrap-style:square" o:connectortype="straight" o:gfxdata="UEsDBBQABgAIAAAAIQD+JeulAAEAAOoBAAATAAAAW0NvbnRlbnRfVHlwZXNdLnhtbJSRzU7EIBDH&#10;7ya+A+FqWqoHY0zpHqwe1Zj1AQhMW2I7EAbr7ts73e5ejGviEeb/8RuoN7tpFDMk8gG1vC4rKQBt&#10;cB57Ld+3T8WdFJQNOjMGBC33QHLTXF7U230EEuxG0nLIOd4rRXaAyVAZIiBPupAmk/mYehWN/TA9&#10;qJuqulU2YAbMRV4yZFO30JnPMYvHHV+vJAlGkuJhFS5dWpoYR29NZlI1o/vRUhwbSnYeNDT4SFeM&#10;IdWvDcvkfMHR98JPk7wD8WpSfjYTYyiXaNkAweaQWFf+nbSgTlSErvMWyjYRL7V6T3DnSlz4wgTz&#10;f/Nbtr3BfEpXh59qvgEAAP//AwBQSwMEFAAGAAgAAAAhAJYFM1jUAAAAlwEAAAsAAABfcmVscy8u&#10;cmVsc6SQPWsDMQyG90L/g9He8yVDKSW+bIWsIYWuxtZ9kLNkJHNN/n1MoaVXsnWUXvQ8L9rtL2k2&#10;C4pOTA42TQsGKXCcaHDwfnp7egGjxVP0MxM6uKLCvnt82B1x9qUe6ThlNZVC6mAsJb9aq2HE5LXh&#10;jFSTniX5UkcZbPbh7Ae027Z9tvKbAd2KaQ7RgRziFszpmqv5DztNQVi5L03gZLnvp3CPaiN/0hGX&#10;SvEyYHEQRb+WgktTy4G979380xuYCENh+aiOlfwnqfbvBnb1zu4GAAD//wMAUEsDBBQABgAIAAAA&#10;IQAzLwWeQQAAADkAAAAUAAAAZHJzL2Nvbm5lY3RvcnhtbC54bWyysa/IzVEoSy0qzszPs1Uy1DNQ&#10;UkjNS85PycxLt1UKDXHTtVBSKC5JzEtJzMnPS7VVqkwtVrK34+UCAAAA//8DAFBLAwQUAAYACAAA&#10;ACEA+518UcQAAADcAAAADwAAAGRycy9kb3ducmV2LnhtbERP22rCQBB9L/Qflin4VjfGYiS6iliK&#10;LRWKFwTfhuyYDWZnY3ar6d93C0Lf5nCuM513thZXan3lWMGgn4AgLpyuuFSw3709j0H4gKyxdkwK&#10;fsjDfPb4MMVcuxtv6LoNpYgh7HNUYEJocil9Ycii77uGOHIn11oMEbal1C3eYritZZokI2mx4thg&#10;sKGloeK8/bYKXj8OL9mlu3wNV0ezLmiYHdPFp1K9p24xARGoC//iu/tdx/lpBn/PxAvk7BcAAP//&#10;AwBQSwECLQAUAAYACAAAACEA/iXrpQABAADqAQAAEwAAAAAAAAAAAAAAAAAAAAAAW0NvbnRlbnRf&#10;VHlwZXNdLnhtbFBLAQItABQABgAIAAAAIQCWBTNY1AAAAJcBAAALAAAAAAAAAAAAAAAAADEBAABf&#10;cmVscy8ucmVsc1BLAQItABQABgAIAAAAIQAzLwWeQQAAADkAAAAUAAAAAAAAAAAAAAAAAC4CAABk&#10;cnMvY29ubmVjdG9yeG1sLnhtbFBLAQItABQABgAIAAAAIQD7nXxRxAAAANwAAAAPAAAAAAAAAAAA&#10;AAAAAKECAABkcnMvZG93bnJldi54bWxQSwUGAAAAAAQABAD5AAAAkgMAAAAA&#10;" strokecolor="black [3040]">
+                <v:shape id="Straight Arrow Connector 127" o:spid="_x0000_s1198" type="#_x0000_t32" style="position:absolute;left:12833;top:6038;width:10954;height:20;flip:y;visibility:visible;mso-wrap-style:square" o:connectortype="straight" o:gfxdata="UEsDBBQABgAIAAAAIQD+JeulAAEAAOoBAAATAAAAW0NvbnRlbnRfVHlwZXNdLnhtbJSRzU7EIBDH&#10;7ya+A+FqWqoHY0zpHqwe1Zj1AQhMW2I7EAbr7ts73e5ejGviEeb/8RuoN7tpFDMk8gG1vC4rKQBt&#10;cB57Ld+3T8WdFJQNOjMGBC33QHLTXF7U230EEuxG0nLIOd4rRXaAyVAZIiBPupAmk/mYehWN/TA9&#10;qJuqulU2YAbMRV4yZFO30JnPMYvHHV+vJAlGkuJhFS5dWpoYR29NZlI1o/vRUhwbSnYeNDT4SFeM&#10;IdWvDcvkfMHR98JPk7wD8WpSfjYTYyiXaNkAweaQWFf+nbSgTlSErvMWyjYRL7V6T3DnSlz4wgTz&#10;f/Nbtr3BfEpXh59qvgEAAP//AwBQSwMEFAAGAAgAAAAhAJYFM1jUAAAAlwEAAAsAAABfcmVscy8u&#10;cmVsc6SQPWsDMQyG90L/g9He8yVDKSW+bIWsIYWuxtZ9kLNkJHNN/n1MoaVXsnWUXvQ8L9rtL2k2&#10;C4pOTA42TQsGKXCcaHDwfnp7egGjxVP0MxM6uKLCvnt82B1x9qUe6ThlNZVC6mAsJb9aq2HE5LXh&#10;jFSTniX5UkcZbPbh7Ae027Z9tvKbAd2KaQ7RgRziFszpmqv5DztNQVi5L03gZLnvp3CPaiN/0hGX&#10;SvEyYHEQRb+WgktTy4G979380xuYCENh+aiOlfwnqfbvBnb1zu4GAAD//wMAUEsDBBQABgAIAAAA&#10;IQAzLwWeQQAAADkAAAAUAAAAZHJzL2Nvbm5lY3RvcnhtbC54bWyysa/IzVEoSy0qzszPs1Uy1DNQ&#10;UkjNS85PycxLt1UKDXHTtVBSKC5JzEtJzMnPS7VVqkwtVrK34+UCAAAA//8DAFBLAwQUAAYACAAA&#10;ACEA+518UcQAAADcAAAADwAAAGRycy9kb3ducmV2LnhtbERP22rCQBB9L/Qflin4VjfGYiS6iliK&#10;LRWKFwTfhuyYDWZnY3ar6d93C0Lf5nCuM513thZXan3lWMGgn4AgLpyuuFSw3709j0H4gKyxdkwK&#10;fsjDfPb4MMVcuxtv6LoNpYgh7HNUYEJocil9Ycii77uGOHIn11oMEbal1C3eYritZZokI2mx4thg&#10;sKGloeK8/bYKXj8OL9mlu3wNV0ezLmiYHdPFp1K9p24xARGoC//iu/tdx/lpBn/PxAvk7BcAAP//&#10;AwBQSwECLQAUAAYACAAAACEA/iXrpQABAADqAQAAEwAAAAAAAAAAAAAAAAAAAAAAW0NvbnRlbnRf&#10;VHlwZXNdLnhtbFBLAQItABQABgAIAAAAIQCWBTNY1AAAAJcBAAALAAAAAAAAAAAAAAAAADEBAABf&#10;cmVscy8ucmVsc1BLAQItABQABgAIAAAAIQAzLwWeQQAAADkAAAAUAAAAAAAAAAAAAAAAAC4CAABk&#10;cnMvY29ubmVjdG9yeG1sLnhtbFBLAQItABQABgAIAAAAIQD7nXxRxAAAANwAAAAPAAAAAAAAAAAA&#10;AAAAAKECAABkcnMvZG93bnJldi54bWxQSwUGAAAAAAQABAD5AAAAkgMAAAAA&#10;" strokecolor="black [3040]">
                   <v:stroke endarrow="open"/>
                 </v:shape>
-                <v:rect id="Rectangle 128" o:spid="_x0000_s1106" style="position:absolute;left:42862;top:7060;width:10668;height:4794;visibility:visible;mso-wrap-style:square;v-text-anchor:middle" o:gfxdata="UEsDBBQABgAIAAAAIQDw94q7/QAAAOIBAAATAAAAW0NvbnRlbnRfVHlwZXNdLnhtbJSRzUrEMBDH&#10;74LvEOYqbaoHEWm6B6tHFV0fYEimbdg2CZlYd9/edD8u4goeZ+b/8SOpV9tpFDNFtt4puC4rEOS0&#10;N9b1Cj7WT8UdCE7oDI7ekYIdMayay4t6vQvEIrsdKxhSCvdSsh5oQi59IJcvnY8TpjzGXgbUG+xJ&#10;3lTVrdTeJXKpSEsGNHVLHX6OSTxu8/pAEmlkEA8H4dKlAEMYrcaUSeXszI+W4thQZudew4MNfJUx&#10;QP7asFzOFxx9L/lpojUkXjGmZ5wyhjSRJQ8YKGvKv1MWzIkL33VWU9lGfl98J6hz4cZ/uUjzf7Pb&#10;bHuj+ZQu9z/UfAMAAP//AwBQSwMEFAAGAAgAAAAhADHdX2HSAAAAjwEAAAsAAABfcmVscy8ucmVs&#10;c6SQwWrDMAyG74O9g9G9cdpDGaNOb4VeSwe7CltJTGPLWCZt376mMFhGbzvqF/o+8e/2tzCpmbJ4&#10;jgbWTQuKomXn42Dg63xYfYCSgtHhxJEM3Elg372/7U40YalHMvokqlKiGBhLSZ9aix0poDScKNZN&#10;zzlgqWMedEJ7wYH0pm23Ov9mQLdgqqMzkI9uA+p8T9X8hx28zSzcl8Zy0Nz33r6iasfXeKK5UjAP&#10;VAy4LM8w09zU50C/9q7/6ZURE31X/kL8TKv1x6wXNXYPAAAA//8DAFBLAwQUAAYACAAAACEAMy8F&#10;nkEAAAA5AAAAEAAAAGRycy9zaGFwZXhtbC54bWyysa/IzVEoSy0qzszPs1Uy1DNQUkjNS85PycxL&#10;t1UKDXHTtVBSKC5JzEtJzMnPS7VVqkwtVrK34+UCAAAA//8DAFBLAwQUAAYACAAAACEArcqr38YA&#10;AADcAAAADwAAAGRycy9kb3ducmV2LnhtbESPQWvCQBCF70L/wzKFXqRujBJK6irFUupFQdveh+w0&#10;CWZn4+6q8d93DgVvM7w3732zWA2uUxcKsfVsYDrJQBFX3rZcG/j++nh+ARUTssXOMxm4UYTV8mG0&#10;wNL6K+/pcki1khCOJRpoUupLrWPVkMM48T2xaL8+OEyyhlrbgFcJd53Os6zQDluWhgZ7WjdUHQ9n&#10;Z2A7jyEfH3/G9e40K96Hz/W52N6MeXoc3l5BJRrS3fx/vbGCnwutPCMT6OUfAAAA//8DAFBLAQIt&#10;ABQABgAIAAAAIQDw94q7/QAAAOIBAAATAAAAAAAAAAAAAAAAAAAAAABbQ29udGVudF9UeXBlc10u&#10;eG1sUEsBAi0AFAAGAAgAAAAhADHdX2HSAAAAjwEAAAsAAAAAAAAAAAAAAAAALgEAAF9yZWxzLy5y&#10;ZWxzUEsBAi0AFAAGAAgAAAAhADMvBZ5BAAAAOQAAABAAAAAAAAAAAAAAAAAAKQIAAGRycy9zaGFw&#10;ZXhtbC54bWxQSwECLQAUAAYACAAAACEArcqr38YAAADcAAAADwAAAAAAAAAAAAAAAACYAgAAZHJz&#10;L2Rvd25yZXYueG1sUEsFBgAAAAAEAAQA9QAAAIsDAAAAAA==&#10;" fillcolor="#dfa7a6 [1621]" strokecolor="#bc4542 [3045]">
+                <v:rect id="Rectangle 128" o:spid="_x0000_s1199" style="position:absolute;left:42862;top:7060;width:10668;height:4794;visibility:visible;mso-wrap-style:square;v-text-anchor:middle" o:gfxdata="UEsDBBQABgAIAAAAIQDw94q7/QAAAOIBAAATAAAAW0NvbnRlbnRfVHlwZXNdLnhtbJSRzUrEMBDH&#10;74LvEOYqbaoHEWm6B6tHFV0fYEimbdg2CZlYd9/edD8u4goeZ+b/8SOpV9tpFDNFtt4puC4rEOS0&#10;N9b1Cj7WT8UdCE7oDI7ekYIdMayay4t6vQvEIrsdKxhSCvdSsh5oQi59IJcvnY8TpjzGXgbUG+xJ&#10;3lTVrdTeJXKpSEsGNHVLHX6OSTxu8/pAEmlkEA8H4dKlAEMYrcaUSeXszI+W4thQZudew4MNfJUx&#10;QP7asFzOFxx9L/lpojUkXjGmZ5wyhjSRJQ8YKGvKv1MWzIkL33VWU9lGfl98J6hz4cZ/uUjzf7Pb&#10;bHuj+ZQu9z/UfAMAAP//AwBQSwMEFAAGAAgAAAAhADHdX2HSAAAAjwEAAAsAAABfcmVscy8ucmVs&#10;c6SQwWrDMAyG74O9g9G9cdpDGaNOb4VeSwe7CltJTGPLWCZt376mMFhGbzvqF/o+8e/2tzCpmbJ4&#10;jgbWTQuKomXn42Dg63xYfYCSgtHhxJEM3Elg372/7U40YalHMvokqlKiGBhLSZ9aix0poDScKNZN&#10;zzlgqWMedEJ7wYH0pm23Ov9mQLdgqqMzkI9uA+p8T9X8hx28zSzcl8Zy0Nz33r6iasfXeKK5UjAP&#10;VAy4LM8w09zU50C/9q7/6ZURE31X/kL8TKv1x6wXNXYPAAAA//8DAFBLAwQUAAYACAAAACEAMy8F&#10;nkEAAAA5AAAAEAAAAGRycy9zaGFwZXhtbC54bWyysa/IzVEoSy0qzszPs1Uy1DNQUkjNS85PycxL&#10;t1UKDXHTtVBSKC5JzEtJzMnPS7VVqkwtVrK34+UCAAAA//8DAFBLAwQUAAYACAAAACEArcqr38YA&#10;AADcAAAADwAAAGRycy9kb3ducmV2LnhtbESPQWvCQBCF70L/wzKFXqRujBJK6irFUupFQdveh+w0&#10;CWZn4+6q8d93DgVvM7w3732zWA2uUxcKsfVsYDrJQBFX3rZcG/j++nh+ARUTssXOMxm4UYTV8mG0&#10;wNL6K+/pcki1khCOJRpoUupLrWPVkMM48T2xaL8+OEyyhlrbgFcJd53Os6zQDluWhgZ7WjdUHQ9n&#10;Z2A7jyEfH3/G9e40K96Hz/W52N6MeXoc3l5BJRrS3fx/vbGCnwutPCMT6OUfAAAA//8DAFBLAQIt&#10;ABQABgAIAAAAIQDw94q7/QAAAOIBAAATAAAAAAAAAAAAAAAAAAAAAABbQ29udGVudF9UeXBlc10u&#10;eG1sUEsBAi0AFAAGAAgAAAAhADHdX2HSAAAAjwEAAAsAAAAAAAAAAAAAAAAALgEAAF9yZWxzLy5y&#10;ZWxzUEsBAi0AFAAGAAgAAAAhADMvBZ5BAAAAOQAAABAAAAAAAAAAAAAAAAAAKQIAAGRycy9zaGFw&#10;ZXhtbC54bWxQSwECLQAUAAYACAAAACEArcqr38YAAADcAAAADwAAAAAAAAAAAAAAAACYAgAAZHJz&#10;L2Rvd25yZXYueG1sUEsFBgAAAAAEAAQA9QAAAIsDAAAAAA==&#10;" fillcolor="#dfa7a6 [1621]" strokecolor="#bc4542 [3045]">
                   <v:fill color2="#f5e4e4 [501]" rotate="t" angle="180" colors="0 #ffa2a1;22938f #ffbebd;1 #ffe5e5" focus="100%" type="gradient"/>
                   <v:shadow on="t" color="black" opacity="24903f" origin=",.5" offset="0,.55556mm"/>
                   <v:textbox>
@@ -32714,10 +33537,10 @@
                     </w:txbxContent>
                   </v:textbox>
                 </v:rect>
-                <v:shape id="Straight Arrow Connector 129" o:spid="_x0000_s1107" type="#_x0000_t32" style="position:absolute;left:36137;top:6038;width:6725;height:3419;visibility:visible;mso-wrap-style:square" o:connectortype="straight" o:gfxdata="UEsDBBQABgAIAAAAIQD+JeulAAEAAOoBAAATAAAAW0NvbnRlbnRfVHlwZXNdLnhtbJSRzU7EIBDH&#10;7ya+A+FqWqoHY0zpHqwe1Zj1AQhMW2I7EAbr7ts73e5ejGviEeb/8RuoN7tpFDMk8gG1vC4rKQBt&#10;cB57Ld+3T8WdFJQNOjMGBC33QHLTXF7U230EEuxG0nLIOd4rRXaAyVAZIiBPupAmk/mYehWN/TA9&#10;qJuqulU2YAbMRV4yZFO30JnPMYvHHV+vJAlGkuJhFS5dWpoYR29NZlI1o/vRUhwbSnYeNDT4SFeM&#10;IdWvDcvkfMHR98JPk7wD8WpSfjYTYyiXaNkAweaQWFf+nbSgTlSErvMWyjYRL7V6T3DnSlz4wgTz&#10;f/Nbtr3BfEpXh59qvgEAAP//AwBQSwMEFAAGAAgAAAAhAJYFM1jUAAAAlwEAAAsAAABfcmVscy8u&#10;cmVsc6SQPWsDMQyG90L/g9He8yVDKSW+bIWsIYWuxtZ9kLNkJHNN/n1MoaVXsnWUXvQ8L9rtL2k2&#10;C4pOTA42TQsGKXCcaHDwfnp7egGjxVP0MxM6uKLCvnt82B1x9qUe6ThlNZVC6mAsJb9aq2HE5LXh&#10;jFSTniX5UkcZbPbh7Ae027Z9tvKbAd2KaQ7RgRziFszpmqv5DztNQVi5L03gZLnvp3CPaiN/0hGX&#10;SvEyYHEQRb+WgktTy4G979380xuYCENh+aiOlfwnqfbvBnb1zu4GAAD//wMAUEsDBBQABgAIAAAA&#10;IQAzLwWeQQAAADkAAAAUAAAAZHJzL2Nvbm5lY3RvcnhtbC54bWyysa/IzVEoSy0qzszPs1Uy1DNQ&#10;UkjNS85PycxLt1UKDXHTtVBSKC5JzEtJzMnPS7VVqkwtVrK34+UCAAAA//8DAFBLAwQUAAYACAAA&#10;ACEAzCKOO8QAAADcAAAADwAAAGRycy9kb3ducmV2LnhtbERP22rCQBB9F/oPyxR8001VJEldRQTB&#10;CyLaltq3ITsmodnZkF01/r0rFPo2h3Odyaw1lbhS40rLCt76EQjizOqScwWfH8teDMJ5ZI2VZVJw&#10;Jwez6Utngqm2Nz7Q9ehzEULYpaig8L5OpXRZQQZd39bEgTvbxqAPsMmlbvAWwk0lB1E0lgZLDg0F&#10;1rQoKPs9XoyCn834Kz658z6Jt+vv4UGOTslupFT3tZ2/g/DU+n/xn3ulw/xBAs9nwgVy+gAAAP//&#10;AwBQSwECLQAUAAYACAAAACEA/iXrpQABAADqAQAAEwAAAAAAAAAAAAAAAAAAAAAAW0NvbnRlbnRf&#10;VHlwZXNdLnhtbFBLAQItABQABgAIAAAAIQCWBTNY1AAAAJcBAAALAAAAAAAAAAAAAAAAADEBAABf&#10;cmVscy8ucmVsc1BLAQItABQABgAIAAAAIQAzLwWeQQAAADkAAAAUAAAAAAAAAAAAAAAAAC4CAABk&#10;cnMvY29ubmVjdG9yeG1sLnhtbFBLAQItABQABgAIAAAAIQDMIo47xAAAANwAAAAPAAAAAAAAAAAA&#10;AAAAAKECAABkcnMvZG93bnJldi54bWxQSwUGAAAAAAQABAD5AAAAkgMAAAAA&#10;" strokecolor="black [3040]">
+                <v:shape id="Straight Arrow Connector 129" o:spid="_x0000_s1200" type="#_x0000_t32" style="position:absolute;left:36137;top:6038;width:6725;height:3419;visibility:visible;mso-wrap-style:square" o:connectortype="straight" o:gfxdata="UEsDBBQABgAIAAAAIQD+JeulAAEAAOoBAAATAAAAW0NvbnRlbnRfVHlwZXNdLnhtbJSRzU7EIBDH&#10;7ya+A+FqWqoHY0zpHqwe1Zj1AQhMW2I7EAbr7ts73e5ejGviEeb/8RuoN7tpFDMk8gG1vC4rKQBt&#10;cB57Ld+3T8WdFJQNOjMGBC33QHLTXF7U230EEuxG0nLIOd4rRXaAyVAZIiBPupAmk/mYehWN/TA9&#10;qJuqulU2YAbMRV4yZFO30JnPMYvHHV+vJAlGkuJhFS5dWpoYR29NZlI1o/vRUhwbSnYeNDT4SFeM&#10;IdWvDcvkfMHR98JPk7wD8WpSfjYTYyiXaNkAweaQWFf+nbSgTlSErvMWyjYRL7V6T3DnSlz4wgTz&#10;f/Nbtr3BfEpXh59qvgEAAP//AwBQSwMEFAAGAAgAAAAhAJYFM1jUAAAAlwEAAAsAAABfcmVscy8u&#10;cmVsc6SQPWsDMQyG90L/g9He8yVDKSW+bIWsIYWuxtZ9kLNkJHNN/n1MoaVXsnWUXvQ8L9rtL2k2&#10;C4pOTA42TQsGKXCcaHDwfnp7egGjxVP0MxM6uKLCvnt82B1x9qUe6ThlNZVC6mAsJb9aq2HE5LXh&#10;jFSTniX5UkcZbPbh7Ae027Z9tvKbAd2KaQ7RgRziFszpmqv5DztNQVi5L03gZLnvp3CPaiN/0hGX&#10;SvEyYHEQRb+WgktTy4G979380xuYCENh+aiOlfwnqfbvBnb1zu4GAAD//wMAUEsDBBQABgAIAAAA&#10;IQAzLwWeQQAAADkAAAAUAAAAZHJzL2Nvbm5lY3RvcnhtbC54bWyysa/IzVEoSy0qzszPs1Uy1DNQ&#10;UkjNS85PycxLt1UKDXHTtVBSKC5JzEtJzMnPS7VVqkwtVrK34+UCAAAA//8DAFBLAwQUAAYACAAA&#10;ACEAzCKOO8QAAADcAAAADwAAAGRycy9kb3ducmV2LnhtbERP22rCQBB9F/oPyxR8001VJEldRQTB&#10;CyLaltq3ITsmodnZkF01/r0rFPo2h3Odyaw1lbhS40rLCt76EQjizOqScwWfH8teDMJ5ZI2VZVJw&#10;Jwez6Utngqm2Nz7Q9ehzEULYpaig8L5OpXRZQQZd39bEgTvbxqAPsMmlbvAWwk0lB1E0lgZLDg0F&#10;1rQoKPs9XoyCn834Kz658z6Jt+vv4UGOTslupFT3tZ2/g/DU+n/xn3ulw/xBAs9nwgVy+gAAAP//&#10;AwBQSwECLQAUAAYACAAAACEA/iXrpQABAADqAQAAEwAAAAAAAAAAAAAAAAAAAAAAW0NvbnRlbnRf&#10;VHlwZXNdLnhtbFBLAQItABQABgAIAAAAIQCWBTNY1AAAAJcBAAALAAAAAAAAAAAAAAAAADEBAABf&#10;cmVscy8ucmVsc1BLAQItABQABgAIAAAAIQAzLwWeQQAAADkAAAAUAAAAAAAAAAAAAAAAAC4CAABk&#10;cnMvY29ubmVjdG9yeG1sLnhtbFBLAQItABQABgAIAAAAIQDMIo47xAAAANwAAAAPAAAAAAAAAAAA&#10;AAAAAKECAABkcnMvZG93bnJldi54bWxQSwUGAAAAAAQABAD5AAAAkgMAAAAA&#10;" strokecolor="black [3040]">
                   <v:stroke dashstyle="dash" endarrow="open"/>
                 </v:shape>
-                <v:rect id="Rectangle 130" o:spid="_x0000_s1108" style="position:absolute;left:42862;top:1478;width:10668;height:4794;visibility:visible;mso-wrap-style:square;v-text-anchor:middle" o:gfxdata="UEsDBBQABgAIAAAAIQDw94q7/QAAAOIBAAATAAAAW0NvbnRlbnRfVHlwZXNdLnhtbJSRzUrEMBDH&#10;74LvEOYqbaoHEWm6B6tHFV0fYEimbdg2CZlYd9/edD8u4goeZ+b/8SOpV9tpFDNFtt4puC4rEOS0&#10;N9b1Cj7WT8UdCE7oDI7ekYIdMayay4t6vQvEIrsdKxhSCvdSsh5oQi59IJcvnY8TpjzGXgbUG+xJ&#10;3lTVrdTeJXKpSEsGNHVLHX6OSTxu8/pAEmlkEA8H4dKlAEMYrcaUSeXszI+W4thQZudew4MNfJUx&#10;QP7asFzOFxx9L/lpojUkXjGmZ5wyhjSRJQ8YKGvKv1MWzIkL33VWU9lGfl98J6hz4cZ/uUjzf7Pb&#10;bHuj+ZQu9z/UfAMAAP//AwBQSwMEFAAGAAgAAAAhADHdX2HSAAAAjwEAAAsAAABfcmVscy8ucmVs&#10;c6SQwWrDMAyG74O9g9G9cdpDGaNOb4VeSwe7CltJTGPLWCZt376mMFhGbzvqF/o+8e/2tzCpmbJ4&#10;jgbWTQuKomXn42Dg63xYfYCSgtHhxJEM3Elg372/7U40YalHMvokqlKiGBhLSZ9aix0poDScKNZN&#10;zzlgqWMedEJ7wYH0pm23Ov9mQLdgqqMzkI9uA+p8T9X8hx28zSzcl8Zy0Nz33r6iasfXeKK5UjAP&#10;VAy4LM8w09zU50C/9q7/6ZURE31X/kL8TKv1x6wXNXYPAAAA//8DAFBLAwQUAAYACAAAACEAMy8F&#10;nkEAAAA5AAAAEAAAAGRycy9zaGFwZXhtbC54bWyysa/IzVEoSy0qzszPs1Uy1DNQUkjNS85PycxL&#10;t1UKDXHTtVBSKC5JzEtJzMnPS7VVqkwtVrK34+UCAAAA//8DAFBLAwQUAAYACAAAACEA1mUxBMUA&#10;AADcAAAADwAAAGRycy9kb3ducmV2LnhtbESPQWvCQBCF74X+h2UKvYhuqiWU6CrFUvRiQa33ITsm&#10;wexsurtq/PfOQehthvfmvW9mi9616kIhNp4NvI0yUMSltw1XBn7338MPUDEhW2w9k4EbRVjMn59m&#10;WFh/5S1ddqlSEsKxQAN1Sl2hdSxrchhHviMW7eiDwyRrqLQNeJVw1+pxluXaYcPSUGNHy5rK0+7s&#10;DGzeYxgPTodB9fM3yb/61fKcb27GvL70n1NQifr0b35cr63gTwRfnpEJ9PwOAAD//wMAUEsBAi0A&#10;FAAGAAgAAAAhAPD3irv9AAAA4gEAABMAAAAAAAAAAAAAAAAAAAAAAFtDb250ZW50X1R5cGVzXS54&#10;bWxQSwECLQAUAAYACAAAACEAMd1fYdIAAACPAQAACwAAAAAAAAAAAAAAAAAuAQAAX3JlbHMvLnJl&#10;bHNQSwECLQAUAAYACAAAACEAMy8FnkEAAAA5AAAAEAAAAAAAAAAAAAAAAAApAgAAZHJzL3NoYXBl&#10;eG1sLnhtbFBLAQItABQABgAIAAAAIQDWZTEExQAAANwAAAAPAAAAAAAAAAAAAAAAAJgCAABkcnMv&#10;ZG93bnJldi54bWxQSwUGAAAAAAQABAD1AAAAigMAAAAA&#10;" fillcolor="#dfa7a6 [1621]" strokecolor="#bc4542 [3045]">
+                <v:rect id="Rectangle 130" o:spid="_x0000_s1201" style="position:absolute;left:42862;top:1478;width:10668;height:4794;visibility:visible;mso-wrap-style:square;v-text-anchor:middle" o:gfxdata="UEsDBBQABgAIAAAAIQDw94q7/QAAAOIBAAATAAAAW0NvbnRlbnRfVHlwZXNdLnhtbJSRzUrEMBDH&#10;74LvEOYqbaoHEWm6B6tHFV0fYEimbdg2CZlYd9/edD8u4goeZ+b/8SOpV9tpFDNFtt4puC4rEOS0&#10;N9b1Cj7WT8UdCE7oDI7ekYIdMayay4t6vQvEIrsdKxhSCvdSsh5oQi59IJcvnY8TpjzGXgbUG+xJ&#10;3lTVrdTeJXKpSEsGNHVLHX6OSTxu8/pAEmlkEA8H4dKlAEMYrcaUSeXszI+W4thQZudew4MNfJUx&#10;QP7asFzOFxx9L/lpojUkXjGmZ5wyhjSRJQ8YKGvKv1MWzIkL33VWU9lGfl98J6hz4cZ/uUjzf7Pb&#10;bHuj+ZQu9z/UfAMAAP//AwBQSwMEFAAGAAgAAAAhADHdX2HSAAAAjwEAAAsAAABfcmVscy8ucmVs&#10;c6SQwWrDMAyG74O9g9G9cdpDGaNOb4VeSwe7CltJTGPLWCZt376mMFhGbzvqF/o+8e/2tzCpmbJ4&#10;jgbWTQuKomXn42Dg63xYfYCSgtHhxJEM3Elg372/7U40YalHMvokqlKiGBhLSZ9aix0poDScKNZN&#10;zzlgqWMedEJ7wYH0pm23Ov9mQLdgqqMzkI9uA+p8T9X8hx28zSzcl8Zy0Nz33r6iasfXeKK5UjAP&#10;VAy4LM8w09zU50C/9q7/6ZURE31X/kL8TKv1x6wXNXYPAAAA//8DAFBLAwQUAAYACAAAACEAMy8F&#10;nkEAAAA5AAAAEAAAAGRycy9zaGFwZXhtbC54bWyysa/IzVEoSy0qzszPs1Uy1DNQUkjNS85PycxL&#10;t1UKDXHTtVBSKC5JzEtJzMnPS7VVqkwtVrK34+UCAAAA//8DAFBLAwQUAAYACAAAACEA1mUxBMUA&#10;AADcAAAADwAAAGRycy9kb3ducmV2LnhtbESPQWvCQBCF74X+h2UKvYhuqiWU6CrFUvRiQa33ITsm&#10;wexsurtq/PfOQehthvfmvW9mi9616kIhNp4NvI0yUMSltw1XBn7338MPUDEhW2w9k4EbRVjMn59m&#10;WFh/5S1ddqlSEsKxQAN1Sl2hdSxrchhHviMW7eiDwyRrqLQNeJVw1+pxluXaYcPSUGNHy5rK0+7s&#10;DGzeYxgPTodB9fM3yb/61fKcb27GvL70n1NQifr0b35cr63gTwRfnpEJ9PwOAAD//wMAUEsBAi0A&#10;FAAGAAgAAAAhAPD3irv9AAAA4gEAABMAAAAAAAAAAAAAAAAAAAAAAFtDb250ZW50X1R5cGVzXS54&#10;bWxQSwECLQAUAAYACAAAACEAMd1fYdIAAACPAQAACwAAAAAAAAAAAAAAAAAuAQAAX3JlbHMvLnJl&#10;bHNQSwECLQAUAAYACAAAACEAMy8FnkEAAAA5AAAAEAAAAAAAAAAAAAAAAAApAgAAZHJzL3NoYXBl&#10;eG1sLnhtbFBLAQItABQABgAIAAAAIQDWZTEExQAAANwAAAAPAAAAAAAAAAAAAAAAAJgCAABkcnMv&#10;ZG93bnJldi54bWxQSwUGAAAAAAQABAD1AAAAigMAAAAA&#10;" fillcolor="#dfa7a6 [1621]" strokecolor="#bc4542 [3045]">
                   <v:fill color2="#f5e4e4 [501]" rotate="t" angle="180" colors="0 #ffa2a1;22938f #ffbebd;1 #ffe5e5" focus="100%" type="gradient"/>
                   <v:shadow on="t" color="black" opacity="24903f" origin=",.5" offset="0,.55556mm"/>
                   <v:textbox>
@@ -32731,13 +33554,23 @@
                             <w:rFonts w:asciiTheme="minorHAnsi" w:hAnsiTheme="minorHAnsi" w:cstheme="minorHAnsi"/>
                           </w:rPr>
                         </w:pPr>
+                        <w:proofErr w:type="spellStart"/>
                         <w:r>
                           <w:rPr>
                             <w:rFonts w:asciiTheme="minorHAnsi" w:eastAsia="Calibri" w:hAnsiTheme="minorHAnsi" w:cstheme="minorHAnsi"/>
                             <w:sz w:val="22"/>
                             <w:szCs w:val="22"/>
                           </w:rPr>
-                          <w:t>OAuth 2.0 API</w:t>
+                          <w:t>OAuth</w:t>
+                        </w:r>
+                        <w:proofErr w:type="spellEnd"/>
+                        <w:r>
+                          <w:rPr>
+                            <w:rFonts w:asciiTheme="minorHAnsi" w:eastAsia="Calibri" w:hAnsiTheme="minorHAnsi" w:cstheme="minorHAnsi"/>
+                            <w:sz w:val="22"/>
+                            <w:szCs w:val="22"/>
+                          </w:rPr>
+                          <w:t xml:space="preserve"> 2.0 API</w:t>
                         </w:r>
                       </w:p>
                       <w:p>
@@ -32761,7 +33594,84 @@
                     </w:txbxContent>
                   </v:textbox>
                 </v:rect>
-                <v:shape id="Straight Arrow Connector 131" o:spid="_x0000_s1109" type="#_x0000_t32" style="position:absolute;left:36137;top:3875;width:6725;height:2163;flip:y;visibility:visible;mso-wrap-style:square" o:connectortype="straight" o:gfxdata="UEsDBBQABgAIAAAAIQD+JeulAAEAAOoBAAATAAAAW0NvbnRlbnRfVHlwZXNdLnhtbJSRzU7EIBDH&#10;7ya+A+FqWqoHY0zpHqwe1Zj1AQhMW2I7EAbr7ts73e5ejGviEeb/8RuoN7tpFDMk8gG1vC4rKQBt&#10;cB57Ld+3T8WdFJQNOjMGBC33QHLTXF7U230EEuxG0nLIOd4rRXaAyVAZIiBPupAmk/mYehWN/TA9&#10;qJuqulU2YAbMRV4yZFO30JnPMYvHHV+vJAlGkuJhFS5dWpoYR29NZlI1o/vRUhwbSnYeNDT4SFeM&#10;IdWvDcvkfMHR98JPk7wD8WpSfjYTYyiXaNkAweaQWFf+nbSgTlSErvMWyjYRL7V6T3DnSlz4wgTz&#10;f/Nbtr3BfEpXh59qvgEAAP//AwBQSwMEFAAGAAgAAAAhAJYFM1jUAAAAlwEAAAsAAABfcmVscy8u&#10;cmVsc6SQPWsDMQyG90L/g9He8yVDKSW+bIWsIYWuxtZ9kLNkJHNN/n1MoaVXsnWUXvQ8L9rtL2k2&#10;C4pOTA42TQsGKXCcaHDwfnp7egGjxVP0MxM6uKLCvnt82B1x9qUe6ThlNZVC6mAsJb9aq2HE5LXh&#10;jFSTniX5UkcZbPbh7Ae027Z9tvKbAd2KaQ7RgRziFszpmqv5DztNQVi5L03gZLnvp3CPaiN/0hGX&#10;SvEyYHEQRb+WgktTy4G979380xuYCENh+aiOlfwnqfbvBnb1zu4GAAD//wMAUEsDBBQABgAIAAAA&#10;IQAzLwWeQQAAADkAAAAUAAAAZHJzL2Nvbm5lY3RvcnhtbC54bWyysa/IzVEoSy0qzszPs1Uy1DNQ&#10;UkjNS85PycxLt1UKDXHTtVBSKC5JzEtJzMnPS7VVqkwtVrK34+UCAAAA//8DAFBLAwQUAAYACAAA&#10;ACEAwK7TQcQAAADcAAAADwAAAGRycy9kb3ducmV2LnhtbERPS2vCQBC+F/wPywje6iaVFkldRQqF&#10;HqStr0NvQ3bMRrOzSXZrkn/fFQre5uN7zmLV20pcqfWlYwXpNAFBnDtdcqHgsH9/nIPwAVlj5ZgU&#10;DORhtRw9LDDTruMtXXehEDGEfYYKTAh1JqXPDVn0U1cTR+7kWoshwraQusUuhttKPiXJi7RYcmww&#10;WNObofyy+7UKNs3w3R+ezeds/5Wc1vlPw8czKjUZ9+tXEIH6cBf/uz90nD9L4fZMvEAu/wAAAP//&#10;AwBQSwECLQAUAAYACAAAACEA/iXrpQABAADqAQAAEwAAAAAAAAAAAAAAAAAAAAAAW0NvbnRlbnRf&#10;VHlwZXNdLnhtbFBLAQItABQABgAIAAAAIQCWBTNY1AAAAJcBAAALAAAAAAAAAAAAAAAAADEBAABf&#10;cmVscy8ucmVsc1BLAQItABQABgAIAAAAIQAzLwWeQQAAADkAAAAUAAAAAAAAAAAAAAAAAC4CAABk&#10;cnMvY29ubmVjdG9yeG1sLnhtbFBLAQItABQABgAIAAAAIQDArtNBxAAAANwAAAAPAAAAAAAAAAAA&#10;AAAAAKECAABkcnMvZG93bnJldi54bWxQSwUGAAAAAAQABAD5AAAAkgMAAAAA&#10;" strokecolor="black [3040]">
+                <v:shape id="Straight Arrow Connector 131" o:spid="_x0000_s1202" type="#_x0000_t32" style="position:absolute;left:36137;top:3875;width:6725;height:2163;flip:y;visibility:visible;mso-wrap-style:square" o:connectortype="straight" o:gfxdata="UEsDBBQABgAIAAAAIQD+JeulAAEAAOoBAAATAAAAW0NvbnRlbnRfVHlwZXNdLnhtbJSRzU7EIBDH&#10;7ya+A+FqWqoHY0zpHqwe1Zj1AQhMW2I7EAbr7ts73e5ejGviEeb/8RuoN7tpFDMk8gG1vC4rKQBt&#10;cB57Ld+3T8WdFJQNOjMGBC33QHLTXF7U230EEuxG0nLIOd4rRXaAyVAZIiBPupAmk/mYehWN/TA9&#10;qJuqulU2YAbMRV4yZFO30JnPMYvHHV+vJAlGkuJhFS5dWpoYR29NZlI1o/vRUhwbSnYeNDT4SFeM&#10;IdWvDcvkfMHR98JPk7wD8WpSfjYTYyiXaNkAweaQWFf+nbSgTlSErvMWyjYRL7V6T3DnSlz4wgTz&#10;f/Nbtr3BfEpXh59qvgEAAP//AwBQSwMEFAAGAAgAAAAhAJYFM1jUAAAAlwEAAAsAAABfcmVscy8u&#10;cmVsc6SQPWsDMQyG90L/g9He8yVDKSW+bIWsIYWuxtZ9kLNkJHNN/n1MoaVXsnWUXvQ8L9rtL2k2&#10;C4pOTA42TQsGKXCcaHDwfnp7egGjxVP0MxM6uKLCvnt82B1x9qUe6ThlNZVC6mAsJb9aq2HE5LXh&#10;jFSTniX5UkcZbPbh7Ae027Z9tvKbAd2KaQ7RgRziFszpmqv5DztNQVi5L03gZLnvp3CPaiN/0hGX&#10;SvEyYHEQRb+WgktTy4G979380xuYCENh+aiOlfwnqfbvBnb1zu4GAAD//wMAUEsDBBQABgAIAAAA&#10;IQAzLwWeQQAAADkAAAAUAAAAZHJzL2Nvbm5lY3RvcnhtbC54bWyysa/IzVEoSy0qzszPs1Uy1DNQ&#10;UkjNS85PycxLt1UKDXHTtVBSKC5JzEtJzMnPS7VVqkwtVrK34+UCAAAA//8DAFBLAwQUAAYACAAA&#10;ACEAwK7TQcQAAADcAAAADwAAAGRycy9kb3ducmV2LnhtbERPS2vCQBC+F/wPywje6iaVFkldRQqF&#10;HqStr0NvQ3bMRrOzSXZrkn/fFQre5uN7zmLV20pcqfWlYwXpNAFBnDtdcqHgsH9/nIPwAVlj5ZgU&#10;DORhtRw9LDDTruMtXXehEDGEfYYKTAh1JqXPDVn0U1cTR+7kWoshwraQusUuhttKPiXJi7RYcmww&#10;WNObofyy+7UKNs3w3R+ezeds/5Wc1vlPw8czKjUZ9+tXEIH6cBf/uz90nD9L4fZMvEAu/wAAAP//&#10;AwBQSwECLQAUAAYACAAAACEA/iXrpQABAADqAQAAEwAAAAAAAAAAAAAAAAAAAAAAW0NvbnRlbnRf&#10;VHlwZXNdLnhtbFBLAQItABQABgAIAAAAIQCWBTNY1AAAAJcBAAALAAAAAAAAAAAAAAAAADEBAABf&#10;cmVscy8ucmVsc1BLAQItABQABgAIAAAAIQAzLwWeQQAAADkAAAAUAAAAAAAAAAAAAAAAAC4CAABk&#10;cnMvY29ubmVjdG9yeG1sLnhtbFBLAQItABQABgAIAAAAIQDArtNBxAAAANwAAAAPAAAAAAAAAAAA&#10;AAAAAKECAABkcnMvZG93bnJldi54bWxQSwUGAAAAAAQABAD5AAAAkgMAAAAA&#10;" strokecolor="black [3040]">
+                  <v:stroke dashstyle="dash" endarrow="open"/>
+                </v:shape>
+                <v:rect id="Rectangle 192" o:spid="_x0000_s1203" style="position:absolute;left:21399;top:11283;width:15653;height:9048;visibility:visible;mso-wrap-style:square;v-text-anchor:middle" o:gfxdata="UEsDBBQABgAIAAAAIQDw94q7/QAAAOIBAAATAAAAW0NvbnRlbnRfVHlwZXNdLnhtbJSRzUrEMBDH&#10;74LvEOYqbaoHEWm6B6tHFV0fYEimbdg2CZlYd9/edD8u4goeZ+b/8SOpV9tpFDNFtt4puC4rEOS0&#10;N9b1Cj7WT8UdCE7oDI7ekYIdMayay4t6vQvEIrsdKxhSCvdSsh5oQi59IJcvnY8TpjzGXgbUG+xJ&#10;3lTVrdTeJXKpSEsGNHVLHX6OSTxu8/pAEmlkEA8H4dKlAEMYrcaUSeXszI+W4thQZudew4MNfJUx&#10;QP7asFzOFxx9L/lpojUkXjGmZ5wyhjSRJQ8YKGvKv1MWzIkL33VWU9lGfl98J6hz4cZ/uUjzf7Pb&#10;bHuj+ZQu9z/UfAMAAP//AwBQSwMEFAAGAAgAAAAhADHdX2HSAAAAjwEAAAsAAABfcmVscy8ucmVs&#10;c6SQwWrDMAyG74O9g9G9cdpDGaNOb4VeSwe7CltJTGPLWCZt376mMFhGbzvqF/o+8e/2tzCpmbJ4&#10;jgbWTQuKomXn42Dg63xYfYCSgtHhxJEM3Elg372/7U40YalHMvokqlKiGBhLSZ9aix0poDScKNZN&#10;zzlgqWMedEJ7wYH0pm23Ov9mQLdgqqMzkI9uA+p8T9X8hx28zSzcl8Zy0Nz33r6iasfXeKK5UjAP&#10;VAy4LM8w09zU50C/9q7/6ZURE31X/kL8TKv1x6wXNXYPAAAA//8DAFBLAwQUAAYACAAAACEAMy8F&#10;nkEAAAA5AAAAEAAAAGRycy9zaGFwZXhtbC54bWyysa/IzVEoSy0qzszPs1Uy1DNQUkjNS85PycxL&#10;t1UKDXHTtVBSKC5JzEtJzMnPS7VVqkwtVrK34+UCAAAA//8DAFBLAwQUAAYACAAAACEAV2L6PcMA&#10;AADcAAAADwAAAGRycy9kb3ducmV2LnhtbERPS2vCQBC+F/wPywi9lGYToWJiVpHSgrei9pDjmJ08&#10;cHc2ZFeN/75bKPQ2H99zyu1kjbjR6HvHCrIkBUFcO91zq+D79Pm6AuEDskbjmBQ8yMN2M3sqsdDu&#10;zge6HUMrYgj7AhV0IQyFlL7uyKJP3EAcucaNFkOEYyv1iPcYbo1cpOlSWuw5NnQ40HtH9eV4tQq+&#10;qvPLqj4Mb9gss7a6fpg8nzKlnufTbg0i0BT+xX/uvY7z8wX8PhMvkJsfAAAA//8DAFBLAQItABQA&#10;BgAIAAAAIQDw94q7/QAAAOIBAAATAAAAAAAAAAAAAAAAAAAAAABbQ29udGVudF9UeXBlc10ueG1s&#10;UEsBAi0AFAAGAAgAAAAhADHdX2HSAAAAjwEAAAsAAAAAAAAAAAAAAAAALgEAAF9yZWxzLy5yZWxz&#10;UEsBAi0AFAAGAAgAAAAhADMvBZ5BAAAAOQAAABAAAAAAAAAAAAAAAAAAKQIAAGRycy9zaGFwZXht&#10;bC54bWxQSwECLQAUAAYACAAAACEAV2L6PcMAAADcAAAADwAAAAAAAAAAAAAAAACYAgAAZHJzL2Rv&#10;d25yZXYueG1sUEsFBgAAAAAEAAQA9QAAAIgDAAAAAA==&#10;" filled="f" strokecolor="#d8d8d8 [2732]" strokeweight="1pt">
+                  <v:textbox>
+                    <w:txbxContent>
+                      <w:p>
+                        <w:pPr>
+                          <w:rPr>
+                            <w:rFonts w:eastAsia="Times New Roman"/>
+                          </w:rPr>
+                        </w:pPr>
+                      </w:p>
+                    </w:txbxContent>
+                  </v:textbox>
+                </v:rect>
+                <v:shape id="Text Box 124" o:spid="_x0000_s1204" type="#_x0000_t202" style="position:absolute;left:21399;top:11314;width:8160;height:2604;visibility:visible;mso-wrap-style:none;v-text-anchor:top" o:gfxdata="UEsDBBQABgAIAAAAIQDw94q7/QAAAOIBAAATAAAAW0NvbnRlbnRfVHlwZXNdLnhtbJSRzUrEMBDH&#10;74LvEOYqbaoHEWm6B6tHFV0fYEimbdg2CZlYd9/edD8u4goeZ+b/8SOpV9tpFDNFtt4puC4rEOS0&#10;N9b1Cj7WT8UdCE7oDI7ekYIdMayay4t6vQvEIrsdKxhSCvdSsh5oQi59IJcvnY8TpjzGXgbUG+xJ&#10;3lTVrdTeJXKpSEsGNHVLHX6OSTxu8/pAEmlkEA8H4dKlAEMYrcaUSeXszI+W4thQZudew4MNfJUx&#10;QP7asFzOFxx9L/lpojUkXjGmZ5wyhjSRJQ8YKGvKv1MWzIkL33VWU9lGfl98J6hz4cZ/uUjzf7Pb&#10;bHuj+ZQu9z/UfAMAAP//AwBQSwMEFAAGAAgAAAAhADHdX2HSAAAAjwEAAAsAAABfcmVscy8ucmVs&#10;c6SQwWrDMAyG74O9g9G9cdpDGaNOb4VeSwe7CltJTGPLWCZt376mMFhGbzvqF/o+8e/2tzCpmbJ4&#10;jgbWTQuKomXn42Dg63xYfYCSgtHhxJEM3Elg372/7U40YalHMvokqlKiGBhLSZ9aix0poDScKNZN&#10;zzlgqWMedEJ7wYH0pm23Ov9mQLdgqqMzkI9uA+p8T9X8hx28zSzcl8Zy0Nz33r6iasfXeKK5UjAP&#10;VAy4LM8w09zU50C/9q7/6ZURE31X/kL8TKv1x6wXNXYPAAAA//8DAFBLAwQUAAYACAAAACEAMy8F&#10;nkEAAAA5AAAAEAAAAGRycy9zaGFwZXhtbC54bWyysa/IzVEoSy0qzszPs1Uy1DNQUkjNS85PycxL&#10;t1UKDXHTtVBSKC5JzEtJzMnPS7VVqkwtVrK34+UCAAAA//8DAFBLAwQUAAYACAAAACEAZI3ZZ8QA&#10;AADcAAAADwAAAGRycy9kb3ducmV2LnhtbERPTWsCMRC9F/wPYQq9iGatIO3WKCooUmxLVYrHYTPd&#10;LG4mSxJ1/feNIPQ2j/c542lra3EmHyrHCgb9DARx4XTFpYL9btl7AREissbaMSm4UoDppPMwxly7&#10;C3/TeRtLkUI45KjAxNjkUobCkMXQdw1x4n6dtxgT9KXUHi8p3NbyOctG0mLFqcFgQwtDxXF7sgqO&#10;5r37la0+5j+j9dV/7k7u4DcHpZ4e29kbiEht/Bff3Wud5r8O4fZMukBO/gAAAP//AwBQSwECLQAU&#10;AAYACAAAACEA8PeKu/0AAADiAQAAEwAAAAAAAAAAAAAAAAAAAAAAW0NvbnRlbnRfVHlwZXNdLnht&#10;bFBLAQItABQABgAIAAAAIQAx3V9h0gAAAI8BAAALAAAAAAAAAAAAAAAAAC4BAABfcmVscy8ucmVs&#10;c1BLAQItABQABgAIAAAAIQAzLwWeQQAAADkAAAAQAAAAAAAAAAAAAAAAACkCAABkcnMvc2hhcGV4&#10;bWwueG1sUEsBAi0AFAAGAAgAAAAhAGSN2WfEAAAA3AAAAA8AAAAAAAAAAAAAAAAAmAIAAGRycy9k&#10;b3ducmV2LnhtbFBLBQYAAAAABAAEAPUAAACJAwAAAAA=&#10;" filled="f" stroked="f" strokeweight=".5pt">
+                  <v:textbox>
+                    <w:txbxContent>
+                      <w:p>
+                        <w:pPr>
+                          <w:pStyle w:val="NormalWeb"/>
+                          <w:spacing w:before="0" w:beforeAutospacing="0" w:after="200" w:afterAutospacing="0" w:line="276" w:lineRule="auto"/>
+                          <w:rPr>
+                            <w:rFonts w:asciiTheme="minorHAnsi" w:hAnsiTheme="minorHAnsi" w:cstheme="minorHAnsi"/>
+                          </w:rPr>
+                        </w:pPr>
+                        <w:proofErr w:type="spellStart"/>
+                        <w:r>
+                          <w:rPr>
+                            <w:rFonts w:asciiTheme="minorHAnsi" w:eastAsia="Calibri" w:hAnsiTheme="minorHAnsi" w:cstheme="minorHAnsi"/>
+                            <w:color w:val="808080"/>
+                            <w:sz w:val="18"/>
+                            <w:szCs w:val="18"/>
+                          </w:rPr>
+                          <w:t>Calendo.</w:t>
+                        </w:r>
+                        <w:r>
+                          <w:rPr>
+                            <w:rFonts w:asciiTheme="minorHAnsi" w:eastAsia="Calibri" w:hAnsiTheme="minorHAnsi" w:cstheme="minorHAnsi"/>
+                            <w:color w:val="808080"/>
+                            <w:sz w:val="18"/>
+                            <w:szCs w:val="18"/>
+                          </w:rPr>
+                          <w:t>Data</w:t>
+                        </w:r>
+                        <w:proofErr w:type="spellEnd"/>
+                      </w:p>
+                    </w:txbxContent>
+                  </v:textbox>
+                </v:shape>
+                <v:rect id="Rectangle 194" o:spid="_x0000_s1205" style="position:absolute;left:23787;top:15639;width:12350;height:2984;visibility:visible;mso-wrap-style:square;v-text-anchor:middle" o:gfxdata="UEsDBBQABgAIAAAAIQDw94q7/QAAAOIBAAATAAAAW0NvbnRlbnRfVHlwZXNdLnhtbJSRzUrEMBDH&#10;74LvEOYqbaoHEWm6B6tHFV0fYEimbdg2CZlYd9/edD8u4goeZ+b/8SOpV9tpFDNFtt4puC4rEOS0&#10;N9b1Cj7WT8UdCE7oDI7ekYIdMayay4t6vQvEIrsdKxhSCvdSsh5oQi59IJcvnY8TpjzGXgbUG+xJ&#10;3lTVrdTeJXKpSEsGNHVLHX6OSTxu8/pAEmlkEA8H4dKlAEMYrcaUSeXszI+W4thQZudew4MNfJUx&#10;QP7asFzOFxx9L/lpojUkXjGmZ5wyhjSRJQ8YKGvKv1MWzIkL33VWU9lGfl98J6hz4cZ/uUjzf7Pb&#10;bHuj+ZQu9z/UfAMAAP//AwBQSwMEFAAGAAgAAAAhADHdX2HSAAAAjwEAAAsAAABfcmVscy8ucmVs&#10;c6SQwWrDMAyG74O9g9G9cdpDGaNOb4VeSwe7CltJTGPLWCZt376mMFhGbzvqF/o+8e/2tzCpmbJ4&#10;jgbWTQuKomXn42Dg63xYfYCSgtHhxJEM3Elg372/7U40YalHMvokqlKiGBhLSZ9aix0poDScKNZN&#10;zzlgqWMedEJ7wYH0pm23Ov9mQLdgqqMzkI9uA+p8T9X8hx28zSzcl8Zy0Nz33r6iasfXeKK5UjAP&#10;VAy4LM8w09zU50C/9q7/6ZURE31X/kL8TKv1x6wXNXYPAAAA//8DAFBLAwQUAAYACAAAACEAMy8F&#10;nkEAAAA5AAAAEAAAAGRycy9zaGFwZXhtbC54bWyysa/IzVEoSy0qzszPs1Uy1DNQUkjNS85PycxL&#10;t1UKDXHTtVBSKC5JzEtJzMnPS7VVqkwtVrK34+UCAAAA//8DAFBLAwQUAAYACAAAACEAHyMtocQA&#10;AADcAAAADwAAAGRycy9kb3ducmV2LnhtbERPTWvCQBC9C/0PyxR6041Sao1ZRYNCDgqatsTjkJ0m&#10;odnZkN1q/PfdQqG3ebzPSdaDacWVetdYVjCdRCCIS6sbrhS8v+3HryCcR9bYWiYFd3KwXj2MEoy1&#10;vfGZrrmvRAhhF6OC2vsultKVNRl0E9sRB+7T9gZ9gH0ldY+3EG5aOYuiF2mw4dBQY0dpTeVX/m0U&#10;pEU2TU/H/anILvOD+aBtt1uclXp6HDZLEJ4G/y/+c2c6zF88w+8z4QK5+gEAAP//AwBQSwECLQAU&#10;AAYACAAAACEA8PeKu/0AAADiAQAAEwAAAAAAAAAAAAAAAAAAAAAAW0NvbnRlbnRfVHlwZXNdLnht&#10;bFBLAQItABQABgAIAAAAIQAx3V9h0gAAAI8BAAALAAAAAAAAAAAAAAAAAC4BAABfcmVscy8ucmVs&#10;c1BLAQItABQABgAIAAAAIQAzLwWeQQAAADkAAAAQAAAAAAAAAAAAAAAAACkCAABkcnMvc2hhcGV4&#10;bWwueG1sUEsBAi0AFAAGAAgAAAAhAB8jLaHEAAAA3AAAAA8AAAAAAAAAAAAAAAAAmAIAAGRycy9k&#10;b3ducmV2LnhtbFBLBQYAAAAABAAEAPUAAACJAwAAAAA=&#10;" fillcolor="#cdddac [1622]" strokecolor="#94b64e [3046]">
+                  <v:fill color2="#f0f4e6 [502]" rotate="t" angle="180" colors="0 #dafda7;22938f #e4fdc2;1 #f5ffe6" focus="100%" type="gradient"/>
+                  <v:shadow on="t" color="black" opacity="24903f" origin=",.5" offset="0,.55556mm"/>
+                  <v:textbox>
+                    <w:txbxContent>
+                      <w:p>
+                        <w:pPr>
+                          <w:pStyle w:val="NormalWeb"/>
+                          <w:spacing w:before="0" w:beforeAutospacing="0" w:after="0" w:afterAutospacing="0"/>
+                          <w:jc w:val="center"/>
+                          <w:rPr>
+                            <w:rFonts w:asciiTheme="minorHAnsi" w:hAnsiTheme="minorHAnsi" w:cstheme="minorHAnsi"/>
+                          </w:rPr>
+                        </w:pPr>
+                        <w:r>
+                          <w:rPr>
+                            <w:rFonts w:asciiTheme="minorHAnsi" w:eastAsia="Calibri" w:hAnsiTheme="minorHAnsi" w:cstheme="minorHAnsi"/>
+                            <w:sz w:val="22"/>
+                            <w:szCs w:val="22"/>
+                          </w:rPr>
+                          <w:t>JSON&lt;Entry&gt;</w:t>
+                        </w:r>
+                      </w:p>
+                    </w:txbxContent>
+                  </v:textbox>
+                </v:rect>
+                <v:shape id="Straight Arrow Connector 195" o:spid="_x0000_s1206" type="#_x0000_t32" style="position:absolute;left:29962;top:7531;width:0;height:8108;visibility:visible;mso-wrap-style:square" o:connectortype="straight" o:gfxdata="UEsDBBQABgAIAAAAIQD+JeulAAEAAOoBAAATAAAAW0NvbnRlbnRfVHlwZXNdLnhtbJSRzU7EIBDH&#10;7ya+A+FqWqoHY0zpHqwe1Zj1AQhMW2I7EAbr7ts73e5ejGviEeb/8RuoN7tpFDMk8gG1vC4rKQBt&#10;cB57Ld+3T8WdFJQNOjMGBC33QHLTXF7U230EEuxG0nLIOd4rRXaAyVAZIiBPupAmk/mYehWN/TA9&#10;qJuqulU2YAbMRV4yZFO30JnPMYvHHV+vJAlGkuJhFS5dWpoYR29NZlI1o/vRUhwbSnYeNDT4SFeM&#10;IdWvDcvkfMHR98JPk7wD8WpSfjYTYyiXaNkAweaQWFf+nbSgTlSErvMWyjYRL7V6T3DnSlz4wgTz&#10;f/Nbtr3BfEpXh59qvgEAAP//AwBQSwMEFAAGAAgAAAAhAJYFM1jUAAAAlwEAAAsAAABfcmVscy8u&#10;cmVsc6SQPWsDMQyG90L/g9He8yVDKSW+bIWsIYWuxtZ9kLNkJHNN/n1MoaVXsnWUXvQ8L9rtL2k2&#10;C4pOTA42TQsGKXCcaHDwfnp7egGjxVP0MxM6uKLCvnt82B1x9qUe6ThlNZVC6mAsJb9aq2HE5LXh&#10;jFSTniX5UkcZbPbh7Ae027Z9tvKbAd2KaQ7RgRziFszpmqv5DztNQVi5L03gZLnvp3CPaiN/0hGX&#10;SvEyYHEQRb+WgktTy4G979380xuYCENh+aiOlfwnqfbvBnb1zu4GAAD//wMAUEsDBBQABgAIAAAA&#10;IQAzLwWeQQAAADkAAAAUAAAAZHJzL2Nvbm5lY3RvcnhtbC54bWyysa/IzVEoSy0qzszPs1Uy1DNQ&#10;UkjNS85PycxLt1UKDXHTtVBSKC5JzEtJzMnPS7VVqkwtVrK34+UCAAAA//8DAFBLAwQUAAYACAAA&#10;ACEA7tBN2cQAAADcAAAADwAAAGRycy9kb3ducmV2LnhtbERP22rCQBB9L/gPywi+1Y2tlSS6ihQK&#10;tkWKN9S3ITsmwexsyK6a/r1bKPg2h3Odyaw1lbhS40rLCgb9CARxZnXJuYLt5uM5BuE8ssbKMin4&#10;JQezaedpgqm2N17Rde1zEULYpaig8L5OpXRZQQZd39bEgTvZxqAPsMmlbvAWwk0lX6JoJA2WHBoK&#10;rOm9oOy8vhgFx6/RLj64008Sf3/uX1dyeEiWQ6V63XY+BuGp9Q/xv3uhw/zkDf6eCRfI6R0AAP//&#10;AwBQSwECLQAUAAYACAAAACEA/iXrpQABAADqAQAAEwAAAAAAAAAAAAAAAAAAAAAAW0NvbnRlbnRf&#10;VHlwZXNdLnhtbFBLAQItABQABgAIAAAAIQCWBTNY1AAAAJcBAAALAAAAAAAAAAAAAAAAADEBAABf&#10;cmVscy8ucmVsc1BLAQItABQABgAIAAAAIQAzLwWeQQAAADkAAAAUAAAAAAAAAAAAAAAAAC4CAABk&#10;cnMvY29ubmVjdG9yeG1sLnhtbFBLAQItABQABgAIAAAAIQDu0E3ZxAAAANwAAAAPAAAAAAAAAAAA&#10;AAAAAKECAABkcnMvZG93bnJldi54bWxQSwUGAAAAAAQABAD5AAAAkgMAAAAA&#10;" strokecolor="black [3040]">
                   <v:stroke dashstyle="dash" endarrow="open"/>
                 </v:shape>
                 <w10:anchorlock/>
@@ -33765,7 +34675,14 @@
         <w:rPr>
           <w:rFonts w:cs="Calibri"/>
         </w:rPr>
-        <w:t xml:space="preserve">Additionally, the </w:t>
+        <w:lastRenderedPageBreak/>
+        <w:t>T</w:t>
+      </w:r>
+      <w:r>
+        <w:rPr>
+          <w:rFonts w:cs="Calibri"/>
+        </w:rPr>
+        <w:t xml:space="preserve">he </w:t>
       </w:r>
       <w:r>
         <w:rPr>
@@ -33786,19 +34703,75 @@
         <w:rPr>
           <w:rFonts w:cs="Calibri"/>
         </w:rPr>
-        <w:t xml:space="preserve">component is indirectly dependent on the JSON parsers from the </w:t>
-      </w:r>
-      <w:r>
-        <w:rPr>
-          <w:rFonts w:ascii="Consolas" w:hAnsi="Consolas" w:cs="Consolas"/>
-        </w:rPr>
-        <w:t>Json.Net</w:t>
-      </w:r>
-      <w:r>
-        <w:rPr>
-          <w:rFonts w:cs="Calibri"/>
-        </w:rPr>
-        <w:t xml:space="preserve"> library [3], which is used by the Google API libraries to serialize runtime objects into a format suitable for web requests or responses.</w:t>
+        <w:t xml:space="preserve">component </w:t>
+      </w:r>
+      <w:r>
+        <w:rPr>
+          <w:rFonts w:cs="Calibri"/>
+        </w:rPr>
+        <w:t>depends on the JSON class in the Data component</w:t>
+      </w:r>
+      <w:r>
+        <w:rPr>
+          <w:rFonts w:cs="Calibri"/>
+        </w:rPr>
+        <w:t xml:space="preserve"> to serialize and </w:t>
+      </w:r>
+      <w:proofErr w:type="spellStart"/>
+      <w:r>
+        <w:rPr>
+          <w:rFonts w:cs="Calibri"/>
+        </w:rPr>
+        <w:t>deserialize</w:t>
+      </w:r>
+      <w:proofErr w:type="spellEnd"/>
+      <w:r>
+        <w:rPr>
+          <w:rFonts w:cs="Calibri"/>
+        </w:rPr>
+        <w:t xml:space="preserve"> objects</w:t>
+      </w:r>
+      <w:r>
+        <w:rPr>
+          <w:rFonts w:cs="Calibri"/>
+        </w:rPr>
+        <w:t>. The JSON</w:t>
+      </w:r>
+      <w:r>
+        <w:rPr>
+          <w:rFonts w:cs="Calibri"/>
+        </w:rPr>
+        <w:t xml:space="preserve"> (JavaScript Object Notation)</w:t>
+      </w:r>
+      <w:r>
+        <w:rPr>
+          <w:rFonts w:cs="Calibri"/>
+        </w:rPr>
+        <w:t xml:space="preserve"> format</w:t>
+      </w:r>
+      <w:r>
+        <w:rPr>
+          <w:rFonts w:cs="Calibri"/>
+        </w:rPr>
+        <w:t xml:space="preserve"> is used by the Google API </w:t>
+      </w:r>
+      <w:r>
+        <w:rPr>
+          <w:rFonts w:cs="Calibri"/>
+        </w:rPr>
+        <w:t>to represent</w:t>
+      </w:r>
+      <w:r>
+        <w:rPr>
+          <w:rFonts w:cs="Calibri"/>
+        </w:rPr>
+        <w:t xml:space="preserve"> runtime objects in</w:t>
+      </w:r>
+      <w:r>
+        <w:rPr>
+          <w:rFonts w:cs="Calibri"/>
+        </w:rPr>
+        <w:t xml:space="preserve"> a format suitable for web requests or responses.</w:t>
       </w:r>
     </w:p>
     <w:p>
@@ -35647,7 +36620,19 @@
         <w:rPr>
           <w:rFonts w:cs="Calibri"/>
         </w:rPr>
-        <w:t xml:space="preserve"> influenced by outside feedback.</w:t>
+        <w:t xml:space="preserve"> influenced by </w:t>
+      </w:r>
+      <w:r>
+        <w:rPr>
+          <w:rFonts w:cs="Calibri"/>
+        </w:rPr>
+        <w:t>external</w:t>
+      </w:r>
+      <w:r>
+        <w:rPr>
+          <w:rFonts w:cs="Calibri"/>
+        </w:rPr>
+        <w:t xml:space="preserve"> feedback.</w:t>
       </w:r>
     </w:p>
     <w:p>
@@ -35817,6 +36802,26 @@
         </w:rPr>
         <w:t>Several unit tests have been added</w:t>
       </w:r>
+      <w:r>
+        <w:rPr>
+          <w:rFonts w:cs="Calibri"/>
+        </w:rPr>
+        <w:t xml:space="preserve">, particularly those concerning the </w:t>
+      </w:r>
+      <w:r>
+        <w:rPr>
+          <w:rFonts w:cs="Calibri"/>
+          <w:b/>
+          <w:color w:val="E36C0A" w:themeColor="accent6" w:themeShade="BF"/>
+        </w:rPr>
+        <w:t>Logic</w:t>
+      </w:r>
+      <w:r>
+        <w:rPr>
+          <w:rFonts w:cs="Calibri"/>
+        </w:rPr>
+        <w:t xml:space="preserve"> namespace.</w:t>
+      </w:r>
     </w:p>
     <w:p>
       <w:pPr>
@@ -35877,13 +36882,195 @@
     </w:p>
     <w:p>
       <w:pPr>
-        <w:spacing w:after="0" w:line="240" w:lineRule="auto"/>
+        <w:pStyle w:val="ListParagraph"/>
+        <w:numPr>
+          <w:ilvl w:val="0"/>
+          <w:numId w:val="28"/>
+        </w:numPr>
+        <w:rPr>
+          <w:rFonts w:cs="Calibri"/>
+        </w:rPr>
+      </w:pPr>
+      <w:r>
+        <w:rPr>
+          <w:rFonts w:cs="Calibri"/>
+        </w:rPr>
+        <w:t>Redundant d</w:t>
+      </w:r>
+      <w:r>
+        <w:rPr>
+          <w:rFonts w:cs="Calibri"/>
+        </w:rPr>
+        <w:t xml:space="preserve">ependencies in </w:t>
+      </w:r>
+      <w:r>
+        <w:rPr>
+          <w:rFonts w:cs="Calibri"/>
+          <w:b/>
+          <w:color w:val="76923C" w:themeColor="accent3" w:themeShade="BF"/>
+        </w:rPr>
+        <w:t>Data</w:t>
+      </w:r>
+      <w:r>
+        <w:rPr>
+          <w:rFonts w:cs="Calibri"/>
+        </w:rPr>
+        <w:t xml:space="preserve"> namespace has been reduced</w:t>
+      </w:r>
+    </w:p>
+    <w:p>
+      <w:pPr>
+        <w:pStyle w:val="ListParagraph"/>
+        <w:numPr>
+          <w:ilvl w:val="0"/>
+          <w:numId w:val="28"/>
+        </w:numPr>
+        <w:rPr>
+          <w:rFonts w:cs="Calibri"/>
+        </w:rPr>
+      </w:pPr>
+      <w:r>
+        <w:rPr>
+          <w:rFonts w:cs="Calibri"/>
+        </w:rPr>
+        <w:t xml:space="preserve">JSON parser has been added to the </w:t>
+      </w:r>
+      <w:r>
+        <w:rPr>
+          <w:rFonts w:cs="Calibri"/>
+          <w:b/>
+          <w:color w:val="76923C" w:themeColor="accent3" w:themeShade="BF"/>
+        </w:rPr>
+        <w:t>Data</w:t>
+      </w:r>
+      <w:r>
+        <w:rPr>
+          <w:rFonts w:cs="Calibri"/>
+        </w:rPr>
+        <w:t xml:space="preserve"> namespace</w:t>
+      </w:r>
+    </w:p>
+    <w:p>
+      <w:pPr>
+        <w:pStyle w:val="ListParagraph"/>
+        <w:numPr>
+          <w:ilvl w:val="0"/>
+          <w:numId w:val="28"/>
+        </w:numPr>
+        <w:rPr>
+          <w:rFonts w:cs="Calibri"/>
+        </w:rPr>
+      </w:pPr>
+      <w:proofErr w:type="spellStart"/>
+      <w:r>
+        <w:rPr>
+          <w:rFonts w:cs="Calibri"/>
+        </w:rPr>
+        <w:t>TimeConverter</w:t>
+      </w:r>
+      <w:proofErr w:type="spellEnd"/>
+      <w:r>
+        <w:rPr>
+          <w:rFonts w:cs="Calibri"/>
+        </w:rPr>
+        <w:t xml:space="preserve"> class has been added to </w:t>
+      </w:r>
+      <w:r>
+        <w:rPr>
+          <w:rFonts w:cs="Calibri"/>
+          <w:b/>
+          <w:color w:val="E36C0A" w:themeColor="accent6" w:themeShade="BF"/>
+        </w:rPr>
+        <w:t>Logic</w:t>
+      </w:r>
+      <w:r>
+        <w:rPr>
+          <w:rFonts w:cs="Calibri"/>
+        </w:rPr>
+        <w:t xml:space="preserve"> namespace, and subsumes time conversion function of </w:t>
+      </w:r>
+      <w:proofErr w:type="spellStart"/>
+      <w:r>
+        <w:rPr>
+          <w:rFonts w:cs="Calibri"/>
+        </w:rPr>
+        <w:t>TaskManager</w:t>
+      </w:r>
+      <w:proofErr w:type="spellEnd"/>
+      <w:r>
+        <w:rPr>
+          <w:rFonts w:cs="Calibri"/>
+        </w:rPr>
+        <w:t xml:space="preserve"> class.</w:t>
+      </w:r>
+    </w:p>
+    <w:p>
+      <w:pPr>
+        <w:pStyle w:val="ListParagraph"/>
+        <w:numPr>
+          <w:ilvl w:val="0"/>
+          <w:numId w:val="28"/>
+        </w:numPr>
+        <w:rPr>
+          <w:rFonts w:cs="Calibri"/>
+        </w:rPr>
+      </w:pPr>
+      <w:r>
+        <w:rPr>
+          <w:rFonts w:cs="Calibri"/>
+          <w:b/>
+          <w:color w:val="17365D" w:themeColor="text2" w:themeShade="BF"/>
+        </w:rPr>
+        <w:t>User Interface</w:t>
+      </w:r>
+      <w:r>
+        <w:rPr>
+          <w:rFonts w:cs="Calibri"/>
+          <w:color w:val="17365D" w:themeColor="text2" w:themeShade="BF"/>
+        </w:rPr>
+        <w:t xml:space="preserve"> </w:t>
+      </w:r>
+      <w:r>
+        <w:rPr>
+          <w:rFonts w:cs="Calibri"/>
+        </w:rPr>
+        <w:t xml:space="preserve">has </w:t>
+      </w:r>
+      <w:r>
+        <w:rPr>
+          <w:rFonts w:cs="Calibri"/>
+        </w:rPr>
+        <w:t>been changed</w:t>
+      </w:r>
+      <w:r>
+        <w:rPr>
+          <w:rFonts w:cs="Calibri"/>
+        </w:rPr>
+        <w:t xml:space="preserve"> to increase usability</w:t>
+      </w:r>
+      <w:r>
+        <w:rPr>
+          <w:rFonts w:cs="Calibri"/>
+        </w:rPr>
+        <w:t xml:space="preserve"> and user appeal</w:t>
+      </w:r>
+      <w:r>
         <w:rPr>
           <w:b/>
           <w:color w:val="808080" w:themeColor="background1" w:themeShade="80"/>
           <w:sz w:val="28"/>
           <w:szCs w:val="28"/>
         </w:rPr>
+        <w:br w:type="page"/>
+      </w:r>
+    </w:p>
+    <w:p>
+      <w:pPr>
+        <w:rPr>
+          <w:b/>
+          <w:sz w:val="28"/>
+          <w:szCs w:val="28"/>
+        </w:rPr>
       </w:pPr>
       <w:r>
         <w:rPr>
@@ -35892,17 +37079,9 @@
           <w:sz w:val="28"/>
           <w:szCs w:val="28"/>
         </w:rPr>
-        <w:br w:type="page"/>
-      </w:r>
-    </w:p>
-    <w:p>
-      <w:pPr>
-        <w:rPr>
-          <w:b/>
-          <w:sz w:val="28"/>
-          <w:szCs w:val="28"/>
-        </w:rPr>
-      </w:pPr>
+        <w:lastRenderedPageBreak/>
+        <w:t>9</w:t>
+      </w:r>
       <w:r>
         <w:rPr>
           <w:b/>
@@ -35910,24 +37089,14 @@
           <w:sz w:val="28"/>
           <w:szCs w:val="28"/>
         </w:rPr>
-        <w:lastRenderedPageBreak/>
-        <w:t>9</w:t>
-      </w:r>
-      <w:r>
-        <w:rPr>
-          <w:b/>
-          <w:color w:val="808080" w:themeColor="background1" w:themeShade="80"/>
+        <w:t xml:space="preserve">. </w:t>
+      </w:r>
+      <w:r>
+        <w:rPr>
+          <w:b/>
           <w:sz w:val="28"/>
           <w:szCs w:val="28"/>
         </w:rPr>
-        <w:t xml:space="preserve">. </w:t>
-      </w:r>
-      <w:r>
-        <w:rPr>
-          <w:b/>
-          <w:sz w:val="28"/>
-          <w:szCs w:val="28"/>
-        </w:rPr>
         <w:t>References</w:t>
       </w:r>
     </w:p>
@@ -35970,7 +37139,7 @@
         </w:rPr>
         <w:t xml:space="preserve"> Retrieved 12 October, 2012 from the World Wide Web: </w:t>
       </w:r>
-      <w:hyperlink r:id="rId26" w:history="1">
+      <w:hyperlink r:id="rId30" w:history="1">
         <w:r>
           <w:rPr>
             <w:rStyle w:val="Hyperlink"/>
@@ -36037,7 +37206,7 @@
         </w:rPr>
         <w:t xml:space="preserve"> Retrieved 13 October, 2012 from the World Wide Web: </w:t>
       </w:r>
-      <w:hyperlink r:id="rId27" w:history="1">
+      <w:hyperlink r:id="rId31" w:history="1">
         <w:r>
           <w:rPr>
             <w:rStyle w:val="Hyperlink"/>
@@ -36059,53 +37228,10 @@
           <w:rFonts w:cs="Calibri"/>
         </w:rPr>
       </w:pPr>
-      <w:r>
-        <w:rPr>
-          <w:rFonts w:cs="Calibri"/>
-        </w:rPr>
-        <w:t xml:space="preserve">[3] </w:t>
-      </w:r>
-      <w:proofErr w:type="spellStart"/>
-      <w:r>
-        <w:rPr>
-          <w:rFonts w:cs="Calibri"/>
-        </w:rPr>
-        <w:t>Codeplex</w:t>
-      </w:r>
-      <w:proofErr w:type="spellEnd"/>
-      <w:r>
-        <w:rPr>
-          <w:rFonts w:cs="Calibri"/>
-        </w:rPr>
-        <w:t xml:space="preserve">. </w:t>
-      </w:r>
-      <w:proofErr w:type="gramStart"/>
-      <w:r>
-        <w:rPr>
-          <w:rFonts w:cs="Calibri"/>
-        </w:rPr>
-        <w:t>(2012 Oct).</w:t>
-      </w:r>
-      <w:proofErr w:type="gramEnd"/>
-      <w:r>
-        <w:rPr>
-          <w:rFonts w:cs="Calibri"/>
-        </w:rPr>
-        <w:t xml:space="preserve"> Json.NET. Retrieved 13 October, 2012 from the World Wide Web: </w:t>
-      </w:r>
-      <w:hyperlink r:id="rId28" w:history="1">
-        <w:r>
-          <w:rPr>
-            <w:rStyle w:val="Hyperlink"/>
-            <w:rFonts w:cs="Calibri"/>
-          </w:rPr>
-          <w:t>http://json.codeplex.com/</w:t>
-        </w:r>
-      </w:hyperlink>
     </w:p>
     <w:sectPr>
-      <w:headerReference w:type="default" r:id="rId29"/>
-      <w:footerReference w:type="default" r:id="rId30"/>
+      <w:headerReference w:type="default" r:id="rId32"/>
+      <w:footerReference w:type="default" r:id="rId33"/>
       <w:pgSz w:w="12240" w:h="15840"/>
       <w:pgMar w:top="1440" w:right="1440" w:bottom="1440" w:left="1440" w:header="720" w:footer="720" w:gutter="0"/>
       <w:cols w:space="720"/>
@@ -36206,7 +37332,7 @@
                 <w:bCs/>
                 <w:noProof/>
               </w:rPr>
-              <w:t>13</w:t>
+              <w:t>21</w:t>
             </w:r>
             <w:r>
               <w:rPr>
@@ -36251,7 +37377,7 @@
                 <w:bCs/>
                 <w:noProof/>
               </w:rPr>
-              <w:t>25</w:t>
+              <w:t>27</w:t>
             </w:r>
             <w:r>
               <w:rPr>
@@ -40559,7 +41685,7 @@
 </file>
 
 <file path=customXml/itemProps1.xml><?xml version="1.0" encoding="utf-8"?>
-<ds:datastoreItem xmlns:ds="http://schemas.openxmlformats.org/officeDocument/2006/customXml" ds:itemID="{52179ABF-7E80-42CB-8295-1D892C52A169}">
+<ds:datastoreItem xmlns:ds="http://schemas.openxmlformats.org/officeDocument/2006/customXml" ds:itemID="{608BD95F-6F11-4006-9AAB-B239F7F81283}">
   <ds:schemaRefs>
     <ds:schemaRef ds:uri="http://schemas.openxmlformats.org/officeDocument/2006/bibliography"/>
   </ds:schemaRefs>

</xml_diff>